<commit_message>
add export as word
</commit_message>
<xml_diff>
--- a/storage/exported_document.docx
+++ b/storage/exported_document.docx
@@ -1,98 +1,6 @@
 
-<file path=word/document.xml><?xml version="1.0" encoding="utf-8"?>
-<w:document xmlns:ve="http://schemas.openxmlformats.org/markup-compatibility/2006" xmlns:o="urn:schemas-microsoft-com:office:office" xmlns:r="http://schemas.openxmlformats.org/officeDocument/2006/relationships" xmlns:m="http://schemas.openxmlformats.org/officeDocument/2006/math" xmlns:v="urn:schemas-microsoft-com:vml" xmlns:wp="http://schemas.openxmlformats.org/drawingml/2006/wordprocessingDrawing" xmlns:w10="urn:schemas-microsoft-com:office:word" xmlns:w="http://schemas.openxmlformats.org/wordprocessingml/2006/main" xmlns:wne="http://schemas.microsoft.com/office/word/2006/wordml">
-  <w:body>
-    <w:p>
-      <w:pPr>
-        <w:sectPr>
-          <w:pgSz w:orient="portrait" w:w="11905.511811023622" w:h="16837.79527559055"/>
-          <w:pgMar w:top="1440" w:right="1440" w:bottom="1440" w:left="1440" w:header="720" w:footer="720" w:gutter="0"/>
-          <w:cols w:num="1" w:space="720"/>
-        </w:sectPr>
-      </w:pPr>
-    </w:p>
-    <w:p>
-      <w:pPr/>
-      <w:r>
-        <w:rPr/>
-        <w:t xml:space="preserve">Normal paragraph. Lorem ipsum dolor sit amet, consectetur adipiscing elit. Nulla fermentum, tortor id adipiscing adipiscing, tortor turpis commodo. Donec vulputate iaculis metus, vel luctus dolor hendrerit ac. Suspendisse congue congue leo sed pellentesque.</w:t>
-      </w:r>
-    </w:p>
-    <w:p>
-      <w:pPr>
-        <w:sectPr>
-          <w:pgSz w:orient="portrait" w:w="11905.511811023622" w:h="16837.79527559055"/>
-          <w:pgMar w:top="1440" w:right="1440" w:bottom="1440" w:left="1440" w:header="720" w:footer="720" w:gutter="0"/>
-          <w:cols w:num="1" w:space="720"/>
-        </w:sectPr>
-      </w:pPr>
-    </w:p>
-    <w:p>
-      <w:pPr/>
-      <w:r>
-        <w:rPr/>
-        <w:t xml:space="preserve">Two columns, one inch (1440 twips) spacing. Lorem ipsum dolor sit amet, consectetur adipiscing elit. Nulla fermentum, tortor id adipiscing adipiscing, tortor turpis commodo. Donec vulputate iaculis metus, vel luctus dolor hendrerit ac. Suspendisse congue congue leo sed pellentesque.</w:t>
-      </w:r>
-    </w:p>
-    <w:p>
-      <w:pPr>
-        <w:sectPr>
-          <w:type w:val="continuous"/>
-          <w:pgSz w:orient="portrait" w:w="11905.511811023622" w:h="16837.79527559055"/>
-          <w:pgMar w:top="1440" w:right="1440" w:bottom="1440" w:left="1440" w:header="720" w:footer="720" w:gutter="0"/>
-          <w:cols w:num="2" w:space="1440"/>
-        </w:sectPr>
-      </w:pPr>
-    </w:p>
-    <w:p>
-      <w:pPr/>
-      <w:r>
-        <w:rPr/>
-        <w:t xml:space="preserve">Normal paragraph again. Lorem ipsum dolor sit amet, consectetur adipiscing elit. Nulla fermentum, tortor id adipiscing adipiscing, tortor turpis commodo. Donec vulputate iaculis metus, vel luctus dolor hendrerit ac. Suspendisse congue congue leo sed pellentesque.</w:t>
-      </w:r>
-    </w:p>
-    <w:p>
-      <w:pPr>
-        <w:sectPr>
-          <w:type w:val="continuous"/>
-          <w:pgSz w:orient="portrait" w:w="11905.511811023622" w:h="16837.79527559055"/>
-          <w:pgMar w:top="1440" w:right="1440" w:bottom="1440" w:left="1440" w:header="720" w:footer="720" w:gutter="0"/>
-          <w:cols w:num="1" w:space="720"/>
-        </w:sectPr>
-      </w:pPr>
-    </w:p>
-    <w:p>
-      <w:pPr/>
-      <w:r>
-        <w:rPr/>
-        <w:t xml:space="preserve">Three columns, half inch (720 twips) spacing. Lorem ipsum dolor sit amet, consectetur adipiscing elit. Nulla fermentum, tortor id adipiscing adipiscing, tortor turpis commodo. Donec vulputate iaculis metus, vel luctus dolor hendrerit ac. Suspendisse congue congue leo sed pellentesque.</w:t>
-      </w:r>
-    </w:p>
-    <w:p>
-      <w:pPr>
-        <w:sectPr>
-          <w:type w:val="continuous"/>
-          <w:pgSz w:orient="portrait" w:w="11905.511811023622" w:h="16837.79527559055"/>
-          <w:pgMar w:top="1440" w:right="1440" w:bottom="1440" w:left="1440" w:header="720" w:footer="720" w:gutter="0"/>
-          <w:cols w:num="3" w:space="720"/>
-        </w:sectPr>
-      </w:pPr>
-    </w:p>
-    <w:p>
-      <w:pPr/>
-      <w:r>
-        <w:rPr/>
-        <w:t xml:space="preserve">Normal paragraph again. Lorem ipsum dolor sit amet, consectetur adipiscing elit. Nulla fermentum, tortor id adipiscing adipiscing, tortor turpis commodo. Donec vulputate iaculis metus, vel luctus dolor hendrerit ac. Suspendisse congue congue leo sed pellentesque.</w:t>
-      </w:r>
-    </w:p>
-    <w:sectPr>
-      <w:type w:val="continuous"/>
-      <w:pgSz w:orient="portrait" w:w="11905.511811023622" w:h="16837.79527559055"/>
-      <w:pgMar w:top="1440" w:right="1440" w:bottom="1440" w:left="1440" w:header="720" w:footer="720" w:gutter="0"/>
-      <w:cols w:num="1" w:space="720"/>
-    </w:sectPr>
-  </w:body>
-</w:document>
+<file path=word/document.xml><?xml version="1.0" encoding="UTF-8" standalone="yes"?>
+<w:document xmlns:ve="http://schemas.openxmlformats.org/markup-compatibility/2006" xmlns:o="urn:schemas-microsoft-com:office:office" xmlns:r="http://schemas.openxmlformats.org/officeDocument/2006/relationships" xmlns:m="http://schemas.openxmlformats.org/officeDocument/2006/math" xmlns:v="urn:schemas-microsoft-com:vml" xmlns:wp="http://schemas.openxmlformats.org/drawingml/2006/wordprocessingDrawing" xmlns:w10="urn:schemas-microsoft-com:office:word" xmlns:w="http://schemas.openxmlformats.org/wordprocessingml/2006/main" xmlns:wne="http://schemas.microsoft.com/office/word/2006/wordml"><w:body><w:p/><w:p><w:pPr/><w:r><w:rPr><w:sz w:val="32"/><w:szCs w:val="32"/><w:b w:val="1"/><w:bCs w:val="1"/></w:rPr><w:t xml:space="preserve">Company: A G Industries Pvt. Ltd.</w:t></w:r></w:p><w:tbl><w:tblGrid><w:gridCol w:w="4000" w:type="dxa"/><w:gridCol w:w="4000" w:type="dxa"/></w:tblGrid><w:tblPr><w:tblStyle w:val="Fancy Table"/></w:tblPr><w:tr><w:trPr><w:trHeight w:val="900" w:hRule="atLeast"/></w:trPr><w:tc><w:tcPr><w:tcW w:w="4000" w:type="dxa"/><w:vAlign w:val="center"/></w:tcPr><w:p><w:pPr/><w:r><w:rPr><w:b w:val="1"/><w:bCs w:val="1"/></w:rPr><w:t xml:space="preserve">Company Details</w:t></w:r></w:p></w:tc><w:tc><w:tcPr><w:tcW w:w="4000" w:type="dxa"/><w:vAlign w:val="center"/></w:tcPr><w:p><w:pPr/><w:r><w:rPr><w:b w:val="1"/><w:bCs w:val="1"/></w:rPr><w:t xml:space="preserve">Company Contact Details</w:t></w:r></w:p></w:tc></w:tr><w:tr><w:trPr/><w:tc><w:tcPr><w:tcW w:w="4000" w:type="dxa"/></w:tcPr><w:p><w:pPr/><w:r><w:rPr/><w:t xml:space="preserve">A G Industries Pvt. Ltd.</w:t></w:r></w:p></w:tc><w:tc><w:tcPr><w:tcW w:w="4000" w:type="dxa"/></w:tcPr><w:p><w:pPr/><w:r><w:rPr/><w:t xml:space="preserve">GP 9, HSIIDC Industrial Area, Sector 18</w:t></w:r></w:p></w:tc></w:tr></w:tbl><w:p><w:pPr><w:sectPr><w:pgSz w:orient="portrait" w:w="11905.511811023622" w:h="16837.79527559055"/><w:pgMar w:top="1440" w:right="1440" w:bottom="1440" w:left="1440" w:header="720" w:footer="720" w:gutter="0"/><w:cols w:num="1" w:space="720"/></w:sectPr></w:pPr></w:p><w:p/><w:p><w:pPr/><w:r><w:rPr><w:sz w:val="32"/><w:szCs w:val="32"/><w:b w:val="1"/><w:bCs w:val="1"/></w:rPr><w:t xml:space="preserve">Company: A Raymond India Pvt. Ltd.</w:t></w:r></w:p><w:tbl><w:tblGrid><w:gridCol w:w="4000" w:type="dxa"/><w:gridCol w:w="4000" w:type="dxa"/></w:tblGrid><w:tblPr><w:tblStyle w:val="Fancy Table"/></w:tblPr><w:tr><w:trPr><w:trHeight w:val="900" w:hRule="atLeast"/></w:trPr><w:tc><w:tcPr><w:tcW w:w="4000" w:type="dxa"/><w:vAlign w:val="center"/></w:tcPr><w:p><w:pPr/><w:r><w:rPr><w:b w:val="1"/><w:bCs w:val="1"/></w:rPr><w:t xml:space="preserve">Company Details</w:t></w:r></w:p></w:tc><w:tc><w:tcPr><w:tcW w:w="4000" w:type="dxa"/><w:vAlign w:val="center"/></w:tcPr><w:p><w:pPr/><w:r><w:rPr><w:b w:val="1"/><w:bCs w:val="1"/></w:rPr><w:t xml:space="preserve">Company Contact Details</w:t></w:r></w:p></w:tc></w:tr><w:tr><w:trPr/><w:tc><w:tcPr><w:tcW w:w="4000" w:type="dxa"/></w:tcPr><w:p><w:pPr/><w:r><w:rPr/><w:t xml:space="preserve">A Raymond India Pvt. Ltd.</w:t></w:r></w:p></w:tc><w:tc><w:tcPr><w:tcW w:w="4000" w:type="dxa"/></w:tcPr><w:p><w:pPr/><w:r><w:rPr/><w:t xml:space="preserve">Gat No. 259, 276/8B, Nighoje Chakan, Taluka Khed</w:t></w:r></w:p></w:tc></w:tr></w:tbl><w:p><w:pPr><w:sectPr><w:pgSz w:orient="portrait" w:w="11905.511811023622" w:h="16837.79527559055"/><w:pgMar w:top="1440" w:right="1440" w:bottom="1440" w:left="1440" w:header="720" w:footer="720" w:gutter="0"/><w:cols w:num="1" w:space="720"/></w:sectPr></w:pPr></w:p><w:p/><w:p><w:pPr/><w:r><w:rPr><w:sz w:val="32"/><w:szCs w:val="32"/><w:b w:val="1"/><w:bCs w:val="1"/></w:rPr><w:t xml:space="preserve">Company: Aakar Foundary Pvt. Ltd.</w:t></w:r></w:p><w:tbl><w:tblGrid><w:gridCol w:w="4000" w:type="dxa"/><w:gridCol w:w="4000" w:type="dxa"/></w:tblGrid><w:tblPr><w:tblStyle w:val="Fancy Table"/></w:tblPr><w:tr><w:trPr><w:trHeight w:val="900" w:hRule="atLeast"/></w:trPr><w:tc><w:tcPr><w:tcW w:w="4000" w:type="dxa"/><w:vAlign w:val="center"/></w:tcPr><w:p><w:pPr/><w:r><w:rPr><w:b w:val="1"/><w:bCs w:val="1"/></w:rPr><w:t xml:space="preserve">Company Details</w:t></w:r></w:p></w:tc><w:tc><w:tcPr><w:tcW w:w="4000" w:type="dxa"/><w:vAlign w:val="center"/></w:tcPr><w:p><w:pPr/><w:r><w:rPr><w:b w:val="1"/><w:bCs w:val="1"/></w:rPr><w:t xml:space="preserve">Company Contact Details</w:t></w:r></w:p></w:tc></w:tr><w:tr><w:trPr/><w:tc><w:tcPr><w:tcW w:w="4000" w:type="dxa"/></w:tcPr><w:p><w:pPr/><w:r><w:rPr/><w:t xml:space="preserve">Aakar Foundary Pvt. Ltd.</w:t></w:r></w:p></w:tc><w:tc><w:tcPr><w:tcW w:w="4000" w:type="dxa"/></w:tcPr><w:p><w:pPr/><w:r><w:rPr/><w:t xml:space="preserve">Survey No. 341/2, Ganpati Mal, Somatane Phata, Talegaon Dabhade, Tal. Maval</w:t></w:r></w:p></w:tc></w:tr></w:tbl><w:p><w:pPr><w:sectPr><w:pgSz w:orient="portrait" w:w="11905.511811023622" w:h="16837.79527559055"/><w:pgMar w:top="1440" w:right="1440" w:bottom="1440" w:left="1440" w:header="720" w:footer="720" w:gutter="0"/><w:cols w:num="1" w:space="720"/></w:sectPr></w:pPr></w:p><w:p/><w:p><w:pPr/><w:r><w:rPr><w:sz w:val="32"/><w:szCs w:val="32"/><w:b w:val="1"/><w:bCs w:val="1"/></w:rPr><w:t xml:space="preserve">Company: AAM India Manufacturing Corporation Pvt. Ltd.</w:t></w:r></w:p><w:tbl><w:tblGrid><w:gridCol w:w="4000" w:type="dxa"/><w:gridCol w:w="4000" w:type="dxa"/></w:tblGrid><w:tblPr><w:tblStyle w:val="Fancy Table"/></w:tblPr><w:tr><w:trPr><w:trHeight w:val="900" w:hRule="atLeast"/></w:trPr><w:tc><w:tcPr><w:tcW w:w="4000" w:type="dxa"/><w:vAlign w:val="center"/></w:tcPr><w:p><w:pPr/><w:r><w:rPr><w:b w:val="1"/><w:bCs w:val="1"/></w:rPr><w:t xml:space="preserve">Company Details</w:t></w:r></w:p></w:tc><w:tc><w:tcPr><w:tcW w:w="4000" w:type="dxa"/><w:vAlign w:val="center"/></w:tcPr><w:p><w:pPr/><w:r><w:rPr><w:b w:val="1"/><w:bCs w:val="1"/></w:rPr><w:t xml:space="preserve">Company Contact Details</w:t></w:r></w:p></w:tc></w:tr><w:tr><w:trPr/><w:tc><w:tcPr><w:tcW w:w="4000" w:type="dxa"/></w:tcPr><w:p><w:pPr/><w:r><w:rPr/><w:t xml:space="preserve">AAM India Manufacturing Corporation Pvt. Ltd.</w:t></w:r></w:p></w:tc><w:tc><w:tcPr><w:tcW w:w="4000" w:type="dxa"/></w:tcPr><w:p><w:pPr/><w:r><w:rPr/><w:t xml:space="preserve">401-402, 'D' Wing</w:t></w:r></w:p></w:tc></w:tr></w:tbl><w:p><w:pPr><w:sectPr><w:pgSz w:orient="portrait" w:w="11905.511811023622" w:h="16837.79527559055"/><w:pgMar w:top="1440" w:right="1440" w:bottom="1440" w:left="1440" w:header="720" w:footer="720" w:gutter="0"/><w:cols w:num="1" w:space="720"/></w:sectPr></w:pPr></w:p><w:p/><w:p><w:pPr/><w:r><w:rPr><w:sz w:val="32"/><w:szCs w:val="32"/><w:b w:val="1"/><w:bCs w:val="1"/></w:rPr><w:t xml:space="preserve">Company: Aar Aar Technoplast Pvt. Ltd.</w:t></w:r></w:p><w:tbl><w:tblGrid><w:gridCol w:w="4000" w:type="dxa"/><w:gridCol w:w="4000" w:type="dxa"/></w:tblGrid><w:tblPr><w:tblStyle w:val="Fancy Table"/></w:tblPr><w:tr><w:trPr><w:trHeight w:val="900" w:hRule="atLeast"/></w:trPr><w:tc><w:tcPr><w:tcW w:w="4000" w:type="dxa"/><w:vAlign w:val="center"/></w:tcPr><w:p><w:pPr/><w:r><w:rPr><w:b w:val="1"/><w:bCs w:val="1"/></w:rPr><w:t xml:space="preserve">Company Details</w:t></w:r></w:p></w:tc><w:tc><w:tcPr><w:tcW w:w="4000" w:type="dxa"/><w:vAlign w:val="center"/></w:tcPr><w:p><w:pPr/><w:r><w:rPr><w:b w:val="1"/><w:bCs w:val="1"/></w:rPr><w:t xml:space="preserve">Company Contact Details</w:t></w:r></w:p></w:tc></w:tr><w:tr><w:trPr/><w:tc><w:tcPr><w:tcW w:w="4000" w:type="dxa"/></w:tcPr><w:p><w:pPr/><w:r><w:rPr/><w:t xml:space="preserve">Aar Aar Technoplast Pvt. Ltd.</w:t></w:r></w:p></w:tc><w:tc><w:tcPr><w:tcW w:w="4000" w:type="dxa"/></w:tcPr><w:p><w:pPr/><w:r><w:rPr/><w:t xml:space="preserve">18/1, Mathura Road</w:t></w:r></w:p></w:tc></w:tr></w:tbl><w:p><w:pPr><w:sectPr><w:pgSz w:orient="portrait" w:w="11905.511811023622" w:h="16837.79527559055"/><w:pgMar w:top="1440" w:right="1440" w:bottom="1440" w:left="1440" w:header="720" w:footer="720" w:gutter="0"/><w:cols w:num="1" w:space="720"/></w:sectPr></w:pPr></w:p><w:p/><w:p><w:pPr/><w:r><w:rPr><w:sz w:val="32"/><w:szCs w:val="32"/><w:b w:val="1"/><w:bCs w:val="1"/></w:rPr><w:t xml:space="preserve">Company: Aarti Steels Ltd.</w:t></w:r></w:p><w:tbl><w:tblGrid><w:gridCol w:w="4000" w:type="dxa"/><w:gridCol w:w="4000" w:type="dxa"/></w:tblGrid><w:tblPr><w:tblStyle w:val="Fancy Table"/></w:tblPr><w:tr><w:trPr><w:trHeight w:val="900" w:hRule="atLeast"/></w:trPr><w:tc><w:tcPr><w:tcW w:w="4000" w:type="dxa"/><w:vAlign w:val="center"/></w:tcPr><w:p><w:pPr/><w:r><w:rPr><w:b w:val="1"/><w:bCs w:val="1"/></w:rPr><w:t xml:space="preserve">Company Details</w:t></w:r></w:p></w:tc><w:tc><w:tcPr><w:tcW w:w="4000" w:type="dxa"/><w:vAlign w:val="center"/></w:tcPr><w:p><w:pPr/><w:r><w:rPr><w:b w:val="1"/><w:bCs w:val="1"/></w:rPr><w:t xml:space="preserve">Company Contact Details</w:t></w:r></w:p></w:tc></w:tr><w:tr><w:trPr/><w:tc><w:tcPr><w:tcW w:w="4000" w:type="dxa"/></w:tcPr><w:p><w:pPr/><w:r><w:rPr/><w:t xml:space="preserve">Aarti Steels Ltd.</w:t></w:r></w:p></w:tc><w:tc><w:tcPr><w:tcW w:w="4000" w:type="dxa"/></w:tcPr><w:p><w:pPr/><w:r><w:rPr/><w:t xml:space="preserve">Plot No. 18/1B, Sector 10, CDA</w:t></w:r></w:p></w:tc></w:tr></w:tbl><w:p><w:pPr><w:sectPr><w:pgSz w:orient="portrait" w:w="11905.511811023622" w:h="16837.79527559055"/><w:pgMar w:top="1440" w:right="1440" w:bottom="1440" w:left="1440" w:header="720" w:footer="720" w:gutter="0"/><w:cols w:num="1" w:space="720"/></w:sectPr></w:pPr></w:p><w:p/><w:p><w:pPr/><w:r><w:rPr><w:sz w:val="32"/><w:szCs w:val="32"/><w:b w:val="1"/><w:bCs w:val="1"/></w:rPr><w:t xml:space="preserve">Company: Abhijeet Industries Pvt. Ltd.</w:t></w:r></w:p><w:tbl><w:tblGrid><w:gridCol w:w="4000" w:type="dxa"/><w:gridCol w:w="4000" w:type="dxa"/></w:tblGrid><w:tblPr><w:tblStyle w:val="Fancy Table"/></w:tblPr><w:tr><w:trPr><w:trHeight w:val="900" w:hRule="atLeast"/></w:trPr><w:tc><w:tcPr><w:tcW w:w="4000" w:type="dxa"/><w:vAlign w:val="center"/></w:tcPr><w:p><w:pPr/><w:r><w:rPr><w:b w:val="1"/><w:bCs w:val="1"/></w:rPr><w:t xml:space="preserve">Company Details</w:t></w:r></w:p></w:tc><w:tc><w:tcPr><w:tcW w:w="4000" w:type="dxa"/><w:vAlign w:val="center"/></w:tcPr><w:p><w:pPr/><w:r><w:rPr><w:b w:val="1"/><w:bCs w:val="1"/></w:rPr><w:t xml:space="preserve">Company Contact Details</w:t></w:r></w:p></w:tc></w:tr><w:tr><w:trPr/><w:tc><w:tcPr><w:tcW w:w="4000" w:type="dxa"/></w:tcPr><w:p><w:pPr/><w:r><w:rPr/><w:t xml:space="preserve">Abhijeet Industries Pvt. Ltd.</w:t></w:r></w:p></w:tc><w:tc><w:tcPr><w:tcW w:w="4000" w:type="dxa"/></w:tcPr><w:p><w:pPr/><w:r><w:rPr/><w:t xml:space="preserve">Plot No. E 14, GIDC Sanad, Viramgam Highway, Village Iyava, Taluk Sanad</w:t></w:r></w:p></w:tc></w:tr></w:tbl><w:p><w:pPr><w:sectPr><w:pgSz w:orient="portrait" w:w="11905.511811023622" w:h="16837.79527559055"/><w:pgMar w:top="1440" w:right="1440" w:bottom="1440" w:left="1440" w:header="720" w:footer="720" w:gutter="0"/><w:cols w:num="1" w:space="720"/></w:sectPr></w:pPr></w:p><w:p/><w:p><w:pPr/><w:r><w:rPr><w:sz w:val="32"/><w:szCs w:val="32"/><w:b w:val="1"/><w:bCs w:val="1"/></w:rPr><w:t xml:space="preserve">Company: Abhijeet Plastics India Pvt. Ltd. Unit III</w:t></w:r></w:p><w:tbl><w:tblGrid><w:gridCol w:w="4000" w:type="dxa"/><w:gridCol w:w="4000" w:type="dxa"/></w:tblGrid><w:tblPr><w:tblStyle w:val="Fancy Table"/></w:tblPr><w:tr><w:trPr><w:trHeight w:val="900" w:hRule="atLeast"/></w:trPr><w:tc><w:tcPr><w:tcW w:w="4000" w:type="dxa"/><w:vAlign w:val="center"/></w:tcPr><w:p><w:pPr/><w:r><w:rPr><w:b w:val="1"/><w:bCs w:val="1"/></w:rPr><w:t xml:space="preserve">Company Details</w:t></w:r></w:p></w:tc><w:tc><w:tcPr><w:tcW w:w="4000" w:type="dxa"/><w:vAlign w:val="center"/></w:tcPr><w:p><w:pPr/><w:r><w:rPr><w:b w:val="1"/><w:bCs w:val="1"/></w:rPr><w:t xml:space="preserve">Company Contact Details</w:t></w:r></w:p></w:tc></w:tr><w:tr><w:trPr/><w:tc><w:tcPr><w:tcW w:w="4000" w:type="dxa"/></w:tcPr><w:p><w:pPr/><w:r><w:rPr/><w:t xml:space="preserve">Abhijeet Plastics India Pvt. Ltd. Unit III</w:t></w:r></w:p></w:tc><w:tc><w:tcPr><w:tcW w:w="4000" w:type="dxa"/></w:tcPr><w:p><w:pPr/><w:r><w:rPr/><w:t xml:space="preserve">Gat No. 171, village, Mangrul, Tal- Maval</w:t></w:r></w:p></w:tc></w:tr></w:tbl><w:p><w:pPr><w:sectPr><w:pgSz w:orient="portrait" w:w="11905.511811023622" w:h="16837.79527559055"/><w:pgMar w:top="1440" w:right="1440" w:bottom="1440" w:left="1440" w:header="720" w:footer="720" w:gutter="0"/><w:cols w:num="1" w:space="720"/></w:sectPr></w:pPr></w:p><w:p/><w:p><w:pPr/><w:r><w:rPr><w:sz w:val="32"/><w:szCs w:val="32"/><w:b w:val="1"/><w:bCs w:val="1"/></w:rPr><w:t xml:space="preserve">Company: Abhijeet Techno-Plast India Pvt. Ltd.</w:t></w:r></w:p><w:tbl><w:tblGrid><w:gridCol w:w="4000" w:type="dxa"/><w:gridCol w:w="4000" w:type="dxa"/></w:tblGrid><w:tblPr><w:tblStyle w:val="Fancy Table"/></w:tblPr><w:tr><w:trPr><w:trHeight w:val="900" w:hRule="atLeast"/></w:trPr><w:tc><w:tcPr><w:tcW w:w="4000" w:type="dxa"/><w:vAlign w:val="center"/></w:tcPr><w:p><w:pPr/><w:r><w:rPr><w:b w:val="1"/><w:bCs w:val="1"/></w:rPr><w:t xml:space="preserve">Company Details</w:t></w:r></w:p></w:tc><w:tc><w:tcPr><w:tcW w:w="4000" w:type="dxa"/><w:vAlign w:val="center"/></w:tcPr><w:p><w:pPr/><w:r><w:rPr><w:b w:val="1"/><w:bCs w:val="1"/></w:rPr><w:t xml:space="preserve">Company Contact Details</w:t></w:r></w:p></w:tc></w:tr><w:tr><w:trPr/><w:tc><w:tcPr><w:tcW w:w="4000" w:type="dxa"/></w:tcPr><w:p><w:pPr/><w:r><w:rPr/><w:t xml:space="preserve">Abhijeet Techno-Plast India Pvt. Ltd.</w:t></w:r></w:p></w:tc><w:tc><w:tcPr><w:tcW w:w="4000" w:type="dxa"/></w:tcPr><w:p><w:pPr/><w:r><w:rPr/><w:t xml:space="preserve">83/C, Kandivli Co. Operative Industrial Estate, Charkop, Kandivli (W)</w:t></w:r></w:p></w:tc></w:tr></w:tbl><w:p><w:pPr><w:sectPr><w:pgSz w:orient="portrait" w:w="11905.511811023622" w:h="16837.79527559055"/><w:pgMar w:top="1440" w:right="1440" w:bottom="1440" w:left="1440" w:header="720" w:footer="720" w:gutter="0"/><w:cols w:num="1" w:space="720"/></w:sectPr></w:pPr></w:p><w:p/><w:p><w:pPr/><w:r><w:rPr><w:sz w:val="32"/><w:szCs w:val="32"/><w:b w:val="1"/><w:bCs w:val="1"/></w:rPr><w:t xml:space="preserve">Company: Abilities India Pistons & Rings Ltd.</w:t></w:r></w:p><w:tbl><w:tblGrid><w:gridCol w:w="4000" w:type="dxa"/><w:gridCol w:w="4000" w:type="dxa"/></w:tblGrid><w:tblPr><w:tblStyle w:val="Fancy Table"/></w:tblPr><w:tr><w:trPr><w:trHeight w:val="900" w:hRule="atLeast"/></w:trPr><w:tc><w:tcPr><w:tcW w:w="4000" w:type="dxa"/><w:vAlign w:val="center"/></w:tcPr><w:p><w:pPr/><w:r><w:rPr><w:b w:val="1"/><w:bCs w:val="1"/></w:rPr><w:t xml:space="preserve">Company Details</w:t></w:r></w:p></w:tc><w:tc><w:tcPr><w:tcW w:w="4000" w:type="dxa"/><w:vAlign w:val="center"/></w:tcPr><w:p><w:pPr/><w:r><w:rPr><w:b w:val="1"/><w:bCs w:val="1"/></w:rPr><w:t xml:space="preserve">Company Contact Details</w:t></w:r></w:p></w:tc></w:tr><w:tr><w:trPr/><w:tc><w:tcPr><w:tcW w:w="4000" w:type="dxa"/></w:tcPr><w:p><w:pPr/><w:r><w:rPr/><w:t xml:space="preserve">Abilities India Pistons & Rings Ltd.</w:t></w:r></w:p></w:tc><w:tc><w:tcPr><w:tcW w:w="4000" w:type="dxa"/></w:tcPr><w:p><w:pPr/><w:r><w:rPr/><w:t xml:space="preserve">Plot No. 3, F-301, IIIrd Floor, Ashish Complex, Local, Shopping Centre, Rajdhani Enclave, Vikas Marg</w:t></w:r></w:p></w:tc></w:tr></w:tbl><w:p><w:pPr><w:sectPr><w:pgSz w:orient="portrait" w:w="11905.511811023622" w:h="16837.79527559055"/><w:pgMar w:top="1440" w:right="1440" w:bottom="1440" w:left="1440" w:header="720" w:footer="720" w:gutter="0"/><w:cols w:num="1" w:space="720"/></w:sectPr></w:pPr></w:p><w:p/><w:p><w:pPr/><w:r><w:rPr><w:sz w:val="32"/><w:szCs w:val="32"/><w:b w:val="1"/><w:bCs w:val="1"/></w:rPr><w:t xml:space="preserve">Company: Able Spring Manufacturers</w:t></w:r></w:p><w:tbl><w:tblGrid><w:gridCol w:w="4000" w:type="dxa"/><w:gridCol w:w="4000" w:type="dxa"/></w:tblGrid><w:tblPr><w:tblStyle w:val="Fancy Table"/></w:tblPr><w:tr><w:trPr><w:trHeight w:val="900" w:hRule="atLeast"/></w:trPr><w:tc><w:tcPr><w:tcW w:w="4000" w:type="dxa"/><w:vAlign w:val="center"/></w:tcPr><w:p><w:pPr/><w:r><w:rPr><w:b w:val="1"/><w:bCs w:val="1"/></w:rPr><w:t xml:space="preserve">Company Details</w:t></w:r></w:p></w:tc><w:tc><w:tcPr><w:tcW w:w="4000" w:type="dxa"/><w:vAlign w:val="center"/></w:tcPr><w:p><w:pPr/><w:r><w:rPr><w:b w:val="1"/><w:bCs w:val="1"/></w:rPr><w:t xml:space="preserve">Company Contact Details</w:t></w:r></w:p></w:tc></w:tr><w:tr><w:trPr/><w:tc><w:tcPr><w:tcW w:w="4000" w:type="dxa"/></w:tcPr><w:p><w:pPr/><w:r><w:rPr/><w:t xml:space="preserve">Able Spring Manufacturers</w:t></w:r></w:p></w:tc><w:tc><w:tcPr><w:tcW w:w="4000" w:type="dxa"/></w:tcPr><w:p><w:pPr/><w:r><w:rPr/><w:t xml:space="preserve">No. 47/A, Sowri Street, Alandur</w:t></w:r></w:p></w:tc></w:tr></w:tbl><w:p><w:pPr><w:sectPr><w:pgSz w:orient="portrait" w:w="11905.511811023622" w:h="16837.79527559055"/><w:pgMar w:top="1440" w:right="1440" w:bottom="1440" w:left="1440" w:header="720" w:footer="720" w:gutter="0"/><w:cols w:num="1" w:space="720"/></w:sectPr></w:pPr></w:p><w:p/><w:p><w:pPr/><w:r><w:rPr><w:sz w:val="32"/><w:szCs w:val="32"/><w:b w:val="1"/><w:bCs w:val="1"/></w:rPr><w:t xml:space="preserve">Company: Accolade Electronics Pvt. Ltd.</w:t></w:r></w:p><w:tbl><w:tblGrid><w:gridCol w:w="4000" w:type="dxa"/><w:gridCol w:w="4000" w:type="dxa"/></w:tblGrid><w:tblPr><w:tblStyle w:val="Fancy Table"/></w:tblPr><w:tr><w:trPr><w:trHeight w:val="900" w:hRule="atLeast"/></w:trPr><w:tc><w:tcPr><w:tcW w:w="4000" w:type="dxa"/><w:vAlign w:val="center"/></w:tcPr><w:p><w:pPr/><w:r><w:rPr><w:b w:val="1"/><w:bCs w:val="1"/></w:rPr><w:t xml:space="preserve">Company Details</w:t></w:r></w:p></w:tc><w:tc><w:tcPr><w:tcW w:w="4000" w:type="dxa"/><w:vAlign w:val="center"/></w:tcPr><w:p><w:pPr/><w:r><w:rPr><w:b w:val="1"/><w:bCs w:val="1"/></w:rPr><w:t xml:space="preserve">Company Contact Details</w:t></w:r></w:p></w:tc></w:tr><w:tr><w:trPr/><w:tc><w:tcPr><w:tcW w:w="4000" w:type="dxa"/></w:tcPr><w:p><w:pPr/><w:r><w:rPr/><w:t xml:space="preserve">Accolade Electronics Pvt. Ltd.</w:t></w:r></w:p></w:tc><w:tc><w:tcPr><w:tcW w:w="4000" w:type="dxa"/></w:tcPr><w:p><w:pPr/><w:r><w:rPr/><w:t xml:space="preserve">Accurate House, 2nd Floor, Sr. No. 78/1, Dangat Industrial Estate, Shivane</w:t></w:r></w:p></w:tc></w:tr></w:tbl><w:p><w:pPr><w:sectPr><w:pgSz w:orient="portrait" w:w="11905.511811023622" w:h="16837.79527559055"/><w:pgMar w:top="1440" w:right="1440" w:bottom="1440" w:left="1440" w:header="720" w:footer="720" w:gutter="0"/><w:cols w:num="1" w:space="720"/></w:sectPr></w:pPr></w:p><w:p/><w:p><w:pPr/><w:r><w:rPr><w:sz w:val="32"/><w:szCs w:val="32"/><w:b w:val="1"/><w:bCs w:val="1"/></w:rPr><w:t xml:space="preserve">Company: Accrete Electromech Pvt. Ltd.</w:t></w:r></w:p><w:tbl><w:tblGrid><w:gridCol w:w="4000" w:type="dxa"/><w:gridCol w:w="4000" w:type="dxa"/></w:tblGrid><w:tblPr><w:tblStyle w:val="Fancy Table"/></w:tblPr><w:tr><w:trPr><w:trHeight w:val="900" w:hRule="atLeast"/></w:trPr><w:tc><w:tcPr><w:tcW w:w="4000" w:type="dxa"/><w:vAlign w:val="center"/></w:tcPr><w:p><w:pPr/><w:r><w:rPr><w:b w:val="1"/><w:bCs w:val="1"/></w:rPr><w:t xml:space="preserve">Company Details</w:t></w:r></w:p></w:tc><w:tc><w:tcPr><w:tcW w:w="4000" w:type="dxa"/><w:vAlign w:val="center"/></w:tcPr><w:p><w:pPr/><w:r><w:rPr><w:b w:val="1"/><w:bCs w:val="1"/></w:rPr><w:t xml:space="preserve">Company Contact Details</w:t></w:r></w:p></w:tc></w:tr><w:tr><w:trPr/><w:tc><w:tcPr><w:tcW w:w="4000" w:type="dxa"/></w:tcPr><w:p><w:pPr/><w:r><w:rPr/><w:t xml:space="preserve">Accrete Electromech Pvt. Ltd.</w:t></w:r></w:p></w:tc><w:tc><w:tcPr><w:tcW w:w="4000" w:type="dxa"/></w:tcPr><w:p><w:pPr/><w:r><w:rPr/><w:t xml:space="preserve">Plot No. H 26, MIDJ Waluj</w:t></w:r></w:p></w:tc></w:tr></w:tbl><w:p><w:pPr><w:sectPr><w:pgSz w:orient="portrait" w:w="11905.511811023622" w:h="16837.79527559055"/><w:pgMar w:top="1440" w:right="1440" w:bottom="1440" w:left="1440" w:header="720" w:footer="720" w:gutter="0"/><w:cols w:num="1" w:space="720"/></w:sectPr></w:pPr></w:p><w:p/><w:p><w:pPr/><w:r><w:rPr><w:sz w:val="32"/><w:szCs w:val="32"/><w:b w:val="1"/><w:bCs w:val="1"/></w:rPr><w:t xml:space="preserve">Company: Accurate Products Corporation Pvt. Ltd.</w:t></w:r></w:p><w:tbl><w:tblGrid><w:gridCol w:w="4000" w:type="dxa"/><w:gridCol w:w="4000" w:type="dxa"/></w:tblGrid><w:tblPr><w:tblStyle w:val="Fancy Table"/></w:tblPr><w:tr><w:trPr><w:trHeight w:val="900" w:hRule="atLeast"/></w:trPr><w:tc><w:tcPr><w:tcW w:w="4000" w:type="dxa"/><w:vAlign w:val="center"/></w:tcPr><w:p><w:pPr/><w:r><w:rPr><w:b w:val="1"/><w:bCs w:val="1"/></w:rPr><w:t xml:space="preserve">Company Details</w:t></w:r></w:p></w:tc><w:tc><w:tcPr><w:tcW w:w="4000" w:type="dxa"/><w:vAlign w:val="center"/></w:tcPr><w:p><w:pPr/><w:r><w:rPr><w:b w:val="1"/><w:bCs w:val="1"/></w:rPr><w:t xml:space="preserve">Company Contact Details</w:t></w:r></w:p></w:tc></w:tr><w:tr><w:trPr/><w:tc><w:tcPr><w:tcW w:w="4000" w:type="dxa"/></w:tcPr><w:p><w:pPr/><w:r><w:rPr/><w:t xml:space="preserve">Accurate Products Corporation Pvt. Ltd.</w:t></w:r></w:p></w:tc><w:tc><w:tcPr><w:tcW w:w="4000" w:type="dxa"/></w:tcPr><w:p><w:pPr/><w:r><w:rPr/><w:t xml:space="preserve">AC 25 A, AC 22A, AC 24, SIDCO Industrial Estate, Thirumudivakkam</w:t></w:r></w:p></w:tc></w:tr></w:tbl><w:p><w:pPr><w:sectPr><w:pgSz w:orient="portrait" w:w="11905.511811023622" w:h="16837.79527559055"/><w:pgMar w:top="1440" w:right="1440" w:bottom="1440" w:left="1440" w:header="720" w:footer="720" w:gutter="0"/><w:cols w:num="1" w:space="720"/></w:sectPr></w:pPr></w:p><w:p/><w:p><w:pPr/><w:r><w:rPr><w:sz w:val="32"/><w:szCs w:val="32"/><w:b w:val="1"/><w:bCs w:val="1"/></w:rPr><w:t xml:space="preserve">Company: Ace International</w:t></w:r></w:p><w:tbl><w:tblGrid><w:gridCol w:w="4000" w:type="dxa"/><w:gridCol w:w="4000" w:type="dxa"/></w:tblGrid><w:tblPr><w:tblStyle w:val="Fancy Table"/></w:tblPr><w:tr><w:trPr><w:trHeight w:val="900" w:hRule="atLeast"/></w:trPr><w:tc><w:tcPr><w:tcW w:w="4000" w:type="dxa"/><w:vAlign w:val="center"/></w:tcPr><w:p><w:pPr/><w:r><w:rPr><w:b w:val="1"/><w:bCs w:val="1"/></w:rPr><w:t xml:space="preserve">Company Details</w:t></w:r></w:p></w:tc><w:tc><w:tcPr><w:tcW w:w="4000" w:type="dxa"/><w:vAlign w:val="center"/></w:tcPr><w:p><w:pPr/><w:r><w:rPr><w:b w:val="1"/><w:bCs w:val="1"/></w:rPr><w:t xml:space="preserve">Company Contact Details</w:t></w:r></w:p></w:tc></w:tr><w:tr><w:trPr/><w:tc><w:tcPr><w:tcW w:w="4000" w:type="dxa"/></w:tcPr><w:p><w:pPr/><w:r><w:rPr/><w:t xml:space="preserve">Ace International</w:t></w:r></w:p></w:tc><w:tc><w:tcPr><w:tcW w:w="4000" w:type="dxa"/></w:tcPr><w:p><w:pPr/><w:r><w:rPr/><w:t xml:space="preserve">Plot No. 73, Sector 5, IMT Manesar</w:t></w:r></w:p></w:tc></w:tr></w:tbl><w:p><w:pPr><w:sectPr><w:pgSz w:orient="portrait" w:w="11905.511811023622" w:h="16837.79527559055"/><w:pgMar w:top="1440" w:right="1440" w:bottom="1440" w:left="1440" w:header="720" w:footer="720" w:gutter="0"/><w:cols w:num="1" w:space="720"/></w:sectPr></w:pPr></w:p><w:p/><w:p><w:pPr/><w:r><w:rPr><w:sz w:val="32"/><w:szCs w:val="32"/><w:b w:val="1"/><w:bCs w:val="1"/></w:rPr><w:t xml:space="preserve">Company: Acey Engineering Pvt. Ltd.</w:t></w:r></w:p><w:tbl><w:tblGrid><w:gridCol w:w="4000" w:type="dxa"/><w:gridCol w:w="4000" w:type="dxa"/></w:tblGrid><w:tblPr><w:tblStyle w:val="Fancy Table"/></w:tblPr><w:tr><w:trPr><w:trHeight w:val="900" w:hRule="atLeast"/></w:trPr><w:tc><w:tcPr><w:tcW w:w="4000" w:type="dxa"/><w:vAlign w:val="center"/></w:tcPr><w:p><w:pPr/><w:r><w:rPr><w:b w:val="1"/><w:bCs w:val="1"/></w:rPr><w:t xml:space="preserve">Company Details</w:t></w:r></w:p></w:tc><w:tc><w:tcPr><w:tcW w:w="4000" w:type="dxa"/><w:vAlign w:val="center"/></w:tcPr><w:p><w:pPr/><w:r><w:rPr><w:b w:val="1"/><w:bCs w:val="1"/></w:rPr><w:t xml:space="preserve">Company Contact Details</w:t></w:r></w:p></w:tc></w:tr><w:tr><w:trPr/><w:tc><w:tcPr><w:tcW w:w="4000" w:type="dxa"/></w:tcPr><w:p><w:pPr/><w:r><w:rPr/><w:t xml:space="preserve">Acey Engineering Pvt. Ltd.</w:t></w:r></w:p></w:tc><w:tc><w:tcPr><w:tcW w:w="4000" w:type="dxa"/></w:tcPr><w:p><w:pPr/><w:r><w:rPr/><w:t xml:space="preserve">104, 105 GIDC Antalia</w:t></w:r></w:p></w:tc></w:tr></w:tbl><w:p><w:pPr><w:sectPr><w:pgSz w:orient="portrait" w:w="11905.511811023622" w:h="16837.79527559055"/><w:pgMar w:top="1440" w:right="1440" w:bottom="1440" w:left="1440" w:header="720" w:footer="720" w:gutter="0"/><w:cols w:num="1" w:space="720"/></w:sectPr></w:pPr></w:p><w:p/><w:p><w:pPr/><w:r><w:rPr><w:sz w:val="32"/><w:szCs w:val="32"/><w:b w:val="1"/><w:bCs w:val="1"/></w:rPr><w:t xml:space="preserve">Company: ACME Udyog</w:t></w:r></w:p><w:tbl><w:tblGrid><w:gridCol w:w="4000" w:type="dxa"/><w:gridCol w:w="4000" w:type="dxa"/></w:tblGrid><w:tblPr><w:tblStyle w:val="Fancy Table"/></w:tblPr><w:tr><w:trPr><w:trHeight w:val="900" w:hRule="atLeast"/></w:trPr><w:tc><w:tcPr><w:tcW w:w="4000" w:type="dxa"/><w:vAlign w:val="center"/></w:tcPr><w:p><w:pPr/><w:r><w:rPr><w:b w:val="1"/><w:bCs w:val="1"/></w:rPr><w:t xml:space="preserve">Company Details</w:t></w:r></w:p></w:tc><w:tc><w:tcPr><w:tcW w:w="4000" w:type="dxa"/><w:vAlign w:val="center"/></w:tcPr><w:p><w:pPr/><w:r><w:rPr><w:b w:val="1"/><w:bCs w:val="1"/></w:rPr><w:t xml:space="preserve">Company Contact Details</w:t></w:r></w:p></w:tc></w:tr><w:tr><w:trPr/><w:tc><w:tcPr><w:tcW w:w="4000" w:type="dxa"/></w:tcPr><w:p><w:pPr/><w:r><w:rPr/><w:t xml:space="preserve">ACME Udyog</w:t></w:r></w:p></w:tc><w:tc><w:tcPr><w:tcW w:w="4000" w:type="dxa"/></w:tcPr><w:p><w:pPr/><w:r><w:rPr/><w:t xml:space="preserve">97A, Model House</w:t></w:r></w:p></w:tc></w:tr></w:tbl><w:p><w:pPr><w:sectPr><w:pgSz w:orient="portrait" w:w="11905.511811023622" w:h="16837.79527559055"/><w:pgMar w:top="1440" w:right="1440" w:bottom="1440" w:left="1440" w:header="720" w:footer="720" w:gutter="0"/><w:cols w:num="1" w:space="720"/></w:sectPr></w:pPr></w:p><w:p/><w:p><w:pPr/><w:r><w:rPr><w:sz w:val="32"/><w:szCs w:val="32"/><w:b w:val="1"/><w:bCs w:val="1"/></w:rPr><w:t xml:space="preserve">Company: Adient India Pvt. Ltd.</w:t></w:r></w:p><w:tbl><w:tblGrid><w:gridCol w:w="4000" w:type="dxa"/><w:gridCol w:w="4000" w:type="dxa"/></w:tblGrid><w:tblPr><w:tblStyle w:val="Fancy Table"/></w:tblPr><w:tr><w:trPr><w:trHeight w:val="900" w:hRule="atLeast"/></w:trPr><w:tc><w:tcPr><w:tcW w:w="4000" w:type="dxa"/><w:vAlign w:val="center"/></w:tcPr><w:p><w:pPr/><w:r><w:rPr><w:b w:val="1"/><w:bCs w:val="1"/></w:rPr><w:t xml:space="preserve">Company Details</w:t></w:r></w:p></w:tc><w:tc><w:tcPr><w:tcW w:w="4000" w:type="dxa"/><w:vAlign w:val="center"/></w:tcPr><w:p><w:pPr/><w:r><w:rPr><w:b w:val="1"/><w:bCs w:val="1"/></w:rPr><w:t xml:space="preserve">Company Contact Details</w:t></w:r></w:p></w:tc></w:tr><w:tr><w:trPr/><w:tc><w:tcPr><w:tcW w:w="4000" w:type="dxa"/></w:tcPr><w:p><w:pPr/><w:r><w:rPr/><w:t xml:space="preserve">Adient India Pvt. Ltd.</w:t></w:r></w:p></w:tc><w:tc><w:tcPr><w:tcW w:w="4000" w:type="dxa"/></w:tcPr><w:p><w:pPr/><w:r><w:rPr/><w:t xml:space="preserve">Plot No. 1, Survey No. 235/245, Taluka Mulshi, Hinjewadi</w:t></w:r></w:p></w:tc></w:tr></w:tbl><w:p><w:pPr><w:sectPr><w:pgSz w:orient="portrait" w:w="11905.511811023622" w:h="16837.79527559055"/><w:pgMar w:top="1440" w:right="1440" w:bottom="1440" w:left="1440" w:header="720" w:footer="720" w:gutter="0"/><w:cols w:num="1" w:space="720"/></w:sectPr></w:pPr></w:p><w:p/><w:p><w:pPr/><w:r><w:rPr><w:sz w:val="32"/><w:szCs w:val="32"/><w:b w:val="1"/><w:bCs w:val="1"/></w:rPr><w:t xml:space="preserve">Company: Aditya Auto Products & Engineering India Pvt. Ltd.</w:t></w:r></w:p><w:tbl><w:tblGrid><w:gridCol w:w="4000" w:type="dxa"/><w:gridCol w:w="4000" w:type="dxa"/></w:tblGrid><w:tblPr><w:tblStyle w:val="Fancy Table"/></w:tblPr><w:tr><w:trPr><w:trHeight w:val="900" w:hRule="atLeast"/></w:trPr><w:tc><w:tcPr><w:tcW w:w="4000" w:type="dxa"/><w:vAlign w:val="center"/></w:tcPr><w:p><w:pPr/><w:r><w:rPr><w:b w:val="1"/><w:bCs w:val="1"/></w:rPr><w:t xml:space="preserve">Company Details</w:t></w:r></w:p></w:tc><w:tc><w:tcPr><w:tcW w:w="4000" w:type="dxa"/><w:vAlign w:val="center"/></w:tcPr><w:p><w:pPr/><w:r><w:rPr><w:b w:val="1"/><w:bCs w:val="1"/></w:rPr><w:t xml:space="preserve">Company Contact Details</w:t></w:r></w:p></w:tc></w:tr><w:tr><w:trPr/><w:tc><w:tcPr><w:tcW w:w="4000" w:type="dxa"/></w:tcPr><w:p><w:pPr/><w:r><w:rPr/><w:t xml:space="preserve">Aditya Auto Products & Engineering India Pvt. Ltd.</w:t></w:r></w:p></w:tc><w:tc><w:tcPr><w:tcW w:w="4000" w:type="dxa"/></w:tcPr><w:p><w:pPr/><w:r><w:rPr/><w:t xml:space="preserve">#13E, KIADB Industrial Area Doddaballapur</w:t></w:r></w:p></w:tc></w:tr></w:tbl><w:p><w:pPr><w:sectPr><w:pgSz w:orient="portrait" w:w="11905.511811023622" w:h="16837.79527559055"/><w:pgMar w:top="1440" w:right="1440" w:bottom="1440" w:left="1440" w:header="720" w:footer="720" w:gutter="0"/><w:cols w:num="1" w:space="720"/></w:sectPr></w:pPr></w:p><w:p/><w:p><w:pPr/><w:r><w:rPr><w:sz w:val="32"/><w:szCs w:val="32"/><w:b w:val="1"/><w:bCs w:val="1"/></w:rPr><w:t xml:space="preserve">Company: ADM Joinflex India Pvt. Ltd.</w:t></w:r></w:p><w:tbl><w:tblGrid><w:gridCol w:w="4000" w:type="dxa"/><w:gridCol w:w="4000" w:type="dxa"/></w:tblGrid><w:tblPr><w:tblStyle w:val="Fancy Table"/></w:tblPr><w:tr><w:trPr><w:trHeight w:val="900" w:hRule="atLeast"/></w:trPr><w:tc><w:tcPr><w:tcW w:w="4000" w:type="dxa"/><w:vAlign w:val="center"/></w:tcPr><w:p><w:pPr/><w:r><w:rPr><w:b w:val="1"/><w:bCs w:val="1"/></w:rPr><w:t xml:space="preserve">Company Details</w:t></w:r></w:p></w:tc><w:tc><w:tcPr><w:tcW w:w="4000" w:type="dxa"/><w:vAlign w:val="center"/></w:tcPr><w:p><w:pPr/><w:r><w:rPr><w:b w:val="1"/><w:bCs w:val="1"/></w:rPr><w:t xml:space="preserve">Company Contact Details</w:t></w:r></w:p></w:tc></w:tr><w:tr><w:trPr/><w:tc><w:tcPr><w:tcW w:w="4000" w:type="dxa"/></w:tcPr><w:p><w:pPr/><w:r><w:rPr/><w:t xml:space="preserve">ADM Joinflex India Pvt. Ltd.</w:t></w:r></w:p></w:tc><w:tc><w:tcPr><w:tcW w:w="4000" w:type="dxa"/></w:tcPr><w:p><w:pPr/><w:r><w:rPr/><w:t xml:space="preserve">Plot No. B 28 MIDC, Chakan</w:t></w:r></w:p></w:tc></w:tr></w:tbl><w:p><w:pPr><w:sectPr><w:pgSz w:orient="portrait" w:w="11905.511811023622" w:h="16837.79527559055"/><w:pgMar w:top="1440" w:right="1440" w:bottom="1440" w:left="1440" w:header="720" w:footer="720" w:gutter="0"/><w:cols w:num="1" w:space="720"/></w:sectPr></w:pPr></w:p><w:p/><w:p><w:pPr/><w:r><w:rPr><w:sz w:val="32"/><w:szCs w:val="32"/><w:b w:val="1"/><w:bCs w:val="1"/></w:rPr><w:t xml:space="preserve">Company: Admach Auto India Ltd.</w:t></w:r></w:p><w:tbl><w:tblGrid><w:gridCol w:w="4000" w:type="dxa"/><w:gridCol w:w="4000" w:type="dxa"/></w:tblGrid><w:tblPr><w:tblStyle w:val="Fancy Table"/></w:tblPr><w:tr><w:trPr><w:trHeight w:val="900" w:hRule="atLeast"/></w:trPr><w:tc><w:tcPr><w:tcW w:w="4000" w:type="dxa"/><w:vAlign w:val="center"/></w:tcPr><w:p><w:pPr/><w:r><w:rPr><w:b w:val="1"/><w:bCs w:val="1"/></w:rPr><w:t xml:space="preserve">Company Details</w:t></w:r></w:p></w:tc><w:tc><w:tcPr><w:tcW w:w="4000" w:type="dxa"/><w:vAlign w:val="center"/></w:tcPr><w:p><w:pPr/><w:r><w:rPr><w:b w:val="1"/><w:bCs w:val="1"/></w:rPr><w:t xml:space="preserve">Company Contact Details</w:t></w:r></w:p></w:tc></w:tr><w:tr><w:trPr/><w:tc><w:tcPr><w:tcW w:w="4000" w:type="dxa"/></w:tcPr><w:p><w:pPr/><w:r><w:rPr/><w:t xml:space="preserve">Admach Auto India Ltd.</w:t></w:r></w:p></w:tc><w:tc><w:tcPr><w:tcW w:w="4000" w:type="dxa"/></w:tcPr><w:p><w:pPr/><w:r><w:rPr/><w:t xml:space="preserve">Plot No. 166, Sector 25</w:t></w:r></w:p></w:tc></w:tr></w:tbl><w:p><w:pPr><w:sectPr><w:pgSz w:orient="portrait" w:w="11905.511811023622" w:h="16837.79527559055"/><w:pgMar w:top="1440" w:right="1440" w:bottom="1440" w:left="1440" w:header="720" w:footer="720" w:gutter="0"/><w:cols w:num="1" w:space="720"/></w:sectPr></w:pPr></w:p><w:p/><w:p><w:pPr/><w:r><w:rPr><w:sz w:val="32"/><w:szCs w:val="32"/><w:b w:val="1"/><w:bCs w:val="1"/></w:rPr><w:t xml:space="preserve">Company: Advance Cable Technologies Pvt. Ltd.</w:t></w:r></w:p><w:tbl><w:tblGrid><w:gridCol w:w="4000" w:type="dxa"/><w:gridCol w:w="4000" w:type="dxa"/></w:tblGrid><w:tblPr><w:tblStyle w:val="Fancy Table"/></w:tblPr><w:tr><w:trPr><w:trHeight w:val="900" w:hRule="atLeast"/></w:trPr><w:tc><w:tcPr><w:tcW w:w="4000" w:type="dxa"/><w:vAlign w:val="center"/></w:tcPr><w:p><w:pPr/><w:r><w:rPr><w:b w:val="1"/><w:bCs w:val="1"/></w:rPr><w:t xml:space="preserve">Company Details</w:t></w:r></w:p></w:tc><w:tc><w:tcPr><w:tcW w:w="4000" w:type="dxa"/><w:vAlign w:val="center"/></w:tcPr><w:p><w:pPr/><w:r><w:rPr><w:b w:val="1"/><w:bCs w:val="1"/></w:rPr><w:t xml:space="preserve">Company Contact Details</w:t></w:r></w:p></w:tc></w:tr><w:tr><w:trPr/><w:tc><w:tcPr><w:tcW w:w="4000" w:type="dxa"/></w:tcPr><w:p><w:pPr/><w:r><w:rPr/><w:t xml:space="preserve">Advance Cable Technologies Pvt. Ltd.</w:t></w:r></w:p></w:tc><w:tc><w:tcPr><w:tcW w:w="4000" w:type="dxa"/></w:tcPr><w:p><w:pPr/><w:r><w:rPr/><w:t xml:space="preserve">G 1, Sunrise Serenity, No. 1, 40 Feet Road, M R Garden, Geddalahalli, Aswath Nagar</w:t></w:r></w:p></w:tc></w:tr></w:tbl><w:p><w:pPr><w:sectPr><w:pgSz w:orient="portrait" w:w="11905.511811023622" w:h="16837.79527559055"/><w:pgMar w:top="1440" w:right="1440" w:bottom="1440" w:left="1440" w:header="720" w:footer="720" w:gutter="0"/><w:cols w:num="1" w:space="720"/></w:sectPr></w:pPr></w:p><w:p/><w:p><w:pPr/><w:r><w:rPr><w:sz w:val="32"/><w:szCs w:val="32"/><w:b w:val="1"/><w:bCs w:val="1"/></w:rPr><w:t xml:space="preserve">Company: Advance Forgings Pvt. Ltd.</w:t></w:r></w:p><w:tbl><w:tblGrid><w:gridCol w:w="4000" w:type="dxa"/><w:gridCol w:w="4000" w:type="dxa"/></w:tblGrid><w:tblPr><w:tblStyle w:val="Fancy Table"/></w:tblPr><w:tr><w:trPr><w:trHeight w:val="900" w:hRule="atLeast"/></w:trPr><w:tc><w:tcPr><w:tcW w:w="4000" w:type="dxa"/><w:vAlign w:val="center"/></w:tcPr><w:p><w:pPr/><w:r><w:rPr><w:b w:val="1"/><w:bCs w:val="1"/></w:rPr><w:t xml:space="preserve">Company Details</w:t></w:r></w:p></w:tc><w:tc><w:tcPr><w:tcW w:w="4000" w:type="dxa"/><w:vAlign w:val="center"/></w:tcPr><w:p><w:pPr/><w:r><w:rPr><w:b w:val="1"/><w:bCs w:val="1"/></w:rPr><w:t xml:space="preserve">Company Contact Details</w:t></w:r></w:p></w:tc></w:tr><w:tr><w:trPr/><w:tc><w:tcPr><w:tcW w:w="4000" w:type="dxa"/></w:tcPr><w:p><w:pPr/><w:r><w:rPr/><w:t xml:space="preserve">Advance Forgings Pvt. Ltd.</w:t></w:r></w:p></w:tc><w:tc><w:tcPr><w:tcW w:w="4000" w:type="dxa"/></w:tcPr><w:p><w:pPr/><w:r><w:rPr/><w:t xml:space="preserve">31 A/B, DLF Industrial Area Phase I</w:t></w:r></w:p></w:tc></w:tr></w:tbl><w:p><w:pPr><w:sectPr><w:pgSz w:orient="portrait" w:w="11905.511811023622" w:h="16837.79527559055"/><w:pgMar w:top="1440" w:right="1440" w:bottom="1440" w:left="1440" w:header="720" w:footer="720" w:gutter="0"/><w:cols w:num="1" w:space="720"/></w:sectPr></w:pPr></w:p><w:p/><w:p><w:pPr/><w:r><w:rPr><w:sz w:val="32"/><w:szCs w:val="32"/><w:b w:val="1"/><w:bCs w:val="1"/></w:rPr><w:t xml:space="preserve">Company: Advance Industries</w:t></w:r></w:p><w:tbl><w:tblGrid><w:gridCol w:w="4000" w:type="dxa"/><w:gridCol w:w="4000" w:type="dxa"/></w:tblGrid><w:tblPr><w:tblStyle w:val="Fancy Table"/></w:tblPr><w:tr><w:trPr><w:trHeight w:val="900" w:hRule="atLeast"/></w:trPr><w:tc><w:tcPr><w:tcW w:w="4000" w:type="dxa"/><w:vAlign w:val="center"/></w:tcPr><w:p><w:pPr/><w:r><w:rPr><w:b w:val="1"/><w:bCs w:val="1"/></w:rPr><w:t xml:space="preserve">Company Details</w:t></w:r></w:p></w:tc><w:tc><w:tcPr><w:tcW w:w="4000" w:type="dxa"/><w:vAlign w:val="center"/></w:tcPr><w:p><w:pPr/><w:r><w:rPr><w:b w:val="1"/><w:bCs w:val="1"/></w:rPr><w:t xml:space="preserve">Company Contact Details</w:t></w:r></w:p></w:tc></w:tr><w:tr><w:trPr/><w:tc><w:tcPr><w:tcW w:w="4000" w:type="dxa"/></w:tcPr><w:p><w:pPr/><w:r><w:rPr/><w:t xml:space="preserve">Advance Industries</w:t></w:r></w:p></w:tc><w:tc><w:tcPr><w:tcW w:w="4000" w:type="dxa"/></w:tcPr><w:p><w:pPr/><w:r><w:rPr/><w:t xml:space="preserve">#672, Sector 6</w:t></w:r></w:p></w:tc></w:tr></w:tbl><w:p><w:pPr><w:sectPr><w:pgSz w:orient="portrait" w:w="11905.511811023622" w:h="16837.79527559055"/><w:pgMar w:top="1440" w:right="1440" w:bottom="1440" w:left="1440" w:header="720" w:footer="720" w:gutter="0"/><w:cols w:num="1" w:space="720"/></w:sectPr></w:pPr></w:p><w:p/><w:p><w:pPr/><w:r><w:rPr><w:sz w:val="32"/><w:szCs w:val="32"/><w:b w:val="1"/><w:bCs w:val="1"/></w:rPr><w:t xml:space="preserve">Company: Advik Hi-Tech Pvt. Ltd.</w:t></w:r></w:p><w:tbl><w:tblGrid><w:gridCol w:w="4000" w:type="dxa"/><w:gridCol w:w="4000" w:type="dxa"/></w:tblGrid><w:tblPr><w:tblStyle w:val="Fancy Table"/></w:tblPr><w:tr><w:trPr><w:trHeight w:val="900" w:hRule="atLeast"/></w:trPr><w:tc><w:tcPr><w:tcW w:w="4000" w:type="dxa"/><w:vAlign w:val="center"/></w:tcPr><w:p><w:pPr/><w:r><w:rPr><w:b w:val="1"/><w:bCs w:val="1"/></w:rPr><w:t xml:space="preserve">Company Details</w:t></w:r></w:p></w:tc><w:tc><w:tcPr><w:tcW w:w="4000" w:type="dxa"/><w:vAlign w:val="center"/></w:tcPr><w:p><w:pPr/><w:r><w:rPr><w:b w:val="1"/><w:bCs w:val="1"/></w:rPr><w:t xml:space="preserve">Company Contact Details</w:t></w:r></w:p></w:tc></w:tr><w:tr><w:trPr/><w:tc><w:tcPr><w:tcW w:w="4000" w:type="dxa"/></w:tcPr><w:p><w:pPr/><w:r><w:rPr/><w:t xml:space="preserve">Advik Hi-Tech Pvt. Ltd.</w:t></w:r></w:p></w:tc><w:tc><w:tcPr><w:tcW w:w="4000" w:type="dxa"/></w:tcPr><w:p><w:pPr/><w:r><w:rPr/><w:t xml:space="preserve">Gat No. 357/99, Chakan-Talegaon Road, Kharabwadi, Chakan</w:t></w:r></w:p></w:tc></w:tr></w:tbl><w:p><w:pPr><w:sectPr><w:pgSz w:orient="portrait" w:w="11905.511811023622" w:h="16837.79527559055"/><w:pgMar w:top="1440" w:right="1440" w:bottom="1440" w:left="1440" w:header="720" w:footer="720" w:gutter="0"/><w:cols w:num="1" w:space="720"/></w:sectPr></w:pPr></w:p><w:p/><w:p><w:pPr/><w:r><w:rPr><w:sz w:val="32"/><w:szCs w:val="32"/><w:b w:val="1"/><w:bCs w:val="1"/></w:rPr><w:t xml:space="preserve">Company: Agrasen Engineering Industries Pvt. Ltd.</w:t></w:r></w:p><w:tbl><w:tblGrid><w:gridCol w:w="4000" w:type="dxa"/><w:gridCol w:w="4000" w:type="dxa"/></w:tblGrid><w:tblPr><w:tblStyle w:val="Fancy Table"/></w:tblPr><w:tr><w:trPr><w:trHeight w:val="900" w:hRule="atLeast"/></w:trPr><w:tc><w:tcPr><w:tcW w:w="4000" w:type="dxa"/><w:vAlign w:val="center"/></w:tcPr><w:p><w:pPr/><w:r><w:rPr><w:b w:val="1"/><w:bCs w:val="1"/></w:rPr><w:t xml:space="preserve">Company Details</w:t></w:r></w:p></w:tc><w:tc><w:tcPr><w:tcW w:w="4000" w:type="dxa"/><w:vAlign w:val="center"/></w:tcPr><w:p><w:pPr/><w:r><w:rPr><w:b w:val="1"/><w:bCs w:val="1"/></w:rPr><w:t xml:space="preserve">Company Contact Details</w:t></w:r></w:p></w:tc></w:tr><w:tr><w:trPr/><w:tc><w:tcPr><w:tcW w:w="4000" w:type="dxa"/></w:tcPr><w:p><w:pPr/><w:r><w:rPr/><w:t xml:space="preserve">Agrasen Engineering Industries Pvt. Ltd.</w:t></w:r></w:p></w:tc><w:tc><w:tcPr><w:tcW w:w="4000" w:type="dxa"/></w:tcPr><w:p><w:pPr/><w:r><w:rPr/><w:t xml:space="preserve">F 198-199, Road No. 9F</w:t></w:r></w:p></w:tc></w:tr></w:tbl><w:p><w:pPr><w:sectPr><w:pgSz w:orient="portrait" w:w="11905.511811023622" w:h="16837.79527559055"/><w:pgMar w:top="1440" w:right="1440" w:bottom="1440" w:left="1440" w:header="720" w:footer="720" w:gutter="0"/><w:cols w:num="1" w:space="720"/></w:sectPr></w:pPr></w:p><w:p/><w:p><w:pPr/><w:r><w:rPr><w:sz w:val="32"/><w:szCs w:val="32"/><w:b w:val="1"/><w:bCs w:val="1"/></w:rPr><w:t xml:space="preserve">Company: Agrim Components Pvt. Ltd.</w:t></w:r></w:p><w:tbl><w:tblGrid><w:gridCol w:w="4000" w:type="dxa"/><w:gridCol w:w="4000" w:type="dxa"/></w:tblGrid><w:tblPr><w:tblStyle w:val="Fancy Table"/></w:tblPr><w:tr><w:trPr><w:trHeight w:val="900" w:hRule="atLeast"/></w:trPr><w:tc><w:tcPr><w:tcW w:w="4000" w:type="dxa"/><w:vAlign w:val="center"/></w:tcPr><w:p><w:pPr/><w:r><w:rPr><w:b w:val="1"/><w:bCs w:val="1"/></w:rPr><w:t xml:space="preserve">Company Details</w:t></w:r></w:p></w:tc><w:tc><w:tcPr><w:tcW w:w="4000" w:type="dxa"/><w:vAlign w:val="center"/></w:tcPr><w:p><w:pPr/><w:r><w:rPr><w:b w:val="1"/><w:bCs w:val="1"/></w:rPr><w:t xml:space="preserve">Company Contact Details</w:t></w:r></w:p></w:tc></w:tr><w:tr><w:trPr/><w:tc><w:tcPr><w:tcW w:w="4000" w:type="dxa"/></w:tcPr><w:p><w:pPr/><w:r><w:rPr/><w:t xml:space="preserve">Agrim Components Pvt. Ltd.</w:t></w:r></w:p></w:tc><w:tc><w:tcPr><w:tcW w:w="4000" w:type="dxa"/></w:tcPr><w:p><w:pPr/><w:r><w:rPr/><w:t xml:space="preserve">111/A, DLF Industrial Area Phase I</w:t></w:r></w:p></w:tc></w:tr></w:tbl><w:p><w:pPr><w:sectPr><w:pgSz w:orient="portrait" w:w="11905.511811023622" w:h="16837.79527559055"/><w:pgMar w:top="1440" w:right="1440" w:bottom="1440" w:left="1440" w:header="720" w:footer="720" w:gutter="0"/><w:cols w:num="1" w:space="720"/></w:sectPr></w:pPr></w:p><w:p/><w:p><w:pPr/><w:r><w:rPr><w:sz w:val="32"/><w:szCs w:val="32"/><w:b w:val="1"/><w:bCs w:val="1"/></w:rPr><w:t xml:space="preserve">Company: Agya Auto Ltd.</w:t></w:r></w:p><w:tbl><w:tblGrid><w:gridCol w:w="4000" w:type="dxa"/><w:gridCol w:w="4000" w:type="dxa"/></w:tblGrid><w:tblPr><w:tblStyle w:val="Fancy Table"/></w:tblPr><w:tr><w:trPr><w:trHeight w:val="900" w:hRule="atLeast"/></w:trPr><w:tc><w:tcPr><w:tcW w:w="4000" w:type="dxa"/><w:vAlign w:val="center"/></w:tcPr><w:p><w:pPr/><w:r><w:rPr><w:b w:val="1"/><w:bCs w:val="1"/></w:rPr><w:t xml:space="preserve">Company Details</w:t></w:r></w:p></w:tc><w:tc><w:tcPr><w:tcW w:w="4000" w:type="dxa"/><w:vAlign w:val="center"/></w:tcPr><w:p><w:pPr/><w:r><w:rPr><w:b w:val="1"/><w:bCs w:val="1"/></w:rPr><w:t xml:space="preserve">Company Contact Details</w:t></w:r></w:p></w:tc></w:tr><w:tr><w:trPr/><w:tc><w:tcPr><w:tcW w:w="4000" w:type="dxa"/></w:tcPr><w:p><w:pPr/><w:r><w:rPr/><w:t xml:space="preserve">Agya Auto Ltd.</w:t></w:r></w:p></w:tc><w:tc><w:tcPr><w:tcW w:w="4000" w:type="dxa"/></w:tcPr><w:p><w:pPr/><w:r><w:rPr/><w:t xml:space="preserve">121, AB, Scheme No. 54, Vijaynagar</w:t></w:r></w:p></w:tc></w:tr></w:tbl><w:p><w:pPr><w:sectPr><w:pgSz w:orient="portrait" w:w="11905.511811023622" w:h="16837.79527559055"/><w:pgMar w:top="1440" w:right="1440" w:bottom="1440" w:left="1440" w:header="720" w:footer="720" w:gutter="0"/><w:cols w:num="1" w:space="720"/></w:sectPr></w:pPr></w:p><w:p/><w:p><w:pPr/><w:r><w:rPr><w:sz w:val="32"/><w:szCs w:val="32"/><w:b w:val="1"/><w:bCs w:val="1"/></w:rPr><w:t xml:space="preserve">Company: AISIN Automotive Haryana Pvt. Ltd.</w:t></w:r></w:p><w:tbl><w:tblGrid><w:gridCol w:w="4000" w:type="dxa"/><w:gridCol w:w="4000" w:type="dxa"/></w:tblGrid><w:tblPr><w:tblStyle w:val="Fancy Table"/></w:tblPr><w:tr><w:trPr><w:trHeight w:val="900" w:hRule="atLeast"/></w:trPr><w:tc><w:tcPr><w:tcW w:w="4000" w:type="dxa"/><w:vAlign w:val="center"/></w:tcPr><w:p><w:pPr/><w:r><w:rPr><w:b w:val="1"/><w:bCs w:val="1"/></w:rPr><w:t xml:space="preserve">Company Details</w:t></w:r></w:p></w:tc><w:tc><w:tcPr><w:tcW w:w="4000" w:type="dxa"/><w:vAlign w:val="center"/></w:tcPr><w:p><w:pPr/><w:r><w:rPr><w:b w:val="1"/><w:bCs w:val="1"/></w:rPr><w:t xml:space="preserve">Company Contact Details</w:t></w:r></w:p></w:tc></w:tr><w:tr><w:trPr/><w:tc><w:tcPr><w:tcW w:w="4000" w:type="dxa"/></w:tcPr><w:p><w:pPr/><w:r><w:rPr/><w:t xml:space="preserve">AISIN Automotive Haryana Pvt. Ltd.</w:t></w:r></w:p></w:tc><w:tc><w:tcPr><w:tcW w:w="4000" w:type="dxa"/></w:tcPr><w:p><w:pPr/><w:r><w:rPr/><w:t xml:space="preserve">Plot No. 7, 8 & 9, Sector 30 B, IMT</w:t></w:r></w:p></w:tc></w:tr></w:tbl><w:p><w:pPr><w:sectPr><w:pgSz w:orient="portrait" w:w="11905.511811023622" w:h="16837.79527559055"/><w:pgMar w:top="1440" w:right="1440" w:bottom="1440" w:left="1440" w:header="720" w:footer="720" w:gutter="0"/><w:cols w:num="1" w:space="720"/></w:sectPr></w:pPr></w:p><w:p/><w:p><w:pPr/><w:r><w:rPr><w:sz w:val="32"/><w:szCs w:val="32"/><w:b w:val="1"/><w:bCs w:val="1"/></w:rPr><w:t xml:space="preserve">Company: Ajit Industries Pvt. Ltd.</w:t></w:r></w:p><w:tbl><w:tblGrid><w:gridCol w:w="4000" w:type="dxa"/><w:gridCol w:w="4000" w:type="dxa"/></w:tblGrid><w:tblPr><w:tblStyle w:val="Fancy Table"/></w:tblPr><w:tr><w:trPr><w:trHeight w:val="900" w:hRule="atLeast"/></w:trPr><w:tc><w:tcPr><w:tcW w:w="4000" w:type="dxa"/><w:vAlign w:val="center"/></w:tcPr><w:p><w:pPr/><w:r><w:rPr><w:b w:val="1"/><w:bCs w:val="1"/></w:rPr><w:t xml:space="preserve">Company Details</w:t></w:r></w:p></w:tc><w:tc><w:tcPr><w:tcW w:w="4000" w:type="dxa"/><w:vAlign w:val="center"/></w:tcPr><w:p><w:pPr/><w:r><w:rPr><w:b w:val="1"/><w:bCs w:val="1"/></w:rPr><w:t xml:space="preserve">Company Contact Details</w:t></w:r></w:p></w:tc></w:tr><w:tr><w:trPr/><w:tc><w:tcPr><w:tcW w:w="4000" w:type="dxa"/></w:tcPr><w:p><w:pPr/><w:r><w:rPr/><w:t xml:space="preserve">Ajit Industries Pvt. Ltd.</w:t></w:r></w:p></w:tc><w:tc><w:tcPr><w:tcW w:w="4000" w:type="dxa"/></w:tcPr><w:p><w:pPr/><w:r><w:rPr/><w:t xml:space="preserve">414-415, D Mall, 4th Floor, Netaji Subhash Place, Opp. DTC Wazirpur Dipot</w:t></w:r></w:p></w:tc></w:tr></w:tbl><w:p><w:pPr><w:sectPr><w:pgSz w:orient="portrait" w:w="11905.511811023622" w:h="16837.79527559055"/><w:pgMar w:top="1440" w:right="1440" w:bottom="1440" w:left="1440" w:header="720" w:footer="720" w:gutter="0"/><w:cols w:num="1" w:space="720"/></w:sectPr></w:pPr></w:p><w:p/><w:p><w:pPr/><w:r><w:rPr><w:sz w:val="32"/><w:szCs w:val="32"/><w:b w:val="1"/><w:bCs w:val="1"/></w:rPr><w:t xml:space="preserve">Company: Akal Spring Ltd.</w:t></w:r></w:p><w:tbl><w:tblGrid><w:gridCol w:w="4000" w:type="dxa"/><w:gridCol w:w="4000" w:type="dxa"/></w:tblGrid><w:tblPr><w:tblStyle w:val="Fancy Table"/></w:tblPr><w:tr><w:trPr><w:trHeight w:val="900" w:hRule="atLeast"/></w:trPr><w:tc><w:tcPr><w:tcW w:w="4000" w:type="dxa"/><w:vAlign w:val="center"/></w:tcPr><w:p><w:pPr/><w:r><w:rPr><w:b w:val="1"/><w:bCs w:val="1"/></w:rPr><w:t xml:space="preserve">Company Details</w:t></w:r></w:p></w:tc><w:tc><w:tcPr><w:tcW w:w="4000" w:type="dxa"/><w:vAlign w:val="center"/></w:tcPr><w:p><w:pPr/><w:r><w:rPr><w:b w:val="1"/><w:bCs w:val="1"/></w:rPr><w:t xml:space="preserve">Company Contact Details</w:t></w:r></w:p></w:tc></w:tr><w:tr><w:trPr/><w:tc><w:tcPr><w:tcW w:w="4000" w:type="dxa"/></w:tcPr><w:p><w:pPr/><w:r><w:rPr/><w:t xml:space="preserve">Akal Spring Ltd.</w:t></w:r></w:p></w:tc><w:tc><w:tcPr><w:tcW w:w="4000" w:type="dxa"/></w:tcPr><w:p><w:pPr/><w:r><w:rPr/><w:t xml:space="preserve">A 8, Phase V, Focal Point</w:t></w:r></w:p></w:tc></w:tr></w:tbl><w:p><w:pPr><w:sectPr><w:pgSz w:orient="portrait" w:w="11905.511811023622" w:h="16837.79527559055"/><w:pgMar w:top="1440" w:right="1440" w:bottom="1440" w:left="1440" w:header="720" w:footer="720" w:gutter="0"/><w:cols w:num="1" w:space="720"/></w:sectPr></w:pPr></w:p><w:p/><w:p><w:pPr/><w:r><w:rPr><w:sz w:val="32"/><w:szCs w:val="32"/><w:b w:val="1"/><w:bCs w:val="1"/></w:rPr><w:t xml:space="preserve">Company: Alankar Automotives Pvt. Ltd.</w:t></w:r></w:p><w:tbl><w:tblGrid><w:gridCol w:w="4000" w:type="dxa"/><w:gridCol w:w="4000" w:type="dxa"/></w:tblGrid><w:tblPr><w:tblStyle w:val="Fancy Table"/></w:tblPr><w:tr><w:trPr><w:trHeight w:val="900" w:hRule="atLeast"/></w:trPr><w:tc><w:tcPr><w:tcW w:w="4000" w:type="dxa"/><w:vAlign w:val="center"/></w:tcPr><w:p><w:pPr/><w:r><w:rPr><w:b w:val="1"/><w:bCs w:val="1"/></w:rPr><w:t xml:space="preserve">Company Details</w:t></w:r></w:p></w:tc><w:tc><w:tcPr><w:tcW w:w="4000" w:type="dxa"/><w:vAlign w:val="center"/></w:tcPr><w:p><w:pPr/><w:r><w:rPr><w:b w:val="1"/><w:bCs w:val="1"/></w:rPr><w:t xml:space="preserve">Company Contact Details</w:t></w:r></w:p></w:tc></w:tr><w:tr><w:trPr/><w:tc><w:tcPr><w:tcW w:w="4000" w:type="dxa"/></w:tcPr><w:p><w:pPr/><w:r><w:rPr/><w:t xml:space="preserve">Alankar Automotives Pvt. Ltd.</w:t></w:r></w:p></w:tc><w:tc><w:tcPr><w:tcW w:w="4000" w:type="dxa"/></w:tcPr><w:p><w:pPr/><w:r><w:rPr/><w:t xml:space="preserve">Plot No. 28-B, Jhotwara Industrial Area</w:t></w:r></w:p></w:tc></w:tr></w:tbl><w:p><w:pPr><w:sectPr><w:pgSz w:orient="portrait" w:w="11905.511811023622" w:h="16837.79527559055"/><w:pgMar w:top="1440" w:right="1440" w:bottom="1440" w:left="1440" w:header="720" w:footer="720" w:gutter="0"/><w:cols w:num="1" w:space="720"/></w:sectPr></w:pPr></w:p><w:p/><w:p><w:pPr/><w:r><w:rPr><w:sz w:val="32"/><w:szCs w:val="32"/><w:b w:val="1"/><w:bCs w:val="1"/></w:rPr><w:t xml:space="preserve">Company: ALF Engineering Pvt. Ltd.</w:t></w:r></w:p><w:tbl><w:tblGrid><w:gridCol w:w="4000" w:type="dxa"/><w:gridCol w:w="4000" w:type="dxa"/></w:tblGrid><w:tblPr><w:tblStyle w:val="Fancy Table"/></w:tblPr><w:tr><w:trPr><w:trHeight w:val="900" w:hRule="atLeast"/></w:trPr><w:tc><w:tcPr><w:tcW w:w="4000" w:type="dxa"/><w:vAlign w:val="center"/></w:tcPr><w:p><w:pPr/><w:r><w:rPr><w:b w:val="1"/><w:bCs w:val="1"/></w:rPr><w:t xml:space="preserve">Company Details</w:t></w:r></w:p></w:tc><w:tc><w:tcPr><w:tcW w:w="4000" w:type="dxa"/><w:vAlign w:val="center"/></w:tcPr><w:p><w:pPr/><w:r><w:rPr><w:b w:val="1"/><w:bCs w:val="1"/></w:rPr><w:t xml:space="preserve">Company Contact Details</w:t></w:r></w:p></w:tc></w:tr><w:tr><w:trPr/><w:tc><w:tcPr><w:tcW w:w="4000" w:type="dxa"/></w:tcPr><w:p><w:pPr/><w:r><w:rPr/><w:t xml:space="preserve">ALF Engineering Pvt. Ltd.</w:t></w:r></w:p></w:tc><w:tc><w:tcPr><w:tcW w:w="4000" w:type="dxa"/></w:tcPr><w:p><w:pPr/><w:r><w:rPr/><w:t xml:space="preserve">E 60/61, MIDC Ambad</w:t></w:r></w:p></w:tc></w:tr></w:tbl><w:p><w:pPr><w:sectPr><w:pgSz w:orient="portrait" w:w="11905.511811023622" w:h="16837.79527559055"/><w:pgMar w:top="1440" w:right="1440" w:bottom="1440" w:left="1440" w:header="720" w:footer="720" w:gutter="0"/><w:cols w:num="1" w:space="720"/></w:sectPr></w:pPr></w:p><w:p/><w:p><w:pPr/><w:r><w:rPr><w:sz w:val="32"/><w:szCs w:val="32"/><w:b w:val="1"/><w:bCs w:val="1"/></w:rPr><w:t xml:space="preserve">Company: Alfa Flexitubes Pvt. Ltd.</w:t></w:r></w:p><w:tbl><w:tblGrid><w:gridCol w:w="4000" w:type="dxa"/><w:gridCol w:w="4000" w:type="dxa"/></w:tblGrid><w:tblPr><w:tblStyle w:val="Fancy Table"/></w:tblPr><w:tr><w:trPr><w:trHeight w:val="900" w:hRule="atLeast"/></w:trPr><w:tc><w:tcPr><w:tcW w:w="4000" w:type="dxa"/><w:vAlign w:val="center"/></w:tcPr><w:p><w:pPr/><w:r><w:rPr><w:b w:val="1"/><w:bCs w:val="1"/></w:rPr><w:t xml:space="preserve">Company Details</w:t></w:r></w:p></w:tc><w:tc><w:tcPr><w:tcW w:w="4000" w:type="dxa"/><w:vAlign w:val="center"/></w:tcPr><w:p><w:pPr/><w:r><w:rPr><w:b w:val="1"/><w:bCs w:val="1"/></w:rPr><w:t xml:space="preserve">Company Contact Details</w:t></w:r></w:p></w:tc></w:tr><w:tr><w:trPr/><w:tc><w:tcPr><w:tcW w:w="4000" w:type="dxa"/></w:tcPr><w:p><w:pPr/><w:r><w:rPr/><w:t xml:space="preserve">Alfa Flexitubes Pvt. Ltd.</w:t></w:r></w:p></w:tc><w:tc><w:tcPr><w:tcW w:w="4000" w:type="dxa"/></w:tcPr><w:p><w:pPr/><w:r><w:rPr/><w:t xml:space="preserve">1726 & 1743, Modern Industrial Estate</w:t></w:r></w:p></w:tc></w:tr></w:tbl><w:p><w:pPr><w:sectPr><w:pgSz w:orient="portrait" w:w="11905.511811023622" w:h="16837.79527559055"/><w:pgMar w:top="1440" w:right="1440" w:bottom="1440" w:left="1440" w:header="720" w:footer="720" w:gutter="0"/><w:cols w:num="1" w:space="720"/></w:sectPr></w:pPr></w:p><w:p/><w:p><w:pPr/><w:r><w:rPr><w:sz w:val="32"/><w:szCs w:val="32"/><w:b w:val="1"/><w:bCs w:val="1"/></w:rPr><w:t xml:space="preserve">Company: Alfa Rubber & Springs Pvt. Ltd.</w:t></w:r></w:p><w:tbl><w:tblGrid><w:gridCol w:w="4000" w:type="dxa"/><w:gridCol w:w="4000" w:type="dxa"/></w:tblGrid><w:tblPr><w:tblStyle w:val="Fancy Table"/></w:tblPr><w:tr><w:trPr><w:trHeight w:val="900" w:hRule="atLeast"/></w:trPr><w:tc><w:tcPr><w:tcW w:w="4000" w:type="dxa"/><w:vAlign w:val="center"/></w:tcPr><w:p><w:pPr/><w:r><w:rPr><w:b w:val="1"/><w:bCs w:val="1"/></w:rPr><w:t xml:space="preserve">Company Details</w:t></w:r></w:p></w:tc><w:tc><w:tcPr><w:tcW w:w="4000" w:type="dxa"/><w:vAlign w:val="center"/></w:tcPr><w:p><w:pPr/><w:r><w:rPr><w:b w:val="1"/><w:bCs w:val="1"/></w:rPr><w:t xml:space="preserve">Company Contact Details</w:t></w:r></w:p></w:tc></w:tr><w:tr><w:trPr/><w:tc><w:tcPr><w:tcW w:w="4000" w:type="dxa"/></w:tcPr><w:p><w:pPr/><w:r><w:rPr/><w:t xml:space="preserve">Alfa Rubber & Springs Pvt. Ltd.</w:t></w:r></w:p></w:tc><w:tc><w:tcPr><w:tcW w:w="4000" w:type="dxa"/></w:tcPr><w:p><w:pPr/><w:r><w:rPr/><w:t xml:space="preserve">A 13/A, SIPCOT Industrial Area</w:t></w:r></w:p></w:tc></w:tr></w:tbl><w:p><w:pPr><w:sectPr><w:pgSz w:orient="portrait" w:w="11905.511811023622" w:h="16837.79527559055"/><w:pgMar w:top="1440" w:right="1440" w:bottom="1440" w:left="1440" w:header="720" w:footer="720" w:gutter="0"/><w:cols w:num="1" w:space="720"/></w:sectPr></w:pPr></w:p><w:p/><w:p><w:pPr/><w:r><w:rPr><w:sz w:val="32"/><w:szCs w:val="32"/><w:b w:val="1"/><w:bCs w:val="1"/></w:rPr><w:t xml:space="preserve">Company: Alicon Castalloy Ltd.</w:t></w:r></w:p><w:tbl><w:tblGrid><w:gridCol w:w="4000" w:type="dxa"/><w:gridCol w:w="4000" w:type="dxa"/></w:tblGrid><w:tblPr><w:tblStyle w:val="Fancy Table"/></w:tblPr><w:tr><w:trPr><w:trHeight w:val="900" w:hRule="atLeast"/></w:trPr><w:tc><w:tcPr><w:tcW w:w="4000" w:type="dxa"/><w:vAlign w:val="center"/></w:tcPr><w:p><w:pPr/><w:r><w:rPr><w:b w:val="1"/><w:bCs w:val="1"/></w:rPr><w:t xml:space="preserve">Company Details</w:t></w:r></w:p></w:tc><w:tc><w:tcPr><w:tcW w:w="4000" w:type="dxa"/><w:vAlign w:val="center"/></w:tcPr><w:p><w:pPr/><w:r><w:rPr><w:b w:val="1"/><w:bCs w:val="1"/></w:rPr><w:t xml:space="preserve">Company Contact Details</w:t></w:r></w:p></w:tc></w:tr><w:tr><w:trPr/><w:tc><w:tcPr><w:tcW w:w="4000" w:type="dxa"/></w:tcPr><w:p><w:pPr/><w:r><w:rPr/><w:t xml:space="preserve">Alicon Castalloy Ltd.</w:t></w:r></w:p></w:tc><w:tc><w:tcPr><w:tcW w:w="4000" w:type="dxa"/></w:tcPr><w:p><w:pPr/><w:r><w:rPr/><w:t xml:space="preserve">Gat No. 1426, Village Shikrapur, Taluka Shirur</w:t></w:r></w:p></w:tc></w:tr></w:tbl><w:p><w:pPr><w:sectPr><w:pgSz w:orient="portrait" w:w="11905.511811023622" w:h="16837.79527559055"/><w:pgMar w:top="1440" w:right="1440" w:bottom="1440" w:left="1440" w:header="720" w:footer="720" w:gutter="0"/><w:cols w:num="1" w:space="720"/></w:sectPr></w:pPr></w:p><w:p/><w:p><w:pPr/><w:r><w:rPr><w:sz w:val="32"/><w:szCs w:val="32"/><w:b w:val="1"/><w:bCs w:val="1"/></w:rPr><w:t xml:space="preserve">Company: Alkraft Thermotechnologies Pvt. Ltd.</w:t></w:r></w:p><w:tbl><w:tblGrid><w:gridCol w:w="4000" w:type="dxa"/><w:gridCol w:w="4000" w:type="dxa"/></w:tblGrid><w:tblPr><w:tblStyle w:val="Fancy Table"/></w:tblPr><w:tr><w:trPr><w:trHeight w:val="900" w:hRule="atLeast"/></w:trPr><w:tc><w:tcPr><w:tcW w:w="4000" w:type="dxa"/><w:vAlign w:val="center"/></w:tcPr><w:p><w:pPr/><w:r><w:rPr><w:b w:val="1"/><w:bCs w:val="1"/></w:rPr><w:t xml:space="preserve">Company Details</w:t></w:r></w:p></w:tc><w:tc><w:tcPr><w:tcW w:w="4000" w:type="dxa"/><w:vAlign w:val="center"/></w:tcPr><w:p><w:pPr/><w:r><w:rPr><w:b w:val="1"/><w:bCs w:val="1"/></w:rPr><w:t xml:space="preserve">Company Contact Details</w:t></w:r></w:p></w:tc></w:tr><w:tr><w:trPr/><w:tc><w:tcPr><w:tcW w:w="4000" w:type="dxa"/></w:tcPr><w:p><w:pPr/><w:r><w:rPr/><w:t xml:space="preserve">Alkraft Thermotechnologies Pvt. Ltd.</w:t></w:r></w:p></w:tc><w:tc><w:tcPr><w:tcW w:w="4000" w:type="dxa"/></w:tcPr><w:p><w:pPr/><w:r><w:rPr/><w:t xml:space="preserve">35A & B/1, Ambattur Industrial Estate</w:t></w:r></w:p></w:tc></w:tr></w:tbl><w:p><w:pPr><w:sectPr><w:pgSz w:orient="portrait" w:w="11905.511811023622" w:h="16837.79527559055"/><w:pgMar w:top="1440" w:right="1440" w:bottom="1440" w:left="1440" w:header="720" w:footer="720" w:gutter="0"/><w:cols w:num="1" w:space="720"/></w:sectPr></w:pPr></w:p><w:p/><w:p><w:pPr/><w:r><w:rPr><w:sz w:val="32"/><w:szCs w:val="32"/><w:b w:val="1"/><w:bCs w:val="1"/></w:rPr><w:t xml:space="preserve">Company: All India Rubber Industries Association</w:t></w:r></w:p><w:tbl><w:tblGrid><w:gridCol w:w="4000" w:type="dxa"/><w:gridCol w:w="4000" w:type="dxa"/></w:tblGrid><w:tblPr><w:tblStyle w:val="Fancy Table"/></w:tblPr><w:tr><w:trPr><w:trHeight w:val="900" w:hRule="atLeast"/></w:trPr><w:tc><w:tcPr><w:tcW w:w="4000" w:type="dxa"/><w:vAlign w:val="center"/></w:tcPr><w:p><w:pPr/><w:r><w:rPr><w:b w:val="1"/><w:bCs w:val="1"/></w:rPr><w:t xml:space="preserve">Company Details</w:t></w:r></w:p></w:tc><w:tc><w:tcPr><w:tcW w:w="4000" w:type="dxa"/><w:vAlign w:val="center"/></w:tcPr><w:p><w:pPr/><w:r><w:rPr><w:b w:val="1"/><w:bCs w:val="1"/></w:rPr><w:t xml:space="preserve">Company Contact Details</w:t></w:r></w:p></w:tc></w:tr><w:tr><w:trPr/><w:tc><w:tcPr><w:tcW w:w="4000" w:type="dxa"/></w:tcPr><w:p><w:pPr/><w:r><w:rPr/><w:t xml:space="preserve">All India Rubber Industries Association</w:t></w:r></w:p></w:tc><w:tc><w:tcPr><w:tcW w:w="4000" w:type="dxa"/></w:tcPr><w:p><w:pPr/><w:r><w:rPr/><w:t xml:space="preserve">601, Pramukh Plaza, "B" Wing  485, Cardinal Gracious Road, Chakala, Near Western Express Highwway Metro Station, Andheri East</w:t></w:r></w:p></w:tc></w:tr></w:tbl><w:p><w:pPr><w:sectPr><w:pgSz w:orient="portrait" w:w="11905.511811023622" w:h="16837.79527559055"/><w:pgMar w:top="1440" w:right="1440" w:bottom="1440" w:left="1440" w:header="720" w:footer="720" w:gutter="0"/><w:cols w:num="1" w:space="720"/></w:sectPr></w:pPr></w:p><w:p/><w:p><w:pPr/><w:r><w:rPr><w:sz w:val="32"/><w:szCs w:val="32"/><w:b w:val="1"/><w:bCs w:val="1"/></w:rPr><w:t xml:space="preserve">Company: Allied Nippon Pvt. Ltd.</w:t></w:r></w:p><w:tbl><w:tblGrid><w:gridCol w:w="4000" w:type="dxa"/><w:gridCol w:w="4000" w:type="dxa"/></w:tblGrid><w:tblPr><w:tblStyle w:val="Fancy Table"/></w:tblPr><w:tr><w:trPr><w:trHeight w:val="900" w:hRule="atLeast"/></w:trPr><w:tc><w:tcPr><w:tcW w:w="4000" w:type="dxa"/><w:vAlign w:val="center"/></w:tcPr><w:p><w:pPr/><w:r><w:rPr><w:b w:val="1"/><w:bCs w:val="1"/></w:rPr><w:t xml:space="preserve">Company Details</w:t></w:r></w:p></w:tc><w:tc><w:tcPr><w:tcW w:w="4000" w:type="dxa"/><w:vAlign w:val="center"/></w:tcPr><w:p><w:pPr/><w:r><w:rPr><w:b w:val="1"/><w:bCs w:val="1"/></w:rPr><w:t xml:space="preserve">Company Contact Details</w:t></w:r></w:p></w:tc></w:tr><w:tr><w:trPr/><w:tc><w:tcPr><w:tcW w:w="4000" w:type="dxa"/></w:tcPr><w:p><w:pPr/><w:r><w:rPr/><w:t xml:space="preserve">Allied Nippon Pvt. Ltd.</w:t></w:r></w:p></w:tc><w:tc><w:tcPr><w:tcW w:w="4000" w:type="dxa"/></w:tcPr><w:p><w:pPr/><w:r><w:rPr/><w:t xml:space="preserve">A 12, Site IV</w:t></w:r></w:p></w:tc></w:tr></w:tbl><w:p><w:pPr><w:sectPr><w:pgSz w:orient="portrait" w:w="11905.511811023622" w:h="16837.79527559055"/><w:pgMar w:top="1440" w:right="1440" w:bottom="1440" w:left="1440" w:header="720" w:footer="720" w:gutter="0"/><w:cols w:num="1" w:space="720"/></w:sectPr></w:pPr></w:p><w:p/><w:p><w:pPr/><w:r><w:rPr><w:sz w:val="32"/><w:szCs w:val="32"/><w:b w:val="1"/><w:bCs w:val="1"/></w:rPr><w:t xml:space="preserve">Company: Allied Transmission & Gears Pvt. Ltd.</w:t></w:r></w:p><w:tbl><w:tblGrid><w:gridCol w:w="4000" w:type="dxa"/><w:gridCol w:w="4000" w:type="dxa"/></w:tblGrid><w:tblPr><w:tblStyle w:val="Fancy Table"/></w:tblPr><w:tr><w:trPr><w:trHeight w:val="900" w:hRule="atLeast"/></w:trPr><w:tc><w:tcPr><w:tcW w:w="4000" w:type="dxa"/><w:vAlign w:val="center"/></w:tcPr><w:p><w:pPr/><w:r><w:rPr><w:b w:val="1"/><w:bCs w:val="1"/></w:rPr><w:t xml:space="preserve">Company Details</w:t></w:r></w:p></w:tc><w:tc><w:tcPr><w:tcW w:w="4000" w:type="dxa"/><w:vAlign w:val="center"/></w:tcPr><w:p><w:pPr/><w:r><w:rPr><w:b w:val="1"/><w:bCs w:val="1"/></w:rPr><w:t xml:space="preserve">Company Contact Details</w:t></w:r></w:p></w:tc></w:tr><w:tr><w:trPr/><w:tc><w:tcPr><w:tcW w:w="4000" w:type="dxa"/></w:tcPr><w:p><w:pPr/><w:r><w:rPr/><w:t xml:space="preserve">Allied Transmission & Gears Pvt. Ltd.</w:t></w:r></w:p></w:tc><w:tc><w:tcPr><w:tcW w:w="4000" w:type="dxa"/></w:tcPr><w:p><w:pPr/><w:r><w:rPr/><w:t xml:space="preserve">Plot No. 12, 1st Floor, Block H 4-5, Suvidha Kunj, Pitampura</w:t></w:r></w:p></w:tc></w:tr></w:tbl><w:p><w:pPr><w:sectPr><w:pgSz w:orient="portrait" w:w="11905.511811023622" w:h="16837.79527559055"/><w:pgMar w:top="1440" w:right="1440" w:bottom="1440" w:left="1440" w:header="720" w:footer="720" w:gutter="0"/><w:cols w:num="1" w:space="720"/></w:sectPr></w:pPr></w:p><w:p/><w:p><w:pPr/><w:r><w:rPr><w:sz w:val="32"/><w:szCs w:val="32"/><w:b w:val="1"/><w:bCs w:val="1"/></w:rPr><w:t xml:space="preserve">Company: Almighty Auto Ancillary Pvt. Ltd.</w:t></w:r></w:p><w:tbl><w:tblGrid><w:gridCol w:w="4000" w:type="dxa"/><w:gridCol w:w="4000" w:type="dxa"/></w:tblGrid><w:tblPr><w:tblStyle w:val="Fancy Table"/></w:tblPr><w:tr><w:trPr><w:trHeight w:val="900" w:hRule="atLeast"/></w:trPr><w:tc><w:tcPr><w:tcW w:w="4000" w:type="dxa"/><w:vAlign w:val="center"/></w:tcPr><w:p><w:pPr/><w:r><w:rPr><w:b w:val="1"/><w:bCs w:val="1"/></w:rPr><w:t xml:space="preserve">Company Details</w:t></w:r></w:p></w:tc><w:tc><w:tcPr><w:tcW w:w="4000" w:type="dxa"/><w:vAlign w:val="center"/></w:tcPr><w:p><w:pPr/><w:r><w:rPr><w:b w:val="1"/><w:bCs w:val="1"/></w:rPr><w:t xml:space="preserve">Company Contact Details</w:t></w:r></w:p></w:tc></w:tr><w:tr><w:trPr/><w:tc><w:tcPr><w:tcW w:w="4000" w:type="dxa"/></w:tcPr><w:p><w:pPr/><w:r><w:rPr/><w:t xml:space="preserve">Almighty Auto Ancillary Pvt. Ltd.</w:t></w:r></w:p></w:tc><w:tc><w:tcPr><w:tcW w:w="4000" w:type="dxa"/></w:tcPr><w:p><w:pPr/><w:r><w:rPr/><w:t xml:space="preserve">11-14, Swastik Industrial Estate</w:t></w:r></w:p></w:tc></w:tr></w:tbl><w:p><w:pPr><w:sectPr><w:pgSz w:orient="portrait" w:w="11905.511811023622" w:h="16837.79527559055"/><w:pgMar w:top="1440" w:right="1440" w:bottom="1440" w:left="1440" w:header="720" w:footer="720" w:gutter="0"/><w:cols w:num="1" w:space="720"/></w:sectPr></w:pPr></w:p><w:p/><w:p><w:pPr/><w:r><w:rPr><w:sz w:val="32"/><w:szCs w:val="32"/><w:b w:val="1"/><w:bCs w:val="1"/></w:rPr><w:t xml:space="preserve">Company: ALP Aeroflex India Private Limited</w:t></w:r></w:p><w:tbl><w:tblGrid><w:gridCol w:w="4000" w:type="dxa"/><w:gridCol w:w="4000" w:type="dxa"/></w:tblGrid><w:tblPr><w:tblStyle w:val="Fancy Table"/></w:tblPr><w:tr><w:trPr><w:trHeight w:val="900" w:hRule="atLeast"/></w:trPr><w:tc><w:tcPr><w:tcW w:w="4000" w:type="dxa"/><w:vAlign w:val="center"/></w:tcPr><w:p><w:pPr/><w:r><w:rPr><w:b w:val="1"/><w:bCs w:val="1"/></w:rPr><w:t xml:space="preserve">Company Details</w:t></w:r></w:p></w:tc><w:tc><w:tcPr><w:tcW w:w="4000" w:type="dxa"/><w:vAlign w:val="center"/></w:tcPr><w:p><w:pPr/><w:r><w:rPr><w:b w:val="1"/><w:bCs w:val="1"/></w:rPr><w:t xml:space="preserve">Company Contact Details</w:t></w:r></w:p></w:tc></w:tr><w:tr><w:trPr/><w:tc><w:tcPr><w:tcW w:w="4000" w:type="dxa"/></w:tcPr><w:p><w:pPr/><w:r><w:rPr/><w:t xml:space="preserve">ALP Aeroflex India Private Limited</w:t></w:r></w:p></w:tc><w:tc><w:tcPr><w:tcW w:w="4000" w:type="dxa"/></w:tcPr><w:p><w:pPr/><w:r><w:rPr/><w:t xml:space="preserve">Plot No. 32, Sector 18 (Huda)</w:t></w:r></w:p></w:tc></w:tr></w:tbl><w:p><w:pPr><w:sectPr><w:pgSz w:orient="portrait" w:w="11905.511811023622" w:h="16837.79527559055"/><w:pgMar w:top="1440" w:right="1440" w:bottom="1440" w:left="1440" w:header="720" w:footer="720" w:gutter="0"/><w:cols w:num="1" w:space="720"/></w:sectPr></w:pPr></w:p><w:p/><w:p><w:pPr/><w:r><w:rPr><w:sz w:val="32"/><w:szCs w:val="32"/><w:b w:val="1"/><w:bCs w:val="1"/></w:rPr><w:t xml:space="preserve">Company: ALP Nishikawa Company Pvt. Ltd.</w:t></w:r></w:p><w:tbl><w:tblGrid><w:gridCol w:w="4000" w:type="dxa"/><w:gridCol w:w="4000" w:type="dxa"/></w:tblGrid><w:tblPr><w:tblStyle w:val="Fancy Table"/></w:tblPr><w:tr><w:trPr><w:trHeight w:val="900" w:hRule="atLeast"/></w:trPr><w:tc><w:tcPr><w:tcW w:w="4000" w:type="dxa"/><w:vAlign w:val="center"/></w:tcPr><w:p><w:pPr/><w:r><w:rPr><w:b w:val="1"/><w:bCs w:val="1"/></w:rPr><w:t xml:space="preserve">Company Details</w:t></w:r></w:p></w:tc><w:tc><w:tcPr><w:tcW w:w="4000" w:type="dxa"/><w:vAlign w:val="center"/></w:tcPr><w:p><w:pPr/><w:r><w:rPr><w:b w:val="1"/><w:bCs w:val="1"/></w:rPr><w:t xml:space="preserve">Company Contact Details</w:t></w:r></w:p></w:tc></w:tr><w:tr><w:trPr/><w:tc><w:tcPr><w:tcW w:w="4000" w:type="dxa"/></w:tcPr><w:p><w:pPr/><w:r><w:rPr/><w:t xml:space="preserve">ALP Nishikawa Company Pvt. Ltd.</w:t></w:r></w:p></w:tc><w:tc><w:tcPr><w:tcW w:w="4000" w:type="dxa"/></w:tcPr><w:p><w:pPr/><w:r><w:rPr/><w:t xml:space="preserve">ALP House, Plot No. 32, Sector 18, HUDA</w:t></w:r></w:p></w:tc></w:tr></w:tbl><w:p><w:pPr><w:sectPr><w:pgSz w:orient="portrait" w:w="11905.511811023622" w:h="16837.79527559055"/><w:pgMar w:top="1440" w:right="1440" w:bottom="1440" w:left="1440" w:header="720" w:footer="720" w:gutter="0"/><w:cols w:num="1" w:space="720"/></w:sectPr></w:pPr></w:p><w:p/><w:p><w:pPr/><w:r><w:rPr><w:sz w:val="32"/><w:szCs w:val="32"/><w:b w:val="1"/><w:bCs w:val="1"/></w:rPr><w:t xml:space="preserve">Company: ALP Overseas Pvt. Ltd.</w:t></w:r></w:p><w:tbl><w:tblGrid><w:gridCol w:w="4000" w:type="dxa"/><w:gridCol w:w="4000" w:type="dxa"/></w:tblGrid><w:tblPr><w:tblStyle w:val="Fancy Table"/></w:tblPr><w:tr><w:trPr><w:trHeight w:val="900" w:hRule="atLeast"/></w:trPr><w:tc><w:tcPr><w:tcW w:w="4000" w:type="dxa"/><w:vAlign w:val="center"/></w:tcPr><w:p><w:pPr/><w:r><w:rPr><w:b w:val="1"/><w:bCs w:val="1"/></w:rPr><w:t xml:space="preserve">Company Details</w:t></w:r></w:p></w:tc><w:tc><w:tcPr><w:tcW w:w="4000" w:type="dxa"/><w:vAlign w:val="center"/></w:tcPr><w:p><w:pPr/><w:r><w:rPr><w:b w:val="1"/><w:bCs w:val="1"/></w:rPr><w:t xml:space="preserve">Company Contact Details</w:t></w:r></w:p></w:tc></w:tr><w:tr><w:trPr/><w:tc><w:tcPr><w:tcW w:w="4000" w:type="dxa"/></w:tcPr><w:p><w:pPr/><w:r><w:rPr/><w:t xml:space="preserve">ALP Overseas Pvt. Ltd.</w:t></w:r></w:p></w:tc><w:tc><w:tcPr><w:tcW w:w="4000" w:type="dxa"/></w:tcPr><w:p><w:pPr/><w:r><w:rPr/><w:t xml:space="preserve">Plot No. 32, Sector 18, HUDA</w:t></w:r></w:p></w:tc></w:tr></w:tbl><w:p><w:pPr><w:sectPr><w:pgSz w:orient="portrait" w:w="11905.511811023622" w:h="16837.79527559055"/><w:pgMar w:top="1440" w:right="1440" w:bottom="1440" w:left="1440" w:header="720" w:footer="720" w:gutter="0"/><w:cols w:num="1" w:space="720"/></w:sectPr></w:pPr></w:p><w:p/><w:p><w:pPr/><w:r><w:rPr><w:sz w:val="32"/><w:szCs w:val="32"/><w:b w:val="1"/><w:bCs w:val="1"/></w:rPr><w:t xml:space="preserve">Company: Amalgamations Repco Ltd.</w:t></w:r></w:p><w:tbl><w:tblGrid><w:gridCol w:w="4000" w:type="dxa"/><w:gridCol w:w="4000" w:type="dxa"/></w:tblGrid><w:tblPr><w:tblStyle w:val="Fancy Table"/></w:tblPr><w:tr><w:trPr><w:trHeight w:val="900" w:hRule="atLeast"/></w:trPr><w:tc><w:tcPr><w:tcW w:w="4000" w:type="dxa"/><w:vAlign w:val="center"/></w:tcPr><w:p><w:pPr/><w:r><w:rPr><w:b w:val="1"/><w:bCs w:val="1"/></w:rPr><w:t xml:space="preserve">Company Details</w:t></w:r></w:p></w:tc><w:tc><w:tcPr><w:tcW w:w="4000" w:type="dxa"/><w:vAlign w:val="center"/></w:tcPr><w:p><w:pPr/><w:r><w:rPr><w:b w:val="1"/><w:bCs w:val="1"/></w:rPr><w:t xml:space="preserve">Company Contact Details</w:t></w:r></w:p></w:tc></w:tr><w:tr><w:trPr/><w:tc><w:tcPr><w:tcW w:w="4000" w:type="dxa"/></w:tcPr><w:p><w:pPr/><w:r><w:rPr/><w:t xml:space="preserve">Amalgamations Repco Ltd.</w:t></w:r></w:p></w:tc><w:tc><w:tcPr><w:tcW w:w="4000" w:type="dxa"/></w:tcPr><w:p><w:pPr/><w:r><w:rPr/><w:t xml:space="preserve">136, ‘J’ Gardens, GNT Road</w:t></w:r></w:p></w:tc></w:tr></w:tbl><w:p><w:pPr><w:sectPr><w:pgSz w:orient="portrait" w:w="11905.511811023622" w:h="16837.79527559055"/><w:pgMar w:top="1440" w:right="1440" w:bottom="1440" w:left="1440" w:header="720" w:footer="720" w:gutter="0"/><w:cols w:num="1" w:space="720"/></w:sectPr></w:pPr></w:p><w:p/><w:p><w:pPr/><w:r><w:rPr><w:sz w:val="32"/><w:szCs w:val="32"/><w:b w:val="1"/><w:bCs w:val="1"/></w:rPr><w:t xml:space="preserve">Company: Amar Udyog</w:t></w:r></w:p><w:tbl><w:tblGrid><w:gridCol w:w="4000" w:type="dxa"/><w:gridCol w:w="4000" w:type="dxa"/></w:tblGrid><w:tblPr><w:tblStyle w:val="Fancy Table"/></w:tblPr><w:tr><w:trPr><w:trHeight w:val="900" w:hRule="atLeast"/></w:trPr><w:tc><w:tcPr><w:tcW w:w="4000" w:type="dxa"/><w:vAlign w:val="center"/></w:tcPr><w:p><w:pPr/><w:r><w:rPr><w:b w:val="1"/><w:bCs w:val="1"/></w:rPr><w:t xml:space="preserve">Company Details</w:t></w:r></w:p></w:tc><w:tc><w:tcPr><w:tcW w:w="4000" w:type="dxa"/><w:vAlign w:val="center"/></w:tcPr><w:p><w:pPr/><w:r><w:rPr><w:b w:val="1"/><w:bCs w:val="1"/></w:rPr><w:t xml:space="preserve">Company Contact Details</w:t></w:r></w:p></w:tc></w:tr><w:tr><w:trPr/><w:tc><w:tcPr><w:tcW w:w="4000" w:type="dxa"/></w:tcPr><w:p><w:pPr/><w:r><w:rPr/><w:t xml:space="preserve">Amar Udyog</w:t></w:r></w:p></w:tc><w:tc><w:tcPr><w:tcW w:w="4000" w:type="dxa"/></w:tcPr><w:p><w:pPr/><w:r><w:rPr/><w:t xml:space="preserve">Plot No. 76, Sector 25</w:t></w:r></w:p></w:tc></w:tr></w:tbl><w:p><w:pPr><w:sectPr><w:pgSz w:orient="portrait" w:w="11905.511811023622" w:h="16837.79527559055"/><w:pgMar w:top="1440" w:right="1440" w:bottom="1440" w:left="1440" w:header="720" w:footer="720" w:gutter="0"/><w:cols w:num="1" w:space="720"/></w:sectPr></w:pPr></w:p><w:p/><w:p><w:pPr/><w:r><w:rPr><w:sz w:val="32"/><w:szCs w:val="32"/><w:b w:val="1"/><w:bCs w:val="1"/></w:rPr><w:t xml:space="preserve">Company: Ample Auto Tech Pvt. Ltd.</w:t></w:r></w:p><w:tbl><w:tblGrid><w:gridCol w:w="4000" w:type="dxa"/><w:gridCol w:w="4000" w:type="dxa"/></w:tblGrid><w:tblPr><w:tblStyle w:val="Fancy Table"/></w:tblPr><w:tr><w:trPr><w:trHeight w:val="900" w:hRule="atLeast"/></w:trPr><w:tc><w:tcPr><w:tcW w:w="4000" w:type="dxa"/><w:vAlign w:val="center"/></w:tcPr><w:p><w:pPr/><w:r><w:rPr><w:b w:val="1"/><w:bCs w:val="1"/></w:rPr><w:t xml:space="preserve">Company Details</w:t></w:r></w:p></w:tc><w:tc><w:tcPr><w:tcW w:w="4000" w:type="dxa"/><w:vAlign w:val="center"/></w:tcPr><w:p><w:pPr/><w:r><w:rPr><w:b w:val="1"/><w:bCs w:val="1"/></w:rPr><w:t xml:space="preserve">Company Contact Details</w:t></w:r></w:p></w:tc></w:tr><w:tr><w:trPr/><w:tc><w:tcPr><w:tcW w:w="4000" w:type="dxa"/></w:tcPr><w:p><w:pPr/><w:r><w:rPr/><w:t xml:space="preserve">Ample Auto Tech Pvt. Ltd.</w:t></w:r></w:p></w:tc><w:tc><w:tcPr><w:tcW w:w="4000" w:type="dxa"/></w:tcPr><w:p><w:pPr/><w:r><w:rPr/><w:t xml:space="preserve">Plot No. 61, Sector 3, IMT Manesar</w:t></w:r></w:p></w:tc></w:tr></w:tbl><w:p><w:pPr><w:sectPr><w:pgSz w:orient="portrait" w:w="11905.511811023622" w:h="16837.79527559055"/><w:pgMar w:top="1440" w:right="1440" w:bottom="1440" w:left="1440" w:header="720" w:footer="720" w:gutter="0"/><w:cols w:num="1" w:space="720"/></w:sectPr></w:pPr></w:p><w:p/><w:p><w:pPr/><w:r><w:rPr><w:sz w:val="32"/><w:szCs w:val="32"/><w:b w:val="1"/><w:bCs w:val="1"/></w:rPr><w:t xml:space="preserve">Company: Anand Automotive Pvt. Ltd.</w:t></w:r></w:p><w:tbl><w:tblGrid><w:gridCol w:w="4000" w:type="dxa"/><w:gridCol w:w="4000" w:type="dxa"/></w:tblGrid><w:tblPr><w:tblStyle w:val="Fancy Table"/></w:tblPr><w:tr><w:trPr><w:trHeight w:val="900" w:hRule="atLeast"/></w:trPr><w:tc><w:tcPr><w:tcW w:w="4000" w:type="dxa"/><w:vAlign w:val="center"/></w:tcPr><w:p><w:pPr/><w:r><w:rPr><w:b w:val="1"/><w:bCs w:val="1"/></w:rPr><w:t xml:space="preserve">Company Details</w:t></w:r></w:p></w:tc><w:tc><w:tcPr><w:tcW w:w="4000" w:type="dxa"/><w:vAlign w:val="center"/></w:tcPr><w:p><w:pPr/><w:r><w:rPr><w:b w:val="1"/><w:bCs w:val="1"/></w:rPr><w:t xml:space="preserve">Company Contact Details</w:t></w:r></w:p></w:tc></w:tr><w:tr><w:trPr/><w:tc><w:tcPr><w:tcW w:w="4000" w:type="dxa"/></w:tcPr><w:p><w:pPr/><w:r><w:rPr/><w:t xml:space="preserve">Anand Automotive Pvt. Ltd.</w:t></w:r></w:p></w:tc><w:tc><w:tcPr><w:tcW w:w="4000" w:type="dxa"/></w:tcPr><w:p><w:pPr/><w:r><w:rPr/><w:t xml:space="preserve">1, Sri Aurobindo Marg, Hauz Khas</w:t></w:r></w:p></w:tc></w:tr></w:tbl><w:p><w:pPr><w:sectPr><w:pgSz w:orient="portrait" w:w="11905.511811023622" w:h="16837.79527559055"/><w:pgMar w:top="1440" w:right="1440" w:bottom="1440" w:left="1440" w:header="720" w:footer="720" w:gutter="0"/><w:cols w:num="1" w:space="720"/></w:sectPr></w:pPr></w:p><w:p/><w:p><w:pPr/><w:r><w:rPr><w:sz w:val="32"/><w:szCs w:val="32"/><w:b w:val="1"/><w:bCs w:val="1"/></w:rPr><w:t xml:space="preserve">Company: Anand CY Myutec Automotive Pvt. Ltd.</w:t></w:r></w:p><w:tbl><w:tblGrid><w:gridCol w:w="4000" w:type="dxa"/><w:gridCol w:w="4000" w:type="dxa"/></w:tblGrid><w:tblPr><w:tblStyle w:val="Fancy Table"/></w:tblPr><w:tr><w:trPr><w:trHeight w:val="900" w:hRule="atLeast"/></w:trPr><w:tc><w:tcPr><w:tcW w:w="4000" w:type="dxa"/><w:vAlign w:val="center"/></w:tcPr><w:p><w:pPr/><w:r><w:rPr><w:b w:val="1"/><w:bCs w:val="1"/></w:rPr><w:t xml:space="preserve">Company Details</w:t></w:r></w:p></w:tc><w:tc><w:tcPr><w:tcW w:w="4000" w:type="dxa"/><w:vAlign w:val="center"/></w:tcPr><w:p><w:pPr/><w:r><w:rPr><w:b w:val="1"/><w:bCs w:val="1"/></w:rPr><w:t xml:space="preserve">Company Contact Details</w:t></w:r></w:p></w:tc></w:tr><w:tr><w:trPr/><w:tc><w:tcPr><w:tcW w:w="4000" w:type="dxa"/></w:tcPr><w:p><w:pPr/><w:r><w:rPr/><w:t xml:space="preserve">Anand CY Myutec Automotive Pvt. Ltd.</w:t></w:r></w:p></w:tc><w:tc><w:tcPr><w:tcW w:w="4000" w:type="dxa"/></w:tcPr><w:p><w:pPr/><w:r><w:rPr/><w:t xml:space="preserve">63, IDC, Mehrauli Road</w:t></w:r></w:p></w:tc></w:tr></w:tbl><w:p><w:pPr><w:sectPr><w:pgSz w:orient="portrait" w:w="11905.511811023622" w:h="16837.79527559055"/><w:pgMar w:top="1440" w:right="1440" w:bottom="1440" w:left="1440" w:header="720" w:footer="720" w:gutter="0"/><w:cols w:num="1" w:space="720"/></w:sectPr></w:pPr></w:p><w:p/><w:p><w:pPr/><w:r><w:rPr><w:sz w:val="32"/><w:szCs w:val="32"/><w:b w:val="1"/><w:bCs w:val="1"/></w:rPr><w:t xml:space="preserve">Company: Anand Engineers Pvt. Ltd.</w:t></w:r></w:p><w:tbl><w:tblGrid><w:gridCol w:w="4000" w:type="dxa"/><w:gridCol w:w="4000" w:type="dxa"/></w:tblGrid><w:tblPr><w:tblStyle w:val="Fancy Table"/></w:tblPr><w:tr><w:trPr><w:trHeight w:val="900" w:hRule="atLeast"/></w:trPr><w:tc><w:tcPr><w:tcW w:w="4000" w:type="dxa"/><w:vAlign w:val="center"/></w:tcPr><w:p><w:pPr/><w:r><w:rPr><w:b w:val="1"/><w:bCs w:val="1"/></w:rPr><w:t xml:space="preserve">Company Details</w:t></w:r></w:p></w:tc><w:tc><w:tcPr><w:tcW w:w="4000" w:type="dxa"/><w:vAlign w:val="center"/></w:tcPr><w:p><w:pPr/><w:r><w:rPr><w:b w:val="1"/><w:bCs w:val="1"/></w:rPr><w:t xml:space="preserve">Company Contact Details</w:t></w:r></w:p></w:tc></w:tr><w:tr><w:trPr/><w:tc><w:tcPr><w:tcW w:w="4000" w:type="dxa"/></w:tcPr><w:p><w:pPr/><w:r><w:rPr/><w:t xml:space="preserve">Anand Engineers Pvt. Ltd.</w:t></w:r></w:p></w:tc><w:tc><w:tcPr><w:tcW w:w="4000" w:type="dxa"/></w:tcPr><w:p><w:pPr/><w:r><w:rPr/><w:t xml:space="preserve">66, MIDC, Road No. 13, Andheri East</w:t></w:r></w:p></w:tc></w:tr></w:tbl><w:p><w:pPr><w:sectPr><w:pgSz w:orient="portrait" w:w="11905.511811023622" w:h="16837.79527559055"/><w:pgMar w:top="1440" w:right="1440" w:bottom="1440" w:left="1440" w:header="720" w:footer="720" w:gutter="0"/><w:cols w:num="1" w:space="720"/></w:sectPr></w:pPr></w:p><w:p/><w:p><w:pPr/><w:r><w:rPr><w:sz w:val="32"/><w:szCs w:val="32"/><w:b w:val="1"/><w:bCs w:val="1"/></w:rPr><w:t xml:space="preserve">Company: Anand I-Power Ltd.</w:t></w:r></w:p><w:tbl><w:tblGrid><w:gridCol w:w="4000" w:type="dxa"/><w:gridCol w:w="4000" w:type="dxa"/></w:tblGrid><w:tblPr><w:tblStyle w:val="Fancy Table"/></w:tblPr><w:tr><w:trPr><w:trHeight w:val="900" w:hRule="atLeast"/></w:trPr><w:tc><w:tcPr><w:tcW w:w="4000" w:type="dxa"/><w:vAlign w:val="center"/></w:tcPr><w:p><w:pPr/><w:r><w:rPr><w:b w:val="1"/><w:bCs w:val="1"/></w:rPr><w:t xml:space="preserve">Company Details</w:t></w:r></w:p></w:tc><w:tc><w:tcPr><w:tcW w:w="4000" w:type="dxa"/><w:vAlign w:val="center"/></w:tcPr><w:p><w:pPr/><w:r><w:rPr><w:b w:val="1"/><w:bCs w:val="1"/></w:rPr><w:t xml:space="preserve">Company Contact Details</w:t></w:r></w:p></w:tc></w:tr><w:tr><w:trPr/><w:tc><w:tcPr><w:tcW w:w="4000" w:type="dxa"/></w:tcPr><w:p><w:pPr/><w:r><w:rPr/><w:t xml:space="preserve">Anand I-Power Ltd.</w:t></w:r></w:p></w:tc><w:tc><w:tcPr><w:tcW w:w="4000" w:type="dxa"/></w:tcPr><w:p><w:pPr/><w:r><w:rPr/><w:t xml:space="preserve">20, MIDC Satpur</w:t></w:r></w:p></w:tc></w:tr></w:tbl><w:p><w:pPr><w:sectPr><w:pgSz w:orient="portrait" w:w="11905.511811023622" w:h="16837.79527559055"/><w:pgMar w:top="1440" w:right="1440" w:bottom="1440" w:left="1440" w:header="720" w:footer="720" w:gutter="0"/><w:cols w:num="1" w:space="720"/></w:sectPr></w:pPr></w:p><w:p/><w:p><w:pPr/><w:r><w:rPr><w:sz w:val="32"/><w:szCs w:val="32"/><w:b w:val="1"/><w:bCs w:val="1"/></w:rPr><w:t xml:space="preserve">Company: Anand Motor Products Pvt. Ltd.</w:t></w:r></w:p><w:tbl><w:tblGrid><w:gridCol w:w="4000" w:type="dxa"/><w:gridCol w:w="4000" w:type="dxa"/></w:tblGrid><w:tblPr><w:tblStyle w:val="Fancy Table"/></w:tblPr><w:tr><w:trPr><w:trHeight w:val="900" w:hRule="atLeast"/></w:trPr><w:tc><w:tcPr><w:tcW w:w="4000" w:type="dxa"/><w:vAlign w:val="center"/></w:tcPr><w:p><w:pPr/><w:r><w:rPr><w:b w:val="1"/><w:bCs w:val="1"/></w:rPr><w:t xml:space="preserve">Company Details</w:t></w:r></w:p></w:tc><w:tc><w:tcPr><w:tcW w:w="4000" w:type="dxa"/><w:vAlign w:val="center"/></w:tcPr><w:p><w:pPr/><w:r><w:rPr><w:b w:val="1"/><w:bCs w:val="1"/></w:rPr><w:t xml:space="preserve">Company Contact Details</w:t></w:r></w:p></w:tc></w:tr><w:tr><w:trPr/><w:tc><w:tcPr><w:tcW w:w="4000" w:type="dxa"/></w:tcPr><w:p><w:pPr/><w:r><w:rPr/><w:t xml:space="preserve">Anand Motor Products Pvt. Ltd.</w:t></w:r></w:p></w:tc><w:tc><w:tcPr><w:tcW w:w="4000" w:type="dxa"/></w:tcPr><w:p><w:pPr/><w:r><w:rPr/><w:t xml:space="preserve">38 KM Stone, NH 8, Khandsa</w:t></w:r></w:p></w:tc></w:tr></w:tbl><w:p><w:pPr><w:sectPr><w:pgSz w:orient="portrait" w:w="11905.511811023622" w:h="16837.79527559055"/><w:pgMar w:top="1440" w:right="1440" w:bottom="1440" w:left="1440" w:header="720" w:footer="720" w:gutter="0"/><w:cols w:num="1" w:space="720"/></w:sectPr></w:pPr></w:p><w:p/><w:p><w:pPr/><w:r><w:rPr><w:sz w:val="32"/><w:szCs w:val="32"/><w:b w:val="1"/><w:bCs w:val="1"/></w:rPr><w:t xml:space="preserve">Company: Anand NVH Products Pvt. Ltd.</w:t></w:r></w:p><w:tbl><w:tblGrid><w:gridCol w:w="4000" w:type="dxa"/><w:gridCol w:w="4000" w:type="dxa"/></w:tblGrid><w:tblPr><w:tblStyle w:val="Fancy Table"/></w:tblPr><w:tr><w:trPr><w:trHeight w:val="900" w:hRule="atLeast"/></w:trPr><w:tc><w:tcPr><w:tcW w:w="4000" w:type="dxa"/><w:vAlign w:val="center"/></w:tcPr><w:p><w:pPr/><w:r><w:rPr><w:b w:val="1"/><w:bCs w:val="1"/></w:rPr><w:t xml:space="preserve">Company Details</w:t></w:r></w:p></w:tc><w:tc><w:tcPr><w:tcW w:w="4000" w:type="dxa"/><w:vAlign w:val="center"/></w:tcPr><w:p><w:pPr/><w:r><w:rPr><w:b w:val="1"/><w:bCs w:val="1"/></w:rPr><w:t xml:space="preserve">Company Contact Details</w:t></w:r></w:p></w:tc></w:tr><w:tr><w:trPr/><w:tc><w:tcPr><w:tcW w:w="4000" w:type="dxa"/></w:tcPr><w:p><w:pPr/><w:r><w:rPr/><w:t xml:space="preserve">Anand NVH Products Pvt. Ltd.</w:t></w:r></w:p></w:tc><w:tc><w:tcPr><w:tcW w:w="4000" w:type="dxa"/></w:tcPr><w:p><w:pPr/><w:r><w:rPr/><w:t xml:space="preserve">Plot No. 33, Sector 35, HSIIDC</w:t></w:r></w:p></w:tc></w:tr></w:tbl><w:p><w:pPr><w:sectPr><w:pgSz w:orient="portrait" w:w="11905.511811023622" w:h="16837.79527559055"/><w:pgMar w:top="1440" w:right="1440" w:bottom="1440" w:left="1440" w:header="720" w:footer="720" w:gutter="0"/><w:cols w:num="1" w:space="720"/></w:sectPr></w:pPr></w:p><w:p/><w:p><w:pPr/><w:r><w:rPr><w:sz w:val="32"/><w:szCs w:val="32"/><w:b w:val="1"/><w:bCs w:val="1"/></w:rPr><w:t xml:space="preserve">Company: Anand Pistons International</w:t></w:r></w:p><w:tbl><w:tblGrid><w:gridCol w:w="4000" w:type="dxa"/><w:gridCol w:w="4000" w:type="dxa"/></w:tblGrid><w:tblPr><w:tblStyle w:val="Fancy Table"/></w:tblPr><w:tr><w:trPr><w:trHeight w:val="900" w:hRule="atLeast"/></w:trPr><w:tc><w:tcPr><w:tcW w:w="4000" w:type="dxa"/><w:vAlign w:val="center"/></w:tcPr><w:p><w:pPr/><w:r><w:rPr><w:b w:val="1"/><w:bCs w:val="1"/></w:rPr><w:t xml:space="preserve">Company Details</w:t></w:r></w:p></w:tc><w:tc><w:tcPr><w:tcW w:w="4000" w:type="dxa"/><w:vAlign w:val="center"/></w:tcPr><w:p><w:pPr/><w:r><w:rPr><w:b w:val="1"/><w:bCs w:val="1"/></w:rPr><w:t xml:space="preserve">Company Contact Details</w:t></w:r></w:p></w:tc></w:tr><w:tr><w:trPr/><w:tc><w:tcPr><w:tcW w:w="4000" w:type="dxa"/></w:tcPr><w:p><w:pPr/><w:r><w:rPr/><w:t xml:space="preserve">Anand Pistons International</w:t></w:r></w:p></w:tc><w:tc><w:tcPr><w:tcW w:w="4000" w:type="dxa"/></w:tcPr><w:p><w:pPr/><w:r><w:rPr/><w:t xml:space="preserve">C 16, 17, 18, EPIP Shastri Puram</w:t></w:r></w:p></w:tc></w:tr></w:tbl><w:p><w:pPr><w:sectPr><w:pgSz w:orient="portrait" w:w="11905.511811023622" w:h="16837.79527559055"/><w:pgMar w:top="1440" w:right="1440" w:bottom="1440" w:left="1440" w:header="720" w:footer="720" w:gutter="0"/><w:cols w:num="1" w:space="720"/></w:sectPr></w:pPr></w:p><w:p/><w:p><w:pPr/><w:r><w:rPr><w:sz w:val="32"/><w:szCs w:val="32"/><w:b w:val="1"/><w:bCs w:val="1"/></w:rPr><w:t xml:space="preserve">Company: Anil Plastics & Enterprises</w:t></w:r></w:p><w:tbl><w:tblGrid><w:gridCol w:w="4000" w:type="dxa"/><w:gridCol w:w="4000" w:type="dxa"/></w:tblGrid><w:tblPr><w:tblStyle w:val="Fancy Table"/></w:tblPr><w:tr><w:trPr><w:trHeight w:val="900" w:hRule="atLeast"/></w:trPr><w:tc><w:tcPr><w:tcW w:w="4000" w:type="dxa"/><w:vAlign w:val="center"/></w:tcPr><w:p><w:pPr/><w:r><w:rPr><w:b w:val="1"/><w:bCs w:val="1"/></w:rPr><w:t xml:space="preserve">Company Details</w:t></w:r></w:p></w:tc><w:tc><w:tcPr><w:tcW w:w="4000" w:type="dxa"/><w:vAlign w:val="center"/></w:tcPr><w:p><w:pPr/><w:r><w:rPr><w:b w:val="1"/><w:bCs w:val="1"/></w:rPr><w:t xml:space="preserve">Company Contact Details</w:t></w:r></w:p></w:tc></w:tr><w:tr><w:trPr/><w:tc><w:tcPr><w:tcW w:w="4000" w:type="dxa"/></w:tcPr><w:p><w:pPr/><w:r><w:rPr/><w:t xml:space="preserve">Anil Plastics & Enterprises</w:t></w:r></w:p></w:tc><w:tc><w:tcPr><w:tcW w:w="4000" w:type="dxa"/></w:tcPr><w:p><w:pPr/><w:r><w:rPr/><w:t xml:space="preserve">Plot No. 16, S.No. 253/2/3, Tirumala Ind. Estate, Behind Filtrum Tools, Hinjewadi</w:t></w:r></w:p></w:tc></w:tr></w:tbl><w:p><w:pPr><w:sectPr><w:pgSz w:orient="portrait" w:w="11905.511811023622" w:h="16837.79527559055"/><w:pgMar w:top="1440" w:right="1440" w:bottom="1440" w:left="1440" w:header="720" w:footer="720" w:gutter="0"/><w:cols w:num="1" w:space="720"/></w:sectPr></w:pPr></w:p><w:p/><w:p><w:pPr/><w:r><w:rPr><w:sz w:val="32"/><w:szCs w:val="32"/><w:b w:val="1"/><w:bCs w:val="1"/></w:rPr><w:t xml:space="preserve">Company: Anu Industries Ltd.</w:t></w:r></w:p><w:tbl><w:tblGrid><w:gridCol w:w="4000" w:type="dxa"/><w:gridCol w:w="4000" w:type="dxa"/></w:tblGrid><w:tblPr><w:tblStyle w:val="Fancy Table"/></w:tblPr><w:tr><w:trPr><w:trHeight w:val="900" w:hRule="atLeast"/></w:trPr><w:tc><w:tcPr><w:tcW w:w="4000" w:type="dxa"/><w:vAlign w:val="center"/></w:tcPr><w:p><w:pPr/><w:r><w:rPr><w:b w:val="1"/><w:bCs w:val="1"/></w:rPr><w:t xml:space="preserve">Company Details</w:t></w:r></w:p></w:tc><w:tc><w:tcPr><w:tcW w:w="4000" w:type="dxa"/><w:vAlign w:val="center"/></w:tcPr><w:p><w:pPr/><w:r><w:rPr><w:b w:val="1"/><w:bCs w:val="1"/></w:rPr><w:t xml:space="preserve">Company Contact Details</w:t></w:r></w:p></w:tc></w:tr><w:tr><w:trPr/><w:tc><w:tcPr><w:tcW w:w="4000" w:type="dxa"/></w:tcPr><w:p><w:pPr/><w:r><w:rPr/><w:t xml:space="preserve">Anu Industries Ltd.</w:t></w:r></w:p></w:tc><w:tc><w:tcPr><w:tcW w:w="4000" w:type="dxa"/></w:tcPr><w:p><w:pPr/><w:r><w:rPr/><w:t xml:space="preserve">Plot No. 102-103, Udyog Vihar Phase IV</w:t></w:r></w:p></w:tc></w:tr></w:tbl><w:p><w:pPr><w:sectPr><w:pgSz w:orient="portrait" w:w="11905.511811023622" w:h="16837.79527559055"/><w:pgMar w:top="1440" w:right="1440" w:bottom="1440" w:left="1440" w:header="720" w:footer="720" w:gutter="0"/><w:cols w:num="1" w:space="720"/></w:sectPr></w:pPr></w:p><w:p/><w:p><w:pPr/><w:r><w:rPr><w:sz w:val="32"/><w:szCs w:val="32"/><w:b w:val="1"/><w:bCs w:val="1"/></w:rPr><w:t xml:space="preserve">Company: Apex Transmission Pvt. Ltd.</w:t></w:r></w:p><w:tbl><w:tblGrid><w:gridCol w:w="4000" w:type="dxa"/><w:gridCol w:w="4000" w:type="dxa"/></w:tblGrid><w:tblPr><w:tblStyle w:val="Fancy Table"/></w:tblPr><w:tr><w:trPr><w:trHeight w:val="900" w:hRule="atLeast"/></w:trPr><w:tc><w:tcPr><w:tcW w:w="4000" w:type="dxa"/><w:vAlign w:val="center"/></w:tcPr><w:p><w:pPr/><w:r><w:rPr><w:b w:val="1"/><w:bCs w:val="1"/></w:rPr><w:t xml:space="preserve">Company Details</w:t></w:r></w:p></w:tc><w:tc><w:tcPr><w:tcW w:w="4000" w:type="dxa"/><w:vAlign w:val="center"/></w:tcPr><w:p><w:pPr/><w:r><w:rPr><w:b w:val="1"/><w:bCs w:val="1"/></w:rPr><w:t xml:space="preserve">Company Contact Details</w:t></w:r></w:p></w:tc></w:tr><w:tr><w:trPr/><w:tc><w:tcPr><w:tcW w:w="4000" w:type="dxa"/></w:tcPr><w:p><w:pPr/><w:r><w:rPr/><w:t xml:space="preserve">Apex Transmission Pvt. Ltd.</w:t></w:r></w:p></w:tc><w:tc><w:tcPr><w:tcW w:w="4000" w:type="dxa"/></w:tcPr><w:p><w:pPr/><w:r><w:rPr/><w:t xml:space="preserve">Plot. No. 300 G, EPIP, Sector 52, Kundli</w:t></w:r></w:p></w:tc></w:tr></w:tbl><w:p><w:pPr><w:sectPr><w:pgSz w:orient="portrait" w:w="11905.511811023622" w:h="16837.79527559055"/><w:pgMar w:top="1440" w:right="1440" w:bottom="1440" w:left="1440" w:header="720" w:footer="720" w:gutter="0"/><w:cols w:num="1" w:space="720"/></w:sectPr></w:pPr></w:p><w:p/><w:p><w:pPr/><w:r><w:rPr><w:sz w:val="32"/><w:szCs w:val="32"/><w:b w:val="1"/><w:bCs w:val="1"/></w:rPr><w:t xml:space="preserve">Company: APL Logistics (India) Pvt. Ltd.</w:t></w:r></w:p><w:tbl><w:tblGrid><w:gridCol w:w="4000" w:type="dxa"/><w:gridCol w:w="4000" w:type="dxa"/></w:tblGrid><w:tblPr><w:tblStyle w:val="Fancy Table"/></w:tblPr><w:tr><w:trPr><w:trHeight w:val="900" w:hRule="atLeast"/></w:trPr><w:tc><w:tcPr><w:tcW w:w="4000" w:type="dxa"/><w:vAlign w:val="center"/></w:tcPr><w:p><w:pPr/><w:r><w:rPr><w:b w:val="1"/><w:bCs w:val="1"/></w:rPr><w:t xml:space="preserve">Company Details</w:t></w:r></w:p></w:tc><w:tc><w:tcPr><w:tcW w:w="4000" w:type="dxa"/><w:vAlign w:val="center"/></w:tcPr><w:p><w:pPr/><w:r><w:rPr><w:b w:val="1"/><w:bCs w:val="1"/></w:rPr><w:t xml:space="preserve">Company Contact Details</w:t></w:r></w:p></w:tc></w:tr><w:tr><w:trPr/><w:tc><w:tcPr><w:tcW w:w="4000" w:type="dxa"/></w:tcPr><w:p><w:pPr/><w:r><w:rPr/><w:t xml:space="preserve">APL Logistics (India) Pvt. Ltd.</w:t></w:r></w:p></w:tc><w:tc><w:tcPr><w:tcW w:w="4000" w:type="dxa"/></w:tcPr><w:p><w:pPr/><w:r><w:rPr/><w:t xml:space="preserve">I Think Techno Campus, Supremus III Building, 5th Floor, Unit 1-4, Near Kanjurmarg Station (East)</w:t></w:r></w:p></w:tc></w:tr></w:tbl><w:p><w:pPr><w:sectPr><w:pgSz w:orient="portrait" w:w="11905.511811023622" w:h="16837.79527559055"/><w:pgMar w:top="1440" w:right="1440" w:bottom="1440" w:left="1440" w:header="720" w:footer="720" w:gutter="0"/><w:cols w:num="1" w:space="720"/></w:sectPr></w:pPr></w:p><w:p/><w:p><w:pPr/><w:r><w:rPr><w:sz w:val="32"/><w:szCs w:val="32"/><w:b w:val="1"/><w:bCs w:val="1"/></w:rPr><w:t xml:space="preserve">Company: Apls Automotive Industries Pvt. Ltd.</w:t></w:r></w:p><w:tbl><w:tblGrid><w:gridCol w:w="4000" w:type="dxa"/><w:gridCol w:w="4000" w:type="dxa"/></w:tblGrid><w:tblPr><w:tblStyle w:val="Fancy Table"/></w:tblPr><w:tr><w:trPr><w:trHeight w:val="900" w:hRule="atLeast"/></w:trPr><w:tc><w:tcPr><w:tcW w:w="4000" w:type="dxa"/><w:vAlign w:val="center"/></w:tcPr><w:p><w:pPr/><w:r><w:rPr><w:b w:val="1"/><w:bCs w:val="1"/></w:rPr><w:t xml:space="preserve">Company Details</w:t></w:r></w:p></w:tc><w:tc><w:tcPr><w:tcW w:w="4000" w:type="dxa"/><w:vAlign w:val="center"/></w:tcPr><w:p><w:pPr/><w:r><w:rPr><w:b w:val="1"/><w:bCs w:val="1"/></w:rPr><w:t xml:space="preserve">Company Contact Details</w:t></w:r></w:p></w:tc></w:tr><w:tr><w:trPr/><w:tc><w:tcPr><w:tcW w:w="4000" w:type="dxa"/></w:tcPr><w:p><w:pPr/><w:r><w:rPr/><w:t xml:space="preserve">Apls Automotive Industries Pvt. Ltd.</w:t></w:r></w:p></w:tc><w:tc><w:tcPr><w:tcW w:w="4000" w:type="dxa"/></w:tcPr><w:p><w:pPr/><w:r><w:rPr/><w:t xml:space="preserve">Plot No. 833, Sector 69, IMT</w:t></w:r></w:p></w:tc></w:tr></w:tbl><w:p><w:pPr><w:sectPr><w:pgSz w:orient="portrait" w:w="11905.511811023622" w:h="16837.79527559055"/><w:pgMar w:top="1440" w:right="1440" w:bottom="1440" w:left="1440" w:header="720" w:footer="720" w:gutter="0"/><w:cols w:num="1" w:space="720"/></w:sectPr></w:pPr></w:p><w:p/><w:p><w:pPr/><w:r><w:rPr><w:sz w:val="32"/><w:szCs w:val="32"/><w:b w:val="1"/><w:bCs w:val="1"/></w:rPr><w:t xml:space="preserve">Company: Aptiv Components India Pvt. Ltd.</w:t></w:r></w:p><w:tbl><w:tblGrid><w:gridCol w:w="4000" w:type="dxa"/><w:gridCol w:w="4000" w:type="dxa"/></w:tblGrid><w:tblPr><w:tblStyle w:val="Fancy Table"/></w:tblPr><w:tr><w:trPr><w:trHeight w:val="900" w:hRule="atLeast"/></w:trPr><w:tc><w:tcPr><w:tcW w:w="4000" w:type="dxa"/><w:vAlign w:val="center"/></w:tcPr><w:p><w:pPr/><w:r><w:rPr><w:b w:val="1"/><w:bCs w:val="1"/></w:rPr><w:t xml:space="preserve">Company Details</w:t></w:r></w:p></w:tc><w:tc><w:tcPr><w:tcW w:w="4000" w:type="dxa"/><w:vAlign w:val="center"/></w:tcPr><w:p><w:pPr/><w:r><w:rPr><w:b w:val="1"/><w:bCs w:val="1"/></w:rPr><w:t xml:space="preserve">Company Contact Details</w:t></w:r></w:p></w:tc></w:tr><w:tr><w:trPr/><w:tc><w:tcPr><w:tcW w:w="4000" w:type="dxa"/></w:tcPr><w:p><w:pPr/><w:r><w:rPr/><w:t xml:space="preserve">Aptiv Components India Pvt. Ltd.</w:t></w:r></w:p></w:tc><w:tc><w:tcPr><w:tcW w:w="4000" w:type="dxa"/></w:tcPr><w:p><w:pPr/><w:r><w:rPr/><w:t xml:space="preserve">Plot No 7, Sector 6, Dharuhera Industrial Area</w:t></w:r></w:p></w:tc></w:tr></w:tbl><w:p><w:pPr><w:sectPr><w:pgSz w:orient="portrait" w:w="11905.511811023622" w:h="16837.79527559055"/><w:pgMar w:top="1440" w:right="1440" w:bottom="1440" w:left="1440" w:header="720" w:footer="720" w:gutter="0"/><w:cols w:num="1" w:space="720"/></w:sectPr></w:pPr></w:p><w:p/><w:p><w:pPr/><w:r><w:rPr><w:sz w:val="32"/><w:szCs w:val="32"/><w:b w:val="1"/><w:bCs w:val="1"/></w:rPr><w:t xml:space="preserve">Company: Arabian Petroleum Limited</w:t></w:r></w:p><w:tbl><w:tblGrid><w:gridCol w:w="4000" w:type="dxa"/><w:gridCol w:w="4000" w:type="dxa"/></w:tblGrid><w:tblPr><w:tblStyle w:val="Fancy Table"/></w:tblPr><w:tr><w:trPr><w:trHeight w:val="900" w:hRule="atLeast"/></w:trPr><w:tc><w:tcPr><w:tcW w:w="4000" w:type="dxa"/><w:vAlign w:val="center"/></w:tcPr><w:p><w:pPr/><w:r><w:rPr><w:b w:val="1"/><w:bCs w:val="1"/></w:rPr><w:t xml:space="preserve">Company Details</w:t></w:r></w:p></w:tc><w:tc><w:tcPr><w:tcW w:w="4000" w:type="dxa"/><w:vAlign w:val="center"/></w:tcPr><w:p><w:pPr/><w:r><w:rPr><w:b w:val="1"/><w:bCs w:val="1"/></w:rPr><w:t xml:space="preserve">Company Contact Details</w:t></w:r></w:p></w:tc></w:tr><w:tr><w:trPr/><w:tc><w:tcPr><w:tcW w:w="4000" w:type="dxa"/></w:tcPr><w:p><w:pPr/><w:r><w:rPr/><w:t xml:space="preserve">Arabian Petroleum Limited</w:t></w:r></w:p></w:tc><w:tc><w:tcPr><w:tcW w:w="4000" w:type="dxa"/></w:tcPr><w:p><w:pPr/><w:r><w:rPr/><w:t xml:space="preserve">Plot 14-B, Morivali MIDC, Opp. Positive Packaging, Ambernath</w:t></w:r></w:p></w:tc></w:tr></w:tbl><w:p><w:pPr><w:sectPr><w:pgSz w:orient="portrait" w:w="11905.511811023622" w:h="16837.79527559055"/><w:pgMar w:top="1440" w:right="1440" w:bottom="1440" w:left="1440" w:header="720" w:footer="720" w:gutter="0"/><w:cols w:num="1" w:space="720"/></w:sectPr></w:pPr></w:p><w:p/><w:p><w:pPr/><w:r><w:rPr><w:sz w:val="32"/><w:szCs w:val="32"/><w:b w:val="1"/><w:bCs w:val="1"/></w:rPr><w:t xml:space="preserve">Company: Arasna Industries</w:t></w:r></w:p><w:tbl><w:tblGrid><w:gridCol w:w="4000" w:type="dxa"/><w:gridCol w:w="4000" w:type="dxa"/></w:tblGrid><w:tblPr><w:tblStyle w:val="Fancy Table"/></w:tblPr><w:tr><w:trPr><w:trHeight w:val="900" w:hRule="atLeast"/></w:trPr><w:tc><w:tcPr><w:tcW w:w="4000" w:type="dxa"/><w:vAlign w:val="center"/></w:tcPr><w:p><w:pPr/><w:r><w:rPr><w:b w:val="1"/><w:bCs w:val="1"/></w:rPr><w:t xml:space="preserve">Company Details</w:t></w:r></w:p></w:tc><w:tc><w:tcPr><w:tcW w:w="4000" w:type="dxa"/><w:vAlign w:val="center"/></w:tcPr><w:p><w:pPr/><w:r><w:rPr><w:b w:val="1"/><w:bCs w:val="1"/></w:rPr><w:t xml:space="preserve">Company Contact Details</w:t></w:r></w:p></w:tc></w:tr><w:tr><w:trPr/><w:tc><w:tcPr><w:tcW w:w="4000" w:type="dxa"/></w:tcPr><w:p><w:pPr/><w:r><w:rPr/><w:t xml:space="preserve">Arasna Industries</w:t></w:r></w:p></w:tc><w:tc><w:tcPr><w:tcW w:w="4000" w:type="dxa"/></w:tcPr><w:p><w:pPr/><w:r><w:rPr/><w:t xml:space="preserve">14, Patel Industries Estate, S.V. Road, Dahisar Est</w:t></w:r></w:p></w:tc></w:tr></w:tbl><w:p><w:pPr><w:sectPr><w:pgSz w:orient="portrait" w:w="11905.511811023622" w:h="16837.79527559055"/><w:pgMar w:top="1440" w:right="1440" w:bottom="1440" w:left="1440" w:header="720" w:footer="720" w:gutter="0"/><w:cols w:num="1" w:space="720"/></w:sectPr></w:pPr></w:p><w:p/><w:p><w:pPr/><w:r><w:rPr><w:sz w:val="32"/><w:szCs w:val="32"/><w:b w:val="1"/><w:bCs w:val="1"/></w:rPr><w:t xml:space="preserve">Company: ARB Bearings Ltd.</w:t></w:r></w:p><w:tbl><w:tblGrid><w:gridCol w:w="4000" w:type="dxa"/><w:gridCol w:w="4000" w:type="dxa"/></w:tblGrid><w:tblPr><w:tblStyle w:val="Fancy Table"/></w:tblPr><w:tr><w:trPr><w:trHeight w:val="900" w:hRule="atLeast"/></w:trPr><w:tc><w:tcPr><w:tcW w:w="4000" w:type="dxa"/><w:vAlign w:val="center"/></w:tcPr><w:p><w:pPr/><w:r><w:rPr><w:b w:val="1"/><w:bCs w:val="1"/></w:rPr><w:t xml:space="preserve">Company Details</w:t></w:r></w:p></w:tc><w:tc><w:tcPr><w:tcW w:w="4000" w:type="dxa"/><w:vAlign w:val="center"/></w:tcPr><w:p><w:pPr/><w:r><w:rPr><w:b w:val="1"/><w:bCs w:val="1"/></w:rPr><w:t xml:space="preserve">Company Contact Details</w:t></w:r></w:p></w:tc></w:tr><w:tr><w:trPr/><w:tc><w:tcPr><w:tcW w:w="4000" w:type="dxa"/></w:tcPr><w:p><w:pPr/><w:r><w:rPr/><w:t xml:space="preserve">ARB Bearings Ltd.</w:t></w:r></w:p></w:tc><w:tc><w:tcPr><w:tcW w:w="4000" w:type="dxa"/></w:tcPr><w:p><w:pPr/><w:r><w:rPr/><w:t xml:space="preserve">H 22, Udyog Nagar</w:t></w:r></w:p></w:tc></w:tr></w:tbl><w:p><w:pPr><w:sectPr><w:pgSz w:orient="portrait" w:w="11905.511811023622" w:h="16837.79527559055"/><w:pgMar w:top="1440" w:right="1440" w:bottom="1440" w:left="1440" w:header="720" w:footer="720" w:gutter="0"/><w:cols w:num="1" w:space="720"/></w:sectPr></w:pPr></w:p><w:p/><w:p><w:pPr/><w:r><w:rPr><w:sz w:val="32"/><w:szCs w:val="32"/><w:b w:val="1"/><w:bCs w:val="1"/></w:rPr><w:t xml:space="preserve">Company: Arcelor Mittal Nippon Steel India Ltd.</w:t></w:r></w:p><w:tbl><w:tblGrid><w:gridCol w:w="4000" w:type="dxa"/><w:gridCol w:w="4000" w:type="dxa"/></w:tblGrid><w:tblPr><w:tblStyle w:val="Fancy Table"/></w:tblPr><w:tr><w:trPr><w:trHeight w:val="900" w:hRule="atLeast"/></w:trPr><w:tc><w:tcPr><w:tcW w:w="4000" w:type="dxa"/><w:vAlign w:val="center"/></w:tcPr><w:p><w:pPr/><w:r><w:rPr><w:b w:val="1"/><w:bCs w:val="1"/></w:rPr><w:t xml:space="preserve">Company Details</w:t></w:r></w:p></w:tc><w:tc><w:tcPr><w:tcW w:w="4000" w:type="dxa"/><w:vAlign w:val="center"/></w:tcPr><w:p><w:pPr/><w:r><w:rPr><w:b w:val="1"/><w:bCs w:val="1"/></w:rPr><w:t xml:space="preserve">Company Contact Details</w:t></w:r></w:p></w:tc></w:tr><w:tr><w:trPr/><w:tc><w:tcPr><w:tcW w:w="4000" w:type="dxa"/></w:tcPr><w:p><w:pPr/><w:r><w:rPr/><w:t xml:space="preserve">Arcelor Mittal Nippon Steel India Ltd.</w:t></w:r></w:p></w:tc><w:tc><w:tcPr><w:tcW w:w="4000" w:type="dxa"/></w:tcPr><w:p><w:pPr/><w:r><w:rPr/><w:t xml:space="preserve">7th Floor, Raheja Tower, Plot C-30, Block G, Bandra Kurla Complex, Bandra (East)</w:t></w:r></w:p></w:tc></w:tr></w:tbl><w:p><w:pPr><w:sectPr><w:pgSz w:orient="portrait" w:w="11905.511811023622" w:h="16837.79527559055"/><w:pgMar w:top="1440" w:right="1440" w:bottom="1440" w:left="1440" w:header="720" w:footer="720" w:gutter="0"/><w:cols w:num="1" w:space="720"/></w:sectPr></w:pPr></w:p><w:p/><w:p><w:pPr/><w:r><w:rPr><w:sz w:val="32"/><w:szCs w:val="32"/><w:b w:val="1"/><w:bCs w:val="1"/></w:rPr><w:t xml:space="preserve">Company: ARGL Ltd.</w:t></w:r></w:p><w:tbl><w:tblGrid><w:gridCol w:w="4000" w:type="dxa"/><w:gridCol w:w="4000" w:type="dxa"/></w:tblGrid><w:tblPr><w:tblStyle w:val="Fancy Table"/></w:tblPr><w:tr><w:trPr><w:trHeight w:val="900" w:hRule="atLeast"/></w:trPr><w:tc><w:tcPr><w:tcW w:w="4000" w:type="dxa"/><w:vAlign w:val="center"/></w:tcPr><w:p><w:pPr/><w:r><w:rPr><w:b w:val="1"/><w:bCs w:val="1"/></w:rPr><w:t xml:space="preserve">Company Details</w:t></w:r></w:p></w:tc><w:tc><w:tcPr><w:tcW w:w="4000" w:type="dxa"/><w:vAlign w:val="center"/></w:tcPr><w:p><w:pPr/><w:r><w:rPr><w:b w:val="1"/><w:bCs w:val="1"/></w:rPr><w:t xml:space="preserve">Company Contact Details</w:t></w:r></w:p></w:tc></w:tr><w:tr><w:trPr/><w:tc><w:tcPr><w:tcW w:w="4000" w:type="dxa"/></w:tcPr><w:p><w:pPr/><w:r><w:rPr/><w:t xml:space="preserve">ARGL Ltd.</w:t></w:r></w:p></w:tc><w:tc><w:tcPr><w:tcW w:w="4000" w:type="dxa"/></w:tcPr><w:p><w:pPr/><w:r><w:rPr/><w:t xml:space="preserve">Village Jharsa, Sector 36</w:t></w:r></w:p></w:tc></w:tr></w:tbl><w:p><w:pPr><w:sectPr><w:pgSz w:orient="portrait" w:w="11905.511811023622" w:h="16837.79527559055"/><w:pgMar w:top="1440" w:right="1440" w:bottom="1440" w:left="1440" w:header="720" w:footer="720" w:gutter="0"/><w:cols w:num="1" w:space="720"/></w:sectPr></w:pPr></w:p><w:p/><w:p><w:pPr/><w:r><w:rPr><w:sz w:val="32"/><w:szCs w:val="32"/><w:b w:val="1"/><w:bCs w:val="1"/></w:rPr><w:t xml:space="preserve">Company: Artek Surfin Chemicals Ltd.</w:t></w:r></w:p><w:tbl><w:tblGrid><w:gridCol w:w="4000" w:type="dxa"/><w:gridCol w:w="4000" w:type="dxa"/></w:tblGrid><w:tblPr><w:tblStyle w:val="Fancy Table"/></w:tblPr><w:tr><w:trPr><w:trHeight w:val="900" w:hRule="atLeast"/></w:trPr><w:tc><w:tcPr><w:tcW w:w="4000" w:type="dxa"/><w:vAlign w:val="center"/></w:tcPr><w:p><w:pPr/><w:r><w:rPr><w:b w:val="1"/><w:bCs w:val="1"/></w:rPr><w:t xml:space="preserve">Company Details</w:t></w:r></w:p></w:tc><w:tc><w:tcPr><w:tcW w:w="4000" w:type="dxa"/><w:vAlign w:val="center"/></w:tcPr><w:p><w:pPr/><w:r><w:rPr><w:b w:val="1"/><w:bCs w:val="1"/></w:rPr><w:t xml:space="preserve">Company Contact Details</w:t></w:r></w:p></w:tc></w:tr><w:tr><w:trPr/><w:tc><w:tcPr><w:tcW w:w="4000" w:type="dxa"/></w:tcPr><w:p><w:pPr/><w:r><w:rPr/><w:t xml:space="preserve">Artek Surfin Chemicals Ltd.</w:t></w:r></w:p></w:tc><w:tc><w:tcPr><w:tcW w:w="4000" w:type="dxa"/></w:tcPr><w:p><w:pPr/><w:r><w:rPr/><w:t xml:space="preserve">Plot No. 121, Marol Coop. Industrial Estate, Marol, Andheri East</w:t></w:r></w:p></w:tc></w:tr></w:tbl><w:p><w:pPr><w:sectPr><w:pgSz w:orient="portrait" w:w="11905.511811023622" w:h="16837.79527559055"/><w:pgMar w:top="1440" w:right="1440" w:bottom="1440" w:left="1440" w:header="720" w:footer="720" w:gutter="0"/><w:cols w:num="1" w:space="720"/></w:sectPr></w:pPr></w:p><w:p/><w:p><w:pPr/><w:r><w:rPr><w:sz w:val="32"/><w:szCs w:val="32"/><w:b w:val="1"/><w:bCs w:val="1"/></w:rPr><w:t xml:space="preserve">Company: Arul Polymers Private Limited</w:t></w:r></w:p><w:tbl><w:tblGrid><w:gridCol w:w="4000" w:type="dxa"/><w:gridCol w:w="4000" w:type="dxa"/></w:tblGrid><w:tblPr><w:tblStyle w:val="Fancy Table"/></w:tblPr><w:tr><w:trPr><w:trHeight w:val="900" w:hRule="atLeast"/></w:trPr><w:tc><w:tcPr><w:tcW w:w="4000" w:type="dxa"/><w:vAlign w:val="center"/></w:tcPr><w:p><w:pPr/><w:r><w:rPr><w:b w:val="1"/><w:bCs w:val="1"/></w:rPr><w:t xml:space="preserve">Company Details</w:t></w:r></w:p></w:tc><w:tc><w:tcPr><w:tcW w:w="4000" w:type="dxa"/><w:vAlign w:val="center"/></w:tcPr><w:p><w:pPr/><w:r><w:rPr><w:b w:val="1"/><w:bCs w:val="1"/></w:rPr><w:t xml:space="preserve">Company Contact Details</w:t></w:r></w:p></w:tc></w:tr><w:tr><w:trPr/><w:tc><w:tcPr><w:tcW w:w="4000" w:type="dxa"/></w:tcPr><w:p><w:pPr/><w:r><w:rPr/><w:t xml:space="preserve">Arul Polymers Private Limited</w:t></w:r></w:p></w:tc><w:tc><w:tcPr><w:tcW w:w="4000" w:type="dxa"/></w:tcPr><w:p><w:pPr/><w:r><w:rPr/><w:t xml:space="preserve">A - 6C, SIDCO Industrial Estate, Hosur, Krishnagiri District</w:t></w:r></w:p></w:tc></w:tr></w:tbl><w:p><w:pPr><w:sectPr><w:pgSz w:orient="portrait" w:w="11905.511811023622" w:h="16837.79527559055"/><w:pgMar w:top="1440" w:right="1440" w:bottom="1440" w:left="1440" w:header="720" w:footer="720" w:gutter="0"/><w:cols w:num="1" w:space="720"/></w:sectPr></w:pPr></w:p><w:p/><w:p><w:pPr/><w:r><w:rPr><w:sz w:val="32"/><w:szCs w:val="32"/><w:b w:val="1"/><w:bCs w:val="1"/></w:rPr><w:t xml:space="preserve">Company: Arun Associate</w:t></w:r></w:p><w:tbl><w:tblGrid><w:gridCol w:w="4000" w:type="dxa"/><w:gridCol w:w="4000" w:type="dxa"/></w:tblGrid><w:tblPr><w:tblStyle w:val="Fancy Table"/></w:tblPr><w:tr><w:trPr><w:trHeight w:val="900" w:hRule="atLeast"/></w:trPr><w:tc><w:tcPr><w:tcW w:w="4000" w:type="dxa"/><w:vAlign w:val="center"/></w:tcPr><w:p><w:pPr/><w:r><w:rPr><w:b w:val="1"/><w:bCs w:val="1"/></w:rPr><w:t xml:space="preserve">Company Details</w:t></w:r></w:p></w:tc><w:tc><w:tcPr><w:tcW w:w="4000" w:type="dxa"/><w:vAlign w:val="center"/></w:tcPr><w:p><w:pPr/><w:r><w:rPr><w:b w:val="1"/><w:bCs w:val="1"/></w:rPr><w:t xml:space="preserve">Company Contact Details</w:t></w:r></w:p></w:tc></w:tr><w:tr><w:trPr/><w:tc><w:tcPr><w:tcW w:w="4000" w:type="dxa"/></w:tcPr><w:p><w:pPr/><w:r><w:rPr/><w:t xml:space="preserve">Arun Associate</w:t></w:r></w:p></w:tc><w:tc><w:tcPr><w:tcW w:w="4000" w:type="dxa"/></w:tcPr><w:p><w:pPr/><w:r><w:rPr/><w:t xml:space="preserve">17 A, Sehgal Motor Market, Kashmiri Gate</w:t></w:r></w:p></w:tc></w:tr></w:tbl><w:p><w:pPr><w:sectPr><w:pgSz w:orient="portrait" w:w="11905.511811023622" w:h="16837.79527559055"/><w:pgMar w:top="1440" w:right="1440" w:bottom="1440" w:left="1440" w:header="720" w:footer="720" w:gutter="0"/><w:cols w:num="1" w:space="720"/></w:sectPr></w:pPr></w:p><w:p/><w:p><w:pPr/><w:r><w:rPr><w:sz w:val="32"/><w:szCs w:val="32"/><w:b w:val="1"/><w:bCs w:val="1"/></w:rPr><w:t xml:space="preserve">Company: Arvind Engineering Works Ltd.</w:t></w:r></w:p><w:tbl><w:tblGrid><w:gridCol w:w="4000" w:type="dxa"/><w:gridCol w:w="4000" w:type="dxa"/></w:tblGrid><w:tblPr><w:tblStyle w:val="Fancy Table"/></w:tblPr><w:tr><w:trPr><w:trHeight w:val="900" w:hRule="atLeast"/></w:trPr><w:tc><w:tcPr><w:tcW w:w="4000" w:type="dxa"/><w:vAlign w:val="center"/></w:tcPr><w:p><w:pPr/><w:r><w:rPr><w:b w:val="1"/><w:bCs w:val="1"/></w:rPr><w:t xml:space="preserve">Company Details</w:t></w:r></w:p></w:tc><w:tc><w:tcPr><w:tcW w:w="4000" w:type="dxa"/><w:vAlign w:val="center"/></w:tcPr><w:p><w:pPr/><w:r><w:rPr><w:b w:val="1"/><w:bCs w:val="1"/></w:rPr><w:t xml:space="preserve">Company Contact Details</w:t></w:r></w:p></w:tc></w:tr><w:tr><w:trPr/><w:tc><w:tcPr><w:tcW w:w="4000" w:type="dxa"/></w:tcPr><w:p><w:pPr/><w:r><w:rPr/><w:t xml:space="preserve">Arvind Engineering Works Ltd.</w:t></w:r></w:p></w:tc><w:tc><w:tcPr><w:tcW w:w="4000" w:type="dxa"/></w:tcPr><w:p><w:pPr/><w:r><w:rPr/><w:t xml:space="preserve">P 25, Taratala Road</w:t></w:r></w:p></w:tc></w:tr></w:tbl><w:p><w:pPr><w:sectPr><w:pgSz w:orient="portrait" w:w="11905.511811023622" w:h="16837.79527559055"/><w:pgMar w:top="1440" w:right="1440" w:bottom="1440" w:left="1440" w:header="720" w:footer="720" w:gutter="0"/><w:cols w:num="1" w:space="720"/></w:sectPr></w:pPr></w:p><w:p/><w:p><w:pPr/><w:r><w:rPr><w:sz w:val="32"/><w:szCs w:val="32"/><w:b w:val="1"/><w:bCs w:val="1"/></w:rPr><w:t xml:space="preserve">Company: Asahi India Glass Ltd.</w:t></w:r></w:p><w:tbl><w:tblGrid><w:gridCol w:w="4000" w:type="dxa"/><w:gridCol w:w="4000" w:type="dxa"/></w:tblGrid><w:tblPr><w:tblStyle w:val="Fancy Table"/></w:tblPr><w:tr><w:trPr><w:trHeight w:val="900" w:hRule="atLeast"/></w:trPr><w:tc><w:tcPr><w:tcW w:w="4000" w:type="dxa"/><w:vAlign w:val="center"/></w:tcPr><w:p><w:pPr/><w:r><w:rPr><w:b w:val="1"/><w:bCs w:val="1"/></w:rPr><w:t xml:space="preserve">Company Details</w:t></w:r></w:p></w:tc><w:tc><w:tcPr><w:tcW w:w="4000" w:type="dxa"/><w:vAlign w:val="center"/></w:tcPr><w:p><w:pPr/><w:r><w:rPr><w:b w:val="1"/><w:bCs w:val="1"/></w:rPr><w:t xml:space="preserve">Company Contact Details</w:t></w:r></w:p></w:tc></w:tr><w:tr><w:trPr/><w:tc><w:tcPr><w:tcW w:w="4000" w:type="dxa"/></w:tcPr><w:p><w:pPr/><w:r><w:rPr/><w:t xml:space="preserve">Asahi India Glass Ltd.</w:t></w:r></w:p></w:tc><w:tc><w:tcPr><w:tcW w:w="4000" w:type="dxa"/></w:tcPr><w:p><w:pPr/><w:r><w:rPr/><w:t xml:space="preserve">301-308, 1101-1104 Tower D, 3rd and 11th Floor, Global Business Park, Mehrauli-Gurgaon Road</w:t></w:r></w:p></w:tc></w:tr></w:tbl><w:p><w:pPr><w:sectPr><w:pgSz w:orient="portrait" w:w="11905.511811023622" w:h="16837.79527559055"/><w:pgMar w:top="1440" w:right="1440" w:bottom="1440" w:left="1440" w:header="720" w:footer="720" w:gutter="0"/><w:cols w:num="1" w:space="720"/></w:sectPr></w:pPr></w:p><w:p/><w:p><w:pPr/><w:r><w:rPr><w:sz w:val="32"/><w:szCs w:val="32"/><w:b w:val="1"/><w:bCs w:val="1"/></w:rPr><w:t xml:space="preserve">Company: Ashimori India Pvt. Ltd.</w:t></w:r></w:p><w:tbl><w:tblGrid><w:gridCol w:w="4000" w:type="dxa"/><w:gridCol w:w="4000" w:type="dxa"/></w:tblGrid><w:tblPr><w:tblStyle w:val="Fancy Table"/></w:tblPr><w:tr><w:trPr><w:trHeight w:val="900" w:hRule="atLeast"/></w:trPr><w:tc><w:tcPr><w:tcW w:w="4000" w:type="dxa"/><w:vAlign w:val="center"/></w:tcPr><w:p><w:pPr/><w:r><w:rPr><w:b w:val="1"/><w:bCs w:val="1"/></w:rPr><w:t xml:space="preserve">Company Details</w:t></w:r></w:p></w:tc><w:tc><w:tcPr><w:tcW w:w="4000" w:type="dxa"/><w:vAlign w:val="center"/></w:tcPr><w:p><w:pPr/><w:r><w:rPr><w:b w:val="1"/><w:bCs w:val="1"/></w:rPr><w:t xml:space="preserve">Company Contact Details</w:t></w:r></w:p></w:tc></w:tr><w:tr><w:trPr/><w:tc><w:tcPr><w:tcW w:w="4000" w:type="dxa"/></w:tcPr><w:p><w:pPr/><w:r><w:rPr/><w:t xml:space="preserve">Ashimori India Pvt. Ltd.</w:t></w:r></w:p></w:tc><w:tc><w:tcPr><w:tcW w:w="4000" w:type="dxa"/></w:tcPr><w:p><w:pPr/><w:r><w:rPr/><w:t xml:space="preserve">Plot No. SP2-11, Majrakath, RIICO New Industrial Complex, Neemrana</w:t></w:r></w:p></w:tc></w:tr></w:tbl><w:p><w:pPr><w:sectPr><w:pgSz w:orient="portrait" w:w="11905.511811023622" w:h="16837.79527559055"/><w:pgMar w:top="1440" w:right="1440" w:bottom="1440" w:left="1440" w:header="720" w:footer="720" w:gutter="0"/><w:cols w:num="1" w:space="720"/></w:sectPr></w:pPr></w:p><w:p/><w:p><w:pPr/><w:r><w:rPr><w:sz w:val="32"/><w:szCs w:val="32"/><w:b w:val="1"/><w:bCs w:val="1"/></w:rPr><w:t xml:space="preserve">Company: Ashok Iron Works Pvt. Ltd.</w:t></w:r></w:p><w:tbl><w:tblGrid><w:gridCol w:w="4000" w:type="dxa"/><w:gridCol w:w="4000" w:type="dxa"/></w:tblGrid><w:tblPr><w:tblStyle w:val="Fancy Table"/></w:tblPr><w:tr><w:trPr><w:trHeight w:val="900" w:hRule="atLeast"/></w:trPr><w:tc><w:tcPr><w:tcW w:w="4000" w:type="dxa"/><w:vAlign w:val="center"/></w:tcPr><w:p><w:pPr/><w:r><w:rPr><w:b w:val="1"/><w:bCs w:val="1"/></w:rPr><w:t xml:space="preserve">Company Details</w:t></w:r></w:p></w:tc><w:tc><w:tcPr><w:tcW w:w="4000" w:type="dxa"/><w:vAlign w:val="center"/></w:tcPr><w:p><w:pPr/><w:r><w:rPr><w:b w:val="1"/><w:bCs w:val="1"/></w:rPr><w:t xml:space="preserve">Company Contact Details</w:t></w:r></w:p></w:tc></w:tr><w:tr><w:trPr/><w:tc><w:tcPr><w:tcW w:w="4000" w:type="dxa"/></w:tcPr><w:p><w:pPr/><w:r><w:rPr/><w:t xml:space="preserve">Ashok Iron Works Pvt. Ltd.</w:t></w:r></w:p></w:tc><w:tc><w:tcPr><w:tcW w:w="4000" w:type="dxa"/></w:tcPr><w:p><w:pPr/><w:r><w:rPr/><w:t xml:space="preserve">Mazagaon Road, Udyambag</w:t></w:r></w:p></w:tc></w:tr></w:tbl><w:p><w:pPr><w:sectPr><w:pgSz w:orient="portrait" w:w="11905.511811023622" w:h="16837.79527559055"/><w:pgMar w:top="1440" w:right="1440" w:bottom="1440" w:left="1440" w:header="720" w:footer="720" w:gutter="0"/><w:cols w:num="1" w:space="720"/></w:sectPr></w:pPr></w:p><w:p/><w:p><w:pPr/><w:r><w:rPr><w:sz w:val="32"/><w:szCs w:val="32"/><w:b w:val="1"/><w:bCs w:val="1"/></w:rPr><w:t xml:space="preserve">Company: Ashra Consultants Pvt. Ltd.</w:t></w:r></w:p><w:tbl><w:tblGrid><w:gridCol w:w="4000" w:type="dxa"/><w:gridCol w:w="4000" w:type="dxa"/></w:tblGrid><w:tblPr><w:tblStyle w:val="Fancy Table"/></w:tblPr><w:tr><w:trPr><w:trHeight w:val="900" w:hRule="atLeast"/></w:trPr><w:tc><w:tcPr><w:tcW w:w="4000" w:type="dxa"/><w:vAlign w:val="center"/></w:tcPr><w:p><w:pPr/><w:r><w:rPr><w:b w:val="1"/><w:bCs w:val="1"/></w:rPr><w:t xml:space="preserve">Company Details</w:t></w:r></w:p></w:tc><w:tc><w:tcPr><w:tcW w:w="4000" w:type="dxa"/><w:vAlign w:val="center"/></w:tcPr><w:p><w:pPr/><w:r><w:rPr><w:b w:val="1"/><w:bCs w:val="1"/></w:rPr><w:t xml:space="preserve">Company Contact Details</w:t></w:r></w:p></w:tc></w:tr><w:tr><w:trPr/><w:tc><w:tcPr><w:tcW w:w="4000" w:type="dxa"/></w:tcPr><w:p><w:pPr/><w:r><w:rPr/><w:t xml:space="preserve">Ashra Consultants Pvt. Ltd.</w:t></w:r></w:p></w:tc><w:tc><w:tcPr><w:tcW w:w="4000" w:type="dxa"/></w:tcPr><w:p><w:pPr/><w:r><w:rPr/><w:t xml:space="preserve">Sr. No. 157 & 307, At Galdawane, Near Datta Mandir, Post Paud, Mulshi</w:t></w:r></w:p></w:tc></w:tr></w:tbl><w:p><w:pPr><w:sectPr><w:pgSz w:orient="portrait" w:w="11905.511811023622" w:h="16837.79527559055"/><w:pgMar w:top="1440" w:right="1440" w:bottom="1440" w:left="1440" w:header="720" w:footer="720" w:gutter="0"/><w:cols w:num="1" w:space="720"/></w:sectPr></w:pPr></w:p><w:p/><w:p><w:pPr/><w:r><w:rPr><w:sz w:val="32"/><w:szCs w:val="32"/><w:b w:val="1"/><w:bCs w:val="1"/></w:rPr><w:t xml:space="preserve">Company: ASK Automotive Limited</w:t></w:r></w:p><w:tbl><w:tblGrid><w:gridCol w:w="4000" w:type="dxa"/><w:gridCol w:w="4000" w:type="dxa"/></w:tblGrid><w:tblPr><w:tblStyle w:val="Fancy Table"/></w:tblPr><w:tr><w:trPr><w:trHeight w:val="900" w:hRule="atLeast"/></w:trPr><w:tc><w:tcPr><w:tcW w:w="4000" w:type="dxa"/><w:vAlign w:val="center"/></w:tcPr><w:p><w:pPr/><w:r><w:rPr><w:b w:val="1"/><w:bCs w:val="1"/></w:rPr><w:t xml:space="preserve">Company Details</w:t></w:r></w:p></w:tc><w:tc><w:tcPr><w:tcW w:w="4000" w:type="dxa"/><w:vAlign w:val="center"/></w:tcPr><w:p><w:pPr/><w:r><w:rPr><w:b w:val="1"/><w:bCs w:val="1"/></w:rPr><w:t xml:space="preserve">Company Contact Details</w:t></w:r></w:p></w:tc></w:tr><w:tr><w:trPr/><w:tc><w:tcPr><w:tcW w:w="4000" w:type="dxa"/></w:tcPr><w:p><w:pPr/><w:r><w:rPr/><w:t xml:space="preserve">ASK Automotive Limited</w:t></w:r></w:p></w:tc><w:tc><w:tcPr><w:tcW w:w="4000" w:type="dxa"/></w:tcPr><w:p><w:pPr/><w:r><w:rPr/><w:t xml:space="preserve">Plot No. 13-14, Sector 5, IMT Manesar</w:t></w:r></w:p></w:tc></w:tr></w:tbl><w:p><w:pPr><w:sectPr><w:pgSz w:orient="portrait" w:w="11905.511811023622" w:h="16837.79527559055"/><w:pgMar w:top="1440" w:right="1440" w:bottom="1440" w:left="1440" w:header="720" w:footer="720" w:gutter="0"/><w:cols w:num="1" w:space="720"/></w:sectPr></w:pPr></w:p><w:p/><w:p><w:pPr/><w:r><w:rPr><w:sz w:val="32"/><w:szCs w:val="32"/><w:b w:val="1"/><w:bCs w:val="1"/></w:rPr><w:t xml:space="preserve">Company: Aspee Springs Ltd.</w:t></w:r></w:p><w:tbl><w:tblGrid><w:gridCol w:w="4000" w:type="dxa"/><w:gridCol w:w="4000" w:type="dxa"/></w:tblGrid><w:tblPr><w:tblStyle w:val="Fancy Table"/></w:tblPr><w:tr><w:trPr><w:trHeight w:val="900" w:hRule="atLeast"/></w:trPr><w:tc><w:tcPr><w:tcW w:w="4000" w:type="dxa"/><w:vAlign w:val="center"/></w:tcPr><w:p><w:pPr/><w:r><w:rPr><w:b w:val="1"/><w:bCs w:val="1"/></w:rPr><w:t xml:space="preserve">Company Details</w:t></w:r></w:p></w:tc><w:tc><w:tcPr><w:tcW w:w="4000" w:type="dxa"/><w:vAlign w:val="center"/></w:tcPr><w:p><w:pPr/><w:r><w:rPr><w:b w:val="1"/><w:bCs w:val="1"/></w:rPr><w:t xml:space="preserve">Company Contact Details</w:t></w:r></w:p></w:tc></w:tr><w:tr><w:trPr/><w:tc><w:tcPr><w:tcW w:w="4000" w:type="dxa"/></w:tcPr><w:p><w:pPr/><w:r><w:rPr/><w:t xml:space="preserve">Aspee Springs Ltd.</w:t></w:r></w:p></w:tc><w:tc><w:tcPr><w:tcW w:w="4000" w:type="dxa"/></w:tcPr><w:p><w:pPr/><w:r><w:rPr/><w:t xml:space="preserve">25-26 Km, Chandigarh-Ambala Road, Village Gholumajra, PO Dappar</w:t></w:r></w:p></w:tc></w:tr></w:tbl><w:p><w:pPr><w:sectPr><w:pgSz w:orient="portrait" w:w="11905.511811023622" w:h="16837.79527559055"/><w:pgMar w:top="1440" w:right="1440" w:bottom="1440" w:left="1440" w:header="720" w:footer="720" w:gutter="0"/><w:cols w:num="1" w:space="720"/></w:sectPr></w:pPr></w:p><w:p/><w:p><w:pPr/><w:r><w:rPr><w:sz w:val="32"/><w:szCs w:val="32"/><w:b w:val="1"/><w:bCs w:val="1"/></w:rPr><w:t xml:space="preserve">Company: Associated Manufacturing LLP</w:t></w:r></w:p><w:tbl><w:tblGrid><w:gridCol w:w="4000" w:type="dxa"/><w:gridCol w:w="4000" w:type="dxa"/></w:tblGrid><w:tblPr><w:tblStyle w:val="Fancy Table"/></w:tblPr><w:tr><w:trPr><w:trHeight w:val="900" w:hRule="atLeast"/></w:trPr><w:tc><w:tcPr><w:tcW w:w="4000" w:type="dxa"/><w:vAlign w:val="center"/></w:tcPr><w:p><w:pPr/><w:r><w:rPr><w:b w:val="1"/><w:bCs w:val="1"/></w:rPr><w:t xml:space="preserve">Company Details</w:t></w:r></w:p></w:tc><w:tc><w:tcPr><w:tcW w:w="4000" w:type="dxa"/><w:vAlign w:val="center"/></w:tcPr><w:p><w:pPr/><w:r><w:rPr><w:b w:val="1"/><w:bCs w:val="1"/></w:rPr><w:t xml:space="preserve">Company Contact Details</w:t></w:r></w:p></w:tc></w:tr><w:tr><w:trPr/><w:tc><w:tcPr><w:tcW w:w="4000" w:type="dxa"/></w:tcPr><w:p><w:pPr/><w:r><w:rPr/><w:t xml:space="preserve">Associated Manufacturing LLP</w:t></w:r></w:p></w:tc><w:tc><w:tcPr><w:tcW w:w="4000" w:type="dxa"/></w:tcPr><w:p><w:pPr/><w:r><w:rPr/><w:t xml:space="preserve">Gat No. 307 Nanekarwadi, Chakan</w:t></w:r></w:p></w:tc></w:tr></w:tbl><w:p><w:pPr><w:sectPr><w:pgSz w:orient="portrait" w:w="11905.511811023622" w:h="16837.79527559055"/><w:pgMar w:top="1440" w:right="1440" w:bottom="1440" w:left="1440" w:header="720" w:footer="720" w:gutter="0"/><w:cols w:num="1" w:space="720"/></w:sectPr></w:pPr></w:p><w:p/><w:p><w:pPr/><w:r><w:rPr><w:sz w:val="32"/><w:szCs w:val="32"/><w:b w:val="1"/><w:bCs w:val="1"/></w:rPr><w:t xml:space="preserve">Company: Atop Fasteners Pvt. Ltd.</w:t></w:r></w:p><w:tbl><w:tblGrid><w:gridCol w:w="4000" w:type="dxa"/><w:gridCol w:w="4000" w:type="dxa"/></w:tblGrid><w:tblPr><w:tblStyle w:val="Fancy Table"/></w:tblPr><w:tr><w:trPr><w:trHeight w:val="900" w:hRule="atLeast"/></w:trPr><w:tc><w:tcPr><w:tcW w:w="4000" w:type="dxa"/><w:vAlign w:val="center"/></w:tcPr><w:p><w:pPr/><w:r><w:rPr><w:b w:val="1"/><w:bCs w:val="1"/></w:rPr><w:t xml:space="preserve">Company Details</w:t></w:r></w:p></w:tc><w:tc><w:tcPr><w:tcW w:w="4000" w:type="dxa"/><w:vAlign w:val="center"/></w:tcPr><w:p><w:pPr/><w:r><w:rPr><w:b w:val="1"/><w:bCs w:val="1"/></w:rPr><w:t xml:space="preserve">Company Contact Details</w:t></w:r></w:p></w:tc></w:tr><w:tr><w:trPr/><w:tc><w:tcPr><w:tcW w:w="4000" w:type="dxa"/></w:tcPr><w:p><w:pPr/><w:r><w:rPr/><w:t xml:space="preserve">Atop Fasteners Pvt. Ltd.</w:t></w:r></w:p></w:tc><w:tc><w:tcPr><w:tcW w:w="4000" w:type="dxa"/></w:tcPr><w:p><w:pPr/><w:r><w:rPr/><w:t xml:space="preserve">Plot No. C 162, Industrial Area, Phase VIII B</w:t></w:r></w:p></w:tc></w:tr></w:tbl><w:p><w:pPr><w:sectPr><w:pgSz w:orient="portrait" w:w="11905.511811023622" w:h="16837.79527559055"/><w:pgMar w:top="1440" w:right="1440" w:bottom="1440" w:left="1440" w:header="720" w:footer="720" w:gutter="0"/><w:cols w:num="1" w:space="720"/></w:sectPr></w:pPr></w:p><w:p/><w:p><w:pPr/><w:r><w:rPr><w:sz w:val="32"/><w:szCs w:val="32"/><w:b w:val="1"/><w:bCs w:val="1"/></w:rPr><w:t xml:space="preserve">Company: Aurangabad Auto Engineering Pvt. Ltd.</w:t></w:r></w:p><w:tbl><w:tblGrid><w:gridCol w:w="4000" w:type="dxa"/><w:gridCol w:w="4000" w:type="dxa"/></w:tblGrid><w:tblPr><w:tblStyle w:val="Fancy Table"/></w:tblPr><w:tr><w:trPr><w:trHeight w:val="900" w:hRule="atLeast"/></w:trPr><w:tc><w:tcPr><w:tcW w:w="4000" w:type="dxa"/><w:vAlign w:val="center"/></w:tcPr><w:p><w:pPr/><w:r><w:rPr><w:b w:val="1"/><w:bCs w:val="1"/></w:rPr><w:t xml:space="preserve">Company Details</w:t></w:r></w:p></w:tc><w:tc><w:tcPr><w:tcW w:w="4000" w:type="dxa"/><w:vAlign w:val="center"/></w:tcPr><w:p><w:pPr/><w:r><w:rPr><w:b w:val="1"/><w:bCs w:val="1"/></w:rPr><w:t xml:space="preserve">Company Contact Details</w:t></w:r></w:p></w:tc></w:tr><w:tr><w:trPr/><w:tc><w:tcPr><w:tcW w:w="4000" w:type="dxa"/></w:tcPr><w:p><w:pPr/><w:r><w:rPr/><w:t xml:space="preserve">Aurangabad Auto Engineering Pvt. Ltd.</w:t></w:r></w:p></w:tc><w:tc><w:tcPr><w:tcW w:w="4000" w:type="dxa"/></w:tcPr><w:p><w:pPr/><w:r><w:rPr/><w:t xml:space="preserve">B 24, MIDC, Waluj</w:t></w:r></w:p></w:tc></w:tr></w:tbl><w:p><w:pPr><w:sectPr><w:pgSz w:orient="portrait" w:w="11905.511811023622" w:h="16837.79527559055"/><w:pgMar w:top="1440" w:right="1440" w:bottom="1440" w:left="1440" w:header="720" w:footer="720" w:gutter="0"/><w:cols w:num="1" w:space="720"/></w:sectPr></w:pPr></w:p><w:p/><w:p><w:pPr/><w:r><w:rPr><w:sz w:val="32"/><w:szCs w:val="32"/><w:b w:val="1"/><w:bCs w:val="1"/></w:rPr><w:t xml:space="preserve">Company: Aurangabad Business Development Cluster</w:t></w:r></w:p><w:tbl><w:tblGrid><w:gridCol w:w="4000" w:type="dxa"/><w:gridCol w:w="4000" w:type="dxa"/></w:tblGrid><w:tblPr><w:tblStyle w:val="Fancy Table"/></w:tblPr><w:tr><w:trPr><w:trHeight w:val="900" w:hRule="atLeast"/></w:trPr><w:tc><w:tcPr><w:tcW w:w="4000" w:type="dxa"/><w:vAlign w:val="center"/></w:tcPr><w:p><w:pPr/><w:r><w:rPr><w:b w:val="1"/><w:bCs w:val="1"/></w:rPr><w:t xml:space="preserve">Company Details</w:t></w:r></w:p></w:tc><w:tc><w:tcPr><w:tcW w:w="4000" w:type="dxa"/><w:vAlign w:val="center"/></w:tcPr><w:p><w:pPr/><w:r><w:rPr><w:b w:val="1"/><w:bCs w:val="1"/></w:rPr><w:t xml:space="preserve">Company Contact Details</w:t></w:r></w:p></w:tc></w:tr><w:tr><w:trPr/><w:tc><w:tcPr><w:tcW w:w="4000" w:type="dxa"/></w:tcPr><w:p><w:pPr/><w:r><w:rPr/><w:t xml:space="preserve">Aurangabad Business Development Cluster</w:t></w:r></w:p></w:tc><w:tc><w:tcPr><w:tcW w:w="4000" w:type="dxa"/></w:tcPr><w:p><w:pPr/><w:r><w:rPr/><w:t xml:space="preserve">M107/5/2, Waluj,</w:t></w:r></w:p></w:tc></w:tr></w:tbl><w:p><w:pPr><w:sectPr><w:pgSz w:orient="portrait" w:w="11905.511811023622" w:h="16837.79527559055"/><w:pgMar w:top="1440" w:right="1440" w:bottom="1440" w:left="1440" w:header="720" w:footer="720" w:gutter="0"/><w:cols w:num="1" w:space="720"/></w:sectPr></w:pPr></w:p><w:p/><w:p><w:pPr/><w:r><w:rPr><w:sz w:val="32"/><w:szCs w:val="32"/><w:b w:val="1"/><w:bCs w:val="1"/></w:rPr><w:t xml:space="preserve">Company: Aurangabad Electricals Ltd.</w:t></w:r></w:p><w:tbl><w:tblGrid><w:gridCol w:w="4000" w:type="dxa"/><w:gridCol w:w="4000" w:type="dxa"/></w:tblGrid><w:tblPr><w:tblStyle w:val="Fancy Table"/></w:tblPr><w:tr><w:trPr><w:trHeight w:val="900" w:hRule="atLeast"/></w:trPr><w:tc><w:tcPr><w:tcW w:w="4000" w:type="dxa"/><w:vAlign w:val="center"/></w:tcPr><w:p><w:pPr/><w:r><w:rPr><w:b w:val="1"/><w:bCs w:val="1"/></w:rPr><w:t xml:space="preserve">Company Details</w:t></w:r></w:p></w:tc><w:tc><w:tcPr><w:tcW w:w="4000" w:type="dxa"/><w:vAlign w:val="center"/></w:tcPr><w:p><w:pPr/><w:r><w:rPr><w:b w:val="1"/><w:bCs w:val="1"/></w:rPr><w:t xml:space="preserve">Company Contact Details</w:t></w:r></w:p></w:tc></w:tr><w:tr><w:trPr/><w:tc><w:tcPr><w:tcW w:w="4000" w:type="dxa"/></w:tcPr><w:p><w:pPr/><w:r><w:rPr/><w:t xml:space="preserve">Aurangabad Electricals Ltd.</w:t></w:r></w:p></w:tc><w:tc><w:tcPr><w:tcW w:w="4000" w:type="dxa"/></w:tcPr><w:p><w:pPr/><w:r><w:rPr/><w:t xml:space="preserve">4/12/13, The Chambers, 2nd Floor, Office No. 203, Off Nagar Road, Viman Nagar</w:t></w:r></w:p></w:tc></w:tr></w:tbl><w:p><w:pPr><w:sectPr><w:pgSz w:orient="portrait" w:w="11905.511811023622" w:h="16837.79527559055"/><w:pgMar w:top="1440" w:right="1440" w:bottom="1440" w:left="1440" w:header="720" w:footer="720" w:gutter="0"/><w:cols w:num="1" w:space="720"/></w:sectPr></w:pPr></w:p><w:p/><w:p><w:pPr/><w:r><w:rPr><w:sz w:val="32"/><w:szCs w:val="32"/><w:b w:val="1"/><w:bCs w:val="1"/></w:rPr><w:t xml:space="preserve">Company: Authentication Solution Providers Association</w:t></w:r></w:p><w:tbl><w:tblGrid><w:gridCol w:w="4000" w:type="dxa"/><w:gridCol w:w="4000" w:type="dxa"/></w:tblGrid><w:tblPr><w:tblStyle w:val="Fancy Table"/></w:tblPr><w:tr><w:trPr><w:trHeight w:val="900" w:hRule="atLeast"/></w:trPr><w:tc><w:tcPr><w:tcW w:w="4000" w:type="dxa"/><w:vAlign w:val="center"/></w:tcPr><w:p><w:pPr/><w:r><w:rPr><w:b w:val="1"/><w:bCs w:val="1"/></w:rPr><w:t xml:space="preserve">Company Details</w:t></w:r></w:p></w:tc><w:tc><w:tcPr><w:tcW w:w="4000" w:type="dxa"/><w:vAlign w:val="center"/></w:tcPr><w:p><w:pPr/><w:r><w:rPr><w:b w:val="1"/><w:bCs w:val="1"/></w:rPr><w:t xml:space="preserve">Company Contact Details</w:t></w:r></w:p></w:tc></w:tr><w:tr><w:trPr/><w:tc><w:tcPr><w:tcW w:w="4000" w:type="dxa"/></w:tcPr><w:p><w:pPr/><w:r><w:rPr/><w:t xml:space="preserve">Authentication Solution Providers Association</w:t></w:r></w:p></w:tc><w:tc><w:tcPr><w:tcW w:w="4000" w:type="dxa"/></w:tcPr><w:p><w:pPr/><w:r><w:rPr/><w:t xml:space="preserve">21, Ground Floor, Devika Towers, Nehru Place</w:t></w:r></w:p></w:tc></w:tr></w:tbl><w:p><w:pPr><w:sectPr><w:pgSz w:orient="portrait" w:w="11905.511811023622" w:h="16837.79527559055"/><w:pgMar w:top="1440" w:right="1440" w:bottom="1440" w:left="1440" w:header="720" w:footer="720" w:gutter="0"/><w:cols w:num="1" w:space="720"/></w:sectPr></w:pPr></w:p><w:p/><w:p><w:pPr/><w:r><w:rPr><w:sz w:val="32"/><w:szCs w:val="32"/><w:b w:val="1"/><w:bCs w:val="1"/></w:rPr><w:t xml:space="preserve">Company: Auto Cluster Development & Research Institute Ltd.</w:t></w:r></w:p><w:tbl><w:tblGrid><w:gridCol w:w="4000" w:type="dxa"/><w:gridCol w:w="4000" w:type="dxa"/></w:tblGrid><w:tblPr><w:tblStyle w:val="Fancy Table"/></w:tblPr><w:tr><w:trPr><w:trHeight w:val="900" w:hRule="atLeast"/></w:trPr><w:tc><w:tcPr><w:tcW w:w="4000" w:type="dxa"/><w:vAlign w:val="center"/></w:tcPr><w:p><w:pPr/><w:r><w:rPr><w:b w:val="1"/><w:bCs w:val="1"/></w:rPr><w:t xml:space="preserve">Company Details</w:t></w:r></w:p></w:tc><w:tc><w:tcPr><w:tcW w:w="4000" w:type="dxa"/><w:vAlign w:val="center"/></w:tcPr><w:p><w:pPr/><w:r><w:rPr><w:b w:val="1"/><w:bCs w:val="1"/></w:rPr><w:t xml:space="preserve">Company Contact Details</w:t></w:r></w:p></w:tc></w:tr><w:tr><w:trPr/><w:tc><w:tcPr><w:tcW w:w="4000" w:type="dxa"/></w:tcPr><w:p><w:pPr/><w:r><w:rPr/><w:t xml:space="preserve">Auto Cluster Development & Research Institute Ltd.</w:t></w:r></w:p></w:tc><w:tc><w:tcPr><w:tcW w:w="4000" w:type="dxa"/></w:tcPr><w:p><w:pPr/><w:r><w:rPr/><w:t xml:space="preserve">Plot No. C 181, ‘H’ Block, MIDC, Chinchwad</w:t></w:r></w:p></w:tc></w:tr></w:tbl><w:p><w:pPr><w:sectPr><w:pgSz w:orient="portrait" w:w="11905.511811023622" w:h="16837.79527559055"/><w:pgMar w:top="1440" w:right="1440" w:bottom="1440" w:left="1440" w:header="720" w:footer="720" w:gutter="0"/><w:cols w:num="1" w:space="720"/></w:sectPr></w:pPr></w:p><w:p/><w:p><w:pPr/><w:r><w:rPr><w:sz w:val="32"/><w:szCs w:val="32"/><w:b w:val="1"/><w:bCs w:val="1"/></w:rPr><w:t xml:space="preserve">Company: Auto Ignition Ltd.</w:t></w:r></w:p><w:tbl><w:tblGrid><w:gridCol w:w="4000" w:type="dxa"/><w:gridCol w:w="4000" w:type="dxa"/></w:tblGrid><w:tblPr><w:tblStyle w:val="Fancy Table"/></w:tblPr><w:tr><w:trPr><w:trHeight w:val="900" w:hRule="atLeast"/></w:trPr><w:tc><w:tcPr><w:tcW w:w="4000" w:type="dxa"/><w:vAlign w:val="center"/></w:tcPr><w:p><w:pPr/><w:r><w:rPr><w:b w:val="1"/><w:bCs w:val="1"/></w:rPr><w:t xml:space="preserve">Company Details</w:t></w:r></w:p></w:tc><w:tc><w:tcPr><w:tcW w:w="4000" w:type="dxa"/><w:vAlign w:val="center"/></w:tcPr><w:p><w:pPr/><w:r><w:rPr><w:b w:val="1"/><w:bCs w:val="1"/></w:rPr><w:t xml:space="preserve">Company Contact Details</w:t></w:r></w:p></w:tc></w:tr><w:tr><w:trPr/><w:tc><w:tcPr><w:tcW w:w="4000" w:type="dxa"/></w:tcPr><w:p><w:pPr/><w:r><w:rPr/><w:t xml:space="preserve">Auto Ignition Ltd.</w:t></w:r></w:p></w:tc><w:tc><w:tcPr><w:tcW w:w="4000" w:type="dxa"/></w:tcPr><w:p><w:pPr/><w:r><w:rPr/><w:t xml:space="preserve">49th KM Milestone, Mathura Road, Prithla</w:t></w:r></w:p></w:tc></w:tr></w:tbl><w:p><w:pPr><w:sectPr><w:pgSz w:orient="portrait" w:w="11905.511811023622" w:h="16837.79527559055"/><w:pgMar w:top="1440" w:right="1440" w:bottom="1440" w:left="1440" w:header="720" w:footer="720" w:gutter="0"/><w:cols w:num="1" w:space="720"/></w:sectPr></w:pPr></w:p><w:p/><w:p><w:pPr/><w:r><w:rPr><w:sz w:val="32"/><w:szCs w:val="32"/><w:b w:val="1"/><w:bCs w:val="1"/></w:rPr><w:t xml:space="preserve">Company: Auto Pins India Ltd.</w:t></w:r></w:p><w:tbl><w:tblGrid><w:gridCol w:w="4000" w:type="dxa"/><w:gridCol w:w="4000" w:type="dxa"/></w:tblGrid><w:tblPr><w:tblStyle w:val="Fancy Table"/></w:tblPr><w:tr><w:trPr><w:trHeight w:val="900" w:hRule="atLeast"/></w:trPr><w:tc><w:tcPr><w:tcW w:w="4000" w:type="dxa"/><w:vAlign w:val="center"/></w:tcPr><w:p><w:pPr/><w:r><w:rPr><w:b w:val="1"/><w:bCs w:val="1"/></w:rPr><w:t xml:space="preserve">Company Details</w:t></w:r></w:p></w:tc><w:tc><w:tcPr><w:tcW w:w="4000" w:type="dxa"/><w:vAlign w:val="center"/></w:tcPr><w:p><w:pPr/><w:r><w:rPr><w:b w:val="1"/><w:bCs w:val="1"/></w:rPr><w:t xml:space="preserve">Company Contact Details</w:t></w:r></w:p></w:tc></w:tr><w:tr><w:trPr/><w:tc><w:tcPr><w:tcW w:w="4000" w:type="dxa"/></w:tcPr><w:p><w:pPr/><w:r><w:rPr/><w:t xml:space="preserve">Auto Pins India Ltd.</w:t></w:r></w:p></w:tc><w:tc><w:tcPr><w:tcW w:w="4000" w:type="dxa"/></w:tcPr><w:p><w:pPr/><w:r><w:rPr/><w:t xml:space="preserve">Shop No.40, 1st floor, India Mall, Community centre</w:t></w:r></w:p></w:tc></w:tr></w:tbl><w:p><w:pPr><w:sectPr><w:pgSz w:orient="portrait" w:w="11905.511811023622" w:h="16837.79527559055"/><w:pgMar w:top="1440" w:right="1440" w:bottom="1440" w:left="1440" w:header="720" w:footer="720" w:gutter="0"/><w:cols w:num="1" w:space="720"/></w:sectPr></w:pPr></w:p><w:p/><w:p><w:pPr/><w:r><w:rPr><w:sz w:val="32"/><w:szCs w:val="32"/><w:b w:val="1"/><w:bCs w:val="1"/></w:rPr><w:t xml:space="preserve">Company: Auto Suspension Parts Co.</w:t></w:r></w:p><w:tbl><w:tblGrid><w:gridCol w:w="4000" w:type="dxa"/><w:gridCol w:w="4000" w:type="dxa"/></w:tblGrid><w:tblPr><w:tblStyle w:val="Fancy Table"/></w:tblPr><w:tr><w:trPr><w:trHeight w:val="900" w:hRule="atLeast"/></w:trPr><w:tc><w:tcPr><w:tcW w:w="4000" w:type="dxa"/><w:vAlign w:val="center"/></w:tcPr><w:p><w:pPr/><w:r><w:rPr><w:b w:val="1"/><w:bCs w:val="1"/></w:rPr><w:t xml:space="preserve">Company Details</w:t></w:r></w:p></w:tc><w:tc><w:tcPr><w:tcW w:w="4000" w:type="dxa"/><w:vAlign w:val="center"/></w:tcPr><w:p><w:pPr/><w:r><w:rPr><w:b w:val="1"/><w:bCs w:val="1"/></w:rPr><w:t xml:space="preserve">Company Contact Details</w:t></w:r></w:p></w:tc></w:tr><w:tr><w:trPr/><w:tc><w:tcPr><w:tcW w:w="4000" w:type="dxa"/></w:tcPr><w:p><w:pPr/><w:r><w:rPr/><w:t xml:space="preserve">Auto Suspension Parts Co.</w:t></w:r></w:p></w:tc><w:tc><w:tcPr><w:tcW w:w="4000" w:type="dxa"/></w:tcPr><w:p><w:pPr/><w:r><w:rPr/><w:t xml:space="preserve">489/1, Giaspura Chowk, G. T. Road</w:t></w:r></w:p></w:tc></w:tr></w:tbl><w:p><w:pPr><w:sectPr><w:pgSz w:orient="portrait" w:w="11905.511811023622" w:h="16837.79527559055"/><w:pgMar w:top="1440" w:right="1440" w:bottom="1440" w:left="1440" w:header="720" w:footer="720" w:gutter="0"/><w:cols w:num="1" w:space="720"/></w:sectPr></w:pPr></w:p><w:p/><w:p><w:pPr/><w:r><w:rPr><w:sz w:val="32"/><w:szCs w:val="32"/><w:b w:val="1"/><w:bCs w:val="1"/></w:rPr><w:t xml:space="preserve">Company: Autocomp Corporation Panse Pvt. Ltd.</w:t></w:r></w:p><w:tbl><w:tblGrid><w:gridCol w:w="4000" w:type="dxa"/><w:gridCol w:w="4000" w:type="dxa"/></w:tblGrid><w:tblPr><w:tblStyle w:val="Fancy Table"/></w:tblPr><w:tr><w:trPr><w:trHeight w:val="900" w:hRule="atLeast"/></w:trPr><w:tc><w:tcPr><w:tcW w:w="4000" w:type="dxa"/><w:vAlign w:val="center"/></w:tcPr><w:p><w:pPr/><w:r><w:rPr><w:b w:val="1"/><w:bCs w:val="1"/></w:rPr><w:t xml:space="preserve">Company Details</w:t></w:r></w:p></w:tc><w:tc><w:tcPr><w:tcW w:w="4000" w:type="dxa"/><w:vAlign w:val="center"/></w:tcPr><w:p><w:pPr/><w:r><w:rPr><w:b w:val="1"/><w:bCs w:val="1"/></w:rPr><w:t xml:space="preserve">Company Contact Details</w:t></w:r></w:p></w:tc></w:tr><w:tr><w:trPr/><w:tc><w:tcPr><w:tcW w:w="4000" w:type="dxa"/></w:tcPr><w:p><w:pPr/><w:r><w:rPr/><w:t xml:space="preserve">Autocomp Corporation Panse Pvt. Ltd.</w:t></w:r></w:p></w:tc><w:tc><w:tcPr><w:tcW w:w="4000" w:type="dxa"/></w:tcPr><w:p><w:pPr/><w:r><w:rPr/><w:t xml:space="preserve">Gat No. 392/2, Mahalunge, Chakan Talegaon Road, Taluka Khed</w:t></w:r></w:p></w:tc></w:tr></w:tbl><w:p><w:pPr><w:sectPr><w:pgSz w:orient="portrait" w:w="11905.511811023622" w:h="16837.79527559055"/><w:pgMar w:top="1440" w:right="1440" w:bottom="1440" w:left="1440" w:header="720" w:footer="720" w:gutter="0"/><w:cols w:num="1" w:space="720"/></w:sectPr></w:pPr></w:p><w:p/><w:p><w:pPr/><w:r><w:rPr><w:sz w:val="32"/><w:szCs w:val="32"/><w:b w:val="1"/><w:bCs w:val="1"/></w:rPr><w:t xml:space="preserve">Company: Autofit Pvt. Ltd.</w:t></w:r></w:p><w:tbl><w:tblGrid><w:gridCol w:w="4000" w:type="dxa"/><w:gridCol w:w="4000" w:type="dxa"/></w:tblGrid><w:tblPr><w:tblStyle w:val="Fancy Table"/></w:tblPr><w:tr><w:trPr><w:trHeight w:val="900" w:hRule="atLeast"/></w:trPr><w:tc><w:tcPr><w:tcW w:w="4000" w:type="dxa"/><w:vAlign w:val="center"/></w:tcPr><w:p><w:pPr/><w:r><w:rPr><w:b w:val="1"/><w:bCs w:val="1"/></w:rPr><w:t xml:space="preserve">Company Details</w:t></w:r></w:p></w:tc><w:tc><w:tcPr><w:tcW w:w="4000" w:type="dxa"/><w:vAlign w:val="center"/></w:tcPr><w:p><w:pPr/><w:r><w:rPr><w:b w:val="1"/><w:bCs w:val="1"/></w:rPr><w:t xml:space="preserve">Company Contact Details</w:t></w:r></w:p></w:tc></w:tr><w:tr><w:trPr/><w:tc><w:tcPr><w:tcW w:w="4000" w:type="dxa"/></w:tcPr><w:p><w:pPr/><w:r><w:rPr/><w:t xml:space="preserve">Autofit Pvt. Ltd.</w:t></w:r></w:p></w:tc><w:tc><w:tcPr><w:tcW w:w="4000" w:type="dxa"/></w:tcPr><w:p><w:pPr/><w:r><w:rPr/><w:t xml:space="preserve">69th KM Stone, Delhi-Jaipur Highway</w:t></w:r></w:p></w:tc></w:tr></w:tbl><w:p><w:pPr><w:sectPr><w:pgSz w:orient="portrait" w:w="11905.511811023622" w:h="16837.79527559055"/><w:pgMar w:top="1440" w:right="1440" w:bottom="1440" w:left="1440" w:header="720" w:footer="720" w:gutter="0"/><w:cols w:num="1" w:space="720"/></w:sectPr></w:pPr></w:p><w:p/><w:p><w:pPr/><w:r><w:rPr><w:sz w:val="32"/><w:szCs w:val="32"/><w:b w:val="1"/><w:bCs w:val="1"/></w:rPr><w:t xml:space="preserve">Company: Autoflex Pvt. Ltd.</w:t></w:r></w:p><w:tbl><w:tblGrid><w:gridCol w:w="4000" w:type="dxa"/><w:gridCol w:w="4000" w:type="dxa"/></w:tblGrid><w:tblPr><w:tblStyle w:val="Fancy Table"/></w:tblPr><w:tr><w:trPr><w:trHeight w:val="900" w:hRule="atLeast"/></w:trPr><w:tc><w:tcPr><w:tcW w:w="4000" w:type="dxa"/><w:vAlign w:val="center"/></w:tcPr><w:p><w:pPr/><w:r><w:rPr><w:b w:val="1"/><w:bCs w:val="1"/></w:rPr><w:t xml:space="preserve">Company Details</w:t></w:r></w:p></w:tc><w:tc><w:tcPr><w:tcW w:w="4000" w:type="dxa"/><w:vAlign w:val="center"/></w:tcPr><w:p><w:pPr/><w:r><w:rPr><w:b w:val="1"/><w:bCs w:val="1"/></w:rPr><w:t xml:space="preserve">Company Contact Details</w:t></w:r></w:p></w:tc></w:tr><w:tr><w:trPr/><w:tc><w:tcPr><w:tcW w:w="4000" w:type="dxa"/></w:tcPr><w:p><w:pPr/><w:r><w:rPr/><w:t xml:space="preserve">Autoflex Pvt. Ltd.</w:t></w:r></w:p></w:tc><w:tc><w:tcPr><w:tcW w:w="4000" w:type="dxa"/></w:tcPr><w:p><w:pPr/><w:r><w:rPr/><w:t xml:space="preserve">167, Anand Industrial Estate, Mohan Nagar</w:t></w:r></w:p></w:tc></w:tr></w:tbl><w:p><w:pPr><w:sectPr><w:pgSz w:orient="portrait" w:w="11905.511811023622" w:h="16837.79527559055"/><w:pgMar w:top="1440" w:right="1440" w:bottom="1440" w:left="1440" w:header="720" w:footer="720" w:gutter="0"/><w:cols w:num="1" w:space="720"/></w:sectPr></w:pPr></w:p><w:p/><w:p><w:pPr/><w:r><w:rPr><w:sz w:val="32"/><w:szCs w:val="32"/><w:b w:val="1"/><w:bCs w:val="1"/></w:rPr><w:t xml:space="preserve">Company: Autoliv India Pvt. Ltd.</w:t></w:r></w:p><w:tbl><w:tblGrid><w:gridCol w:w="4000" w:type="dxa"/><w:gridCol w:w="4000" w:type="dxa"/></w:tblGrid><w:tblPr><w:tblStyle w:val="Fancy Table"/></w:tblPr><w:tr><w:trPr><w:trHeight w:val="900" w:hRule="atLeast"/></w:trPr><w:tc><w:tcPr><w:tcW w:w="4000" w:type="dxa"/><w:vAlign w:val="center"/></w:tcPr><w:p><w:pPr/><w:r><w:rPr><w:b w:val="1"/><w:bCs w:val="1"/></w:rPr><w:t xml:space="preserve">Company Details</w:t></w:r></w:p></w:tc><w:tc><w:tcPr><w:tcW w:w="4000" w:type="dxa"/><w:vAlign w:val="center"/></w:tcPr><w:p><w:pPr/><w:r><w:rPr><w:b w:val="1"/><w:bCs w:val="1"/></w:rPr><w:t xml:space="preserve">Company Contact Details</w:t></w:r></w:p></w:tc></w:tr><w:tr><w:trPr/><w:tc><w:tcPr><w:tcW w:w="4000" w:type="dxa"/></w:tcPr><w:p><w:pPr/><w:r><w:rPr/><w:t xml:space="preserve">Autoliv India Pvt. Ltd.</w:t></w:r></w:p></w:tc><w:tc><w:tcPr><w:tcW w:w="4000" w:type="dxa"/></w:tcPr><w:p><w:pPr/><w:r><w:rPr/><w:t xml:space="preserve">No. 80/3, Chokkahalli Village, Hoskote Industrial Estate, Bangaluru Rural</w:t></w:r></w:p></w:tc></w:tr></w:tbl><w:p><w:pPr><w:sectPr><w:pgSz w:orient="portrait" w:w="11905.511811023622" w:h="16837.79527559055"/><w:pgMar w:top="1440" w:right="1440" w:bottom="1440" w:left="1440" w:header="720" w:footer="720" w:gutter="0"/><w:cols w:num="1" w:space="720"/></w:sectPr></w:pPr></w:p><w:p/><w:p><w:pPr/><w:r><w:rPr><w:sz w:val="32"/><w:szCs w:val="32"/><w:b w:val="1"/><w:bCs w:val="1"/></w:rPr><w:t xml:space="preserve">Company: Automax (India)</w:t></w:r></w:p><w:tbl><w:tblGrid><w:gridCol w:w="4000" w:type="dxa"/><w:gridCol w:w="4000" w:type="dxa"/></w:tblGrid><w:tblPr><w:tblStyle w:val="Fancy Table"/></w:tblPr><w:tr><w:trPr><w:trHeight w:val="900" w:hRule="atLeast"/></w:trPr><w:tc><w:tcPr><w:tcW w:w="4000" w:type="dxa"/><w:vAlign w:val="center"/></w:tcPr><w:p><w:pPr/><w:r><w:rPr><w:b w:val="1"/><w:bCs w:val="1"/></w:rPr><w:t xml:space="preserve">Company Details</w:t></w:r></w:p></w:tc><w:tc><w:tcPr><w:tcW w:w="4000" w:type="dxa"/><w:vAlign w:val="center"/></w:tcPr><w:p><w:pPr/><w:r><w:rPr><w:b w:val="1"/><w:bCs w:val="1"/></w:rPr><w:t xml:space="preserve">Company Contact Details</w:t></w:r></w:p></w:tc></w:tr><w:tr><w:trPr/><w:tc><w:tcPr><w:tcW w:w="4000" w:type="dxa"/></w:tcPr><w:p><w:pPr/><w:r><w:rPr/><w:t xml:space="preserve">Automax (India)</w:t></w:r></w:p></w:tc><w:tc><w:tcPr><w:tcW w:w="4000" w:type="dxa"/></w:tcPr><w:p><w:pPr/><w:r><w:rPr/><w:t xml:space="preserve">T4/16, Mangolpuri Industrial Area Phase I</w:t></w:r></w:p></w:tc></w:tr></w:tbl><w:p><w:pPr><w:sectPr><w:pgSz w:orient="portrait" w:w="11905.511811023622" w:h="16837.79527559055"/><w:pgMar w:top="1440" w:right="1440" w:bottom="1440" w:left="1440" w:header="720" w:footer="720" w:gutter="0"/><w:cols w:num="1" w:space="720"/></w:sectPr></w:pPr></w:p><w:p/><w:p><w:pPr/><w:r><w:rPr><w:sz w:val="32"/><w:szCs w:val="32"/><w:b w:val="1"/><w:bCs w:val="1"/></w:rPr><w:t xml:space="preserve">Company: Automotive Axles Ltd.</w:t></w:r></w:p><w:tbl><w:tblGrid><w:gridCol w:w="4000" w:type="dxa"/><w:gridCol w:w="4000" w:type="dxa"/></w:tblGrid><w:tblPr><w:tblStyle w:val="Fancy Table"/></w:tblPr><w:tr><w:trPr><w:trHeight w:val="900" w:hRule="atLeast"/></w:trPr><w:tc><w:tcPr><w:tcW w:w="4000" w:type="dxa"/><w:vAlign w:val="center"/></w:tcPr><w:p><w:pPr/><w:r><w:rPr><w:b w:val="1"/><w:bCs w:val="1"/></w:rPr><w:t xml:space="preserve">Company Details</w:t></w:r></w:p></w:tc><w:tc><w:tcPr><w:tcW w:w="4000" w:type="dxa"/><w:vAlign w:val="center"/></w:tcPr><w:p><w:pPr/><w:r><w:rPr><w:b w:val="1"/><w:bCs w:val="1"/></w:rPr><w:t xml:space="preserve">Company Contact Details</w:t></w:r></w:p></w:tc></w:tr><w:tr><w:trPr/><w:tc><w:tcPr><w:tcW w:w="4000" w:type="dxa"/></w:tcPr><w:p><w:pPr/><w:r><w:rPr/><w:t xml:space="preserve">Automotive Axles Ltd.</w:t></w:r></w:p></w:tc><w:tc><w:tcPr><w:tcW w:w="4000" w:type="dxa"/></w:tcPr><w:p><w:pPr/><w:r><w:rPr/><w:t xml:space="preserve">Hootagalli Industrial Area, Off Hosur Road</w:t></w:r></w:p></w:tc></w:tr></w:tbl><w:p><w:pPr><w:sectPr><w:pgSz w:orient="portrait" w:w="11905.511811023622" w:h="16837.79527559055"/><w:pgMar w:top="1440" w:right="1440" w:bottom="1440" w:left="1440" w:header="720" w:footer="720" w:gutter="0"/><w:cols w:num="1" w:space="720"/></w:sectPr></w:pPr></w:p><w:p/><w:p><w:pPr/><w:r><w:rPr><w:sz w:val="32"/><w:szCs w:val="32"/><w:b w:val="1"/><w:bCs w:val="1"/></w:rPr><w:t xml:space="preserve">Company: Automotive Valves Pvt. Ltd.</w:t></w:r></w:p><w:tbl><w:tblGrid><w:gridCol w:w="4000" w:type="dxa"/><w:gridCol w:w="4000" w:type="dxa"/></w:tblGrid><w:tblPr><w:tblStyle w:val="Fancy Table"/></w:tblPr><w:tr><w:trPr><w:trHeight w:val="900" w:hRule="atLeast"/></w:trPr><w:tc><w:tcPr><w:tcW w:w="4000" w:type="dxa"/><w:vAlign w:val="center"/></w:tcPr><w:p><w:pPr/><w:r><w:rPr><w:b w:val="1"/><w:bCs w:val="1"/></w:rPr><w:t xml:space="preserve">Company Details</w:t></w:r></w:p></w:tc><w:tc><w:tcPr><w:tcW w:w="4000" w:type="dxa"/><w:vAlign w:val="center"/></w:tcPr><w:p><w:pPr/><w:r><w:rPr><w:b w:val="1"/><w:bCs w:val="1"/></w:rPr><w:t xml:space="preserve">Company Contact Details</w:t></w:r></w:p></w:tc></w:tr><w:tr><w:trPr/><w:tc><w:tcPr><w:tcW w:w="4000" w:type="dxa"/></w:tcPr><w:p><w:pPr/><w:r><w:rPr/><w:t xml:space="preserve">Automotive Valves Pvt. Ltd.</w:t></w:r></w:p></w:tc><w:tc><w:tcPr><w:tcW w:w="4000" w:type="dxa"/></w:tcPr><w:p><w:pPr/><w:r><w:rPr/><w:t xml:space="preserve">“Shradhha”, Opp. Kirtisagar Flats, Usmanpura, Ashram Road</w:t></w:r></w:p></w:tc></w:tr></w:tbl><w:p><w:pPr><w:sectPr><w:pgSz w:orient="portrait" w:w="11905.511811023622" w:h="16837.79527559055"/><w:pgMar w:top="1440" w:right="1440" w:bottom="1440" w:left="1440" w:header="720" w:footer="720" w:gutter="0"/><w:cols w:num="1" w:space="720"/></w:sectPr></w:pPr></w:p><w:p/><w:p><w:pPr/><w:r><w:rPr><w:sz w:val="32"/><w:szCs w:val="32"/><w:b w:val="1"/><w:bCs w:val="1"/></w:rPr><w:t xml:space="preserve">Company: Autostart India Pvt. Ltd.</w:t></w:r></w:p><w:tbl><w:tblGrid><w:gridCol w:w="4000" w:type="dxa"/><w:gridCol w:w="4000" w:type="dxa"/></w:tblGrid><w:tblPr><w:tblStyle w:val="Fancy Table"/></w:tblPr><w:tr><w:trPr><w:trHeight w:val="900" w:hRule="atLeast"/></w:trPr><w:tc><w:tcPr><w:tcW w:w="4000" w:type="dxa"/><w:vAlign w:val="center"/></w:tcPr><w:p><w:pPr/><w:r><w:rPr><w:b w:val="1"/><w:bCs w:val="1"/></w:rPr><w:t xml:space="preserve">Company Details</w:t></w:r></w:p></w:tc><w:tc><w:tcPr><w:tcW w:w="4000" w:type="dxa"/><w:vAlign w:val="center"/></w:tcPr><w:p><w:pPr/><w:r><w:rPr><w:b w:val="1"/><w:bCs w:val="1"/></w:rPr><w:t xml:space="preserve">Company Contact Details</w:t></w:r></w:p></w:tc></w:tr><w:tr><w:trPr/><w:tc><w:tcPr><w:tcW w:w="4000" w:type="dxa"/></w:tcPr><w:p><w:pPr/><w:r><w:rPr/><w:t xml:space="preserve">Autostart India Pvt. Ltd.</w:t></w:r></w:p></w:tc><w:tc><w:tcPr><w:tcW w:w="4000" w:type="dxa"/></w:tcPr><w:p><w:pPr/><w:r><w:rPr/><w:t xml:space="preserve">Plot No. 26, DLF Industrial Area Phase I</w:t></w:r></w:p></w:tc></w:tr></w:tbl><w:p><w:pPr><w:sectPr><w:pgSz w:orient="portrait" w:w="11905.511811023622" w:h="16837.79527559055"/><w:pgMar w:top="1440" w:right="1440" w:bottom="1440" w:left="1440" w:header="720" w:footer="720" w:gutter="0"/><w:cols w:num="1" w:space="720"/></w:sectPr></w:pPr></w:p><w:p/><w:p><w:pPr/><w:r><w:rPr><w:sz w:val="32"/><w:szCs w:val="32"/><w:b w:val="1"/><w:bCs w:val="1"/></w:rPr><w:t xml:space="preserve">Company: Autosys Industrial Solutions Pvt. Ltd.</w:t></w:r></w:p><w:tbl><w:tblGrid><w:gridCol w:w="4000" w:type="dxa"/><w:gridCol w:w="4000" w:type="dxa"/></w:tblGrid><w:tblPr><w:tblStyle w:val="Fancy Table"/></w:tblPr><w:tr><w:trPr><w:trHeight w:val="900" w:hRule="atLeast"/></w:trPr><w:tc><w:tcPr><w:tcW w:w="4000" w:type="dxa"/><w:vAlign w:val="center"/></w:tcPr><w:p><w:pPr/><w:r><w:rPr><w:b w:val="1"/><w:bCs w:val="1"/></w:rPr><w:t xml:space="preserve">Company Details</w:t></w:r></w:p></w:tc><w:tc><w:tcPr><w:tcW w:w="4000" w:type="dxa"/><w:vAlign w:val="center"/></w:tcPr><w:p><w:pPr/><w:r><w:rPr><w:b w:val="1"/><w:bCs w:val="1"/></w:rPr><w:t xml:space="preserve">Company Contact Details</w:t></w:r></w:p></w:tc></w:tr><w:tr><w:trPr/><w:tc><w:tcPr><w:tcW w:w="4000" w:type="dxa"/></w:tcPr><w:p><w:pPr/><w:r><w:rPr/><w:t xml:space="preserve">Autosys Industrial Solutions Pvt. Ltd.</w:t></w:r></w:p></w:tc><w:tc><w:tcPr><w:tcW w:w="4000" w:type="dxa"/></w:tcPr><w:p><w:pPr/><w:r><w:rPr/><w:t xml:space="preserve">A 148, Antop Hill Warehousing Complex, VIT College Road, Wadala East</w:t></w:r></w:p></w:tc></w:tr></w:tbl><w:p><w:pPr><w:sectPr><w:pgSz w:orient="portrait" w:w="11905.511811023622" w:h="16837.79527559055"/><w:pgMar w:top="1440" w:right="1440" w:bottom="1440" w:left="1440" w:header="720" w:footer="720" w:gutter="0"/><w:cols w:num="1" w:space="720"/></w:sectPr></w:pPr></w:p><w:p/><w:p><w:pPr/><w:r><w:rPr><w:sz w:val="32"/><w:szCs w:val="32"/><w:b w:val="1"/><w:bCs w:val="1"/></w:rPr><w:t xml:space="preserve">Company: AVR Valves Pvt. Ltd.</w:t></w:r></w:p><w:tbl><w:tblGrid><w:gridCol w:w="4000" w:type="dxa"/><w:gridCol w:w="4000" w:type="dxa"/></w:tblGrid><w:tblPr><w:tblStyle w:val="Fancy Table"/></w:tblPr><w:tr><w:trPr><w:trHeight w:val="900" w:hRule="atLeast"/></w:trPr><w:tc><w:tcPr><w:tcW w:w="4000" w:type="dxa"/><w:vAlign w:val="center"/></w:tcPr><w:p><w:pPr/><w:r><w:rPr><w:b w:val="1"/><w:bCs w:val="1"/></w:rPr><w:t xml:space="preserve">Company Details</w:t></w:r></w:p></w:tc><w:tc><w:tcPr><w:tcW w:w="4000" w:type="dxa"/><w:vAlign w:val="center"/></w:tcPr><w:p><w:pPr/><w:r><w:rPr><w:b w:val="1"/><w:bCs w:val="1"/></w:rPr><w:t xml:space="preserve">Company Contact Details</w:t></w:r></w:p></w:tc></w:tr><w:tr><w:trPr/><w:tc><w:tcPr><w:tcW w:w="4000" w:type="dxa"/></w:tcPr><w:p><w:pPr/><w:r><w:rPr/><w:t xml:space="preserve">AVR Valves Pvt. Ltd.</w:t></w:r></w:p></w:tc><w:tc><w:tcPr><w:tcW w:w="4000" w:type="dxa"/></w:tcPr><w:p><w:pPr/><w:r><w:rPr/><w:t xml:space="preserve">Plot No. 2317-18 & 29, Almighty Gate No. 2, GIDC Lodhika Industrial Estate, Metoda</w:t></w:r></w:p></w:tc></w:tr></w:tbl><w:p><w:pPr><w:sectPr><w:pgSz w:orient="portrait" w:w="11905.511811023622" w:h="16837.79527559055"/><w:pgMar w:top="1440" w:right="1440" w:bottom="1440" w:left="1440" w:header="720" w:footer="720" w:gutter="0"/><w:cols w:num="1" w:space="720"/></w:sectPr></w:pPr></w:p><w:p/><w:p><w:pPr/><w:r><w:rPr><w:sz w:val="32"/><w:szCs w:val="32"/><w:b w:val="1"/><w:bCs w:val="1"/></w:rPr><w:t xml:space="preserve">Company: AVS Brake Linings Pvt. Ltd.</w:t></w:r></w:p><w:tbl><w:tblGrid><w:gridCol w:w="4000" w:type="dxa"/><w:gridCol w:w="4000" w:type="dxa"/></w:tblGrid><w:tblPr><w:tblStyle w:val="Fancy Table"/></w:tblPr><w:tr><w:trPr><w:trHeight w:val="900" w:hRule="atLeast"/></w:trPr><w:tc><w:tcPr><w:tcW w:w="4000" w:type="dxa"/><w:vAlign w:val="center"/></w:tcPr><w:p><w:pPr/><w:r><w:rPr><w:b w:val="1"/><w:bCs w:val="1"/></w:rPr><w:t xml:space="preserve">Company Details</w:t></w:r></w:p></w:tc><w:tc><w:tcPr><w:tcW w:w="4000" w:type="dxa"/><w:vAlign w:val="center"/></w:tcPr><w:p><w:pPr/><w:r><w:rPr><w:b w:val="1"/><w:bCs w:val="1"/></w:rPr><w:t xml:space="preserve">Company Contact Details</w:t></w:r></w:p></w:tc></w:tr><w:tr><w:trPr/><w:tc><w:tcPr><w:tcW w:w="4000" w:type="dxa"/></w:tcPr><w:p><w:pPr/><w:r><w:rPr/><w:t xml:space="preserve">AVS Brake Linings Pvt. Ltd.</w:t></w:r></w:p></w:tc><w:tc><w:tcPr><w:tcW w:w="4000" w:type="dxa"/></w:tcPr><w:p><w:pPr/><w:r><w:rPr/><w:t xml:space="preserve">209, Hemkunt Chambers, 89, Nehru Place</w:t></w:r></w:p></w:tc></w:tr></w:tbl><w:p><w:pPr><w:sectPr><w:pgSz w:orient="portrait" w:w="11905.511811023622" w:h="16837.79527559055"/><w:pgMar w:top="1440" w:right="1440" w:bottom="1440" w:left="1440" w:header="720" w:footer="720" w:gutter="0"/><w:cols w:num="1" w:space="720"/></w:sectPr></w:pPr></w:p><w:p/><w:p><w:pPr/><w:r><w:rPr><w:sz w:val="32"/><w:szCs w:val="32"/><w:b w:val="1"/><w:bCs w:val="1"/></w:rPr><w:t xml:space="preserve">Company: Avtec Ltd.</w:t></w:r></w:p><w:tbl><w:tblGrid><w:gridCol w:w="4000" w:type="dxa"/><w:gridCol w:w="4000" w:type="dxa"/></w:tblGrid><w:tblPr><w:tblStyle w:val="Fancy Table"/></w:tblPr><w:tr><w:trPr><w:trHeight w:val="900" w:hRule="atLeast"/></w:trPr><w:tc><w:tcPr><w:tcW w:w="4000" w:type="dxa"/><w:vAlign w:val="center"/></w:tcPr><w:p><w:pPr/><w:r><w:rPr><w:b w:val="1"/><w:bCs w:val="1"/></w:rPr><w:t xml:space="preserve">Company Details</w:t></w:r></w:p></w:tc><w:tc><w:tcPr><w:tcW w:w="4000" w:type="dxa"/><w:vAlign w:val="center"/></w:tcPr><w:p><w:pPr/><w:r><w:rPr><w:b w:val="1"/><w:bCs w:val="1"/></w:rPr><w:t xml:space="preserve">Company Contact Details</w:t></w:r></w:p></w:tc></w:tr><w:tr><w:trPr/><w:tc><w:tcPr><w:tcW w:w="4000" w:type="dxa"/></w:tcPr><w:p><w:pPr/><w:r><w:rPr/><w:t xml:space="preserve">Avtec Ltd.</w:t></w:r></w:p></w:tc><w:tc><w:tcPr><w:tcW w:w="4000" w:type="dxa"/></w:tcPr><w:p><w:pPr/><w:r><w:rPr/><w:t xml:space="preserve">Birla Towe, 7th Floor, 25, Barakhamba Road, Connaught Place, New Delhi-110001</w:t></w:r></w:p></w:tc></w:tr></w:tbl><w:p><w:pPr><w:sectPr><w:pgSz w:orient="portrait" w:w="11905.511811023622" w:h="16837.79527559055"/><w:pgMar w:top="1440" w:right="1440" w:bottom="1440" w:left="1440" w:header="720" w:footer="720" w:gutter="0"/><w:cols w:num="1" w:space="720"/></w:sectPr></w:pPr></w:p><w:p/><w:p><w:pPr/><w:r><w:rPr><w:sz w:val="32"/><w:szCs w:val="32"/><w:b w:val="1"/><w:bCs w:val="1"/></w:rPr><w:t xml:space="preserve">Company: Axiom Energy Conversion Ltd.</w:t></w:r></w:p><w:tbl><w:tblGrid><w:gridCol w:w="4000" w:type="dxa"/><w:gridCol w:w="4000" w:type="dxa"/></w:tblGrid><w:tblPr><w:tblStyle w:val="Fancy Table"/></w:tblPr><w:tr><w:trPr><w:trHeight w:val="900" w:hRule="atLeast"/></w:trPr><w:tc><w:tcPr><w:tcW w:w="4000" w:type="dxa"/><w:vAlign w:val="center"/></w:tcPr><w:p><w:pPr/><w:r><w:rPr><w:b w:val="1"/><w:bCs w:val="1"/></w:rPr><w:t xml:space="preserve">Company Details</w:t></w:r></w:p></w:tc><w:tc><w:tcPr><w:tcW w:w="4000" w:type="dxa"/><w:vAlign w:val="center"/></w:tcPr><w:p><w:pPr/><w:r><w:rPr><w:b w:val="1"/><w:bCs w:val="1"/></w:rPr><w:t xml:space="preserve">Company Contact Details</w:t></w:r></w:p></w:tc></w:tr><w:tr><w:trPr/><w:tc><w:tcPr><w:tcW w:w="4000" w:type="dxa"/></w:tcPr><w:p><w:pPr/><w:r><w:rPr/><w:t xml:space="preserve">Axiom Energy Conversion Ltd.</w:t></w:r></w:p></w:tc><w:tc><w:tcPr><w:tcW w:w="4000" w:type="dxa"/></w:tcPr><w:p><w:pPr/><w:r><w:rPr/><w:t xml:space="preserve">Plot No. 207/4 &5, Phase II, IDA, Cherlapally</w:t></w:r></w:p></w:tc></w:tr></w:tbl><w:p><w:pPr><w:sectPr><w:pgSz w:orient="portrait" w:w="11905.511811023622" w:h="16837.79527559055"/><w:pgMar w:top="1440" w:right="1440" w:bottom="1440" w:left="1440" w:header="720" w:footer="720" w:gutter="0"/><w:cols w:num="1" w:space="720"/></w:sectPr></w:pPr></w:p><w:p/><w:p><w:pPr/><w:r><w:rPr><w:sz w:val="32"/><w:szCs w:val="32"/><w:b w:val="1"/><w:bCs w:val="1"/></w:rPr><w:t xml:space="preserve">Company: Axles India Ltd.</w:t></w:r></w:p><w:tbl><w:tblGrid><w:gridCol w:w="4000" w:type="dxa"/><w:gridCol w:w="4000" w:type="dxa"/></w:tblGrid><w:tblPr><w:tblStyle w:val="Fancy Table"/></w:tblPr><w:tr><w:trPr><w:trHeight w:val="900" w:hRule="atLeast"/></w:trPr><w:tc><w:tcPr><w:tcW w:w="4000" w:type="dxa"/><w:vAlign w:val="center"/></w:tcPr><w:p><w:pPr/><w:r><w:rPr><w:b w:val="1"/><w:bCs w:val="1"/></w:rPr><w:t xml:space="preserve">Company Details</w:t></w:r></w:p></w:tc><w:tc><w:tcPr><w:tcW w:w="4000" w:type="dxa"/><w:vAlign w:val="center"/></w:tcPr><w:p><w:pPr/><w:r><w:rPr><w:b w:val="1"/><w:bCs w:val="1"/></w:rPr><w:t xml:space="preserve">Company Contact Details</w:t></w:r></w:p></w:tc></w:tr><w:tr><w:trPr/><w:tc><w:tcPr><w:tcW w:w="4000" w:type="dxa"/></w:tcPr><w:p><w:pPr/><w:r><w:rPr/><w:t xml:space="preserve">Axles India Ltd.</w:t></w:r></w:p></w:tc><w:tc><w:tcPr><w:tcW w:w="4000" w:type="dxa"/></w:tcPr><w:p><w:pPr/><w:r><w:rPr/><w:t xml:space="preserve">21, Patullos Road</w:t></w:r></w:p></w:tc></w:tr></w:tbl><w:p><w:pPr><w:sectPr><w:pgSz w:orient="portrait" w:w="11905.511811023622" w:h="16837.79527559055"/><w:pgMar w:top="1440" w:right="1440" w:bottom="1440" w:left="1440" w:header="720" w:footer="720" w:gutter="0"/><w:cols w:num="1" w:space="720"/></w:sectPr></w:pPr></w:p><w:p/><w:p><w:pPr/><w:r><w:rPr><w:sz w:val="32"/><w:szCs w:val="32"/><w:b w:val="1"/><w:bCs w:val="1"/></w:rPr><w:t xml:space="preserve">Company: B J Springs Ltd.</w:t></w:r></w:p><w:tbl><w:tblGrid><w:gridCol w:w="4000" w:type="dxa"/><w:gridCol w:w="4000" w:type="dxa"/></w:tblGrid><w:tblPr><w:tblStyle w:val="Fancy Table"/></w:tblPr><w:tr><w:trPr><w:trHeight w:val="900" w:hRule="atLeast"/></w:trPr><w:tc><w:tcPr><w:tcW w:w="4000" w:type="dxa"/><w:vAlign w:val="center"/></w:tcPr><w:p><w:pPr/><w:r><w:rPr><w:b w:val="1"/><w:bCs w:val="1"/></w:rPr><w:t xml:space="preserve">Company Details</w:t></w:r></w:p></w:tc><w:tc><w:tcPr><w:tcW w:w="4000" w:type="dxa"/><w:vAlign w:val="center"/></w:tcPr><w:p><w:pPr/><w:r><w:rPr><w:b w:val="1"/><w:bCs w:val="1"/></w:rPr><w:t xml:space="preserve">Company Contact Details</w:t></w:r></w:p></w:tc></w:tr><w:tr><w:trPr/><w:tc><w:tcPr><w:tcW w:w="4000" w:type="dxa"/></w:tcPr><w:p><w:pPr/><w:r><w:rPr/><w:t xml:space="preserve">B J Springs Ltd.</w:t></w:r></w:p></w:tc><w:tc><w:tcPr><w:tcW w:w="4000" w:type="dxa"/></w:tcPr><w:p><w:pPr/><w:r><w:rPr/><w:t xml:space="preserve">Plot No. 38, Sector 27A</w:t></w:r></w:p></w:tc></w:tr></w:tbl><w:p><w:pPr><w:sectPr><w:pgSz w:orient="portrait" w:w="11905.511811023622" w:h="16837.79527559055"/><w:pgMar w:top="1440" w:right="1440" w:bottom="1440" w:left="1440" w:header="720" w:footer="720" w:gutter="0"/><w:cols w:num="1" w:space="720"/></w:sectPr></w:pPr></w:p><w:p/><w:p><w:pPr/><w:r><w:rPr><w:sz w:val="32"/><w:szCs w:val="32"/><w:b w:val="1"/><w:bCs w:val="1"/></w:rPr><w:t xml:space="preserve">Company: Bajaj Motors Ltd.</w:t></w:r></w:p><w:tbl><w:tblGrid><w:gridCol w:w="4000" w:type="dxa"/><w:gridCol w:w="4000" w:type="dxa"/></w:tblGrid><w:tblPr><w:tblStyle w:val="Fancy Table"/></w:tblPr><w:tr><w:trPr><w:trHeight w:val="900" w:hRule="atLeast"/></w:trPr><w:tc><w:tcPr><w:tcW w:w="4000" w:type="dxa"/><w:vAlign w:val="center"/></w:tcPr><w:p><w:pPr/><w:r><w:rPr><w:b w:val="1"/><w:bCs w:val="1"/></w:rPr><w:t xml:space="preserve">Company Details</w:t></w:r></w:p></w:tc><w:tc><w:tcPr><w:tcW w:w="4000" w:type="dxa"/><w:vAlign w:val="center"/></w:tcPr><w:p><w:pPr/><w:r><w:rPr><w:b w:val="1"/><w:bCs w:val="1"/></w:rPr><w:t xml:space="preserve">Company Contact Details</w:t></w:r></w:p></w:tc></w:tr><w:tr><w:trPr/><w:tc><w:tcPr><w:tcW w:w="4000" w:type="dxa"/></w:tcPr><w:p><w:pPr/><w:r><w:rPr/><w:t xml:space="preserve">Bajaj Motors Ltd.</w:t></w:r></w:p></w:tc><w:tc><w:tcPr><w:tcW w:w="4000" w:type="dxa"/></w:tcPr><w:p><w:pPr/><w:r><w:rPr/><w:t xml:space="preserve">39-40 Km. Stone, Delhi-Jaipur Highway, Vill. Narsingpur</w:t></w:r></w:p></w:tc></w:tr></w:tbl><w:p><w:pPr><w:sectPr><w:pgSz w:orient="portrait" w:w="11905.511811023622" w:h="16837.79527559055"/><w:pgMar w:top="1440" w:right="1440" w:bottom="1440" w:left="1440" w:header="720" w:footer="720" w:gutter="0"/><w:cols w:num="1" w:space="720"/></w:sectPr></w:pPr></w:p><w:p/><w:p><w:pPr/><w:r><w:rPr><w:sz w:val="32"/><w:szCs w:val="32"/><w:b w:val="1"/><w:bCs w:val="1"/></w:rPr><w:t xml:space="preserve">Company: Balaji Precision Components Pvt. Ltd.</w:t></w:r></w:p><w:tbl><w:tblGrid><w:gridCol w:w="4000" w:type="dxa"/><w:gridCol w:w="4000" w:type="dxa"/></w:tblGrid><w:tblPr><w:tblStyle w:val="Fancy Table"/></w:tblPr><w:tr><w:trPr><w:trHeight w:val="900" w:hRule="atLeast"/></w:trPr><w:tc><w:tcPr><w:tcW w:w="4000" w:type="dxa"/><w:vAlign w:val="center"/></w:tcPr><w:p><w:pPr/><w:r><w:rPr><w:b w:val="1"/><w:bCs w:val="1"/></w:rPr><w:t xml:space="preserve">Company Details</w:t></w:r></w:p></w:tc><w:tc><w:tcPr><w:tcW w:w="4000" w:type="dxa"/><w:vAlign w:val="center"/></w:tcPr><w:p><w:pPr/><w:r><w:rPr><w:b w:val="1"/><w:bCs w:val="1"/></w:rPr><w:t xml:space="preserve">Company Contact Details</w:t></w:r></w:p></w:tc></w:tr><w:tr><w:trPr/><w:tc><w:tcPr><w:tcW w:w="4000" w:type="dxa"/></w:tcPr><w:p><w:pPr/><w:r><w:rPr/><w:t xml:space="preserve">Balaji Precision Components Pvt. Ltd.</w:t></w:r></w:p></w:tc><w:tc><w:tcPr><w:tcW w:w="4000" w:type="dxa"/></w:tcPr><w:p><w:pPr/><w:r><w:rPr/><w:t xml:space="preserve">Plot No 2030-2044, Sector - 38, Phase - II, Industrial Estate, Rai</w:t></w:r></w:p></w:tc></w:tr></w:tbl><w:p><w:pPr><w:sectPr><w:pgSz w:orient="portrait" w:w="11905.511811023622" w:h="16837.79527559055"/><w:pgMar w:top="1440" w:right="1440" w:bottom="1440" w:left="1440" w:header="720" w:footer="720" w:gutter="0"/><w:cols w:num="1" w:space="720"/></w:sectPr></w:pPr></w:p><w:p/><w:p><w:pPr/><w:r><w:rPr><w:sz w:val="32"/><w:szCs w:val="32"/><w:b w:val="1"/><w:bCs w:val="1"/></w:rPr><w:t xml:space="preserve">Company: Ballkings</w:t></w:r></w:p><w:tbl><w:tblGrid><w:gridCol w:w="4000" w:type="dxa"/><w:gridCol w:w="4000" w:type="dxa"/></w:tblGrid><w:tblPr><w:tblStyle w:val="Fancy Table"/></w:tblPr><w:tr><w:trPr><w:trHeight w:val="900" w:hRule="atLeast"/></w:trPr><w:tc><w:tcPr><w:tcW w:w="4000" w:type="dxa"/><w:vAlign w:val="center"/></w:tcPr><w:p><w:pPr/><w:r><w:rPr><w:b w:val="1"/><w:bCs w:val="1"/></w:rPr><w:t xml:space="preserve">Company Details</w:t></w:r></w:p></w:tc><w:tc><w:tcPr><w:tcW w:w="4000" w:type="dxa"/><w:vAlign w:val="center"/></w:tcPr><w:p><w:pPr/><w:r><w:rPr><w:b w:val="1"/><w:bCs w:val="1"/></w:rPr><w:t xml:space="preserve">Company Contact Details</w:t></w:r></w:p></w:tc></w:tr><w:tr><w:trPr/><w:tc><w:tcPr><w:tcW w:w="4000" w:type="dxa"/></w:tcPr><w:p><w:pPr/><w:r><w:rPr/><w:t xml:space="preserve">Ballkings</w:t></w:r></w:p></w:tc><w:tc><w:tcPr><w:tcW w:w="4000" w:type="dxa"/></w:tcPr><w:p><w:pPr/><w:r><w:rPr/><w:t xml:space="preserve">Gill Road, Miller Ganj</w:t></w:r></w:p></w:tc></w:tr></w:tbl><w:p><w:pPr><w:sectPr><w:pgSz w:orient="portrait" w:w="11905.511811023622" w:h="16837.79527559055"/><w:pgMar w:top="1440" w:right="1440" w:bottom="1440" w:left="1440" w:header="720" w:footer="720" w:gutter="0"/><w:cols w:num="1" w:space="720"/></w:sectPr></w:pPr></w:p><w:p/><w:p><w:pPr/><w:r><w:rPr><w:sz w:val="32"/><w:szCs w:val="32"/><w:b w:val="1"/><w:bCs w:val="1"/></w:rPr><w:t xml:space="preserve">Company: Balu Forge Industries Ltd.</w:t></w:r></w:p><w:tbl><w:tblGrid><w:gridCol w:w="4000" w:type="dxa"/><w:gridCol w:w="4000" w:type="dxa"/></w:tblGrid><w:tblPr><w:tblStyle w:val="Fancy Table"/></w:tblPr><w:tr><w:trPr><w:trHeight w:val="900" w:hRule="atLeast"/></w:trPr><w:tc><w:tcPr><w:tcW w:w="4000" w:type="dxa"/><w:vAlign w:val="center"/></w:tcPr><w:p><w:pPr/><w:r><w:rPr><w:b w:val="1"/><w:bCs w:val="1"/></w:rPr><w:t xml:space="preserve">Company Details</w:t></w:r></w:p></w:tc><w:tc><w:tcPr><w:tcW w:w="4000" w:type="dxa"/><w:vAlign w:val="center"/></w:tcPr><w:p><w:pPr/><w:r><w:rPr><w:b w:val="1"/><w:bCs w:val="1"/></w:rPr><w:t xml:space="preserve">Company Contact Details</w:t></w:r></w:p></w:tc></w:tr><w:tr><w:trPr/><w:tc><w:tcPr><w:tcW w:w="4000" w:type="dxa"/></w:tcPr><w:p><w:pPr/><w:r><w:rPr/><w:t xml:space="preserve">Balu Forge Industries Ltd.</w:t></w:r></w:p></w:tc><w:tc><w:tcPr><w:tcW w:w="4000" w:type="dxa"/></w:tcPr><w:p><w:pPr/><w:r><w:rPr/><w:t xml:space="preserve">506, Imperial Palace, 45 Telly Park Road, Andheri East</w:t></w:r></w:p></w:tc></w:tr></w:tbl><w:p><w:pPr><w:sectPr><w:pgSz w:orient="portrait" w:w="11905.511811023622" w:h="16837.79527559055"/><w:pgMar w:top="1440" w:right="1440" w:bottom="1440" w:left="1440" w:header="720" w:footer="720" w:gutter="0"/><w:cols w:num="1" w:space="720"/></w:sectPr></w:pPr></w:p><w:p/><w:p><w:pPr/><w:r><w:rPr><w:sz w:val="32"/><w:szCs w:val="32"/><w:b w:val="1"/><w:bCs w:val="1"/></w:rPr><w:t xml:space="preserve">Company: Banco Products (India) Ltd.</w:t></w:r></w:p><w:tbl><w:tblGrid><w:gridCol w:w="4000" w:type="dxa"/><w:gridCol w:w="4000" w:type="dxa"/></w:tblGrid><w:tblPr><w:tblStyle w:val="Fancy Table"/></w:tblPr><w:tr><w:trPr><w:trHeight w:val="900" w:hRule="atLeast"/></w:trPr><w:tc><w:tcPr><w:tcW w:w="4000" w:type="dxa"/><w:vAlign w:val="center"/></w:tcPr><w:p><w:pPr/><w:r><w:rPr><w:b w:val="1"/><w:bCs w:val="1"/></w:rPr><w:t xml:space="preserve">Company Details</w:t></w:r></w:p></w:tc><w:tc><w:tcPr><w:tcW w:w="4000" w:type="dxa"/><w:vAlign w:val="center"/></w:tcPr><w:p><w:pPr/><w:r><w:rPr><w:b w:val="1"/><w:bCs w:val="1"/></w:rPr><w:t xml:space="preserve">Company Contact Details</w:t></w:r></w:p></w:tc></w:tr><w:tr><w:trPr/><w:tc><w:tcPr><w:tcW w:w="4000" w:type="dxa"/></w:tcPr><w:p><w:pPr/><w:r><w:rPr/><w:t xml:space="preserve">Banco Products (India) Ltd.</w:t></w:r></w:p></w:tc><w:tc><w:tcPr><w:tcW w:w="4000" w:type="dxa"/></w:tcPr><w:p><w:pPr/><w:r><w:rPr/><w:t xml:space="preserve">BIL, Near Bhaili Railway Station, Padra Road</w:t></w:r></w:p></w:tc></w:tr></w:tbl><w:p><w:pPr><w:sectPr><w:pgSz w:orient="portrait" w:w="11905.511811023622" w:h="16837.79527559055"/><w:pgMar w:top="1440" w:right="1440" w:bottom="1440" w:left="1440" w:header="720" w:footer="720" w:gutter="0"/><w:cols w:num="1" w:space="720"/></w:sectPr></w:pPr></w:p><w:p/><w:p><w:pPr/><w:r><w:rPr><w:sz w:val="32"/><w:szCs w:val="32"/><w:b w:val="1"/><w:bCs w:val="1"/></w:rPr><w:t xml:space="preserve">Company: Bansal Precision Forge Ltd.</w:t></w:r></w:p><w:tbl><w:tblGrid><w:gridCol w:w="4000" w:type="dxa"/><w:gridCol w:w="4000" w:type="dxa"/></w:tblGrid><w:tblPr><w:tblStyle w:val="Fancy Table"/></w:tblPr><w:tr><w:trPr><w:trHeight w:val="900" w:hRule="atLeast"/></w:trPr><w:tc><w:tcPr><w:tcW w:w="4000" w:type="dxa"/><w:vAlign w:val="center"/></w:tcPr><w:p><w:pPr/><w:r><w:rPr><w:b w:val="1"/><w:bCs w:val="1"/></w:rPr><w:t xml:space="preserve">Company Details</w:t></w:r></w:p></w:tc><w:tc><w:tcPr><w:tcW w:w="4000" w:type="dxa"/><w:vAlign w:val="center"/></w:tcPr><w:p><w:pPr/><w:r><w:rPr><w:b w:val="1"/><w:bCs w:val="1"/></w:rPr><w:t xml:space="preserve">Company Contact Details</w:t></w:r></w:p></w:tc></w:tr><w:tr><w:trPr/><w:tc><w:tcPr><w:tcW w:w="4000" w:type="dxa"/></w:tcPr><w:p><w:pPr/><w:r><w:rPr/><w:t xml:space="preserve">Bansal Precision Forge Ltd.</w:t></w:r></w:p></w:tc><w:tc><w:tcPr><w:tcW w:w="4000" w:type="dxa"/></w:tcPr><w:p><w:pPr/><w:r><w:rPr/><w:t xml:space="preserve"># 34 - 35, Jigani Link Road Industrial Area</w:t></w:r></w:p></w:tc></w:tr></w:tbl><w:p><w:pPr><w:sectPr><w:pgSz w:orient="portrait" w:w="11905.511811023622" w:h="16837.79527559055"/><w:pgMar w:top="1440" w:right="1440" w:bottom="1440" w:left="1440" w:header="720" w:footer="720" w:gutter="0"/><w:cols w:num="1" w:space="720"/></w:sectPr></w:pPr></w:p><w:p/><w:p><w:pPr/><w:r><w:rPr><w:sz w:val="32"/><w:szCs w:val="32"/><w:b w:val="1"/><w:bCs w:val="1"/></w:rPr><w:t xml:space="preserve">Company: BAPL Rototech Pvt. Ltd.</w:t></w:r></w:p><w:tbl><w:tblGrid><w:gridCol w:w="4000" w:type="dxa"/><w:gridCol w:w="4000" w:type="dxa"/></w:tblGrid><w:tblPr><w:tblStyle w:val="Fancy Table"/></w:tblPr><w:tr><w:trPr><w:trHeight w:val="900" w:hRule="atLeast"/></w:trPr><w:tc><w:tcPr><w:tcW w:w="4000" w:type="dxa"/><w:vAlign w:val="center"/></w:tcPr><w:p><w:pPr/><w:r><w:rPr><w:b w:val="1"/><w:bCs w:val="1"/></w:rPr><w:t xml:space="preserve">Company Details</w:t></w:r></w:p></w:tc><w:tc><w:tcPr><w:tcW w:w="4000" w:type="dxa"/><w:vAlign w:val="center"/></w:tcPr><w:p><w:pPr/><w:r><w:rPr><w:b w:val="1"/><w:bCs w:val="1"/></w:rPr><w:t xml:space="preserve">Company Contact Details</w:t></w:r></w:p></w:tc></w:tr><w:tr><w:trPr/><w:tc><w:tcPr><w:tcW w:w="4000" w:type="dxa"/></w:tcPr><w:p><w:pPr/><w:r><w:rPr/><w:t xml:space="preserve">BAPL Rototech Pvt. Ltd.</w:t></w:r></w:p></w:tc><w:tc><w:tcPr><w:tcW w:w="4000" w:type="dxa"/></w:tcPr><w:p><w:pPr/><w:r><w:rPr/><w:t xml:space="preserve">Plot No. 186B, Sector 1- Pithampur, Dhar, Madhya Pradesh- 454775</w:t></w:r></w:p></w:tc></w:tr></w:tbl><w:p><w:pPr><w:sectPr><w:pgSz w:orient="portrait" w:w="11905.511811023622" w:h="16837.79527559055"/><w:pgMar w:top="1440" w:right="1440" w:bottom="1440" w:left="1440" w:header="720" w:footer="720" w:gutter="0"/><w:cols w:num="1" w:space="720"/></w:sectPr></w:pPr></w:p><w:p/><w:p><w:pPr/><w:r><w:rPr><w:sz w:val="32"/><w:szCs w:val="32"/><w:b w:val="1"/><w:bCs w:val="1"/></w:rPr><w:t xml:space="preserve">Company: Baynee Industries</w:t></w:r></w:p><w:tbl><w:tblGrid><w:gridCol w:w="4000" w:type="dxa"/><w:gridCol w:w="4000" w:type="dxa"/></w:tblGrid><w:tblPr><w:tblStyle w:val="Fancy Table"/></w:tblPr><w:tr><w:trPr><w:trHeight w:val="900" w:hRule="atLeast"/></w:trPr><w:tc><w:tcPr><w:tcW w:w="4000" w:type="dxa"/><w:vAlign w:val="center"/></w:tcPr><w:p><w:pPr/><w:r><w:rPr><w:b w:val="1"/><w:bCs w:val="1"/></w:rPr><w:t xml:space="preserve">Company Details</w:t></w:r></w:p></w:tc><w:tc><w:tcPr><w:tcW w:w="4000" w:type="dxa"/><w:vAlign w:val="center"/></w:tcPr><w:p><w:pPr/><w:r><w:rPr><w:b w:val="1"/><w:bCs w:val="1"/></w:rPr><w:t xml:space="preserve">Company Contact Details</w:t></w:r></w:p></w:tc></w:tr><w:tr><w:trPr/><w:tc><w:tcPr><w:tcW w:w="4000" w:type="dxa"/></w:tcPr><w:p><w:pPr/><w:r><w:rPr/><w:t xml:space="preserve">Baynee Industries</w:t></w:r></w:p></w:tc><w:tc><w:tcPr><w:tcW w:w="4000" w:type="dxa"/></w:tcPr><w:p><w:pPr/><w:r><w:rPr/><w:t xml:space="preserve">33A, Chowringhee Road, Chatterjee International Centre, Flat No. 3 & 4, 5th Floor</w:t></w:r></w:p></w:tc></w:tr></w:tbl><w:p><w:pPr><w:sectPr><w:pgSz w:orient="portrait" w:w="11905.511811023622" w:h="16837.79527559055"/><w:pgMar w:top="1440" w:right="1440" w:bottom="1440" w:left="1440" w:header="720" w:footer="720" w:gutter="0"/><w:cols w:num="1" w:space="720"/></w:sectPr></w:pPr></w:p><w:p/><w:p><w:pPr/><w:r><w:rPr><w:sz w:val="32"/><w:szCs w:val="32"/><w:b w:val="1"/><w:bCs w:val="1"/></w:rPr><w:t xml:space="preserve">Company: Beam Infotech Pvt. Ltd.</w:t></w:r></w:p><w:tbl><w:tblGrid><w:gridCol w:w="4000" w:type="dxa"/><w:gridCol w:w="4000" w:type="dxa"/></w:tblGrid><w:tblPr><w:tblStyle w:val="Fancy Table"/></w:tblPr><w:tr><w:trPr><w:trHeight w:val="900" w:hRule="atLeast"/></w:trPr><w:tc><w:tcPr><w:tcW w:w="4000" w:type="dxa"/><w:vAlign w:val="center"/></w:tcPr><w:p><w:pPr/><w:r><w:rPr><w:b w:val="1"/><w:bCs w:val="1"/></w:rPr><w:t xml:space="preserve">Company Details</w:t></w:r></w:p></w:tc><w:tc><w:tcPr><w:tcW w:w="4000" w:type="dxa"/><w:vAlign w:val="center"/></w:tcPr><w:p><w:pPr/><w:r><w:rPr><w:b w:val="1"/><w:bCs w:val="1"/></w:rPr><w:t xml:space="preserve">Company Contact Details</w:t></w:r></w:p></w:tc></w:tr><w:tr><w:trPr/><w:tc><w:tcPr><w:tcW w:w="4000" w:type="dxa"/></w:tcPr><w:p><w:pPr/><w:r><w:rPr/><w:t xml:space="preserve">Beam Infotech Pvt. Ltd.</w:t></w:r></w:p></w:tc><w:tc><w:tcPr><w:tcW w:w="4000" w:type="dxa"/></w:tcPr><w:p><w:pPr/><w:r><w:rPr/><w:t xml:space="preserve">Plot No. 550D, Pace City II, Sector 37</w:t></w:r></w:p></w:tc></w:tr></w:tbl><w:p><w:pPr><w:sectPr><w:pgSz w:orient="portrait" w:w="11905.511811023622" w:h="16837.79527559055"/><w:pgMar w:top="1440" w:right="1440" w:bottom="1440" w:left="1440" w:header="720" w:footer="720" w:gutter="0"/><w:cols w:num="1" w:space="720"/></w:sectPr></w:pPr></w:p><w:p/><w:p><w:pPr/><w:r><w:rPr><w:sz w:val="32"/><w:szCs w:val="32"/><w:b w:val="1"/><w:bCs w:val="1"/></w:rPr><w:t xml:space="preserve">Company: BEHR-Hella Thermocontrol India Pvt. Ltd.</w:t></w:r></w:p><w:tbl><w:tblGrid><w:gridCol w:w="4000" w:type="dxa"/><w:gridCol w:w="4000" w:type="dxa"/></w:tblGrid><w:tblPr><w:tblStyle w:val="Fancy Table"/></w:tblPr><w:tr><w:trPr><w:trHeight w:val="900" w:hRule="atLeast"/></w:trPr><w:tc><w:tcPr><w:tcW w:w="4000" w:type="dxa"/><w:vAlign w:val="center"/></w:tcPr><w:p><w:pPr/><w:r><w:rPr><w:b w:val="1"/><w:bCs w:val="1"/></w:rPr><w:t xml:space="preserve">Company Details</w:t></w:r></w:p></w:tc><w:tc><w:tcPr><w:tcW w:w="4000" w:type="dxa"/><w:vAlign w:val="center"/></w:tcPr><w:p><w:pPr/><w:r><w:rPr><w:b w:val="1"/><w:bCs w:val="1"/></w:rPr><w:t xml:space="preserve">Company Contact Details</w:t></w:r></w:p></w:tc></w:tr><w:tr><w:trPr/><w:tc><w:tcPr><w:tcW w:w="4000" w:type="dxa"/></w:tcPr><w:p><w:pPr/><w:r><w:rPr/><w:t xml:space="preserve">BEHR-Hella Thermocontrol India Pvt. Ltd.</w:t></w:r></w:p></w:tc><w:tc><w:tcPr><w:tcW w:w="4000" w:type="dxa"/></w:tcPr><w:p><w:pPr/><w:r><w:rPr/><w:t xml:space="preserve">T-51 & T-55, Bhosari MIDC, Pimpri Industrial Area</w:t></w:r></w:p></w:tc></w:tr></w:tbl><w:p><w:pPr><w:sectPr><w:pgSz w:orient="portrait" w:w="11905.511811023622" w:h="16837.79527559055"/><w:pgMar w:top="1440" w:right="1440" w:bottom="1440" w:left="1440" w:header="720" w:footer="720" w:gutter="0"/><w:cols w:num="1" w:space="720"/></w:sectPr></w:pPr></w:p><w:p/><w:p><w:pPr/><w:r><w:rPr><w:sz w:val="32"/><w:szCs w:val="32"/><w:b w:val="1"/><w:bCs w:val="1"/></w:rPr><w:t xml:space="preserve">Company: Bellite Springs Pvt. Ltd.</w:t></w:r></w:p><w:tbl><w:tblGrid><w:gridCol w:w="4000" w:type="dxa"/><w:gridCol w:w="4000" w:type="dxa"/></w:tblGrid><w:tblPr><w:tblStyle w:val="Fancy Table"/></w:tblPr><w:tr><w:trPr><w:trHeight w:val="900" w:hRule="atLeast"/></w:trPr><w:tc><w:tcPr><w:tcW w:w="4000" w:type="dxa"/><w:vAlign w:val="center"/></w:tcPr><w:p><w:pPr/><w:r><w:rPr><w:b w:val="1"/><w:bCs w:val="1"/></w:rPr><w:t xml:space="preserve">Company Details</w:t></w:r></w:p></w:tc><w:tc><w:tcPr><w:tcW w:w="4000" w:type="dxa"/><w:vAlign w:val="center"/></w:tcPr><w:p><w:pPr/><w:r><w:rPr><w:b w:val="1"/><w:bCs w:val="1"/></w:rPr><w:t xml:space="preserve">Company Contact Details</w:t></w:r></w:p></w:tc></w:tr><w:tr><w:trPr/><w:tc><w:tcPr><w:tcW w:w="4000" w:type="dxa"/></w:tcPr><w:p><w:pPr/><w:r><w:rPr/><w:t xml:space="preserve">Bellite Springs Pvt. Ltd.</w:t></w:r></w:p></w:tc><w:tc><w:tcPr><w:tcW w:w="4000" w:type="dxa"/></w:tcPr><w:p><w:pPr/><w:r><w:rPr/><w:t xml:space="preserve">W 36, MIDC Waluj</w:t></w:r></w:p></w:tc></w:tr></w:tbl><w:p><w:pPr><w:sectPr><w:pgSz w:orient="portrait" w:w="11905.511811023622" w:h="16837.79527559055"/><w:pgMar w:top="1440" w:right="1440" w:bottom="1440" w:left="1440" w:header="720" w:footer="720" w:gutter="0"/><w:cols w:num="1" w:space="720"/></w:sectPr></w:pPr></w:p><w:p/><w:p><w:pPr/><w:r><w:rPr><w:sz w:val="32"/><w:szCs w:val="32"/><w:b w:val="1"/><w:bCs w:val="1"/></w:rPr><w:t xml:space="preserve">Company: Belmaks Pvt. Ltd.</w:t></w:r></w:p><w:tbl><w:tblGrid><w:gridCol w:w="4000" w:type="dxa"/><w:gridCol w:w="4000" w:type="dxa"/></w:tblGrid><w:tblPr><w:tblStyle w:val="Fancy Table"/></w:tblPr><w:tr><w:trPr><w:trHeight w:val="900" w:hRule="atLeast"/></w:trPr><w:tc><w:tcPr><w:tcW w:w="4000" w:type="dxa"/><w:vAlign w:val="center"/></w:tcPr><w:p><w:pPr/><w:r><w:rPr><w:b w:val="1"/><w:bCs w:val="1"/></w:rPr><w:t xml:space="preserve">Company Details</w:t></w:r></w:p></w:tc><w:tc><w:tcPr><w:tcW w:w="4000" w:type="dxa"/><w:vAlign w:val="center"/></w:tcPr><w:p><w:pPr/><w:r><w:rPr><w:b w:val="1"/><w:bCs w:val="1"/></w:rPr><w:t xml:space="preserve">Company Contact Details</w:t></w:r></w:p></w:tc></w:tr><w:tr><w:trPr/><w:tc><w:tcPr><w:tcW w:w="4000" w:type="dxa"/></w:tcPr><w:p><w:pPr/><w:r><w:rPr/><w:t xml:space="preserve">Belmaks Pvt. Ltd.</w:t></w:r></w:p></w:tc><w:tc><w:tcPr><w:tcW w:w="4000" w:type="dxa"/></w:tcPr><w:p><w:pPr/><w:r><w:rPr/><w:t xml:space="preserve">Plot No. 125, Sector 24</w:t></w:r></w:p></w:tc></w:tr></w:tbl><w:p><w:pPr><w:sectPr><w:pgSz w:orient="portrait" w:w="11905.511811023622" w:h="16837.79527559055"/><w:pgMar w:top="1440" w:right="1440" w:bottom="1440" w:left="1440" w:header="720" w:footer="720" w:gutter="0"/><w:cols w:num="1" w:space="720"/></w:sectPr></w:pPr></w:p><w:p/><w:p><w:pPr/><w:r><w:rPr><w:sz w:val="32"/><w:szCs w:val="32"/><w:b w:val="1"/><w:bCs w:val="1"/></w:rPr><w:t xml:space="preserve">Company: Belmont Rubber Pvt. Ltd.</w:t></w:r></w:p><w:tbl><w:tblGrid><w:gridCol w:w="4000" w:type="dxa"/><w:gridCol w:w="4000" w:type="dxa"/></w:tblGrid><w:tblPr><w:tblStyle w:val="Fancy Table"/></w:tblPr><w:tr><w:trPr><w:trHeight w:val="900" w:hRule="atLeast"/></w:trPr><w:tc><w:tcPr><w:tcW w:w="4000" w:type="dxa"/><w:vAlign w:val="center"/></w:tcPr><w:p><w:pPr/><w:r><w:rPr><w:b w:val="1"/><w:bCs w:val="1"/></w:rPr><w:t xml:space="preserve">Company Details</w:t></w:r></w:p></w:tc><w:tc><w:tcPr><w:tcW w:w="4000" w:type="dxa"/><w:vAlign w:val="center"/></w:tcPr><w:p><w:pPr/><w:r><w:rPr><w:b w:val="1"/><w:bCs w:val="1"/></w:rPr><w:t xml:space="preserve">Company Contact Details</w:t></w:r></w:p></w:tc></w:tr><w:tr><w:trPr/><w:tc><w:tcPr><w:tcW w:w="4000" w:type="dxa"/></w:tcPr><w:p><w:pPr/><w:r><w:rPr/><w:t xml:space="preserve">Belmont Rubber Pvt. Ltd.</w:t></w:r></w:p></w:tc><w:tc><w:tcPr><w:tcW w:w="4000" w:type="dxa"/></w:tcPr><w:p><w:pPr/><w:r><w:rPr/><w:t xml:space="preserve">Plot No. 58 B, Industrial Area, NIT</w:t></w:r></w:p></w:tc></w:tr></w:tbl><w:p><w:pPr><w:sectPr><w:pgSz w:orient="portrait" w:w="11905.511811023622" w:h="16837.79527559055"/><w:pgMar w:top="1440" w:right="1440" w:bottom="1440" w:left="1440" w:header="720" w:footer="720" w:gutter="0"/><w:cols w:num="1" w:space="720"/></w:sectPr></w:pPr></w:p><w:p/><w:p><w:pPr/><w:r><w:rPr><w:sz w:val="32"/><w:szCs w:val="32"/><w:b w:val="1"/><w:bCs w:val="1"/></w:rPr><w:t xml:space="preserve">Company: Belrise Industries Limited</w:t></w:r></w:p><w:tbl><w:tblGrid><w:gridCol w:w="4000" w:type="dxa"/><w:gridCol w:w="4000" w:type="dxa"/></w:tblGrid><w:tblPr><w:tblStyle w:val="Fancy Table"/></w:tblPr><w:tr><w:trPr><w:trHeight w:val="900" w:hRule="atLeast"/></w:trPr><w:tc><w:tcPr><w:tcW w:w="4000" w:type="dxa"/><w:vAlign w:val="center"/></w:tcPr><w:p><w:pPr/><w:r><w:rPr><w:b w:val="1"/><w:bCs w:val="1"/></w:rPr><w:t xml:space="preserve">Company Details</w:t></w:r></w:p></w:tc><w:tc><w:tcPr><w:tcW w:w="4000" w:type="dxa"/><w:vAlign w:val="center"/></w:tcPr><w:p><w:pPr/><w:r><w:rPr><w:b w:val="1"/><w:bCs w:val="1"/></w:rPr><w:t xml:space="preserve">Company Contact Details</w:t></w:r></w:p></w:tc></w:tr><w:tr><w:trPr/><w:tc><w:tcPr><w:tcW w:w="4000" w:type="dxa"/></w:tcPr><w:p><w:pPr/><w:r><w:rPr/><w:t xml:space="preserve">Belrise Industries Limited</w:t></w:r></w:p></w:tc><w:tc><w:tcPr><w:tcW w:w="4000" w:type="dxa"/></w:tcPr><w:p><w:pPr/><w:r><w:rPr/><w:t xml:space="preserve">Gut No. 63-64, Narayanpur</w:t></w:r></w:p></w:tc></w:tr></w:tbl><w:p><w:pPr><w:sectPr><w:pgSz w:orient="portrait" w:w="11905.511811023622" w:h="16837.79527559055"/><w:pgMar w:top="1440" w:right="1440" w:bottom="1440" w:left="1440" w:header="720" w:footer="720" w:gutter="0"/><w:cols w:num="1" w:space="720"/></w:sectPr></w:pPr></w:p><w:p/><w:p><w:pPr/><w:r><w:rPr><w:sz w:val="32"/><w:szCs w:val="32"/><w:b w:val="1"/><w:bCs w:val="1"/></w:rPr><w:t xml:space="preserve">Company: Benara Udyog Ltd.</w:t></w:r></w:p><w:tbl><w:tblGrid><w:gridCol w:w="4000" w:type="dxa"/><w:gridCol w:w="4000" w:type="dxa"/></w:tblGrid><w:tblPr><w:tblStyle w:val="Fancy Table"/></w:tblPr><w:tr><w:trPr><w:trHeight w:val="900" w:hRule="atLeast"/></w:trPr><w:tc><w:tcPr><w:tcW w:w="4000" w:type="dxa"/><w:vAlign w:val="center"/></w:tcPr><w:p><w:pPr/><w:r><w:rPr><w:b w:val="1"/><w:bCs w:val="1"/></w:rPr><w:t xml:space="preserve">Company Details</w:t></w:r></w:p></w:tc><w:tc><w:tcPr><w:tcW w:w="4000" w:type="dxa"/><w:vAlign w:val="center"/></w:tcPr><w:p><w:pPr/><w:r><w:rPr><w:b w:val="1"/><w:bCs w:val="1"/></w:rPr><w:t xml:space="preserve">Company Contact Details</w:t></w:r></w:p></w:tc></w:tr><w:tr><w:trPr/><w:tc><w:tcPr><w:tcW w:w="4000" w:type="dxa"/></w:tcPr><w:p><w:pPr/><w:r><w:rPr/><w:t xml:space="preserve">Benara Udyog Ltd.</w:t></w:r></w:p></w:tc><w:tc><w:tcPr><w:tcW w:w="4000" w:type="dxa"/></w:tcPr><w:p><w:pPr/><w:r><w:rPr/><w:t xml:space="preserve">44/347, Bharatpur Road</w:t></w:r></w:p></w:tc></w:tr></w:tbl><w:p><w:pPr><w:sectPr><w:pgSz w:orient="portrait" w:w="11905.511811023622" w:h="16837.79527559055"/><w:pgMar w:top="1440" w:right="1440" w:bottom="1440" w:left="1440" w:header="720" w:footer="720" w:gutter="0"/><w:cols w:num="1" w:space="720"/></w:sectPr></w:pPr></w:p><w:p/><w:p><w:pPr/><w:r><w:rPr><w:sz w:val="32"/><w:szCs w:val="32"/><w:b w:val="1"/><w:bCs w:val="1"/></w:rPr><w:t xml:space="preserve">Company: Besmak Components Pvt. Ltd.</w:t></w:r></w:p><w:tbl><w:tblGrid><w:gridCol w:w="4000" w:type="dxa"/><w:gridCol w:w="4000" w:type="dxa"/></w:tblGrid><w:tblPr><w:tblStyle w:val="Fancy Table"/></w:tblPr><w:tr><w:trPr><w:trHeight w:val="900" w:hRule="atLeast"/></w:trPr><w:tc><w:tcPr><w:tcW w:w="4000" w:type="dxa"/><w:vAlign w:val="center"/></w:tcPr><w:p><w:pPr/><w:r><w:rPr><w:b w:val="1"/><w:bCs w:val="1"/></w:rPr><w:t xml:space="preserve">Company Details</w:t></w:r></w:p></w:tc><w:tc><w:tcPr><w:tcW w:w="4000" w:type="dxa"/><w:vAlign w:val="center"/></w:tcPr><w:p><w:pPr/><w:r><w:rPr><w:b w:val="1"/><w:bCs w:val="1"/></w:rPr><w:t xml:space="preserve">Company Contact Details</w:t></w:r></w:p></w:tc></w:tr><w:tr><w:trPr/><w:tc><w:tcPr><w:tcW w:w="4000" w:type="dxa"/></w:tcPr><w:p><w:pPr/><w:r><w:rPr/><w:t xml:space="preserve">Besmak Components Pvt. Ltd.</w:t></w:r></w:p></w:tc><w:tc><w:tcPr><w:tcW w:w="4000" w:type="dxa"/></w:tcPr><w:p><w:pPr/><w:r><w:rPr/><w:t xml:space="preserve">Plot No. A 45, Sipcot Industrial Growth Centre, Oragadam, Sreeperumbudur Taluk</w:t></w:r></w:p></w:tc></w:tr></w:tbl><w:p><w:pPr><w:sectPr><w:pgSz w:orient="portrait" w:w="11905.511811023622" w:h="16837.79527559055"/><w:pgMar w:top="1440" w:right="1440" w:bottom="1440" w:left="1440" w:header="720" w:footer="720" w:gutter="0"/><w:cols w:num="1" w:space="720"/></w:sectPr></w:pPr></w:p><w:p/><w:p><w:pPr/><w:r><w:rPr><w:sz w:val="32"/><w:szCs w:val="32"/><w:b w:val="1"/><w:bCs w:val="1"/></w:rPr><w:t xml:space="preserve">Company: Besoto Starting Systems Pvt. Ltd.</w:t></w:r></w:p><w:tbl><w:tblGrid><w:gridCol w:w="4000" w:type="dxa"/><w:gridCol w:w="4000" w:type="dxa"/></w:tblGrid><w:tblPr><w:tblStyle w:val="Fancy Table"/></w:tblPr><w:tr><w:trPr><w:trHeight w:val="900" w:hRule="atLeast"/></w:trPr><w:tc><w:tcPr><w:tcW w:w="4000" w:type="dxa"/><w:vAlign w:val="center"/></w:tcPr><w:p><w:pPr/><w:r><w:rPr><w:b w:val="1"/><w:bCs w:val="1"/></w:rPr><w:t xml:space="preserve">Company Details</w:t></w:r></w:p></w:tc><w:tc><w:tcPr><w:tcW w:w="4000" w:type="dxa"/><w:vAlign w:val="center"/></w:tcPr><w:p><w:pPr/><w:r><w:rPr><w:b w:val="1"/><w:bCs w:val="1"/></w:rPr><w:t xml:space="preserve">Company Contact Details</w:t></w:r></w:p></w:tc></w:tr><w:tr><w:trPr/><w:tc><w:tcPr><w:tcW w:w="4000" w:type="dxa"/></w:tcPr><w:p><w:pPr/><w:r><w:rPr/><w:t xml:space="preserve">Besoto Starting Systems Pvt. Ltd.</w:t></w:r></w:p></w:tc><w:tc><w:tcPr><w:tcW w:w="4000" w:type="dxa"/></w:tcPr><w:p><w:pPr/><w:r><w:rPr/><w:t xml:space="preserve">32, DLF Industrial Estate Phase I</w:t></w:r></w:p></w:tc></w:tr></w:tbl><w:p><w:pPr><w:sectPr><w:pgSz w:orient="portrait" w:w="11905.511811023622" w:h="16837.79527559055"/><w:pgMar w:top="1440" w:right="1440" w:bottom="1440" w:left="1440" w:header="720" w:footer="720" w:gutter="0"/><w:cols w:num="1" w:space="720"/></w:sectPr></w:pPr></w:p><w:p/><w:p><w:pPr/><w:r><w:rPr><w:sz w:val="32"/><w:szCs w:val="32"/><w:b w:val="1"/><w:bCs w:val="1"/></w:rPr><w:t xml:space="preserve">Company: Best Koki Automotive Pvt. Ltd.</w:t></w:r></w:p><w:tbl><w:tblGrid><w:gridCol w:w="4000" w:type="dxa"/><w:gridCol w:w="4000" w:type="dxa"/></w:tblGrid><w:tblPr><w:tblStyle w:val="Fancy Table"/></w:tblPr><w:tr><w:trPr><w:trHeight w:val="900" w:hRule="atLeast"/></w:trPr><w:tc><w:tcPr><w:tcW w:w="4000" w:type="dxa"/><w:vAlign w:val="center"/></w:tcPr><w:p><w:pPr/><w:r><w:rPr><w:b w:val="1"/><w:bCs w:val="1"/></w:rPr><w:t xml:space="preserve">Company Details</w:t></w:r></w:p></w:tc><w:tc><w:tcPr><w:tcW w:w="4000" w:type="dxa"/><w:vAlign w:val="center"/></w:tcPr><w:p><w:pPr/><w:r><w:rPr><w:b w:val="1"/><w:bCs w:val="1"/></w:rPr><w:t xml:space="preserve">Company Contact Details</w:t></w:r></w:p></w:tc></w:tr><w:tr><w:trPr/><w:tc><w:tcPr><w:tcW w:w="4000" w:type="dxa"/></w:tcPr><w:p><w:pPr/><w:r><w:rPr/><w:t xml:space="preserve">Best Koki Automotive Pvt. Ltd.</w:t></w:r></w:p></w:tc><w:tc><w:tcPr><w:tcW w:w="4000" w:type="dxa"/></w:tcPr><w:p><w:pPr/><w:r><w:rPr/><w:t xml:space="preserve">Delhi-Jaipur Highway, 38 KM Stone, Behrampur Road</w:t></w:r></w:p></w:tc></w:tr></w:tbl><w:p><w:pPr><w:sectPr><w:pgSz w:orient="portrait" w:w="11905.511811023622" w:h="16837.79527559055"/><w:pgMar w:top="1440" w:right="1440" w:bottom="1440" w:left="1440" w:header="720" w:footer="720" w:gutter="0"/><w:cols w:num="1" w:space="720"/></w:sectPr></w:pPr></w:p><w:p/><w:p><w:pPr/><w:r><w:rPr><w:sz w:val="32"/><w:szCs w:val="32"/><w:b w:val="1"/><w:bCs w:val="1"/></w:rPr><w:t xml:space="preserve">Company: Bharat Axles Pvt. Ltd.</w:t></w:r></w:p><w:tbl><w:tblGrid><w:gridCol w:w="4000" w:type="dxa"/><w:gridCol w:w="4000" w:type="dxa"/></w:tblGrid><w:tblPr><w:tblStyle w:val="Fancy Table"/></w:tblPr><w:tr><w:trPr><w:trHeight w:val="900" w:hRule="atLeast"/></w:trPr><w:tc><w:tcPr><w:tcW w:w="4000" w:type="dxa"/><w:vAlign w:val="center"/></w:tcPr><w:p><w:pPr/><w:r><w:rPr><w:b w:val="1"/><w:bCs w:val="1"/></w:rPr><w:t xml:space="preserve">Company Details</w:t></w:r></w:p></w:tc><w:tc><w:tcPr><w:tcW w:w="4000" w:type="dxa"/><w:vAlign w:val="center"/></w:tcPr><w:p><w:pPr/><w:r><w:rPr><w:b w:val="1"/><w:bCs w:val="1"/></w:rPr><w:t xml:space="preserve">Company Contact Details</w:t></w:r></w:p></w:tc></w:tr><w:tr><w:trPr/><w:tc><w:tcPr><w:tcW w:w="4000" w:type="dxa"/></w:tcPr><w:p><w:pPr/><w:r><w:rPr/><w:t xml:space="preserve">Bharat Axles Pvt. Ltd.</w:t></w:r></w:p></w:tc><w:tc><w:tcPr><w:tcW w:w="4000" w:type="dxa"/></w:tcPr><w:p><w:pPr/><w:r><w:rPr/><w:t xml:space="preserve">B 57, Group Industrial Area, Wazirpur</w:t></w:r></w:p></w:tc></w:tr></w:tbl><w:p><w:pPr><w:sectPr><w:pgSz w:orient="portrait" w:w="11905.511811023622" w:h="16837.79527559055"/><w:pgMar w:top="1440" w:right="1440" w:bottom="1440" w:left="1440" w:header="720" w:footer="720" w:gutter="0"/><w:cols w:num="1" w:space="720"/></w:sectPr></w:pPr></w:p><w:p/><w:p><w:pPr/><w:r><w:rPr><w:sz w:val="32"/><w:szCs w:val="32"/><w:b w:val="1"/><w:bCs w:val="1"/></w:rPr><w:t xml:space="preserve">Company: Bharat FIH Ltd.</w:t></w:r></w:p><w:tbl><w:tblGrid><w:gridCol w:w="4000" w:type="dxa"/><w:gridCol w:w="4000" w:type="dxa"/></w:tblGrid><w:tblPr><w:tblStyle w:val="Fancy Table"/></w:tblPr><w:tr><w:trPr><w:trHeight w:val="900" w:hRule="atLeast"/></w:trPr><w:tc><w:tcPr><w:tcW w:w="4000" w:type="dxa"/><w:vAlign w:val="center"/></w:tcPr><w:p><w:pPr/><w:r><w:rPr><w:b w:val="1"/><w:bCs w:val="1"/></w:rPr><w:t xml:space="preserve">Company Details</w:t></w:r></w:p></w:tc><w:tc><w:tcPr><w:tcW w:w="4000" w:type="dxa"/><w:vAlign w:val="center"/></w:tcPr><w:p><w:pPr/><w:r><w:rPr><w:b w:val="1"/><w:bCs w:val="1"/></w:rPr><w:t xml:space="preserve">Company Contact Details</w:t></w:r></w:p></w:tc></w:tr><w:tr><w:trPr/><w:tc><w:tcPr><w:tcW w:w="4000" w:type="dxa"/></w:tcPr><w:p><w:pPr/><w:r><w:rPr/><w:t xml:space="preserve">Bharat FIH Ltd.</w:t></w:r></w:p></w:tc><w:tc><w:tcPr><w:tcW w:w="4000" w:type="dxa"/></w:tcPr><w:p><w:pPr/><w:r><w:rPr/><w:t xml:space="preserve">Plot No. M 2 B, SIPCOT Industrial Park Phase II, HI Tech SEZ DTA</w:t></w:r></w:p></w:tc></w:tr></w:tbl><w:p><w:pPr><w:sectPr><w:pgSz w:orient="portrait" w:w="11905.511811023622" w:h="16837.79527559055"/><w:pgMar w:top="1440" w:right="1440" w:bottom="1440" w:left="1440" w:header="720" w:footer="720" w:gutter="0"/><w:cols w:num="1" w:space="720"/></w:sectPr></w:pPr></w:p><w:p/><w:p><w:pPr/><w:r><w:rPr><w:sz w:val="32"/><w:szCs w:val="32"/><w:b w:val="1"/><w:bCs w:val="1"/></w:rPr><w:t xml:space="preserve">Company: Bharat Forge Ltd.</w:t></w:r></w:p><w:tbl><w:tblGrid><w:gridCol w:w="4000" w:type="dxa"/><w:gridCol w:w="4000" w:type="dxa"/></w:tblGrid><w:tblPr><w:tblStyle w:val="Fancy Table"/></w:tblPr><w:tr><w:trPr><w:trHeight w:val="900" w:hRule="atLeast"/></w:trPr><w:tc><w:tcPr><w:tcW w:w="4000" w:type="dxa"/><w:vAlign w:val="center"/></w:tcPr><w:p><w:pPr/><w:r><w:rPr><w:b w:val="1"/><w:bCs w:val="1"/></w:rPr><w:t xml:space="preserve">Company Details</w:t></w:r></w:p></w:tc><w:tc><w:tcPr><w:tcW w:w="4000" w:type="dxa"/><w:vAlign w:val="center"/></w:tcPr><w:p><w:pPr/><w:r><w:rPr><w:b w:val="1"/><w:bCs w:val="1"/></w:rPr><w:t xml:space="preserve">Company Contact Details</w:t></w:r></w:p></w:tc></w:tr><w:tr><w:trPr/><w:tc><w:tcPr><w:tcW w:w="4000" w:type="dxa"/></w:tcPr><w:p><w:pPr/><w:r><w:rPr/><w:t xml:space="preserve">Bharat Forge Ltd.</w:t></w:r></w:p></w:tc><w:tc><w:tcPr><w:tcW w:w="4000" w:type="dxa"/></w:tcPr><w:p><w:pPr/><w:r><w:rPr/><w:t xml:space="preserve">Mundhwa, Pune Cantonment</w:t></w:r></w:p></w:tc></w:tr></w:tbl><w:p><w:pPr><w:sectPr><w:pgSz w:orient="portrait" w:w="11905.511811023622" w:h="16837.79527559055"/><w:pgMar w:top="1440" w:right="1440" w:bottom="1440" w:left="1440" w:header="720" w:footer="720" w:gutter="0"/><w:cols w:num="1" w:space="720"/></w:sectPr></w:pPr></w:p><w:p/><w:p><w:pPr/><w:r><w:rPr><w:sz w:val="32"/><w:szCs w:val="32"/><w:b w:val="1"/><w:bCs w:val="1"/></w:rPr><w:t xml:space="preserve">Company: Bharat Gears Ltd.</w:t></w:r></w:p><w:tbl><w:tblGrid><w:gridCol w:w="4000" w:type="dxa"/><w:gridCol w:w="4000" w:type="dxa"/></w:tblGrid><w:tblPr><w:tblStyle w:val="Fancy Table"/></w:tblPr><w:tr><w:trPr><w:trHeight w:val="900" w:hRule="atLeast"/></w:trPr><w:tc><w:tcPr><w:tcW w:w="4000" w:type="dxa"/><w:vAlign w:val="center"/></w:tcPr><w:p><w:pPr/><w:r><w:rPr><w:b w:val="1"/><w:bCs w:val="1"/></w:rPr><w:t xml:space="preserve">Company Details</w:t></w:r></w:p></w:tc><w:tc><w:tcPr><w:tcW w:w="4000" w:type="dxa"/><w:vAlign w:val="center"/></w:tcPr><w:p><w:pPr/><w:r><w:rPr><w:b w:val="1"/><w:bCs w:val="1"/></w:rPr><w:t xml:space="preserve">Company Contact Details</w:t></w:r></w:p></w:tc></w:tr><w:tr><w:trPr/><w:tc><w:tcPr><w:tcW w:w="4000" w:type="dxa"/></w:tcPr><w:p><w:pPr/><w:r><w:rPr/><w:t xml:space="preserve">Bharat Gears Ltd.</w:t></w:r></w:p></w:tc><w:tc><w:tcPr><w:tcW w:w="4000" w:type="dxa"/></w:tcPr><w:p><w:pPr/><w:r><w:rPr/><w:t xml:space="preserve">14th Floor, Hoechse House, Nariman Point</w:t></w:r></w:p></w:tc></w:tr></w:tbl><w:p><w:pPr><w:sectPr><w:pgSz w:orient="portrait" w:w="11905.511811023622" w:h="16837.79527559055"/><w:pgMar w:top="1440" w:right="1440" w:bottom="1440" w:left="1440" w:header="720" w:footer="720" w:gutter="0"/><w:cols w:num="1" w:space="720"/></w:sectPr></w:pPr></w:p><w:p/><w:p><w:pPr/><w:r><w:rPr><w:sz w:val="32"/><w:szCs w:val="32"/><w:b w:val="1"/><w:bCs w:val="1"/></w:rPr><w:t xml:space="preserve">Company: Bharat Seats Ltd.</w:t></w:r></w:p><w:tbl><w:tblGrid><w:gridCol w:w="4000" w:type="dxa"/><w:gridCol w:w="4000" w:type="dxa"/></w:tblGrid><w:tblPr><w:tblStyle w:val="Fancy Table"/></w:tblPr><w:tr><w:trPr><w:trHeight w:val="900" w:hRule="atLeast"/></w:trPr><w:tc><w:tcPr><w:tcW w:w="4000" w:type="dxa"/><w:vAlign w:val="center"/></w:tcPr><w:p><w:pPr/><w:r><w:rPr><w:b w:val="1"/><w:bCs w:val="1"/></w:rPr><w:t xml:space="preserve">Company Details</w:t></w:r></w:p></w:tc><w:tc><w:tcPr><w:tcW w:w="4000" w:type="dxa"/><w:vAlign w:val="center"/></w:tcPr><w:p><w:pPr/><w:r><w:rPr><w:b w:val="1"/><w:bCs w:val="1"/></w:rPr><w:t xml:space="preserve">Company Contact Details</w:t></w:r></w:p></w:tc></w:tr><w:tr><w:trPr/><w:tc><w:tcPr><w:tcW w:w="4000" w:type="dxa"/></w:tcPr><w:p><w:pPr/><w:r><w:rPr/><w:t xml:space="preserve">Bharat Seats Ltd.</w:t></w:r></w:p></w:tc><w:tc><w:tcPr><w:tcW w:w="4000" w:type="dxa"/></w:tcPr><w:p><w:pPr/><w:r><w:rPr/><w:t xml:space="preserve">Plot No. 1, Maruti Joint Venture Complex</w:t></w:r></w:p></w:tc></w:tr></w:tbl><w:p><w:pPr><w:sectPr><w:pgSz w:orient="portrait" w:w="11905.511811023622" w:h="16837.79527559055"/><w:pgMar w:top="1440" w:right="1440" w:bottom="1440" w:left="1440" w:header="720" w:footer="720" w:gutter="0"/><w:cols w:num="1" w:space="720"/></w:sectPr></w:pPr></w:p><w:p/><w:p><w:pPr/><w:r><w:rPr><w:sz w:val="32"/><w:szCs w:val="32"/><w:b w:val="1"/><w:bCs w:val="1"/></w:rPr><w:t xml:space="preserve">Company: Bhavani Industries India LLP</w:t></w:r></w:p><w:tbl><w:tblGrid><w:gridCol w:w="4000" w:type="dxa"/><w:gridCol w:w="4000" w:type="dxa"/></w:tblGrid><w:tblPr><w:tblStyle w:val="Fancy Table"/></w:tblPr><w:tr><w:trPr><w:trHeight w:val="900" w:hRule="atLeast"/></w:trPr><w:tc><w:tcPr><w:tcW w:w="4000" w:type="dxa"/><w:vAlign w:val="center"/></w:tcPr><w:p><w:pPr/><w:r><w:rPr><w:b w:val="1"/><w:bCs w:val="1"/></w:rPr><w:t xml:space="preserve">Company Details</w:t></w:r></w:p></w:tc><w:tc><w:tcPr><w:tcW w:w="4000" w:type="dxa"/><w:vAlign w:val="center"/></w:tcPr><w:p><w:pPr/><w:r><w:rPr><w:b w:val="1"/><w:bCs w:val="1"/></w:rPr><w:t xml:space="preserve">Company Contact Details</w:t></w:r></w:p></w:tc></w:tr><w:tr><w:trPr/><w:tc><w:tcPr><w:tcW w:w="4000" w:type="dxa"/></w:tcPr><w:p><w:pPr/><w:r><w:rPr/><w:t xml:space="preserve">Bhavani Industries India LLP</w:t></w:r></w:p></w:tc><w:tc><w:tcPr><w:tcW w:w="4000" w:type="dxa"/></w:tcPr><w:p><w:pPr/><w:r><w:rPr/><w:t xml:space="preserve">C 1 B, 236/3</w:t></w:r></w:p></w:tc></w:tr></w:tbl><w:p><w:pPr><w:sectPr><w:pgSz w:orient="portrait" w:w="11905.511811023622" w:h="16837.79527559055"/><w:pgMar w:top="1440" w:right="1440" w:bottom="1440" w:left="1440" w:header="720" w:footer="720" w:gutter="0"/><w:cols w:num="1" w:space="720"/></w:sectPr></w:pPr></w:p><w:p/><w:p><w:pPr/><w:r><w:rPr><w:sz w:val="32"/><w:szCs w:val="32"/><w:b w:val="1"/><w:bCs w:val="1"/></w:rPr><w:t xml:space="preserve">Company: Bhimrajka Mader Coatings Private Limited</w:t></w:r></w:p><w:tbl><w:tblGrid><w:gridCol w:w="4000" w:type="dxa"/><w:gridCol w:w="4000" w:type="dxa"/></w:tblGrid><w:tblPr><w:tblStyle w:val="Fancy Table"/></w:tblPr><w:tr><w:trPr><w:trHeight w:val="900" w:hRule="atLeast"/></w:trPr><w:tc><w:tcPr><w:tcW w:w="4000" w:type="dxa"/><w:vAlign w:val="center"/></w:tcPr><w:p><w:pPr/><w:r><w:rPr><w:b w:val="1"/><w:bCs w:val="1"/></w:rPr><w:t xml:space="preserve">Company Details</w:t></w:r></w:p></w:tc><w:tc><w:tcPr><w:tcW w:w="4000" w:type="dxa"/><w:vAlign w:val="center"/></w:tcPr><w:p><w:pPr/><w:r><w:rPr><w:b w:val="1"/><w:bCs w:val="1"/></w:rPr><w:t xml:space="preserve">Company Contact Details</w:t></w:r></w:p></w:tc></w:tr><w:tr><w:trPr/><w:tc><w:tcPr><w:tcW w:w="4000" w:type="dxa"/></w:tcPr><w:p><w:pPr/><w:r><w:rPr/><w:t xml:space="preserve">Bhimrajka Mader Coatings Private Limited</w:t></w:r></w:p></w:tc><w:tc><w:tcPr><w:tcW w:w="4000" w:type="dxa"/></w:tcPr><w:p><w:pPr/><w:r><w:rPr/><w:t xml:space="preserve">184-B, Maker Tower 'E' Wing, 18th Floor, Cuffe Parade</w:t></w:r></w:p></w:tc></w:tr></w:tbl><w:p><w:pPr><w:sectPr><w:pgSz w:orient="portrait" w:w="11905.511811023622" w:h="16837.79527559055"/><w:pgMar w:top="1440" w:right="1440" w:bottom="1440" w:left="1440" w:header="720" w:footer="720" w:gutter="0"/><w:cols w:num="1" w:space="720"/></w:sectPr></w:pPr></w:p><w:p/><w:p><w:pPr/><w:r><w:rPr><w:sz w:val="32"/><w:szCs w:val="32"/><w:b w:val="1"/><w:bCs w:val="1"/></w:rPr><w:t xml:space="preserve">Company: Bhunit Engineering Company Pvt. Ltd.</w:t></w:r></w:p><w:tbl><w:tblGrid><w:gridCol w:w="4000" w:type="dxa"/><w:gridCol w:w="4000" w:type="dxa"/></w:tblGrid><w:tblPr><w:tblStyle w:val="Fancy Table"/></w:tblPr><w:tr><w:trPr><w:trHeight w:val="900" w:hRule="atLeast"/></w:trPr><w:tc><w:tcPr><w:tcW w:w="4000" w:type="dxa"/><w:vAlign w:val="center"/></w:tcPr><w:p><w:pPr/><w:r><w:rPr><w:b w:val="1"/><w:bCs w:val="1"/></w:rPr><w:t xml:space="preserve">Company Details</w:t></w:r></w:p></w:tc><w:tc><w:tcPr><w:tcW w:w="4000" w:type="dxa"/><w:vAlign w:val="center"/></w:tcPr><w:p><w:pPr/><w:r><w:rPr><w:b w:val="1"/><w:bCs w:val="1"/></w:rPr><w:t xml:space="preserve">Company Contact Details</w:t></w:r></w:p></w:tc></w:tr><w:tr><w:trPr/><w:tc><w:tcPr><w:tcW w:w="4000" w:type="dxa"/></w:tcPr><w:p><w:pPr/><w:r><w:rPr/><w:t xml:space="preserve">Bhunit Engineering Company Pvt. Ltd.</w:t></w:r></w:p></w:tc><w:tc><w:tcPr><w:tcW w:w="4000" w:type="dxa"/></w:tcPr><w:p><w:pPr/><w:r><w:rPr/><w:t xml:space="preserve">Village Deoli, Mandkol Road, Near Railway Crossing</w:t></w:r></w:p></w:tc></w:tr></w:tbl><w:p><w:pPr><w:sectPr><w:pgSz w:orient="portrait" w:w="11905.511811023622" w:h="16837.79527559055"/><w:pgMar w:top="1440" w:right="1440" w:bottom="1440" w:left="1440" w:header="720" w:footer="720" w:gutter="0"/><w:cols w:num="1" w:space="720"/></w:sectPr></w:pPr></w:p><w:p/><w:p><w:pPr/><w:r><w:rPr><w:sz w:val="32"/><w:szCs w:val="32"/><w:b w:val="1"/><w:bCs w:val="1"/></w:rPr><w:t xml:space="preserve">Company: Bimetal Bearings Ltd.</w:t></w:r></w:p><w:tbl><w:tblGrid><w:gridCol w:w="4000" w:type="dxa"/><w:gridCol w:w="4000" w:type="dxa"/></w:tblGrid><w:tblPr><w:tblStyle w:val="Fancy Table"/></w:tblPr><w:tr><w:trPr><w:trHeight w:val="900" w:hRule="atLeast"/></w:trPr><w:tc><w:tcPr><w:tcW w:w="4000" w:type="dxa"/><w:vAlign w:val="center"/></w:tcPr><w:p><w:pPr/><w:r><w:rPr><w:b w:val="1"/><w:bCs w:val="1"/></w:rPr><w:t xml:space="preserve">Company Details</w:t></w:r></w:p></w:tc><w:tc><w:tcPr><w:tcW w:w="4000" w:type="dxa"/><w:vAlign w:val="center"/></w:tcPr><w:p><w:pPr/><w:r><w:rPr><w:b w:val="1"/><w:bCs w:val="1"/></w:rPr><w:t xml:space="preserve">Company Contact Details</w:t></w:r></w:p></w:tc></w:tr><w:tr><w:trPr/><w:tc><w:tcPr><w:tcW w:w="4000" w:type="dxa"/></w:tcPr><w:p><w:pPr/><w:r><w:rPr/><w:t xml:space="preserve">Bimetal Bearings Ltd.</w:t></w:r></w:p></w:tc><w:tc><w:tcPr><w:tcW w:w="4000" w:type="dxa"/></w:tcPr><w:p><w:pPr/><w:r><w:rPr/><w:t xml:space="preserve">18, Race Course Road</w:t></w:r></w:p></w:tc></w:tr></w:tbl><w:p><w:pPr><w:sectPr><w:pgSz w:orient="portrait" w:w="11905.511811023622" w:h="16837.79527559055"/><w:pgMar w:top="1440" w:right="1440" w:bottom="1440" w:left="1440" w:header="720" w:footer="720" w:gutter="0"/><w:cols w:num="1" w:space="720"/></w:sectPr></w:pPr></w:p><w:p/><w:p><w:pPr/><w:r><w:rPr><w:sz w:val="32"/><w:szCs w:val="32"/><w:b w:val="1"/><w:bCs w:val="1"/></w:rPr><w:t xml:space="preserve">Company: Bindra Motors Pvt. Ltd.</w:t></w:r></w:p><w:tbl><w:tblGrid><w:gridCol w:w="4000" w:type="dxa"/><w:gridCol w:w="4000" w:type="dxa"/></w:tblGrid><w:tblPr><w:tblStyle w:val="Fancy Table"/></w:tblPr><w:tr><w:trPr><w:trHeight w:val="900" w:hRule="atLeast"/></w:trPr><w:tc><w:tcPr><w:tcW w:w="4000" w:type="dxa"/><w:vAlign w:val="center"/></w:tcPr><w:p><w:pPr/><w:r><w:rPr><w:b w:val="1"/><w:bCs w:val="1"/></w:rPr><w:t xml:space="preserve">Company Details</w:t></w:r></w:p></w:tc><w:tc><w:tcPr><w:tcW w:w="4000" w:type="dxa"/><w:vAlign w:val="center"/></w:tcPr><w:p><w:pPr/><w:r><w:rPr><w:b w:val="1"/><w:bCs w:val="1"/></w:rPr><w:t xml:space="preserve">Company Contact Details</w:t></w:r></w:p></w:tc></w:tr><w:tr><w:trPr/><w:tc><w:tcPr><w:tcW w:w="4000" w:type="dxa"/></w:tcPr><w:p><w:pPr/><w:r><w:rPr/><w:t xml:space="preserve">Bindra Motors Pvt. Ltd.</w:t></w:r></w:p></w:tc><w:tc><w:tcPr><w:tcW w:w="4000" w:type="dxa"/></w:tcPr><w:p><w:pPr/><w:r><w:rPr/><w:t xml:space="preserve">1554, Church Road</w:t></w:r></w:p></w:tc></w:tr></w:tbl><w:p><w:pPr><w:sectPr><w:pgSz w:orient="portrait" w:w="11905.511811023622" w:h="16837.79527559055"/><w:pgMar w:top="1440" w:right="1440" w:bottom="1440" w:left="1440" w:header="720" w:footer="720" w:gutter="0"/><w:cols w:num="1" w:space="720"/></w:sectPr></w:pPr></w:p><w:p/><w:p><w:pPr/><w:r><w:rPr><w:sz w:val="32"/><w:szCs w:val="32"/><w:b w:val="1"/><w:bCs w:val="1"/></w:rPr><w:t xml:space="preserve">Company: BLW Engine Valves Pvt. Ltd.</w:t></w:r></w:p><w:tbl><w:tblGrid><w:gridCol w:w="4000" w:type="dxa"/><w:gridCol w:w="4000" w:type="dxa"/></w:tblGrid><w:tblPr><w:tblStyle w:val="Fancy Table"/></w:tblPr><w:tr><w:trPr><w:trHeight w:val="900" w:hRule="atLeast"/></w:trPr><w:tc><w:tcPr><w:tcW w:w="4000" w:type="dxa"/><w:vAlign w:val="center"/></w:tcPr><w:p><w:pPr/><w:r><w:rPr><w:b w:val="1"/><w:bCs w:val="1"/></w:rPr><w:t xml:space="preserve">Company Details</w:t></w:r></w:p></w:tc><w:tc><w:tcPr><w:tcW w:w="4000" w:type="dxa"/><w:vAlign w:val="center"/></w:tcPr><w:p><w:pPr/><w:r><w:rPr><w:b w:val="1"/><w:bCs w:val="1"/></w:rPr><w:t xml:space="preserve">Company Contact Details</w:t></w:r></w:p></w:tc></w:tr><w:tr><w:trPr/><w:tc><w:tcPr><w:tcW w:w="4000" w:type="dxa"/></w:tcPr><w:p><w:pPr/><w:r><w:rPr/><w:t xml:space="preserve">BLW Engine Valves Pvt. Ltd.</w:t></w:r></w:p></w:tc><w:tc><w:tcPr><w:tcW w:w="4000" w:type="dxa"/></w:tcPr><w:p><w:pPr/><w:r><w:rPr/><w:t xml:space="preserve">Plot No. 2278, 2281, 2284, 2285, MIE Part B, Industrial Area</w:t></w:r></w:p></w:tc></w:tr></w:tbl><w:p><w:pPr><w:sectPr><w:pgSz w:orient="portrait" w:w="11905.511811023622" w:h="16837.79527559055"/><w:pgMar w:top="1440" w:right="1440" w:bottom="1440" w:left="1440" w:header="720" w:footer="720" w:gutter="0"/><w:cols w:num="1" w:space="720"/></w:sectPr></w:pPr></w:p><w:p/><w:p><w:pPr/><w:r><w:rPr><w:sz w:val="32"/><w:szCs w:val="32"/><w:b w:val="1"/><w:bCs w:val="1"/></w:rPr><w:t xml:space="preserve">Company: BMC Metalcast Pvt. Ltd.</w:t></w:r></w:p><w:tbl><w:tblGrid><w:gridCol w:w="4000" w:type="dxa"/><w:gridCol w:w="4000" w:type="dxa"/></w:tblGrid><w:tblPr><w:tblStyle w:val="Fancy Table"/></w:tblPr><w:tr><w:trPr><w:trHeight w:val="900" w:hRule="atLeast"/></w:trPr><w:tc><w:tcPr><w:tcW w:w="4000" w:type="dxa"/><w:vAlign w:val="center"/></w:tcPr><w:p><w:pPr/><w:r><w:rPr><w:b w:val="1"/><w:bCs w:val="1"/></w:rPr><w:t xml:space="preserve">Company Details</w:t></w:r></w:p></w:tc><w:tc><w:tcPr><w:tcW w:w="4000" w:type="dxa"/><w:vAlign w:val="center"/></w:tcPr><w:p><w:pPr/><w:r><w:rPr><w:b w:val="1"/><w:bCs w:val="1"/></w:rPr><w:t xml:space="preserve">Company Contact Details</w:t></w:r></w:p></w:tc></w:tr><w:tr><w:trPr/><w:tc><w:tcPr><w:tcW w:w="4000" w:type="dxa"/></w:tcPr><w:p><w:pPr/><w:r><w:rPr/><w:t xml:space="preserve">BMC Metalcast Pvt. Ltd.</w:t></w:r></w:p></w:tc><w:tc><w:tcPr><w:tcW w:w="4000" w:type="dxa"/></w:tcPr><w:p><w:pPr/><w:r><w:rPr/><w:t xml:space="preserve">A 18-19, 2nd Phase, Adityapur Industrial Area</w:t></w:r></w:p></w:tc></w:tr></w:tbl><w:p><w:pPr><w:sectPr><w:pgSz w:orient="portrait" w:w="11905.511811023622" w:h="16837.79527559055"/><w:pgMar w:top="1440" w:right="1440" w:bottom="1440" w:left="1440" w:header="720" w:footer="720" w:gutter="0"/><w:cols w:num="1" w:space="720"/></w:sectPr></w:pPr></w:p><w:p/><w:p><w:pPr/><w:r><w:rPr><w:sz w:val="32"/><w:szCs w:val="32"/><w:b w:val="1"/><w:bCs w:val="1"/></w:rPr><w:t xml:space="preserve">Company: Bohra Rubber Pvt. Ltd.</w:t></w:r></w:p><w:tbl><w:tblGrid><w:gridCol w:w="4000" w:type="dxa"/><w:gridCol w:w="4000" w:type="dxa"/></w:tblGrid><w:tblPr><w:tblStyle w:val="Fancy Table"/></w:tblPr><w:tr><w:trPr><w:trHeight w:val="900" w:hRule="atLeast"/></w:trPr><w:tc><w:tcPr><w:tcW w:w="4000" w:type="dxa"/><w:vAlign w:val="center"/></w:tcPr><w:p><w:pPr/><w:r><w:rPr><w:b w:val="1"/><w:bCs w:val="1"/></w:rPr><w:t xml:space="preserve">Company Details</w:t></w:r></w:p></w:tc><w:tc><w:tcPr><w:tcW w:w="4000" w:type="dxa"/><w:vAlign w:val="center"/></w:tcPr><w:p><w:pPr/><w:r><w:rPr><w:b w:val="1"/><w:bCs w:val="1"/></w:rPr><w:t xml:space="preserve">Company Contact Details</w:t></w:r></w:p></w:tc></w:tr><w:tr><w:trPr/><w:tc><w:tcPr><w:tcW w:w="4000" w:type="dxa"/></w:tcPr><w:p><w:pPr/><w:r><w:rPr/><w:t xml:space="preserve">Bohra Rubber Pvt. Ltd.</w:t></w:r></w:p></w:tc><w:tc><w:tcPr><w:tcW w:w="4000" w:type="dxa"/></w:tcPr><w:p><w:pPr/><w:r><w:rPr/><w:t xml:space="preserve">24/4, Delhi-Agra Highway, Sector 59</w:t></w:r></w:p></w:tc></w:tr></w:tbl><w:p><w:pPr><w:sectPr><w:pgSz w:orient="portrait" w:w="11905.511811023622" w:h="16837.79527559055"/><w:pgMar w:top="1440" w:right="1440" w:bottom="1440" w:left="1440" w:header="720" w:footer="720" w:gutter="0"/><w:cols w:num="1" w:space="720"/></w:sectPr></w:pPr></w:p><w:p/><w:p><w:pPr/><w:r><w:rPr><w:sz w:val="32"/><w:szCs w:val="32"/><w:b w:val="1"/><w:bCs w:val="1"/></w:rPr><w:t xml:space="preserve">Company: Bollhoff Fastenings Pvt. Ltd.</w:t></w:r></w:p><w:tbl><w:tblGrid><w:gridCol w:w="4000" w:type="dxa"/><w:gridCol w:w="4000" w:type="dxa"/></w:tblGrid><w:tblPr><w:tblStyle w:val="Fancy Table"/></w:tblPr><w:tr><w:trPr><w:trHeight w:val="900" w:hRule="atLeast"/></w:trPr><w:tc><w:tcPr><w:tcW w:w="4000" w:type="dxa"/><w:vAlign w:val="center"/></w:tcPr><w:p><w:pPr/><w:r><w:rPr><w:b w:val="1"/><w:bCs w:val="1"/></w:rPr><w:t xml:space="preserve">Company Details</w:t></w:r></w:p></w:tc><w:tc><w:tcPr><w:tcW w:w="4000" w:type="dxa"/><w:vAlign w:val="center"/></w:tcPr><w:p><w:pPr/><w:r><w:rPr><w:b w:val="1"/><w:bCs w:val="1"/></w:rPr><w:t xml:space="preserve">Company Contact Details</w:t></w:r></w:p></w:tc></w:tr><w:tr><w:trPr/><w:tc><w:tcPr><w:tcW w:w="4000" w:type="dxa"/></w:tcPr><w:p><w:pPr/><w:r><w:rPr/><w:t xml:space="preserve">Bollhoff Fastenings Pvt. Ltd.</w:t></w:r></w:p></w:tc><w:tc><w:tcPr><w:tcW w:w="4000" w:type="dxa"/></w:tcPr><w:p><w:pPr/><w:r><w:rPr/><w:t xml:space="preserve">Plot No. 771, Udyog Vihar Phase V</w:t></w:r></w:p></w:tc></w:tr></w:tbl><w:p><w:pPr><w:sectPr><w:pgSz w:orient="portrait" w:w="11905.511811023622" w:h="16837.79527559055"/><w:pgMar w:top="1440" w:right="1440" w:bottom="1440" w:left="1440" w:header="720" w:footer="720" w:gutter="0"/><w:cols w:num="1" w:space="720"/></w:sectPr></w:pPr></w:p><w:p/><w:p><w:pPr/><w:r><w:rPr><w:sz w:val="32"/><w:szCs w:val="32"/><w:b w:val="1"/><w:bCs w:val="1"/></w:rPr><w:t xml:space="preserve">Company: Bony Polymers Pvt.  Ltd.</w:t></w:r></w:p><w:tbl><w:tblGrid><w:gridCol w:w="4000" w:type="dxa"/><w:gridCol w:w="4000" w:type="dxa"/></w:tblGrid><w:tblPr><w:tblStyle w:val="Fancy Table"/></w:tblPr><w:tr><w:trPr><w:trHeight w:val="900" w:hRule="atLeast"/></w:trPr><w:tc><w:tcPr><w:tcW w:w="4000" w:type="dxa"/><w:vAlign w:val="center"/></w:tcPr><w:p><w:pPr/><w:r><w:rPr><w:b w:val="1"/><w:bCs w:val="1"/></w:rPr><w:t xml:space="preserve">Company Details</w:t></w:r></w:p></w:tc><w:tc><w:tcPr><w:tcW w:w="4000" w:type="dxa"/><w:vAlign w:val="center"/></w:tcPr><w:p><w:pPr/><w:r><w:rPr><w:b w:val="1"/><w:bCs w:val="1"/></w:rPr><w:t xml:space="preserve">Company Contact Details</w:t></w:r></w:p></w:tc></w:tr><w:tr><w:trPr/><w:tc><w:tcPr><w:tcW w:w="4000" w:type="dxa"/></w:tcPr><w:p><w:pPr/><w:r><w:rPr/><w:t xml:space="preserve">Bony Polymers Pvt.  Ltd.</w:t></w:r></w:p></w:tc><w:tc><w:tcPr><w:tcW w:w="4000" w:type="dxa"/></w:tcPr><w:p><w:pPr/><w:r><w:rPr/><w:t xml:space="preserve">Plot No. 37P, Sector 6</w:t></w:r></w:p></w:tc></w:tr></w:tbl><w:p><w:pPr><w:sectPr><w:pgSz w:orient="portrait" w:w="11905.511811023622" w:h="16837.79527559055"/><w:pgMar w:top="1440" w:right="1440" w:bottom="1440" w:left="1440" w:header="720" w:footer="720" w:gutter="0"/><w:cols w:num="1" w:space="720"/></w:sectPr></w:pPr></w:p><w:p/><w:p><w:pPr/><w:r><w:rPr><w:sz w:val="32"/><w:szCs w:val="32"/><w:b w:val="1"/><w:bCs w:val="1"/></w:rPr><w:t xml:space="preserve">Company: BorgWarner Cooling Systems India Pvt. Ltd.</w:t></w:r></w:p><w:tbl><w:tblGrid><w:gridCol w:w="4000" w:type="dxa"/><w:gridCol w:w="4000" w:type="dxa"/></w:tblGrid><w:tblPr><w:tblStyle w:val="Fancy Table"/></w:tblPr><w:tr><w:trPr><w:trHeight w:val="900" w:hRule="atLeast"/></w:trPr><w:tc><w:tcPr><w:tcW w:w="4000" w:type="dxa"/><w:vAlign w:val="center"/></w:tcPr><w:p><w:pPr/><w:r><w:rPr><w:b w:val="1"/><w:bCs w:val="1"/></w:rPr><w:t xml:space="preserve">Company Details</w:t></w:r></w:p></w:tc><w:tc><w:tcPr><w:tcW w:w="4000" w:type="dxa"/><w:vAlign w:val="center"/></w:tcPr><w:p><w:pPr/><w:r><w:rPr><w:b w:val="1"/><w:bCs w:val="1"/></w:rPr><w:t xml:space="preserve">Company Contact Details</w:t></w:r></w:p></w:tc></w:tr><w:tr><w:trPr/><w:tc><w:tcPr><w:tcW w:w="4000" w:type="dxa"/></w:tcPr><w:p><w:pPr/><w:r><w:rPr/><w:t xml:space="preserve">BorgWarner Cooling Systems India Pvt. Ltd.</w:t></w:r></w:p></w:tc><w:tc><w:tcPr><w:tcW w:w="4000" w:type="dxa"/></w:tcPr><w:p><w:pPr/><w:r><w:rPr/><w:t xml:space="preserve">Plot No. E 14, Sipcot Industrial Park, Mambakkam Village, Sriperumbudur</w:t></w:r></w:p></w:tc></w:tr></w:tbl><w:p><w:pPr><w:sectPr><w:pgSz w:orient="portrait" w:w="11905.511811023622" w:h="16837.79527559055"/><w:pgMar w:top="1440" w:right="1440" w:bottom="1440" w:left="1440" w:header="720" w:footer="720" w:gutter="0"/><w:cols w:num="1" w:space="720"/></w:sectPr></w:pPr></w:p><w:p/><w:p><w:pPr/><w:r><w:rPr><w:sz w:val="32"/><w:szCs w:val="32"/><w:b w:val="1"/><w:bCs w:val="1"/></w:rPr><w:t xml:space="preserve">Company: BorgWarner Morse Systems India Pvt. Ltd.</w:t></w:r></w:p><w:tbl><w:tblGrid><w:gridCol w:w="4000" w:type="dxa"/><w:gridCol w:w="4000" w:type="dxa"/></w:tblGrid><w:tblPr><w:tblStyle w:val="Fancy Table"/></w:tblPr><w:tr><w:trPr><w:trHeight w:val="900" w:hRule="atLeast"/></w:trPr><w:tc><w:tcPr><w:tcW w:w="4000" w:type="dxa"/><w:vAlign w:val="center"/></w:tcPr><w:p><w:pPr/><w:r><w:rPr><w:b w:val="1"/><w:bCs w:val="1"/></w:rPr><w:t xml:space="preserve">Company Details</w:t></w:r></w:p></w:tc><w:tc><w:tcPr><w:tcW w:w="4000" w:type="dxa"/><w:vAlign w:val="center"/></w:tcPr><w:p><w:pPr/><w:r><w:rPr><w:b w:val="1"/><w:bCs w:val="1"/></w:rPr><w:t xml:space="preserve">Company Contact Details</w:t></w:r></w:p></w:tc></w:tr><w:tr><w:trPr/><w:tc><w:tcPr><w:tcW w:w="4000" w:type="dxa"/></w:tcPr><w:p><w:pPr/><w:r><w:rPr/><w:t xml:space="preserve">BorgWarner Morse Systems India Pvt. Ltd.</w:t></w:r></w:p></w:tc><w:tc><w:tcPr><w:tcW w:w="4000" w:type="dxa"/></w:tcPr><w:p><w:pPr/><w:r><w:rPr/><w:t xml:space="preserve">Plot No. 79, Sidco Industrial Estate, Kakkalur</w:t></w:r></w:p></w:tc></w:tr></w:tbl><w:p><w:pPr><w:sectPr><w:pgSz w:orient="portrait" w:w="11905.511811023622" w:h="16837.79527559055"/><w:pgMar w:top="1440" w:right="1440" w:bottom="1440" w:left="1440" w:header="720" w:footer="720" w:gutter="0"/><w:cols w:num="1" w:space="720"/></w:sectPr></w:pPr></w:p><w:p/><w:p><w:pPr/><w:r><w:rPr><w:sz w:val="32"/><w:szCs w:val="32"/><w:b w:val="1"/><w:bCs w:val="1"/></w:rPr><w:t xml:space="preserve">Company: Bosch Chassis Systems India Pvt. Ltd.</w:t></w:r></w:p><w:tbl><w:tblGrid><w:gridCol w:w="4000" w:type="dxa"/><w:gridCol w:w="4000" w:type="dxa"/></w:tblGrid><w:tblPr><w:tblStyle w:val="Fancy Table"/></w:tblPr><w:tr><w:trPr><w:trHeight w:val="900" w:hRule="atLeast"/></w:trPr><w:tc><w:tcPr><w:tcW w:w="4000" w:type="dxa"/><w:vAlign w:val="center"/></w:tcPr><w:p><w:pPr/><w:r><w:rPr><w:b w:val="1"/><w:bCs w:val="1"/></w:rPr><w:t xml:space="preserve">Company Details</w:t></w:r></w:p></w:tc><w:tc><w:tcPr><w:tcW w:w="4000" w:type="dxa"/><w:vAlign w:val="center"/></w:tcPr><w:p><w:pPr/><w:r><w:rPr><w:b w:val="1"/><w:bCs w:val="1"/></w:rPr><w:t xml:space="preserve">Company Contact Details</w:t></w:r></w:p></w:tc></w:tr><w:tr><w:trPr/><w:tc><w:tcPr><w:tcW w:w="4000" w:type="dxa"/></w:tcPr><w:p><w:pPr/><w:r><w:rPr/><w:t xml:space="preserve">Bosch Chassis Systems India Pvt. Ltd.</w:t></w:r></w:p></w:tc><w:tc><w:tcPr><w:tcW w:w="4000" w:type="dxa"/></w:tcPr><w:p><w:pPr/><w:r><w:rPr/><w:t xml:space="preserve">Gat No. 306, Nanekarwadi, Tal. Rajgurunagar</w:t></w:r></w:p></w:tc></w:tr></w:tbl><w:p><w:pPr><w:sectPr><w:pgSz w:orient="portrait" w:w="11905.511811023622" w:h="16837.79527559055"/><w:pgMar w:top="1440" w:right="1440" w:bottom="1440" w:left="1440" w:header="720" w:footer="720" w:gutter="0"/><w:cols w:num="1" w:space="720"/></w:sectPr></w:pPr></w:p><w:p/><w:p><w:pPr/><w:r><w:rPr><w:sz w:val="32"/><w:szCs w:val="32"/><w:b w:val="1"/><w:bCs w:val="1"/></w:rPr><w:t xml:space="preserve">Company: Bosch Ltd.</w:t></w:r></w:p><w:tbl><w:tblGrid><w:gridCol w:w="4000" w:type="dxa"/><w:gridCol w:w="4000" w:type="dxa"/></w:tblGrid><w:tblPr><w:tblStyle w:val="Fancy Table"/></w:tblPr><w:tr><w:trPr><w:trHeight w:val="900" w:hRule="atLeast"/></w:trPr><w:tc><w:tcPr><w:tcW w:w="4000" w:type="dxa"/><w:vAlign w:val="center"/></w:tcPr><w:p><w:pPr/><w:r><w:rPr><w:b w:val="1"/><w:bCs w:val="1"/></w:rPr><w:t xml:space="preserve">Company Details</w:t></w:r></w:p></w:tc><w:tc><w:tcPr><w:tcW w:w="4000" w:type="dxa"/><w:vAlign w:val="center"/></w:tcPr><w:p><w:pPr/><w:r><w:rPr><w:b w:val="1"/><w:bCs w:val="1"/></w:rPr><w:t xml:space="preserve">Company Contact Details</w:t></w:r></w:p></w:tc></w:tr><w:tr><w:trPr/><w:tc><w:tcPr><w:tcW w:w="4000" w:type="dxa"/></w:tcPr><w:p><w:pPr/><w:r><w:rPr/><w:t xml:space="preserve">Bosch Ltd.</w:t></w:r></w:p></w:tc><w:tc><w:tcPr><w:tcW w:w="4000" w:type="dxa"/></w:tcPr><w:p><w:pPr/><w:r><w:rPr/><w:t xml:space="preserve">PB No. 300, Hosur Road, Adugodi</w:t></w:r></w:p></w:tc></w:tr></w:tbl><w:p><w:pPr><w:sectPr><w:pgSz w:orient="portrait" w:w="11905.511811023622" w:h="16837.79527559055"/><w:pgMar w:top="1440" w:right="1440" w:bottom="1440" w:left="1440" w:header="720" w:footer="720" w:gutter="0"/><w:cols w:num="1" w:space="720"/></w:sectPr></w:pPr></w:p><w:p/><w:p><w:pPr/><w:r><w:rPr><w:sz w:val="32"/><w:szCs w:val="32"/><w:b w:val="1"/><w:bCs w:val="1"/></w:rPr><w:t xml:space="preserve">Company: Brakes India Pvt. Ltd.</w:t></w:r></w:p><w:tbl><w:tblGrid><w:gridCol w:w="4000" w:type="dxa"/><w:gridCol w:w="4000" w:type="dxa"/></w:tblGrid><w:tblPr><w:tblStyle w:val="Fancy Table"/></w:tblPr><w:tr><w:trPr><w:trHeight w:val="900" w:hRule="atLeast"/></w:trPr><w:tc><w:tcPr><w:tcW w:w="4000" w:type="dxa"/><w:vAlign w:val="center"/></w:tcPr><w:p><w:pPr/><w:r><w:rPr><w:b w:val="1"/><w:bCs w:val="1"/></w:rPr><w:t xml:space="preserve">Company Details</w:t></w:r></w:p></w:tc><w:tc><w:tcPr><w:tcW w:w="4000" w:type="dxa"/><w:vAlign w:val="center"/></w:tcPr><w:p><w:pPr/><w:r><w:rPr><w:b w:val="1"/><w:bCs w:val="1"/></w:rPr><w:t xml:space="preserve">Company Contact Details</w:t></w:r></w:p></w:tc></w:tr><w:tr><w:trPr/><w:tc><w:tcPr><w:tcW w:w="4000" w:type="dxa"/></w:tcPr><w:p><w:pPr/><w:r><w:rPr/><w:t xml:space="preserve">Brakes India Pvt. Ltd.</w:t></w:r></w:p></w:tc><w:tc><w:tcPr><w:tcW w:w="4000" w:type="dxa"/></w:tcPr><w:p><w:pPr/><w:r><w:rPr/><w:t xml:space="preserve">MTH Road, Padi</w:t></w:r></w:p></w:tc></w:tr></w:tbl><w:p><w:pPr><w:sectPr><w:pgSz w:orient="portrait" w:w="11905.511811023622" w:h="16837.79527559055"/><w:pgMar w:top="1440" w:right="1440" w:bottom="1440" w:left="1440" w:header="720" w:footer="720" w:gutter="0"/><w:cols w:num="1" w:space="720"/></w:sectPr></w:pPr></w:p><w:p/><w:p><w:pPr/><w:r><w:rPr><w:sz w:val="32"/><w:szCs w:val="32"/><w:b w:val="1"/><w:bCs w:val="1"/></w:rPr><w:t xml:space="preserve">Company: Brakewel Automotive Components (I) Pvt Ltd.</w:t></w:r></w:p><w:tbl><w:tblGrid><w:gridCol w:w="4000" w:type="dxa"/><w:gridCol w:w="4000" w:type="dxa"/></w:tblGrid><w:tblPr><w:tblStyle w:val="Fancy Table"/></w:tblPr><w:tr><w:trPr><w:trHeight w:val="900" w:hRule="atLeast"/></w:trPr><w:tc><w:tcPr><w:tcW w:w="4000" w:type="dxa"/><w:vAlign w:val="center"/></w:tcPr><w:p><w:pPr/><w:r><w:rPr><w:b w:val="1"/><w:bCs w:val="1"/></w:rPr><w:t xml:space="preserve">Company Details</w:t></w:r></w:p></w:tc><w:tc><w:tcPr><w:tcW w:w="4000" w:type="dxa"/><w:vAlign w:val="center"/></w:tcPr><w:p><w:pPr/><w:r><w:rPr><w:b w:val="1"/><w:bCs w:val="1"/></w:rPr><w:t xml:space="preserve">Company Contact Details</w:t></w:r></w:p></w:tc></w:tr><w:tr><w:trPr/><w:tc><w:tcPr><w:tcW w:w="4000" w:type="dxa"/></w:tcPr><w:p><w:pPr/><w:r><w:rPr/><w:t xml:space="preserve">Brakewel Automotive Components (I) Pvt Ltd.</w:t></w:r></w:p></w:tc><w:tc><w:tcPr><w:tcW w:w="4000" w:type="dxa"/></w:tcPr><w:p><w:pPr/><w:r><w:rPr/><w:t xml:space="preserve">C 28, Sector 57</w:t></w:r></w:p></w:tc></w:tr></w:tbl><w:p><w:pPr><w:sectPr><w:pgSz w:orient="portrait" w:w="11905.511811023622" w:h="16837.79527559055"/><w:pgMar w:top="1440" w:right="1440" w:bottom="1440" w:left="1440" w:header="720" w:footer="720" w:gutter="0"/><w:cols w:num="1" w:space="720"/></w:sectPr></w:pPr></w:p><w:p/><w:p><w:pPr/><w:r><w:rPr><w:sz w:val="32"/><w:szCs w:val="32"/><w:b w:val="1"/><w:bCs w:val="1"/></w:rPr><w:t xml:space="preserve">Company: Brembo Brake India Pvt. Ltd.</w:t></w:r></w:p><w:tbl><w:tblGrid><w:gridCol w:w="4000" w:type="dxa"/><w:gridCol w:w="4000" w:type="dxa"/></w:tblGrid><w:tblPr><w:tblStyle w:val="Fancy Table"/></w:tblPr><w:tr><w:trPr><w:trHeight w:val="900" w:hRule="atLeast"/></w:trPr><w:tc><w:tcPr><w:tcW w:w="4000" w:type="dxa"/><w:vAlign w:val="center"/></w:tcPr><w:p><w:pPr/><w:r><w:rPr><w:b w:val="1"/><w:bCs w:val="1"/></w:rPr><w:t xml:space="preserve">Company Details</w:t></w:r></w:p></w:tc><w:tc><w:tcPr><w:tcW w:w="4000" w:type="dxa"/><w:vAlign w:val="center"/></w:tcPr><w:p><w:pPr/><w:r><w:rPr><w:b w:val="1"/><w:bCs w:val="1"/></w:rPr><w:t xml:space="preserve">Company Contact Details</w:t></w:r></w:p></w:tc></w:tr><w:tr><w:trPr/><w:tc><w:tcPr><w:tcW w:w="4000" w:type="dxa"/></w:tcPr><w:p><w:pPr/><w:r><w:rPr/><w:t xml:space="preserve">Brembo Brake India Pvt. Ltd.</w:t></w:r></w:p></w:tc><w:tc><w:tcPr><w:tcW w:w="4000" w:type="dxa"/></w:tcPr><w:p><w:pPr/><w:r><w:rPr/><w:t xml:space="preserve">Gat No. 307 (7 & 8), Village Nanekarwadi, Chakan, Tal. Khed</w:t></w:r></w:p></w:tc></w:tr></w:tbl><w:p><w:pPr><w:sectPr><w:pgSz w:orient="portrait" w:w="11905.511811023622" w:h="16837.79527559055"/><w:pgMar w:top="1440" w:right="1440" w:bottom="1440" w:left="1440" w:header="720" w:footer="720" w:gutter="0"/><w:cols w:num="1" w:space="720"/></w:sectPr></w:pPr></w:p><w:p/><w:p><w:pPr/><w:r><w:rPr><w:sz w:val="32"/><w:szCs w:val="32"/><w:b w:val="1"/><w:bCs w:val="1"/></w:rPr><w:t xml:space="preserve">Company: Brite Polytech Pvt. Ltd.</w:t></w:r></w:p><w:tbl><w:tblGrid><w:gridCol w:w="4000" w:type="dxa"/><w:gridCol w:w="4000" w:type="dxa"/></w:tblGrid><w:tblPr><w:tblStyle w:val="Fancy Table"/></w:tblPr><w:tr><w:trPr><w:trHeight w:val="900" w:hRule="atLeast"/></w:trPr><w:tc><w:tcPr><w:tcW w:w="4000" w:type="dxa"/><w:vAlign w:val="center"/></w:tcPr><w:p><w:pPr/><w:r><w:rPr><w:b w:val="1"/><w:bCs w:val="1"/></w:rPr><w:t xml:space="preserve">Company Details</w:t></w:r></w:p></w:tc><w:tc><w:tcPr><w:tcW w:w="4000" w:type="dxa"/><w:vAlign w:val="center"/></w:tcPr><w:p><w:pPr/><w:r><w:rPr><w:b w:val="1"/><w:bCs w:val="1"/></w:rPr><w:t xml:space="preserve">Company Contact Details</w:t></w:r></w:p></w:tc></w:tr><w:tr><w:trPr/><w:tc><w:tcPr><w:tcW w:w="4000" w:type="dxa"/></w:tcPr><w:p><w:pPr/><w:r><w:rPr/><w:t xml:space="preserve">Brite Polytech Pvt. Ltd.</w:t></w:r></w:p></w:tc><w:tc><w:tcPr><w:tcW w:w="4000" w:type="dxa"/></w:tcPr><w:p><w:pPr/><w:r><w:rPr/><w:t xml:space="preserve">20 B, Abdul Hamid Street</w:t></w:r></w:p></w:tc></w:tr></w:tbl><w:p><w:pPr><w:sectPr><w:pgSz w:orient="portrait" w:w="11905.511811023622" w:h="16837.79527559055"/><w:pgMar w:top="1440" w:right="1440" w:bottom="1440" w:left="1440" w:header="720" w:footer="720" w:gutter="0"/><w:cols w:num="1" w:space="720"/></w:sectPr></w:pPr></w:p><w:p/><w:p><w:pPr/><w:r><w:rPr><w:sz w:val="32"/><w:szCs w:val="32"/><w:b w:val="1"/><w:bCs w:val="1"/></w:rPr><w:t xml:space="preserve">Company: Brose India Automotive Systems Pvt. Ltd.</w:t></w:r></w:p><w:tbl><w:tblGrid><w:gridCol w:w="4000" w:type="dxa"/><w:gridCol w:w="4000" w:type="dxa"/></w:tblGrid><w:tblPr><w:tblStyle w:val="Fancy Table"/></w:tblPr><w:tr><w:trPr><w:trHeight w:val="900" w:hRule="atLeast"/></w:trPr><w:tc><w:tcPr><w:tcW w:w="4000" w:type="dxa"/><w:vAlign w:val="center"/></w:tcPr><w:p><w:pPr/><w:r><w:rPr><w:b w:val="1"/><w:bCs w:val="1"/></w:rPr><w:t xml:space="preserve">Company Details</w:t></w:r></w:p></w:tc><w:tc><w:tcPr><w:tcW w:w="4000" w:type="dxa"/><w:vAlign w:val="center"/></w:tcPr><w:p><w:pPr/><w:r><w:rPr><w:b w:val="1"/><w:bCs w:val="1"/></w:rPr><w:t xml:space="preserve">Company Contact Details</w:t></w:r></w:p></w:tc></w:tr><w:tr><w:trPr/><w:tc><w:tcPr><w:tcW w:w="4000" w:type="dxa"/></w:tcPr><w:p><w:pPr/><w:r><w:rPr/><w:t xml:space="preserve">Brose India Automotive Systems Pvt. Ltd.</w:t></w:r></w:p></w:tc><w:tc><w:tcPr><w:tcW w:w="4000" w:type="dxa"/></w:tcPr><w:p><w:pPr/><w:r><w:rPr/><w:t xml:space="preserve">Plot No.5 & 7, Raisoni Industrial Park, Phase 2 Hinjewadi</w:t></w:r></w:p></w:tc></w:tr></w:tbl><w:p><w:pPr><w:sectPr><w:pgSz w:orient="portrait" w:w="11905.511811023622" w:h="16837.79527559055"/><w:pgMar w:top="1440" w:right="1440" w:bottom="1440" w:left="1440" w:header="720" w:footer="720" w:gutter="0"/><w:cols w:num="1" w:space="720"/></w:sectPr></w:pPr></w:p><w:p/><w:p><w:pPr/><w:r><w:rPr><w:sz w:val="32"/><w:szCs w:val="32"/><w:b w:val="1"/><w:bCs w:val="1"/></w:rPr><w:t xml:space="preserve">Company: BSA Corporation Ltd.</w:t></w:r></w:p><w:tbl><w:tblGrid><w:gridCol w:w="4000" w:type="dxa"/><w:gridCol w:w="4000" w:type="dxa"/></w:tblGrid><w:tblPr><w:tblStyle w:val="Fancy Table"/></w:tblPr><w:tr><w:trPr><w:trHeight w:val="900" w:hRule="atLeast"/></w:trPr><w:tc><w:tcPr><w:tcW w:w="4000" w:type="dxa"/><w:vAlign w:val="center"/></w:tcPr><w:p><w:pPr/><w:r><w:rPr><w:b w:val="1"/><w:bCs w:val="1"/></w:rPr><w:t xml:space="preserve">Company Details</w:t></w:r></w:p></w:tc><w:tc><w:tcPr><w:tcW w:w="4000" w:type="dxa"/><w:vAlign w:val="center"/></w:tcPr><w:p><w:pPr/><w:r><w:rPr><w:b w:val="1"/><w:bCs w:val="1"/></w:rPr><w:t xml:space="preserve">Company Contact Details</w:t></w:r></w:p></w:tc></w:tr><w:tr><w:trPr/><w:tc><w:tcPr><w:tcW w:w="4000" w:type="dxa"/></w:tcPr><w:p><w:pPr/><w:r><w:rPr/><w:t xml:space="preserve">BSA Corporation Ltd.</w:t></w:r></w:p></w:tc><w:tc><w:tcPr><w:tcW w:w="4000" w:type="dxa"/></w:tcPr><w:p><w:pPr/><w:r><w:rPr/><w:t xml:space="preserve">Plot No. B2/A, MIDC Phase 11, Chakan</w:t></w:r></w:p></w:tc></w:tr></w:tbl><w:p><w:pPr><w:sectPr><w:pgSz w:orient="portrait" w:w="11905.511811023622" w:h="16837.79527559055"/><w:pgMar w:top="1440" w:right="1440" w:bottom="1440" w:left="1440" w:header="720" w:footer="720" w:gutter="0"/><w:cols w:num="1" w:space="720"/></w:sectPr></w:pPr></w:p><w:p/><w:p><w:pPr/><w:r><w:rPr><w:sz w:val="32"/><w:szCs w:val="32"/><w:b w:val="1"/><w:bCs w:val="1"/></w:rPr><w:t xml:space="preserve">Company: Calex Auto</w:t></w:r></w:p><w:tbl><w:tblGrid><w:gridCol w:w="4000" w:type="dxa"/><w:gridCol w:w="4000" w:type="dxa"/></w:tblGrid><w:tblPr><w:tblStyle w:val="Fancy Table"/></w:tblPr><w:tr><w:trPr><w:trHeight w:val="900" w:hRule="atLeast"/></w:trPr><w:tc><w:tcPr><w:tcW w:w="4000" w:type="dxa"/><w:vAlign w:val="center"/></w:tcPr><w:p><w:pPr/><w:r><w:rPr><w:b w:val="1"/><w:bCs w:val="1"/></w:rPr><w:t xml:space="preserve">Company Details</w:t></w:r></w:p></w:tc><w:tc><w:tcPr><w:tcW w:w="4000" w:type="dxa"/><w:vAlign w:val="center"/></w:tcPr><w:p><w:pPr/><w:r><w:rPr><w:b w:val="1"/><w:bCs w:val="1"/></w:rPr><w:t xml:space="preserve">Company Contact Details</w:t></w:r></w:p></w:tc></w:tr><w:tr><w:trPr/><w:tc><w:tcPr><w:tcW w:w="4000" w:type="dxa"/></w:tcPr><w:p><w:pPr/><w:r><w:rPr/><w:t xml:space="preserve">Calex Auto</w:t></w:r></w:p></w:tc><w:tc><w:tcPr><w:tcW w:w="4000" w:type="dxa"/></w:tcPr><w:p><w:pPr/><w:r><w:rPr/><w:t xml:space="preserve">B 31, Libaspur, GT Karnal Road</w:t></w:r></w:p></w:tc></w:tr></w:tbl><w:p><w:pPr><w:sectPr><w:pgSz w:orient="portrait" w:w="11905.511811023622" w:h="16837.79527559055"/><w:pgMar w:top="1440" w:right="1440" w:bottom="1440" w:left="1440" w:header="720" w:footer="720" w:gutter="0"/><w:cols w:num="1" w:space="720"/></w:sectPr></w:pPr></w:p><w:p/><w:p><w:pPr/><w:r><w:rPr><w:sz w:val="32"/><w:szCs w:val="32"/><w:b w:val="1"/><w:bCs w:val="1"/></w:rPr><w:t xml:space="preserve">Company: Caparo Engineering India Ltd.</w:t></w:r></w:p><w:tbl><w:tblGrid><w:gridCol w:w="4000" w:type="dxa"/><w:gridCol w:w="4000" w:type="dxa"/></w:tblGrid><w:tblPr><w:tblStyle w:val="Fancy Table"/></w:tblPr><w:tr><w:trPr><w:trHeight w:val="900" w:hRule="atLeast"/></w:trPr><w:tc><w:tcPr><w:tcW w:w="4000" w:type="dxa"/><w:vAlign w:val="center"/></w:tcPr><w:p><w:pPr/><w:r><w:rPr><w:b w:val="1"/><w:bCs w:val="1"/></w:rPr><w:t xml:space="preserve">Company Details</w:t></w:r></w:p></w:tc><w:tc><w:tcPr><w:tcW w:w="4000" w:type="dxa"/><w:vAlign w:val="center"/></w:tcPr><w:p><w:pPr/><w:r><w:rPr><w:b w:val="1"/><w:bCs w:val="1"/></w:rPr><w:t xml:space="preserve">Company Contact Details</w:t></w:r></w:p></w:tc></w:tr><w:tr><w:trPr/><w:tc><w:tcPr><w:tcW w:w="4000" w:type="dxa"/></w:tcPr><w:p><w:pPr/><w:r><w:rPr/><w:t xml:space="preserve">Caparo Engineering India Ltd.</w:t></w:r></w:p></w:tc><w:tc><w:tcPr><w:tcW w:w="4000" w:type="dxa"/></w:tcPr><w:p><w:pPr/><w:r><w:rPr/><w:t xml:space="preserve">Plot No. 7, Marui JV Complex, Near Udyog Vihar IV</w:t></w:r></w:p></w:tc></w:tr></w:tbl><w:p><w:pPr><w:sectPr><w:pgSz w:orient="portrait" w:w="11905.511811023622" w:h="16837.79527559055"/><w:pgMar w:top="1440" w:right="1440" w:bottom="1440" w:left="1440" w:header="720" w:footer="720" w:gutter="0"/><w:cols w:num="1" w:space="720"/></w:sectPr></w:pPr></w:p><w:p/><w:p><w:pPr/><w:r><w:rPr><w:sz w:val="32"/><w:szCs w:val="32"/><w:b w:val="1"/><w:bCs w:val="1"/></w:rPr><w:t xml:space="preserve">Company: CARL BECHEM Lubricants India Pvt. Ltd.</w:t></w:r></w:p><w:tbl><w:tblGrid><w:gridCol w:w="4000" w:type="dxa"/><w:gridCol w:w="4000" w:type="dxa"/></w:tblGrid><w:tblPr><w:tblStyle w:val="Fancy Table"/></w:tblPr><w:tr><w:trPr><w:trHeight w:val="900" w:hRule="atLeast"/></w:trPr><w:tc><w:tcPr><w:tcW w:w="4000" w:type="dxa"/><w:vAlign w:val="center"/></w:tcPr><w:p><w:pPr/><w:r><w:rPr><w:b w:val="1"/><w:bCs w:val="1"/></w:rPr><w:t xml:space="preserve">Company Details</w:t></w:r></w:p></w:tc><w:tc><w:tcPr><w:tcW w:w="4000" w:type="dxa"/><w:vAlign w:val="center"/></w:tcPr><w:p><w:pPr/><w:r><w:rPr><w:b w:val="1"/><w:bCs w:val="1"/></w:rPr><w:t xml:space="preserve">Company Contact Details</w:t></w:r></w:p></w:tc></w:tr><w:tr><w:trPr/><w:tc><w:tcPr><w:tcW w:w="4000" w:type="dxa"/></w:tcPr><w:p><w:pPr/><w:r><w:rPr/><w:t xml:space="preserve">CARL BECHEM Lubricants India Pvt. Ltd.</w:t></w:r></w:p></w:tc><w:tc><w:tcPr><w:tcW w:w="4000" w:type="dxa"/></w:tcPr><w:p><w:pPr/><w:r><w:rPr/><w:t xml:space="preserve">Plot No. 28 D,Bidadi Industrial Area, Bidadi-Harohalli Road</w:t></w:r></w:p></w:tc></w:tr></w:tbl><w:p><w:pPr><w:sectPr><w:pgSz w:orient="portrait" w:w="11905.511811023622" w:h="16837.79527559055"/><w:pgMar w:top="1440" w:right="1440" w:bottom="1440" w:left="1440" w:header="720" w:footer="720" w:gutter="0"/><w:cols w:num="1" w:space="720"/></w:sectPr></w:pPr></w:p><w:p/><w:p><w:pPr/><w:r><w:rPr><w:sz w:val="32"/><w:szCs w:val="32"/><w:b w:val="1"/><w:bCs w:val="1"/></w:rPr><w:t xml:space="preserve">Company: Carrier Wheels Pvt. Ltd.</w:t></w:r></w:p><w:tbl><w:tblGrid><w:gridCol w:w="4000" w:type="dxa"/><w:gridCol w:w="4000" w:type="dxa"/></w:tblGrid><w:tblPr><w:tblStyle w:val="Fancy Table"/></w:tblPr><w:tr><w:trPr><w:trHeight w:val="900" w:hRule="atLeast"/></w:trPr><w:tc><w:tcPr><w:tcW w:w="4000" w:type="dxa"/><w:vAlign w:val="center"/></w:tcPr><w:p><w:pPr/><w:r><w:rPr><w:b w:val="1"/><w:bCs w:val="1"/></w:rPr><w:t xml:space="preserve">Company Details</w:t></w:r></w:p></w:tc><w:tc><w:tcPr><w:tcW w:w="4000" w:type="dxa"/><w:vAlign w:val="center"/></w:tcPr><w:p><w:pPr/><w:r><w:rPr><w:b w:val="1"/><w:bCs w:val="1"/></w:rPr><w:t xml:space="preserve">Company Contact Details</w:t></w:r></w:p></w:tc></w:tr><w:tr><w:trPr/><w:tc><w:tcPr><w:tcW w:w="4000" w:type="dxa"/></w:tcPr><w:p><w:pPr/><w:r><w:rPr/><w:t xml:space="preserve">Carrier Wheels Pvt. Ltd.</w:t></w:r></w:p></w:tc><w:tc><w:tcPr><w:tcW w:w="4000" w:type="dxa"/></w:tcPr><w:p><w:pPr/><w:r><w:rPr/><w:t xml:space="preserve">911, Industrial Area, 6th Milestone, Panipat Road</w:t></w:r></w:p></w:tc></w:tr></w:tbl><w:p><w:pPr><w:sectPr><w:pgSz w:orient="portrait" w:w="11905.511811023622" w:h="16837.79527559055"/><w:pgMar w:top="1440" w:right="1440" w:bottom="1440" w:left="1440" w:header="720" w:footer="720" w:gutter="0"/><w:cols w:num="1" w:space="720"/></w:sectPr></w:pPr></w:p><w:p/><w:p><w:pPr/><w:r><w:rPr><w:sz w:val="32"/><w:szCs w:val="32"/><w:b w:val="1"/><w:bCs w:val="1"/></w:rPr><w:t xml:space="preserve">Company: Celestial Industries Pvt. Ltd.</w:t></w:r></w:p><w:tbl><w:tblGrid><w:gridCol w:w="4000" w:type="dxa"/><w:gridCol w:w="4000" w:type="dxa"/></w:tblGrid><w:tblPr><w:tblStyle w:val="Fancy Table"/></w:tblPr><w:tr><w:trPr><w:trHeight w:val="900" w:hRule="atLeast"/></w:trPr><w:tc><w:tcPr><w:tcW w:w="4000" w:type="dxa"/><w:vAlign w:val="center"/></w:tcPr><w:p><w:pPr/><w:r><w:rPr><w:b w:val="1"/><w:bCs w:val="1"/></w:rPr><w:t xml:space="preserve">Company Details</w:t></w:r></w:p></w:tc><w:tc><w:tcPr><w:tcW w:w="4000" w:type="dxa"/><w:vAlign w:val="center"/></w:tcPr><w:p><w:pPr/><w:r><w:rPr><w:b w:val="1"/><w:bCs w:val="1"/></w:rPr><w:t xml:space="preserve">Company Contact Details</w:t></w:r></w:p></w:tc></w:tr><w:tr><w:trPr/><w:tc><w:tcPr><w:tcW w:w="4000" w:type="dxa"/></w:tcPr><w:p><w:pPr/><w:r><w:rPr/><w:t xml:space="preserve">Celestial Industries Pvt. Ltd.</w:t></w:r></w:p></w:tc><w:tc><w:tcPr><w:tcW w:w="4000" w:type="dxa"/></w:tcPr><w:p><w:pPr/><w:r><w:rPr/><w:t xml:space="preserve">Rajinder House BQ 13, Shalimar Bagh (West)</w:t></w:r></w:p></w:tc></w:tr></w:tbl><w:p><w:pPr><w:sectPr><w:pgSz w:orient="portrait" w:w="11905.511811023622" w:h="16837.79527559055"/><w:pgMar w:top="1440" w:right="1440" w:bottom="1440" w:left="1440" w:header="720" w:footer="720" w:gutter="0"/><w:cols w:num="1" w:space="720"/></w:sectPr></w:pPr></w:p><w:p/><w:p><w:pPr/><w:r><w:rPr><w:sz w:val="32"/><w:szCs w:val="32"/><w:b w:val="1"/><w:bCs w:val="1"/></w:rPr><w:t xml:space="preserve">Company: Chamber of Marathwada Industries & Agriculture</w:t></w:r></w:p><w:tbl><w:tblGrid><w:gridCol w:w="4000" w:type="dxa"/><w:gridCol w:w="4000" w:type="dxa"/></w:tblGrid><w:tblPr><w:tblStyle w:val="Fancy Table"/></w:tblPr><w:tr><w:trPr><w:trHeight w:val="900" w:hRule="atLeast"/></w:trPr><w:tc><w:tcPr><w:tcW w:w="4000" w:type="dxa"/><w:vAlign w:val="center"/></w:tcPr><w:p><w:pPr/><w:r><w:rPr><w:b w:val="1"/><w:bCs w:val="1"/></w:rPr><w:t xml:space="preserve">Company Details</w:t></w:r></w:p></w:tc><w:tc><w:tcPr><w:tcW w:w="4000" w:type="dxa"/><w:vAlign w:val="center"/></w:tcPr><w:p><w:pPr/><w:r><w:rPr><w:b w:val="1"/><w:bCs w:val="1"/></w:rPr><w:t xml:space="preserve">Company Contact Details</w:t></w:r></w:p></w:tc></w:tr><w:tr><w:trPr/><w:tc><w:tcPr><w:tcW w:w="4000" w:type="dxa"/></w:tcPr><w:p><w:pPr/><w:r><w:rPr/><w:t xml:space="preserve">Chamber of Marathwada Industries & Agriculture</w:t></w:r></w:p></w:tc><w:tc><w:tcPr><w:tcW w:w="4000" w:type="dxa"/></w:tcPr><w:p><w:pPr/><w:r><w:rPr/><w:t xml:space="preserve">P 2, Bajaj Bhawan, MIDC, Railway Station Road</w:t></w:r></w:p></w:tc></w:tr></w:tbl><w:p><w:pPr><w:sectPr><w:pgSz w:orient="portrait" w:w="11905.511811023622" w:h="16837.79527559055"/><w:pgMar w:top="1440" w:right="1440" w:bottom="1440" w:left="1440" w:header="720" w:footer="720" w:gutter="0"/><w:cols w:num="1" w:space="720"/></w:sectPr></w:pPr></w:p><w:p/><w:p><w:pPr/><w:r><w:rPr><w:sz w:val="32"/><w:szCs w:val="32"/><w:b w:val="1"/><w:bCs w:val="1"/></w:rPr><w:t xml:space="preserve">Company: Chaphekar Engineering Pvt. Ltd.</w:t></w:r></w:p><w:tbl><w:tblGrid><w:gridCol w:w="4000" w:type="dxa"/><w:gridCol w:w="4000" w:type="dxa"/></w:tblGrid><w:tblPr><w:tblStyle w:val="Fancy Table"/></w:tblPr><w:tr><w:trPr><w:trHeight w:val="900" w:hRule="atLeast"/></w:trPr><w:tc><w:tcPr><w:tcW w:w="4000" w:type="dxa"/><w:vAlign w:val="center"/></w:tcPr><w:p><w:pPr/><w:r><w:rPr><w:b w:val="1"/><w:bCs w:val="1"/></w:rPr><w:t xml:space="preserve">Company Details</w:t></w:r></w:p></w:tc><w:tc><w:tcPr><w:tcW w:w="4000" w:type="dxa"/><w:vAlign w:val="center"/></w:tcPr><w:p><w:pPr/><w:r><w:rPr><w:b w:val="1"/><w:bCs w:val="1"/></w:rPr><w:t xml:space="preserve">Company Contact Details</w:t></w:r></w:p></w:tc></w:tr><w:tr><w:trPr/><w:tc><w:tcPr><w:tcW w:w="4000" w:type="dxa"/></w:tcPr><w:p><w:pPr/><w:r><w:rPr/><w:t xml:space="preserve">Chaphekar Engineering Pvt. Ltd.</w:t></w:r></w:p></w:tc><w:tc><w:tcPr><w:tcW w:w="4000" w:type="dxa"/></w:tcPr><w:p><w:pPr/><w:r><w:rPr/><w:t xml:space="preserve">S. No. 239 & 240, Near Rajiv Gandhi Infotech Park, Tal. Mulshi</w:t></w:r></w:p></w:tc></w:tr></w:tbl><w:p><w:pPr><w:sectPr><w:pgSz w:orient="portrait" w:w="11905.511811023622" w:h="16837.79527559055"/><w:pgMar w:top="1440" w:right="1440" w:bottom="1440" w:left="1440" w:header="720" w:footer="720" w:gutter="0"/><w:cols w:num="1" w:space="720"/></w:sectPr></w:pPr></w:p><w:p/><w:p><w:pPr/><w:r><w:rPr><w:sz w:val="32"/><w:szCs w:val="32"/><w:b w:val="1"/><w:bCs w:val="1"/></w:rPr><w:t xml:space="preserve">Company: CI Car International Pvt. Ltd.</w:t></w:r></w:p><w:tbl><w:tblGrid><w:gridCol w:w="4000" w:type="dxa"/><w:gridCol w:w="4000" w:type="dxa"/></w:tblGrid><w:tblPr><w:tblStyle w:val="Fancy Table"/></w:tblPr><w:tr><w:trPr><w:trHeight w:val="900" w:hRule="atLeast"/></w:trPr><w:tc><w:tcPr><w:tcW w:w="4000" w:type="dxa"/><w:vAlign w:val="center"/></w:tcPr><w:p><w:pPr/><w:r><w:rPr><w:b w:val="1"/><w:bCs w:val="1"/></w:rPr><w:t xml:space="preserve">Company Details</w:t></w:r></w:p></w:tc><w:tc><w:tcPr><w:tcW w:w="4000" w:type="dxa"/><w:vAlign w:val="center"/></w:tcPr><w:p><w:pPr/><w:r><w:rPr><w:b w:val="1"/><w:bCs w:val="1"/></w:rPr><w:t xml:space="preserve">Company Contact Details</w:t></w:r></w:p></w:tc></w:tr><w:tr><w:trPr/><w:tc><w:tcPr><w:tcW w:w="4000" w:type="dxa"/></w:tcPr><w:p><w:pPr/><w:r><w:rPr/><w:t xml:space="preserve">CI Car International Pvt. Ltd.</w:t></w:r></w:p></w:tc><w:tc><w:tcPr><w:tcW w:w="4000" w:type="dxa"/></w:tcPr><w:p><w:pPr/><w:r><w:rPr/><w:t xml:space="preserve">390, FIE Patparganj Industrial Estate</w:t></w:r></w:p></w:tc></w:tr></w:tbl><w:p><w:pPr><w:sectPr><w:pgSz w:orient="portrait" w:w="11905.511811023622" w:h="16837.79527559055"/><w:pgMar w:top="1440" w:right="1440" w:bottom="1440" w:left="1440" w:header="720" w:footer="720" w:gutter="0"/><w:cols w:num="1" w:space="720"/></w:sectPr></w:pPr></w:p><w:p/><w:p><w:pPr/><w:r><w:rPr><w:sz w:val="32"/><w:szCs w:val="32"/><w:b w:val="1"/><w:bCs w:val="1"/></w:rPr><w:t xml:space="preserve">Company: CMR Green Technologies Limited</w:t></w:r></w:p><w:tbl><w:tblGrid><w:gridCol w:w="4000" w:type="dxa"/><w:gridCol w:w="4000" w:type="dxa"/></w:tblGrid><w:tblPr><w:tblStyle w:val="Fancy Table"/></w:tblPr><w:tr><w:trPr><w:trHeight w:val="900" w:hRule="atLeast"/></w:trPr><w:tc><w:tcPr><w:tcW w:w="4000" w:type="dxa"/><w:vAlign w:val="center"/></w:tcPr><w:p><w:pPr/><w:r><w:rPr><w:b w:val="1"/><w:bCs w:val="1"/></w:rPr><w:t xml:space="preserve">Company Details</w:t></w:r></w:p></w:tc><w:tc><w:tcPr><w:tcW w:w="4000" w:type="dxa"/><w:vAlign w:val="center"/></w:tcPr><w:p><w:pPr/><w:r><w:rPr><w:b w:val="1"/><w:bCs w:val="1"/></w:rPr><w:t xml:space="preserve">Company Contact Details</w:t></w:r></w:p></w:tc></w:tr><w:tr><w:trPr/><w:tc><w:tcPr><w:tcW w:w="4000" w:type="dxa"/></w:tcPr><w:p><w:pPr/><w:r><w:rPr/><w:t xml:space="preserve">CMR Green Technologies Limited</w:t></w:r></w:p></w:tc><w:tc><w:tcPr><w:tcW w:w="4000" w:type="dxa"/></w:tcPr><w:p><w:pPr/><w:r><w:rPr/><w:t xml:space="preserve">802-803, SSR Corporate Park, 8th Floor, B 13/6 Mathura Road, Sector 27</w:t></w:r></w:p></w:tc></w:tr></w:tbl><w:p><w:pPr><w:sectPr><w:pgSz w:orient="portrait" w:w="11905.511811023622" w:h="16837.79527559055"/><w:pgMar w:top="1440" w:right="1440" w:bottom="1440" w:left="1440" w:header="720" w:footer="720" w:gutter="0"/><w:cols w:num="1" w:space="720"/></w:sectPr></w:pPr></w:p><w:p/><w:p><w:pPr/><w:r><w:rPr><w:sz w:val="32"/><w:szCs w:val="32"/><w:b w:val="1"/><w:bCs w:val="1"/></w:rPr><w:t xml:space="preserve">Company: Cofle Taylor India Control Cables & Systems Pvt. Ltd.</w:t></w:r></w:p><w:tbl><w:tblGrid><w:gridCol w:w="4000" w:type="dxa"/><w:gridCol w:w="4000" w:type="dxa"/></w:tblGrid><w:tblPr><w:tblStyle w:val="Fancy Table"/></w:tblPr><w:tr><w:trPr><w:trHeight w:val="900" w:hRule="atLeast"/></w:trPr><w:tc><w:tcPr><w:tcW w:w="4000" w:type="dxa"/><w:vAlign w:val="center"/></w:tcPr><w:p><w:pPr/><w:r><w:rPr><w:b w:val="1"/><w:bCs w:val="1"/></w:rPr><w:t xml:space="preserve">Company Details</w:t></w:r></w:p></w:tc><w:tc><w:tcPr><w:tcW w:w="4000" w:type="dxa"/><w:vAlign w:val="center"/></w:tcPr><w:p><w:pPr/><w:r><w:rPr><w:b w:val="1"/><w:bCs w:val="1"/></w:rPr><w:t xml:space="preserve">Company Contact Details</w:t></w:r></w:p></w:tc></w:tr><w:tr><w:trPr/><w:tc><w:tcPr><w:tcW w:w="4000" w:type="dxa"/></w:tcPr><w:p><w:pPr/><w:r><w:rPr/><w:t xml:space="preserve">Cofle Taylor India Control Cables & Systems Pvt. Ltd.</w:t></w:r></w:p></w:tc><w:tc><w:tcPr><w:tcW w:w="4000" w:type="dxa"/></w:tcPr><w:p><w:pPr/><w:r><w:rPr/><w:t xml:space="preserve">39 & 40, SIDCO Industrial Estate, Thirumudivakkam</w:t></w:r></w:p></w:tc></w:tr></w:tbl><w:p><w:pPr><w:sectPr><w:pgSz w:orient="portrait" w:w="11905.511811023622" w:h="16837.79527559055"/><w:pgMar w:top="1440" w:right="1440" w:bottom="1440" w:left="1440" w:header="720" w:footer="720" w:gutter="0"/><w:cols w:num="1" w:space="720"/></w:sectPr></w:pPr></w:p><w:p/><w:p><w:pPr/><w:r><w:rPr><w:sz w:val="32"/><w:szCs w:val="32"/><w:b w:val="1"/><w:bCs w:val="1"/></w:rPr><w:t xml:space="preserve">Company: Conic Automotive Pvt. Ltd.</w:t></w:r></w:p><w:tbl><w:tblGrid><w:gridCol w:w="4000" w:type="dxa"/><w:gridCol w:w="4000" w:type="dxa"/></w:tblGrid><w:tblPr><w:tblStyle w:val="Fancy Table"/></w:tblPr><w:tr><w:trPr><w:trHeight w:val="900" w:hRule="atLeast"/></w:trPr><w:tc><w:tcPr><w:tcW w:w="4000" w:type="dxa"/><w:vAlign w:val="center"/></w:tcPr><w:p><w:pPr/><w:r><w:rPr><w:b w:val="1"/><w:bCs w:val="1"/></w:rPr><w:t xml:space="preserve">Company Details</w:t></w:r></w:p></w:tc><w:tc><w:tcPr><w:tcW w:w="4000" w:type="dxa"/><w:vAlign w:val="center"/></w:tcPr><w:p><w:pPr/><w:r><w:rPr><w:b w:val="1"/><w:bCs w:val="1"/></w:rPr><w:t xml:space="preserve">Company Contact Details</w:t></w:r></w:p></w:tc></w:tr><w:tr><w:trPr/><w:tc><w:tcPr><w:tcW w:w="4000" w:type="dxa"/></w:tcPr><w:p><w:pPr/><w:r><w:rPr/><w:t xml:space="preserve">Conic Automotive Pvt. Ltd.</w:t></w:r></w:p></w:tc><w:tc><w:tcPr><w:tcW w:w="4000" w:type="dxa"/></w:tcPr><w:p><w:pPr/><w:r><w:rPr/><w:t xml:space="preserve">Plot No. 77, Sector 3</w:t></w:r></w:p></w:tc></w:tr></w:tbl><w:p><w:pPr><w:sectPr><w:pgSz w:orient="portrait" w:w="11905.511811023622" w:h="16837.79527559055"/><w:pgMar w:top="1440" w:right="1440" w:bottom="1440" w:left="1440" w:header="720" w:footer="720" w:gutter="0"/><w:cols w:num="1" w:space="720"/></w:sectPr></w:pPr></w:p><w:p/><w:p><w:pPr/><w:r><w:rPr><w:sz w:val="32"/><w:szCs w:val="32"/><w:b w:val="1"/><w:bCs w:val="1"/></w:rPr><w:t xml:space="preserve">Company: Continental Automotive Components (India) Pvt. Ltd.</w:t></w:r></w:p><w:tbl><w:tblGrid><w:gridCol w:w="4000" w:type="dxa"/><w:gridCol w:w="4000" w:type="dxa"/></w:tblGrid><w:tblPr><w:tblStyle w:val="Fancy Table"/></w:tblPr><w:tr><w:trPr><w:trHeight w:val="900" w:hRule="atLeast"/></w:trPr><w:tc><w:tcPr><w:tcW w:w="4000" w:type="dxa"/><w:vAlign w:val="center"/></w:tcPr><w:p><w:pPr/><w:r><w:rPr><w:b w:val="1"/><w:bCs w:val="1"/></w:rPr><w:t xml:space="preserve">Company Details</w:t></w:r></w:p></w:tc><w:tc><w:tcPr><w:tcW w:w="4000" w:type="dxa"/><w:vAlign w:val="center"/></w:tcPr><w:p><w:pPr/><w:r><w:rPr><w:b w:val="1"/><w:bCs w:val="1"/></w:rPr><w:t xml:space="preserve">Company Contact Details</w:t></w:r></w:p></w:tc></w:tr><w:tr><w:trPr/><w:tc><w:tcPr><w:tcW w:w="4000" w:type="dxa"/></w:tcPr><w:p><w:pPr/><w:r><w:rPr/><w:t xml:space="preserve">Continental Automotive Components (India) Pvt. Ltd.</w:t></w:r></w:p></w:tc><w:tc><w:tcPr><w:tcW w:w="4000" w:type="dxa"/></w:tcPr><w:p><w:pPr/><w:r><w:rPr/><w:t xml:space="preserve">Gold Hill Supreme Software Park- East Tower, 3rd Floor, Shantipura Road, Electronic City Phase II</w:t></w:r></w:p></w:tc></w:tr></w:tbl><w:p><w:pPr><w:sectPr><w:pgSz w:orient="portrait" w:w="11905.511811023622" w:h="16837.79527559055"/><w:pgMar w:top="1440" w:right="1440" w:bottom="1440" w:left="1440" w:header="720" w:footer="720" w:gutter="0"/><w:cols w:num="1" w:space="720"/></w:sectPr></w:pPr></w:p><w:p/><w:p><w:pPr/><w:r><w:rPr><w:sz w:val="32"/><w:szCs w:val="32"/><w:b w:val="1"/><w:bCs w:val="1"/></w:rPr><w:t xml:space="preserve">Company: Cooper Corporation Pvt. Ltd.</w:t></w:r></w:p><w:tbl><w:tblGrid><w:gridCol w:w="4000" w:type="dxa"/><w:gridCol w:w="4000" w:type="dxa"/></w:tblGrid><w:tblPr><w:tblStyle w:val="Fancy Table"/></w:tblPr><w:tr><w:trPr><w:trHeight w:val="900" w:hRule="atLeast"/></w:trPr><w:tc><w:tcPr><w:tcW w:w="4000" w:type="dxa"/><w:vAlign w:val="center"/></w:tcPr><w:p><w:pPr/><w:r><w:rPr><w:b w:val="1"/><w:bCs w:val="1"/></w:rPr><w:t xml:space="preserve">Company Details</w:t></w:r></w:p></w:tc><w:tc><w:tcPr><w:tcW w:w="4000" w:type="dxa"/><w:vAlign w:val="center"/></w:tcPr><w:p><w:pPr/><w:r><w:rPr><w:b w:val="1"/><w:bCs w:val="1"/></w:rPr><w:t xml:space="preserve">Company Contact Details</w:t></w:r></w:p></w:tc></w:tr><w:tr><w:trPr/><w:tc><w:tcPr><w:tcW w:w="4000" w:type="dxa"/></w:tcPr><w:p><w:pPr/><w:r><w:rPr/><w:t xml:space="preserve">Cooper Corporation Pvt. Ltd.</w:t></w:r></w:p></w:tc><w:tc><w:tcPr><w:tcW w:w="4000" w:type="dxa"/></w:tcPr><w:p><w:pPr/><w:r><w:rPr/><w:t xml:space="preserve">“Nariman House”, Plot No.M60-1, Additional MIDC</w:t></w:r></w:p></w:tc></w:tr></w:tbl><w:p><w:pPr><w:sectPr><w:pgSz w:orient="portrait" w:w="11905.511811023622" w:h="16837.79527559055"/><w:pgMar w:top="1440" w:right="1440" w:bottom="1440" w:left="1440" w:header="720" w:footer="720" w:gutter="0"/><w:cols w:num="1" w:space="720"/></w:sectPr></w:pPr></w:p><w:p/><w:p><w:pPr/><w:r><w:rPr><w:sz w:val="32"/><w:szCs w:val="32"/><w:b w:val="1"/><w:bCs w:val="1"/></w:rPr><w:t xml:space="preserve">Company: Coventry Coil-O-Matic (HR) Ltd.</w:t></w:r></w:p><w:tbl><w:tblGrid><w:gridCol w:w="4000" w:type="dxa"/><w:gridCol w:w="4000" w:type="dxa"/></w:tblGrid><w:tblPr><w:tblStyle w:val="Fancy Table"/></w:tblPr><w:tr><w:trPr><w:trHeight w:val="900" w:hRule="atLeast"/></w:trPr><w:tc><w:tcPr><w:tcW w:w="4000" w:type="dxa"/><w:vAlign w:val="center"/></w:tcPr><w:p><w:pPr/><w:r><w:rPr><w:b w:val="1"/><w:bCs w:val="1"/></w:rPr><w:t xml:space="preserve">Company Details</w:t></w:r></w:p></w:tc><w:tc><w:tcPr><w:tcW w:w="4000" w:type="dxa"/><w:vAlign w:val="center"/></w:tcPr><w:p><w:pPr/><w:r><w:rPr><w:b w:val="1"/><w:bCs w:val="1"/></w:rPr><w:t xml:space="preserve">Company Contact Details</w:t></w:r></w:p></w:tc></w:tr><w:tr><w:trPr/><w:tc><w:tcPr><w:tcW w:w="4000" w:type="dxa"/></w:tcPr><w:p><w:pPr/><w:r><w:rPr/><w:t xml:space="preserve">Coventry Coil-O-Matic (HR) Ltd.</w:t></w:r></w:p></w:tc><w:tc><w:tcPr><w:tcW w:w="4000" w:type="dxa"/></w:tcPr><w:p><w:pPr/><w:r><w:rPr/><w:t xml:space="preserve">87 KM Stone, Delhi Jaipur Highway, NH 8, Village Salawas, PO Sangwari</w:t></w:r></w:p></w:tc></w:tr></w:tbl><w:p><w:pPr><w:sectPr><w:pgSz w:orient="portrait" w:w="11905.511811023622" w:h="16837.79527559055"/><w:pgMar w:top="1440" w:right="1440" w:bottom="1440" w:left="1440" w:header="720" w:footer="720" w:gutter="0"/><w:cols w:num="1" w:space="720"/></w:sectPr></w:pPr></w:p><w:p/><w:p><w:pPr/><w:r><w:rPr><w:sz w:val="32"/><w:szCs w:val="32"/><w:b w:val="1"/><w:bCs w:val="1"/></w:rPr><w:t xml:space="preserve">Company: CRP (India) Pvt. Ltd.</w:t></w:r></w:p><w:tbl><w:tblGrid><w:gridCol w:w="4000" w:type="dxa"/><w:gridCol w:w="4000" w:type="dxa"/></w:tblGrid><w:tblPr><w:tblStyle w:val="Fancy Table"/></w:tblPr><w:tr><w:trPr><w:trHeight w:val="900" w:hRule="atLeast"/></w:trPr><w:tc><w:tcPr><w:tcW w:w="4000" w:type="dxa"/><w:vAlign w:val="center"/></w:tcPr><w:p><w:pPr/><w:r><w:rPr><w:b w:val="1"/><w:bCs w:val="1"/></w:rPr><w:t xml:space="preserve">Company Details</w:t></w:r></w:p></w:tc><w:tc><w:tcPr><w:tcW w:w="4000" w:type="dxa"/><w:vAlign w:val="center"/></w:tcPr><w:p><w:pPr/><w:r><w:rPr><w:b w:val="1"/><w:bCs w:val="1"/></w:rPr><w:t xml:space="preserve">Company Contact Details</w:t></w:r></w:p></w:tc></w:tr><w:tr><w:trPr/><w:tc><w:tcPr><w:tcW w:w="4000" w:type="dxa"/></w:tcPr><w:p><w:pPr/><w:r><w:rPr/><w:t xml:space="preserve">CRP (India) Pvt. Ltd.</w:t></w:r></w:p></w:tc><w:tc><w:tcPr><w:tcW w:w="4000" w:type="dxa"/></w:tcPr><w:p><w:pPr/><w:r><w:rPr/><w:t xml:space="preserve">Plot No. 79, Sidco Induatrial Estate, Thirumudivakkam</w:t></w:r></w:p></w:tc></w:tr></w:tbl><w:p><w:pPr><w:sectPr><w:pgSz w:orient="portrait" w:w="11905.511811023622" w:h="16837.79527559055"/><w:pgMar w:top="1440" w:right="1440" w:bottom="1440" w:left="1440" w:header="720" w:footer="720" w:gutter="0"/><w:cols w:num="1" w:space="720"/></w:sectPr></w:pPr></w:p><w:p/><w:p><w:pPr/><w:r><w:rPr><w:sz w:val="32"/><w:szCs w:val="32"/><w:b w:val="1"/><w:bCs w:val="1"/></w:rPr><w:t xml:space="preserve">Company: Cummins Technologies India Pvt. Ltd.</w:t></w:r></w:p><w:tbl><w:tblGrid><w:gridCol w:w="4000" w:type="dxa"/><w:gridCol w:w="4000" w:type="dxa"/></w:tblGrid><w:tblPr><w:tblStyle w:val="Fancy Table"/></w:tblPr><w:tr><w:trPr><w:trHeight w:val="900" w:hRule="atLeast"/></w:trPr><w:tc><w:tcPr><w:tcW w:w="4000" w:type="dxa"/><w:vAlign w:val="center"/></w:tcPr><w:p><w:pPr/><w:r><w:rPr><w:b w:val="1"/><w:bCs w:val="1"/></w:rPr><w:t xml:space="preserve">Company Details</w:t></w:r></w:p></w:tc><w:tc><w:tcPr><w:tcW w:w="4000" w:type="dxa"/><w:vAlign w:val="center"/></w:tcPr><w:p><w:pPr/><w:r><w:rPr><w:b w:val="1"/><w:bCs w:val="1"/></w:rPr><w:t xml:space="preserve">Company Contact Details</w:t></w:r></w:p></w:tc></w:tr><w:tr><w:trPr/><w:tc><w:tcPr><w:tcW w:w="4000" w:type="dxa"/></w:tcPr><w:p><w:pPr/><w:r><w:rPr/><w:t xml:space="preserve">Cummins Technologies India Pvt. Ltd.</w:t></w:r></w:p></w:tc><w:tc><w:tcPr><w:tcW w:w="4000" w:type="dxa"/></w:tcPr><w:p><w:pPr/><w:r><w:rPr/><w:t xml:space="preserve">7th Floor, Down Town, The City Centre, S. No. 18+13/1/2 Erandwana</w:t></w:r></w:p></w:tc></w:tr></w:tbl><w:p><w:pPr><w:sectPr><w:pgSz w:orient="portrait" w:w="11905.511811023622" w:h="16837.79527559055"/><w:pgMar w:top="1440" w:right="1440" w:bottom="1440" w:left="1440" w:header="720" w:footer="720" w:gutter="0"/><w:cols w:num="1" w:space="720"/></w:sectPr></w:pPr></w:p><w:p/><w:p><w:pPr/><w:r><w:rPr><w:sz w:val="32"/><w:szCs w:val="32"/><w:b w:val="1"/><w:bCs w:val="1"/></w:rPr><w:t xml:space="preserve">Company: Dali & Samir Engineering Pvt. Ltd.</w:t></w:r></w:p><w:tbl><w:tblGrid><w:gridCol w:w="4000" w:type="dxa"/><w:gridCol w:w="4000" w:type="dxa"/></w:tblGrid><w:tblPr><w:tblStyle w:val="Fancy Table"/></w:tblPr><w:tr><w:trPr><w:trHeight w:val="900" w:hRule="atLeast"/></w:trPr><w:tc><w:tcPr><w:tcW w:w="4000" w:type="dxa"/><w:vAlign w:val="center"/></w:tcPr><w:p><w:pPr/><w:r><w:rPr><w:b w:val="1"/><w:bCs w:val="1"/></w:rPr><w:t xml:space="preserve">Company Details</w:t></w:r></w:p></w:tc><w:tc><w:tcPr><w:tcW w:w="4000" w:type="dxa"/><w:vAlign w:val="center"/></w:tcPr><w:p><w:pPr/><w:r><w:rPr><w:b w:val="1"/><w:bCs w:val="1"/></w:rPr><w:t xml:space="preserve">Company Contact Details</w:t></w:r></w:p></w:tc></w:tr><w:tr><w:trPr/><w:tc><w:tcPr><w:tcW w:w="4000" w:type="dxa"/></w:tcPr><w:p><w:pPr/><w:r><w:rPr/><w:t xml:space="preserve">Dali & Samir Engineering Pvt. Ltd.</w:t></w:r></w:p></w:tc><w:tc><w:tcPr><w:tcW w:w="4000" w:type="dxa"/></w:tcPr><w:p><w:pPr/><w:r><w:rPr/><w:t xml:space="preserve">Plot No. 36, D II Block, MIDC Chinchwad</w:t></w:r></w:p></w:tc></w:tr></w:tbl><w:p><w:pPr><w:sectPr><w:pgSz w:orient="portrait" w:w="11905.511811023622" w:h="16837.79527559055"/><w:pgMar w:top="1440" w:right="1440" w:bottom="1440" w:left="1440" w:header="720" w:footer="720" w:gutter="0"/><w:cols w:num="1" w:space="720"/></w:sectPr></w:pPr></w:p><w:p/><w:p><w:pPr/><w:r><w:rPr><w:sz w:val="32"/><w:szCs w:val="32"/><w:b w:val="1"/><w:bCs w:val="1"/></w:rPr><w:t xml:space="preserve">Company: Dana Anand India Pvt. Ltd.</w:t></w:r></w:p><w:tbl><w:tblGrid><w:gridCol w:w="4000" w:type="dxa"/><w:gridCol w:w="4000" w:type="dxa"/></w:tblGrid><w:tblPr><w:tblStyle w:val="Fancy Table"/></w:tblPr><w:tr><w:trPr><w:trHeight w:val="900" w:hRule="atLeast"/></w:trPr><w:tc><w:tcPr><w:tcW w:w="4000" w:type="dxa"/><w:vAlign w:val="center"/></w:tcPr><w:p><w:pPr/><w:r><w:rPr><w:b w:val="1"/><w:bCs w:val="1"/></w:rPr><w:t xml:space="preserve">Company Details</w:t></w:r></w:p></w:tc><w:tc><w:tcPr><w:tcW w:w="4000" w:type="dxa"/><w:vAlign w:val="center"/></w:tcPr><w:p><w:pPr/><w:r><w:rPr><w:b w:val="1"/><w:bCs w:val="1"/></w:rPr><w:t xml:space="preserve">Company Contact Details</w:t></w:r></w:p></w:tc></w:tr><w:tr><w:trPr/><w:tc><w:tcPr><w:tcW w:w="4000" w:type="dxa"/></w:tcPr><w:p><w:pPr/><w:r><w:rPr/><w:t xml:space="preserve">Dana Anand India Pvt. Ltd.</w:t></w:r></w:p></w:tc><w:tc><w:tcPr><w:tcW w:w="4000" w:type="dxa"/></w:tcPr><w:p><w:pPr/><w:r><w:rPr/><w:t xml:space="preserve">29 Milestone, Pune-Nashik Highway, Village Kuruli, Taluk Khed</w:t></w:r></w:p></w:tc></w:tr></w:tbl><w:p><w:pPr><w:sectPr><w:pgSz w:orient="portrait" w:w="11905.511811023622" w:h="16837.79527559055"/><w:pgMar w:top="1440" w:right="1440" w:bottom="1440" w:left="1440" w:header="720" w:footer="720" w:gutter="0"/><w:cols w:num="1" w:space="720"/></w:sectPr></w:pPr></w:p><w:p/><w:p><w:pPr/><w:r><w:rPr><w:sz w:val="32"/><w:szCs w:val="32"/><w:b w:val="1"/><w:bCs w:val="1"/></w:rPr><w:t xml:space="preserve">Company: Dana India Pvt. Ltd.</w:t></w:r></w:p><w:tbl><w:tblGrid><w:gridCol w:w="4000" w:type="dxa"/><w:gridCol w:w="4000" w:type="dxa"/></w:tblGrid><w:tblPr><w:tblStyle w:val="Fancy Table"/></w:tblPr><w:tr><w:trPr><w:trHeight w:val="900" w:hRule="atLeast"/></w:trPr><w:tc><w:tcPr><w:tcW w:w="4000" w:type="dxa"/><w:vAlign w:val="center"/></w:tcPr><w:p><w:pPr/><w:r><w:rPr><w:b w:val="1"/><w:bCs w:val="1"/></w:rPr><w:t xml:space="preserve">Company Details</w:t></w:r></w:p></w:tc><w:tc><w:tcPr><w:tcW w:w="4000" w:type="dxa"/><w:vAlign w:val="center"/></w:tcPr><w:p><w:pPr/><w:r><w:rPr><w:b w:val="1"/><w:bCs w:val="1"/></w:rPr><w:t xml:space="preserve">Company Contact Details</w:t></w:r></w:p></w:tc></w:tr><w:tr><w:trPr/><w:tc><w:tcPr><w:tcW w:w="4000" w:type="dxa"/></w:tcPr><w:p><w:pPr/><w:r><w:rPr/><w:t xml:space="preserve">Dana India Pvt. Ltd.</w:t></w:r></w:p></w:tc><w:tc><w:tcPr><w:tcW w:w="4000" w:type="dxa"/></w:tcPr><w:p><w:pPr/><w:r><w:rPr/><w:t xml:space="preserve">S. No. 279</w:t></w:r></w:p></w:tc></w:tr></w:tbl><w:p><w:pPr><w:sectPr><w:pgSz w:orient="portrait" w:w="11905.511811023622" w:h="16837.79527559055"/><w:pgMar w:top="1440" w:right="1440" w:bottom="1440" w:left="1440" w:header="720" w:footer="720" w:gutter="0"/><w:cols w:num="1" w:space="720"/></w:sectPr></w:pPr></w:p><w:p/><w:p><w:pPr/><w:r><w:rPr><w:sz w:val="32"/><w:szCs w:val="32"/><w:b w:val="1"/><w:bCs w:val="1"/></w:rPr><w:t xml:space="preserve">Company: Datta Industries</w:t></w:r></w:p><w:tbl><w:tblGrid><w:gridCol w:w="4000" w:type="dxa"/><w:gridCol w:w="4000" w:type="dxa"/></w:tblGrid><w:tblPr><w:tblStyle w:val="Fancy Table"/></w:tblPr><w:tr><w:trPr><w:trHeight w:val="900" w:hRule="atLeast"/></w:trPr><w:tc><w:tcPr><w:tcW w:w="4000" w:type="dxa"/><w:vAlign w:val="center"/></w:tcPr><w:p><w:pPr/><w:r><w:rPr><w:b w:val="1"/><w:bCs w:val="1"/></w:rPr><w:t xml:space="preserve">Company Details</w:t></w:r></w:p></w:tc><w:tc><w:tcPr><w:tcW w:w="4000" w:type="dxa"/><w:vAlign w:val="center"/></w:tcPr><w:p><w:pPr/><w:r><w:rPr><w:b w:val="1"/><w:bCs w:val="1"/></w:rPr><w:t xml:space="preserve">Company Contact Details</w:t></w:r></w:p></w:tc></w:tr><w:tr><w:trPr/><w:tc><w:tcPr><w:tcW w:w="4000" w:type="dxa"/></w:tcPr><w:p><w:pPr/><w:r><w:rPr/><w:t xml:space="preserve">Datta Industries</w:t></w:r></w:p></w:tc><w:tc><w:tcPr><w:tcW w:w="4000" w:type="dxa"/></w:tcPr><w:p><w:pPr/><w:r><w:rPr/><w:t xml:space="preserve">H 11, Industrial Estate, Rohtak Road</w:t></w:r></w:p></w:tc></w:tr></w:tbl><w:p><w:pPr><w:sectPr><w:pgSz w:orient="portrait" w:w="11905.511811023622" w:h="16837.79527559055"/><w:pgMar w:top="1440" w:right="1440" w:bottom="1440" w:left="1440" w:header="720" w:footer="720" w:gutter="0"/><w:cols w:num="1" w:space="720"/></w:sectPr></w:pPr></w:p><w:p/><w:p><w:pPr/><w:r><w:rPr><w:sz w:val="32"/><w:szCs w:val="32"/><w:b w:val="1"/><w:bCs w:val="1"/></w:rPr><w:t xml:space="preserve">Company: Dawnsun Kyosei Engineering Private Limited</w:t></w:r></w:p><w:tbl><w:tblGrid><w:gridCol w:w="4000" w:type="dxa"/><w:gridCol w:w="4000" w:type="dxa"/></w:tblGrid><w:tblPr><w:tblStyle w:val="Fancy Table"/></w:tblPr><w:tr><w:trPr><w:trHeight w:val="900" w:hRule="atLeast"/></w:trPr><w:tc><w:tcPr><w:tcW w:w="4000" w:type="dxa"/><w:vAlign w:val="center"/></w:tcPr><w:p><w:pPr/><w:r><w:rPr><w:b w:val="1"/><w:bCs w:val="1"/></w:rPr><w:t xml:space="preserve">Company Details</w:t></w:r></w:p></w:tc><w:tc><w:tcPr><w:tcW w:w="4000" w:type="dxa"/><w:vAlign w:val="center"/></w:tcPr><w:p><w:pPr/><w:r><w:rPr><w:b w:val="1"/><w:bCs w:val="1"/></w:rPr><w:t xml:space="preserve">Company Contact Details</w:t></w:r></w:p></w:tc></w:tr><w:tr><w:trPr/><w:tc><w:tcPr><w:tcW w:w="4000" w:type="dxa"/></w:tcPr><w:p><w:pPr/><w:r><w:rPr/><w:t xml:space="preserve">Dawnsun Kyosei Engineering Private Limited</w:t></w:r></w:p></w:tc><w:tc><w:tcPr><w:tcW w:w="4000" w:type="dxa"/></w:tcPr><w:p><w:pPr/><w:r><w:rPr/><w:t xml:space="preserve">A 82, Sector 57</w:t></w:r></w:p></w:tc></w:tr></w:tbl><w:p><w:pPr><w:sectPr><w:pgSz w:orient="portrait" w:w="11905.511811023622" w:h="16837.79527559055"/><w:pgMar w:top="1440" w:right="1440" w:bottom="1440" w:left="1440" w:header="720" w:footer="720" w:gutter="0"/><w:cols w:num="1" w:space="720"/></w:sectPr></w:pPr></w:p><w:p/><w:p><w:pPr/><w:r><w:rPr><w:sz w:val="32"/><w:szCs w:val="32"/><w:b w:val="1"/><w:bCs w:val="1"/></w:rPr><w:t xml:space="preserve">Company: Deepak Industries Ltd. (Prop. Of New Allenberry Works)</w:t></w:r></w:p><w:tbl><w:tblGrid><w:gridCol w:w="4000" w:type="dxa"/><w:gridCol w:w="4000" w:type="dxa"/></w:tblGrid><w:tblPr><w:tblStyle w:val="Fancy Table"/></w:tblPr><w:tr><w:trPr><w:trHeight w:val="900" w:hRule="atLeast"/></w:trPr><w:tc><w:tcPr><w:tcW w:w="4000" w:type="dxa"/><w:vAlign w:val="center"/></w:tcPr><w:p><w:pPr/><w:r><w:rPr><w:b w:val="1"/><w:bCs w:val="1"/></w:rPr><w:t xml:space="preserve">Company Details</w:t></w:r></w:p></w:tc><w:tc><w:tcPr><w:tcW w:w="4000" w:type="dxa"/><w:vAlign w:val="center"/></w:tcPr><w:p><w:pPr/><w:r><w:rPr><w:b w:val="1"/><w:bCs w:val="1"/></w:rPr><w:t xml:space="preserve">Company Contact Details</w:t></w:r></w:p></w:tc></w:tr><w:tr><w:trPr/><w:tc><w:tcPr><w:tcW w:w="4000" w:type="dxa"/></w:tcPr><w:p><w:pPr/><w:r><w:rPr/><w:t xml:space="preserve">Deepak Industries Ltd. (Prop. Of New Allenberry Works)</w:t></w:r></w:p></w:tc><w:tc><w:tcPr><w:tcW w:w="4000" w:type="dxa"/></w:tcPr><w:p><w:pPr/><w:r><w:rPr/><w:t xml:space="preserve">14/7, Matura Road</w:t></w:r></w:p></w:tc></w:tr></w:tbl><w:p><w:pPr><w:sectPr><w:pgSz w:orient="portrait" w:w="11905.511811023622" w:h="16837.79527559055"/><w:pgMar w:top="1440" w:right="1440" w:bottom="1440" w:left="1440" w:header="720" w:footer="720" w:gutter="0"/><w:cols w:num="1" w:space="720"/></w:sectPr></w:pPr></w:p><w:p/><w:p><w:pPr/><w:r><w:rPr><w:sz w:val="32"/><w:szCs w:val="32"/><w:b w:val="1"/><w:bCs w:val="1"/></w:rPr><w:t xml:space="preserve">Company: Delfingen India Pvt. Ltd.</w:t></w:r></w:p><w:tbl><w:tblGrid><w:gridCol w:w="4000" w:type="dxa"/><w:gridCol w:w="4000" w:type="dxa"/></w:tblGrid><w:tblPr><w:tblStyle w:val="Fancy Table"/></w:tblPr><w:tr><w:trPr><w:trHeight w:val="900" w:hRule="atLeast"/></w:trPr><w:tc><w:tcPr><w:tcW w:w="4000" w:type="dxa"/><w:vAlign w:val="center"/></w:tcPr><w:p><w:pPr/><w:r><w:rPr><w:b w:val="1"/><w:bCs w:val="1"/></w:rPr><w:t xml:space="preserve">Company Details</w:t></w:r></w:p></w:tc><w:tc><w:tcPr><w:tcW w:w="4000" w:type="dxa"/><w:vAlign w:val="center"/></w:tcPr><w:p><w:pPr/><w:r><w:rPr><w:b w:val="1"/><w:bCs w:val="1"/></w:rPr><w:t xml:space="preserve">Company Contact Details</w:t></w:r></w:p></w:tc></w:tr><w:tr><w:trPr/><w:tc><w:tcPr><w:tcW w:w="4000" w:type="dxa"/></w:tcPr><w:p><w:pPr/><w:r><w:rPr/><w:t xml:space="preserve">Delfingen India Pvt. Ltd.</w:t></w:r></w:p></w:tc><w:tc><w:tcPr><w:tcW w:w="4000" w:type="dxa"/></w:tcPr><w:p><w:pPr/><w:r><w:rPr/><w:t xml:space="preserve">Gat No. 425, Lonikand, Taluka Haveli</w:t></w:r></w:p></w:tc></w:tr></w:tbl><w:p><w:pPr><w:sectPr><w:pgSz w:orient="portrait" w:w="11905.511811023622" w:h="16837.79527559055"/><w:pgMar w:top="1440" w:right="1440" w:bottom="1440" w:left="1440" w:header="720" w:footer="720" w:gutter="0"/><w:cols w:num="1" w:space="720"/></w:sectPr></w:pPr></w:p><w:p/><w:p><w:pPr/><w:r><w:rPr><w:sz w:val="32"/><w:szCs w:val="32"/><w:b w:val="1"/><w:bCs w:val="1"/></w:rPr><w:t xml:space="preserve">Company: DellOrto India Pvt. Ltd.</w:t></w:r></w:p><w:tbl><w:tblGrid><w:gridCol w:w="4000" w:type="dxa"/><w:gridCol w:w="4000" w:type="dxa"/></w:tblGrid><w:tblPr><w:tblStyle w:val="Fancy Table"/></w:tblPr><w:tr><w:trPr><w:trHeight w:val="900" w:hRule="atLeast"/></w:trPr><w:tc><w:tcPr><w:tcW w:w="4000" w:type="dxa"/><w:vAlign w:val="center"/></w:tcPr><w:p><w:pPr/><w:r><w:rPr><w:b w:val="1"/><w:bCs w:val="1"/></w:rPr><w:t xml:space="preserve">Company Details</w:t></w:r></w:p></w:tc><w:tc><w:tcPr><w:tcW w:w="4000" w:type="dxa"/><w:vAlign w:val="center"/></w:tcPr><w:p><w:pPr/><w:r><w:rPr><w:b w:val="1"/><w:bCs w:val="1"/></w:rPr><w:t xml:space="preserve">Company Contact Details</w:t></w:r></w:p></w:tc></w:tr><w:tr><w:trPr/><w:tc><w:tcPr><w:tcW w:w="4000" w:type="dxa"/></w:tcPr><w:p><w:pPr/><w:r><w:rPr/><w:t xml:space="preserve">DellOrto India Pvt. Ltd.</w:t></w:r></w:p></w:tc><w:tc><w:tcPr><w:tcW w:w="4000" w:type="dxa"/></w:tcPr><w:p><w:pPr/><w:r><w:rPr/><w:t xml:space="preserve">Plot No. B 42,  MIDC Industrial Area, Chakan Phase II, Taluka Khed</w:t></w:r></w:p></w:tc></w:tr></w:tbl><w:p><w:pPr><w:sectPr><w:pgSz w:orient="portrait" w:w="11905.511811023622" w:h="16837.79527559055"/><w:pgMar w:top="1440" w:right="1440" w:bottom="1440" w:left="1440" w:header="720" w:footer="720" w:gutter="0"/><w:cols w:num="1" w:space="720"/></w:sectPr></w:pPr></w:p><w:p/><w:p><w:pPr/><w:r><w:rPr><w:sz w:val="32"/><w:szCs w:val="32"/><w:b w:val="1"/><w:bCs w:val="1"/></w:rPr><w:t xml:space="preserve">Company: Delphi-TVS Technologies Ltd.</w:t></w:r></w:p><w:tbl><w:tblGrid><w:gridCol w:w="4000" w:type="dxa"/><w:gridCol w:w="4000" w:type="dxa"/></w:tblGrid><w:tblPr><w:tblStyle w:val="Fancy Table"/></w:tblPr><w:tr><w:trPr><w:trHeight w:val="900" w:hRule="atLeast"/></w:trPr><w:tc><w:tcPr><w:tcW w:w="4000" w:type="dxa"/><w:vAlign w:val="center"/></w:tcPr><w:p><w:pPr/><w:r><w:rPr><w:b w:val="1"/><w:bCs w:val="1"/></w:rPr><w:t xml:space="preserve">Company Details</w:t></w:r></w:p></w:tc><w:tc><w:tcPr><w:tcW w:w="4000" w:type="dxa"/><w:vAlign w:val="center"/></w:tcPr><w:p><w:pPr/><w:r><w:rPr><w:b w:val="1"/><w:bCs w:val="1"/></w:rPr><w:t xml:space="preserve">Company Contact Details</w:t></w:r></w:p></w:tc></w:tr><w:tr><w:trPr/><w:tc><w:tcPr><w:tcW w:w="4000" w:type="dxa"/></w:tcPr><w:p><w:pPr/><w:r><w:rPr/><w:t xml:space="preserve">Delphi-TVS Technologies Ltd.</w:t></w:r></w:p></w:tc><w:tc><w:tcPr><w:tcW w:w="4000" w:type="dxa"/></w:tcPr><w:p><w:pPr/><w:r><w:rPr/><w:t xml:space="preserve">Mannur,  Thodukadu Post, Sriperumbudur Taluk</w:t></w:r></w:p></w:tc></w:tr></w:tbl><w:p><w:pPr><w:sectPr><w:pgSz w:orient="portrait" w:w="11905.511811023622" w:h="16837.79527559055"/><w:pgMar w:top="1440" w:right="1440" w:bottom="1440" w:left="1440" w:header="720" w:footer="720" w:gutter="0"/><w:cols w:num="1" w:space="720"/></w:sectPr></w:pPr></w:p><w:p/><w:p><w:pPr/><w:r><w:rPr><w:sz w:val="32"/><w:szCs w:val="32"/><w:b w:val="1"/><w:bCs w:val="1"/></w:rPr><w:t xml:space="preserve">Company: Delux Bearings Pvt. Ltd.</w:t></w:r></w:p><w:tbl><w:tblGrid><w:gridCol w:w="4000" w:type="dxa"/><w:gridCol w:w="4000" w:type="dxa"/></w:tblGrid><w:tblPr><w:tblStyle w:val="Fancy Table"/></w:tblPr><w:tr><w:trPr><w:trHeight w:val="900" w:hRule="atLeast"/></w:trPr><w:tc><w:tcPr><w:tcW w:w="4000" w:type="dxa"/><w:vAlign w:val="center"/></w:tcPr><w:p><w:pPr/><w:r><w:rPr><w:b w:val="1"/><w:bCs w:val="1"/></w:rPr><w:t xml:space="preserve">Company Details</w:t></w:r></w:p></w:tc><w:tc><w:tcPr><w:tcW w:w="4000" w:type="dxa"/><w:vAlign w:val="center"/></w:tcPr><w:p><w:pPr/><w:r><w:rPr><w:b w:val="1"/><w:bCs w:val="1"/></w:rPr><w:t xml:space="preserve">Company Contact Details</w:t></w:r></w:p></w:tc></w:tr><w:tr><w:trPr/><w:tc><w:tcPr><w:tcW w:w="4000" w:type="dxa"/></w:tcPr><w:p><w:pPr/><w:r><w:rPr/><w:t xml:space="preserve">Delux Bearings Pvt. Ltd.</w:t></w:r></w:p></w:tc><w:tc><w:tcPr><w:tcW w:w="4000" w:type="dxa"/></w:tcPr><w:p><w:pPr/><w:r><w:rPr/><w:t xml:space="preserve">31/32, Ideal Industrial Estate, Mathuradas Mill Compound, Lower Parel</w:t></w:r></w:p></w:tc></w:tr></w:tbl><w:p><w:pPr><w:sectPr><w:pgSz w:orient="portrait" w:w="11905.511811023622" w:h="16837.79527559055"/><w:pgMar w:top="1440" w:right="1440" w:bottom="1440" w:left="1440" w:header="720" w:footer="720" w:gutter="0"/><w:cols w:num="1" w:space="720"/></w:sectPr></w:pPr></w:p><w:p/><w:p><w:pPr/><w:r><w:rPr><w:sz w:val="32"/><w:szCs w:val="32"/><w:b w:val="1"/><w:bCs w:val="1"/></w:rPr><w:t xml:space="preserve">Company: DENSO Haryana Private Limited</w:t></w:r></w:p><w:tbl><w:tblGrid><w:gridCol w:w="4000" w:type="dxa"/><w:gridCol w:w="4000" w:type="dxa"/></w:tblGrid><w:tblPr><w:tblStyle w:val="Fancy Table"/></w:tblPr><w:tr><w:trPr><w:trHeight w:val="900" w:hRule="atLeast"/></w:trPr><w:tc><w:tcPr><w:tcW w:w="4000" w:type="dxa"/><w:vAlign w:val="center"/></w:tcPr><w:p><w:pPr/><w:r><w:rPr><w:b w:val="1"/><w:bCs w:val="1"/></w:rPr><w:t xml:space="preserve">Company Details</w:t></w:r></w:p></w:tc><w:tc><w:tcPr><w:tcW w:w="4000" w:type="dxa"/><w:vAlign w:val="center"/></w:tcPr><w:p><w:pPr/><w:r><w:rPr><w:b w:val="1"/><w:bCs w:val="1"/></w:rPr><w:t xml:space="preserve">Company Contact Details</w:t></w:r></w:p></w:tc></w:tr><w:tr><w:trPr/><w:tc><w:tcPr><w:tcW w:w="4000" w:type="dxa"/></w:tcPr><w:p><w:pPr/><w:r><w:rPr/><w:t xml:space="preserve">DENSO Haryana Private Limited</w:t></w:r></w:p></w:tc><w:tc><w:tcPr><w:tcW w:w="4000" w:type="dxa"/></w:tcPr><w:p><w:pPr/><w:r><w:rPr/><w:t xml:space="preserve">Plot No. 3, Sector 3, IMT Manesar, Gurugram</w:t></w:r></w:p></w:tc></w:tr></w:tbl><w:p><w:pPr><w:sectPr><w:pgSz w:orient="portrait" w:w="11905.511811023622" w:h="16837.79527559055"/><w:pgMar w:top="1440" w:right="1440" w:bottom="1440" w:left="1440" w:header="720" w:footer="720" w:gutter="0"/><w:cols w:num="1" w:space="720"/></w:sectPr></w:pPr></w:p><w:p/><w:p><w:pPr/><w:r><w:rPr><w:sz w:val="32"/><w:szCs w:val="32"/><w:b w:val="1"/><w:bCs w:val="1"/></w:rPr><w:t xml:space="preserve">Company: Denso International India Pvt. Ltd.</w:t></w:r></w:p><w:tbl><w:tblGrid><w:gridCol w:w="4000" w:type="dxa"/><w:gridCol w:w="4000" w:type="dxa"/></w:tblGrid><w:tblPr><w:tblStyle w:val="Fancy Table"/></w:tblPr><w:tr><w:trPr><w:trHeight w:val="900" w:hRule="atLeast"/></w:trPr><w:tc><w:tcPr><w:tcW w:w="4000" w:type="dxa"/><w:vAlign w:val="center"/></w:tcPr><w:p><w:pPr/><w:r><w:rPr><w:b w:val="1"/><w:bCs w:val="1"/></w:rPr><w:t xml:space="preserve">Company Details</w:t></w:r></w:p></w:tc><w:tc><w:tcPr><w:tcW w:w="4000" w:type="dxa"/><w:vAlign w:val="center"/></w:tcPr><w:p><w:pPr/><w:r><w:rPr><w:b w:val="1"/><w:bCs w:val="1"/></w:rPr><w:t xml:space="preserve">Company Contact Details</w:t></w:r></w:p></w:tc></w:tr><w:tr><w:trPr/><w:tc><w:tcPr><w:tcW w:w="4000" w:type="dxa"/></w:tcPr><w:p><w:pPr/><w:r><w:rPr/><w:t xml:space="preserve">Denso International India Pvt. Ltd.</w:t></w:r></w:p></w:tc><w:tc><w:tcPr><w:tcW w:w="4000" w:type="dxa"/></w:tcPr><w:p><w:pPr/><w:r><w:rPr/><w:t xml:space="preserve">Plot No. 3, Sector 3, IMT Manesar</w:t></w:r></w:p></w:tc></w:tr></w:tbl><w:p><w:pPr><w:sectPr><w:pgSz w:orient="portrait" w:w="11905.511811023622" w:h="16837.79527559055"/><w:pgMar w:top="1440" w:right="1440" w:bottom="1440" w:left="1440" w:header="720" w:footer="720" w:gutter="0"/><w:cols w:num="1" w:space="720"/></w:sectPr></w:pPr></w:p><w:p/><w:p><w:pPr/><w:r><w:rPr><w:sz w:val="32"/><w:szCs w:val="32"/><w:b w:val="1"/><w:bCs w:val="1"/></w:rPr><w:t xml:space="preserve">Company: Devendra Autocom Pvt. Ltd.</w:t></w:r></w:p><w:tbl><w:tblGrid><w:gridCol w:w="4000" w:type="dxa"/><w:gridCol w:w="4000" w:type="dxa"/></w:tblGrid><w:tblPr><w:tblStyle w:val="Fancy Table"/></w:tblPr><w:tr><w:trPr><w:trHeight w:val="900" w:hRule="atLeast"/></w:trPr><w:tc><w:tcPr><w:tcW w:w="4000" w:type="dxa"/><w:vAlign w:val="center"/></w:tcPr><w:p><w:pPr/><w:r><w:rPr><w:b w:val="1"/><w:bCs w:val="1"/></w:rPr><w:t xml:space="preserve">Company Details</w:t></w:r></w:p></w:tc><w:tc><w:tcPr><w:tcW w:w="4000" w:type="dxa"/><w:vAlign w:val="center"/></w:tcPr><w:p><w:pPr/><w:r><w:rPr><w:b w:val="1"/><w:bCs w:val="1"/></w:rPr><w:t xml:space="preserve">Company Contact Details</w:t></w:r></w:p></w:tc></w:tr><w:tr><w:trPr/><w:tc><w:tcPr><w:tcW w:w="4000" w:type="dxa"/></w:tcPr><w:p><w:pPr/><w:r><w:rPr/><w:t xml:space="preserve">Devendra Autocom Pvt. Ltd.</w:t></w:r></w:p></w:tc><w:tc><w:tcPr><w:tcW w:w="4000" w:type="dxa"/></w:tcPr><w:p><w:pPr/><w:r><w:rPr/><w:t xml:space="preserve">No. 35, B/2, Second Main Road, Ambattur Industrial Estate</w:t></w:r></w:p></w:tc></w:tr></w:tbl><w:p><w:pPr><w:sectPr><w:pgSz w:orient="portrait" w:w="11905.511811023622" w:h="16837.79527559055"/><w:pgMar w:top="1440" w:right="1440" w:bottom="1440" w:left="1440" w:header="720" w:footer="720" w:gutter="0"/><w:cols w:num="1" w:space="720"/></w:sectPr></w:pPr></w:p><w:p/><w:p><w:pPr/><w:r><w:rPr><w:sz w:val="32"/><w:szCs w:val="32"/><w:b w:val="1"/><w:bCs w:val="1"/></w:rPr><w:t xml:space="preserve">Company: Devilog Systems (India)</w:t></w:r></w:p><w:tbl><w:tblGrid><w:gridCol w:w="4000" w:type="dxa"/><w:gridCol w:w="4000" w:type="dxa"/></w:tblGrid><w:tblPr><w:tblStyle w:val="Fancy Table"/></w:tblPr><w:tr><w:trPr><w:trHeight w:val="900" w:hRule="atLeast"/></w:trPr><w:tc><w:tcPr><w:tcW w:w="4000" w:type="dxa"/><w:vAlign w:val="center"/></w:tcPr><w:p><w:pPr/><w:r><w:rPr><w:b w:val="1"/><w:bCs w:val="1"/></w:rPr><w:t xml:space="preserve">Company Details</w:t></w:r></w:p></w:tc><w:tc><w:tcPr><w:tcW w:w="4000" w:type="dxa"/><w:vAlign w:val="center"/></w:tcPr><w:p><w:pPr/><w:r><w:rPr><w:b w:val="1"/><w:bCs w:val="1"/></w:rPr><w:t xml:space="preserve">Company Contact Details</w:t></w:r></w:p></w:tc></w:tr><w:tr><w:trPr/><w:tc><w:tcPr><w:tcW w:w="4000" w:type="dxa"/></w:tcPr><w:p><w:pPr/><w:r><w:rPr/><w:t xml:space="preserve">Devilog Systems (India)</w:t></w:r></w:p></w:tc><w:tc><w:tcPr><w:tcW w:w="4000" w:type="dxa"/></w:tcPr><w:p><w:pPr/><w:r><w:rPr/><w:t xml:space="preserve">A 316, II Stage</w:t></w:r></w:p></w:tc></w:tr></w:tbl><w:p><w:pPr><w:sectPr><w:pgSz w:orient="portrait" w:w="11905.511811023622" w:h="16837.79527559055"/><w:pgMar w:top="1440" w:right="1440" w:bottom="1440" w:left="1440" w:header="720" w:footer="720" w:gutter="0"/><w:cols w:num="1" w:space="720"/></w:sectPr></w:pPr></w:p><w:p/><w:p><w:pPr/><w:r><w:rPr><w:sz w:val="32"/><w:szCs w:val="32"/><w:b w:val="1"/><w:bCs w:val="1"/></w:rPr><w:t xml:space="preserve">Company: DGC Industries Pvt. Ltd.</w:t></w:r></w:p><w:tbl><w:tblGrid><w:gridCol w:w="4000" w:type="dxa"/><w:gridCol w:w="4000" w:type="dxa"/></w:tblGrid><w:tblPr><w:tblStyle w:val="Fancy Table"/></w:tblPr><w:tr><w:trPr><w:trHeight w:val="900" w:hRule="atLeast"/></w:trPr><w:tc><w:tcPr><w:tcW w:w="4000" w:type="dxa"/><w:vAlign w:val="center"/></w:tcPr><w:p><w:pPr/><w:r><w:rPr><w:b w:val="1"/><w:bCs w:val="1"/></w:rPr><w:t xml:space="preserve">Company Details</w:t></w:r></w:p></w:tc><w:tc><w:tcPr><w:tcW w:w="4000" w:type="dxa"/><w:vAlign w:val="center"/></w:tcPr><w:p><w:pPr/><w:r><w:rPr><w:b w:val="1"/><w:bCs w:val="1"/></w:rPr><w:t xml:space="preserve">Company Contact Details</w:t></w:r></w:p></w:tc></w:tr><w:tr><w:trPr/><w:tc><w:tcPr><w:tcW w:w="4000" w:type="dxa"/></w:tcPr><w:p><w:pPr/><w:r><w:rPr/><w:t xml:space="preserve">DGC Industries Pvt. Ltd.</w:t></w:r></w:p></w:tc><w:tc><w:tcPr><w:tcW w:w="4000" w:type="dxa"/></w:tcPr><w:p><w:pPr/><w:r><w:rPr/><w:t xml:space="preserve">Killa No. 24/6/2 and 7/1/2, Near Ved Prem Cold Store, Village Nathupur</w:t></w:r></w:p></w:tc></w:tr></w:tbl><w:p><w:pPr><w:sectPr><w:pgSz w:orient="portrait" w:w="11905.511811023622" w:h="16837.79527559055"/><w:pgMar w:top="1440" w:right="1440" w:bottom="1440" w:left="1440" w:header="720" w:footer="720" w:gutter="0"/><w:cols w:num="1" w:space="720"/></w:sectPr></w:pPr></w:p><w:p/><w:p><w:pPr/><w:r><w:rPr><w:sz w:val="32"/><w:szCs w:val="32"/><w:b w:val="1"/><w:bCs w:val="1"/></w:rPr><w:t xml:space="preserve">Company: Dhoot Transmission Pvt. Ltd.</w:t></w:r></w:p><w:tbl><w:tblGrid><w:gridCol w:w="4000" w:type="dxa"/><w:gridCol w:w="4000" w:type="dxa"/></w:tblGrid><w:tblPr><w:tblStyle w:val="Fancy Table"/></w:tblPr><w:tr><w:trPr><w:trHeight w:val="900" w:hRule="atLeast"/></w:trPr><w:tc><w:tcPr><w:tcW w:w="4000" w:type="dxa"/><w:vAlign w:val="center"/></w:tcPr><w:p><w:pPr/><w:r><w:rPr><w:b w:val="1"/><w:bCs w:val="1"/></w:rPr><w:t xml:space="preserve">Company Details</w:t></w:r></w:p></w:tc><w:tc><w:tcPr><w:tcW w:w="4000" w:type="dxa"/><w:vAlign w:val="center"/></w:tcPr><w:p><w:pPr/><w:r><w:rPr><w:b w:val="1"/><w:bCs w:val="1"/></w:rPr><w:t xml:space="preserve">Company Contact Details</w:t></w:r></w:p></w:tc></w:tr><w:tr><w:trPr/><w:tc><w:tcPr><w:tcW w:w="4000" w:type="dxa"/></w:tcPr><w:p><w:pPr/><w:r><w:rPr/><w:t xml:space="preserve">Dhoot Transmission Pvt. Ltd.</w:t></w:r></w:p></w:tc><w:tc><w:tcPr><w:tcW w:w="4000" w:type="dxa"/></w:tcPr><w:p><w:pPr/><w:r><w:rPr/><w:t xml:space="preserve">15 KM Stone, Gut No. 100</w:t></w:r></w:p></w:tc></w:tr></w:tbl><w:p><w:pPr><w:sectPr><w:pgSz w:orient="portrait" w:w="11905.511811023622" w:h="16837.79527559055"/><w:pgMar w:top="1440" w:right="1440" w:bottom="1440" w:left="1440" w:header="720" w:footer="720" w:gutter="0"/><w:cols w:num="1" w:space="720"/></w:sectPr></w:pPr></w:p><w:p/><w:p><w:pPr/><w:r><w:rPr><w:sz w:val="32"/><w:szCs w:val="32"/><w:b w:val="1"/><w:bCs w:val="1"/></w:rPr><w:t xml:space="preserve">Company: DIEHL Metal India Pvt. Ltd.</w:t></w:r></w:p><w:tbl><w:tblGrid><w:gridCol w:w="4000" w:type="dxa"/><w:gridCol w:w="4000" w:type="dxa"/></w:tblGrid><w:tblPr><w:tblStyle w:val="Fancy Table"/></w:tblPr><w:tr><w:trPr><w:trHeight w:val="900" w:hRule="atLeast"/></w:trPr><w:tc><w:tcPr><w:tcW w:w="4000" w:type="dxa"/><w:vAlign w:val="center"/></w:tcPr><w:p><w:pPr/><w:r><w:rPr><w:b w:val="1"/><w:bCs w:val="1"/></w:rPr><w:t xml:space="preserve">Company Details</w:t></w:r></w:p></w:tc><w:tc><w:tcPr><w:tcW w:w="4000" w:type="dxa"/><w:vAlign w:val="center"/></w:tcPr><w:p><w:pPr/><w:r><w:rPr><w:b w:val="1"/><w:bCs w:val="1"/></w:rPr><w:t xml:space="preserve">Company Contact Details</w:t></w:r></w:p></w:tc></w:tr><w:tr><w:trPr/><w:tc><w:tcPr><w:tcW w:w="4000" w:type="dxa"/></w:tcPr><w:p><w:pPr/><w:r><w:rPr/><w:t xml:space="preserve">DIEHL Metal India Pvt. Ltd.</w:t></w:r></w:p></w:tc><w:tc><w:tcPr><w:tcW w:w="4000" w:type="dxa"/></w:tcPr><w:p><w:pPr/><w:r><w:rPr/><w:t xml:space="preserve">S. No. 255, Hissa No. 1/8, Hinjewadi, Taluka Mulshi</w:t></w:r></w:p></w:tc></w:tr></w:tbl><w:p><w:pPr><w:sectPr><w:pgSz w:orient="portrait" w:w="11905.511811023622" w:h="16837.79527559055"/><w:pgMar w:top="1440" w:right="1440" w:bottom="1440" w:left="1440" w:header="720" w:footer="720" w:gutter="0"/><w:cols w:num="1" w:space="720"/></w:sectPr></w:pPr></w:p><w:p/><w:p><w:pPr/><w:r><w:rPr><w:sz w:val="32"/><w:szCs w:val="32"/><w:b w:val="1"/><w:bCs w:val="1"/></w:rPr><w:t xml:space="preserve">Company: Dimo Casting Pvt. Ltd.</w:t></w:r></w:p><w:tbl><w:tblGrid><w:gridCol w:w="4000" w:type="dxa"/><w:gridCol w:w="4000" w:type="dxa"/></w:tblGrid><w:tblPr><w:tblStyle w:val="Fancy Table"/></w:tblPr><w:tr><w:trPr><w:trHeight w:val="900" w:hRule="atLeast"/></w:trPr><w:tc><w:tcPr><w:tcW w:w="4000" w:type="dxa"/><w:vAlign w:val="center"/></w:tcPr><w:p><w:pPr/><w:r><w:rPr><w:b w:val="1"/><w:bCs w:val="1"/></w:rPr><w:t xml:space="preserve">Company Details</w:t></w:r></w:p></w:tc><w:tc><w:tcPr><w:tcW w:w="4000" w:type="dxa"/><w:vAlign w:val="center"/></w:tcPr><w:p><w:pPr/><w:r><w:rPr><w:b w:val="1"/><w:bCs w:val="1"/></w:rPr><w:t xml:space="preserve">Company Contact Details</w:t></w:r></w:p></w:tc></w:tr><w:tr><w:trPr/><w:tc><w:tcPr><w:tcW w:w="4000" w:type="dxa"/></w:tcPr><w:p><w:pPr/><w:r><w:rPr/><w:t xml:space="preserve">Dimo Casting Pvt. Ltd.</w:t></w:r></w:p></w:tc><w:tc><w:tcPr><w:tcW w:w="4000" w:type="dxa"/></w:tcPr><w:p><w:pPr/><w:r><w:rPr/><w:t xml:space="preserve">Plot No. 268, Bommasandra Industrial Area, Hosur Road</w:t></w:r></w:p></w:tc></w:tr></w:tbl><w:p><w:pPr><w:sectPr><w:pgSz w:orient="portrait" w:w="11905.511811023622" w:h="16837.79527559055"/><w:pgMar w:top="1440" w:right="1440" w:bottom="1440" w:left="1440" w:header="720" w:footer="720" w:gutter="0"/><w:cols w:num="1" w:space="720"/></w:sectPr></w:pPr></w:p><w:p/><w:p><w:pPr/><w:r><w:rPr><w:sz w:val="32"/><w:szCs w:val="32"/><w:b w:val="1"/><w:bCs w:val="1"/></w:rPr><w:t xml:space="preserve">Company: Domino Printech India LLP</w:t></w:r></w:p><w:tbl><w:tblGrid><w:gridCol w:w="4000" w:type="dxa"/><w:gridCol w:w="4000" w:type="dxa"/></w:tblGrid><w:tblPr><w:tblStyle w:val="Fancy Table"/></w:tblPr><w:tr><w:trPr><w:trHeight w:val="900" w:hRule="atLeast"/></w:trPr><w:tc><w:tcPr><w:tcW w:w="4000" w:type="dxa"/><w:vAlign w:val="center"/></w:tcPr><w:p><w:pPr/><w:r><w:rPr><w:b w:val="1"/><w:bCs w:val="1"/></w:rPr><w:t xml:space="preserve">Company Details</w:t></w:r></w:p></w:tc><w:tc><w:tcPr><w:tcW w:w="4000" w:type="dxa"/><w:vAlign w:val="center"/></w:tcPr><w:p><w:pPr/><w:r><w:rPr><w:b w:val="1"/><w:bCs w:val="1"/></w:rPr><w:t xml:space="preserve">Company Contact Details</w:t></w:r></w:p></w:tc></w:tr><w:tr><w:trPr/><w:tc><w:tcPr><w:tcW w:w="4000" w:type="dxa"/></w:tcPr><w:p><w:pPr/><w:r><w:rPr/><w:t xml:space="preserve">Domino Printech India LLP</w:t></w:r></w:p></w:tc><w:tc><w:tcPr><w:tcW w:w="4000" w:type="dxa"/></w:tcPr><w:p><w:pPr/><w:r><w:rPr/><w:t xml:space="preserve">Plot No. 117, Sec 8, IMT Manesar</w:t></w:r></w:p></w:tc></w:tr></w:tbl><w:p><w:pPr><w:sectPr><w:pgSz w:orient="portrait" w:w="11905.511811023622" w:h="16837.79527559055"/><w:pgMar w:top="1440" w:right="1440" w:bottom="1440" w:left="1440" w:header="720" w:footer="720" w:gutter="0"/><w:cols w:num="1" w:space="720"/></w:sectPr></w:pPr></w:p><w:p/><w:p><w:pPr/><w:r><w:rPr><w:sz w:val="32"/><w:szCs w:val="32"/><w:b w:val="1"/><w:bCs w:val="1"/></w:rPr><w:t xml:space="preserve">Company: Donaldson India Filter Systems Pvt. Ltd.</w:t></w:r></w:p><w:tbl><w:tblGrid><w:gridCol w:w="4000" w:type="dxa"/><w:gridCol w:w="4000" w:type="dxa"/></w:tblGrid><w:tblPr><w:tblStyle w:val="Fancy Table"/></w:tblPr><w:tr><w:trPr><w:trHeight w:val="900" w:hRule="atLeast"/></w:trPr><w:tc><w:tcPr><w:tcW w:w="4000" w:type="dxa"/><w:vAlign w:val="center"/></w:tcPr><w:p><w:pPr/><w:r><w:rPr><w:b w:val="1"/><w:bCs w:val="1"/></w:rPr><w:t xml:space="preserve">Company Details</w:t></w:r></w:p></w:tc><w:tc><w:tcPr><w:tcW w:w="4000" w:type="dxa"/><w:vAlign w:val="center"/></w:tcPr><w:p><w:pPr/><w:r><w:rPr><w:b w:val="1"/><w:bCs w:val="1"/></w:rPr><w:t xml:space="preserve">Company Contact Details</w:t></w:r></w:p></w:tc></w:tr><w:tr><w:trPr/><w:tc><w:tcPr><w:tcW w:w="4000" w:type="dxa"/></w:tcPr><w:p><w:pPr/><w:r><w:rPr/><w:t xml:space="preserve">Donaldson India Filter Systems Pvt. Ltd.</w:t></w:r></w:p></w:tc><w:tc><w:tcPr><w:tcW w:w="4000" w:type="dxa"/></w:tcPr><w:p><w:pPr/><w:r><w:rPr/><w:t xml:space="preserve">Naharpur Kasan, PO Nakhrola</w:t></w:r></w:p></w:tc></w:tr></w:tbl><w:p><w:pPr><w:sectPr><w:pgSz w:orient="portrait" w:w="11905.511811023622" w:h="16837.79527559055"/><w:pgMar w:top="1440" w:right="1440" w:bottom="1440" w:left="1440" w:header="720" w:footer="720" w:gutter="0"/><w:cols w:num="1" w:space="720"/></w:sectPr></w:pPr></w:p><w:p/><w:p><w:pPr/><w:r><w:rPr><w:sz w:val="32"/><w:szCs w:val="32"/><w:b w:val="1"/><w:bCs w:val="1"/></w:rPr><w:t xml:space="preserve">Company: Drill Jig Bushing Co. (Madras) Pvt. Ltd.</w:t></w:r></w:p><w:tbl><w:tblGrid><w:gridCol w:w="4000" w:type="dxa"/><w:gridCol w:w="4000" w:type="dxa"/></w:tblGrid><w:tblPr><w:tblStyle w:val="Fancy Table"/></w:tblPr><w:tr><w:trPr><w:trHeight w:val="900" w:hRule="atLeast"/></w:trPr><w:tc><w:tcPr><w:tcW w:w="4000" w:type="dxa"/><w:vAlign w:val="center"/></w:tcPr><w:p><w:pPr/><w:r><w:rPr><w:b w:val="1"/><w:bCs w:val="1"/></w:rPr><w:t xml:space="preserve">Company Details</w:t></w:r></w:p></w:tc><w:tc><w:tcPr><w:tcW w:w="4000" w:type="dxa"/><w:vAlign w:val="center"/></w:tcPr><w:p><w:pPr/><w:r><w:rPr><w:b w:val="1"/><w:bCs w:val="1"/></w:rPr><w:t xml:space="preserve">Company Contact Details</w:t></w:r></w:p></w:tc></w:tr><w:tr><w:trPr/><w:tc><w:tcPr><w:tcW w:w="4000" w:type="dxa"/></w:tcPr><w:p><w:pPr/><w:r><w:rPr/><w:t xml:space="preserve">Drill Jig Bushing Co. (Madras) Pvt. Ltd.</w:t></w:r></w:p></w:tc><w:tc><w:tcPr><w:tcW w:w="4000" w:type="dxa"/></w:tcPr><w:p><w:pPr/><w:r><w:rPr/><w:t xml:space="preserve">44, Sidco Industrial Estate, Ambattur North</w:t></w:r></w:p></w:tc></w:tr></w:tbl><w:p><w:pPr><w:sectPr><w:pgSz w:orient="portrait" w:w="11905.511811023622" w:h="16837.79527559055"/><w:pgMar w:top="1440" w:right="1440" w:bottom="1440" w:left="1440" w:header="720" w:footer="720" w:gutter="0"/><w:cols w:num="1" w:space="720"/></w:sectPr></w:pPr></w:p><w:p/><w:p><w:pPr/><w:r><w:rPr><w:sz w:val="32"/><w:szCs w:val="32"/><w:b w:val="1"/><w:bCs w:val="1"/></w:rPr><w:t xml:space="preserve">Company: Dyna-K Automotive Stampings Pvt. Ltd.</w:t></w:r></w:p><w:tbl><w:tblGrid><w:gridCol w:w="4000" w:type="dxa"/><w:gridCol w:w="4000" w:type="dxa"/></w:tblGrid><w:tblPr><w:tblStyle w:val="Fancy Table"/></w:tblPr><w:tr><w:trPr><w:trHeight w:val="900" w:hRule="atLeast"/></w:trPr><w:tc><w:tcPr><w:tcW w:w="4000" w:type="dxa"/><w:vAlign w:val="center"/></w:tcPr><w:p><w:pPr/><w:r><w:rPr><w:b w:val="1"/><w:bCs w:val="1"/></w:rPr><w:t xml:space="preserve">Company Details</w:t></w:r></w:p></w:tc><w:tc><w:tcPr><w:tcW w:w="4000" w:type="dxa"/><w:vAlign w:val="center"/></w:tcPr><w:p><w:pPr/><w:r><w:rPr><w:b w:val="1"/><w:bCs w:val="1"/></w:rPr><w:t xml:space="preserve">Company Contact Details</w:t></w:r></w:p></w:tc></w:tr><w:tr><w:trPr/><w:tc><w:tcPr><w:tcW w:w="4000" w:type="dxa"/></w:tcPr><w:p><w:pPr/><w:r><w:rPr/><w:t xml:space="preserve">Dyna-K Automotive Stampings Pvt. Ltd.</w:t></w:r></w:p></w:tc><w:tc><w:tcPr><w:tcW w:w="4000" w:type="dxa"/></w:tcPr><w:p><w:pPr/><w:r><w:rPr/><w:t xml:space="preserve">J6/J450, MIDC Bhosari</w:t></w:r></w:p></w:tc></w:tr></w:tbl><w:p><w:pPr><w:sectPr><w:pgSz w:orient="portrait" w:w="11905.511811023622" w:h="16837.79527559055"/><w:pgMar w:top="1440" w:right="1440" w:bottom="1440" w:left="1440" w:header="720" w:footer="720" w:gutter="0"/><w:cols w:num="1" w:space="720"/></w:sectPr></w:pPr></w:p><w:p/><w:p><w:pPr/><w:r><w:rPr><w:sz w:val="32"/><w:szCs w:val="32"/><w:b w:val="1"/><w:bCs w:val="1"/></w:rPr><w:t xml:space="preserve">Company: Eastern Alloys Pvt. Ltd.</w:t></w:r></w:p><w:tbl><w:tblGrid><w:gridCol w:w="4000" w:type="dxa"/><w:gridCol w:w="4000" w:type="dxa"/></w:tblGrid><w:tblPr><w:tblStyle w:val="Fancy Table"/></w:tblPr><w:tr><w:trPr><w:trHeight w:val="900" w:hRule="atLeast"/></w:trPr><w:tc><w:tcPr><w:tcW w:w="4000" w:type="dxa"/><w:vAlign w:val="center"/></w:tcPr><w:p><w:pPr/><w:r><w:rPr><w:b w:val="1"/><w:bCs w:val="1"/></w:rPr><w:t xml:space="preserve">Company Details</w:t></w:r></w:p></w:tc><w:tc><w:tcPr><w:tcW w:w="4000" w:type="dxa"/><w:vAlign w:val="center"/></w:tcPr><w:p><w:pPr/><w:r><w:rPr><w:b w:val="1"/><w:bCs w:val="1"/></w:rPr><w:t xml:space="preserve">Company Contact Details</w:t></w:r></w:p></w:tc></w:tr><w:tr><w:trPr/><w:tc><w:tcPr><w:tcW w:w="4000" w:type="dxa"/></w:tcPr><w:p><w:pPr/><w:r><w:rPr/><w:t xml:space="preserve">Eastern Alloys Pvt. Ltd.</w:t></w:r></w:p></w:tc><w:tc><w:tcPr><w:tcW w:w="4000" w:type="dxa"/></w:tcPr><w:p><w:pPr/><w:r><w:rPr/><w:t xml:space="preserve">MM 18, Civil Township, Rourkela</w:t></w:r></w:p></w:tc></w:tr></w:tbl><w:p><w:pPr><w:sectPr><w:pgSz w:orient="portrait" w:w="11905.511811023622" w:h="16837.79527559055"/><w:pgMar w:top="1440" w:right="1440" w:bottom="1440" w:left="1440" w:header="720" w:footer="720" w:gutter="0"/><w:cols w:num="1" w:space="720"/></w:sectPr></w:pPr></w:p><w:p/><w:p><w:pPr/><w:r><w:rPr><w:sz w:val="32"/><w:szCs w:val="32"/><w:b w:val="1"/><w:bCs w:val="1"/></w:rPr><w:t xml:space="preserve">Company: Eastman Cast and Forge Ltd.</w:t></w:r></w:p><w:tbl><w:tblGrid><w:gridCol w:w="4000" w:type="dxa"/><w:gridCol w:w="4000" w:type="dxa"/></w:tblGrid><w:tblPr><w:tblStyle w:val="Fancy Table"/></w:tblPr><w:tr><w:trPr><w:trHeight w:val="900" w:hRule="atLeast"/></w:trPr><w:tc><w:tcPr><w:tcW w:w="4000" w:type="dxa"/><w:vAlign w:val="center"/></w:tcPr><w:p><w:pPr/><w:r><w:rPr><w:b w:val="1"/><w:bCs w:val="1"/></w:rPr><w:t xml:space="preserve">Company Details</w:t></w:r></w:p></w:tc><w:tc><w:tcPr><w:tcW w:w="4000" w:type="dxa"/><w:vAlign w:val="center"/></w:tcPr><w:p><w:pPr/><w:r><w:rPr><w:b w:val="1"/><w:bCs w:val="1"/></w:rPr><w:t xml:space="preserve">Company Contact Details</w:t></w:r></w:p></w:tc></w:tr><w:tr><w:trPr/><w:tc><w:tcPr><w:tcW w:w="4000" w:type="dxa"/></w:tcPr><w:p><w:pPr/><w:r><w:rPr/><w:t xml:space="preserve">Eastman Cast and Forge Ltd.</w:t></w:r></w:p></w:tc><w:tc><w:tcPr><w:tcW w:w="4000" w:type="dxa"/></w:tcPr><w:p><w:pPr/><w:r><w:rPr/><w:t xml:space="preserve">G.T. Road, Near Airport</w:t></w:r></w:p></w:tc></w:tr></w:tbl><w:p><w:pPr><w:sectPr><w:pgSz w:orient="portrait" w:w="11905.511811023622" w:h="16837.79527559055"/><w:pgMar w:top="1440" w:right="1440" w:bottom="1440" w:left="1440" w:header="720" w:footer="720" w:gutter="0"/><w:cols w:num="1" w:space="720"/></w:sectPr></w:pPr></w:p><w:p/><w:p><w:pPr/><w:r><w:rPr><w:sz w:val="32"/><w:szCs w:val="32"/><w:b w:val="1"/><w:bCs w:val="1"/></w:rPr><w:t xml:space="preserve">Company: Eaton Industrial Systems Pvt. Ltd.</w:t></w:r></w:p><w:tbl><w:tblGrid><w:gridCol w:w="4000" w:type="dxa"/><w:gridCol w:w="4000" w:type="dxa"/></w:tblGrid><w:tblPr><w:tblStyle w:val="Fancy Table"/></w:tblPr><w:tr><w:trPr><w:trHeight w:val="900" w:hRule="atLeast"/></w:trPr><w:tc><w:tcPr><w:tcW w:w="4000" w:type="dxa"/><w:vAlign w:val="center"/></w:tcPr><w:p><w:pPr/><w:r><w:rPr><w:b w:val="1"/><w:bCs w:val="1"/></w:rPr><w:t xml:space="preserve">Company Details</w:t></w:r></w:p></w:tc><w:tc><w:tcPr><w:tcW w:w="4000" w:type="dxa"/><w:vAlign w:val="center"/></w:tcPr><w:p><w:pPr/><w:r><w:rPr><w:b w:val="1"/><w:bCs w:val="1"/></w:rPr><w:t xml:space="preserve">Company Contact Details</w:t></w:r></w:p></w:tc></w:tr><w:tr><w:trPr/><w:tc><w:tcPr><w:tcW w:w="4000" w:type="dxa"/></w:tcPr><w:p><w:pPr/><w:r><w:rPr/><w:t xml:space="preserve">Eaton Industrial Systems Pvt. Ltd.</w:t></w:r></w:p></w:tc><w:tc><w:tcPr><w:tcW w:w="4000" w:type="dxa"/></w:tcPr><w:p><w:pPr/><w:r><w:rPr/><w:t xml:space="preserve">145, Off Mumbai-Pune Road, Pimpri</w:t></w:r></w:p></w:tc></w:tr></w:tbl><w:p><w:pPr><w:sectPr><w:pgSz w:orient="portrait" w:w="11905.511811023622" w:h="16837.79527559055"/><w:pgMar w:top="1440" w:right="1440" w:bottom="1440" w:left="1440" w:header="720" w:footer="720" w:gutter="0"/><w:cols w:num="1" w:space="720"/></w:sectPr></w:pPr></w:p><w:p/><w:p><w:pPr/><w:r><w:rPr><w:sz w:val="32"/><w:szCs w:val="32"/><w:b w:val="1"/><w:bCs w:val="1"/></w:rPr><w:t xml:space="preserve">Company: ECL Magtronics Pvt. Ltd.</w:t></w:r></w:p><w:tbl><w:tblGrid><w:gridCol w:w="4000" w:type="dxa"/><w:gridCol w:w="4000" w:type="dxa"/></w:tblGrid><w:tblPr><w:tblStyle w:val="Fancy Table"/></w:tblPr><w:tr><w:trPr><w:trHeight w:val="900" w:hRule="atLeast"/></w:trPr><w:tc><w:tcPr><w:tcW w:w="4000" w:type="dxa"/><w:vAlign w:val="center"/></w:tcPr><w:p><w:pPr/><w:r><w:rPr><w:b w:val="1"/><w:bCs w:val="1"/></w:rPr><w:t xml:space="preserve">Company Details</w:t></w:r></w:p></w:tc><w:tc><w:tcPr><w:tcW w:w="4000" w:type="dxa"/><w:vAlign w:val="center"/></w:tcPr><w:p><w:pPr/><w:r><w:rPr><w:b w:val="1"/><w:bCs w:val="1"/></w:rPr><w:t xml:space="preserve">Company Contact Details</w:t></w:r></w:p></w:tc></w:tr><w:tr><w:trPr/><w:tc><w:tcPr><w:tcW w:w="4000" w:type="dxa"/></w:tcPr><w:p><w:pPr/><w:r><w:rPr/><w:t xml:space="preserve">ECL Magtronics Pvt. Ltd.</w:t></w:r></w:p></w:tc><w:tc><w:tcPr><w:tcW w:w="4000" w:type="dxa"/></w:tcPr><w:p><w:pPr/><w:r><w:rPr/><w:t xml:space="preserve">A 59, Sector 58</w:t></w:r></w:p></w:tc></w:tr></w:tbl><w:p><w:pPr><w:sectPr><w:pgSz w:orient="portrait" w:w="11905.511811023622" w:h="16837.79527559055"/><w:pgMar w:top="1440" w:right="1440" w:bottom="1440" w:left="1440" w:header="720" w:footer="720" w:gutter="0"/><w:cols w:num="1" w:space="720"/></w:sectPr></w:pPr></w:p><w:p/><w:p><w:pPr/><w:r><w:rPr><w:sz w:val="32"/><w:szCs w:val="32"/><w:b w:val="1"/><w:bCs w:val="1"/></w:rPr><w:t xml:space="preserve">Company: Ecocat (India) Pvt. Ltd.</w:t></w:r></w:p><w:tbl><w:tblGrid><w:gridCol w:w="4000" w:type="dxa"/><w:gridCol w:w="4000" w:type="dxa"/></w:tblGrid><w:tblPr><w:tblStyle w:val="Fancy Table"/></w:tblPr><w:tr><w:trPr><w:trHeight w:val="900" w:hRule="atLeast"/></w:trPr><w:tc><w:tcPr><w:tcW w:w="4000" w:type="dxa"/><w:vAlign w:val="center"/></w:tcPr><w:p><w:pPr/><w:r><w:rPr><w:b w:val="1"/><w:bCs w:val="1"/></w:rPr><w:t xml:space="preserve">Company Details</w:t></w:r></w:p></w:tc><w:tc><w:tcPr><w:tcW w:w="4000" w:type="dxa"/><w:vAlign w:val="center"/></w:tcPr><w:p><w:pPr/><w:r><w:rPr><w:b w:val="1"/><w:bCs w:val="1"/></w:rPr><w:t xml:space="preserve">Company Contact Details</w:t></w:r></w:p></w:tc></w:tr><w:tr><w:trPr/><w:tc><w:tcPr><w:tcW w:w="4000" w:type="dxa"/></w:tcPr><w:p><w:pPr/><w:r><w:rPr/><w:t xml:space="preserve">Ecocat (India) Pvt. Ltd.</w:t></w:r></w:p></w:tc><w:tc><w:tcPr><w:tcW w:w="4000" w:type="dxa"/></w:tcPr><w:p><w:pPr/><w:r><w:rPr/><w:t xml:space="preserve">Plot No. 4, 20th Milestone, Mathura Road</w:t></w:r></w:p></w:tc></w:tr></w:tbl><w:p><w:pPr><w:sectPr><w:pgSz w:orient="portrait" w:w="11905.511811023622" w:h="16837.79527559055"/><w:pgMar w:top="1440" w:right="1440" w:bottom="1440" w:left="1440" w:header="720" w:footer="720" w:gutter="0"/><w:cols w:num="1" w:space="720"/></w:sectPr></w:pPr></w:p><w:p/><w:p><w:pPr/><w:r><w:rPr><w:sz w:val="32"/><w:szCs w:val="32"/><w:b w:val="1"/><w:bCs w:val="1"/></w:rPr><w:t xml:space="preserve">Company: Ehara Industries</w:t></w:r></w:p><w:tbl><w:tblGrid><w:gridCol w:w="4000" w:type="dxa"/><w:gridCol w:w="4000" w:type="dxa"/></w:tblGrid><w:tblPr><w:tblStyle w:val="Fancy Table"/></w:tblPr><w:tr><w:trPr><w:trHeight w:val="900" w:hRule="atLeast"/></w:trPr><w:tc><w:tcPr><w:tcW w:w="4000" w:type="dxa"/><w:vAlign w:val="center"/></w:tcPr><w:p><w:pPr/><w:r><w:rPr><w:b w:val="1"/><w:bCs w:val="1"/></w:rPr><w:t xml:space="preserve">Company Details</w:t></w:r></w:p></w:tc><w:tc><w:tcPr><w:tcW w:w="4000" w:type="dxa"/><w:vAlign w:val="center"/></w:tcPr><w:p><w:pPr/><w:r><w:rPr><w:b w:val="1"/><w:bCs w:val="1"/></w:rPr><w:t xml:space="preserve">Company Contact Details</w:t></w:r></w:p></w:tc></w:tr><w:tr><w:trPr/><w:tc><w:tcPr><w:tcW w:w="4000" w:type="dxa"/></w:tcPr><w:p><w:pPr/><w:r><w:rPr/><w:t xml:space="preserve">Ehara Industries</w:t></w:r></w:p></w:tc><w:tc><w:tcPr><w:tcW w:w="4000" w:type="dxa"/></w:tcPr><w:p><w:pPr/><w:r><w:rPr/><w:t xml:space="preserve">94 AB, Kandivli Co-Op Industrial Estate, Charkop, Kandivli (W)</w:t></w:r></w:p></w:tc></w:tr></w:tbl><w:p><w:pPr><w:sectPr><w:pgSz w:orient="portrait" w:w="11905.511811023622" w:h="16837.79527559055"/><w:pgMar w:top="1440" w:right="1440" w:bottom="1440" w:left="1440" w:header="720" w:footer="720" w:gutter="0"/><w:cols w:num="1" w:space="720"/></w:sectPr></w:pPr></w:p><w:p/><w:p><w:pPr/><w:r><w:rPr><w:sz w:val="32"/><w:szCs w:val="32"/><w:b w:val="1"/><w:bCs w:val="1"/></w:rPr><w:t xml:space="preserve">Company: EL-Chico Clutch Pvt. Ltd.</w:t></w:r></w:p><w:tbl><w:tblGrid><w:gridCol w:w="4000" w:type="dxa"/><w:gridCol w:w="4000" w:type="dxa"/></w:tblGrid><w:tblPr><w:tblStyle w:val="Fancy Table"/></w:tblPr><w:tr><w:trPr><w:trHeight w:val="900" w:hRule="atLeast"/></w:trPr><w:tc><w:tcPr><w:tcW w:w="4000" w:type="dxa"/><w:vAlign w:val="center"/></w:tcPr><w:p><w:pPr/><w:r><w:rPr><w:b w:val="1"/><w:bCs w:val="1"/></w:rPr><w:t xml:space="preserve">Company Details</w:t></w:r></w:p></w:tc><w:tc><w:tcPr><w:tcW w:w="4000" w:type="dxa"/><w:vAlign w:val="center"/></w:tcPr><w:p><w:pPr/><w:r><w:rPr><w:b w:val="1"/><w:bCs w:val="1"/></w:rPr><w:t xml:space="preserve">Company Contact Details</w:t></w:r></w:p></w:tc></w:tr><w:tr><w:trPr/><w:tc><w:tcPr><w:tcW w:w="4000" w:type="dxa"/></w:tcPr><w:p><w:pPr/><w:r><w:rPr/><w:t xml:space="preserve">EL-Chico Clutch Pvt. Ltd.</w:t></w:r></w:p></w:tc><w:tc><w:tcPr><w:tcW w:w="4000" w:type="dxa"/></w:tcPr><w:p><w:pPr/><w:r><w:rPr/><w:t xml:space="preserve">Plot No. 252, Sector 24</w:t></w:r></w:p></w:tc></w:tr></w:tbl><w:p><w:pPr><w:sectPr><w:pgSz w:orient="portrait" w:w="11905.511811023622" w:h="16837.79527559055"/><w:pgMar w:top="1440" w:right="1440" w:bottom="1440" w:left="1440" w:header="720" w:footer="720" w:gutter="0"/><w:cols w:num="1" w:space="720"/></w:sectPr></w:pPr></w:p><w:p/><w:p><w:pPr/><w:r><w:rPr><w:sz w:val="32"/><w:szCs w:val="32"/><w:b w:val="1"/><w:bCs w:val="1"/></w:rPr><w:t xml:space="preserve">Company: Electromags (A Division of Bombay Bermah Trading Corp. Ltd.)</w:t></w:r></w:p><w:tbl><w:tblGrid><w:gridCol w:w="4000" w:type="dxa"/><w:gridCol w:w="4000" w:type="dxa"/></w:tblGrid><w:tblPr><w:tblStyle w:val="Fancy Table"/></w:tblPr><w:tr><w:trPr><w:trHeight w:val="900" w:hRule="atLeast"/></w:trPr><w:tc><w:tcPr><w:tcW w:w="4000" w:type="dxa"/><w:vAlign w:val="center"/></w:tcPr><w:p><w:pPr/><w:r><w:rPr><w:b w:val="1"/><w:bCs w:val="1"/></w:rPr><w:t xml:space="preserve">Company Details</w:t></w:r></w:p></w:tc><w:tc><w:tcPr><w:tcW w:w="4000" w:type="dxa"/><w:vAlign w:val="center"/></w:tcPr><w:p><w:pPr/><w:r><w:rPr><w:b w:val="1"/><w:bCs w:val="1"/></w:rPr><w:t xml:space="preserve">Company Contact Details</w:t></w:r></w:p></w:tc></w:tr><w:tr><w:trPr/><w:tc><w:tcPr><w:tcW w:w="4000" w:type="dxa"/></w:tcPr><w:p><w:pPr/><w:r><w:rPr/><w:t xml:space="preserve">Electromags (A Division of Bombay Bermah Trading Corp. Ltd.)</w:t></w:r></w:p></w:tc><w:tc><w:tcPr><w:tcW w:w="4000" w:type="dxa"/></w:tcPr><w:p><w:pPr/><w:r><w:rPr/><w:t xml:space="preserve">128-137, Nehru Nagar, 3rd Cross Street, Kottivakkam</w:t></w:r></w:p></w:tc></w:tr></w:tbl><w:p><w:pPr><w:sectPr><w:pgSz w:orient="portrait" w:w="11905.511811023622" w:h="16837.79527559055"/><w:pgMar w:top="1440" w:right="1440" w:bottom="1440" w:left="1440" w:header="720" w:footer="720" w:gutter="0"/><w:cols w:num="1" w:space="720"/></w:sectPr></w:pPr></w:p><w:p/><w:p><w:pPr/><w:r><w:rPr><w:sz w:val="32"/><w:szCs w:val="32"/><w:b w:val="1"/><w:bCs w:val="1"/></w:rPr><w:t xml:space="preserve">Company: Elofic Industries Ltd.</w:t></w:r></w:p><w:tbl><w:tblGrid><w:gridCol w:w="4000" w:type="dxa"/><w:gridCol w:w="4000" w:type="dxa"/></w:tblGrid><w:tblPr><w:tblStyle w:val="Fancy Table"/></w:tblPr><w:tr><w:trPr><w:trHeight w:val="900" w:hRule="atLeast"/></w:trPr><w:tc><w:tcPr><w:tcW w:w="4000" w:type="dxa"/><w:vAlign w:val="center"/></w:tcPr><w:p><w:pPr/><w:r><w:rPr><w:b w:val="1"/><w:bCs w:val="1"/></w:rPr><w:t xml:space="preserve">Company Details</w:t></w:r></w:p></w:tc><w:tc><w:tcPr><w:tcW w:w="4000" w:type="dxa"/><w:vAlign w:val="center"/></w:tcPr><w:p><w:pPr/><w:r><w:rPr><w:b w:val="1"/><w:bCs w:val="1"/></w:rPr><w:t xml:space="preserve">Company Contact Details</w:t></w:r></w:p></w:tc></w:tr><w:tr><w:trPr/><w:tc><w:tcPr><w:tcW w:w="4000" w:type="dxa"/></w:tcPr><w:p><w:pPr/><w:r><w:rPr/><w:t xml:space="preserve">Elofic Industries Ltd.</w:t></w:r></w:p></w:tc><w:tc><w:tcPr><w:tcW w:w="4000" w:type="dxa"/></w:tcPr><w:p><w:pPr/><w:r><w:rPr/><w:t xml:space="preserve">14/4, Mathura Road</w:t></w:r></w:p></w:tc></w:tr></w:tbl><w:p><w:pPr><w:sectPr><w:pgSz w:orient="portrait" w:w="11905.511811023622" w:h="16837.79527559055"/><w:pgMar w:top="1440" w:right="1440" w:bottom="1440" w:left="1440" w:header="720" w:footer="720" w:gutter="0"/><w:cols w:num="1" w:space="720"/></w:sectPr></w:pPr></w:p><w:p/><w:p><w:pPr/><w:r><w:rPr><w:sz w:val="32"/><w:szCs w:val="32"/><w:b w:val="1"/><w:bCs w:val="1"/></w:rPr><w:t xml:space="preserve">Company: Emdet Jamshedpur Pvt. Ltd.</w:t></w:r></w:p><w:tbl><w:tblGrid><w:gridCol w:w="4000" w:type="dxa"/><w:gridCol w:w="4000" w:type="dxa"/></w:tblGrid><w:tblPr><w:tblStyle w:val="Fancy Table"/></w:tblPr><w:tr><w:trPr><w:trHeight w:val="900" w:hRule="atLeast"/></w:trPr><w:tc><w:tcPr><w:tcW w:w="4000" w:type="dxa"/><w:vAlign w:val="center"/></w:tcPr><w:p><w:pPr/><w:r><w:rPr><w:b w:val="1"/><w:bCs w:val="1"/></w:rPr><w:t xml:space="preserve">Company Details</w:t></w:r></w:p></w:tc><w:tc><w:tcPr><w:tcW w:w="4000" w:type="dxa"/><w:vAlign w:val="center"/></w:tcPr><w:p><w:pPr/><w:r><w:rPr><w:b w:val="1"/><w:bCs w:val="1"/></w:rPr><w:t xml:space="preserve">Company Contact Details</w:t></w:r></w:p></w:tc></w:tr><w:tr><w:trPr/><w:tc><w:tcPr><w:tcW w:w="4000" w:type="dxa"/></w:tcPr><w:p><w:pPr/><w:r><w:rPr/><w:t xml:space="preserve">Emdet Jamshedpur Pvt. Ltd.</w:t></w:r></w:p></w:tc><w:tc><w:tcPr><w:tcW w:w="4000" w:type="dxa"/></w:tcPr><w:p><w:pPr/><w:r><w:rPr/><w:t xml:space="preserve">M 18, VIIth Phase, Adityapur Industrial Estate, Adityapur</w:t></w:r></w:p></w:tc></w:tr></w:tbl><w:p><w:pPr><w:sectPr><w:pgSz w:orient="portrait" w:w="11905.511811023622" w:h="16837.79527559055"/><w:pgMar w:top="1440" w:right="1440" w:bottom="1440" w:left="1440" w:header="720" w:footer="720" w:gutter="0"/><w:cols w:num="1" w:space="720"/></w:sectPr></w:pPr></w:p><w:p/><w:p><w:pPr/><w:r><w:rPr><w:sz w:val="32"/><w:szCs w:val="32"/><w:b w:val="1"/><w:bCs w:val="1"/></w:rPr><w:t xml:space="preserve">Company: Emmbros Autocomp Ltd.</w:t></w:r></w:p><w:tbl><w:tblGrid><w:gridCol w:w="4000" w:type="dxa"/><w:gridCol w:w="4000" w:type="dxa"/></w:tblGrid><w:tblPr><w:tblStyle w:val="Fancy Table"/></w:tblPr><w:tr><w:trPr><w:trHeight w:val="900" w:hRule="atLeast"/></w:trPr><w:tc><w:tcPr><w:tcW w:w="4000" w:type="dxa"/><w:vAlign w:val="center"/></w:tcPr><w:p><w:pPr/><w:r><w:rPr><w:b w:val="1"/><w:bCs w:val="1"/></w:rPr><w:t xml:space="preserve">Company Details</w:t></w:r></w:p></w:tc><w:tc><w:tcPr><w:tcW w:w="4000" w:type="dxa"/><w:vAlign w:val="center"/></w:tcPr><w:p><w:pPr/><w:r><w:rPr><w:b w:val="1"/><w:bCs w:val="1"/></w:rPr><w:t xml:space="preserve">Company Contact Details</w:t></w:r></w:p></w:tc></w:tr><w:tr><w:trPr/><w:tc><w:tcPr><w:tcW w:w="4000" w:type="dxa"/></w:tcPr><w:p><w:pPr/><w:r><w:rPr/><w:t xml:space="preserve">Emmbros Autocomp Ltd.</w:t></w:r></w:p></w:tc><w:tc><w:tcPr><w:tcW w:w="4000" w:type="dxa"/></w:tcPr><w:p><w:pPr/><w:r><w:rPr/><w:t xml:space="preserve">SCO 287, First Floor, Mansa Devi Complex Area, Swastik Vihar</w:t></w:r></w:p></w:tc></w:tr></w:tbl><w:p><w:pPr><w:sectPr><w:pgSz w:orient="portrait" w:w="11905.511811023622" w:h="16837.79527559055"/><w:pgMar w:top="1440" w:right="1440" w:bottom="1440" w:left="1440" w:header="720" w:footer="720" w:gutter="0"/><w:cols w:num="1" w:space="720"/></w:sectPr></w:pPr></w:p><w:p/><w:p><w:pPr/><w:r><w:rPr><w:sz w:val="32"/><w:szCs w:val="32"/><w:b w:val="1"/><w:bCs w:val="1"/></w:rPr><w:t xml:space="preserve">Company: Enco Engineering Combine Pvt. Ltd.</w:t></w:r></w:p><w:tbl><w:tblGrid><w:gridCol w:w="4000" w:type="dxa"/><w:gridCol w:w="4000" w:type="dxa"/></w:tblGrid><w:tblPr><w:tblStyle w:val="Fancy Table"/></w:tblPr><w:tr><w:trPr><w:trHeight w:val="900" w:hRule="atLeast"/></w:trPr><w:tc><w:tcPr><w:tcW w:w="4000" w:type="dxa"/><w:vAlign w:val="center"/></w:tcPr><w:p><w:pPr/><w:r><w:rPr><w:b w:val="1"/><w:bCs w:val="1"/></w:rPr><w:t xml:space="preserve">Company Details</w:t></w:r></w:p></w:tc><w:tc><w:tcPr><w:tcW w:w="4000" w:type="dxa"/><w:vAlign w:val="center"/></w:tcPr><w:p><w:pPr/><w:r><w:rPr><w:b w:val="1"/><w:bCs w:val="1"/></w:rPr><w:t xml:space="preserve">Company Contact Details</w:t></w:r></w:p></w:tc></w:tr><w:tr><w:trPr/><w:tc><w:tcPr><w:tcW w:w="4000" w:type="dxa"/></w:tcPr><w:p><w:pPr/><w:r><w:rPr/><w:t xml:space="preserve">Enco Engineering Combine Pvt. Ltd.</w:t></w:r></w:p></w:tc><w:tc><w:tcPr><w:tcW w:w="4000" w:type="dxa"/></w:tcPr><w:p><w:pPr/><w:r><w:rPr/><w:t xml:space="preserve">GP 75, Maruti Industrial Area, Sector 18</w:t></w:r></w:p></w:tc></w:tr></w:tbl><w:p><w:pPr><w:sectPr><w:pgSz w:orient="portrait" w:w="11905.511811023622" w:h="16837.79527559055"/><w:pgMar w:top="1440" w:right="1440" w:bottom="1440" w:left="1440" w:header="720" w:footer="720" w:gutter="0"/><w:cols w:num="1" w:space="720"/></w:sectPr></w:pPr></w:p><w:p/><w:p><w:pPr/><w:r><w:rPr><w:sz w:val="32"/><w:szCs w:val="32"/><w:b w:val="1"/><w:bCs w:val="1"/></w:rPr><w:t xml:space="preserve">Company: Endurance Technologies Ltd.</w:t></w:r></w:p><w:tbl><w:tblGrid><w:gridCol w:w="4000" w:type="dxa"/><w:gridCol w:w="4000" w:type="dxa"/></w:tblGrid><w:tblPr><w:tblStyle w:val="Fancy Table"/></w:tblPr><w:tr><w:trPr><w:trHeight w:val="900" w:hRule="atLeast"/></w:trPr><w:tc><w:tcPr><w:tcW w:w="4000" w:type="dxa"/><w:vAlign w:val="center"/></w:tcPr><w:p><w:pPr/><w:r><w:rPr><w:b w:val="1"/><w:bCs w:val="1"/></w:rPr><w:t xml:space="preserve">Company Details</w:t></w:r></w:p></w:tc><w:tc><w:tcPr><w:tcW w:w="4000" w:type="dxa"/><w:vAlign w:val="center"/></w:tcPr><w:p><w:pPr/><w:r><w:rPr><w:b w:val="1"/><w:bCs w:val="1"/></w:rPr><w:t xml:space="preserve">Company Contact Details</w:t></w:r></w:p></w:tc></w:tr><w:tr><w:trPr/><w:tc><w:tcPr><w:tcW w:w="4000" w:type="dxa"/></w:tcPr><w:p><w:pPr/><w:r><w:rPr/><w:t xml:space="preserve">Endurance Technologies Ltd.</w:t></w:r></w:p></w:tc><w:tc><w:tcPr><w:tcW w:w="4000" w:type="dxa"/></w:tcPr><w:p><w:pPr/><w:r><w:rPr/><w:t xml:space="preserve">E 94,  MIDC Industrial Area, Waluj</w:t></w:r></w:p></w:tc></w:tr></w:tbl><w:p><w:pPr><w:sectPr><w:pgSz w:orient="portrait" w:w="11905.511811023622" w:h="16837.79527559055"/><w:pgMar w:top="1440" w:right="1440" w:bottom="1440" w:left="1440" w:header="720" w:footer="720" w:gutter="0"/><w:cols w:num="1" w:space="720"/></w:sectPr></w:pPr></w:p><w:p/><w:p><w:pPr/><w:r><w:rPr><w:sz w:val="32"/><w:szCs w:val="32"/><w:b w:val="1"/><w:bCs w:val="1"/></w:rPr><w:t xml:space="preserve">Company: Engineering Technologies</w:t></w:r></w:p><w:tbl><w:tblGrid><w:gridCol w:w="4000" w:type="dxa"/><w:gridCol w:w="4000" w:type="dxa"/></w:tblGrid><w:tblPr><w:tblStyle w:val="Fancy Table"/></w:tblPr><w:tr><w:trPr><w:trHeight w:val="900" w:hRule="atLeast"/></w:trPr><w:tc><w:tcPr><w:tcW w:w="4000" w:type="dxa"/><w:vAlign w:val="center"/></w:tcPr><w:p><w:pPr/><w:r><w:rPr><w:b w:val="1"/><w:bCs w:val="1"/></w:rPr><w:t xml:space="preserve">Company Details</w:t></w:r></w:p></w:tc><w:tc><w:tcPr><w:tcW w:w="4000" w:type="dxa"/><w:vAlign w:val="center"/></w:tcPr><w:p><w:pPr/><w:r><w:rPr><w:b w:val="1"/><w:bCs w:val="1"/></w:rPr><w:t xml:space="preserve">Company Contact Details</w:t></w:r></w:p></w:tc></w:tr><w:tr><w:trPr/><w:tc><w:tcPr><w:tcW w:w="4000" w:type="dxa"/></w:tcPr><w:p><w:pPr/><w:r><w:rPr/><w:t xml:space="preserve">Engineering Technologies</w:t></w:r></w:p></w:tc><w:tc><w:tcPr><w:tcW w:w="4000" w:type="dxa"/></w:tcPr><w:p><w:pPr/><w:r><w:rPr/><w:t xml:space="preserve">Plot No. 101/A-1, 101/B, 102/A, L. K. Akiwate Industrial Estate, Akiwate Udyamnagar, Jaysingpur</w:t></w:r></w:p></w:tc></w:tr></w:tbl><w:p><w:pPr><w:sectPr><w:pgSz w:orient="portrait" w:w="11905.511811023622" w:h="16837.79527559055"/><w:pgMar w:top="1440" w:right="1440" w:bottom="1440" w:left="1440" w:header="720" w:footer="720" w:gutter="0"/><w:cols w:num="1" w:space="720"/></w:sectPr></w:pPr></w:p><w:p/><w:p><w:pPr/><w:r><w:rPr><w:sz w:val="32"/><w:szCs w:val="32"/><w:b w:val="1"/><w:bCs w:val="1"/></w:rPr><w:t xml:space="preserve">Company: Entecnia Consulting Private Limited</w:t></w:r></w:p><w:tbl><w:tblGrid><w:gridCol w:w="4000" w:type="dxa"/><w:gridCol w:w="4000" w:type="dxa"/></w:tblGrid><w:tblPr><w:tblStyle w:val="Fancy Table"/></w:tblPr><w:tr><w:trPr><w:trHeight w:val="900" w:hRule="atLeast"/></w:trPr><w:tc><w:tcPr><w:tcW w:w="4000" w:type="dxa"/><w:vAlign w:val="center"/></w:tcPr><w:p><w:pPr/><w:r><w:rPr><w:b w:val="1"/><w:bCs w:val="1"/></w:rPr><w:t xml:space="preserve">Company Details</w:t></w:r></w:p></w:tc><w:tc><w:tcPr><w:tcW w:w="4000" w:type="dxa"/><w:vAlign w:val="center"/></w:tcPr><w:p><w:pPr/><w:r><w:rPr><w:b w:val="1"/><w:bCs w:val="1"/></w:rPr><w:t xml:space="preserve">Company Contact Details</w:t></w:r></w:p></w:tc></w:tr><w:tr><w:trPr/><w:tc><w:tcPr><w:tcW w:w="4000" w:type="dxa"/></w:tcPr><w:p><w:pPr/><w:r><w:rPr/><w:t xml:space="preserve">Entecnia Consulting Private Limited</w:t></w:r></w:p></w:tc><w:tc><w:tcPr><w:tcW w:w="4000" w:type="dxa"/></w:tcPr><w:p><w:pPr/><w:r><w:rPr/><w:t xml:space="preserve">EMAAR Digital Greens, Tower B, 9th Floor, Unit 14</w:t></w:r></w:p></w:tc></w:tr></w:tbl><w:p><w:pPr><w:sectPr><w:pgSz w:orient="portrait" w:w="11905.511811023622" w:h="16837.79527559055"/><w:pgMar w:top="1440" w:right="1440" w:bottom="1440" w:left="1440" w:header="720" w:footer="720" w:gutter="0"/><w:cols w:num="1" w:space="720"/></w:sectPr></w:pPr></w:p><w:p/><w:p><w:pPr/><w:r><w:rPr><w:sz w:val="32"/><w:szCs w:val="32"/><w:b w:val="1"/><w:bCs w:val="1"/></w:rPr><w:t xml:space="preserve">Company: Ess Aar Automotive Pvt. Ltd.</w:t></w:r></w:p><w:tbl><w:tblGrid><w:gridCol w:w="4000" w:type="dxa"/><w:gridCol w:w="4000" w:type="dxa"/></w:tblGrid><w:tblPr><w:tblStyle w:val="Fancy Table"/></w:tblPr><w:tr><w:trPr><w:trHeight w:val="900" w:hRule="atLeast"/></w:trPr><w:tc><w:tcPr><w:tcW w:w="4000" w:type="dxa"/><w:vAlign w:val="center"/></w:tcPr><w:p><w:pPr/><w:r><w:rPr><w:b w:val="1"/><w:bCs w:val="1"/></w:rPr><w:t xml:space="preserve">Company Details</w:t></w:r></w:p></w:tc><w:tc><w:tcPr><w:tcW w:w="4000" w:type="dxa"/><w:vAlign w:val="center"/></w:tcPr><w:p><w:pPr/><w:r><w:rPr><w:b w:val="1"/><w:bCs w:val="1"/></w:rPr><w:t xml:space="preserve">Company Contact Details</w:t></w:r></w:p></w:tc></w:tr><w:tr><w:trPr/><w:tc><w:tcPr><w:tcW w:w="4000" w:type="dxa"/></w:tcPr><w:p><w:pPr/><w:r><w:rPr/><w:t xml:space="preserve">Ess Aar Automotive Pvt. Ltd.</w:t></w:r></w:p></w:tc><w:tc><w:tcPr><w:tcW w:w="4000" w:type="dxa"/></w:tcPr><w:p><w:pPr/><w:r><w:rPr/><w:t xml:space="preserve">C-169, Naraina Industrial Area, Phase - 1</w:t></w:r></w:p></w:tc></w:tr></w:tbl><w:p><w:pPr><w:sectPr><w:pgSz w:orient="portrait" w:w="11905.511811023622" w:h="16837.79527559055"/><w:pgMar w:top="1440" w:right="1440" w:bottom="1440" w:left="1440" w:header="720" w:footer="720" w:gutter="0"/><w:cols w:num="1" w:space="720"/></w:sectPr></w:pPr></w:p><w:p/><w:p><w:pPr/><w:r><w:rPr><w:sz w:val="32"/><w:szCs w:val="32"/><w:b w:val="1"/><w:bCs w:val="1"/></w:rPr><w:t xml:space="preserve">Company: Essae Gears And Transmissions Pvt. Ltd.</w:t></w:r></w:p><w:tbl><w:tblGrid><w:gridCol w:w="4000" w:type="dxa"/><w:gridCol w:w="4000" w:type="dxa"/></w:tblGrid><w:tblPr><w:tblStyle w:val="Fancy Table"/></w:tblPr><w:tr><w:trPr><w:trHeight w:val="900" w:hRule="atLeast"/></w:trPr><w:tc><w:tcPr><w:tcW w:w="4000" w:type="dxa"/><w:vAlign w:val="center"/></w:tcPr><w:p><w:pPr/><w:r><w:rPr><w:b w:val="1"/><w:bCs w:val="1"/></w:rPr><w:t xml:space="preserve">Company Details</w:t></w:r></w:p></w:tc><w:tc><w:tcPr><w:tcW w:w="4000" w:type="dxa"/><w:vAlign w:val="center"/></w:tcPr><w:p><w:pPr/><w:r><w:rPr><w:b w:val="1"/><w:bCs w:val="1"/></w:rPr><w:t xml:space="preserve">Company Contact Details</w:t></w:r></w:p></w:tc></w:tr><w:tr><w:trPr/><w:tc><w:tcPr><w:tcW w:w="4000" w:type="dxa"/></w:tcPr><w:p><w:pPr/><w:r><w:rPr/><w:t xml:space="preserve">Essae Gears And Transmissions Pvt. Ltd.</w:t></w:r></w:p></w:tc><w:tc><w:tcPr><w:tcW w:w="4000" w:type="dxa"/></w:tcPr><w:p><w:pPr/><w:r><w:rPr/><w:t xml:space="preserve">195 B, Bommasandra Industrial Area, Anekal Taluk</w:t></w:r></w:p></w:tc></w:tr></w:tbl><w:p><w:pPr><w:sectPr><w:pgSz w:orient="portrait" w:w="11905.511811023622" w:h="16837.79527559055"/><w:pgMar w:top="1440" w:right="1440" w:bottom="1440" w:left="1440" w:header="720" w:footer="720" w:gutter="0"/><w:cols w:num="1" w:space="720"/></w:sectPr></w:pPr></w:p><w:p/><w:p><w:pPr/><w:r><w:rPr><w:sz w:val="32"/><w:szCs w:val="32"/><w:b w:val="1"/><w:bCs w:val="1"/></w:rPr><w:t xml:space="preserve">Company: Esteem Auto Pvt. Ltd.</w:t></w:r></w:p><w:tbl><w:tblGrid><w:gridCol w:w="4000" w:type="dxa"/><w:gridCol w:w="4000" w:type="dxa"/></w:tblGrid><w:tblPr><w:tblStyle w:val="Fancy Table"/></w:tblPr><w:tr><w:trPr><w:trHeight w:val="900" w:hRule="atLeast"/></w:trPr><w:tc><w:tcPr><w:tcW w:w="4000" w:type="dxa"/><w:vAlign w:val="center"/></w:tcPr><w:p><w:pPr/><w:r><w:rPr><w:b w:val="1"/><w:bCs w:val="1"/></w:rPr><w:t xml:space="preserve">Company Details</w:t></w:r></w:p></w:tc><w:tc><w:tcPr><w:tcW w:w="4000" w:type="dxa"/><w:vAlign w:val="center"/></w:tcPr><w:p><w:pPr/><w:r><w:rPr><w:b w:val="1"/><w:bCs w:val="1"/></w:rPr><w:t xml:space="preserve">Company Contact Details</w:t></w:r></w:p></w:tc></w:tr><w:tr><w:trPr/><w:tc><w:tcPr><w:tcW w:w="4000" w:type="dxa"/></w:tcPr><w:p><w:pPr/><w:r><w:rPr/><w:t xml:space="preserve">Esteem Auto Pvt. Ltd.</w:t></w:r></w:p></w:tc><w:tc><w:tcPr><w:tcW w:w="4000" w:type="dxa"/></w:tcPr><w:p><w:pPr/><w:r><w:rPr/><w:t xml:space="preserve">G 1311, Metoda, GIDC, Kalawad Road</w:t></w:r></w:p></w:tc></w:tr></w:tbl><w:p><w:pPr><w:sectPr><w:pgSz w:orient="portrait" w:w="11905.511811023622" w:h="16837.79527559055"/><w:pgMar w:top="1440" w:right="1440" w:bottom="1440" w:left="1440" w:header="720" w:footer="720" w:gutter="0"/><w:cols w:num="1" w:space="720"/></w:sectPr></w:pPr></w:p><w:p/><w:p><w:pPr/><w:r><w:rPr><w:sz w:val="32"/><w:szCs w:val="32"/><w:b w:val="1"/><w:bCs w:val="1"/></w:rPr><w:t xml:space="preserve">Company: Excel Controlinkage Pvt. Ltd.</w:t></w:r></w:p><w:tbl><w:tblGrid><w:gridCol w:w="4000" w:type="dxa"/><w:gridCol w:w="4000" w:type="dxa"/></w:tblGrid><w:tblPr><w:tblStyle w:val="Fancy Table"/></w:tblPr><w:tr><w:trPr><w:trHeight w:val="900" w:hRule="atLeast"/></w:trPr><w:tc><w:tcPr><w:tcW w:w="4000" w:type="dxa"/><w:vAlign w:val="center"/></w:tcPr><w:p><w:pPr/><w:r><w:rPr><w:b w:val="1"/><w:bCs w:val="1"/></w:rPr><w:t xml:space="preserve">Company Details</w:t></w:r></w:p></w:tc><w:tc><w:tcPr><w:tcW w:w="4000" w:type="dxa"/><w:vAlign w:val="center"/></w:tcPr><w:p><w:pPr/><w:r><w:rPr><w:b w:val="1"/><w:bCs w:val="1"/></w:rPr><w:t xml:space="preserve">Company Contact Details</w:t></w:r></w:p></w:tc></w:tr><w:tr><w:trPr/><w:tc><w:tcPr><w:tcW w:w="4000" w:type="dxa"/></w:tcPr><w:p><w:pPr/><w:r><w:rPr/><w:t xml:space="preserve">Excel Controlinkage Pvt. Ltd.</w:t></w:r></w:p></w:tc><w:tc><w:tcPr><w:tcW w:w="4000" w:type="dxa"/></w:tcPr><w:p><w:pPr/><w:r><w:rPr/><w:t xml:space="preserve">W 68 (B), MIDC Industrial Area, Hingna Road</w:t></w:r></w:p></w:tc></w:tr></w:tbl><w:p><w:pPr><w:sectPr><w:pgSz w:orient="portrait" w:w="11905.511811023622" w:h="16837.79527559055"/><w:pgMar w:top="1440" w:right="1440" w:bottom="1440" w:left="1440" w:header="720" w:footer="720" w:gutter="0"/><w:cols w:num="1" w:space="720"/></w:sectPr></w:pPr></w:p><w:p/><w:p><w:pPr/><w:r><w:rPr><w:sz w:val="32"/><w:szCs w:val="32"/><w:b w:val="1"/><w:bCs w:val="1"/></w:rPr><w:t xml:space="preserve">Company: Exedy India Ltd.</w:t></w:r></w:p><w:tbl><w:tblGrid><w:gridCol w:w="4000" w:type="dxa"/><w:gridCol w:w="4000" w:type="dxa"/></w:tblGrid><w:tblPr><w:tblStyle w:val="Fancy Table"/></w:tblPr><w:tr><w:trPr><w:trHeight w:val="900" w:hRule="atLeast"/></w:trPr><w:tc><w:tcPr><w:tcW w:w="4000" w:type="dxa"/><w:vAlign w:val="center"/></w:tcPr><w:p><w:pPr/><w:r><w:rPr><w:b w:val="1"/><w:bCs w:val="1"/></w:rPr><w:t xml:space="preserve">Company Details</w:t></w:r></w:p></w:tc><w:tc><w:tcPr><w:tcW w:w="4000" w:type="dxa"/><w:vAlign w:val="center"/></w:tcPr><w:p><w:pPr/><w:r><w:rPr><w:b w:val="1"/><w:bCs w:val="1"/></w:rPr><w:t xml:space="preserve">Company Contact Details</w:t></w:r></w:p></w:tc></w:tr><w:tr><w:trPr/><w:tc><w:tcPr><w:tcW w:w="4000" w:type="dxa"/></w:tcPr><w:p><w:pPr/><w:r><w:rPr/><w:t xml:space="preserve">Exedy India Ltd.</w:t></w:r></w:p></w:tc><w:tc><w:tcPr><w:tcW w:w="4000" w:type="dxa"/></w:tcPr><w:p><w:pPr/><w:r><w:rPr/><w:t xml:space="preserve">NKM International House, 4th Floor</w:t></w:r></w:p></w:tc></w:tr></w:tbl><w:p><w:pPr><w:sectPr><w:pgSz w:orient="portrait" w:w="11905.511811023622" w:h="16837.79527559055"/><w:pgMar w:top="1440" w:right="1440" w:bottom="1440" w:left="1440" w:header="720" w:footer="720" w:gutter="0"/><w:cols w:num="1" w:space="720"/></w:sectPr></w:pPr></w:p><w:p/><w:p><w:pPr/><w:r><w:rPr><w:sz w:val="32"/><w:szCs w:val="32"/><w:b w:val="1"/><w:bCs w:val="1"/></w:rPr><w:t xml:space="preserve">Company: Exotech Plastics Pvt. Ltd.</w:t></w:r></w:p><w:tbl><w:tblGrid><w:gridCol w:w="4000" w:type="dxa"/><w:gridCol w:w="4000" w:type="dxa"/></w:tblGrid><w:tblPr><w:tblStyle w:val="Fancy Table"/></w:tblPr><w:tr><w:trPr><w:trHeight w:val="900" w:hRule="atLeast"/></w:trPr><w:tc><w:tcPr><w:tcW w:w="4000" w:type="dxa"/><w:vAlign w:val="center"/></w:tcPr><w:p><w:pPr/><w:r><w:rPr><w:b w:val="1"/><w:bCs w:val="1"/></w:rPr><w:t xml:space="preserve">Company Details</w:t></w:r></w:p></w:tc><w:tc><w:tcPr><w:tcW w:w="4000" w:type="dxa"/><w:vAlign w:val="center"/></w:tcPr><w:p><w:pPr/><w:r><w:rPr><w:b w:val="1"/><w:bCs w:val="1"/></w:rPr><w:t xml:space="preserve">Company Contact Details</w:t></w:r></w:p></w:tc></w:tr><w:tr><w:trPr/><w:tc><w:tcPr><w:tcW w:w="4000" w:type="dxa"/></w:tcPr><w:p><w:pPr/><w:r><w:rPr/><w:t xml:space="preserve">Exotech Plastics Pvt. Ltd.</w:t></w:r></w:p></w:tc><w:tc><w:tcPr><w:tcW w:w="4000" w:type="dxa"/></w:tcPr><w:p><w:pPr/><w:r><w:rPr/><w:t xml:space="preserve">Plot No. F 27 C , Village - Karegaon, MIDC Ranjangaon, Taluka Shirur</w:t></w:r></w:p></w:tc></w:tr></w:tbl><w:p><w:pPr><w:sectPr><w:pgSz w:orient="portrait" w:w="11905.511811023622" w:h="16837.79527559055"/><w:pgMar w:top="1440" w:right="1440" w:bottom="1440" w:left="1440" w:header="720" w:footer="720" w:gutter="0"/><w:cols w:num="1" w:space="720"/></w:sectPr></w:pPr></w:p><w:p/><w:p><w:pPr/><w:r><w:rPr><w:sz w:val="32"/><w:szCs w:val="32"/><w:b w:val="1"/><w:bCs w:val="1"/></w:rPr><w:t xml:space="preserve">Company: Fanuc India Pvt. Ltd.</w:t></w:r></w:p><w:tbl><w:tblGrid><w:gridCol w:w="4000" w:type="dxa"/><w:gridCol w:w="4000" w:type="dxa"/></w:tblGrid><w:tblPr><w:tblStyle w:val="Fancy Table"/></w:tblPr><w:tr><w:trPr><w:trHeight w:val="900" w:hRule="atLeast"/></w:trPr><w:tc><w:tcPr><w:tcW w:w="4000" w:type="dxa"/><w:vAlign w:val="center"/></w:tcPr><w:p><w:pPr/><w:r><w:rPr><w:b w:val="1"/><w:bCs w:val="1"/></w:rPr><w:t xml:space="preserve">Company Details</w:t></w:r></w:p></w:tc><w:tc><w:tcPr><w:tcW w:w="4000" w:type="dxa"/><w:vAlign w:val="center"/></w:tcPr><w:p><w:pPr/><w:r><w:rPr><w:b w:val="1"/><w:bCs w:val="1"/></w:rPr><w:t xml:space="preserve">Company Contact Details</w:t></w:r></w:p></w:tc></w:tr><w:tr><w:trPr/><w:tc><w:tcPr><w:tcW w:w="4000" w:type="dxa"/></w:tcPr><w:p><w:pPr/><w:r><w:rPr/><w:t xml:space="preserve">Fanuc India Pvt. Ltd.</w:t></w:r></w:p></w:tc><w:tc><w:tcPr><w:tcW w:w="4000" w:type="dxa"/></w:tcPr><w:p><w:pPr/><w:r><w:rPr/><w:t xml:space="preserve">41-A, Electronics City</w:t></w:r></w:p></w:tc></w:tr></w:tbl><w:p><w:pPr><w:sectPr><w:pgSz w:orient="portrait" w:w="11905.511811023622" w:h="16837.79527559055"/><w:pgMar w:top="1440" w:right="1440" w:bottom="1440" w:left="1440" w:header="720" w:footer="720" w:gutter="0"/><w:cols w:num="1" w:space="720"/></w:sectPr></w:pPr></w:p><w:p/><w:p><w:pPr/><w:r><w:rPr><w:sz w:val="32"/><w:szCs w:val="32"/><w:b w:val="1"/><w:bCs w:val="1"/></w:rPr><w:t xml:space="preserve">Company: Fastenex Pvt. Ltd.</w:t></w:r></w:p><w:tbl><w:tblGrid><w:gridCol w:w="4000" w:type="dxa"/><w:gridCol w:w="4000" w:type="dxa"/></w:tblGrid><w:tblPr><w:tblStyle w:val="Fancy Table"/></w:tblPr><w:tr><w:trPr><w:trHeight w:val="900" w:hRule="atLeast"/></w:trPr><w:tc><w:tcPr><w:tcW w:w="4000" w:type="dxa"/><w:vAlign w:val="center"/></w:tcPr><w:p><w:pPr/><w:r><w:rPr><w:b w:val="1"/><w:bCs w:val="1"/></w:rPr><w:t xml:space="preserve">Company Details</w:t></w:r></w:p></w:tc><w:tc><w:tcPr><w:tcW w:w="4000" w:type="dxa"/><w:vAlign w:val="center"/></w:tcPr><w:p><w:pPr/><w:r><w:rPr><w:b w:val="1"/><w:bCs w:val="1"/></w:rPr><w:t xml:space="preserve">Company Contact Details</w:t></w:r></w:p></w:tc></w:tr><w:tr><w:trPr/><w:tc><w:tcPr><w:tcW w:w="4000" w:type="dxa"/></w:tcPr><w:p><w:pPr/><w:r><w:rPr/><w:t xml:space="preserve">Fastenex Pvt. Ltd.</w:t></w:r></w:p></w:tc><w:tc><w:tcPr><w:tcW w:w="4000" w:type="dxa"/></w:tcPr><w:p><w:pPr/><w:r><w:rPr/><w:t xml:space="preserve">A 25, Industrial Estate</w:t></w:r></w:p></w:tc></w:tr></w:tbl><w:p><w:pPr><w:sectPr><w:pgSz w:orient="portrait" w:w="11905.511811023622" w:h="16837.79527559055"/><w:pgMar w:top="1440" w:right="1440" w:bottom="1440" w:left="1440" w:header="720" w:footer="720" w:gutter="0"/><w:cols w:num="1" w:space="720"/></w:sectPr></w:pPr></w:p><w:p/><w:p><w:pPr/><w:r><w:rPr><w:sz w:val="32"/><w:szCs w:val="32"/><w:b w:val="1"/><w:bCs w:val="1"/></w:rPr><w:t xml:space="preserve">Company: Faurecia India Pvt. Ltd.</w:t></w:r></w:p><w:tbl><w:tblGrid><w:gridCol w:w="4000" w:type="dxa"/><w:gridCol w:w="4000" w:type="dxa"/></w:tblGrid><w:tblPr><w:tblStyle w:val="Fancy Table"/></w:tblPr><w:tr><w:trPr><w:trHeight w:val="900" w:hRule="atLeast"/></w:trPr><w:tc><w:tcPr><w:tcW w:w="4000" w:type="dxa"/><w:vAlign w:val="center"/></w:tcPr><w:p><w:pPr/><w:r><w:rPr><w:b w:val="1"/><w:bCs w:val="1"/></w:rPr><w:t xml:space="preserve">Company Details</w:t></w:r></w:p></w:tc><w:tc><w:tcPr><w:tcW w:w="4000" w:type="dxa"/><w:vAlign w:val="center"/></w:tcPr><w:p><w:pPr/><w:r><w:rPr><w:b w:val="1"/><w:bCs w:val="1"/></w:rPr><w:t xml:space="preserve">Company Contact Details</w:t></w:r></w:p></w:tc></w:tr><w:tr><w:trPr/><w:tc><w:tcPr><w:tcW w:w="4000" w:type="dxa"/></w:tcPr><w:p><w:pPr/><w:r><w:rPr/><w:t xml:space="preserve">Faurecia India Pvt. Ltd.</w:t></w:r></w:p></w:tc><w:tc><w:tcPr><w:tcW w:w="4000" w:type="dxa"/></w:tcPr><w:p><w:pPr/><w:r><w:rPr/><w:t xml:space="preserve">Plot No. T 187, Pimpri Industrial Area (BG Block), Bhosari</w:t></w:r></w:p></w:tc></w:tr></w:tbl><w:p><w:pPr><w:sectPr><w:pgSz w:orient="portrait" w:w="11905.511811023622" w:h="16837.79527559055"/><w:pgMar w:top="1440" w:right="1440" w:bottom="1440" w:left="1440" w:header="720" w:footer="720" w:gutter="0"/><w:cols w:num="1" w:space="720"/></w:sectPr></w:pPr></w:p><w:p/><w:p><w:pPr/><w:r><w:rPr><w:sz w:val="32"/><w:szCs w:val="32"/><w:b w:val="1"/><w:bCs w:val="1"/></w:rPr><w:t xml:space="preserve">Company: FCC Clutch India Private Limited</w:t></w:r></w:p><w:tbl><w:tblGrid><w:gridCol w:w="4000" w:type="dxa"/><w:gridCol w:w="4000" w:type="dxa"/></w:tblGrid><w:tblPr><w:tblStyle w:val="Fancy Table"/></w:tblPr><w:tr><w:trPr><w:trHeight w:val="900" w:hRule="atLeast"/></w:trPr><w:tc><w:tcPr><w:tcW w:w="4000" w:type="dxa"/><w:vAlign w:val="center"/></w:tcPr><w:p><w:pPr/><w:r><w:rPr><w:b w:val="1"/><w:bCs w:val="1"/></w:rPr><w:t xml:space="preserve">Company Details</w:t></w:r></w:p></w:tc><w:tc><w:tcPr><w:tcW w:w="4000" w:type="dxa"/><w:vAlign w:val="center"/></w:tcPr><w:p><w:pPr/><w:r><w:rPr><w:b w:val="1"/><w:bCs w:val="1"/></w:rPr><w:t xml:space="preserve">Company Contact Details</w:t></w:r></w:p></w:tc></w:tr><w:tr><w:trPr/><w:tc><w:tcPr><w:tcW w:w="4000" w:type="dxa"/></w:tcPr><w:p><w:pPr/><w:r><w:rPr/><w:t xml:space="preserve">FCC Clutch India Private Limited</w:t></w:r></w:p></w:tc><w:tc><w:tcPr><w:tcW w:w="4000" w:type="dxa"/></w:tcPr><w:p><w:pPr/><w:r><w:rPr/><w:t xml:space="preserve">Plot No. 5, Sector 3 IMT Manesar, Gurgaon</w:t></w:r></w:p></w:tc></w:tr></w:tbl><w:p><w:pPr><w:sectPr><w:pgSz w:orient="portrait" w:w="11905.511811023622" w:h="16837.79527559055"/><w:pgMar w:top="1440" w:right="1440" w:bottom="1440" w:left="1440" w:header="720" w:footer="720" w:gutter="0"/><w:cols w:num="1" w:space="720"/></w:sectPr></w:pPr></w:p><w:p/><w:p><w:pPr/><w:r><w:rPr><w:sz w:val="32"/><w:szCs w:val="32"/><w:b w:val="1"/><w:bCs w:val="1"/></w:rPr><w:t xml:space="preserve">Company: Federal-Mogul Goetze (India) Ltd.</w:t></w:r></w:p><w:tbl><w:tblGrid><w:gridCol w:w="4000" w:type="dxa"/><w:gridCol w:w="4000" w:type="dxa"/></w:tblGrid><w:tblPr><w:tblStyle w:val="Fancy Table"/></w:tblPr><w:tr><w:trPr><w:trHeight w:val="900" w:hRule="atLeast"/></w:trPr><w:tc><w:tcPr><w:tcW w:w="4000" w:type="dxa"/><w:vAlign w:val="center"/></w:tcPr><w:p><w:pPr/><w:r><w:rPr><w:b w:val="1"/><w:bCs w:val="1"/></w:rPr><w:t xml:space="preserve">Company Details</w:t></w:r></w:p></w:tc><w:tc><w:tcPr><w:tcW w:w="4000" w:type="dxa"/><w:vAlign w:val="center"/></w:tcPr><w:p><w:pPr/><w:r><w:rPr><w:b w:val="1"/><w:bCs w:val="1"/></w:rPr><w:t xml:space="preserve">Company Contact Details</w:t></w:r></w:p></w:tc></w:tr><w:tr><w:trPr/><w:tc><w:tcPr><w:tcW w:w="4000" w:type="dxa"/></w:tcPr><w:p><w:pPr/><w:r><w:rPr/><w:t xml:space="preserve">Federal-Mogul Goetze (India) Ltd.</w:t></w:r></w:p></w:tc><w:tc><w:tcPr><w:tcW w:w="4000" w:type="dxa"/></w:tcPr><w:p><w:pPr/><w:r><w:rPr/><w:t xml:space="preserve">10th floor, Paras Twin Tower, Tower B, Sector 54, Golf Course Road</w:t></w:r></w:p></w:tc></w:tr></w:tbl><w:p><w:pPr><w:sectPr><w:pgSz w:orient="portrait" w:w="11905.511811023622" w:h="16837.79527559055"/><w:pgMar w:top="1440" w:right="1440" w:bottom="1440" w:left="1440" w:header="720" w:footer="720" w:gutter="0"/><w:cols w:num="1" w:space="720"/></w:sectPr></w:pPr></w:p><w:p/><w:p><w:pPr/><w:r><w:rPr><w:sz w:val="32"/><w:szCs w:val="32"/><w:b w:val="1"/><w:bCs w:val="1"/></w:rPr><w:t xml:space="preserve">Company: Fiem Industries Ltd.</w:t></w:r></w:p><w:tbl><w:tblGrid><w:gridCol w:w="4000" w:type="dxa"/><w:gridCol w:w="4000" w:type="dxa"/></w:tblGrid><w:tblPr><w:tblStyle w:val="Fancy Table"/></w:tblPr><w:tr><w:trPr><w:trHeight w:val="900" w:hRule="atLeast"/></w:trPr><w:tc><w:tcPr><w:tcW w:w="4000" w:type="dxa"/><w:vAlign w:val="center"/></w:tcPr><w:p><w:pPr/><w:r><w:rPr><w:b w:val="1"/><w:bCs w:val="1"/></w:rPr><w:t xml:space="preserve">Company Details</w:t></w:r></w:p></w:tc><w:tc><w:tcPr><w:tcW w:w="4000" w:type="dxa"/><w:vAlign w:val="center"/></w:tcPr><w:p><w:pPr/><w:r><w:rPr><w:b w:val="1"/><w:bCs w:val="1"/></w:rPr><w:t xml:space="preserve">Company Contact Details</w:t></w:r></w:p></w:tc></w:tr><w:tr><w:trPr/><w:tc><w:tcPr><w:tcW w:w="4000" w:type="dxa"/></w:tcPr><w:p><w:pPr/><w:r><w:rPr/><w:t xml:space="preserve">Fiem Industries Ltd.</w:t></w:r></w:p></w:tc><w:tc><w:tcPr><w:tcW w:w="4000" w:type="dxa"/></w:tcPr><w:p><w:pPr/><w:r><w:rPr/><w:t xml:space="preserve">Corporate Office: Unit No. 1A& C, 1st floor, Aria Commercial Towers, JW Mariott Hotel, Aerocity</w:t></w:r></w:p></w:tc></w:tr></w:tbl><w:p><w:pPr><w:sectPr><w:pgSz w:orient="portrait" w:w="11905.511811023622" w:h="16837.79527559055"/><w:pgMar w:top="1440" w:right="1440" w:bottom="1440" w:left="1440" w:header="720" w:footer="720" w:gutter="0"/><w:cols w:num="1" w:space="720"/></w:sectPr></w:pPr></w:p><w:p/><w:p><w:pPr/><w:r><w:rPr><w:sz w:val="32"/><w:szCs w:val="32"/><w:b w:val="1"/><w:bCs w:val="1"/></w:rPr><w:t xml:space="preserve">Company: Fine Blanking Pvt. Ltd.</w:t></w:r></w:p><w:tbl><w:tblGrid><w:gridCol w:w="4000" w:type="dxa"/><w:gridCol w:w="4000" w:type="dxa"/></w:tblGrid><w:tblPr><w:tblStyle w:val="Fancy Table"/></w:tblPr><w:tr><w:trPr><w:trHeight w:val="900" w:hRule="atLeast"/></w:trPr><w:tc><w:tcPr><w:tcW w:w="4000" w:type="dxa"/><w:vAlign w:val="center"/></w:tcPr><w:p><w:pPr/><w:r><w:rPr><w:b w:val="1"/><w:bCs w:val="1"/></w:rPr><w:t xml:space="preserve">Company Details</w:t></w:r></w:p></w:tc><w:tc><w:tcPr><w:tcW w:w="4000" w:type="dxa"/><w:vAlign w:val="center"/></w:tcPr><w:p><w:pPr/><w:r><w:rPr><w:b w:val="1"/><w:bCs w:val="1"/></w:rPr><w:t xml:space="preserve">Company Contact Details</w:t></w:r></w:p></w:tc></w:tr><w:tr><w:trPr/><w:tc><w:tcPr><w:tcW w:w="4000" w:type="dxa"/></w:tcPr><w:p><w:pPr/><w:r><w:rPr/><w:t xml:space="preserve">Fine Blanking Pvt. Ltd.</w:t></w:r></w:p></w:tc><w:tc><w:tcPr><w:tcW w:w="4000" w:type="dxa"/></w:tcPr><w:p><w:pPr/><w:r><w:rPr/><w:t xml:space="preserve">27, Ashok Van, Gokul Road</w:t></w:r></w:p></w:tc></w:tr></w:tbl><w:p><w:pPr><w:sectPr><w:pgSz w:orient="portrait" w:w="11905.511811023622" w:h="16837.79527559055"/><w:pgMar w:top="1440" w:right="1440" w:bottom="1440" w:left="1440" w:header="720" w:footer="720" w:gutter="0"/><w:cols w:num="1" w:space="720"/></w:sectPr></w:pPr></w:p><w:p/><w:p><w:pPr/><w:r><w:rPr><w:sz w:val="32"/><w:szCs w:val="32"/><w:b w:val="1"/><w:bCs w:val="1"/></w:rPr><w:t xml:space="preserve">Company: Fitco Orings Pvt. Ltd.</w:t></w:r></w:p><w:tbl><w:tblGrid><w:gridCol w:w="4000" w:type="dxa"/><w:gridCol w:w="4000" w:type="dxa"/></w:tblGrid><w:tblPr><w:tblStyle w:val="Fancy Table"/></w:tblPr><w:tr><w:trPr><w:trHeight w:val="900" w:hRule="atLeast"/></w:trPr><w:tc><w:tcPr><w:tcW w:w="4000" w:type="dxa"/><w:vAlign w:val="center"/></w:tcPr><w:p><w:pPr/><w:r><w:rPr><w:b w:val="1"/><w:bCs w:val="1"/></w:rPr><w:t xml:space="preserve">Company Details</w:t></w:r></w:p></w:tc><w:tc><w:tcPr><w:tcW w:w="4000" w:type="dxa"/><w:vAlign w:val="center"/></w:tcPr><w:p><w:pPr/><w:r><w:rPr><w:b w:val="1"/><w:bCs w:val="1"/></w:rPr><w:t xml:space="preserve">Company Contact Details</w:t></w:r></w:p></w:tc></w:tr><w:tr><w:trPr/><w:tc><w:tcPr><w:tcW w:w="4000" w:type="dxa"/></w:tcPr><w:p><w:pPr/><w:r><w:rPr/><w:t xml:space="preserve">Fitco Orings Pvt. Ltd.</w:t></w:r></w:p></w:tc><w:tc><w:tcPr><w:tcW w:w="4000" w:type="dxa"/></w:tcPr><w:p><w:pPr/><w:r><w:rPr/><w:t xml:space="preserve">Unit No. 403, 4th Floor, Roha Orion, 16th Road, Bandra West</w:t></w:r></w:p></w:tc></w:tr></w:tbl><w:p><w:pPr><w:sectPr><w:pgSz w:orient="portrait" w:w="11905.511811023622" w:h="16837.79527559055"/><w:pgMar w:top="1440" w:right="1440" w:bottom="1440" w:left="1440" w:header="720" w:footer="720" w:gutter="0"/><w:cols w:num="1" w:space="720"/></w:sectPr></w:pPr></w:p><w:p/><w:p><w:pPr/><w:r><w:rPr><w:sz w:val="32"/><w:szCs w:val="32"/><w:b w:val="1"/><w:bCs w:val="1"/></w:rPr><w:t xml:space="preserve">Company: Fitwel Gasket Company India Pvt. Ltd.</w:t></w:r></w:p><w:tbl><w:tblGrid><w:gridCol w:w="4000" w:type="dxa"/><w:gridCol w:w="4000" w:type="dxa"/></w:tblGrid><w:tblPr><w:tblStyle w:val="Fancy Table"/></w:tblPr><w:tr><w:trPr><w:trHeight w:val="900" w:hRule="atLeast"/></w:trPr><w:tc><w:tcPr><w:tcW w:w="4000" w:type="dxa"/><w:vAlign w:val="center"/></w:tcPr><w:p><w:pPr/><w:r><w:rPr><w:b w:val="1"/><w:bCs w:val="1"/></w:rPr><w:t xml:space="preserve">Company Details</w:t></w:r></w:p></w:tc><w:tc><w:tcPr><w:tcW w:w="4000" w:type="dxa"/><w:vAlign w:val="center"/></w:tcPr><w:p><w:pPr/><w:r><w:rPr><w:b w:val="1"/><w:bCs w:val="1"/></w:rPr><w:t xml:space="preserve">Company Contact Details</w:t></w:r></w:p></w:tc></w:tr><w:tr><w:trPr/><w:tc><w:tcPr><w:tcW w:w="4000" w:type="dxa"/></w:tcPr><w:p><w:pPr/><w:r><w:rPr/><w:t xml:space="preserve">Fitwel Gasket Company India Pvt. Ltd.</w:t></w:r></w:p></w:tc><w:tc><w:tcPr><w:tcW w:w="4000" w:type="dxa"/></w:tcPr><w:p><w:pPr/><w:r><w:rPr/><w:t xml:space="preserve">S 167, Indrayani Nagar, MIDC Bhosari</w:t></w:r></w:p></w:tc></w:tr></w:tbl><w:p><w:pPr><w:sectPr><w:pgSz w:orient="portrait" w:w="11905.511811023622" w:h="16837.79527559055"/><w:pgMar w:top="1440" w:right="1440" w:bottom="1440" w:left="1440" w:header="720" w:footer="720" w:gutter="0"/><w:cols w:num="1" w:space="720"/></w:sectPr></w:pPr></w:p><w:p/><w:p><w:pPr/><w:r><w:rPr><w:sz w:val="32"/><w:szCs w:val="32"/><w:b w:val="1"/><w:bCs w:val="1"/></w:rPr><w:t xml:space="preserve">Company: Flash Electronics (I) Pvt. Ltd.</w:t></w:r></w:p><w:tbl><w:tblGrid><w:gridCol w:w="4000" w:type="dxa"/><w:gridCol w:w="4000" w:type="dxa"/></w:tblGrid><w:tblPr><w:tblStyle w:val="Fancy Table"/></w:tblPr><w:tr><w:trPr><w:trHeight w:val="900" w:hRule="atLeast"/></w:trPr><w:tc><w:tcPr><w:tcW w:w="4000" w:type="dxa"/><w:vAlign w:val="center"/></w:tcPr><w:p><w:pPr/><w:r><w:rPr><w:b w:val="1"/><w:bCs w:val="1"/></w:rPr><w:t xml:space="preserve">Company Details</w:t></w:r></w:p></w:tc><w:tc><w:tcPr><w:tcW w:w="4000" w:type="dxa"/><w:vAlign w:val="center"/></w:tcPr><w:p><w:pPr/><w:r><w:rPr><w:b w:val="1"/><w:bCs w:val="1"/></w:rPr><w:t xml:space="preserve">Company Contact Details</w:t></w:r></w:p></w:tc></w:tr><w:tr><w:trPr/><w:tc><w:tcPr><w:tcW w:w="4000" w:type="dxa"/></w:tcPr><w:p><w:pPr/><w:r><w:rPr/><w:t xml:space="preserve">Flash Electronics (I) Pvt. Ltd.</w:t></w:r></w:p></w:tc><w:tc><w:tcPr><w:tcW w:w="4000" w:type="dxa"/></w:tcPr><w:p><w:pPr/><w:r><w:rPr/><w:t xml:space="preserve"> A-4, MIDC Chakan Industrial Area, Mahalunge, Chakan</w:t></w:r></w:p></w:tc></w:tr></w:tbl><w:p><w:pPr><w:sectPr><w:pgSz w:orient="portrait" w:w="11905.511811023622" w:h="16837.79527559055"/><w:pgMar w:top="1440" w:right="1440" w:bottom="1440" w:left="1440" w:header="720" w:footer="720" w:gutter="0"/><w:cols w:num="1" w:space="720"/></w:sectPr></w:pPr></w:p><w:p/><w:p><w:pPr/><w:r><w:rPr><w:sz w:val="32"/><w:szCs w:val="32"/><w:b w:val="1"/><w:bCs w:val="1"/></w:rPr><w:t xml:space="preserve">Company: Fleetguard Filters Pvt. Ltd.</w:t></w:r></w:p><w:tbl><w:tblGrid><w:gridCol w:w="4000" w:type="dxa"/><w:gridCol w:w="4000" w:type="dxa"/></w:tblGrid><w:tblPr><w:tblStyle w:val="Fancy Table"/></w:tblPr><w:tr><w:trPr><w:trHeight w:val="900" w:hRule="atLeast"/></w:trPr><w:tc><w:tcPr><w:tcW w:w="4000" w:type="dxa"/><w:vAlign w:val="center"/></w:tcPr><w:p><w:pPr/><w:r><w:rPr><w:b w:val="1"/><w:bCs w:val="1"/></w:rPr><w:t xml:space="preserve">Company Details</w:t></w:r></w:p></w:tc><w:tc><w:tcPr><w:tcW w:w="4000" w:type="dxa"/><w:vAlign w:val="center"/></w:tcPr><w:p><w:pPr/><w:r><w:rPr><w:b w:val="1"/><w:bCs w:val="1"/></w:rPr><w:t xml:space="preserve">Company Contact Details</w:t></w:r></w:p></w:tc></w:tr><w:tr><w:trPr/><w:tc><w:tcPr><w:tcW w:w="4000" w:type="dxa"/></w:tcPr><w:p><w:pPr/><w:r><w:rPr/><w:t xml:space="preserve">Fleetguard Filters Pvt. Ltd.</w:t></w:r></w:p></w:tc><w:tc><w:tcPr><w:tcW w:w="4000" w:type="dxa"/></w:tcPr><w:p><w:pPr/><w:r><w:rPr/><w:t xml:space="preserve">Kirloskar House, 100 Anand Park, Aundh</w:t></w:r></w:p></w:tc></w:tr></w:tbl><w:p><w:pPr><w:sectPr><w:pgSz w:orient="portrait" w:w="11905.511811023622" w:h="16837.79527559055"/><w:pgMar w:top="1440" w:right="1440" w:bottom="1440" w:left="1440" w:header="720" w:footer="720" w:gutter="0"/><w:cols w:num="1" w:space="720"/></w:sectPr></w:pPr></w:p><w:p/><w:p><w:pPr/><w:r><w:rPr><w:sz w:val="32"/><w:szCs w:val="32"/><w:b w:val="1"/><w:bCs w:val="1"/></w:rPr><w:t xml:space="preserve">Company: Freudenberg NOK Pvt. Ltd.</w:t></w:r></w:p><w:tbl><w:tblGrid><w:gridCol w:w="4000" w:type="dxa"/><w:gridCol w:w="4000" w:type="dxa"/></w:tblGrid><w:tblPr><w:tblStyle w:val="Fancy Table"/></w:tblPr><w:tr><w:trPr><w:trHeight w:val="900" w:hRule="atLeast"/></w:trPr><w:tc><w:tcPr><w:tcW w:w="4000" w:type="dxa"/><w:vAlign w:val="center"/></w:tcPr><w:p><w:pPr/><w:r><w:rPr><w:b w:val="1"/><w:bCs w:val="1"/></w:rPr><w:t xml:space="preserve">Company Details</w:t></w:r></w:p></w:tc><w:tc><w:tcPr><w:tcW w:w="4000" w:type="dxa"/><w:vAlign w:val="center"/></w:tcPr><w:p><w:pPr/><w:r><w:rPr><w:b w:val="1"/><w:bCs w:val="1"/></w:rPr><w:t xml:space="preserve">Company Contact Details</w:t></w:r></w:p></w:tc></w:tr><w:tr><w:trPr/><w:tc><w:tcPr><w:tcW w:w="4000" w:type="dxa"/></w:tcPr><w:p><w:pPr/><w:r><w:rPr/><w:t xml:space="preserve">Freudenberg NOK Pvt. Ltd.</w:t></w:r></w:p></w:tc><w:tc><w:tcPr><w:tcW w:w="4000" w:type="dxa"/></w:tcPr><w:p><w:pPr/><w:r><w:rPr/><w:t xml:space="preserve">Village Basma, PO Banur</w:t></w:r></w:p></w:tc></w:tr></w:tbl><w:p><w:pPr><w:sectPr><w:pgSz w:orient="portrait" w:w="11905.511811023622" w:h="16837.79527559055"/><w:pgMar w:top="1440" w:right="1440" w:bottom="1440" w:left="1440" w:header="720" w:footer="720" w:gutter="0"/><w:cols w:num="1" w:space="720"/></w:sectPr></w:pPr></w:p><w:p/><w:p><w:pPr/><w:r><w:rPr><w:sz w:val="32"/><w:szCs w:val="32"/><w:b w:val="1"/><w:bCs w:val="1"/></w:rPr><w:t xml:space="preserve">Company: Friends Castings Pvt. Ltd.</w:t></w:r></w:p><w:tbl><w:tblGrid><w:gridCol w:w="4000" w:type="dxa"/><w:gridCol w:w="4000" w:type="dxa"/></w:tblGrid><w:tblPr><w:tblStyle w:val="Fancy Table"/></w:tblPr><w:tr><w:trPr><w:trHeight w:val="900" w:hRule="atLeast"/></w:trPr><w:tc><w:tcPr><w:tcW w:w="4000" w:type="dxa"/><w:vAlign w:val="center"/></w:tcPr><w:p><w:pPr/><w:r><w:rPr><w:b w:val="1"/><w:bCs w:val="1"/></w:rPr><w:t xml:space="preserve">Company Details</w:t></w:r></w:p></w:tc><w:tc><w:tcPr><w:tcW w:w="4000" w:type="dxa"/><w:vAlign w:val="center"/></w:tcPr><w:p><w:pPr/><w:r><w:rPr><w:b w:val="1"/><w:bCs w:val="1"/></w:rPr><w:t xml:space="preserve">Company Contact Details</w:t></w:r></w:p></w:tc></w:tr><w:tr><w:trPr/><w:tc><w:tcPr><w:tcW w:w="4000" w:type="dxa"/></w:tcPr><w:p><w:pPr/><w:r><w:rPr/><w:t xml:space="preserve">Friends Castings Pvt. Ltd.</w:t></w:r></w:p></w:tc><w:tc><w:tcPr><w:tcW w:w="4000" w:type="dxa"/></w:tcPr><w:p><w:pPr/><w:r><w:rPr/><w:t xml:space="preserve">Friends Marg</w:t></w:r></w:p></w:tc></w:tr></w:tbl><w:p><w:pPr><w:sectPr><w:pgSz w:orient="portrait" w:w="11905.511811023622" w:h="16837.79527559055"/><w:pgMar w:top="1440" w:right="1440" w:bottom="1440" w:left="1440" w:header="720" w:footer="720" w:gutter="0"/><w:cols w:num="1" w:space="720"/></w:sectPr></w:pPr></w:p><w:p/><w:p><w:pPr/><w:r><w:rPr><w:sz w:val="32"/><w:szCs w:val="32"/><w:b w:val="1"/><w:bCs w:val="1"/></w:rPr><w:t xml:space="preserve">Company: Furukawa Minda Electric Pvt. Ltd.</w:t></w:r></w:p><w:tbl><w:tblGrid><w:gridCol w:w="4000" w:type="dxa"/><w:gridCol w:w="4000" w:type="dxa"/></w:tblGrid><w:tblPr><w:tblStyle w:val="Fancy Table"/></w:tblPr><w:tr><w:trPr><w:trHeight w:val="900" w:hRule="atLeast"/></w:trPr><w:tc><w:tcPr><w:tcW w:w="4000" w:type="dxa"/><w:vAlign w:val="center"/></w:tcPr><w:p><w:pPr/><w:r><w:rPr><w:b w:val="1"/><w:bCs w:val="1"/></w:rPr><w:t xml:space="preserve">Company Details</w:t></w:r></w:p></w:tc><w:tc><w:tcPr><w:tcW w:w="4000" w:type="dxa"/><w:vAlign w:val="center"/></w:tcPr><w:p><w:pPr/><w:r><w:rPr><w:b w:val="1"/><w:bCs w:val="1"/></w:rPr><w:t xml:space="preserve">Company Contact Details</w:t></w:r></w:p></w:tc></w:tr><w:tr><w:trPr/><w:tc><w:tcPr><w:tcW w:w="4000" w:type="dxa"/></w:tcPr><w:p><w:pPr/><w:r><w:rPr/><w:t xml:space="preserve">Furukawa Minda Electric Pvt. Ltd.</w:t></w:r></w:p></w:tc><w:tc><w:tcPr><w:tcW w:w="4000" w:type="dxa"/></w:tcPr><w:p><w:pPr/><w:r><w:rPr/><w:t xml:space="preserve">Plot No. 325/326, Sector 3, Phase II, IMT Bawal</w:t></w:r></w:p></w:tc></w:tr></w:tbl><w:p><w:pPr><w:sectPr><w:pgSz w:orient="portrait" w:w="11905.511811023622" w:h="16837.79527559055"/><w:pgMar w:top="1440" w:right="1440" w:bottom="1440" w:left="1440" w:header="720" w:footer="720" w:gutter="0"/><w:cols w:num="1" w:space="720"/></w:sectPr></w:pPr></w:p><w:p/><w:p><w:pPr/><w:r><w:rPr><w:sz w:val="32"/><w:szCs w:val="32"/><w:b w:val="1"/><w:bCs w:val="1"/></w:rPr><w:t xml:space="preserve">Company: G B Rubber Products</w:t></w:r></w:p><w:tbl><w:tblGrid><w:gridCol w:w="4000" w:type="dxa"/><w:gridCol w:w="4000" w:type="dxa"/></w:tblGrid><w:tblPr><w:tblStyle w:val="Fancy Table"/></w:tblPr><w:tr><w:trPr><w:trHeight w:val="900" w:hRule="atLeast"/></w:trPr><w:tc><w:tcPr><w:tcW w:w="4000" w:type="dxa"/><w:vAlign w:val="center"/></w:tcPr><w:p><w:pPr/><w:r><w:rPr><w:b w:val="1"/><w:bCs w:val="1"/></w:rPr><w:t xml:space="preserve">Company Details</w:t></w:r></w:p></w:tc><w:tc><w:tcPr><w:tcW w:w="4000" w:type="dxa"/><w:vAlign w:val="center"/></w:tcPr><w:p><w:pPr/><w:r><w:rPr><w:b w:val="1"/><w:bCs w:val="1"/></w:rPr><w:t xml:space="preserve">Company Contact Details</w:t></w:r></w:p></w:tc></w:tr><w:tr><w:trPr/><w:tc><w:tcPr><w:tcW w:w="4000" w:type="dxa"/></w:tcPr><w:p><w:pPr/><w:r><w:rPr/><w:t xml:space="preserve">G B Rubber Products</w:t></w:r></w:p></w:tc><w:tc><w:tcPr><w:tcW w:w="4000" w:type="dxa"/></w:tcPr><w:p><w:pPr/><w:r><w:rPr/><w:t xml:space="preserve">S 157, MIDC Bhosari</w:t></w:r></w:p></w:tc></w:tr></w:tbl><w:p><w:pPr><w:sectPr><w:pgSz w:orient="portrait" w:w="11905.511811023622" w:h="16837.79527559055"/><w:pgMar w:top="1440" w:right="1440" w:bottom="1440" w:left="1440" w:header="720" w:footer="720" w:gutter="0"/><w:cols w:num="1" w:space="720"/></w:sectPr></w:pPr></w:p><w:p/><w:p><w:pPr/><w:r><w:rPr><w:sz w:val="32"/><w:szCs w:val="32"/><w:b w:val="1"/><w:bCs w:val="1"/></w:rPr><w:t xml:space="preserve">Company: G I Auto Pvt. Ltd.</w:t></w:r></w:p><w:tbl><w:tblGrid><w:gridCol w:w="4000" w:type="dxa"/><w:gridCol w:w="4000" w:type="dxa"/></w:tblGrid><w:tblPr><w:tblStyle w:val="Fancy Table"/></w:tblPr><w:tr><w:trPr><w:trHeight w:val="900" w:hRule="atLeast"/></w:trPr><w:tc><w:tcPr><w:tcW w:w="4000" w:type="dxa"/><w:vAlign w:val="center"/></w:tcPr><w:p><w:pPr/><w:r><w:rPr><w:b w:val="1"/><w:bCs w:val="1"/></w:rPr><w:t xml:space="preserve">Company Details</w:t></w:r></w:p></w:tc><w:tc><w:tcPr><w:tcW w:w="4000" w:type="dxa"/><w:vAlign w:val="center"/></w:tcPr><w:p><w:pPr/><w:r><w:rPr><w:b w:val="1"/><w:bCs w:val="1"/></w:rPr><w:t xml:space="preserve">Company Contact Details</w:t></w:r></w:p></w:tc></w:tr><w:tr><w:trPr/><w:tc><w:tcPr><w:tcW w:w="4000" w:type="dxa"/></w:tcPr><w:p><w:pPr/><w:r><w:rPr/><w:t xml:space="preserve">G I Auto Pvt. Ltd.</w:t></w:r></w:p></w:tc><w:tc><w:tcPr><w:tcW w:w="4000" w:type="dxa"/></w:tcPr><w:p><w:pPr/><w:r><w:rPr/><w:t xml:space="preserve">B 8, HAL Anciliary Industrial Estate, Marathahalli</w:t></w:r></w:p></w:tc></w:tr></w:tbl><w:p><w:pPr><w:sectPr><w:pgSz w:orient="portrait" w:w="11905.511811023622" w:h="16837.79527559055"/><w:pgMar w:top="1440" w:right="1440" w:bottom="1440" w:left="1440" w:header="720" w:footer="720" w:gutter="0"/><w:cols w:num="1" w:space="720"/></w:sectPr></w:pPr></w:p><w:p/><w:p><w:pPr/><w:r><w:rPr><w:sz w:val="32"/><w:szCs w:val="32"/><w:b w:val="1"/><w:bCs w:val="1"/></w:rPr><w:t xml:space="preserve">Company: Gabriel India Ltd.</w:t></w:r></w:p><w:tbl><w:tblGrid><w:gridCol w:w="4000" w:type="dxa"/><w:gridCol w:w="4000" w:type="dxa"/></w:tblGrid><w:tblPr><w:tblStyle w:val="Fancy Table"/></w:tblPr><w:tr><w:trPr><w:trHeight w:val="900" w:hRule="atLeast"/></w:trPr><w:tc><w:tcPr><w:tcW w:w="4000" w:type="dxa"/><w:vAlign w:val="center"/></w:tcPr><w:p><w:pPr/><w:r><w:rPr><w:b w:val="1"/><w:bCs w:val="1"/></w:rPr><w:t xml:space="preserve">Company Details</w:t></w:r></w:p></w:tc><w:tc><w:tcPr><w:tcW w:w="4000" w:type="dxa"/><w:vAlign w:val="center"/></w:tcPr><w:p><w:pPr/><w:r><w:rPr><w:b w:val="1"/><w:bCs w:val="1"/></w:rPr><w:t xml:space="preserve">Company Contact Details</w:t></w:r></w:p></w:tc></w:tr><w:tr><w:trPr/><w:tc><w:tcPr><w:tcW w:w="4000" w:type="dxa"/></w:tcPr><w:p><w:pPr/><w:r><w:rPr/><w:t xml:space="preserve">Gabriel India Ltd.</w:t></w:r></w:p></w:tc><w:tc><w:tcPr><w:tcW w:w="4000" w:type="dxa"/></w:tcPr><w:p><w:pPr/><w:r><w:rPr/><w:t xml:space="preserve">29th Milestone, Village Kuruli, Pune Nasik Highway, Taluka Khed</w:t></w:r></w:p></w:tc></w:tr></w:tbl><w:p><w:pPr><w:sectPr><w:pgSz w:orient="portrait" w:w="11905.511811023622" w:h="16837.79527559055"/><w:pgMar w:top="1440" w:right="1440" w:bottom="1440" w:left="1440" w:header="720" w:footer="720" w:gutter="0"/><w:cols w:num="1" w:space="720"/></w:sectPr></w:pPr></w:p><w:p/><w:p><w:pPr/><w:r><w:rPr><w:sz w:val="32"/><w:szCs w:val="32"/><w:b w:val="1"/><w:bCs w:val="1"/></w:rPr><w:t xml:space="preserve">Company: Gajra Gears Pvt. Ltd.</w:t></w:r></w:p><w:tbl><w:tblGrid><w:gridCol w:w="4000" w:type="dxa"/><w:gridCol w:w="4000" w:type="dxa"/></w:tblGrid><w:tblPr><w:tblStyle w:val="Fancy Table"/></w:tblPr><w:tr><w:trPr><w:trHeight w:val="900" w:hRule="atLeast"/></w:trPr><w:tc><w:tcPr><w:tcW w:w="4000" w:type="dxa"/><w:vAlign w:val="center"/></w:tcPr><w:p><w:pPr/><w:r><w:rPr><w:b w:val="1"/><w:bCs w:val="1"/></w:rPr><w:t xml:space="preserve">Company Details</w:t></w:r></w:p></w:tc><w:tc><w:tcPr><w:tcW w:w="4000" w:type="dxa"/><w:vAlign w:val="center"/></w:tcPr><w:p><w:pPr/><w:r><w:rPr><w:b w:val="1"/><w:bCs w:val="1"/></w:rPr><w:t xml:space="preserve">Company Contact Details</w:t></w:r></w:p></w:tc></w:tr><w:tr><w:trPr/><w:tc><w:tcPr><w:tcW w:w="4000" w:type="dxa"/></w:tcPr><w:p><w:pPr/><w:r><w:rPr/><w:t xml:space="preserve">Gajra Gears Pvt. Ltd.</w:t></w:r></w:p></w:tc><w:tc><w:tcPr><w:tcW w:w="4000" w:type="dxa"/></w:tcPr><w:p><w:pPr/><w:r><w:rPr/><w:t xml:space="preserve">Station Road</w:t></w:r></w:p></w:tc></w:tr></w:tbl><w:p><w:pPr><w:sectPr><w:pgSz w:orient="portrait" w:w="11905.511811023622" w:h="16837.79527559055"/><w:pgMar w:top="1440" w:right="1440" w:bottom="1440" w:left="1440" w:header="720" w:footer="720" w:gutter="0"/><w:cols w:num="1" w:space="720"/></w:sectPr></w:pPr></w:p><w:p/><w:p><w:pPr/><w:r><w:rPr><w:sz w:val="32"/><w:szCs w:val="32"/><w:b w:val="1"/><w:bCs w:val="1"/></w:rPr><w:t xml:space="preserve">Company: Gala Precision Engineering Pvt. Ltd.</w:t></w:r></w:p><w:tbl><w:tblGrid><w:gridCol w:w="4000" w:type="dxa"/><w:gridCol w:w="4000" w:type="dxa"/></w:tblGrid><w:tblPr><w:tblStyle w:val="Fancy Table"/></w:tblPr><w:tr><w:trPr><w:trHeight w:val="900" w:hRule="atLeast"/></w:trPr><w:tc><w:tcPr><w:tcW w:w="4000" w:type="dxa"/><w:vAlign w:val="center"/></w:tcPr><w:p><w:pPr/><w:r><w:rPr><w:b w:val="1"/><w:bCs w:val="1"/></w:rPr><w:t xml:space="preserve">Company Details</w:t></w:r></w:p></w:tc><w:tc><w:tcPr><w:tcW w:w="4000" w:type="dxa"/><w:vAlign w:val="center"/></w:tcPr><w:p><w:pPr/><w:r><w:rPr><w:b w:val="1"/><w:bCs w:val="1"/></w:rPr><w:t xml:space="preserve">Company Contact Details</w:t></w:r></w:p></w:tc></w:tr><w:tr><w:trPr/><w:tc><w:tcPr><w:tcW w:w="4000" w:type="dxa"/></w:tcPr><w:p><w:pPr/><w:r><w:rPr/><w:t xml:space="preserve">Gala Precision Engineering Pvt. Ltd.</w:t></w:r></w:p></w:tc><w:tc><w:tcPr><w:tcW w:w="4000" w:type="dxa"/></w:tcPr><w:p><w:pPr/><w:r><w:rPr/><w:t xml:space="preserve">A 59, Road No. 10, Wagle Industrial Estate</w:t></w:r></w:p></w:tc></w:tr></w:tbl><w:p><w:pPr><w:sectPr><w:pgSz w:orient="portrait" w:w="11905.511811023622" w:h="16837.79527559055"/><w:pgMar w:top="1440" w:right="1440" w:bottom="1440" w:left="1440" w:header="720" w:footer="720" w:gutter="0"/><w:cols w:num="1" w:space="720"/></w:sectPr></w:pPr></w:p><w:p/><w:p><w:pPr/><w:r><w:rPr><w:sz w:val="32"/><w:szCs w:val="32"/><w:b w:val="1"/><w:bCs w:val="1"/></w:rPr><w:t xml:space="preserve">Company: Galaxy Bearings Ltd.</w:t></w:r></w:p><w:tbl><w:tblGrid><w:gridCol w:w="4000" w:type="dxa"/><w:gridCol w:w="4000" w:type="dxa"/></w:tblGrid><w:tblPr><w:tblStyle w:val="Fancy Table"/></w:tblPr><w:tr><w:trPr><w:trHeight w:val="900" w:hRule="atLeast"/></w:trPr><w:tc><w:tcPr><w:tcW w:w="4000" w:type="dxa"/><w:vAlign w:val="center"/></w:tcPr><w:p><w:pPr/><w:r><w:rPr><w:b w:val="1"/><w:bCs w:val="1"/></w:rPr><w:t xml:space="preserve">Company Details</w:t></w:r></w:p></w:tc><w:tc><w:tcPr><w:tcW w:w="4000" w:type="dxa"/><w:vAlign w:val="center"/></w:tcPr><w:p><w:pPr/><w:r><w:rPr><w:b w:val="1"/><w:bCs w:val="1"/></w:rPr><w:t xml:space="preserve">Company Contact Details</w:t></w:r></w:p></w:tc></w:tr><w:tr><w:trPr/><w:tc><w:tcPr><w:tcW w:w="4000" w:type="dxa"/></w:tcPr><w:p><w:pPr/><w:r><w:rPr/><w:t xml:space="preserve">Galaxy Bearings Ltd.</w:t></w:r></w:p></w:tc><w:tc><w:tcPr><w:tcW w:w="4000" w:type="dxa"/></w:tcPr><w:p><w:pPr/><w:r><w:rPr/><w:t xml:space="preserve">Survey No. 253, National Highway 27, Village Shapar, Taluka Kotada Sangani</w:t></w:r></w:p></w:tc></w:tr></w:tbl><w:p><w:pPr><w:sectPr><w:pgSz w:orient="portrait" w:w="11905.511811023622" w:h="16837.79527559055"/><w:pgMar w:top="1440" w:right="1440" w:bottom="1440" w:left="1440" w:header="720" w:footer="720" w:gutter="0"/><w:cols w:num="1" w:space="720"/></w:sectPr></w:pPr></w:p><w:p/><w:p><w:pPr/><w:r><w:rPr><w:sz w:val="32"/><w:szCs w:val="32"/><w:b w:val="1"/><w:bCs w:val="1"/></w:rPr><w:t xml:space="preserve">Company: Galaxy Indicators India Pvt. Ltd.</w:t></w:r></w:p><w:tbl><w:tblGrid><w:gridCol w:w="4000" w:type="dxa"/><w:gridCol w:w="4000" w:type="dxa"/></w:tblGrid><w:tblPr><w:tblStyle w:val="Fancy Table"/></w:tblPr><w:tr><w:trPr><w:trHeight w:val="900" w:hRule="atLeast"/></w:trPr><w:tc><w:tcPr><w:tcW w:w="4000" w:type="dxa"/><w:vAlign w:val="center"/></w:tcPr><w:p><w:pPr/><w:r><w:rPr><w:b w:val="1"/><w:bCs w:val="1"/></w:rPr><w:t xml:space="preserve">Company Details</w:t></w:r></w:p></w:tc><w:tc><w:tcPr><w:tcW w:w="4000" w:type="dxa"/><w:vAlign w:val="center"/></w:tcPr><w:p><w:pPr/><w:r><w:rPr><w:b w:val="1"/><w:bCs w:val="1"/></w:rPr><w:t xml:space="preserve">Company Contact Details</w:t></w:r></w:p></w:tc></w:tr><w:tr><w:trPr/><w:tc><w:tcPr><w:tcW w:w="4000" w:type="dxa"/></w:tcPr><w:p><w:pPr/><w:r><w:rPr/><w:t xml:space="preserve">Galaxy Indicators India Pvt. Ltd.</w:t></w:r></w:p></w:tc><w:tc><w:tcPr><w:tcW w:w="4000" w:type="dxa"/></w:tcPr><w:p><w:pPr/><w:r><w:rPr/><w:t xml:space="preserve">Plot No. 76, Sector 59, HSIIDC</w:t></w:r></w:p></w:tc></w:tr></w:tbl><w:p><w:pPr><w:sectPr><w:pgSz w:orient="portrait" w:w="11905.511811023622" w:h="16837.79527559055"/><w:pgMar w:top="1440" w:right="1440" w:bottom="1440" w:left="1440" w:header="720" w:footer="720" w:gutter="0"/><w:cols w:num="1" w:space="720"/></w:sectPr></w:pPr></w:p><w:p/><w:p><w:pPr/><w:r><w:rPr><w:sz w:val="32"/><w:szCs w:val="32"/><w:b w:val="1"/><w:bCs w:val="1"/></w:rPr><w:t xml:space="preserve">Company: Garrett Motion Technologies (India) Pvt. Ltd.</w:t></w:r></w:p><w:tbl><w:tblGrid><w:gridCol w:w="4000" w:type="dxa"/><w:gridCol w:w="4000" w:type="dxa"/></w:tblGrid><w:tblPr><w:tblStyle w:val="Fancy Table"/></w:tblPr><w:tr><w:trPr><w:trHeight w:val="900" w:hRule="atLeast"/></w:trPr><w:tc><w:tcPr><w:tcW w:w="4000" w:type="dxa"/><w:vAlign w:val="center"/></w:tcPr><w:p><w:pPr/><w:r><w:rPr><w:b w:val="1"/><w:bCs w:val="1"/></w:rPr><w:t xml:space="preserve">Company Details</w:t></w:r></w:p></w:tc><w:tc><w:tcPr><w:tcW w:w="4000" w:type="dxa"/><w:vAlign w:val="center"/></w:tcPr><w:p><w:pPr/><w:r><w:rPr><w:b w:val="1"/><w:bCs w:val="1"/></w:rPr><w:t xml:space="preserve">Company Contact Details</w:t></w:r></w:p></w:tc></w:tr><w:tr><w:trPr/><w:tc><w:tcPr><w:tcW w:w="4000" w:type="dxa"/></w:tcPr><w:p><w:pPr/><w:r><w:rPr/><w:t xml:space="preserve">Garrett Motion Technologies (India) Pvt. Ltd.</w:t></w:r></w:p></w:tc><w:tc><w:tcPr><w:tcW w:w="4000" w:type="dxa"/></w:tcPr><w:p><w:pPr/><w:r><w:rPr/><w:t xml:space="preserve">Plot No. 4A, Raisoni Industrial Estate, Near Village Maan, Taluka Mulshi, Hinjawadi Phase 2, Hinjawadi Rajiv Gandhi Infotech Park, Hinjawadi</w:t></w:r></w:p></w:tc></w:tr></w:tbl><w:p><w:pPr><w:sectPr><w:pgSz w:orient="portrait" w:w="11905.511811023622" w:h="16837.79527559055"/><w:pgMar w:top="1440" w:right="1440" w:bottom="1440" w:left="1440" w:header="720" w:footer="720" w:gutter="0"/><w:cols w:num="1" w:space="720"/></w:sectPr></w:pPr></w:p><w:p/><w:p><w:pPr/><w:r><w:rPr><w:sz w:val="32"/><w:szCs w:val="32"/><w:b w:val="1"/><w:bCs w:val="1"/></w:rPr><w:t xml:space="preserve">Company: Gedia India Automotive Components Pvt. Ltd.</w:t></w:r></w:p><w:tbl><w:tblGrid><w:gridCol w:w="4000" w:type="dxa"/><w:gridCol w:w="4000" w:type="dxa"/></w:tblGrid><w:tblPr><w:tblStyle w:val="Fancy Table"/></w:tblPr><w:tr><w:trPr><w:trHeight w:val="900" w:hRule="atLeast"/></w:trPr><w:tc><w:tcPr><w:tcW w:w="4000" w:type="dxa"/><w:vAlign w:val="center"/></w:tcPr><w:p><w:pPr/><w:r><w:rPr><w:b w:val="1"/><w:bCs w:val="1"/></w:rPr><w:t xml:space="preserve">Company Details</w:t></w:r></w:p></w:tc><w:tc><w:tcPr><w:tcW w:w="4000" w:type="dxa"/><w:vAlign w:val="center"/></w:tcPr><w:p><w:pPr/><w:r><w:rPr><w:b w:val="1"/><w:bCs w:val="1"/></w:rPr><w:t xml:space="preserve">Company Contact Details</w:t></w:r></w:p></w:tc></w:tr><w:tr><w:trPr/><w:tc><w:tcPr><w:tcW w:w="4000" w:type="dxa"/></w:tcPr><w:p><w:pPr/><w:r><w:rPr/><w:t xml:space="preserve">Gedia India Automotive Components Pvt. Ltd.</w:t></w:r></w:p></w:tc><w:tc><w:tcPr><w:tcW w:w="4000" w:type="dxa"/></w:tcPr><w:p><w:pPr/><w:r><w:rPr/><w:t xml:space="preserve">Plot No. I, 09 (Part-I), DTA Park, Khed City, Vill. Kanersar, Tal. Khed</w:t></w:r></w:p></w:tc></w:tr></w:tbl><w:p><w:pPr><w:sectPr><w:pgSz w:orient="portrait" w:w="11905.511811023622" w:h="16837.79527559055"/><w:pgMar w:top="1440" w:right="1440" w:bottom="1440" w:left="1440" w:header="720" w:footer="720" w:gutter="0"/><w:cols w:num="1" w:space="720"/></w:sectPr></w:pPr></w:p><w:p/><w:p><w:pPr/><w:r><w:rPr><w:sz w:val="32"/><w:szCs w:val="32"/><w:b w:val="1"/><w:bCs w:val="1"/></w:rPr><w:t xml:space="preserve">Company: GH Induction India Pvt. Ltd.</w:t></w:r></w:p><w:tbl><w:tblGrid><w:gridCol w:w="4000" w:type="dxa"/><w:gridCol w:w="4000" w:type="dxa"/></w:tblGrid><w:tblPr><w:tblStyle w:val="Fancy Table"/></w:tblPr><w:tr><w:trPr><w:trHeight w:val="900" w:hRule="atLeast"/></w:trPr><w:tc><w:tcPr><w:tcW w:w="4000" w:type="dxa"/><w:vAlign w:val="center"/></w:tcPr><w:p><w:pPr/><w:r><w:rPr><w:b w:val="1"/><w:bCs w:val="1"/></w:rPr><w:t xml:space="preserve">Company Details</w:t></w:r></w:p></w:tc><w:tc><w:tcPr><w:tcW w:w="4000" w:type="dxa"/><w:vAlign w:val="center"/></w:tcPr><w:p><w:pPr/><w:r><w:rPr><w:b w:val="1"/><w:bCs w:val="1"/></w:rPr><w:t xml:space="preserve">Company Contact Details</w:t></w:r></w:p></w:tc></w:tr><w:tr><w:trPr/><w:tc><w:tcPr><w:tcW w:w="4000" w:type="dxa"/></w:tcPr><w:p><w:pPr/><w:r><w:rPr/><w:t xml:space="preserve">GH Induction India Pvt. Ltd.</w:t></w:r></w:p></w:tc><w:tc><w:tcPr><w:tcW w:w="4000" w:type="dxa"/></w:tcPr><w:p><w:pPr/><w:r><w:rPr/><w:t xml:space="preserve">DP Nos. 145-147 & 158-160, 12th Main Road, SIDCO Industrial Estate, Thirumudivakkam</w:t></w:r></w:p></w:tc></w:tr></w:tbl><w:p><w:pPr><w:sectPr><w:pgSz w:orient="portrait" w:w="11905.511811023622" w:h="16837.79527559055"/><w:pgMar w:top="1440" w:right="1440" w:bottom="1440" w:left="1440" w:header="720" w:footer="720" w:gutter="0"/><w:cols w:num="1" w:space="720"/></w:sectPr></w:pPr></w:p><w:p/><w:p><w:pPr/><w:r><w:rPr><w:sz w:val="32"/><w:szCs w:val="32"/><w:b w:val="1"/><w:bCs w:val="1"/></w:rPr><w:t xml:space="preserve">Company: Ghaziabad Precision Products Pvt. Ltd.</w:t></w:r></w:p><w:tbl><w:tblGrid><w:gridCol w:w="4000" w:type="dxa"/><w:gridCol w:w="4000" w:type="dxa"/></w:tblGrid><w:tblPr><w:tblStyle w:val="Fancy Table"/></w:tblPr><w:tr><w:trPr><w:trHeight w:val="900" w:hRule="atLeast"/></w:trPr><w:tc><w:tcPr><w:tcW w:w="4000" w:type="dxa"/><w:vAlign w:val="center"/></w:tcPr><w:p><w:pPr/><w:r><w:rPr><w:b w:val="1"/><w:bCs w:val="1"/></w:rPr><w:t xml:space="preserve">Company Details</w:t></w:r></w:p></w:tc><w:tc><w:tcPr><w:tcW w:w="4000" w:type="dxa"/><w:vAlign w:val="center"/></w:tcPr><w:p><w:pPr/><w:r><w:rPr><w:b w:val="1"/><w:bCs w:val="1"/></w:rPr><w:t xml:space="preserve">Company Contact Details</w:t></w:r></w:p></w:tc></w:tr><w:tr><w:trPr/><w:tc><w:tcPr><w:tcW w:w="4000" w:type="dxa"/></w:tcPr><w:p><w:pPr/><w:r><w:rPr/><w:t xml:space="preserve">Ghaziabad Precision Products Pvt. Ltd.</w:t></w:r></w:p></w:tc><w:tc><w:tcPr><w:tcW w:w="4000" w:type="dxa"/></w:tcPr><w:p><w:pPr/><w:r><w:rPr/><w:t xml:space="preserve">D 32, Bulandshahar Road Industrial Area</w:t></w:r></w:p></w:tc></w:tr></w:tbl><w:p><w:pPr><w:sectPr><w:pgSz w:orient="portrait" w:w="11905.511811023622" w:h="16837.79527559055"/><w:pgMar w:top="1440" w:right="1440" w:bottom="1440" w:left="1440" w:header="720" w:footer="720" w:gutter="0"/><w:cols w:num="1" w:space="720"/></w:sectPr></w:pPr></w:p><w:p/><w:p><w:pPr/><w:r><w:rPr><w:sz w:val="32"/><w:szCs w:val="32"/><w:b w:val="1"/><w:bCs w:val="1"/></w:rPr><w:t xml:space="preserve">Company: Gilard Electronics Pvt. Ltd.</w:t></w:r></w:p><w:tbl><w:tblGrid><w:gridCol w:w="4000" w:type="dxa"/><w:gridCol w:w="4000" w:type="dxa"/></w:tblGrid><w:tblPr><w:tblStyle w:val="Fancy Table"/></w:tblPr><w:tr><w:trPr><w:trHeight w:val="900" w:hRule="atLeast"/></w:trPr><w:tc><w:tcPr><w:tcW w:w="4000" w:type="dxa"/><w:vAlign w:val="center"/></w:tcPr><w:p><w:pPr/><w:r><w:rPr><w:b w:val="1"/><w:bCs w:val="1"/></w:rPr><w:t xml:space="preserve">Company Details</w:t></w:r></w:p></w:tc><w:tc><w:tcPr><w:tcW w:w="4000" w:type="dxa"/><w:vAlign w:val="center"/></w:tcPr><w:p><w:pPr/><w:r><w:rPr><w:b w:val="1"/><w:bCs w:val="1"/></w:rPr><w:t xml:space="preserve">Company Contact Details</w:t></w:r></w:p></w:tc></w:tr><w:tr><w:trPr/><w:tc><w:tcPr><w:tcW w:w="4000" w:type="dxa"/></w:tcPr><w:p><w:pPr/><w:r><w:rPr/><w:t xml:space="preserve">Gilard Electronics Pvt. Ltd.</w:t></w:r></w:p></w:tc><w:tc><w:tcPr><w:tcW w:w="4000" w:type="dxa"/></w:tcPr><w:p><w:pPr/><w:r><w:rPr/><w:t xml:space="preserve">C 132, Phase 8, Industrial Area</w:t></w:r></w:p></w:tc></w:tr></w:tbl><w:p><w:pPr><w:sectPr><w:pgSz w:orient="portrait" w:w="11905.511811023622" w:h="16837.79527559055"/><w:pgMar w:top="1440" w:right="1440" w:bottom="1440" w:left="1440" w:header="720" w:footer="720" w:gutter="0"/><w:cols w:num="1" w:space="720"/></w:sectPr></w:pPr></w:p><w:p/><w:p><w:pPr/><w:r><w:rPr><w:sz w:val="32"/><w:szCs w:val="32"/><w:b w:val="1"/><w:bCs w:val="1"/></w:rPr><w:t xml:space="preserve">Company: Global Autotech Ltd.</w:t></w:r></w:p><w:tbl><w:tblGrid><w:gridCol w:w="4000" w:type="dxa"/><w:gridCol w:w="4000" w:type="dxa"/></w:tblGrid><w:tblPr><w:tblStyle w:val="Fancy Table"/></w:tblPr><w:tr><w:trPr><w:trHeight w:val="900" w:hRule="atLeast"/></w:trPr><w:tc><w:tcPr><w:tcW w:w="4000" w:type="dxa"/><w:vAlign w:val="center"/></w:tcPr><w:p><w:pPr/><w:r><w:rPr><w:b w:val="1"/><w:bCs w:val="1"/></w:rPr><w:t xml:space="preserve">Company Details</w:t></w:r></w:p></w:tc><w:tc><w:tcPr><w:tcW w:w="4000" w:type="dxa"/><w:vAlign w:val="center"/></w:tcPr><w:p><w:pPr/><w:r><w:rPr><w:b w:val="1"/><w:bCs w:val="1"/></w:rPr><w:t xml:space="preserve">Company Contact Details</w:t></w:r></w:p></w:tc></w:tr><w:tr><w:trPr/><w:tc><w:tcPr><w:tcW w:w="4000" w:type="dxa"/></w:tcPr><w:p><w:pPr/><w:r><w:rPr/><w:t xml:space="preserve">Global Autotech Ltd.</w:t></w:r></w:p></w:tc><w:tc><w:tcPr><w:tcW w:w="4000" w:type="dxa"/></w:tcPr><w:p><w:pPr/><w:r><w:rPr/><w:t xml:space="preserve">3D, Udyog Vihar, Echotech II</w:t></w:r></w:p></w:tc></w:tr></w:tbl><w:p><w:pPr><w:sectPr><w:pgSz w:orient="portrait" w:w="11905.511811023622" w:h="16837.79527559055"/><w:pgMar w:top="1440" w:right="1440" w:bottom="1440" w:left="1440" w:header="720" w:footer="720" w:gutter="0"/><w:cols w:num="1" w:space="720"/></w:sectPr></w:pPr></w:p><w:p/><w:p><w:pPr/><w:r><w:rPr><w:sz w:val="32"/><w:szCs w:val="32"/><w:b w:val="1"/><w:bCs w:val="1"/></w:rPr><w:t xml:space="preserve">Company: Globewin Precise Products LLP</w:t></w:r></w:p><w:tbl><w:tblGrid><w:gridCol w:w="4000" w:type="dxa"/><w:gridCol w:w="4000" w:type="dxa"/></w:tblGrid><w:tblPr><w:tblStyle w:val="Fancy Table"/></w:tblPr><w:tr><w:trPr><w:trHeight w:val="900" w:hRule="atLeast"/></w:trPr><w:tc><w:tcPr><w:tcW w:w="4000" w:type="dxa"/><w:vAlign w:val="center"/></w:tcPr><w:p><w:pPr/><w:r><w:rPr><w:b w:val="1"/><w:bCs w:val="1"/></w:rPr><w:t xml:space="preserve">Company Details</w:t></w:r></w:p></w:tc><w:tc><w:tcPr><w:tcW w:w="4000" w:type="dxa"/><w:vAlign w:val="center"/></w:tcPr><w:p><w:pPr/><w:r><w:rPr><w:b w:val="1"/><w:bCs w:val="1"/></w:rPr><w:t xml:space="preserve">Company Contact Details</w:t></w:r></w:p></w:tc></w:tr><w:tr><w:trPr/><w:tc><w:tcPr><w:tcW w:w="4000" w:type="dxa"/></w:tcPr><w:p><w:pPr/><w:r><w:rPr/><w:t xml:space="preserve">Globewin Precise Products LLP</w:t></w:r></w:p></w:tc><w:tc><w:tcPr><w:tcW w:w="4000" w:type="dxa"/></w:tcPr><w:p><w:pPr/><w:r><w:rPr/><w:t xml:space="preserve">F11/F12, Supa MIDC, Tal. Parner</w:t></w:r></w:p></w:tc></w:tr></w:tbl><w:p><w:pPr><w:sectPr><w:pgSz w:orient="portrait" w:w="11905.511811023622" w:h="16837.79527559055"/><w:pgMar w:top="1440" w:right="1440" w:bottom="1440" w:left="1440" w:header="720" w:footer="720" w:gutter="0"/><w:cols w:num="1" w:space="720"/></w:sectPr></w:pPr></w:p><w:p/><w:p><w:pPr/><w:r><w:rPr><w:sz w:val="32"/><w:szCs w:val="32"/><w:b w:val="1"/><w:bCs w:val="1"/></w:rPr><w:t xml:space="preserve">Company: GNA Axles Ltd.</w:t></w:r></w:p><w:tbl><w:tblGrid><w:gridCol w:w="4000" w:type="dxa"/><w:gridCol w:w="4000" w:type="dxa"/></w:tblGrid><w:tblPr><w:tblStyle w:val="Fancy Table"/></w:tblPr><w:tr><w:trPr><w:trHeight w:val="900" w:hRule="atLeast"/></w:trPr><w:tc><w:tcPr><w:tcW w:w="4000" w:type="dxa"/><w:vAlign w:val="center"/></w:tcPr><w:p><w:pPr/><w:r><w:rPr><w:b w:val="1"/><w:bCs w:val="1"/></w:rPr><w:t xml:space="preserve">Company Details</w:t></w:r></w:p></w:tc><w:tc><w:tcPr><w:tcW w:w="4000" w:type="dxa"/><w:vAlign w:val="center"/></w:tcPr><w:p><w:pPr/><w:r><w:rPr><w:b w:val="1"/><w:bCs w:val="1"/></w:rPr><w:t xml:space="preserve">Company Contact Details</w:t></w:r></w:p></w:tc></w:tr><w:tr><w:trPr/><w:tc><w:tcPr><w:tcW w:w="4000" w:type="dxa"/></w:tcPr><w:p><w:pPr/><w:r><w:rPr/><w:t xml:space="preserve">GNA Axles Ltd.</w:t></w:r></w:p></w:tc><w:tc><w:tcPr><w:tcW w:w="4000" w:type="dxa"/></w:tcPr><w:p><w:pPr/><w:r><w:rPr/><w:t xml:space="preserve">Phagwara-Hoshiarpur Road</w:t></w:r></w:p></w:tc></w:tr></w:tbl><w:p><w:pPr><w:sectPr><w:pgSz w:orient="portrait" w:w="11905.511811023622" w:h="16837.79527559055"/><w:pgMar w:top="1440" w:right="1440" w:bottom="1440" w:left="1440" w:header="720" w:footer="720" w:gutter="0"/><w:cols w:num="1" w:space="720"/></w:sectPr></w:pPr></w:p><w:p/><w:p><w:pPr/><w:r><w:rPr><w:sz w:val="32"/><w:szCs w:val="32"/><w:b w:val="1"/><w:bCs w:val="1"/></w:rPr><w:t xml:space="preserve">Company: GNA Drivelines Limited</w:t></w:r></w:p><w:tbl><w:tblGrid><w:gridCol w:w="4000" w:type="dxa"/><w:gridCol w:w="4000" w:type="dxa"/></w:tblGrid><w:tblPr><w:tblStyle w:val="Fancy Table"/></w:tblPr><w:tr><w:trPr><w:trHeight w:val="900" w:hRule="atLeast"/></w:trPr><w:tc><w:tcPr><w:tcW w:w="4000" w:type="dxa"/><w:vAlign w:val="center"/></w:tcPr><w:p><w:pPr/><w:r><w:rPr><w:b w:val="1"/><w:bCs w:val="1"/></w:rPr><w:t xml:space="preserve">Company Details</w:t></w:r></w:p></w:tc><w:tc><w:tcPr><w:tcW w:w="4000" w:type="dxa"/><w:vAlign w:val="center"/></w:tcPr><w:p><w:pPr/><w:r><w:rPr><w:b w:val="1"/><w:bCs w:val="1"/></w:rPr><w:t xml:space="preserve">Company Contact Details</w:t></w:r></w:p></w:tc></w:tr><w:tr><w:trPr/><w:tc><w:tcPr><w:tcW w:w="4000" w:type="dxa"/></w:tcPr><w:p><w:pPr/><w:r><w:rPr/><w:t xml:space="preserve">GNA Drivelines Limited</w:t></w:r></w:p></w:tc><w:tc><w:tcPr><w:tcW w:w="4000" w:type="dxa"/></w:tcPr><w:p><w:pPr/><w:r><w:rPr/><w:t xml:space="preserve">Village & PO Bundala</w:t></w:r></w:p></w:tc></w:tr></w:tbl><w:p><w:pPr><w:sectPr><w:pgSz w:orient="portrait" w:w="11905.511811023622" w:h="16837.79527559055"/><w:pgMar w:top="1440" w:right="1440" w:bottom="1440" w:left="1440" w:header="720" w:footer="720" w:gutter="0"/><w:cols w:num="1" w:space="720"/></w:sectPr></w:pPr></w:p><w:p/><w:p><w:pPr/><w:r><w:rPr><w:sz w:val="32"/><w:szCs w:val="32"/><w:b w:val="1"/><w:bCs w:val="1"/></w:rPr><w:t xml:space="preserve">Company: GNA Gears Ltd.</w:t></w:r></w:p><w:tbl><w:tblGrid><w:gridCol w:w="4000" w:type="dxa"/><w:gridCol w:w="4000" w:type="dxa"/></w:tblGrid><w:tblPr><w:tblStyle w:val="Fancy Table"/></w:tblPr><w:tr><w:trPr><w:trHeight w:val="900" w:hRule="atLeast"/></w:trPr><w:tc><w:tcPr><w:tcW w:w="4000" w:type="dxa"/><w:vAlign w:val="center"/></w:tcPr><w:p><w:pPr/><w:r><w:rPr><w:b w:val="1"/><w:bCs w:val="1"/></w:rPr><w:t xml:space="preserve">Company Details</w:t></w:r></w:p></w:tc><w:tc><w:tcPr><w:tcW w:w="4000" w:type="dxa"/><w:vAlign w:val="center"/></w:tcPr><w:p><w:pPr/><w:r><w:rPr><w:b w:val="1"/><w:bCs w:val="1"/></w:rPr><w:t xml:space="preserve">Company Contact Details</w:t></w:r></w:p></w:tc></w:tr><w:tr><w:trPr/><w:tc><w:tcPr><w:tcW w:w="4000" w:type="dxa"/></w:tcPr><w:p><w:pPr/><w:r><w:rPr/><w:t xml:space="preserve">GNA Gears Ltd.</w:t></w:r></w:p></w:tc><w:tc><w:tcPr><w:tcW w:w="4000" w:type="dxa"/></w:tcPr><w:p><w:pPr/><w:r><w:rPr/><w:t xml:space="preserve">Phagwara-Hoshiarpur Road</w:t></w:r></w:p></w:tc></w:tr></w:tbl><w:p><w:pPr><w:sectPr><w:pgSz w:orient="portrait" w:w="11905.511811023622" w:h="16837.79527559055"/><w:pgMar w:top="1440" w:right="1440" w:bottom="1440" w:left="1440" w:header="720" w:footer="720" w:gutter="0"/><w:cols w:num="1" w:space="720"/></w:sectPr></w:pPr></w:p><w:p/><w:p><w:pPr/><w:r><w:rPr><w:sz w:val="32"/><w:szCs w:val="32"/><w:b w:val="1"/><w:bCs w:val="1"/></w:rPr><w:t xml:space="preserve">Company: Gold Seal-SaarGummi India Pvt. Ltd.</w:t></w:r></w:p><w:tbl><w:tblGrid><w:gridCol w:w="4000" w:type="dxa"/><w:gridCol w:w="4000" w:type="dxa"/></w:tblGrid><w:tblPr><w:tblStyle w:val="Fancy Table"/></w:tblPr><w:tr><w:trPr><w:trHeight w:val="900" w:hRule="atLeast"/></w:trPr><w:tc><w:tcPr><w:tcW w:w="4000" w:type="dxa"/><w:vAlign w:val="center"/></w:tcPr><w:p><w:pPr/><w:r><w:rPr><w:b w:val="1"/><w:bCs w:val="1"/></w:rPr><w:t xml:space="preserve">Company Details</w:t></w:r></w:p></w:tc><w:tc><w:tcPr><w:tcW w:w="4000" w:type="dxa"/><w:vAlign w:val="center"/></w:tcPr><w:p><w:pPr/><w:r><w:rPr><w:b w:val="1"/><w:bCs w:val="1"/></w:rPr><w:t xml:space="preserve">Company Contact Details</w:t></w:r></w:p></w:tc></w:tr><w:tr><w:trPr/><w:tc><w:tcPr><w:tcW w:w="4000" w:type="dxa"/></w:tcPr><w:p><w:pPr/><w:r><w:rPr/><w:t xml:space="preserve">Gold Seal-SaarGummi India Pvt. Ltd.</w:t></w:r></w:p></w:tc><w:tc><w:tcPr><w:tcW w:w="4000" w:type="dxa"/></w:tcPr><w:p><w:pPr/><w:r><w:rPr/><w:t xml:space="preserve">Gold Seal House, Opp. Ceat Tyres Ltd., Opp. Nahur Station, Bhandup (W)</w:t></w:r></w:p></w:tc></w:tr></w:tbl><w:p><w:pPr><w:sectPr><w:pgSz w:orient="portrait" w:w="11905.511811023622" w:h="16837.79527559055"/><w:pgMar w:top="1440" w:right="1440" w:bottom="1440" w:left="1440" w:header="720" w:footer="720" w:gutter="0"/><w:cols w:num="1" w:space="720"/></w:sectPr></w:pPr></w:p><w:p/><w:p><w:pPr/><w:r><w:rPr><w:sz w:val="32"/><w:szCs w:val="32"/><w:b w:val="1"/><w:bCs w:val="1"/></w:rPr><w:t xml:space="preserve">Company: Goldy Precision Stampings Pvt. Ltd.</w:t></w:r></w:p><w:tbl><w:tblGrid><w:gridCol w:w="4000" w:type="dxa"/><w:gridCol w:w="4000" w:type="dxa"/></w:tblGrid><w:tblPr><w:tblStyle w:val="Fancy Table"/></w:tblPr><w:tr><w:trPr><w:trHeight w:val="900" w:hRule="atLeast"/></w:trPr><w:tc><w:tcPr><w:tcW w:w="4000" w:type="dxa"/><w:vAlign w:val="center"/></w:tcPr><w:p><w:pPr/><w:r><w:rPr><w:b w:val="1"/><w:bCs w:val="1"/></w:rPr><w:t xml:space="preserve">Company Details</w:t></w:r></w:p></w:tc><w:tc><w:tcPr><w:tcW w:w="4000" w:type="dxa"/><w:vAlign w:val="center"/></w:tcPr><w:p><w:pPr/><w:r><w:rPr><w:b w:val="1"/><w:bCs w:val="1"/></w:rPr><w:t xml:space="preserve">Company Contact Details</w:t></w:r></w:p></w:tc></w:tr><w:tr><w:trPr/><w:tc><w:tcPr><w:tcW w:w="4000" w:type="dxa"/></w:tcPr><w:p><w:pPr/><w:r><w:rPr/><w:t xml:space="preserve">Goldy Precision Stampings Pvt. Ltd.</w:t></w:r></w:p></w:tc><w:tc><w:tcPr><w:tcW w:w="4000" w:type="dxa"/></w:tcPr><w:p><w:pPr/><w:r><w:rPr/><w:t xml:space="preserve">Plot No. F 84 & 85, MIDC Satpur</w:t></w:r></w:p></w:tc></w:tr></w:tbl><w:p><w:pPr><w:sectPr><w:pgSz w:orient="portrait" w:w="11905.511811023622" w:h="16837.79527559055"/><w:pgMar w:top="1440" w:right="1440" w:bottom="1440" w:left="1440" w:header="720" w:footer="720" w:gutter="0"/><w:cols w:num="1" w:space="720"/></w:sectPr></w:pPr></w:p><w:p/><w:p><w:pPr/><w:r><w:rPr><w:sz w:val="32"/><w:szCs w:val="32"/><w:b w:val="1"/><w:bCs w:val="1"/></w:rPr><w:t xml:space="preserve">Company: Greenfuel Energy Solutions Pvt. Ltd.</w:t></w:r></w:p><w:tbl><w:tblGrid><w:gridCol w:w="4000" w:type="dxa"/><w:gridCol w:w="4000" w:type="dxa"/></w:tblGrid><w:tblPr><w:tblStyle w:val="Fancy Table"/></w:tblPr><w:tr><w:trPr><w:trHeight w:val="900" w:hRule="atLeast"/></w:trPr><w:tc><w:tcPr><w:tcW w:w="4000" w:type="dxa"/><w:vAlign w:val="center"/></w:tcPr><w:p><w:pPr/><w:r><w:rPr><w:b w:val="1"/><w:bCs w:val="1"/></w:rPr><w:t xml:space="preserve">Company Details</w:t></w:r></w:p></w:tc><w:tc><w:tcPr><w:tcW w:w="4000" w:type="dxa"/><w:vAlign w:val="center"/></w:tcPr><w:p><w:pPr/><w:r><w:rPr><w:b w:val="1"/><w:bCs w:val="1"/></w:rPr><w:t xml:space="preserve">Company Contact Details</w:t></w:r></w:p></w:tc></w:tr><w:tr><w:trPr/><w:tc><w:tcPr><w:tcW w:w="4000" w:type="dxa"/></w:tcPr><w:p><w:pPr/><w:r><w:rPr/><w:t xml:space="preserve">Greenfuel Energy Solutions Pvt. Ltd.</w:t></w:r></w:p></w:tc><w:tc><w:tcPr><w:tcW w:w="4000" w:type="dxa"/></w:tcPr><w:p><w:pPr/><w:r><w:rPr/><w:t xml:space="preserve">Plot No. 62, Sector 4, IMT Manesar</w:t></w:r></w:p></w:tc></w:tr></w:tbl><w:p><w:pPr><w:sectPr><w:pgSz w:orient="portrait" w:w="11905.511811023622" w:h="16837.79527559055"/><w:pgMar w:top="1440" w:right="1440" w:bottom="1440" w:left="1440" w:header="720" w:footer="720" w:gutter="0"/><w:cols w:num="1" w:space="720"/></w:sectPr></w:pPr></w:p><w:p/><w:p><w:pPr/><w:r><w:rPr><w:sz w:val="32"/><w:szCs w:val="32"/><w:b w:val="1"/><w:bCs w:val="1"/></w:rPr><w:t xml:space="preserve">Company: Grind Master Machines Pvt. Ltd.</w:t></w:r></w:p><w:tbl><w:tblGrid><w:gridCol w:w="4000" w:type="dxa"/><w:gridCol w:w="4000" w:type="dxa"/></w:tblGrid><w:tblPr><w:tblStyle w:val="Fancy Table"/></w:tblPr><w:tr><w:trPr><w:trHeight w:val="900" w:hRule="atLeast"/></w:trPr><w:tc><w:tcPr><w:tcW w:w="4000" w:type="dxa"/><w:vAlign w:val="center"/></w:tcPr><w:p><w:pPr/><w:r><w:rPr><w:b w:val="1"/><w:bCs w:val="1"/></w:rPr><w:t xml:space="preserve">Company Details</w:t></w:r></w:p></w:tc><w:tc><w:tcPr><w:tcW w:w="4000" w:type="dxa"/><w:vAlign w:val="center"/></w:tcPr><w:p><w:pPr/><w:r><w:rPr><w:b w:val="1"/><w:bCs w:val="1"/></w:rPr><w:t xml:space="preserve">Company Contact Details</w:t></w:r></w:p></w:tc></w:tr><w:tr><w:trPr/><w:tc><w:tcPr><w:tcW w:w="4000" w:type="dxa"/></w:tcPr><w:p><w:pPr/><w:r><w:rPr/><w:t xml:space="preserve">Grind Master Machines Pvt. Ltd.</w:t></w:r></w:p></w:tc><w:tc><w:tcPr><w:tcW w:w="4000" w:type="dxa"/></w:tcPr><w:p><w:pPr/><w:r><w:rPr/><w:t xml:space="preserve">B 10, B 11, B 14 MIDC, Near Railway Station</w:t></w:r></w:p></w:tc></w:tr></w:tbl><w:p><w:pPr><w:sectPr><w:pgSz w:orient="portrait" w:w="11905.511811023622" w:h="16837.79527559055"/><w:pgMar w:top="1440" w:right="1440" w:bottom="1440" w:left="1440" w:header="720" w:footer="720" w:gutter="0"/><w:cols w:num="1" w:space="720"/></w:sectPr></w:pPr></w:p><w:p/><w:p><w:pPr/><w:r><w:rPr><w:sz w:val="32"/><w:szCs w:val="32"/><w:b w:val="1"/><w:bCs w:val="1"/></w:rPr><w:t xml:space="preserve">Company: GSA Industries</w:t></w:r></w:p><w:tbl><w:tblGrid><w:gridCol w:w="4000" w:type="dxa"/><w:gridCol w:w="4000" w:type="dxa"/></w:tblGrid><w:tblPr><w:tblStyle w:val="Fancy Table"/></w:tblPr><w:tr><w:trPr><w:trHeight w:val="900" w:hRule="atLeast"/></w:trPr><w:tc><w:tcPr><w:tcW w:w="4000" w:type="dxa"/><w:vAlign w:val="center"/></w:tcPr><w:p><w:pPr/><w:r><w:rPr><w:b w:val="1"/><w:bCs w:val="1"/></w:rPr><w:t xml:space="preserve">Company Details</w:t></w:r></w:p></w:tc><w:tc><w:tcPr><w:tcW w:w="4000" w:type="dxa"/><w:vAlign w:val="center"/></w:tcPr><w:p><w:pPr/><w:r><w:rPr><w:b w:val="1"/><w:bCs w:val="1"/></w:rPr><w:t xml:space="preserve">Company Contact Details</w:t></w:r></w:p></w:tc></w:tr><w:tr><w:trPr/><w:tc><w:tcPr><w:tcW w:w="4000" w:type="dxa"/></w:tcPr><w:p><w:pPr/><w:r><w:rPr/><w:t xml:space="preserve">GSA Industries</w:t></w:r></w:p></w:tc><w:tc><w:tcPr><w:tcW w:w="4000" w:type="dxa"/></w:tcPr><w:p><w:pPr/><w:r><w:rPr/><w:t xml:space="preserve">Village Daulatpur, Rasulpur Jaura Road</w:t></w:r></w:p></w:tc></w:tr></w:tbl><w:p><w:pPr><w:sectPr><w:pgSz w:orient="portrait" w:w="11905.511811023622" w:h="16837.79527559055"/><w:pgMar w:top="1440" w:right="1440" w:bottom="1440" w:left="1440" w:header="720" w:footer="720" w:gutter="0"/><w:cols w:num="1" w:space="720"/></w:sectPr></w:pPr></w:p><w:p/><w:p><w:pPr/><w:r><w:rPr><w:sz w:val="32"/><w:szCs w:val="32"/><w:b w:val="1"/><w:bCs w:val="1"/></w:rPr><w:t xml:space="preserve">Company: Gulati Auto Electricals Pvt. Ltd.</w:t></w:r></w:p><w:tbl><w:tblGrid><w:gridCol w:w="4000" w:type="dxa"/><w:gridCol w:w="4000" w:type="dxa"/></w:tblGrid><w:tblPr><w:tblStyle w:val="Fancy Table"/></w:tblPr><w:tr><w:trPr><w:trHeight w:val="900" w:hRule="atLeast"/></w:trPr><w:tc><w:tcPr><w:tcW w:w="4000" w:type="dxa"/><w:vAlign w:val="center"/></w:tcPr><w:p><w:pPr/><w:r><w:rPr><w:b w:val="1"/><w:bCs w:val="1"/></w:rPr><w:t xml:space="preserve">Company Details</w:t></w:r></w:p></w:tc><w:tc><w:tcPr><w:tcW w:w="4000" w:type="dxa"/><w:vAlign w:val="center"/></w:tcPr><w:p><w:pPr/><w:r><w:rPr><w:b w:val="1"/><w:bCs w:val="1"/></w:rPr><w:t xml:space="preserve">Company Contact Details</w:t></w:r></w:p></w:tc></w:tr><w:tr><w:trPr/><w:tc><w:tcPr><w:tcW w:w="4000" w:type="dxa"/></w:tcPr><w:p><w:pPr/><w:r><w:rPr/><w:t xml:space="preserve">Gulati Auto Electricals Pvt. Ltd.</w:t></w:r></w:p></w:tc><w:tc><w:tcPr><w:tcW w:w="4000" w:type="dxa"/></w:tcPr><w:p><w:pPr/><w:r><w:rPr/><w:t xml:space="preserve">Plot No. A21/16, Naraina Industrial Area Phase II</w:t></w:r></w:p></w:tc></w:tr></w:tbl><w:p><w:pPr><w:sectPr><w:pgSz w:orient="portrait" w:w="11905.511811023622" w:h="16837.79527559055"/><w:pgMar w:top="1440" w:right="1440" w:bottom="1440" w:left="1440" w:header="720" w:footer="720" w:gutter="0"/><w:cols w:num="1" w:space="720"/></w:sectPr></w:pPr></w:p><w:p/><w:p><w:pPr/><w:r><w:rPr><w:sz w:val="32"/><w:szCs w:val="32"/><w:b w:val="1"/><w:bCs w:val="1"/></w:rPr><w:t xml:space="preserve">Company: Guru Nanak Auto Enterprises Ltd.</w:t></w:r></w:p><w:tbl><w:tblGrid><w:gridCol w:w="4000" w:type="dxa"/><w:gridCol w:w="4000" w:type="dxa"/></w:tblGrid><w:tblPr><w:tblStyle w:val="Fancy Table"/></w:tblPr><w:tr><w:trPr><w:trHeight w:val="900" w:hRule="atLeast"/></w:trPr><w:tc><w:tcPr><w:tcW w:w="4000" w:type="dxa"/><w:vAlign w:val="center"/></w:tcPr><w:p><w:pPr/><w:r><w:rPr><w:b w:val="1"/><w:bCs w:val="1"/></w:rPr><w:t xml:space="preserve">Company Details</w:t></w:r></w:p></w:tc><w:tc><w:tcPr><w:tcW w:w="4000" w:type="dxa"/><w:vAlign w:val="center"/></w:tcPr><w:p><w:pPr/><w:r><w:rPr><w:b w:val="1"/><w:bCs w:val="1"/></w:rPr><w:t xml:space="preserve">Company Contact Details</w:t></w:r></w:p></w:tc></w:tr><w:tr><w:trPr/><w:tc><w:tcPr><w:tcW w:w="4000" w:type="dxa"/></w:tcPr><w:p><w:pPr/><w:r><w:rPr/><w:t xml:space="preserve">Guru Nanak Auto Enterprises Ltd.</w:t></w:r></w:p></w:tc><w:tc><w:tcPr><w:tcW w:w="4000" w:type="dxa"/></w:tcPr><w:p><w:pPr/><w:r><w:rPr/><w:t xml:space="preserve">GT Road, Jamalpur</w:t></w:r></w:p></w:tc></w:tr></w:tbl><w:p><w:pPr><w:sectPr><w:pgSz w:orient="portrait" w:w="11905.511811023622" w:h="16837.79527559055"/><w:pgMar w:top="1440" w:right="1440" w:bottom="1440" w:left="1440" w:header="720" w:footer="720" w:gutter="0"/><w:cols w:num="1" w:space="720"/></w:sectPr></w:pPr></w:p><w:p/><w:p><w:pPr/><w:r><w:rPr><w:sz w:val="32"/><w:szCs w:val="32"/><w:b w:val="1"/><w:bCs w:val="1"/></w:rPr><w:t xml:space="preserve">Company: Guru Poly Products</w:t></w:r></w:p><w:tbl><w:tblGrid><w:gridCol w:w="4000" w:type="dxa"/><w:gridCol w:w="4000" w:type="dxa"/></w:tblGrid><w:tblPr><w:tblStyle w:val="Fancy Table"/></w:tblPr><w:tr><w:trPr><w:trHeight w:val="900" w:hRule="atLeast"/></w:trPr><w:tc><w:tcPr><w:tcW w:w="4000" w:type="dxa"/><w:vAlign w:val="center"/></w:tcPr><w:p><w:pPr/><w:r><w:rPr><w:b w:val="1"/><w:bCs w:val="1"/></w:rPr><w:t xml:space="preserve">Company Details</w:t></w:r></w:p></w:tc><w:tc><w:tcPr><w:tcW w:w="4000" w:type="dxa"/><w:vAlign w:val="center"/></w:tcPr><w:p><w:pPr/><w:r><w:rPr><w:b w:val="1"/><w:bCs w:val="1"/></w:rPr><w:t xml:space="preserve">Company Contact Details</w:t></w:r></w:p></w:tc></w:tr><w:tr><w:trPr/><w:tc><w:tcPr><w:tcW w:w="4000" w:type="dxa"/></w:tcPr><w:p><w:pPr/><w:r><w:rPr/><w:t xml:space="preserve">Guru Poly Products</w:t></w:r></w:p></w:tc><w:tc><w:tcPr><w:tcW w:w="4000" w:type="dxa"/></w:tcPr><w:p><w:pPr/><w:r><w:rPr/><w:t xml:space="preserve">SF No. 549/1, TVS - Thally Link Road, Sothagondapalli Village, Hosur Taluk</w:t></w:r></w:p></w:tc></w:tr></w:tbl><w:p><w:pPr><w:sectPr><w:pgSz w:orient="portrait" w:w="11905.511811023622" w:h="16837.79527559055"/><w:pgMar w:top="1440" w:right="1440" w:bottom="1440" w:left="1440" w:header="720" w:footer="720" w:gutter="0"/><w:cols w:num="1" w:space="720"/></w:sectPr></w:pPr></w:p><w:p/><w:p><w:pPr/><w:r><w:rPr><w:sz w:val="32"/><w:szCs w:val="32"/><w:b w:val="1"/><w:bCs w:val="1"/></w:rPr><w:t xml:space="preserve">Company: Haldex Anand India Pvt. Ltd.</w:t></w:r></w:p><w:tbl><w:tblGrid><w:gridCol w:w="4000" w:type="dxa"/><w:gridCol w:w="4000" w:type="dxa"/></w:tblGrid><w:tblPr><w:tblStyle w:val="Fancy Table"/></w:tblPr><w:tr><w:trPr><w:trHeight w:val="900" w:hRule="atLeast"/></w:trPr><w:tc><w:tcPr><w:tcW w:w="4000" w:type="dxa"/><w:vAlign w:val="center"/></w:tcPr><w:p><w:pPr/><w:r><w:rPr><w:b w:val="1"/><w:bCs w:val="1"/></w:rPr><w:t xml:space="preserve">Company Details</w:t></w:r></w:p></w:tc><w:tc><w:tcPr><w:tcW w:w="4000" w:type="dxa"/><w:vAlign w:val="center"/></w:tcPr><w:p><w:pPr/><w:r><w:rPr><w:b w:val="1"/><w:bCs w:val="1"/></w:rPr><w:t xml:space="preserve">Company Contact Details</w:t></w:r></w:p></w:tc></w:tr><w:tr><w:trPr/><w:tc><w:tcPr><w:tcW w:w="4000" w:type="dxa"/></w:tcPr><w:p><w:pPr/><w:r><w:rPr/><w:t xml:space="preserve">Haldex Anand India Pvt. Ltd.</w:t></w:r></w:p></w:tc><w:tc><w:tcPr><w:tcW w:w="4000" w:type="dxa"/></w:tcPr><w:p><w:pPr/><w:r><w:rPr/><w:t xml:space="preserve">D 8 & B 71, MIDC, Ambad</w:t></w:r></w:p></w:tc></w:tr></w:tbl><w:p><w:pPr><w:sectPr><w:pgSz w:orient="portrait" w:w="11905.511811023622" w:h="16837.79527559055"/><w:pgMar w:top="1440" w:right="1440" w:bottom="1440" w:left="1440" w:header="720" w:footer="720" w:gutter="0"/><w:cols w:num="1" w:space="720"/></w:sectPr></w:pPr></w:p><w:p/><w:p><w:pPr/><w:r><w:rPr><w:sz w:val="32"/><w:szCs w:val="32"/><w:b w:val="1"/><w:bCs w:val="1"/></w:rPr><w:t xml:space="preserve">Company: Hanon Automotive Systems India Pvt. Ltd.</w:t></w:r></w:p><w:tbl><w:tblGrid><w:gridCol w:w="4000" w:type="dxa"/><w:gridCol w:w="4000" w:type="dxa"/></w:tblGrid><w:tblPr><w:tblStyle w:val="Fancy Table"/></w:tblPr><w:tr><w:trPr><w:trHeight w:val="900" w:hRule="atLeast"/></w:trPr><w:tc><w:tcPr><w:tcW w:w="4000" w:type="dxa"/><w:vAlign w:val="center"/></w:tcPr><w:p><w:pPr/><w:r><w:rPr><w:b w:val="1"/><w:bCs w:val="1"/></w:rPr><w:t xml:space="preserve">Company Details</w:t></w:r></w:p></w:tc><w:tc><w:tcPr><w:tcW w:w="4000" w:type="dxa"/><w:vAlign w:val="center"/></w:tcPr><w:p><w:pPr/><w:r><w:rPr><w:b w:val="1"/><w:bCs w:val="1"/></w:rPr><w:t xml:space="preserve">Company Contact Details</w:t></w:r></w:p></w:tc></w:tr><w:tr><w:trPr/><w:tc><w:tcPr><w:tcW w:w="4000" w:type="dxa"/></w:tcPr><w:p><w:pPr/><w:r><w:rPr/><w:t xml:space="preserve">Hanon Automotive Systems India Pvt. Ltd.</w:t></w:r></w:p></w:tc><w:tc><w:tcPr><w:tcW w:w="4000" w:type="dxa"/></w:tcPr><w:p><w:pPr/><w:r><w:rPr/><w:t xml:space="preserve">Keelakaranai Village, Malrosapuram Post, Maraimalai Nagar</w:t></w:r></w:p></w:tc></w:tr></w:tbl><w:p><w:pPr><w:sectPr><w:pgSz w:orient="portrait" w:w="11905.511811023622" w:h="16837.79527559055"/><w:pgMar w:top="1440" w:right="1440" w:bottom="1440" w:left="1440" w:header="720" w:footer="720" w:gutter="0"/><w:cols w:num="1" w:space="720"/></w:sectPr></w:pPr></w:p><w:p/><w:p><w:pPr/><w:r><w:rPr><w:sz w:val="32"/><w:szCs w:val="32"/><w:b w:val="1"/><w:bCs w:val="1"/></w:rPr><w:t xml:space="preserve">Company: Hanon Climate Systems India Pvt. Ltd.</w:t></w:r></w:p><w:tbl><w:tblGrid><w:gridCol w:w="4000" w:type="dxa"/><w:gridCol w:w="4000" w:type="dxa"/></w:tblGrid><w:tblPr><w:tblStyle w:val="Fancy Table"/></w:tblPr><w:tr><w:trPr><w:trHeight w:val="900" w:hRule="atLeast"/></w:trPr><w:tc><w:tcPr><w:tcW w:w="4000" w:type="dxa"/><w:vAlign w:val="center"/></w:tcPr><w:p><w:pPr/><w:r><w:rPr><w:b w:val="1"/><w:bCs w:val="1"/></w:rPr><w:t xml:space="preserve">Company Details</w:t></w:r></w:p></w:tc><w:tc><w:tcPr><w:tcW w:w="4000" w:type="dxa"/><w:vAlign w:val="center"/></w:tcPr><w:p><w:pPr/><w:r><w:rPr><w:b w:val="1"/><w:bCs w:val="1"/></w:rPr><w:t xml:space="preserve">Company Contact Details</w:t></w:r></w:p></w:tc></w:tr><w:tr><w:trPr/><w:tc><w:tcPr><w:tcW w:w="4000" w:type="dxa"/></w:tcPr><w:p><w:pPr/><w:r><w:rPr/><w:t xml:space="preserve">Hanon Climate Systems India Pvt. Ltd.</w:t></w:r></w:p></w:tc><w:tc><w:tcPr><w:tcW w:w="4000" w:type="dxa"/></w:tcPr><w:p><w:pPr/><w:r><w:rPr/><w:t xml:space="preserve">SP 812A, Industrial Area Phase II</w:t></w:r></w:p></w:tc></w:tr></w:tbl><w:p><w:pPr><w:sectPr><w:pgSz w:orient="portrait" w:w="11905.511811023622" w:h="16837.79527559055"/><w:pgMar w:top="1440" w:right="1440" w:bottom="1440" w:left="1440" w:header="720" w:footer="720" w:gutter="0"/><w:cols w:num="1" w:space="720"/></w:sectPr></w:pPr></w:p><w:p/><w:p><w:pPr/><w:r><w:rPr><w:sz w:val="32"/><w:szCs w:val="32"/><w:b w:val="1"/><w:bCs w:val="1"/></w:rPr><w:t xml:space="preserve">Company: Harisons India Regd.</w:t></w:r></w:p><w:tbl><w:tblGrid><w:gridCol w:w="4000" w:type="dxa"/><w:gridCol w:w="4000" w:type="dxa"/></w:tblGrid><w:tblPr><w:tblStyle w:val="Fancy Table"/></w:tblPr><w:tr><w:trPr><w:trHeight w:val="900" w:hRule="atLeast"/></w:trPr><w:tc><w:tcPr><w:tcW w:w="4000" w:type="dxa"/><w:vAlign w:val="center"/></w:tcPr><w:p><w:pPr/><w:r><w:rPr><w:b w:val="1"/><w:bCs w:val="1"/></w:rPr><w:t xml:space="preserve">Company Details</w:t></w:r></w:p></w:tc><w:tc><w:tcPr><w:tcW w:w="4000" w:type="dxa"/><w:vAlign w:val="center"/></w:tcPr><w:p><w:pPr/><w:r><w:rPr><w:b w:val="1"/><w:bCs w:val="1"/></w:rPr><w:t xml:space="preserve">Company Contact Details</w:t></w:r></w:p></w:tc></w:tr><w:tr><w:trPr/><w:tc><w:tcPr><w:tcW w:w="4000" w:type="dxa"/></w:tcPr><w:p><w:pPr/><w:r><w:rPr/><w:t xml:space="preserve">Harisons India Regd.</w:t></w:r></w:p></w:tc><w:tc><w:tcPr><w:tcW w:w="4000" w:type="dxa"/></w:tcPr><w:p><w:pPr/><w:r><w:rPr/><w:t xml:space="preserve">B 20, Sector 88, Gautam Budha Nagar</w:t></w:r></w:p></w:tc></w:tr></w:tbl><w:p><w:pPr><w:sectPr><w:pgSz w:orient="portrait" w:w="11905.511811023622" w:h="16837.79527559055"/><w:pgMar w:top="1440" w:right="1440" w:bottom="1440" w:left="1440" w:header="720" w:footer="720" w:gutter="0"/><w:cols w:num="1" w:space="720"/></w:sectPr></w:pPr></w:p><w:p/><w:p><w:pPr/><w:r><w:rPr><w:sz w:val="32"/><w:szCs w:val="32"/><w:b w:val="1"/><w:bCs w:val="1"/></w:rPr><w:t xml:space="preserve">Company: Harsha Engineers International Ltd.</w:t></w:r></w:p><w:tbl><w:tblGrid><w:gridCol w:w="4000" w:type="dxa"/><w:gridCol w:w="4000" w:type="dxa"/></w:tblGrid><w:tblPr><w:tblStyle w:val="Fancy Table"/></w:tblPr><w:tr><w:trPr><w:trHeight w:val="900" w:hRule="atLeast"/></w:trPr><w:tc><w:tcPr><w:tcW w:w="4000" w:type="dxa"/><w:vAlign w:val="center"/></w:tcPr><w:p><w:pPr/><w:r><w:rPr><w:b w:val="1"/><w:bCs w:val="1"/></w:rPr><w:t xml:space="preserve">Company Details</w:t></w:r></w:p></w:tc><w:tc><w:tcPr><w:tcW w:w="4000" w:type="dxa"/><w:vAlign w:val="center"/></w:tcPr><w:p><w:pPr/><w:r><w:rPr><w:b w:val="1"/><w:bCs w:val="1"/></w:rPr><w:t xml:space="preserve">Company Contact Details</w:t></w:r></w:p></w:tc></w:tr><w:tr><w:trPr/><w:tc><w:tcPr><w:tcW w:w="4000" w:type="dxa"/></w:tcPr><w:p><w:pPr/><w:r><w:rPr/><w:t xml:space="preserve">Harsha Engineers International Ltd.</w:t></w:r></w:p></w:tc><w:tc><w:tcPr><w:tcW w:w="4000" w:type="dxa"/></w:tcPr><w:p><w:pPr/><w:r><w:rPr/><w:t xml:space="preserve">NH 8A, Sarkhej Bavla Highway, Changodar</w:t></w:r></w:p></w:tc></w:tr></w:tbl><w:p><w:pPr><w:sectPr><w:pgSz w:orient="portrait" w:w="11905.511811023622" w:h="16837.79527559055"/><w:pgMar w:top="1440" w:right="1440" w:bottom="1440" w:left="1440" w:header="720" w:footer="720" w:gutter="0"/><w:cols w:num="1" w:space="720"/></w:sectPr></w:pPr></w:p><w:p/><w:p><w:pPr/><w:r><w:rPr><w:sz w:val="32"/><w:szCs w:val="32"/><w:b w:val="1"/><w:bCs w:val="1"/></w:rPr><w:t xml:space="preserve">Company: Haveli Ram Bansi Lal</w:t></w:r></w:p><w:tbl><w:tblGrid><w:gridCol w:w="4000" w:type="dxa"/><w:gridCol w:w="4000" w:type="dxa"/></w:tblGrid><w:tblPr><w:tblStyle w:val="Fancy Table"/></w:tblPr><w:tr><w:trPr><w:trHeight w:val="900" w:hRule="atLeast"/></w:trPr><w:tc><w:tcPr><w:tcW w:w="4000" w:type="dxa"/><w:vAlign w:val="center"/></w:tcPr><w:p><w:pPr/><w:r><w:rPr><w:b w:val="1"/><w:bCs w:val="1"/></w:rPr><w:t xml:space="preserve">Company Details</w:t></w:r></w:p></w:tc><w:tc><w:tcPr><w:tcW w:w="4000" w:type="dxa"/><w:vAlign w:val="center"/></w:tcPr><w:p><w:pPr/><w:r><w:rPr><w:b w:val="1"/><w:bCs w:val="1"/></w:rPr><w:t xml:space="preserve">Company Contact Details</w:t></w:r></w:p></w:tc></w:tr><w:tr><w:trPr/><w:tc><w:tcPr><w:tcW w:w="4000" w:type="dxa"/></w:tcPr><w:p><w:pPr/><w:r><w:rPr/><w:t xml:space="preserve">Haveli Ram Bansi Lal</w:t></w:r></w:p></w:tc><w:tc><w:tcPr><w:tcW w:w="4000" w:type="dxa"/></w:tcPr><w:p><w:pPr/><w:r><w:rPr/><w:t xml:space="preserve">57-58 KM Stone, Delhi Jaipur Highway, Binola</w:t></w:r></w:p></w:tc></w:tr></w:tbl><w:p><w:pPr><w:sectPr><w:pgSz w:orient="portrait" w:w="11905.511811023622" w:h="16837.79527559055"/><w:pgMar w:top="1440" w:right="1440" w:bottom="1440" w:left="1440" w:header="720" w:footer="720" w:gutter="0"/><w:cols w:num="1" w:space="720"/></w:sectPr></w:pPr></w:p><w:p/><w:p><w:pPr/><w:r><w:rPr><w:sz w:val="32"/><w:szCs w:val="32"/><w:b w:val="1"/><w:bCs w:val="1"/></w:rPr><w:t xml:space="preserve">Company: Hella India Automotive Pvt. Ltd.</w:t></w:r></w:p><w:tbl><w:tblGrid><w:gridCol w:w="4000" w:type="dxa"/><w:gridCol w:w="4000" w:type="dxa"/></w:tblGrid><w:tblPr><w:tblStyle w:val="Fancy Table"/></w:tblPr><w:tr><w:trPr><w:trHeight w:val="900" w:hRule="atLeast"/></w:trPr><w:tc><w:tcPr><w:tcW w:w="4000" w:type="dxa"/><w:vAlign w:val="center"/></w:tcPr><w:p><w:pPr/><w:r><w:rPr><w:b w:val="1"/><w:bCs w:val="1"/></w:rPr><w:t xml:space="preserve">Company Details</w:t></w:r></w:p></w:tc><w:tc><w:tcPr><w:tcW w:w="4000" w:type="dxa"/><w:vAlign w:val="center"/></w:tcPr><w:p><w:pPr/><w:r><w:rPr><w:b w:val="1"/><w:bCs w:val="1"/></w:rPr><w:t xml:space="preserve">Company Contact Details</w:t></w:r></w:p></w:tc></w:tr><w:tr><w:trPr/><w:tc><w:tcPr><w:tcW w:w="4000" w:type="dxa"/></w:tcPr><w:p><w:pPr/><w:r><w:rPr/><w:t xml:space="preserve">Hella India Automotive Pvt. Ltd.</w:t></w:r></w:p></w:tc><w:tc><w:tcPr><w:tcW w:w="4000" w:type="dxa"/></w:tcPr><w:p><w:pPr/><w:r><w:rPr/><w:t xml:space="preserve">Unit No. 201 A to 201 B & 301 B, Nan Space, Survey No. 5/1 B/2, Baner</w:t></w:r></w:p></w:tc></w:tr></w:tbl><w:p><w:pPr><w:sectPr><w:pgSz w:orient="portrait" w:w="11905.511811023622" w:h="16837.79527559055"/><w:pgMar w:top="1440" w:right="1440" w:bottom="1440" w:left="1440" w:header="720" w:footer="720" w:gutter="0"/><w:cols w:num="1" w:space="720"/></w:sectPr></w:pPr></w:p><w:p/><w:p><w:pPr/><w:r><w:rPr><w:sz w:val="32"/><w:szCs w:val="32"/><w:b w:val="1"/><w:bCs w:val="1"/></w:rPr><w:t xml:space="preserve">Company: Hella India Lighting Ltd.</w:t></w:r></w:p><w:tbl><w:tblGrid><w:gridCol w:w="4000" w:type="dxa"/><w:gridCol w:w="4000" w:type="dxa"/></w:tblGrid><w:tblPr><w:tblStyle w:val="Fancy Table"/></w:tblPr><w:tr><w:trPr><w:trHeight w:val="900" w:hRule="atLeast"/></w:trPr><w:tc><w:tcPr><w:tcW w:w="4000" w:type="dxa"/><w:vAlign w:val="center"/></w:tcPr><w:p><w:pPr/><w:r><w:rPr><w:b w:val="1"/><w:bCs w:val="1"/></w:rPr><w:t xml:space="preserve">Company Details</w:t></w:r></w:p></w:tc><w:tc><w:tcPr><w:tcW w:w="4000" w:type="dxa"/><w:vAlign w:val="center"/></w:tcPr><w:p><w:pPr/><w:r><w:rPr><w:b w:val="1"/><w:bCs w:val="1"/></w:rPr><w:t xml:space="preserve">Company Contact Details</w:t></w:r></w:p></w:tc></w:tr><w:tr><w:trPr/><w:tc><w:tcPr><w:tcW w:w="4000" w:type="dxa"/></w:tcPr><w:p><w:pPr/><w:r><w:rPr/><w:t xml:space="preserve">Hella India Lighting Ltd.</w:t></w:r></w:p></w:tc><w:tc><w:tcPr><w:tcW w:w="4000" w:type="dxa"/></w:tcPr><w:p><w:pPr/><w:r><w:rPr/><w:t xml:space="preserve">6A, 6th floor, Platinum Tower, Plot No. 184, Udyog Vihar Phase 1</w:t></w:r></w:p></w:tc></w:tr></w:tbl><w:p><w:pPr><w:sectPr><w:pgSz w:orient="portrait" w:w="11905.511811023622" w:h="16837.79527559055"/><w:pgMar w:top="1440" w:right="1440" w:bottom="1440" w:left="1440" w:header="720" w:footer="720" w:gutter="0"/><w:cols w:num="1" w:space="720"/></w:sectPr></w:pPr></w:p><w:p/><w:p><w:pPr/><w:r><w:rPr><w:sz w:val="32"/><w:szCs w:val="32"/><w:b w:val="1"/><w:bCs w:val="1"/></w:rPr><w:t xml:space="preserve">Company: HelmApps Solutions Pvt. Ltd.</w:t></w:r></w:p><w:tbl><w:tblGrid><w:gridCol w:w="4000" w:type="dxa"/><w:gridCol w:w="4000" w:type="dxa"/></w:tblGrid><w:tblPr><w:tblStyle w:val="Fancy Table"/></w:tblPr><w:tr><w:trPr><w:trHeight w:val="900" w:hRule="atLeast"/></w:trPr><w:tc><w:tcPr><w:tcW w:w="4000" w:type="dxa"/><w:vAlign w:val="center"/></w:tcPr><w:p><w:pPr/><w:r><w:rPr><w:b w:val="1"/><w:bCs w:val="1"/></w:rPr><w:t xml:space="preserve">Company Details</w:t></w:r></w:p></w:tc><w:tc><w:tcPr><w:tcW w:w="4000" w:type="dxa"/><w:vAlign w:val="center"/></w:tcPr><w:p><w:pPr/><w:r><w:rPr><w:b w:val="1"/><w:bCs w:val="1"/></w:rPr><w:t xml:space="preserve">Company Contact Details</w:t></w:r></w:p></w:tc></w:tr><w:tr><w:trPr/><w:tc><w:tcPr><w:tcW w:w="4000" w:type="dxa"/></w:tcPr><w:p><w:pPr/><w:r><w:rPr/><w:t xml:space="preserve">HelmApps Solutions Pvt. Ltd.</w:t></w:r></w:p></w:tc><w:tc><w:tcPr><w:tcW w:w="4000" w:type="dxa"/></w:tcPr><w:p><w:pPr/><w:r><w:rPr/><w:t xml:space="preserve">Floor 8, Asiatic Business Center, Near Nippon Toyota Showroom</w:t></w:r></w:p></w:tc></w:tr></w:tbl><w:p><w:pPr><w:sectPr><w:pgSz w:orient="portrait" w:w="11905.511811023622" w:h="16837.79527559055"/><w:pgMar w:top="1440" w:right="1440" w:bottom="1440" w:left="1440" w:header="720" w:footer="720" w:gutter="0"/><w:cols w:num="1" w:space="720"/></w:sectPr></w:pPr></w:p><w:p/><w:p><w:pPr/><w:r><w:rPr><w:sz w:val="32"/><w:szCs w:val="32"/><w:b w:val="1"/><w:bCs w:val="1"/></w:rPr><w:t xml:space="preserve">Company: Helvoet Rubber & Plastic Technologies India Pvt. Ltd.</w:t></w:r></w:p><w:tbl><w:tblGrid><w:gridCol w:w="4000" w:type="dxa"/><w:gridCol w:w="4000" w:type="dxa"/></w:tblGrid><w:tblPr><w:tblStyle w:val="Fancy Table"/></w:tblPr><w:tr><w:trPr><w:trHeight w:val="900" w:hRule="atLeast"/></w:trPr><w:tc><w:tcPr><w:tcW w:w="4000" w:type="dxa"/><w:vAlign w:val="center"/></w:tcPr><w:p><w:pPr/><w:r><w:rPr><w:b w:val="1"/><w:bCs w:val="1"/></w:rPr><w:t xml:space="preserve">Company Details</w:t></w:r></w:p></w:tc><w:tc><w:tcPr><w:tcW w:w="4000" w:type="dxa"/><w:vAlign w:val="center"/></w:tcPr><w:p><w:pPr/><w:r><w:rPr><w:b w:val="1"/><w:bCs w:val="1"/></w:rPr><w:t xml:space="preserve">Company Contact Details</w:t></w:r></w:p></w:tc></w:tr><w:tr><w:trPr/><w:tc><w:tcPr><w:tcW w:w="4000" w:type="dxa"/></w:tcPr><w:p><w:pPr/><w:r><w:rPr/><w:t xml:space="preserve">Helvoet Rubber & Plastic Technologies India Pvt. Ltd.</w:t></w:r></w:p></w:tc><w:tc><w:tcPr><w:tcW w:w="4000" w:type="dxa"/></w:tcPr><w:p><w:pPr/><w:r><w:rPr/><w:t xml:space="preserve">Gat No. 125, Hissa No.  B, Village Mouje Kadamwakwasti (Behind Loni Central Railway Station) Loni Kalbhor</w:t></w:r></w:p></w:tc></w:tr></w:tbl><w:p><w:pPr><w:sectPr><w:pgSz w:orient="portrait" w:w="11905.511811023622" w:h="16837.79527559055"/><w:pgMar w:top="1440" w:right="1440" w:bottom="1440" w:left="1440" w:header="720" w:footer="720" w:gutter="0"/><w:cols w:num="1" w:space="720"/></w:sectPr></w:pPr></w:p><w:p/><w:p><w:pPr/><w:r><w:rPr><w:sz w:val="32"/><w:szCs w:val="32"/><w:b w:val="1"/><w:bCs w:val="1"/></w:rPr><w:t xml:space="preserve">Company: Hero Cycles Ltd.</w:t></w:r></w:p><w:tbl><w:tblGrid><w:gridCol w:w="4000" w:type="dxa"/><w:gridCol w:w="4000" w:type="dxa"/></w:tblGrid><w:tblPr><w:tblStyle w:val="Fancy Table"/></w:tblPr><w:tr><w:trPr><w:trHeight w:val="900" w:hRule="atLeast"/></w:trPr><w:tc><w:tcPr><w:tcW w:w="4000" w:type="dxa"/><w:vAlign w:val="center"/></w:tcPr><w:p><w:pPr/><w:r><w:rPr><w:b w:val="1"/><w:bCs w:val="1"/></w:rPr><w:t xml:space="preserve">Company Details</w:t></w:r></w:p></w:tc><w:tc><w:tcPr><w:tcW w:w="4000" w:type="dxa"/><w:vAlign w:val="center"/></w:tcPr><w:p><w:pPr/><w:r><w:rPr><w:b w:val="1"/><w:bCs w:val="1"/></w:rPr><w:t xml:space="preserve">Company Contact Details</w:t></w:r></w:p></w:tc></w:tr><w:tr><w:trPr/><w:tc><w:tcPr><w:tcW w:w="4000" w:type="dxa"/></w:tcPr><w:p><w:pPr/><w:r><w:rPr/><w:t xml:space="preserve">Hero Cycles Ltd.</w:t></w:r></w:p></w:tc><w:tc><w:tcPr><w:tcW w:w="4000" w:type="dxa"/></w:tcPr><w:p><w:pPr/><w:r><w:rPr/><w:t xml:space="preserve">Hero Nagar, GT Road</w:t></w:r></w:p></w:tc></w:tr></w:tbl><w:p><w:pPr><w:sectPr><w:pgSz w:orient="portrait" w:w="11905.511811023622" w:h="16837.79527559055"/><w:pgMar w:top="1440" w:right="1440" w:bottom="1440" w:left="1440" w:header="720" w:footer="720" w:gutter="0"/><w:cols w:num="1" w:space="720"/></w:sectPr></w:pPr></w:p><w:p/><w:p><w:pPr/><w:r><w:rPr><w:sz w:val="32"/><w:szCs w:val="32"/><w:b w:val="1"/><w:bCs w:val="1"/></w:rPr><w:t xml:space="preserve">Company: Hi Tech Intenational</w:t></w:r></w:p><w:tbl><w:tblGrid><w:gridCol w:w="4000" w:type="dxa"/><w:gridCol w:w="4000" w:type="dxa"/></w:tblGrid><w:tblPr><w:tblStyle w:val="Fancy Table"/></w:tblPr><w:tr><w:trPr><w:trHeight w:val="900" w:hRule="atLeast"/></w:trPr><w:tc><w:tcPr><w:tcW w:w="4000" w:type="dxa"/><w:vAlign w:val="center"/></w:tcPr><w:p><w:pPr/><w:r><w:rPr><w:b w:val="1"/><w:bCs w:val="1"/></w:rPr><w:t xml:space="preserve">Company Details</w:t></w:r></w:p></w:tc><w:tc><w:tcPr><w:tcW w:w="4000" w:type="dxa"/><w:vAlign w:val="center"/></w:tcPr><w:p><w:pPr/><w:r><w:rPr><w:b w:val="1"/><w:bCs w:val="1"/></w:rPr><w:t xml:space="preserve">Company Contact Details</w:t></w:r></w:p></w:tc></w:tr><w:tr><w:trPr/><w:tc><w:tcPr><w:tcW w:w="4000" w:type="dxa"/></w:tcPr><w:p><w:pPr/><w:r><w:rPr/><w:t xml:space="preserve">Hi Tech Intenational</w:t></w:r></w:p></w:tc><w:tc><w:tcPr><w:tcW w:w="4000" w:type="dxa"/></w:tcPr><w:p><w:pPr/><w:r><w:rPr/><w:t xml:space="preserve">Plot No. 18, Sector 6, IMT Manesar</w:t></w:r></w:p></w:tc></w:tr></w:tbl><w:p><w:pPr><w:sectPr><w:pgSz w:orient="portrait" w:w="11905.511811023622" w:h="16837.79527559055"/><w:pgMar w:top="1440" w:right="1440" w:bottom="1440" w:left="1440" w:header="720" w:footer="720" w:gutter="0"/><w:cols w:num="1" w:space="720"/></w:sectPr></w:pPr></w:p><w:p/><w:p><w:pPr/><w:r><w:rPr><w:sz w:val="32"/><w:szCs w:val="32"/><w:b w:val="1"/><w:bCs w:val="1"/></w:rPr><w:t xml:space="preserve">Company: Highco Engineers Pvt. Ltd.</w:t></w:r></w:p><w:tbl><w:tblGrid><w:gridCol w:w="4000" w:type="dxa"/><w:gridCol w:w="4000" w:type="dxa"/></w:tblGrid><w:tblPr><w:tblStyle w:val="Fancy Table"/></w:tblPr><w:tr><w:trPr><w:trHeight w:val="900" w:hRule="atLeast"/></w:trPr><w:tc><w:tcPr><w:tcW w:w="4000" w:type="dxa"/><w:vAlign w:val="center"/></w:tcPr><w:p><w:pPr/><w:r><w:rPr><w:b w:val="1"/><w:bCs w:val="1"/></w:rPr><w:t xml:space="preserve">Company Details</w:t></w:r></w:p></w:tc><w:tc><w:tcPr><w:tcW w:w="4000" w:type="dxa"/><w:vAlign w:val="center"/></w:tcPr><w:p><w:pPr/><w:r><w:rPr><w:b w:val="1"/><w:bCs w:val="1"/></w:rPr><w:t xml:space="preserve">Company Contact Details</w:t></w:r></w:p></w:tc></w:tr><w:tr><w:trPr/><w:tc><w:tcPr><w:tcW w:w="4000" w:type="dxa"/></w:tcPr><w:p><w:pPr/><w:r><w:rPr/><w:t xml:space="preserve">Highco Engineers Pvt. Ltd.</w:t></w:r></w:p></w:tc><w:tc><w:tcPr><w:tcW w:w="4000" w:type="dxa"/></w:tcPr><w:p><w:pPr/><w:r><w:rPr/><w:t xml:space="preserve">B 23 & 25</w:t></w:r></w:p></w:tc></w:tr></w:tbl><w:p><w:pPr><w:sectPr><w:pgSz w:orient="portrait" w:w="11905.511811023622" w:h="16837.79527559055"/><w:pgMar w:top="1440" w:right="1440" w:bottom="1440" w:left="1440" w:header="720" w:footer="720" w:gutter="0"/><w:cols w:num="1" w:space="720"/></w:sectPr></w:pPr></w:p><w:p/><w:p><w:pPr/><w:r><w:rPr><w:sz w:val="32"/><w:szCs w:val="32"/><w:b w:val="1"/><w:bCs w:val="1"/></w:rPr><w:t xml:space="preserve">Company: Highway Industries Ltd.</w:t></w:r></w:p><w:tbl><w:tblGrid><w:gridCol w:w="4000" w:type="dxa"/><w:gridCol w:w="4000" w:type="dxa"/></w:tblGrid><w:tblPr><w:tblStyle w:val="Fancy Table"/></w:tblPr><w:tr><w:trPr><w:trHeight w:val="900" w:hRule="atLeast"/></w:trPr><w:tc><w:tcPr><w:tcW w:w="4000" w:type="dxa"/><w:vAlign w:val="center"/></w:tcPr><w:p><w:pPr/><w:r><w:rPr><w:b w:val="1"/><w:bCs w:val="1"/></w:rPr><w:t xml:space="preserve">Company Details</w:t></w:r></w:p></w:tc><w:tc><w:tcPr><w:tcW w:w="4000" w:type="dxa"/><w:vAlign w:val="center"/></w:tcPr><w:p><w:pPr/><w:r><w:rPr><w:b w:val="1"/><w:bCs w:val="1"/></w:rPr><w:t xml:space="preserve">Company Contact Details</w:t></w:r></w:p></w:tc></w:tr><w:tr><w:trPr/><w:tc><w:tcPr><w:tcW w:w="4000" w:type="dxa"/></w:tcPr><w:p><w:pPr/><w:r><w:rPr/><w:t xml:space="preserve">Highway Industries Ltd.</w:t></w:r></w:p></w:tc><w:tc><w:tcPr><w:tcW w:w="4000" w:type="dxa"/></w:tcPr><w:p><w:pPr/><w:r><w:rPr/><w:t xml:space="preserve">Phase VIII, Focal Point</w:t></w:r></w:p></w:tc></w:tr></w:tbl><w:p><w:pPr><w:sectPr><w:pgSz w:orient="portrait" w:w="11905.511811023622" w:h="16837.79527559055"/><w:pgMar w:top="1440" w:right="1440" w:bottom="1440" w:left="1440" w:header="720" w:footer="720" w:gutter="0"/><w:cols w:num="1" w:space="720"/></w:sectPr></w:pPr></w:p><w:p/><w:p><w:pPr/><w:r><w:rPr><w:sz w:val="32"/><w:szCs w:val="32"/><w:b w:val="1"/><w:bCs w:val="1"/></w:rPr><w:t xml:space="preserve">Company: Hilux Auto Electric Pvt. Ltd.</w:t></w:r></w:p><w:tbl><w:tblGrid><w:gridCol w:w="4000" w:type="dxa"/><w:gridCol w:w="4000" w:type="dxa"/></w:tblGrid><w:tblPr><w:tblStyle w:val="Fancy Table"/></w:tblPr><w:tr><w:trPr><w:trHeight w:val="900" w:hRule="atLeast"/></w:trPr><w:tc><w:tcPr><w:tcW w:w="4000" w:type="dxa"/><w:vAlign w:val="center"/></w:tcPr><w:p><w:pPr/><w:r><w:rPr><w:b w:val="1"/><w:bCs w:val="1"/></w:rPr><w:t xml:space="preserve">Company Details</w:t></w:r></w:p></w:tc><w:tc><w:tcPr><w:tcW w:w="4000" w:type="dxa"/><w:vAlign w:val="center"/></w:tcPr><w:p><w:pPr/><w:r><w:rPr><w:b w:val="1"/><w:bCs w:val="1"/></w:rPr><w:t xml:space="preserve">Company Contact Details</w:t></w:r></w:p></w:tc></w:tr><w:tr><w:trPr/><w:tc><w:tcPr><w:tcW w:w="4000" w:type="dxa"/></w:tcPr><w:p><w:pPr/><w:r><w:rPr/><w:t xml:space="preserve">Hilux Auto Electric Pvt. Ltd.</w:t></w:r></w:p></w:tc><w:tc><w:tcPr><w:tcW w:w="4000" w:type="dxa"/></w:tcPr><w:p><w:pPr/><w:r><w:rPr/><w:t xml:space="preserve">C 65/1, Mayapuri Industrial Area Phase II</w:t></w:r></w:p></w:tc></w:tr></w:tbl><w:p><w:pPr><w:sectPr><w:pgSz w:orient="portrait" w:w="11905.511811023622" w:h="16837.79527559055"/><w:pgMar w:top="1440" w:right="1440" w:bottom="1440" w:left="1440" w:header="720" w:footer="720" w:gutter="0"/><w:cols w:num="1" w:space="720"/></w:sectPr></w:pPr></w:p><w:p/><w:p><w:pPr/><w:r><w:rPr><w:sz w:val="32"/><w:szCs w:val="32"/><w:b w:val="1"/><w:bCs w:val="1"/></w:rPr><w:t xml:space="preserve">Company: Hi-Lux Automotive Pvt. Ltd.</w:t></w:r></w:p><w:tbl><w:tblGrid><w:gridCol w:w="4000" w:type="dxa"/><w:gridCol w:w="4000" w:type="dxa"/></w:tblGrid><w:tblPr><w:tblStyle w:val="Fancy Table"/></w:tblPr><w:tr><w:trPr><w:trHeight w:val="900" w:hRule="atLeast"/></w:trPr><w:tc><w:tcPr><w:tcW w:w="4000" w:type="dxa"/><w:vAlign w:val="center"/></w:tcPr><w:p><w:pPr/><w:r><w:rPr><w:b w:val="1"/><w:bCs w:val="1"/></w:rPr><w:t xml:space="preserve">Company Details</w:t></w:r></w:p></w:tc><w:tc><w:tcPr><w:tcW w:w="4000" w:type="dxa"/><w:vAlign w:val="center"/></w:tcPr><w:p><w:pPr/><w:r><w:rPr><w:b w:val="1"/><w:bCs w:val="1"/></w:rPr><w:t xml:space="preserve">Company Contact Details</w:t></w:r></w:p></w:tc></w:tr><w:tr><w:trPr/><w:tc><w:tcPr><w:tcW w:w="4000" w:type="dxa"/></w:tcPr><w:p><w:pPr/><w:r><w:rPr/><w:t xml:space="preserve">Hi-Lux Automotive Pvt. Ltd.</w:t></w:r></w:p></w:tc><w:tc><w:tcPr><w:tcW w:w="4000" w:type="dxa"/></w:tcPr><w:p><w:pPr/><w:r><w:rPr/><w:t xml:space="preserve">A 2/2, Mayapuri Industrial Area Phase I</w:t></w:r></w:p></w:tc></w:tr></w:tbl><w:p><w:pPr><w:sectPr><w:pgSz w:orient="portrait" w:w="11905.511811023622" w:h="16837.79527559055"/><w:pgMar w:top="1440" w:right="1440" w:bottom="1440" w:left="1440" w:header="720" w:footer="720" w:gutter="0"/><w:cols w:num="1" w:space="720"/></w:sectPr></w:pPr></w:p><w:p/><w:p><w:pPr/><w:r><w:rPr><w:sz w:val="32"/><w:szCs w:val="32"/><w:b w:val="1"/><w:bCs w:val="1"/></w:rPr><w:t xml:space="preserve">Company: Him Teknoforge Ltd.</w:t></w:r></w:p><w:tbl><w:tblGrid><w:gridCol w:w="4000" w:type="dxa"/><w:gridCol w:w="4000" w:type="dxa"/></w:tblGrid><w:tblPr><w:tblStyle w:val="Fancy Table"/></w:tblPr><w:tr><w:trPr><w:trHeight w:val="900" w:hRule="atLeast"/></w:trPr><w:tc><w:tcPr><w:tcW w:w="4000" w:type="dxa"/><w:vAlign w:val="center"/></w:tcPr><w:p><w:pPr/><w:r><w:rPr><w:b w:val="1"/><w:bCs w:val="1"/></w:rPr><w:t xml:space="preserve">Company Details</w:t></w:r></w:p></w:tc><w:tc><w:tcPr><w:tcW w:w="4000" w:type="dxa"/><w:vAlign w:val="center"/></w:tcPr><w:p><w:pPr/><w:r><w:rPr><w:b w:val="1"/><w:bCs w:val="1"/></w:rPr><w:t xml:space="preserve">Company Contact Details</w:t></w:r></w:p></w:tc></w:tr><w:tr><w:trPr/><w:tc><w:tcPr><w:tcW w:w="4000" w:type="dxa"/></w:tcPr><w:p><w:pPr/><w:r><w:rPr/><w:t xml:space="preserve">Him Teknoforge Ltd.</w:t></w:r></w:p></w:tc><w:tc><w:tcPr><w:tcW w:w="4000" w:type="dxa"/></w:tcPr><w:p><w:pPr/><w:r><w:rPr/><w:t xml:space="preserve">Village Billanwali, Dist. Solan</w:t></w:r></w:p></w:tc></w:tr></w:tbl><w:p><w:pPr><w:sectPr><w:pgSz w:orient="portrait" w:w="11905.511811023622" w:h="16837.79527559055"/><w:pgMar w:top="1440" w:right="1440" w:bottom="1440" w:left="1440" w:header="720" w:footer="720" w:gutter="0"/><w:cols w:num="1" w:space="720"/></w:sectPr></w:pPr></w:p><w:p/><w:p><w:pPr/><w:r><w:rPr><w:sz w:val="32"/><w:szCs w:val="32"/><w:b w:val="1"/><w:bCs w:val="1"/></w:rPr><w:t xml:space="preserve">Company: Hindustan Composites Ltd.</w:t></w:r></w:p><w:tbl><w:tblGrid><w:gridCol w:w="4000" w:type="dxa"/><w:gridCol w:w="4000" w:type="dxa"/></w:tblGrid><w:tblPr><w:tblStyle w:val="Fancy Table"/></w:tblPr><w:tr><w:trPr><w:trHeight w:val="900" w:hRule="atLeast"/></w:trPr><w:tc><w:tcPr><w:tcW w:w="4000" w:type="dxa"/><w:vAlign w:val="center"/></w:tcPr><w:p><w:pPr/><w:r><w:rPr><w:b w:val="1"/><w:bCs w:val="1"/></w:rPr><w:t xml:space="preserve">Company Details</w:t></w:r></w:p></w:tc><w:tc><w:tcPr><w:tcW w:w="4000" w:type="dxa"/><w:vAlign w:val="center"/></w:tcPr><w:p><w:pPr/><w:r><w:rPr><w:b w:val="1"/><w:bCs w:val="1"/></w:rPr><w:t xml:space="preserve">Company Contact Details</w:t></w:r></w:p></w:tc></w:tr><w:tr><w:trPr/><w:tc><w:tcPr><w:tcW w:w="4000" w:type="dxa"/></w:tcPr><w:p><w:pPr/><w:r><w:rPr/><w:t xml:space="preserve">Hindustan Composites Ltd.</w:t></w:r></w:p></w:tc><w:tc><w:tcPr><w:tcW w:w="4000" w:type="dxa"/></w:tcPr><w:p><w:pPr/><w:r><w:rPr/><w:t xml:space="preserve">Peninsula Business Park, Tower ‘A’, 8th Floor, Senapati Bapat Marg, Lower Parel</w:t></w:r></w:p></w:tc></w:tr></w:tbl><w:p><w:pPr><w:sectPr><w:pgSz w:orient="portrait" w:w="11905.511811023622" w:h="16837.79527559055"/><w:pgMar w:top="1440" w:right="1440" w:bottom="1440" w:left="1440" w:header="720" w:footer="720" w:gutter="0"/><w:cols w:num="1" w:space="720"/></w:sectPr></w:pPr></w:p><w:p/><w:p><w:pPr/><w:r><w:rPr><w:sz w:val="32"/><w:szCs w:val="32"/><w:b w:val="1"/><w:bCs w:val="1"/></w:rPr><w:t xml:space="preserve">Company: Hindustan Engineering Training Centre</w:t></w:r></w:p><w:tbl><w:tblGrid><w:gridCol w:w="4000" w:type="dxa"/><w:gridCol w:w="4000" w:type="dxa"/></w:tblGrid><w:tblPr><w:tblStyle w:val="Fancy Table"/></w:tblPr><w:tr><w:trPr><w:trHeight w:val="900" w:hRule="atLeast"/></w:trPr><w:tc><w:tcPr><w:tcW w:w="4000" w:type="dxa"/><w:vAlign w:val="center"/></w:tcPr><w:p><w:pPr/><w:r><w:rPr><w:b w:val="1"/><w:bCs w:val="1"/></w:rPr><w:t xml:space="preserve">Company Details</w:t></w:r></w:p></w:tc><w:tc><w:tcPr><w:tcW w:w="4000" w:type="dxa"/><w:vAlign w:val="center"/></w:tcPr><w:p><w:pPr/><w:r><w:rPr><w:b w:val="1"/><w:bCs w:val="1"/></w:rPr><w:t xml:space="preserve">Company Contact Details</w:t></w:r></w:p></w:tc></w:tr><w:tr><w:trPr/><w:tc><w:tcPr><w:tcW w:w="4000" w:type="dxa"/></w:tcPr><w:p><w:pPr/><w:r><w:rPr/><w:t xml:space="preserve">Hindustan Engineering Training Centre</w:t></w:r></w:p></w:tc><w:tc><w:tcPr><w:tcW w:w="4000" w:type="dxa"/></w:tcPr><w:p><w:pPr/><w:r><w:rPr/><w:t xml:space="preserve">KCG Nagar, Old Mahabalipuram Road, Karapakkam</w:t></w:r></w:p></w:tc></w:tr></w:tbl><w:p><w:pPr><w:sectPr><w:pgSz w:orient="portrait" w:w="11905.511811023622" w:h="16837.79527559055"/><w:pgMar w:top="1440" w:right="1440" w:bottom="1440" w:left="1440" w:header="720" w:footer="720" w:gutter="0"/><w:cols w:num="1" w:space="720"/></w:sectPr></w:pPr></w:p><w:p/><w:p><w:pPr/><w:r><w:rPr><w:sz w:val="32"/><w:szCs w:val="32"/><w:b w:val="1"/><w:bCs w:val="1"/></w:rPr><w:t xml:space="preserve">Company: Hitachi Astemo Brake Systems India Pvt. Ltd.</w:t></w:r></w:p><w:tbl><w:tblGrid><w:gridCol w:w="4000" w:type="dxa"/><w:gridCol w:w="4000" w:type="dxa"/></w:tblGrid><w:tblPr><w:tblStyle w:val="Fancy Table"/></w:tblPr><w:tr><w:trPr><w:trHeight w:val="900" w:hRule="atLeast"/></w:trPr><w:tc><w:tcPr><w:tcW w:w="4000" w:type="dxa"/><w:vAlign w:val="center"/></w:tcPr><w:p><w:pPr/><w:r><w:rPr><w:b w:val="1"/><w:bCs w:val="1"/></w:rPr><w:t xml:space="preserve">Company Details</w:t></w:r></w:p></w:tc><w:tc><w:tcPr><w:tcW w:w="4000" w:type="dxa"/><w:vAlign w:val="center"/></w:tcPr><w:p><w:pPr/><w:r><w:rPr><w:b w:val="1"/><w:bCs w:val="1"/></w:rPr><w:t xml:space="preserve">Company Contact Details</w:t></w:r></w:p></w:tc></w:tr><w:tr><w:trPr/><w:tc><w:tcPr><w:tcW w:w="4000" w:type="dxa"/></w:tcPr><w:p><w:pPr/><w:r><w:rPr/><w:t xml:space="preserve">Hitachi Astemo Brake Systems India Pvt. Ltd.</w:t></w:r></w:p></w:tc><w:tc><w:tcPr><w:tcW w:w="4000" w:type="dxa"/></w:tcPr><w:p><w:pPr/><w:r><w:rPr/><w:t xml:space="preserve">A606/ B 606, 6th Floor, International Convention Centre, MCCIA Trade Towers, Senapati Bapat Road, Shivaji Nagar</w:t></w:r></w:p></w:tc></w:tr></w:tbl><w:p><w:pPr><w:sectPr><w:pgSz w:orient="portrait" w:w="11905.511811023622" w:h="16837.79527559055"/><w:pgMar w:top="1440" w:right="1440" w:bottom="1440" w:left="1440" w:header="720" w:footer="720" w:gutter="0"/><w:cols w:num="1" w:space="720"/></w:sectPr></w:pPr></w:p><w:p/><w:p><w:pPr/><w:r><w:rPr><w:sz w:val="32"/><w:szCs w:val="32"/><w:b w:val="1"/><w:bCs w:val="1"/></w:rPr><w:t xml:space="preserve">Company: Hitachi Astemo Haryana Pvt. Ltd.</w:t></w:r></w:p><w:tbl><w:tblGrid><w:gridCol w:w="4000" w:type="dxa"/><w:gridCol w:w="4000" w:type="dxa"/></w:tblGrid><w:tblPr><w:tblStyle w:val="Fancy Table"/></w:tblPr><w:tr><w:trPr><w:trHeight w:val="900" w:hRule="atLeast"/></w:trPr><w:tc><w:tcPr><w:tcW w:w="4000" w:type="dxa"/><w:vAlign w:val="center"/></w:tcPr><w:p><w:pPr/><w:r><w:rPr><w:b w:val="1"/><w:bCs w:val="1"/></w:rPr><w:t xml:space="preserve">Company Details</w:t></w:r></w:p></w:tc><w:tc><w:tcPr><w:tcW w:w="4000" w:type="dxa"/><w:vAlign w:val="center"/></w:tcPr><w:p><w:pPr/><w:r><w:rPr><w:b w:val="1"/><w:bCs w:val="1"/></w:rPr><w:t xml:space="preserve">Company Contact Details</w:t></w:r></w:p></w:tc></w:tr><w:tr><w:trPr/><w:tc><w:tcPr><w:tcW w:w="4000" w:type="dxa"/></w:tcPr><w:p><w:pPr/><w:r><w:rPr/><w:t xml:space="preserve">Hitachi Astemo Haryana Pvt. Ltd.</w:t></w:r></w:p></w:tc><w:tc><w:tcPr><w:tcW w:w="4000" w:type="dxa"/></w:tcPr><w:p><w:pPr/><w:r><w:rPr/><w:t xml:space="preserve">Plot No. 23-32, Sector 58</w:t></w:r></w:p></w:tc></w:tr></w:tbl><w:p><w:pPr><w:sectPr><w:pgSz w:orient="portrait" w:w="11905.511811023622" w:h="16837.79527559055"/><w:pgMar w:top="1440" w:right="1440" w:bottom="1440" w:left="1440" w:header="720" w:footer="720" w:gutter="0"/><w:cols w:num="1" w:space="720"/></w:sectPr></w:pPr></w:p><w:p/><w:p><w:pPr/><w:r><w:rPr><w:sz w:val="32"/><w:szCs w:val="32"/><w:b w:val="1"/><w:bCs w:val="1"/></w:rPr><w:t xml:space="preserve">Company: Hitachi Automotive Systems Pune (India) Pvt. Ltd.</w:t></w:r></w:p><w:tbl><w:tblGrid><w:gridCol w:w="4000" w:type="dxa"/><w:gridCol w:w="4000" w:type="dxa"/></w:tblGrid><w:tblPr><w:tblStyle w:val="Fancy Table"/></w:tblPr><w:tr><w:trPr><w:trHeight w:val="900" w:hRule="atLeast"/></w:trPr><w:tc><w:tcPr><w:tcW w:w="4000" w:type="dxa"/><w:vAlign w:val="center"/></w:tcPr><w:p><w:pPr/><w:r><w:rPr><w:b w:val="1"/><w:bCs w:val="1"/></w:rPr><w:t xml:space="preserve">Company Details</w:t></w:r></w:p></w:tc><w:tc><w:tcPr><w:tcW w:w="4000" w:type="dxa"/><w:vAlign w:val="center"/></w:tcPr><w:p><w:pPr/><w:r><w:rPr><w:b w:val="1"/><w:bCs w:val="1"/></w:rPr><w:t xml:space="preserve">Company Contact Details</w:t></w:r></w:p></w:tc></w:tr><w:tr><w:trPr/><w:tc><w:tcPr><w:tcW w:w="4000" w:type="dxa"/></w:tcPr><w:p><w:pPr/><w:r><w:rPr/><w:t xml:space="preserve">Hitachi Automotive Systems Pune (India) Pvt. Ltd.</w:t></w:r></w:p></w:tc><w:tc><w:tcPr><w:tcW w:w="4000" w:type="dxa"/></w:tcPr><w:p><w:pPr/><w:r><w:rPr/><w:t xml:space="preserve">Survey No. 19, Yewleawadi, Kandhwa Budrukh, Near Singhad Institute</w:t></w:r></w:p></w:tc></w:tr></w:tbl><w:p><w:pPr><w:sectPr><w:pgSz w:orient="portrait" w:w="11905.511811023622" w:h="16837.79527559055"/><w:pgMar w:top="1440" w:right="1440" w:bottom="1440" w:left="1440" w:header="720" w:footer="720" w:gutter="0"/><w:cols w:num="1" w:space="720"/></w:sectPr></w:pPr></w:p><w:p/><w:p><w:pPr/><w:r><w:rPr><w:sz w:val="32"/><w:szCs w:val="32"/><w:b w:val="1"/><w:bCs w:val="1"/></w:rPr><w:t xml:space="preserve">Company: Hitkari Hitech Pvt. Ltd.</w:t></w:r></w:p><w:tbl><w:tblGrid><w:gridCol w:w="4000" w:type="dxa"/><w:gridCol w:w="4000" w:type="dxa"/></w:tblGrid><w:tblPr><w:tblStyle w:val="Fancy Table"/></w:tblPr><w:tr><w:trPr><w:trHeight w:val="900" w:hRule="atLeast"/></w:trPr><w:tc><w:tcPr><w:tcW w:w="4000" w:type="dxa"/><w:vAlign w:val="center"/></w:tcPr><w:p><w:pPr/><w:r><w:rPr><w:b w:val="1"/><w:bCs w:val="1"/></w:rPr><w:t xml:space="preserve">Company Details</w:t></w:r></w:p></w:tc><w:tc><w:tcPr><w:tcW w:w="4000" w:type="dxa"/><w:vAlign w:val="center"/></w:tcPr><w:p><w:pPr/><w:r><w:rPr><w:b w:val="1"/><w:bCs w:val="1"/></w:rPr><w:t xml:space="preserve">Company Contact Details</w:t></w:r></w:p></w:tc></w:tr><w:tr><w:trPr/><w:tc><w:tcPr><w:tcW w:w="4000" w:type="dxa"/></w:tcPr><w:p><w:pPr/><w:r><w:rPr/><w:t xml:space="preserve">Hitkari Hitech Pvt. Ltd.</w:t></w:r></w:p></w:tc><w:tc><w:tcPr><w:tcW w:w="4000" w:type="dxa"/></w:tcPr><w:p><w:pPr/><w:r><w:rPr/><w:t xml:space="preserve">201, 2nd floor, Janki Centre, Off. Veera Desai Road, Jeevan Nagar, Andheri (West)</w:t></w:r></w:p></w:tc></w:tr></w:tbl><w:p><w:pPr><w:sectPr><w:pgSz w:orient="portrait" w:w="11905.511811023622" w:h="16837.79527559055"/><w:pgMar w:top="1440" w:right="1440" w:bottom="1440" w:left="1440" w:header="720" w:footer="720" w:gutter="0"/><w:cols w:num="1" w:space="720"/></w:sectPr></w:pPr></w:p><w:p/><w:p><w:pPr/><w:r><w:rPr><w:sz w:val="32"/><w:szCs w:val="32"/><w:b w:val="1"/><w:bCs w:val="1"/></w:rPr><w:t xml:space="preserve">Company: HL Klemove India Private Limited</w:t></w:r></w:p><w:tbl><w:tblGrid><w:gridCol w:w="4000" w:type="dxa"/><w:gridCol w:w="4000" w:type="dxa"/></w:tblGrid><w:tblPr><w:tblStyle w:val="Fancy Table"/></w:tblPr><w:tr><w:trPr><w:trHeight w:val="900" w:hRule="atLeast"/></w:trPr><w:tc><w:tcPr><w:tcW w:w="4000" w:type="dxa"/><w:vAlign w:val="center"/></w:tcPr><w:p><w:pPr/><w:r><w:rPr><w:b w:val="1"/><w:bCs w:val="1"/></w:rPr><w:t xml:space="preserve">Company Details</w:t></w:r></w:p></w:tc><w:tc><w:tcPr><w:tcW w:w="4000" w:type="dxa"/><w:vAlign w:val="center"/></w:tcPr><w:p><w:pPr/><w:r><w:rPr><w:b w:val="1"/><w:bCs w:val="1"/></w:rPr><w:t xml:space="preserve">Company Contact Details</w:t></w:r></w:p></w:tc></w:tr><w:tr><w:trPr/><w:tc><w:tcPr><w:tcW w:w="4000" w:type="dxa"/></w:tcPr><w:p><w:pPr/><w:r><w:rPr/><w:t xml:space="preserve">HL Klemove India Private Limited</w:t></w:r></w:p></w:tc><w:tc><w:tcPr><w:tcW w:w="4000" w:type="dxa"/></w:tcPr><w:p><w:pPr/><w:r><w:rPr/><w:t xml:space="preserve">Plot G 58-60, SIPCOT Industrial Park, Vallam Vadagal, Sriperumbudur</w:t></w:r></w:p></w:tc></w:tr></w:tbl><w:p><w:pPr><w:sectPr><w:pgSz w:orient="portrait" w:w="11905.511811023622" w:h="16837.79527559055"/><w:pgMar w:top="1440" w:right="1440" w:bottom="1440" w:left="1440" w:header="720" w:footer="720" w:gutter="0"/><w:cols w:num="1" w:space="720"/></w:sectPr></w:pPr></w:p><w:p/><w:p><w:pPr/><w:r><w:rPr><w:sz w:val="32"/><w:szCs w:val="32"/><w:b w:val="1"/><w:bCs w:val="1"/></w:rPr><w:t xml:space="preserve">Company: HL Mando Anand India Pvt Ltd</w:t></w:r></w:p><w:tbl><w:tblGrid><w:gridCol w:w="4000" w:type="dxa"/><w:gridCol w:w="4000" w:type="dxa"/></w:tblGrid><w:tblPr><w:tblStyle w:val="Fancy Table"/></w:tblPr><w:tr><w:trPr><w:trHeight w:val="900" w:hRule="atLeast"/></w:trPr><w:tc><w:tcPr><w:tcW w:w="4000" w:type="dxa"/><w:vAlign w:val="center"/></w:tcPr><w:p><w:pPr/><w:r><w:rPr><w:b w:val="1"/><w:bCs w:val="1"/></w:rPr><w:t xml:space="preserve">Company Details</w:t></w:r></w:p></w:tc><w:tc><w:tcPr><w:tcW w:w="4000" w:type="dxa"/><w:vAlign w:val="center"/></w:tcPr><w:p><w:pPr/><w:r><w:rPr><w:b w:val="1"/><w:bCs w:val="1"/></w:rPr><w:t xml:space="preserve">Company Contact Details</w:t></w:r></w:p></w:tc></w:tr><w:tr><w:trPr/><w:tc><w:tcPr><w:tcW w:w="4000" w:type="dxa"/></w:tcPr><w:p><w:pPr/><w:r><w:rPr/><w:t xml:space="preserve">HL Mando Anand India Pvt Ltd</w:t></w:r></w:p></w:tc><w:tc><w:tcPr><w:tcW w:w="4000" w:type="dxa"/></w:tcPr><w:p><w:pPr/><w:r><w:rPr/><w:t xml:space="preserve">Plot No: S1A & S5, SIPCOT Industrial Park, Vengadu Village, Pillaipakkam Post, Sriperumbudur Taluk</w:t></w:r></w:p></w:tc></w:tr></w:tbl><w:p><w:pPr><w:sectPr><w:pgSz w:orient="portrait" w:w="11905.511811023622" w:h="16837.79527559055"/><w:pgMar w:top="1440" w:right="1440" w:bottom="1440" w:left="1440" w:header="720" w:footer="720" w:gutter="0"/><w:cols w:num="1" w:space="720"/></w:sectPr></w:pPr></w:p><w:p/><w:p><w:pPr/><w:r><w:rPr><w:sz w:val="32"/><w:szCs w:val="32"/><w:b w:val="1"/><w:bCs w:val="1"/></w:rPr><w:t xml:space="preserve">Company: Hodek Vibration Technologies Pvt. Ltd.</w:t></w:r></w:p><w:tbl><w:tblGrid><w:gridCol w:w="4000" w:type="dxa"/><w:gridCol w:w="4000" w:type="dxa"/></w:tblGrid><w:tblPr><w:tblStyle w:val="Fancy Table"/></w:tblPr><w:tr><w:trPr><w:trHeight w:val="900" w:hRule="atLeast"/></w:trPr><w:tc><w:tcPr><w:tcW w:w="4000" w:type="dxa"/><w:vAlign w:val="center"/></w:tcPr><w:p><w:pPr/><w:r><w:rPr><w:b w:val="1"/><w:bCs w:val="1"/></w:rPr><w:t xml:space="preserve">Company Details</w:t></w:r></w:p></w:tc><w:tc><w:tcPr><w:tcW w:w="4000" w:type="dxa"/><w:vAlign w:val="center"/></w:tcPr><w:p><w:pPr/><w:r><w:rPr><w:b w:val="1"/><w:bCs w:val="1"/></w:rPr><w:t xml:space="preserve">Company Contact Details</w:t></w:r></w:p></w:tc></w:tr><w:tr><w:trPr/><w:tc><w:tcPr><w:tcW w:w="4000" w:type="dxa"/></w:tcPr><w:p><w:pPr/><w:r><w:rPr/><w:t xml:space="preserve">Hodek Vibration Technologies Pvt. Ltd.</w:t></w:r></w:p></w:tc><w:tc><w:tcPr><w:tcW w:w="4000" w:type="dxa"/></w:tcPr><w:p><w:pPr/><w:r><w:rPr/><w:t xml:space="preserve">Metro House, Office No. 504, 505, 5th Floor, Opposite Hotel Conrad</w:t></w:r></w:p></w:tc></w:tr></w:tbl><w:p><w:pPr><w:sectPr><w:pgSz w:orient="portrait" w:w="11905.511811023622" w:h="16837.79527559055"/><w:pgMar w:top="1440" w:right="1440" w:bottom="1440" w:left="1440" w:header="720" w:footer="720" w:gutter="0"/><w:cols w:num="1" w:space="720"/></w:sectPr></w:pPr></w:p><w:p/><w:p><w:pPr/><w:r><w:rPr><w:sz w:val="32"/><w:szCs w:val="32"/><w:b w:val="1"/><w:bCs w:val="1"/></w:rPr><w:t xml:space="preserve">Company: Horizon Industrial Products Pvt. Ltd.</w:t></w:r></w:p><w:tbl><w:tblGrid><w:gridCol w:w="4000" w:type="dxa"/><w:gridCol w:w="4000" w:type="dxa"/></w:tblGrid><w:tblPr><w:tblStyle w:val="Fancy Table"/></w:tblPr><w:tr><w:trPr><w:trHeight w:val="900" w:hRule="atLeast"/></w:trPr><w:tc><w:tcPr><w:tcW w:w="4000" w:type="dxa"/><w:vAlign w:val="center"/></w:tcPr><w:p><w:pPr/><w:r><w:rPr><w:b w:val="1"/><w:bCs w:val="1"/></w:rPr><w:t xml:space="preserve">Company Details</w:t></w:r></w:p></w:tc><w:tc><w:tcPr><w:tcW w:w="4000" w:type="dxa"/><w:vAlign w:val="center"/></w:tcPr><w:p><w:pPr/><w:r><w:rPr><w:b w:val="1"/><w:bCs w:val="1"/></w:rPr><w:t xml:space="preserve">Company Contact Details</w:t></w:r></w:p></w:tc></w:tr><w:tr><w:trPr/><w:tc><w:tcPr><w:tcW w:w="4000" w:type="dxa"/></w:tcPr><w:p><w:pPr/><w:r><w:rPr/><w:t xml:space="preserve">Horizon Industrial Products Pvt. Ltd.</w:t></w:r></w:p></w:tc><w:tc><w:tcPr><w:tcW w:w="4000" w:type="dxa"/></w:tcPr><w:p><w:pPr/><w:r><w:rPr/><w:t xml:space="preserve">80, Daryaganj</w:t></w:r></w:p></w:tc></w:tr></w:tbl><w:p><w:pPr><w:sectPr><w:pgSz w:orient="portrait" w:w="11905.511811023622" w:h="16837.79527559055"/><w:pgMar w:top="1440" w:right="1440" w:bottom="1440" w:left="1440" w:header="720" w:footer="720" w:gutter="0"/><w:cols w:num="1" w:space="720"/></w:sectPr></w:pPr></w:p><w:p/><w:p><w:pPr/><w:r><w:rPr><w:sz w:val="32"/><w:szCs w:val="32"/><w:b w:val="1"/><w:bCs w:val="1"/></w:rPr><w:t xml:space="preserve">Company: HP Pelzer Automotive Pvt. Ltd.</w:t></w:r></w:p><w:tbl><w:tblGrid><w:gridCol w:w="4000" w:type="dxa"/><w:gridCol w:w="4000" w:type="dxa"/></w:tblGrid><w:tblPr><w:tblStyle w:val="Fancy Table"/></w:tblPr><w:tr><w:trPr><w:trHeight w:val="900" w:hRule="atLeast"/></w:trPr><w:tc><w:tcPr><w:tcW w:w="4000" w:type="dxa"/><w:vAlign w:val="center"/></w:tcPr><w:p><w:pPr/><w:r><w:rPr><w:b w:val="1"/><w:bCs w:val="1"/></w:rPr><w:t xml:space="preserve">Company Details</w:t></w:r></w:p></w:tc><w:tc><w:tcPr><w:tcW w:w="4000" w:type="dxa"/><w:vAlign w:val="center"/></w:tcPr><w:p><w:pPr/><w:r><w:rPr><w:b w:val="1"/><w:bCs w:val="1"/></w:rPr><w:t xml:space="preserve">Company Contact Details</w:t></w:r></w:p></w:tc></w:tr><w:tr><w:trPr/><w:tc><w:tcPr><w:tcW w:w="4000" w:type="dxa"/></w:tcPr><w:p><w:pPr/><w:r><w:rPr/><w:t xml:space="preserve">HP Pelzer Automotive Pvt. Ltd.</w:t></w:r></w:p></w:tc><w:tc><w:tcPr><w:tcW w:w="4000" w:type="dxa"/></w:tcPr><w:p><w:pPr/><w:r><w:rPr/><w:t xml:space="preserve">Gat No. 298/301, Kharabwadi, Near Agility Logistics, Chakan</w:t></w:r></w:p></w:tc></w:tr></w:tbl><w:p><w:pPr><w:sectPr><w:pgSz w:orient="portrait" w:w="11905.511811023622" w:h="16837.79527559055"/><w:pgMar w:top="1440" w:right="1440" w:bottom="1440" w:left="1440" w:header="720" w:footer="720" w:gutter="0"/><w:cols w:num="1" w:space="720"/></w:sectPr></w:pPr></w:p><w:p/><w:p><w:pPr/><w:r><w:rPr><w:sz w:val="32"/><w:szCs w:val="32"/><w:b w:val="1"/><w:bCs w:val="1"/></w:rPr><w:t xml:space="preserve">Company: HUF India Pvt. Ltd.</w:t></w:r></w:p><w:tbl><w:tblGrid><w:gridCol w:w="4000" w:type="dxa"/><w:gridCol w:w="4000" w:type="dxa"/></w:tblGrid><w:tblPr><w:tblStyle w:val="Fancy Table"/></w:tblPr><w:tr><w:trPr><w:trHeight w:val="900" w:hRule="atLeast"/></w:trPr><w:tc><w:tcPr><w:tcW w:w="4000" w:type="dxa"/><w:vAlign w:val="center"/></w:tcPr><w:p><w:pPr/><w:r><w:rPr><w:b w:val="1"/><w:bCs w:val="1"/></w:rPr><w:t xml:space="preserve">Company Details</w:t></w:r></w:p></w:tc><w:tc><w:tcPr><w:tcW w:w="4000" w:type="dxa"/><w:vAlign w:val="center"/></w:tcPr><w:p><w:pPr/><w:r><w:rPr><w:b w:val="1"/><w:bCs w:val="1"/></w:rPr><w:t xml:space="preserve">Company Contact Details</w:t></w:r></w:p></w:tc></w:tr><w:tr><w:trPr/><w:tc><w:tcPr><w:tcW w:w="4000" w:type="dxa"/></w:tcPr><w:p><w:pPr/><w:r><w:rPr/><w:t xml:space="preserve">HUF India Pvt. Ltd.</w:t></w:r></w:p></w:tc><w:tc><w:tcPr><w:tcW w:w="4000" w:type="dxa"/></w:tcPr><w:p><w:pPr/><w:r><w:rPr/><w:t xml:space="preserve">Gat No. 304 & 305, Nanekarwadi, Chakan, Tal. Khed</w:t></w:r></w:p></w:tc></w:tr></w:tbl><w:p><w:pPr><w:sectPr><w:pgSz w:orient="portrait" w:w="11905.511811023622" w:h="16837.79527559055"/><w:pgMar w:top="1440" w:right="1440" w:bottom="1440" w:left="1440" w:header="720" w:footer="720" w:gutter="0"/><w:cols w:num="1" w:space="720"/></w:sectPr></w:pPr></w:p><w:p/><w:p><w:pPr/><w:r><w:rPr><w:sz w:val="32"/><w:szCs w:val="32"/><w:b w:val="1"/><w:bCs w:val="1"/></w:rPr><w:t xml:space="preserve">Company: Hyco Enterprises</w:t></w:r></w:p><w:tbl><w:tblGrid><w:gridCol w:w="4000" w:type="dxa"/><w:gridCol w:w="4000" w:type="dxa"/></w:tblGrid><w:tblPr><w:tblStyle w:val="Fancy Table"/></w:tblPr><w:tr><w:trPr><w:trHeight w:val="900" w:hRule="atLeast"/></w:trPr><w:tc><w:tcPr><w:tcW w:w="4000" w:type="dxa"/><w:vAlign w:val="center"/></w:tcPr><w:p><w:pPr/><w:r><w:rPr><w:b w:val="1"/><w:bCs w:val="1"/></w:rPr><w:t xml:space="preserve">Company Details</w:t></w:r></w:p></w:tc><w:tc><w:tcPr><w:tcW w:w="4000" w:type="dxa"/><w:vAlign w:val="center"/></w:tcPr><w:p><w:pPr/><w:r><w:rPr><w:b w:val="1"/><w:bCs w:val="1"/></w:rPr><w:t xml:space="preserve">Company Contact Details</w:t></w:r></w:p></w:tc></w:tr><w:tr><w:trPr/><w:tc><w:tcPr><w:tcW w:w="4000" w:type="dxa"/></w:tcPr><w:p><w:pPr/><w:r><w:rPr/><w:t xml:space="preserve">Hyco Enterprises</w:t></w:r></w:p></w:tc><w:tc><w:tcPr><w:tcW w:w="4000" w:type="dxa"/></w:tcPr><w:p><w:pPr/><w:r><w:rPr/><w:t xml:space="preserve">Plot No. 127 & 128, Sector 37, Pace City 1</w:t></w:r></w:p></w:tc></w:tr></w:tbl><w:p><w:pPr><w:sectPr><w:pgSz w:orient="portrait" w:w="11905.511811023622" w:h="16837.79527559055"/><w:pgMar w:top="1440" w:right="1440" w:bottom="1440" w:left="1440" w:header="720" w:footer="720" w:gutter="0"/><w:cols w:num="1" w:space="720"/></w:sectPr></w:pPr></w:p><w:p/><w:p><w:pPr/><w:r><w:rPr><w:sz w:val="32"/><w:szCs w:val="32"/><w:b w:val="1"/><w:bCs w:val="1"/></w:rPr><w:t xml:space="preserve">Company: I E Auto Industrial Enterprise Pvt. Ltd.</w:t></w:r></w:p><w:tbl><w:tblGrid><w:gridCol w:w="4000" w:type="dxa"/><w:gridCol w:w="4000" w:type="dxa"/></w:tblGrid><w:tblPr><w:tblStyle w:val="Fancy Table"/></w:tblPr><w:tr><w:trPr><w:trHeight w:val="900" w:hRule="atLeast"/></w:trPr><w:tc><w:tcPr><w:tcW w:w="4000" w:type="dxa"/><w:vAlign w:val="center"/></w:tcPr><w:p><w:pPr/><w:r><w:rPr><w:b w:val="1"/><w:bCs w:val="1"/></w:rPr><w:t xml:space="preserve">Company Details</w:t></w:r></w:p></w:tc><w:tc><w:tcPr><w:tcW w:w="4000" w:type="dxa"/><w:vAlign w:val="center"/></w:tcPr><w:p><w:pPr/><w:r><w:rPr><w:b w:val="1"/><w:bCs w:val="1"/></w:rPr><w:t xml:space="preserve">Company Contact Details</w:t></w:r></w:p></w:tc></w:tr><w:tr><w:trPr/><w:tc><w:tcPr><w:tcW w:w="4000" w:type="dxa"/></w:tcPr><w:p><w:pPr/><w:r><w:rPr/><w:t xml:space="preserve">I E Auto Industrial Enterprise Pvt. Ltd.</w:t></w:r></w:p></w:tc><w:tc><w:tcPr><w:tcW w:w="4000" w:type="dxa"/></w:tcPr><w:p><w:pPr/><w:r><w:rPr/><w:t xml:space="preserve">E 4, Model Town II</w:t></w:r></w:p></w:tc></w:tr></w:tbl><w:p><w:pPr><w:sectPr><w:pgSz w:orient="portrait" w:w="11905.511811023622" w:h="16837.79527559055"/><w:pgMar w:top="1440" w:right="1440" w:bottom="1440" w:left="1440" w:header="720" w:footer="720" w:gutter="0"/><w:cols w:num="1" w:space="720"/></w:sectPr></w:pPr></w:p><w:p/><w:p><w:pPr/><w:r><w:rPr><w:sz w:val="32"/><w:szCs w:val="32"/><w:b w:val="1"/><w:bCs w:val="1"/></w:rPr><w:t xml:space="preserve">Company: IFB Automotive Pvt. Ltd.</w:t></w:r></w:p><w:tbl><w:tblGrid><w:gridCol w:w="4000" w:type="dxa"/><w:gridCol w:w="4000" w:type="dxa"/></w:tblGrid><w:tblPr><w:tblStyle w:val="Fancy Table"/></w:tblPr><w:tr><w:trPr><w:trHeight w:val="900" w:hRule="atLeast"/></w:trPr><w:tc><w:tcPr><w:tcW w:w="4000" w:type="dxa"/><w:vAlign w:val="center"/></w:tcPr><w:p><w:pPr/><w:r><w:rPr><w:b w:val="1"/><w:bCs w:val="1"/></w:rPr><w:t xml:space="preserve">Company Details</w:t></w:r></w:p></w:tc><w:tc><w:tcPr><w:tcW w:w="4000" w:type="dxa"/><w:vAlign w:val="center"/></w:tcPr><w:p><w:pPr/><w:r><w:rPr><w:b w:val="1"/><w:bCs w:val="1"/></w:rPr><w:t xml:space="preserve">Company Contact Details</w:t></w:r></w:p></w:tc></w:tr><w:tr><w:trPr/><w:tc><w:tcPr><w:tcW w:w="4000" w:type="dxa"/></w:tcPr><w:p><w:pPr/><w:r><w:rPr/><w:t xml:space="preserve">IFB Automotive Pvt. Ltd.</w:t></w:r></w:p></w:tc><w:tc><w:tcPr><w:tcW w:w="4000" w:type="dxa"/></w:tcPr><w:p><w:pPr/><w:r><w:rPr/><w:t xml:space="preserve">No. 16, Vishveshwaraih Industrial Estate</w:t></w:r></w:p></w:tc></w:tr></w:tbl><w:p><w:pPr><w:sectPr><w:pgSz w:orient="portrait" w:w="11905.511811023622" w:h="16837.79527559055"/><w:pgMar w:top="1440" w:right="1440" w:bottom="1440" w:left="1440" w:header="720" w:footer="720" w:gutter="0"/><w:cols w:num="1" w:space="720"/></w:sectPr></w:pPr></w:p><w:p/><w:p><w:pPr/><w:r><w:rPr><w:sz w:val="32"/><w:szCs w:val="32"/><w:b w:val="1"/><w:bCs w:val="1"/></w:rPr><w:t xml:space="preserve">Company: IFB Industries Ltd.</w:t></w:r></w:p><w:tbl><w:tblGrid><w:gridCol w:w="4000" w:type="dxa"/><w:gridCol w:w="4000" w:type="dxa"/></w:tblGrid><w:tblPr><w:tblStyle w:val="Fancy Table"/></w:tblPr><w:tr><w:trPr><w:trHeight w:val="900" w:hRule="atLeast"/></w:trPr><w:tc><w:tcPr><w:tcW w:w="4000" w:type="dxa"/><w:vAlign w:val="center"/></w:tcPr><w:p><w:pPr/><w:r><w:rPr><w:b w:val="1"/><w:bCs w:val="1"/></w:rPr><w:t xml:space="preserve">Company Details</w:t></w:r></w:p></w:tc><w:tc><w:tcPr><w:tcW w:w="4000" w:type="dxa"/><w:vAlign w:val="center"/></w:tcPr><w:p><w:pPr/><w:r><w:rPr><w:b w:val="1"/><w:bCs w:val="1"/></w:rPr><w:t xml:space="preserve">Company Contact Details</w:t></w:r></w:p></w:tc></w:tr><w:tr><w:trPr/><w:tc><w:tcPr><w:tcW w:w="4000" w:type="dxa"/></w:tcPr><w:p><w:pPr/><w:r><w:rPr/><w:t xml:space="preserve">IFB Industries Ltd.</w:t></w:r></w:p></w:tc><w:tc><w:tcPr><w:tcW w:w="4000" w:type="dxa"/></w:tcPr><w:p><w:pPr/><w:r><w:rPr/><w:t xml:space="preserve">14, Taratolla Road</w:t></w:r></w:p></w:tc></w:tr></w:tbl><w:p><w:pPr><w:sectPr><w:pgSz w:orient="portrait" w:w="11905.511811023622" w:h="16837.79527559055"/><w:pgMar w:top="1440" w:right="1440" w:bottom="1440" w:left="1440" w:header="720" w:footer="720" w:gutter="0"/><w:cols w:num="1" w:space="720"/></w:sectPr></w:pPr></w:p><w:p/><w:p><w:pPr/><w:r><w:rPr><w:sz w:val="32"/><w:szCs w:val="32"/><w:b w:val="1"/><w:bCs w:val="1"/></w:rPr><w:t xml:space="preserve">Company: IM Gears Pvt. Ltd.</w:t></w:r></w:p><w:tbl><w:tblGrid><w:gridCol w:w="4000" w:type="dxa"/><w:gridCol w:w="4000" w:type="dxa"/></w:tblGrid><w:tblPr><w:tblStyle w:val="Fancy Table"/></w:tblPr><w:tr><w:trPr><w:trHeight w:val="900" w:hRule="atLeast"/></w:trPr><w:tc><w:tcPr><w:tcW w:w="4000" w:type="dxa"/><w:vAlign w:val="center"/></w:tcPr><w:p><w:pPr/><w:r><w:rPr><w:b w:val="1"/><w:bCs w:val="1"/></w:rPr><w:t xml:space="preserve">Company Details</w:t></w:r></w:p></w:tc><w:tc><w:tcPr><w:tcW w:w="4000" w:type="dxa"/><w:vAlign w:val="center"/></w:tcPr><w:p><w:pPr/><w:r><w:rPr><w:b w:val="1"/><w:bCs w:val="1"/></w:rPr><w:t xml:space="preserve">Company Contact Details</w:t></w:r></w:p></w:tc></w:tr><w:tr><w:trPr/><w:tc><w:tcPr><w:tcW w:w="4000" w:type="dxa"/></w:tcPr><w:p><w:pPr/><w:r><w:rPr/><w:t xml:space="preserve">IM Gears Pvt. Ltd.</w:t></w:r></w:p></w:tc><w:tc><w:tcPr><w:tcW w:w="4000" w:type="dxa"/></w:tcPr><w:p><w:pPr/><w:r><w:rPr/><w:t xml:space="preserve">235, 1A &2C, Vengaivasal Main Road, Madambakkam Selaiyur</w:t></w:r></w:p></w:tc></w:tr></w:tbl><w:p><w:pPr><w:sectPr><w:pgSz w:orient="portrait" w:w="11905.511811023622" w:h="16837.79527559055"/><w:pgMar w:top="1440" w:right="1440" w:bottom="1440" w:left="1440" w:header="720" w:footer="720" w:gutter="0"/><w:cols w:num="1" w:space="720"/></w:sectPr></w:pPr></w:p><w:p/><w:p><w:pPr/><w:r><w:rPr><w:sz w:val="32"/><w:szCs w:val="32"/><w:b w:val="1"/><w:bCs w:val="1"/></w:rPr><w:t xml:space="preserve">Company: Imperial Auto Industries Ltd.</w:t></w:r></w:p><w:tbl><w:tblGrid><w:gridCol w:w="4000" w:type="dxa"/><w:gridCol w:w="4000" w:type="dxa"/></w:tblGrid><w:tblPr><w:tblStyle w:val="Fancy Table"/></w:tblPr><w:tr><w:trPr><w:trHeight w:val="900" w:hRule="atLeast"/></w:trPr><w:tc><w:tcPr><w:tcW w:w="4000" w:type="dxa"/><w:vAlign w:val="center"/></w:tcPr><w:p><w:pPr/><w:r><w:rPr><w:b w:val="1"/><w:bCs w:val="1"/></w:rPr><w:t xml:space="preserve">Company Details</w:t></w:r></w:p></w:tc><w:tc><w:tcPr><w:tcW w:w="4000" w:type="dxa"/><w:vAlign w:val="center"/></w:tcPr><w:p><w:pPr/><w:r><w:rPr><w:b w:val="1"/><w:bCs w:val="1"/></w:rPr><w:t xml:space="preserve">Company Contact Details</w:t></w:r></w:p></w:tc></w:tr><w:tr><w:trPr/><w:tc><w:tcPr><w:tcW w:w="4000" w:type="dxa"/></w:tcPr><w:p><w:pPr/><w:r><w:rPr/><w:t xml:space="preserve">Imperial Auto Industries Ltd.</w:t></w:r></w:p></w:tc><w:tc><w:tcPr><w:tcW w:w="4000" w:type="dxa"/></w:tcPr><w:p><w:pPr/><w:r><w:rPr/><w:t xml:space="preserve">Opposite Railway Goods Shed</w:t></w:r></w:p></w:tc></w:tr></w:tbl><w:p><w:pPr><w:sectPr><w:pgSz w:orient="portrait" w:w="11905.511811023622" w:h="16837.79527559055"/><w:pgMar w:top="1440" w:right="1440" w:bottom="1440" w:left="1440" w:header="720" w:footer="720" w:gutter="0"/><w:cols w:num="1" w:space="720"/></w:sectPr></w:pPr></w:p><w:p/><w:p><w:pPr/><w:r><w:rPr><w:sz w:val="32"/><w:szCs w:val="32"/><w:b w:val="1"/><w:bCs w:val="1"/></w:rPr><w:t xml:space="preserve">Company: India Forge and Drop Stampings Ltd.</w:t></w:r></w:p><w:tbl><w:tblGrid><w:gridCol w:w="4000" w:type="dxa"/><w:gridCol w:w="4000" w:type="dxa"/></w:tblGrid><w:tblPr><w:tblStyle w:val="Fancy Table"/></w:tblPr><w:tr><w:trPr><w:trHeight w:val="900" w:hRule="atLeast"/></w:trPr><w:tc><w:tcPr><w:tcW w:w="4000" w:type="dxa"/><w:vAlign w:val="center"/></w:tcPr><w:p><w:pPr/><w:r><w:rPr><w:b w:val="1"/><w:bCs w:val="1"/></w:rPr><w:t xml:space="preserve">Company Details</w:t></w:r></w:p></w:tc><w:tc><w:tcPr><w:tcW w:w="4000" w:type="dxa"/><w:vAlign w:val="center"/></w:tcPr><w:p><w:pPr/><w:r><w:rPr><w:b w:val="1"/><w:bCs w:val="1"/></w:rPr><w:t xml:space="preserve">Company Contact Details</w:t></w:r></w:p></w:tc></w:tr><w:tr><w:trPr/><w:tc><w:tcPr><w:tcW w:w="4000" w:type="dxa"/></w:tcPr><w:p><w:pPr/><w:r><w:rPr/><w:t xml:space="preserve">India Forge and Drop Stampings Ltd.</w:t></w:r></w:p></w:tc><w:tc><w:tcPr><w:tcW w:w="4000" w:type="dxa"/></w:tcPr><w:p><w:pPr/><w:r><w:rPr/><w:t xml:space="preserve">Plot No. 28, Sector 6</w:t></w:r></w:p></w:tc></w:tr></w:tbl><w:p><w:pPr><w:sectPr><w:pgSz w:orient="portrait" w:w="11905.511811023622" w:h="16837.79527559055"/><w:pgMar w:top="1440" w:right="1440" w:bottom="1440" w:left="1440" w:header="720" w:footer="720" w:gutter="0"/><w:cols w:num="1" w:space="720"/></w:sectPr></w:pPr></w:p><w:p/><w:p><w:pPr/><w:r><w:rPr><w:sz w:val="32"/><w:szCs w:val="32"/><w:b w:val="1"/><w:bCs w:val="1"/></w:rPr><w:t xml:space="preserve">Company: India Japan Lighting Pvt. Ltd.</w:t></w:r></w:p><w:tbl><w:tblGrid><w:gridCol w:w="4000" w:type="dxa"/><w:gridCol w:w="4000" w:type="dxa"/></w:tblGrid><w:tblPr><w:tblStyle w:val="Fancy Table"/></w:tblPr><w:tr><w:trPr><w:trHeight w:val="900" w:hRule="atLeast"/></w:trPr><w:tc><w:tcPr><w:tcW w:w="4000" w:type="dxa"/><w:vAlign w:val="center"/></w:tcPr><w:p><w:pPr/><w:r><w:rPr><w:b w:val="1"/><w:bCs w:val="1"/></w:rPr><w:t xml:space="preserve">Company Details</w:t></w:r></w:p></w:tc><w:tc><w:tcPr><w:tcW w:w="4000" w:type="dxa"/><w:vAlign w:val="center"/></w:tcPr><w:p><w:pPr/><w:r><w:rPr><w:b w:val="1"/><w:bCs w:val="1"/></w:rPr><w:t xml:space="preserve">Company Contact Details</w:t></w:r></w:p></w:tc></w:tr><w:tr><w:trPr/><w:tc><w:tcPr><w:tcW w:w="4000" w:type="dxa"/></w:tcPr><w:p><w:pPr/><w:r><w:rPr/><w:t xml:space="preserve">India Japan Lighting Pvt. Ltd.</w:t></w:r></w:p></w:tc><w:tc><w:tcPr><w:tcW w:w="4000" w:type="dxa"/></w:tcPr><w:p><w:pPr/><w:r><w:rPr/><w:t xml:space="preserve">No. 1, Puduchatram Village,(Via) Thirumazhisai, Thiruvellore High Road</w:t></w:r></w:p></w:tc></w:tr></w:tbl><w:p><w:pPr><w:sectPr><w:pgSz w:orient="portrait" w:w="11905.511811023622" w:h="16837.79527559055"/><w:pgMar w:top="1440" w:right="1440" w:bottom="1440" w:left="1440" w:header="720" w:footer="720" w:gutter="0"/><w:cols w:num="1" w:space="720"/></w:sectPr></w:pPr></w:p><w:p/><w:p><w:pPr/><w:r><w:rPr><w:sz w:val="32"/><w:szCs w:val="32"/><w:b w:val="1"/><w:bCs w:val="1"/></w:rPr><w:t xml:space="preserve">Company: India Nippon Electricals Ltd.</w:t></w:r></w:p><w:tbl><w:tblGrid><w:gridCol w:w="4000" w:type="dxa"/><w:gridCol w:w="4000" w:type="dxa"/></w:tblGrid><w:tblPr><w:tblStyle w:val="Fancy Table"/></w:tblPr><w:tr><w:trPr><w:trHeight w:val="900" w:hRule="atLeast"/></w:trPr><w:tc><w:tcPr><w:tcW w:w="4000" w:type="dxa"/><w:vAlign w:val="center"/></w:tcPr><w:p><w:pPr/><w:r><w:rPr><w:b w:val="1"/><w:bCs w:val="1"/></w:rPr><w:t xml:space="preserve">Company Details</w:t></w:r></w:p></w:tc><w:tc><w:tcPr><w:tcW w:w="4000" w:type="dxa"/><w:vAlign w:val="center"/></w:tcPr><w:p><w:pPr/><w:r><w:rPr><w:b w:val="1"/><w:bCs w:val="1"/></w:rPr><w:t xml:space="preserve">Company Contact Details</w:t></w:r></w:p></w:tc></w:tr><w:tr><w:trPr/><w:tc><w:tcPr><w:tcW w:w="4000" w:type="dxa"/></w:tcPr><w:p><w:pPr/><w:r><w:rPr/><w:t xml:space="preserve">India Nippon Electricals Ltd.</w:t></w:r></w:p></w:tc><w:tc><w:tcPr><w:tcW w:w="4000" w:type="dxa"/></w:tcPr><w:p><w:pPr/><w:r><w:rPr/><w:t xml:space="preserve">Corporate Office, 11 & 13, Patullos Road</w:t></w:r></w:p></w:tc></w:tr></w:tbl><w:p><w:pPr><w:sectPr><w:pgSz w:orient="portrait" w:w="11905.511811023622" w:h="16837.79527559055"/><w:pgMar w:top="1440" w:right="1440" w:bottom="1440" w:left="1440" w:header="720" w:footer="720" w:gutter="0"/><w:cols w:num="1" w:space="720"/></w:sectPr></w:pPr></w:p><w:p/><w:p><w:pPr/><w:r><w:rPr><w:sz w:val="32"/><w:szCs w:val="32"/><w:b w:val="1"/><w:bCs w:val="1"/></w:rPr><w:t xml:space="preserve">Company: India Pistons Ltd.</w:t></w:r></w:p><w:tbl><w:tblGrid><w:gridCol w:w="4000" w:type="dxa"/><w:gridCol w:w="4000" w:type="dxa"/></w:tblGrid><w:tblPr><w:tblStyle w:val="Fancy Table"/></w:tblPr><w:tr><w:trPr><w:trHeight w:val="900" w:hRule="atLeast"/></w:trPr><w:tc><w:tcPr><w:tcW w:w="4000" w:type="dxa"/><w:vAlign w:val="center"/></w:tcPr><w:p><w:pPr/><w:r><w:rPr><w:b w:val="1"/><w:bCs w:val="1"/></w:rPr><w:t xml:space="preserve">Company Details</w:t></w:r></w:p></w:tc><w:tc><w:tcPr><w:tcW w:w="4000" w:type="dxa"/><w:vAlign w:val="center"/></w:tcPr><w:p><w:pPr/><w:r><w:rPr><w:b w:val="1"/><w:bCs w:val="1"/></w:rPr><w:t xml:space="preserve">Company Contact Details</w:t></w:r></w:p></w:tc></w:tr><w:tr><w:trPr/><w:tc><w:tcPr><w:tcW w:w="4000" w:type="dxa"/></w:tcPr><w:p><w:pPr/><w:r><w:rPr/><w:t xml:space="preserve">India Pistons Ltd.</w:t></w:r></w:p></w:tc><w:tc><w:tcPr><w:tcW w:w="4000" w:type="dxa"/></w:tcPr><w:p><w:pPr/><w:r><w:rPr/><w:t xml:space="preserve">Huzur Gardens, Madhararam High Road, Sembiam</w:t></w:r></w:p></w:tc></w:tr></w:tbl><w:p><w:pPr><w:sectPr><w:pgSz w:orient="portrait" w:w="11905.511811023622" w:h="16837.79527559055"/><w:pgMar w:top="1440" w:right="1440" w:bottom="1440" w:left="1440" w:header="720" w:footer="720" w:gutter="0"/><w:cols w:num="1" w:space="720"/></w:sectPr></w:pPr></w:p><w:p/><w:p><w:pPr/><w:r><w:rPr><w:sz w:val="32"/><w:szCs w:val="32"/><w:b w:val="1"/><w:bCs w:val="1"/></w:rPr><w:t xml:space="preserve">Company: Indian Diecasting Industries</w:t></w:r></w:p><w:tbl><w:tblGrid><w:gridCol w:w="4000" w:type="dxa"/><w:gridCol w:w="4000" w:type="dxa"/></w:tblGrid><w:tblPr><w:tblStyle w:val="Fancy Table"/></w:tblPr><w:tr><w:trPr><w:trHeight w:val="900" w:hRule="atLeast"/></w:trPr><w:tc><w:tcPr><w:tcW w:w="4000" w:type="dxa"/><w:vAlign w:val="center"/></w:tcPr><w:p><w:pPr/><w:r><w:rPr><w:b w:val="1"/><w:bCs w:val="1"/></w:rPr><w:t xml:space="preserve">Company Details</w:t></w:r></w:p></w:tc><w:tc><w:tcPr><w:tcW w:w="4000" w:type="dxa"/><w:vAlign w:val="center"/></w:tcPr><w:p><w:pPr/><w:r><w:rPr><w:b w:val="1"/><w:bCs w:val="1"/></w:rPr><w:t xml:space="preserve">Company Contact Details</w:t></w:r></w:p></w:tc></w:tr><w:tr><w:trPr/><w:tc><w:tcPr><w:tcW w:w="4000" w:type="dxa"/></w:tcPr><w:p><w:pPr/><w:r><w:rPr/><w:t xml:space="preserve">Indian Diecasting Industries</w:t></w:r></w:p></w:tc><w:tc><w:tcPr><w:tcW w:w="4000" w:type="dxa"/></w:tcPr><w:p><w:pPr/><w:r><w:rPr/><w:t xml:space="preserve">Sasni Gate, Agra Road</w:t></w:r></w:p></w:tc></w:tr></w:tbl><w:p><w:pPr><w:sectPr><w:pgSz w:orient="portrait" w:w="11905.511811023622" w:h="16837.79527559055"/><w:pgMar w:top="1440" w:right="1440" w:bottom="1440" w:left="1440" w:header="720" w:footer="720" w:gutter="0"/><w:cols w:num="1" w:space="720"/></w:sectPr></w:pPr></w:p><w:p/><w:p><w:pPr/><w:r><w:rPr><w:sz w:val="32"/><w:szCs w:val="32"/><w:b w:val="1"/><w:bCs w:val="1"/></w:rPr><w:t xml:space="preserve">Company: Indian Polymer Industries</w:t></w:r></w:p><w:tbl><w:tblGrid><w:gridCol w:w="4000" w:type="dxa"/><w:gridCol w:w="4000" w:type="dxa"/></w:tblGrid><w:tblPr><w:tblStyle w:val="Fancy Table"/></w:tblPr><w:tr><w:trPr><w:trHeight w:val="900" w:hRule="atLeast"/></w:trPr><w:tc><w:tcPr><w:tcW w:w="4000" w:type="dxa"/><w:vAlign w:val="center"/></w:tcPr><w:p><w:pPr/><w:r><w:rPr><w:b w:val="1"/><w:bCs w:val="1"/></w:rPr><w:t xml:space="preserve">Company Details</w:t></w:r></w:p></w:tc><w:tc><w:tcPr><w:tcW w:w="4000" w:type="dxa"/><w:vAlign w:val="center"/></w:tcPr><w:p><w:pPr/><w:r><w:rPr><w:b w:val="1"/><w:bCs w:val="1"/></w:rPr><w:t xml:space="preserve">Company Contact Details</w:t></w:r></w:p></w:tc></w:tr><w:tr><w:trPr/><w:tc><w:tcPr><w:tcW w:w="4000" w:type="dxa"/></w:tcPr><w:p><w:pPr/><w:r><w:rPr/><w:t xml:space="preserve">Indian Polymer Industries</w:t></w:r></w:p></w:tc><w:tc><w:tcPr><w:tcW w:w="4000" w:type="dxa"/></w:tcPr><w:p><w:pPr/><w:r><w:rPr/><w:t xml:space="preserve">Plot No. 585, Industrial Area, Phase 09</w:t></w:r></w:p></w:tc></w:tr></w:tbl><w:p><w:pPr><w:sectPr><w:pgSz w:orient="portrait" w:w="11905.511811023622" w:h="16837.79527559055"/><w:pgMar w:top="1440" w:right="1440" w:bottom="1440" w:left="1440" w:header="720" w:footer="720" w:gutter="0"/><w:cols w:num="1" w:space="720"/></w:sectPr></w:pPr></w:p><w:p/><w:p><w:pPr/><w:r><w:rPr><w:sz w:val="32"/><w:szCs w:val="32"/><w:b w:val="1"/><w:bCs w:val="1"/></w:rPr><w:t xml:space="preserve">Company: Indication Instruments Ltd.</w:t></w:r></w:p><w:tbl><w:tblGrid><w:gridCol w:w="4000" w:type="dxa"/><w:gridCol w:w="4000" w:type="dxa"/></w:tblGrid><w:tblPr><w:tblStyle w:val="Fancy Table"/></w:tblPr><w:tr><w:trPr><w:trHeight w:val="900" w:hRule="atLeast"/></w:trPr><w:tc><w:tcPr><w:tcW w:w="4000" w:type="dxa"/><w:vAlign w:val="center"/></w:tcPr><w:p><w:pPr/><w:r><w:rPr><w:b w:val="1"/><w:bCs w:val="1"/></w:rPr><w:t xml:space="preserve">Company Details</w:t></w:r></w:p></w:tc><w:tc><w:tcPr><w:tcW w:w="4000" w:type="dxa"/><w:vAlign w:val="center"/></w:tcPr><w:p><w:pPr/><w:r><w:rPr><w:b w:val="1"/><w:bCs w:val="1"/></w:rPr><w:t xml:space="preserve">Company Contact Details</w:t></w:r></w:p></w:tc></w:tr><w:tr><w:trPr/><w:tc><w:tcPr><w:tcW w:w="4000" w:type="dxa"/></w:tcPr><w:p><w:pPr/><w:r><w:rPr/><w:t xml:space="preserve">Indication Instruments Ltd.</w:t></w:r></w:p></w:tc><w:tc><w:tcPr><w:tcW w:w="4000" w:type="dxa"/></w:tcPr><w:p><w:pPr/><w:r><w:rPr/><w:t xml:space="preserve">Plot No. 19, Sector 6</w:t></w:r></w:p></w:tc></w:tr></w:tbl><w:p><w:pPr><w:sectPr><w:pgSz w:orient="portrait" w:w="11905.511811023622" w:h="16837.79527559055"/><w:pgMar w:top="1440" w:right="1440" w:bottom="1440" w:left="1440" w:header="720" w:footer="720" w:gutter="0"/><w:cols w:num="1" w:space="720"/></w:sectPr></w:pPr></w:p><w:p/><w:p><w:pPr/><w:r><w:rPr><w:sz w:val="32"/><w:szCs w:val="32"/><w:b w:val="1"/><w:bCs w:val="1"/></w:rPr><w:t xml:space="preserve">Company: Indo Autotech Ltd.</w:t></w:r></w:p><w:tbl><w:tblGrid><w:gridCol w:w="4000" w:type="dxa"/><w:gridCol w:w="4000" w:type="dxa"/></w:tblGrid><w:tblPr><w:tblStyle w:val="Fancy Table"/></w:tblPr><w:tr><w:trPr><w:trHeight w:val="900" w:hRule="atLeast"/></w:trPr><w:tc><w:tcPr><w:tcW w:w="4000" w:type="dxa"/><w:vAlign w:val="center"/></w:tcPr><w:p><w:pPr/><w:r><w:rPr><w:b w:val="1"/><w:bCs w:val="1"/></w:rPr><w:t xml:space="preserve">Company Details</w:t></w:r></w:p></w:tc><w:tc><w:tcPr><w:tcW w:w="4000" w:type="dxa"/><w:vAlign w:val="center"/></w:tcPr><w:p><w:pPr/><w:r><w:rPr><w:b w:val="1"/><w:bCs w:val="1"/></w:rPr><w:t xml:space="preserve">Company Contact Details</w:t></w:r></w:p></w:tc></w:tr><w:tr><w:trPr/><w:tc><w:tcPr><w:tcW w:w="4000" w:type="dxa"/></w:tcPr><w:p><w:pPr/><w:r><w:rPr/><w:t xml:space="preserve">Indo Autotech Ltd.</w:t></w:r></w:p></w:tc><w:tc><w:tcPr><w:tcW w:w="4000" w:type="dxa"/></w:tcPr><w:p><w:pPr/><w:r><w:rPr/><w:t xml:space="preserve">Plot No. 332-338, Sector 24</w:t></w:r></w:p></w:tc></w:tr></w:tbl><w:p><w:pPr><w:sectPr><w:pgSz w:orient="portrait" w:w="11905.511811023622" w:h="16837.79527559055"/><w:pgMar w:top="1440" w:right="1440" w:bottom="1440" w:left="1440" w:header="720" w:footer="720" w:gutter="0"/><w:cols w:num="1" w:space="720"/></w:sectPr></w:pPr></w:p><w:p/><w:p><w:pPr/><w:r><w:rPr><w:sz w:val="32"/><w:szCs w:val="32"/><w:b w:val="1"/><w:bCs w:val="1"/></w:rPr><w:t xml:space="preserve">Company: Indo-MIM Pvt. Ltd.</w:t></w:r></w:p><w:tbl><w:tblGrid><w:gridCol w:w="4000" w:type="dxa"/><w:gridCol w:w="4000" w:type="dxa"/></w:tblGrid><w:tblPr><w:tblStyle w:val="Fancy Table"/></w:tblPr><w:tr><w:trPr><w:trHeight w:val="900" w:hRule="atLeast"/></w:trPr><w:tc><w:tcPr><w:tcW w:w="4000" w:type="dxa"/><w:vAlign w:val="center"/></w:tcPr><w:p><w:pPr/><w:r><w:rPr><w:b w:val="1"/><w:bCs w:val="1"/></w:rPr><w:t xml:space="preserve">Company Details</w:t></w:r></w:p></w:tc><w:tc><w:tcPr><w:tcW w:w="4000" w:type="dxa"/><w:vAlign w:val="center"/></w:tcPr><w:p><w:pPr/><w:r><w:rPr><w:b w:val="1"/><w:bCs w:val="1"/></w:rPr><w:t xml:space="preserve">Company Contact Details</w:t></w:r></w:p></w:tc></w:tr><w:tr><w:trPr/><w:tc><w:tcPr><w:tcW w:w="4000" w:type="dxa"/></w:tcPr><w:p><w:pPr/><w:r><w:rPr/><w:t xml:space="preserve">Indo-MIM Pvt. Ltd.</w:t></w:r></w:p></w:tc><w:tc><w:tcPr><w:tcW w:w="4000" w:type="dxa"/></w:tcPr><w:p><w:pPr/><w:r><w:rPr/><w:t xml:space="preserve">Plot No. 45, KIADB Industrial Area, Hoskote</w:t></w:r></w:p></w:tc></w:tr></w:tbl><w:p><w:pPr><w:sectPr><w:pgSz w:orient="portrait" w:w="11905.511811023622" w:h="16837.79527559055"/><w:pgMar w:top="1440" w:right="1440" w:bottom="1440" w:left="1440" w:header="720" w:footer="720" w:gutter="0"/><w:cols w:num="1" w:space="720"/></w:sectPr></w:pPr></w:p><w:p/><w:p><w:pPr/><w:r><w:rPr><w:sz w:val="32"/><w:szCs w:val="32"/><w:b w:val="1"/><w:bCs w:val="1"/></w:rPr><w:t xml:space="preserve">Company: Industrial Engineering Syndicate</w:t></w:r></w:p><w:tbl><w:tblGrid><w:gridCol w:w="4000" w:type="dxa"/><w:gridCol w:w="4000" w:type="dxa"/></w:tblGrid><w:tblPr><w:tblStyle w:val="Fancy Table"/></w:tblPr><w:tr><w:trPr><w:trHeight w:val="900" w:hRule="atLeast"/></w:trPr><w:tc><w:tcPr><w:tcW w:w="4000" w:type="dxa"/><w:vAlign w:val="center"/></w:tcPr><w:p><w:pPr/><w:r><w:rPr><w:b w:val="1"/><w:bCs w:val="1"/></w:rPr><w:t xml:space="preserve">Company Details</w:t></w:r></w:p></w:tc><w:tc><w:tcPr><w:tcW w:w="4000" w:type="dxa"/><w:vAlign w:val="center"/></w:tcPr><w:p><w:pPr/><w:r><w:rPr><w:b w:val="1"/><w:bCs w:val="1"/></w:rPr><w:t xml:space="preserve">Company Contact Details</w:t></w:r></w:p></w:tc></w:tr><w:tr><w:trPr/><w:tc><w:tcPr><w:tcW w:w="4000" w:type="dxa"/></w:tcPr><w:p><w:pPr/><w:r><w:rPr/><w:t xml:space="preserve">Industrial Engineering Syndicate</w:t></w:r></w:p></w:tc><w:tc><w:tcPr><w:tcW w:w="4000" w:type="dxa"/></w:tcPr><w:p><w:pPr/><w:r><w:rPr/><w:t xml:space="preserve">Unit No. 11 to 14, Walia Industrial Estate</w:t></w:r></w:p></w:tc></w:tr></w:tbl><w:p><w:pPr><w:sectPr><w:pgSz w:orient="portrait" w:w="11905.511811023622" w:h="16837.79527559055"/><w:pgMar w:top="1440" w:right="1440" w:bottom="1440" w:left="1440" w:header="720" w:footer="720" w:gutter="0"/><w:cols w:num="1" w:space="720"/></w:sectPr></w:pPr></w:p><w:p/><w:p><w:pPr/><w:r><w:rPr><w:sz w:val="32"/><w:szCs w:val="32"/><w:b w:val="1"/><w:bCs w:val="1"/></w:rPr><w:t xml:space="preserve">Company: Industrial Forge & Engineering Company Ltd.</w:t></w:r></w:p><w:tbl><w:tblGrid><w:gridCol w:w="4000" w:type="dxa"/><w:gridCol w:w="4000" w:type="dxa"/></w:tblGrid><w:tblPr><w:tblStyle w:val="Fancy Table"/></w:tblPr><w:tr><w:trPr><w:trHeight w:val="900" w:hRule="atLeast"/></w:trPr><w:tc><w:tcPr><w:tcW w:w="4000" w:type="dxa"/><w:vAlign w:val="center"/></w:tcPr><w:p><w:pPr/><w:r><w:rPr><w:b w:val="1"/><w:bCs w:val="1"/></w:rPr><w:t xml:space="preserve">Company Details</w:t></w:r></w:p></w:tc><w:tc><w:tcPr><w:tcW w:w="4000" w:type="dxa"/><w:vAlign w:val="center"/></w:tcPr><w:p><w:pPr/><w:r><w:rPr><w:b w:val="1"/><w:bCs w:val="1"/></w:rPr><w:t xml:space="preserve">Company Contact Details</w:t></w:r></w:p></w:tc></w:tr><w:tr><w:trPr/><w:tc><w:tcPr><w:tcW w:w="4000" w:type="dxa"/></w:tcPr><w:p><w:pPr/><w:r><w:rPr/><w:t xml:space="preserve">Industrial Forge & Engineering Company Ltd.</w:t></w:r></w:p></w:tc><w:tc><w:tcPr><w:tcW w:w="4000" w:type="dxa"/></w:tcPr><w:p><w:pPr/><w:r><w:rPr/><w:t xml:space="preserve">A21P-25P, Phase VI, Adityapur Industrial Area</w:t></w:r></w:p></w:tc></w:tr></w:tbl><w:p><w:pPr><w:sectPr><w:pgSz w:orient="portrait" w:w="11905.511811023622" w:h="16837.79527559055"/><w:pgMar w:top="1440" w:right="1440" w:bottom="1440" w:left="1440" w:header="720" w:footer="720" w:gutter="0"/><w:cols w:num="1" w:space="720"/></w:sectPr></w:pPr></w:p><w:p/><w:p><w:pPr/><w:r><w:rPr><w:sz w:val="32"/><w:szCs w:val="32"/><w:b w:val="1"/><w:bCs w:val="1"/></w:rPr><w:t xml:space="preserve">Company: Industrial Rubber Products</w:t></w:r></w:p><w:tbl><w:tblGrid><w:gridCol w:w="4000" w:type="dxa"/><w:gridCol w:w="4000" w:type="dxa"/></w:tblGrid><w:tblPr><w:tblStyle w:val="Fancy Table"/></w:tblPr><w:tr><w:trPr><w:trHeight w:val="900" w:hRule="atLeast"/></w:trPr><w:tc><w:tcPr><w:tcW w:w="4000" w:type="dxa"/><w:vAlign w:val="center"/></w:tcPr><w:p><w:pPr/><w:r><w:rPr><w:b w:val="1"/><w:bCs w:val="1"/></w:rPr><w:t xml:space="preserve">Company Details</w:t></w:r></w:p></w:tc><w:tc><w:tcPr><w:tcW w:w="4000" w:type="dxa"/><w:vAlign w:val="center"/></w:tcPr><w:p><w:pPr/><w:r><w:rPr><w:b w:val="1"/><w:bCs w:val="1"/></w:rPr><w:t xml:space="preserve">Company Contact Details</w:t></w:r></w:p></w:tc></w:tr><w:tr><w:trPr/><w:tc><w:tcPr><w:tcW w:w="4000" w:type="dxa"/></w:tcPr><w:p><w:pPr/><w:r><w:rPr/><w:t xml:space="preserve">Industrial Rubber Products</w:t></w:r></w:p></w:tc><w:tc><w:tcPr><w:tcW w:w="4000" w:type="dxa"/></w:tcPr><w:p><w:pPr/><w:r><w:rPr/><w:t xml:space="preserve">Survey No. 119/1B331, Pandur Village (No. 16), Permattanallur Panchayat (Via) Guduvancherry</w:t></w:r></w:p></w:tc></w:tr></w:tbl><w:p><w:pPr><w:sectPr><w:pgSz w:orient="portrait" w:w="11905.511811023622" w:h="16837.79527559055"/><w:pgMar w:top="1440" w:right="1440" w:bottom="1440" w:left="1440" w:header="720" w:footer="720" w:gutter="0"/><w:cols w:num="1" w:space="720"/></w:sectPr></w:pPr></w:p><w:p/><w:p><w:pPr/><w:r><w:rPr><w:sz w:val="32"/><w:szCs w:val="32"/><w:b w:val="1"/><w:bCs w:val="1"/></w:rPr><w:t xml:space="preserve">Company: Infineon Technologies India Pvt. Ltd.</w:t></w:r></w:p><w:tbl><w:tblGrid><w:gridCol w:w="4000" w:type="dxa"/><w:gridCol w:w="4000" w:type="dxa"/></w:tblGrid><w:tblPr><w:tblStyle w:val="Fancy Table"/></w:tblPr><w:tr><w:trPr><w:trHeight w:val="900" w:hRule="atLeast"/></w:trPr><w:tc><w:tcPr><w:tcW w:w="4000" w:type="dxa"/><w:vAlign w:val="center"/></w:tcPr><w:p><w:pPr/><w:r><w:rPr><w:b w:val="1"/><w:bCs w:val="1"/></w:rPr><w:t xml:space="preserve">Company Details</w:t></w:r></w:p></w:tc><w:tc><w:tcPr><w:tcW w:w="4000" w:type="dxa"/><w:vAlign w:val="center"/></w:tcPr><w:p><w:pPr/><w:r><w:rPr><w:b w:val="1"/><w:bCs w:val="1"/></w:rPr><w:t xml:space="preserve">Company Contact Details</w:t></w:r></w:p></w:tc></w:tr><w:tr><w:trPr/><w:tc><w:tcPr><w:tcW w:w="4000" w:type="dxa"/></w:tcPr><w:p><w:pPr/><w:r><w:rPr/><w:t xml:space="preserve">Infineon Technologies India Pvt. Ltd.</w:t></w:r></w:p></w:tc><w:tc><w:tcPr><w:tcW w:w="4000" w:type="dxa"/></w:tcPr><w:p><w:pPr/><w:r><w:rPr/><w:t xml:space="preserve">Thirulakshmi, 11 MG Road</w:t></w:r></w:p></w:tc></w:tr></w:tbl><w:p><w:pPr><w:sectPr><w:pgSz w:orient="portrait" w:w="11905.511811023622" w:h="16837.79527559055"/><w:pgMar w:top="1440" w:right="1440" w:bottom="1440" w:left="1440" w:header="720" w:footer="720" w:gutter="0"/><w:cols w:num="1" w:space="720"/></w:sectPr></w:pPr></w:p><w:p/><w:p><w:pPr/><w:r><w:rPr><w:sz w:val="32"/><w:szCs w:val="32"/><w:b w:val="1"/><w:bCs w:val="1"/></w:rPr><w:t xml:space="preserve">Company: Infinito Auto Industries LLP</w:t></w:r></w:p><w:tbl><w:tblGrid><w:gridCol w:w="4000" w:type="dxa"/><w:gridCol w:w="4000" w:type="dxa"/></w:tblGrid><w:tblPr><w:tblStyle w:val="Fancy Table"/></w:tblPr><w:tr><w:trPr><w:trHeight w:val="900" w:hRule="atLeast"/></w:trPr><w:tc><w:tcPr><w:tcW w:w="4000" w:type="dxa"/><w:vAlign w:val="center"/></w:tcPr><w:p><w:pPr/><w:r><w:rPr><w:b w:val="1"/><w:bCs w:val="1"/></w:rPr><w:t xml:space="preserve">Company Details</w:t></w:r></w:p></w:tc><w:tc><w:tcPr><w:tcW w:w="4000" w:type="dxa"/><w:vAlign w:val="center"/></w:tcPr><w:p><w:pPr/><w:r><w:rPr><w:b w:val="1"/><w:bCs w:val="1"/></w:rPr><w:t xml:space="preserve">Company Contact Details</w:t></w:r></w:p></w:tc></w:tr><w:tr><w:trPr/><w:tc><w:tcPr><w:tcW w:w="4000" w:type="dxa"/></w:tcPr><w:p><w:pPr/><w:r><w:rPr/><w:t xml:space="preserve">Infinito Auto Industries LLP</w:t></w:r></w:p></w:tc><w:tc><w:tcPr><w:tcW w:w="4000" w:type="dxa"/></w:tcPr><w:p><w:pPr/><w:r><w:rPr/><w:t xml:space="preserve">14/2 Dunia, Near Rinki Chawkadi</w:t></w:r></w:p></w:tc></w:tr></w:tbl><w:p><w:pPr><w:sectPr><w:pgSz w:orient="portrait" w:w="11905.511811023622" w:h="16837.79527559055"/><w:pgMar w:top="1440" w:right="1440" w:bottom="1440" w:left="1440" w:header="720" w:footer="720" w:gutter="0"/><w:cols w:num="1" w:space="720"/></w:sectPr></w:pPr></w:p><w:p/><w:p><w:pPr/><w:r><w:rPr><w:sz w:val="32"/><w:szCs w:val="32"/><w:b w:val="1"/><w:bCs w:val="1"/></w:rPr><w:t xml:space="preserve">Company: Injectoplast Pvt. Ltd.</w:t></w:r></w:p><w:tbl><w:tblGrid><w:gridCol w:w="4000" w:type="dxa"/><w:gridCol w:w="4000" w:type="dxa"/></w:tblGrid><w:tblPr><w:tblStyle w:val="Fancy Table"/></w:tblPr><w:tr><w:trPr><w:trHeight w:val="900" w:hRule="atLeast"/></w:trPr><w:tc><w:tcPr><w:tcW w:w="4000" w:type="dxa"/><w:vAlign w:val="center"/></w:tcPr><w:p><w:pPr/><w:r><w:rPr><w:b w:val="1"/><w:bCs w:val="1"/></w:rPr><w:t xml:space="preserve">Company Details</w:t></w:r></w:p></w:tc><w:tc><w:tcPr><w:tcW w:w="4000" w:type="dxa"/><w:vAlign w:val="center"/></w:tcPr><w:p><w:pPr/><w:r><w:rPr><w:b w:val="1"/><w:bCs w:val="1"/></w:rPr><w:t xml:space="preserve">Company Contact Details</w:t></w:r></w:p></w:tc></w:tr><w:tr><w:trPr/><w:tc><w:tcPr><w:tcW w:w="4000" w:type="dxa"/></w:tcPr><w:p><w:pPr/><w:r><w:rPr/><w:t xml:space="preserve">Injectoplast Pvt. Ltd.</w:t></w:r></w:p></w:tc><w:tc><w:tcPr><w:tcW w:w="4000" w:type="dxa"/></w:tcPr><w:p><w:pPr/><w:r><w:rPr/><w:t xml:space="preserve">205, Leela Palace, 7/85 Tilak Nagar</w:t></w:r></w:p></w:tc></w:tr></w:tbl><w:p><w:pPr><w:sectPr><w:pgSz w:orient="portrait" w:w="11905.511811023622" w:h="16837.79527559055"/><w:pgMar w:top="1440" w:right="1440" w:bottom="1440" w:left="1440" w:header="720" w:footer="720" w:gutter="0"/><w:cols w:num="1" w:space="720"/></w:sectPr></w:pPr></w:p><w:p/><w:p><w:pPr/><w:r><w:rPr><w:sz w:val="32"/><w:szCs w:val="32"/><w:b w:val="1"/><w:bCs w:val="1"/></w:rPr><w:t xml:space="preserve">Company: Innova Rubbers Pvt. Ltd.</w:t></w:r></w:p><w:tbl><w:tblGrid><w:gridCol w:w="4000" w:type="dxa"/><w:gridCol w:w="4000" w:type="dxa"/></w:tblGrid><w:tblPr><w:tblStyle w:val="Fancy Table"/></w:tblPr><w:tr><w:trPr><w:trHeight w:val="900" w:hRule="atLeast"/></w:trPr><w:tc><w:tcPr><w:tcW w:w="4000" w:type="dxa"/><w:vAlign w:val="center"/></w:tcPr><w:p><w:pPr/><w:r><w:rPr><w:b w:val="1"/><w:bCs w:val="1"/></w:rPr><w:t xml:space="preserve">Company Details</w:t></w:r></w:p></w:tc><w:tc><w:tcPr><w:tcW w:w="4000" w:type="dxa"/><w:vAlign w:val="center"/></w:tcPr><w:p><w:pPr/><w:r><w:rPr><w:b w:val="1"/><w:bCs w:val="1"/></w:rPr><w:t xml:space="preserve">Company Contact Details</w:t></w:r></w:p></w:tc></w:tr><w:tr><w:trPr/><w:tc><w:tcPr><w:tcW w:w="4000" w:type="dxa"/></w:tcPr><w:p><w:pPr/><w:r><w:rPr/><w:t xml:space="preserve">Innova Rubbers Pvt. Ltd.</w:t></w:r></w:p></w:tc><w:tc><w:tcPr><w:tcW w:w="4000" w:type="dxa"/></w:tcPr><w:p><w:pPr/><w:r><w:rPr/><w:t xml:space="preserve">A 26/27, MIDC Ambad</w:t></w:r></w:p></w:tc></w:tr></w:tbl><w:p><w:pPr><w:sectPr><w:pgSz w:orient="portrait" w:w="11905.511811023622" w:h="16837.79527559055"/><w:pgMar w:top="1440" w:right="1440" w:bottom="1440" w:left="1440" w:header="720" w:footer="720" w:gutter="0"/><w:cols w:num="1" w:space="720"/></w:sectPr></w:pPr></w:p><w:p/><w:p><w:pPr/><w:r><w:rPr><w:sz w:val="32"/><w:szCs w:val="32"/><w:b w:val="1"/><w:bCs w:val="1"/></w:rPr><w:t xml:space="preserve">Company: Integrated Cadcam Solutions Pvt. Ltd.</w:t></w:r></w:p><w:tbl><w:tblGrid><w:gridCol w:w="4000" w:type="dxa"/><w:gridCol w:w="4000" w:type="dxa"/></w:tblGrid><w:tblPr><w:tblStyle w:val="Fancy Table"/></w:tblPr><w:tr><w:trPr><w:trHeight w:val="900" w:hRule="atLeast"/></w:trPr><w:tc><w:tcPr><w:tcW w:w="4000" w:type="dxa"/><w:vAlign w:val="center"/></w:tcPr><w:p><w:pPr/><w:r><w:rPr><w:b w:val="1"/><w:bCs w:val="1"/></w:rPr><w:t xml:space="preserve">Company Details</w:t></w:r></w:p></w:tc><w:tc><w:tcPr><w:tcW w:w="4000" w:type="dxa"/><w:vAlign w:val="center"/></w:tcPr><w:p><w:pPr/><w:r><w:rPr><w:b w:val="1"/><w:bCs w:val="1"/></w:rPr><w:t xml:space="preserve">Company Contact Details</w:t></w:r></w:p></w:tc></w:tr><w:tr><w:trPr/><w:tc><w:tcPr><w:tcW w:w="4000" w:type="dxa"/></w:tcPr><w:p><w:pPr/><w:r><w:rPr/><w:t xml:space="preserve">Integrated Cadcam Solutions Pvt. Ltd.</w:t></w:r></w:p></w:tc><w:tc><w:tcPr><w:tcW w:w="4000" w:type="dxa"/></w:tcPr><w:p><w:pPr/><w:r><w:rPr/><w:t xml:space="preserve">Plot No. A 149/3, TTC MIDC Khairane, Near Thane Belapur Road</w:t></w:r></w:p></w:tc></w:tr></w:tbl><w:p><w:pPr><w:sectPr><w:pgSz w:orient="portrait" w:w="11905.511811023622" w:h="16837.79527559055"/><w:pgMar w:top="1440" w:right="1440" w:bottom="1440" w:left="1440" w:header="720" w:footer="720" w:gutter="0"/><w:cols w:num="1" w:space="720"/></w:sectPr></w:pPr></w:p><w:p/><w:p><w:pPr/><w:r><w:rPr><w:sz w:val="32"/><w:szCs w:val="32"/><w:b w:val="1"/><w:bCs w:val="1"/></w:rPr><w:t xml:space="preserve">Company: Interface Microsystems</w:t></w:r></w:p><w:tbl><w:tblGrid><w:gridCol w:w="4000" w:type="dxa"/><w:gridCol w:w="4000" w:type="dxa"/></w:tblGrid><w:tblPr><w:tblStyle w:val="Fancy Table"/></w:tblPr><w:tr><w:trPr><w:trHeight w:val="900" w:hRule="atLeast"/></w:trPr><w:tc><w:tcPr><w:tcW w:w="4000" w:type="dxa"/><w:vAlign w:val="center"/></w:tcPr><w:p><w:pPr/><w:r><w:rPr><w:b w:val="1"/><w:bCs w:val="1"/></w:rPr><w:t xml:space="preserve">Company Details</w:t></w:r></w:p></w:tc><w:tc><w:tcPr><w:tcW w:w="4000" w:type="dxa"/><w:vAlign w:val="center"/></w:tcPr><w:p><w:pPr/><w:r><w:rPr><w:b w:val="1"/><w:bCs w:val="1"/></w:rPr><w:t xml:space="preserve">Company Contact Details</w:t></w:r></w:p></w:tc></w:tr><w:tr><w:trPr/><w:tc><w:tcPr><w:tcW w:w="4000" w:type="dxa"/></w:tcPr><w:p><w:pPr/><w:r><w:rPr/><w:t xml:space="preserve">Interface Microsystems</w:t></w:r></w:p></w:tc><w:tc><w:tcPr><w:tcW w:w="4000" w:type="dxa"/></w:tcPr><w:p><w:pPr/><w:r><w:rPr/><w:t xml:space="preserve">341-342, Udyog Vihar Phase II</w:t></w:r></w:p></w:tc></w:tr></w:tbl><w:p><w:pPr><w:sectPr><w:pgSz w:orient="portrait" w:w="11905.511811023622" w:h="16837.79527559055"/><w:pgMar w:top="1440" w:right="1440" w:bottom="1440" w:left="1440" w:header="720" w:footer="720" w:gutter="0"/><w:cols w:num="1" w:space="720"/></w:sectPr></w:pPr></w:p><w:p/><w:p><w:pPr/><w:r><w:rPr><w:sz w:val="32"/><w:szCs w:val="32"/><w:b w:val="1"/><w:bCs w:val="1"/></w:rPr><w:t xml:space="preserve">Company: Inteva Products India Automotive Pvt. Ltd.</w:t></w:r></w:p><w:tbl><w:tblGrid><w:gridCol w:w="4000" w:type="dxa"/><w:gridCol w:w="4000" w:type="dxa"/></w:tblGrid><w:tblPr><w:tblStyle w:val="Fancy Table"/></w:tblPr><w:tr><w:trPr><w:trHeight w:val="900" w:hRule="atLeast"/></w:trPr><w:tc><w:tcPr><w:tcW w:w="4000" w:type="dxa"/><w:vAlign w:val="center"/></w:tcPr><w:p><w:pPr/><w:r><w:rPr><w:b w:val="1"/><w:bCs w:val="1"/></w:rPr><w:t xml:space="preserve">Company Details</w:t></w:r></w:p></w:tc><w:tc><w:tcPr><w:tcW w:w="4000" w:type="dxa"/><w:vAlign w:val="center"/></w:tcPr><w:p><w:pPr/><w:r><w:rPr><w:b w:val="1"/><w:bCs w:val="1"/></w:rPr><w:t xml:space="preserve">Company Contact Details</w:t></w:r></w:p></w:tc></w:tr><w:tr><w:trPr/><w:tc><w:tcPr><w:tcW w:w="4000" w:type="dxa"/></w:tcPr><w:p><w:pPr/><w:r><w:rPr/><w:t xml:space="preserve">Inteva Products India Automotive Pvt. Ltd.</w:t></w:r></w:p></w:tc><w:tc><w:tcPr><w:tcW w:w="4000" w:type="dxa"/></w:tcPr><w:p><w:pPr/><w:r><w:rPr/><w:t xml:space="preserve">Manyata Embassy Business Park, N1 Block, 4th Floor, Outer Ring Road, Rachenahalli Village, K R Puram, Hobli, Nagawara</w:t></w:r></w:p></w:tc></w:tr></w:tbl><w:p><w:pPr><w:sectPr><w:pgSz w:orient="portrait" w:w="11905.511811023622" w:h="16837.79527559055"/><w:pgMar w:top="1440" w:right="1440" w:bottom="1440" w:left="1440" w:header="720" w:footer="720" w:gutter="0"/><w:cols w:num="1" w:space="720"/></w:sectPr></w:pPr></w:p><w:p/><w:p><w:pPr/><w:r><w:rPr><w:sz w:val="32"/><w:szCs w:val="32"/><w:b w:val="1"/><w:bCs w:val="1"/></w:rPr><w:t xml:space="preserve">Company: Investment & Precision Castings Ltd.</w:t></w:r></w:p><w:tbl><w:tblGrid><w:gridCol w:w="4000" w:type="dxa"/><w:gridCol w:w="4000" w:type="dxa"/></w:tblGrid><w:tblPr><w:tblStyle w:val="Fancy Table"/></w:tblPr><w:tr><w:trPr><w:trHeight w:val="900" w:hRule="atLeast"/></w:trPr><w:tc><w:tcPr><w:tcW w:w="4000" w:type="dxa"/><w:vAlign w:val="center"/></w:tcPr><w:p><w:pPr/><w:r><w:rPr><w:b w:val="1"/><w:bCs w:val="1"/></w:rPr><w:t xml:space="preserve">Company Details</w:t></w:r></w:p></w:tc><w:tc><w:tcPr><w:tcW w:w="4000" w:type="dxa"/><w:vAlign w:val="center"/></w:tcPr><w:p><w:pPr/><w:r><w:rPr><w:b w:val="1"/><w:bCs w:val="1"/></w:rPr><w:t xml:space="preserve">Company Contact Details</w:t></w:r></w:p></w:tc></w:tr><w:tr><w:trPr/><w:tc><w:tcPr><w:tcW w:w="4000" w:type="dxa"/></w:tcPr><w:p><w:pPr/><w:r><w:rPr/><w:t xml:space="preserve">Investment & Precision Castings Ltd.</w:t></w:r></w:p></w:tc><w:tc><w:tcPr><w:tcW w:w="4000" w:type="dxa"/></w:tcPr><w:p><w:pPr/><w:r><w:rPr/><w:t xml:space="preserve">Nari Road</w:t></w:r></w:p></w:tc></w:tr></w:tbl><w:p><w:pPr><w:sectPr><w:pgSz w:orient="portrait" w:w="11905.511811023622" w:h="16837.79527559055"/><w:pgMar w:top="1440" w:right="1440" w:bottom="1440" w:left="1440" w:header="720" w:footer="720" w:gutter="0"/><w:cols w:num="1" w:space="720"/></w:sectPr></w:pPr></w:p><w:p/><w:p><w:pPr/><w:r><w:rPr><w:sz w:val="32"/><w:szCs w:val="32"/><w:b w:val="1"/><w:bCs w:val="1"/></w:rPr><w:t xml:space="preserve">Company: IP Rings Ltd.</w:t></w:r></w:p><w:tbl><w:tblGrid><w:gridCol w:w="4000" w:type="dxa"/><w:gridCol w:w="4000" w:type="dxa"/></w:tblGrid><w:tblPr><w:tblStyle w:val="Fancy Table"/></w:tblPr><w:tr><w:trPr><w:trHeight w:val="900" w:hRule="atLeast"/></w:trPr><w:tc><w:tcPr><w:tcW w:w="4000" w:type="dxa"/><w:vAlign w:val="center"/></w:tcPr><w:p><w:pPr/><w:r><w:rPr><w:b w:val="1"/><w:bCs w:val="1"/></w:rPr><w:t xml:space="preserve">Company Details</w:t></w:r></w:p></w:tc><w:tc><w:tcPr><w:tcW w:w="4000" w:type="dxa"/><w:vAlign w:val="center"/></w:tcPr><w:p><w:pPr/><w:r><w:rPr><w:b w:val="1"/><w:bCs w:val="1"/></w:rPr><w:t xml:space="preserve">Company Contact Details</w:t></w:r></w:p></w:tc></w:tr><w:tr><w:trPr/><w:tc><w:tcPr><w:tcW w:w="4000" w:type="dxa"/></w:tcPr><w:p><w:pPr/><w:r><w:rPr/><w:t xml:space="preserve">IP Rings Ltd.</w:t></w:r></w:p></w:tc><w:tc><w:tcPr><w:tcW w:w="4000" w:type="dxa"/></w:tcPr><w:p><w:pPr/><w:r><w:rPr/><w:t xml:space="preserve">D11/12, Industrial Estate</w:t></w:r></w:p></w:tc></w:tr></w:tbl><w:p><w:pPr><w:sectPr><w:pgSz w:orient="portrait" w:w="11905.511811023622" w:h="16837.79527559055"/><w:pgMar w:top="1440" w:right="1440" w:bottom="1440" w:left="1440" w:header="720" w:footer="720" w:gutter="0"/><w:cols w:num="1" w:space="720"/></w:sectPr></w:pPr></w:p><w:p/><w:p><w:pPr/><w:r><w:rPr><w:sz w:val="32"/><w:szCs w:val="32"/><w:b w:val="1"/><w:bCs w:val="1"/></w:rPr><w:t xml:space="preserve">Company: IRC Supply Chain Solutions Limited</w:t></w:r></w:p><w:tbl><w:tblGrid><w:gridCol w:w="4000" w:type="dxa"/><w:gridCol w:w="4000" w:type="dxa"/></w:tblGrid><w:tblPr><w:tblStyle w:val="Fancy Table"/></w:tblPr><w:tr><w:trPr><w:trHeight w:val="900" w:hRule="atLeast"/></w:trPr><w:tc><w:tcPr><w:tcW w:w="4000" w:type="dxa"/><w:vAlign w:val="center"/></w:tcPr><w:p><w:pPr/><w:r><w:rPr><w:b w:val="1"/><w:bCs w:val="1"/></w:rPr><w:t xml:space="preserve">Company Details</w:t></w:r></w:p></w:tc><w:tc><w:tcPr><w:tcW w:w="4000" w:type="dxa"/><w:vAlign w:val="center"/></w:tcPr><w:p><w:pPr/><w:r><w:rPr><w:b w:val="1"/><w:bCs w:val="1"/></w:rPr><w:t xml:space="preserve">Company Contact Details</w:t></w:r></w:p></w:tc></w:tr><w:tr><w:trPr/><w:tc><w:tcPr><w:tcW w:w="4000" w:type="dxa"/></w:tcPr><w:p><w:pPr/><w:r><w:rPr/><w:t xml:space="preserve">IRC Supply Chain Solutions Limited</w:t></w:r></w:p></w:tc><w:tc><w:tcPr><w:tcW w:w="4000" w:type="dxa"/></w:tcPr><w:p><w:pPr/><w:r><w:rPr/><w:t xml:space="preserve">846, Joshi Road, Karol Bagh</w:t></w:r></w:p></w:tc></w:tr></w:tbl><w:p><w:pPr><w:sectPr><w:pgSz w:orient="portrait" w:w="11905.511811023622" w:h="16837.79527559055"/><w:pgMar w:top="1440" w:right="1440" w:bottom="1440" w:left="1440" w:header="720" w:footer="720" w:gutter="0"/><w:cols w:num="1" w:space="720"/></w:sectPr></w:pPr></w:p><w:p/><w:p><w:pPr/><w:r><w:rPr><w:sz w:val="32"/><w:szCs w:val="32"/><w:b w:val="1"/><w:bCs w:val="1"/></w:rPr><w:t xml:space="preserve">Company: J S Enterprises</w:t></w:r></w:p><w:tbl><w:tblGrid><w:gridCol w:w="4000" w:type="dxa"/><w:gridCol w:w="4000" w:type="dxa"/></w:tblGrid><w:tblPr><w:tblStyle w:val="Fancy Table"/></w:tblPr><w:tr><w:trPr><w:trHeight w:val="900" w:hRule="atLeast"/></w:trPr><w:tc><w:tcPr><w:tcW w:w="4000" w:type="dxa"/><w:vAlign w:val="center"/></w:tcPr><w:p><w:pPr/><w:r><w:rPr><w:b w:val="1"/><w:bCs w:val="1"/></w:rPr><w:t xml:space="preserve">Company Details</w:t></w:r></w:p></w:tc><w:tc><w:tcPr><w:tcW w:w="4000" w:type="dxa"/><w:vAlign w:val="center"/></w:tcPr><w:p><w:pPr/><w:r><w:rPr><w:b w:val="1"/><w:bCs w:val="1"/></w:rPr><w:t xml:space="preserve">Company Contact Details</w:t></w:r></w:p></w:tc></w:tr><w:tr><w:trPr/><w:tc><w:tcPr><w:tcW w:w="4000" w:type="dxa"/></w:tcPr><w:p><w:pPr/><w:r><w:rPr/><w:t xml:space="preserve">J S Enterprises</w:t></w:r></w:p></w:tc><w:tc><w:tcPr><w:tcW w:w="4000" w:type="dxa"/></w:tcPr><w:p><w:pPr/><w:r><w:rPr/><w:t xml:space="preserve">Plot No. 7, Sector 33, Behind Hero Honda Corp. Ltd.</w:t></w:r></w:p></w:tc></w:tr></w:tbl><w:p><w:pPr><w:sectPr><w:pgSz w:orient="portrait" w:w="11905.511811023622" w:h="16837.79527559055"/><w:pgMar w:top="1440" w:right="1440" w:bottom="1440" w:left="1440" w:header="720" w:footer="720" w:gutter="0"/><w:cols w:num="1" w:space="720"/></w:sectPr></w:pPr></w:p><w:p/><w:p><w:pPr/><w:r><w:rPr><w:sz w:val="32"/><w:szCs w:val="32"/><w:b w:val="1"/><w:bCs w:val="1"/></w:rPr><w:t xml:space="preserve">Company: J. K. Fenner (India) Ltd.</w:t></w:r></w:p><w:tbl><w:tblGrid><w:gridCol w:w="4000" w:type="dxa"/><w:gridCol w:w="4000" w:type="dxa"/></w:tblGrid><w:tblPr><w:tblStyle w:val="Fancy Table"/></w:tblPr><w:tr><w:trPr><w:trHeight w:val="900" w:hRule="atLeast"/></w:trPr><w:tc><w:tcPr><w:tcW w:w="4000" w:type="dxa"/><w:vAlign w:val="center"/></w:tcPr><w:p><w:pPr/><w:r><w:rPr><w:b w:val="1"/><w:bCs w:val="1"/></w:rPr><w:t xml:space="preserve">Company Details</w:t></w:r></w:p></w:tc><w:tc><w:tcPr><w:tcW w:w="4000" w:type="dxa"/><w:vAlign w:val="center"/></w:tcPr><w:p><w:pPr/><w:r><w:rPr><w:b w:val="1"/><w:bCs w:val="1"/></w:rPr><w:t xml:space="preserve">Company Contact Details</w:t></w:r></w:p></w:tc></w:tr><w:tr><w:trPr/><w:tc><w:tcPr><w:tcW w:w="4000" w:type="dxa"/></w:tcPr><w:p><w:pPr/><w:r><w:rPr/><w:t xml:space="preserve">J. K. Fenner (India) Ltd.</w:t></w:r></w:p></w:tc><w:tc><w:tcPr><w:tcW w:w="4000" w:type="dxa"/></w:tcPr><w:p><w:pPr/><w:r><w:rPr/><w:t xml:space="preserve">Khivraj Complex II, 5th Floor, 480, Anna Salai, Nandanam</w:t></w:r></w:p></w:tc></w:tr></w:tbl><w:p><w:pPr><w:sectPr><w:pgSz w:orient="portrait" w:w="11905.511811023622" w:h="16837.79527559055"/><w:pgMar w:top="1440" w:right="1440" w:bottom="1440" w:left="1440" w:header="720" w:footer="720" w:gutter="0"/><w:cols w:num="1" w:space="720"/></w:sectPr></w:pPr></w:p><w:p/><w:p><w:pPr/><w:r><w:rPr><w:sz w:val="32"/><w:szCs w:val="32"/><w:b w:val="1"/><w:bCs w:val="1"/></w:rPr><w:t xml:space="preserve">Company: Jaidarshan Indocraft Pvt. Ltd.</w:t></w:r></w:p><w:tbl><w:tblGrid><w:gridCol w:w="4000" w:type="dxa"/><w:gridCol w:w="4000" w:type="dxa"/></w:tblGrid><w:tblPr><w:tblStyle w:val="Fancy Table"/></w:tblPr><w:tr><w:trPr><w:trHeight w:val="900" w:hRule="atLeast"/></w:trPr><w:tc><w:tcPr><w:tcW w:w="4000" w:type="dxa"/><w:vAlign w:val="center"/></w:tcPr><w:p><w:pPr/><w:r><w:rPr><w:b w:val="1"/><w:bCs w:val="1"/></w:rPr><w:t xml:space="preserve">Company Details</w:t></w:r></w:p></w:tc><w:tc><w:tcPr><w:tcW w:w="4000" w:type="dxa"/><w:vAlign w:val="center"/></w:tcPr><w:p><w:pPr/><w:r><w:rPr><w:b w:val="1"/><w:bCs w:val="1"/></w:rPr><w:t xml:space="preserve">Company Contact Details</w:t></w:r></w:p></w:tc></w:tr><w:tr><w:trPr/><w:tc><w:tcPr><w:tcW w:w="4000" w:type="dxa"/></w:tcPr><w:p><w:pPr/><w:r><w:rPr/><w:t xml:space="preserve">Jaidarshan Indocraft Pvt. Ltd.</w:t></w:r></w:p></w:tc><w:tc><w:tcPr><w:tcW w:w="4000" w:type="dxa"/></w:tcPr><w:p><w:pPr/><w:r><w:rPr/><w:t xml:space="preserve">120, GVMM, Kathwada Road, Odhav</w:t></w:r></w:p></w:tc></w:tr></w:tbl><w:p><w:pPr><w:sectPr><w:pgSz w:orient="portrait" w:w="11905.511811023622" w:h="16837.79527559055"/><w:pgMar w:top="1440" w:right="1440" w:bottom="1440" w:left="1440" w:header="720" w:footer="720" w:gutter="0"/><w:cols w:num="1" w:space="720"/></w:sectPr></w:pPr></w:p><w:p/><w:p><w:pPr/><w:r><w:rPr><w:sz w:val="32"/><w:szCs w:val="32"/><w:b w:val="1"/><w:bCs w:val="1"/></w:rPr><w:t xml:space="preserve">Company: Jalex Turboflex</w:t></w:r></w:p><w:tbl><w:tblGrid><w:gridCol w:w="4000" w:type="dxa"/><w:gridCol w:w="4000" w:type="dxa"/></w:tblGrid><w:tblPr><w:tblStyle w:val="Fancy Table"/></w:tblPr><w:tr><w:trPr><w:trHeight w:val="900" w:hRule="atLeast"/></w:trPr><w:tc><w:tcPr><w:tcW w:w="4000" w:type="dxa"/><w:vAlign w:val="center"/></w:tcPr><w:p><w:pPr/><w:r><w:rPr><w:b w:val="1"/><w:bCs w:val="1"/></w:rPr><w:t xml:space="preserve">Company Details</w:t></w:r></w:p></w:tc><w:tc><w:tcPr><w:tcW w:w="4000" w:type="dxa"/><w:vAlign w:val="center"/></w:tcPr><w:p><w:pPr/><w:r><w:rPr><w:b w:val="1"/><w:bCs w:val="1"/></w:rPr><w:t xml:space="preserve">Company Contact Details</w:t></w:r></w:p></w:tc></w:tr><w:tr><w:trPr/><w:tc><w:tcPr><w:tcW w:w="4000" w:type="dxa"/></w:tcPr><w:p><w:pPr/><w:r><w:rPr/><w:t xml:space="preserve">Jalex Turboflex</w:t></w:r></w:p></w:tc><w:tc><w:tcPr><w:tcW w:w="4000" w:type="dxa"/></w:tcPr><w:p><w:pPr/><w:r><w:rPr/><w:t xml:space="preserve">23/7, 23rd Milestone, Main Mathura Road, Near JCB, Ballabgarh</w:t></w:r></w:p></w:tc></w:tr></w:tbl><w:p><w:pPr><w:sectPr><w:pgSz w:orient="portrait" w:w="11905.511811023622" w:h="16837.79527559055"/><w:pgMar w:top="1440" w:right="1440" w:bottom="1440" w:left="1440" w:header="720" w:footer="720" w:gutter="0"/><w:cols w:num="1" w:space="720"/></w:sectPr></w:pPr></w:p><w:p/><w:p><w:pPr/><w:r><w:rPr><w:sz w:val="32"/><w:szCs w:val="32"/><w:b w:val="1"/><w:bCs w:val="1"/></w:rPr><w:t xml:space="preserve">Company: Jamna Auto Industries Ltd.</w:t></w:r></w:p><w:tbl><w:tblGrid><w:gridCol w:w="4000" w:type="dxa"/><w:gridCol w:w="4000" w:type="dxa"/></w:tblGrid><w:tblPr><w:tblStyle w:val="Fancy Table"/></w:tblPr><w:tr><w:trPr><w:trHeight w:val="900" w:hRule="atLeast"/></w:trPr><w:tc><w:tcPr><w:tcW w:w="4000" w:type="dxa"/><w:vAlign w:val="center"/></w:tcPr><w:p><w:pPr/><w:r><w:rPr><w:b w:val="1"/><w:bCs w:val="1"/></w:rPr><w:t xml:space="preserve">Company Details</w:t></w:r></w:p></w:tc><w:tc><w:tcPr><w:tcW w:w="4000" w:type="dxa"/><w:vAlign w:val="center"/></w:tcPr><w:p><w:pPr/><w:r><w:rPr><w:b w:val="1"/><w:bCs w:val="1"/></w:rPr><w:t xml:space="preserve">Company Contact Details</w:t></w:r></w:p></w:tc></w:tr><w:tr><w:trPr/><w:tc><w:tcPr><w:tcW w:w="4000" w:type="dxa"/></w:tcPr><w:p><w:pPr/><w:r><w:rPr/><w:t xml:space="preserve">Jamna Auto Industries Ltd.</w:t></w:r></w:p></w:tc><w:tc><w:tcPr><w:tcW w:w="4000" w:type="dxa"/></w:tcPr><w:p><w:pPr/><w:r><w:rPr/><w:t xml:space="preserve">2, Park Lane, Kishangarh, Vasant Kunj</w:t></w:r></w:p></w:tc></w:tr></w:tbl><w:p><w:pPr><w:sectPr><w:pgSz w:orient="portrait" w:w="11905.511811023622" w:h="16837.79527559055"/><w:pgMar w:top="1440" w:right="1440" w:bottom="1440" w:left="1440" w:header="720" w:footer="720" w:gutter="0"/><w:cols w:num="1" w:space="720"/></w:sectPr></w:pPr></w:p><w:p/><w:p><w:pPr/><w:r><w:rPr><w:sz w:val="32"/><w:szCs w:val="32"/><w:b w:val="1"/><w:bCs w:val="1"/></w:rPr><w:t xml:space="preserve">Company: Jay Bharat Maruti Ltd.</w:t></w:r></w:p><w:tbl><w:tblGrid><w:gridCol w:w="4000" w:type="dxa"/><w:gridCol w:w="4000" w:type="dxa"/></w:tblGrid><w:tblPr><w:tblStyle w:val="Fancy Table"/></w:tblPr><w:tr><w:trPr><w:trHeight w:val="900" w:hRule="atLeast"/></w:trPr><w:tc><w:tcPr><w:tcW w:w="4000" w:type="dxa"/><w:vAlign w:val="center"/></w:tcPr><w:p><w:pPr/><w:r><w:rPr><w:b w:val="1"/><w:bCs w:val="1"/></w:rPr><w:t xml:space="preserve">Company Details</w:t></w:r></w:p></w:tc><w:tc><w:tcPr><w:tcW w:w="4000" w:type="dxa"/><w:vAlign w:val="center"/></w:tcPr><w:p><w:pPr/><w:r><w:rPr><w:b w:val="1"/><w:bCs w:val="1"/></w:rPr><w:t xml:space="preserve">Company Contact Details</w:t></w:r></w:p></w:tc></w:tr><w:tr><w:trPr/><w:tc><w:tcPr><w:tcW w:w="4000" w:type="dxa"/></w:tcPr><w:p><w:pPr/><w:r><w:rPr/><w:t xml:space="preserve">Jay Bharat Maruti Ltd.</w:t></w:r></w:p></w:tc><w:tc><w:tcPr><w:tcW w:w="4000" w:type="dxa"/></w:tcPr><w:p><w:pPr/><w:r><w:rPr/><w:t xml:space="preserve">Plot No. 9 , Institutional Area, Sector 44</w:t></w:r></w:p></w:tc></w:tr></w:tbl><w:p><w:pPr><w:sectPr><w:pgSz w:orient="portrait" w:w="11905.511811023622" w:h="16837.79527559055"/><w:pgMar w:top="1440" w:right="1440" w:bottom="1440" w:left="1440" w:header="720" w:footer="720" w:gutter="0"/><w:cols w:num="1" w:space="720"/></w:sectPr></w:pPr></w:p><w:p/><w:p><w:pPr/><w:r><w:rPr><w:sz w:val="32"/><w:szCs w:val="32"/><w:b w:val="1"/><w:bCs w:val="1"/></w:rPr><w:t xml:space="preserve">Company: Jay Switches India Pvt. Ltd.</w:t></w:r></w:p><w:tbl><w:tblGrid><w:gridCol w:w="4000" w:type="dxa"/><w:gridCol w:w="4000" w:type="dxa"/></w:tblGrid><w:tblPr><w:tblStyle w:val="Fancy Table"/></w:tblPr><w:tr><w:trPr><w:trHeight w:val="900" w:hRule="atLeast"/></w:trPr><w:tc><w:tcPr><w:tcW w:w="4000" w:type="dxa"/><w:vAlign w:val="center"/></w:tcPr><w:p><w:pPr/><w:r><w:rPr><w:b w:val="1"/><w:bCs w:val="1"/></w:rPr><w:t xml:space="preserve">Company Details</w:t></w:r></w:p></w:tc><w:tc><w:tcPr><w:tcW w:w="4000" w:type="dxa"/><w:vAlign w:val="center"/></w:tcPr><w:p><w:pPr/><w:r><w:rPr><w:b w:val="1"/><w:bCs w:val="1"/></w:rPr><w:t xml:space="preserve">Company Contact Details</w:t></w:r></w:p></w:tc></w:tr><w:tr><w:trPr/><w:tc><w:tcPr><w:tcW w:w="4000" w:type="dxa"/></w:tcPr><w:p><w:pPr/><w:r><w:rPr/><w:t xml:space="preserve">Jay Switches India Pvt. Ltd.</w:t></w:r></w:p></w:tc><w:tc><w:tcPr><w:tcW w:w="4000" w:type="dxa"/></w:tcPr><w:p><w:pPr/><w:r><w:rPr/><w:t xml:space="preserve">Plot No. 407</w:t></w:r></w:p></w:tc></w:tr></w:tbl><w:p><w:pPr><w:sectPr><w:pgSz w:orient="portrait" w:w="11905.511811023622" w:h="16837.79527559055"/><w:pgMar w:top="1440" w:right="1440" w:bottom="1440" w:left="1440" w:header="720" w:footer="720" w:gutter="0"/><w:cols w:num="1" w:space="720"/></w:sectPr></w:pPr></w:p><w:p/><w:p><w:pPr/><w:r><w:rPr><w:sz w:val="32"/><w:szCs w:val="32"/><w:b w:val="1"/><w:bCs w:val="1"/></w:rPr><w:t xml:space="preserve">Company: Jay Ushin Ltd.</w:t></w:r></w:p><w:tbl><w:tblGrid><w:gridCol w:w="4000" w:type="dxa"/><w:gridCol w:w="4000" w:type="dxa"/></w:tblGrid><w:tblPr><w:tblStyle w:val="Fancy Table"/></w:tblPr><w:tr><w:trPr><w:trHeight w:val="900" w:hRule="atLeast"/></w:trPr><w:tc><w:tcPr><w:tcW w:w="4000" w:type="dxa"/><w:vAlign w:val="center"/></w:tcPr><w:p><w:pPr/><w:r><w:rPr><w:b w:val="1"/><w:bCs w:val="1"/></w:rPr><w:t xml:space="preserve">Company Details</w:t></w:r></w:p></w:tc><w:tc><w:tcPr><w:tcW w:w="4000" w:type="dxa"/><w:vAlign w:val="center"/></w:tcPr><w:p><w:pPr/><w:r><w:rPr><w:b w:val="1"/><w:bCs w:val="1"/></w:rPr><w:t xml:space="preserve">Company Contact Details</w:t></w:r></w:p></w:tc></w:tr><w:tr><w:trPr/><w:tc><w:tcPr><w:tcW w:w="4000" w:type="dxa"/></w:tcPr><w:p><w:pPr/><w:r><w:rPr/><w:t xml:space="preserve">Jay Ushin Ltd.</w:t></w:r></w:p></w:tc><w:tc><w:tcPr><w:tcW w:w="4000" w:type="dxa"/></w:tcPr><w:p><w:pPr/><w:r><w:rPr/><w:t xml:space="preserve">GP 14, HSIDC, Sector 18, Industrial Estate</w:t></w:r></w:p></w:tc></w:tr></w:tbl><w:p><w:pPr><w:sectPr><w:pgSz w:orient="portrait" w:w="11905.511811023622" w:h="16837.79527559055"/><w:pgMar w:top="1440" w:right="1440" w:bottom="1440" w:left="1440" w:header="720" w:footer="720" w:gutter="0"/><w:cols w:num="1" w:space="720"/></w:sectPr></w:pPr></w:p><w:p/><w:p><w:pPr/><w:r><w:rPr><w:sz w:val="32"/><w:szCs w:val="32"/><w:b w:val="1"/><w:bCs w:val="1"/></w:rPr><w:t xml:space="preserve">Company: Jaya Hind Industries Pvt. Ltd.</w:t></w:r></w:p><w:tbl><w:tblGrid><w:gridCol w:w="4000" w:type="dxa"/><w:gridCol w:w="4000" w:type="dxa"/></w:tblGrid><w:tblPr><w:tblStyle w:val="Fancy Table"/></w:tblPr><w:tr><w:trPr><w:trHeight w:val="900" w:hRule="atLeast"/></w:trPr><w:tc><w:tcPr><w:tcW w:w="4000" w:type="dxa"/><w:vAlign w:val="center"/></w:tcPr><w:p><w:pPr/><w:r><w:rPr><w:b w:val="1"/><w:bCs w:val="1"/></w:rPr><w:t xml:space="preserve">Company Details</w:t></w:r></w:p></w:tc><w:tc><w:tcPr><w:tcW w:w="4000" w:type="dxa"/><w:vAlign w:val="center"/></w:tcPr><w:p><w:pPr/><w:r><w:rPr><w:b w:val="1"/><w:bCs w:val="1"/></w:rPr><w:t xml:space="preserve">Company Contact Details</w:t></w:r></w:p></w:tc></w:tr><w:tr><w:trPr/><w:tc><w:tcPr><w:tcW w:w="4000" w:type="dxa"/></w:tcPr><w:p><w:pPr/><w:r><w:rPr/><w:t xml:space="preserve">Jaya Hind Industries Pvt. Ltd.</w:t></w:r></w:p></w:tc><w:tc><w:tcPr><w:tcW w:w="4000" w:type="dxa"/></w:tcPr><w:p><w:pPr/><w:r><w:rPr/><w:t xml:space="preserve">Pune-Mumbai Road, Akurdi</w:t></w:r></w:p></w:tc></w:tr></w:tbl><w:p><w:pPr><w:sectPr><w:pgSz w:orient="portrait" w:w="11905.511811023622" w:h="16837.79527559055"/><w:pgMar w:top="1440" w:right="1440" w:bottom="1440" w:left="1440" w:header="720" w:footer="720" w:gutter="0"/><w:cols w:num="1" w:space="720"/></w:sectPr></w:pPr></w:p><w:p/><w:p><w:pPr/><w:r><w:rPr><w:sz w:val="32"/><w:szCs w:val="32"/><w:b w:val="1"/><w:bCs w:val="1"/></w:rPr><w:t xml:space="preserve">Company: Jayashree Polymers Pvt. Ltd.</w:t></w:r></w:p><w:tbl><w:tblGrid><w:gridCol w:w="4000" w:type="dxa"/><w:gridCol w:w="4000" w:type="dxa"/></w:tblGrid><w:tblPr><w:tblStyle w:val="Fancy Table"/></w:tblPr><w:tr><w:trPr><w:trHeight w:val="900" w:hRule="atLeast"/></w:trPr><w:tc><w:tcPr><w:tcW w:w="4000" w:type="dxa"/><w:vAlign w:val="center"/></w:tcPr><w:p><w:pPr/><w:r><w:rPr><w:b w:val="1"/><w:bCs w:val="1"/></w:rPr><w:t xml:space="preserve">Company Details</w:t></w:r></w:p></w:tc><w:tc><w:tcPr><w:tcW w:w="4000" w:type="dxa"/><w:vAlign w:val="center"/></w:tcPr><w:p><w:pPr/><w:r><w:rPr><w:b w:val="1"/><w:bCs w:val="1"/></w:rPr><w:t xml:space="preserve">Company Contact Details</w:t></w:r></w:p></w:tc></w:tr><w:tr><w:trPr/><w:tc><w:tcPr><w:tcW w:w="4000" w:type="dxa"/></w:tcPr><w:p><w:pPr/><w:r><w:rPr/><w:t xml:space="preserve">Jayashree Polymers Pvt. Ltd.</w:t></w:r></w:p></w:tc><w:tc><w:tcPr><w:tcW w:w="4000" w:type="dxa"/></w:tcPr><w:p><w:pPr/><w:r><w:rPr/><w:t xml:space="preserve">21/4, D 1 Block</w:t></w:r></w:p></w:tc></w:tr></w:tbl><w:p><w:pPr><w:sectPr><w:pgSz w:orient="portrait" w:w="11905.511811023622" w:h="16837.79527559055"/><w:pgMar w:top="1440" w:right="1440" w:bottom="1440" w:left="1440" w:header="720" w:footer="720" w:gutter="0"/><w:cols w:num="1" w:space="720"/></w:sectPr></w:pPr></w:p><w:p/><w:p><w:pPr/><w:r><w:rPr><w:sz w:val="32"/><w:szCs w:val="32"/><w:b w:val="1"/><w:bCs w:val="1"/></w:rPr><w:t xml:space="preserve">Company: Jayem Auto Industries Pvt. Ltd.</w:t></w:r></w:p><w:tbl><w:tblGrid><w:gridCol w:w="4000" w:type="dxa"/><w:gridCol w:w="4000" w:type="dxa"/></w:tblGrid><w:tblPr><w:tblStyle w:val="Fancy Table"/></w:tblPr><w:tr><w:trPr><w:trHeight w:val="900" w:hRule="atLeast"/></w:trPr><w:tc><w:tcPr><w:tcW w:w="4000" w:type="dxa"/><w:vAlign w:val="center"/></w:tcPr><w:p><w:pPr/><w:r><w:rPr><w:b w:val="1"/><w:bCs w:val="1"/></w:rPr><w:t xml:space="preserve">Company Details</w:t></w:r></w:p></w:tc><w:tc><w:tcPr><w:tcW w:w="4000" w:type="dxa"/><w:vAlign w:val="center"/></w:tcPr><w:p><w:pPr/><w:r><w:rPr><w:b w:val="1"/><w:bCs w:val="1"/></w:rPr><w:t xml:space="preserve">Company Contact Details</w:t></w:r></w:p></w:tc></w:tr><w:tr><w:trPr/><w:tc><w:tcPr><w:tcW w:w="4000" w:type="dxa"/></w:tcPr><w:p><w:pPr/><w:r><w:rPr/><w:t xml:space="preserve">Jayem Auto Industries Pvt. Ltd.</w:t></w:r></w:p></w:tc><w:tc><w:tcPr><w:tcW w:w="4000" w:type="dxa"/></w:tcPr><w:p><w:pPr/><w:r><w:rPr/><w:t xml:space="preserve">Plot No. 42, Sector 6</w:t></w:r></w:p></w:tc></w:tr></w:tbl><w:p><w:pPr><w:sectPr><w:pgSz w:orient="portrait" w:w="11905.511811023622" w:h="16837.79527559055"/><w:pgMar w:top="1440" w:right="1440" w:bottom="1440" w:left="1440" w:header="720" w:footer="720" w:gutter="0"/><w:cols w:num="1" w:space="720"/></w:sectPr></w:pPr></w:p><w:p/><w:p><w:pPr/><w:r><w:rPr><w:sz w:val="32"/><w:szCs w:val="32"/><w:b w:val="1"/><w:bCs w:val="1"/></w:rPr><w:t xml:space="preserve">Company: JBM Auto Ltd.</w:t></w:r></w:p><w:tbl><w:tblGrid><w:gridCol w:w="4000" w:type="dxa"/><w:gridCol w:w="4000" w:type="dxa"/></w:tblGrid><w:tblPr><w:tblStyle w:val="Fancy Table"/></w:tblPr><w:tr><w:trPr><w:trHeight w:val="900" w:hRule="atLeast"/></w:trPr><w:tc><w:tcPr><w:tcW w:w="4000" w:type="dxa"/><w:vAlign w:val="center"/></w:tcPr><w:p><w:pPr/><w:r><w:rPr><w:b w:val="1"/><w:bCs w:val="1"/></w:rPr><w:t xml:space="preserve">Company Details</w:t></w:r></w:p></w:tc><w:tc><w:tcPr><w:tcW w:w="4000" w:type="dxa"/><w:vAlign w:val="center"/></w:tcPr><w:p><w:pPr/><w:r><w:rPr><w:b w:val="1"/><w:bCs w:val="1"/></w:rPr><w:t xml:space="preserve">Company Contact Details</w:t></w:r></w:p></w:tc></w:tr><w:tr><w:trPr/><w:tc><w:tcPr><w:tcW w:w="4000" w:type="dxa"/></w:tcPr><w:p><w:pPr/><w:r><w:rPr/><w:t xml:space="preserve">JBM Auto Ltd.</w:t></w:r></w:p></w:tc><w:tc><w:tcPr><w:tcW w:w="4000" w:type="dxa"/></w:tcPr><w:p><w:pPr/><w:r><w:rPr/><w:t xml:space="preserve">Plot No. 9, Sector 44</w:t></w:r></w:p></w:tc></w:tr></w:tbl><w:p><w:pPr><w:sectPr><w:pgSz w:orient="portrait" w:w="11905.511811023622" w:h="16837.79527559055"/><w:pgMar w:top="1440" w:right="1440" w:bottom="1440" w:left="1440" w:header="720" w:footer="720" w:gutter="0"/><w:cols w:num="1" w:space="720"/></w:sectPr></w:pPr></w:p><w:p/><w:p><w:pPr/><w:r><w:rPr><w:sz w:val="32"/><w:szCs w:val="32"/><w:b w:val="1"/><w:bCs w:val="1"/></w:rPr><w:t xml:space="preserve">Company: Jidoka Technologies Pvt. Ltd.</w:t></w:r></w:p><w:tbl><w:tblGrid><w:gridCol w:w="4000" w:type="dxa"/><w:gridCol w:w="4000" w:type="dxa"/></w:tblGrid><w:tblPr><w:tblStyle w:val="Fancy Table"/></w:tblPr><w:tr><w:trPr><w:trHeight w:val="900" w:hRule="atLeast"/></w:trPr><w:tc><w:tcPr><w:tcW w:w="4000" w:type="dxa"/><w:vAlign w:val="center"/></w:tcPr><w:p><w:pPr/><w:r><w:rPr><w:b w:val="1"/><w:bCs w:val="1"/></w:rPr><w:t xml:space="preserve">Company Details</w:t></w:r></w:p></w:tc><w:tc><w:tcPr><w:tcW w:w="4000" w:type="dxa"/><w:vAlign w:val="center"/></w:tcPr><w:p><w:pPr/><w:r><w:rPr><w:b w:val="1"/><w:bCs w:val="1"/></w:rPr><w:t xml:space="preserve">Company Contact Details</w:t></w:r></w:p></w:tc></w:tr><w:tr><w:trPr/><w:tc><w:tcPr><w:tcW w:w="4000" w:type="dxa"/></w:tcPr><w:p><w:pPr/><w:r><w:rPr/><w:t xml:space="preserve">Jidoka Technologies Pvt. Ltd.</w:t></w:r></w:p></w:tc><w:tc><w:tcPr><w:tcW w:w="4000" w:type="dxa"/></w:tcPr><w:p><w:pPr/><w:r><w:rPr/><w:t xml:space="preserve">31A/23, Ambattur Industrial Estate, North Phase</w:t></w:r></w:p></w:tc></w:tr></w:tbl><w:p><w:pPr><w:sectPr><w:pgSz w:orient="portrait" w:w="11905.511811023622" w:h="16837.79527559055"/><w:pgMar w:top="1440" w:right="1440" w:bottom="1440" w:left="1440" w:header="720" w:footer="720" w:gutter="0"/><w:cols w:num="1" w:space="720"/></w:sectPr></w:pPr></w:p><w:p/><w:p><w:pPr/><w:r><w:rPr><w:sz w:val="32"/><w:szCs w:val="32"/><w:b w:val="1"/><w:bCs w:val="1"/></w:rPr><w:t xml:space="preserve">Company: JJG Machining Pvt. Ltd.</w:t></w:r></w:p><w:tbl><w:tblGrid><w:gridCol w:w="4000" w:type="dxa"/><w:gridCol w:w="4000" w:type="dxa"/></w:tblGrid><w:tblPr><w:tblStyle w:val="Fancy Table"/></w:tblPr><w:tr><w:trPr><w:trHeight w:val="900" w:hRule="atLeast"/></w:trPr><w:tc><w:tcPr><w:tcW w:w="4000" w:type="dxa"/><w:vAlign w:val="center"/></w:tcPr><w:p><w:pPr/><w:r><w:rPr><w:b w:val="1"/><w:bCs w:val="1"/></w:rPr><w:t xml:space="preserve">Company Details</w:t></w:r></w:p></w:tc><w:tc><w:tcPr><w:tcW w:w="4000" w:type="dxa"/><w:vAlign w:val="center"/></w:tcPr><w:p><w:pPr/><w:r><w:rPr><w:b w:val="1"/><w:bCs w:val="1"/></w:rPr><w:t xml:space="preserve">Company Contact Details</w:t></w:r></w:p></w:tc></w:tr><w:tr><w:trPr/><w:tc><w:tcPr><w:tcW w:w="4000" w:type="dxa"/></w:tcPr><w:p><w:pPr/><w:r><w:rPr/><w:t xml:space="preserve">JJG Machining Pvt. Ltd.</w:t></w:r></w:p></w:tc><w:tc><w:tcPr><w:tcW w:w="4000" w:type="dxa"/></w:tcPr><w:p><w:pPr/><w:r><w:rPr/><w:t xml:space="preserve">Plot No. 107, Bommasandra, 4th Phase, KIADB Industrial Area</w:t></w:r></w:p></w:tc></w:tr></w:tbl><w:p><w:pPr><w:sectPr><w:pgSz w:orient="portrait" w:w="11905.511811023622" w:h="16837.79527559055"/><w:pgMar w:top="1440" w:right="1440" w:bottom="1440" w:left="1440" w:header="720" w:footer="720" w:gutter="0"/><w:cols w:num="1" w:space="720"/></w:sectPr></w:pPr></w:p><w:p/><w:p><w:pPr/><w:r><w:rPr><w:sz w:val="32"/><w:szCs w:val="32"/><w:b w:val="1"/><w:bCs w:val="1"/></w:rPr><w:t xml:space="preserve">Company: JM Frictech India Pvt. Ltd.</w:t></w:r></w:p><w:tbl><w:tblGrid><w:gridCol w:w="4000" w:type="dxa"/><w:gridCol w:w="4000" w:type="dxa"/></w:tblGrid><w:tblPr><w:tblStyle w:val="Fancy Table"/></w:tblPr><w:tr><w:trPr><w:trHeight w:val="900" w:hRule="atLeast"/></w:trPr><w:tc><w:tcPr><w:tcW w:w="4000" w:type="dxa"/><w:vAlign w:val="center"/></w:tcPr><w:p><w:pPr/><w:r><w:rPr><w:b w:val="1"/><w:bCs w:val="1"/></w:rPr><w:t xml:space="preserve">Company Details</w:t></w:r></w:p></w:tc><w:tc><w:tcPr><w:tcW w:w="4000" w:type="dxa"/><w:vAlign w:val="center"/></w:tcPr><w:p><w:pPr/><w:r><w:rPr><w:b w:val="1"/><w:bCs w:val="1"/></w:rPr><w:t xml:space="preserve">Company Contact Details</w:t></w:r></w:p></w:tc></w:tr><w:tr><w:trPr/><w:tc><w:tcPr><w:tcW w:w="4000" w:type="dxa"/></w:tcPr><w:p><w:pPr/><w:r><w:rPr/><w:t xml:space="preserve">JM Frictech India Pvt. Ltd.</w:t></w:r></w:p></w:tc><w:tc><w:tcPr><w:tcW w:w="4000" w:type="dxa"/></w:tcPr><w:p><w:pPr/><w:r><w:rPr/><w:t xml:space="preserve">G 27, SIPCOT Industrial Park, Irungattukottai, Kattrambakkam Village, Sriperumbur Taluk</w:t></w:r></w:p></w:tc></w:tr></w:tbl><w:p><w:pPr><w:sectPr><w:pgSz w:orient="portrait" w:w="11905.511811023622" w:h="16837.79527559055"/><w:pgMar w:top="1440" w:right="1440" w:bottom="1440" w:left="1440" w:header="720" w:footer="720" w:gutter="0"/><w:cols w:num="1" w:space="720"/></w:sectPr></w:pPr></w:p><w:p/><w:p><w:pPr/><w:r><w:rPr><w:sz w:val="32"/><w:szCs w:val="32"/><w:b w:val="1"/><w:bCs w:val="1"/></w:rPr><w:t xml:space="preserve">Company: JMD Engineering</w:t></w:r></w:p><w:tbl><w:tblGrid><w:gridCol w:w="4000" w:type="dxa"/><w:gridCol w:w="4000" w:type="dxa"/></w:tblGrid><w:tblPr><w:tblStyle w:val="Fancy Table"/></w:tblPr><w:tr><w:trPr><w:trHeight w:val="900" w:hRule="atLeast"/></w:trPr><w:tc><w:tcPr><w:tcW w:w="4000" w:type="dxa"/><w:vAlign w:val="center"/></w:tcPr><w:p><w:pPr/><w:r><w:rPr><w:b w:val="1"/><w:bCs w:val="1"/></w:rPr><w:t xml:space="preserve">Company Details</w:t></w:r></w:p></w:tc><w:tc><w:tcPr><w:tcW w:w="4000" w:type="dxa"/><w:vAlign w:val="center"/></w:tcPr><w:p><w:pPr/><w:r><w:rPr><w:b w:val="1"/><w:bCs w:val="1"/></w:rPr><w:t xml:space="preserve">Company Contact Details</w:t></w:r></w:p></w:tc></w:tr><w:tr><w:trPr/><w:tc><w:tcPr><w:tcW w:w="4000" w:type="dxa"/></w:tcPr><w:p><w:pPr/><w:r><w:rPr/><w:t xml:space="preserve">JMD Engineering</w:t></w:r></w:p></w:tc><w:tc><w:tcPr><w:tcW w:w="4000" w:type="dxa"/></w:tcPr><w:p><w:pPr/><w:r><w:rPr/><w:t xml:space="preserve">Gat No 42, Ghotawade-Honjewadi Road, At Post: Ghotawade, Taluka Munshi</w:t></w:r></w:p></w:tc></w:tr></w:tbl><w:p><w:pPr><w:sectPr><w:pgSz w:orient="portrait" w:w="11905.511811023622" w:h="16837.79527559055"/><w:pgMar w:top="1440" w:right="1440" w:bottom="1440" w:left="1440" w:header="720" w:footer="720" w:gutter="0"/><w:cols w:num="1" w:space="720"/></w:sectPr></w:pPr></w:p><w:p/><w:p><w:pPr/><w:r><w:rPr><w:sz w:val="32"/><w:szCs w:val="32"/><w:b w:val="1"/><w:bCs w:val="1"/></w:rPr><w:t xml:space="preserve">Company: Johnson Electric Pvt. Ltd.</w:t></w:r></w:p><w:tbl><w:tblGrid><w:gridCol w:w="4000" w:type="dxa"/><w:gridCol w:w="4000" w:type="dxa"/></w:tblGrid><w:tblPr><w:tblStyle w:val="Fancy Table"/></w:tblPr><w:tr><w:trPr><w:trHeight w:val="900" w:hRule="atLeast"/></w:trPr><w:tc><w:tcPr><w:tcW w:w="4000" w:type="dxa"/><w:vAlign w:val="center"/></w:tcPr><w:p><w:pPr/><w:r><w:rPr><w:b w:val="1"/><w:bCs w:val="1"/></w:rPr><w:t xml:space="preserve">Company Details</w:t></w:r></w:p></w:tc><w:tc><w:tcPr><w:tcW w:w="4000" w:type="dxa"/><w:vAlign w:val="center"/></w:tcPr><w:p><w:pPr/><w:r><w:rPr><w:b w:val="1"/><w:bCs w:val="1"/></w:rPr><w:t xml:space="preserve">Company Contact Details</w:t></w:r></w:p></w:tc></w:tr><w:tr><w:trPr/><w:tc><w:tcPr><w:tcW w:w="4000" w:type="dxa"/></w:tcPr><w:p><w:pPr/><w:r><w:rPr/><w:t xml:space="preserve">Johnson Electric Pvt. Ltd.</w:t></w:r></w:p></w:tc><w:tc><w:tcPr><w:tcW w:w="4000" w:type="dxa"/></w:tcPr><w:p><w:pPr/><w:r><w:rPr/><w:t xml:space="preserve">Survey No. 88 & 90 (Part), Meeur Thankgal Road, Madavillagam Village, Thirumazhisai Thiruvallur Dist., Poonamallee Taluk</w:t></w:r></w:p></w:tc></w:tr></w:tbl><w:p><w:pPr><w:sectPr><w:pgSz w:orient="portrait" w:w="11905.511811023622" w:h="16837.79527559055"/><w:pgMar w:top="1440" w:right="1440" w:bottom="1440" w:left="1440" w:header="720" w:footer="720" w:gutter="0"/><w:cols w:num="1" w:space="720"/></w:sectPr></w:pPr></w:p><w:p/><w:p><w:pPr/><w:r><w:rPr><w:sz w:val="32"/><w:szCs w:val="32"/><w:b w:val="1"/><w:bCs w:val="1"/></w:rPr><w:t xml:space="preserve">Company: Joyson Anand Abhishek Safety Systems Pvt. Ltd.</w:t></w:r></w:p><w:tbl><w:tblGrid><w:gridCol w:w="4000" w:type="dxa"/><w:gridCol w:w="4000" w:type="dxa"/></w:tblGrid><w:tblPr><w:tblStyle w:val="Fancy Table"/></w:tblPr><w:tr><w:trPr><w:trHeight w:val="900" w:hRule="atLeast"/></w:trPr><w:tc><w:tcPr><w:tcW w:w="4000" w:type="dxa"/><w:vAlign w:val="center"/></w:tcPr><w:p><w:pPr/><w:r><w:rPr><w:b w:val="1"/><w:bCs w:val="1"/></w:rPr><w:t xml:space="preserve">Company Details</w:t></w:r></w:p></w:tc><w:tc><w:tcPr><w:tcW w:w="4000" w:type="dxa"/><w:vAlign w:val="center"/></w:tcPr><w:p><w:pPr/><w:r><w:rPr><w:b w:val="1"/><w:bCs w:val="1"/></w:rPr><w:t xml:space="preserve">Company Contact Details</w:t></w:r></w:p></w:tc></w:tr><w:tr><w:trPr/><w:tc><w:tcPr><w:tcW w:w="4000" w:type="dxa"/></w:tcPr><w:p><w:pPr/><w:r><w:rPr/><w:t xml:space="preserve">Joyson Anand Abhishek Safety Systems Pvt. Ltd.</w:t></w:r></w:p></w:tc><w:tc><w:tcPr><w:tcW w:w="4000" w:type="dxa"/></w:tcPr><w:p><w:pPr/><w:r><w:rPr/><w:t xml:space="preserve">Survey No. 43/4, 215-Thennur Village, Ammanampakkam Post, Chengalpattu Taluk</w:t></w:r></w:p></w:tc></w:tr></w:tbl><w:p><w:pPr><w:sectPr><w:pgSz w:orient="portrait" w:w="11905.511811023622" w:h="16837.79527559055"/><w:pgMar w:top="1440" w:right="1440" w:bottom="1440" w:left="1440" w:header="720" w:footer="720" w:gutter="0"/><w:cols w:num="1" w:space="720"/></w:sectPr></w:pPr></w:p><w:p/><w:p><w:pPr/><w:r><w:rPr><w:sz w:val="32"/><w:szCs w:val="32"/><w:b w:val="1"/><w:bCs w:val="1"/></w:rPr><w:t xml:space="preserve">Company: JRG Automotive Industries India Private Limited</w:t></w:r></w:p><w:tbl><w:tblGrid><w:gridCol w:w="4000" w:type="dxa"/><w:gridCol w:w="4000" w:type="dxa"/></w:tblGrid><w:tblPr><w:tblStyle w:val="Fancy Table"/></w:tblPr><w:tr><w:trPr><w:trHeight w:val="900" w:hRule="atLeast"/></w:trPr><w:tc><w:tcPr><w:tcW w:w="4000" w:type="dxa"/><w:vAlign w:val="center"/></w:tcPr><w:p><w:pPr/><w:r><w:rPr><w:b w:val="1"/><w:bCs w:val="1"/></w:rPr><w:t xml:space="preserve">Company Details</w:t></w:r></w:p></w:tc><w:tc><w:tcPr><w:tcW w:w="4000" w:type="dxa"/><w:vAlign w:val="center"/></w:tcPr><w:p><w:pPr/><w:r><w:rPr><w:b w:val="1"/><w:bCs w:val="1"/></w:rPr><w:t xml:space="preserve">Company Contact Details</w:t></w:r></w:p></w:tc></w:tr><w:tr><w:trPr/><w:tc><w:tcPr><w:tcW w:w="4000" w:type="dxa"/></w:tcPr><w:p><w:pPr/><w:r><w:rPr/><w:t xml:space="preserve">JRG Automotive Industries India Private Limited</w:t></w:r></w:p></w:tc><w:tc><w:tcPr><w:tcW w:w="4000" w:type="dxa"/></w:tcPr><w:p><w:pPr/><w:r><w:rPr/><w:t xml:space="preserve">Plot No.16, Sector-5, HSIIDC, IMT Bawal</w:t></w:r></w:p></w:tc></w:tr></w:tbl><w:p><w:pPr><w:sectPr><w:pgSz w:orient="portrait" w:w="11905.511811023622" w:h="16837.79527559055"/><w:pgMar w:top="1440" w:right="1440" w:bottom="1440" w:left="1440" w:header="720" w:footer="720" w:gutter="0"/><w:cols w:num="1" w:space="720"/></w:sectPr></w:pPr></w:p><w:p/><w:p><w:pPr/><w:r><w:rPr><w:sz w:val="32"/><w:szCs w:val="32"/><w:b w:val="1"/><w:bCs w:val="1"/></w:rPr><w:t xml:space="preserve">Company: JSB Aluminium Private Limited</w:t></w:r></w:p><w:tbl><w:tblGrid><w:gridCol w:w="4000" w:type="dxa"/><w:gridCol w:w="4000" w:type="dxa"/></w:tblGrid><w:tblPr><w:tblStyle w:val="Fancy Table"/></w:tblPr><w:tr><w:trPr><w:trHeight w:val="900" w:hRule="atLeast"/></w:trPr><w:tc><w:tcPr><w:tcW w:w="4000" w:type="dxa"/><w:vAlign w:val="center"/></w:tcPr><w:p><w:pPr/><w:r><w:rPr><w:b w:val="1"/><w:bCs w:val="1"/></w:rPr><w:t xml:space="preserve">Company Details</w:t></w:r></w:p></w:tc><w:tc><w:tcPr><w:tcW w:w="4000" w:type="dxa"/><w:vAlign w:val="center"/></w:tcPr><w:p><w:pPr/><w:r><w:rPr><w:b w:val="1"/><w:bCs w:val="1"/></w:rPr><w:t xml:space="preserve">Company Contact Details</w:t></w:r></w:p></w:tc></w:tr><w:tr><w:trPr/><w:tc><w:tcPr><w:tcW w:w="4000" w:type="dxa"/></w:tcPr><w:p><w:pPr/><w:r><w:rPr/><w:t xml:space="preserve">JSB Aluminium Private Limited</w:t></w:r></w:p></w:tc><w:tc><w:tcPr><w:tcW w:w="4000" w:type="dxa"/></w:tcPr><w:p><w:pPr/><w:r><w:rPr/><w:t xml:space="preserve">WZ-1401/1, First Floor, Nangal Raya, Opposite Janak Puri D-1-C Block</w:t></w:r></w:p></w:tc></w:tr></w:tbl><w:p><w:pPr><w:sectPr><w:pgSz w:orient="portrait" w:w="11905.511811023622" w:h="16837.79527559055"/><w:pgMar w:top="1440" w:right="1440" w:bottom="1440" w:left="1440" w:header="720" w:footer="720" w:gutter="0"/><w:cols w:num="1" w:space="720"/></w:sectPr></w:pPr></w:p><w:p/><w:p><w:pPr/><w:r><w:rPr><w:sz w:val="32"/><w:szCs w:val="32"/><w:b w:val="1"/><w:bCs w:val="1"/></w:rPr><w:t xml:space="preserve">Company: JSG Innotech Pvt. Ltd.</w:t></w:r></w:p><w:tbl><w:tblGrid><w:gridCol w:w="4000" w:type="dxa"/><w:gridCol w:w="4000" w:type="dxa"/></w:tblGrid><w:tblPr><w:tblStyle w:val="Fancy Table"/></w:tblPr><w:tr><w:trPr><w:trHeight w:val="900" w:hRule="atLeast"/></w:trPr><w:tc><w:tcPr><w:tcW w:w="4000" w:type="dxa"/><w:vAlign w:val="center"/></w:tcPr><w:p><w:pPr/><w:r><w:rPr><w:b w:val="1"/><w:bCs w:val="1"/></w:rPr><w:t xml:space="preserve">Company Details</w:t></w:r></w:p></w:tc><w:tc><w:tcPr><w:tcW w:w="4000" w:type="dxa"/><w:vAlign w:val="center"/></w:tcPr><w:p><w:pPr/><w:r><w:rPr><w:b w:val="1"/><w:bCs w:val="1"/></w:rPr><w:t xml:space="preserve">Company Contact Details</w:t></w:r></w:p></w:tc></w:tr><w:tr><w:trPr/><w:tc><w:tcPr><w:tcW w:w="4000" w:type="dxa"/></w:tcPr><w:p><w:pPr/><w:r><w:rPr/><w:t xml:space="preserve">JSG Innotech Pvt. Ltd.</w:t></w:r></w:p></w:tc><w:tc><w:tcPr><w:tcW w:w="4000" w:type="dxa"/></w:tcPr><w:p><w:pPr/><w:r><w:rPr/><w:t xml:space="preserve">Plot No. 63, Sector 53, Phase V, HSIIDC Kundli</w:t></w:r></w:p></w:tc></w:tr></w:tbl><w:p><w:pPr><w:sectPr><w:pgSz w:orient="portrait" w:w="11905.511811023622" w:h="16837.79527559055"/><w:pgMar w:top="1440" w:right="1440" w:bottom="1440" w:left="1440" w:header="720" w:footer="720" w:gutter="0"/><w:cols w:num="1" w:space="720"/></w:sectPr></w:pPr></w:p><w:p/><w:p><w:pPr/><w:r><w:rPr><w:sz w:val="32"/><w:szCs w:val="32"/><w:b w:val="1"/><w:bCs w:val="1"/></w:rPr><w:t xml:space="preserve">Company: JTEKT India Ltd.</w:t></w:r></w:p><w:tbl><w:tblGrid><w:gridCol w:w="4000" w:type="dxa"/><w:gridCol w:w="4000" w:type="dxa"/></w:tblGrid><w:tblPr><w:tblStyle w:val="Fancy Table"/></w:tblPr><w:tr><w:trPr><w:trHeight w:val="900" w:hRule="atLeast"/></w:trPr><w:tc><w:tcPr><w:tcW w:w="4000" w:type="dxa"/><w:vAlign w:val="center"/></w:tcPr><w:p><w:pPr/><w:r><w:rPr><w:b w:val="1"/><w:bCs w:val="1"/></w:rPr><w:t xml:space="preserve">Company Details</w:t></w:r></w:p></w:tc><w:tc><w:tcPr><w:tcW w:w="4000" w:type="dxa"/><w:vAlign w:val="center"/></w:tcPr><w:p><w:pPr/><w:r><w:rPr><w:b w:val="1"/><w:bCs w:val="1"/></w:rPr><w:t xml:space="preserve">Company Contact Details</w:t></w:r></w:p></w:tc></w:tr><w:tr><w:trPr/><w:tc><w:tcPr><w:tcW w:w="4000" w:type="dxa"/></w:tcPr><w:p><w:pPr/><w:r><w:rPr/><w:t xml:space="preserve">JTEKT India Ltd.</w:t></w:r></w:p></w:tc><w:tc><w:tcPr><w:tcW w:w="4000" w:type="dxa"/></w:tcPr><w:p><w:pPr/><w:r><w:rPr/><w:t xml:space="preserve">M3M Cosmopolitan, 1st Floor, Sector 66, Ram Garh Road, Adjacent to Golf Course Extension Road</w:t></w:r></w:p></w:tc></w:tr></w:tbl><w:p><w:pPr><w:sectPr><w:pgSz w:orient="portrait" w:w="11905.511811023622" w:h="16837.79527559055"/><w:pgMar w:top="1440" w:right="1440" w:bottom="1440" w:left="1440" w:header="720" w:footer="720" w:gutter="0"/><w:cols w:num="1" w:space="720"/></w:sectPr></w:pPr></w:p><w:p/><w:p><w:pPr/><w:r><w:rPr><w:sz w:val="32"/><w:szCs w:val="32"/><w:b w:val="1"/><w:bCs w:val="1"/></w:rPr><w:t xml:space="preserve">Company: Jumps Auto Industries Ltd.</w:t></w:r></w:p><w:tbl><w:tblGrid><w:gridCol w:w="4000" w:type="dxa"/><w:gridCol w:w="4000" w:type="dxa"/></w:tblGrid><w:tblPr><w:tblStyle w:val="Fancy Table"/></w:tblPr><w:tr><w:trPr><w:trHeight w:val="900" w:hRule="atLeast"/></w:trPr><w:tc><w:tcPr><w:tcW w:w="4000" w:type="dxa"/><w:vAlign w:val="center"/></w:tcPr><w:p><w:pPr/><w:r><w:rPr><w:b w:val="1"/><w:bCs w:val="1"/></w:rPr><w:t xml:space="preserve">Company Details</w:t></w:r></w:p></w:tc><w:tc><w:tcPr><w:tcW w:w="4000" w:type="dxa"/><w:vAlign w:val="center"/></w:tcPr><w:p><w:pPr/><w:r><w:rPr><w:b w:val="1"/><w:bCs w:val="1"/></w:rPr><w:t xml:space="preserve">Company Contact Details</w:t></w:r></w:p></w:tc></w:tr><w:tr><w:trPr/><w:tc><w:tcPr><w:tcW w:w="4000" w:type="dxa"/></w:tcPr><w:p><w:pPr/><w:r><w:rPr/><w:t xml:space="preserve">Jumps Auto Industries Ltd.</w:t></w:r></w:p></w:tc><w:tc><w:tcPr><w:tcW w:w="4000" w:type="dxa"/></w:tcPr><w:p><w:pPr/><w:r><w:rPr/><w:t xml:space="preserve">125, Pace City 1, Sector 37</w:t></w:r></w:p></w:tc></w:tr></w:tbl><w:p><w:pPr><w:sectPr><w:pgSz w:orient="portrait" w:w="11905.511811023622" w:h="16837.79527559055"/><w:pgMar w:top="1440" w:right="1440" w:bottom="1440" w:left="1440" w:header="720" w:footer="720" w:gutter="0"/><w:cols w:num="1" w:space="720"/></w:sectPr></w:pPr></w:p><w:p/><w:p><w:pPr/><w:r><w:rPr><w:sz w:val="32"/><w:szCs w:val="32"/><w:b w:val="1"/><w:bCs w:val="1"/></w:rPr><w:t xml:space="preserve">Company: JVR Forging Ltd.</w:t></w:r></w:p><w:tbl><w:tblGrid><w:gridCol w:w="4000" w:type="dxa"/><w:gridCol w:w="4000" w:type="dxa"/></w:tblGrid><w:tblPr><w:tblStyle w:val="Fancy Table"/></w:tblPr><w:tr><w:trPr><w:trHeight w:val="900" w:hRule="atLeast"/></w:trPr><w:tc><w:tcPr><w:tcW w:w="4000" w:type="dxa"/><w:vAlign w:val="center"/></w:tcPr><w:p><w:pPr/><w:r><w:rPr><w:b w:val="1"/><w:bCs w:val="1"/></w:rPr><w:t xml:space="preserve">Company Details</w:t></w:r></w:p></w:tc><w:tc><w:tcPr><w:tcW w:w="4000" w:type="dxa"/><w:vAlign w:val="center"/></w:tcPr><w:p><w:pPr/><w:r><w:rPr><w:b w:val="1"/><w:bCs w:val="1"/></w:rPr><w:t xml:space="preserve">Company Contact Details</w:t></w:r></w:p></w:tc></w:tr><w:tr><w:trPr/><w:tc><w:tcPr><w:tcW w:w="4000" w:type="dxa"/></w:tcPr><w:p><w:pPr/><w:r><w:rPr/><w:t xml:space="preserve">JVR Forging Ltd.</w:t></w:r></w:p></w:tc><w:tc><w:tcPr><w:tcW w:w="4000" w:type="dxa"/></w:tcPr><w:p><w:pPr/><w:r><w:rPr/><w:t xml:space="preserve">Industrial Area C, SUA Road, Dhandari Kalan</w:t></w:r></w:p></w:tc></w:tr></w:tbl><w:p><w:pPr><w:sectPr><w:pgSz w:orient="portrait" w:w="11905.511811023622" w:h="16837.79527559055"/><w:pgMar w:top="1440" w:right="1440" w:bottom="1440" w:left="1440" w:header="720" w:footer="720" w:gutter="0"/><w:cols w:num="1" w:space="720"/></w:sectPr></w:pPr></w:p><w:p/><w:p><w:pPr/><w:r><w:rPr><w:sz w:val="32"/><w:szCs w:val="32"/><w:b w:val="1"/><w:bCs w:val="1"/></w:rPr><w:t xml:space="preserve">Company: Jyoti Rubber Industries</w:t></w:r></w:p><w:tbl><w:tblGrid><w:gridCol w:w="4000" w:type="dxa"/><w:gridCol w:w="4000" w:type="dxa"/></w:tblGrid><w:tblPr><w:tblStyle w:val="Fancy Table"/></w:tblPr><w:tr><w:trPr><w:trHeight w:val="900" w:hRule="atLeast"/></w:trPr><w:tc><w:tcPr><w:tcW w:w="4000" w:type="dxa"/><w:vAlign w:val="center"/></w:tcPr><w:p><w:pPr/><w:r><w:rPr><w:b w:val="1"/><w:bCs w:val="1"/></w:rPr><w:t xml:space="preserve">Company Details</w:t></w:r></w:p></w:tc><w:tc><w:tcPr><w:tcW w:w="4000" w:type="dxa"/><w:vAlign w:val="center"/></w:tcPr><w:p><w:pPr/><w:r><w:rPr><w:b w:val="1"/><w:bCs w:val="1"/></w:rPr><w:t xml:space="preserve">Company Contact Details</w:t></w:r></w:p></w:tc></w:tr><w:tr><w:trPr/><w:tc><w:tcPr><w:tcW w:w="4000" w:type="dxa"/></w:tcPr><w:p><w:pPr/><w:r><w:rPr/><w:t xml:space="preserve">Jyoti Rubber Industries</w:t></w:r></w:p></w:tc><w:tc><w:tcPr><w:tcW w:w="4000" w:type="dxa"/></w:tcPr><w:p><w:pPr/><w:r><w:rPr/><w:t xml:space="preserve">Plot No. 187, Sector 7, IMT Manesar</w:t></w:r></w:p></w:tc></w:tr></w:tbl><w:p><w:pPr><w:sectPr><w:pgSz w:orient="portrait" w:w="11905.511811023622" w:h="16837.79527559055"/><w:pgMar w:top="1440" w:right="1440" w:bottom="1440" w:left="1440" w:header="720" w:footer="720" w:gutter="0"/><w:cols w:num="1" w:space="720"/></w:sectPr></w:pPr></w:p><w:p/><w:p><w:pPr/><w:r><w:rPr><w:sz w:val="32"/><w:szCs w:val="32"/><w:b w:val="1"/><w:bCs w:val="1"/></w:rPr><w:t xml:space="preserve">Company: K R Industries</w:t></w:r></w:p><w:tbl><w:tblGrid><w:gridCol w:w="4000" w:type="dxa"/><w:gridCol w:w="4000" w:type="dxa"/></w:tblGrid><w:tblPr><w:tblStyle w:val="Fancy Table"/></w:tblPr><w:tr><w:trPr><w:trHeight w:val="900" w:hRule="atLeast"/></w:trPr><w:tc><w:tcPr><w:tcW w:w="4000" w:type="dxa"/><w:vAlign w:val="center"/></w:tcPr><w:p><w:pPr/><w:r><w:rPr><w:b w:val="1"/><w:bCs w:val="1"/></w:rPr><w:t xml:space="preserve">Company Details</w:t></w:r></w:p></w:tc><w:tc><w:tcPr><w:tcW w:w="4000" w:type="dxa"/><w:vAlign w:val="center"/></w:tcPr><w:p><w:pPr/><w:r><w:rPr><w:b w:val="1"/><w:bCs w:val="1"/></w:rPr><w:t xml:space="preserve">Company Contact Details</w:t></w:r></w:p></w:tc></w:tr><w:tr><w:trPr/><w:tc><w:tcPr><w:tcW w:w="4000" w:type="dxa"/></w:tcPr><w:p><w:pPr/><w:r><w:rPr/><w:t xml:space="preserve">K R Industries</w:t></w:r></w:p></w:tc><w:tc><w:tcPr><w:tcW w:w="4000" w:type="dxa"/></w:tcPr><w:p><w:pPr/><w:r><w:rPr/><w:t xml:space="preserve">L 5, Lloyds Colony, Royapettah</w:t></w:r></w:p></w:tc></w:tr></w:tbl><w:p><w:pPr><w:sectPr><w:pgSz w:orient="portrait" w:w="11905.511811023622" w:h="16837.79527559055"/><w:pgMar w:top="1440" w:right="1440" w:bottom="1440" w:left="1440" w:header="720" w:footer="720" w:gutter="0"/><w:cols w:num="1" w:space="720"/></w:sectPr></w:pPr></w:p><w:p/><w:p><w:pPr/><w:r><w:rPr><w:sz w:val="32"/><w:szCs w:val="32"/><w:b w:val="1"/><w:bCs w:val="1"/></w:rPr><w:t xml:space="preserve">Company: Kach Motors Pvt. Ltd.</w:t></w:r></w:p><w:tbl><w:tblGrid><w:gridCol w:w="4000" w:type="dxa"/><w:gridCol w:w="4000" w:type="dxa"/></w:tblGrid><w:tblPr><w:tblStyle w:val="Fancy Table"/></w:tblPr><w:tr><w:trPr><w:trHeight w:val="900" w:hRule="atLeast"/></w:trPr><w:tc><w:tcPr><w:tcW w:w="4000" w:type="dxa"/><w:vAlign w:val="center"/></w:tcPr><w:p><w:pPr/><w:r><w:rPr><w:b w:val="1"/><w:bCs w:val="1"/></w:rPr><w:t xml:space="preserve">Company Details</w:t></w:r></w:p></w:tc><w:tc><w:tcPr><w:tcW w:w="4000" w:type="dxa"/><w:vAlign w:val="center"/></w:tcPr><w:p><w:pPr/><w:r><w:rPr><w:b w:val="1"/><w:bCs w:val="1"/></w:rPr><w:t xml:space="preserve">Company Contact Details</w:t></w:r></w:p></w:tc></w:tr><w:tr><w:trPr/><w:tc><w:tcPr><w:tcW w:w="4000" w:type="dxa"/></w:tcPr><w:p><w:pPr/><w:r><w:rPr/><w:t xml:space="preserve">Kach Motors Pvt. Ltd.</w:t></w:r></w:p></w:tc><w:tc><w:tcPr><w:tcW w:w="4000" w:type="dxa"/></w:tcPr><w:p><w:pPr/><w:r><w:rPr/><w:t xml:space="preserve">318, 8/2, Old Palasia</w:t></w:r></w:p></w:tc></w:tr></w:tbl><w:p><w:pPr><w:sectPr><w:pgSz w:orient="portrait" w:w="11905.511811023622" w:h="16837.79527559055"/><w:pgMar w:top="1440" w:right="1440" w:bottom="1440" w:left="1440" w:header="720" w:footer="720" w:gutter="0"/><w:cols w:num="1" w:space="720"/></w:sectPr></w:pPr></w:p><w:p/><w:p><w:pPr/><w:r><w:rPr><w:sz w:val="32"/><w:szCs w:val="32"/><w:b w:val="1"/><w:bCs w:val="1"/></w:rPr><w:t xml:space="preserve">Company: Kafila Forge Pvt. Ltd.</w:t></w:r></w:p><w:tbl><w:tblGrid><w:gridCol w:w="4000" w:type="dxa"/><w:gridCol w:w="4000" w:type="dxa"/></w:tblGrid><w:tblPr><w:tblStyle w:val="Fancy Table"/></w:tblPr><w:tr><w:trPr><w:trHeight w:val="900" w:hRule="atLeast"/></w:trPr><w:tc><w:tcPr><w:tcW w:w="4000" w:type="dxa"/><w:vAlign w:val="center"/></w:tcPr><w:p><w:pPr/><w:r><w:rPr><w:b w:val="1"/><w:bCs w:val="1"/></w:rPr><w:t xml:space="preserve">Company Details</w:t></w:r></w:p></w:tc><w:tc><w:tcPr><w:tcW w:w="4000" w:type="dxa"/><w:vAlign w:val="center"/></w:tcPr><w:p><w:pPr/><w:r><w:rPr><w:b w:val="1"/><w:bCs w:val="1"/></w:rPr><w:t xml:space="preserve">Company Contact Details</w:t></w:r></w:p></w:tc></w:tr><w:tr><w:trPr/><w:tc><w:tcPr><w:tcW w:w="4000" w:type="dxa"/></w:tcPr><w:p><w:pPr/><w:r><w:rPr/><w:t xml:space="preserve">Kafila Forge Pvt. Ltd.</w:t></w:r></w:p></w:tc><w:tc><w:tcPr><w:tcW w:w="4000" w:type="dxa"/></w:tcPr><w:p><w:pPr/><w:r><w:rPr/><w:t xml:space="preserve">Plot No. 33, Sector-6, Industrial Area</w:t></w:r></w:p></w:tc></w:tr></w:tbl><w:p><w:pPr><w:sectPr><w:pgSz w:orient="portrait" w:w="11905.511811023622" w:h="16837.79527559055"/><w:pgMar w:top="1440" w:right="1440" w:bottom="1440" w:left="1440" w:header="720" w:footer="720" w:gutter="0"/><w:cols w:num="1" w:space="720"/></w:sectPr></w:pPr></w:p><w:p/><w:p><w:pPr/><w:r><w:rPr><w:sz w:val="32"/><w:szCs w:val="32"/><w:b w:val="1"/><w:bCs w:val="1"/></w:rPr><w:t xml:space="preserve">Company: Kalika International</w:t></w:r></w:p><w:tbl><w:tblGrid><w:gridCol w:w="4000" w:type="dxa"/><w:gridCol w:w="4000" w:type="dxa"/></w:tblGrid><w:tblPr><w:tblStyle w:val="Fancy Table"/></w:tblPr><w:tr><w:trPr><w:trHeight w:val="900" w:hRule="atLeast"/></w:trPr><w:tc><w:tcPr><w:tcW w:w="4000" w:type="dxa"/><w:vAlign w:val="center"/></w:tcPr><w:p><w:pPr/><w:r><w:rPr><w:b w:val="1"/><w:bCs w:val="1"/></w:rPr><w:t xml:space="preserve">Company Details</w:t></w:r></w:p></w:tc><w:tc><w:tcPr><w:tcW w:w="4000" w:type="dxa"/><w:vAlign w:val="center"/></w:tcPr><w:p><w:pPr/><w:r><w:rPr><w:b w:val="1"/><w:bCs w:val="1"/></w:rPr><w:t xml:space="preserve">Company Contact Details</w:t></w:r></w:p></w:tc></w:tr><w:tr><w:trPr/><w:tc><w:tcPr><w:tcW w:w="4000" w:type="dxa"/></w:tcPr><w:p><w:pPr/><w:r><w:rPr/><w:t xml:space="preserve">Kalika International</w:t></w:r></w:p></w:tc><w:tc><w:tcPr><w:tcW w:w="4000" w:type="dxa"/></w:tcPr><w:p><w:pPr/><w:r><w:rPr/><w:t xml:space="preserve">Plot No. 40, 41, 46, 47, Surat Special Economic Zone, Sachin</w:t></w:r></w:p></w:tc></w:tr></w:tbl><w:p><w:pPr><w:sectPr><w:pgSz w:orient="portrait" w:w="11905.511811023622" w:h="16837.79527559055"/><w:pgMar w:top="1440" w:right="1440" w:bottom="1440" w:left="1440" w:header="720" w:footer="720" w:gutter="0"/><w:cols w:num="1" w:space="720"/></w:sectPr></w:pPr></w:p><w:p/><w:p><w:pPr/><w:r><w:rPr><w:sz w:val="32"/><w:szCs w:val="32"/><w:b w:val="1"/><w:bCs w:val="1"/></w:rPr><w:t xml:space="preserve">Company: Kalsi Engineering Company</w:t></w:r></w:p><w:tbl><w:tblGrid><w:gridCol w:w="4000" w:type="dxa"/><w:gridCol w:w="4000" w:type="dxa"/></w:tblGrid><w:tblPr><w:tblStyle w:val="Fancy Table"/></w:tblPr><w:tr><w:trPr><w:trHeight w:val="900" w:hRule="atLeast"/></w:trPr><w:tc><w:tcPr><w:tcW w:w="4000" w:type="dxa"/><w:vAlign w:val="center"/></w:tcPr><w:p><w:pPr/><w:r><w:rPr><w:b w:val="1"/><w:bCs w:val="1"/></w:rPr><w:t xml:space="preserve">Company Details</w:t></w:r></w:p></w:tc><w:tc><w:tcPr><w:tcW w:w="4000" w:type="dxa"/><w:vAlign w:val="center"/></w:tcPr><w:p><w:pPr/><w:r><w:rPr><w:b w:val="1"/><w:bCs w:val="1"/></w:rPr><w:t xml:space="preserve">Company Contact Details</w:t></w:r></w:p></w:tc></w:tr><w:tr><w:trPr/><w:tc><w:tcPr><w:tcW w:w="4000" w:type="dxa"/></w:tcPr><w:p><w:pPr/><w:r><w:rPr/><w:t xml:space="preserve">Kalsi Engineering Company</w:t></w:r></w:p></w:tc><w:tc><w:tcPr><w:tcW w:w="4000" w:type="dxa"/></w:tcPr><w:p><w:pPr/><w:r><w:rPr/><w:t xml:space="preserve">C 64, Mayapuri Industrial Area, Phase II</w:t></w:r></w:p></w:tc></w:tr></w:tbl><w:p><w:pPr><w:sectPr><w:pgSz w:orient="portrait" w:w="11905.511811023622" w:h="16837.79527559055"/><w:pgMar w:top="1440" w:right="1440" w:bottom="1440" w:left="1440" w:header="720" w:footer="720" w:gutter="0"/><w:cols w:num="1" w:space="720"/></w:sectPr></w:pPr></w:p><w:p/><w:p><w:pPr/><w:r><w:rPr><w:sz w:val="32"/><w:szCs w:val="32"/><w:b w:val="1"/><w:bCs w:val="1"/></w:rPr><w:t xml:space="preserve">Company: Kamal CED Solution LLP</w:t></w:r></w:p><w:tbl><w:tblGrid><w:gridCol w:w="4000" w:type="dxa"/><w:gridCol w:w="4000" w:type="dxa"/></w:tblGrid><w:tblPr><w:tblStyle w:val="Fancy Table"/></w:tblPr><w:tr><w:trPr><w:trHeight w:val="900" w:hRule="atLeast"/></w:trPr><w:tc><w:tcPr><w:tcW w:w="4000" w:type="dxa"/><w:vAlign w:val="center"/></w:tcPr><w:p><w:pPr/><w:r><w:rPr><w:b w:val="1"/><w:bCs w:val="1"/></w:rPr><w:t xml:space="preserve">Company Details</w:t></w:r></w:p></w:tc><w:tc><w:tcPr><w:tcW w:w="4000" w:type="dxa"/><w:vAlign w:val="center"/></w:tcPr><w:p><w:pPr/><w:r><w:rPr><w:b w:val="1"/><w:bCs w:val="1"/></w:rPr><w:t xml:space="preserve">Company Contact Details</w:t></w:r></w:p></w:tc></w:tr><w:tr><w:trPr/><w:tc><w:tcPr><w:tcW w:w="4000" w:type="dxa"/></w:tcPr><w:p><w:pPr/><w:r><w:rPr/><w:t xml:space="preserve">Kamal CED Solution LLP</w:t></w:r></w:p></w:tc><w:tc><w:tcPr><w:tcW w:w="4000" w:type="dxa"/></w:tcPr><w:p><w:pPr/><w:r><w:rPr/><w:t xml:space="preserve">Plot No. 254, Sector 6, IMT Manesar</w:t></w:r></w:p></w:tc></w:tr></w:tbl><w:p><w:pPr><w:sectPr><w:pgSz w:orient="portrait" w:w="11905.511811023622" w:h="16837.79527559055"/><w:pgMar w:top="1440" w:right="1440" w:bottom="1440" w:left="1440" w:header="720" w:footer="720" w:gutter="0"/><w:cols w:num="1" w:space="720"/></w:sectPr></w:pPr></w:p><w:p/><w:p><w:pPr/><w:r><w:rPr><w:sz w:val="32"/><w:szCs w:val="32"/><w:b w:val="1"/><w:bCs w:val="1"/></w:rPr><w:t xml:space="preserve">Company: Kaneri Enterprises</w:t></w:r></w:p><w:tbl><w:tblGrid><w:gridCol w:w="4000" w:type="dxa"/><w:gridCol w:w="4000" w:type="dxa"/></w:tblGrid><w:tblPr><w:tblStyle w:val="Fancy Table"/></w:tblPr><w:tr><w:trPr><w:trHeight w:val="900" w:hRule="atLeast"/></w:trPr><w:tc><w:tcPr><w:tcW w:w="4000" w:type="dxa"/><w:vAlign w:val="center"/></w:tcPr><w:p><w:pPr/><w:r><w:rPr><w:b w:val="1"/><w:bCs w:val="1"/></w:rPr><w:t xml:space="preserve">Company Details</w:t></w:r></w:p></w:tc><w:tc><w:tcPr><w:tcW w:w="4000" w:type="dxa"/><w:vAlign w:val="center"/></w:tcPr><w:p><w:pPr/><w:r><w:rPr><w:b w:val="1"/><w:bCs w:val="1"/></w:rPr><w:t xml:space="preserve">Company Contact Details</w:t></w:r></w:p></w:tc></w:tr><w:tr><w:trPr/><w:tc><w:tcPr><w:tcW w:w="4000" w:type="dxa"/></w:tcPr><w:p><w:pPr/><w:r><w:rPr/><w:t xml:space="preserve">Kaneri Enterprises</w:t></w:r></w:p></w:tc><w:tc><w:tcPr><w:tcW w:w="4000" w:type="dxa"/></w:tcPr><w:p><w:pPr/><w:r><w:rPr/><w:t xml:space="preserve">RS No. 603/5, Vilasnagar, Malwadi, Shiroli (PU)</w:t></w:r></w:p></w:tc></w:tr></w:tbl><w:p><w:pPr><w:sectPr><w:pgSz w:orient="portrait" w:w="11905.511811023622" w:h="16837.79527559055"/><w:pgMar w:top="1440" w:right="1440" w:bottom="1440" w:left="1440" w:header="720" w:footer="720" w:gutter="0"/><w:cols w:num="1" w:space="720"/></w:sectPr></w:pPr></w:p><w:p/><w:p><w:pPr/><w:r><w:rPr><w:sz w:val="32"/><w:szCs w:val="32"/><w:b w:val="1"/><w:bCs w:val="1"/></w:rPr><w:t xml:space="preserve">Company: Kavia Engineering Pvt. Ltd.</w:t></w:r></w:p><w:tbl><w:tblGrid><w:gridCol w:w="4000" w:type="dxa"/><w:gridCol w:w="4000" w:type="dxa"/></w:tblGrid><w:tblPr><w:tblStyle w:val="Fancy Table"/></w:tblPr><w:tr><w:trPr><w:trHeight w:val="900" w:hRule="atLeast"/></w:trPr><w:tc><w:tcPr><w:tcW w:w="4000" w:type="dxa"/><w:vAlign w:val="center"/></w:tcPr><w:p><w:pPr/><w:r><w:rPr><w:b w:val="1"/><w:bCs w:val="1"/></w:rPr><w:t xml:space="preserve">Company Details</w:t></w:r></w:p></w:tc><w:tc><w:tcPr><w:tcW w:w="4000" w:type="dxa"/><w:vAlign w:val="center"/></w:tcPr><w:p><w:pPr/><w:r><w:rPr><w:b w:val="1"/><w:bCs w:val="1"/></w:rPr><w:t xml:space="preserve">Company Contact Details</w:t></w:r></w:p></w:tc></w:tr><w:tr><w:trPr/><w:tc><w:tcPr><w:tcW w:w="4000" w:type="dxa"/></w:tcPr><w:p><w:pPr/><w:r><w:rPr/><w:t xml:space="preserve">Kavia Engineering Pvt. Ltd.</w:t></w:r></w:p></w:tc><w:tc><w:tcPr><w:tcW w:w="4000" w:type="dxa"/></w:tcPr><w:p><w:pPr/><w:r><w:rPr/><w:t xml:space="preserve">No. 86-I Phase 1, Jigani Industrial Area, Anekal Taluk</w:t></w:r></w:p></w:tc></w:tr></w:tbl><w:p><w:pPr><w:sectPr><w:pgSz w:orient="portrait" w:w="11905.511811023622" w:h="16837.79527559055"/><w:pgMar w:top="1440" w:right="1440" w:bottom="1440" w:left="1440" w:header="720" w:footer="720" w:gutter="0"/><w:cols w:num="1" w:space="720"/></w:sectPr></w:pPr></w:p><w:p/><w:p><w:pPr/><w:r><w:rPr><w:sz w:val="32"/><w:szCs w:val="32"/><w:b w:val="1"/><w:bCs w:val="1"/></w:rPr><w:t xml:space="preserve">Company: Kay Jay Forging Pvt. Ltd.</w:t></w:r></w:p><w:tbl><w:tblGrid><w:gridCol w:w="4000" w:type="dxa"/><w:gridCol w:w="4000" w:type="dxa"/></w:tblGrid><w:tblPr><w:tblStyle w:val="Fancy Table"/></w:tblPr><w:tr><w:trPr><w:trHeight w:val="900" w:hRule="atLeast"/></w:trPr><w:tc><w:tcPr><w:tcW w:w="4000" w:type="dxa"/><w:vAlign w:val="center"/></w:tcPr><w:p><w:pPr/><w:r><w:rPr><w:b w:val="1"/><w:bCs w:val="1"/></w:rPr><w:t xml:space="preserve">Company Details</w:t></w:r></w:p></w:tc><w:tc><w:tcPr><w:tcW w:w="4000" w:type="dxa"/><w:vAlign w:val="center"/></w:tcPr><w:p><w:pPr/><w:r><w:rPr><w:b w:val="1"/><w:bCs w:val="1"/></w:rPr><w:t xml:space="preserve">Company Contact Details</w:t></w:r></w:p></w:tc></w:tr><w:tr><w:trPr/><w:tc><w:tcPr><w:tcW w:w="4000" w:type="dxa"/></w:tcPr><w:p><w:pPr/><w:r><w:rPr/><w:t xml:space="preserve">Kay Jay Forging Pvt. Ltd.</w:t></w:r></w:p></w:tc><w:tc><w:tcPr><w:tcW w:w="4000" w:type="dxa"/></w:tcPr><w:p><w:pPr/><w:r><w:rPr/><w:t xml:space="preserve">E 2, Focal Point Phase I</w:t></w:r></w:p></w:tc></w:tr></w:tbl><w:p><w:pPr><w:sectPr><w:pgSz w:orient="portrait" w:w="11905.511811023622" w:h="16837.79527559055"/><w:pgMar w:top="1440" w:right="1440" w:bottom="1440" w:left="1440" w:header="720" w:footer="720" w:gutter="0"/><w:cols w:num="1" w:space="720"/></w:sectPr></w:pPr></w:p><w:p/><w:p><w:pPr/><w:r><w:rPr><w:sz w:val="32"/><w:szCs w:val="32"/><w:b w:val="1"/><w:bCs w:val="1"/></w:rPr><w:t xml:space="preserve">Company: KCTR Varsha Automotive Pvt. Ltd.</w:t></w:r></w:p><w:tbl><w:tblGrid><w:gridCol w:w="4000" w:type="dxa"/><w:gridCol w:w="4000" w:type="dxa"/></w:tblGrid><w:tblPr><w:tblStyle w:val="Fancy Table"/></w:tblPr><w:tr><w:trPr><w:trHeight w:val="900" w:hRule="atLeast"/></w:trPr><w:tc><w:tcPr><w:tcW w:w="4000" w:type="dxa"/><w:vAlign w:val="center"/></w:tcPr><w:p><w:pPr/><w:r><w:rPr><w:b w:val="1"/><w:bCs w:val="1"/></w:rPr><w:t xml:space="preserve">Company Details</w:t></w:r></w:p></w:tc><w:tc><w:tcPr><w:tcW w:w="4000" w:type="dxa"/><w:vAlign w:val="center"/></w:tcPr><w:p><w:pPr/><w:r><w:rPr><w:b w:val="1"/><w:bCs w:val="1"/></w:rPr><w:t xml:space="preserve">Company Contact Details</w:t></w:r></w:p></w:tc></w:tr><w:tr><w:trPr/><w:tc><w:tcPr><w:tcW w:w="4000" w:type="dxa"/></w:tcPr><w:p><w:pPr/><w:r><w:rPr/><w:t xml:space="preserve">KCTR Varsha Automotive Pvt. Ltd.</w:t></w:r></w:p></w:tc><w:tc><w:tcPr><w:tcW w:w="4000" w:type="dxa"/></w:tcPr><w:p><w:pPr/><w:r><w:rPr/><w:t xml:space="preserve">Gat No. 161, Alandi Markal Road, Taluka Khed</w:t></w:r></w:p></w:tc></w:tr></w:tbl><w:p><w:pPr><w:sectPr><w:pgSz w:orient="portrait" w:w="11905.511811023622" w:h="16837.79527559055"/><w:pgMar w:top="1440" w:right="1440" w:bottom="1440" w:left="1440" w:header="720" w:footer="720" w:gutter="0"/><w:cols w:num="1" w:space="720"/></w:sectPr></w:pPr></w:p><w:p/><w:p><w:pPr/><w:r><w:rPr><w:sz w:val="32"/><w:szCs w:val="32"/><w:b w:val="1"/><w:bCs w:val="1"/></w:rPr><w:t xml:space="preserve">Company: KEMS Forgings Ltd.</w:t></w:r></w:p><w:tbl><w:tblGrid><w:gridCol w:w="4000" w:type="dxa"/><w:gridCol w:w="4000" w:type="dxa"/></w:tblGrid><w:tblPr><w:tblStyle w:val="Fancy Table"/></w:tblPr><w:tr><w:trPr><w:trHeight w:val="900" w:hRule="atLeast"/></w:trPr><w:tc><w:tcPr><w:tcW w:w="4000" w:type="dxa"/><w:vAlign w:val="center"/></w:tcPr><w:p><w:pPr/><w:r><w:rPr><w:b w:val="1"/><w:bCs w:val="1"/></w:rPr><w:t xml:space="preserve">Company Details</w:t></w:r></w:p></w:tc><w:tc><w:tcPr><w:tcW w:w="4000" w:type="dxa"/><w:vAlign w:val="center"/></w:tcPr><w:p><w:pPr/><w:r><w:rPr><w:b w:val="1"/><w:bCs w:val="1"/></w:rPr><w:t xml:space="preserve">Company Contact Details</w:t></w:r></w:p></w:tc></w:tr><w:tr><w:trPr/><w:tc><w:tcPr><w:tcW w:w="4000" w:type="dxa"/></w:tcPr><w:p><w:pPr/><w:r><w:rPr/><w:t xml:space="preserve">KEMS Forgings Ltd.</w:t></w:r></w:p></w:tc><w:tc><w:tcPr><w:tcW w:w="4000" w:type="dxa"/></w:tcPr><w:p><w:pPr/><w:r><w:rPr/><w:t xml:space="preserve">No. 100, Donna Bus Tower, 2nd Floor, Railway Parallel Road, Kumarapark West, Sheshadripuram</w:t></w:r></w:p></w:tc></w:tr></w:tbl><w:p><w:pPr><w:sectPr><w:pgSz w:orient="portrait" w:w="11905.511811023622" w:h="16837.79527559055"/><w:pgMar w:top="1440" w:right="1440" w:bottom="1440" w:left="1440" w:header="720" w:footer="720" w:gutter="0"/><w:cols w:num="1" w:space="720"/></w:sectPr></w:pPr></w:p><w:p/><w:p><w:pPr/><w:r><w:rPr><w:sz w:val="32"/><w:szCs w:val="32"/><w:b w:val="1"/><w:bCs w:val="1"/></w:rPr><w:t xml:space="preserve">Company: Kennametal India Ltd.</w:t></w:r></w:p><w:tbl><w:tblGrid><w:gridCol w:w="4000" w:type="dxa"/><w:gridCol w:w="4000" w:type="dxa"/></w:tblGrid><w:tblPr><w:tblStyle w:val="Fancy Table"/></w:tblPr><w:tr><w:trPr><w:trHeight w:val="900" w:hRule="atLeast"/></w:trPr><w:tc><w:tcPr><w:tcW w:w="4000" w:type="dxa"/><w:vAlign w:val="center"/></w:tcPr><w:p><w:pPr/><w:r><w:rPr><w:b w:val="1"/><w:bCs w:val="1"/></w:rPr><w:t xml:space="preserve">Company Details</w:t></w:r></w:p></w:tc><w:tc><w:tcPr><w:tcW w:w="4000" w:type="dxa"/><w:vAlign w:val="center"/></w:tcPr><w:p><w:pPr/><w:r><w:rPr><w:b w:val="1"/><w:bCs w:val="1"/></w:rPr><w:t xml:space="preserve">Company Contact Details</w:t></w:r></w:p></w:tc></w:tr><w:tr><w:trPr/><w:tc><w:tcPr><w:tcW w:w="4000" w:type="dxa"/></w:tcPr><w:p><w:pPr/><w:r><w:rPr/><w:t xml:space="preserve">Kennametal India Ltd.</w:t></w:r></w:p></w:tc><w:tc><w:tcPr><w:tcW w:w="4000" w:type="dxa"/></w:tcPr><w:p><w:pPr/><w:r><w:rPr/><w:t xml:space="preserve">8/9th Mile, Tumkur Road, Near Parle Factory, Bengaluru (Bangalore) Urban</w:t></w:r></w:p></w:tc></w:tr></w:tbl><w:p><w:pPr><w:sectPr><w:pgSz w:orient="portrait" w:w="11905.511811023622" w:h="16837.79527559055"/><w:pgMar w:top="1440" w:right="1440" w:bottom="1440" w:left="1440" w:header="720" w:footer="720" w:gutter="0"/><w:cols w:num="1" w:space="720"/></w:sectPr></w:pPr></w:p><w:p/><w:p><w:pPr/><w:r><w:rPr><w:sz w:val="32"/><w:szCs w:val="32"/><w:b w:val="1"/><w:bCs w:val="1"/></w:rPr><w:t xml:space="preserve">Company: Ki Mobility Solutions Pvt. Ltd.</w:t></w:r></w:p><w:tbl><w:tblGrid><w:gridCol w:w="4000" w:type="dxa"/><w:gridCol w:w="4000" w:type="dxa"/></w:tblGrid><w:tblPr><w:tblStyle w:val="Fancy Table"/></w:tblPr><w:tr><w:trPr><w:trHeight w:val="900" w:hRule="atLeast"/></w:trPr><w:tc><w:tcPr><w:tcW w:w="4000" w:type="dxa"/><w:vAlign w:val="center"/></w:tcPr><w:p><w:pPr/><w:r><w:rPr><w:b w:val="1"/><w:bCs w:val="1"/></w:rPr><w:t xml:space="preserve">Company Details</w:t></w:r></w:p></w:tc><w:tc><w:tcPr><w:tcW w:w="4000" w:type="dxa"/><w:vAlign w:val="center"/></w:tcPr><w:p><w:pPr/><w:r><w:rPr><w:b w:val="1"/><w:bCs w:val="1"/></w:rPr><w:t xml:space="preserve">Company Contact Details</w:t></w:r></w:p></w:tc></w:tr><w:tr><w:trPr/><w:tc><w:tcPr><w:tcW w:w="4000" w:type="dxa"/></w:tcPr><w:p><w:pPr/><w:r><w:rPr/><w:t xml:space="preserve">Ki Mobility Solutions Pvt. Ltd.</w:t></w:r></w:p></w:tc><w:tc><w:tcPr><w:tcW w:w="4000" w:type="dxa"/></w:tcPr><w:p><w:pPr/><w:r><w:rPr/><w:t xml:space="preserve">Third Floor, Plot No. 66, Okhla Industrial Estate Phase III</w:t></w:r></w:p></w:tc></w:tr></w:tbl><w:p><w:pPr><w:sectPr><w:pgSz w:orient="portrait" w:w="11905.511811023622" w:h="16837.79527559055"/><w:pgMar w:top="1440" w:right="1440" w:bottom="1440" w:left="1440" w:header="720" w:footer="720" w:gutter="0"/><w:cols w:num="1" w:space="720"/></w:sectPr></w:pPr></w:p><w:p/><w:p><w:pPr/><w:r><w:rPr><w:sz w:val="32"/><w:szCs w:val="32"/><w:b w:val="1"/><w:bCs w:val="1"/></w:rPr><w:t xml:space="preserve">Company: KIE Engineering Pvt. Ltd.</w:t></w:r></w:p><w:tbl><w:tblGrid><w:gridCol w:w="4000" w:type="dxa"/><w:gridCol w:w="4000" w:type="dxa"/></w:tblGrid><w:tblPr><w:tblStyle w:val="Fancy Table"/></w:tblPr><w:tr><w:trPr><w:trHeight w:val="900" w:hRule="atLeast"/></w:trPr><w:tc><w:tcPr><w:tcW w:w="4000" w:type="dxa"/><w:vAlign w:val="center"/></w:tcPr><w:p><w:pPr/><w:r><w:rPr><w:b w:val="1"/><w:bCs w:val="1"/></w:rPr><w:t xml:space="preserve">Company Details</w:t></w:r></w:p></w:tc><w:tc><w:tcPr><w:tcW w:w="4000" w:type="dxa"/><w:vAlign w:val="center"/></w:tcPr><w:p><w:pPr/><w:r><w:rPr><w:b w:val="1"/><w:bCs w:val="1"/></w:rPr><w:t xml:space="preserve">Company Contact Details</w:t></w:r></w:p></w:tc></w:tr><w:tr><w:trPr/><w:tc><w:tcPr><w:tcW w:w="4000" w:type="dxa"/></w:tcPr><w:p><w:pPr/><w:r><w:rPr/><w:t xml:space="preserve">KIE Engineering Pvt. Ltd.</w:t></w:r></w:p></w:tc><w:tc><w:tcPr><w:tcW w:w="4000" w:type="dxa"/></w:tcPr><w:p><w:pPr/><w:r><w:rPr/><w:t xml:space="preserve">Plot No. 28, KIE Industrial Estate, Village Mundiyaki, 158 KM Milestone, NH 58, Roorkee</w:t></w:r></w:p></w:tc></w:tr></w:tbl><w:p><w:pPr><w:sectPr><w:pgSz w:orient="portrait" w:w="11905.511811023622" w:h="16837.79527559055"/><w:pgMar w:top="1440" w:right="1440" w:bottom="1440" w:left="1440" w:header="720" w:footer="720" w:gutter="0"/><w:cols w:num="1" w:space="720"/></w:sectPr></w:pPr></w:p><w:p/><w:p><w:pPr/><w:r><w:rPr><w:sz w:val="32"/><w:szCs w:val="32"/><w:b w:val="1"/><w:bCs w:val="1"/></w:rPr><w:t xml:space="preserve">Company: Kiran Udyog</w:t></w:r></w:p><w:tbl><w:tblGrid><w:gridCol w:w="4000" w:type="dxa"/><w:gridCol w:w="4000" w:type="dxa"/></w:tblGrid><w:tblPr><w:tblStyle w:val="Fancy Table"/></w:tblPr><w:tr><w:trPr><w:trHeight w:val="900" w:hRule="atLeast"/></w:trPr><w:tc><w:tcPr><w:tcW w:w="4000" w:type="dxa"/><w:vAlign w:val="center"/></w:tcPr><w:p><w:pPr/><w:r><w:rPr><w:b w:val="1"/><w:bCs w:val="1"/></w:rPr><w:t xml:space="preserve">Company Details</w:t></w:r></w:p></w:tc><w:tc><w:tcPr><w:tcW w:w="4000" w:type="dxa"/><w:vAlign w:val="center"/></w:tcPr><w:p><w:pPr/><w:r><w:rPr><w:b w:val="1"/><w:bCs w:val="1"/></w:rPr><w:t xml:space="preserve">Company Contact Details</w:t></w:r></w:p></w:tc></w:tr><w:tr><w:trPr/><w:tc><w:tcPr><w:tcW w:w="4000" w:type="dxa"/></w:tcPr><w:p><w:pPr/><w:r><w:rPr/><w:t xml:space="preserve">Kiran Udyog</w:t></w:r></w:p></w:tc><w:tc><w:tcPr><w:tcW w:w="4000" w:type="dxa"/></w:tcPr><w:p><w:pPr/><w:r><w:rPr/><w:t xml:space="preserve">Plot No 40, Naubad Industrial Area Naubad Bidar</w:t></w:r></w:p></w:tc></w:tr></w:tbl><w:p><w:pPr><w:sectPr><w:pgSz w:orient="portrait" w:w="11905.511811023622" w:h="16837.79527559055"/><w:pgMar w:top="1440" w:right="1440" w:bottom="1440" w:left="1440" w:header="720" w:footer="720" w:gutter="0"/><w:cols w:num="1" w:space="720"/></w:sectPr></w:pPr></w:p><w:p/><w:p><w:pPr/><w:r><w:rPr><w:sz w:val="32"/><w:szCs w:val="32"/><w:b w:val="1"/><w:bCs w:val="1"/></w:rPr><w:t xml:space="preserve">Company: Kirloskar Ferrous Industries Ltd.</w:t></w:r></w:p><w:tbl><w:tblGrid><w:gridCol w:w="4000" w:type="dxa"/><w:gridCol w:w="4000" w:type="dxa"/></w:tblGrid><w:tblPr><w:tblStyle w:val="Fancy Table"/></w:tblPr><w:tr><w:trPr><w:trHeight w:val="900" w:hRule="atLeast"/></w:trPr><w:tc><w:tcPr><w:tcW w:w="4000" w:type="dxa"/><w:vAlign w:val="center"/></w:tcPr><w:p><w:pPr/><w:r><w:rPr><w:b w:val="1"/><w:bCs w:val="1"/></w:rPr><w:t xml:space="preserve">Company Details</w:t></w:r></w:p></w:tc><w:tc><w:tcPr><w:tcW w:w="4000" w:type="dxa"/><w:vAlign w:val="center"/></w:tcPr><w:p><w:pPr/><w:r><w:rPr><w:b w:val="1"/><w:bCs w:val="1"/></w:rPr><w:t xml:space="preserve">Company Contact Details</w:t></w:r></w:p></w:tc></w:tr><w:tr><w:trPr/><w:tc><w:tcPr><w:tcW w:w="4000" w:type="dxa"/></w:tcPr><w:p><w:pPr/><w:r><w:rPr/><w:t xml:space="preserve">Kirloskar Ferrous Industries Ltd.</w:t></w:r></w:p></w:tc><w:tc><w:tcPr><w:tcW w:w="4000" w:type="dxa"/></w:tcPr><w:p><w:pPr/><w:r><w:rPr/><w:t xml:space="preserve">Bevinahalli Village</w:t></w:r></w:p></w:tc></w:tr></w:tbl><w:p><w:pPr><w:sectPr><w:pgSz w:orient="portrait" w:w="11905.511811023622" w:h="16837.79527559055"/><w:pgMar w:top="1440" w:right="1440" w:bottom="1440" w:left="1440" w:header="720" w:footer="720" w:gutter="0"/><w:cols w:num="1" w:space="720"/></w:sectPr></w:pPr></w:p><w:p/><w:p><w:pPr/><w:r><w:rPr><w:sz w:val="32"/><w:szCs w:val="32"/><w:b w:val="1"/><w:bCs w:val="1"/></w:rPr><w:t xml:space="preserve">Company: Kishan Autoparts Pvt. Ltd.</w:t></w:r></w:p><w:tbl><w:tblGrid><w:gridCol w:w="4000" w:type="dxa"/><w:gridCol w:w="4000" w:type="dxa"/></w:tblGrid><w:tblPr><w:tblStyle w:val="Fancy Table"/></w:tblPr><w:tr><w:trPr><w:trHeight w:val="900" w:hRule="atLeast"/></w:trPr><w:tc><w:tcPr><w:tcW w:w="4000" w:type="dxa"/><w:vAlign w:val="center"/></w:tcPr><w:p><w:pPr/><w:r><w:rPr><w:b w:val="1"/><w:bCs w:val="1"/></w:rPr><w:t xml:space="preserve">Company Details</w:t></w:r></w:p></w:tc><w:tc><w:tcPr><w:tcW w:w="4000" w:type="dxa"/><w:vAlign w:val="center"/></w:tcPr><w:p><w:pPr/><w:r><w:rPr><w:b w:val="1"/><w:bCs w:val="1"/></w:rPr><w:t xml:space="preserve">Company Contact Details</w:t></w:r></w:p></w:tc></w:tr><w:tr><w:trPr/><w:tc><w:tcPr><w:tcW w:w="4000" w:type="dxa"/></w:tcPr><w:p><w:pPr/><w:r><w:rPr/><w:t xml:space="preserve">Kishan Autoparts Pvt. Ltd.</w:t></w:r></w:p></w:tc><w:tc><w:tcPr><w:tcW w:w="4000" w:type="dxa"/></w:tcPr><w:p><w:pPr/><w:r><w:rPr/><w:t xml:space="preserve">GIDC Lodhika Plot No. G-1324/25, Kalawad Road, Post Metoda</w:t></w:r></w:p></w:tc></w:tr></w:tbl><w:p><w:pPr><w:sectPr><w:pgSz w:orient="portrait" w:w="11905.511811023622" w:h="16837.79527559055"/><w:pgMar w:top="1440" w:right="1440" w:bottom="1440" w:left="1440" w:header="720" w:footer="720" w:gutter="0"/><w:cols w:num="1" w:space="720"/></w:sectPr></w:pPr></w:p><w:p/><w:p><w:pPr/><w:r><w:rPr><w:sz w:val="32"/><w:szCs w:val="32"/><w:b w:val="1"/><w:bCs w:val="1"/></w:rPr><w:t xml:space="preserve">Company: Kiswok Industries Pvt. Ltd.</w:t></w:r></w:p><w:tbl><w:tblGrid><w:gridCol w:w="4000" w:type="dxa"/><w:gridCol w:w="4000" w:type="dxa"/></w:tblGrid><w:tblPr><w:tblStyle w:val="Fancy Table"/></w:tblPr><w:tr><w:trPr><w:trHeight w:val="900" w:hRule="atLeast"/></w:trPr><w:tc><w:tcPr><w:tcW w:w="4000" w:type="dxa"/><w:vAlign w:val="center"/></w:tcPr><w:p><w:pPr/><w:r><w:rPr><w:b w:val="1"/><w:bCs w:val="1"/></w:rPr><w:t xml:space="preserve">Company Details</w:t></w:r></w:p></w:tc><w:tc><w:tcPr><w:tcW w:w="4000" w:type="dxa"/><w:vAlign w:val="center"/></w:tcPr><w:p><w:pPr/><w:r><w:rPr><w:b w:val="1"/><w:bCs w:val="1"/></w:rPr><w:t xml:space="preserve">Company Contact Details</w:t></w:r></w:p></w:tc></w:tr><w:tr><w:trPr/><w:tc><w:tcPr><w:tcW w:w="4000" w:type="dxa"/></w:tcPr><w:p><w:pPr/><w:r><w:rPr/><w:t xml:space="preserve">Kiswok Industries Pvt. Ltd.</w:t></w:r></w:p></w:tc><w:tc><w:tcPr><w:tcW w:w="4000" w:type="dxa"/></w:tcPr><w:p><w:pPr/><w:r><w:rPr/><w:t xml:space="preserve">11, Brabourne Road</w:t></w:r></w:p></w:tc></w:tr></w:tbl><w:p><w:pPr><w:sectPr><w:pgSz w:orient="portrait" w:w="11905.511811023622" w:h="16837.79527559055"/><w:pgMar w:top="1440" w:right="1440" w:bottom="1440" w:left="1440" w:header="720" w:footer="720" w:gutter="0"/><w:cols w:num="1" w:space="720"/></w:sectPr></w:pPr></w:p><w:p/><w:p><w:pPr/><w:r><w:rPr><w:sz w:val="32"/><w:szCs w:val="32"/><w:b w:val="1"/><w:bCs w:val="1"/></w:rPr><w:t xml:space="preserve">Company: KK Lighting India Pvt. Ltd.</w:t></w:r></w:p><w:tbl><w:tblGrid><w:gridCol w:w="4000" w:type="dxa"/><w:gridCol w:w="4000" w:type="dxa"/></w:tblGrid><w:tblPr><w:tblStyle w:val="Fancy Table"/></w:tblPr><w:tr><w:trPr><w:trHeight w:val="900" w:hRule="atLeast"/></w:trPr><w:tc><w:tcPr><w:tcW w:w="4000" w:type="dxa"/><w:vAlign w:val="center"/></w:tcPr><w:p><w:pPr/><w:r><w:rPr><w:b w:val="1"/><w:bCs w:val="1"/></w:rPr><w:t xml:space="preserve">Company Details</w:t></w:r></w:p></w:tc><w:tc><w:tcPr><w:tcW w:w="4000" w:type="dxa"/><w:vAlign w:val="center"/></w:tcPr><w:p><w:pPr/><w:r><w:rPr><w:b w:val="1"/><w:bCs w:val="1"/></w:rPr><w:t xml:space="preserve">Company Contact Details</w:t></w:r></w:p></w:tc></w:tr><w:tr><w:trPr/><w:tc><w:tcPr><w:tcW w:w="4000" w:type="dxa"/></w:tcPr><w:p><w:pPr/><w:r><w:rPr/><w:t xml:space="preserve">KK Lighting India Pvt. Ltd.</w:t></w:r></w:p></w:tc><w:tc><w:tcPr><w:tcW w:w="4000" w:type="dxa"/></w:tcPr><w:p><w:pPr/><w:r><w:rPr/><w:t xml:space="preserve">Plot No. 88,89 & 71, Kundli Industrial Estate, Sector 53, Phase-V, Kundli</w:t></w:r></w:p></w:tc></w:tr></w:tbl><w:p><w:pPr><w:sectPr><w:pgSz w:orient="portrait" w:w="11905.511811023622" w:h="16837.79527559055"/><w:pgMar w:top="1440" w:right="1440" w:bottom="1440" w:left="1440" w:header="720" w:footer="720" w:gutter="0"/><w:cols w:num="1" w:space="720"/></w:sectPr></w:pPr></w:p><w:p/><w:p><w:pPr/><w:r><w:rPr><w:sz w:val="32"/><w:szCs w:val="32"/><w:b w:val="1"/><w:bCs w:val="1"/></w:rPr><w:t xml:space="preserve">Company: Klassic Wheels Ltd.</w:t></w:r></w:p><w:tbl><w:tblGrid><w:gridCol w:w="4000" w:type="dxa"/><w:gridCol w:w="4000" w:type="dxa"/></w:tblGrid><w:tblPr><w:tblStyle w:val="Fancy Table"/></w:tblPr><w:tr><w:trPr><w:trHeight w:val="900" w:hRule="atLeast"/></w:trPr><w:tc><w:tcPr><w:tcW w:w="4000" w:type="dxa"/><w:vAlign w:val="center"/></w:tcPr><w:p><w:pPr/><w:r><w:rPr><w:b w:val="1"/><w:bCs w:val="1"/></w:rPr><w:t xml:space="preserve">Company Details</w:t></w:r></w:p></w:tc><w:tc><w:tcPr><w:tcW w:w="4000" w:type="dxa"/><w:vAlign w:val="center"/></w:tcPr><w:p><w:pPr/><w:r><w:rPr><w:b w:val="1"/><w:bCs w:val="1"/></w:rPr><w:t xml:space="preserve">Company Contact Details</w:t></w:r></w:p></w:tc></w:tr><w:tr><w:trPr/><w:tc><w:tcPr><w:tcW w:w="4000" w:type="dxa"/></w:tcPr><w:p><w:pPr/><w:r><w:rPr/><w:t xml:space="preserve">Klassic Wheels Ltd.</w:t></w:r></w:p></w:tc><w:tc><w:tcPr><w:tcW w:w="4000" w:type="dxa"/></w:tcPr><w:p><w:pPr/><w:r><w:rPr/><w:t xml:space="preserve">"Hirkesh", Near Keshar Gulab Mangal Karyalaya, Behind ADCC Bank, Station Road</w:t></w:r></w:p></w:tc></w:tr></w:tbl><w:p><w:pPr><w:sectPr><w:pgSz w:orient="portrait" w:w="11905.511811023622" w:h="16837.79527559055"/><w:pgMar w:top="1440" w:right="1440" w:bottom="1440" w:left="1440" w:header="720" w:footer="720" w:gutter="0"/><w:cols w:num="1" w:space="720"/></w:sectPr></w:pPr></w:p><w:p/><w:p><w:pPr/><w:r><w:rPr><w:sz w:val="32"/><w:szCs w:val="32"/><w:b w:val="1"/><w:bCs w:val="1"/></w:rPr><w:t xml:space="preserve">Company: Klassik Lamitex Pvt. Ltd.</w:t></w:r></w:p><w:tbl><w:tblGrid><w:gridCol w:w="4000" w:type="dxa"/><w:gridCol w:w="4000" w:type="dxa"/></w:tblGrid><w:tblPr><w:tblStyle w:val="Fancy Table"/></w:tblPr><w:tr><w:trPr><w:trHeight w:val="900" w:hRule="atLeast"/></w:trPr><w:tc><w:tcPr><w:tcW w:w="4000" w:type="dxa"/><w:vAlign w:val="center"/></w:tcPr><w:p><w:pPr/><w:r><w:rPr><w:b w:val="1"/><w:bCs w:val="1"/></w:rPr><w:t xml:space="preserve">Company Details</w:t></w:r></w:p></w:tc><w:tc><w:tcPr><w:tcW w:w="4000" w:type="dxa"/><w:vAlign w:val="center"/></w:tcPr><w:p><w:pPr/><w:r><w:rPr><w:b w:val="1"/><w:bCs w:val="1"/></w:rPr><w:t xml:space="preserve">Company Contact Details</w:t></w:r></w:p></w:tc></w:tr><w:tr><w:trPr/><w:tc><w:tcPr><w:tcW w:w="4000" w:type="dxa"/></w:tcPr><w:p><w:pPr/><w:r><w:rPr/><w:t xml:space="preserve">Klassik Lamitex Pvt. Ltd.</w:t></w:r></w:p></w:tc><w:tc><w:tcPr><w:tcW w:w="4000" w:type="dxa"/></w:tcPr><w:p><w:pPr/><w:r><w:rPr/><w:t xml:space="preserve">Village Sanpali, PO Raliawas, 84 Milestone, NH 8</w:t></w:r></w:p></w:tc></w:tr></w:tbl><w:p><w:pPr><w:sectPr><w:pgSz w:orient="portrait" w:w="11905.511811023622" w:h="16837.79527559055"/><w:pgMar w:top="1440" w:right="1440" w:bottom="1440" w:left="1440" w:header="720" w:footer="720" w:gutter="0"/><w:cols w:num="1" w:space="720"/></w:sectPr></w:pPr></w:p><w:p/><w:p><w:pPr/><w:r><w:rPr><w:sz w:val="32"/><w:szCs w:val="32"/><w:b w:val="1"/><w:bCs w:val="1"/></w:rPr><w:t xml:space="preserve">Company: KLN Engineering Products Pvt. Ltd.</w:t></w:r></w:p><w:tbl><w:tblGrid><w:gridCol w:w="4000" w:type="dxa"/><w:gridCol w:w="4000" w:type="dxa"/></w:tblGrid><w:tblPr><w:tblStyle w:val="Fancy Table"/></w:tblPr><w:tr><w:trPr><w:trHeight w:val="900" w:hRule="atLeast"/></w:trPr><w:tc><w:tcPr><w:tcW w:w="4000" w:type="dxa"/><w:vAlign w:val="center"/></w:tcPr><w:p><w:pPr/><w:r><w:rPr><w:b w:val="1"/><w:bCs w:val="1"/></w:rPr><w:t xml:space="preserve">Company Details</w:t></w:r></w:p></w:tc><w:tc><w:tcPr><w:tcW w:w="4000" w:type="dxa"/><w:vAlign w:val="center"/></w:tcPr><w:p><w:pPr/><w:r><w:rPr><w:b w:val="1"/><w:bCs w:val="1"/></w:rPr><w:t xml:space="preserve">Company Contact Details</w:t></w:r></w:p></w:tc></w:tr><w:tr><w:trPr/><w:tc><w:tcPr><w:tcW w:w="4000" w:type="dxa"/></w:tcPr><w:p><w:pPr/><w:r><w:rPr/><w:t xml:space="preserve">KLN Engineering Products Pvt. Ltd.</w:t></w:r></w:p></w:tc><w:tc><w:tcPr><w:tcW w:w="4000" w:type="dxa"/></w:tcPr><w:p><w:pPr/><w:r><w:rPr/><w:t xml:space="preserve">F 56, Industrial Estate, Rajaji Nagar</w:t></w:r></w:p></w:tc></w:tr></w:tbl><w:p><w:pPr><w:sectPr><w:pgSz w:orient="portrait" w:w="11905.511811023622" w:h="16837.79527559055"/><w:pgMar w:top="1440" w:right="1440" w:bottom="1440" w:left="1440" w:header="720" w:footer="720" w:gutter="0"/><w:cols w:num="1" w:space="720"/></w:sectPr></w:pPr></w:p><w:p/><w:p><w:pPr/><w:r><w:rPr><w:sz w:val="32"/><w:szCs w:val="32"/><w:b w:val="1"/><w:bCs w:val="1"/></w:rPr><w:t xml:space="preserve">Company: KLT Automotive & Tubular Products Ltd.</w:t></w:r></w:p><w:tbl><w:tblGrid><w:gridCol w:w="4000" w:type="dxa"/><w:gridCol w:w="4000" w:type="dxa"/></w:tblGrid><w:tblPr><w:tblStyle w:val="Fancy Table"/></w:tblPr><w:tr><w:trPr><w:trHeight w:val="900" w:hRule="atLeast"/></w:trPr><w:tc><w:tcPr><w:tcW w:w="4000" w:type="dxa"/><w:vAlign w:val="center"/></w:tcPr><w:p><w:pPr/><w:r><w:rPr><w:b w:val="1"/><w:bCs w:val="1"/></w:rPr><w:t xml:space="preserve">Company Details</w:t></w:r></w:p></w:tc><w:tc><w:tcPr><w:tcW w:w="4000" w:type="dxa"/><w:vAlign w:val="center"/></w:tcPr><w:p><w:pPr/><w:r><w:rPr><w:b w:val="1"/><w:bCs w:val="1"/></w:rPr><w:t xml:space="preserve">Company Contact Details</w:t></w:r></w:p></w:tc></w:tr><w:tr><w:trPr/><w:tc><w:tcPr><w:tcW w:w="4000" w:type="dxa"/></w:tcPr><w:p><w:pPr/><w:r><w:rPr/><w:t xml:space="preserve">KLT Automotive & Tubular Products Ltd.</w:t></w:r></w:p></w:tc><w:tc><w:tcPr><w:tcW w:w="4000" w:type="dxa"/></w:tcPr><w:p><w:pPr/><w:r><w:rPr/><w:t xml:space="preserve">B 601, Elecgent Business Park, J B Nagar, MIDC Road No. 2, Andheri East, Near Kohinoor Continental</w:t></w:r></w:p></w:tc></w:tr></w:tbl><w:p><w:pPr><w:sectPr><w:pgSz w:orient="portrait" w:w="11905.511811023622" w:h="16837.79527559055"/><w:pgMar w:top="1440" w:right="1440" w:bottom="1440" w:left="1440" w:header="720" w:footer="720" w:gutter="0"/><w:cols w:num="1" w:space="720"/></w:sectPr></w:pPr></w:p><w:p/><w:p><w:pPr/><w:r><w:rPr><w:sz w:val="32"/><w:szCs w:val="32"/><w:b w:val="1"/><w:bCs w:val="1"/></w:rPr><w:t xml:space="preserve">Company: KMP Manufacturing Co.</w:t></w:r></w:p><w:tbl><w:tblGrid><w:gridCol w:w="4000" w:type="dxa"/><w:gridCol w:w="4000" w:type="dxa"/></w:tblGrid><w:tblPr><w:tblStyle w:val="Fancy Table"/></w:tblPr><w:tr><w:trPr><w:trHeight w:val="900" w:hRule="atLeast"/></w:trPr><w:tc><w:tcPr><w:tcW w:w="4000" w:type="dxa"/><w:vAlign w:val="center"/></w:tcPr><w:p><w:pPr/><w:r><w:rPr><w:b w:val="1"/><w:bCs w:val="1"/></w:rPr><w:t xml:space="preserve">Company Details</w:t></w:r></w:p></w:tc><w:tc><w:tcPr><w:tcW w:w="4000" w:type="dxa"/><w:vAlign w:val="center"/></w:tcPr><w:p><w:pPr/><w:r><w:rPr><w:b w:val="1"/><w:bCs w:val="1"/></w:rPr><w:t xml:space="preserve">Company Contact Details</w:t></w:r></w:p></w:tc></w:tr><w:tr><w:trPr/><w:tc><w:tcPr><w:tcW w:w="4000" w:type="dxa"/></w:tcPr><w:p><w:pPr/><w:r><w:rPr/><w:t xml:space="preserve">KMP Manufacturing Co.</w:t></w:r></w:p></w:tc><w:tc><w:tcPr><w:tcW w:w="4000" w:type="dxa"/></w:tcPr><w:p><w:pPr/><w:r><w:rPr/><w:t xml:space="preserve">B 10-11, Industrial Estate, GT Road (Bye Pass)</w:t></w:r></w:p></w:tc></w:tr></w:tbl><w:p><w:pPr><w:sectPr><w:pgSz w:orient="portrait" w:w="11905.511811023622" w:h="16837.79527559055"/><w:pgMar w:top="1440" w:right="1440" w:bottom="1440" w:left="1440" w:header="720" w:footer="720" w:gutter="0"/><w:cols w:num="1" w:space="720"/></w:sectPr></w:pPr></w:p><w:p/><w:p><w:pPr/><w:r><w:rPr><w:sz w:val="32"/><w:szCs w:val="32"/><w:b w:val="1"/><w:bCs w:val="1"/></w:rPr><w:t xml:space="preserve">Company: KNL Driveline Parts Pvt. Ltd.</w:t></w:r></w:p><w:tbl><w:tblGrid><w:gridCol w:w="4000" w:type="dxa"/><w:gridCol w:w="4000" w:type="dxa"/></w:tblGrid><w:tblPr><w:tblStyle w:val="Fancy Table"/></w:tblPr><w:tr><w:trPr><w:trHeight w:val="900" w:hRule="atLeast"/></w:trPr><w:tc><w:tcPr><w:tcW w:w="4000" w:type="dxa"/><w:vAlign w:val="center"/></w:tcPr><w:p><w:pPr/><w:r><w:rPr><w:b w:val="1"/><w:bCs w:val="1"/></w:rPr><w:t xml:space="preserve">Company Details</w:t></w:r></w:p></w:tc><w:tc><w:tcPr><w:tcW w:w="4000" w:type="dxa"/><w:vAlign w:val="center"/></w:tcPr><w:p><w:pPr/><w:r><w:rPr><w:b w:val="1"/><w:bCs w:val="1"/></w:rPr><w:t xml:space="preserve">Company Contact Details</w:t></w:r></w:p></w:tc></w:tr><w:tr><w:trPr/><w:tc><w:tcPr><w:tcW w:w="4000" w:type="dxa"/></w:tcPr><w:p><w:pPr/><w:r><w:rPr/><w:t xml:space="preserve">KNL Driveline Parts Pvt. Ltd.</w:t></w:r></w:p></w:tc><w:tc><w:tcPr><w:tcW w:w="4000" w:type="dxa"/></w:tcPr><w:p><w:pPr/><w:r><w:rPr/><w:t xml:space="preserve">Village Nichi Mangli, Adjoining Phase VII, Focal Point</w:t></w:r></w:p></w:tc></w:tr></w:tbl><w:p><w:pPr><w:sectPr><w:pgSz w:orient="portrait" w:w="11905.511811023622" w:h="16837.79527559055"/><w:pgMar w:top="1440" w:right="1440" w:bottom="1440" w:left="1440" w:header="720" w:footer="720" w:gutter="0"/><w:cols w:num="1" w:space="720"/></w:sectPr></w:pPr></w:p><w:p/><w:p><w:pPr/><w:r><w:rPr><w:sz w:val="32"/><w:szCs w:val="32"/><w:b w:val="1"/><w:bCs w:val="1"/></w:rPr><w:t xml:space="preserve">Company: Knorr-Bremse Systems for Commercial Vehicles India Pvt. Ltd</w:t></w:r></w:p><w:tbl><w:tblGrid><w:gridCol w:w="4000" w:type="dxa"/><w:gridCol w:w="4000" w:type="dxa"/></w:tblGrid><w:tblPr><w:tblStyle w:val="Fancy Table"/></w:tblPr><w:tr><w:trPr><w:trHeight w:val="900" w:hRule="atLeast"/></w:trPr><w:tc><w:tcPr><w:tcW w:w="4000" w:type="dxa"/><w:vAlign w:val="center"/></w:tcPr><w:p><w:pPr/><w:r><w:rPr><w:b w:val="1"/><w:bCs w:val="1"/></w:rPr><w:t xml:space="preserve">Company Details</w:t></w:r></w:p></w:tc><w:tc><w:tcPr><w:tcW w:w="4000" w:type="dxa"/><w:vAlign w:val="center"/></w:tcPr><w:p><w:pPr/><w:r><w:rPr><w:b w:val="1"/><w:bCs w:val="1"/></w:rPr><w:t xml:space="preserve">Company Contact Details</w:t></w:r></w:p></w:tc></w:tr><w:tr><w:trPr/><w:tc><w:tcPr><w:tcW w:w="4000" w:type="dxa"/></w:tcPr><w:p><w:pPr/><w:r><w:rPr/><w:t xml:space="preserve">Knorr-Bremse Systems for Commercial Vehicles India Pvt. Ltd</w:t></w:r></w:p></w:tc><w:tc><w:tcPr><w:tcW w:w="4000" w:type="dxa"/></w:tcPr><w:p><w:pPr/><w:r><w:rPr/><w:t xml:space="preserve">Survey No. 276, Village Mann, Hinjewadi Phase II, Tal. Mulshi</w:t></w:r></w:p></w:tc></w:tr></w:tbl><w:p><w:pPr><w:sectPr><w:pgSz w:orient="portrait" w:w="11905.511811023622" w:h="16837.79527559055"/><w:pgMar w:top="1440" w:right="1440" w:bottom="1440" w:left="1440" w:header="720" w:footer="720" w:gutter="0"/><w:cols w:num="1" w:space="720"/></w:sectPr></w:pPr></w:p><w:p/><w:p><w:pPr/><w:r><w:rPr><w:sz w:val="32"/><w:szCs w:val="32"/><w:b w:val="1"/><w:bCs w:val="1"/></w:rPr><w:t xml:space="preserve">Company: Kobra Auto Motives</w:t></w:r></w:p><w:tbl><w:tblGrid><w:gridCol w:w="4000" w:type="dxa"/><w:gridCol w:w="4000" w:type="dxa"/></w:tblGrid><w:tblPr><w:tblStyle w:val="Fancy Table"/></w:tblPr><w:tr><w:trPr><w:trHeight w:val="900" w:hRule="atLeast"/></w:trPr><w:tc><w:tcPr><w:tcW w:w="4000" w:type="dxa"/><w:vAlign w:val="center"/></w:tcPr><w:p><w:pPr/><w:r><w:rPr><w:b w:val="1"/><w:bCs w:val="1"/></w:rPr><w:t xml:space="preserve">Company Details</w:t></w:r></w:p></w:tc><w:tc><w:tcPr><w:tcW w:w="4000" w:type="dxa"/><w:vAlign w:val="center"/></w:tcPr><w:p><w:pPr/><w:r><w:rPr><w:b w:val="1"/><w:bCs w:val="1"/></w:rPr><w:t xml:space="preserve">Company Contact Details</w:t></w:r></w:p></w:tc></w:tr><w:tr><w:trPr/><w:tc><w:tcPr><w:tcW w:w="4000" w:type="dxa"/></w:tcPr><w:p><w:pPr/><w:r><w:rPr/><w:t xml:space="preserve">Kobra Auto Motives</w:t></w:r></w:p></w:tc><w:tc><w:tcPr><w:tcW w:w="4000" w:type="dxa"/></w:tcPr><w:p><w:pPr/><w:r><w:rPr/><w:t xml:space="preserve">54/1, Dabua Extension, NIT</w:t></w:r></w:p></w:tc></w:tr></w:tbl><w:p><w:pPr><w:sectPr><w:pgSz w:orient="portrait" w:w="11905.511811023622" w:h="16837.79527559055"/><w:pgMar w:top="1440" w:right="1440" w:bottom="1440" w:left="1440" w:header="720" w:footer="720" w:gutter="0"/><w:cols w:num="1" w:space="720"/></w:sectPr></w:pPr></w:p><w:p/><w:p><w:pPr/><w:r><w:rPr><w:sz w:val="32"/><w:szCs w:val="32"/><w:b w:val="1"/><w:bCs w:val="1"/></w:rPr><w:t xml:space="preserve">Company: Kongovi Pvt. Ltd.</w:t></w:r></w:p><w:tbl><w:tblGrid><w:gridCol w:w="4000" w:type="dxa"/><w:gridCol w:w="4000" w:type="dxa"/></w:tblGrid><w:tblPr><w:tblStyle w:val="Fancy Table"/></w:tblPr><w:tr><w:trPr><w:trHeight w:val="900" w:hRule="atLeast"/></w:trPr><w:tc><w:tcPr><w:tcW w:w="4000" w:type="dxa"/><w:vAlign w:val="center"/></w:tcPr><w:p><w:pPr/><w:r><w:rPr><w:b w:val="1"/><w:bCs w:val="1"/></w:rPr><w:t xml:space="preserve">Company Details</w:t></w:r></w:p></w:tc><w:tc><w:tcPr><w:tcW w:w="4000" w:type="dxa"/><w:vAlign w:val="center"/></w:tcPr><w:p><w:pPr/><w:r><w:rPr><w:b w:val="1"/><w:bCs w:val="1"/></w:rPr><w:t xml:space="preserve">Company Contact Details</w:t></w:r></w:p></w:tc></w:tr><w:tr><w:trPr/><w:tc><w:tcPr><w:tcW w:w="4000" w:type="dxa"/></w:tcPr><w:p><w:pPr/><w:r><w:rPr/><w:t xml:space="preserve">Kongovi Pvt. Ltd.</w:t></w:r></w:p></w:tc><w:tc><w:tcPr><w:tcW w:w="4000" w:type="dxa"/></w:tcPr><w:p><w:pPr/><w:r><w:rPr/><w:t xml:space="preserve">377, 10th Cross, IV Phase, Peenya Industrial Area</w:t></w:r></w:p></w:tc></w:tr></w:tbl><w:p><w:pPr><w:sectPr><w:pgSz w:orient="portrait" w:w="11905.511811023622" w:h="16837.79527559055"/><w:pgMar w:top="1440" w:right="1440" w:bottom="1440" w:left="1440" w:header="720" w:footer="720" w:gutter="0"/><w:cols w:num="1" w:space="720"/></w:sectPr></w:pPr></w:p><w:p/><w:p><w:pPr/><w:r><w:rPr><w:sz w:val="32"/><w:szCs w:val="32"/><w:b w:val="1"/><w:bCs w:val="1"/></w:rPr><w:t xml:space="preserve">Company: Kongu Enginears</w:t></w:r></w:p><w:tbl><w:tblGrid><w:gridCol w:w="4000" w:type="dxa"/><w:gridCol w:w="4000" w:type="dxa"/></w:tblGrid><w:tblPr><w:tblStyle w:val="Fancy Table"/></w:tblPr><w:tr><w:trPr><w:trHeight w:val="900" w:hRule="atLeast"/></w:trPr><w:tc><w:tcPr><w:tcW w:w="4000" w:type="dxa"/><w:vAlign w:val="center"/></w:tcPr><w:p><w:pPr/><w:r><w:rPr><w:b w:val="1"/><w:bCs w:val="1"/></w:rPr><w:t xml:space="preserve">Company Details</w:t></w:r></w:p></w:tc><w:tc><w:tcPr><w:tcW w:w="4000" w:type="dxa"/><w:vAlign w:val="center"/></w:tcPr><w:p><w:pPr/><w:r><w:rPr><w:b w:val="1"/><w:bCs w:val="1"/></w:rPr><w:t xml:space="preserve">Company Contact Details</w:t></w:r></w:p></w:tc></w:tr><w:tr><w:trPr/><w:tc><w:tcPr><w:tcW w:w="4000" w:type="dxa"/></w:tcPr><w:p><w:pPr/><w:r><w:rPr/><w:t xml:space="preserve">Kongu Enginears</w:t></w:r></w:p></w:tc><w:tc><w:tcPr><w:tcW w:w="4000" w:type="dxa"/></w:tcPr><w:p><w:pPr/><w:r><w:rPr/><w:t xml:space="preserve">5/284-C, Annur Road, Arasur PO</w:t></w:r></w:p></w:tc></w:tr></w:tbl><w:p><w:pPr><w:sectPr><w:pgSz w:orient="portrait" w:w="11905.511811023622" w:h="16837.79527559055"/><w:pgMar w:top="1440" w:right="1440" w:bottom="1440" w:left="1440" w:header="720" w:footer="720" w:gutter="0"/><w:cols w:num="1" w:space="720"/></w:sectPr></w:pPr></w:p><w:p/><w:p><w:pPr/><w:r><w:rPr><w:sz w:val="32"/><w:szCs w:val="32"/><w:b w:val="1"/><w:bCs w:val="1"/></w:rPr><w:t xml:space="preserve">Company: Kores India Ltd.</w:t></w:r></w:p><w:tbl><w:tblGrid><w:gridCol w:w="4000" w:type="dxa"/><w:gridCol w:w="4000" w:type="dxa"/></w:tblGrid><w:tblPr><w:tblStyle w:val="Fancy Table"/></w:tblPr><w:tr><w:trPr><w:trHeight w:val="900" w:hRule="atLeast"/></w:trPr><w:tc><w:tcPr><w:tcW w:w="4000" w:type="dxa"/><w:vAlign w:val="center"/></w:tcPr><w:p><w:pPr/><w:r><w:rPr><w:b w:val="1"/><w:bCs w:val="1"/></w:rPr><w:t xml:space="preserve">Company Details</w:t></w:r></w:p></w:tc><w:tc><w:tcPr><w:tcW w:w="4000" w:type="dxa"/><w:vAlign w:val="center"/></w:tcPr><w:p><w:pPr/><w:r><w:rPr><w:b w:val="1"/><w:bCs w:val="1"/></w:rPr><w:t xml:space="preserve">Company Contact Details</w:t></w:r></w:p></w:tc></w:tr><w:tr><w:trPr/><w:tc><w:tcPr><w:tcW w:w="4000" w:type="dxa"/></w:tcPr><w:p><w:pPr/><w:r><w:rPr/><w:t xml:space="preserve">Kores India Ltd.</w:t></w:r></w:p></w:tc><w:tc><w:tcPr><w:tcW w:w="4000" w:type="dxa"/></w:tcPr><w:p><w:pPr/><w:r><w:rPr/><w:t xml:space="preserve">E 14, 15, 16 Bhosari Industrial Area</w:t></w:r></w:p></w:tc></w:tr></w:tbl><w:p><w:pPr><w:sectPr><w:pgSz w:orient="portrait" w:w="11905.511811023622" w:h="16837.79527559055"/><w:pgMar w:top="1440" w:right="1440" w:bottom="1440" w:left="1440" w:header="720" w:footer="720" w:gutter="0"/><w:cols w:num="1" w:space="720"/></w:sectPr></w:pPr></w:p><w:p/><w:p><w:pPr/><w:r><w:rPr><w:sz w:val="32"/><w:szCs w:val="32"/><w:b w:val="1"/><w:bCs w:val="1"/></w:rPr><w:t xml:space="preserve">Company: Kostal India Pvt. Ltd.</w:t></w:r></w:p><w:tbl><w:tblGrid><w:gridCol w:w="4000" w:type="dxa"/><w:gridCol w:w="4000" w:type="dxa"/></w:tblGrid><w:tblPr><w:tblStyle w:val="Fancy Table"/></w:tblPr><w:tr><w:trPr><w:trHeight w:val="900" w:hRule="atLeast"/></w:trPr><w:tc><w:tcPr><w:tcW w:w="4000" w:type="dxa"/><w:vAlign w:val="center"/></w:tcPr><w:p><w:pPr/><w:r><w:rPr><w:b w:val="1"/><w:bCs w:val="1"/></w:rPr><w:t xml:space="preserve">Company Details</w:t></w:r></w:p></w:tc><w:tc><w:tcPr><w:tcW w:w="4000" w:type="dxa"/><w:vAlign w:val="center"/></w:tcPr><w:p><w:pPr/><w:r><w:rPr><w:b w:val="1"/><w:bCs w:val="1"/></w:rPr><w:t xml:space="preserve">Company Contact Details</w:t></w:r></w:p></w:tc></w:tr><w:tr><w:trPr/><w:tc><w:tcPr><w:tcW w:w="4000" w:type="dxa"/></w:tcPr><w:p><w:pPr/><w:r><w:rPr/><w:t xml:space="preserve">Kostal India Pvt. Ltd.</w:t></w:r></w:p></w:tc><w:tc><w:tcPr><w:tcW w:w="4000" w:type="dxa"/></w:tcPr><w:p><w:pPr/><w:r><w:rPr/><w:t xml:space="preserve">Plot No. 11A, SIPCOT Industrial Complex, Ranipet</w:t></w:r></w:p></w:tc></w:tr></w:tbl><w:p><w:pPr><w:sectPr><w:pgSz w:orient="portrait" w:w="11905.511811023622" w:h="16837.79527559055"/><w:pgMar w:top="1440" w:right="1440" w:bottom="1440" w:left="1440" w:header="720" w:footer="720" w:gutter="0"/><w:cols w:num="1" w:space="720"/></w:sectPr></w:pPr></w:p><w:p/><w:p><w:pPr/><w:r><w:rPr><w:sz w:val="32"/><w:szCs w:val="32"/><w:b w:val="1"/><w:bCs w:val="1"/></w:rPr><w:t xml:space="preserve">Company: Kova Fastners Pvt. Ltd.</w:t></w:r></w:p><w:tbl><w:tblGrid><w:gridCol w:w="4000" w:type="dxa"/><w:gridCol w:w="4000" w:type="dxa"/></w:tblGrid><w:tblPr><w:tblStyle w:val="Fancy Table"/></w:tblPr><w:tr><w:trPr><w:trHeight w:val="900" w:hRule="atLeast"/></w:trPr><w:tc><w:tcPr><w:tcW w:w="4000" w:type="dxa"/><w:vAlign w:val="center"/></w:tcPr><w:p><w:pPr/><w:r><w:rPr><w:b w:val="1"/><w:bCs w:val="1"/></w:rPr><w:t xml:space="preserve">Company Details</w:t></w:r></w:p></w:tc><w:tc><w:tcPr><w:tcW w:w="4000" w:type="dxa"/><w:vAlign w:val="center"/></w:tcPr><w:p><w:pPr/><w:r><w:rPr><w:b w:val="1"/><w:bCs w:val="1"/></w:rPr><w:t xml:space="preserve">Company Contact Details</w:t></w:r></w:p></w:tc></w:tr><w:tr><w:trPr/><w:tc><w:tcPr><w:tcW w:w="4000" w:type="dxa"/></w:tcPr><w:p><w:pPr/><w:r><w:rPr/><w:t xml:space="preserve">Kova Fastners Pvt. Ltd.</w:t></w:r></w:p></w:tc><w:tc><w:tcPr><w:tcW w:w="4000" w:type="dxa"/></w:tcPr><w:p><w:pPr/><w:r><w:rPr/><w:t xml:space="preserve">B-30-1858/2B Sherpur Kalan, Phase IV A, Focal Point</w:t></w:r></w:p></w:tc></w:tr></w:tbl><w:p><w:pPr><w:sectPr><w:pgSz w:orient="portrait" w:w="11905.511811023622" w:h="16837.79527559055"/><w:pgMar w:top="1440" w:right="1440" w:bottom="1440" w:left="1440" w:header="720" w:footer="720" w:gutter="0"/><w:cols w:num="1" w:space="720"/></w:sectPr></w:pPr></w:p><w:p/><w:p><w:pPr/><w:r><w:rPr><w:sz w:val="32"/><w:szCs w:val="32"/><w:b w:val="1"/><w:bCs w:val="1"/></w:rPr><w:t xml:space="preserve">Company: KPIT Technologies Ltd.</w:t></w:r></w:p><w:tbl><w:tblGrid><w:gridCol w:w="4000" w:type="dxa"/><w:gridCol w:w="4000" w:type="dxa"/></w:tblGrid><w:tblPr><w:tblStyle w:val="Fancy Table"/></w:tblPr><w:tr><w:trPr><w:trHeight w:val="900" w:hRule="atLeast"/></w:trPr><w:tc><w:tcPr><w:tcW w:w="4000" w:type="dxa"/><w:vAlign w:val="center"/></w:tcPr><w:p><w:pPr/><w:r><w:rPr><w:b w:val="1"/><w:bCs w:val="1"/></w:rPr><w:t xml:space="preserve">Company Details</w:t></w:r></w:p></w:tc><w:tc><w:tcPr><w:tcW w:w="4000" w:type="dxa"/><w:vAlign w:val="center"/></w:tcPr><w:p><w:pPr/><w:r><w:rPr><w:b w:val="1"/><w:bCs w:val="1"/></w:rPr><w:t xml:space="preserve">Company Contact Details</w:t></w:r></w:p></w:tc></w:tr><w:tr><w:trPr/><w:tc><w:tcPr><w:tcW w:w="4000" w:type="dxa"/></w:tcPr><w:p><w:pPr/><w:r><w:rPr/><w:t xml:space="preserve">KPIT Technologies Ltd.</w:t></w:r></w:p></w:tc><w:tc><w:tcPr><w:tcW w:w="4000" w:type="dxa"/></w:tcPr><w:p><w:pPr/><w:r><w:rPr/><w:t xml:space="preserve">SEZ Unit, Plot No. 17, Rajiv Gandhi Infotech Park, MIDC, SEZ, Phase III, Hinjawadi</w:t></w:r></w:p></w:tc></w:tr></w:tbl><w:p><w:pPr><w:sectPr><w:pgSz w:orient="portrait" w:w="11905.511811023622" w:h="16837.79527559055"/><w:pgMar w:top="1440" w:right="1440" w:bottom="1440" w:left="1440" w:header="720" w:footer="720" w:gutter="0"/><w:cols w:num="1" w:space="720"/></w:sectPr></w:pPr></w:p><w:p/><w:p><w:pPr/><w:r><w:rPr><w:sz w:val="32"/><w:szCs w:val="32"/><w:b w:val="1"/><w:bCs w:val="1"/></w:rPr><w:t xml:space="preserve">Company: Krishna Maruti Ltd.</w:t></w:r></w:p><w:tbl><w:tblGrid><w:gridCol w:w="4000" w:type="dxa"/><w:gridCol w:w="4000" w:type="dxa"/></w:tblGrid><w:tblPr><w:tblStyle w:val="Fancy Table"/></w:tblPr><w:tr><w:trPr><w:trHeight w:val="900" w:hRule="atLeast"/></w:trPr><w:tc><w:tcPr><w:tcW w:w="4000" w:type="dxa"/><w:vAlign w:val="center"/></w:tcPr><w:p><w:pPr/><w:r><w:rPr><w:b w:val="1"/><w:bCs w:val="1"/></w:rPr><w:t xml:space="preserve">Company Details</w:t></w:r></w:p></w:tc><w:tc><w:tcPr><w:tcW w:w="4000" w:type="dxa"/><w:vAlign w:val="center"/></w:tcPr><w:p><w:pPr/><w:r><w:rPr><w:b w:val="1"/><w:bCs w:val="1"/></w:rPr><w:t xml:space="preserve">Company Contact Details</w:t></w:r></w:p></w:tc></w:tr><w:tr><w:trPr/><w:tc><w:tcPr><w:tcW w:w="4000" w:type="dxa"/></w:tcPr><w:p><w:pPr/><w:r><w:rPr/><w:t xml:space="preserve">Krishna Maruti Ltd.</w:t></w:r></w:p></w:tc><w:tc><w:tcPr><w:tcW w:w="4000" w:type="dxa"/></w:tcPr><w:p><w:pPr/><w:r><w:rPr/><w:t xml:space="preserve">003-007, Ground Floor Tower D, Global Business Park, MG Road</w:t></w:r></w:p></w:tc></w:tr></w:tbl><w:p><w:pPr><w:sectPr><w:pgSz w:orient="portrait" w:w="11905.511811023622" w:h="16837.79527559055"/><w:pgMar w:top="1440" w:right="1440" w:bottom="1440" w:left="1440" w:header="720" w:footer="720" w:gutter="0"/><w:cols w:num="1" w:space="720"/></w:sectPr></w:pPr></w:p><w:p/><w:p><w:pPr/><w:r><w:rPr><w:sz w:val="32"/><w:szCs w:val="32"/><w:b w:val="1"/><w:bCs w:val="1"/></w:rPr><w:t xml:space="preserve">Company: Kross Ltd.</w:t></w:r></w:p><w:tbl><w:tblGrid><w:gridCol w:w="4000" w:type="dxa"/><w:gridCol w:w="4000" w:type="dxa"/></w:tblGrid><w:tblPr><w:tblStyle w:val="Fancy Table"/></w:tblPr><w:tr><w:trPr><w:trHeight w:val="900" w:hRule="atLeast"/></w:trPr><w:tc><w:tcPr><w:tcW w:w="4000" w:type="dxa"/><w:vAlign w:val="center"/></w:tcPr><w:p><w:pPr/><w:r><w:rPr><w:b w:val="1"/><w:bCs w:val="1"/></w:rPr><w:t xml:space="preserve">Company Details</w:t></w:r></w:p></w:tc><w:tc><w:tcPr><w:tcW w:w="4000" w:type="dxa"/><w:vAlign w:val="center"/></w:tcPr><w:p><w:pPr/><w:r><w:rPr><w:b w:val="1"/><w:bCs w:val="1"/></w:rPr><w:t xml:space="preserve">Company Contact Details</w:t></w:r></w:p></w:tc></w:tr><w:tr><w:trPr/><w:tc><w:tcPr><w:tcW w:w="4000" w:type="dxa"/></w:tcPr><w:p><w:pPr/><w:r><w:rPr/><w:t xml:space="preserve">Kross Ltd.</w:t></w:r></w:p></w:tc><w:tc><w:tcPr><w:tcW w:w="4000" w:type="dxa"/></w:tcPr><w:p><w:pPr/><w:r><w:rPr/><w:t xml:space="preserve">M 4, Phase IV, Adityapur Industrial Area, Gamharia</w:t></w:r></w:p></w:tc></w:tr></w:tbl><w:p><w:pPr><w:sectPr><w:pgSz w:orient="portrait" w:w="11905.511811023622" w:h="16837.79527559055"/><w:pgMar w:top="1440" w:right="1440" w:bottom="1440" w:left="1440" w:header="720" w:footer="720" w:gutter="0"/><w:cols w:num="1" w:space="720"/></w:sectPr></w:pPr></w:p><w:p/><w:p><w:pPr/><w:r><w:rPr><w:sz w:val="32"/><w:szCs w:val="32"/><w:b w:val="1"/><w:bCs w:val="1"/></w:rPr><w:t xml:space="preserve">Company: KSC Engineers Pvt. Ltd.</w:t></w:r></w:p><w:tbl><w:tblGrid><w:gridCol w:w="4000" w:type="dxa"/><w:gridCol w:w="4000" w:type="dxa"/></w:tblGrid><w:tblPr><w:tblStyle w:val="Fancy Table"/></w:tblPr><w:tr><w:trPr><w:trHeight w:val="900" w:hRule="atLeast"/></w:trPr><w:tc><w:tcPr><w:tcW w:w="4000" w:type="dxa"/><w:vAlign w:val="center"/></w:tcPr><w:p><w:pPr/><w:r><w:rPr><w:b w:val="1"/><w:bCs w:val="1"/></w:rPr><w:t xml:space="preserve">Company Details</w:t></w:r></w:p></w:tc><w:tc><w:tcPr><w:tcW w:w="4000" w:type="dxa"/><w:vAlign w:val="center"/></w:tcPr><w:p><w:pPr/><w:r><w:rPr><w:b w:val="1"/><w:bCs w:val="1"/></w:rPr><w:t xml:space="preserve">Company Contact Details</w:t></w:r></w:p></w:tc></w:tr><w:tr><w:trPr/><w:tc><w:tcPr><w:tcW w:w="4000" w:type="dxa"/></w:tcPr><w:p><w:pPr/><w:r><w:rPr/><w:t xml:space="preserve">KSC Engineers Pvt. Ltd.</w:t></w:r></w:p></w:tc><w:tc><w:tcPr><w:tcW w:w="4000" w:type="dxa"/></w:tcPr><w:p><w:pPr/><w:r><w:rPr/><w:t xml:space="preserve">B 31, Sector 65</w:t></w:r></w:p></w:tc></w:tr></w:tbl><w:p><w:pPr><w:sectPr><w:pgSz w:orient="portrait" w:w="11905.511811023622" w:h="16837.79527559055"/><w:pgMar w:top="1440" w:right="1440" w:bottom="1440" w:left="1440" w:header="720" w:footer="720" w:gutter="0"/><w:cols w:num="1" w:space="720"/></w:sectPr></w:pPr></w:p><w:p/><w:p><w:pPr/><w:r><w:rPr><w:sz w:val="32"/><w:szCs w:val="32"/><w:b w:val="1"/><w:bCs w:val="1"/></w:rPr><w:t xml:space="preserve">Company: KSPG Automotive India Pvt. Ltd.</w:t></w:r></w:p><w:tbl><w:tblGrid><w:gridCol w:w="4000" w:type="dxa"/><w:gridCol w:w="4000" w:type="dxa"/></w:tblGrid><w:tblPr><w:tblStyle w:val="Fancy Table"/></w:tblPr><w:tr><w:trPr><w:trHeight w:val="900" w:hRule="atLeast"/></w:trPr><w:tc><w:tcPr><w:tcW w:w="4000" w:type="dxa"/><w:vAlign w:val="center"/></w:tcPr><w:p><w:pPr/><w:r><w:rPr><w:b w:val="1"/><w:bCs w:val="1"/></w:rPr><w:t xml:space="preserve">Company Details</w:t></w:r></w:p></w:tc><w:tc><w:tcPr><w:tcW w:w="4000" w:type="dxa"/><w:vAlign w:val="center"/></w:tcPr><w:p><w:pPr/><w:r><w:rPr><w:b w:val="1"/><w:bCs w:val="1"/></w:rPr><w:t xml:space="preserve">Company Contact Details</w:t></w:r></w:p></w:tc></w:tr><w:tr><w:trPr/><w:tc><w:tcPr><w:tcW w:w="4000" w:type="dxa"/></w:tcPr><w:p><w:pPr/><w:r><w:rPr/><w:t xml:space="preserve">KSPG Automotive India Pvt. Ltd.</w:t></w:r></w:p></w:tc><w:tc><w:tcPr><w:tcW w:w="4000" w:type="dxa"/></w:tcPr><w:p><w:pPr/><w:r><w:rPr/><w:t xml:space="preserve">Gat No. 380, Village Takwe Budruk, Taluka Vadgaon Maval</w:t></w:r></w:p></w:tc></w:tr></w:tbl><w:p><w:pPr><w:sectPr><w:pgSz w:orient="portrait" w:w="11905.511811023622" w:h="16837.79527559055"/><w:pgMar w:top="1440" w:right="1440" w:bottom="1440" w:left="1440" w:header="720" w:footer="720" w:gutter="0"/><w:cols w:num="1" w:space="720"/></w:sectPr></w:pPr></w:p><w:p/><w:p><w:pPr/><w:r><w:rPr><w:sz w:val="32"/><w:szCs w:val="32"/><w:b w:val="1"/><w:bCs w:val="1"/></w:rPr><w:t xml:space="preserve">Company: Kube Autotech Pvt. Ltd.</w:t></w:r></w:p><w:tbl><w:tblGrid><w:gridCol w:w="4000" w:type="dxa"/><w:gridCol w:w="4000" w:type="dxa"/></w:tblGrid><w:tblPr><w:tblStyle w:val="Fancy Table"/></w:tblPr><w:tr><w:trPr><w:trHeight w:val="900" w:hRule="atLeast"/></w:trPr><w:tc><w:tcPr><w:tcW w:w="4000" w:type="dxa"/><w:vAlign w:val="center"/></w:tcPr><w:p><w:pPr/><w:r><w:rPr><w:b w:val="1"/><w:bCs w:val="1"/></w:rPr><w:t xml:space="preserve">Company Details</w:t></w:r></w:p></w:tc><w:tc><w:tcPr><w:tcW w:w="4000" w:type="dxa"/><w:vAlign w:val="center"/></w:tcPr><w:p><w:pPr/><w:r><w:rPr><w:b w:val="1"/><w:bCs w:val="1"/></w:rPr><w:t xml:space="preserve">Company Contact Details</w:t></w:r></w:p></w:tc></w:tr><w:tr><w:trPr/><w:tc><w:tcPr><w:tcW w:w="4000" w:type="dxa"/></w:tcPr><w:p><w:pPr/><w:r><w:rPr/><w:t xml:space="preserve">Kube Autotech Pvt. Ltd.</w:t></w:r></w:p></w:tc><w:tc><w:tcPr><w:tcW w:w="4000" w:type="dxa"/></w:tcPr><w:p><w:pPr/><w:r><w:rPr/><w:t xml:space="preserve">B 182, Phase 1, Okhla Industria Estate, Okhla</w:t></w:r></w:p></w:tc></w:tr></w:tbl><w:p><w:pPr><w:sectPr><w:pgSz w:orient="portrait" w:w="11905.511811023622" w:h="16837.79527559055"/><w:pgMar w:top="1440" w:right="1440" w:bottom="1440" w:left="1440" w:header="720" w:footer="720" w:gutter="0"/><w:cols w:num="1" w:space="720"/></w:sectPr></w:pPr></w:p><w:p/><w:p><w:pPr/><w:r><w:rPr><w:sz w:val="32"/><w:szCs w:val="32"/><w:b w:val="1"/><w:bCs w:val="1"/></w:rPr><w:t xml:space="preserve">Company: Kulkarni Engineers</w:t></w:r></w:p><w:tbl><w:tblGrid><w:gridCol w:w="4000" w:type="dxa"/><w:gridCol w:w="4000" w:type="dxa"/></w:tblGrid><w:tblPr><w:tblStyle w:val="Fancy Table"/></w:tblPr><w:tr><w:trPr><w:trHeight w:val="900" w:hRule="atLeast"/></w:trPr><w:tc><w:tcPr><w:tcW w:w="4000" w:type="dxa"/><w:vAlign w:val="center"/></w:tcPr><w:p><w:pPr/><w:r><w:rPr><w:b w:val="1"/><w:bCs w:val="1"/></w:rPr><w:t xml:space="preserve">Company Details</w:t></w:r></w:p></w:tc><w:tc><w:tcPr><w:tcW w:w="4000" w:type="dxa"/><w:vAlign w:val="center"/></w:tcPr><w:p><w:pPr/><w:r><w:rPr><w:b w:val="1"/><w:bCs w:val="1"/></w:rPr><w:t xml:space="preserve">Company Contact Details</w:t></w:r></w:p></w:tc></w:tr><w:tr><w:trPr/><w:tc><w:tcPr><w:tcW w:w="4000" w:type="dxa"/></w:tcPr><w:p><w:pPr/><w:r><w:rPr/><w:t xml:space="preserve">Kulkarni Engineers</w:t></w:r></w:p></w:tc><w:tc><w:tcPr><w:tcW w:w="4000" w:type="dxa"/></w:tcPr><w:p><w:pPr/><w:r><w:rPr/><w:t xml:space="preserve">2110, Gandhi Bhavan Industrial Estate, Kothrud</w:t></w:r></w:p></w:tc></w:tr></w:tbl><w:p><w:pPr><w:sectPr><w:pgSz w:orient="portrait" w:w="11905.511811023622" w:h="16837.79527559055"/><w:pgMar w:top="1440" w:right="1440" w:bottom="1440" w:left="1440" w:header="720" w:footer="720" w:gutter="0"/><w:cols w:num="1" w:space="720"/></w:sectPr></w:pPr></w:p><w:p/><w:p><w:pPr/><w:r><w:rPr><w:sz w:val="32"/><w:szCs w:val="32"/><w:b w:val="1"/><w:bCs w:val="1"/></w:rPr><w:t xml:space="preserve">Company: Kumi India Industries Private Limited</w:t></w:r></w:p><w:tbl><w:tblGrid><w:gridCol w:w="4000" w:type="dxa"/><w:gridCol w:w="4000" w:type="dxa"/></w:tblGrid><w:tblPr><w:tblStyle w:val="Fancy Table"/></w:tblPr><w:tr><w:trPr><w:trHeight w:val="900" w:hRule="atLeast"/></w:trPr><w:tc><w:tcPr><w:tcW w:w="4000" w:type="dxa"/><w:vAlign w:val="center"/></w:tcPr><w:p><w:pPr/><w:r><w:rPr><w:b w:val="1"/><w:bCs w:val="1"/></w:rPr><w:t xml:space="preserve">Company Details</w:t></w:r></w:p></w:tc><w:tc><w:tcPr><w:tcW w:w="4000" w:type="dxa"/><w:vAlign w:val="center"/></w:tcPr><w:p><w:pPr/><w:r><w:rPr><w:b w:val="1"/><w:bCs w:val="1"/></w:rPr><w:t xml:space="preserve">Company Contact Details</w:t></w:r></w:p></w:tc></w:tr><w:tr><w:trPr/><w:tc><w:tcPr><w:tcW w:w="4000" w:type="dxa"/></w:tcPr><w:p><w:pPr/><w:r><w:rPr/><w:t xml:space="preserve">Kumi India Industries Private Limited</w:t></w:r></w:p></w:tc><w:tc><w:tcPr><w:tcW w:w="4000" w:type="dxa"/></w:tcPr><w:p><w:pPr/><w:r><w:rPr/><w:t xml:space="preserve">E 36 (D1-H), RIICO Industrial Area, Khushkhera</w:t></w:r></w:p></w:tc></w:tr></w:tbl><w:p><w:pPr><w:sectPr><w:pgSz w:orient="portrait" w:w="11905.511811023622" w:h="16837.79527559055"/><w:pgMar w:top="1440" w:right="1440" w:bottom="1440" w:left="1440" w:header="720" w:footer="720" w:gutter="0"/><w:cols w:num="1" w:space="720"/></w:sectPr></w:pPr></w:p><w:p/><w:p><w:pPr/><w:r><w:rPr><w:sz w:val="32"/><w:szCs w:val="32"/><w:b w:val="1"/><w:bCs w:val="1"/></w:rPr><w:t xml:space="preserve">Company: Kunal Auto Industries Pvt. Ltd.</w:t></w:r></w:p><w:tbl><w:tblGrid><w:gridCol w:w="4000" w:type="dxa"/><w:gridCol w:w="4000" w:type="dxa"/></w:tblGrid><w:tblPr><w:tblStyle w:val="Fancy Table"/></w:tblPr><w:tr><w:trPr><w:trHeight w:val="900" w:hRule="atLeast"/></w:trPr><w:tc><w:tcPr><w:tcW w:w="4000" w:type="dxa"/><w:vAlign w:val="center"/></w:tcPr><w:p><w:pPr/><w:r><w:rPr><w:b w:val="1"/><w:bCs w:val="1"/></w:rPr><w:t xml:space="preserve">Company Details</w:t></w:r></w:p></w:tc><w:tc><w:tcPr><w:tcW w:w="4000" w:type="dxa"/><w:vAlign w:val="center"/></w:tcPr><w:p><w:pPr/><w:r><w:rPr><w:b w:val="1"/><w:bCs w:val="1"/></w:rPr><w:t xml:space="preserve">Company Contact Details</w:t></w:r></w:p></w:tc></w:tr><w:tr><w:trPr/><w:tc><w:tcPr><w:tcW w:w="4000" w:type="dxa"/></w:tcPr><w:p><w:pPr/><w:r><w:rPr/><w:t xml:space="preserve">Kunal Auto Industries Pvt. Ltd.</w:t></w:r></w:p></w:tc><w:tc><w:tcPr><w:tcW w:w="4000" w:type="dxa"/></w:tcPr><w:p><w:pPr/><w:r><w:rPr/><w:t xml:space="preserve">16-17, IDC, Mehrauli Road</w:t></w:r></w:p></w:tc></w:tr></w:tbl><w:p><w:pPr><w:sectPr><w:pgSz w:orient="portrait" w:w="11905.511811023622" w:h="16837.79527559055"/><w:pgMar w:top="1440" w:right="1440" w:bottom="1440" w:left="1440" w:header="720" w:footer="720" w:gutter="0"/><w:cols w:num="1" w:space="720"/></w:sectPr></w:pPr></w:p><w:p/><w:p><w:pPr/><w:r><w:rPr><w:sz w:val="32"/><w:szCs w:val="32"/><w:b w:val="1"/><w:bCs w:val="1"/></w:rPr><w:t xml:space="preserve">Company: Kundan Lal and Sons</w:t></w:r></w:p><w:tbl><w:tblGrid><w:gridCol w:w="4000" w:type="dxa"/><w:gridCol w:w="4000" w:type="dxa"/></w:tblGrid><w:tblPr><w:tblStyle w:val="Fancy Table"/></w:tblPr><w:tr><w:trPr><w:trHeight w:val="900" w:hRule="atLeast"/></w:trPr><w:tc><w:tcPr><w:tcW w:w="4000" w:type="dxa"/><w:vAlign w:val="center"/></w:tcPr><w:p><w:pPr/><w:r><w:rPr><w:b w:val="1"/><w:bCs w:val="1"/></w:rPr><w:t xml:space="preserve">Company Details</w:t></w:r></w:p></w:tc><w:tc><w:tcPr><w:tcW w:w="4000" w:type="dxa"/><w:vAlign w:val="center"/></w:tcPr><w:p><w:pPr/><w:r><w:rPr><w:b w:val="1"/><w:bCs w:val="1"/></w:rPr><w:t xml:space="preserve">Company Contact Details</w:t></w:r></w:p></w:tc></w:tr><w:tr><w:trPr/><w:tc><w:tcPr><w:tcW w:w="4000" w:type="dxa"/></w:tcPr><w:p><w:pPr/><w:r><w:rPr/><w:t xml:space="preserve">Kundan Lal and Sons</w:t></w:r></w:p></w:tc><w:tc><w:tcPr><w:tcW w:w="4000" w:type="dxa"/></w:tcPr><w:p><w:pPr/><w:r><w:rPr/><w:t xml:space="preserve">12619, St. No. 0/4, Vishwakarma Colony, Pratap Chowk</w:t></w:r></w:p></w:tc></w:tr></w:tbl><w:p><w:pPr><w:sectPr><w:pgSz w:orient="portrait" w:w="11905.511811023622" w:h="16837.79527559055"/><w:pgMar w:top="1440" w:right="1440" w:bottom="1440" w:left="1440" w:header="720" w:footer="720" w:gutter="0"/><w:cols w:num="1" w:space="720"/></w:sectPr></w:pPr></w:p><w:p/><w:p><w:pPr/><w:r><w:rPr><w:sz w:val="32"/><w:szCs w:val="32"/><w:b w:val="1"/><w:bCs w:val="1"/></w:rPr><w:t xml:space="preserve">Company: Kusalava International Ltd.</w:t></w:r></w:p><w:tbl><w:tblGrid><w:gridCol w:w="4000" w:type="dxa"/><w:gridCol w:w="4000" w:type="dxa"/></w:tblGrid><w:tblPr><w:tblStyle w:val="Fancy Table"/></w:tblPr><w:tr><w:trPr><w:trHeight w:val="900" w:hRule="atLeast"/></w:trPr><w:tc><w:tcPr><w:tcW w:w="4000" w:type="dxa"/><w:vAlign w:val="center"/></w:tcPr><w:p><w:pPr/><w:r><w:rPr><w:b w:val="1"/><w:bCs w:val="1"/></w:rPr><w:t xml:space="preserve">Company Details</w:t></w:r></w:p></w:tc><w:tc><w:tcPr><w:tcW w:w="4000" w:type="dxa"/><w:vAlign w:val="center"/></w:tcPr><w:p><w:pPr/><w:r><w:rPr><w:b w:val="1"/><w:bCs w:val="1"/></w:rPr><w:t xml:space="preserve">Company Contact Details</w:t></w:r></w:p></w:tc></w:tr><w:tr><w:trPr/><w:tc><w:tcPr><w:tcW w:w="4000" w:type="dxa"/></w:tcPr><w:p><w:pPr/><w:r><w:rPr/><w:t xml:space="preserve">Kusalava International Ltd.</w:t></w:r></w:p></w:tc><w:tc><w:tcPr><w:tcW w:w="4000" w:type="dxa"/></w:tcPr><w:p><w:pPr/><w:r><w:rPr/><w:t xml:space="preserve">40-2-16, Ist Floor Chukkapallivari Street, Labbipet</w:t></w:r></w:p></w:tc></w:tr></w:tbl><w:p><w:pPr><w:sectPr><w:pgSz w:orient="portrait" w:w="11905.511811023622" w:h="16837.79527559055"/><w:pgMar w:top="1440" w:right="1440" w:bottom="1440" w:left="1440" w:header="720" w:footer="720" w:gutter="0"/><w:cols w:num="1" w:space="720"/></w:sectPr></w:pPr></w:p><w:p/><w:p><w:pPr/><w:r><w:rPr><w:sz w:val="32"/><w:szCs w:val="32"/><w:b w:val="1"/><w:bCs w:val="1"/></w:rPr><w:t xml:space="preserve">Company: Kyocera AVX Components (New Delhi) Pvt. Ltd.</w:t></w:r></w:p><w:tbl><w:tblGrid><w:gridCol w:w="4000" w:type="dxa"/><w:gridCol w:w="4000" w:type="dxa"/></w:tblGrid><w:tblPr><w:tblStyle w:val="Fancy Table"/></w:tblPr><w:tr><w:trPr><w:trHeight w:val="900" w:hRule="atLeast"/></w:trPr><w:tc><w:tcPr><w:tcW w:w="4000" w:type="dxa"/><w:vAlign w:val="center"/></w:tcPr><w:p><w:pPr/><w:r><w:rPr><w:b w:val="1"/><w:bCs w:val="1"/></w:rPr><w:t xml:space="preserve">Company Details</w:t></w:r></w:p></w:tc><w:tc><w:tcPr><w:tcW w:w="4000" w:type="dxa"/><w:vAlign w:val="center"/></w:tcPr><w:p><w:pPr/><w:r><w:rPr><w:b w:val="1"/><w:bCs w:val="1"/></w:rPr><w:t xml:space="preserve">Company Contact Details</w:t></w:r></w:p></w:tc></w:tr><w:tr><w:trPr/><w:tc><w:tcPr><w:tcW w:w="4000" w:type="dxa"/></w:tcPr><w:p><w:pPr/><w:r><w:rPr/><w:t xml:space="preserve">Kyocera AVX Components (New Delhi) Pvt. Ltd.</w:t></w:r></w:p></w:tc><w:tc><w:tcPr><w:tcW w:w="4000" w:type="dxa"/></w:tcPr><w:p><w:pPr/><w:r><w:rPr/><w:t xml:space="preserve">Plot No. 410, Sector 8, IMT Manesar</w:t></w:r></w:p></w:tc></w:tr></w:tbl><w:p><w:pPr><w:sectPr><w:pgSz w:orient="portrait" w:w="11905.511811023622" w:h="16837.79527559055"/><w:pgMar w:top="1440" w:right="1440" w:bottom="1440" w:left="1440" w:header="720" w:footer="720" w:gutter="0"/><w:cols w:num="1" w:space="720"/></w:sectPr></w:pPr></w:p><w:p/><w:p><w:pPr/><w:r><w:rPr><w:sz w:val="32"/><w:szCs w:val="32"/><w:b w:val="1"/><w:bCs w:val="1"/></w:rPr><w:t xml:space="preserve">Company: L & L Products India Pvt. Ltd.</w:t></w:r></w:p><w:tbl><w:tblGrid><w:gridCol w:w="4000" w:type="dxa"/><w:gridCol w:w="4000" w:type="dxa"/></w:tblGrid><w:tblPr><w:tblStyle w:val="Fancy Table"/></w:tblPr><w:tr><w:trPr><w:trHeight w:val="900" w:hRule="atLeast"/></w:trPr><w:tc><w:tcPr><w:tcW w:w="4000" w:type="dxa"/><w:vAlign w:val="center"/></w:tcPr><w:p><w:pPr/><w:r><w:rPr><w:b w:val="1"/><w:bCs w:val="1"/></w:rPr><w:t xml:space="preserve">Company Details</w:t></w:r></w:p></w:tc><w:tc><w:tcPr><w:tcW w:w="4000" w:type="dxa"/><w:vAlign w:val="center"/></w:tcPr><w:p><w:pPr/><w:r><w:rPr><w:b w:val="1"/><w:bCs w:val="1"/></w:rPr><w:t xml:space="preserve">Company Contact Details</w:t></w:r></w:p></w:tc></w:tr><w:tr><w:trPr/><w:tc><w:tcPr><w:tcW w:w="4000" w:type="dxa"/></w:tcPr><w:p><w:pPr/><w:r><w:rPr/><w:t xml:space="preserve">L & L Products India Pvt. Ltd.</w:t></w:r></w:p></w:tc><w:tc><w:tcPr><w:tcW w:w="4000" w:type="dxa"/></w:tcPr><w:p><w:pPr/><w:r><w:rPr/><w:t xml:space="preserve">Plot No. E 7/A/1, Chakan MIDC Phase III, Village Nighoje, Taluka Khed</w:t></w:r></w:p></w:tc></w:tr></w:tbl><w:p><w:pPr><w:sectPr><w:pgSz w:orient="portrait" w:w="11905.511811023622" w:h="16837.79527559055"/><w:pgMar w:top="1440" w:right="1440" w:bottom="1440" w:left="1440" w:header="720" w:footer="720" w:gutter="0"/><w:cols w:num="1" w:space="720"/></w:sectPr></w:pPr></w:p><w:p/><w:p><w:pPr/><w:r><w:rPr><w:sz w:val="32"/><w:szCs w:val="32"/><w:b w:val="1"/><w:bCs w:val="1"/></w:rPr><w:t xml:space="preserve">Company: L. G. Balakrishnan & Bros Ltd.</w:t></w:r></w:p><w:tbl><w:tblGrid><w:gridCol w:w="4000" w:type="dxa"/><w:gridCol w:w="4000" w:type="dxa"/></w:tblGrid><w:tblPr><w:tblStyle w:val="Fancy Table"/></w:tblPr><w:tr><w:trPr><w:trHeight w:val="900" w:hRule="atLeast"/></w:trPr><w:tc><w:tcPr><w:tcW w:w="4000" w:type="dxa"/><w:vAlign w:val="center"/></w:tcPr><w:p><w:pPr/><w:r><w:rPr><w:b w:val="1"/><w:bCs w:val="1"/></w:rPr><w:t xml:space="preserve">Company Details</w:t></w:r></w:p></w:tc><w:tc><w:tcPr><w:tcW w:w="4000" w:type="dxa"/><w:vAlign w:val="center"/></w:tcPr><w:p><w:pPr/><w:r><w:rPr><w:b w:val="1"/><w:bCs w:val="1"/></w:rPr><w:t xml:space="preserve">Company Contact Details</w:t></w:r></w:p></w:tc></w:tr><w:tr><w:trPr/><w:tc><w:tcPr><w:tcW w:w="4000" w:type="dxa"/></w:tcPr><w:p><w:pPr/><w:r><w:rPr/><w:t xml:space="preserve">L. G. Balakrishnan & Bros Ltd.</w:t></w:r></w:p></w:tc><w:tc><w:tcPr><w:tcW w:w="4000" w:type="dxa"/></w:tcPr><w:p><w:pPr/><w:r><w:rPr/><w:t xml:space="preserve">6/16/13, Krishnarayapuram Road</w:t></w:r></w:p></w:tc></w:tr></w:tbl><w:p><w:pPr><w:sectPr><w:pgSz w:orient="portrait" w:w="11905.511811023622" w:h="16837.79527559055"/><w:pgMar w:top="1440" w:right="1440" w:bottom="1440" w:left="1440" w:header="720" w:footer="720" w:gutter="0"/><w:cols w:num="1" w:space="720"/></w:sectPr></w:pPr></w:p><w:p/><w:p><w:pPr/><w:r><w:rPr><w:sz w:val="32"/><w:szCs w:val="32"/><w:b w:val="1"/><w:bCs w:val="1"/></w:rPr><w:t xml:space="preserve">Company: L. K. Automotive Pvt. Ltd.</w:t></w:r></w:p><w:tbl><w:tblGrid><w:gridCol w:w="4000" w:type="dxa"/><w:gridCol w:w="4000" w:type="dxa"/></w:tblGrid><w:tblPr><w:tblStyle w:val="Fancy Table"/></w:tblPr><w:tr><w:trPr><w:trHeight w:val="900" w:hRule="atLeast"/></w:trPr><w:tc><w:tcPr><w:tcW w:w="4000" w:type="dxa"/><w:vAlign w:val="center"/></w:tcPr><w:p><w:pPr/><w:r><w:rPr><w:b w:val="1"/><w:bCs w:val="1"/></w:rPr><w:t xml:space="preserve">Company Details</w:t></w:r></w:p></w:tc><w:tc><w:tcPr><w:tcW w:w="4000" w:type="dxa"/><w:vAlign w:val="center"/></w:tcPr><w:p><w:pPr/><w:r><w:rPr><w:b w:val="1"/><w:bCs w:val="1"/></w:rPr><w:t xml:space="preserve">Company Contact Details</w:t></w:r></w:p></w:tc></w:tr><w:tr><w:trPr/><w:tc><w:tcPr><w:tcW w:w="4000" w:type="dxa"/></w:tcPr><w:p><w:pPr/><w:r><w:rPr/><w:t xml:space="preserve">L. K. Automotive Pvt. Ltd.</w:t></w:r></w:p></w:tc><w:tc><w:tcPr><w:tcW w:w="4000" w:type="dxa"/></w:tcPr><w:p><w:pPr/><w:r><w:rPr/><w:t xml:space="preserve">C-1-519/1, GIDC</w:t></w:r></w:p></w:tc></w:tr></w:tbl><w:p><w:pPr><w:sectPr><w:pgSz w:orient="portrait" w:w="11905.511811023622" w:h="16837.79527559055"/><w:pgMar w:top="1440" w:right="1440" w:bottom="1440" w:left="1440" w:header="720" w:footer="720" w:gutter="0"/><w:cols w:num="1" w:space="720"/></w:sectPr></w:pPr></w:p><w:p/><w:p><w:pPr/><w:r><w:rPr><w:sz w:val="32"/><w:szCs w:val="32"/><w:b w:val="1"/><w:bCs w:val="1"/></w:rPr><w:t xml:space="preserve">Company: Lakhani Rubber Works</w:t></w:r></w:p><w:tbl><w:tblGrid><w:gridCol w:w="4000" w:type="dxa"/><w:gridCol w:w="4000" w:type="dxa"/></w:tblGrid><w:tblPr><w:tblStyle w:val="Fancy Table"/></w:tblPr><w:tr><w:trPr><w:trHeight w:val="900" w:hRule="atLeast"/></w:trPr><w:tc><w:tcPr><w:tcW w:w="4000" w:type="dxa"/><w:vAlign w:val="center"/></w:tcPr><w:p><w:pPr/><w:r><w:rPr><w:b w:val="1"/><w:bCs w:val="1"/></w:rPr><w:t xml:space="preserve">Company Details</w:t></w:r></w:p></w:tc><w:tc><w:tcPr><w:tcW w:w="4000" w:type="dxa"/><w:vAlign w:val="center"/></w:tcPr><w:p><w:pPr/><w:r><w:rPr><w:b w:val="1"/><w:bCs w:val="1"/></w:rPr><w:t xml:space="preserve">Company Contact Details</w:t></w:r></w:p></w:tc></w:tr><w:tr><w:trPr/><w:tc><w:tcPr><w:tcW w:w="4000" w:type="dxa"/></w:tcPr><w:p><w:pPr/><w:r><w:rPr/><w:t xml:space="preserve">Lakhani Rubber Works</w:t></w:r></w:p></w:tc><w:tc><w:tcPr><w:tcW w:w="4000" w:type="dxa"/></w:tcPr><w:p><w:pPr/><w:r><w:rPr/><w:t xml:space="preserve">Plot No. 262P, Sector 24</w:t></w:r></w:p></w:tc></w:tr></w:tbl><w:p><w:pPr><w:sectPr><w:pgSz w:orient="portrait" w:w="11905.511811023622" w:h="16837.79527559055"/><w:pgMar w:top="1440" w:right="1440" w:bottom="1440" w:left="1440" w:header="720" w:footer="720" w:gutter="0"/><w:cols w:num="1" w:space="720"/></w:sectPr></w:pPr></w:p><w:p/><w:p><w:pPr/><w:r><w:rPr><w:sz w:val="32"/><w:szCs w:val="32"/><w:b w:val="1"/><w:bCs w:val="1"/></w:rPr><w:t xml:space="preserve">Company: Laxmi Metal Pressing Works Pvt. Ltd.</w:t></w:r></w:p><w:tbl><w:tblGrid><w:gridCol w:w="4000" w:type="dxa"/><w:gridCol w:w="4000" w:type="dxa"/></w:tblGrid><w:tblPr><w:tblStyle w:val="Fancy Table"/></w:tblPr><w:tr><w:trPr><w:trHeight w:val="900" w:hRule="atLeast"/></w:trPr><w:tc><w:tcPr><w:tcW w:w="4000" w:type="dxa"/><w:vAlign w:val="center"/></w:tcPr><w:p><w:pPr/><w:r><w:rPr><w:b w:val="1"/><w:bCs w:val="1"/></w:rPr><w:t xml:space="preserve">Company Details</w:t></w:r></w:p></w:tc><w:tc><w:tcPr><w:tcW w:w="4000" w:type="dxa"/><w:vAlign w:val="center"/></w:tcPr><w:p><w:pPr/><w:r><w:rPr><w:b w:val="1"/><w:bCs w:val="1"/></w:rPr><w:t xml:space="preserve">Company Contact Details</w:t></w:r></w:p></w:tc></w:tr><w:tr><w:trPr/><w:tc><w:tcPr><w:tcW w:w="4000" w:type="dxa"/></w:tcPr><w:p><w:pPr/><w:r><w:rPr/><w:t xml:space="preserve">Laxmi Metal Pressing Works Pvt. Ltd.</w:t></w:r></w:p></w:tc><w:tc><w:tcPr><w:tcW w:w="4000" w:type="dxa"/></w:tcPr><w:p><w:pPr/><w:r><w:rPr/><w:t xml:space="preserve">E 77, Waluj MIDC</w:t></w:r></w:p></w:tc></w:tr></w:tbl><w:p><w:pPr><w:sectPr><w:pgSz w:orient="portrait" w:w="11905.511811023622" w:h="16837.79527559055"/><w:pgMar w:top="1440" w:right="1440" w:bottom="1440" w:left="1440" w:header="720" w:footer="720" w:gutter="0"/><w:cols w:num="1" w:space="720"/></w:sectPr></w:pPr></w:p><w:p/><w:p><w:pPr/><w:r><w:rPr><w:sz w:val="32"/><w:szCs w:val="32"/><w:b w:val="1"/><w:bCs w:val="1"/></w:rPr><w:t xml:space="preserve">Company: Lee Spring Company India Pvt. Ltd.</w:t></w:r></w:p><w:tbl><w:tblGrid><w:gridCol w:w="4000" w:type="dxa"/><w:gridCol w:w="4000" w:type="dxa"/></w:tblGrid><w:tblPr><w:tblStyle w:val="Fancy Table"/></w:tblPr><w:tr><w:trPr><w:trHeight w:val="900" w:hRule="atLeast"/></w:trPr><w:tc><w:tcPr><w:tcW w:w="4000" w:type="dxa"/><w:vAlign w:val="center"/></w:tcPr><w:p><w:pPr/><w:r><w:rPr><w:b w:val="1"/><w:bCs w:val="1"/></w:rPr><w:t xml:space="preserve">Company Details</w:t></w:r></w:p></w:tc><w:tc><w:tcPr><w:tcW w:w="4000" w:type="dxa"/><w:vAlign w:val="center"/></w:tcPr><w:p><w:pPr/><w:r><w:rPr><w:b w:val="1"/><w:bCs w:val="1"/></w:rPr><w:t xml:space="preserve">Company Contact Details</w:t></w:r></w:p></w:tc></w:tr><w:tr><w:trPr/><w:tc><w:tcPr><w:tcW w:w="4000" w:type="dxa"/></w:tcPr><w:p><w:pPr/><w:r><w:rPr/><w:t xml:space="preserve">Lee Spring Company India Pvt. Ltd.</w:t></w:r></w:p></w:tc><w:tc><w:tcPr><w:tcW w:w="4000" w:type="dxa"/></w:tcPr><w:p><w:pPr/><w:r><w:rPr/><w:t xml:space="preserve">Plot No. 182, Bommasandra Industria Area, Hosur Main Road, Bommasandra</w:t></w:r></w:p></w:tc></w:tr></w:tbl><w:p><w:pPr><w:sectPr><w:pgSz w:orient="portrait" w:w="11905.511811023622" w:h="16837.79527559055"/><w:pgMar w:top="1440" w:right="1440" w:bottom="1440" w:left="1440" w:header="720" w:footer="720" w:gutter="0"/><w:cols w:num="1" w:space="720"/></w:sectPr></w:pPr></w:p><w:p/><w:p><w:pPr/><w:r><w:rPr><w:sz w:val="32"/><w:szCs w:val="32"/><w:b w:val="1"/><w:bCs w:val="1"/></w:rPr><w:t xml:space="preserve">Company: Lifelong India Pvt. Ltd.</w:t></w:r></w:p><w:tbl><w:tblGrid><w:gridCol w:w="4000" w:type="dxa"/><w:gridCol w:w="4000" w:type="dxa"/></w:tblGrid><w:tblPr><w:tblStyle w:val="Fancy Table"/></w:tblPr><w:tr><w:trPr><w:trHeight w:val="900" w:hRule="atLeast"/></w:trPr><w:tc><w:tcPr><w:tcW w:w="4000" w:type="dxa"/><w:vAlign w:val="center"/></w:tcPr><w:p><w:pPr/><w:r><w:rPr><w:b w:val="1"/><w:bCs w:val="1"/></w:rPr><w:t xml:space="preserve">Company Details</w:t></w:r></w:p></w:tc><w:tc><w:tcPr><w:tcW w:w="4000" w:type="dxa"/><w:vAlign w:val="center"/></w:tcPr><w:p><w:pPr/><w:r><w:rPr><w:b w:val="1"/><w:bCs w:val="1"/></w:rPr><w:t xml:space="preserve">Company Contact Details</w:t></w:r></w:p></w:tc></w:tr><w:tr><w:trPr/><w:tc><w:tcPr><w:tcW w:w="4000" w:type="dxa"/></w:tcPr><w:p><w:pPr/><w:r><w:rPr/><w:t xml:space="preserve">Lifelong India Pvt. Ltd.</w:t></w:r></w:p></w:tc><w:tc><w:tcPr><w:tcW w:w="4000" w:type="dxa"/></w:tcPr><w:p><w:pPr/><w:r><w:rPr/><w:t xml:space="preserve">76,  Khasra No- 5/20 21 6/15/2 16 25 Industrial Area, Dharuhera</w:t></w:r></w:p></w:tc></w:tr></w:tbl><w:p><w:pPr><w:sectPr><w:pgSz w:orient="portrait" w:w="11905.511811023622" w:h="16837.79527559055"/><w:pgMar w:top="1440" w:right="1440" w:bottom="1440" w:left="1440" w:header="720" w:footer="720" w:gutter="0"/><w:cols w:num="1" w:space="720"/></w:sectPr></w:pPr></w:p><w:p/><w:p><w:pPr/><w:r><w:rPr><w:sz w:val="32"/><w:szCs w:val="32"/><w:b w:val="1"/><w:bCs w:val="1"/></w:rPr><w:t xml:space="preserve">Company: Linamar India Pvt. Ltd.</w:t></w:r></w:p><w:tbl><w:tblGrid><w:gridCol w:w="4000" w:type="dxa"/><w:gridCol w:w="4000" w:type="dxa"/></w:tblGrid><w:tblPr><w:tblStyle w:val="Fancy Table"/></w:tblPr><w:tr><w:trPr><w:trHeight w:val="900" w:hRule="atLeast"/></w:trPr><w:tc><w:tcPr><w:tcW w:w="4000" w:type="dxa"/><w:vAlign w:val="center"/></w:tcPr><w:p><w:pPr/><w:r><w:rPr><w:b w:val="1"/><w:bCs w:val="1"/></w:rPr><w:t xml:space="preserve">Company Details</w:t></w:r></w:p></w:tc><w:tc><w:tcPr><w:tcW w:w="4000" w:type="dxa"/><w:vAlign w:val="center"/></w:tcPr><w:p><w:pPr/><w:r><w:rPr><w:b w:val="1"/><w:bCs w:val="1"/></w:rPr><w:t xml:space="preserve">Company Contact Details</w:t></w:r></w:p></w:tc></w:tr><w:tr><w:trPr/><w:tc><w:tcPr><w:tcW w:w="4000" w:type="dxa"/></w:tcPr><w:p><w:pPr/><w:r><w:rPr/><w:t xml:space="preserve">Linamar India Pvt. Ltd.</w:t></w:r></w:p></w:tc><w:tc><w:tcPr><w:tcW w:w="4000" w:type="dxa"/></w:tcPr><w:p><w:pPr/><w:r><w:rPr/><w:t xml:space="preserve">Plot No. 3 & 4, Gat No. 679/1/2/3, Chakan Alandi Road, Kuruli Village, Tal. Khed, Chakan</w:t></w:r></w:p></w:tc></w:tr></w:tbl><w:p><w:pPr><w:sectPr><w:pgSz w:orient="portrait" w:w="11905.511811023622" w:h="16837.79527559055"/><w:pgMar w:top="1440" w:right="1440" w:bottom="1440" w:left="1440" w:header="720" w:footer="720" w:gutter="0"/><w:cols w:num="1" w:space="720"/></w:sectPr></w:pPr></w:p><w:p/><w:p><w:pPr/><w:r><w:rPr><w:sz w:val="32"/><w:szCs w:val="32"/><w:b w:val="1"/><w:bCs w:val="1"/></w:rPr><w:t xml:space="preserve">Company: Loyola College Society</w:t></w:r></w:p><w:tbl><w:tblGrid><w:gridCol w:w="4000" w:type="dxa"/><w:gridCol w:w="4000" w:type="dxa"/></w:tblGrid><w:tblPr><w:tblStyle w:val="Fancy Table"/></w:tblPr><w:tr><w:trPr><w:trHeight w:val="900" w:hRule="atLeast"/></w:trPr><w:tc><w:tcPr><w:tcW w:w="4000" w:type="dxa"/><w:vAlign w:val="center"/></w:tcPr><w:p><w:pPr/><w:r><w:rPr><w:b w:val="1"/><w:bCs w:val="1"/></w:rPr><w:t xml:space="preserve">Company Details</w:t></w:r></w:p></w:tc><w:tc><w:tcPr><w:tcW w:w="4000" w:type="dxa"/><w:vAlign w:val="center"/></w:tcPr><w:p><w:pPr/><w:r><w:rPr><w:b w:val="1"/><w:bCs w:val="1"/></w:rPr><w:t xml:space="preserve">Company Contact Details</w:t></w:r></w:p></w:tc></w:tr><w:tr><w:trPr/><w:tc><w:tcPr><w:tcW w:w="4000" w:type="dxa"/></w:tcPr><w:p><w:pPr/><w:r><w:rPr/><w:t xml:space="preserve">Loyola College Society</w:t></w:r></w:p></w:tc><w:tc><w:tcPr><w:tcW w:w="4000" w:type="dxa"/></w:tcPr><w:p><w:pPr/><w:r><w:rPr/><w:t xml:space="preserve">C/O Loyola Institute of Buniness Administration (LIBA), Loyola College Campus, Nungambakkam</w:t></w:r></w:p></w:tc></w:tr></w:tbl><w:p><w:pPr><w:sectPr><w:pgSz w:orient="portrait" w:w="11905.511811023622" w:h="16837.79527559055"/><w:pgMar w:top="1440" w:right="1440" w:bottom="1440" w:left="1440" w:header="720" w:footer="720" w:gutter="0"/><w:cols w:num="1" w:space="720"/></w:sectPr></w:pPr></w:p><w:p/><w:p><w:pPr/><w:r><w:rPr><w:sz w:val="32"/><w:szCs w:val="32"/><w:b w:val="1"/><w:bCs w:val="1"/></w:rPr><w:t xml:space="preserve">Company: LPS Bossard Pvt. Ltd.</w:t></w:r></w:p><w:tbl><w:tblGrid><w:gridCol w:w="4000" w:type="dxa"/><w:gridCol w:w="4000" w:type="dxa"/></w:tblGrid><w:tblPr><w:tblStyle w:val="Fancy Table"/></w:tblPr><w:tr><w:trPr><w:trHeight w:val="900" w:hRule="atLeast"/></w:trPr><w:tc><w:tcPr><w:tcW w:w="4000" w:type="dxa"/><w:vAlign w:val="center"/></w:tcPr><w:p><w:pPr/><w:r><w:rPr><w:b w:val="1"/><w:bCs w:val="1"/></w:rPr><w:t xml:space="preserve">Company Details</w:t></w:r></w:p></w:tc><w:tc><w:tcPr><w:tcW w:w="4000" w:type="dxa"/><w:vAlign w:val="center"/></w:tcPr><w:p><w:pPr/><w:r><w:rPr><w:b w:val="1"/><w:bCs w:val="1"/></w:rPr><w:t xml:space="preserve">Company Contact Details</w:t></w:r></w:p></w:tc></w:tr><w:tr><w:trPr/><w:tc><w:tcPr><w:tcW w:w="4000" w:type="dxa"/></w:tcPr><w:p><w:pPr/><w:r><w:rPr/><w:t xml:space="preserve">LPS Bossard Pvt. Ltd.</w:t></w:r></w:p></w:tc><w:tc><w:tcPr><w:tcW w:w="4000" w:type="dxa"/></w:tcPr><w:p><w:pPr/><w:r><w:rPr/><w:t xml:space="preserve">NH 10, Delhi-Rohtak Road, Kharawar Bye Pass</w:t></w:r></w:p></w:tc></w:tr></w:tbl><w:p><w:pPr><w:sectPr><w:pgSz w:orient="portrait" w:w="11905.511811023622" w:h="16837.79527559055"/><w:pgMar w:top="1440" w:right="1440" w:bottom="1440" w:left="1440" w:header="720" w:footer="720" w:gutter="0"/><w:cols w:num="1" w:space="720"/></w:sectPr></w:pPr></w:p><w:p/><w:p><w:pPr/><w:r><w:rPr><w:sz w:val="32"/><w:szCs w:val="32"/><w:b w:val="1"/><w:bCs w:val="1"/></w:rPr><w:t xml:space="preserve">Company: Lucas-TVS Ltd.</w:t></w:r></w:p><w:tbl><w:tblGrid><w:gridCol w:w="4000" w:type="dxa"/><w:gridCol w:w="4000" w:type="dxa"/></w:tblGrid><w:tblPr><w:tblStyle w:val="Fancy Table"/></w:tblPr><w:tr><w:trPr><w:trHeight w:val="900" w:hRule="atLeast"/></w:trPr><w:tc><w:tcPr><w:tcW w:w="4000" w:type="dxa"/><w:vAlign w:val="center"/></w:tcPr><w:p><w:pPr/><w:r><w:rPr><w:b w:val="1"/><w:bCs w:val="1"/></w:rPr><w:t xml:space="preserve">Company Details</w:t></w:r></w:p></w:tc><w:tc><w:tcPr><w:tcW w:w="4000" w:type="dxa"/><w:vAlign w:val="center"/></w:tcPr><w:p><w:pPr/><w:r><w:rPr><w:b w:val="1"/><w:bCs w:val="1"/></w:rPr><w:t xml:space="preserve">Company Contact Details</w:t></w:r></w:p></w:tc></w:tr><w:tr><w:trPr/><w:tc><w:tcPr><w:tcW w:w="4000" w:type="dxa"/></w:tcPr><w:p><w:pPr/><w:r><w:rPr/><w:t xml:space="preserve">Lucas-TVS Ltd.</w:t></w:r></w:p></w:tc><w:tc><w:tcPr><w:tcW w:w="4000" w:type="dxa"/></w:tcPr><w:p><w:pPr/><w:r><w:rPr/><w:t xml:space="preserve">Township No. 42, MTH Road, Padi</w:t></w:r></w:p></w:tc></w:tr></w:tbl><w:p><w:pPr><w:sectPr><w:pgSz w:orient="portrait" w:w="11905.511811023622" w:h="16837.79527559055"/><w:pgMar w:top="1440" w:right="1440" w:bottom="1440" w:left="1440" w:header="720" w:footer="720" w:gutter="0"/><w:cols w:num="1" w:space="720"/></w:sectPr></w:pPr></w:p><w:p/><w:p><w:pPr/><w:r><w:rPr><w:sz w:val="32"/><w:szCs w:val="32"/><w:b w:val="1"/><w:bCs w:val="1"/></w:rPr><w:t xml:space="preserve">Company: Lumax Ancillary Ltd.</w:t></w:r></w:p><w:tbl><w:tblGrid><w:gridCol w:w="4000" w:type="dxa"/><w:gridCol w:w="4000" w:type="dxa"/></w:tblGrid><w:tblPr><w:tblStyle w:val="Fancy Table"/></w:tblPr><w:tr><w:trPr><w:trHeight w:val="900" w:hRule="atLeast"/></w:trPr><w:tc><w:tcPr><w:tcW w:w="4000" w:type="dxa"/><w:vAlign w:val="center"/></w:tcPr><w:p><w:pPr/><w:r><w:rPr><w:b w:val="1"/><w:bCs w:val="1"/></w:rPr><w:t xml:space="preserve">Company Details</w:t></w:r></w:p></w:tc><w:tc><w:tcPr><w:tcW w:w="4000" w:type="dxa"/><w:vAlign w:val="center"/></w:tcPr><w:p><w:pPr/><w:r><w:rPr><w:b w:val="1"/><w:bCs w:val="1"/></w:rPr><w:t xml:space="preserve">Company Contact Details</w:t></w:r></w:p></w:tc></w:tr><w:tr><w:trPr/><w:tc><w:tcPr><w:tcW w:w="4000" w:type="dxa"/></w:tcPr><w:p><w:pPr/><w:r><w:rPr/><w:t xml:space="preserve">Lumax Ancillary Ltd.</w:t></w:r></w:p></w:tc><w:tc><w:tcPr><w:tcW w:w="4000" w:type="dxa"/></w:tcPr><w:p><w:pPr/><w:r><w:rPr/><w:t xml:space="preserve">Gat No. 261/7, Somwanshi Industries, Opp. K-Air Company, Kharabwadi, Tal. Khed, Chakan</w:t></w:r></w:p></w:tc></w:tr></w:tbl><w:p><w:pPr><w:sectPr><w:pgSz w:orient="portrait" w:w="11905.511811023622" w:h="16837.79527559055"/><w:pgMar w:top="1440" w:right="1440" w:bottom="1440" w:left="1440" w:header="720" w:footer="720" w:gutter="0"/><w:cols w:num="1" w:space="720"/></w:sectPr></w:pPr></w:p><w:p/><w:p><w:pPr/><w:r><w:rPr><w:sz w:val="32"/><w:szCs w:val="32"/><w:b w:val="1"/><w:bCs w:val="1"/></w:rPr><w:t xml:space="preserve">Company: Lumax Auto Technologies Ltd.</w:t></w:r></w:p><w:tbl><w:tblGrid><w:gridCol w:w="4000" w:type="dxa"/><w:gridCol w:w="4000" w:type="dxa"/></w:tblGrid><w:tblPr><w:tblStyle w:val="Fancy Table"/></w:tblPr><w:tr><w:trPr><w:trHeight w:val="900" w:hRule="atLeast"/></w:trPr><w:tc><w:tcPr><w:tcW w:w="4000" w:type="dxa"/><w:vAlign w:val="center"/></w:tcPr><w:p><w:pPr/><w:r><w:rPr><w:b w:val="1"/><w:bCs w:val="1"/></w:rPr><w:t xml:space="preserve">Company Details</w:t></w:r></w:p></w:tc><w:tc><w:tcPr><w:tcW w:w="4000" w:type="dxa"/><w:vAlign w:val="center"/></w:tcPr><w:p><w:pPr/><w:r><w:rPr><w:b w:val="1"/><w:bCs w:val="1"/></w:rPr><w:t xml:space="preserve">Company Contact Details</w:t></w:r></w:p></w:tc></w:tr><w:tr><w:trPr/><w:tc><w:tcPr><w:tcW w:w="4000" w:type="dxa"/></w:tcPr><w:p><w:pPr/><w:r><w:rPr/><w:t xml:space="preserve">Lumax Auto Technologies Ltd.</w:t></w:r></w:p></w:tc><w:tc><w:tcPr><w:tcW w:w="4000" w:type="dxa"/></w:tcPr><w:p><w:pPr/><w:r><w:rPr/><w:t xml:space="preserve">Corporate Office: Plot No. 878, Udhyog Vihar Phase V</w:t></w:r></w:p></w:tc></w:tr></w:tbl><w:p><w:pPr><w:sectPr><w:pgSz w:orient="portrait" w:w="11905.511811023622" w:h="16837.79527559055"/><w:pgMar w:top="1440" w:right="1440" w:bottom="1440" w:left="1440" w:header="720" w:footer="720" w:gutter="0"/><w:cols w:num="1" w:space="720"/></w:sectPr></w:pPr></w:p><w:p/><w:p><w:pPr/><w:r><w:rPr><w:sz w:val="32"/><w:szCs w:val="32"/><w:b w:val="1"/><w:bCs w:val="1"/></w:rPr><w:t xml:space="preserve">Company: Lumax Cornaglia Auto Technologies Pvt. Ltd.</w:t></w:r></w:p><w:tbl><w:tblGrid><w:gridCol w:w="4000" w:type="dxa"/><w:gridCol w:w="4000" w:type="dxa"/></w:tblGrid><w:tblPr><w:tblStyle w:val="Fancy Table"/></w:tblPr><w:tr><w:trPr><w:trHeight w:val="900" w:hRule="atLeast"/></w:trPr><w:tc><w:tcPr><w:tcW w:w="4000" w:type="dxa"/><w:vAlign w:val="center"/></w:tcPr><w:p><w:pPr/><w:r><w:rPr><w:b w:val="1"/><w:bCs w:val="1"/></w:rPr><w:t xml:space="preserve">Company Details</w:t></w:r></w:p></w:tc><w:tc><w:tcPr><w:tcW w:w="4000" w:type="dxa"/><w:vAlign w:val="center"/></w:tcPr><w:p><w:pPr/><w:r><w:rPr><w:b w:val="1"/><w:bCs w:val="1"/></w:rPr><w:t xml:space="preserve">Company Contact Details</w:t></w:r></w:p></w:tc></w:tr><w:tr><w:trPr/><w:tc><w:tcPr><w:tcW w:w="4000" w:type="dxa"/></w:tcPr><w:p><w:pPr/><w:r><w:rPr/><w:t xml:space="preserve">Lumax Cornaglia Auto Technologies Pvt. Ltd.</w:t></w:r></w:p></w:tc><w:tc><w:tcPr><w:tcW w:w="4000" w:type="dxa"/></w:tcPr><w:p><w:pPr/><w:r><w:rPr/><w:t xml:space="preserve">Corporate Office: Plot No. 878, Udhyog Vihar Phase V</w:t></w:r></w:p></w:tc></w:tr></w:tbl><w:p><w:pPr><w:sectPr><w:pgSz w:orient="portrait" w:w="11905.511811023622" w:h="16837.79527559055"/><w:pgMar w:top="1440" w:right="1440" w:bottom="1440" w:left="1440" w:header="720" w:footer="720" w:gutter="0"/><w:cols w:num="1" w:space="720"/></w:sectPr></w:pPr></w:p><w:p/><w:p><w:pPr/><w:r><w:rPr><w:sz w:val="32"/><w:szCs w:val="32"/><w:b w:val="1"/><w:bCs w:val="1"/></w:rPr><w:t xml:space="preserve">Company: Lumax Industries Ltd.</w:t></w:r></w:p><w:tbl><w:tblGrid><w:gridCol w:w="4000" w:type="dxa"/><w:gridCol w:w="4000" w:type="dxa"/></w:tblGrid><w:tblPr><w:tblStyle w:val="Fancy Table"/></w:tblPr><w:tr><w:trPr><w:trHeight w:val="900" w:hRule="atLeast"/></w:trPr><w:tc><w:tcPr><w:tcW w:w="4000" w:type="dxa"/><w:vAlign w:val="center"/></w:tcPr><w:p><w:pPr/><w:r><w:rPr><w:b w:val="1"/><w:bCs w:val="1"/></w:rPr><w:t xml:space="preserve">Company Details</w:t></w:r></w:p></w:tc><w:tc><w:tcPr><w:tcW w:w="4000" w:type="dxa"/><w:vAlign w:val="center"/></w:tcPr><w:p><w:pPr/><w:r><w:rPr><w:b w:val="1"/><w:bCs w:val="1"/></w:rPr><w:t xml:space="preserve">Company Contact Details</w:t></w:r></w:p></w:tc></w:tr><w:tr><w:trPr/><w:tc><w:tcPr><w:tcW w:w="4000" w:type="dxa"/></w:tcPr><w:p><w:pPr/><w:r><w:rPr/><w:t xml:space="preserve">Lumax Industries Ltd.</w:t></w:r></w:p></w:tc><w:tc><w:tcPr><w:tcW w:w="4000" w:type="dxa"/></w:tcPr><w:p><w:pPr/><w:r><w:rPr/><w:t xml:space="preserve">Corporate Office: Plot No. 878, Udhyog Vihar Phase V</w:t></w:r></w:p></w:tc></w:tr></w:tbl><w:p><w:pPr><w:sectPr><w:pgSz w:orient="portrait" w:w="11905.511811023622" w:h="16837.79527559055"/><w:pgMar w:top="1440" w:right="1440" w:bottom="1440" w:left="1440" w:header="720" w:footer="720" w:gutter="0"/><w:cols w:num="1" w:space="720"/></w:sectPr></w:pPr></w:p><w:p/><w:p><w:pPr/><w:r><w:rPr><w:sz w:val="32"/><w:szCs w:val="32"/><w:b w:val="1"/><w:bCs w:val="1"/></w:rPr><w:t xml:space="preserve">Company: Lumax Mannoh Allied Technologies Ltd.</w:t></w:r></w:p><w:tbl><w:tblGrid><w:gridCol w:w="4000" w:type="dxa"/><w:gridCol w:w="4000" w:type="dxa"/></w:tblGrid><w:tblPr><w:tblStyle w:val="Fancy Table"/></w:tblPr><w:tr><w:trPr><w:trHeight w:val="900" w:hRule="atLeast"/></w:trPr><w:tc><w:tcPr><w:tcW w:w="4000" w:type="dxa"/><w:vAlign w:val="center"/></w:tcPr><w:p><w:pPr/><w:r><w:rPr><w:b w:val="1"/><w:bCs w:val="1"/></w:rPr><w:t xml:space="preserve">Company Details</w:t></w:r></w:p></w:tc><w:tc><w:tcPr><w:tcW w:w="4000" w:type="dxa"/><w:vAlign w:val="center"/></w:tcPr><w:p><w:pPr/><w:r><w:rPr><w:b w:val="1"/><w:bCs w:val="1"/></w:rPr><w:t xml:space="preserve">Company Contact Details</w:t></w:r></w:p></w:tc></w:tr><w:tr><w:trPr/><w:tc><w:tcPr><w:tcW w:w="4000" w:type="dxa"/></w:tcPr><w:p><w:pPr/><w:r><w:rPr/><w:t xml:space="preserve">Lumax Mannoh Allied Technologies Ltd.</w:t></w:r></w:p></w:tc><w:tc><w:tcPr><w:tcW w:w="4000" w:type="dxa"/></w:tcPr><w:p><w:pPr/><w:r><w:rPr/><w:t xml:space="preserve">Corporate Office: Plot No. 878, Udhyog Vihar Phase V</w:t></w:r></w:p></w:tc></w:tr></w:tbl><w:p><w:pPr><w:sectPr><w:pgSz w:orient="portrait" w:w="11905.511811023622" w:h="16837.79527559055"/><w:pgMar w:top="1440" w:right="1440" w:bottom="1440" w:left="1440" w:header="720" w:footer="720" w:gutter="0"/><w:cols w:num="1" w:space="720"/></w:sectPr></w:pPr></w:p><w:p/><w:p><w:pPr/><w:r><w:rPr><w:sz w:val="32"/><w:szCs w:val="32"/><w:b w:val="1"/><w:bCs w:val="1"/></w:rPr><w:t xml:space="preserve">Company: Luthra Industrial Corporation</w:t></w:r></w:p><w:tbl><w:tblGrid><w:gridCol w:w="4000" w:type="dxa"/><w:gridCol w:w="4000" w:type="dxa"/></w:tblGrid><w:tblPr><w:tblStyle w:val="Fancy Table"/></w:tblPr><w:tr><w:trPr><w:trHeight w:val="900" w:hRule="atLeast"/></w:trPr><w:tc><w:tcPr><w:tcW w:w="4000" w:type="dxa"/><w:vAlign w:val="center"/></w:tcPr><w:p><w:pPr/><w:r><w:rPr><w:b w:val="1"/><w:bCs w:val="1"/></w:rPr><w:t xml:space="preserve">Company Details</w:t></w:r></w:p></w:tc><w:tc><w:tcPr><w:tcW w:w="4000" w:type="dxa"/><w:vAlign w:val="center"/></w:tcPr><w:p><w:pPr/><w:r><w:rPr><w:b w:val="1"/><w:bCs w:val="1"/></w:rPr><w:t xml:space="preserve">Company Contact Details</w:t></w:r></w:p></w:tc></w:tr><w:tr><w:trPr/><w:tc><w:tcPr><w:tcW w:w="4000" w:type="dxa"/></w:tcPr><w:p><w:pPr/><w:r><w:rPr/><w:t xml:space="preserve">Luthra Industrial Corporation</w:t></w:r></w:p></w:tc><w:tc><w:tcPr><w:tcW w:w="4000" w:type="dxa"/></w:tcPr><w:p><w:pPr/><w:r><w:rPr/><w:t xml:space="preserve">B 1, A 1 & A 2, Site B, Sikandra Industrial Area, Artoni</w:t></w:r></w:p></w:tc></w:tr></w:tbl><w:p><w:pPr><w:sectPr><w:pgSz w:orient="portrait" w:w="11905.511811023622" w:h="16837.79527559055"/><w:pgMar w:top="1440" w:right="1440" w:bottom="1440" w:left="1440" w:header="720" w:footer="720" w:gutter="0"/><w:cols w:num="1" w:space="720"/></w:sectPr></w:pPr></w:p><w:p/><w:p><w:pPr/><w:r><w:rPr><w:sz w:val="32"/><w:szCs w:val="32"/><w:b w:val="1"/><w:bCs w:val="1"/></w:rPr><w:t xml:space="preserve">Company: M & M Machine Craft Pvt. Ltd.</w:t></w:r></w:p><w:tbl><w:tblGrid><w:gridCol w:w="4000" w:type="dxa"/><w:gridCol w:w="4000" w:type="dxa"/></w:tblGrid><w:tblPr><w:tblStyle w:val="Fancy Table"/></w:tblPr><w:tr><w:trPr><w:trHeight w:val="900" w:hRule="atLeast"/></w:trPr><w:tc><w:tcPr><w:tcW w:w="4000" w:type="dxa"/><w:vAlign w:val="center"/></w:tcPr><w:p><w:pPr/><w:r><w:rPr><w:b w:val="1"/><w:bCs w:val="1"/></w:rPr><w:t xml:space="preserve">Company Details</w:t></w:r></w:p></w:tc><w:tc><w:tcPr><w:tcW w:w="4000" w:type="dxa"/><w:vAlign w:val="center"/></w:tcPr><w:p><w:pPr/><w:r><w:rPr><w:b w:val="1"/><w:bCs w:val="1"/></w:rPr><w:t xml:space="preserve">Company Contact Details</w:t></w:r></w:p></w:tc></w:tr><w:tr><w:trPr/><w:tc><w:tcPr><w:tcW w:w="4000" w:type="dxa"/></w:tcPr><w:p><w:pPr/><w:r><w:rPr/><w:t xml:space="preserve">M & M Machine Craft Pvt. Ltd.</w:t></w:r></w:p></w:tc><w:tc><w:tcPr><w:tcW w:w="4000" w:type="dxa"/></w:tcPr><w:p><w:pPr/><w:r><w:rPr/><w:t xml:space="preserve">Darbaripur-Hasanpur Road, Village Kherki Daula, Behind Haldiram Food Complex, Delhi Jaipur Highway</w:t></w:r></w:p></w:tc></w:tr></w:tbl><w:p><w:pPr><w:sectPr><w:pgSz w:orient="portrait" w:w="11905.511811023622" w:h="16837.79527559055"/><w:pgMar w:top="1440" w:right="1440" w:bottom="1440" w:left="1440" w:header="720" w:footer="720" w:gutter="0"/><w:cols w:num="1" w:space="720"/></w:sectPr></w:pPr></w:p><w:p/><w:p><w:pPr/><w:r><w:rPr><w:sz w:val="32"/><w:szCs w:val="32"/><w:b w:val="1"/><w:bCs w:val="1"/></w:rPr><w:t xml:space="preserve">Company: M D Industries</w:t></w:r></w:p><w:tbl><w:tblGrid><w:gridCol w:w="4000" w:type="dxa"/><w:gridCol w:w="4000" w:type="dxa"/></w:tblGrid><w:tblPr><w:tblStyle w:val="Fancy Table"/></w:tblPr><w:tr><w:trPr><w:trHeight w:val="900" w:hRule="atLeast"/></w:trPr><w:tc><w:tcPr><w:tcW w:w="4000" w:type="dxa"/><w:vAlign w:val="center"/></w:tcPr><w:p><w:pPr/><w:r><w:rPr><w:b w:val="1"/><w:bCs w:val="1"/></w:rPr><w:t xml:space="preserve">Company Details</w:t></w:r></w:p></w:tc><w:tc><w:tcPr><w:tcW w:w="4000" w:type="dxa"/><w:vAlign w:val="center"/></w:tcPr><w:p><w:pPr/><w:r><w:rPr><w:b w:val="1"/><w:bCs w:val="1"/></w:rPr><w:t xml:space="preserve">Company Contact Details</w:t></w:r></w:p></w:tc></w:tr><w:tr><w:trPr/><w:tc><w:tcPr><w:tcW w:w="4000" w:type="dxa"/></w:tcPr><w:p><w:pPr/><w:r><w:rPr/><w:t xml:space="preserve">M D Industries</w:t></w:r></w:p></w:tc><w:tc><w:tcPr><w:tcW w:w="4000" w:type="dxa"/></w:tcPr><w:p><w:pPr/><w:r><w:rPr/><w:t xml:space="preserve">Plot No. H 28, MIDC Industrial Area, Ambad</w:t></w:r></w:p></w:tc></w:tr></w:tbl><w:p><w:pPr><w:sectPr><w:pgSz w:orient="portrait" w:w="11905.511811023622" w:h="16837.79527559055"/><w:pgMar w:top="1440" w:right="1440" w:bottom="1440" w:left="1440" w:header="720" w:footer="720" w:gutter="0"/><w:cols w:num="1" w:space="720"/></w:sectPr></w:pPr></w:p><w:p/><w:p><w:pPr/><w:r><w:rPr><w:sz w:val="32"/><w:szCs w:val="32"/><w:b w:val="1"/><w:bCs w:val="1"/></w:rPr><w:t xml:space="preserve">Company: M K Autocomponents India Ltd.</w:t></w:r></w:p><w:tbl><w:tblGrid><w:gridCol w:w="4000" w:type="dxa"/><w:gridCol w:w="4000" w:type="dxa"/></w:tblGrid><w:tblPr><w:tblStyle w:val="Fancy Table"/></w:tblPr><w:tr><w:trPr><w:trHeight w:val="900" w:hRule="atLeast"/></w:trPr><w:tc><w:tcPr><w:tcW w:w="4000" w:type="dxa"/><w:vAlign w:val="center"/></w:tcPr><w:p><w:pPr/><w:r><w:rPr><w:b w:val="1"/><w:bCs w:val="1"/></w:rPr><w:t xml:space="preserve">Company Details</w:t></w:r></w:p></w:tc><w:tc><w:tcPr><w:tcW w:w="4000" w:type="dxa"/><w:vAlign w:val="center"/></w:tcPr><w:p><w:pPr/><w:r><w:rPr><w:b w:val="1"/><w:bCs w:val="1"/></w:rPr><w:t xml:space="preserve">Company Contact Details</w:t></w:r></w:p></w:tc></w:tr><w:tr><w:trPr/><w:tc><w:tcPr><w:tcW w:w="4000" w:type="dxa"/></w:tcPr><w:p><w:pPr/><w:r><w:rPr/><w:t xml:space="preserve">M K Autocomponents India Ltd.</w:t></w:r></w:p></w:tc><w:tc><w:tcPr><w:tcW w:w="4000" w:type="dxa"/></w:tcPr><w:p><w:pPr/><w:r><w:rPr/><w:t xml:space="preserve">SP 25, 26 & 27, XVII Phase</w:t></w:r></w:p></w:tc></w:tr></w:tbl><w:p><w:pPr><w:sectPr><w:pgSz w:orient="portrait" w:w="11905.511811023622" w:h="16837.79527559055"/><w:pgMar w:top="1440" w:right="1440" w:bottom="1440" w:left="1440" w:header="720" w:footer="720" w:gutter="0"/><w:cols w:num="1" w:space="720"/></w:sectPr></w:pPr></w:p><w:p/><w:p><w:pPr/><w:r><w:rPr><w:sz w:val="32"/><w:szCs w:val="32"/><w:b w:val="1"/><w:bCs w:val="1"/></w:rPr><w:t xml:space="preserve">Company: M V D Auto Components Pvt. Ltd.</w:t></w:r></w:p><w:tbl><w:tblGrid><w:gridCol w:w="4000" w:type="dxa"/><w:gridCol w:w="4000" w:type="dxa"/></w:tblGrid><w:tblPr><w:tblStyle w:val="Fancy Table"/></w:tblPr><w:tr><w:trPr><w:trHeight w:val="900" w:hRule="atLeast"/></w:trPr><w:tc><w:tcPr><w:tcW w:w="4000" w:type="dxa"/><w:vAlign w:val="center"/></w:tcPr><w:p><w:pPr/><w:r><w:rPr><w:b w:val="1"/><w:bCs w:val="1"/></w:rPr><w:t xml:space="preserve">Company Details</w:t></w:r></w:p></w:tc><w:tc><w:tcPr><w:tcW w:w="4000" w:type="dxa"/><w:vAlign w:val="center"/></w:tcPr><w:p><w:pPr/><w:r><w:rPr><w:b w:val="1"/><w:bCs w:val="1"/></w:rPr><w:t xml:space="preserve">Company Contact Details</w:t></w:r></w:p></w:tc></w:tr><w:tr><w:trPr/><w:tc><w:tcPr><w:tcW w:w="4000" w:type="dxa"/></w:tcPr><w:p><w:pPr/><w:r><w:rPr/><w:t xml:space="preserve">M V D Auto Components Pvt. Ltd.</w:t></w:r></w:p></w:tc><w:tc><w:tcPr><w:tcW w:w="4000" w:type="dxa"/></w:tcPr><w:p><w:pPr/><w:r><w:rPr/><w:t xml:space="preserve">A 16, Sector 67, Noida</w:t></w:r></w:p></w:tc></w:tr></w:tbl><w:p><w:pPr><w:sectPr><w:pgSz w:orient="portrait" w:w="11905.511811023622" w:h="16837.79527559055"/><w:pgMar w:top="1440" w:right="1440" w:bottom="1440" w:left="1440" w:header="720" w:footer="720" w:gutter="0"/><w:cols w:num="1" w:space="720"/></w:sectPr></w:pPr></w:p><w:p/><w:p><w:pPr/><w:r><w:rPr><w:sz w:val="32"/><w:szCs w:val="32"/><w:b w:val="1"/><w:bCs w:val="1"/></w:rPr><w:t xml:space="preserve">Company: M. S. Industrial Components Pvt. Ltd.</w:t></w:r></w:p><w:tbl><w:tblGrid><w:gridCol w:w="4000" w:type="dxa"/><w:gridCol w:w="4000" w:type="dxa"/></w:tblGrid><w:tblPr><w:tblStyle w:val="Fancy Table"/></w:tblPr><w:tr><w:trPr><w:trHeight w:val="900" w:hRule="atLeast"/></w:trPr><w:tc><w:tcPr><w:tcW w:w="4000" w:type="dxa"/><w:vAlign w:val="center"/></w:tcPr><w:p><w:pPr/><w:r><w:rPr><w:b w:val="1"/><w:bCs w:val="1"/></w:rPr><w:t xml:space="preserve">Company Details</w:t></w:r></w:p></w:tc><w:tc><w:tcPr><w:tcW w:w="4000" w:type="dxa"/><w:vAlign w:val="center"/></w:tcPr><w:p><w:pPr/><w:r><w:rPr><w:b w:val="1"/><w:bCs w:val="1"/></w:rPr><w:t xml:space="preserve">Company Contact Details</w:t></w:r></w:p></w:tc></w:tr><w:tr><w:trPr/><w:tc><w:tcPr><w:tcW w:w="4000" w:type="dxa"/></w:tcPr><w:p><w:pPr/><w:r><w:rPr/><w:t xml:space="preserve">M. S. Industrial Components Pvt. Ltd.</w:t></w:r></w:p></w:tc><w:tc><w:tcPr><w:tcW w:w="4000" w:type="dxa"/></w:tcPr><w:p><w:pPr/><w:r><w:rPr/><w:t xml:space="preserve">Plot No.-M24, MIDC, Ambad</w:t></w:r></w:p></w:tc></w:tr></w:tbl><w:p><w:pPr><w:sectPr><w:pgSz w:orient="portrait" w:w="11905.511811023622" w:h="16837.79527559055"/><w:pgMar w:top="1440" w:right="1440" w:bottom="1440" w:left="1440" w:header="720" w:footer="720" w:gutter="0"/><w:cols w:num="1" w:space="720"/></w:sectPr></w:pPr></w:p><w:p/><w:p><w:pPr/><w:r><w:rPr><w:sz w:val="32"/><w:szCs w:val="32"/><w:b w:val="1"/><w:bCs w:val="1"/></w:rPr><w:t xml:space="preserve">Company: Maadhav Automotive Fasteners Pvt. Ltd.</w:t></w:r></w:p><w:tbl><w:tblGrid><w:gridCol w:w="4000" w:type="dxa"/><w:gridCol w:w="4000" w:type="dxa"/></w:tblGrid><w:tblPr><w:tblStyle w:val="Fancy Table"/></w:tblPr><w:tr><w:trPr><w:trHeight w:val="900" w:hRule="atLeast"/></w:trPr><w:tc><w:tcPr><w:tcW w:w="4000" w:type="dxa"/><w:vAlign w:val="center"/></w:tcPr><w:p><w:pPr/><w:r><w:rPr><w:b w:val="1"/><w:bCs w:val="1"/></w:rPr><w:t xml:space="preserve">Company Details</w:t></w:r></w:p></w:tc><w:tc><w:tcPr><w:tcW w:w="4000" w:type="dxa"/><w:vAlign w:val="center"/></w:tcPr><w:p><w:pPr/><w:r><w:rPr><w:b w:val="1"/><w:bCs w:val="1"/></w:rPr><w:t xml:space="preserve">Company Contact Details</w:t></w:r></w:p></w:tc></w:tr><w:tr><w:trPr/><w:tc><w:tcPr><w:tcW w:w="4000" w:type="dxa"/></w:tcPr><w:p><w:pPr/><w:r><w:rPr/><w:t xml:space="preserve">Maadhav Automotive Fasteners Pvt. Ltd.</w:t></w:r></w:p></w:tc><w:tc><w:tcPr><w:tcW w:w="4000" w:type="dxa"/></w:tcPr><w:p><w:pPr/><w:r><w:rPr/><w:t xml:space="preserve">Plot No. 87-90, Phase VI, Sector 37</w:t></w:r></w:p></w:tc></w:tr></w:tbl><w:p><w:pPr><w:sectPr><w:pgSz w:orient="portrait" w:w="11905.511811023622" w:h="16837.79527559055"/><w:pgMar w:top="1440" w:right="1440" w:bottom="1440" w:left="1440" w:header="720" w:footer="720" w:gutter="0"/><w:cols w:num="1" w:space="720"/></w:sectPr></w:pPr></w:p><w:p/><w:p><w:pPr/><w:r><w:rPr><w:sz w:val="32"/><w:szCs w:val="32"/><w:b w:val="1"/><w:bCs w:val="1"/></w:rPr><w:t xml:space="preserve">Company: Macas Automotive</w:t></w:r></w:p><w:tbl><w:tblGrid><w:gridCol w:w="4000" w:type="dxa"/><w:gridCol w:w="4000" w:type="dxa"/></w:tblGrid><w:tblPr><w:tblStyle w:val="Fancy Table"/></w:tblPr><w:tr><w:trPr><w:trHeight w:val="900" w:hRule="atLeast"/></w:trPr><w:tc><w:tcPr><w:tcW w:w="4000" w:type="dxa"/><w:vAlign w:val="center"/></w:tcPr><w:p><w:pPr/><w:r><w:rPr><w:b w:val="1"/><w:bCs w:val="1"/></w:rPr><w:t xml:space="preserve">Company Details</w:t></w:r></w:p></w:tc><w:tc><w:tcPr><w:tcW w:w="4000" w:type="dxa"/><w:vAlign w:val="center"/></w:tcPr><w:p><w:pPr/><w:r><w:rPr><w:b w:val="1"/><w:bCs w:val="1"/></w:rPr><w:t xml:space="preserve">Company Contact Details</w:t></w:r></w:p></w:tc></w:tr><w:tr><w:trPr/><w:tc><w:tcPr><w:tcW w:w="4000" w:type="dxa"/></w:tcPr><w:p><w:pPr/><w:r><w:rPr/><w:t xml:space="preserve">Macas Automotive</w:t></w:r></w:p></w:tc><w:tc><w:tcPr><w:tcW w:w="4000" w:type="dxa"/></w:tcPr><w:p><w:pPr/><w:r><w:rPr/><w:t xml:space="preserve">Plot No. 117, DLF Industrial Area Phase 1</w:t></w:r></w:p></w:tc></w:tr></w:tbl><w:p><w:pPr><w:sectPr><w:pgSz w:orient="portrait" w:w="11905.511811023622" w:h="16837.79527559055"/><w:pgMar w:top="1440" w:right="1440" w:bottom="1440" w:left="1440" w:header="720" w:footer="720" w:gutter="0"/><w:cols w:num="1" w:space="720"/></w:sectPr></w:pPr></w:p><w:p/><w:p><w:pPr/><w:r><w:rPr><w:sz w:val="32"/><w:szCs w:val="32"/><w:b w:val="1"/><w:bCs w:val="1"/></w:rPr><w:t xml:space="preserve">Company: Machino Plastics Ltd.</w:t></w:r></w:p><w:tbl><w:tblGrid><w:gridCol w:w="4000" w:type="dxa"/><w:gridCol w:w="4000" w:type="dxa"/></w:tblGrid><w:tblPr><w:tblStyle w:val="Fancy Table"/></w:tblPr><w:tr><w:trPr><w:trHeight w:val="900" w:hRule="atLeast"/></w:trPr><w:tc><w:tcPr><w:tcW w:w="4000" w:type="dxa"/><w:vAlign w:val="center"/></w:tcPr><w:p><w:pPr/><w:r><w:rPr><w:b w:val="1"/><w:bCs w:val="1"/></w:rPr><w:t xml:space="preserve">Company Details</w:t></w:r></w:p></w:tc><w:tc><w:tcPr><w:tcW w:w="4000" w:type="dxa"/><w:vAlign w:val="center"/></w:tcPr><w:p><w:pPr/><w:r><w:rPr><w:b w:val="1"/><w:bCs w:val="1"/></w:rPr><w:t xml:space="preserve">Company Contact Details</w:t></w:r></w:p></w:tc></w:tr><w:tr><w:trPr/><w:tc><w:tcPr><w:tcW w:w="4000" w:type="dxa"/></w:tcPr><w:p><w:pPr/><w:r><w:rPr/><w:t xml:space="preserve">Machino Plastics Ltd.</w:t></w:r></w:p></w:tc><w:tc><w:tcPr><w:tcW w:w="4000" w:type="dxa"/></w:tcPr><w:p><w:pPr/><w:r><w:rPr/><w:t xml:space="preserve">Plot No. 128 & 129, Sector 8, IMT Manesar</w:t></w:r></w:p></w:tc></w:tr></w:tbl><w:p><w:pPr><w:sectPr><w:pgSz w:orient="portrait" w:w="11905.511811023622" w:h="16837.79527559055"/><w:pgMar w:top="1440" w:right="1440" w:bottom="1440" w:left="1440" w:header="720" w:footer="720" w:gutter="0"/><w:cols w:num="1" w:space="720"/></w:sectPr></w:pPr></w:p><w:p/><w:p><w:pPr/><w:r><w:rPr><w:sz w:val="32"/><w:szCs w:val="32"/><w:b w:val="1"/><w:bCs w:val="1"/></w:rPr><w:t xml:space="preserve">Company: Machino Polymers Ltd.</w:t></w:r></w:p><w:tbl><w:tblGrid><w:gridCol w:w="4000" w:type="dxa"/><w:gridCol w:w="4000" w:type="dxa"/></w:tblGrid><w:tblPr><w:tblStyle w:val="Fancy Table"/></w:tblPr><w:tr><w:trPr><w:trHeight w:val="900" w:hRule="atLeast"/></w:trPr><w:tc><w:tcPr><w:tcW w:w="4000" w:type="dxa"/><w:vAlign w:val="center"/></w:tcPr><w:p><w:pPr/><w:r><w:rPr><w:b w:val="1"/><w:bCs w:val="1"/></w:rPr><w:t xml:space="preserve">Company Details</w:t></w:r></w:p></w:tc><w:tc><w:tcPr><w:tcW w:w="4000" w:type="dxa"/><w:vAlign w:val="center"/></w:tcPr><w:p><w:pPr/><w:r><w:rPr><w:b w:val="1"/><w:bCs w:val="1"/></w:rPr><w:t xml:space="preserve">Company Contact Details</w:t></w:r></w:p></w:tc></w:tr><w:tr><w:trPr/><w:tc><w:tcPr><w:tcW w:w="4000" w:type="dxa"/></w:tcPr><w:p><w:pPr/><w:r><w:rPr/><w:t xml:space="preserve">Machino Polymers Ltd.</w:t></w:r></w:p></w:tc><w:tc><w:tcPr><w:tcW w:w="4000" w:type="dxa"/></w:tcPr><w:p><w:pPr/><w:r><w:rPr/><w:t xml:space="preserve">8A, Alipore Road</w:t></w:r></w:p></w:tc></w:tr></w:tbl><w:p><w:pPr><w:sectPr><w:pgSz w:orient="portrait" w:w="11905.511811023622" w:h="16837.79527559055"/><w:pgMar w:top="1440" w:right="1440" w:bottom="1440" w:left="1440" w:header="720" w:footer="720" w:gutter="0"/><w:cols w:num="1" w:space="720"/></w:sectPr></w:pPr></w:p><w:p/><w:p><w:pPr/><w:r><w:rPr><w:sz w:val="32"/><w:szCs w:val="32"/><w:b w:val="1"/><w:bCs w:val="1"/></w:rPr><w:t xml:space="preserve">Company: Maco Pvt. Ltd.</w:t></w:r></w:p><w:tbl><w:tblGrid><w:gridCol w:w="4000" w:type="dxa"/><w:gridCol w:w="4000" w:type="dxa"/></w:tblGrid><w:tblPr><w:tblStyle w:val="Fancy Table"/></w:tblPr><w:tr><w:trPr><w:trHeight w:val="900" w:hRule="atLeast"/></w:trPr><w:tc><w:tcPr><w:tcW w:w="4000" w:type="dxa"/><w:vAlign w:val="center"/></w:tcPr><w:p><w:pPr/><w:r><w:rPr><w:b w:val="1"/><w:bCs w:val="1"/></w:rPr><w:t xml:space="preserve">Company Details</w:t></w:r></w:p></w:tc><w:tc><w:tcPr><w:tcW w:w="4000" w:type="dxa"/><w:vAlign w:val="center"/></w:tcPr><w:p><w:pPr/><w:r><w:rPr><w:b w:val="1"/><w:bCs w:val="1"/></w:rPr><w:t xml:space="preserve">Company Contact Details</w:t></w:r></w:p></w:tc></w:tr><w:tr><w:trPr/><w:tc><w:tcPr><w:tcW w:w="4000" w:type="dxa"/></w:tcPr><w:p><w:pPr/><w:r><w:rPr/><w:t xml:space="preserve">Maco Pvt. Ltd.</w:t></w:r></w:p></w:tc><w:tc><w:tcPr><w:tcW w:w="4000" w:type="dxa"/></w:tcPr><w:p><w:pPr/><w:r><w:rPr/><w:t xml:space="preserve">1st Floor, Kundan Mision, 2A/3, Asaf Ali Road</w:t></w:r></w:p></w:tc></w:tr></w:tbl><w:p><w:pPr><w:sectPr><w:pgSz w:orient="portrait" w:w="11905.511811023622" w:h="16837.79527559055"/><w:pgMar w:top="1440" w:right="1440" w:bottom="1440" w:left="1440" w:header="720" w:footer="720" w:gutter="0"/><w:cols w:num="1" w:space="720"/></w:sectPr></w:pPr></w:p><w:p/><w:p><w:pPr/><w:r><w:rPr><w:sz w:val="32"/><w:szCs w:val="32"/><w:b w:val="1"/><w:bCs w:val="1"/></w:rPr><w:t xml:space="preserve">Company: Madhusudan Auto Ltd.</w:t></w:r></w:p><w:tbl><w:tblGrid><w:gridCol w:w="4000" w:type="dxa"/><w:gridCol w:w="4000" w:type="dxa"/></w:tblGrid><w:tblPr><w:tblStyle w:val="Fancy Table"/></w:tblPr><w:tr><w:trPr><w:trHeight w:val="900" w:hRule="atLeast"/></w:trPr><w:tc><w:tcPr><w:tcW w:w="4000" w:type="dxa"/><w:vAlign w:val="center"/></w:tcPr><w:p><w:pPr/><w:r><w:rPr><w:b w:val="1"/><w:bCs w:val="1"/></w:rPr><w:t xml:space="preserve">Company Details</w:t></w:r></w:p></w:tc><w:tc><w:tcPr><w:tcW w:w="4000" w:type="dxa"/><w:vAlign w:val="center"/></w:tcPr><w:p><w:pPr/><w:r><w:rPr><w:b w:val="1"/><w:bCs w:val="1"/></w:rPr><w:t xml:space="preserve">Company Contact Details</w:t></w:r></w:p></w:tc></w:tr><w:tr><w:trPr/><w:tc><w:tcPr><w:tcW w:w="4000" w:type="dxa"/></w:tcPr><w:p><w:pPr/><w:r><w:rPr/><w:t xml:space="preserve">Madhusudan Auto Ltd.</w:t></w:r></w:p></w:tc><w:tc><w:tcPr><w:tcW w:w="4000" w:type="dxa"/></w:tcPr><w:p><w:pPr/><w:r><w:rPr/><w:t xml:space="preserve">Delhi-Jaipur Highway, 38 KM Stone, Behrampur Road</w:t></w:r></w:p></w:tc></w:tr></w:tbl><w:p><w:pPr><w:sectPr><w:pgSz w:orient="portrait" w:w="11905.511811023622" w:h="16837.79527559055"/><w:pgMar w:top="1440" w:right="1440" w:bottom="1440" w:left="1440" w:header="720" w:footer="720" w:gutter="0"/><w:cols w:num="1" w:space="720"/></w:sectPr></w:pPr></w:p><w:p/><w:p><w:pPr/><w:r><w:rPr><w:sz w:val="32"/><w:szCs w:val="32"/><w:b w:val="1"/><w:bCs w:val="1"/></w:rPr><w:t xml:space="preserve">Company: Madras Engineering Industries Pvt. Ltd.</w:t></w:r></w:p><w:tbl><w:tblGrid><w:gridCol w:w="4000" w:type="dxa"/><w:gridCol w:w="4000" w:type="dxa"/></w:tblGrid><w:tblPr><w:tblStyle w:val="Fancy Table"/></w:tblPr><w:tr><w:trPr><w:trHeight w:val="900" w:hRule="atLeast"/></w:trPr><w:tc><w:tcPr><w:tcW w:w="4000" w:type="dxa"/><w:vAlign w:val="center"/></w:tcPr><w:p><w:pPr/><w:r><w:rPr><w:b w:val="1"/><w:bCs w:val="1"/></w:rPr><w:t xml:space="preserve">Company Details</w:t></w:r></w:p></w:tc><w:tc><w:tcPr><w:tcW w:w="4000" w:type="dxa"/><w:vAlign w:val="center"/></w:tcPr><w:p><w:pPr/><w:r><w:rPr><w:b w:val="1"/><w:bCs w:val="1"/></w:rPr><w:t xml:space="preserve">Company Contact Details</w:t></w:r></w:p></w:tc></w:tr><w:tr><w:trPr/><w:tc><w:tcPr><w:tcW w:w="4000" w:type="dxa"/></w:tcPr><w:p><w:pPr/><w:r><w:rPr/><w:t xml:space="preserve">Madras Engineering Industries Pvt. Ltd.</w:t></w:r></w:p></w:tc><w:tc><w:tcPr><w:tcW w:w="4000" w:type="dxa"/></w:tcPr><w:p><w:pPr/><w:r><w:rPr/><w:t xml:space="preserve">C 6, 1st Cross Street, South Phase, Ambattur Industrial Estate, Ambattur</w:t></w:r></w:p></w:tc></w:tr></w:tbl><w:p><w:pPr><w:sectPr><w:pgSz w:orient="portrait" w:w="11905.511811023622" w:h="16837.79527559055"/><w:pgMar w:top="1440" w:right="1440" w:bottom="1440" w:left="1440" w:header="720" w:footer="720" w:gutter="0"/><w:cols w:num="1" w:space="720"/></w:sectPr></w:pPr></w:p><w:p/><w:p><w:pPr/><w:r><w:rPr><w:sz w:val="32"/><w:szCs w:val="32"/><w:b w:val="1"/><w:bCs w:val="1"/></w:rPr><w:t xml:space="preserve">Company: Madras Radiators and Pressings Ltd.</w:t></w:r></w:p><w:tbl><w:tblGrid><w:gridCol w:w="4000" w:type="dxa"/><w:gridCol w:w="4000" w:type="dxa"/></w:tblGrid><w:tblPr><w:tblStyle w:val="Fancy Table"/></w:tblPr><w:tr><w:trPr><w:trHeight w:val="900" w:hRule="atLeast"/></w:trPr><w:tc><w:tcPr><w:tcW w:w="4000" w:type="dxa"/><w:vAlign w:val="center"/></w:tcPr><w:p><w:pPr/><w:r><w:rPr><w:b w:val="1"/><w:bCs w:val="1"/></w:rPr><w:t xml:space="preserve">Company Details</w:t></w:r></w:p></w:tc><w:tc><w:tcPr><w:tcW w:w="4000" w:type="dxa"/><w:vAlign w:val="center"/></w:tcPr><w:p><w:pPr/><w:r><w:rPr><w:b w:val="1"/><w:bCs w:val="1"/></w:rPr><w:t xml:space="preserve">Company Contact Details</w:t></w:r></w:p></w:tc></w:tr><w:tr><w:trPr/><w:tc><w:tcPr><w:tcW w:w="4000" w:type="dxa"/></w:tcPr><w:p><w:pPr/><w:r><w:rPr/><w:t xml:space="preserve">Madras Radiators and Pressings Ltd.</w:t></w:r></w:p></w:tc><w:tc><w:tcPr><w:tcW w:w="4000" w:type="dxa"/></w:tcPr><w:p><w:pPr/><w:r><w:rPr/><w:t xml:space="preserve">UHE Building, Pollachi Road, Malimachampathi</w:t></w:r></w:p></w:tc></w:tr></w:tbl><w:p><w:pPr><w:sectPr><w:pgSz w:orient="portrait" w:w="11905.511811023622" w:h="16837.79527559055"/><w:pgMar w:top="1440" w:right="1440" w:bottom="1440" w:left="1440" w:header="720" w:footer="720" w:gutter="0"/><w:cols w:num="1" w:space="720"/></w:sectPr></w:pPr></w:p><w:p/><w:p><w:pPr/><w:r><w:rPr><w:sz w:val="32"/><w:szCs w:val="32"/><w:b w:val="1"/><w:bCs w:val="1"/></w:rPr><w:t xml:space="preserve">Company: Maflow India Pvt. Ltd.</w:t></w:r></w:p><w:tbl><w:tblGrid><w:gridCol w:w="4000" w:type="dxa"/><w:gridCol w:w="4000" w:type="dxa"/></w:tblGrid><w:tblPr><w:tblStyle w:val="Fancy Table"/></w:tblPr><w:tr><w:trPr><w:trHeight w:val="900" w:hRule="atLeast"/></w:trPr><w:tc><w:tcPr><w:tcW w:w="4000" w:type="dxa"/><w:vAlign w:val="center"/></w:tcPr><w:p><w:pPr/><w:r><w:rPr><w:b w:val="1"/><w:bCs w:val="1"/></w:rPr><w:t xml:space="preserve">Company Details</w:t></w:r></w:p></w:tc><w:tc><w:tcPr><w:tcW w:w="4000" w:type="dxa"/><w:vAlign w:val="center"/></w:tcPr><w:p><w:pPr/><w:r><w:rPr><w:b w:val="1"/><w:bCs w:val="1"/></w:rPr><w:t xml:space="preserve">Company Contact Details</w:t></w:r></w:p></w:tc></w:tr><w:tr><w:trPr/><w:tc><w:tcPr><w:tcW w:w="4000" w:type="dxa"/></w:tcPr><w:p><w:pPr/><w:r><w:rPr/><w:t xml:space="preserve">Maflow India Pvt. Ltd.</w:t></w:r></w:p></w:tc><w:tc><w:tcPr><w:tcW w:w="4000" w:type="dxa"/></w:tcPr><w:p><w:pPr/><w:r><w:rPr/><w:t xml:space="preserve">Plot No. 3, India Land Global Industrial Park, Hinjewadi Phase I</w:t></w:r></w:p></w:tc></w:tr></w:tbl><w:p><w:pPr><w:sectPr><w:pgSz w:orient="portrait" w:w="11905.511811023622" w:h="16837.79527559055"/><w:pgMar w:top="1440" w:right="1440" w:bottom="1440" w:left="1440" w:header="720" w:footer="720" w:gutter="0"/><w:cols w:num="1" w:space="720"/></w:sectPr></w:pPr></w:p><w:p/><w:p><w:pPr/><w:r><w:rPr><w:sz w:val="32"/><w:szCs w:val="32"/><w:b w:val="1"/><w:bCs w:val="1"/></w:rPr><w:t xml:space="preserve">Company: Magal Engg. Tech Pvt. Ltd.</w:t></w:r></w:p><w:tbl><w:tblGrid><w:gridCol w:w="4000" w:type="dxa"/><w:gridCol w:w="4000" w:type="dxa"/></w:tblGrid><w:tblPr><w:tblStyle w:val="Fancy Table"/></w:tblPr><w:tr><w:trPr><w:trHeight w:val="900" w:hRule="atLeast"/></w:trPr><w:tc><w:tcPr><w:tcW w:w="4000" w:type="dxa"/><w:vAlign w:val="center"/></w:tcPr><w:p><w:pPr/><w:r><w:rPr><w:b w:val="1"/><w:bCs w:val="1"/></w:rPr><w:t xml:space="preserve">Company Details</w:t></w:r></w:p></w:tc><w:tc><w:tcPr><w:tcW w:w="4000" w:type="dxa"/><w:vAlign w:val="center"/></w:tcPr><w:p><w:pPr/><w:r><w:rPr><w:b w:val="1"/><w:bCs w:val="1"/></w:rPr><w:t xml:space="preserve">Company Contact Details</w:t></w:r></w:p></w:tc></w:tr><w:tr><w:trPr/><w:tc><w:tcPr><w:tcW w:w="4000" w:type="dxa"/></w:tcPr><w:p><w:pPr/><w:r><w:rPr/><w:t xml:space="preserve">Magal Engg. Tech Pvt. Ltd.</w:t></w:r></w:p></w:tc><w:tc><w:tcPr><w:tcW w:w="4000" w:type="dxa"/></w:tcPr><w:p><w:pPr/><w:r><w:rPr/><w:t xml:space="preserve">Plot No. A 3, SIPCOT Industrial Growth Centre, Oragadam, Sriperumbudur Taluk</w:t></w:r></w:p></w:tc></w:tr></w:tbl><w:p><w:pPr><w:sectPr><w:pgSz w:orient="portrait" w:w="11905.511811023622" w:h="16837.79527559055"/><w:pgMar w:top="1440" w:right="1440" w:bottom="1440" w:left="1440" w:header="720" w:footer="720" w:gutter="0"/><w:cols w:num="1" w:space="720"/></w:sectPr></w:pPr></w:p><w:p/><w:p><w:pPr/><w:r><w:rPr><w:sz w:val="32"/><w:szCs w:val="32"/><w:b w:val="1"/><w:bCs w:val="1"/></w:rPr><w:t xml:space="preserve">Company: Magna Automations Ltd.</w:t></w:r></w:p><w:tbl><w:tblGrid><w:gridCol w:w="4000" w:type="dxa"/><w:gridCol w:w="4000" w:type="dxa"/></w:tblGrid><w:tblPr><w:tblStyle w:val="Fancy Table"/></w:tblPr><w:tr><w:trPr><w:trHeight w:val="900" w:hRule="atLeast"/></w:trPr><w:tc><w:tcPr><w:tcW w:w="4000" w:type="dxa"/><w:vAlign w:val="center"/></w:tcPr><w:p><w:pPr/><w:r><w:rPr><w:b w:val="1"/><w:bCs w:val="1"/></w:rPr><w:t xml:space="preserve">Company Details</w:t></w:r></w:p></w:tc><w:tc><w:tcPr><w:tcW w:w="4000" w:type="dxa"/><w:vAlign w:val="center"/></w:tcPr><w:p><w:pPr/><w:r><w:rPr><w:b w:val="1"/><w:bCs w:val="1"/></w:rPr><w:t xml:space="preserve">Company Contact Details</w:t></w:r></w:p></w:tc></w:tr><w:tr><w:trPr/><w:tc><w:tcPr><w:tcW w:w="4000" w:type="dxa"/></w:tcPr><w:p><w:pPr/><w:r><w:rPr/><w:t xml:space="preserve">Magna Automations Ltd.</w:t></w:r></w:p></w:tc><w:tc><w:tcPr><w:tcW w:w="4000" w:type="dxa"/></w:tcPr><w:p><w:pPr/><w:r><w:rPr/><w:t xml:space="preserve">Magna House, D 2, Infocity 2, Sector 33</w:t></w:r></w:p></w:tc></w:tr></w:tbl><w:p><w:pPr><w:sectPr><w:pgSz w:orient="portrait" w:w="11905.511811023622" w:h="16837.79527559055"/><w:pgMar w:top="1440" w:right="1440" w:bottom="1440" w:left="1440" w:header="720" w:footer="720" w:gutter="0"/><w:cols w:num="1" w:space="720"/></w:sectPr></w:pPr></w:p><w:p/><w:p><w:pPr/><w:r><w:rPr><w:sz w:val="32"/><w:szCs w:val="32"/><w:b w:val="1"/><w:bCs w:val="1"/></w:rPr><w:t xml:space="preserve">Company: Magnum MI Steel Pvt. Ltd.</w:t></w:r></w:p><w:tbl><w:tblGrid><w:gridCol w:w="4000" w:type="dxa"/><w:gridCol w:w="4000" w:type="dxa"/></w:tblGrid><w:tblPr><w:tblStyle w:val="Fancy Table"/></w:tblPr><w:tr><w:trPr><w:trHeight w:val="900" w:hRule="atLeast"/></w:trPr><w:tc><w:tcPr><w:tcW w:w="4000" w:type="dxa"/><w:vAlign w:val="center"/></w:tcPr><w:p><w:pPr/><w:r><w:rPr><w:b w:val="1"/><w:bCs w:val="1"/></w:rPr><w:t xml:space="preserve">Company Details</w:t></w:r></w:p></w:tc><w:tc><w:tcPr><w:tcW w:w="4000" w:type="dxa"/><w:vAlign w:val="center"/></w:tcPr><w:p><w:pPr/><w:r><w:rPr><w:b w:val="1"/><w:bCs w:val="1"/></w:rPr><w:t xml:space="preserve">Company Contact Details</w:t></w:r></w:p></w:tc></w:tr><w:tr><w:trPr/><w:tc><w:tcPr><w:tcW w:w="4000" w:type="dxa"/></w:tcPr><w:p><w:pPr/><w:r><w:rPr/><w:t xml:space="preserve">Magnum MI Steel Pvt. Ltd.</w:t></w:r></w:p></w:tc><w:tc><w:tcPr><w:tcW w:w="4000" w:type="dxa"/></w:tcPr><w:p><w:pPr/><w:r><w:rPr/><w:t xml:space="preserve">38.5 KM Stone, Delhi-Jaipur Highway, Khandsa</w:t></w:r></w:p></w:tc></w:tr></w:tbl><w:p><w:pPr><w:sectPr><w:pgSz w:orient="portrait" w:w="11905.511811023622" w:h="16837.79527559055"/><w:pgMar w:top="1440" w:right="1440" w:bottom="1440" w:left="1440" w:header="720" w:footer="720" w:gutter="0"/><w:cols w:num="1" w:space="720"/></w:sectPr></w:pPr></w:p><w:p/><w:p><w:pPr/><w:r><w:rPr><w:sz w:val="32"/><w:szCs w:val="32"/><w:b w:val="1"/><w:bCs w:val="1"/></w:rPr><w:t xml:space="preserve">Company: Mahindra CIE Automotive Ltd.</w:t></w:r></w:p><w:tbl><w:tblGrid><w:gridCol w:w="4000" w:type="dxa"/><w:gridCol w:w="4000" w:type="dxa"/></w:tblGrid><w:tblPr><w:tblStyle w:val="Fancy Table"/></w:tblPr><w:tr><w:trPr><w:trHeight w:val="900" w:hRule="atLeast"/></w:trPr><w:tc><w:tcPr><w:tcW w:w="4000" w:type="dxa"/><w:vAlign w:val="center"/></w:tcPr><w:p><w:pPr/><w:r><w:rPr><w:b w:val="1"/><w:bCs w:val="1"/></w:rPr><w:t xml:space="preserve">Company Details</w:t></w:r></w:p></w:tc><w:tc><w:tcPr><w:tcW w:w="4000" w:type="dxa"/><w:vAlign w:val="center"/></w:tcPr><w:p><w:pPr/><w:r><w:rPr><w:b w:val="1"/><w:bCs w:val="1"/></w:rPr><w:t xml:space="preserve">Company Contact Details</w:t></w:r></w:p></w:tc></w:tr><w:tr><w:trPr/><w:tc><w:tcPr><w:tcW w:w="4000" w:type="dxa"/></w:tcPr><w:p><w:pPr/><w:r><w:rPr/><w:t xml:space="preserve">Mahindra CIE Automotive Ltd.</w:t></w:r></w:p></w:tc><w:tc><w:tcPr><w:tcW w:w="4000" w:type="dxa"/></w:tcPr><w:p><w:pPr/><w:r><w:rPr/><w:t xml:space="preserve">Gat No. 856 to 860, Chakan-Ambethan Road</w:t></w:r></w:p></w:tc></w:tr></w:tbl><w:p><w:pPr><w:sectPr><w:pgSz w:orient="portrait" w:w="11905.511811023622" w:h="16837.79527559055"/><w:pgMar w:top="1440" w:right="1440" w:bottom="1440" w:left="1440" w:header="720" w:footer="720" w:gutter="0"/><w:cols w:num="1" w:space="720"/></w:sectPr></w:pPr></w:p><w:p/><w:p><w:pPr/><w:r><w:rPr><w:sz w:val="32"/><w:szCs w:val="32"/><w:b w:val="1"/><w:bCs w:val="1"/></w:rPr><w:t xml:space="preserve">Company: Mahle Anand Filter Systems Pvt. Ltd.</w:t></w:r></w:p><w:tbl><w:tblGrid><w:gridCol w:w="4000" w:type="dxa"/><w:gridCol w:w="4000" w:type="dxa"/></w:tblGrid><w:tblPr><w:tblStyle w:val="Fancy Table"/></w:tblPr><w:tr><w:trPr><w:trHeight w:val="900" w:hRule="atLeast"/></w:trPr><w:tc><w:tcPr><w:tcW w:w="4000" w:type="dxa"/><w:vAlign w:val="center"/></w:tcPr><w:p><w:pPr/><w:r><w:rPr><w:b w:val="1"/><w:bCs w:val="1"/></w:rPr><w:t xml:space="preserve">Company Details</w:t></w:r></w:p></w:tc><w:tc><w:tcPr><w:tcW w:w="4000" w:type="dxa"/><w:vAlign w:val="center"/></w:tcPr><w:p><w:pPr/><w:r><w:rPr><w:b w:val="1"/><w:bCs w:val="1"/></w:rPr><w:t xml:space="preserve">Company Contact Details</w:t></w:r></w:p></w:tc></w:tr><w:tr><w:trPr/><w:tc><w:tcPr><w:tcW w:w="4000" w:type="dxa"/></w:tcPr><w:p><w:pPr/><w:r><w:rPr/><w:t xml:space="preserve">Mahle Anand Filter Systems Pvt. Ltd.</w:t></w:r></w:p></w:tc><w:tc><w:tcPr><w:tcW w:w="4000" w:type="dxa"/></w:tcPr><w:p><w:pPr/><w:r><w:rPr/><w:t xml:space="preserve">38th Mile Stone, Beharampur Road, Khandsa</w:t></w:r></w:p></w:tc></w:tr></w:tbl><w:p><w:pPr><w:sectPr><w:pgSz w:orient="portrait" w:w="11905.511811023622" w:h="16837.79527559055"/><w:pgMar w:top="1440" w:right="1440" w:bottom="1440" w:left="1440" w:header="720" w:footer="720" w:gutter="0"/><w:cols w:num="1" w:space="720"/></w:sectPr></w:pPr></w:p><w:p/><w:p><w:pPr/><w:r><w:rPr><w:sz w:val="32"/><w:szCs w:val="32"/><w:b w:val="1"/><w:bCs w:val="1"/></w:rPr><w:t xml:space="preserve">Company: MAHLE Anand Thermal Systems Pvt. Ltd.</w:t></w:r></w:p><w:tbl><w:tblGrid><w:gridCol w:w="4000" w:type="dxa"/><w:gridCol w:w="4000" w:type="dxa"/></w:tblGrid><w:tblPr><w:tblStyle w:val="Fancy Table"/></w:tblPr><w:tr><w:trPr><w:trHeight w:val="900" w:hRule="atLeast"/></w:trPr><w:tc><w:tcPr><w:tcW w:w="4000" w:type="dxa"/><w:vAlign w:val="center"/></w:tcPr><w:p><w:pPr/><w:r><w:rPr><w:b w:val="1"/><w:bCs w:val="1"/></w:rPr><w:t xml:space="preserve">Company Details</w:t></w:r></w:p></w:tc><w:tc><w:tcPr><w:tcW w:w="4000" w:type="dxa"/><w:vAlign w:val="center"/></w:tcPr><w:p><w:pPr/><w:r><w:rPr><w:b w:val="1"/><w:bCs w:val="1"/></w:rPr><w:t xml:space="preserve">Company Contact Details</w:t></w:r></w:p></w:tc></w:tr><w:tr><w:trPr/><w:tc><w:tcPr><w:tcW w:w="4000" w:type="dxa"/></w:tcPr><w:p><w:pPr/><w:r><w:rPr/><w:t xml:space="preserve">MAHLE Anand Thermal Systems Pvt. Ltd.</w:t></w:r></w:p></w:tc><w:tc><w:tcPr><w:tcW w:w="4000" w:type="dxa"/></w:tcPr><w:p><w:pPr/><w:r><w:rPr/><w:t xml:space="preserve">Gat No. 626/1/2 & 626/1/0, 29 Milestone, Pune Nashik Highway, Village Kuruli, Taluka Khed, Chakan</w:t></w:r></w:p></w:tc></w:tr></w:tbl><w:p><w:pPr><w:sectPr><w:pgSz w:orient="portrait" w:w="11905.511811023622" w:h="16837.79527559055"/><w:pgMar w:top="1440" w:right="1440" w:bottom="1440" w:left="1440" w:header="720" w:footer="720" w:gutter="0"/><w:cols w:num="1" w:space="720"/></w:sectPr></w:pPr></w:p><w:p/><w:p><w:pPr/><w:r><w:rPr><w:sz w:val="32"/><w:szCs w:val="32"/><w:b w:val="1"/><w:bCs w:val="1"/></w:rPr><w:t xml:space="preserve">Company: MAHLE Engine Components India Pvt. Ltd.</w:t></w:r></w:p><w:tbl><w:tblGrid><w:gridCol w:w="4000" w:type="dxa"/><w:gridCol w:w="4000" w:type="dxa"/></w:tblGrid><w:tblPr><w:tblStyle w:val="Fancy Table"/></w:tblPr><w:tr><w:trPr><w:trHeight w:val="900" w:hRule="atLeast"/></w:trPr><w:tc><w:tcPr><w:tcW w:w="4000" w:type="dxa"/><w:vAlign w:val="center"/></w:tcPr><w:p><w:pPr/><w:r><w:rPr><w:b w:val="1"/><w:bCs w:val="1"/></w:rPr><w:t xml:space="preserve">Company Details</w:t></w:r></w:p></w:tc><w:tc><w:tcPr><w:tcW w:w="4000" w:type="dxa"/><w:vAlign w:val="center"/></w:tcPr><w:p><w:pPr/><w:r><w:rPr><w:b w:val="1"/><w:bCs w:val="1"/></w:rPr><w:t xml:space="preserve">Company Contact Details</w:t></w:r></w:p></w:tc></w:tr><w:tr><w:trPr/><w:tc><w:tcPr><w:tcW w:w="4000" w:type="dxa"/></w:tcPr><w:p><w:pPr/><w:r><w:rPr/><w:t xml:space="preserve">MAHLE Engine Components India Pvt. Ltd.</w:t></w:r></w:p></w:tc><w:tc><w:tcPr><w:tcW w:w="4000" w:type="dxa"/></w:tcPr><w:p><w:pPr/><w:r><w:rPr/><w:t xml:space="preserve">Plot No. 112, Sector 1</w:t></w:r></w:p></w:tc></w:tr></w:tbl><w:p><w:pPr><w:sectPr><w:pgSz w:orient="portrait" w:w="11905.511811023622" w:h="16837.79527559055"/><w:pgMar w:top="1440" w:right="1440" w:bottom="1440" w:left="1440" w:header="720" w:footer="720" w:gutter="0"/><w:cols w:num="1" w:space="720"/></w:sectPr></w:pPr></w:p><w:p/><w:p><w:pPr/><w:r><w:rPr><w:sz w:val="32"/><w:szCs w:val="32"/><w:b w:val="1"/><w:bCs w:val="1"/></w:rPr><w:t xml:space="preserve">Company: Maini Precision Products Ltd.</w:t></w:r></w:p><w:tbl><w:tblGrid><w:gridCol w:w="4000" w:type="dxa"/><w:gridCol w:w="4000" w:type="dxa"/></w:tblGrid><w:tblPr><w:tblStyle w:val="Fancy Table"/></w:tblPr><w:tr><w:trPr><w:trHeight w:val="900" w:hRule="atLeast"/></w:trPr><w:tc><w:tcPr><w:tcW w:w="4000" w:type="dxa"/><w:vAlign w:val="center"/></w:tcPr><w:p><w:pPr/><w:r><w:rPr><w:b w:val="1"/><w:bCs w:val="1"/></w:rPr><w:t xml:space="preserve">Company Details</w:t></w:r></w:p></w:tc><w:tc><w:tcPr><w:tcW w:w="4000" w:type="dxa"/><w:vAlign w:val="center"/></w:tcPr><w:p><w:pPr/><w:r><w:rPr><w:b w:val="1"/><w:bCs w:val="1"/></w:rPr><w:t xml:space="preserve">Company Contact Details</w:t></w:r></w:p></w:tc></w:tr><w:tr><w:trPr/><w:tc><w:tcPr><w:tcW w:w="4000" w:type="dxa"/></w:tcPr><w:p><w:pPr/><w:r><w:rPr/><w:t xml:space="preserve">Maini Precision Products Ltd.</w:t></w:r></w:p></w:tc><w:tc><w:tcPr><w:tcW w:w="4000" w:type="dxa"/></w:tcPr><w:p><w:pPr/><w:r><w:rPr/><w:t xml:space="preserve">B 165, 3rd Cross, 1st Stage, Peenya Industrial Estate</w:t></w:r></w:p></w:tc></w:tr></w:tbl><w:p><w:pPr><w:sectPr><w:pgSz w:orient="portrait" w:w="11905.511811023622" w:h="16837.79527559055"/><w:pgMar w:top="1440" w:right="1440" w:bottom="1440" w:left="1440" w:header="720" w:footer="720" w:gutter="0"/><w:cols w:num="1" w:space="720"/></w:sectPr></w:pPr></w:p><w:p/><w:p><w:pPr/><w:r><w:rPr><w:sz w:val="32"/><w:szCs w:val="32"/><w:b w:val="1"/><w:bCs w:val="1"/></w:rPr><w:t xml:space="preserve">Company: Makino Auto Industries Pvt. Ltd.</w:t></w:r></w:p><w:tbl><w:tblGrid><w:gridCol w:w="4000" w:type="dxa"/><w:gridCol w:w="4000" w:type="dxa"/></w:tblGrid><w:tblPr><w:tblStyle w:val="Fancy Table"/></w:tblPr><w:tr><w:trPr><w:trHeight w:val="900" w:hRule="atLeast"/></w:trPr><w:tc><w:tcPr><w:tcW w:w="4000" w:type="dxa"/><w:vAlign w:val="center"/></w:tcPr><w:p><w:pPr/><w:r><w:rPr><w:b w:val="1"/><w:bCs w:val="1"/></w:rPr><w:t xml:space="preserve">Company Details</w:t></w:r></w:p></w:tc><w:tc><w:tcPr><w:tcW w:w="4000" w:type="dxa"/><w:vAlign w:val="center"/></w:tcPr><w:p><w:pPr/><w:r><w:rPr><w:b w:val="1"/><w:bCs w:val="1"/></w:rPr><w:t xml:space="preserve">Company Contact Details</w:t></w:r></w:p></w:tc></w:tr><w:tr><w:trPr/><w:tc><w:tcPr><w:tcW w:w="4000" w:type="dxa"/></w:tcPr><w:p><w:pPr/><w:r><w:rPr/><w:t xml:space="preserve">Makino Auto Industries Pvt. Ltd.</w:t></w:r></w:p></w:tc><w:tc><w:tcPr><w:tcW w:w="4000" w:type="dxa"/></w:tcPr><w:p><w:pPr/><w:r><w:rPr/><w:t xml:space="preserve">D 146-148, Sector 63, Phase III</w:t></w:r></w:p></w:tc></w:tr></w:tbl><w:p><w:pPr><w:sectPr><w:pgSz w:orient="portrait" w:w="11905.511811023622" w:h="16837.79527559055"/><w:pgMar w:top="1440" w:right="1440" w:bottom="1440" w:left="1440" w:header="720" w:footer="720" w:gutter="0"/><w:cols w:num="1" w:space="720"/></w:sectPr></w:pPr></w:p><w:p/><w:p><w:pPr/><w:r><w:rPr><w:sz w:val="32"/><w:szCs w:val="32"/><w:b w:val="1"/><w:bCs w:val="1"/></w:rPr><w:t xml:space="preserve">Company: Makino Automotive</w:t></w:r></w:p><w:tbl><w:tblGrid><w:gridCol w:w="4000" w:type="dxa"/><w:gridCol w:w="4000" w:type="dxa"/></w:tblGrid><w:tblPr><w:tblStyle w:val="Fancy Table"/></w:tblPr><w:tr><w:trPr><w:trHeight w:val="900" w:hRule="atLeast"/></w:trPr><w:tc><w:tcPr><w:tcW w:w="4000" w:type="dxa"/><w:vAlign w:val="center"/></w:tcPr><w:p><w:pPr/><w:r><w:rPr><w:b w:val="1"/><w:bCs w:val="1"/></w:rPr><w:t xml:space="preserve">Company Details</w:t></w:r></w:p></w:tc><w:tc><w:tcPr><w:tcW w:w="4000" w:type="dxa"/><w:vAlign w:val="center"/></w:tcPr><w:p><w:pPr/><w:r><w:rPr><w:b w:val="1"/><w:bCs w:val="1"/></w:rPr><w:t xml:space="preserve">Company Contact Details</w:t></w:r></w:p></w:tc></w:tr><w:tr><w:trPr/><w:tc><w:tcPr><w:tcW w:w="4000" w:type="dxa"/></w:tcPr><w:p><w:pPr/><w:r><w:rPr/><w:t xml:space="preserve">Makino Automotive</w:t></w:r></w:p></w:tc><w:tc><w:tcPr><w:tcW w:w="4000" w:type="dxa"/></w:tcPr><w:p><w:pPr/><w:r><w:rPr/><w:t xml:space="preserve">C 9, D 1-2, BHEL Industrial Area, Bhadrabad</w:t></w:r></w:p></w:tc></w:tr></w:tbl><w:p><w:pPr><w:sectPr><w:pgSz w:orient="portrait" w:w="11905.511811023622" w:h="16837.79527559055"/><w:pgMar w:top="1440" w:right="1440" w:bottom="1440" w:left="1440" w:header="720" w:footer="720" w:gutter="0"/><w:cols w:num="1" w:space="720"/></w:sectPr></w:pPr></w:p><w:p/><w:p><w:pPr/><w:r><w:rPr><w:sz w:val="32"/><w:szCs w:val="32"/><w:b w:val="1"/><w:bCs w:val="1"/></w:rPr><w:t xml:space="preserve">Company: Manatec Mobility Pvt. Ltd.</w:t></w:r></w:p><w:tbl><w:tblGrid><w:gridCol w:w="4000" w:type="dxa"/><w:gridCol w:w="4000" w:type="dxa"/></w:tblGrid><w:tblPr><w:tblStyle w:val="Fancy Table"/></w:tblPr><w:tr><w:trPr><w:trHeight w:val="900" w:hRule="atLeast"/></w:trPr><w:tc><w:tcPr><w:tcW w:w="4000" w:type="dxa"/><w:vAlign w:val="center"/></w:tcPr><w:p><w:pPr/><w:r><w:rPr><w:b w:val="1"/><w:bCs w:val="1"/></w:rPr><w:t xml:space="preserve">Company Details</w:t></w:r></w:p></w:tc><w:tc><w:tcPr><w:tcW w:w="4000" w:type="dxa"/><w:vAlign w:val="center"/></w:tcPr><w:p><w:pPr/><w:r><w:rPr><w:b w:val="1"/><w:bCs w:val="1"/></w:rPr><w:t xml:space="preserve">Company Contact Details</w:t></w:r></w:p></w:tc></w:tr><w:tr><w:trPr/><w:tc><w:tcPr><w:tcW w:w="4000" w:type="dxa"/></w:tcPr><w:p><w:pPr/><w:r><w:rPr/><w:t xml:space="preserve">Manatec Mobility Pvt. Ltd.</w:t></w:r></w:p></w:tc><w:tc><w:tcPr><w:tcW w:w="4000" w:type="dxa"/></w:tcPr><w:p><w:pPr/><w:r><w:rPr/><w:t xml:space="preserve">C 22 & 23, Industrial Estate, Thattanchavady</w:t></w:r></w:p></w:tc></w:tr></w:tbl><w:p><w:pPr><w:sectPr><w:pgSz w:orient="portrait" w:w="11905.511811023622" w:h="16837.79527559055"/><w:pgMar w:top="1440" w:right="1440" w:bottom="1440" w:left="1440" w:header="720" w:footer="720" w:gutter="0"/><w:cols w:num="1" w:space="720"/></w:sectPr></w:pPr></w:p><w:p/><w:p><w:pPr/><w:r><w:rPr><w:sz w:val="32"/><w:szCs w:val="32"/><w:b w:val="1"/><w:bCs w:val="1"/></w:rPr><w:t xml:space="preserve">Company: Mandap International Pvt. Ltd.</w:t></w:r></w:p><w:tbl><w:tblGrid><w:gridCol w:w="4000" w:type="dxa"/><w:gridCol w:w="4000" w:type="dxa"/></w:tblGrid><w:tblPr><w:tblStyle w:val="Fancy Table"/></w:tblPr><w:tr><w:trPr><w:trHeight w:val="900" w:hRule="atLeast"/></w:trPr><w:tc><w:tcPr><w:tcW w:w="4000" w:type="dxa"/><w:vAlign w:val="center"/></w:tcPr><w:p><w:pPr/><w:r><w:rPr><w:b w:val="1"/><w:bCs w:val="1"/></w:rPr><w:t xml:space="preserve">Company Details</w:t></w:r></w:p></w:tc><w:tc><w:tcPr><w:tcW w:w="4000" w:type="dxa"/><w:vAlign w:val="center"/></w:tcPr><w:p><w:pPr/><w:r><w:rPr><w:b w:val="1"/><w:bCs w:val="1"/></w:rPr><w:t xml:space="preserve">Company Contact Details</w:t></w:r></w:p></w:tc></w:tr><w:tr><w:trPr/><w:tc><w:tcPr><w:tcW w:w="4000" w:type="dxa"/></w:tcPr><w:p><w:pPr/><w:r><w:rPr/><w:t xml:space="preserve">Mandap International Pvt. Ltd.</w:t></w:r></w:p></w:tc><w:tc><w:tcPr><w:tcW w:w="4000" w:type="dxa"/></w:tcPr><w:p><w:pPr/><w:r><w:rPr/><w:t xml:space="preserve">25, DLF Industrial Area</w:t></w:r></w:p></w:tc></w:tr></w:tbl><w:p><w:pPr><w:sectPr><w:pgSz w:orient="portrait" w:w="11905.511811023622" w:h="16837.79527559055"/><w:pgMar w:top="1440" w:right="1440" w:bottom="1440" w:left="1440" w:header="720" w:footer="720" w:gutter="0"/><w:cols w:num="1" w:space="720"/></w:sectPr></w:pPr></w:p><w:p/><w:p><w:pPr/><w:r><w:rPr><w:sz w:val="32"/><w:szCs w:val="32"/><w:b w:val="1"/><w:bCs w:val="1"/></w:rPr><w:t xml:space="preserve">Company: Mann and Hummel Filter Pvt. Ltd.</w:t></w:r></w:p><w:tbl><w:tblGrid><w:gridCol w:w="4000" w:type="dxa"/><w:gridCol w:w="4000" w:type="dxa"/></w:tblGrid><w:tblPr><w:tblStyle w:val="Fancy Table"/></w:tblPr><w:tr><w:trPr><w:trHeight w:val="900" w:hRule="atLeast"/></w:trPr><w:tc><w:tcPr><w:tcW w:w="4000" w:type="dxa"/><w:vAlign w:val="center"/></w:tcPr><w:p><w:pPr/><w:r><w:rPr><w:b w:val="1"/><w:bCs w:val="1"/></w:rPr><w:t xml:space="preserve">Company Details</w:t></w:r></w:p></w:tc><w:tc><w:tcPr><w:tcW w:w="4000" w:type="dxa"/><w:vAlign w:val="center"/></w:tcPr><w:p><w:pPr/><w:r><w:rPr><w:b w:val="1"/><w:bCs w:val="1"/></w:rPr><w:t xml:space="preserve">Company Contact Details</w:t></w:r></w:p></w:tc></w:tr><w:tr><w:trPr/><w:tc><w:tcPr><w:tcW w:w="4000" w:type="dxa"/></w:tcPr><w:p><w:pPr/><w:r><w:rPr/><w:t xml:space="preserve">Mann and Hummel Filter Pvt. Ltd.</w:t></w:r></w:p></w:tc><w:tc><w:tcPr><w:tcW w:w="4000" w:type="dxa"/></w:tcPr><w:p><w:pPr/><w:r><w:rPr/><w:t xml:space="preserve">2nd Floor, 'Prasad Enclave' 118, 119 Industrial Suburb, 2nd Stage, 5th Main, Yeshwantpura</w:t></w:r></w:p></w:tc></w:tr></w:tbl><w:p><w:pPr><w:sectPr><w:pgSz w:orient="portrait" w:w="11905.511811023622" w:h="16837.79527559055"/><w:pgMar w:top="1440" w:right="1440" w:bottom="1440" w:left="1440" w:header="720" w:footer="720" w:gutter="0"/><w:cols w:num="1" w:space="720"/></w:sectPr></w:pPr></w:p><w:p/><w:p><w:pPr/><w:r><w:rPr><w:sz w:val="32"/><w:szCs w:val="32"/><w:b w:val="1"/><w:bCs w:val="1"/></w:rPr><w:t xml:space="preserve">Company: Mansons International Pvt. Ltd.</w:t></w:r></w:p><w:tbl><w:tblGrid><w:gridCol w:w="4000" w:type="dxa"/><w:gridCol w:w="4000" w:type="dxa"/></w:tblGrid><w:tblPr><w:tblStyle w:val="Fancy Table"/></w:tblPr><w:tr><w:trPr><w:trHeight w:val="900" w:hRule="atLeast"/></w:trPr><w:tc><w:tcPr><w:tcW w:w="4000" w:type="dxa"/><w:vAlign w:val="center"/></w:tcPr><w:p><w:pPr/><w:r><w:rPr><w:b w:val="1"/><w:bCs w:val="1"/></w:rPr><w:t xml:space="preserve">Company Details</w:t></w:r></w:p></w:tc><w:tc><w:tcPr><w:tcW w:w="4000" w:type="dxa"/><w:vAlign w:val="center"/></w:tcPr><w:p><w:pPr/><w:r><w:rPr><w:b w:val="1"/><w:bCs w:val="1"/></w:rPr><w:t xml:space="preserve">Company Contact Details</w:t></w:r></w:p></w:tc></w:tr><w:tr><w:trPr/><w:tc><w:tcPr><w:tcW w:w="4000" w:type="dxa"/></w:tcPr><w:p><w:pPr/><w:r><w:rPr/><w:t xml:space="preserve">Mansons International Pvt. Ltd.</w:t></w:r></w:p></w:tc><w:tc><w:tcPr><w:tcW w:w="4000" w:type="dxa"/></w:tcPr><w:p><w:pPr/><w:r><w:rPr/><w:t xml:space="preserve">(Unit 1) 112, 146,147, 150, 151, JCIE, Kamothe, Panvel</w:t></w:r></w:p></w:tc></w:tr></w:tbl><w:p><w:pPr><w:sectPr><w:pgSz w:orient="portrait" w:w="11905.511811023622" w:h="16837.79527559055"/><w:pgMar w:top="1440" w:right="1440" w:bottom="1440" w:left="1440" w:header="720" w:footer="720" w:gutter="0"/><w:cols w:num="1" w:space="720"/></w:sectPr></w:pPr></w:p><w:p/><w:p><w:pPr/><w:r><w:rPr><w:sz w:val="32"/><w:szCs w:val="32"/><w:b w:val="1"/><w:bCs w:val="1"/></w:rPr><w:t xml:space="preserve">Company: Marathwada Auto Compo Pvt. Ltd.</w:t></w:r></w:p><w:tbl><w:tblGrid><w:gridCol w:w="4000" w:type="dxa"/><w:gridCol w:w="4000" w:type="dxa"/></w:tblGrid><w:tblPr><w:tblStyle w:val="Fancy Table"/></w:tblPr><w:tr><w:trPr><w:trHeight w:val="900" w:hRule="atLeast"/></w:trPr><w:tc><w:tcPr><w:tcW w:w="4000" w:type="dxa"/><w:vAlign w:val="center"/></w:tcPr><w:p><w:pPr/><w:r><w:rPr><w:b w:val="1"/><w:bCs w:val="1"/></w:rPr><w:t xml:space="preserve">Company Details</w:t></w:r></w:p></w:tc><w:tc><w:tcPr><w:tcW w:w="4000" w:type="dxa"/><w:vAlign w:val="center"/></w:tcPr><w:p><w:pPr/><w:r><w:rPr><w:b w:val="1"/><w:bCs w:val="1"/></w:rPr><w:t xml:space="preserve">Company Contact Details</w:t></w:r></w:p></w:tc></w:tr><w:tr><w:trPr/><w:tc><w:tcPr><w:tcW w:w="4000" w:type="dxa"/></w:tcPr><w:p><w:pPr/><w:r><w:rPr/><w:t xml:space="preserve">Marathwada Auto Compo Pvt. Ltd.</w:t></w:r></w:p></w:tc><w:tc><w:tcPr><w:tcW w:w="4000" w:type="dxa"/></w:tcPr><w:p><w:pPr/><w:r><w:rPr/><w:t xml:space="preserve">E 63, MIDC, Waluj</w:t></w:r></w:p></w:tc></w:tr></w:tbl><w:p><w:pPr><w:sectPr><w:pgSz w:orient="portrait" w:w="11905.511811023622" w:h="16837.79527559055"/><w:pgMar w:top="1440" w:right="1440" w:bottom="1440" w:left="1440" w:header="720" w:footer="720" w:gutter="0"/><w:cols w:num="1" w:space="720"/></w:sectPr></w:pPr></w:p><w:p/><w:p><w:pPr/><w:r><w:rPr><w:sz w:val="32"/><w:szCs w:val="32"/><w:b w:val="1"/><w:bCs w:val="1"/></w:rPr><w:t xml:space="preserve">Company: Marelli (India) Pvt. Ltd.</w:t></w:r></w:p><w:tbl><w:tblGrid><w:gridCol w:w="4000" w:type="dxa"/><w:gridCol w:w="4000" w:type="dxa"/></w:tblGrid><w:tblPr><w:tblStyle w:val="Fancy Table"/></w:tblPr><w:tr><w:trPr><w:trHeight w:val="900" w:hRule="atLeast"/></w:trPr><w:tc><w:tcPr><w:tcW w:w="4000" w:type="dxa"/><w:vAlign w:val="center"/></w:tcPr><w:p><w:pPr/><w:r><w:rPr><w:b w:val="1"/><w:bCs w:val="1"/></w:rPr><w:t xml:space="preserve">Company Details</w:t></w:r></w:p></w:tc><w:tc><w:tcPr><w:tcW w:w="4000" w:type="dxa"/><w:vAlign w:val="center"/></w:tcPr><w:p><w:pPr/><w:r><w:rPr><w:b w:val="1"/><w:bCs w:val="1"/></w:rPr><w:t xml:space="preserve">Company Contact Details</w:t></w:r></w:p></w:tc></w:tr><w:tr><w:trPr/><w:tc><w:tcPr><w:tcW w:w="4000" w:type="dxa"/></w:tcPr><w:p><w:pPr/><w:r><w:rPr/><w:t xml:space="preserve">Marelli (India) Pvt. Ltd.</w:t></w:r></w:p></w:tc><w:tc><w:tcPr><w:tcW w:w="4000" w:type="dxa"/></w:tcPr><w:p><w:pPr/><w:r><w:rPr/><w:t xml:space="preserve">Suite Nos. 301-304, Copla Corporate Suites</w:t></w:r></w:p></w:tc></w:tr></w:tbl><w:p><w:pPr><w:sectPr><w:pgSz w:orient="portrait" w:w="11905.511811023622" w:h="16837.79527559055"/><w:pgMar w:top="1440" w:right="1440" w:bottom="1440" w:left="1440" w:header="720" w:footer="720" w:gutter="0"/><w:cols w:num="1" w:space="720"/></w:sectPr></w:pPr></w:p><w:p/><w:p><w:pPr/><w:r><w:rPr><w:sz w:val="32"/><w:szCs w:val="32"/><w:b w:val="1"/><w:bCs w:val="1"/></w:rPr><w:t xml:space="preserve">Company: Marelli Motherson Automotive Lighting India Pvt. Ltd.</w:t></w:r></w:p><w:tbl><w:tblGrid><w:gridCol w:w="4000" w:type="dxa"/><w:gridCol w:w="4000" w:type="dxa"/></w:tblGrid><w:tblPr><w:tblStyle w:val="Fancy Table"/></w:tblPr><w:tr><w:trPr><w:trHeight w:val="900" w:hRule="atLeast"/></w:trPr><w:tc><w:tcPr><w:tcW w:w="4000" w:type="dxa"/><w:vAlign w:val="center"/></w:tcPr><w:p><w:pPr/><w:r><w:rPr><w:b w:val="1"/><w:bCs w:val="1"/></w:rPr><w:t xml:space="preserve">Company Details</w:t></w:r></w:p></w:tc><w:tc><w:tcPr><w:tcW w:w="4000" w:type="dxa"/><w:vAlign w:val="center"/></w:tcPr><w:p><w:pPr/><w:r><w:rPr><w:b w:val="1"/><w:bCs w:val="1"/></w:rPr><w:t xml:space="preserve">Company Contact Details</w:t></w:r></w:p></w:tc></w:tr><w:tr><w:trPr/><w:tc><w:tcPr><w:tcW w:w="4000" w:type="dxa"/></w:tcPr><w:p><w:pPr/><w:r><w:rPr/><w:t xml:space="preserve">Marelli Motherson Automotive Lighting India Pvt. Ltd.</w:t></w:r></w:p></w:tc><w:tc><w:tcPr><w:tcW w:w="4000" w:type="dxa"/></w:tcPr><w:p><w:pPr/><w:r><w:rPr/><w:t xml:space="preserve">Gat No. 148-150, Village Ambethan,Near Dwarka School,Chakan</w:t></w:r></w:p></w:tc></w:tr></w:tbl><w:p><w:pPr><w:sectPr><w:pgSz w:orient="portrait" w:w="11905.511811023622" w:h="16837.79527559055"/><w:pgMar w:top="1440" w:right="1440" w:bottom="1440" w:left="1440" w:header="720" w:footer="720" w:gutter="0"/><w:cols w:num="1" w:space="720"/></w:sectPr></w:pPr></w:p><w:p/><w:p><w:pPr/><w:r><w:rPr><w:sz w:val="32"/><w:szCs w:val="32"/><w:b w:val="1"/><w:bCs w:val="1"/></w:rPr><w:t xml:space="preserve">Company: Marelli Talbros Chassis Systems Pvt. Ltd.</w:t></w:r></w:p><w:tbl><w:tblGrid><w:gridCol w:w="4000" w:type="dxa"/><w:gridCol w:w="4000" w:type="dxa"/></w:tblGrid><w:tblPr><w:tblStyle w:val="Fancy Table"/></w:tblPr><w:tr><w:trPr><w:trHeight w:val="900" w:hRule="atLeast"/></w:trPr><w:tc><w:tcPr><w:tcW w:w="4000" w:type="dxa"/><w:vAlign w:val="center"/></w:tcPr><w:p><w:pPr/><w:r><w:rPr><w:b w:val="1"/><w:bCs w:val="1"/></w:rPr><w:t xml:space="preserve">Company Details</w:t></w:r></w:p></w:tc><w:tc><w:tcPr><w:tcW w:w="4000" w:type="dxa"/><w:vAlign w:val="center"/></w:tcPr><w:p><w:pPr/><w:r><w:rPr><w:b w:val="1"/><w:bCs w:val="1"/></w:rPr><w:t xml:space="preserve">Company Contact Details</w:t></w:r></w:p></w:tc></w:tr><w:tr><w:trPr/><w:tc><w:tcPr><w:tcW w:w="4000" w:type="dxa"/></w:tcPr><w:p><w:pPr/><w:r><w:rPr/><w:t xml:space="preserve">Marelli Talbros Chassis Systems Pvt. Ltd.</w:t></w:r></w:p></w:tc><w:tc><w:tcPr><w:tcW w:w="4000" w:type="dxa"/></w:tcPr><w:p><w:pPr/><w:r><w:rPr/><w:t xml:space="preserve">14/1, Mathura Road</w:t></w:r></w:p></w:tc></w:tr></w:tbl><w:p><w:pPr><w:sectPr><w:pgSz w:orient="portrait" w:w="11905.511811023622" w:h="16837.79527559055"/><w:pgMar w:top="1440" w:right="1440" w:bottom="1440" w:left="1440" w:header="720" w:footer="720" w:gutter="0"/><w:cols w:num="1" w:space="720"/></w:sectPr></w:pPr></w:p><w:p/><w:p><w:pPr/><w:r><w:rPr><w:sz w:val="32"/><w:szCs w:val="32"/><w:b w:val="1"/><w:bCs w:val="1"/></w:rPr><w:t xml:space="preserve">Company: Mark Exhaust Systems Ltd.</w:t></w:r></w:p><w:tbl><w:tblGrid><w:gridCol w:w="4000" w:type="dxa"/><w:gridCol w:w="4000" w:type="dxa"/></w:tblGrid><w:tblPr><w:tblStyle w:val="Fancy Table"/></w:tblPr><w:tr><w:trPr><w:trHeight w:val="900" w:hRule="atLeast"/></w:trPr><w:tc><w:tcPr><w:tcW w:w="4000" w:type="dxa"/><w:vAlign w:val="center"/></w:tcPr><w:p><w:pPr/><w:r><w:rPr><w:b w:val="1"/><w:bCs w:val="1"/></w:rPr><w:t xml:space="preserve">Company Details</w:t></w:r></w:p></w:tc><w:tc><w:tcPr><w:tcW w:w="4000" w:type="dxa"/><w:vAlign w:val="center"/></w:tcPr><w:p><w:pPr/><w:r><w:rPr><w:b w:val="1"/><w:bCs w:val="1"/></w:rPr><w:t xml:space="preserve">Company Contact Details</w:t></w:r></w:p></w:tc></w:tr><w:tr><w:trPr/><w:tc><w:tcPr><w:tcW w:w="4000" w:type="dxa"/></w:tcPr><w:p><w:pPr/><w:r><w:rPr/><w:t xml:space="preserve">Mark Exhaust Systems Ltd.</w:t></w:r></w:p></w:tc><w:tc><w:tcPr><w:tcW w:w="4000" w:type="dxa"/></w:tcPr><w:p><w:pPr/><w:r><w:rPr/><w:t xml:space="preserve">6th Floor, Veritas Building, Plot No. 3, Sector 53, Behind IBIS Hotel, Golf Course Road</w:t></w:r></w:p></w:tc></w:tr></w:tbl><w:p><w:pPr><w:sectPr><w:pgSz w:orient="portrait" w:w="11905.511811023622" w:h="16837.79527559055"/><w:pgMar w:top="1440" w:right="1440" w:bottom="1440" w:left="1440" w:header="720" w:footer="720" w:gutter="0"/><w:cols w:num="1" w:space="720"/></w:sectPr></w:pPr></w:p><w:p/><w:p><w:pPr/><w:r><w:rPr><w:sz w:val="32"/><w:szCs w:val="32"/><w:b w:val="1"/><w:bCs w:val="1"/></w:rPr><w:t xml:space="preserve">Company: Marvel Vinyls Ltd.</w:t></w:r></w:p><w:tbl><w:tblGrid><w:gridCol w:w="4000" w:type="dxa"/><w:gridCol w:w="4000" w:type="dxa"/></w:tblGrid><w:tblPr><w:tblStyle w:val="Fancy Table"/></w:tblPr><w:tr><w:trPr><w:trHeight w:val="900" w:hRule="atLeast"/></w:trPr><w:tc><w:tcPr><w:tcW w:w="4000" w:type="dxa"/><w:vAlign w:val="center"/></w:tcPr><w:p><w:pPr/><w:r><w:rPr><w:b w:val="1"/><w:bCs w:val="1"/></w:rPr><w:t xml:space="preserve">Company Details</w:t></w:r></w:p></w:tc><w:tc><w:tcPr><w:tcW w:w="4000" w:type="dxa"/><w:vAlign w:val="center"/></w:tcPr><w:p><w:pPr/><w:r><w:rPr><w:b w:val="1"/><w:bCs w:val="1"/></w:rPr><w:t xml:space="preserve">Company Contact Details</w:t></w:r></w:p></w:tc></w:tr><w:tr><w:trPr/><w:tc><w:tcPr><w:tcW w:w="4000" w:type="dxa"/></w:tcPr><w:p><w:pPr/><w:r><w:rPr/><w:t xml:space="preserve">Marvel Vinyls Ltd.</w:t></w:r></w:p></w:tc><w:tc><w:tcPr><w:tcW w:w="4000" w:type="dxa"/></w:tcPr><w:p><w:pPr/><w:r><w:rPr/><w:t xml:space="preserve">G 73, Connaught Circus</w:t></w:r></w:p></w:tc></w:tr></w:tbl><w:p><w:pPr><w:sectPr><w:pgSz w:orient="portrait" w:w="11905.511811023622" w:h="16837.79527559055"/><w:pgMar w:top="1440" w:right="1440" w:bottom="1440" w:left="1440" w:header="720" w:footer="720" w:gutter="0"/><w:cols w:num="1" w:space="720"/></w:sectPr></w:pPr></w:p><w:p/><w:p><w:pPr/><w:r><w:rPr><w:sz w:val="32"/><w:szCs w:val="32"/><w:b w:val="1"/><w:bCs w:val="1"/></w:rPr><w:t xml:space="preserve">Company: Mass Metalform</w:t></w:r></w:p><w:tbl><w:tblGrid><w:gridCol w:w="4000" w:type="dxa"/><w:gridCol w:w="4000" w:type="dxa"/></w:tblGrid><w:tblPr><w:tblStyle w:val="Fancy Table"/></w:tblPr><w:tr><w:trPr><w:trHeight w:val="900" w:hRule="atLeast"/></w:trPr><w:tc><w:tcPr><w:tcW w:w="4000" w:type="dxa"/><w:vAlign w:val="center"/></w:tcPr><w:p><w:pPr/><w:r><w:rPr><w:b w:val="1"/><w:bCs w:val="1"/></w:rPr><w:t xml:space="preserve">Company Details</w:t></w:r></w:p></w:tc><w:tc><w:tcPr><w:tcW w:w="4000" w:type="dxa"/><w:vAlign w:val="center"/></w:tcPr><w:p><w:pPr/><w:r><w:rPr><w:b w:val="1"/><w:bCs w:val="1"/></w:rPr><w:t xml:space="preserve">Company Contact Details</w:t></w:r></w:p></w:tc></w:tr><w:tr><w:trPr/><w:tc><w:tcPr><w:tcW w:w="4000" w:type="dxa"/></w:tcPr><w:p><w:pPr/><w:r><w:rPr/><w:t xml:space="preserve">Mass Metalform</w:t></w:r></w:p></w:tc><w:tc><w:tcPr><w:tcW w:w="4000" w:type="dxa"/></w:tcPr><w:p><w:pPr/><w:r><w:rPr/><w:t xml:space="preserve">G 1005, RIICO Industrial Area Phase III</w:t></w:r></w:p></w:tc></w:tr></w:tbl><w:p><w:pPr><w:sectPr><w:pgSz w:orient="portrait" w:w="11905.511811023622" w:h="16837.79527559055"/><w:pgMar w:top="1440" w:right="1440" w:bottom="1440" w:left="1440" w:header="720" w:footer="720" w:gutter="0"/><w:cols w:num="1" w:space="720"/></w:sectPr></w:pPr></w:p><w:p/><w:p><w:pPr/><w:r><w:rPr><w:sz w:val="32"/><w:szCs w:val="32"/><w:b w:val="1"/><w:bCs w:val="1"/></w:rPr><w:t xml:space="preserve">Company: Masu Brakes Pvt. Ltd.</w:t></w:r></w:p><w:tbl><w:tblGrid><w:gridCol w:w="4000" w:type="dxa"/><w:gridCol w:w="4000" w:type="dxa"/></w:tblGrid><w:tblPr><w:tblStyle w:val="Fancy Table"/></w:tblPr><w:tr><w:trPr><w:trHeight w:val="900" w:hRule="atLeast"/></w:trPr><w:tc><w:tcPr><w:tcW w:w="4000" w:type="dxa"/><w:vAlign w:val="center"/></w:tcPr><w:p><w:pPr/><w:r><w:rPr><w:b w:val="1"/><w:bCs w:val="1"/></w:rPr><w:t xml:space="preserve">Company Details</w:t></w:r></w:p></w:tc><w:tc><w:tcPr><w:tcW w:w="4000" w:type="dxa"/><w:vAlign w:val="center"/></w:tcPr><w:p><w:pPr/><w:r><w:rPr><w:b w:val="1"/><w:bCs w:val="1"/></w:rPr><w:t xml:space="preserve">Company Contact Details</w:t></w:r></w:p></w:tc></w:tr><w:tr><w:trPr/><w:tc><w:tcPr><w:tcW w:w="4000" w:type="dxa"/></w:tcPr><w:p><w:pPr/><w:r><w:rPr/><w:t xml:space="preserve">Masu Brakes Pvt. Ltd.</w:t></w:r></w:p></w:tc><w:tc><w:tcPr><w:tcW w:w="4000" w:type="dxa"/></w:tcPr><w:p><w:pPr/><w:r><w:rPr/><w:t xml:space="preserve">42 Km Stone, Delhi-Rohtak Road, NH 10, Bahadurgarh</w:t></w:r></w:p></w:tc></w:tr></w:tbl><w:p><w:pPr><w:sectPr><w:pgSz w:orient="portrait" w:w="11905.511811023622" w:h="16837.79527559055"/><w:pgMar w:top="1440" w:right="1440" w:bottom="1440" w:left="1440" w:header="720" w:footer="720" w:gutter="0"/><w:cols w:num="1" w:space="720"/></w:sectPr></w:pPr></w:p><w:p/><w:p><w:pPr/><w:r><w:rPr><w:sz w:val="32"/><w:szCs w:val="32"/><w:b w:val="1"/><w:bCs w:val="1"/></w:rPr><w:t xml:space="preserve">Company: Maxop Engineering Co. Pvt. Ltd.</w:t></w:r></w:p><w:tbl><w:tblGrid><w:gridCol w:w="4000" w:type="dxa"/><w:gridCol w:w="4000" w:type="dxa"/></w:tblGrid><w:tblPr><w:tblStyle w:val="Fancy Table"/></w:tblPr><w:tr><w:trPr><w:trHeight w:val="900" w:hRule="atLeast"/></w:trPr><w:tc><w:tcPr><w:tcW w:w="4000" w:type="dxa"/><w:vAlign w:val="center"/></w:tcPr><w:p><w:pPr/><w:r><w:rPr><w:b w:val="1"/><w:bCs w:val="1"/></w:rPr><w:t xml:space="preserve">Company Details</w:t></w:r></w:p></w:tc><w:tc><w:tcPr><w:tcW w:w="4000" w:type="dxa"/><w:vAlign w:val="center"/></w:tcPr><w:p><w:pPr/><w:r><w:rPr><w:b w:val="1"/><w:bCs w:val="1"/></w:rPr><w:t xml:space="preserve">Company Contact Details</w:t></w:r></w:p></w:tc></w:tr><w:tr><w:trPr/><w:tc><w:tcPr><w:tcW w:w="4000" w:type="dxa"/></w:tcPr><w:p><w:pPr/><w:r><w:rPr/><w:t xml:space="preserve">Maxop Engineering Co. Pvt. Ltd.</w:t></w:r></w:p></w:tc><w:tc><w:tcPr><w:tcW w:w="4000" w:type="dxa"/></w:tcPr><w:p><w:pPr/><w:r><w:rPr/><w:t xml:space="preserve">Plot No. 10 & 27, Sector 6, IMT Manesar</w:t></w:r></w:p></w:tc></w:tr></w:tbl><w:p><w:pPr><w:sectPr><w:pgSz w:orient="portrait" w:w="11905.511811023622" w:h="16837.79527559055"/><w:pgMar w:top="1440" w:right="1440" w:bottom="1440" w:left="1440" w:header="720" w:footer="720" w:gutter="0"/><w:cols w:num="1" w:space="720"/></w:sectPr></w:pPr></w:p><w:p/><w:p><w:pPr/><w:r><w:rPr><w:sz w:val="32"/><w:szCs w:val="32"/><w:b w:val="1"/><w:bCs w:val="1"/></w:rPr><w:t xml:space="preserve">Company: Mayur Uniquoters Ltd.</w:t></w:r></w:p><w:tbl><w:tblGrid><w:gridCol w:w="4000" w:type="dxa"/><w:gridCol w:w="4000" w:type="dxa"/></w:tblGrid><w:tblPr><w:tblStyle w:val="Fancy Table"/></w:tblPr><w:tr><w:trPr><w:trHeight w:val="900" w:hRule="atLeast"/></w:trPr><w:tc><w:tcPr><w:tcW w:w="4000" w:type="dxa"/><w:vAlign w:val="center"/></w:tcPr><w:p><w:pPr/><w:r><w:rPr><w:b w:val="1"/><w:bCs w:val="1"/></w:rPr><w:t xml:space="preserve">Company Details</w:t></w:r></w:p></w:tc><w:tc><w:tcPr><w:tcW w:w="4000" w:type="dxa"/><w:vAlign w:val="center"/></w:tcPr><w:p><w:pPr/><w:r><w:rPr><w:b w:val="1"/><w:bCs w:val="1"/></w:rPr><w:t xml:space="preserve">Company Contact Details</w:t></w:r></w:p></w:tc></w:tr><w:tr><w:trPr/><w:tc><w:tcPr><w:tcW w:w="4000" w:type="dxa"/></w:tcPr><w:p><w:pPr/><w:r><w:rPr/><w:t xml:space="preserve">Mayur Uniquoters Ltd.</w:t></w:r></w:p></w:tc><w:tc><w:tcPr><w:tcW w:w="4000" w:type="dxa"/></w:tcPr><w:p><w:pPr/><w:r><w:rPr/><w:t xml:space="preserve">28, IV Floor, Lakshmi Complex, MI Road</w:t></w:r></w:p></w:tc></w:tr></w:tbl><w:p><w:pPr><w:sectPr><w:pgSz w:orient="portrait" w:w="11905.511811023622" w:h="16837.79527559055"/><w:pgMar w:top="1440" w:right="1440" w:bottom="1440" w:left="1440" w:header="720" w:footer="720" w:gutter="0"/><w:cols w:num="1" w:space="720"/></w:sectPr></w:pPr></w:p><w:p/><w:p><w:pPr/><w:r><w:rPr><w:sz w:val="32"/><w:szCs w:val="32"/><w:b w:val="1"/><w:bCs w:val="1"/></w:rPr><w:t xml:space="preserve">Company: Meenakshi Polymers Pvt. Ltd.</w:t></w:r></w:p><w:tbl><w:tblGrid><w:gridCol w:w="4000" w:type="dxa"/><w:gridCol w:w="4000" w:type="dxa"/></w:tblGrid><w:tblPr><w:tblStyle w:val="Fancy Table"/></w:tblPr><w:tr><w:trPr><w:trHeight w:val="900" w:hRule="atLeast"/></w:trPr><w:tc><w:tcPr><w:tcW w:w="4000" w:type="dxa"/><w:vAlign w:val="center"/></w:tcPr><w:p><w:pPr/><w:r><w:rPr><w:b w:val="1"/><w:bCs w:val="1"/></w:rPr><w:t xml:space="preserve">Company Details</w:t></w:r></w:p></w:tc><w:tc><w:tcPr><w:tcW w:w="4000" w:type="dxa"/><w:vAlign w:val="center"/></w:tcPr><w:p><w:pPr/><w:r><w:rPr><w:b w:val="1"/><w:bCs w:val="1"/></w:rPr><w:t xml:space="preserve">Company Contact Details</w:t></w:r></w:p></w:tc></w:tr><w:tr><w:trPr/><w:tc><w:tcPr><w:tcW w:w="4000" w:type="dxa"/></w:tcPr><w:p><w:pPr/><w:r><w:rPr/><w:t xml:space="preserve">Meenakshi Polymers Pvt. Ltd.</w:t></w:r></w:p></w:tc><w:tc><w:tcPr><w:tcW w:w="4000" w:type="dxa"/></w:tcPr><w:p><w:pPr/><w:r><w:rPr/><w:t xml:space="preserve">E 478, Greater Kailash II</w:t></w:r></w:p></w:tc></w:tr></w:tbl><w:p><w:pPr><w:sectPr><w:pgSz w:orient="portrait" w:w="11905.511811023622" w:h="16837.79527559055"/><w:pgMar w:top="1440" w:right="1440" w:bottom="1440" w:left="1440" w:header="720" w:footer="720" w:gutter="0"/><w:cols w:num="1" w:space="720"/></w:sectPr></w:pPr></w:p><w:p/><w:p><w:pPr/><w:r><w:rPr><w:sz w:val="32"/><w:szCs w:val="32"/><w:b w:val="1"/><w:bCs w:val="1"/></w:rPr><w:t xml:space="preserve">Company: Mega Rubber Technologies Pvt. Ltd.</w:t></w:r></w:p><w:tbl><w:tblGrid><w:gridCol w:w="4000" w:type="dxa"/><w:gridCol w:w="4000" w:type="dxa"/></w:tblGrid><w:tblPr><w:tblStyle w:val="Fancy Table"/></w:tblPr><w:tr><w:trPr><w:trHeight w:val="900" w:hRule="atLeast"/></w:trPr><w:tc><w:tcPr><w:tcW w:w="4000" w:type="dxa"/><w:vAlign w:val="center"/></w:tcPr><w:p><w:pPr/><w:r><w:rPr><w:b w:val="1"/><w:bCs w:val="1"/></w:rPr><w:t xml:space="preserve">Company Details</w:t></w:r></w:p></w:tc><w:tc><w:tcPr><w:tcW w:w="4000" w:type="dxa"/><w:vAlign w:val="center"/></w:tcPr><w:p><w:pPr/><w:r><w:rPr><w:b w:val="1"/><w:bCs w:val="1"/></w:rPr><w:t xml:space="preserve">Company Contact Details</w:t></w:r></w:p></w:tc></w:tr><w:tr><w:trPr/><w:tc><w:tcPr><w:tcW w:w="4000" w:type="dxa"/></w:tcPr><w:p><w:pPr/><w:r><w:rPr/><w:t xml:space="preserve">Mega Rubber Technologies Pvt. Ltd.</w:t></w:r></w:p></w:tc><w:tc><w:tcPr><w:tcW w:w="4000" w:type="dxa"/></w:tcPr><w:p><w:pPr/><w:r><w:rPr/><w:t xml:space="preserve">898, Notan Plaza, 4th Floor, Turner Road, Bandra (W)</w:t></w:r></w:p></w:tc></w:tr></w:tbl><w:p><w:pPr><w:sectPr><w:pgSz w:orient="portrait" w:w="11905.511811023622" w:h="16837.79527559055"/><w:pgMar w:top="1440" w:right="1440" w:bottom="1440" w:left="1440" w:header="720" w:footer="720" w:gutter="0"/><w:cols w:num="1" w:space="720"/></w:sectPr></w:pPr></w:p><w:p/><w:p><w:pPr/><w:r><w:rPr><w:sz w:val="32"/><w:szCs w:val="32"/><w:b w:val="1"/><w:bCs w:val="1"/></w:rPr><w:t xml:space="preserve">Company: Megatrend Fabcon Pvt. Ltd.</w:t></w:r></w:p><w:tbl><w:tblGrid><w:gridCol w:w="4000" w:type="dxa"/><w:gridCol w:w="4000" w:type="dxa"/></w:tblGrid><w:tblPr><w:tblStyle w:val="Fancy Table"/></w:tblPr><w:tr><w:trPr><w:trHeight w:val="900" w:hRule="atLeast"/></w:trPr><w:tc><w:tcPr><w:tcW w:w="4000" w:type="dxa"/><w:vAlign w:val="center"/></w:tcPr><w:p><w:pPr/><w:r><w:rPr><w:b w:val="1"/><w:bCs w:val="1"/></w:rPr><w:t xml:space="preserve">Company Details</w:t></w:r></w:p></w:tc><w:tc><w:tcPr><w:tcW w:w="4000" w:type="dxa"/><w:vAlign w:val="center"/></w:tcPr><w:p><w:pPr/><w:r><w:rPr><w:b w:val="1"/><w:bCs w:val="1"/></w:rPr><w:t xml:space="preserve">Company Contact Details</w:t></w:r></w:p></w:tc></w:tr><w:tr><w:trPr/><w:tc><w:tcPr><w:tcW w:w="4000" w:type="dxa"/></w:tcPr><w:p><w:pPr/><w:r><w:rPr/><w:t xml:space="preserve">Megatrend Fabcon Pvt. Ltd.</w:t></w:r></w:p></w:tc><w:tc><w:tcPr><w:tcW w:w="4000" w:type="dxa"/></w:tcPr><w:p><w:pPr/><w:r><w:rPr/><w:t xml:space="preserve">601, Satkar Complex, B/H Swagat Building, C G Road, Ellisbridge</w:t></w:r></w:p></w:tc></w:tr></w:tbl><w:p><w:pPr><w:sectPr><w:pgSz w:orient="portrait" w:w="11905.511811023622" w:h="16837.79527559055"/><w:pgMar w:top="1440" w:right="1440" w:bottom="1440" w:left="1440" w:header="720" w:footer="720" w:gutter="0"/><w:cols w:num="1" w:space="720"/></w:sectPr></w:pPr></w:p><w:p/><w:p><w:pPr/><w:r><w:rPr><w:sz w:val="32"/><w:szCs w:val="32"/><w:b w:val="1"/><w:bCs w:val="1"/></w:rPr><w:t xml:space="preserve">Company: Meghdoot Pistons Pvt. Ltd.</w:t></w:r></w:p><w:tbl><w:tblGrid><w:gridCol w:w="4000" w:type="dxa"/><w:gridCol w:w="4000" w:type="dxa"/></w:tblGrid><w:tblPr><w:tblStyle w:val="Fancy Table"/></w:tblPr><w:tr><w:trPr><w:trHeight w:val="900" w:hRule="atLeast"/></w:trPr><w:tc><w:tcPr><w:tcW w:w="4000" w:type="dxa"/><w:vAlign w:val="center"/></w:tcPr><w:p><w:pPr/><w:r><w:rPr><w:b w:val="1"/><w:bCs w:val="1"/></w:rPr><w:t xml:space="preserve">Company Details</w:t></w:r></w:p></w:tc><w:tc><w:tcPr><w:tcW w:w="4000" w:type="dxa"/><w:vAlign w:val="center"/></w:tcPr><w:p><w:pPr/><w:r><w:rPr><w:b w:val="1"/><w:bCs w:val="1"/></w:rPr><w:t xml:space="preserve">Company Contact Details</w:t></w:r></w:p></w:tc></w:tr><w:tr><w:trPr/><w:tc><w:tcPr><w:tcW w:w="4000" w:type="dxa"/></w:tcPr><w:p><w:pPr/><w:r><w:rPr/><w:t xml:space="preserve">Meghdoot Pistons Pvt. Ltd.</w:t></w:r></w:p></w:tc><w:tc><w:tcPr><w:tcW w:w="4000" w:type="dxa"/></w:tcPr><w:p><w:pPr/><w:r><w:rPr/><w:t xml:space="preserve">6, Industrial Estate Nunhai</w:t></w:r></w:p></w:tc></w:tr></w:tbl><w:p><w:pPr><w:sectPr><w:pgSz w:orient="portrait" w:w="11905.511811023622" w:h="16837.79527559055"/><w:pgMar w:top="1440" w:right="1440" w:bottom="1440" w:left="1440" w:header="720" w:footer="720" w:gutter="0"/><w:cols w:num="1" w:space="720"/></w:sectPr></w:pPr></w:p><w:p/><w:p><w:pPr/><w:r><w:rPr><w:sz w:val="32"/><w:szCs w:val="32"/><w:b w:val="1"/><w:bCs w:val="1"/></w:rPr><w:t xml:space="preserve">Company: Mehta Automotive Pvt. Ltd.</w:t></w:r></w:p><w:tbl><w:tblGrid><w:gridCol w:w="4000" w:type="dxa"/><w:gridCol w:w="4000" w:type="dxa"/></w:tblGrid><w:tblPr><w:tblStyle w:val="Fancy Table"/></w:tblPr><w:tr><w:trPr><w:trHeight w:val="900" w:hRule="atLeast"/></w:trPr><w:tc><w:tcPr><w:tcW w:w="4000" w:type="dxa"/><w:vAlign w:val="center"/></w:tcPr><w:p><w:pPr/><w:r><w:rPr><w:b w:val="1"/><w:bCs w:val="1"/></w:rPr><w:t xml:space="preserve">Company Details</w:t></w:r></w:p></w:tc><w:tc><w:tcPr><w:tcW w:w="4000" w:type="dxa"/><w:vAlign w:val="center"/></w:tcPr><w:p><w:pPr/><w:r><w:rPr><w:b w:val="1"/><w:bCs w:val="1"/></w:rPr><w:t xml:space="preserve">Company Contact Details</w:t></w:r></w:p></w:tc></w:tr><w:tr><w:trPr/><w:tc><w:tcPr><w:tcW w:w="4000" w:type="dxa"/></w:tcPr><w:p><w:pPr/><w:r><w:rPr/><w:t xml:space="preserve">Mehta Automotive Pvt. Ltd.</w:t></w:r></w:p></w:tc><w:tc><w:tcPr><w:tcW w:w="4000" w:type="dxa"/></w:tcPr><w:p><w:pPr/><w:r><w:rPr/><w:t xml:space="preserve">Industrial Area C, Kanganwal, P O Jugiana</w:t></w:r></w:p></w:tc></w:tr></w:tbl><w:p><w:pPr><w:sectPr><w:pgSz w:orient="portrait" w:w="11905.511811023622" w:h="16837.79527559055"/><w:pgMar w:top="1440" w:right="1440" w:bottom="1440" w:left="1440" w:header="720" w:footer="720" w:gutter="0"/><w:cols w:num="1" w:space="720"/></w:sectPr></w:pPr></w:p><w:p/><w:p><w:pPr/><w:r><w:rPr><w:sz w:val="32"/><w:szCs w:val="32"/><w:b w:val="1"/><w:bCs w:val="1"/></w:rPr><w:t xml:space="preserve">Company: Meneta Automotive Components Pvt. Ltd.</w:t></w:r></w:p><w:tbl><w:tblGrid><w:gridCol w:w="4000" w:type="dxa"/><w:gridCol w:w="4000" w:type="dxa"/></w:tblGrid><w:tblPr><w:tblStyle w:val="Fancy Table"/></w:tblPr><w:tr><w:trPr><w:trHeight w:val="900" w:hRule="atLeast"/></w:trPr><w:tc><w:tcPr><w:tcW w:w="4000" w:type="dxa"/><w:vAlign w:val="center"/></w:tcPr><w:p><w:pPr/><w:r><w:rPr><w:b w:val="1"/><w:bCs w:val="1"/></w:rPr><w:t xml:space="preserve">Company Details</w:t></w:r></w:p></w:tc><w:tc><w:tcPr><w:tcW w:w="4000" w:type="dxa"/><w:vAlign w:val="center"/></w:tcPr><w:p><w:pPr/><w:r><w:rPr><w:b w:val="1"/><w:bCs w:val="1"/></w:rPr><w:t xml:space="preserve">Company Contact Details</w:t></w:r></w:p></w:tc></w:tr><w:tr><w:trPr/><w:tc><w:tcPr><w:tcW w:w="4000" w:type="dxa"/></w:tcPr><w:p><w:pPr/><w:r><w:rPr/><w:t xml:space="preserve">Meneta Automotive Components Pvt. Ltd.</w:t></w:r></w:p></w:tc><w:tc><w:tcPr><w:tcW w:w="4000" w:type="dxa"/></w:tcPr><w:p><w:pPr/><w:r><w:rPr/><w:t xml:space="preserve">Plot No. 49 & 66, Sector 53, HSIIDC Phase V, PO Kundli</w:t></w:r></w:p></w:tc></w:tr></w:tbl><w:p><w:pPr><w:sectPr><w:pgSz w:orient="portrait" w:w="11905.511811023622" w:h="16837.79527559055"/><w:pgMar w:top="1440" w:right="1440" w:bottom="1440" w:left="1440" w:header="720" w:footer="720" w:gutter="0"/><w:cols w:num="1" w:space="720"/></w:sectPr></w:pPr></w:p><w:p/><w:p><w:pPr/><w:r><w:rPr><w:sz w:val="32"/><w:szCs w:val="32"/><w:b w:val="1"/><w:bCs w:val="1"/></w:rPr><w:t xml:space="preserve">Company: Metaforge Engeneering India Pvt. Ltd.</w:t></w:r></w:p><w:tbl><w:tblGrid><w:gridCol w:w="4000" w:type="dxa"/><w:gridCol w:w="4000" w:type="dxa"/></w:tblGrid><w:tblPr><w:tblStyle w:val="Fancy Table"/></w:tblPr><w:tr><w:trPr><w:trHeight w:val="900" w:hRule="atLeast"/></w:trPr><w:tc><w:tcPr><w:tcW w:w="4000" w:type="dxa"/><w:vAlign w:val="center"/></w:tcPr><w:p><w:pPr/><w:r><w:rPr><w:b w:val="1"/><w:bCs w:val="1"/></w:rPr><w:t xml:space="preserve">Company Details</w:t></w:r></w:p></w:tc><w:tc><w:tcPr><w:tcW w:w="4000" w:type="dxa"/><w:vAlign w:val="center"/></w:tcPr><w:p><w:pPr/><w:r><w:rPr><w:b w:val="1"/><w:bCs w:val="1"/></w:rPr><w:t xml:space="preserve">Company Contact Details</w:t></w:r></w:p></w:tc></w:tr><w:tr><w:trPr/><w:tc><w:tcPr><w:tcW w:w="4000" w:type="dxa"/></w:tcPr><w:p><w:pPr/><w:r><w:rPr/><w:t xml:space="preserve">Metaforge Engeneering India Pvt. Ltd.</w:t></w:r></w:p></w:tc><w:tc><w:tcPr><w:tcW w:w="4000" w:type="dxa"/></w:tcPr><w:p><w:pPr/><w:r><w:rPr/><w:t xml:space="preserve">S. No. 22/3, Nashik Dindori Road</w:t></w:r></w:p></w:tc></w:tr></w:tbl><w:p><w:pPr><w:sectPr><w:pgSz w:orient="portrait" w:w="11905.511811023622" w:h="16837.79527559055"/><w:pgMar w:top="1440" w:right="1440" w:bottom="1440" w:left="1440" w:header="720" w:footer="720" w:gutter="0"/><w:cols w:num="1" w:space="720"/></w:sectPr></w:pPr></w:p><w:p/><w:p><w:pPr/><w:r><w:rPr><w:sz w:val="32"/><w:szCs w:val="32"/><w:b w:val="1"/><w:bCs w:val="1"/></w:rPr><w:t xml:space="preserve">Company: Metal Form</w:t></w:r></w:p><w:tbl><w:tblGrid><w:gridCol w:w="4000" w:type="dxa"/><w:gridCol w:w="4000" w:type="dxa"/></w:tblGrid><w:tblPr><w:tblStyle w:val="Fancy Table"/></w:tblPr><w:tr><w:trPr><w:trHeight w:val="900" w:hRule="atLeast"/></w:trPr><w:tc><w:tcPr><w:tcW w:w="4000" w:type="dxa"/><w:vAlign w:val="center"/></w:tcPr><w:p><w:pPr/><w:r><w:rPr><w:b w:val="1"/><w:bCs w:val="1"/></w:rPr><w:t xml:space="preserve">Company Details</w:t></w:r></w:p></w:tc><w:tc><w:tcPr><w:tcW w:w="4000" w:type="dxa"/><w:vAlign w:val="center"/></w:tcPr><w:p><w:pPr/><w:r><w:rPr><w:b w:val="1"/><w:bCs w:val="1"/></w:rPr><w:t xml:space="preserve">Company Contact Details</w:t></w:r></w:p></w:tc></w:tr><w:tr><w:trPr/><w:tc><w:tcPr><w:tcW w:w="4000" w:type="dxa"/></w:tcPr><w:p><w:pPr/><w:r><w:rPr/><w:t xml:space="preserve">Metal Form</w:t></w:r></w:p></w:tc><w:tc><w:tcPr><w:tcW w:w="4000" w:type="dxa"/></w:tcPr><w:p><w:pPr/><w:r><w:rPr/><w:t xml:space="preserve">7-10/2B, Dewan & Shah Industrial Estate</w:t></w:r></w:p></w:tc></w:tr></w:tbl><w:p><w:pPr><w:sectPr><w:pgSz w:orient="portrait" w:w="11905.511811023622" w:h="16837.79527559055"/><w:pgMar w:top="1440" w:right="1440" w:bottom="1440" w:left="1440" w:header="720" w:footer="720" w:gutter="0"/><w:cols w:num="1" w:space="720"/></w:sectPr></w:pPr></w:p><w:p/><w:p><w:pPr/><w:r><w:rPr><w:sz w:val="32"/><w:szCs w:val="32"/><w:b w:val="1"/><w:bCs w:val="1"/></w:rPr><w:t xml:space="preserve">Company: Metalic Auto Liners Pvt. Ltd.</w:t></w:r></w:p><w:tbl><w:tblGrid><w:gridCol w:w="4000" w:type="dxa"/><w:gridCol w:w="4000" w:type="dxa"/></w:tblGrid><w:tblPr><w:tblStyle w:val="Fancy Table"/></w:tblPr><w:tr><w:trPr><w:trHeight w:val="900" w:hRule="atLeast"/></w:trPr><w:tc><w:tcPr><w:tcW w:w="4000" w:type="dxa"/><w:vAlign w:val="center"/></w:tcPr><w:p><w:pPr/><w:r><w:rPr><w:b w:val="1"/><w:bCs w:val="1"/></w:rPr><w:t xml:space="preserve">Company Details</w:t></w:r></w:p></w:tc><w:tc><w:tcPr><w:tcW w:w="4000" w:type="dxa"/><w:vAlign w:val="center"/></w:tcPr><w:p><w:pPr/><w:r><w:rPr><w:b w:val="1"/><w:bCs w:val="1"/></w:rPr><w:t xml:space="preserve">Company Contact Details</w:t></w:r></w:p></w:tc></w:tr><w:tr><w:trPr/><w:tc><w:tcPr><w:tcW w:w="4000" w:type="dxa"/></w:tcPr><w:p><w:pPr/><w:r><w:rPr/><w:t xml:space="preserve">Metalic Auto Liners Pvt. Ltd.</w:t></w:r></w:p></w:tc><w:tc><w:tcPr><w:tcW w:w="4000" w:type="dxa"/></w:tcPr><w:p><w:pPr/><w:r><w:rPr/><w:t xml:space="preserve">Aji Industrial Estate, GIDC II, Plot No. 330, New Old Telephone Exchange</w:t></w:r></w:p></w:tc></w:tr></w:tbl><w:p><w:pPr><w:sectPr><w:pgSz w:orient="portrait" w:w="11905.511811023622" w:h="16837.79527559055"/><w:pgMar w:top="1440" w:right="1440" w:bottom="1440" w:left="1440" w:header="720" w:footer="720" w:gutter="0"/><w:cols w:num="1" w:space="720"/></w:sectPr></w:pPr></w:p><w:p/><w:p><w:pPr/><w:r><w:rPr><w:sz w:val="32"/><w:szCs w:val="32"/><w:b w:val="1"/><w:bCs w:val="1"/></w:rPr><w:t xml:space="preserve">Company: Metalman Auto Pvt. Ltd.</w:t></w:r></w:p><w:tbl><w:tblGrid><w:gridCol w:w="4000" w:type="dxa"/><w:gridCol w:w="4000" w:type="dxa"/></w:tblGrid><w:tblPr><w:tblStyle w:val="Fancy Table"/></w:tblPr><w:tr><w:trPr><w:trHeight w:val="900" w:hRule="atLeast"/></w:trPr><w:tc><w:tcPr><w:tcW w:w="4000" w:type="dxa"/><w:vAlign w:val="center"/></w:tcPr><w:p><w:pPr/><w:r><w:rPr><w:b w:val="1"/><w:bCs w:val="1"/></w:rPr><w:t xml:space="preserve">Company Details</w:t></w:r></w:p></w:tc><w:tc><w:tcPr><w:tcW w:w="4000" w:type="dxa"/><w:vAlign w:val="center"/></w:tcPr><w:p><w:pPr/><w:r><w:rPr><w:b w:val="1"/><w:bCs w:val="1"/></w:rPr><w:t xml:space="preserve">Company Contact Details</w:t></w:r></w:p></w:tc></w:tr><w:tr><w:trPr/><w:tc><w:tcPr><w:tcW w:w="4000" w:type="dxa"/></w:tcPr><w:p><w:pPr/><w:r><w:rPr/><w:t xml:space="preserve">Metalman Auto Pvt. Ltd.</w:t></w:r></w:p></w:tc><w:tc><w:tcPr><w:tcW w:w="4000" w:type="dxa"/></w:tcPr><w:p><w:pPr/><w:r><w:rPr/><w:t xml:space="preserve">1st Floor, 44/5, JMK Tower, NH 8, Kapashera Estate</w:t></w:r></w:p></w:tc></w:tr></w:tbl><w:p><w:pPr><w:sectPr><w:pgSz w:orient="portrait" w:w="11905.511811023622" w:h="16837.79527559055"/><w:pgMar w:top="1440" w:right="1440" w:bottom="1440" w:left="1440" w:header="720" w:footer="720" w:gutter="0"/><w:cols w:num="1" w:space="720"/></w:sectPr></w:pPr></w:p><w:p/><w:p><w:pPr/><w:r><w:rPr><w:sz w:val="32"/><w:szCs w:val="32"/><w:b w:val="1"/><w:bCs w:val="1"/></w:rPr><w:t xml:space="preserve">Company: Metalman Micro Turners</w:t></w:r></w:p><w:tbl><w:tblGrid><w:gridCol w:w="4000" w:type="dxa"/><w:gridCol w:w="4000" w:type="dxa"/></w:tblGrid><w:tblPr><w:tblStyle w:val="Fancy Table"/></w:tblPr><w:tr><w:trPr><w:trHeight w:val="900" w:hRule="atLeast"/></w:trPr><w:tc><w:tcPr><w:tcW w:w="4000" w:type="dxa"/><w:vAlign w:val="center"/></w:tcPr><w:p><w:pPr/><w:r><w:rPr><w:b w:val="1"/><w:bCs w:val="1"/></w:rPr><w:t xml:space="preserve">Company Details</w:t></w:r></w:p></w:tc><w:tc><w:tcPr><w:tcW w:w="4000" w:type="dxa"/><w:vAlign w:val="center"/></w:tcPr><w:p><w:pPr/><w:r><w:rPr><w:b w:val="1"/><w:bCs w:val="1"/></w:rPr><w:t xml:space="preserve">Company Contact Details</w:t></w:r></w:p></w:tc></w:tr><w:tr><w:trPr/><w:tc><w:tcPr><w:tcW w:w="4000" w:type="dxa"/></w:tcPr><w:p><w:pPr/><w:r><w:rPr/><w:t xml:space="preserve">Metalman Micro Turners</w:t></w:r></w:p></w:tc><w:tc><w:tcPr><w:tcW w:w="4000" w:type="dxa"/></w:tcPr><w:p><w:pPr/><w:r><w:rPr/><w:t xml:space="preserve">Plot No. 17, Sector 9, IIE, SIDCUL, Pantnagar</w:t></w:r></w:p></w:tc></w:tr></w:tbl><w:p><w:pPr><w:sectPr><w:pgSz w:orient="portrait" w:w="11905.511811023622" w:h="16837.79527559055"/><w:pgMar w:top="1440" w:right="1440" w:bottom="1440" w:left="1440" w:header="720" w:footer="720" w:gutter="0"/><w:cols w:num="1" w:space="720"/></w:sectPr></w:pPr></w:p><w:p/><w:p><w:pPr/><w:r><w:rPr><w:sz w:val="32"/><w:szCs w:val="32"/><w:b w:val="1"/><w:bCs w:val="1"/></w:rPr><w:t xml:space="preserve">Company: Metalwork Industries Ltd.</w:t></w:r></w:p><w:tbl><w:tblGrid><w:gridCol w:w="4000" w:type="dxa"/><w:gridCol w:w="4000" w:type="dxa"/></w:tblGrid><w:tblPr><w:tblStyle w:val="Fancy Table"/></w:tblPr><w:tr><w:trPr><w:trHeight w:val="900" w:hRule="atLeast"/></w:trPr><w:tc><w:tcPr><w:tcW w:w="4000" w:type="dxa"/><w:vAlign w:val="center"/></w:tcPr><w:p><w:pPr/><w:r><w:rPr><w:b w:val="1"/><w:bCs w:val="1"/></w:rPr><w:t xml:space="preserve">Company Details</w:t></w:r></w:p></w:tc><w:tc><w:tcPr><w:tcW w:w="4000" w:type="dxa"/><w:vAlign w:val="center"/></w:tcPr><w:p><w:pPr/><w:r><w:rPr><w:b w:val="1"/><w:bCs w:val="1"/></w:rPr><w:t xml:space="preserve">Company Contact Details</w:t></w:r></w:p></w:tc></w:tr><w:tr><w:trPr/><w:tc><w:tcPr><w:tcW w:w="4000" w:type="dxa"/></w:tcPr><w:p><w:pPr/><w:r><w:rPr/><w:t xml:space="preserve">Metalwork Industries Ltd.</w:t></w:r></w:p></w:tc><w:tc><w:tcPr><w:tcW w:w="4000" w:type="dxa"/></w:tcPr><w:p><w:pPr/><w:r><w:rPr/><w:t xml:space="preserve">B 12 (Part), 13, 14, Phase VII, Adityapur Industrial Area</w:t></w:r></w:p></w:tc></w:tr></w:tbl><w:p><w:pPr><w:sectPr><w:pgSz w:orient="portrait" w:w="11905.511811023622" w:h="16837.79527559055"/><w:pgMar w:top="1440" w:right="1440" w:bottom="1440" w:left="1440" w:header="720" w:footer="720" w:gutter="0"/><w:cols w:num="1" w:space="720"/></w:sectPr></w:pPr></w:p><w:p/><w:p><w:pPr/><w:r><w:rPr><w:sz w:val="32"/><w:szCs w:val="32"/><w:b w:val="1"/><w:bCs w:val="1"/></w:rPr><w:t xml:space="preserve">Company: Metexim (Sourcing) Pvt. Ltd.</w:t></w:r></w:p><w:tbl><w:tblGrid><w:gridCol w:w="4000" w:type="dxa"/><w:gridCol w:w="4000" w:type="dxa"/></w:tblGrid><w:tblPr><w:tblStyle w:val="Fancy Table"/></w:tblPr><w:tr><w:trPr><w:trHeight w:val="900" w:hRule="atLeast"/></w:trPr><w:tc><w:tcPr><w:tcW w:w="4000" w:type="dxa"/><w:vAlign w:val="center"/></w:tcPr><w:p><w:pPr/><w:r><w:rPr><w:b w:val="1"/><w:bCs w:val="1"/></w:rPr><w:t xml:space="preserve">Company Details</w:t></w:r></w:p></w:tc><w:tc><w:tcPr><w:tcW w:w="4000" w:type="dxa"/><w:vAlign w:val="center"/></w:tcPr><w:p><w:pPr/><w:r><w:rPr><w:b w:val="1"/><w:bCs w:val="1"/></w:rPr><w:t xml:space="preserve">Company Contact Details</w:t></w:r></w:p></w:tc></w:tr><w:tr><w:trPr/><w:tc><w:tcPr><w:tcW w:w="4000" w:type="dxa"/></w:tcPr><w:p><w:pPr/><w:r><w:rPr/><w:t xml:space="preserve">Metexim (Sourcing) Pvt. Ltd.</w:t></w:r></w:p></w:tc><w:tc><w:tcPr><w:tcW w:w="4000" w:type="dxa"/></w:tcPr><w:p><w:pPr/><w:r><w:rPr/><w:t xml:space="preserve">Head Office: 528 Anna Salai, 3rd Floor, Teynampet</w:t></w:r></w:p></w:tc></w:tr></w:tbl><w:p><w:pPr><w:sectPr><w:pgSz w:orient="portrait" w:w="11905.511811023622" w:h="16837.79527559055"/><w:pgMar w:top="1440" w:right="1440" w:bottom="1440" w:left="1440" w:header="720" w:footer="720" w:gutter="0"/><w:cols w:num="1" w:space="720"/></w:sectPr></w:pPr></w:p><w:p/><w:p><w:pPr/><w:r><w:rPr><w:sz w:val="32"/><w:szCs w:val="32"/><w:b w:val="1"/><w:bCs w:val="1"/></w:rPr><w:t xml:space="preserve">Company: MGM Springs Pvt. Ltd.</w:t></w:r></w:p><w:tbl><w:tblGrid><w:gridCol w:w="4000" w:type="dxa"/><w:gridCol w:w="4000" w:type="dxa"/></w:tblGrid><w:tblPr><w:tblStyle w:val="Fancy Table"/></w:tblPr><w:tr><w:trPr><w:trHeight w:val="900" w:hRule="atLeast"/></w:trPr><w:tc><w:tcPr><w:tcW w:w="4000" w:type="dxa"/><w:vAlign w:val="center"/></w:tcPr><w:p><w:pPr/><w:r><w:rPr><w:b w:val="1"/><w:bCs w:val="1"/></w:rPr><w:t xml:space="preserve">Company Details</w:t></w:r></w:p></w:tc><w:tc><w:tcPr><w:tcW w:w="4000" w:type="dxa"/><w:vAlign w:val="center"/></w:tcPr><w:p><w:pPr/><w:r><w:rPr><w:b w:val="1"/><w:bCs w:val="1"/></w:rPr><w:t xml:space="preserve">Company Contact Details</w:t></w:r></w:p></w:tc></w:tr><w:tr><w:trPr/><w:tc><w:tcPr><w:tcW w:w="4000" w:type="dxa"/></w:tcPr><w:p><w:pPr/><w:r><w:rPr/><w:t xml:space="preserve">MGM Springs Pvt. Ltd.</w:t></w:r></w:p></w:tc><w:tc><w:tcPr><w:tcW w:w="4000" w:type="dxa"/></w:tcPr><w:p><w:pPr/><w:r><w:rPr/><w:t xml:space="preserve">Plot No. 4-3-153 B2, Bellary Road, Opp Sub Station</w:t></w:r></w:p></w:tc></w:tr></w:tbl><w:p><w:pPr><w:sectPr><w:pgSz w:orient="portrait" w:w="11905.511811023622" w:h="16837.79527559055"/><w:pgMar w:top="1440" w:right="1440" w:bottom="1440" w:left="1440" w:header="720" w:footer="720" w:gutter="0"/><w:cols w:num="1" w:space="720"/></w:sectPr></w:pPr></w:p><w:p/><w:p><w:pPr/><w:r><w:rPr><w:sz w:val="32"/><w:szCs w:val="32"/><w:b w:val="1"/><w:bCs w:val="1"/></w:rPr><w:t xml:space="preserve">Company: Micron Enterprises</w:t></w:r></w:p><w:tbl><w:tblGrid><w:gridCol w:w="4000" w:type="dxa"/><w:gridCol w:w="4000" w:type="dxa"/></w:tblGrid><w:tblPr><w:tblStyle w:val="Fancy Table"/></w:tblPr><w:tr><w:trPr><w:trHeight w:val="900" w:hRule="atLeast"/></w:trPr><w:tc><w:tcPr><w:tcW w:w="4000" w:type="dxa"/><w:vAlign w:val="center"/></w:tcPr><w:p><w:pPr/><w:r><w:rPr><w:b w:val="1"/><w:bCs w:val="1"/></w:rPr><w:t xml:space="preserve">Company Details</w:t></w:r></w:p></w:tc><w:tc><w:tcPr><w:tcW w:w="4000" w:type="dxa"/><w:vAlign w:val="center"/></w:tcPr><w:p><w:pPr/><w:r><w:rPr><w:b w:val="1"/><w:bCs w:val="1"/></w:rPr><w:t xml:space="preserve">Company Contact Details</w:t></w:r></w:p></w:tc></w:tr><w:tr><w:trPr/><w:tc><w:tcPr><w:tcW w:w="4000" w:type="dxa"/></w:tcPr><w:p><w:pPr/><w:r><w:rPr/><w:t xml:space="preserve">Micron Enterprises</w:t></w:r></w:p></w:tc><w:tc><w:tcPr><w:tcW w:w="4000" w:type="dxa"/></w:tcPr><w:p><w:pPr/><w:r><w:rPr/><w:t xml:space="preserve">394, Industrial Area A, Near R. K. Road</w:t></w:r></w:p></w:tc></w:tr></w:tbl><w:p><w:pPr><w:sectPr><w:pgSz w:orient="portrait" w:w="11905.511811023622" w:h="16837.79527559055"/><w:pgMar w:top="1440" w:right="1440" w:bottom="1440" w:left="1440" w:header="720" w:footer="720" w:gutter="0"/><w:cols w:num="1" w:space="720"/></w:sectPr></w:pPr></w:p><w:p/><w:p><w:pPr/><w:r><w:rPr><w:sz w:val="32"/><w:szCs w:val="32"/><w:b w:val="1"/><w:bCs w:val="1"/></w:rPr><w:t xml:space="preserve">Company: Microsign Products</w:t></w:r></w:p><w:tbl><w:tblGrid><w:gridCol w:w="4000" w:type="dxa"/><w:gridCol w:w="4000" w:type="dxa"/></w:tblGrid><w:tblPr><w:tblStyle w:val="Fancy Table"/></w:tblPr><w:tr><w:trPr><w:trHeight w:val="900" w:hRule="atLeast"/></w:trPr><w:tc><w:tcPr><w:tcW w:w="4000" w:type="dxa"/><w:vAlign w:val="center"/></w:tcPr><w:p><w:pPr/><w:r><w:rPr><w:b w:val="1"/><w:bCs w:val="1"/></w:rPr><w:t xml:space="preserve">Company Details</w:t></w:r></w:p></w:tc><w:tc><w:tcPr><w:tcW w:w="4000" w:type="dxa"/><w:vAlign w:val="center"/></w:tcPr><w:p><w:pPr/><w:r><w:rPr><w:b w:val="1"/><w:bCs w:val="1"/></w:rPr><w:t xml:space="preserve">Company Contact Details</w:t></w:r></w:p></w:tc></w:tr><w:tr><w:trPr/><w:tc><w:tcPr><w:tcW w:w="4000" w:type="dxa"/></w:tcPr><w:p><w:pPr/><w:r><w:rPr/><w:t xml:space="preserve">Microsign Products</w:t></w:r></w:p></w:tc><w:tc><w:tcPr><w:tcW w:w="4000" w:type="dxa"/></w:tcPr><w:p><w:pPr/><w:r><w:rPr/><w:t xml:space="preserve">Mehta Terrace, Satyanarayan Road</w:t></w:r></w:p></w:tc></w:tr></w:tbl><w:p><w:pPr><w:sectPr><w:pgSz w:orient="portrait" w:w="11905.511811023622" w:h="16837.79527559055"/><w:pgMar w:top="1440" w:right="1440" w:bottom="1440" w:left="1440" w:header="720" w:footer="720" w:gutter="0"/><w:cols w:num="1" w:space="720"/></w:sectPr></w:pPr></w:p><w:p/><w:p><w:pPr/><w:r><w:rPr><w:sz w:val="32"/><w:szCs w:val="32"/><w:b w:val="1"/><w:bCs w:val="1"/></w:rPr><w:t xml:space="preserve">Company: Milacron India Pvt. Ltd.</w:t></w:r></w:p><w:tbl><w:tblGrid><w:gridCol w:w="4000" w:type="dxa"/><w:gridCol w:w="4000" w:type="dxa"/></w:tblGrid><w:tblPr><w:tblStyle w:val="Fancy Table"/></w:tblPr><w:tr><w:trPr><w:trHeight w:val="900" w:hRule="atLeast"/></w:trPr><w:tc><w:tcPr><w:tcW w:w="4000" w:type="dxa"/><w:vAlign w:val="center"/></w:tcPr><w:p><w:pPr/><w:r><w:rPr><w:b w:val="1"/><w:bCs w:val="1"/></w:rPr><w:t xml:space="preserve">Company Details</w:t></w:r></w:p></w:tc><w:tc><w:tcPr><w:tcW w:w="4000" w:type="dxa"/><w:vAlign w:val="center"/></w:tcPr><w:p><w:pPr/><w:r><w:rPr><w:b w:val="1"/><w:bCs w:val="1"/></w:rPr><w:t xml:space="preserve">Company Contact Details</w:t></w:r></w:p></w:tc></w:tr><w:tr><w:trPr/><w:tc><w:tcPr><w:tcW w:w="4000" w:type="dxa"/></w:tcPr><w:p><w:pPr/><w:r><w:rPr/><w:t xml:space="preserve">Milacron India Pvt. Ltd.</w:t></w:r></w:p></w:tc><w:tc><w:tcPr><w:tcW w:w="4000" w:type="dxa"/></w:tcPr><w:p><w:pPr/><w:r><w:rPr/><w:t xml:space="preserve">Plot No. 93/2 & 94/1, Phase I, GIDC Vatva</w:t></w:r></w:p></w:tc></w:tr></w:tbl><w:p><w:pPr><w:sectPr><w:pgSz w:orient="portrait" w:w="11905.511811023622" w:h="16837.79527559055"/><w:pgMar w:top="1440" w:right="1440" w:bottom="1440" w:left="1440" w:header="720" w:footer="720" w:gutter="0"/><w:cols w:num="1" w:space="720"/></w:sectPr></w:pPr></w:p><w:p/><w:p><w:pPr/><w:r><w:rPr><w:sz w:val="32"/><w:szCs w:val="32"/><w:b w:val="1"/><w:bCs w:val="1"/></w:rPr><w:t xml:space="preserve">Company: Millennium Precision Auto India Pvt. Ltd.</w:t></w:r></w:p><w:tbl><w:tblGrid><w:gridCol w:w="4000" w:type="dxa"/><w:gridCol w:w="4000" w:type="dxa"/></w:tblGrid><w:tblPr><w:tblStyle w:val="Fancy Table"/></w:tblPr><w:tr><w:trPr><w:trHeight w:val="900" w:hRule="atLeast"/></w:trPr><w:tc><w:tcPr><w:tcW w:w="4000" w:type="dxa"/><w:vAlign w:val="center"/></w:tcPr><w:p><w:pPr/><w:r><w:rPr><w:b w:val="1"/><w:bCs w:val="1"/></w:rPr><w:t xml:space="preserve">Company Details</w:t></w:r></w:p></w:tc><w:tc><w:tcPr><w:tcW w:w="4000" w:type="dxa"/><w:vAlign w:val="center"/></w:tcPr><w:p><w:pPr/><w:r><w:rPr><w:b w:val="1"/><w:bCs w:val="1"/></w:rPr><w:t xml:space="preserve">Company Contact Details</w:t></w:r></w:p></w:tc></w:tr><w:tr><w:trPr/><w:tc><w:tcPr><w:tcW w:w="4000" w:type="dxa"/></w:tcPr><w:p><w:pPr/><w:r><w:rPr/><w:t xml:space="preserve">Millennium Precision Auto India Pvt. Ltd.</w:t></w:r></w:p></w:tc><w:tc><w:tcPr><w:tcW w:w="4000" w:type="dxa"/></w:tcPr><w:p><w:pPr/><w:r><w:rPr/><w:t xml:space="preserve">Plot No. B-10/3, GVT. MIDC, Sinnar, Tal Sinnar</w:t></w:r></w:p></w:tc></w:tr></w:tbl><w:p><w:pPr><w:sectPr><w:pgSz w:orient="portrait" w:w="11905.511811023622" w:h="16837.79527559055"/><w:pgMar w:top="1440" w:right="1440" w:bottom="1440" w:left="1440" w:header="720" w:footer="720" w:gutter="0"/><w:cols w:num="1" w:space="720"/></w:sectPr></w:pPr></w:p><w:p/><w:p><w:pPr/><w:r><w:rPr><w:sz w:val="32"/><w:szCs w:val="32"/><w:b w:val="1"/><w:bCs w:val="1"/></w:rPr><w:t xml:space="preserve">Company: Minda Corporation Ltd.</w:t></w:r></w:p><w:tbl><w:tblGrid><w:gridCol w:w="4000" w:type="dxa"/><w:gridCol w:w="4000" w:type="dxa"/></w:tblGrid><w:tblPr><w:tblStyle w:val="Fancy Table"/></w:tblPr><w:tr><w:trPr><w:trHeight w:val="900" w:hRule="atLeast"/></w:trPr><w:tc><w:tcPr><w:tcW w:w="4000" w:type="dxa"/><w:vAlign w:val="center"/></w:tcPr><w:p><w:pPr/><w:r><w:rPr><w:b w:val="1"/><w:bCs w:val="1"/></w:rPr><w:t xml:space="preserve">Company Details</w:t></w:r></w:p></w:tc><w:tc><w:tcPr><w:tcW w:w="4000" w:type="dxa"/><w:vAlign w:val="center"/></w:tcPr><w:p><w:pPr/><w:r><w:rPr><w:b w:val="1"/><w:bCs w:val="1"/></w:rPr><w:t xml:space="preserve">Company Contact Details</w:t></w:r></w:p></w:tc></w:tr><w:tr><w:trPr/><w:tc><w:tcPr><w:tcW w:w="4000" w:type="dxa"/></w:tcPr><w:p><w:pPr/><w:r><w:rPr/><w:t xml:space="preserve">Minda Corporation Ltd.</w:t></w:r></w:p></w:tc><w:tc><w:tcPr><w:tcW w:w="4000" w:type="dxa"/></w:tcPr><w:p><w:pPr/><w:r><w:rPr/><w:t xml:space="preserve">D 6-11, Sector 59, Noida</w:t></w:r></w:p></w:tc></w:tr></w:tbl><w:p><w:pPr><w:sectPr><w:pgSz w:orient="portrait" w:w="11905.511811023622" w:h="16837.79527559055"/><w:pgMar w:top="1440" w:right="1440" w:bottom="1440" w:left="1440" w:header="720" w:footer="720" w:gutter="0"/><w:cols w:num="1" w:space="720"/></w:sectPr></w:pPr></w:p><w:p/><w:p><w:pPr/><w:r><w:rPr><w:sz w:val="32"/><w:szCs w:val="32"/><w:b w:val="1"/><w:bCs w:val="1"/></w:rPr><w:t xml:space="preserve">Company: Minda Instruments Ltd.</w:t></w:r></w:p><w:tbl><w:tblGrid><w:gridCol w:w="4000" w:type="dxa"/><w:gridCol w:w="4000" w:type="dxa"/></w:tblGrid><w:tblPr><w:tblStyle w:val="Fancy Table"/></w:tblPr><w:tr><w:trPr><w:trHeight w:val="900" w:hRule="atLeast"/></w:trPr><w:tc><w:tcPr><w:tcW w:w="4000" w:type="dxa"/><w:vAlign w:val="center"/></w:tcPr><w:p><w:pPr/><w:r><w:rPr><w:b w:val="1"/><w:bCs w:val="1"/></w:rPr><w:t xml:space="preserve">Company Details</w:t></w:r></w:p></w:tc><w:tc><w:tcPr><w:tcW w:w="4000" w:type="dxa"/><w:vAlign w:val="center"/></w:tcPr><w:p><w:pPr/><w:r><w:rPr><w:b w:val="1"/><w:bCs w:val="1"/></w:rPr><w:t xml:space="preserve">Company Contact Details</w:t></w:r></w:p></w:tc></w:tr><w:tr><w:trPr/><w:tc><w:tcPr><w:tcW w:w="4000" w:type="dxa"/></w:tcPr><w:p><w:pPr/><w:r><w:rPr/><w:t xml:space="preserve">Minda Instruments Ltd.</w:t></w:r></w:p></w:tc><w:tc><w:tcPr><w:tcW w:w="4000" w:type="dxa"/></w:tcPr><w:p><w:pPr/><w:r><w:rPr/><w:t xml:space="preserve">Gut No. 287, 291-295, 298, Nanekarwadi, Chakan, Tal Khed</w:t></w:r></w:p></w:tc></w:tr></w:tbl><w:p><w:pPr><w:sectPr><w:pgSz w:orient="portrait" w:w="11905.511811023622" w:h="16837.79527559055"/><w:pgMar w:top="1440" w:right="1440" w:bottom="1440" w:left="1440" w:header="720" w:footer="720" w:gutter="0"/><w:cols w:num="1" w:space="720"/></w:sectPr></w:pPr></w:p><w:p/><w:p><w:pPr/><w:r><w:rPr><w:sz w:val="32"/><w:szCs w:val="32"/><w:b w:val="1"/><w:bCs w:val="1"/></w:rPr><w:t xml:space="preserve">Company: Minda Westport Technilogies Ltd.</w:t></w:r></w:p><w:tbl><w:tblGrid><w:gridCol w:w="4000" w:type="dxa"/><w:gridCol w:w="4000" w:type="dxa"/></w:tblGrid><w:tblPr><w:tblStyle w:val="Fancy Table"/></w:tblPr><w:tr><w:trPr><w:trHeight w:val="900" w:hRule="atLeast"/></w:trPr><w:tc><w:tcPr><w:tcW w:w="4000" w:type="dxa"/><w:vAlign w:val="center"/></w:tcPr><w:p><w:pPr/><w:r><w:rPr><w:b w:val="1"/><w:bCs w:val="1"/></w:rPr><w:t xml:space="preserve">Company Details</w:t></w:r></w:p></w:tc><w:tc><w:tcPr><w:tcW w:w="4000" w:type="dxa"/><w:vAlign w:val="center"/></w:tcPr><w:p><w:pPr/><w:r><w:rPr><w:b w:val="1"/><w:bCs w:val="1"/></w:rPr><w:t xml:space="preserve">Company Contact Details</w:t></w:r></w:p></w:tc></w:tr><w:tr><w:trPr/><w:tc><w:tcPr><w:tcW w:w="4000" w:type="dxa"/></w:tcPr><w:p><w:pPr/><w:r><w:rPr/><w:t xml:space="preserve">Minda Westport Technilogies Ltd.</w:t></w:r></w:p></w:tc><w:tc><w:tcPr><w:tcW w:w="4000" w:type="dxa"/></w:tcPr><w:p><w:pPr/><w:r><w:rPr/><w:t xml:space="preserve">Village Naharpur Kasan, PO Nakhrola, Manesar</w:t></w:r></w:p></w:tc></w:tr></w:tbl><w:p><w:pPr><w:sectPr><w:pgSz w:orient="portrait" w:w="11905.511811023622" w:h="16837.79527559055"/><w:pgMar w:top="1440" w:right="1440" w:bottom="1440" w:left="1440" w:header="720" w:footer="720" w:gutter="0"/><w:cols w:num="1" w:space="720"/></w:sectPr></w:pPr></w:p><w:p/><w:p><w:pPr/><w:r><w:rPr><w:sz w:val="32"/><w:szCs w:val="32"/><w:b w:val="1"/><w:bCs w:val="1"/></w:rPr><w:t xml:space="preserve">Company: Mindarika Pvt. Ltd.</w:t></w:r></w:p><w:tbl><w:tblGrid><w:gridCol w:w="4000" w:type="dxa"/><w:gridCol w:w="4000" w:type="dxa"/></w:tblGrid><w:tblPr><w:tblStyle w:val="Fancy Table"/></w:tblPr><w:tr><w:trPr><w:trHeight w:val="900" w:hRule="atLeast"/></w:trPr><w:tc><w:tcPr><w:tcW w:w="4000" w:type="dxa"/><w:vAlign w:val="center"/></w:tcPr><w:p><w:pPr/><w:r><w:rPr><w:b w:val="1"/><w:bCs w:val="1"/></w:rPr><w:t xml:space="preserve">Company Details</w:t></w:r></w:p></w:tc><w:tc><w:tcPr><w:tcW w:w="4000" w:type="dxa"/><w:vAlign w:val="center"/></w:tcPr><w:p><w:pPr/><w:r><w:rPr><w:b w:val="1"/><w:bCs w:val="1"/></w:rPr><w:t xml:space="preserve">Company Contact Details</w:t></w:r></w:p></w:tc></w:tr><w:tr><w:trPr/><w:tc><w:tcPr><w:tcW w:w="4000" w:type="dxa"/></w:tcPr><w:p><w:pPr/><w:r><w:rPr/><w:t xml:space="preserve">Mindarika Pvt. Ltd.</w:t></w:r></w:p></w:tc><w:tc><w:tcPr><w:tcW w:w="4000" w:type="dxa"/></w:tcPr><w:p><w:pPr/><w:r><w:rPr/><w:t xml:space="preserve">Village Nawada, Fatehpur</w:t></w:r></w:p></w:tc></w:tr></w:tbl><w:p><w:pPr><w:sectPr><w:pgSz w:orient="portrait" w:w="11905.511811023622" w:h="16837.79527559055"/><w:pgMar w:top="1440" w:right="1440" w:bottom="1440" w:left="1440" w:header="720" w:footer="720" w:gutter="0"/><w:cols w:num="1" w:space="720"/></w:sectPr></w:pPr></w:p><w:p/><w:p><w:pPr/><w:r><w:rPr><w:sz w:val="32"/><w:szCs w:val="32"/><w:b w:val="1"/><w:bCs w:val="1"/></w:rPr><w:t xml:space="preserve">Company: Mitsuba India Pvt. Ltd.</w:t></w:r></w:p><w:tbl><w:tblGrid><w:gridCol w:w="4000" w:type="dxa"/><w:gridCol w:w="4000" w:type="dxa"/></w:tblGrid><w:tblPr><w:tblStyle w:val="Fancy Table"/></w:tblPr><w:tr><w:trPr><w:trHeight w:val="900" w:hRule="atLeast"/></w:trPr><w:tc><w:tcPr><w:tcW w:w="4000" w:type="dxa"/><w:vAlign w:val="center"/></w:tcPr><w:p><w:pPr/><w:r><w:rPr><w:b w:val="1"/><w:bCs w:val="1"/></w:rPr><w:t xml:space="preserve">Company Details</w:t></w:r></w:p></w:tc><w:tc><w:tcPr><w:tcW w:w="4000" w:type="dxa"/><w:vAlign w:val="center"/></w:tcPr><w:p><w:pPr/><w:r><w:rPr><w:b w:val="1"/><w:bCs w:val="1"/></w:rPr><w:t xml:space="preserve">Company Contact Details</w:t></w:r></w:p></w:tc></w:tr><w:tr><w:trPr/><w:tc><w:tcPr><w:tcW w:w="4000" w:type="dxa"/></w:tcPr><w:p><w:pPr/><w:r><w:rPr/><w:t xml:space="preserve">Mitsuba India Pvt. Ltd.</w:t></w:r></w:p></w:tc><w:tc><w:tcPr><w:tcW w:w="4000" w:type="dxa"/></w:tcPr><w:p><w:pPr/><w:r><w:rPr/><w:t xml:space="preserve">No. D 8, Sipcot Industrial Complex</w:t></w:r></w:p></w:tc></w:tr></w:tbl><w:p><w:pPr><w:sectPr><w:pgSz w:orient="portrait" w:w="11905.511811023622" w:h="16837.79527559055"/><w:pgMar w:top="1440" w:right="1440" w:bottom="1440" w:left="1440" w:header="720" w:footer="720" w:gutter="0"/><w:cols w:num="1" w:space="720"/></w:sectPr></w:pPr></w:p><w:p/><w:p><w:pPr/><w:r><w:rPr><w:sz w:val="32"/><w:szCs w:val="32"/><w:b w:val="1"/><w:bCs w:val="1"/></w:rPr><w:t xml:space="preserve">Company: Mitsubishi Electric Automotive India Pvt. Ltd.</w:t></w:r></w:p><w:tbl><w:tblGrid><w:gridCol w:w="4000" w:type="dxa"/><w:gridCol w:w="4000" w:type="dxa"/></w:tblGrid><w:tblPr><w:tblStyle w:val="Fancy Table"/></w:tblPr><w:tr><w:trPr><w:trHeight w:val="900" w:hRule="atLeast"/></w:trPr><w:tc><w:tcPr><w:tcW w:w="4000" w:type="dxa"/><w:vAlign w:val="center"/></w:tcPr><w:p><w:pPr/><w:r><w:rPr><w:b w:val="1"/><w:bCs w:val="1"/></w:rPr><w:t xml:space="preserve">Company Details</w:t></w:r></w:p></w:tc><w:tc><w:tcPr><w:tcW w:w="4000" w:type="dxa"/><w:vAlign w:val="center"/></w:tcPr><w:p><w:pPr/><w:r><w:rPr><w:b w:val="1"/><w:bCs w:val="1"/></w:rPr><w:t xml:space="preserve">Company Contact Details</w:t></w:r></w:p></w:tc></w:tr><w:tr><w:trPr/><w:tc><w:tcPr><w:tcW w:w="4000" w:type="dxa"/></w:tcPr><w:p><w:pPr/><w:r><w:rPr/><w:t xml:space="preserve">Mitsubishi Electric Automotive India Pvt. Ltd.</w:t></w:r></w:p></w:tc><w:tc><w:tcPr><w:tcW w:w="4000" w:type="dxa"/></w:tcPr><w:p><w:pPr/><w:r><w:rPr/><w:t xml:space="preserve">Plot No. 167-170, Sector 5, IMT Manesar</w:t></w:r></w:p></w:tc></w:tr></w:tbl><w:p><w:pPr><w:sectPr><w:pgSz w:orient="portrait" w:w="11905.511811023622" w:h="16837.79527559055"/><w:pgMar w:top="1440" w:right="1440" w:bottom="1440" w:left="1440" w:header="720" w:footer="720" w:gutter="0"/><w:cols w:num="1" w:space="720"/></w:sectPr></w:pPr></w:p><w:p/><w:p><w:pPr/><w:r><w:rPr><w:sz w:val="32"/><w:szCs w:val="32"/><w:b w:val="1"/><w:bCs w:val="1"/></w:rPr><w:t xml:space="preserve">Company: MKLIDE Auto Clutch Industries (P) Ltd.</w:t></w:r></w:p><w:tbl><w:tblGrid><w:gridCol w:w="4000" w:type="dxa"/><w:gridCol w:w="4000" w:type="dxa"/></w:tblGrid><w:tblPr><w:tblStyle w:val="Fancy Table"/></w:tblPr><w:tr><w:trPr><w:trHeight w:val="900" w:hRule="atLeast"/></w:trPr><w:tc><w:tcPr><w:tcW w:w="4000" w:type="dxa"/><w:vAlign w:val="center"/></w:tcPr><w:p><w:pPr/><w:r><w:rPr><w:b w:val="1"/><w:bCs w:val="1"/></w:rPr><w:t xml:space="preserve">Company Details</w:t></w:r></w:p></w:tc><w:tc><w:tcPr><w:tcW w:w="4000" w:type="dxa"/><w:vAlign w:val="center"/></w:tcPr><w:p><w:pPr/><w:r><w:rPr><w:b w:val="1"/><w:bCs w:val="1"/></w:rPr><w:t xml:space="preserve">Company Contact Details</w:t></w:r></w:p></w:tc></w:tr><w:tr><w:trPr/><w:tc><w:tcPr><w:tcW w:w="4000" w:type="dxa"/></w:tcPr><w:p><w:pPr/><w:r><w:rPr/><w:t xml:space="preserve">MKLIDE Auto Clutch Industries (P) Ltd.</w:t></w:r></w:p></w:tc><w:tc><w:tcPr><w:tcW w:w="4000" w:type="dxa"/></w:tcPr><w:p><w:pPr/><w:r><w:rPr/><w:t xml:space="preserve"> B-16, Jhilmil Industrial Area Pin 110095</w:t></w:r></w:p></w:tc></w:tr></w:tbl><w:p><w:pPr><w:sectPr><w:pgSz w:orient="portrait" w:w="11905.511811023622" w:h="16837.79527559055"/><w:pgMar w:top="1440" w:right="1440" w:bottom="1440" w:left="1440" w:header="720" w:footer="720" w:gutter="0"/><w:cols w:num="1" w:space="720"/></w:sectPr></w:pPr></w:p><w:p/><w:p><w:pPr/><w:r><w:rPr><w:sz w:val="32"/><w:szCs w:val="32"/><w:b w:val="1"/><w:bCs w:val="1"/></w:rPr><w:t xml:space="preserve">Company: MM Auto Industries Ltd.</w:t></w:r></w:p><w:tbl><w:tblGrid><w:gridCol w:w="4000" w:type="dxa"/><w:gridCol w:w="4000" w:type="dxa"/></w:tblGrid><w:tblPr><w:tblStyle w:val="Fancy Table"/></w:tblPr><w:tr><w:trPr><w:trHeight w:val="900" w:hRule="atLeast"/></w:trPr><w:tc><w:tcPr><w:tcW w:w="4000" w:type="dxa"/><w:vAlign w:val="center"/></w:tcPr><w:p><w:pPr/><w:r><w:rPr><w:b w:val="1"/><w:bCs w:val="1"/></w:rPr><w:t xml:space="preserve">Company Details</w:t></w:r></w:p></w:tc><w:tc><w:tcPr><w:tcW w:w="4000" w:type="dxa"/><w:vAlign w:val="center"/></w:tcPr><w:p><w:pPr/><w:r><w:rPr><w:b w:val="1"/><w:bCs w:val="1"/></w:rPr><w:t xml:space="preserve">Company Contact Details</w:t></w:r></w:p></w:tc></w:tr><w:tr><w:trPr/><w:tc><w:tcPr><w:tcW w:w="4000" w:type="dxa"/></w:tcPr><w:p><w:pPr/><w:r><w:rPr/><w:t xml:space="preserve">MM Auto Industries Ltd.</w:t></w:r></w:p></w:tc><w:tc><w:tcPr><w:tcW w:w="4000" w:type="dxa"/></w:tcPr><w:p><w:pPr/><w:r><w:rPr/><w:t xml:space="preserve">Plot No. 192-A, Sector 4, IMT Manesar</w:t></w:r></w:p></w:tc></w:tr></w:tbl><w:p><w:pPr><w:sectPr><w:pgSz w:orient="portrait" w:w="11905.511811023622" w:h="16837.79527559055"/><w:pgMar w:top="1440" w:right="1440" w:bottom="1440" w:left="1440" w:header="720" w:footer="720" w:gutter="0"/><w:cols w:num="1" w:space="720"/></w:sectPr></w:pPr></w:p><w:p/><w:p><w:pPr/><w:r><w:rPr><w:sz w:val="32"/><w:szCs w:val="32"/><w:b w:val="1"/><w:bCs w:val="1"/></w:rPr><w:t xml:space="preserve">Company: Mobis India Ltd.</w:t></w:r></w:p><w:tbl><w:tblGrid><w:gridCol w:w="4000" w:type="dxa"/><w:gridCol w:w="4000" w:type="dxa"/></w:tblGrid><w:tblPr><w:tblStyle w:val="Fancy Table"/></w:tblPr><w:tr><w:trPr><w:trHeight w:val="900" w:hRule="atLeast"/></w:trPr><w:tc><w:tcPr><w:tcW w:w="4000" w:type="dxa"/><w:vAlign w:val="center"/></w:tcPr><w:p><w:pPr/><w:r><w:rPr><w:b w:val="1"/><w:bCs w:val="1"/></w:rPr><w:t xml:space="preserve">Company Details</w:t></w:r></w:p></w:tc><w:tc><w:tcPr><w:tcW w:w="4000" w:type="dxa"/><w:vAlign w:val="center"/></w:tcPr><w:p><w:pPr/><w:r><w:rPr><w:b w:val="1"/><w:bCs w:val="1"/></w:rPr><w:t xml:space="preserve">Company Contact Details</w:t></w:r></w:p></w:tc></w:tr><w:tr><w:trPr/><w:tc><w:tcPr><w:tcW w:w="4000" w:type="dxa"/></w:tcPr><w:p><w:pPr/><w:r><w:rPr/><w:t xml:space="preserve">Mobis India Ltd.</w:t></w:r></w:p></w:tc><w:tc><w:tcPr><w:tcW w:w="4000" w:type="dxa"/></w:tcPr><w:p><w:pPr/><w:r><w:rPr/><w:t xml:space="preserve">2nd floor, Block- C, DLF Cybe Park, Sector-20, Udyog Vihar, Phase-III</w:t></w:r></w:p></w:tc></w:tr></w:tbl><w:p><w:pPr><w:sectPr><w:pgSz w:orient="portrait" w:w="11905.511811023622" w:h="16837.79527559055"/><w:pgMar w:top="1440" w:right="1440" w:bottom="1440" w:left="1440" w:header="720" w:footer="720" w:gutter="0"/><w:cols w:num="1" w:space="720"/></w:sectPr></w:pPr></w:p><w:p/><w:p><w:pPr/><w:r><w:rPr><w:sz w:val="32"/><w:szCs w:val="32"/><w:b w:val="1"/><w:bCs w:val="1"/></w:rPr><w:t xml:space="preserve">Company: Moonlight Auto Pvt. Ltd.</w:t></w:r></w:p><w:tbl><w:tblGrid><w:gridCol w:w="4000" w:type="dxa"/><w:gridCol w:w="4000" w:type="dxa"/></w:tblGrid><w:tblPr><w:tblStyle w:val="Fancy Table"/></w:tblPr><w:tr><w:trPr><w:trHeight w:val="900" w:hRule="atLeast"/></w:trPr><w:tc><w:tcPr><w:tcW w:w="4000" w:type="dxa"/><w:vAlign w:val="center"/></w:tcPr><w:p><w:pPr/><w:r><w:rPr><w:b w:val="1"/><w:bCs w:val="1"/></w:rPr><w:t xml:space="preserve">Company Details</w:t></w:r></w:p></w:tc><w:tc><w:tcPr><w:tcW w:w="4000" w:type="dxa"/><w:vAlign w:val="center"/></w:tcPr><w:p><w:pPr/><w:r><w:rPr><w:b w:val="1"/><w:bCs w:val="1"/></w:rPr><w:t xml:space="preserve">Company Contact Details</w:t></w:r></w:p></w:tc></w:tr><w:tr><w:trPr/><w:tc><w:tcPr><w:tcW w:w="4000" w:type="dxa"/></w:tcPr><w:p><w:pPr/><w:r><w:rPr/><w:t xml:space="preserve">Moonlight Auto Pvt. Ltd.</w:t></w:r></w:p></w:tc><w:tc><w:tcPr><w:tcW w:w="4000" w:type="dxa"/></w:tcPr><w:p><w:pPr/><w:r><w:rPr/><w:t xml:space="preserve">C 102/105, Phase V, Focal Point</w:t></w:r></w:p></w:tc></w:tr></w:tbl><w:p><w:pPr><w:sectPr><w:pgSz w:orient="portrait" w:w="11905.511811023622" w:h="16837.79527559055"/><w:pgMar w:top="1440" w:right="1440" w:bottom="1440" w:left="1440" w:header="720" w:footer="720" w:gutter="0"/><w:cols w:num="1" w:space="720"/></w:sectPr></w:pPr></w:p><w:p/><w:p><w:pPr/><w:r><w:rPr><w:sz w:val="32"/><w:szCs w:val="32"/><w:b w:val="1"/><w:bCs w:val="1"/></w:rPr><w:t xml:space="preserve">Company: MPM Pvt. Ltd.</w:t></w:r></w:p><w:tbl><w:tblGrid><w:gridCol w:w="4000" w:type="dxa"/><w:gridCol w:w="4000" w:type="dxa"/></w:tblGrid><w:tblPr><w:tblStyle w:val="Fancy Table"/></w:tblPr><w:tr><w:trPr><w:trHeight w:val="900" w:hRule="atLeast"/></w:trPr><w:tc><w:tcPr><w:tcW w:w="4000" w:type="dxa"/><w:vAlign w:val="center"/></w:tcPr><w:p><w:pPr/><w:r><w:rPr><w:b w:val="1"/><w:bCs w:val="1"/></w:rPr><w:t xml:space="preserve">Company Details</w:t></w:r></w:p></w:tc><w:tc><w:tcPr><w:tcW w:w="4000" w:type="dxa"/><w:vAlign w:val="center"/></w:tcPr><w:p><w:pPr/><w:r><w:rPr><w:b w:val="1"/><w:bCs w:val="1"/></w:rPr><w:t xml:space="preserve">Company Contact Details</w:t></w:r></w:p></w:tc></w:tr><w:tr><w:trPr/><w:tc><w:tcPr><w:tcW w:w="4000" w:type="dxa"/></w:tcPr><w:p><w:pPr/><w:r><w:rPr/><w:t xml:space="preserve">MPM Pvt. Ltd.</w:t></w:r></w:p></w:tc><w:tc><w:tcPr><w:tcW w:w="4000" w:type="dxa"/></w:tcPr><w:p><w:pPr/><w:r><w:rPr/><w:t xml:space="preserve">M 22, MIDC, Hingna Industrial Estate</w:t></w:r></w:p></w:tc></w:tr></w:tbl><w:p><w:pPr><w:sectPr><w:pgSz w:orient="portrait" w:w="11905.511811023622" w:h="16837.79527559055"/><w:pgMar w:top="1440" w:right="1440" w:bottom="1440" w:left="1440" w:header="720" w:footer="720" w:gutter="0"/><w:cols w:num="1" w:space="720"/></w:sectPr></w:pPr></w:p><w:p/><w:p><w:pPr/><w:r><w:rPr><w:sz w:val="32"/><w:szCs w:val="32"/><w:b w:val="1"/><w:bCs w:val="1"/></w:rPr><w:t xml:space="preserve">Company: MRS Bearings Pvt. Ltd.</w:t></w:r></w:p><w:tbl><w:tblGrid><w:gridCol w:w="4000" w:type="dxa"/><w:gridCol w:w="4000" w:type="dxa"/></w:tblGrid><w:tblPr><w:tblStyle w:val="Fancy Table"/></w:tblPr><w:tr><w:trPr><w:trHeight w:val="900" w:hRule="atLeast"/></w:trPr><w:tc><w:tcPr><w:tcW w:w="4000" w:type="dxa"/><w:vAlign w:val="center"/></w:tcPr><w:p><w:pPr/><w:r><w:rPr><w:b w:val="1"/><w:bCs w:val="1"/></w:rPr><w:t xml:space="preserve">Company Details</w:t></w:r></w:p></w:tc><w:tc><w:tcPr><w:tcW w:w="4000" w:type="dxa"/><w:vAlign w:val="center"/></w:tcPr><w:p><w:pPr/><w:r><w:rPr><w:b w:val="1"/><w:bCs w:val="1"/></w:rPr><w:t xml:space="preserve">Company Contact Details</w:t></w:r></w:p></w:tc></w:tr><w:tr><w:trPr/><w:tc><w:tcPr><w:tcW w:w="4000" w:type="dxa"/></w:tcPr><w:p><w:pPr/><w:r><w:rPr/><w:t xml:space="preserve">MRS Bearings Pvt. Ltd.</w:t></w:r></w:p></w:tc><w:tc><w:tcPr><w:tcW w:w="4000" w:type="dxa"/></w:tcPr><w:p><w:pPr/><w:r><w:rPr/><w:t xml:space="preserve">Survey No. 49, Opp. Petrol Pump, Lakhtar Highway, Zamar</w:t></w:r></w:p></w:tc></w:tr></w:tbl><w:p><w:pPr><w:sectPr><w:pgSz w:orient="portrait" w:w="11905.511811023622" w:h="16837.79527559055"/><w:pgMar w:top="1440" w:right="1440" w:bottom="1440" w:left="1440" w:header="720" w:footer="720" w:gutter="0"/><w:cols w:num="1" w:space="720"/></w:sectPr></w:pPr></w:p><w:p/><w:p><w:pPr/><w:r><w:rPr><w:sz w:val="32"/><w:szCs w:val="32"/><w:b w:val="1"/><w:bCs w:val="1"/></w:rPr><w:t xml:space="preserve">Company: MSKT Seating Systems India Pvt. Ltd.</w:t></w:r></w:p><w:tbl><w:tblGrid><w:gridCol w:w="4000" w:type="dxa"/><w:gridCol w:w="4000" w:type="dxa"/></w:tblGrid><w:tblPr><w:tblStyle w:val="Fancy Table"/></w:tblPr><w:tr><w:trPr><w:trHeight w:val="900" w:hRule="atLeast"/></w:trPr><w:tc><w:tcPr><w:tcW w:w="4000" w:type="dxa"/><w:vAlign w:val="center"/></w:tcPr><w:p><w:pPr/><w:r><w:rPr><w:b w:val="1"/><w:bCs w:val="1"/></w:rPr><w:t xml:space="preserve">Company Details</w:t></w:r></w:p></w:tc><w:tc><w:tcPr><w:tcW w:w="4000" w:type="dxa"/><w:vAlign w:val="center"/></w:tcPr><w:p><w:pPr/><w:r><w:rPr><w:b w:val="1"/><w:bCs w:val="1"/></w:rPr><w:t xml:space="preserve">Company Contact Details</w:t></w:r></w:p></w:tc></w:tr><w:tr><w:trPr/><w:tc><w:tcPr><w:tcW w:w="4000" w:type="dxa"/></w:tcPr><w:p><w:pPr/><w:r><w:rPr/><w:t xml:space="preserve">MSKT Seating Systems India Pvt. Ltd.</w:t></w:r></w:p></w:tc><w:tc><w:tcPr><w:tcW w:w="4000" w:type="dxa"/></w:tcPr><w:p><w:pPr/><w:r><w:rPr/><w:t xml:space="preserve">Gat No. 338/1, (Opposite TVS Logistics), Village - Mahalunge, Taluka- Khed</w:t></w:r></w:p></w:tc></w:tr></w:tbl><w:p><w:pPr><w:sectPr><w:pgSz w:orient="portrait" w:w="11905.511811023622" w:h="16837.79527559055"/><w:pgMar w:top="1440" w:right="1440" w:bottom="1440" w:left="1440" w:header="720" w:footer="720" w:gutter="0"/><w:cols w:num="1" w:space="720"/></w:sectPr></w:pPr></w:p><w:p/><w:p><w:pPr/><w:r><w:rPr><w:sz w:val="32"/><w:szCs w:val="32"/><w:b w:val="1"/><w:bCs w:val="1"/></w:rPr><w:t xml:space="preserve">Company: MSL Driveline Systems Ltd.</w:t></w:r></w:p><w:tbl><w:tblGrid><w:gridCol w:w="4000" w:type="dxa"/><w:gridCol w:w="4000" w:type="dxa"/></w:tblGrid><w:tblPr><w:tblStyle w:val="Fancy Table"/></w:tblPr><w:tr><w:trPr><w:trHeight w:val="900" w:hRule="atLeast"/></w:trPr><w:tc><w:tcPr><w:tcW w:w="4000" w:type="dxa"/><w:vAlign w:val="center"/></w:tcPr><w:p><w:pPr/><w:r><w:rPr><w:b w:val="1"/><w:bCs w:val="1"/></w:rPr><w:t xml:space="preserve">Company Details</w:t></w:r></w:p></w:tc><w:tc><w:tcPr><w:tcW w:w="4000" w:type="dxa"/><w:vAlign w:val="center"/></w:tcPr><w:p><w:pPr/><w:r><w:rPr><w:b w:val="1"/><w:bCs w:val="1"/></w:rPr><w:t xml:space="preserve">Company Contact Details</w:t></w:r></w:p></w:tc></w:tr><w:tr><w:trPr/><w:tc><w:tcPr><w:tcW w:w="4000" w:type="dxa"/></w:tcPr><w:p><w:pPr/><w:r><w:rPr/><w:t xml:space="preserve">MSL Driveline Systems Ltd.</w:t></w:r></w:p></w:tc><w:tc><w:tcPr><w:tcW w:w="4000" w:type="dxa"/></w:tcPr><w:p><w:pPr/><w:r><w:rPr/><w:t xml:space="preserve">89/1/A, M.I.D.C. Industrial Area, Satpur</w:t></w:r></w:p></w:tc></w:tr></w:tbl><w:p><w:pPr><w:sectPr><w:pgSz w:orient="portrait" w:w="11905.511811023622" w:h="16837.79527559055"/><w:pgMar w:top="1440" w:right="1440" w:bottom="1440" w:left="1440" w:header="720" w:footer="720" w:gutter="0"/><w:cols w:num="1" w:space="720"/></w:sectPr></w:pPr></w:p><w:p/><w:p><w:pPr/><w:r><w:rPr><w:sz w:val="32"/><w:szCs w:val="32"/><w:b w:val="1"/><w:bCs w:val="1"/></w:rPr><w:t xml:space="preserve">Company: MSS Filtration Engineering Process Pvt. Ltd.</w:t></w:r></w:p><w:tbl><w:tblGrid><w:gridCol w:w="4000" w:type="dxa"/><w:gridCol w:w="4000" w:type="dxa"/></w:tblGrid><w:tblPr><w:tblStyle w:val="Fancy Table"/></w:tblPr><w:tr><w:trPr><w:trHeight w:val="900" w:hRule="atLeast"/></w:trPr><w:tc><w:tcPr><w:tcW w:w="4000" w:type="dxa"/><w:vAlign w:val="center"/></w:tcPr><w:p><w:pPr/><w:r><w:rPr><w:b w:val="1"/><w:bCs w:val="1"/></w:rPr><w:t xml:space="preserve">Company Details</w:t></w:r></w:p></w:tc><w:tc><w:tcPr><w:tcW w:w="4000" w:type="dxa"/><w:vAlign w:val="center"/></w:tcPr><w:p><w:pPr/><w:r><w:rPr><w:b w:val="1"/><w:bCs w:val="1"/></w:rPr><w:t xml:space="preserve">Company Contact Details</w:t></w:r></w:p></w:tc></w:tr><w:tr><w:trPr/><w:tc><w:tcPr><w:tcW w:w="4000" w:type="dxa"/></w:tcPr><w:p><w:pPr/><w:r><w:rPr/><w:t xml:space="preserve">MSS Filtration Engineering Process Pvt. Ltd.</w:t></w:r></w:p></w:tc><w:tc><w:tcPr><w:tcW w:w="4000" w:type="dxa"/></w:tcPr><w:p><w:pPr/><w:r><w:rPr/><w:t xml:space="preserve">Plot No. 95, Sector IIDC, SIDCUL, Rudrapur</w:t></w:r></w:p></w:tc></w:tr></w:tbl><w:p><w:pPr><w:sectPr><w:pgSz w:orient="portrait" w:w="11905.511811023622" w:h="16837.79527559055"/><w:pgMar w:top="1440" w:right="1440" w:bottom="1440" w:left="1440" w:header="720" w:footer="720" w:gutter="0"/><w:cols w:num="1" w:space="720"/></w:sectPr></w:pPr></w:p><w:p/><w:p><w:pPr/><w:r><w:rPr><w:sz w:val="32"/><w:szCs w:val="32"/><w:b w:val="1"/><w:bCs w:val="1"/></w:rPr><w:t xml:space="preserve">Company: Mubea Automotive Components India Pvt. Ltd.</w:t></w:r></w:p><w:tbl><w:tblGrid><w:gridCol w:w="4000" w:type="dxa"/><w:gridCol w:w="4000" w:type="dxa"/></w:tblGrid><w:tblPr><w:tblStyle w:val="Fancy Table"/></w:tblPr><w:tr><w:trPr><w:trHeight w:val="900" w:hRule="atLeast"/></w:trPr><w:tc><w:tcPr><w:tcW w:w="4000" w:type="dxa"/><w:vAlign w:val="center"/></w:tcPr><w:p><w:pPr/><w:r><w:rPr><w:b w:val="1"/><w:bCs w:val="1"/></w:rPr><w:t xml:space="preserve">Company Details</w:t></w:r></w:p></w:tc><w:tc><w:tcPr><w:tcW w:w="4000" w:type="dxa"/><w:vAlign w:val="center"/></w:tcPr><w:p><w:pPr/><w:r><w:rPr><w:b w:val="1"/><w:bCs w:val="1"/></w:rPr><w:t xml:space="preserve">Company Contact Details</w:t></w:r></w:p></w:tc></w:tr><w:tr><w:trPr/><w:tc><w:tcPr><w:tcW w:w="4000" w:type="dxa"/></w:tcPr><w:p><w:pPr/><w:r><w:rPr/><w:t xml:space="preserve">Mubea Automotive Components India Pvt. Ltd.</w:t></w:r></w:p></w:tc><w:tc><w:tcPr><w:tcW w:w="4000" w:type="dxa"/></w:tcPr><w:p><w:pPr/><w:r><w:rPr/><w:t xml:space="preserve">B 6, Acharya Niketan</w:t></w:r></w:p></w:tc></w:tr></w:tbl><w:p><w:pPr><w:sectPr><w:pgSz w:orient="portrait" w:w="11905.511811023622" w:h="16837.79527559055"/><w:pgMar w:top="1440" w:right="1440" w:bottom="1440" w:left="1440" w:header="720" w:footer="720" w:gutter="0"/><w:cols w:num="1" w:space="720"/></w:sectPr></w:pPr></w:p><w:p/><w:p><w:pPr/><w:r><w:rPr><w:sz w:val="32"/><w:szCs w:val="32"/><w:b w:val="1"/><w:bCs w:val="1"/></w:rPr><w:t xml:space="preserve">Company: Mudhra Fine Blanc Pvt. Ltd.</w:t></w:r></w:p><w:tbl><w:tblGrid><w:gridCol w:w="4000" w:type="dxa"/><w:gridCol w:w="4000" w:type="dxa"/></w:tblGrid><w:tblPr><w:tblStyle w:val="Fancy Table"/></w:tblPr><w:tr><w:trPr><w:trHeight w:val="900" w:hRule="atLeast"/></w:trPr><w:tc><w:tcPr><w:tcW w:w="4000" w:type="dxa"/><w:vAlign w:val="center"/></w:tcPr><w:p><w:pPr/><w:r><w:rPr><w:b w:val="1"/><w:bCs w:val="1"/></w:rPr><w:t xml:space="preserve">Company Details</w:t></w:r></w:p></w:tc><w:tc><w:tcPr><w:tcW w:w="4000" w:type="dxa"/><w:vAlign w:val="center"/></w:tcPr><w:p><w:pPr/><w:r><w:rPr><w:b w:val="1"/><w:bCs w:val="1"/></w:rPr><w:t xml:space="preserve">Company Contact Details</w:t></w:r></w:p></w:tc></w:tr><w:tr><w:trPr/><w:tc><w:tcPr><w:tcW w:w="4000" w:type="dxa"/></w:tcPr><w:p><w:pPr/><w:r><w:rPr/><w:t xml:space="preserve">Mudhra Fine Blanc Pvt. Ltd.</w:t></w:r></w:p></w:tc><w:tc><w:tcPr><w:tcW w:w="4000" w:type="dxa"/></w:tcPr><w:p><w:pPr/><w:r><w:rPr/><w:t xml:space="preserve">DP 128, SIDCO Industrial Estate, Thirumazhisai</w:t></w:r></w:p></w:tc></w:tr></w:tbl><w:p><w:pPr><w:sectPr><w:pgSz w:orient="portrait" w:w="11905.511811023622" w:h="16837.79527559055"/><w:pgMar w:top="1440" w:right="1440" w:bottom="1440" w:left="1440" w:header="720" w:footer="720" w:gutter="0"/><w:cols w:num="1" w:space="720"/></w:sectPr></w:pPr></w:p><w:p/><w:p><w:pPr/><w:r><w:rPr><w:sz w:val="32"/><w:szCs w:val="32"/><w:b w:val="1"/><w:bCs w:val="1"/></w:rPr><w:t xml:space="preserve">Company: Multitech Auto Pvt. Ltd.</w:t></w:r></w:p><w:tbl><w:tblGrid><w:gridCol w:w="4000" w:type="dxa"/><w:gridCol w:w="4000" w:type="dxa"/></w:tblGrid><w:tblPr><w:tblStyle w:val="Fancy Table"/></w:tblPr><w:tr><w:trPr><w:trHeight w:val="900" w:hRule="atLeast"/></w:trPr><w:tc><w:tcPr><w:tcW w:w="4000" w:type="dxa"/><w:vAlign w:val="center"/></w:tcPr><w:p><w:pPr/><w:r><w:rPr><w:b w:val="1"/><w:bCs w:val="1"/></w:rPr><w:t xml:space="preserve">Company Details</w:t></w:r></w:p></w:tc><w:tc><w:tcPr><w:tcW w:w="4000" w:type="dxa"/><w:vAlign w:val="center"/></w:tcPr><w:p><w:pPr/><w:r><w:rPr><w:b w:val="1"/><w:bCs w:val="1"/></w:rPr><w:t xml:space="preserve">Company Contact Details</w:t></w:r></w:p></w:tc></w:tr><w:tr><w:trPr/><w:tc><w:tcPr><w:tcW w:w="4000" w:type="dxa"/></w:tcPr><w:p><w:pPr/><w:r><w:rPr/><w:t xml:space="preserve">Multitech Auto Pvt. Ltd.</w:t></w:r></w:p></w:tc><w:tc><w:tcPr><w:tcW w:w="4000" w:type="dxa"/></w:tcPr><w:p><w:pPr/><w:r><w:rPr/><w:t xml:space="preserve">A 5, NearAdityapur Industrial Estate</w:t></w:r></w:p></w:tc></w:tr></w:tbl><w:p><w:pPr><w:sectPr><w:pgSz w:orient="portrait" w:w="11905.511811023622" w:h="16837.79527559055"/><w:pgMar w:top="1440" w:right="1440" w:bottom="1440" w:left="1440" w:header="720" w:footer="720" w:gutter="0"/><w:cols w:num="1" w:space="720"/></w:sectPr></w:pPr></w:p><w:p/><w:p><w:pPr/><w:r><w:rPr><w:sz w:val="32"/><w:szCs w:val="32"/><w:b w:val="1"/><w:bCs w:val="1"/></w:rPr><w:t xml:space="preserve">Company: Mungi Engineers Pvt. Ltd.</w:t></w:r></w:p><w:tbl><w:tblGrid><w:gridCol w:w="4000" w:type="dxa"/><w:gridCol w:w="4000" w:type="dxa"/></w:tblGrid><w:tblPr><w:tblStyle w:val="Fancy Table"/></w:tblPr><w:tr><w:trPr><w:trHeight w:val="900" w:hRule="atLeast"/></w:trPr><w:tc><w:tcPr><w:tcW w:w="4000" w:type="dxa"/><w:vAlign w:val="center"/></w:tcPr><w:p><w:pPr/><w:r><w:rPr><w:b w:val="1"/><w:bCs w:val="1"/></w:rPr><w:t xml:space="preserve">Company Details</w:t></w:r></w:p></w:tc><w:tc><w:tcPr><w:tcW w:w="4000" w:type="dxa"/><w:vAlign w:val="center"/></w:tcPr><w:p><w:pPr/><w:r><w:rPr><w:b w:val="1"/><w:bCs w:val="1"/></w:rPr><w:t xml:space="preserve">Company Contact Details</w:t></w:r></w:p></w:tc></w:tr><w:tr><w:trPr/><w:tc><w:tcPr><w:tcW w:w="4000" w:type="dxa"/></w:tcPr><w:p><w:pPr/><w:r><w:rPr/><w:t xml:space="preserve">Mungi Engineers Pvt. Ltd.</w:t></w:r></w:p></w:tc><w:tc><w:tcPr><w:tcW w:w="4000" w:type="dxa"/></w:tcPr><w:p><w:pPr/><w:r><w:rPr/><w:t xml:space="preserve">Plot No. G 7, Chakan Industrial Area Phase III, Village Kuruli, Tal. Khed</w:t></w:r></w:p></w:tc></w:tr></w:tbl><w:p><w:pPr><w:sectPr><w:pgSz w:orient="portrait" w:w="11905.511811023622" w:h="16837.79527559055"/><w:pgMar w:top="1440" w:right="1440" w:bottom="1440" w:left="1440" w:header="720" w:footer="720" w:gutter="0"/><w:cols w:num="1" w:space="720"/></w:sectPr></w:pPr></w:p><w:p/><w:p><w:pPr/><w:r><w:rPr><w:sz w:val="32"/><w:szCs w:val="32"/><w:b w:val="1"/><w:bCs w:val="1"/></w:rPr><w:t xml:space="preserve">Company: Munjal Auto Industries Ltd.</w:t></w:r></w:p><w:tbl><w:tblGrid><w:gridCol w:w="4000" w:type="dxa"/><w:gridCol w:w="4000" w:type="dxa"/></w:tblGrid><w:tblPr><w:tblStyle w:val="Fancy Table"/></w:tblPr><w:tr><w:trPr><w:trHeight w:val="900" w:hRule="atLeast"/></w:trPr><w:tc><w:tcPr><w:tcW w:w="4000" w:type="dxa"/><w:vAlign w:val="center"/></w:tcPr><w:p><w:pPr/><w:r><w:rPr><w:b w:val="1"/><w:bCs w:val="1"/></w:rPr><w:t xml:space="preserve">Company Details</w:t></w:r></w:p></w:tc><w:tc><w:tcPr><w:tcW w:w="4000" w:type="dxa"/><w:vAlign w:val="center"/></w:tcPr><w:p><w:pPr/><w:r><w:rPr><w:b w:val="1"/><w:bCs w:val="1"/></w:rPr><w:t xml:space="preserve">Company Contact Details</w:t></w:r></w:p></w:tc></w:tr><w:tr><w:trPr/><w:tc><w:tcPr><w:tcW w:w="4000" w:type="dxa"/></w:tcPr><w:p><w:pPr/><w:r><w:rPr/><w:t xml:space="preserve">Munjal Auto Industries Ltd.</w:t></w:r></w:p></w:tc><w:tc><w:tcPr><w:tcW w:w="4000" w:type="dxa"/></w:tcPr><w:p><w:pPr/><w:r><w:rPr/><w:t xml:space="preserve">Unitech Business Zone, Tower C, Second Floor, Nirvana Country, South City 2 , Sector 50</w:t></w:r></w:p></w:tc></w:tr></w:tbl><w:p><w:pPr><w:sectPr><w:pgSz w:orient="portrait" w:w="11905.511811023622" w:h="16837.79527559055"/><w:pgMar w:top="1440" w:right="1440" w:bottom="1440" w:left="1440" w:header="720" w:footer="720" w:gutter="0"/><w:cols w:num="1" w:space="720"/></w:sectPr></w:pPr></w:p><w:p/><w:p><w:pPr/><w:r><w:rPr><w:sz w:val="32"/><w:szCs w:val="32"/><w:b w:val="1"/><w:bCs w:val="1"/></w:rPr><w:t xml:space="preserve">Company: Munjal Kiriu Industries Pvt. Ltd.</w:t></w:r></w:p><w:tbl><w:tblGrid><w:gridCol w:w="4000" w:type="dxa"/><w:gridCol w:w="4000" w:type="dxa"/></w:tblGrid><w:tblPr><w:tblStyle w:val="Fancy Table"/></w:tblPr><w:tr><w:trPr><w:trHeight w:val="900" w:hRule="atLeast"/></w:trPr><w:tc><w:tcPr><w:tcW w:w="4000" w:type="dxa"/><w:vAlign w:val="center"/></w:tcPr><w:p><w:pPr/><w:r><w:rPr><w:b w:val="1"/><w:bCs w:val="1"/></w:rPr><w:t xml:space="preserve">Company Details</w:t></w:r></w:p></w:tc><w:tc><w:tcPr><w:tcW w:w="4000" w:type="dxa"/><w:vAlign w:val="center"/></w:tcPr><w:p><w:pPr/><w:r><w:rPr><w:b w:val="1"/><w:bCs w:val="1"/></w:rPr><w:t xml:space="preserve">Company Contact Details</w:t></w:r></w:p></w:tc></w:tr><w:tr><w:trPr/><w:tc><w:tcPr><w:tcW w:w="4000" w:type="dxa"/></w:tcPr><w:p><w:pPr/><w:r><w:rPr/><w:t xml:space="preserve">Munjal Kiriu Industries Pvt. Ltd.</w:t></w:r></w:p></w:tc><w:tc><w:tcPr><w:tcW w:w="4000" w:type="dxa"/></w:tcPr><w:p><w:pPr/><w:r><w:rPr/><w:t xml:space="preserve">Plot No. 192, Sector 4, IMT Manaser</w:t></w:r></w:p></w:tc></w:tr></w:tbl><w:p><w:pPr><w:sectPr><w:pgSz w:orient="portrait" w:w="11905.511811023622" w:h="16837.79527559055"/><w:pgMar w:top="1440" w:right="1440" w:bottom="1440" w:left="1440" w:header="720" w:footer="720" w:gutter="0"/><w:cols w:num="1" w:space="720"/></w:sectPr></w:pPr></w:p><w:p/><w:p><w:pPr/><w:r><w:rPr><w:sz w:val="32"/><w:szCs w:val="32"/><w:b w:val="1"/><w:bCs w:val="1"/></w:rPr><w:t xml:space="preserve">Company: Munjal Showa Ltd.</w:t></w:r></w:p><w:tbl><w:tblGrid><w:gridCol w:w="4000" w:type="dxa"/><w:gridCol w:w="4000" w:type="dxa"/></w:tblGrid><w:tblPr><w:tblStyle w:val="Fancy Table"/></w:tblPr><w:tr><w:trPr><w:trHeight w:val="900" w:hRule="atLeast"/></w:trPr><w:tc><w:tcPr><w:tcW w:w="4000" w:type="dxa"/><w:vAlign w:val="center"/></w:tcPr><w:p><w:pPr/><w:r><w:rPr><w:b w:val="1"/><w:bCs w:val="1"/></w:rPr><w:t xml:space="preserve">Company Details</w:t></w:r></w:p></w:tc><w:tc><w:tcPr><w:tcW w:w="4000" w:type="dxa"/><w:vAlign w:val="center"/></w:tcPr><w:p><w:pPr/><w:r><w:rPr><w:b w:val="1"/><w:bCs w:val="1"/></w:rPr><w:t xml:space="preserve">Company Contact Details</w:t></w:r></w:p></w:tc></w:tr><w:tr><w:trPr/><w:tc><w:tcPr><w:tcW w:w="4000" w:type="dxa"/></w:tcPr><w:p><w:pPr/><w:r><w:rPr/><w:t xml:space="preserve">Munjal Showa Ltd.</w:t></w:r></w:p></w:tc><w:tc><w:tcPr><w:tcW w:w="4000" w:type="dxa"/></w:tcPr><w:p><w:pPr/><w:r><w:rPr/><w:t xml:space="preserve">9-11, Maruti Industrial Area</w:t></w:r></w:p></w:tc></w:tr></w:tbl><w:p><w:pPr><w:sectPr><w:pgSz w:orient="portrait" w:w="11905.511811023622" w:h="16837.79527559055"/><w:pgMar w:top="1440" w:right="1440" w:bottom="1440" w:left="1440" w:header="720" w:footer="720" w:gutter="0"/><w:cols w:num="1" w:space="720"/></w:sectPr></w:pPr></w:p><w:p/><w:p><w:pPr/><w:r><w:rPr><w:sz w:val="32"/><w:szCs w:val="32"/><w:b w:val="1"/><w:bCs w:val="1"/></w:rPr><w:t xml:space="preserve">Company: Murakami Manufacturing India Pvt. Ltd.</w:t></w:r></w:p><w:tbl><w:tblGrid><w:gridCol w:w="4000" w:type="dxa"/><w:gridCol w:w="4000" w:type="dxa"/></w:tblGrid><w:tblPr><w:tblStyle w:val="Fancy Table"/></w:tblPr><w:tr><w:trPr><w:trHeight w:val="900" w:hRule="atLeast"/></w:trPr><w:tc><w:tcPr><w:tcW w:w="4000" w:type="dxa"/><w:vAlign w:val="center"/></w:tcPr><w:p><w:pPr/><w:r><w:rPr><w:b w:val="1"/><w:bCs w:val="1"/></w:rPr><w:t xml:space="preserve">Company Details</w:t></w:r></w:p></w:tc><w:tc><w:tcPr><w:tcW w:w="4000" w:type="dxa"/><w:vAlign w:val="center"/></w:tcPr><w:p><w:pPr/><w:r><w:rPr><w:b w:val="1"/><w:bCs w:val="1"/></w:rPr><w:t xml:space="preserve">Company Contact Details</w:t></w:r></w:p></w:tc></w:tr><w:tr><w:trPr/><w:tc><w:tcPr><w:tcW w:w="4000" w:type="dxa"/></w:tcPr><w:p><w:pPr/><w:r><w:rPr/><w:t xml:space="preserve">Murakami Manufacturing India Pvt. Ltd.</w:t></w:r></w:p></w:tc><w:tc><w:tcPr><w:tcW w:w="4000" w:type="dxa"/></w:tcPr><w:p><w:pPr/><w:r><w:rPr/><w:t xml:space="preserve">Plot No. 19, Japanese Industrial Park, Mandal Industrial Estate, Tal. Mandal</w:t></w:r></w:p></w:tc></w:tr></w:tbl><w:p><w:pPr><w:sectPr><w:pgSz w:orient="portrait" w:w="11905.511811023622" w:h="16837.79527559055"/><w:pgMar w:top="1440" w:right="1440" w:bottom="1440" w:left="1440" w:header="720" w:footer="720" w:gutter="0"/><w:cols w:num="1" w:space="720"/></w:sectPr></w:pPr></w:p><w:p/><w:p><w:pPr/><w:r><w:rPr><w:sz w:val="32"/><w:szCs w:val="32"/><w:b w:val="1"/><w:bCs w:val="1"/></w:rPr><w:t xml:space="preserve">Company: Musashi Auto Parts India Pvt. Ltd.</w:t></w:r></w:p><w:tbl><w:tblGrid><w:gridCol w:w="4000" w:type="dxa"/><w:gridCol w:w="4000" w:type="dxa"/></w:tblGrid><w:tblPr><w:tblStyle w:val="Fancy Table"/></w:tblPr><w:tr><w:trPr><w:trHeight w:val="900" w:hRule="atLeast"/></w:trPr><w:tc><w:tcPr><w:tcW w:w="4000" w:type="dxa"/><w:vAlign w:val="center"/></w:tcPr><w:p><w:pPr/><w:r><w:rPr><w:b w:val="1"/><w:bCs w:val="1"/></w:rPr><w:t xml:space="preserve">Company Details</w:t></w:r></w:p></w:tc><w:tc><w:tcPr><w:tcW w:w="4000" w:type="dxa"/><w:vAlign w:val="center"/></w:tcPr><w:p><w:pPr/><w:r><w:rPr><w:b w:val="1"/><w:bCs w:val="1"/></w:rPr><w:t xml:space="preserve">Company Contact Details</w:t></w:r></w:p></w:tc></w:tr><w:tr><w:trPr/><w:tc><w:tcPr><w:tcW w:w="4000" w:type="dxa"/></w:tcPr><w:p><w:pPr/><w:r><w:rPr/><w:t xml:space="preserve">Musashi Auto Parts India Pvt. Ltd.</w:t></w:r></w:p></w:tc><w:tc><w:tcPr><w:tcW w:w="4000" w:type="dxa"/></w:tcPr><w:p><w:pPr/><w:r><w:rPr/><w:t xml:space="preserve">Plot No. 33-35 & 46-70</w:t></w:r></w:p></w:tc></w:tr></w:tbl><w:p><w:pPr><w:sectPr><w:pgSz w:orient="portrait" w:w="11905.511811023622" w:h="16837.79527559055"/><w:pgMar w:top="1440" w:right="1440" w:bottom="1440" w:left="1440" w:header="720" w:footer="720" w:gutter="0"/><w:cols w:num="1" w:space="720"/></w:sectPr></w:pPr></w:p><w:p/><w:p><w:pPr/><w:r><w:rPr><w:sz w:val="32"/><w:szCs w:val="32"/><w:b w:val="1"/><w:bCs w:val="1"/></w:rPr><w:t xml:space="preserve">Company: Mutha Founders Pvt. Ltd.</w:t></w:r></w:p><w:tbl><w:tblGrid><w:gridCol w:w="4000" w:type="dxa"/><w:gridCol w:w="4000" w:type="dxa"/></w:tblGrid><w:tblPr><w:tblStyle w:val="Fancy Table"/></w:tblPr><w:tr><w:trPr><w:trHeight w:val="900" w:hRule="atLeast"/></w:trPr><w:tc><w:tcPr><w:tcW w:w="4000" w:type="dxa"/><w:vAlign w:val="center"/></w:tcPr><w:p><w:pPr/><w:r><w:rPr><w:b w:val="1"/><w:bCs w:val="1"/></w:rPr><w:t xml:space="preserve">Company Details</w:t></w:r></w:p></w:tc><w:tc><w:tcPr><w:tcW w:w="4000" w:type="dxa"/><w:vAlign w:val="center"/></w:tcPr><w:p><w:pPr/><w:r><w:rPr><w:b w:val="1"/><w:bCs w:val="1"/></w:rPr><w:t xml:space="preserve">Company Contact Details</w:t></w:r></w:p></w:tc></w:tr><w:tr><w:trPr/><w:tc><w:tcPr><w:tcW w:w="4000" w:type="dxa"/></w:tcPr><w:p><w:pPr/><w:r><w:rPr/><w:t xml:space="preserve">Mutha Founders Pvt. Ltd.</w:t></w:r></w:p></w:tc><w:tc><w:tcPr><w:tcW w:w="4000" w:type="dxa"/></w:tcPr><w:p><w:pPr/><w:r><w:rPr/><w:t xml:space="preserve">L 7, Additional MIDC Area</w:t></w:r></w:p></w:tc></w:tr></w:tbl><w:p><w:pPr><w:sectPr><w:pgSz w:orient="portrait" w:w="11905.511811023622" w:h="16837.79527559055"/><w:pgMar w:top="1440" w:right="1440" w:bottom="1440" w:left="1440" w:header="720" w:footer="720" w:gutter="0"/><w:cols w:num="1" w:space="720"/></w:sectPr></w:pPr></w:p><w:p/><w:p><w:pPr/><w:r><w:rPr><w:sz w:val="32"/><w:szCs w:val="32"/><w:b w:val="1"/><w:bCs w:val="1"/></w:rPr><w:t xml:space="preserve">Company: Muthayammal Educational Trust and Research Foundation</w:t></w:r></w:p><w:tbl><w:tblGrid><w:gridCol w:w="4000" w:type="dxa"/><w:gridCol w:w="4000" w:type="dxa"/></w:tblGrid><w:tblPr><w:tblStyle w:val="Fancy Table"/></w:tblPr><w:tr><w:trPr><w:trHeight w:val="900" w:hRule="atLeast"/></w:trPr><w:tc><w:tcPr><w:tcW w:w="4000" w:type="dxa"/><w:vAlign w:val="center"/></w:tcPr><w:p><w:pPr/><w:r><w:rPr><w:b w:val="1"/><w:bCs w:val="1"/></w:rPr><w:t xml:space="preserve">Company Details</w:t></w:r></w:p></w:tc><w:tc><w:tcPr><w:tcW w:w="4000" w:type="dxa"/><w:vAlign w:val="center"/></w:tcPr><w:p><w:pPr/><w:r><w:rPr><w:b w:val="1"/><w:bCs w:val="1"/></w:rPr><w:t xml:space="preserve">Company Contact Details</w:t></w:r></w:p></w:tc></w:tr><w:tr><w:trPr/><w:tc><w:tcPr><w:tcW w:w="4000" w:type="dxa"/></w:tcPr><w:p><w:pPr/><w:r><w:rPr/><w:t xml:space="preserve">Muthayammal Educational Trust and Research Foundation</w:t></w:r></w:p></w:tc><w:tc><w:tcPr><w:tcW w:w="4000" w:type="dxa"/></w:tcPr><w:p><w:pPr/><w:r><w:rPr/><w:t xml:space="preserve">Mlithayammal Engineering College, Kakaweri, Rasipuram</w:t></w:r></w:p></w:tc></w:tr></w:tbl><w:p><w:pPr><w:sectPr><w:pgSz w:orient="portrait" w:w="11905.511811023622" w:h="16837.79527559055"/><w:pgMar w:top="1440" w:right="1440" w:bottom="1440" w:left="1440" w:header="720" w:footer="720" w:gutter="0"/><w:cols w:num="1" w:space="720"/></w:sectPr></w:pPr></w:p><w:p/><w:p><w:pPr/><w:r><w:rPr><w:sz w:val="32"/><w:szCs w:val="32"/><w:b w:val="1"/><w:bCs w:val="1"/></w:rPr><w:t xml:space="preserve">Company: Mutual Automotive Pvt. Ltd.</w:t></w:r></w:p><w:tbl><w:tblGrid><w:gridCol w:w="4000" w:type="dxa"/><w:gridCol w:w="4000" w:type="dxa"/></w:tblGrid><w:tblPr><w:tblStyle w:val="Fancy Table"/></w:tblPr><w:tr><w:trPr><w:trHeight w:val="900" w:hRule="atLeast"/></w:trPr><w:tc><w:tcPr><w:tcW w:w="4000" w:type="dxa"/><w:vAlign w:val="center"/></w:tcPr><w:p><w:pPr/><w:r><w:rPr><w:b w:val="1"/><w:bCs w:val="1"/></w:rPr><w:t xml:space="preserve">Company Details</w:t></w:r></w:p></w:tc><w:tc><w:tcPr><w:tcW w:w="4000" w:type="dxa"/><w:vAlign w:val="center"/></w:tcPr><w:p><w:pPr/><w:r><w:rPr><w:b w:val="1"/><w:bCs w:val="1"/></w:rPr><w:t xml:space="preserve">Company Contact Details</w:t></w:r></w:p></w:tc></w:tr><w:tr><w:trPr/><w:tc><w:tcPr><w:tcW w:w="4000" w:type="dxa"/></w:tcPr><w:p><w:pPr/><w:r><w:rPr/><w:t xml:space="preserve">Mutual Automotive Pvt. Ltd.</w:t></w:r></w:p></w:tc><w:tc><w:tcPr><w:tcW w:w="4000" w:type="dxa"/></w:tcPr><w:p><w:pPr/><w:r><w:rPr/><w:t xml:space="preserve">601, Dev Plaza Tower, Opp. Andheri Fire Brigade, S V Road, Andheri West</w:t></w:r></w:p></w:tc></w:tr></w:tbl><w:p><w:pPr><w:sectPr><w:pgSz w:orient="portrait" w:w="11905.511811023622" w:h="16837.79527559055"/><w:pgMar w:top="1440" w:right="1440" w:bottom="1440" w:left="1440" w:header="720" w:footer="720" w:gutter="0"/><w:cols w:num="1" w:space="720"/></w:sectPr></w:pPr></w:p><w:p/><w:p><w:pPr/><w:r><w:rPr><w:sz w:val="32"/><w:szCs w:val="32"/><w:b w:val="1"/><w:bCs w:val="1"/></w:rPr><w:t xml:space="preserve">Company: Mutual Industries Ltd.</w:t></w:r></w:p><w:tbl><w:tblGrid><w:gridCol w:w="4000" w:type="dxa"/><w:gridCol w:w="4000" w:type="dxa"/></w:tblGrid><w:tblPr><w:tblStyle w:val="Fancy Table"/></w:tblPr><w:tr><w:trPr><w:trHeight w:val="900" w:hRule="atLeast"/></w:trPr><w:tc><w:tcPr><w:tcW w:w="4000" w:type="dxa"/><w:vAlign w:val="center"/></w:tcPr><w:p><w:pPr/><w:r><w:rPr><w:b w:val="1"/><w:bCs w:val="1"/></w:rPr><w:t xml:space="preserve">Company Details</w:t></w:r></w:p></w:tc><w:tc><w:tcPr><w:tcW w:w="4000" w:type="dxa"/><w:vAlign w:val="center"/></w:tcPr><w:p><w:pPr/><w:r><w:rPr><w:b w:val="1"/><w:bCs w:val="1"/></w:rPr><w:t xml:space="preserve">Company Contact Details</w:t></w:r></w:p></w:tc></w:tr><w:tr><w:trPr/><w:tc><w:tcPr><w:tcW w:w="4000" w:type="dxa"/></w:tcPr><w:p><w:pPr/><w:r><w:rPr/><w:t xml:space="preserve">Mutual Industries Ltd.</w:t></w:r></w:p></w:tc><w:tc><w:tcPr><w:tcW w:w="4000" w:type="dxa"/></w:tcPr><w:p><w:pPr/><w:r><w:rPr/><w:t xml:space="preserve">Plot No. 90, 99-107, 112/113, B U Bhandari Industrial Estate, Sanaswadi, Taluk Shirur, Sanaswadi</w:t></w:r></w:p></w:tc></w:tr></w:tbl><w:p><w:pPr><w:sectPr><w:pgSz w:orient="portrait" w:w="11905.511811023622" w:h="16837.79527559055"/><w:pgMar w:top="1440" w:right="1440" w:bottom="1440" w:left="1440" w:header="720" w:footer="720" w:gutter="0"/><w:cols w:num="1" w:space="720"/></w:sectPr></w:pPr></w:p><w:p/><w:p><w:pPr/><w:r><w:rPr><w:sz w:val="32"/><w:szCs w:val="32"/><w:b w:val="1"/><w:bCs w:val="1"/></w:rPr><w:t xml:space="preserve">Company: Nachimuthu Industrial Association</w:t></w:r></w:p><w:tbl><w:tblGrid><w:gridCol w:w="4000" w:type="dxa"/><w:gridCol w:w="4000" w:type="dxa"/></w:tblGrid><w:tblPr><w:tblStyle w:val="Fancy Table"/></w:tblPr><w:tr><w:trPr><w:trHeight w:val="900" w:hRule="atLeast"/></w:trPr><w:tc><w:tcPr><w:tcW w:w="4000" w:type="dxa"/><w:vAlign w:val="center"/></w:tcPr><w:p><w:pPr/><w:r><w:rPr><w:b w:val="1"/><w:bCs w:val="1"/></w:rPr><w:t xml:space="preserve">Company Details</w:t></w:r></w:p></w:tc><w:tc><w:tcPr><w:tcW w:w="4000" w:type="dxa"/><w:vAlign w:val="center"/></w:tcPr><w:p><w:pPr/><w:r><w:rPr><w:b w:val="1"/><w:bCs w:val="1"/></w:rPr><w:t xml:space="preserve">Company Contact Details</w:t></w:r></w:p></w:tc></w:tr><w:tr><w:trPr/><w:tc><w:tcPr><w:tcW w:w="4000" w:type="dxa"/></w:tcPr><w:p><w:pPr/><w:r><w:rPr/><w:t xml:space="preserve">Nachimuthu Industrial Association</w:t></w:r></w:p></w:tc><w:tc><w:tcPr><w:tcW w:w="4000" w:type="dxa"/></w:tcPr><w:p><w:pPr/><w:r><w:rPr/><w:t xml:space="preserve">Dr. Mahalingam College Of Engineering & Technology, Pollachi</w:t></w:r></w:p></w:tc></w:tr></w:tbl><w:p><w:pPr><w:sectPr><w:pgSz w:orient="portrait" w:w="11905.511811023622" w:h="16837.79527559055"/><w:pgMar w:top="1440" w:right="1440" w:bottom="1440" w:left="1440" w:header="720" w:footer="720" w:gutter="0"/><w:cols w:num="1" w:space="720"/></w:sectPr></w:pPr></w:p><w:p/><w:p><w:pPr/><w:r><w:rPr><w:sz w:val="32"/><w:szCs w:val="32"/><w:b w:val="1"/><w:bCs w:val="1"/></w:rPr><w:t xml:space="preserve">Company: Nagata Auto Engineering India Pvt. Ltd.</w:t></w:r></w:p><w:tbl><w:tblGrid><w:gridCol w:w="4000" w:type="dxa"/><w:gridCol w:w="4000" w:type="dxa"/></w:tblGrid><w:tblPr><w:tblStyle w:val="Fancy Table"/></w:tblPr><w:tr><w:trPr><w:trHeight w:val="900" w:hRule="atLeast"/></w:trPr><w:tc><w:tcPr><w:tcW w:w="4000" w:type="dxa"/><w:vAlign w:val="center"/></w:tcPr><w:p><w:pPr/><w:r><w:rPr><w:b w:val="1"/><w:bCs w:val="1"/></w:rPr><w:t xml:space="preserve">Company Details</w:t></w:r></w:p></w:tc><w:tc><w:tcPr><w:tcW w:w="4000" w:type="dxa"/><w:vAlign w:val="center"/></w:tcPr><w:p><w:pPr/><w:r><w:rPr><w:b w:val="1"/><w:bCs w:val="1"/></w:rPr><w:t xml:space="preserve">Company Contact Details</w:t></w:r></w:p></w:tc></w:tr><w:tr><w:trPr/><w:tc><w:tcPr><w:tcW w:w="4000" w:type="dxa"/></w:tcPr><w:p><w:pPr/><w:r><w:rPr/><w:t xml:space="preserve">Nagata Auto Engineering India Pvt. Ltd.</w:t></w:r></w:p></w:tc><w:tc><w:tcPr><w:tcW w:w="4000" w:type="dxa"/></w:tcPr><w:p><w:pPr/><w:r><w:rPr/><w:t xml:space="preserve">Plot No. C 463 & 464, Pioneer Industrial Park, Pathreri, Bilaspur</w:t></w:r></w:p></w:tc></w:tr></w:tbl><w:p><w:pPr><w:sectPr><w:pgSz w:orient="portrait" w:w="11905.511811023622" w:h="16837.79527559055"/><w:pgMar w:top="1440" w:right="1440" w:bottom="1440" w:left="1440" w:header="720" w:footer="720" w:gutter="0"/><w:cols w:num="1" w:space="720"/></w:sectPr></w:pPr></w:p><w:p/><w:p><w:pPr/><w:r><w:rPr><w:sz w:val="32"/><w:szCs w:val="32"/><w:b w:val="1"/><w:bCs w:val="1"/></w:rPr><w:t xml:space="preserve">Company: Napino Auto & Electronics Ltd.</w:t></w:r></w:p><w:tbl><w:tblGrid><w:gridCol w:w="4000" w:type="dxa"/><w:gridCol w:w="4000" w:type="dxa"/></w:tblGrid><w:tblPr><w:tblStyle w:val="Fancy Table"/></w:tblPr><w:tr><w:trPr><w:trHeight w:val="900" w:hRule="atLeast"/></w:trPr><w:tc><w:tcPr><w:tcW w:w="4000" w:type="dxa"/><w:vAlign w:val="center"/></w:tcPr><w:p><w:pPr/><w:r><w:rPr><w:b w:val="1"/><w:bCs w:val="1"/></w:rPr><w:t xml:space="preserve">Company Details</w:t></w:r></w:p></w:tc><w:tc><w:tcPr><w:tcW w:w="4000" w:type="dxa"/><w:vAlign w:val="center"/></w:tcPr><w:p><w:pPr/><w:r><w:rPr><w:b w:val="1"/><w:bCs w:val="1"/></w:rPr><w:t xml:space="preserve">Company Contact Details</w:t></w:r></w:p></w:tc></w:tr><w:tr><w:trPr/><w:tc><w:tcPr><w:tcW w:w="4000" w:type="dxa"/></w:tcPr><w:p><w:pPr/><w:r><w:rPr/><w:t xml:space="preserve">Napino Auto & Electronics Ltd.</w:t></w:r></w:p></w:tc><w:tc><w:tcPr><w:tcW w:w="4000" w:type="dxa"/></w:tcPr><w:p><w:pPr/><w:r><w:rPr/><w:t xml:space="preserve">Plot No. 7, Sector 3, IMT Manesar</w:t></w:r></w:p></w:tc></w:tr></w:tbl><w:p><w:pPr><w:sectPr><w:pgSz w:orient="portrait" w:w="11905.511811023622" w:h="16837.79527559055"/><w:pgMar w:top="1440" w:right="1440" w:bottom="1440" w:left="1440" w:header="720" w:footer="720" w:gutter="0"/><w:cols w:num="1" w:space="720"/></w:sectPr></w:pPr></w:p><w:p/><w:p><w:pPr/><w:r><w:rPr><w:sz w:val="32"/><w:szCs w:val="32"/><w:b w:val="1"/><w:bCs w:val="1"/></w:rPr><w:t xml:space="preserve">Company: Narain Cooling Technologies Pvt. Ltd.</w:t></w:r></w:p><w:tbl><w:tblGrid><w:gridCol w:w="4000" w:type="dxa"/><w:gridCol w:w="4000" w:type="dxa"/></w:tblGrid><w:tblPr><w:tblStyle w:val="Fancy Table"/></w:tblPr><w:tr><w:trPr><w:trHeight w:val="900" w:hRule="atLeast"/></w:trPr><w:tc><w:tcPr><w:tcW w:w="4000" w:type="dxa"/><w:vAlign w:val="center"/></w:tcPr><w:p><w:pPr/><w:r><w:rPr><w:b w:val="1"/><w:bCs w:val="1"/></w:rPr><w:t xml:space="preserve">Company Details</w:t></w:r></w:p></w:tc><w:tc><w:tcPr><w:tcW w:w="4000" w:type="dxa"/><w:vAlign w:val="center"/></w:tcPr><w:p><w:pPr/><w:r><w:rPr><w:b w:val="1"/><w:bCs w:val="1"/></w:rPr><w:t xml:space="preserve">Company Contact Details</w:t></w:r></w:p></w:tc></w:tr><w:tr><w:trPr/><w:tc><w:tcPr><w:tcW w:w="4000" w:type="dxa"/></w:tcPr><w:p><w:pPr/><w:r><w:rPr/><w:t xml:space="preserve">Narain Cooling Technologies Pvt. Ltd.</w:t></w:r></w:p></w:tc><w:tc><w:tcPr><w:tcW w:w="4000" w:type="dxa"/></w:tcPr><w:p><w:pPr/><w:r><w:rPr/><w:t xml:space="preserve">7/52 B, Nagla Jawahar, Bye Pass Road</w:t></w:r></w:p></w:tc></w:tr></w:tbl><w:p><w:pPr><w:sectPr><w:pgSz w:orient="portrait" w:w="11905.511811023622" w:h="16837.79527559055"/><w:pgMar w:top="1440" w:right="1440" w:bottom="1440" w:left="1440" w:header="720" w:footer="720" w:gutter="0"/><w:cols w:num="1" w:space="720"/></w:sectPr></w:pPr></w:p><w:p/><w:p><w:pPr/><w:r><w:rPr><w:sz w:val="32"/><w:szCs w:val="32"/><w:b w:val="1"/><w:bCs w:val="1"/></w:rPr><w:t xml:space="preserve">Company: Nash Products</w:t></w:r></w:p><w:tbl><w:tblGrid><w:gridCol w:w="4000" w:type="dxa"/><w:gridCol w:w="4000" w:type="dxa"/></w:tblGrid><w:tblPr><w:tblStyle w:val="Fancy Table"/></w:tblPr><w:tr><w:trPr><w:trHeight w:val="900" w:hRule="atLeast"/></w:trPr><w:tc><w:tcPr><w:tcW w:w="4000" w:type="dxa"/><w:vAlign w:val="center"/></w:tcPr><w:p><w:pPr/><w:r><w:rPr><w:b w:val="1"/><w:bCs w:val="1"/></w:rPr><w:t xml:space="preserve">Company Details</w:t></w:r></w:p></w:tc><w:tc><w:tcPr><w:tcW w:w="4000" w:type="dxa"/><w:vAlign w:val="center"/></w:tcPr><w:p><w:pPr/><w:r><w:rPr><w:b w:val="1"/><w:bCs w:val="1"/></w:rPr><w:t xml:space="preserve">Company Contact Details</w:t></w:r></w:p></w:tc></w:tr><w:tr><w:trPr/><w:tc><w:tcPr><w:tcW w:w="4000" w:type="dxa"/></w:tcPr><w:p><w:pPr/><w:r><w:rPr/><w:t xml:space="preserve">Nash Products</w:t></w:r></w:p></w:tc><w:tc><w:tcPr><w:tcW w:w="4000" w:type="dxa"/></w:tcPr><w:p><w:pPr/><w:r><w:rPr/><w:t xml:space="preserve">21, SSI Area, 2nd Cross</w:t></w:r></w:p></w:tc></w:tr></w:tbl><w:p><w:pPr><w:sectPr><w:pgSz w:orient="portrait" w:w="11905.511811023622" w:h="16837.79527559055"/><w:pgMar w:top="1440" w:right="1440" w:bottom="1440" w:left="1440" w:header="720" w:footer="720" w:gutter="0"/><w:cols w:num="1" w:space="720"/></w:sectPr></w:pPr></w:p><w:p/><w:p><w:pPr/><w:r><w:rPr><w:sz w:val="32"/><w:szCs w:val="32"/><w:b w:val="1"/><w:bCs w:val="1"/></w:rPr><w:t xml:space="preserve">Company: Natesan Synchrocones Pvt. Ltd.</w:t></w:r></w:p><w:tbl><w:tblGrid><w:gridCol w:w="4000" w:type="dxa"/><w:gridCol w:w="4000" w:type="dxa"/></w:tblGrid><w:tblPr><w:tblStyle w:val="Fancy Table"/></w:tblPr><w:tr><w:trPr><w:trHeight w:val="900" w:hRule="atLeast"/></w:trPr><w:tc><w:tcPr><w:tcW w:w="4000" w:type="dxa"/><w:vAlign w:val="center"/></w:tcPr><w:p><w:pPr/><w:r><w:rPr><w:b w:val="1"/><w:bCs w:val="1"/></w:rPr><w:t xml:space="preserve">Company Details</w:t></w:r></w:p></w:tc><w:tc><w:tcPr><w:tcW w:w="4000" w:type="dxa"/><w:vAlign w:val="center"/></w:tcPr><w:p><w:pPr/><w:r><w:rPr><w:b w:val="1"/><w:bCs w:val="1"/></w:rPr><w:t xml:space="preserve">Company Contact Details</w:t></w:r></w:p></w:tc></w:tr><w:tr><w:trPr/><w:tc><w:tcPr><w:tcW w:w="4000" w:type="dxa"/></w:tcPr><w:p><w:pPr/><w:r><w:rPr/><w:t xml:space="preserve">Natesan Synchrocones Pvt. Ltd.</w:t></w:r></w:p></w:tc><w:tc><w:tcPr><w:tcW w:w="4000" w:type="dxa"/></w:tcPr><w:p><w:pPr/><w:r><w:rPr/><w:t xml:space="preserve">54/4, Paulwels Road, Sripuram Colony, St. Thoas Mount</w:t></w:r></w:p></w:tc></w:tr></w:tbl><w:p><w:pPr><w:sectPr><w:pgSz w:orient="portrait" w:w="11905.511811023622" w:h="16837.79527559055"/><w:pgMar w:top="1440" w:right="1440" w:bottom="1440" w:left="1440" w:header="720" w:footer="720" w:gutter="0"/><w:cols w:num="1" w:space="720"/></w:sectPr></w:pPr></w:p><w:p/><w:p><w:pPr/><w:r><w:rPr><w:sz w:val="32"/><w:szCs w:val="32"/><w:b w:val="1"/><w:bCs w:val="1"/></w:rPr><w:t xml:space="preserve">Company: National Engineering Industries Ltd.</w:t></w:r></w:p><w:tbl><w:tblGrid><w:gridCol w:w="4000" w:type="dxa"/><w:gridCol w:w="4000" w:type="dxa"/></w:tblGrid><w:tblPr><w:tblStyle w:val="Fancy Table"/></w:tblPr><w:tr><w:trPr><w:trHeight w:val="900" w:hRule="atLeast"/></w:trPr><w:tc><w:tcPr><w:tcW w:w="4000" w:type="dxa"/><w:vAlign w:val="center"/></w:tcPr><w:p><w:pPr/><w:r><w:rPr><w:b w:val="1"/><w:bCs w:val="1"/></w:rPr><w:t xml:space="preserve">Company Details</w:t></w:r></w:p></w:tc><w:tc><w:tcPr><w:tcW w:w="4000" w:type="dxa"/><w:vAlign w:val="center"/></w:tcPr><w:p><w:pPr/><w:r><w:rPr><w:b w:val="1"/><w:bCs w:val="1"/></w:rPr><w:t xml:space="preserve">Company Contact Details</w:t></w:r></w:p></w:tc></w:tr><w:tr><w:trPr/><w:tc><w:tcPr><w:tcW w:w="4000" w:type="dxa"/></w:tcPr><w:p><w:pPr/><w:r><w:rPr/><w:t xml:space="preserve">National Engineering Industries Ltd.</w:t></w:r></w:p></w:tc><w:tc><w:tcPr><w:tcW w:w="4000" w:type="dxa"/></w:tcPr><w:p><w:pPr/><w:r><w:rPr/><w:t xml:space="preserve">Khatipura Road</w:t></w:r></w:p></w:tc></w:tr></w:tbl><w:p><w:pPr><w:sectPr><w:pgSz w:orient="portrait" w:w="11905.511811023622" w:h="16837.79527559055"/><w:pgMar w:top="1440" w:right="1440" w:bottom="1440" w:left="1440" w:header="720" w:footer="720" w:gutter="0"/><w:cols w:num="1" w:space="720"/></w:sectPr></w:pPr></w:p><w:p/><w:p><w:pPr/><w:r><w:rPr><w:sz w:val="32"/><w:szCs w:val="32"/><w:b w:val="1"/><w:bCs w:val="1"/></w:rPr><w:t xml:space="preserve">Company: National Piston Rings (India)</w:t></w:r></w:p><w:tbl><w:tblGrid><w:gridCol w:w="4000" w:type="dxa"/><w:gridCol w:w="4000" w:type="dxa"/></w:tblGrid><w:tblPr><w:tblStyle w:val="Fancy Table"/></w:tblPr><w:tr><w:trPr><w:trHeight w:val="900" w:hRule="atLeast"/></w:trPr><w:tc><w:tcPr><w:tcW w:w="4000" w:type="dxa"/><w:vAlign w:val="center"/></w:tcPr><w:p><w:pPr/><w:r><w:rPr><w:b w:val="1"/><w:bCs w:val="1"/></w:rPr><w:t xml:space="preserve">Company Details</w:t></w:r></w:p></w:tc><w:tc><w:tcPr><w:tcW w:w="4000" w:type="dxa"/><w:vAlign w:val="center"/></w:tcPr><w:p><w:pPr/><w:r><w:rPr><w:b w:val="1"/><w:bCs w:val="1"/></w:rPr><w:t xml:space="preserve">Company Contact Details</w:t></w:r></w:p></w:tc></w:tr><w:tr><w:trPr/><w:tc><w:tcPr><w:tcW w:w="4000" w:type="dxa"/></w:tcPr><w:p><w:pPr/><w:r><w:rPr/><w:t xml:space="preserve">National Piston Rings (India)</w:t></w:r></w:p></w:tc><w:tc><w:tcPr><w:tcW w:w="4000" w:type="dxa"/></w:tcPr><w:p><w:pPr/><w:r><w:rPr/><w:t xml:space="preserve">11 B/93, Nagla Kishan Lal, Hathras Road</w:t></w:r></w:p></w:tc></w:tr></w:tbl><w:p><w:pPr><w:sectPr><w:pgSz w:orient="portrait" w:w="11905.511811023622" w:h="16837.79527559055"/><w:pgMar w:top="1440" w:right="1440" w:bottom="1440" w:left="1440" w:header="720" w:footer="720" w:gutter="0"/><w:cols w:num="1" w:space="720"/></w:sectPr></w:pPr></w:p><w:p/><w:p><w:pPr/><w:r><w:rPr><w:sz w:val="32"/><w:szCs w:val="32"/><w:b w:val="1"/><w:bCs w:val="1"/></w:rPr><w:t xml:space="preserve">Company: Neej Auto</w:t></w:r></w:p><w:tbl><w:tblGrid><w:gridCol w:w="4000" w:type="dxa"/><w:gridCol w:w="4000" w:type="dxa"/></w:tblGrid><w:tblPr><w:tblStyle w:val="Fancy Table"/></w:tblPr><w:tr><w:trPr><w:trHeight w:val="900" w:hRule="atLeast"/></w:trPr><w:tc><w:tcPr><w:tcW w:w="4000" w:type="dxa"/><w:vAlign w:val="center"/></w:tcPr><w:p><w:pPr/><w:r><w:rPr><w:b w:val="1"/><w:bCs w:val="1"/></w:rPr><w:t xml:space="preserve">Company Details</w:t></w:r></w:p></w:tc><w:tc><w:tcPr><w:tcW w:w="4000" w:type="dxa"/><w:vAlign w:val="center"/></w:tcPr><w:p><w:pPr/><w:r><w:rPr><w:b w:val="1"/><w:bCs w:val="1"/></w:rPr><w:t xml:space="preserve">Company Contact Details</w:t></w:r></w:p></w:tc></w:tr><w:tr><w:trPr/><w:tc><w:tcPr><w:tcW w:w="4000" w:type="dxa"/></w:tcPr><w:p><w:pPr/><w:r><w:rPr/><w:t xml:space="preserve">Neej Auto</w:t></w:r></w:p></w:tc><w:tc><w:tcPr><w:tcW w:w="4000" w:type="dxa"/></w:tcPr><w:p><w:pPr/><w:r><w:rPr/><w:t xml:space="preserve">Ribda S.N. 64/1P/3, PLOT NO-11/1, Neej Ind. Area, Ekta Waybridge Main Road AT:</w:t></w:r></w:p></w:tc></w:tr></w:tbl><w:p><w:pPr><w:sectPr><w:pgSz w:orient="portrait" w:w="11905.511811023622" w:h="16837.79527559055"/><w:pgMar w:top="1440" w:right="1440" w:bottom="1440" w:left="1440" w:header="720" w:footer="720" w:gutter="0"/><w:cols w:num="1" w:space="720"/></w:sectPr></w:pPr></w:p><w:p/><w:p><w:pPr/><w:r><w:rPr><w:sz w:val="32"/><w:szCs w:val="32"/><w:b w:val="1"/><w:bCs w:val="1"/></w:rPr><w:t xml:space="preserve">Company: Nelcast Ltd.</w:t></w:r></w:p><w:tbl><w:tblGrid><w:gridCol w:w="4000" w:type="dxa"/><w:gridCol w:w="4000" w:type="dxa"/></w:tblGrid><w:tblPr><w:tblStyle w:val="Fancy Table"/></w:tblPr><w:tr><w:trPr><w:trHeight w:val="900" w:hRule="atLeast"/></w:trPr><w:tc><w:tcPr><w:tcW w:w="4000" w:type="dxa"/><w:vAlign w:val="center"/></w:tcPr><w:p><w:pPr/><w:r><w:rPr><w:b w:val="1"/><w:bCs w:val="1"/></w:rPr><w:t xml:space="preserve">Company Details</w:t></w:r></w:p></w:tc><w:tc><w:tcPr><w:tcW w:w="4000" w:type="dxa"/><w:vAlign w:val="center"/></w:tcPr><w:p><w:pPr/><w:r><w:rPr><w:b w:val="1"/><w:bCs w:val="1"/></w:rPr><w:t xml:space="preserve">Company Contact Details</w:t></w:r></w:p></w:tc></w:tr><w:tr><w:trPr/><w:tc><w:tcPr><w:tcW w:w="4000" w:type="dxa"/></w:tcPr><w:p><w:pPr/><w:r><w:rPr/><w:t xml:space="preserve">Nelcast Ltd.</w:t></w:r></w:p></w:tc><w:tc><w:tcPr><w:tcW w:w="4000" w:type="dxa"/></w:tcPr><w:p><w:pPr/><w:r><w:rPr/><w:t xml:space="preserve">159, TTK Road, Alwarpet</w:t></w:r></w:p></w:tc></w:tr></w:tbl><w:p><w:pPr><w:sectPr><w:pgSz w:orient="portrait" w:w="11905.511811023622" w:h="16837.79527559055"/><w:pgMar w:top="1440" w:right="1440" w:bottom="1440" w:left="1440" w:header="720" w:footer="720" w:gutter="0"/><w:cols w:num="1" w:space="720"/></w:sectPr></w:pPr></w:p><w:p/><w:p><w:pPr/><w:r><w:rPr><w:sz w:val="32"/><w:szCs w:val="32"/><w:b w:val="1"/><w:bCs w:val="1"/></w:rPr><w:t xml:space="preserve">Company: Nemak Aluminiun Castings India Pvt. Ltd.</w:t></w:r></w:p><w:tbl><w:tblGrid><w:gridCol w:w="4000" w:type="dxa"/><w:gridCol w:w="4000" w:type="dxa"/></w:tblGrid><w:tblPr><w:tblStyle w:val="Fancy Table"/></w:tblPr><w:tr><w:trPr><w:trHeight w:val="900" w:hRule="atLeast"/></w:trPr><w:tc><w:tcPr><w:tcW w:w="4000" w:type="dxa"/><w:vAlign w:val="center"/></w:tcPr><w:p><w:pPr/><w:r><w:rPr><w:b w:val="1"/><w:bCs w:val="1"/></w:rPr><w:t xml:space="preserve">Company Details</w:t></w:r></w:p></w:tc><w:tc><w:tcPr><w:tcW w:w="4000" w:type="dxa"/><w:vAlign w:val="center"/></w:tcPr><w:p><w:pPr/><w:r><w:rPr><w:b w:val="1"/><w:bCs w:val="1"/></w:rPr><w:t xml:space="preserve">Company Contact Details</w:t></w:r></w:p></w:tc></w:tr><w:tr><w:trPr/><w:tc><w:tcPr><w:tcW w:w="4000" w:type="dxa"/></w:tcPr><w:p><w:pPr/><w:r><w:rPr/><w:t xml:space="preserve">Nemak Aluminiun Castings India Pvt. Ltd.</w:t></w:r></w:p></w:tc><w:tc><w:tcPr><w:tcW w:w="4000" w:type="dxa"/></w:tcPr><w:p><w:pPr/><w:r><w:rPr/><w:t xml:space="preserve">Ford Suppliers Park II, Chitamannur Village, Melrosapuram PO</w:t></w:r></w:p></w:tc></w:tr></w:tbl><w:p><w:pPr><w:sectPr><w:pgSz w:orient="portrait" w:w="11905.511811023622" w:h="16837.79527559055"/><w:pgMar w:top="1440" w:right="1440" w:bottom="1440" w:left="1440" w:header="720" w:footer="720" w:gutter="0"/><w:cols w:num="1" w:space="720"/></w:sectPr></w:pPr></w:p><w:p/><w:p><w:pPr/><w:r><w:rPr><w:sz w:val="32"/><w:szCs w:val="32"/><w:b w:val="1"/><w:bCs w:val="1"/></w:rPr><w:t xml:space="preserve">Company: Neolite ZKW Lightings Pvt. Ltd.</w:t></w:r></w:p><w:tbl><w:tblGrid><w:gridCol w:w="4000" w:type="dxa"/><w:gridCol w:w="4000" w:type="dxa"/></w:tblGrid><w:tblPr><w:tblStyle w:val="Fancy Table"/></w:tblPr><w:tr><w:trPr><w:trHeight w:val="900" w:hRule="atLeast"/></w:trPr><w:tc><w:tcPr><w:tcW w:w="4000" w:type="dxa"/><w:vAlign w:val="center"/></w:tcPr><w:p><w:pPr/><w:r><w:rPr><w:b w:val="1"/><w:bCs w:val="1"/></w:rPr><w:t xml:space="preserve">Company Details</w:t></w:r></w:p></w:tc><w:tc><w:tcPr><w:tcW w:w="4000" w:type="dxa"/><w:vAlign w:val="center"/></w:tcPr><w:p><w:pPr/><w:r><w:rPr><w:b w:val="1"/><w:bCs w:val="1"/></w:rPr><w:t xml:space="preserve">Company Contact Details</w:t></w:r></w:p></w:tc></w:tr><w:tr><w:trPr/><w:tc><w:tcPr><w:tcW w:w="4000" w:type="dxa"/></w:tcPr><w:p><w:pPr/><w:r><w:rPr/><w:t xml:space="preserve">Neolite ZKW Lightings Pvt. Ltd.</w:t></w:r></w:p></w:tc><w:tc><w:tcPr><w:tcW w:w="4000" w:type="dxa"/></w:tcPr><w:p><w:pPr/><w:r><w:rPr/><w:t xml:space="preserve">Plot No. 36, Sector 4B, HSIIDC Industrial Estate, Bahadurgarh</w:t></w:r></w:p></w:tc></w:tr></w:tbl><w:p><w:pPr><w:sectPr><w:pgSz w:orient="portrait" w:w="11905.511811023622" w:h="16837.79527559055"/><w:pgMar w:top="1440" w:right="1440" w:bottom="1440" w:left="1440" w:header="720" w:footer="720" w:gutter="0"/><w:cols w:num="1" w:space="720"/></w:sectPr></w:pPr></w:p><w:p/><w:p><w:pPr/><w:r><w:rPr><w:sz w:val="32"/><w:szCs w:val="32"/><w:b w:val="1"/><w:bCs w:val="1"/></w:rPr><w:t xml:space="preserve">Company: NeoSym Industry Ltd.</w:t></w:r></w:p><w:tbl><w:tblGrid><w:gridCol w:w="4000" w:type="dxa"/><w:gridCol w:w="4000" w:type="dxa"/></w:tblGrid><w:tblPr><w:tblStyle w:val="Fancy Table"/></w:tblPr><w:tr><w:trPr><w:trHeight w:val="900" w:hRule="atLeast"/></w:trPr><w:tc><w:tcPr><w:tcW w:w="4000" w:type="dxa"/><w:vAlign w:val="center"/></w:tcPr><w:p><w:pPr/><w:r><w:rPr><w:b w:val="1"/><w:bCs w:val="1"/></w:rPr><w:t xml:space="preserve">Company Details</w:t></w:r></w:p></w:tc><w:tc><w:tcPr><w:tcW w:w="4000" w:type="dxa"/><w:vAlign w:val="center"/></w:tcPr><w:p><w:pPr/><w:r><w:rPr><w:b w:val="1"/><w:bCs w:val="1"/></w:rPr><w:t xml:space="preserve">Company Contact Details</w:t></w:r></w:p></w:tc></w:tr><w:tr><w:trPr/><w:tc><w:tcPr><w:tcW w:w="4000" w:type="dxa"/></w:tcPr><w:p><w:pPr/><w:r><w:rPr/><w:t xml:space="preserve">NeoSym Industry Ltd.</w:t></w:r></w:p></w:tc><w:tc><w:tcPr><w:tcW w:w="4000" w:type="dxa"/></w:tcPr><w:p><w:pPr/><w:r><w:rPr/><w:t xml:space="preserve">1st Pokhran Road</w:t></w:r></w:p></w:tc></w:tr></w:tbl><w:p><w:pPr><w:sectPr><w:pgSz w:orient="portrait" w:w="11905.511811023622" w:h="16837.79527559055"/><w:pgMar w:top="1440" w:right="1440" w:bottom="1440" w:left="1440" w:header="720" w:footer="720" w:gutter="0"/><w:cols w:num="1" w:space="720"/></w:sectPr></w:pPr></w:p><w:p/><w:p><w:pPr/><w:r><w:rPr><w:sz w:val="32"/><w:szCs w:val="32"/><w:b w:val="1"/><w:bCs w:val="1"/></w:rPr><w:t xml:space="preserve">Company: Nettur Technical Training Foundation</w:t></w:r></w:p><w:tbl><w:tblGrid><w:gridCol w:w="4000" w:type="dxa"/><w:gridCol w:w="4000" w:type="dxa"/></w:tblGrid><w:tblPr><w:tblStyle w:val="Fancy Table"/></w:tblPr><w:tr><w:trPr><w:trHeight w:val="900" w:hRule="atLeast"/></w:trPr><w:tc><w:tcPr><w:tcW w:w="4000" w:type="dxa"/><w:vAlign w:val="center"/></w:tcPr><w:p><w:pPr/><w:r><w:rPr><w:b w:val="1"/><w:bCs w:val="1"/></w:rPr><w:t xml:space="preserve">Company Details</w:t></w:r></w:p></w:tc><w:tc><w:tcPr><w:tcW w:w="4000" w:type="dxa"/><w:vAlign w:val="center"/></w:tcPr><w:p><w:pPr/><w:r><w:rPr><w:b w:val="1"/><w:bCs w:val="1"/></w:rPr><w:t xml:space="preserve">Company Contact Details</w:t></w:r></w:p></w:tc></w:tr><w:tr><w:trPr/><w:tc><w:tcPr><w:tcW w:w="4000" w:type="dxa"/></w:tcPr><w:p><w:pPr/><w:r><w:rPr/><w:t xml:space="preserve">Nettur Technical Training Foundation</w:t></w:r></w:p></w:tc><w:tc><w:tcPr><w:tcW w:w="4000" w:type="dxa"/></w:tcPr><w:p><w:pPr/><w:r><w:rPr/><w:t xml:space="preserve">23/24, II Phase</w:t></w:r></w:p></w:tc></w:tr></w:tbl><w:p><w:pPr><w:sectPr><w:pgSz w:orient="portrait" w:w="11905.511811023622" w:h="16837.79527559055"/><w:pgMar w:top="1440" w:right="1440" w:bottom="1440" w:left="1440" w:header="720" w:footer="720" w:gutter="0"/><w:cols w:num="1" w:space="720"/></w:sectPr></w:pPr></w:p><w:p/><w:p><w:pPr/><w:r><w:rPr><w:sz w:val="32"/><w:szCs w:val="32"/><w:b w:val="1"/><w:bCs w:val="1"/></w:rPr><w:t xml:space="preserve">Company: New Dolphin Machining Solutions LLP</w:t></w:r></w:p><w:tbl><w:tblGrid><w:gridCol w:w="4000" w:type="dxa"/><w:gridCol w:w="4000" w:type="dxa"/></w:tblGrid><w:tblPr><w:tblStyle w:val="Fancy Table"/></w:tblPr><w:tr><w:trPr><w:trHeight w:val="900" w:hRule="atLeast"/></w:trPr><w:tc><w:tcPr><w:tcW w:w="4000" w:type="dxa"/><w:vAlign w:val="center"/></w:tcPr><w:p><w:pPr/><w:r><w:rPr><w:b w:val="1"/><w:bCs w:val="1"/></w:rPr><w:t xml:space="preserve">Company Details</w:t></w:r></w:p></w:tc><w:tc><w:tcPr><w:tcW w:w="4000" w:type="dxa"/><w:vAlign w:val="center"/></w:tcPr><w:p><w:pPr/><w:r><w:rPr><w:b w:val="1"/><w:bCs w:val="1"/></w:rPr><w:t xml:space="preserve">Company Contact Details</w:t></w:r></w:p></w:tc></w:tr><w:tr><w:trPr/><w:tc><w:tcPr><w:tcW w:w="4000" w:type="dxa"/></w:tcPr><w:p><w:pPr/><w:r><w:rPr/><w:t xml:space="preserve">New Dolphin Machining Solutions LLP</w:t></w:r></w:p></w:tc><w:tc><w:tcPr><w:tcW w:w="4000" w:type="dxa"/></w:tcPr><w:p><w:pPr/><w:r><w:rPr/><w:t xml:space="preserve">No. 8, Brindavan Colony, Vanagaram Road Athipet, Ambattur Industrial Estate (South)</w:t></w:r></w:p></w:tc></w:tr></w:tbl><w:p><w:pPr><w:sectPr><w:pgSz w:orient="portrait" w:w="11905.511811023622" w:h="16837.79527559055"/><w:pgMar w:top="1440" w:right="1440" w:bottom="1440" w:left="1440" w:header="720" w:footer="720" w:gutter="0"/><w:cols w:num="1" w:space="720"/></w:sectPr></w:pPr></w:p><w:p/><w:p><w:pPr/><w:r><w:rPr><w:sz w:val="32"/><w:szCs w:val="32"/><w:b w:val="1"/><w:bCs w:val="1"/></w:rPr><w:t xml:space="preserve">Company: New Engineering Works</w:t></w:r></w:p><w:tbl><w:tblGrid><w:gridCol w:w="4000" w:type="dxa"/><w:gridCol w:w="4000" w:type="dxa"/></w:tblGrid><w:tblPr><w:tblStyle w:val="Fancy Table"/></w:tblPr><w:tr><w:trPr><w:trHeight w:val="900" w:hRule="atLeast"/></w:trPr><w:tc><w:tcPr><w:tcW w:w="4000" w:type="dxa"/><w:vAlign w:val="center"/></w:tcPr><w:p><w:pPr/><w:r><w:rPr><w:b w:val="1"/><w:bCs w:val="1"/></w:rPr><w:t xml:space="preserve">Company Details</w:t></w:r></w:p></w:tc><w:tc><w:tcPr><w:tcW w:w="4000" w:type="dxa"/><w:vAlign w:val="center"/></w:tcPr><w:p><w:pPr/><w:r><w:rPr><w:b w:val="1"/><w:bCs w:val="1"/></w:rPr><w:t xml:space="preserve">Company Contact Details</w:t></w:r></w:p></w:tc></w:tr><w:tr><w:trPr/><w:tc><w:tcPr><w:tcW w:w="4000" w:type="dxa"/></w:tcPr><w:p><w:pPr/><w:r><w:rPr/><w:t xml:space="preserve">New Engineering Works</w:t></w:r></w:p></w:tc><w:tc><w:tcPr><w:tcW w:w="4000" w:type="dxa"/></w:tcPr><w:p><w:pPr/><w:r><w:rPr/><w:t xml:space="preserve">C 90-91-92, 2nd Phase, Adityapur Industrial Area</w:t></w:r></w:p></w:tc></w:tr></w:tbl><w:p><w:pPr><w:sectPr><w:pgSz w:orient="portrait" w:w="11905.511811023622" w:h="16837.79527559055"/><w:pgMar w:top="1440" w:right="1440" w:bottom="1440" w:left="1440" w:header="720" w:footer="720" w:gutter="0"/><w:cols w:num="1" w:space="720"/></w:sectPr></w:pPr></w:p><w:p/><w:p><w:pPr/><w:r><w:rPr><w:sz w:val="32"/><w:szCs w:val="32"/><w:b w:val="1"/><w:bCs w:val="1"/></w:rPr><w:t xml:space="preserve">Company: New Era Coatings LLP</w:t></w:r></w:p><w:tbl><w:tblGrid><w:gridCol w:w="4000" w:type="dxa"/><w:gridCol w:w="4000" w:type="dxa"/></w:tblGrid><w:tblPr><w:tblStyle w:val="Fancy Table"/></w:tblPr><w:tr><w:trPr><w:trHeight w:val="900" w:hRule="atLeast"/></w:trPr><w:tc><w:tcPr><w:tcW w:w="4000" w:type="dxa"/><w:vAlign w:val="center"/></w:tcPr><w:p><w:pPr/><w:r><w:rPr><w:b w:val="1"/><w:bCs w:val="1"/></w:rPr><w:t xml:space="preserve">Company Details</w:t></w:r></w:p></w:tc><w:tc><w:tcPr><w:tcW w:w="4000" w:type="dxa"/><w:vAlign w:val="center"/></w:tcPr><w:p><w:pPr/><w:r><w:rPr><w:b w:val="1"/><w:bCs w:val="1"/></w:rPr><w:t xml:space="preserve">Company Contact Details</w:t></w:r></w:p></w:tc></w:tr><w:tr><w:trPr/><w:tc><w:tcPr><w:tcW w:w="4000" w:type="dxa"/></w:tcPr><w:p><w:pPr/><w:r><w:rPr/><w:t xml:space="preserve">New Era Coatings LLP</w:t></w:r></w:p></w:tc><w:tc><w:tcPr><w:tcW w:w="4000" w:type="dxa"/></w:tcPr><w:p><w:pPr/><w:r><w:rPr/><w:t xml:space="preserve">Plot No - 2863 (PART), Plant - 1, 2nd Bay, Inside TATA Motors Ltd., TELCO</w:t></w:r></w:p></w:tc></w:tr></w:tbl><w:p><w:pPr><w:sectPr><w:pgSz w:orient="portrait" w:w="11905.511811023622" w:h="16837.79527559055"/><w:pgMar w:top="1440" w:right="1440" w:bottom="1440" w:left="1440" w:header="720" w:footer="720" w:gutter="0"/><w:cols w:num="1" w:space="720"/></w:sectPr></w:pPr></w:p><w:p/><w:p><w:pPr/><w:r><w:rPr><w:sz w:val="32"/><w:szCs w:val="32"/><w:b w:val="1"/><w:bCs w:val="1"/></w:rPr><w:t xml:space="preserve">Company: New Swan Autocomp Pvt. Ltd.</w:t></w:r></w:p><w:tbl><w:tblGrid><w:gridCol w:w="4000" w:type="dxa"/><w:gridCol w:w="4000" w:type="dxa"/></w:tblGrid><w:tblPr><w:tblStyle w:val="Fancy Table"/></w:tblPr><w:tr><w:trPr><w:trHeight w:val="900" w:hRule="atLeast"/></w:trPr><w:tc><w:tcPr><w:tcW w:w="4000" w:type="dxa"/><w:vAlign w:val="center"/></w:tcPr><w:p><w:pPr/><w:r><w:rPr><w:b w:val="1"/><w:bCs w:val="1"/></w:rPr><w:t xml:space="preserve">Company Details</w:t></w:r></w:p></w:tc><w:tc><w:tcPr><w:tcW w:w="4000" w:type="dxa"/><w:vAlign w:val="center"/></w:tcPr><w:p><w:pPr/><w:r><w:rPr><w:b w:val="1"/><w:bCs w:val="1"/></w:rPr><w:t xml:space="preserve">Company Contact Details</w:t></w:r></w:p></w:tc></w:tr><w:tr><w:trPr/><w:tc><w:tcPr><w:tcW w:w="4000" w:type="dxa"/></w:tcPr><w:p><w:pPr/><w:r><w:rPr/><w:t xml:space="preserve">New Swan Autocomp Pvt. Ltd.</w:t></w:r></w:p></w:tc><w:tc><w:tcPr><w:tcW w:w="4000" w:type="dxa"/></w:tcPr><w:p><w:pPr/><w:r><w:rPr/><w:t xml:space="preserve">C 214, Phase VIII, Focal Point</w:t></w:r></w:p></w:tc></w:tr></w:tbl><w:p><w:pPr><w:sectPr><w:pgSz w:orient="portrait" w:w="11905.511811023622" w:h="16837.79527559055"/><w:pgMar w:top="1440" w:right="1440" w:bottom="1440" w:left="1440" w:header="720" w:footer="720" w:gutter="0"/><w:cols w:num="1" w:space="720"/></w:sectPr></w:pPr></w:p><w:p/><w:p><w:pPr/><w:r><w:rPr><w:sz w:val="32"/><w:szCs w:val="32"/><w:b w:val="1"/><w:bCs w:val="1"/></w:rPr><w:t xml:space="preserve">Company: New Swan Enterprises</w:t></w:r></w:p><w:tbl><w:tblGrid><w:gridCol w:w="4000" w:type="dxa"/><w:gridCol w:w="4000" w:type="dxa"/></w:tblGrid><w:tblPr><w:tblStyle w:val="Fancy Table"/></w:tblPr><w:tr><w:trPr><w:trHeight w:val="900" w:hRule="atLeast"/></w:trPr><w:tc><w:tcPr><w:tcW w:w="4000" w:type="dxa"/><w:vAlign w:val="center"/></w:tcPr><w:p><w:pPr/><w:r><w:rPr><w:b w:val="1"/><w:bCs w:val="1"/></w:rPr><w:t xml:space="preserve">Company Details</w:t></w:r></w:p></w:tc><w:tc><w:tcPr><w:tcW w:w="4000" w:type="dxa"/><w:vAlign w:val="center"/></w:tcPr><w:p><w:pPr/><w:r><w:rPr><w:b w:val="1"/><w:bCs w:val="1"/></w:rPr><w:t xml:space="preserve">Company Contact Details</w:t></w:r></w:p></w:tc></w:tr><w:tr><w:trPr/><w:tc><w:tcPr><w:tcW w:w="4000" w:type="dxa"/></w:tcPr><w:p><w:pPr/><w:r><w:rPr/><w:t xml:space="preserve">New Swan Enterprises</w:t></w:r></w:p></w:tc><w:tc><w:tcPr><w:tcW w:w="4000" w:type="dxa"/></w:tcPr><w:p><w:pPr/><w:r><w:rPr/><w:t xml:space="preserve">622, Industrial Area B</w:t></w:r></w:p></w:tc></w:tr></w:tbl><w:p><w:pPr><w:sectPr><w:pgSz w:orient="portrait" w:w="11905.511811023622" w:h="16837.79527559055"/><w:pgMar w:top="1440" w:right="1440" w:bottom="1440" w:left="1440" w:header="720" w:footer="720" w:gutter="0"/><w:cols w:num="1" w:space="720"/></w:sectPr></w:pPr></w:p><w:p/><w:p><w:pPr/><w:r><w:rPr><w:sz w:val="32"/><w:szCs w:val="32"/><w:b w:val="1"/><w:bCs w:val="1"/></w:rPr><w:t xml:space="preserve">Company: Next Polymers Ltd.</w:t></w:r></w:p><w:tbl><w:tblGrid><w:gridCol w:w="4000" w:type="dxa"/><w:gridCol w:w="4000" w:type="dxa"/></w:tblGrid><w:tblPr><w:tblStyle w:val="Fancy Table"/></w:tblPr><w:tr><w:trPr><w:trHeight w:val="900" w:hRule="atLeast"/></w:trPr><w:tc><w:tcPr><w:tcW w:w="4000" w:type="dxa"/><w:vAlign w:val="center"/></w:tcPr><w:p><w:pPr/><w:r><w:rPr><w:b w:val="1"/><w:bCs w:val="1"/></w:rPr><w:t xml:space="preserve">Company Details</w:t></w:r></w:p></w:tc><w:tc><w:tcPr><w:tcW w:w="4000" w:type="dxa"/><w:vAlign w:val="center"/></w:tcPr><w:p><w:pPr/><w:r><w:rPr><w:b w:val="1"/><w:bCs w:val="1"/></w:rPr><w:t xml:space="preserve">Company Contact Details</w:t></w:r></w:p></w:tc></w:tr><w:tr><w:trPr/><w:tc><w:tcPr><w:tcW w:w="4000" w:type="dxa"/></w:tcPr><w:p><w:pPr/><w:r><w:rPr/><w:t xml:space="preserve">Next Polymers Ltd.</w:t></w:r></w:p></w:tc><w:tc><w:tcPr><w:tcW w:w="4000" w:type="dxa"/></w:tcPr><w:p><w:pPr/><w:r><w:rPr/><w:t xml:space="preserve">7th Floor, 701, C&B, Square Building, Sangam Complex, Andheri Kurla Road, Mumbai Suburban</w:t></w:r></w:p></w:tc></w:tr></w:tbl><w:p><w:pPr><w:sectPr><w:pgSz w:orient="portrait" w:w="11905.511811023622" w:h="16837.79527559055"/><w:pgMar w:top="1440" w:right="1440" w:bottom="1440" w:left="1440" w:header="720" w:footer="720" w:gutter="0"/><w:cols w:num="1" w:space="720"/></w:sectPr></w:pPr></w:p><w:p/><w:p><w:pPr/><w:r><w:rPr><w:sz w:val="32"/><w:szCs w:val="32"/><w:b w:val="1"/><w:bCs w:val="1"/></w:rPr><w:t xml:space="preserve">Company: NGK Spark Plugs (India) Pvt. Ltd.</w:t></w:r></w:p><w:tbl><w:tblGrid><w:gridCol w:w="4000" w:type="dxa"/><w:gridCol w:w="4000" w:type="dxa"/></w:tblGrid><w:tblPr><w:tblStyle w:val="Fancy Table"/></w:tblPr><w:tr><w:trPr><w:trHeight w:val="900" w:hRule="atLeast"/></w:trPr><w:tc><w:tcPr><w:tcW w:w="4000" w:type="dxa"/><w:vAlign w:val="center"/></w:tcPr><w:p><w:pPr/><w:r><w:rPr><w:b w:val="1"/><w:bCs w:val="1"/></w:rPr><w:t xml:space="preserve">Company Details</w:t></w:r></w:p></w:tc><w:tc><w:tcPr><w:tcW w:w="4000" w:type="dxa"/><w:vAlign w:val="center"/></w:tcPr><w:p><w:pPr/><w:r><w:rPr><w:b w:val="1"/><w:bCs w:val="1"/></w:rPr><w:t xml:space="preserve">Company Contact Details</w:t></w:r></w:p></w:tc></w:tr><w:tr><w:trPr/><w:tc><w:tcPr><w:tcW w:w="4000" w:type="dxa"/></w:tcPr><w:p><w:pPr/><w:r><w:rPr/><w:t xml:space="preserve">NGK Spark Plugs (India) Pvt. Ltd.</w:t></w:r></w:p></w:tc><w:tc><w:tcPr><w:tcW w:w="4000" w:type="dxa"/></w:tcPr><w:p><w:pPr/><w:r><w:rPr/><w:t xml:space="preserve">210, JMD Pacific Square, Sector 15, 32nd Milestone, National Highway 8</w:t></w:r></w:p></w:tc></w:tr></w:tbl><w:p><w:pPr><w:sectPr><w:pgSz w:orient="portrait" w:w="11905.511811023622" w:h="16837.79527559055"/><w:pgMar w:top="1440" w:right="1440" w:bottom="1440" w:left="1440" w:header="720" w:footer="720" w:gutter="0"/><w:cols w:num="1" w:space="720"/></w:sectPr></w:pPr></w:p><w:p/><w:p><w:pPr/><w:r><w:rPr><w:sz w:val="32"/><w:szCs w:val="32"/><w:b w:val="1"/><w:bCs w:val="1"/></w:rPr><w:t xml:space="preserve">Company: Nicks Auto Industries Pvt. Ltd.</w:t></w:r></w:p><w:tbl><w:tblGrid><w:gridCol w:w="4000" w:type="dxa"/><w:gridCol w:w="4000" w:type="dxa"/></w:tblGrid><w:tblPr><w:tblStyle w:val="Fancy Table"/></w:tblPr><w:tr><w:trPr><w:trHeight w:val="900" w:hRule="atLeast"/></w:trPr><w:tc><w:tcPr><w:tcW w:w="4000" w:type="dxa"/><w:vAlign w:val="center"/></w:tcPr><w:p><w:pPr/><w:r><w:rPr><w:b w:val="1"/><w:bCs w:val="1"/></w:rPr><w:t xml:space="preserve">Company Details</w:t></w:r></w:p></w:tc><w:tc><w:tcPr><w:tcW w:w="4000" w:type="dxa"/><w:vAlign w:val="center"/></w:tcPr><w:p><w:pPr/><w:r><w:rPr><w:b w:val="1"/><w:bCs w:val="1"/></w:rPr><w:t xml:space="preserve">Company Contact Details</w:t></w:r></w:p></w:tc></w:tr><w:tr><w:trPr/><w:tc><w:tcPr><w:tcW w:w="4000" w:type="dxa"/></w:tcPr><w:p><w:pPr/><w:r><w:rPr/><w:t xml:space="preserve">Nicks Auto Industries Pvt. Ltd.</w:t></w:r></w:p></w:tc><w:tc><w:tcPr><w:tcW w:w="4000" w:type="dxa"/></w:tcPr><w:p><w:pPr/><w:r><w:rPr/><w:t xml:space="preserve">E 162-165, Phase IV, Focal Point</w:t></w:r></w:p></w:tc></w:tr></w:tbl><w:p><w:pPr><w:sectPr><w:pgSz w:orient="portrait" w:w="11905.511811023622" w:h="16837.79527559055"/><w:pgMar w:top="1440" w:right="1440" w:bottom="1440" w:left="1440" w:header="720" w:footer="720" w:gutter="0"/><w:cols w:num="1" w:space="720"/></w:sectPr></w:pPr></w:p><w:p/><w:p><w:pPr/><w:r><w:rPr><w:sz w:val="32"/><w:szCs w:val="32"/><w:b w:val="1"/><w:bCs w:val="1"/></w:rPr><w:t xml:space="preserve">Company: Nippon Audiotronix Pvt. Ltd.</w:t></w:r></w:p><w:tbl><w:tblGrid><w:gridCol w:w="4000" w:type="dxa"/><w:gridCol w:w="4000" w:type="dxa"/></w:tblGrid><w:tblPr><w:tblStyle w:val="Fancy Table"/></w:tblPr><w:tr><w:trPr><w:trHeight w:val="900" w:hRule="atLeast"/></w:trPr><w:tc><w:tcPr><w:tcW w:w="4000" w:type="dxa"/><w:vAlign w:val="center"/></w:tcPr><w:p><w:pPr/><w:r><w:rPr><w:b w:val="1"/><w:bCs w:val="1"/></w:rPr><w:t xml:space="preserve">Company Details</w:t></w:r></w:p></w:tc><w:tc><w:tcPr><w:tcW w:w="4000" w:type="dxa"/><w:vAlign w:val="center"/></w:tcPr><w:p><w:pPr/><w:r><w:rPr><w:b w:val="1"/><w:bCs w:val="1"/></w:rPr><w:t xml:space="preserve">Company Contact Details</w:t></w:r></w:p></w:tc></w:tr><w:tr><w:trPr/><w:tc><w:tcPr><w:tcW w:w="4000" w:type="dxa"/></w:tcPr><w:p><w:pPr/><w:r><w:rPr/><w:t xml:space="preserve">Nippon Audiotronix Pvt. Ltd.</w:t></w:r></w:p></w:tc><w:tc><w:tcPr><w:tcW w:w="4000" w:type="dxa"/></w:tcPr><w:p><w:pPr/><w:r><w:rPr/><w:t xml:space="preserve">D 8, Sector 10</w:t></w:r></w:p></w:tc></w:tr></w:tbl><w:p><w:pPr><w:sectPr><w:pgSz w:orient="portrait" w:w="11905.511811023622" w:h="16837.79527559055"/><w:pgMar w:top="1440" w:right="1440" w:bottom="1440" w:left="1440" w:header="720" w:footer="720" w:gutter="0"/><w:cols w:num="1" w:space="720"/></w:sectPr></w:pPr></w:p><w:p/><w:p><w:pPr/><w:r><w:rPr><w:sz w:val="32"/><w:szCs w:val="32"/><w:b w:val="1"/><w:bCs w:val="1"/></w:rPr><w:t xml:space="preserve">Company: Nippon Thermostat (India) Ltd.</w:t></w:r></w:p><w:tbl><w:tblGrid><w:gridCol w:w="4000" w:type="dxa"/><w:gridCol w:w="4000" w:type="dxa"/></w:tblGrid><w:tblPr><w:tblStyle w:val="Fancy Table"/></w:tblPr><w:tr><w:trPr><w:trHeight w:val="900" w:hRule="atLeast"/></w:trPr><w:tc><w:tcPr><w:tcW w:w="4000" w:type="dxa"/><w:vAlign w:val="center"/></w:tcPr><w:p><w:pPr/><w:r><w:rPr><w:b w:val="1"/><w:bCs w:val="1"/></w:rPr><w:t xml:space="preserve">Company Details</w:t></w:r></w:p></w:tc><w:tc><w:tcPr><w:tcW w:w="4000" w:type="dxa"/><w:vAlign w:val="center"/></w:tcPr><w:p><w:pPr/><w:r><w:rPr><w:b w:val="1"/><w:bCs w:val="1"/></w:rPr><w:t xml:space="preserve">Company Contact Details</w:t></w:r></w:p></w:tc></w:tr><w:tr><w:trPr/><w:tc><w:tcPr><w:tcW w:w="4000" w:type="dxa"/></w:tcPr><w:p><w:pPr/><w:r><w:rPr/><w:t xml:space="preserve">Nippon Thermostat (India) Ltd.</w:t></w:r></w:p></w:tc><w:tc><w:tcPr><w:tcW w:w="4000" w:type="dxa"/></w:tcPr><w:p><w:pPr/><w:r><w:rPr/><w:t xml:space="preserve">GA & GB, “Riviera Park” No-11, 4th Main Road Extension, Kotturpuram</w:t></w:r></w:p></w:tc></w:tr></w:tbl><w:p><w:pPr><w:sectPr><w:pgSz w:orient="portrait" w:w="11905.511811023622" w:h="16837.79527559055"/><w:pgMar w:top="1440" w:right="1440" w:bottom="1440" w:left="1440" w:header="720" w:footer="720" w:gutter="0"/><w:cols w:num="1" w:space="720"/></w:sectPr></w:pPr></w:p><w:p/><w:p><w:pPr/><w:r><w:rPr><w:sz w:val="32"/><w:szCs w:val="32"/><w:b w:val="1"/><w:bCs w:val="1"/></w:rPr><w:t xml:space="preserve">Company: Nirotech Industries Pvt. Ltd.</w:t></w:r></w:p><w:tbl><w:tblGrid><w:gridCol w:w="4000" w:type="dxa"/><w:gridCol w:w="4000" w:type="dxa"/></w:tblGrid><w:tblPr><w:tblStyle w:val="Fancy Table"/></w:tblPr><w:tr><w:trPr><w:trHeight w:val="900" w:hRule="atLeast"/></w:trPr><w:tc><w:tcPr><w:tcW w:w="4000" w:type="dxa"/><w:vAlign w:val="center"/></w:tcPr><w:p><w:pPr/><w:r><w:rPr><w:b w:val="1"/><w:bCs w:val="1"/></w:rPr><w:t xml:space="preserve">Company Details</w:t></w:r></w:p></w:tc><w:tc><w:tcPr><w:tcW w:w="4000" w:type="dxa"/><w:vAlign w:val="center"/></w:tcPr><w:p><w:pPr/><w:r><w:rPr><w:b w:val="1"/><w:bCs w:val="1"/></w:rPr><w:t xml:space="preserve">Company Contact Details</w:t></w:r></w:p></w:tc></w:tr><w:tr><w:trPr/><w:tc><w:tcPr><w:tcW w:w="4000" w:type="dxa"/></w:tcPr><w:p><w:pPr/><w:r><w:rPr/><w:t xml:space="preserve">Nirotech Industries Pvt. Ltd.</w:t></w:r></w:p></w:tc><w:tc><w:tcPr><w:tcW w:w="4000" w:type="dxa"/></w:tcPr><w:p><w:pPr/><w:r><w:rPr/><w:t xml:space="preserve">FA 18, First Floor, Crown Plaza, Sector 15</w:t></w:r></w:p></w:tc></w:tr></w:tbl><w:p><w:pPr><w:sectPr><w:pgSz w:orient="portrait" w:w="11905.511811023622" w:h="16837.79527559055"/><w:pgMar w:top="1440" w:right="1440" w:bottom="1440" w:left="1440" w:header="720" w:footer="720" w:gutter="0"/><w:cols w:num="1" w:space="720"/></w:sectPr></w:pPr></w:p><w:p/><w:p><w:pPr/><w:r><w:rPr><w:sz w:val="32"/><w:szCs w:val="32"/><w:b w:val="1"/><w:bCs w:val="1"/></w:rPr><w:t xml:space="preserve">Company: Nissim India Pvt. Ltd.</w:t></w:r></w:p><w:tbl><w:tblGrid><w:gridCol w:w="4000" w:type="dxa"/><w:gridCol w:w="4000" w:type="dxa"/></w:tblGrid><w:tblPr><w:tblStyle w:val="Fancy Table"/></w:tblPr><w:tr><w:trPr><w:trHeight w:val="900" w:hRule="atLeast"/></w:trPr><w:tc><w:tcPr><w:tcW w:w="4000" w:type="dxa"/><w:vAlign w:val="center"/></w:tcPr><w:p><w:pPr/><w:r><w:rPr><w:b w:val="1"/><w:bCs w:val="1"/></w:rPr><w:t xml:space="preserve">Company Details</w:t></w:r></w:p></w:tc><w:tc><w:tcPr><w:tcW w:w="4000" w:type="dxa"/><w:vAlign w:val="center"/></w:tcPr><w:p><w:pPr/><w:r><w:rPr><w:b w:val="1"/><w:bCs w:val="1"/></w:rPr><w:t xml:space="preserve">Company Contact Details</w:t></w:r></w:p></w:tc></w:tr><w:tr><w:trPr/><w:tc><w:tcPr><w:tcW w:w="4000" w:type="dxa"/></w:tcPr><w:p><w:pPr/><w:r><w:rPr/><w:t xml:space="preserve">Nissim India Pvt. Ltd.</w:t></w:r></w:p></w:tc><w:tc><w:tcPr><w:tcW w:w="4000" w:type="dxa"/></w:tcPr><w:p><w:pPr/><w:r><w:rPr/><w:t xml:space="preserve">No. 33, Rani Jhansi Road, Jhandewalan</w:t></w:r></w:p></w:tc></w:tr></w:tbl><w:p><w:pPr><w:sectPr><w:pgSz w:orient="portrait" w:w="11905.511811023622" w:h="16837.79527559055"/><w:pgMar w:top="1440" w:right="1440" w:bottom="1440" w:left="1440" w:header="720" w:footer="720" w:gutter="0"/><w:cols w:num="1" w:space="720"/></w:sectPr></w:pPr></w:p><w:p/><w:p><w:pPr/><w:r><w:rPr><w:sz w:val="32"/><w:szCs w:val="32"/><w:b w:val="1"/><w:bCs w:val="1"/></w:rPr><w:t xml:space="preserve">Company: Norma Group Products India Pvt. Ltd.</w:t></w:r></w:p><w:tbl><w:tblGrid><w:gridCol w:w="4000" w:type="dxa"/><w:gridCol w:w="4000" w:type="dxa"/></w:tblGrid><w:tblPr><w:tblStyle w:val="Fancy Table"/></w:tblPr><w:tr><w:trPr><w:trHeight w:val="900" w:hRule="atLeast"/></w:trPr><w:tc><w:tcPr><w:tcW w:w="4000" w:type="dxa"/><w:vAlign w:val="center"/></w:tcPr><w:p><w:pPr/><w:r><w:rPr><w:b w:val="1"/><w:bCs w:val="1"/></w:rPr><w:t xml:space="preserve">Company Details</w:t></w:r></w:p></w:tc><w:tc><w:tcPr><w:tcW w:w="4000" w:type="dxa"/><w:vAlign w:val="center"/></w:tcPr><w:p><w:pPr/><w:r><w:rPr><w:b w:val="1"/><w:bCs w:val="1"/></w:rPr><w:t xml:space="preserve">Company Contact Details</w:t></w:r></w:p></w:tc></w:tr><w:tr><w:trPr/><w:tc><w:tcPr><w:tcW w:w="4000" w:type="dxa"/></w:tcPr><w:p><w:pPr/><w:r><w:rPr/><w:t xml:space="preserve">Norma Group Products India Pvt. Ltd.</w:t></w:r></w:p></w:tc><w:tc><w:tcPr><w:tcW w:w="4000" w:type="dxa"/></w:tcPr><w:p><w:pPr/><w:r><w:rPr/><w:t xml:space="preserve">Plot No. A 13/3</w:t></w:r></w:p></w:tc></w:tr></w:tbl><w:p><w:pPr><w:sectPr><w:pgSz w:orient="portrait" w:w="11905.511811023622" w:h="16837.79527559055"/><w:pgMar w:top="1440" w:right="1440" w:bottom="1440" w:left="1440" w:header="720" w:footer="720" w:gutter="0"/><w:cols w:num="1" w:space="720"/></w:sectPr></w:pPr></w:p><w:p/><w:p><w:pPr/><w:r><w:rPr><w:sz w:val="32"/><w:szCs w:val="32"/><w:b w:val="1"/><w:bCs w:val="1"/></w:rPr><w:t xml:space="preserve">Company: Novares India Automotive Pvt. Ltd.</w:t></w:r></w:p><w:tbl><w:tblGrid><w:gridCol w:w="4000" w:type="dxa"/><w:gridCol w:w="4000" w:type="dxa"/></w:tblGrid><w:tblPr><w:tblStyle w:val="Fancy Table"/></w:tblPr><w:tr><w:trPr><w:trHeight w:val="900" w:hRule="atLeast"/></w:trPr><w:tc><w:tcPr><w:tcW w:w="4000" w:type="dxa"/><w:vAlign w:val="center"/></w:tcPr><w:p><w:pPr/><w:r><w:rPr><w:b w:val="1"/><w:bCs w:val="1"/></w:rPr><w:t xml:space="preserve">Company Details</w:t></w:r></w:p></w:tc><w:tc><w:tcPr><w:tcW w:w="4000" w:type="dxa"/><w:vAlign w:val="center"/></w:tcPr><w:p><w:pPr/><w:r><w:rPr><w:b w:val="1"/><w:bCs w:val="1"/></w:rPr><w:t xml:space="preserve">Company Contact Details</w:t></w:r></w:p></w:tc></w:tr><w:tr><w:trPr/><w:tc><w:tcPr><w:tcW w:w="4000" w:type="dxa"/></w:tcPr><w:p><w:pPr/><w:r><w:rPr/><w:t xml:space="preserve">Novares India Automotive Pvt. Ltd.</w:t></w:r></w:p></w:tc><w:tc><w:tcPr><w:tcW w:w="4000" w:type="dxa"/></w:tcPr><w:p><w:pPr/><w:r><w:rPr/><w:t xml:space="preserve">P-43, 8th Avenue, Mahindra World City, Natham Sub (PO), Chengalpet Taluk</w:t></w:r></w:p></w:tc></w:tr></w:tbl><w:p><w:pPr><w:sectPr><w:pgSz w:orient="portrait" w:w="11905.511811023622" w:h="16837.79527559055"/><w:pgMar w:top="1440" w:right="1440" w:bottom="1440" w:left="1440" w:header="720" w:footer="720" w:gutter="0"/><w:cols w:num="1" w:space="720"/></w:sectPr></w:pPr></w:p><w:p/><w:p><w:pPr/><w:r><w:rPr><w:sz w:val="32"/><w:szCs w:val="32"/><w:b w:val="1"/><w:bCs w:val="1"/></w:rPr><w:t xml:space="preserve">Company: Novoflex Industries Pvt. Ltd.</w:t></w:r></w:p><w:tbl><w:tblGrid><w:gridCol w:w="4000" w:type="dxa"/><w:gridCol w:w="4000" w:type="dxa"/></w:tblGrid><w:tblPr><w:tblStyle w:val="Fancy Table"/></w:tblPr><w:tr><w:trPr><w:trHeight w:val="900" w:hRule="atLeast"/></w:trPr><w:tc><w:tcPr><w:tcW w:w="4000" w:type="dxa"/><w:vAlign w:val="center"/></w:tcPr><w:p><w:pPr/><w:r><w:rPr><w:b w:val="1"/><w:bCs w:val="1"/></w:rPr><w:t xml:space="preserve">Company Details</w:t></w:r></w:p></w:tc><w:tc><w:tcPr><w:tcW w:w="4000" w:type="dxa"/><w:vAlign w:val="center"/></w:tcPr><w:p><w:pPr/><w:r><w:rPr><w:b w:val="1"/><w:bCs w:val="1"/></w:rPr><w:t xml:space="preserve">Company Contact Details</w:t></w:r></w:p></w:tc></w:tr><w:tr><w:trPr/><w:tc><w:tcPr><w:tcW w:w="4000" w:type="dxa"/></w:tcPr><w:p><w:pPr/><w:r><w:rPr/><w:t xml:space="preserve">Novoflex Industries Pvt. Ltd.</w:t></w:r></w:p></w:tc><w:tc><w:tcPr><w:tcW w:w="4000" w:type="dxa"/></w:tcPr><w:p><w:pPr/><w:r><w:rPr/><w:t xml:space="preserve">Raikva, Unit 506, 3A Ram Mohan Mullick Garden Lane</w:t></w:r></w:p></w:tc></w:tr></w:tbl><w:p><w:pPr><w:sectPr><w:pgSz w:orient="portrait" w:w="11905.511811023622" w:h="16837.79527559055"/><w:pgMar w:top="1440" w:right="1440" w:bottom="1440" w:left="1440" w:header="720" w:footer="720" w:gutter="0"/><w:cols w:num="1" w:space="720"/></w:sectPr></w:pPr></w:p><w:p/><w:p><w:pPr/><w:r><w:rPr><w:sz w:val="32"/><w:szCs w:val="32"/><w:b w:val="1"/><w:bCs w:val="1"/></w:rPr><w:t xml:space="preserve">Company: NPL Bluesky Automotive Pvt. Ltd.</w:t></w:r></w:p><w:tbl><w:tblGrid><w:gridCol w:w="4000" w:type="dxa"/><w:gridCol w:w="4000" w:type="dxa"/></w:tblGrid><w:tblPr><w:tblStyle w:val="Fancy Table"/></w:tblPr><w:tr><w:trPr><w:trHeight w:val="900" w:hRule="atLeast"/></w:trPr><w:tc><w:tcPr><w:tcW w:w="4000" w:type="dxa"/><w:vAlign w:val="center"/></w:tcPr><w:p><w:pPr/><w:r><w:rPr><w:b w:val="1"/><w:bCs w:val="1"/></w:rPr><w:t xml:space="preserve">Company Details</w:t></w:r></w:p></w:tc><w:tc><w:tcPr><w:tcW w:w="4000" w:type="dxa"/><w:vAlign w:val="center"/></w:tcPr><w:p><w:pPr/><w:r><w:rPr><w:b w:val="1"/><w:bCs w:val="1"/></w:rPr><w:t xml:space="preserve">Company Contact Details</w:t></w:r></w:p></w:tc></w:tr><w:tr><w:trPr/><w:tc><w:tcPr><w:tcW w:w="4000" w:type="dxa"/></w:tcPr><w:p><w:pPr/><w:r><w:rPr/><w:t xml:space="preserve">NPL Bluesky Automotive Pvt. Ltd.</w:t></w:r></w:p></w:tc><w:tc><w:tcPr><w:tcW w:w="4000" w:type="dxa"/></w:tcPr><w:p><w:pPr/><w:r><w:rPr/><w:t xml:space="preserve">B 601, Lotus Corporate Park, Ram Mandir Lane, Jay Coach Junction, Goregaon East</w:t></w:r></w:p></w:tc></w:tr></w:tbl><w:p><w:pPr><w:sectPr><w:pgSz w:orient="portrait" w:w="11905.511811023622" w:h="16837.79527559055"/><w:pgMar w:top="1440" w:right="1440" w:bottom="1440" w:left="1440" w:header="720" w:footer="720" w:gutter="0"/><w:cols w:num="1" w:space="720"/></w:sectPr></w:pPr></w:p><w:p/><w:p><w:pPr/><w:r><w:rPr><w:sz w:val="32"/><w:szCs w:val="32"/><w:b w:val="1"/><w:bCs w:val="1"/></w:rPr><w:t xml:space="preserve">Company: NRB Bearings Ltd.</w:t></w:r></w:p><w:tbl><w:tblGrid><w:gridCol w:w="4000" w:type="dxa"/><w:gridCol w:w="4000" w:type="dxa"/></w:tblGrid><w:tblPr><w:tblStyle w:val="Fancy Table"/></w:tblPr><w:tr><w:trPr><w:trHeight w:val="900" w:hRule="atLeast"/></w:trPr><w:tc><w:tcPr><w:tcW w:w="4000" w:type="dxa"/><w:vAlign w:val="center"/></w:tcPr><w:p><w:pPr/><w:r><w:rPr><w:b w:val="1"/><w:bCs w:val="1"/></w:rPr><w:t xml:space="preserve">Company Details</w:t></w:r></w:p></w:tc><w:tc><w:tcPr><w:tcW w:w="4000" w:type="dxa"/><w:vAlign w:val="center"/></w:tcPr><w:p><w:pPr/><w:r><w:rPr><w:b w:val="1"/><w:bCs w:val="1"/></w:rPr><w:t xml:space="preserve">Company Contact Details</w:t></w:r></w:p></w:tc></w:tr><w:tr><w:trPr/><w:tc><w:tcPr><w:tcW w:w="4000" w:type="dxa"/></w:tcPr><w:p><w:pPr/><w:r><w:rPr/><w:t xml:space="preserve">NRB Bearings Ltd.</w:t></w:r></w:p></w:tc><w:tc><w:tcPr><w:tcW w:w="4000" w:type="dxa"/></w:tcPr><w:p><w:pPr/><w:r><w:rPr/><w:t xml:space="preserve">Dhannur, 15 Sir PM Road, Fort</w:t></w:r></w:p></w:tc></w:tr></w:tbl><w:p><w:pPr><w:sectPr><w:pgSz w:orient="portrait" w:w="11905.511811023622" w:h="16837.79527559055"/><w:pgMar w:top="1440" w:right="1440" w:bottom="1440" w:left="1440" w:header="720" w:footer="720" w:gutter="0"/><w:cols w:num="1" w:space="720"/></w:sectPr></w:pPr></w:p><w:p/><w:p><w:pPr/><w:r><w:rPr><w:sz w:val="32"/><w:szCs w:val="32"/><w:b w:val="1"/><w:bCs w:val="1"/></w:rPr><w:t xml:space="preserve">Company: NRB Industrial Bearings Ltd.</w:t></w:r></w:p><w:tbl><w:tblGrid><w:gridCol w:w="4000" w:type="dxa"/><w:gridCol w:w="4000" w:type="dxa"/></w:tblGrid><w:tblPr><w:tblStyle w:val="Fancy Table"/></w:tblPr><w:tr><w:trPr><w:trHeight w:val="900" w:hRule="atLeast"/></w:trPr><w:tc><w:tcPr><w:tcW w:w="4000" w:type="dxa"/><w:vAlign w:val="center"/></w:tcPr><w:p><w:pPr/><w:r><w:rPr><w:b w:val="1"/><w:bCs w:val="1"/></w:rPr><w:t xml:space="preserve">Company Details</w:t></w:r></w:p></w:tc><w:tc><w:tcPr><w:tcW w:w="4000" w:type="dxa"/><w:vAlign w:val="center"/></w:tcPr><w:p><w:pPr/><w:r><w:rPr><w:b w:val="1"/><w:bCs w:val="1"/></w:rPr><w:t xml:space="preserve">Company Contact Details</w:t></w:r></w:p></w:tc></w:tr><w:tr><w:trPr/><w:tc><w:tcPr><w:tcW w:w="4000" w:type="dxa"/></w:tcPr><w:p><w:pPr/><w:r><w:rPr/><w:t xml:space="preserve">NRB Industrial Bearings Ltd.</w:t></w:r></w:p></w:tc><w:tc><w:tcPr><w:tcW w:w="4000" w:type="dxa"/></w:tcPr><w:p><w:pPr/><w:r><w:rPr/><w:t xml:space="preserve">15, Dhannur, 2nd Floor, Sir PM Road, Fort</w:t></w:r></w:p></w:tc></w:tr></w:tbl><w:p><w:pPr><w:sectPr><w:pgSz w:orient="portrait" w:w="11905.511811023622" w:h="16837.79527559055"/><w:pgMar w:top="1440" w:right="1440" w:bottom="1440" w:left="1440" w:header="720" w:footer="720" w:gutter="0"/><w:cols w:num="1" w:space="720"/></w:sectPr></w:pPr></w:p><w:p/><w:p><w:pPr/><w:r><w:rPr><w:sz w:val="32"/><w:szCs w:val="32"/><w:b w:val="1"/><w:bCs w:val="1"/></w:rPr><w:t xml:space="preserve">Company: NSK Bearings India Pvt. Ltd.</w:t></w:r></w:p><w:tbl><w:tblGrid><w:gridCol w:w="4000" w:type="dxa"/><w:gridCol w:w="4000" w:type="dxa"/></w:tblGrid><w:tblPr><w:tblStyle w:val="Fancy Table"/></w:tblPr><w:tr><w:trPr><w:trHeight w:val="900" w:hRule="atLeast"/></w:trPr><w:tc><w:tcPr><w:tcW w:w="4000" w:type="dxa"/><w:vAlign w:val="center"/></w:tcPr><w:p><w:pPr/><w:r><w:rPr><w:b w:val="1"/><w:bCs w:val="1"/></w:rPr><w:t xml:space="preserve">Company Details</w:t></w:r></w:p></w:tc><w:tc><w:tcPr><w:tcW w:w="4000" w:type="dxa"/><w:vAlign w:val="center"/></w:tcPr><w:p><w:pPr/><w:r><w:rPr><w:b w:val="1"/><w:bCs w:val="1"/></w:rPr><w:t xml:space="preserve">Company Contact Details</w:t></w:r></w:p></w:tc></w:tr><w:tr><w:trPr/><w:tc><w:tcPr><w:tcW w:w="4000" w:type="dxa"/></w:tcPr><w:p><w:pPr/><w:r><w:rPr/><w:t xml:space="preserve">NSK Bearings India Pvt. Ltd.</w:t></w:r></w:p></w:tc><w:tc><w:tcPr><w:tcW w:w="4000" w:type="dxa"/></w:tcPr><w:p><w:pPr/><w:r><w:rPr/><w:t xml:space="preserve">Plot No. A 2, SIPCOT, Oragadam Growth Centre, Mathur Village, Sriperumbudur Taluk</w:t></w:r></w:p></w:tc></w:tr></w:tbl><w:p><w:pPr><w:sectPr><w:pgSz w:orient="portrait" w:w="11905.511811023622" w:h="16837.79527559055"/><w:pgMar w:top="1440" w:right="1440" w:bottom="1440" w:left="1440" w:header="720" w:footer="720" w:gutter="0"/><w:cols w:num="1" w:space="720"/></w:sectPr></w:pPr></w:p><w:p/><w:p><w:pPr/><w:r><w:rPr><w:sz w:val="32"/><w:szCs w:val="32"/><w:b w:val="1"/><w:bCs w:val="1"/></w:rPr><w:t xml:space="preserve">Company: NTF (India) Pvt. Ltd.</w:t></w:r></w:p><w:tbl><w:tblGrid><w:gridCol w:w="4000" w:type="dxa"/><w:gridCol w:w="4000" w:type="dxa"/></w:tblGrid><w:tblPr><w:tblStyle w:val="Fancy Table"/></w:tblPr><w:tr><w:trPr><w:trHeight w:val="900" w:hRule="atLeast"/></w:trPr><w:tc><w:tcPr><w:tcW w:w="4000" w:type="dxa"/><w:vAlign w:val="center"/></w:tcPr><w:p><w:pPr/><w:r><w:rPr><w:b w:val="1"/><w:bCs w:val="1"/></w:rPr><w:t xml:space="preserve">Company Details</w:t></w:r></w:p></w:tc><w:tc><w:tcPr><w:tcW w:w="4000" w:type="dxa"/><w:vAlign w:val="center"/></w:tcPr><w:p><w:pPr/><w:r><w:rPr><w:b w:val="1"/><w:bCs w:val="1"/></w:rPr><w:t xml:space="preserve">Company Contact Details</w:t></w:r></w:p></w:tc></w:tr><w:tr><w:trPr/><w:tc><w:tcPr><w:tcW w:w="4000" w:type="dxa"/></w:tcPr><w:p><w:pPr/><w:r><w:rPr/><w:t xml:space="preserve">NTF (India) Pvt. Ltd.</w:t></w:r></w:p></w:tc><w:tc><w:tcPr><w:tcW w:w="4000" w:type="dxa"/></w:tcPr><w:p><w:pPr/><w:r><w:rPr/><w:t xml:space="preserve">Plot No. 49, Sector 3, IMT Manesar</w:t></w:r></w:p></w:tc></w:tr></w:tbl><w:p><w:pPr><w:sectPr><w:pgSz w:orient="portrait" w:w="11905.511811023622" w:h="16837.79527559055"/><w:pgMar w:top="1440" w:right="1440" w:bottom="1440" w:left="1440" w:header="720" w:footer="720" w:gutter="0"/><w:cols w:num="1" w:space="720"/></w:sectPr></w:pPr></w:p><w:p/><w:p><w:pPr/><w:r><w:rPr><w:sz w:val="32"/><w:szCs w:val="32"/><w:b w:val="1"/><w:bCs w:val="1"/></w:rPr><w:t xml:space="preserve">Company: Nysha Mobility Tech Private Limited</w:t></w:r></w:p><w:tbl><w:tblGrid><w:gridCol w:w="4000" w:type="dxa"/><w:gridCol w:w="4000" w:type="dxa"/></w:tblGrid><w:tblPr><w:tblStyle w:val="Fancy Table"/></w:tblPr><w:tr><w:trPr><w:trHeight w:val="900" w:hRule="atLeast"/></w:trPr><w:tc><w:tcPr><w:tcW w:w="4000" w:type="dxa"/><w:vAlign w:val="center"/></w:tcPr><w:p><w:pPr/><w:r><w:rPr><w:b w:val="1"/><w:bCs w:val="1"/></w:rPr><w:t xml:space="preserve">Company Details</w:t></w:r></w:p></w:tc><w:tc><w:tcPr><w:tcW w:w="4000" w:type="dxa"/><w:vAlign w:val="center"/></w:tcPr><w:p><w:pPr/><w:r><w:rPr><w:b w:val="1"/><w:bCs w:val="1"/></w:rPr><w:t xml:space="preserve">Company Contact Details</w:t></w:r></w:p></w:tc></w:tr><w:tr><w:trPr/><w:tc><w:tcPr><w:tcW w:w="4000" w:type="dxa"/></w:tcPr><w:p><w:pPr/><w:r><w:rPr/><w:t xml:space="preserve">Nysha Mobility Tech Private Limited</w:t></w:r></w:p></w:tc><w:tc><w:tcPr><w:tcW w:w="4000" w:type="dxa"/></w:tcPr><w:p><w:pPr/><w:r><w:rPr/><w:t xml:space="preserve">276 D, 4th Phase, Avverhalli, Dobaspet Industrial Area</w:t></w:r></w:p></w:tc></w:tr></w:tbl><w:p><w:pPr><w:sectPr><w:pgSz w:orient="portrait" w:w="11905.511811023622" w:h="16837.79527559055"/><w:pgMar w:top="1440" w:right="1440" w:bottom="1440" w:left="1440" w:header="720" w:footer="720" w:gutter="0"/><w:cols w:num="1" w:space="720"/></w:sectPr></w:pPr></w:p><w:p/><w:p><w:pPr/><w:r><w:rPr><w:sz w:val="32"/><w:szCs w:val="32"/><w:b w:val="1"/><w:bCs w:val="1"/></w:rPr><w:t xml:space="preserve">Company: Ocap Chassis Parts Pvt. Ltd.</w:t></w:r></w:p><w:tbl><w:tblGrid><w:gridCol w:w="4000" w:type="dxa"/><w:gridCol w:w="4000" w:type="dxa"/></w:tblGrid><w:tblPr><w:tblStyle w:val="Fancy Table"/></w:tblPr><w:tr><w:trPr><w:trHeight w:val="900" w:hRule="atLeast"/></w:trPr><w:tc><w:tcPr><w:tcW w:w="4000" w:type="dxa"/><w:vAlign w:val="center"/></w:tcPr><w:p><w:pPr/><w:r><w:rPr><w:b w:val="1"/><w:bCs w:val="1"/></w:rPr><w:t xml:space="preserve">Company Details</w:t></w:r></w:p></w:tc><w:tc><w:tcPr><w:tcW w:w="4000" w:type="dxa"/><w:vAlign w:val="center"/></w:tcPr><w:p><w:pPr/><w:r><w:rPr><w:b w:val="1"/><w:bCs w:val="1"/></w:rPr><w:t xml:space="preserve">Company Contact Details</w:t></w:r></w:p></w:tc></w:tr><w:tr><w:trPr/><w:tc><w:tcPr><w:tcW w:w="4000" w:type="dxa"/></w:tcPr><w:p><w:pPr/><w:r><w:rPr/><w:t xml:space="preserve">Ocap Chassis Parts Pvt. Ltd.</w:t></w:r></w:p></w:tc><w:tc><w:tcPr><w:tcW w:w="4000" w:type="dxa"/></w:tcPr><w:p><w:pPr/><w:r><w:rPr/><w:t xml:space="preserve">A 1221 & A 1230, RIICO Industrial Area, Ghatal, Bhiwadi</w:t></w:r></w:p></w:tc></w:tr></w:tbl><w:p><w:pPr><w:sectPr><w:pgSz w:orient="portrait" w:w="11905.511811023622" w:h="16837.79527559055"/><w:pgMar w:top="1440" w:right="1440" w:bottom="1440" w:left="1440" w:header="720" w:footer="720" w:gutter="0"/><w:cols w:num="1" w:space="720"/></w:sectPr></w:pPr></w:p><w:p/><w:p><w:pPr/><w:r><w:rPr><w:sz w:val="32"/><w:szCs w:val="32"/><w:b w:val="1"/><w:bCs w:val="1"/></w:rPr><w:t xml:space="preserve">Company: Oerlikon Friction Systems India Pvt. Ltd.</w:t></w:r></w:p><w:tbl><w:tblGrid><w:gridCol w:w="4000" w:type="dxa"/><w:gridCol w:w="4000" w:type="dxa"/></w:tblGrid><w:tblPr><w:tblStyle w:val="Fancy Table"/></w:tblPr><w:tr><w:trPr><w:trHeight w:val="900" w:hRule="atLeast"/></w:trPr><w:tc><w:tcPr><w:tcW w:w="4000" w:type="dxa"/><w:vAlign w:val="center"/></w:tcPr><w:p><w:pPr/><w:r><w:rPr><w:b w:val="1"/><w:bCs w:val="1"/></w:rPr><w:t xml:space="preserve">Company Details</w:t></w:r></w:p></w:tc><w:tc><w:tcPr><w:tcW w:w="4000" w:type="dxa"/><w:vAlign w:val="center"/></w:tcPr><w:p><w:pPr/><w:r><w:rPr><w:b w:val="1"/><w:bCs w:val="1"/></w:rPr><w:t xml:space="preserve">Company Contact Details</w:t></w:r></w:p></w:tc></w:tr><w:tr><w:trPr/><w:tc><w:tcPr><w:tcW w:w="4000" w:type="dxa"/></w:tcPr><w:p><w:pPr/><w:r><w:rPr/><w:t xml:space="preserve">Oerlikon Friction Systems India Pvt. Ltd.</w:t></w:r></w:p></w:tc><w:tc><w:tcPr><w:tcW w:w="4000" w:type="dxa"/></w:tcPr><w:p><w:pPr/><w:r><w:rPr/><w:t xml:space="preserve">K17 & K18, SIPCOT Industrial Park, Irungattukottai, Sriperumbudur Taluk</w:t></w:r></w:p></w:tc></w:tr></w:tbl><w:p><w:pPr><w:sectPr><w:pgSz w:orient="portrait" w:w="11905.511811023622" w:h="16837.79527559055"/><w:pgMar w:top="1440" w:right="1440" w:bottom="1440" w:left="1440" w:header="720" w:footer="720" w:gutter="0"/><w:cols w:num="1" w:space="720"/></w:sectPr></w:pPr></w:p><w:p/><w:p><w:pPr/><w:r><w:rPr><w:sz w:val="32"/><w:szCs w:val="32"/><w:b w:val="1"/><w:bCs w:val="1"/></w:rPr><w:t xml:space="preserve">Company: Oetiker India Pvt. Ltd.</w:t></w:r></w:p><w:tbl><w:tblGrid><w:gridCol w:w="4000" w:type="dxa"/><w:gridCol w:w="4000" w:type="dxa"/></w:tblGrid><w:tblPr><w:tblStyle w:val="Fancy Table"/></w:tblPr><w:tr><w:trPr><w:trHeight w:val="900" w:hRule="atLeast"/></w:trPr><w:tc><w:tcPr><w:tcW w:w="4000" w:type="dxa"/><w:vAlign w:val="center"/></w:tcPr><w:p><w:pPr/><w:r><w:rPr><w:b w:val="1"/><w:bCs w:val="1"/></w:rPr><w:t xml:space="preserve">Company Details</w:t></w:r></w:p></w:tc><w:tc><w:tcPr><w:tcW w:w="4000" w:type="dxa"/><w:vAlign w:val="center"/></w:tcPr><w:p><w:pPr/><w:r><w:rPr><w:b w:val="1"/><w:bCs w:val="1"/></w:rPr><w:t xml:space="preserve">Company Contact Details</w:t></w:r></w:p></w:tc></w:tr><w:tr><w:trPr/><w:tc><w:tcPr><w:tcW w:w="4000" w:type="dxa"/></w:tcPr><w:p><w:pPr/><w:r><w:rPr/><w:t xml:space="preserve">Oetiker India Pvt. Ltd.</w:t></w:r></w:p></w:tc><w:tc><w:tcPr><w:tcW w:w="4000" w:type="dxa"/></w:tcPr><w:p><w:pPr/><w:r><w:rPr/><w:t xml:space="preserve">709, Nyati Emporius, Pashan Highway side Rd, Mahalunge</w:t></w:r></w:p></w:tc></w:tr></w:tbl><w:p><w:pPr><w:sectPr><w:pgSz w:orient="portrait" w:w="11905.511811023622" w:h="16837.79527559055"/><w:pgMar w:top="1440" w:right="1440" w:bottom="1440" w:left="1440" w:header="720" w:footer="720" w:gutter="0"/><w:cols w:num="1" w:space="720"/></w:sectPr></w:pPr></w:p><w:p/><w:p><w:pPr/><w:r><w:rPr><w:sz w:val="32"/><w:szCs w:val="32"/><w:b w:val="1"/><w:bCs w:val="1"/></w:rPr><w:t xml:space="preserve">Company: Omax Auto Ltd.</w:t></w:r></w:p><w:tbl><w:tblGrid><w:gridCol w:w="4000" w:type="dxa"/><w:gridCol w:w="4000" w:type="dxa"/></w:tblGrid><w:tblPr><w:tblStyle w:val="Fancy Table"/></w:tblPr><w:tr><w:trPr><w:trHeight w:val="900" w:hRule="atLeast"/></w:trPr><w:tc><w:tcPr><w:tcW w:w="4000" w:type="dxa"/><w:vAlign w:val="center"/></w:tcPr><w:p><w:pPr/><w:r><w:rPr><w:b w:val="1"/><w:bCs w:val="1"/></w:rPr><w:t xml:space="preserve">Company Details</w:t></w:r></w:p></w:tc><w:tc><w:tcPr><w:tcW w:w="4000" w:type="dxa"/><w:vAlign w:val="center"/></w:tcPr><w:p><w:pPr/><w:r><w:rPr><w:b w:val="1"/><w:bCs w:val="1"/></w:rPr><w:t xml:space="preserve">Company Contact Details</w:t></w:r></w:p></w:tc></w:tr><w:tr><w:trPr/><w:tc><w:tcPr><w:tcW w:w="4000" w:type="dxa"/></w:tcPr><w:p><w:pPr/><w:r><w:rPr/><w:t xml:space="preserve">Omax Auto Ltd.</w:t></w:r></w:p></w:tc><w:tc><w:tcPr><w:tcW w:w="4000" w:type="dxa"/></w:tcPr><w:p><w:pPr/><w:r><w:rPr/><w:t xml:space="preserve">B 26, Sector 32, Institutional Area</w:t></w:r></w:p></w:tc></w:tr></w:tbl><w:p><w:pPr><w:sectPr><w:pgSz w:orient="portrait" w:w="11905.511811023622" w:h="16837.79527559055"/><w:pgMar w:top="1440" w:right="1440" w:bottom="1440" w:left="1440" w:header="720" w:footer="720" w:gutter="0"/><w:cols w:num="1" w:space="720"/></w:sectPr></w:pPr></w:p><w:p/><w:p><w:pPr/><w:r><w:rPr><w:sz w:val="32"/><w:szCs w:val="32"/><w:b w:val="1"/><w:bCs w:val="1"/></w:rPr><w:t xml:space="preserve">Company: Onassis Auto Ltd.</w:t></w:r></w:p><w:tbl><w:tblGrid><w:gridCol w:w="4000" w:type="dxa"/><w:gridCol w:w="4000" w:type="dxa"/></w:tblGrid><w:tblPr><w:tblStyle w:val="Fancy Table"/></w:tblPr><w:tr><w:trPr><w:trHeight w:val="900" w:hRule="atLeast"/></w:trPr><w:tc><w:tcPr><w:tcW w:w="4000" w:type="dxa"/><w:vAlign w:val="center"/></w:tcPr><w:p><w:pPr/><w:r><w:rPr><w:b w:val="1"/><w:bCs w:val="1"/></w:rPr><w:t xml:space="preserve">Company Details</w:t></w:r></w:p></w:tc><w:tc><w:tcPr><w:tcW w:w="4000" w:type="dxa"/><w:vAlign w:val="center"/></w:tcPr><w:p><w:pPr/><w:r><w:rPr><w:b w:val="1"/><w:bCs w:val="1"/></w:rPr><w:t xml:space="preserve">Company Contact Details</w:t></w:r></w:p></w:tc></w:tr><w:tr><w:trPr/><w:tc><w:tcPr><w:tcW w:w="4000" w:type="dxa"/></w:tcPr><w:p><w:pPr/><w:r><w:rPr/><w:t xml:space="preserve">Onassis Auto Ltd.</w:t></w:r></w:p></w:tc><w:tc><w:tcPr><w:tcW w:w="4000" w:type="dxa"/></w:tcPr><w:p><w:pPr/><w:r><w:rPr/><w:t xml:space="preserve">Plot No. 25, Sector 6, IMT Manesar</w:t></w:r></w:p></w:tc></w:tr></w:tbl><w:p><w:pPr><w:sectPr><w:pgSz w:orient="portrait" w:w="11905.511811023622" w:h="16837.79527559055"/><w:pgMar w:top="1440" w:right="1440" w:bottom="1440" w:left="1440" w:header="720" w:footer="720" w:gutter="0"/><w:cols w:num="1" w:space="720"/></w:sectPr></w:pPr></w:p><w:p/><w:p><w:pPr/><w:r><w:rPr><w:sz w:val="32"/><w:szCs w:val="32"/><w:b w:val="1"/><w:bCs w:val="1"/></w:rPr><w:t xml:space="preserve">Company: Orbit Bearings India Pvt. Ltd.</w:t></w:r></w:p><w:tbl><w:tblGrid><w:gridCol w:w="4000" w:type="dxa"/><w:gridCol w:w="4000" w:type="dxa"/></w:tblGrid><w:tblPr><w:tblStyle w:val="Fancy Table"/></w:tblPr><w:tr><w:trPr><w:trHeight w:val="900" w:hRule="atLeast"/></w:trPr><w:tc><w:tcPr><w:tcW w:w="4000" w:type="dxa"/><w:vAlign w:val="center"/></w:tcPr><w:p><w:pPr/><w:r><w:rPr><w:b w:val="1"/><w:bCs w:val="1"/></w:rPr><w:t xml:space="preserve">Company Details</w:t></w:r></w:p></w:tc><w:tc><w:tcPr><w:tcW w:w="4000" w:type="dxa"/><w:vAlign w:val="center"/></w:tcPr><w:p><w:pPr/><w:r><w:rPr><w:b w:val="1"/><w:bCs w:val="1"/></w:rPr><w:t xml:space="preserve">Company Contact Details</w:t></w:r></w:p></w:tc></w:tr><w:tr><w:trPr/><w:tc><w:tcPr><w:tcW w:w="4000" w:type="dxa"/></w:tcPr><w:p><w:pPr/><w:r><w:rPr/><w:t xml:space="preserve">Orbit Bearings India Pvt. Ltd.</w:t></w:r></w:p></w:tc><w:tc><w:tcPr><w:tcW w:w="4000" w:type="dxa"/></w:tcPr><w:p><w:pPr/><w:r><w:rPr/><w:t xml:space="preserve">Plot No. 2313, GIDC, Lodhika, Kalawad Road</w:t></w:r></w:p></w:tc></w:tr></w:tbl><w:p><w:pPr><w:sectPr><w:pgSz w:orient="portrait" w:w="11905.511811023622" w:h="16837.79527559055"/><w:pgMar w:top="1440" w:right="1440" w:bottom="1440" w:left="1440" w:header="720" w:footer="720" w:gutter="0"/><w:cols w:num="1" w:space="720"/></w:sectPr></w:pPr></w:p><w:p/><w:p><w:pPr/><w:r><w:rPr><w:sz w:val="32"/><w:szCs w:val="32"/><w:b w:val="1"/><w:bCs w:val="1"/></w:rPr><w:t xml:space="preserve">Company: Oswal Castings Pvt. Ltd.</w:t></w:r></w:p><w:tbl><w:tblGrid><w:gridCol w:w="4000" w:type="dxa"/><w:gridCol w:w="4000" w:type="dxa"/></w:tblGrid><w:tblPr><w:tblStyle w:val="Fancy Table"/></w:tblPr><w:tr><w:trPr><w:trHeight w:val="900" w:hRule="atLeast"/></w:trPr><w:tc><w:tcPr><w:tcW w:w="4000" w:type="dxa"/><w:vAlign w:val="center"/></w:tcPr><w:p><w:pPr/><w:r><w:rPr><w:b w:val="1"/><w:bCs w:val="1"/></w:rPr><w:t xml:space="preserve">Company Details</w:t></w:r></w:p></w:tc><w:tc><w:tcPr><w:tcW w:w="4000" w:type="dxa"/><w:vAlign w:val="center"/></w:tcPr><w:p><w:pPr/><w:r><w:rPr><w:b w:val="1"/><w:bCs w:val="1"/></w:rPr><w:t xml:space="preserve">Company Contact Details</w:t></w:r></w:p></w:tc></w:tr><w:tr><w:trPr/><w:tc><w:tcPr><w:tcW w:w="4000" w:type="dxa"/></w:tcPr><w:p><w:pPr/><w:r><w:rPr/><w:t xml:space="preserve">Oswal Castings Pvt. Ltd.</w:t></w:r></w:p></w:tc><w:tc><w:tcPr><w:tcW w:w="4000" w:type="dxa"/></w:tcPr><w:p><w:pPr/><w:r><w:rPr/><w:t xml:space="preserve">Plot No. 21, 22, 23, Sector 25</w:t></w:r></w:p></w:tc></w:tr></w:tbl><w:p><w:pPr><w:sectPr><w:pgSz w:orient="portrait" w:w="11905.511811023622" w:h="16837.79527559055"/><w:pgMar w:top="1440" w:right="1440" w:bottom="1440" w:left="1440" w:header="720" w:footer="720" w:gutter="0"/><w:cols w:num="1" w:space="720"/></w:sectPr></w:pPr></w:p><w:p/><w:p><w:pPr/><w:r><w:rPr><w:sz w:val="32"/><w:szCs w:val="32"/><w:b w:val="1"/><w:bCs w:val="1"/></w:rPr><w:t xml:space="preserve">Company: Owari Precision Products (India) Pvt. Ltd.</w:t></w:r></w:p><w:tbl><w:tblGrid><w:gridCol w:w="4000" w:type="dxa"/><w:gridCol w:w="4000" w:type="dxa"/></w:tblGrid><w:tblPr><w:tblStyle w:val="Fancy Table"/></w:tblPr><w:tr><w:trPr><w:trHeight w:val="900" w:hRule="atLeast"/></w:trPr><w:tc><w:tcPr><w:tcW w:w="4000" w:type="dxa"/><w:vAlign w:val="center"/></w:tcPr><w:p><w:pPr/><w:r><w:rPr><w:b w:val="1"/><w:bCs w:val="1"/></w:rPr><w:t xml:space="preserve">Company Details</w:t></w:r></w:p></w:tc><w:tc><w:tcPr><w:tcW w:w="4000" w:type="dxa"/><w:vAlign w:val="center"/></w:tcPr><w:p><w:pPr/><w:r><w:rPr><w:b w:val="1"/><w:bCs w:val="1"/></w:rPr><w:t xml:space="preserve">Company Contact Details</w:t></w:r></w:p></w:tc></w:tr><w:tr><w:trPr/><w:tc><w:tcPr><w:tcW w:w="4000" w:type="dxa"/></w:tcPr><w:p><w:pPr/><w:r><w:rPr/><w:t xml:space="preserve">Owari Precision Products (India) Pvt. Ltd.</w:t></w:r></w:p></w:tc><w:tc><w:tcPr><w:tcW w:w="4000" w:type="dxa"/></w:tcPr><w:p><w:pPr/><w:r><w:rPr/><w:t xml:space="preserve">20, Bidadi Industrial Area, Ramnagar Taluk</w:t></w:r></w:p></w:tc></w:tr></w:tbl><w:p><w:pPr><w:sectPr><w:pgSz w:orient="portrait" w:w="11905.511811023622" w:h="16837.79527559055"/><w:pgMar w:top="1440" w:right="1440" w:bottom="1440" w:left="1440" w:header="720" w:footer="720" w:gutter="0"/><w:cols w:num="1" w:space="720"/></w:sectPr></w:pPr></w:p><w:p/><w:p><w:pPr/><w:r><w:rPr><w:sz w:val="32"/><w:szCs w:val="32"/><w:b w:val="1"/><w:bCs w:val="1"/></w:rPr><w:t xml:space="preserve">Company: Pacco Industrial Corporation</w:t></w:r></w:p><w:tbl><w:tblGrid><w:gridCol w:w="4000" w:type="dxa"/><w:gridCol w:w="4000" w:type="dxa"/></w:tblGrid><w:tblPr><w:tblStyle w:val="Fancy Table"/></w:tblPr><w:tr><w:trPr><w:trHeight w:val="900" w:hRule="atLeast"/></w:trPr><w:tc><w:tcPr><w:tcW w:w="4000" w:type="dxa"/><w:vAlign w:val="center"/></w:tcPr><w:p><w:pPr/><w:r><w:rPr><w:b w:val="1"/><w:bCs w:val="1"/></w:rPr><w:t xml:space="preserve">Company Details</w:t></w:r></w:p></w:tc><w:tc><w:tcPr><w:tcW w:w="4000" w:type="dxa"/><w:vAlign w:val="center"/></w:tcPr><w:p><w:pPr/><w:r><w:rPr><w:b w:val="1"/><w:bCs w:val="1"/></w:rPr><w:t xml:space="preserve">Company Contact Details</w:t></w:r></w:p></w:tc></w:tr><w:tr><w:trPr/><w:tc><w:tcPr><w:tcW w:w="4000" w:type="dxa"/></w:tcPr><w:p><w:pPr/><w:r><w:rPr/><w:t xml:space="preserve">Pacco Industrial Corporation</w:t></w:r></w:p></w:tc><w:tc><w:tcPr><w:tcW w:w="4000" w:type="dxa"/></w:tcPr><w:p><w:pPr/><w:r><w:rPr/><w:t xml:space="preserve">D 31, Okhla Industrial Area Phase I</w:t></w:r></w:p></w:tc></w:tr></w:tbl><w:p><w:pPr><w:sectPr><w:pgSz w:orient="portrait" w:w="11905.511811023622" w:h="16837.79527559055"/><w:pgMar w:top="1440" w:right="1440" w:bottom="1440" w:left="1440" w:header="720" w:footer="720" w:gutter="0"/><w:cols w:num="1" w:space="720"/></w:sectPr></w:pPr></w:p><w:p/><w:p><w:pPr/><w:r><w:rPr><w:sz w:val="32"/><w:szCs w:val="32"/><w:b w:val="1"/><w:bCs w:val="1"/></w:rPr><w:t xml:space="preserve">Company: Padmanabh Alloys & Polymers Ltd.</w:t></w:r></w:p><w:tbl><w:tblGrid><w:gridCol w:w="4000" w:type="dxa"/><w:gridCol w:w="4000" w:type="dxa"/></w:tblGrid><w:tblPr><w:tblStyle w:val="Fancy Table"/></w:tblPr><w:tr><w:trPr><w:trHeight w:val="900" w:hRule="atLeast"/></w:trPr><w:tc><w:tcPr><w:tcW w:w="4000" w:type="dxa"/><w:vAlign w:val="center"/></w:tcPr><w:p><w:pPr/><w:r><w:rPr><w:b w:val="1"/><w:bCs w:val="1"/></w:rPr><w:t xml:space="preserve">Company Details</w:t></w:r></w:p></w:tc><w:tc><w:tcPr><w:tcW w:w="4000" w:type="dxa"/><w:vAlign w:val="center"/></w:tcPr><w:p><w:pPr/><w:r><w:rPr><w:b w:val="1"/><w:bCs w:val="1"/></w:rPr><w:t xml:space="preserve">Company Contact Details</w:t></w:r></w:p></w:tc></w:tr><w:tr><w:trPr/><w:tc><w:tcPr><w:tcW w:w="4000" w:type="dxa"/></w:tcPr><w:p><w:pPr/><w:r><w:rPr/><w:t xml:space="preserve">Padmanabh Alloys & Polymers Ltd.</w:t></w:r></w:p></w:tc><w:tc><w:tcPr><w:tcW w:w="4000" w:type="dxa"/></w:tcPr><w:p><w:pPr/><w:r><w:rPr/><w:t xml:space="preserve">NH 48, Palsana, Tal. Palsana</w:t></w:r></w:p></w:tc></w:tr></w:tbl><w:p><w:pPr><w:sectPr><w:pgSz w:orient="portrait" w:w="11905.511811023622" w:h="16837.79527559055"/><w:pgMar w:top="1440" w:right="1440" w:bottom="1440" w:left="1440" w:header="720" w:footer="720" w:gutter="0"/><w:cols w:num="1" w:space="720"/></w:sectPr></w:pPr></w:p><w:p/><w:p><w:pPr/><w:r><w:rPr><w:sz w:val="32"/><w:szCs w:val="32"/><w:b w:val="1"/><w:bCs w:val="1"/></w:rPr><w:t xml:space="preserve">Company: Padmini VNA Mechatronics Pvt. Ltd.</w:t></w:r></w:p><w:tbl><w:tblGrid><w:gridCol w:w="4000" w:type="dxa"/><w:gridCol w:w="4000" w:type="dxa"/></w:tblGrid><w:tblPr><w:tblStyle w:val="Fancy Table"/></w:tblPr><w:tr><w:trPr><w:trHeight w:val="900" w:hRule="atLeast"/></w:trPr><w:tc><w:tcPr><w:tcW w:w="4000" w:type="dxa"/><w:vAlign w:val="center"/></w:tcPr><w:p><w:pPr/><w:r><w:rPr><w:b w:val="1"/><w:bCs w:val="1"/></w:rPr><w:t xml:space="preserve">Company Details</w:t></w:r></w:p></w:tc><w:tc><w:tcPr><w:tcW w:w="4000" w:type="dxa"/><w:vAlign w:val="center"/></w:tcPr><w:p><w:pPr/><w:r><w:rPr><w:b w:val="1"/><w:bCs w:val="1"/></w:rPr><w:t xml:space="preserve">Company Contact Details</w:t></w:r></w:p></w:tc></w:tr><w:tr><w:trPr/><w:tc><w:tcPr><w:tcW w:w="4000" w:type="dxa"/></w:tcPr><w:p><w:pPr/><w:r><w:rPr/><w:t xml:space="preserve">Padmini VNA Mechatronics Pvt. Ltd.</w:t></w:r></w:p></w:tc><w:tc><w:tcPr><w:tcW w:w="4000" w:type="dxa"/></w:tcPr><w:p><w:pPr/><w:r><w:rPr/><w:t xml:space="preserve">5, Padmini Enclave, Hauz Khaz</w:t></w:r></w:p></w:tc></w:tr></w:tbl><w:p><w:pPr><w:sectPr><w:pgSz w:orient="portrait" w:w="11905.511811023622" w:h="16837.79527559055"/><w:pgMar w:top="1440" w:right="1440" w:bottom="1440" w:left="1440" w:header="720" w:footer="720" w:gutter="0"/><w:cols w:num="1" w:space="720"/></w:sectPr></w:pPr></w:p><w:p/><w:p><w:pPr/><w:r><w:rPr><w:sz w:val="32"/><w:szCs w:val="32"/><w:b w:val="1"/><w:bCs w:val="1"/></w:rPr><w:t xml:space="preserve">Company: Pal Shellcast Pvt. Ltd.</w:t></w:r></w:p><w:tbl><w:tblGrid><w:gridCol w:w="4000" w:type="dxa"/><w:gridCol w:w="4000" w:type="dxa"/></w:tblGrid><w:tblPr><w:tblStyle w:val="Fancy Table"/></w:tblPr><w:tr><w:trPr><w:trHeight w:val="900" w:hRule="atLeast"/></w:trPr><w:tc><w:tcPr><w:tcW w:w="4000" w:type="dxa"/><w:vAlign w:val="center"/></w:tcPr><w:p><w:pPr/><w:r><w:rPr><w:b w:val="1"/><w:bCs w:val="1"/></w:rPr><w:t xml:space="preserve">Company Details</w:t></w:r></w:p></w:tc><w:tc><w:tcPr><w:tcW w:w="4000" w:type="dxa"/><w:vAlign w:val="center"/></w:tcPr><w:p><w:pPr/><w:r><w:rPr><w:b w:val="1"/><w:bCs w:val="1"/></w:rPr><w:t xml:space="preserve">Company Contact Details</w:t></w:r></w:p></w:tc></w:tr><w:tr><w:trPr/><w:tc><w:tcPr><w:tcW w:w="4000" w:type="dxa"/></w:tcPr><w:p><w:pPr/><w:r><w:rPr/><w:t xml:space="preserve">Pal Shellcast Pvt. Ltd.</w:t></w:r></w:p></w:tc><w:tc><w:tcPr><w:tcW w:w="4000" w:type="dxa"/></w:tcPr><w:p><w:pPr/><w:r><w:rPr/><w:t xml:space="preserve">Plot No. 379 to 382 & C-1/370, GIDC, Odhav, Near Police Chowki</w:t></w:r></w:p></w:tc></w:tr></w:tbl><w:p><w:pPr><w:sectPr><w:pgSz w:orient="portrait" w:w="11905.511811023622" w:h="16837.79527559055"/><w:pgMar w:top="1440" w:right="1440" w:bottom="1440" w:left="1440" w:header="720" w:footer="720" w:gutter="0"/><w:cols w:num="1" w:space="720"/></w:sectPr></w:pPr></w:p><w:p/><w:p><w:pPr/><w:r><w:rPr><w:sz w:val="32"/><w:szCs w:val="32"/><w:b w:val="1"/><w:bCs w:val="1"/></w:rPr><w:t xml:space="preserve">Company: Paracoat Products Ltd.</w:t></w:r></w:p><w:tbl><w:tblGrid><w:gridCol w:w="4000" w:type="dxa"/><w:gridCol w:w="4000" w:type="dxa"/></w:tblGrid><w:tblPr><w:tblStyle w:val="Fancy Table"/></w:tblPr><w:tr><w:trPr><w:trHeight w:val="900" w:hRule="atLeast"/></w:trPr><w:tc><w:tcPr><w:tcW w:w="4000" w:type="dxa"/><w:vAlign w:val="center"/></w:tcPr><w:p><w:pPr/><w:r><w:rPr><w:b w:val="1"/><w:bCs w:val="1"/></w:rPr><w:t xml:space="preserve">Company Details</w:t></w:r></w:p></w:tc><w:tc><w:tcPr><w:tcW w:w="4000" w:type="dxa"/><w:vAlign w:val="center"/></w:tcPr><w:p><w:pPr/><w:r><w:rPr><w:b w:val="1"/><w:bCs w:val="1"/></w:rPr><w:t xml:space="preserve">Company Contact Details</w:t></w:r></w:p></w:tc></w:tr><w:tr><w:trPr/><w:tc><w:tcPr><w:tcW w:w="4000" w:type="dxa"/></w:tcPr><w:p><w:pPr/><w:r><w:rPr/><w:t xml:space="preserve">Paracoat Products Ltd.</w:t></w:r></w:p></w:tc><w:tc><w:tcPr><w:tcW w:w="4000" w:type="dxa"/></w:tcPr><w:p><w:pPr/><w:r><w:rPr/><w:t xml:space="preserve">307-308, DLF City Court, MG Road, Near Sikanderpur Metro Station</w:t></w:r></w:p></w:tc></w:tr></w:tbl><w:p><w:pPr><w:sectPr><w:pgSz w:orient="portrait" w:w="11905.511811023622" w:h="16837.79527559055"/><w:pgMar w:top="1440" w:right="1440" w:bottom="1440" w:left="1440" w:header="720" w:footer="720" w:gutter="0"/><w:cols w:num="1" w:space="720"/></w:sectPr></w:pPr></w:p><w:p/><w:p><w:pPr/><w:r><w:rPr><w:sz w:val="32"/><w:szCs w:val="32"/><w:b w:val="1"/><w:bCs w:val="1"/></w:rPr><w:t xml:space="preserve">Company: Paragon Industries</w:t></w:r></w:p><w:tbl><w:tblGrid><w:gridCol w:w="4000" w:type="dxa"/><w:gridCol w:w="4000" w:type="dxa"/></w:tblGrid><w:tblPr><w:tblStyle w:val="Fancy Table"/></w:tblPr><w:tr><w:trPr><w:trHeight w:val="900" w:hRule="atLeast"/></w:trPr><w:tc><w:tcPr><w:tcW w:w="4000" w:type="dxa"/><w:vAlign w:val="center"/></w:tcPr><w:p><w:pPr/><w:r><w:rPr><w:b w:val="1"/><w:bCs w:val="1"/></w:rPr><w:t xml:space="preserve">Company Details</w:t></w:r></w:p></w:tc><w:tc><w:tcPr><w:tcW w:w="4000" w:type="dxa"/><w:vAlign w:val="center"/></w:tcPr><w:p><w:pPr/><w:r><w:rPr><w:b w:val="1"/><w:bCs w:val="1"/></w:rPr><w:t xml:space="preserve">Company Contact Details</w:t></w:r></w:p></w:tc></w:tr><w:tr><w:trPr/><w:tc><w:tcPr><w:tcW w:w="4000" w:type="dxa"/></w:tcPr><w:p><w:pPr/><w:r><w:rPr/><w:t xml:space="preserve">Paragon Industries</w:t></w:r></w:p></w:tc><w:tc><w:tcPr><w:tcW w:w="4000" w:type="dxa"/></w:tcPr><w:p><w:pPr/><w:r><w:rPr/><w:t xml:space="preserve">6 C, MG Road</w:t></w:r></w:p></w:tc></w:tr></w:tbl><w:p><w:pPr><w:sectPr><w:pgSz w:orient="portrait" w:w="11905.511811023622" w:h="16837.79527559055"/><w:pgMar w:top="1440" w:right="1440" w:bottom="1440" w:left="1440" w:header="720" w:footer="720" w:gutter="0"/><w:cols w:num="1" w:space="720"/></w:sectPr></w:pPr></w:p><w:p/><w:p><w:pPr/><w:r><w:rPr><w:sz w:val="32"/><w:szCs w:val="32"/><w:b w:val="1"/><w:bCs w:val="1"/></w:rPr><w:t xml:space="preserve">Company: Paranjape Autocast Pvt. Ltd.</w:t></w:r></w:p><w:tbl><w:tblGrid><w:gridCol w:w="4000" w:type="dxa"/><w:gridCol w:w="4000" w:type="dxa"/></w:tblGrid><w:tblPr><w:tblStyle w:val="Fancy Table"/></w:tblPr><w:tr><w:trPr><w:trHeight w:val="900" w:hRule="atLeast"/></w:trPr><w:tc><w:tcPr><w:tcW w:w="4000" w:type="dxa"/><w:vAlign w:val="center"/></w:tcPr><w:p><w:pPr/><w:r><w:rPr><w:b w:val="1"/><w:bCs w:val="1"/></w:rPr><w:t xml:space="preserve">Company Details</w:t></w:r></w:p></w:tc><w:tc><w:tcPr><w:tcW w:w="4000" w:type="dxa"/><w:vAlign w:val="center"/></w:tcPr><w:p><w:pPr/><w:r><w:rPr><w:b w:val="1"/><w:bCs w:val="1"/></w:rPr><w:t xml:space="preserve">Company Contact Details</w:t></w:r></w:p></w:tc></w:tr><w:tr><w:trPr/><w:tc><w:tcPr><w:tcW w:w="4000" w:type="dxa"/></w:tcPr><w:p><w:pPr/><w:r><w:rPr/><w:t xml:space="preserve">Paranjape Autocast Pvt. Ltd.</w:t></w:r></w:p></w:tc><w:tc><w:tcPr><w:tcW w:w="4000" w:type="dxa"/></w:tcPr><w:p><w:pPr/><w:r><w:rPr/><w:t xml:space="preserve">Chintamani Pride, 4th Floor, Near City Pride, Kothrud</w:t></w:r></w:p></w:tc></w:tr></w:tbl><w:p><w:pPr><w:sectPr><w:pgSz w:orient="portrait" w:w="11905.511811023622" w:h="16837.79527559055"/><w:pgMar w:top="1440" w:right="1440" w:bottom="1440" w:left="1440" w:header="720" w:footer="720" w:gutter="0"/><w:cols w:num="1" w:space="720"/></w:sectPr></w:pPr></w:p><w:p/><w:p><w:pPr/><w:r><w:rPr><w:sz w:val="32"/><w:szCs w:val="32"/><w:b w:val="1"/><w:bCs w:val="1"/></w:rPr><w:t xml:space="preserve">Company: Parathasarathy Seeniammal Educational Trust</w:t></w:r></w:p><w:tbl><w:tblGrid><w:gridCol w:w="4000" w:type="dxa"/><w:gridCol w:w="4000" w:type="dxa"/></w:tblGrid><w:tblPr><w:tblStyle w:val="Fancy Table"/></w:tblPr><w:tr><w:trPr><w:trHeight w:val="900" w:hRule="atLeast"/></w:trPr><w:tc><w:tcPr><w:tcW w:w="4000" w:type="dxa"/><w:vAlign w:val="center"/></w:tcPr><w:p><w:pPr/><w:r><w:rPr><w:b w:val="1"/><w:bCs w:val="1"/></w:rPr><w:t xml:space="preserve">Company Details</w:t></w:r></w:p></w:tc><w:tc><w:tcPr><w:tcW w:w="4000" w:type="dxa"/><w:vAlign w:val="center"/></w:tcPr><w:p><w:pPr/><w:r><w:rPr><w:b w:val="1"/><w:bCs w:val="1"/></w:rPr><w:t xml:space="preserve">Company Contact Details</w:t></w:r></w:p></w:tc></w:tr><w:tr><w:trPr/><w:tc><w:tcPr><w:tcW w:w="4000" w:type="dxa"/></w:tcPr><w:p><w:pPr/><w:r><w:rPr/><w:t xml:space="preserve">Parathasarathy Seeniammal Educational Trust</w:t></w:r></w:p></w:tc><w:tc><w:tcPr><w:tcW w:w="4000" w:type="dxa"/></w:tcPr><w:p><w:pPr/><w:r><w:rPr/><w:t xml:space="preserve">Sarathy Nagar, Pudupedu, Kundrathur-Sriperumbudur High Road, Kundrathur</w:t></w:r></w:p></w:tc></w:tr></w:tbl><w:p><w:pPr><w:sectPr><w:pgSz w:orient="portrait" w:w="11905.511811023622" w:h="16837.79527559055"/><w:pgMar w:top="1440" w:right="1440" w:bottom="1440" w:left="1440" w:header="720" w:footer="720" w:gutter="0"/><w:cols w:num="1" w:space="720"/></w:sectPr></w:pPr></w:p><w:p/><w:p><w:pPr/><w:r><w:rPr><w:sz w:val="32"/><w:szCs w:val="32"/><w:b w:val="1"/><w:bCs w:val="1"/></w:rPr><w:t xml:space="preserve">Company: Parkash Automotive Industries Pvt. Ltd.</w:t></w:r></w:p><w:tbl><w:tblGrid><w:gridCol w:w="4000" w:type="dxa"/><w:gridCol w:w="4000" w:type="dxa"/></w:tblGrid><w:tblPr><w:tblStyle w:val="Fancy Table"/></w:tblPr><w:tr><w:trPr><w:trHeight w:val="900" w:hRule="atLeast"/></w:trPr><w:tc><w:tcPr><w:tcW w:w="4000" w:type="dxa"/><w:vAlign w:val="center"/></w:tcPr><w:p><w:pPr/><w:r><w:rPr><w:b w:val="1"/><w:bCs w:val="1"/></w:rPr><w:t xml:space="preserve">Company Details</w:t></w:r></w:p></w:tc><w:tc><w:tcPr><w:tcW w:w="4000" w:type="dxa"/><w:vAlign w:val="center"/></w:tcPr><w:p><w:pPr/><w:r><w:rPr><w:b w:val="1"/><w:bCs w:val="1"/></w:rPr><w:t xml:space="preserve">Company Contact Details</w:t></w:r></w:p></w:tc></w:tr><w:tr><w:trPr/><w:tc><w:tcPr><w:tcW w:w="4000" w:type="dxa"/></w:tcPr><w:p><w:pPr/><w:r><w:rPr/><w:t xml:space="preserve">Parkash Automotive Industries Pvt. Ltd.</w:t></w:r></w:p></w:tc><w:tc><w:tcPr><w:tcW w:w="4000" w:type="dxa"/></w:tcPr><w:p><w:pPr/><w:r><w:rPr/><w:t xml:space="preserve">Tigaon Road, Indira Complex</w:t></w:r></w:p></w:tc></w:tr></w:tbl><w:p><w:pPr><w:sectPr><w:pgSz w:orient="portrait" w:w="11905.511811023622" w:h="16837.79527559055"/><w:pgMar w:top="1440" w:right="1440" w:bottom="1440" w:left="1440" w:header="720" w:footer="720" w:gutter="0"/><w:cols w:num="1" w:space="720"/></w:sectPr></w:pPr></w:p><w:p/><w:p><w:pPr/><w:r><w:rPr><w:sz w:val="32"/><w:szCs w:val="32"/><w:b w:val="1"/><w:bCs w:val="1"/></w:rPr><w:t xml:space="preserve">Company: Paul Components Pvt. Ltd.</w:t></w:r></w:p><w:tbl><w:tblGrid><w:gridCol w:w="4000" w:type="dxa"/><w:gridCol w:w="4000" w:type="dxa"/></w:tblGrid><w:tblPr><w:tblStyle w:val="Fancy Table"/></w:tblPr><w:tr><w:trPr><w:trHeight w:val="900" w:hRule="atLeast"/></w:trPr><w:tc><w:tcPr><w:tcW w:w="4000" w:type="dxa"/><w:vAlign w:val="center"/></w:tcPr><w:p><w:pPr/><w:r><w:rPr><w:b w:val="1"/><w:bCs w:val="1"/></w:rPr><w:t xml:space="preserve">Company Details</w:t></w:r></w:p></w:tc><w:tc><w:tcPr><w:tcW w:w="4000" w:type="dxa"/><w:vAlign w:val="center"/></w:tcPr><w:p><w:pPr/><w:r><w:rPr><w:b w:val="1"/><w:bCs w:val="1"/></w:rPr><w:t xml:space="preserve">Company Contact Details</w:t></w:r></w:p></w:tc></w:tr><w:tr><w:trPr/><w:tc><w:tcPr><w:tcW w:w="4000" w:type="dxa"/></w:tcPr><w:p><w:pPr/><w:r><w:rPr/><w:t xml:space="preserve">Paul Components Pvt. Ltd.</w:t></w:r></w:p></w:tc><w:tc><w:tcPr><w:tcW w:w="4000" w:type="dxa"/></w:tcPr><w:p><w:pPr/><w:r><w:rPr/><w:t xml:space="preserve">174, Sector 3, IMT Manesar</w:t></w:r></w:p></w:tc></w:tr></w:tbl><w:p><w:pPr><w:sectPr><w:pgSz w:orient="portrait" w:w="11905.511811023622" w:h="16837.79527559055"/><w:pgMar w:top="1440" w:right="1440" w:bottom="1440" w:left="1440" w:header="720" w:footer="720" w:gutter="0"/><w:cols w:num="1" w:space="720"/></w:sectPr></w:pPr></w:p><w:p/><w:p><w:pPr/><w:r><w:rPr><w:sz w:val="32"/><w:szCs w:val="32"/><w:b w:val="1"/><w:bCs w:val="1"/></w:rPr><w:t xml:space="preserve">Company: Pavithra Toolings</w:t></w:r></w:p><w:tbl><w:tblGrid><w:gridCol w:w="4000" w:type="dxa"/><w:gridCol w:w="4000" w:type="dxa"/></w:tblGrid><w:tblPr><w:tblStyle w:val="Fancy Table"/></w:tblPr><w:tr><w:trPr><w:trHeight w:val="900" w:hRule="atLeast"/></w:trPr><w:tc><w:tcPr><w:tcW w:w="4000" w:type="dxa"/><w:vAlign w:val="center"/></w:tcPr><w:p><w:pPr/><w:r><w:rPr><w:b w:val="1"/><w:bCs w:val="1"/></w:rPr><w:t xml:space="preserve">Company Details</w:t></w:r></w:p></w:tc><w:tc><w:tcPr><w:tcW w:w="4000" w:type="dxa"/><w:vAlign w:val="center"/></w:tcPr><w:p><w:pPr/><w:r><w:rPr><w:b w:val="1"/><w:bCs w:val="1"/></w:rPr><w:t xml:space="preserve">Company Contact Details</w:t></w:r></w:p></w:tc></w:tr><w:tr><w:trPr/><w:tc><w:tcPr><w:tcW w:w="4000" w:type="dxa"/></w:tcPr><w:p><w:pPr/><w:r><w:rPr/><w:t xml:space="preserve">Pavithra Toolings</w:t></w:r></w:p></w:tc><w:tc><w:tcPr><w:tcW w:w="4000" w:type="dxa"/></w:tcPr><w:p><w:pPr/><w:r><w:rPr/><w:t xml:space="preserve">#35, 2nd Stage, 6th Main Road, JC Industrial Area</w:t></w:r></w:p></w:tc></w:tr></w:tbl><w:p><w:pPr><w:sectPr><w:pgSz w:orient="portrait" w:w="11905.511811023622" w:h="16837.79527559055"/><w:pgMar w:top="1440" w:right="1440" w:bottom="1440" w:left="1440" w:header="720" w:footer="720" w:gutter="0"/><w:cols w:num="1" w:space="720"/></w:sectPr></w:pPr></w:p><w:p/><w:p><w:pPr/><w:r><w:rPr><w:sz w:val="32"/><w:szCs w:val="32"/><w:b w:val="1"/><w:bCs w:val="1"/></w:rPr><w:t xml:space="preserve">Company: Pavna Industries Ltd.</w:t></w:r></w:p><w:tbl><w:tblGrid><w:gridCol w:w="4000" w:type="dxa"/><w:gridCol w:w="4000" w:type="dxa"/></w:tblGrid><w:tblPr><w:tblStyle w:val="Fancy Table"/></w:tblPr><w:tr><w:trPr><w:trHeight w:val="900" w:hRule="atLeast"/></w:trPr><w:tc><w:tcPr><w:tcW w:w="4000" w:type="dxa"/><w:vAlign w:val="center"/></w:tcPr><w:p><w:pPr/><w:r><w:rPr><w:b w:val="1"/><w:bCs w:val="1"/></w:rPr><w:t xml:space="preserve">Company Details</w:t></w:r></w:p></w:tc><w:tc><w:tcPr><w:tcW w:w="4000" w:type="dxa"/><w:vAlign w:val="center"/></w:tcPr><w:p><w:pPr/><w:r><w:rPr><w:b w:val="1"/><w:bCs w:val="1"/></w:rPr><w:t xml:space="preserve">Company Contact Details</w:t></w:r></w:p></w:tc></w:tr><w:tr><w:trPr/><w:tc><w:tcPr><w:tcW w:w="4000" w:type="dxa"/></w:tcPr><w:p><w:pPr/><w:r><w:rPr/><w:t xml:space="preserve">Pavna Industries Ltd.</w:t></w:r></w:p></w:tc><w:tc><w:tcPr><w:tcW w:w="4000" w:type="dxa"/></w:tcPr><w:p><w:pPr/><w:r><w:rPr/><w:t xml:space="preserve">9th K.M. Aligarh-Delhi Road, Bhankri, GT Road</w:t></w:r></w:p></w:tc></w:tr></w:tbl><w:p><w:pPr><w:sectPr><w:pgSz w:orient="portrait" w:w="11905.511811023622" w:h="16837.79527559055"/><w:pgMar w:top="1440" w:right="1440" w:bottom="1440" w:left="1440" w:header="720" w:footer="720" w:gutter="0"/><w:cols w:num="1" w:space="720"/></w:sectPr></w:pPr></w:p><w:p/><w:p><w:pPr/><w:r><w:rPr><w:sz w:val="32"/><w:szCs w:val="32"/><w:b w:val="1"/><w:bCs w:val="1"/></w:rPr><w:t xml:space="preserve">Company: Pearl Engineering Co.</w:t></w:r></w:p><w:tbl><w:tblGrid><w:gridCol w:w="4000" w:type="dxa"/><w:gridCol w:w="4000" w:type="dxa"/></w:tblGrid><w:tblPr><w:tblStyle w:val="Fancy Table"/></w:tblPr><w:tr><w:trPr><w:trHeight w:val="900" w:hRule="atLeast"/></w:trPr><w:tc><w:tcPr><w:tcW w:w="4000" w:type="dxa"/><w:vAlign w:val="center"/></w:tcPr><w:p><w:pPr/><w:r><w:rPr><w:b w:val="1"/><w:bCs w:val="1"/></w:rPr><w:t xml:space="preserve">Company Details</w:t></w:r></w:p></w:tc><w:tc><w:tcPr><w:tcW w:w="4000" w:type="dxa"/><w:vAlign w:val="center"/></w:tcPr><w:p><w:pPr/><w:r><w:rPr><w:b w:val="1"/><w:bCs w:val="1"/></w:rPr><w:t xml:space="preserve">Company Contact Details</w:t></w:r></w:p></w:tc></w:tr><w:tr><w:trPr/><w:tc><w:tcPr><w:tcW w:w="4000" w:type="dxa"/></w:tcPr><w:p><w:pPr/><w:r><w:rPr/><w:t xml:space="preserve">Pearl Engineering Co.</w:t></w:r></w:p></w:tc><w:tc><w:tcPr><w:tcW w:w="4000" w:type="dxa"/></w:tcPr><w:p><w:pPr/><w:r><w:rPr/><w:t xml:space="preserve">B 94 & 95, Mayapuri Industrial Area Phase I</w:t></w:r></w:p></w:tc></w:tr></w:tbl><w:p><w:pPr><w:sectPr><w:pgSz w:orient="portrait" w:w="11905.511811023622" w:h="16837.79527559055"/><w:pgMar w:top="1440" w:right="1440" w:bottom="1440" w:left="1440" w:header="720" w:footer="720" w:gutter="0"/><w:cols w:num="1" w:space="720"/></w:sectPr></w:pPr></w:p><w:p/><w:p><w:pPr/><w:r><w:rPr><w:sz w:val="32"/><w:szCs w:val="32"/><w:b w:val="1"/><w:bCs w:val="1"/></w:rPr><w:t xml:space="preserve">Company: Pee Aar Automotive Technologies Pvt. Ltd.</w:t></w:r></w:p><w:tbl><w:tblGrid><w:gridCol w:w="4000" w:type="dxa"/><w:gridCol w:w="4000" w:type="dxa"/></w:tblGrid><w:tblPr><w:tblStyle w:val="Fancy Table"/></w:tblPr><w:tr><w:trPr><w:trHeight w:val="900" w:hRule="atLeast"/></w:trPr><w:tc><w:tcPr><w:tcW w:w="4000" w:type="dxa"/><w:vAlign w:val="center"/></w:tcPr><w:p><w:pPr/><w:r><w:rPr><w:b w:val="1"/><w:bCs w:val="1"/></w:rPr><w:t xml:space="preserve">Company Details</w:t></w:r></w:p></w:tc><w:tc><w:tcPr><w:tcW w:w="4000" w:type="dxa"/><w:vAlign w:val="center"/></w:tcPr><w:p><w:pPr/><w:r><w:rPr><w:b w:val="1"/><w:bCs w:val="1"/></w:rPr><w:t xml:space="preserve">Company Contact Details</w:t></w:r></w:p></w:tc></w:tr><w:tr><w:trPr/><w:tc><w:tcPr><w:tcW w:w="4000" w:type="dxa"/></w:tcPr><w:p><w:pPr/><w:r><w:rPr/><w:t xml:space="preserve">Pee Aar Automotive Technologies Pvt. Ltd.</w:t></w:r></w:p></w:tc><w:tc><w:tcPr><w:tcW w:w="4000" w:type="dxa"/></w:tcPr><w:p><w:pPr/><w:r><w:rPr/><w:t xml:space="preserve">E-311,E-312, General Zone, Industrial Area, Ghiloth, Shahjahanpur</w:t></w:r></w:p></w:tc></w:tr></w:tbl><w:p><w:pPr><w:sectPr><w:pgSz w:orient="portrait" w:w="11905.511811023622" w:h="16837.79527559055"/><w:pgMar w:top="1440" w:right="1440" w:bottom="1440" w:left="1440" w:header="720" w:footer="720" w:gutter="0"/><w:cols w:num="1" w:space="720"/></w:sectPr></w:pPr></w:p><w:p/><w:p><w:pPr/><w:r><w:rPr><w:sz w:val="32"/><w:szCs w:val="32"/><w:b w:val="1"/><w:bCs w:val="1"/></w:rPr><w:t xml:space="preserve">Company: Perfect International</w:t></w:r></w:p><w:tbl><w:tblGrid><w:gridCol w:w="4000" w:type="dxa"/><w:gridCol w:w="4000" w:type="dxa"/></w:tblGrid><w:tblPr><w:tblStyle w:val="Fancy Table"/></w:tblPr><w:tr><w:trPr><w:trHeight w:val="900" w:hRule="atLeast"/></w:trPr><w:tc><w:tcPr><w:tcW w:w="4000" w:type="dxa"/><w:vAlign w:val="center"/></w:tcPr><w:p><w:pPr/><w:r><w:rPr><w:b w:val="1"/><w:bCs w:val="1"/></w:rPr><w:t xml:space="preserve">Company Details</w:t></w:r></w:p></w:tc><w:tc><w:tcPr><w:tcW w:w="4000" w:type="dxa"/><w:vAlign w:val="center"/></w:tcPr><w:p><w:pPr/><w:r><w:rPr><w:b w:val="1"/><w:bCs w:val="1"/></w:rPr><w:t xml:space="preserve">Company Contact Details</w:t></w:r></w:p></w:tc></w:tr><w:tr><w:trPr/><w:tc><w:tcPr><w:tcW w:w="4000" w:type="dxa"/></w:tcPr><w:p><w:pPr/><w:r><w:rPr/><w:t xml:space="preserve">Perfect International</w:t></w:r></w:p></w:tc><w:tc><w:tcPr><w:tcW w:w="4000" w:type="dxa"/></w:tcPr><w:p><w:pPr/><w:r><w:rPr/><w:t xml:space="preserve">109, Bankey Bihari Estate, Nagla Bihari, Nunhai Road</w:t></w:r></w:p></w:tc></w:tr></w:tbl><w:p><w:pPr><w:sectPr><w:pgSz w:orient="portrait" w:w="11905.511811023622" w:h="16837.79527559055"/><w:pgMar w:top="1440" w:right="1440" w:bottom="1440" w:left="1440" w:header="720" w:footer="720" w:gutter="0"/><w:cols w:num="1" w:space="720"/></w:sectPr></w:pPr></w:p><w:p/><w:p><w:pPr/><w:r><w:rPr><w:sz w:val="32"/><w:szCs w:val="32"/><w:b w:val="1"/><w:bCs w:val="1"/></w:rPr><w:t xml:space="preserve">Company: Perfect Polymers</w:t></w:r></w:p><w:tbl><w:tblGrid><w:gridCol w:w="4000" w:type="dxa"/><w:gridCol w:w="4000" w:type="dxa"/></w:tblGrid><w:tblPr><w:tblStyle w:val="Fancy Table"/></w:tblPr><w:tr><w:trPr><w:trHeight w:val="900" w:hRule="atLeast"/></w:trPr><w:tc><w:tcPr><w:tcW w:w="4000" w:type="dxa"/><w:vAlign w:val="center"/></w:tcPr><w:p><w:pPr/><w:r><w:rPr><w:b w:val="1"/><w:bCs w:val="1"/></w:rPr><w:t xml:space="preserve">Company Details</w:t></w:r></w:p></w:tc><w:tc><w:tcPr><w:tcW w:w="4000" w:type="dxa"/><w:vAlign w:val="center"/></w:tcPr><w:p><w:pPr/><w:r><w:rPr><w:b w:val="1"/><w:bCs w:val="1"/></w:rPr><w:t xml:space="preserve">Company Contact Details</w:t></w:r></w:p></w:tc></w:tr><w:tr><w:trPr/><w:tc><w:tcPr><w:tcW w:w="4000" w:type="dxa"/></w:tcPr><w:p><w:pPr/><w:r><w:rPr/><w:t xml:space="preserve">Perfect Polymers</w:t></w:r></w:p></w:tc><w:tc><w:tcPr><w:tcW w:w="4000" w:type="dxa"/></w:tcPr><w:p><w:pPr/><w:r><w:rPr/><w:t xml:space="preserve">G 1302, Road H, Kishan Gate, Main Road</w:t></w:r></w:p></w:tc></w:tr></w:tbl><w:p><w:pPr><w:sectPr><w:pgSz w:orient="portrait" w:w="11905.511811023622" w:h="16837.79527559055"/><w:pgMar w:top="1440" w:right="1440" w:bottom="1440" w:left="1440" w:header="720" w:footer="720" w:gutter="0"/><w:cols w:num="1" w:space="720"/></w:sectPr></w:pPr></w:p><w:p/><w:p><w:pPr/><w:r><w:rPr><w:sz w:val="32"/><w:szCs w:val="32"/><w:b w:val="1"/><w:bCs w:val="1"/></w:rPr><w:t xml:space="preserve">Company: Piano Presitel</w:t></w:r></w:p><w:tbl><w:tblGrid><w:gridCol w:w="4000" w:type="dxa"/><w:gridCol w:w="4000" w:type="dxa"/></w:tblGrid><w:tblPr><w:tblStyle w:val="Fancy Table"/></w:tblPr><w:tr><w:trPr><w:trHeight w:val="900" w:hRule="atLeast"/></w:trPr><w:tc><w:tcPr><w:tcW w:w="4000" w:type="dxa"/><w:vAlign w:val="center"/></w:tcPr><w:p><w:pPr/><w:r><w:rPr><w:b w:val="1"/><w:bCs w:val="1"/></w:rPr><w:t xml:space="preserve">Company Details</w:t></w:r></w:p></w:tc><w:tc><w:tcPr><w:tcW w:w="4000" w:type="dxa"/><w:vAlign w:val="center"/></w:tcPr><w:p><w:pPr/><w:r><w:rPr><w:b w:val="1"/><w:bCs w:val="1"/></w:rPr><w:t xml:space="preserve">Company Contact Details</w:t></w:r></w:p></w:tc></w:tr><w:tr><w:trPr/><w:tc><w:tcPr><w:tcW w:w="4000" w:type="dxa"/></w:tcPr><w:p><w:pPr/><w:r><w:rPr/><w:t xml:space="preserve">Piano Presitel</w:t></w:r></w:p></w:tc><w:tc><w:tcPr><w:tcW w:w="4000" w:type="dxa"/></w:tcPr><w:p><w:pPr/><w:r><w:rPr/><w:t xml:space="preserve">Dayasagar Industrial Estate, Godev Phatak Road, Bhayander East</w:t></w:r></w:p></w:tc></w:tr></w:tbl><w:p><w:pPr><w:sectPr><w:pgSz w:orient="portrait" w:w="11905.511811023622" w:h="16837.79527559055"/><w:pgMar w:top="1440" w:right="1440" w:bottom="1440" w:left="1440" w:header="720" w:footer="720" w:gutter="0"/><w:cols w:num="1" w:space="720"/></w:sectPr></w:pPr></w:p><w:p/><w:p><w:pPr/><w:r><w:rPr><w:sz w:val="32"/><w:szCs w:val="32"/><w:b w:val="1"/><w:bCs w:val="1"/></w:rPr><w:t xml:space="preserve">Company: Pinnacle Industries Ltd.</w:t></w:r></w:p><w:tbl><w:tblGrid><w:gridCol w:w="4000" w:type="dxa"/><w:gridCol w:w="4000" w:type="dxa"/></w:tblGrid><w:tblPr><w:tblStyle w:val="Fancy Table"/></w:tblPr><w:tr><w:trPr><w:trHeight w:val="900" w:hRule="atLeast"/></w:trPr><w:tc><w:tcPr><w:tcW w:w="4000" w:type="dxa"/><w:vAlign w:val="center"/></w:tcPr><w:p><w:pPr/><w:r><w:rPr><w:b w:val="1"/><w:bCs w:val="1"/></w:rPr><w:t xml:space="preserve">Company Details</w:t></w:r></w:p></w:tc><w:tc><w:tcPr><w:tcW w:w="4000" w:type="dxa"/><w:vAlign w:val="center"/></w:tcPr><w:p><w:pPr/><w:r><w:rPr><w:b w:val="1"/><w:bCs w:val="1"/></w:rPr><w:t xml:space="preserve">Company Contact Details</w:t></w:r></w:p></w:tc></w:tr><w:tr><w:trPr/><w:tc><w:tcPr><w:tcW w:w="4000" w:type="dxa"/></w:tcPr><w:p><w:pPr/><w:r><w:rPr/><w:t xml:space="preserve">Pinnacle Industries Ltd.</w:t></w:r></w:p></w:tc><w:tc><w:tcPr><w:tcW w:w="4000" w:type="dxa"/></w:tcPr><w:p><w:pPr/><w:r><w:rPr/><w:t xml:space="preserve">9th Floor, Panchashil Tech Park One, Shivaji Nagar</w:t></w:r></w:p></w:tc></w:tr></w:tbl><w:p><w:pPr><w:sectPr><w:pgSz w:orient="portrait" w:w="11905.511811023622" w:h="16837.79527559055"/><w:pgMar w:top="1440" w:right="1440" w:bottom="1440" w:left="1440" w:header="720" w:footer="720" w:gutter="0"/><w:cols w:num="1" w:space="720"/></w:sectPr></w:pPr></w:p><w:p/><w:p><w:pPr/><w:r><w:rPr><w:sz w:val="32"/><w:szCs w:val="32"/><w:b w:val="1"/><w:bCs w:val="1"/></w:rPr><w:t xml:space="preserve">Company: Pioneer Industries</w:t></w:r></w:p><w:tbl><w:tblGrid><w:gridCol w:w="4000" w:type="dxa"/><w:gridCol w:w="4000" w:type="dxa"/></w:tblGrid><w:tblPr><w:tblStyle w:val="Fancy Table"/></w:tblPr><w:tr><w:trPr><w:trHeight w:val="900" w:hRule="atLeast"/></w:trPr><w:tc><w:tcPr><w:tcW w:w="4000" w:type="dxa"/><w:vAlign w:val="center"/></w:tcPr><w:p><w:pPr/><w:r><w:rPr><w:b w:val="1"/><w:bCs w:val="1"/></w:rPr><w:t xml:space="preserve">Company Details</w:t></w:r></w:p></w:tc><w:tc><w:tcPr><w:tcW w:w="4000" w:type="dxa"/><w:vAlign w:val="center"/></w:tcPr><w:p><w:pPr/><w:r><w:rPr><w:b w:val="1"/><w:bCs w:val="1"/></w:rPr><w:t xml:space="preserve">Company Contact Details</w:t></w:r></w:p></w:tc></w:tr><w:tr><w:trPr/><w:tc><w:tcPr><w:tcW w:w="4000" w:type="dxa"/></w:tcPr><w:p><w:pPr/><w:r><w:rPr/><w:t xml:space="preserve">Pioneer Industries</w:t></w:r></w:p></w:tc><w:tc><w:tcPr><w:tcW w:w="4000" w:type="dxa"/></w:tcPr><w:p><w:pPr/><w:r><w:rPr/><w:t xml:space="preserve">125, GIDC, Waghodia</w:t></w:r></w:p></w:tc></w:tr></w:tbl><w:p><w:pPr><w:sectPr><w:pgSz w:orient="portrait" w:w="11905.511811023622" w:h="16837.79527559055"/><w:pgMar w:top="1440" w:right="1440" w:bottom="1440" w:left="1440" w:header="720" w:footer="720" w:gutter="0"/><w:cols w:num="1" w:space="720"/></w:sectPr></w:pPr></w:p><w:p/><w:p><w:pPr/><w:r><w:rPr><w:sz w:val="32"/><w:szCs w:val="32"/><w:b w:val="1"/><w:bCs w:val="1"/></w:rPr><w:t xml:space="preserve">Company: Plast Technology India Pvt. Ltd.</w:t></w:r></w:p><w:tbl><w:tblGrid><w:gridCol w:w="4000" w:type="dxa"/><w:gridCol w:w="4000" w:type="dxa"/></w:tblGrid><w:tblPr><w:tblStyle w:val="Fancy Table"/></w:tblPr><w:tr><w:trPr><w:trHeight w:val="900" w:hRule="atLeast"/></w:trPr><w:tc><w:tcPr><w:tcW w:w="4000" w:type="dxa"/><w:vAlign w:val="center"/></w:tcPr><w:p><w:pPr/><w:r><w:rPr><w:b w:val="1"/><w:bCs w:val="1"/></w:rPr><w:t xml:space="preserve">Company Details</w:t></w:r></w:p></w:tc><w:tc><w:tcPr><w:tcW w:w="4000" w:type="dxa"/><w:vAlign w:val="center"/></w:tcPr><w:p><w:pPr/><w:r><w:rPr><w:b w:val="1"/><w:bCs w:val="1"/></w:rPr><w:t xml:space="preserve">Company Contact Details</w:t></w:r></w:p></w:tc></w:tr><w:tr><w:trPr/><w:tc><w:tcPr><w:tcW w:w="4000" w:type="dxa"/></w:tcPr><w:p><w:pPr/><w:r><w:rPr/><w:t xml:space="preserve">Plast Technology India Pvt. Ltd.</w:t></w:r></w:p></w:tc><w:tc><w:tcPr><w:tcW w:w="4000" w:type="dxa"/></w:tcPr><w:p><w:pPr/><w:r><w:rPr/><w:t xml:space="preserve">Plot no. PAP-V-25, Chakan Industrial Area, Phase-II Wasuli, Chakan</w:t></w:r></w:p></w:tc></w:tr></w:tbl><w:p><w:pPr><w:sectPr><w:pgSz w:orient="portrait" w:w="11905.511811023622" w:h="16837.79527559055"/><w:pgMar w:top="1440" w:right="1440" w:bottom="1440" w:left="1440" w:header="720" w:footer="720" w:gutter="0"/><w:cols w:num="1" w:space="720"/></w:sectPr></w:pPr></w:p><w:p/><w:p><w:pPr/><w:r><w:rPr><w:sz w:val="32"/><w:szCs w:val="32"/><w:b w:val="1"/><w:bCs w:val="1"/></w:rPr><w:t xml:space="preserve">Company: Plastic Omnium Auto Exteriors (I) Pvt. Ltd.</w:t></w:r></w:p><w:tbl><w:tblGrid><w:gridCol w:w="4000" w:type="dxa"/><w:gridCol w:w="4000" w:type="dxa"/></w:tblGrid><w:tblPr><w:tblStyle w:val="Fancy Table"/></w:tblPr><w:tr><w:trPr><w:trHeight w:val="900" w:hRule="atLeast"/></w:trPr><w:tc><w:tcPr><w:tcW w:w="4000" w:type="dxa"/><w:vAlign w:val="center"/></w:tcPr><w:p><w:pPr/><w:r><w:rPr><w:b w:val="1"/><w:bCs w:val="1"/></w:rPr><w:t xml:space="preserve">Company Details</w:t></w:r></w:p></w:tc><w:tc><w:tcPr><w:tcW w:w="4000" w:type="dxa"/><w:vAlign w:val="center"/></w:tcPr><w:p><w:pPr/><w:r><w:rPr><w:b w:val="1"/><w:bCs w:val="1"/></w:rPr><w:t xml:space="preserve">Company Contact Details</w:t></w:r></w:p></w:tc></w:tr><w:tr><w:trPr/><w:tc><w:tcPr><w:tcW w:w="4000" w:type="dxa"/></w:tcPr><w:p><w:pPr/><w:r><w:rPr/><w:t xml:space="preserve">Plastic Omnium Auto Exteriors (I) Pvt. Ltd.</w:t></w:r></w:p></w:tc><w:tc><w:tcPr><w:tcW w:w="4000" w:type="dxa"/></w:tcPr><w:p><w:pPr/><w:r><w:rPr/><w:t xml:space="preserve">Plot No: C-4, MIDC Chakan Industrial Area Phase - II, Village Bhamboli</w:t></w:r></w:p></w:tc></w:tr></w:tbl><w:p><w:pPr><w:sectPr><w:pgSz w:orient="portrait" w:w="11905.511811023622" w:h="16837.79527559055"/><w:pgMar w:top="1440" w:right="1440" w:bottom="1440" w:left="1440" w:header="720" w:footer="720" w:gutter="0"/><w:cols w:num="1" w:space="720"/></w:sectPr></w:pPr></w:p><w:p/><w:p><w:pPr/><w:r><w:rPr><w:sz w:val="32"/><w:szCs w:val="32"/><w:b w:val="1"/><w:bCs w:val="1"/></w:rPr><w:t xml:space="preserve">Company: Polyplastics Industries India Pvt. Ltd.</w:t></w:r></w:p><w:tbl><w:tblGrid><w:gridCol w:w="4000" w:type="dxa"/><w:gridCol w:w="4000" w:type="dxa"/></w:tblGrid><w:tblPr><w:tblStyle w:val="Fancy Table"/></w:tblPr><w:tr><w:trPr><w:trHeight w:val="900" w:hRule="atLeast"/></w:trPr><w:tc><w:tcPr><w:tcW w:w="4000" w:type="dxa"/><w:vAlign w:val="center"/></w:tcPr><w:p><w:pPr/><w:r><w:rPr><w:b w:val="1"/><w:bCs w:val="1"/></w:rPr><w:t xml:space="preserve">Company Details</w:t></w:r></w:p></w:tc><w:tc><w:tcPr><w:tcW w:w="4000" w:type="dxa"/><w:vAlign w:val="center"/></w:tcPr><w:p><w:pPr/><w:r><w:rPr><w:b w:val="1"/><w:bCs w:val="1"/></w:rPr><w:t xml:space="preserve">Company Contact Details</w:t></w:r></w:p></w:tc></w:tr><w:tr><w:trPr/><w:tc><w:tcPr><w:tcW w:w="4000" w:type="dxa"/></w:tcPr><w:p><w:pPr/><w:r><w:rPr/><w:t xml:space="preserve">Polyplastics Industries India Pvt. Ltd.</w:t></w:r></w:p></w:tc><w:tc><w:tcPr><w:tcW w:w="4000" w:type="dxa"/></w:tcPr><w:p><w:pPr/><w:r><w:rPr/><w:t xml:space="preserve">O 15, Industrial Area</w:t></w:r></w:p></w:tc></w:tr></w:tbl><w:p><w:pPr><w:sectPr><w:pgSz w:orient="portrait" w:w="11905.511811023622" w:h="16837.79527559055"/><w:pgMar w:top="1440" w:right="1440" w:bottom="1440" w:left="1440" w:header="720" w:footer="720" w:gutter="0"/><w:cols w:num="1" w:space="720"/></w:sectPr></w:pPr></w:p><w:p/><w:p><w:pPr/><w:r><w:rPr><w:sz w:val="32"/><w:szCs w:val="32"/><w:b w:val="1"/><w:bCs w:val="1"/></w:rPr><w:t xml:space="preserve">Company: Pooja Castings Pvt. Ltd.</w:t></w:r></w:p><w:tbl><w:tblGrid><w:gridCol w:w="4000" w:type="dxa"/><w:gridCol w:w="4000" w:type="dxa"/></w:tblGrid><w:tblPr><w:tblStyle w:val="Fancy Table"/></w:tblPr><w:tr><w:trPr><w:trHeight w:val="900" w:hRule="atLeast"/></w:trPr><w:tc><w:tcPr><w:tcW w:w="4000" w:type="dxa"/><w:vAlign w:val="center"/></w:tcPr><w:p><w:pPr/><w:r><w:rPr><w:b w:val="1"/><w:bCs w:val="1"/></w:rPr><w:t xml:space="preserve">Company Details</w:t></w:r></w:p></w:tc><w:tc><w:tcPr><w:tcW w:w="4000" w:type="dxa"/><w:vAlign w:val="center"/></w:tcPr><w:p><w:pPr/><w:r><w:rPr><w:b w:val="1"/><w:bCs w:val="1"/></w:rPr><w:t xml:space="preserve">Company Contact Details</w:t></w:r></w:p></w:tc></w:tr><w:tr><w:trPr/><w:tc><w:tcPr><w:tcW w:w="4000" w:type="dxa"/></w:tcPr><w:p><w:pPr/><w:r><w:rPr/><w:t xml:space="preserve">Pooja Castings Pvt. Ltd.</w:t></w:r></w:p></w:tc><w:tc><w:tcPr><w:tcW w:w="4000" w:type="dxa"/></w:tcPr><w:p><w:pPr/><w:r><w:rPr/><w:t xml:space="preserve">GAT No. 253/1A, Village Kharabwadi, P.O. Chakan, Taluka Khed</w:t></w:r></w:p></w:tc></w:tr></w:tbl><w:p><w:pPr><w:sectPr><w:pgSz w:orient="portrait" w:w="11905.511811023622" w:h="16837.79527559055"/><w:pgMar w:top="1440" w:right="1440" w:bottom="1440" w:left="1440" w:header="720" w:footer="720" w:gutter="0"/><w:cols w:num="1" w:space="720"/></w:sectPr></w:pPr></w:p><w:p/><w:p><w:pPr/><w:r><w:rPr><w:sz w:val="32"/><w:szCs w:val="32"/><w:b w:val="1"/><w:bCs w:val="1"/></w:rPr><w:t xml:space="preserve">Company: Pooja Forge Ltd.</w:t></w:r></w:p><w:tbl><w:tblGrid><w:gridCol w:w="4000" w:type="dxa"/><w:gridCol w:w="4000" w:type="dxa"/></w:tblGrid><w:tblPr><w:tblStyle w:val="Fancy Table"/></w:tblPr><w:tr><w:trPr><w:trHeight w:val="900" w:hRule="atLeast"/></w:trPr><w:tc><w:tcPr><w:tcW w:w="4000" w:type="dxa"/><w:vAlign w:val="center"/></w:tcPr><w:p><w:pPr/><w:r><w:rPr><w:b w:val="1"/><w:bCs w:val="1"/></w:rPr><w:t xml:space="preserve">Company Details</w:t></w:r></w:p></w:tc><w:tc><w:tcPr><w:tcW w:w="4000" w:type="dxa"/><w:vAlign w:val="center"/></w:tcPr><w:p><w:pPr/><w:r><w:rPr><w:b w:val="1"/><w:bCs w:val="1"/></w:rPr><w:t xml:space="preserve">Company Contact Details</w:t></w:r></w:p></w:tc></w:tr><w:tr><w:trPr/><w:tc><w:tcPr><w:tcW w:w="4000" w:type="dxa"/></w:tcPr><w:p><w:pPr/><w:r><w:rPr/><w:t xml:space="preserve">Pooja Forge Ltd.</w:t></w:r></w:p></w:tc><w:tc><w:tcPr><w:tcW w:w="4000" w:type="dxa"/></w:tcPr><w:p><w:pPr/><w:r><w:rPr/><w:t xml:space="preserve">14/4, Mathura Road</w:t></w:r></w:p></w:tc></w:tr></w:tbl><w:p><w:pPr><w:sectPr><w:pgSz w:orient="portrait" w:w="11905.511811023622" w:h="16837.79527559055"/><w:pgMar w:top="1440" w:right="1440" w:bottom="1440" w:left="1440" w:header="720" w:footer="720" w:gutter="0"/><w:cols w:num="1" w:space="720"/></w:sectPr></w:pPr></w:p><w:p/><w:p><w:pPr/><w:r><w:rPr><w:sz w:val="32"/><w:szCs w:val="32"/><w:b w:val="1"/><w:bCs w:val="1"/></w:rPr><w:t xml:space="preserve">Company: Porwal Auto Components Ltd.</w:t></w:r></w:p><w:tbl><w:tblGrid><w:gridCol w:w="4000" w:type="dxa"/><w:gridCol w:w="4000" w:type="dxa"/></w:tblGrid><w:tblPr><w:tblStyle w:val="Fancy Table"/></w:tblPr><w:tr><w:trPr><w:trHeight w:val="900" w:hRule="atLeast"/></w:trPr><w:tc><w:tcPr><w:tcW w:w="4000" w:type="dxa"/><w:vAlign w:val="center"/></w:tcPr><w:p><w:pPr/><w:r><w:rPr><w:b w:val="1"/><w:bCs w:val="1"/></w:rPr><w:t xml:space="preserve">Company Details</w:t></w:r></w:p></w:tc><w:tc><w:tcPr><w:tcW w:w="4000" w:type="dxa"/><w:vAlign w:val="center"/></w:tcPr><w:p><w:pPr/><w:r><w:rPr><w:b w:val="1"/><w:bCs w:val="1"/></w:rPr><w:t xml:space="preserve">Company Contact Details</w:t></w:r></w:p></w:tc></w:tr><w:tr><w:trPr/><w:tc><w:tcPr><w:tcW w:w="4000" w:type="dxa"/></w:tcPr><w:p><w:pPr/><w:r><w:rPr/><w:t xml:space="preserve">Porwal Auto Components Ltd.</w:t></w:r></w:p></w:tc><w:tc><w:tcPr><w:tcW w:w="4000" w:type="dxa"/></w:tcPr><w:p><w:pPr/><w:r><w:rPr/><w:t xml:space="preserve">Plot No. 209 & 215, Industrial Area, Sector 1, Pithampur</w:t></w:r></w:p></w:tc></w:tr></w:tbl><w:p><w:pPr><w:sectPr><w:pgSz w:orient="portrait" w:w="11905.511811023622" w:h="16837.79527559055"/><w:pgMar w:top="1440" w:right="1440" w:bottom="1440" w:left="1440" w:header="720" w:footer="720" w:gutter="0"/><w:cols w:num="1" w:space="720"/></w:sectPr></w:pPr></w:p><w:p/><w:p><w:pPr/><w:r><w:rPr><w:sz w:val="32"/><w:szCs w:val="32"/><w:b w:val="1"/><w:bCs w:val="1"/></w:rPr><w:t xml:space="preserve">Company: Power Industries</w:t></w:r></w:p><w:tbl><w:tblGrid><w:gridCol w:w="4000" w:type="dxa"/><w:gridCol w:w="4000" w:type="dxa"/></w:tblGrid><w:tblPr><w:tblStyle w:val="Fancy Table"/></w:tblPr><w:tr><w:trPr><w:trHeight w:val="900" w:hRule="atLeast"/></w:trPr><w:tc><w:tcPr><w:tcW w:w="4000" w:type="dxa"/><w:vAlign w:val="center"/></w:tcPr><w:p><w:pPr/><w:r><w:rPr><w:b w:val="1"/><w:bCs w:val="1"/></w:rPr><w:t xml:space="preserve">Company Details</w:t></w:r></w:p></w:tc><w:tc><w:tcPr><w:tcW w:w="4000" w:type="dxa"/><w:vAlign w:val="center"/></w:tcPr><w:p><w:pPr/><w:r><w:rPr><w:b w:val="1"/><w:bCs w:val="1"/></w:rPr><w:t xml:space="preserve">Company Contact Details</w:t></w:r></w:p></w:tc></w:tr><w:tr><w:trPr/><w:tc><w:tcPr><w:tcW w:w="4000" w:type="dxa"/></w:tcPr><w:p><w:pPr/><w:r><w:rPr/><w:t xml:space="preserve">Power Industries</w:t></w:r></w:p></w:tc><w:tc><w:tcPr><w:tcW w:w="4000" w:type="dxa"/></w:tcPr><w:p><w:pPr/><w:r><w:rPr/><w:t xml:space="preserve">Near Municipal Workshop, Aji Vasahat, Bhavnagar Road</w:t></w:r></w:p></w:tc></w:tr></w:tbl><w:p><w:pPr><w:sectPr><w:pgSz w:orient="portrait" w:w="11905.511811023622" w:h="16837.79527559055"/><w:pgMar w:top="1440" w:right="1440" w:bottom="1440" w:left="1440" w:header="720" w:footer="720" w:gutter="0"/><w:cols w:num="1" w:space="720"/></w:sectPr></w:pPr></w:p><w:p/><w:p><w:pPr/><w:r><w:rPr><w:sz w:val="32"/><w:szCs w:val="32"/><w:b w:val="1"/><w:bCs w:val="1"/></w:rPr><w:t xml:space="preserve">Company: Power Source Engine Parts Pvt. Ltd.</w:t></w:r></w:p><w:tbl><w:tblGrid><w:gridCol w:w="4000" w:type="dxa"/><w:gridCol w:w="4000" w:type="dxa"/></w:tblGrid><w:tblPr><w:tblStyle w:val="Fancy Table"/></w:tblPr><w:tr><w:trPr><w:trHeight w:val="900" w:hRule="atLeast"/></w:trPr><w:tc><w:tcPr><w:tcW w:w="4000" w:type="dxa"/><w:vAlign w:val="center"/></w:tcPr><w:p><w:pPr/><w:r><w:rPr><w:b w:val="1"/><w:bCs w:val="1"/></w:rPr><w:t xml:space="preserve">Company Details</w:t></w:r></w:p></w:tc><w:tc><w:tcPr><w:tcW w:w="4000" w:type="dxa"/><w:vAlign w:val="center"/></w:tcPr><w:p><w:pPr/><w:r><w:rPr><w:b w:val="1"/><w:bCs w:val="1"/></w:rPr><w:t xml:space="preserve">Company Contact Details</w:t></w:r></w:p></w:tc></w:tr><w:tr><w:trPr/><w:tc><w:tcPr><w:tcW w:w="4000" w:type="dxa"/></w:tcPr><w:p><w:pPr/><w:r><w:rPr/><w:t xml:space="preserve">Power Source Engine Parts Pvt. Ltd.</w:t></w:r></w:p></w:tc><w:tc><w:tcPr><w:tcW w:w="4000" w:type="dxa"/></w:tcPr><w:p><w:pPr/><w:r><w:rPr/><w:t xml:space="preserve">Billkha Plaza, 1st Floor, Kasturbha Road, Opp. Mohanbhai Hall</w:t></w:r></w:p></w:tc></w:tr></w:tbl><w:p><w:pPr><w:sectPr><w:pgSz w:orient="portrait" w:w="11905.511811023622" w:h="16837.79527559055"/><w:pgMar w:top="1440" w:right="1440" w:bottom="1440" w:left="1440" w:header="720" w:footer="720" w:gutter="0"/><w:cols w:num="1" w:space="720"/></w:sectPr></w:pPr></w:p><w:p/><w:p><w:pPr/><w:r><w:rPr><w:sz w:val="32"/><w:szCs w:val="32"/><w:b w:val="1"/><w:bCs w:val="1"/></w:rPr><w:t xml:space="preserve">Company: Powermax Rubber Factory</w:t></w:r></w:p><w:tbl><w:tblGrid><w:gridCol w:w="4000" w:type="dxa"/><w:gridCol w:w="4000" w:type="dxa"/></w:tblGrid><w:tblPr><w:tblStyle w:val="Fancy Table"/></w:tblPr><w:tr><w:trPr><w:trHeight w:val="900" w:hRule="atLeast"/></w:trPr><w:tc><w:tcPr><w:tcW w:w="4000" w:type="dxa"/><w:vAlign w:val="center"/></w:tcPr><w:p><w:pPr/><w:r><w:rPr><w:b w:val="1"/><w:bCs w:val="1"/></w:rPr><w:t xml:space="preserve">Company Details</w:t></w:r></w:p></w:tc><w:tc><w:tcPr><w:tcW w:w="4000" w:type="dxa"/><w:vAlign w:val="center"/></w:tcPr><w:p><w:pPr/><w:r><w:rPr><w:b w:val="1"/><w:bCs w:val="1"/></w:rPr><w:t xml:space="preserve">Company Contact Details</w:t></w:r></w:p></w:tc></w:tr><w:tr><w:trPr/><w:tc><w:tcPr><w:tcW w:w="4000" w:type="dxa"/></w:tcPr><w:p><w:pPr/><w:r><w:rPr/><w:t xml:space="preserve">Powermax Rubber Factory</w:t></w:r></w:p></w:tc><w:tc><w:tcPr><w:tcW w:w="4000" w:type="dxa"/></w:tcPr><w:p><w:pPr/><w:r><w:rPr/><w:t xml:space="preserve">38/10, Thandavarayan Street, Royapettah</w:t></w:r></w:p></w:tc></w:tr></w:tbl><w:p><w:pPr><w:sectPr><w:pgSz w:orient="portrait" w:w="11905.511811023622" w:h="16837.79527559055"/><w:pgMar w:top="1440" w:right="1440" w:bottom="1440" w:left="1440" w:header="720" w:footer="720" w:gutter="0"/><w:cols w:num="1" w:space="720"/></w:sectPr></w:pPr></w:p><w:p/><w:p><w:pPr/><w:r><w:rPr><w:sz w:val="32"/><w:szCs w:val="32"/><w:b w:val="1"/><w:bCs w:val="1"/></w:rPr><w:t xml:space="preserve">Company: PPAP Automotive Ltd.</w:t></w:r></w:p><w:tbl><w:tblGrid><w:gridCol w:w="4000" w:type="dxa"/><w:gridCol w:w="4000" w:type="dxa"/></w:tblGrid><w:tblPr><w:tblStyle w:val="Fancy Table"/></w:tblPr><w:tr><w:trPr><w:trHeight w:val="900" w:hRule="atLeast"/></w:trPr><w:tc><w:tcPr><w:tcW w:w="4000" w:type="dxa"/><w:vAlign w:val="center"/></w:tcPr><w:p><w:pPr/><w:r><w:rPr><w:b w:val="1"/><w:bCs w:val="1"/></w:rPr><w:t xml:space="preserve">Company Details</w:t></w:r></w:p></w:tc><w:tc><w:tcPr><w:tcW w:w="4000" w:type="dxa"/><w:vAlign w:val="center"/></w:tcPr><w:p><w:pPr/><w:r><w:rPr><w:b w:val="1"/><w:bCs w:val="1"/></w:rPr><w:t xml:space="preserve">Company Contact Details</w:t></w:r></w:p></w:tc></w:tr><w:tr><w:trPr/><w:tc><w:tcPr><w:tcW w:w="4000" w:type="dxa"/></w:tcPr><w:p><w:pPr/><w:r><w:rPr/><w:t xml:space="preserve">PPAP Automotive Ltd.</w:t></w:r></w:p></w:tc><w:tc><w:tcPr><w:tcW w:w="4000" w:type="dxa"/></w:tcPr><w:p><w:pPr/><w:r><w:rPr/><w:t xml:space="preserve">B 206 A, Sector 81</w:t></w:r></w:p></w:tc></w:tr></w:tbl><w:p><w:pPr><w:sectPr><w:pgSz w:orient="portrait" w:w="11905.511811023622" w:h="16837.79527559055"/><w:pgMar w:top="1440" w:right="1440" w:bottom="1440" w:left="1440" w:header="720" w:footer="720" w:gutter="0"/><w:cols w:num="1" w:space="720"/></w:sectPr></w:pPr></w:p><w:p/><w:p><w:pPr/><w:r><w:rPr><w:sz w:val="32"/><w:szCs w:val="32"/><w:b w:val="1"/><w:bCs w:val="1"/></w:rPr><w:t xml:space="preserve">Company: Prabha Engineering Pvt. Ltd.</w:t></w:r></w:p><w:tbl><w:tblGrid><w:gridCol w:w="4000" w:type="dxa"/><w:gridCol w:w="4000" w:type="dxa"/></w:tblGrid><w:tblPr><w:tblStyle w:val="Fancy Table"/></w:tblPr><w:tr><w:trPr><w:trHeight w:val="900" w:hRule="atLeast"/></w:trPr><w:tc><w:tcPr><w:tcW w:w="4000" w:type="dxa"/><w:vAlign w:val="center"/></w:tcPr><w:p><w:pPr/><w:r><w:rPr><w:b w:val="1"/><w:bCs w:val="1"/></w:rPr><w:t xml:space="preserve">Company Details</w:t></w:r></w:p></w:tc><w:tc><w:tcPr><w:tcW w:w="4000" w:type="dxa"/><w:vAlign w:val="center"/></w:tcPr><w:p><w:pPr/><w:r><w:rPr><w:b w:val="1"/><w:bCs w:val="1"/></w:rPr><w:t xml:space="preserve">Company Contact Details</w:t></w:r></w:p></w:tc></w:tr><w:tr><w:trPr/><w:tc><w:tcPr><w:tcW w:w="4000" w:type="dxa"/></w:tcPr><w:p><w:pPr/><w:r><w:rPr/><w:t xml:space="preserve">Prabha Engineering Pvt. Ltd.</w:t></w:r></w:p></w:tc><w:tc><w:tcPr><w:tcW w:w="4000" w:type="dxa"/></w:tcPr><w:p><w:pPr/><w:r><w:rPr/><w:t xml:space="preserve">36, MIDC, Central Road</w:t></w:r></w:p></w:tc></w:tr></w:tbl><w:p><w:pPr><w:sectPr><w:pgSz w:orient="portrait" w:w="11905.511811023622" w:h="16837.79527559055"/><w:pgMar w:top="1440" w:right="1440" w:bottom="1440" w:left="1440" w:header="720" w:footer="720" w:gutter="0"/><w:cols w:num="1" w:space="720"/></w:sectPr></w:pPr></w:p><w:p/><w:p><w:pPr/><w:r><w:rPr><w:sz w:val="32"/><w:szCs w:val="32"/><w:b w:val="1"/><w:bCs w:val="1"/></w:rPr><w:t xml:space="preserve">Company: Pranav Vikas India Pvt. Ltd.</w:t></w:r></w:p><w:tbl><w:tblGrid><w:gridCol w:w="4000" w:type="dxa"/><w:gridCol w:w="4000" w:type="dxa"/></w:tblGrid><w:tblPr><w:tblStyle w:val="Fancy Table"/></w:tblPr><w:tr><w:trPr><w:trHeight w:val="900" w:hRule="atLeast"/></w:trPr><w:tc><w:tcPr><w:tcW w:w="4000" w:type="dxa"/><w:vAlign w:val="center"/></w:tcPr><w:p><w:pPr/><w:r><w:rPr><w:b w:val="1"/><w:bCs w:val="1"/></w:rPr><w:t xml:space="preserve">Company Details</w:t></w:r></w:p></w:tc><w:tc><w:tcPr><w:tcW w:w="4000" w:type="dxa"/><w:vAlign w:val="center"/></w:tcPr><w:p><w:pPr/><w:r><w:rPr><w:b w:val="1"/><w:bCs w:val="1"/></w:rPr><w:t xml:space="preserve">Company Contact Details</w:t></w:r></w:p></w:tc></w:tr><w:tr><w:trPr/><w:tc><w:tcPr><w:tcW w:w="4000" w:type="dxa"/></w:tcPr><w:p><w:pPr/><w:r><w:rPr/><w:t xml:space="preserve">Pranav Vikas India Pvt. Ltd.</w:t></w:r></w:p></w:tc><w:tc><w:tcPr><w:tcW w:w="4000" w:type="dxa"/></w:tcPr><w:p><w:pPr/><w:r><w:rPr/><w:t xml:space="preserve">Plot No. 45-46, NIT Industrial Area</w:t></w:r></w:p></w:tc></w:tr></w:tbl><w:p><w:pPr><w:sectPr><w:pgSz w:orient="portrait" w:w="11905.511811023622" w:h="16837.79527559055"/><w:pgMar w:top="1440" w:right="1440" w:bottom="1440" w:left="1440" w:header="720" w:footer="720" w:gutter="0"/><w:cols w:num="1" w:space="720"/></w:sectPr></w:pPr></w:p><w:p/><w:p><w:pPr/><w:r><w:rPr><w:sz w:val="32"/><w:szCs w:val="32"/><w:b w:val="1"/><w:bCs w:val="1"/></w:rPr><w:t xml:space="preserve">Company: Precision Autowares Pvt. Ltd.</w:t></w:r></w:p><w:tbl><w:tblGrid><w:gridCol w:w="4000" w:type="dxa"/><w:gridCol w:w="4000" w:type="dxa"/></w:tblGrid><w:tblPr><w:tblStyle w:val="Fancy Table"/></w:tblPr><w:tr><w:trPr><w:trHeight w:val="900" w:hRule="atLeast"/></w:trPr><w:tc><w:tcPr><w:tcW w:w="4000" w:type="dxa"/><w:vAlign w:val="center"/></w:tcPr><w:p><w:pPr/><w:r><w:rPr><w:b w:val="1"/><w:bCs w:val="1"/></w:rPr><w:t xml:space="preserve">Company Details</w:t></w:r></w:p></w:tc><w:tc><w:tcPr><w:tcW w:w="4000" w:type="dxa"/><w:vAlign w:val="center"/></w:tcPr><w:p><w:pPr/><w:r><w:rPr><w:b w:val="1"/><w:bCs w:val="1"/></w:rPr><w:t xml:space="preserve">Company Contact Details</w:t></w:r></w:p></w:tc></w:tr><w:tr><w:trPr/><w:tc><w:tcPr><w:tcW w:w="4000" w:type="dxa"/></w:tcPr><w:p><w:pPr/><w:r><w:rPr/><w:t xml:space="preserve">Precision Autowares Pvt. Ltd.</w:t></w:r></w:p></w:tc><w:tc><w:tcPr><w:tcW w:w="4000" w:type="dxa"/></w:tcPr><w:p><w:pPr/><w:r><w:rPr/><w:t xml:space="preserve">Block 305 & 330, Village Zak, Vehlal Road, PO Pardhol</w:t></w:r></w:p></w:tc></w:tr></w:tbl><w:p><w:pPr><w:sectPr><w:pgSz w:orient="portrait" w:w="11905.511811023622" w:h="16837.79527559055"/><w:pgMar w:top="1440" w:right="1440" w:bottom="1440" w:left="1440" w:header="720" w:footer="720" w:gutter="0"/><w:cols w:num="1" w:space="720"/></w:sectPr></w:pPr></w:p><w:p/><w:p><w:pPr/><w:r><w:rPr><w:sz w:val="32"/><w:szCs w:val="32"/><w:b w:val="1"/><w:bCs w:val="1"/></w:rPr><w:t xml:space="preserve">Company: Precision Camshafts Ltd.</w:t></w:r></w:p><w:tbl><w:tblGrid><w:gridCol w:w="4000" w:type="dxa"/><w:gridCol w:w="4000" w:type="dxa"/></w:tblGrid><w:tblPr><w:tblStyle w:val="Fancy Table"/></w:tblPr><w:tr><w:trPr><w:trHeight w:val="900" w:hRule="atLeast"/></w:trPr><w:tc><w:tcPr><w:tcW w:w="4000" w:type="dxa"/><w:vAlign w:val="center"/></w:tcPr><w:p><w:pPr/><w:r><w:rPr><w:b w:val="1"/><w:bCs w:val="1"/></w:rPr><w:t xml:space="preserve">Company Details</w:t></w:r></w:p></w:tc><w:tc><w:tcPr><w:tcW w:w="4000" w:type="dxa"/><w:vAlign w:val="center"/></w:tcPr><w:p><w:pPr/><w:r><w:rPr><w:b w:val="1"/><w:bCs w:val="1"/></w:rPr><w:t xml:space="preserve">Company Contact Details</w:t></w:r></w:p></w:tc></w:tr><w:tr><w:trPr/><w:tc><w:tcPr><w:tcW w:w="4000" w:type="dxa"/></w:tcPr><w:p><w:pPr/><w:r><w:rPr/><w:t xml:space="preserve">Precision Camshafts Ltd.</w:t></w:r></w:p></w:tc><w:tc><w:tcPr><w:tcW w:w="4000" w:type="dxa"/></w:tcPr><w:p><w:pPr/><w:r><w:rPr/><w:t xml:space="preserve">MIDC Chincholi, D-5, D-6, D-7, D-7/1, Pune Road, Chincholi</w:t></w:r></w:p></w:tc></w:tr></w:tbl><w:p><w:pPr><w:sectPr><w:pgSz w:orient="portrait" w:w="11905.511811023622" w:h="16837.79527559055"/><w:pgMar w:top="1440" w:right="1440" w:bottom="1440" w:left="1440" w:header="720" w:footer="720" w:gutter="0"/><w:cols w:num="1" w:space="720"/></w:sectPr></w:pPr></w:p><w:p/><w:p><w:pPr/><w:r><w:rPr><w:sz w:val="32"/><w:szCs w:val="32"/><w:b w:val="1"/><w:bCs w:val="1"/></w:rPr><w:t xml:space="preserve">Company: Precision Cups Pvt. Ltd.</w:t></w:r></w:p><w:tbl><w:tblGrid><w:gridCol w:w="4000" w:type="dxa"/><w:gridCol w:w="4000" w:type="dxa"/></w:tblGrid><w:tblPr><w:tblStyle w:val="Fancy Table"/></w:tblPr><w:tr><w:trPr><w:trHeight w:val="900" w:hRule="atLeast"/></w:trPr><w:tc><w:tcPr><w:tcW w:w="4000" w:type="dxa"/><w:vAlign w:val="center"/></w:tcPr><w:p><w:pPr/><w:r><w:rPr><w:b w:val="1"/><w:bCs w:val="1"/></w:rPr><w:t xml:space="preserve">Company Details</w:t></w:r></w:p></w:tc><w:tc><w:tcPr><w:tcW w:w="4000" w:type="dxa"/><w:vAlign w:val="center"/></w:tcPr><w:p><w:pPr/><w:r><w:rPr><w:b w:val="1"/><w:bCs w:val="1"/></w:rPr><w:t xml:space="preserve">Company Contact Details</w:t></w:r></w:p></w:tc></w:tr><w:tr><w:trPr/><w:tc><w:tcPr><w:tcW w:w="4000" w:type="dxa"/></w:tcPr><w:p><w:pPr/><w:r><w:rPr/><w:t xml:space="preserve">Precision Cups Pvt. Ltd.</w:t></w:r></w:p></w:tc><w:tc><w:tcPr><w:tcW w:w="4000" w:type="dxa"/></w:tcPr><w:p><w:pPr/><w:r><w:rPr/><w:t xml:space="preserve">Microshed 9, Phase VI, Gamharia Industrial Area</w:t></w:r></w:p></w:tc></w:tr></w:tbl><w:p><w:pPr><w:sectPr><w:pgSz w:orient="portrait" w:w="11905.511811023622" w:h="16837.79527559055"/><w:pgMar w:top="1440" w:right="1440" w:bottom="1440" w:left="1440" w:header="720" w:footer="720" w:gutter="0"/><w:cols w:num="1" w:space="720"/></w:sectPr></w:pPr></w:p><w:p/><w:p><w:pPr/><w:r><w:rPr><w:sz w:val="32"/><w:szCs w:val="32"/><w:b w:val="1"/><w:bCs w:val="1"/></w:rPr><w:t xml:space="preserve">Company: Precitek Components Pvt. Ltd.</w:t></w:r></w:p><w:tbl><w:tblGrid><w:gridCol w:w="4000" w:type="dxa"/><w:gridCol w:w="4000" w:type="dxa"/></w:tblGrid><w:tblPr><w:tblStyle w:val="Fancy Table"/></w:tblPr><w:tr><w:trPr><w:trHeight w:val="900" w:hRule="atLeast"/></w:trPr><w:tc><w:tcPr><w:tcW w:w="4000" w:type="dxa"/><w:vAlign w:val="center"/></w:tcPr><w:p><w:pPr/><w:r><w:rPr><w:b w:val="1"/><w:bCs w:val="1"/></w:rPr><w:t xml:space="preserve">Company Details</w:t></w:r></w:p></w:tc><w:tc><w:tcPr><w:tcW w:w="4000" w:type="dxa"/><w:vAlign w:val="center"/></w:tcPr><w:p><w:pPr/><w:r><w:rPr><w:b w:val="1"/><w:bCs w:val="1"/></w:rPr><w:t xml:space="preserve">Company Contact Details</w:t></w:r></w:p></w:tc></w:tr><w:tr><w:trPr/><w:tc><w:tcPr><w:tcW w:w="4000" w:type="dxa"/></w:tcPr><w:p><w:pPr/><w:r><w:rPr/><w:t xml:space="preserve">Precitek Components Pvt. Ltd.</w:t></w:r></w:p></w:tc><w:tc><w:tcPr><w:tcW w:w="4000" w:type="dxa"/></w:tcPr><w:p><w:pPr/><w:r><w:rPr/><w:t xml:space="preserve">4, South Reddy Street, Athipet</w:t></w:r></w:p></w:tc></w:tr></w:tbl><w:p><w:pPr><w:sectPr><w:pgSz w:orient="portrait" w:w="11905.511811023622" w:h="16837.79527559055"/><w:pgMar w:top="1440" w:right="1440" w:bottom="1440" w:left="1440" w:header="720" w:footer="720" w:gutter="0"/><w:cols w:num="1" w:space="720"/></w:sectPr></w:pPr></w:p><w:p/><w:p><w:pPr/><w:r><w:rPr><w:sz w:val="32"/><w:szCs w:val="32"/><w:b w:val="1"/><w:bCs w:val="1"/></w:rPr><w:t xml:space="preserve">Company: Premier Plasmotec Pvt. Ltd.</w:t></w:r></w:p><w:tbl><w:tblGrid><w:gridCol w:w="4000" w:type="dxa"/><w:gridCol w:w="4000" w:type="dxa"/></w:tblGrid><w:tblPr><w:tblStyle w:val="Fancy Table"/></w:tblPr><w:tr><w:trPr><w:trHeight w:val="900" w:hRule="atLeast"/></w:trPr><w:tc><w:tcPr><w:tcW w:w="4000" w:type="dxa"/><w:vAlign w:val="center"/></w:tcPr><w:p><w:pPr/><w:r><w:rPr><w:b w:val="1"/><w:bCs w:val="1"/></w:rPr><w:t xml:space="preserve">Company Details</w:t></w:r></w:p></w:tc><w:tc><w:tcPr><w:tcW w:w="4000" w:type="dxa"/><w:vAlign w:val="center"/></w:tcPr><w:p><w:pPr/><w:r><w:rPr><w:b w:val="1"/><w:bCs w:val="1"/></w:rPr><w:t xml:space="preserve">Company Contact Details</w:t></w:r></w:p></w:tc></w:tr><w:tr><w:trPr/><w:tc><w:tcPr><w:tcW w:w="4000" w:type="dxa"/></w:tcPr><w:p><w:pPr/><w:r><w:rPr/><w:t xml:space="preserve">Premier Plasmotec Pvt. Ltd.</w:t></w:r></w:p></w:tc><w:tc><w:tcPr><w:tcW w:w="4000" w:type="dxa"/></w:tcPr><w:p><w:pPr/><w:r><w:rPr/><w:t xml:space="preserve">Plot No. 1100, Sector 58</w:t></w:r></w:p></w:tc></w:tr></w:tbl><w:p><w:pPr><w:sectPr><w:pgSz w:orient="portrait" w:w="11905.511811023622" w:h="16837.79527559055"/><w:pgMar w:top="1440" w:right="1440" w:bottom="1440" w:left="1440" w:header="720" w:footer="720" w:gutter="0"/><w:cols w:num="1" w:space="720"/></w:sectPr></w:pPr></w:p><w:p/><w:p><w:pPr/><w:r><w:rPr><w:sz w:val="32"/><w:szCs w:val="32"/><w:b w:val="1"/><w:bCs w:val="1"/></w:rPr><w:t xml:space="preserve">Company: Premier Seals India Pvt. Ltd.</w:t></w:r></w:p><w:tbl><w:tblGrid><w:gridCol w:w="4000" w:type="dxa"/><w:gridCol w:w="4000" w:type="dxa"/></w:tblGrid><w:tblPr><w:tblStyle w:val="Fancy Table"/></w:tblPr><w:tr><w:trPr><w:trHeight w:val="900" w:hRule="atLeast"/></w:trPr><w:tc><w:tcPr><w:tcW w:w="4000" w:type="dxa"/><w:vAlign w:val="center"/></w:tcPr><w:p><w:pPr/><w:r><w:rPr><w:b w:val="1"/><w:bCs w:val="1"/></w:rPr><w:t xml:space="preserve">Company Details</w:t></w:r></w:p></w:tc><w:tc><w:tcPr><w:tcW w:w="4000" w:type="dxa"/><w:vAlign w:val="center"/></w:tcPr><w:p><w:pPr/><w:r><w:rPr><w:b w:val="1"/><w:bCs w:val="1"/></w:rPr><w:t xml:space="preserve">Company Contact Details</w:t></w:r></w:p></w:tc></w:tr><w:tr><w:trPr/><w:tc><w:tcPr><w:tcW w:w="4000" w:type="dxa"/></w:tcPr><w:p><w:pPr/><w:r><w:rPr/><w:t xml:space="preserve">Premier Seals India Pvt. Ltd.</w:t></w:r></w:p></w:tc><w:tc><w:tcPr><w:tcW w:w="4000" w:type="dxa"/></w:tcPr><w:p><w:pPr/><w:r><w:rPr/><w:t xml:space="preserve">20/8, D1 Block, MIDC, Chinchwad</w:t></w:r></w:p></w:tc></w:tr></w:tbl><w:p><w:pPr><w:sectPr><w:pgSz w:orient="portrait" w:w="11905.511811023622" w:h="16837.79527559055"/><w:pgMar w:top="1440" w:right="1440" w:bottom="1440" w:left="1440" w:header="720" w:footer="720" w:gutter="0"/><w:cols w:num="1" w:space="720"/></w:sectPr></w:pPr></w:p><w:p/><w:p><w:pPr/><w:r><w:rPr><w:sz w:val="32"/><w:szCs w:val="32"/><w:b w:val="1"/><w:bCs w:val="1"/></w:rPr><w:t xml:space="preserve">Company: Presco-Mec Autocomp Pvt. Ltd.</w:t></w:r></w:p><w:tbl><w:tblGrid><w:gridCol w:w="4000" w:type="dxa"/><w:gridCol w:w="4000" w:type="dxa"/></w:tblGrid><w:tblPr><w:tblStyle w:val="Fancy Table"/></w:tblPr><w:tr><w:trPr><w:trHeight w:val="900" w:hRule="atLeast"/></w:trPr><w:tc><w:tcPr><w:tcW w:w="4000" w:type="dxa"/><w:vAlign w:val="center"/></w:tcPr><w:p><w:pPr/><w:r><w:rPr><w:b w:val="1"/><w:bCs w:val="1"/></w:rPr><w:t xml:space="preserve">Company Details</w:t></w:r></w:p></w:tc><w:tc><w:tcPr><w:tcW w:w="4000" w:type="dxa"/><w:vAlign w:val="center"/></w:tcPr><w:p><w:pPr/><w:r><w:rPr><w:b w:val="1"/><w:bCs w:val="1"/></w:rPr><w:t xml:space="preserve">Company Contact Details</w:t></w:r></w:p></w:tc></w:tr><w:tr><w:trPr/><w:tc><w:tcPr><w:tcW w:w="4000" w:type="dxa"/></w:tcPr><w:p><w:pPr/><w:r><w:rPr/><w:t xml:space="preserve">Presco-Mec Autocomp Pvt. Ltd.</w:t></w:r></w:p></w:tc><w:tc><w:tcPr><w:tcW w:w="4000" w:type="dxa"/></w:tcPr><w:p><w:pPr/><w:r><w:rPr/><w:t xml:space="preserve">Plot No. 9C & 9D, Sector 6</w:t></w:r></w:p></w:tc></w:tr></w:tbl><w:p><w:pPr><w:sectPr><w:pgSz w:orient="portrait" w:w="11905.511811023622" w:h="16837.79527559055"/><w:pgMar w:top="1440" w:right="1440" w:bottom="1440" w:left="1440" w:header="720" w:footer="720" w:gutter="0"/><w:cols w:num="1" w:space="720"/></w:sectPr></w:pPr></w:p><w:p/><w:p><w:pPr/><w:r><w:rPr><w:sz w:val="32"/><w:szCs w:val="32"/><w:b w:val="1"/><w:bCs w:val="1"/></w:rPr><w:t xml:space="preserve">Company: Pricol Ltd.</w:t></w:r></w:p><w:tbl><w:tblGrid><w:gridCol w:w="4000" w:type="dxa"/><w:gridCol w:w="4000" w:type="dxa"/></w:tblGrid><w:tblPr><w:tblStyle w:val="Fancy Table"/></w:tblPr><w:tr><w:trPr><w:trHeight w:val="900" w:hRule="atLeast"/></w:trPr><w:tc><w:tcPr><w:tcW w:w="4000" w:type="dxa"/><w:vAlign w:val="center"/></w:tcPr><w:p><w:pPr/><w:r><w:rPr><w:b w:val="1"/><w:bCs w:val="1"/></w:rPr><w:t xml:space="preserve">Company Details</w:t></w:r></w:p></w:tc><w:tc><w:tcPr><w:tcW w:w="4000" w:type="dxa"/><w:vAlign w:val="center"/></w:tcPr><w:p><w:pPr/><w:r><w:rPr><w:b w:val="1"/><w:bCs w:val="1"/></w:rPr><w:t xml:space="preserve">Company Contact Details</w:t></w:r></w:p></w:tc></w:tr><w:tr><w:trPr/><w:tc><w:tcPr><w:tcW w:w="4000" w:type="dxa"/></w:tcPr><w:p><w:pPr/><w:r><w:rPr/><w:t xml:space="preserve">Pricol Ltd.</w:t></w:r></w:p></w:tc><w:tc><w:tcPr><w:tcW w:w="4000" w:type="dxa"/></w:tcPr><w:p><w:pPr/><w:r><w:rPr/><w:t xml:space="preserve">CPM Towers, 109, Race Course</w:t></w:r></w:p></w:tc></w:tr></w:tbl><w:p><w:pPr><w:sectPr><w:pgSz w:orient="portrait" w:w="11905.511811023622" w:h="16837.79527559055"/><w:pgMar w:top="1440" w:right="1440" w:bottom="1440" w:left="1440" w:header="720" w:footer="720" w:gutter="0"/><w:cols w:num="1" w:space="720"/></w:sectPr></w:pPr></w:p><w:p/><w:p><w:pPr/><w:r><w:rPr><w:sz w:val="32"/><w:szCs w:val="32"/><w:b w:val="1"/><w:bCs w:val="1"/></w:rPr><w:t xml:space="preserve">Company: Pritika Industries Ltd.</w:t></w:r></w:p><w:tbl><w:tblGrid><w:gridCol w:w="4000" w:type="dxa"/><w:gridCol w:w="4000" w:type="dxa"/></w:tblGrid><w:tblPr><w:tblStyle w:val="Fancy Table"/></w:tblPr><w:tr><w:trPr><w:trHeight w:val="900" w:hRule="atLeast"/></w:trPr><w:tc><w:tcPr><w:tcW w:w="4000" w:type="dxa"/><w:vAlign w:val="center"/></w:tcPr><w:p><w:pPr/><w:r><w:rPr><w:b w:val="1"/><w:bCs w:val="1"/></w:rPr><w:t xml:space="preserve">Company Details</w:t></w:r></w:p></w:tc><w:tc><w:tcPr><w:tcW w:w="4000" w:type="dxa"/><w:vAlign w:val="center"/></w:tcPr><w:p><w:pPr/><w:r><w:rPr><w:b w:val="1"/><w:bCs w:val="1"/></w:rPr><w:t xml:space="preserve">Company Contact Details</w:t></w:r></w:p></w:tc></w:tr><w:tr><w:trPr/><w:tc><w:tcPr><w:tcW w:w="4000" w:type="dxa"/></w:tcPr><w:p><w:pPr/><w:r><w:rPr/><w:t xml:space="preserve">Pritika Industries Ltd.</w:t></w:r></w:p></w:tc><w:tc><w:tcPr><w:tcW w:w="4000" w:type="dxa"/></w:tcPr><w:p><w:pPr/><w:r><w:rPr/><w:t xml:space="preserve">C 94, Industrial Area Phase 7</w:t></w:r></w:p></w:tc></w:tr></w:tbl><w:p><w:pPr><w:sectPr><w:pgSz w:orient="portrait" w:w="11905.511811023622" w:h="16837.79527559055"/><w:pgMar w:top="1440" w:right="1440" w:bottom="1440" w:left="1440" w:header="720" w:footer="720" w:gutter="0"/><w:cols w:num="1" w:space="720"/></w:sectPr></w:pPr></w:p><w:p/><w:p><w:pPr/><w:r><w:rPr><w:sz w:val="32"/><w:szCs w:val="32"/><w:b w:val="1"/><w:bCs w:val="1"/></w:rPr><w:t xml:space="preserve">Company: Progressive Gear Industries Pvt. Ltd.</w:t></w:r></w:p><w:tbl><w:tblGrid><w:gridCol w:w="4000" w:type="dxa"/><w:gridCol w:w="4000" w:type="dxa"/></w:tblGrid><w:tblPr><w:tblStyle w:val="Fancy Table"/></w:tblPr><w:tr><w:trPr><w:trHeight w:val="900" w:hRule="atLeast"/></w:trPr><w:tc><w:tcPr><w:tcW w:w="4000" w:type="dxa"/><w:vAlign w:val="center"/></w:tcPr><w:p><w:pPr/><w:r><w:rPr><w:b w:val="1"/><w:bCs w:val="1"/></w:rPr><w:t xml:space="preserve">Company Details</w:t></w:r></w:p></w:tc><w:tc><w:tcPr><w:tcW w:w="4000" w:type="dxa"/><w:vAlign w:val="center"/></w:tcPr><w:p><w:pPr/><w:r><w:rPr><w:b w:val="1"/><w:bCs w:val="1"/></w:rPr><w:t xml:space="preserve">Company Contact Details</w:t></w:r></w:p></w:tc></w:tr><w:tr><w:trPr/><w:tc><w:tcPr><w:tcW w:w="4000" w:type="dxa"/></w:tcPr><w:p><w:pPr/><w:r><w:rPr/><w:t xml:space="preserve">Progressive Gear Industries Pvt. Ltd.</w:t></w:r></w:p></w:tc><w:tc><w:tcPr><w:tcW w:w="4000" w:type="dxa"/></w:tcPr><w:p><w:pPr/><w:r><w:rPr/><w:t xml:space="preserve">300 L, EPIP, Sector 53, Kundli Industrial Area</w:t></w:r></w:p></w:tc></w:tr></w:tbl><w:p><w:pPr><w:sectPr><w:pgSz w:orient="portrait" w:w="11905.511811023622" w:h="16837.79527559055"/><w:pgMar w:top="1440" w:right="1440" w:bottom="1440" w:left="1440" w:header="720" w:footer="720" w:gutter="0"/><w:cols w:num="1" w:space="720"/></w:sectPr></w:pPr></w:p><w:p/><w:p><w:pPr/><w:r><w:rPr><w:sz w:val="32"/><w:szCs w:val="32"/><w:b w:val="1"/><w:bCs w:val="1"/></w:rPr><w:t xml:space="preserve">Company: Propel Metaltech</w:t></w:r></w:p><w:tbl><w:tblGrid><w:gridCol w:w="4000" w:type="dxa"/><w:gridCol w:w="4000" w:type="dxa"/></w:tblGrid><w:tblPr><w:tblStyle w:val="Fancy Table"/></w:tblPr><w:tr><w:trPr><w:trHeight w:val="900" w:hRule="atLeast"/></w:trPr><w:tc><w:tcPr><w:tcW w:w="4000" w:type="dxa"/><w:vAlign w:val="center"/></w:tcPr><w:p><w:pPr/><w:r><w:rPr><w:b w:val="1"/><w:bCs w:val="1"/></w:rPr><w:t xml:space="preserve">Company Details</w:t></w:r></w:p></w:tc><w:tc><w:tcPr><w:tcW w:w="4000" w:type="dxa"/><w:vAlign w:val="center"/></w:tcPr><w:p><w:pPr/><w:r><w:rPr><w:b w:val="1"/><w:bCs w:val="1"/></w:rPr><w:t xml:space="preserve">Company Contact Details</w:t></w:r></w:p></w:tc></w:tr><w:tr><w:trPr/><w:tc><w:tcPr><w:tcW w:w="4000" w:type="dxa"/></w:tcPr><w:p><w:pPr/><w:r><w:rPr/><w:t xml:space="preserve">Propel Metaltech</w:t></w:r></w:p></w:tc><w:tc><w:tcPr><w:tcW w:w="4000" w:type="dxa"/></w:tcPr><w:p><w:pPr/><w:r><w:rPr/><w:t xml:space="preserve">C 194, Focal Point Phase VII</w:t></w:r></w:p></w:tc></w:tr></w:tbl><w:p><w:pPr><w:sectPr><w:pgSz w:orient="portrait" w:w="11905.511811023622" w:h="16837.79527559055"/><w:pgMar w:top="1440" w:right="1440" w:bottom="1440" w:left="1440" w:header="720" w:footer="720" w:gutter="0"/><w:cols w:num="1" w:space="720"/></w:sectPr></w:pPr></w:p><w:p/><w:p><w:pPr/><w:r><w:rPr><w:sz w:val="32"/><w:szCs w:val="32"/><w:b w:val="1"/><w:bCs w:val="1"/></w:rPr><w:t xml:space="preserve">Company: Protectron Electromech Pvt. Ltd.</w:t></w:r></w:p><w:tbl><w:tblGrid><w:gridCol w:w="4000" w:type="dxa"/><w:gridCol w:w="4000" w:type="dxa"/></w:tblGrid><w:tblPr><w:tblStyle w:val="Fancy Table"/></w:tblPr><w:tr><w:trPr><w:trHeight w:val="900" w:hRule="atLeast"/></w:trPr><w:tc><w:tcPr><w:tcW w:w="4000" w:type="dxa"/><w:vAlign w:val="center"/></w:tcPr><w:p><w:pPr/><w:r><w:rPr><w:b w:val="1"/><w:bCs w:val="1"/></w:rPr><w:t xml:space="preserve">Company Details</w:t></w:r></w:p></w:tc><w:tc><w:tcPr><w:tcW w:w="4000" w:type="dxa"/><w:vAlign w:val="center"/></w:tcPr><w:p><w:pPr/><w:r><w:rPr><w:b w:val="1"/><w:bCs w:val="1"/></w:rPr><w:t xml:space="preserve">Company Contact Details</w:t></w:r></w:p></w:tc></w:tr><w:tr><w:trPr/><w:tc><w:tcPr><w:tcW w:w="4000" w:type="dxa"/></w:tcPr><w:p><w:pPr/><w:r><w:rPr/><w:t xml:space="preserve">Protectron Electromech Pvt. Ltd.</w:t></w:r></w:p></w:tc><w:tc><w:tcPr><w:tcW w:w="4000" w:type="dxa"/></w:tcPr><w:p><w:pPr/><w:r><w:rPr/><w:t xml:space="preserve">#44, 29 Cross, 7th Main Road, BSK Industrial Area, BSK 2nd Stage</w:t></w:r></w:p></w:tc></w:tr></w:tbl><w:p><w:pPr><w:sectPr><w:pgSz w:orient="portrait" w:w="11905.511811023622" w:h="16837.79527559055"/><w:pgMar w:top="1440" w:right="1440" w:bottom="1440" w:left="1440" w:header="720" w:footer="720" w:gutter="0"/><w:cols w:num="1" w:space="720"/></w:sectPr></w:pPr></w:p><w:p/><w:p><w:pPr/><w:r><w:rPr><w:sz w:val="32"/><w:szCs w:val="32"/><w:b w:val="1"/><w:bCs w:val="1"/></w:rPr><w:t xml:space="preserve">Company: Pulsar Rubber Mfg. Co. Pvt. Ltd.</w:t></w:r></w:p><w:tbl><w:tblGrid><w:gridCol w:w="4000" w:type="dxa"/><w:gridCol w:w="4000" w:type="dxa"/></w:tblGrid><w:tblPr><w:tblStyle w:val="Fancy Table"/></w:tblPr><w:tr><w:trPr><w:trHeight w:val="900" w:hRule="atLeast"/></w:trPr><w:tc><w:tcPr><w:tcW w:w="4000" w:type="dxa"/><w:vAlign w:val="center"/></w:tcPr><w:p><w:pPr/><w:r><w:rPr><w:b w:val="1"/><w:bCs w:val="1"/></w:rPr><w:t xml:space="preserve">Company Details</w:t></w:r></w:p></w:tc><w:tc><w:tcPr><w:tcW w:w="4000" w:type="dxa"/><w:vAlign w:val="center"/></w:tcPr><w:p><w:pPr/><w:r><w:rPr><w:b w:val="1"/><w:bCs w:val="1"/></w:rPr><w:t xml:space="preserve">Company Contact Details</w:t></w:r></w:p></w:tc></w:tr><w:tr><w:trPr/><w:tc><w:tcPr><w:tcW w:w="4000" w:type="dxa"/></w:tcPr><w:p><w:pPr/><w:r><w:rPr/><w:t xml:space="preserve">Pulsar Rubber Mfg. Co. Pvt. Ltd.</w:t></w:r></w:p></w:tc><w:tc><w:tcPr><w:tcW w:w="4000" w:type="dxa"/></w:tcPr><w:p><w:pPr/><w:r><w:rPr/><w:t xml:space="preserve">Ganganagar, North 24 Parganas</w:t></w:r></w:p></w:tc></w:tr></w:tbl><w:p><w:pPr><w:sectPr><w:pgSz w:orient="portrait" w:w="11905.511811023622" w:h="16837.79527559055"/><w:pgMar w:top="1440" w:right="1440" w:bottom="1440" w:left="1440" w:header="720" w:footer="720" w:gutter="0"/><w:cols w:num="1" w:space="720"/></w:sectPr></w:pPr></w:p><w:p/><w:p><w:pPr/><w:r><w:rPr><w:sz w:val="32"/><w:szCs w:val="32"/><w:b w:val="1"/><w:bCs w:val="1"/></w:rPr><w:t xml:space="preserve">Company: Punch Ratna Fasteners Pvt. Ltd.</w:t></w:r></w:p><w:tbl><w:tblGrid><w:gridCol w:w="4000" w:type="dxa"/><w:gridCol w:w="4000" w:type="dxa"/></w:tblGrid><w:tblPr><w:tblStyle w:val="Fancy Table"/></w:tblPr><w:tr><w:trPr><w:trHeight w:val="900" w:hRule="atLeast"/></w:trPr><w:tc><w:tcPr><w:tcW w:w="4000" w:type="dxa"/><w:vAlign w:val="center"/></w:tcPr><w:p><w:pPr/><w:r><w:rPr><w:b w:val="1"/><w:bCs w:val="1"/></w:rPr><w:t xml:space="preserve">Company Details</w:t></w:r></w:p></w:tc><w:tc><w:tcPr><w:tcW w:w="4000" w:type="dxa"/><w:vAlign w:val="center"/></w:tcPr><w:p><w:pPr/><w:r><w:rPr><w:b w:val="1"/><w:bCs w:val="1"/></w:rPr><w:t xml:space="preserve">Company Contact Details</w:t></w:r></w:p></w:tc></w:tr><w:tr><w:trPr/><w:tc><w:tcPr><w:tcW w:w="4000" w:type="dxa"/></w:tcPr><w:p><w:pPr/><w:r><w:rPr/><w:t xml:space="preserve">Punch Ratna Fasteners Pvt. Ltd.</w:t></w:r></w:p></w:tc><w:tc><w:tcPr><w:tcW w:w="4000" w:type="dxa"/></w:tcPr><w:p><w:pPr/><w:r><w:rPr/><w:t xml:space="preserve">7.4 KM Stone, Jind Road, Village & PO Titoli</w:t></w:r></w:p></w:tc></w:tr></w:tbl><w:p><w:pPr><w:sectPr><w:pgSz w:orient="portrait" w:w="11905.511811023622" w:h="16837.79527559055"/><w:pgMar w:top="1440" w:right="1440" w:bottom="1440" w:left="1440" w:header="720" w:footer="720" w:gutter="0"/><w:cols w:num="1" w:space="720"/></w:sectPr></w:pPr></w:p><w:p/><w:p><w:pPr/><w:r><w:rPr><w:sz w:val="32"/><w:szCs w:val="32"/><w:b w:val="1"/><w:bCs w:val="1"/></w:rPr><w:t xml:space="preserve">Company: Punjab Bevel Gears Ltd.</w:t></w:r></w:p><w:tbl><w:tblGrid><w:gridCol w:w="4000" w:type="dxa"/><w:gridCol w:w="4000" w:type="dxa"/></w:tblGrid><w:tblPr><w:tblStyle w:val="Fancy Table"/></w:tblPr><w:tr><w:trPr><w:trHeight w:val="900" w:hRule="atLeast"/></w:trPr><w:tc><w:tcPr><w:tcW w:w="4000" w:type="dxa"/><w:vAlign w:val="center"/></w:tcPr><w:p><w:pPr/><w:r><w:rPr><w:b w:val="1"/><w:bCs w:val="1"/></w:rPr><w:t xml:space="preserve">Company Details</w:t></w:r></w:p></w:tc><w:tc><w:tcPr><w:tcW w:w="4000" w:type="dxa"/><w:vAlign w:val="center"/></w:tcPr><w:p><w:pPr/><w:r><w:rPr><w:b w:val="1"/><w:bCs w:val="1"/></w:rPr><w:t xml:space="preserve">Company Contact Details</w:t></w:r></w:p></w:tc></w:tr><w:tr><w:trPr/><w:tc><w:tcPr><w:tcW w:w="4000" w:type="dxa"/></w:tcPr><w:p><w:pPr/><w:r><w:rPr/><w:t xml:space="preserve">Punjab Bevel Gears Ltd.</w:t></w:r></w:p></w:tc><w:tc><w:tcPr><w:tcW w:w="4000" w:type="dxa"/></w:tcPr><w:p><w:pPr/><w:r><w:rPr/><w:t xml:space="preserve">B 44/1 & 52/2, Site IV, Sahibabad Industrial Area</w:t></w:r></w:p></w:tc></w:tr></w:tbl><w:p><w:pPr><w:sectPr><w:pgSz w:orient="portrait" w:w="11905.511811023622" w:h="16837.79527559055"/><w:pgMar w:top="1440" w:right="1440" w:bottom="1440" w:left="1440" w:header="720" w:footer="720" w:gutter="0"/><w:cols w:num="1" w:space="720"/></w:sectPr></w:pPr></w:p><w:p/><w:p><w:pPr/><w:r><w:rPr><w:sz w:val="32"/><w:szCs w:val="32"/><w:b w:val="1"/><w:bCs w:val="1"/></w:rPr><w:t xml:space="preserve">Company: Purofil Auto India Pvt. Ltd.</w:t></w:r></w:p><w:tbl><w:tblGrid><w:gridCol w:w="4000" w:type="dxa"/><w:gridCol w:w="4000" w:type="dxa"/></w:tblGrid><w:tblPr><w:tblStyle w:val="Fancy Table"/></w:tblPr><w:tr><w:trPr><w:trHeight w:val="900" w:hRule="atLeast"/></w:trPr><w:tc><w:tcPr><w:tcW w:w="4000" w:type="dxa"/><w:vAlign w:val="center"/></w:tcPr><w:p><w:pPr/><w:r><w:rPr><w:b w:val="1"/><w:bCs w:val="1"/></w:rPr><w:t xml:space="preserve">Company Details</w:t></w:r></w:p></w:tc><w:tc><w:tcPr><w:tcW w:w="4000" w:type="dxa"/><w:vAlign w:val="center"/></w:tcPr><w:p><w:pPr/><w:r><w:rPr><w:b w:val="1"/><w:bCs w:val="1"/></w:rPr><w:t xml:space="preserve">Company Contact Details</w:t></w:r></w:p></w:tc></w:tr><w:tr><w:trPr/><w:tc><w:tcPr><w:tcW w:w="4000" w:type="dxa"/></w:tcPr><w:p><w:pPr/><w:r><w:rPr/><w:t xml:space="preserve">Purofil Auto India Pvt. Ltd.</w:t></w:r></w:p></w:tc><w:tc><w:tcPr><w:tcW w:w="4000" w:type="dxa"/></w:tcPr><w:p><w:pPr/><w:r><w:rPr/><w:t xml:space="preserve">386, FIE</w:t></w:r></w:p></w:tc></w:tr></w:tbl><w:p><w:pPr><w:sectPr><w:pgSz w:orient="portrait" w:w="11905.511811023622" w:h="16837.79527559055"/><w:pgMar w:top="1440" w:right="1440" w:bottom="1440" w:left="1440" w:header="720" w:footer="720" w:gutter="0"/><w:cols w:num="1" w:space="720"/></w:sectPr></w:pPr></w:p><w:p/><w:p><w:pPr/><w:r><w:rPr><w:sz w:val="32"/><w:szCs w:val="32"/><w:b w:val="1"/><w:bCs w:val="1"/></w:rPr><w:t xml:space="preserve">Company: Pushkar Techno Pvt. Ltd.</w:t></w:r></w:p><w:tbl><w:tblGrid><w:gridCol w:w="4000" w:type="dxa"/><w:gridCol w:w="4000" w:type="dxa"/></w:tblGrid><w:tblPr><w:tblStyle w:val="Fancy Table"/></w:tblPr><w:tr><w:trPr><w:trHeight w:val="900" w:hRule="atLeast"/></w:trPr><w:tc><w:tcPr><w:tcW w:w="4000" w:type="dxa"/><w:vAlign w:val="center"/></w:tcPr><w:p><w:pPr/><w:r><w:rPr><w:b w:val="1"/><w:bCs w:val="1"/></w:rPr><w:t xml:space="preserve">Company Details</w:t></w:r></w:p></w:tc><w:tc><w:tcPr><w:tcW w:w="4000" w:type="dxa"/><w:vAlign w:val="center"/></w:tcPr><w:p><w:pPr/><w:r><w:rPr><w:b w:val="1"/><w:bCs w:val="1"/></w:rPr><w:t xml:space="preserve">Company Contact Details</w:t></w:r></w:p></w:tc></w:tr><w:tr><w:trPr/><w:tc><w:tcPr><w:tcW w:w="4000" w:type="dxa"/></w:tcPr><w:p><w:pPr/><w:r><w:rPr/><w:t xml:space="preserve">Pushkar Techno Pvt. Ltd.</w:t></w:r></w:p></w:tc><w:tc><w:tcPr><w:tcW w:w="4000" w:type="dxa"/></w:tcPr><w:p><w:pPr/><w:r><w:rPr/><w:t xml:space="preserve">48 B, Adityapur Industrial Area Phase I</w:t></w:r></w:p></w:tc></w:tr></w:tbl><w:p><w:pPr><w:sectPr><w:pgSz w:orient="portrait" w:w="11905.511811023622" w:h="16837.79527559055"/><w:pgMar w:top="1440" w:right="1440" w:bottom="1440" w:left="1440" w:header="720" w:footer="720" w:gutter="0"/><w:cols w:num="1" w:space="720"/></w:sectPr></w:pPr></w:p><w:p/><w:p><w:pPr/><w:r><w:rPr><w:sz w:val="32"/><w:szCs w:val="32"/><w:b w:val="1"/><w:bCs w:val="1"/></w:rPr><w:t xml:space="preserve">Company: Pushkaraj Enterprises</w:t></w:r></w:p><w:tbl><w:tblGrid><w:gridCol w:w="4000" w:type="dxa"/><w:gridCol w:w="4000" w:type="dxa"/></w:tblGrid><w:tblPr><w:tblStyle w:val="Fancy Table"/></w:tblPr><w:tr><w:trPr><w:trHeight w:val="900" w:hRule="atLeast"/></w:trPr><w:tc><w:tcPr><w:tcW w:w="4000" w:type="dxa"/><w:vAlign w:val="center"/></w:tcPr><w:p><w:pPr/><w:r><w:rPr><w:b w:val="1"/><w:bCs w:val="1"/></w:rPr><w:t xml:space="preserve">Company Details</w:t></w:r></w:p></w:tc><w:tc><w:tcPr><w:tcW w:w="4000" w:type="dxa"/><w:vAlign w:val="center"/></w:tcPr><w:p><w:pPr/><w:r><w:rPr><w:b w:val="1"/><w:bCs w:val="1"/></w:rPr><w:t xml:space="preserve">Company Contact Details</w:t></w:r></w:p></w:tc></w:tr><w:tr><w:trPr/><w:tc><w:tcPr><w:tcW w:w="4000" w:type="dxa"/></w:tcPr><w:p><w:pPr/><w:r><w:rPr/><w:t xml:space="preserve">Pushkaraj Enterprises</w:t></w:r></w:p></w:tc><w:tc><w:tcPr><w:tcW w:w="4000" w:type="dxa"/></w:tcPr><w:p><w:pPr/><w:r><w:rPr/><w:t xml:space="preserve">Pushkaraj House, Plot No. 10, Kulashree Colony No. 3, Off Cummins College Road, Karvenagar</w:t></w:r></w:p></w:tc></w:tr></w:tbl><w:p><w:pPr><w:sectPr><w:pgSz w:orient="portrait" w:w="11905.511811023622" w:h="16837.79527559055"/><w:pgMar w:top="1440" w:right="1440" w:bottom="1440" w:left="1440" w:header="720" w:footer="720" w:gutter="0"/><w:cols w:num="1" w:space="720"/></w:sectPr></w:pPr></w:p><w:p/><w:p><w:pPr/><w:r><w:rPr><w:sz w:val="32"/><w:szCs w:val="32"/><w:b w:val="1"/><w:bCs w:val="1"/></w:rPr><w:t xml:space="preserve">Company: PYN Autocomp Pvt. Ltd.</w:t></w:r></w:p><w:tbl><w:tblGrid><w:gridCol w:w="4000" w:type="dxa"/><w:gridCol w:w="4000" w:type="dxa"/></w:tblGrid><w:tblPr><w:tblStyle w:val="Fancy Table"/></w:tblPr><w:tr><w:trPr><w:trHeight w:val="900" w:hRule="atLeast"/></w:trPr><w:tc><w:tcPr><w:tcW w:w="4000" w:type="dxa"/><w:vAlign w:val="center"/></w:tcPr><w:p><w:pPr/><w:r><w:rPr><w:b w:val="1"/><w:bCs w:val="1"/></w:rPr><w:t xml:space="preserve">Company Details</w:t></w:r></w:p></w:tc><w:tc><w:tcPr><w:tcW w:w="4000" w:type="dxa"/><w:vAlign w:val="center"/></w:tcPr><w:p><w:pPr/><w:r><w:rPr><w:b w:val="1"/><w:bCs w:val="1"/></w:rPr><w:t xml:space="preserve">Company Contact Details</w:t></w:r></w:p></w:tc></w:tr><w:tr><w:trPr/><w:tc><w:tcPr><w:tcW w:w="4000" w:type="dxa"/></w:tcPr><w:p><w:pPr/><w:r><w:rPr/><w:t xml:space="preserve">PYN Autocomp Pvt. Ltd.</w:t></w:r></w:p></w:tc><w:tc><w:tcPr><w:tcW w:w="4000" w:type="dxa"/></w:tcPr><w:p><w:pPr/><w:r><w:rPr/><w:t xml:space="preserve">Gat No. 193-196, Sanaswadi</w:t></w:r></w:p></w:tc></w:tr></w:tbl><w:p><w:pPr><w:sectPr><w:pgSz w:orient="portrait" w:w="11905.511811023622" w:h="16837.79527559055"/><w:pgMar w:top="1440" w:right="1440" w:bottom="1440" w:left="1440" w:header="720" w:footer="720" w:gutter="0"/><w:cols w:num="1" w:space="720"/></w:sectPr></w:pPr></w:p><w:p/><w:p><w:pPr/><w:r><w:rPr><w:sz w:val="32"/><w:szCs w:val="32"/><w:b w:val="1"/><w:bCs w:val="1"/></w:rPr><w:t xml:space="preserve">Company: QH Talbros Pvt. Ltd.</w:t></w:r></w:p><w:tbl><w:tblGrid><w:gridCol w:w="4000" w:type="dxa"/><w:gridCol w:w="4000" w:type="dxa"/></w:tblGrid><w:tblPr><w:tblStyle w:val="Fancy Table"/></w:tblPr><w:tr><w:trPr><w:trHeight w:val="900" w:hRule="atLeast"/></w:trPr><w:tc><w:tcPr><w:tcW w:w="4000" w:type="dxa"/><w:vAlign w:val="center"/></w:tcPr><w:p><w:pPr/><w:r><w:rPr><w:b w:val="1"/><w:bCs w:val="1"/></w:rPr><w:t xml:space="preserve">Company Details</w:t></w:r></w:p></w:tc><w:tc><w:tcPr><w:tcW w:w="4000" w:type="dxa"/><w:vAlign w:val="center"/></w:tcPr><w:p><w:pPr/><w:r><w:rPr><w:b w:val="1"/><w:bCs w:val="1"/></w:rPr><w:t xml:space="preserve">Company Contact Details</w:t></w:r></w:p></w:tc></w:tr><w:tr><w:trPr/><w:tc><w:tcPr><w:tcW w:w="4000" w:type="dxa"/></w:tcPr><w:p><w:pPr/><w:r><w:rPr/><w:t xml:space="preserve">QH Talbros Pvt. Ltd.</w:t></w:r></w:p></w:tc><w:tc><w:tcPr><w:tcW w:w="4000" w:type="dxa"/></w:tcPr><w:p><w:pPr/><w:r><w:rPr/><w:t xml:space="preserve">399-400, Udyog Vihar Phase III</w:t></w:r></w:p></w:tc></w:tr></w:tbl><w:p><w:pPr><w:sectPr><w:pgSz w:orient="portrait" w:w="11905.511811023622" w:h="16837.79527559055"/><w:pgMar w:top="1440" w:right="1440" w:bottom="1440" w:left="1440" w:header="720" w:footer="720" w:gutter="0"/><w:cols w:num="1" w:space="720"/></w:sectPr></w:pPr></w:p><w:p/><w:p><w:pPr/><w:r><w:rPr><w:sz w:val="32"/><w:szCs w:val="32"/><w:b w:val="1"/><w:bCs w:val="1"/></w:rPr><w:t xml:space="preserve">Company: R E Components Pvt. Ltd.</w:t></w:r></w:p><w:tbl><w:tblGrid><w:gridCol w:w="4000" w:type="dxa"/><w:gridCol w:w="4000" w:type="dxa"/></w:tblGrid><w:tblPr><w:tblStyle w:val="Fancy Table"/></w:tblPr><w:tr><w:trPr><w:trHeight w:val="900" w:hRule="atLeast"/></w:trPr><w:tc><w:tcPr><w:tcW w:w="4000" w:type="dxa"/><w:vAlign w:val="center"/></w:tcPr><w:p><w:pPr/><w:r><w:rPr><w:b w:val="1"/><w:bCs w:val="1"/></w:rPr><w:t xml:space="preserve">Company Details</w:t></w:r></w:p></w:tc><w:tc><w:tcPr><w:tcW w:w="4000" w:type="dxa"/><w:vAlign w:val="center"/></w:tcPr><w:p><w:pPr/><w:r><w:rPr><w:b w:val="1"/><w:bCs w:val="1"/></w:rPr><w:t xml:space="preserve">Company Contact Details</w:t></w:r></w:p></w:tc></w:tr><w:tr><w:trPr/><w:tc><w:tcPr><w:tcW w:w="4000" w:type="dxa"/></w:tcPr><w:p><w:pPr/><w:r><w:rPr/><w:t xml:space="preserve">R E Components Pvt. Ltd.</w:t></w:r></w:p></w:tc><w:tc><w:tcPr><w:tcW w:w="4000" w:type="dxa"/></w:tcPr><w:p><w:pPr/><w:r><w:rPr/><w:t xml:space="preserve">Plot No. 1206, Gate No. 2, Road H, GIDC, Lodhika, Metoda</w:t></w:r></w:p></w:tc></w:tr></w:tbl><w:p><w:pPr><w:sectPr><w:pgSz w:orient="portrait" w:w="11905.511811023622" w:h="16837.79527559055"/><w:pgMar w:top="1440" w:right="1440" w:bottom="1440" w:left="1440" w:header="720" w:footer="720" w:gutter="0"/><w:cols w:num="1" w:space="720"/></w:sectPr></w:pPr></w:p><w:p/><w:p><w:pPr/><w:r><w:rPr><w:sz w:val="32"/><w:szCs w:val="32"/><w:b w:val="1"/><w:bCs w:val="1"/></w:rPr><w:t xml:space="preserve">Company: R. K. Profiles Pvt. Ltd.</w:t></w:r></w:p><w:tbl><w:tblGrid><w:gridCol w:w="4000" w:type="dxa"/><w:gridCol w:w="4000" w:type="dxa"/></w:tblGrid><w:tblPr><w:tblStyle w:val="Fancy Table"/></w:tblPr><w:tr><w:trPr><w:trHeight w:val="900" w:hRule="atLeast"/></w:trPr><w:tc><w:tcPr><w:tcW w:w="4000" w:type="dxa"/><w:vAlign w:val="center"/></w:tcPr><w:p><w:pPr/><w:r><w:rPr><w:b w:val="1"/><w:bCs w:val="1"/></w:rPr><w:t xml:space="preserve">Company Details</w:t></w:r></w:p></w:tc><w:tc><w:tcPr><w:tcW w:w="4000" w:type="dxa"/><w:vAlign w:val="center"/></w:tcPr><w:p><w:pPr/><w:r><w:rPr><w:b w:val="1"/><w:bCs w:val="1"/></w:rPr><w:t xml:space="preserve">Company Contact Details</w:t></w:r></w:p></w:tc></w:tr><w:tr><w:trPr/><w:tc><w:tcPr><w:tcW w:w="4000" w:type="dxa"/></w:tcPr><w:p><w:pPr/><w:r><w:rPr/><w:t xml:space="preserve">R. K. Profiles Pvt. Ltd.</w:t></w:r></w:p></w:tc><w:tc><w:tcPr><w:tcW w:w="4000" w:type="dxa"/></w:tcPr><w:p><w:pPr/><w:r><w:rPr/><w:t xml:space="preserve">Plot No. 262 O, Sector 24</w:t></w:r></w:p></w:tc></w:tr></w:tbl><w:p><w:pPr><w:sectPr><w:pgSz w:orient="portrait" w:w="11905.511811023622" w:h="16837.79527559055"/><w:pgMar w:top="1440" w:right="1440" w:bottom="1440" w:left="1440" w:header="720" w:footer="720" w:gutter="0"/><w:cols w:num="1" w:space="720"/></w:sectPr></w:pPr></w:p><w:p/><w:p><w:pPr/><w:r><w:rPr><w:sz w:val="32"/><w:szCs w:val="32"/><w:b w:val="1"/><w:bCs w:val="1"/></w:rPr><w:t xml:space="preserve">Company: R. P. Autostyles</w:t></w:r></w:p><w:tbl><w:tblGrid><w:gridCol w:w="4000" w:type="dxa"/><w:gridCol w:w="4000" w:type="dxa"/></w:tblGrid><w:tblPr><w:tblStyle w:val="Fancy Table"/></w:tblPr><w:tr><w:trPr><w:trHeight w:val="900" w:hRule="atLeast"/></w:trPr><w:tc><w:tcPr><w:tcW w:w="4000" w:type="dxa"/><w:vAlign w:val="center"/></w:tcPr><w:p><w:pPr/><w:r><w:rPr><w:b w:val="1"/><w:bCs w:val="1"/></w:rPr><w:t xml:space="preserve">Company Details</w:t></w:r></w:p></w:tc><w:tc><w:tcPr><w:tcW w:w="4000" w:type="dxa"/><w:vAlign w:val="center"/></w:tcPr><w:p><w:pPr/><w:r><w:rPr><w:b w:val="1"/><w:bCs w:val="1"/></w:rPr><w:t xml:space="preserve">Company Contact Details</w:t></w:r></w:p></w:tc></w:tr><w:tr><w:trPr/><w:tc><w:tcPr><w:tcW w:w="4000" w:type="dxa"/></w:tcPr><w:p><w:pPr/><w:r><w:rPr/><w:t xml:space="preserve">R. P. Autostyles</w:t></w:r></w:p></w:tc><w:tc><w:tcPr><w:tcW w:w="4000" w:type="dxa"/></w:tcPr><w:p><w:pPr/><w:r><w:rPr/><w:t xml:space="preserve">5, Scindia House, Connaught Place</w:t></w:r></w:p></w:tc></w:tr></w:tbl><w:p><w:pPr><w:sectPr><w:pgSz w:orient="portrait" w:w="11905.511811023622" w:h="16837.79527559055"/><w:pgMar w:top="1440" w:right="1440" w:bottom="1440" w:left="1440" w:header="720" w:footer="720" w:gutter="0"/><w:cols w:num="1" w:space="720"/></w:sectPr></w:pPr></w:p><w:p/><w:p><w:pPr/><w:r><w:rPr><w:sz w:val="32"/><w:szCs w:val="32"/><w:b w:val="1"/><w:bCs w:val="1"/></w:rPr><w:t xml:space="preserve">Company: Raaj Unocal Lubricants Ltd.</w:t></w:r></w:p><w:tbl><w:tblGrid><w:gridCol w:w="4000" w:type="dxa"/><w:gridCol w:w="4000" w:type="dxa"/></w:tblGrid><w:tblPr><w:tblStyle w:val="Fancy Table"/></w:tblPr><w:tr><w:trPr><w:trHeight w:val="900" w:hRule="atLeast"/></w:trPr><w:tc><w:tcPr><w:tcW w:w="4000" w:type="dxa"/><w:vAlign w:val="center"/></w:tcPr><w:p><w:pPr/><w:r><w:rPr><w:b w:val="1"/><w:bCs w:val="1"/></w:rPr><w:t xml:space="preserve">Company Details</w:t></w:r></w:p></w:tc><w:tc><w:tcPr><w:tcW w:w="4000" w:type="dxa"/><w:vAlign w:val="center"/></w:tcPr><w:p><w:pPr/><w:r><w:rPr><w:b w:val="1"/><w:bCs w:val="1"/></w:rPr><w:t xml:space="preserve">Company Contact Details</w:t></w:r></w:p></w:tc></w:tr><w:tr><w:trPr/><w:tc><w:tcPr><w:tcW w:w="4000" w:type="dxa"/></w:tcPr><w:p><w:pPr/><w:r><w:rPr/><w:t xml:space="preserve">Raaj Unocal Lubricants Ltd.</w:t></w:r></w:p></w:tc><w:tc><w:tcPr><w:tcW w:w="4000" w:type="dxa"/></w:tcPr><w:p><w:pPr/><w:r><w:rPr/><w:t xml:space="preserve">40th KM Milestone, Delhi-Mathura Road, Village - Jharsaintly, Ballabgarh</w:t></w:r></w:p></w:tc></w:tr></w:tbl><w:p><w:pPr><w:sectPr><w:pgSz w:orient="portrait" w:w="11905.511811023622" w:h="16837.79527559055"/><w:pgMar w:top="1440" w:right="1440" w:bottom="1440" w:left="1440" w:header="720" w:footer="720" w:gutter="0"/><w:cols w:num="1" w:space="720"/></w:sectPr></w:pPr></w:p><w:p/><w:p><w:pPr/><w:r><w:rPr><w:sz w:val="32"/><w:szCs w:val="32"/><w:b w:val="1"/><w:bCs w:val="1"/></w:rPr><w:t xml:space="preserve">Company: Radiant Polymers Pvt. Ltd.</w:t></w:r></w:p><w:tbl><w:tblGrid><w:gridCol w:w="4000" w:type="dxa"/><w:gridCol w:w="4000" w:type="dxa"/></w:tblGrid><w:tblPr><w:tblStyle w:val="Fancy Table"/></w:tblPr><w:tr><w:trPr><w:trHeight w:val="900" w:hRule="atLeast"/></w:trPr><w:tc><w:tcPr><w:tcW w:w="4000" w:type="dxa"/><w:vAlign w:val="center"/></w:tcPr><w:p><w:pPr/><w:r><w:rPr><w:b w:val="1"/><w:bCs w:val="1"/></w:rPr><w:t xml:space="preserve">Company Details</w:t></w:r></w:p></w:tc><w:tc><w:tcPr><w:tcW w:w="4000" w:type="dxa"/><w:vAlign w:val="center"/></w:tcPr><w:p><w:pPr/><w:r><w:rPr><w:b w:val="1"/><w:bCs w:val="1"/></w:rPr><w:t xml:space="preserve">Company Contact Details</w:t></w:r></w:p></w:tc></w:tr><w:tr><w:trPr/><w:tc><w:tcPr><w:tcW w:w="4000" w:type="dxa"/></w:tcPr><w:p><w:pPr/><w:r><w:rPr/><w:t xml:space="preserve">Radiant Polymers Pvt. Ltd.</w:t></w:r></w:p></w:tc><w:tc><w:tcPr><w:tcW w:w="4000" w:type="dxa"/></w:tcPr><w:p><w:pPr/><w:r><w:rPr/><w:t xml:space="preserve">Unit No. 412, 413 4th floor Best Business Park, Netaji Subhash Place, Pitampura</w:t></w:r></w:p></w:tc></w:tr></w:tbl><w:p><w:pPr><w:sectPr><w:pgSz w:orient="portrait" w:w="11905.511811023622" w:h="16837.79527559055"/><w:pgMar w:top="1440" w:right="1440" w:bottom="1440" w:left="1440" w:header="720" w:footer="720" w:gutter="0"/><w:cols w:num="1" w:space="720"/></w:sectPr></w:pPr></w:p><w:p/><w:p><w:pPr/><w:r><w:rPr><w:sz w:val="32"/><w:szCs w:val="32"/><w:b w:val="1"/><w:bCs w:val="1"/></w:rPr><w:t xml:space="preserve">Company: Rajan Auto Ltd.</w:t></w:r></w:p><w:tbl><w:tblGrid><w:gridCol w:w="4000" w:type="dxa"/><w:gridCol w:w="4000" w:type="dxa"/></w:tblGrid><w:tblPr><w:tblStyle w:val="Fancy Table"/></w:tblPr><w:tr><w:trPr><w:trHeight w:val="900" w:hRule="atLeast"/></w:trPr><w:tc><w:tcPr><w:tcW w:w="4000" w:type="dxa"/><w:vAlign w:val="center"/></w:tcPr><w:p><w:pPr/><w:r><w:rPr><w:b w:val="1"/><w:bCs w:val="1"/></w:rPr><w:t xml:space="preserve">Company Details</w:t></w:r></w:p></w:tc><w:tc><w:tcPr><w:tcW w:w="4000" w:type="dxa"/><w:vAlign w:val="center"/></w:tcPr><w:p><w:pPr/><w:r><w:rPr><w:b w:val="1"/><w:bCs w:val="1"/></w:rPr><w:t xml:space="preserve">Company Contact Details</w:t></w:r></w:p></w:tc></w:tr><w:tr><w:trPr/><w:tc><w:tcPr><w:tcW w:w="4000" w:type="dxa"/></w:tcPr><w:p><w:pPr/><w:r><w:rPr/><w:t xml:space="preserve">Rajan Auto Ltd.</w:t></w:r></w:p></w:tc><w:tc><w:tcPr><w:tcW w:w="4000" w:type="dxa"/></w:tcPr><w:p><w:pPr/><w:r><w:rPr/><w:t xml:space="preserve">Plot No. A 84, Sector A 4, Tricity, Loni</w:t></w:r></w:p></w:tc></w:tr></w:tbl><w:p><w:pPr><w:sectPr><w:pgSz w:orient="portrait" w:w="11905.511811023622" w:h="16837.79527559055"/><w:pgMar w:top="1440" w:right="1440" w:bottom="1440" w:left="1440" w:header="720" w:footer="720" w:gutter="0"/><w:cols w:num="1" w:space="720"/></w:sectPr></w:pPr></w:p><w:p/><w:p><w:pPr/><w:r><w:rPr><w:sz w:val="32"/><w:szCs w:val="32"/><w:b w:val="1"/><w:bCs w:val="1"/></w:rPr><w:t xml:space="preserve">Company: Rajatdeep Overseas Pvt. Ltd.</w:t></w:r></w:p><w:tbl><w:tblGrid><w:gridCol w:w="4000" w:type="dxa"/><w:gridCol w:w="4000" w:type="dxa"/></w:tblGrid><w:tblPr><w:tblStyle w:val="Fancy Table"/></w:tblPr><w:tr><w:trPr><w:trHeight w:val="900" w:hRule="atLeast"/></w:trPr><w:tc><w:tcPr><w:tcW w:w="4000" w:type="dxa"/><w:vAlign w:val="center"/></w:tcPr><w:p><w:pPr/><w:r><w:rPr><w:b w:val="1"/><w:bCs w:val="1"/></w:rPr><w:t xml:space="preserve">Company Details</w:t></w:r></w:p></w:tc><w:tc><w:tcPr><w:tcW w:w="4000" w:type="dxa"/><w:vAlign w:val="center"/></w:tcPr><w:p><w:pPr/><w:r><w:rPr><w:b w:val="1"/><w:bCs w:val="1"/></w:rPr><w:t xml:space="preserve">Company Contact Details</w:t></w:r></w:p></w:tc></w:tr><w:tr><w:trPr/><w:tc><w:tcPr><w:tcW w:w="4000" w:type="dxa"/></w:tcPr><w:p><w:pPr/><w:r><w:rPr/><w:t xml:space="preserve">Rajatdeep Overseas Pvt. Ltd.</w:t></w:r></w:p></w:tc><w:tc><w:tcPr><w:tcW w:w="4000" w:type="dxa"/></w:tcPr><w:p><w:pPr/><w:r><w:rPr/><w:t xml:space="preserve">179-A, LIG, Yellow Apts, Rajouri Garden</w:t></w:r></w:p></w:tc></w:tr></w:tbl><w:p><w:pPr><w:sectPr><w:pgSz w:orient="portrait" w:w="11905.511811023622" w:h="16837.79527559055"/><w:pgMar w:top="1440" w:right="1440" w:bottom="1440" w:left="1440" w:header="720" w:footer="720" w:gutter="0"/><w:cols w:num="1" w:space="720"/></w:sectPr></w:pPr></w:p><w:p/><w:p><w:pPr/><w:r><w:rPr><w:sz w:val="32"/><w:szCs w:val="32"/><w:b w:val="1"/><w:bCs w:val="1"/></w:rPr><w:t xml:space="preserve">Company: Rajhans Pressings Pvt. Ltd.</w:t></w:r></w:p><w:tbl><w:tblGrid><w:gridCol w:w="4000" w:type="dxa"/><w:gridCol w:w="4000" w:type="dxa"/></w:tblGrid><w:tblPr><w:tblStyle w:val="Fancy Table"/></w:tblPr><w:tr><w:trPr><w:trHeight w:val="900" w:hRule="atLeast"/></w:trPr><w:tc><w:tcPr><w:tcW w:w="4000" w:type="dxa"/><w:vAlign w:val="center"/></w:tcPr><w:p><w:pPr/><w:r><w:rPr><w:b w:val="1"/><w:bCs w:val="1"/></w:rPr><w:t xml:space="preserve">Company Details</w:t></w:r></w:p></w:tc><w:tc><w:tcPr><w:tcW w:w="4000" w:type="dxa"/><w:vAlign w:val="center"/></w:tcPr><w:p><w:pPr/><w:r><w:rPr><w:b w:val="1"/><w:bCs w:val="1"/></w:rPr><w:t xml:space="preserve">Company Contact Details</w:t></w:r></w:p></w:tc></w:tr><w:tr><w:trPr/><w:tc><w:tcPr><w:tcW w:w="4000" w:type="dxa"/></w:tcPr><w:p><w:pPr/><w:r><w:rPr/><w:t xml:space="preserve">Rajhans Pressings Pvt. Ltd.</w:t></w:r></w:p></w:tc><w:tc><w:tcPr><w:tcW w:w="4000" w:type="dxa"/></w:tcPr><w:p><w:pPr/><w:r><w:rPr/><w:t xml:space="preserve">Plot No. 166, Sector 24</w:t></w:r></w:p></w:tc></w:tr></w:tbl><w:p><w:pPr><w:sectPr><w:pgSz w:orient="portrait" w:w="11905.511811023622" w:h="16837.79527559055"/><w:pgMar w:top="1440" w:right="1440" w:bottom="1440" w:left="1440" w:header="720" w:footer="720" w:gutter="0"/><w:cols w:num="1" w:space="720"/></w:sectPr></w:pPr></w:p><w:p/><w:p><w:pPr/><w:r><w:rPr><w:sz w:val="32"/><w:szCs w:val="32"/><w:b w:val="1"/><w:bCs w:val="1"/></w:rPr><w:t xml:space="preserve">Company: Rajsriya Automotive Industries Pvt. Ltd.</w:t></w:r></w:p><w:tbl><w:tblGrid><w:gridCol w:w="4000" w:type="dxa"/><w:gridCol w:w="4000" w:type="dxa"/></w:tblGrid><w:tblPr><w:tblStyle w:val="Fancy Table"/></w:tblPr><w:tr><w:trPr><w:trHeight w:val="900" w:hRule="atLeast"/></w:trPr><w:tc><w:tcPr><w:tcW w:w="4000" w:type="dxa"/><w:vAlign w:val="center"/></w:tcPr><w:p><w:pPr/><w:r><w:rPr><w:b w:val="1"/><w:bCs w:val="1"/></w:rPr><w:t xml:space="preserve">Company Details</w:t></w:r></w:p></w:tc><w:tc><w:tcPr><w:tcW w:w="4000" w:type="dxa"/><w:vAlign w:val="center"/></w:tcPr><w:p><w:pPr/><w:r><w:rPr><w:b w:val="1"/><w:bCs w:val="1"/></w:rPr><w:t xml:space="preserve">Company Contact Details</w:t></w:r></w:p></w:tc></w:tr><w:tr><w:trPr/><w:tc><w:tcPr><w:tcW w:w="4000" w:type="dxa"/></w:tcPr><w:p><w:pPr/><w:r><w:rPr/><w:t xml:space="preserve">Rajsriya Automotive Industries Pvt. Ltd.</w:t></w:r></w:p></w:tc><w:tc><w:tcPr><w:tcW w:w="4000" w:type="dxa"/></w:tcPr><w:p><w:pPr/><w:r><w:rPr/><w:t xml:space="preserve">143, SIPCOT Industrial Complex</w:t></w:r></w:p></w:tc></w:tr></w:tbl><w:p><w:pPr><w:sectPr><w:pgSz w:orient="portrait" w:w="11905.511811023622" w:h="16837.79527559055"/><w:pgMar w:top="1440" w:right="1440" w:bottom="1440" w:left="1440" w:header="720" w:footer="720" w:gutter="0"/><w:cols w:num="1" w:space="720"/></w:sectPr></w:pPr></w:p><w:p/><w:p><w:pPr/><w:r><w:rPr><w:sz w:val="32"/><w:szCs w:val="32"/><w:b w:val="1"/><w:bCs w:val="1"/></w:rPr><w:t xml:space="preserve">Company: Ram Ratna Wires Ltd.</w:t></w:r></w:p><w:tbl><w:tblGrid><w:gridCol w:w="4000" w:type="dxa"/><w:gridCol w:w="4000" w:type="dxa"/></w:tblGrid><w:tblPr><w:tblStyle w:val="Fancy Table"/></w:tblPr><w:tr><w:trPr><w:trHeight w:val="900" w:hRule="atLeast"/></w:trPr><w:tc><w:tcPr><w:tcW w:w="4000" w:type="dxa"/><w:vAlign w:val="center"/></w:tcPr><w:p><w:pPr/><w:r><w:rPr><w:b w:val="1"/><w:bCs w:val="1"/></w:rPr><w:t xml:space="preserve">Company Details</w:t></w:r></w:p></w:tc><w:tc><w:tcPr><w:tcW w:w="4000" w:type="dxa"/><w:vAlign w:val="center"/></w:tcPr><w:p><w:pPr/><w:r><w:rPr><w:b w:val="1"/><w:bCs w:val="1"/></w:rPr><w:t xml:space="preserve">Company Contact Details</w:t></w:r></w:p></w:tc></w:tr><w:tr><w:trPr/><w:tc><w:tcPr><w:tcW w:w="4000" w:type="dxa"/></w:tcPr><w:p><w:pPr/><w:r><w:rPr/><w:t xml:space="preserve">Ram Ratna Wires Ltd.</w:t></w:r></w:p></w:tc><w:tc><w:tcPr><w:tcW w:w="4000" w:type="dxa"/></w:tcPr><w:p><w:pPr/><w:r><w:rPr/><w:t xml:space="preserve">Ram Ratna House, Oasi Complex, P B Marg, Worli</w:t></w:r></w:p></w:tc></w:tr></w:tbl><w:p><w:pPr><w:sectPr><w:pgSz w:orient="portrait" w:w="11905.511811023622" w:h="16837.79527559055"/><w:pgMar w:top="1440" w:right="1440" w:bottom="1440" w:left="1440" w:header="720" w:footer="720" w:gutter="0"/><w:cols w:num="1" w:space="720"/></w:sectPr></w:pPr></w:p><w:p/><w:p><w:pPr/><w:r><w:rPr><w:sz w:val="32"/><w:szCs w:val="32"/><w:b w:val="1"/><w:bCs w:val="1"/></w:rPr><w:t xml:space="preserve">Company: Ramakrishna Forgings Ltd.</w:t></w:r></w:p><w:tbl><w:tblGrid><w:gridCol w:w="4000" w:type="dxa"/><w:gridCol w:w="4000" w:type="dxa"/></w:tblGrid><w:tblPr><w:tblStyle w:val="Fancy Table"/></w:tblPr><w:tr><w:trPr><w:trHeight w:val="900" w:hRule="atLeast"/></w:trPr><w:tc><w:tcPr><w:tcW w:w="4000" w:type="dxa"/><w:vAlign w:val="center"/></w:tcPr><w:p><w:pPr/><w:r><w:rPr><w:b w:val="1"/><w:bCs w:val="1"/></w:rPr><w:t xml:space="preserve">Company Details</w:t></w:r></w:p></w:tc><w:tc><w:tcPr><w:tcW w:w="4000" w:type="dxa"/><w:vAlign w:val="center"/></w:tcPr><w:p><w:pPr/><w:r><w:rPr><w:b w:val="1"/><w:bCs w:val="1"/></w:rPr><w:t xml:space="preserve">Company Contact Details</w:t></w:r></w:p></w:tc></w:tr><w:tr><w:trPr/><w:tc><w:tcPr><w:tcW w:w="4000" w:type="dxa"/></w:tcPr><w:p><w:pPr/><w:r><w:rPr/><w:t xml:space="preserve">Ramakrishna Forgings Ltd.</w:t></w:r></w:p></w:tc><w:tc><w:tcPr><w:tcW w:w="4000" w:type="dxa"/></w:tcPr><w:p><w:pPr/><w:r><w:rPr/><w:t xml:space="preserve">23, Circus Avenue</w:t></w:r></w:p></w:tc></w:tr></w:tbl><w:p><w:pPr><w:sectPr><w:pgSz w:orient="portrait" w:w="11905.511811023622" w:h="16837.79527559055"/><w:pgMar w:top="1440" w:right="1440" w:bottom="1440" w:left="1440" w:header="720" w:footer="720" w:gutter="0"/><w:cols w:num="1" w:space="720"/></w:sectPr></w:pPr></w:p><w:p/><w:p><w:pPr/><w:r><w:rPr><w:sz w:val="32"/><w:szCs w:val="32"/><w:b w:val="1"/><w:bCs w:val="1"/></w:rPr><w:t xml:space="preserve">Company: Ramesh Sun Wire Pvt. Ltd.</w:t></w:r></w:p><w:tbl><w:tblGrid><w:gridCol w:w="4000" w:type="dxa"/><w:gridCol w:w="4000" w:type="dxa"/></w:tblGrid><w:tblPr><w:tblStyle w:val="Fancy Table"/></w:tblPr><w:tr><w:trPr><w:trHeight w:val="900" w:hRule="atLeast"/></w:trPr><w:tc><w:tcPr><w:tcW w:w="4000" w:type="dxa"/><w:vAlign w:val="center"/></w:tcPr><w:p><w:pPr/><w:r><w:rPr><w:b w:val="1"/><w:bCs w:val="1"/></w:rPr><w:t xml:space="preserve">Company Details</w:t></w:r></w:p></w:tc><w:tc><w:tcPr><w:tcW w:w="4000" w:type="dxa"/><w:vAlign w:val="center"/></w:tcPr><w:p><w:pPr/><w:r><w:rPr><w:b w:val="1"/><w:bCs w:val="1"/></w:rPr><w:t xml:space="preserve">Company Contact Details</w:t></w:r></w:p></w:tc></w:tr><w:tr><w:trPr/><w:tc><w:tcPr><w:tcW w:w="4000" w:type="dxa"/></w:tcPr><w:p><w:pPr/><w:r><w:rPr/><w:t xml:space="preserve">Ramesh Sun Wire Pvt. Ltd.</w:t></w:r></w:p></w:tc><w:tc><w:tcPr><w:tcW w:w="4000" w:type="dxa"/></w:tcPr><w:p><w:pPr/><w:r><w:rPr/><w:t xml:space="preserve">C/O, Sunflag Iron & Steel Ltd., Gat No. 206 & 208, Mauje Ekrali, Warathi, Tal. Mohadi, Bhandara Road</w:t></w:r></w:p></w:tc></w:tr></w:tbl><w:p><w:pPr><w:sectPr><w:pgSz w:orient="portrait" w:w="11905.511811023622" w:h="16837.79527559055"/><w:pgMar w:top="1440" w:right="1440" w:bottom="1440" w:left="1440" w:header="720" w:footer="720" w:gutter="0"/><w:cols w:num="1" w:space="720"/></w:sectPr></w:pPr></w:p><w:p/><w:p><w:pPr/><w:r><w:rPr><w:sz w:val="32"/><w:szCs w:val="32"/><w:b w:val="1"/><w:bCs w:val="1"/></w:rPr><w:t xml:space="preserve">Company: Ramsays Corporation Pvt. Ltd.</w:t></w:r></w:p><w:tbl><w:tblGrid><w:gridCol w:w="4000" w:type="dxa"/><w:gridCol w:w="4000" w:type="dxa"/></w:tblGrid><w:tblPr><w:tblStyle w:val="Fancy Table"/></w:tblPr><w:tr><w:trPr><w:trHeight w:val="900" w:hRule="atLeast"/></w:trPr><w:tc><w:tcPr><w:tcW w:w="4000" w:type="dxa"/><w:vAlign w:val="center"/></w:tcPr><w:p><w:pPr/><w:r><w:rPr><w:b w:val="1"/><w:bCs w:val="1"/></w:rPr><w:t xml:space="preserve">Company Details</w:t></w:r></w:p></w:tc><w:tc><w:tcPr><w:tcW w:w="4000" w:type="dxa"/><w:vAlign w:val="center"/></w:tcPr><w:p><w:pPr/><w:r><w:rPr><w:b w:val="1"/><w:bCs w:val="1"/></w:rPr><w:t xml:space="preserve">Company Contact Details</w:t></w:r></w:p></w:tc></w:tr><w:tr><w:trPr/><w:tc><w:tcPr><w:tcW w:w="4000" w:type="dxa"/></w:tcPr><w:p><w:pPr/><w:r><w:rPr/><w:t xml:space="preserve">Ramsays Corporation Pvt. Ltd.</w:t></w:r></w:p></w:tc><w:tc><w:tcPr><w:tcW w:w="4000" w:type="dxa"/></w:tcPr><w:p><w:pPr/><w:r><w:rPr/><w:t xml:space="preserve">No. 3, 2nd Floor, Sadasivam Street, Gopalapuram</w:t></w:r></w:p></w:tc></w:tr></w:tbl><w:p><w:pPr><w:sectPr><w:pgSz w:orient="portrait" w:w="11905.511811023622" w:h="16837.79527559055"/><w:pgMar w:top="1440" w:right="1440" w:bottom="1440" w:left="1440" w:header="720" w:footer="720" w:gutter="0"/><w:cols w:num="1" w:space="720"/></w:sectPr></w:pPr></w:p><w:p/><w:p><w:pPr/><w:r><w:rPr><w:sz w:val="32"/><w:szCs w:val="32"/><w:b w:val="1"/><w:bCs w:val="1"/></w:rPr><w:t xml:space="preserve">Company: Randhir Industries</w:t></w:r></w:p><w:tbl><w:tblGrid><w:gridCol w:w="4000" w:type="dxa"/><w:gridCol w:w="4000" w:type="dxa"/></w:tblGrid><w:tblPr><w:tblStyle w:val="Fancy Table"/></w:tblPr><w:tr><w:trPr><w:trHeight w:val="900" w:hRule="atLeast"/></w:trPr><w:tc><w:tcPr><w:tcW w:w="4000" w:type="dxa"/><w:vAlign w:val="center"/></w:tcPr><w:p><w:pPr/><w:r><w:rPr><w:b w:val="1"/><w:bCs w:val="1"/></w:rPr><w:t xml:space="preserve">Company Details</w:t></w:r></w:p></w:tc><w:tc><w:tcPr><w:tcW w:w="4000" w:type="dxa"/><w:vAlign w:val="center"/></w:tcPr><w:p><w:pPr/><w:r><w:rPr><w:b w:val="1"/><w:bCs w:val="1"/></w:rPr><w:t xml:space="preserve">Company Contact Details</w:t></w:r></w:p></w:tc></w:tr><w:tr><w:trPr/><w:tc><w:tcPr><w:tcW w:w="4000" w:type="dxa"/></w:tcPr><w:p><w:pPr/><w:r><w:rPr/><w:t xml:space="preserve">Randhir Industries</w:t></w:r></w:p></w:tc><w:tc><w:tcPr><w:tcW w:w="4000" w:type="dxa"/></w:tcPr><w:p><w:pPr/><w:r><w:rPr/><w:t xml:space="preserve">B 145, Sector 10</w:t></w:r></w:p></w:tc></w:tr></w:tbl><w:p><w:pPr><w:sectPr><w:pgSz w:orient="portrait" w:w="11905.511811023622" w:h="16837.79527559055"/><w:pgMar w:top="1440" w:right="1440" w:bottom="1440" w:left="1440" w:header="720" w:footer="720" w:gutter="0"/><w:cols w:num="1" w:space="720"/></w:sectPr></w:pPr></w:p><w:p/><w:p><w:pPr/><w:r><w:rPr><w:sz w:val="32"/><w:szCs w:val="32"/><w:b w:val="1"/><w:bCs w:val="1"/></w:rPr><w:t xml:space="preserve">Company: Rane (Madras) Ltd.</w:t></w:r></w:p><w:tbl><w:tblGrid><w:gridCol w:w="4000" w:type="dxa"/><w:gridCol w:w="4000" w:type="dxa"/></w:tblGrid><w:tblPr><w:tblStyle w:val="Fancy Table"/></w:tblPr><w:tr><w:trPr><w:trHeight w:val="900" w:hRule="atLeast"/></w:trPr><w:tc><w:tcPr><w:tcW w:w="4000" w:type="dxa"/><w:vAlign w:val="center"/></w:tcPr><w:p><w:pPr/><w:r><w:rPr><w:b w:val="1"/><w:bCs w:val="1"/></w:rPr><w:t xml:space="preserve">Company Details</w:t></w:r></w:p></w:tc><w:tc><w:tcPr><w:tcW w:w="4000" w:type="dxa"/><w:vAlign w:val="center"/></w:tcPr><w:p><w:pPr/><w:r><w:rPr><w:b w:val="1"/><w:bCs w:val="1"/></w:rPr><w:t xml:space="preserve">Company Contact Details</w:t></w:r></w:p></w:tc></w:tr><w:tr><w:trPr/><w:tc><w:tcPr><w:tcW w:w="4000" w:type="dxa"/></w:tcPr><w:p><w:pPr/><w:r><w:rPr/><w:t xml:space="preserve">Rane (Madras) Ltd.</w:t></w:r></w:p></w:tc><w:tc><w:tcPr><w:tcW w:w="4000" w:type="dxa"/></w:tcPr><w:p><w:pPr/><w:r><w:rPr/><w:t xml:space="preserve">PB No. 8262, Ganapathi Building, 154 (old no. 61), Velachery</w:t></w:r></w:p></w:tc></w:tr></w:tbl><w:p><w:pPr><w:sectPr><w:pgSz w:orient="portrait" w:w="11905.511811023622" w:h="16837.79527559055"/><w:pgMar w:top="1440" w:right="1440" w:bottom="1440" w:left="1440" w:header="720" w:footer="720" w:gutter="0"/><w:cols w:num="1" w:space="720"/></w:sectPr></w:pPr></w:p><w:p/><w:p><w:pPr/><w:r><w:rPr><w:sz w:val="32"/><w:szCs w:val="32"/><w:b w:val="1"/><w:bCs w:val="1"/></w:rPr><w:t xml:space="preserve">Company: Rane Brake Lining Ltd.</w:t></w:r></w:p><w:tbl><w:tblGrid><w:gridCol w:w="4000" w:type="dxa"/><w:gridCol w:w="4000" w:type="dxa"/></w:tblGrid><w:tblPr><w:tblStyle w:val="Fancy Table"/></w:tblPr><w:tr><w:trPr><w:trHeight w:val="900" w:hRule="atLeast"/></w:trPr><w:tc><w:tcPr><w:tcW w:w="4000" w:type="dxa"/><w:vAlign w:val="center"/></w:tcPr><w:p><w:pPr/><w:r><w:rPr><w:b w:val="1"/><w:bCs w:val="1"/></w:rPr><w:t xml:space="preserve">Company Details</w:t></w:r></w:p></w:tc><w:tc><w:tcPr><w:tcW w:w="4000" w:type="dxa"/><w:vAlign w:val="center"/></w:tcPr><w:p><w:pPr/><w:r><w:rPr><w:b w:val="1"/><w:bCs w:val="1"/></w:rPr><w:t xml:space="preserve">Company Contact Details</w:t></w:r></w:p></w:tc></w:tr><w:tr><w:trPr/><w:tc><w:tcPr><w:tcW w:w="4000" w:type="dxa"/></w:tcPr><w:p><w:pPr/><w:r><w:rPr/><w:t xml:space="preserve">Rane Brake Lining Ltd.</w:t></w:r></w:p></w:tc><w:tc><w:tcPr><w:tcW w:w="4000" w:type="dxa"/></w:tcPr><w:p><w:pPr/><w:r><w:rPr/><w:t xml:space="preserve">Plot No. 30, Amabattur Industrial Estate</w:t></w:r></w:p></w:tc></w:tr></w:tbl><w:p><w:pPr><w:sectPr><w:pgSz w:orient="portrait" w:w="11905.511811023622" w:h="16837.79527559055"/><w:pgMar w:top="1440" w:right="1440" w:bottom="1440" w:left="1440" w:header="720" w:footer="720" w:gutter="0"/><w:cols w:num="1" w:space="720"/></w:sectPr></w:pPr></w:p><w:p/><w:p><w:pPr/><w:r><w:rPr><w:sz w:val="32"/><w:szCs w:val="32"/><w:b w:val="1"/><w:bCs w:val="1"/></w:rPr><w:t xml:space="preserve">Company: Rane NSK Steering Systems Ltd.</w:t></w:r></w:p><w:tbl><w:tblGrid><w:gridCol w:w="4000" w:type="dxa"/><w:gridCol w:w="4000" w:type="dxa"/></w:tblGrid><w:tblPr><w:tblStyle w:val="Fancy Table"/></w:tblPr><w:tr><w:trPr><w:trHeight w:val="900" w:hRule="atLeast"/></w:trPr><w:tc><w:tcPr><w:tcW w:w="4000" w:type="dxa"/><w:vAlign w:val="center"/></w:tcPr><w:p><w:pPr/><w:r><w:rPr><w:b w:val="1"/><w:bCs w:val="1"/></w:rPr><w:t xml:space="preserve">Company Details</w:t></w:r></w:p></w:tc><w:tc><w:tcPr><w:tcW w:w="4000" w:type="dxa"/><w:vAlign w:val="center"/></w:tcPr><w:p><w:pPr/><w:r><w:rPr><w:b w:val="1"/><w:bCs w:val="1"/></w:rPr><w:t xml:space="preserve">Company Contact Details</w:t></w:r></w:p></w:tc></w:tr><w:tr><w:trPr/><w:tc><w:tcPr><w:tcW w:w="4000" w:type="dxa"/></w:tcPr><w:p><w:pPr/><w:r><w:rPr/><w:t xml:space="preserve">Rane NSK Steering Systems Ltd.</w:t></w:r></w:p></w:tc><w:tc><w:tcPr><w:tcW w:w="4000" w:type="dxa"/></w:tcPr><w:p><w:pPr/><w:r><w:rPr/><w:t xml:space="preserve">No 14, Rajagopalan Salai, Vallanchery, Guduvancherry</w:t></w:r></w:p></w:tc></w:tr></w:tbl><w:p><w:pPr><w:sectPr><w:pgSz w:orient="portrait" w:w="11905.511811023622" w:h="16837.79527559055"/><w:pgMar w:top="1440" w:right="1440" w:bottom="1440" w:left="1440" w:header="720" w:footer="720" w:gutter="0"/><w:cols w:num="1" w:space="720"/></w:sectPr></w:pPr></w:p><w:p/><w:p><w:pPr/><w:r><w:rPr><w:sz w:val="32"/><w:szCs w:val="32"/><w:b w:val="1"/><w:bCs w:val="1"/></w:rPr><w:t xml:space="preserve">Company: Ranee Polymers Pvt. Ltd.</w:t></w:r></w:p><w:tbl><w:tblGrid><w:gridCol w:w="4000" w:type="dxa"/><w:gridCol w:w="4000" w:type="dxa"/></w:tblGrid><w:tblPr><w:tblStyle w:val="Fancy Table"/></w:tblPr><w:tr><w:trPr><w:trHeight w:val="900" w:hRule="atLeast"/></w:trPr><w:tc><w:tcPr><w:tcW w:w="4000" w:type="dxa"/><w:vAlign w:val="center"/></w:tcPr><w:p><w:pPr/><w:r><w:rPr><w:b w:val="1"/><w:bCs w:val="1"/></w:rPr><w:t xml:space="preserve">Company Details</w:t></w:r></w:p></w:tc><w:tc><w:tcPr><w:tcW w:w="4000" w:type="dxa"/><w:vAlign w:val="center"/></w:tcPr><w:p><w:pPr/><w:r><w:rPr><w:b w:val="1"/><w:bCs w:val="1"/></w:rPr><w:t xml:space="preserve">Company Contact Details</w:t></w:r></w:p></w:tc></w:tr><w:tr><w:trPr/><w:tc><w:tcPr><w:tcW w:w="4000" w:type="dxa"/></w:tcPr><w:p><w:pPr/><w:r><w:rPr/><w:t xml:space="preserve">Ranee Polymers Pvt. Ltd.</w:t></w:r></w:p></w:tc><w:tc><w:tcPr><w:tcW w:w="4000" w:type="dxa"/></w:tcPr><w:p><w:pPr/><w:r><w:rPr/><w:t xml:space="preserve">Plot No. 87, Sector 8, IMT Manesar</w:t></w:r></w:p></w:tc></w:tr></w:tbl><w:p><w:pPr><w:sectPr><w:pgSz w:orient="portrait" w:w="11905.511811023622" w:h="16837.79527559055"/><w:pgMar w:top="1440" w:right="1440" w:bottom="1440" w:left="1440" w:header="720" w:footer="720" w:gutter="0"/><w:cols w:num="1" w:space="720"/></w:sectPr></w:pPr></w:p><w:p/><w:p><w:pPr/><w:r><w:rPr><w:sz w:val="32"/><w:szCs w:val="32"/><w:b w:val="1"/><w:bCs w:val="1"/></w:rPr><w:t xml:space="preserve">Company: Rangamma Steels and Malleables</w:t></w:r></w:p><w:tbl><w:tblGrid><w:gridCol w:w="4000" w:type="dxa"/><w:gridCol w:w="4000" w:type="dxa"/></w:tblGrid><w:tblPr><w:tblStyle w:val="Fancy Table"/></w:tblPr><w:tr><w:trPr><w:trHeight w:val="900" w:hRule="atLeast"/></w:trPr><w:tc><w:tcPr><w:tcW w:w="4000" w:type="dxa"/><w:vAlign w:val="center"/></w:tcPr><w:p><w:pPr/><w:r><w:rPr><w:b w:val="1"/><w:bCs w:val="1"/></w:rPr><w:t xml:space="preserve">Company Details</w:t></w:r></w:p></w:tc><w:tc><w:tcPr><w:tcW w:w="4000" w:type="dxa"/><w:vAlign w:val="center"/></w:tcPr><w:p><w:pPr/><w:r><w:rPr><w:b w:val="1"/><w:bCs w:val="1"/></w:rPr><w:t xml:space="preserve">Company Contact Details</w:t></w:r></w:p></w:tc></w:tr><w:tr><w:trPr/><w:tc><w:tcPr><w:tcW w:w="4000" w:type="dxa"/></w:tcPr><w:p><w:pPr/><w:r><w:rPr/><w:t xml:space="preserve">Rangamma Steels and Malleables</w:t></w:r></w:p></w:tc><w:tc><w:tcPr><w:tcW w:w="4000" w:type="dxa"/></w:tcPr><w:p><w:pPr/><w:r><w:rPr/><w:t xml:space="preserve">603, C Block, Pioneer Complex, 1075, Avinashi Road</w:t></w:r></w:p></w:tc></w:tr></w:tbl><w:p><w:pPr><w:sectPr><w:pgSz w:orient="portrait" w:w="11905.511811023622" w:h="16837.79527559055"/><w:pgMar w:top="1440" w:right="1440" w:bottom="1440" w:left="1440" w:header="720" w:footer="720" w:gutter="0"/><w:cols w:num="1" w:space="720"/></w:sectPr></w:pPr></w:p><w:p/><w:p><w:pPr/><w:r><w:rPr><w:sz w:val="32"/><w:szCs w:val="32"/><w:b w:val="1"/><w:bCs w:val="1"/></w:rPr><w:t xml:space="preserve">Company: Rartogo Tech Private Ltd.</w:t></w:r></w:p><w:tbl><w:tblGrid><w:gridCol w:w="4000" w:type="dxa"/><w:gridCol w:w="4000" w:type="dxa"/></w:tblGrid><w:tblPr><w:tblStyle w:val="Fancy Table"/></w:tblPr><w:tr><w:trPr><w:trHeight w:val="900" w:hRule="atLeast"/></w:trPr><w:tc><w:tcPr><w:tcW w:w="4000" w:type="dxa"/><w:vAlign w:val="center"/></w:tcPr><w:p><w:pPr/><w:r><w:rPr><w:b w:val="1"/><w:bCs w:val="1"/></w:rPr><w:t xml:space="preserve">Company Details</w:t></w:r></w:p></w:tc><w:tc><w:tcPr><w:tcW w:w="4000" w:type="dxa"/><w:vAlign w:val="center"/></w:tcPr><w:p><w:pPr/><w:r><w:rPr><w:b w:val="1"/><w:bCs w:val="1"/></w:rPr><w:t xml:space="preserve">Company Contact Details</w:t></w:r></w:p></w:tc></w:tr><w:tr><w:trPr/><w:tc><w:tcPr><w:tcW w:w="4000" w:type="dxa"/></w:tcPr><w:p><w:pPr/><w:r><w:rPr/><w:t xml:space="preserve">Rartogo Tech Private Ltd.</w:t></w:r></w:p></w:tc><w:tc><w:tcPr><w:tcW w:w="4000" w:type="dxa"/></w:tcPr><w:p><w:pPr/><w:r><w:rPr/><w:t xml:space="preserve">3rd Floor, BPTP Centra one, Sector 61</w:t></w:r></w:p></w:tc></w:tr></w:tbl><w:p><w:pPr><w:sectPr><w:pgSz w:orient="portrait" w:w="11905.511811023622" w:h="16837.79527559055"/><w:pgMar w:top="1440" w:right="1440" w:bottom="1440" w:left="1440" w:header="720" w:footer="720" w:gutter="0"/><w:cols w:num="1" w:space="720"/></w:sectPr></w:pPr></w:p><w:p/><w:p><w:pPr/><w:r><w:rPr><w:sz w:val="32"/><w:szCs w:val="32"/><w:b w:val="1"/><w:bCs w:val="1"/></w:rPr><w:t xml:space="preserve">Company: RDH Auto</w:t></w:r></w:p><w:tbl><w:tblGrid><w:gridCol w:w="4000" w:type="dxa"/><w:gridCol w:w="4000" w:type="dxa"/></w:tblGrid><w:tblPr><w:tblStyle w:val="Fancy Table"/></w:tblPr><w:tr><w:trPr><w:trHeight w:val="900" w:hRule="atLeast"/></w:trPr><w:tc><w:tcPr><w:tcW w:w="4000" w:type="dxa"/><w:vAlign w:val="center"/></w:tcPr><w:p><w:pPr/><w:r><w:rPr><w:b w:val="1"/><w:bCs w:val="1"/></w:rPr><w:t xml:space="preserve">Company Details</w:t></w:r></w:p></w:tc><w:tc><w:tcPr><w:tcW w:w="4000" w:type="dxa"/><w:vAlign w:val="center"/></w:tcPr><w:p><w:pPr/><w:r><w:rPr><w:b w:val="1"/><w:bCs w:val="1"/></w:rPr><w:t xml:space="preserve">Company Contact Details</w:t></w:r></w:p></w:tc></w:tr><w:tr><w:trPr/><w:tc><w:tcPr><w:tcW w:w="4000" w:type="dxa"/></w:tcPr><w:p><w:pPr/><w:r><w:rPr/><w:t xml:space="preserve">RDH Auto</w:t></w:r></w:p></w:tc><w:tc><w:tcPr><w:tcW w:w="4000" w:type="dxa"/></w:tcPr><w:p><w:pPr/><w:r><w:rPr/><w:t xml:space="preserve">Singla Cycle Road, Opp. Dhandari Kalan Railway Station, GT Road, Dhandari Kalan</w:t></w:r></w:p></w:tc></w:tr></w:tbl><w:p><w:pPr><w:sectPr><w:pgSz w:orient="portrait" w:w="11905.511811023622" w:h="16837.79527559055"/><w:pgMar w:top="1440" w:right="1440" w:bottom="1440" w:left="1440" w:header="720" w:footer="720" w:gutter="0"/><w:cols w:num="1" w:space="720"/></w:sectPr></w:pPr></w:p><w:p/><w:p><w:pPr/><w:r><w:rPr><w:sz w:val="32"/><w:szCs w:val="32"/><w:b w:val="1"/><w:bCs w:val="1"/></w:rPr><w:t xml:space="preserve">Company: Reethika Precision Engineering</w:t></w:r></w:p><w:tbl><w:tblGrid><w:gridCol w:w="4000" w:type="dxa"/><w:gridCol w:w="4000" w:type="dxa"/></w:tblGrid><w:tblPr><w:tblStyle w:val="Fancy Table"/></w:tblPr><w:tr><w:trPr><w:trHeight w:val="900" w:hRule="atLeast"/></w:trPr><w:tc><w:tcPr><w:tcW w:w="4000" w:type="dxa"/><w:vAlign w:val="center"/></w:tcPr><w:p><w:pPr/><w:r><w:rPr><w:b w:val="1"/><w:bCs w:val="1"/></w:rPr><w:t xml:space="preserve">Company Details</w:t></w:r></w:p></w:tc><w:tc><w:tcPr><w:tcW w:w="4000" w:type="dxa"/><w:vAlign w:val="center"/></w:tcPr><w:p><w:pPr/><w:r><w:rPr><w:b w:val="1"/><w:bCs w:val="1"/></w:rPr><w:t xml:space="preserve">Company Contact Details</w:t></w:r></w:p></w:tc></w:tr><w:tr><w:trPr/><w:tc><w:tcPr><w:tcW w:w="4000" w:type="dxa"/></w:tcPr><w:p><w:pPr/><w:r><w:rPr/><w:t xml:space="preserve">Reethika Precision Engineering</w:t></w:r></w:p></w:tc><w:tc><w:tcPr><w:tcW w:w="4000" w:type="dxa"/></w:tcPr><w:p><w:pPr/><w:r><w:rPr/><w:t xml:space="preserve">No. 3A, Babu Jagajeevaram Industrial Estate, Kundrathur Road, Gerugambakkam</w:t></w:r></w:p></w:tc></w:tr></w:tbl><w:p><w:pPr><w:sectPr><w:pgSz w:orient="portrait" w:w="11905.511811023622" w:h="16837.79527559055"/><w:pgMar w:top="1440" w:right="1440" w:bottom="1440" w:left="1440" w:header="720" w:footer="720" w:gutter="0"/><w:cols w:num="1" w:space="720"/></w:sectPr></w:pPr></w:p><w:p/><w:p><w:pPr/><w:r><w:rPr><w:sz w:val="32"/><w:szCs w:val="32"/><w:b w:val="1"/><w:bCs w:val="1"/></w:rPr><w:t xml:space="preserve">Company: Reflexallen India Pvt. Ltd.</w:t></w:r></w:p><w:tbl><w:tblGrid><w:gridCol w:w="4000" w:type="dxa"/><w:gridCol w:w="4000" w:type="dxa"/></w:tblGrid><w:tblPr><w:tblStyle w:val="Fancy Table"/></w:tblPr><w:tr><w:trPr><w:trHeight w:val="900" w:hRule="atLeast"/></w:trPr><w:tc><w:tcPr><w:tcW w:w="4000" w:type="dxa"/><w:vAlign w:val="center"/></w:tcPr><w:p><w:pPr/><w:r><w:rPr><w:b w:val="1"/><w:bCs w:val="1"/></w:rPr><w:t xml:space="preserve">Company Details</w:t></w:r></w:p></w:tc><w:tc><w:tcPr><w:tcW w:w="4000" w:type="dxa"/><w:vAlign w:val="center"/></w:tcPr><w:p><w:pPr/><w:r><w:rPr><w:b w:val="1"/><w:bCs w:val="1"/></w:rPr><w:t xml:space="preserve">Company Contact Details</w:t></w:r></w:p></w:tc></w:tr><w:tr><w:trPr/><w:tc><w:tcPr><w:tcW w:w="4000" w:type="dxa"/></w:tcPr><w:p><w:pPr/><w:r><w:rPr/><w:t xml:space="preserve">Reflexallen India Pvt. Ltd.</w:t></w:r></w:p></w:tc><w:tc><w:tcPr><w:tcW w:w="4000" w:type="dxa"/></w:tcPr><w:p><w:pPr/><w:r><w:rPr/><w:t xml:space="preserve">A 30, A 29 (P), Ist Phase, Adityapur Industrial Area</w:t></w:r></w:p></w:tc></w:tr></w:tbl><w:p><w:pPr><w:sectPr><w:pgSz w:orient="portrait" w:w="11905.511811023622" w:h="16837.79527559055"/><w:pgMar w:top="1440" w:right="1440" w:bottom="1440" w:left="1440" w:header="720" w:footer="720" w:gutter="0"/><w:cols w:num="1" w:space="720"/></w:sectPr></w:pPr></w:p><w:p/><w:p><w:pPr/><w:r><w:rPr><w:sz w:val="32"/><w:szCs w:val="32"/><w:b w:val="1"/><w:bCs w:val="1"/></w:rPr><w:t xml:space="preserve">Company: Reliable Mechatronics Pvt. Ltd.</w:t></w:r></w:p><w:tbl><w:tblGrid><w:gridCol w:w="4000" w:type="dxa"/><w:gridCol w:w="4000" w:type="dxa"/></w:tblGrid><w:tblPr><w:tblStyle w:val="Fancy Table"/></w:tblPr><w:tr><w:trPr><w:trHeight w:val="900" w:hRule="atLeast"/></w:trPr><w:tc><w:tcPr><w:tcW w:w="4000" w:type="dxa"/><w:vAlign w:val="center"/></w:tcPr><w:p><w:pPr/><w:r><w:rPr><w:b w:val="1"/><w:bCs w:val="1"/></w:rPr><w:t xml:space="preserve">Company Details</w:t></w:r></w:p></w:tc><w:tc><w:tcPr><w:tcW w:w="4000" w:type="dxa"/><w:vAlign w:val="center"/></w:tcPr><w:p><w:pPr/><w:r><w:rPr><w:b w:val="1"/><w:bCs w:val="1"/></w:rPr><w:t xml:space="preserve">Company Contact Details</w:t></w:r></w:p></w:tc></w:tr><w:tr><w:trPr/><w:tc><w:tcPr><w:tcW w:w="4000" w:type="dxa"/></w:tcPr><w:p><w:pPr/><w:r><w:rPr/><w:t xml:space="preserve">Reliable Mechatronics Pvt. Ltd.</w:t></w:r></w:p></w:tc><w:tc><w:tcPr><w:tcW w:w="4000" w:type="dxa"/></w:tcPr><w:p><w:pPr/><w:r><w:rPr/><w:t xml:space="preserve">Block T 182, MIDC Bhosari,</w:t></w:r></w:p></w:tc></w:tr></w:tbl><w:p><w:pPr><w:sectPr><w:pgSz w:orient="portrait" w:w="11905.511811023622" w:h="16837.79527559055"/><w:pgMar w:top="1440" w:right="1440" w:bottom="1440" w:left="1440" w:header="720" w:footer="720" w:gutter="0"/><w:cols w:num="1" w:space="720"/></w:sectPr></w:pPr></w:p><w:p/><w:p><w:pPr/><w:r><w:rPr><w:sz w:val="32"/><w:szCs w:val="32"/><w:b w:val="1"/><w:bCs w:val="1"/></w:rPr><w:t xml:space="preserve">Company: Remsons Industries Ltd.</w:t></w:r></w:p><w:tbl><w:tblGrid><w:gridCol w:w="4000" w:type="dxa"/><w:gridCol w:w="4000" w:type="dxa"/></w:tblGrid><w:tblPr><w:tblStyle w:val="Fancy Table"/></w:tblPr><w:tr><w:trPr><w:trHeight w:val="900" w:hRule="atLeast"/></w:trPr><w:tc><w:tcPr><w:tcW w:w="4000" w:type="dxa"/><w:vAlign w:val="center"/></w:tcPr><w:p><w:pPr/><w:r><w:rPr><w:b w:val="1"/><w:bCs w:val="1"/></w:rPr><w:t xml:space="preserve">Company Details</w:t></w:r></w:p></w:tc><w:tc><w:tcPr><w:tcW w:w="4000" w:type="dxa"/><w:vAlign w:val="center"/></w:tcPr><w:p><w:pPr/><w:r><w:rPr><w:b w:val="1"/><w:bCs w:val="1"/></w:rPr><w:t xml:space="preserve">Company Contact Details</w:t></w:r></w:p></w:tc></w:tr><w:tr><w:trPr/><w:tc><w:tcPr><w:tcW w:w="4000" w:type="dxa"/></w:tcPr><w:p><w:pPr/><w:r><w:rPr/><w:t xml:space="preserve">Remsons Industries Ltd.</w:t></w:r></w:p></w:tc><w:tc><w:tcPr><w:tcW w:w="4000" w:type="dxa"/></w:tcPr><w:p><w:pPr/><w:r><w:rPr/><w:t xml:space="preserve">88-B Government Industrial Estate, Kandivli (W)</w:t></w:r></w:p></w:tc></w:tr></w:tbl><w:p><w:pPr><w:sectPr><w:pgSz w:orient="portrait" w:w="11905.511811023622" w:h="16837.79527559055"/><w:pgMar w:top="1440" w:right="1440" w:bottom="1440" w:left="1440" w:header="720" w:footer="720" w:gutter="0"/><w:cols w:num="1" w:space="720"/></w:sectPr></w:pPr></w:p><w:p/><w:p><w:pPr/><w:r><w:rPr><w:sz w:val="32"/><w:szCs w:val="32"/><w:b w:val="1"/><w:bCs w:val="1"/></w:rPr><w:t xml:space="preserve">Company: Replus Engitech Pvt. Ltd.</w:t></w:r></w:p><w:tbl><w:tblGrid><w:gridCol w:w="4000" w:type="dxa"/><w:gridCol w:w="4000" w:type="dxa"/></w:tblGrid><w:tblPr><w:tblStyle w:val="Fancy Table"/></w:tblPr><w:tr><w:trPr><w:trHeight w:val="900" w:hRule="atLeast"/></w:trPr><w:tc><w:tcPr><w:tcW w:w="4000" w:type="dxa"/><w:vAlign w:val="center"/></w:tcPr><w:p><w:pPr/><w:r><w:rPr><w:b w:val="1"/><w:bCs w:val="1"/></w:rPr><w:t xml:space="preserve">Company Details</w:t></w:r></w:p></w:tc><w:tc><w:tcPr><w:tcW w:w="4000" w:type="dxa"/><w:vAlign w:val="center"/></w:tcPr><w:p><w:pPr/><w:r><w:rPr><w:b w:val="1"/><w:bCs w:val="1"/></w:rPr><w:t xml:space="preserve">Company Contact Details</w:t></w:r></w:p></w:tc></w:tr><w:tr><w:trPr/><w:tc><w:tcPr><w:tcW w:w="4000" w:type="dxa"/></w:tcPr><w:p><w:pPr/><w:r><w:rPr/><w:t xml:space="preserve">Replus Engitech Pvt. Ltd.</w:t></w:r></w:p></w:tc><w:tc><w:tcPr><w:tcW w:w="4000" w:type="dxa"/></w:tcPr><w:p><w:pPr/><w:r><w:rPr/><w:t xml:space="preserve">Office SB-701, 702 & SB-716, 7th Floor, South "Sacred World", Above Mc Donald's Wanawadi</w:t></w:r></w:p></w:tc></w:tr></w:tbl><w:p><w:pPr><w:sectPr><w:pgSz w:orient="portrait" w:w="11905.511811023622" w:h="16837.79527559055"/><w:pgMar w:top="1440" w:right="1440" w:bottom="1440" w:left="1440" w:header="720" w:footer="720" w:gutter="0"/><w:cols w:num="1" w:space="720"/></w:sectPr></w:pPr></w:p><w:p/><w:p><w:pPr/><w:r><w:rPr><w:sz w:val="32"/><w:szCs w:val="32"/><w:b w:val="1"/><w:bCs w:val="1"/></w:rPr><w:t xml:space="preserve">Company: Revent Precision Engineering Limited</w:t></w:r></w:p><w:tbl><w:tblGrid><w:gridCol w:w="4000" w:type="dxa"/><w:gridCol w:w="4000" w:type="dxa"/></w:tblGrid><w:tblPr><w:tblStyle w:val="Fancy Table"/></w:tblPr><w:tr><w:trPr><w:trHeight w:val="900" w:hRule="atLeast"/></w:trPr><w:tc><w:tcPr><w:tcW w:w="4000" w:type="dxa"/><w:vAlign w:val="center"/></w:tcPr><w:p><w:pPr/><w:r><w:rPr><w:b w:val="1"/><w:bCs w:val="1"/></w:rPr><w:t xml:space="preserve">Company Details</w:t></w:r></w:p></w:tc><w:tc><w:tcPr><w:tcW w:w="4000" w:type="dxa"/><w:vAlign w:val="center"/></w:tcPr><w:p><w:pPr/><w:r><w:rPr><w:b w:val="1"/><w:bCs w:val="1"/></w:rPr><w:t xml:space="preserve">Company Contact Details</w:t></w:r></w:p></w:tc></w:tr><w:tr><w:trPr/><w:tc><w:tcPr><w:tcW w:w="4000" w:type="dxa"/></w:tcPr><w:p><w:pPr/><w:r><w:rPr/><w:t xml:space="preserve">Revent Precision Engineering Limited</w:t></w:r></w:p></w:tc><w:tc><w:tcPr><w:tcW w:w="4000" w:type="dxa"/></w:tcPr><w:p><w:pPr/><w:r><w:rPr/><w:t xml:space="preserve">Unit II, Begampur Khataula, Khandsa</w:t></w:r></w:p></w:tc></w:tr></w:tbl><w:p><w:pPr><w:sectPr><w:pgSz w:orient="portrait" w:w="11905.511811023622" w:h="16837.79527559055"/><w:pgMar w:top="1440" w:right="1440" w:bottom="1440" w:left="1440" w:header="720" w:footer="720" w:gutter="0"/><w:cols w:num="1" w:space="720"/></w:sectPr></w:pPr></w:p><w:p/><w:p><w:pPr/><w:r><w:rPr><w:sz w:val="32"/><w:szCs w:val="32"/><w:b w:val="1"/><w:bCs w:val="1"/></w:rPr><w:t xml:space="preserve">Company: Rico Auto Industries Ltd.</w:t></w:r></w:p><w:tbl><w:tblGrid><w:gridCol w:w="4000" w:type="dxa"/><w:gridCol w:w="4000" w:type="dxa"/></w:tblGrid><w:tblPr><w:tblStyle w:val="Fancy Table"/></w:tblPr><w:tr><w:trPr><w:trHeight w:val="900" w:hRule="atLeast"/></w:trPr><w:tc><w:tcPr><w:tcW w:w="4000" w:type="dxa"/><w:vAlign w:val="center"/></w:tcPr><w:p><w:pPr/><w:r><w:rPr><w:b w:val="1"/><w:bCs w:val="1"/></w:rPr><w:t xml:space="preserve">Company Details</w:t></w:r></w:p></w:tc><w:tc><w:tcPr><w:tcW w:w="4000" w:type="dxa"/><w:vAlign w:val="center"/></w:tcPr><w:p><w:pPr/><w:r><w:rPr><w:b w:val="1"/><w:bCs w:val="1"/></w:rPr><w:t xml:space="preserve">Company Contact Details</w:t></w:r></w:p></w:tc></w:tr><w:tr><w:trPr/><w:tc><w:tcPr><w:tcW w:w="4000" w:type="dxa"/></w:tcPr><w:p><w:pPr/><w:r><w:rPr/><w:t xml:space="preserve">Rico Auto Industries Ltd.</w:t></w:r></w:p></w:tc><w:tc><w:tcPr><w:tcW w:w="4000" w:type="dxa"/></w:tcPr><w:p><w:pPr/><w:r><w:rPr/><w:t xml:space="preserve">38 KM Stone, Delhi Jaipur Highway (NH 8)</w:t></w:r></w:p></w:tc></w:tr></w:tbl><w:p><w:pPr><w:sectPr><w:pgSz w:orient="portrait" w:w="11905.511811023622" w:h="16837.79527559055"/><w:pgMar w:top="1440" w:right="1440" w:bottom="1440" w:left="1440" w:header="720" w:footer="720" w:gutter="0"/><w:cols w:num="1" w:space="720"/></w:sectPr></w:pPr></w:p><w:p/><w:p><w:pPr/><w:r><w:rPr><w:sz w:val="32"/><w:szCs w:val="32"/><w:b w:val="1"/><w:bCs w:val="1"/></w:rPr><w:t xml:space="preserve">Company: Right Tight Fastner Pvt. Ltd.</w:t></w:r></w:p><w:tbl><w:tblGrid><w:gridCol w:w="4000" w:type="dxa"/><w:gridCol w:w="4000" w:type="dxa"/></w:tblGrid><w:tblPr><w:tblStyle w:val="Fancy Table"/></w:tblPr><w:tr><w:trPr><w:trHeight w:val="900" w:hRule="atLeast"/></w:trPr><w:tc><w:tcPr><w:tcW w:w="4000" w:type="dxa"/><w:vAlign w:val="center"/></w:tcPr><w:p><w:pPr/><w:r><w:rPr><w:b w:val="1"/><w:bCs w:val="1"/></w:rPr><w:t xml:space="preserve">Company Details</w:t></w:r></w:p></w:tc><w:tc><w:tcPr><w:tcW w:w="4000" w:type="dxa"/><w:vAlign w:val="center"/></w:tcPr><w:p><w:pPr/><w:r><w:rPr><w:b w:val="1"/><w:bCs w:val="1"/></w:rPr><w:t xml:space="preserve">Company Contact Details</w:t></w:r></w:p></w:tc></w:tr><w:tr><w:trPr/><w:tc><w:tcPr><w:tcW w:w="4000" w:type="dxa"/></w:tcPr><w:p><w:pPr/><w:r><w:rPr/><w:t xml:space="preserve">Right Tight Fastner Pvt. Ltd.</w:t></w:r></w:p></w:tc><w:tc><w:tcPr><w:tcW w:w="4000" w:type="dxa"/></w:tcPr><w:p><w:pPr/><w:r><w:rPr/><w:t xml:space="preserve">F 45/46/47, MIDC Satpur</w:t></w:r></w:p></w:tc></w:tr></w:tbl><w:p><w:pPr><w:sectPr><w:pgSz w:orient="portrait" w:w="11905.511811023622" w:h="16837.79527559055"/><w:pgMar w:top="1440" w:right="1440" w:bottom="1440" w:left="1440" w:header="720" w:footer="720" w:gutter="0"/><w:cols w:num="1" w:space="720"/></w:sectPr></w:pPr></w:p><w:p/><w:p><w:pPr/><w:r><w:rPr><w:sz w:val="32"/><w:szCs w:val="32"/><w:b w:val="1"/><w:bCs w:val="1"/></w:rPr><w:t xml:space="preserve">Company: RIJ Engineering Private Lmited</w:t></w:r></w:p><w:tbl><w:tblGrid><w:gridCol w:w="4000" w:type="dxa"/><w:gridCol w:w="4000" w:type="dxa"/></w:tblGrid><w:tblPr><w:tblStyle w:val="Fancy Table"/></w:tblPr><w:tr><w:trPr><w:trHeight w:val="900" w:hRule="atLeast"/></w:trPr><w:tc><w:tcPr><w:tcW w:w="4000" w:type="dxa"/><w:vAlign w:val="center"/></w:tcPr><w:p><w:pPr/><w:r><w:rPr><w:b w:val="1"/><w:bCs w:val="1"/></w:rPr><w:t xml:space="preserve">Company Details</w:t></w:r></w:p></w:tc><w:tc><w:tcPr><w:tcW w:w="4000" w:type="dxa"/><w:vAlign w:val="center"/></w:tcPr><w:p><w:pPr/><w:r><w:rPr><w:b w:val="1"/><w:bCs w:val="1"/></w:rPr><w:t xml:space="preserve">Company Contact Details</w:t></w:r></w:p></w:tc></w:tr><w:tr><w:trPr/><w:tc><w:tcPr><w:tcW w:w="4000" w:type="dxa"/></w:tcPr><w:p><w:pPr/><w:r><w:rPr/><w:t xml:space="preserve">RIJ Engineering Private Lmited</w:t></w:r></w:p></w:tc><w:tc><w:tcPr><w:tcW w:w="4000" w:type="dxa"/></w:tcPr><w:p><w:pPr/><w:r><w:rPr/><w:t xml:space="preserve">378, Kharabwadi, Chakan Talegaon Road, Chakan</w:t></w:r></w:p></w:tc></w:tr></w:tbl><w:p><w:pPr><w:sectPr><w:pgSz w:orient="portrait" w:w="11905.511811023622" w:h="16837.79527559055"/><w:pgMar w:top="1440" w:right="1440" w:bottom="1440" w:left="1440" w:header="720" w:footer="720" w:gutter="0"/><w:cols w:num="1" w:space="720"/></w:sectPr></w:pPr></w:p><w:p/><w:p><w:pPr/><w:r><w:rPr><w:sz w:val="32"/><w:szCs w:val="32"/><w:b w:val="1"/><w:bCs w:val="1"/></w:rPr><w:t xml:space="preserve">Company: Ring Plus Aqua Ltd.</w:t></w:r></w:p><w:tbl><w:tblGrid><w:gridCol w:w="4000" w:type="dxa"/><w:gridCol w:w="4000" w:type="dxa"/></w:tblGrid><w:tblPr><w:tblStyle w:val="Fancy Table"/></w:tblPr><w:tr><w:trPr><w:trHeight w:val="900" w:hRule="atLeast"/></w:trPr><w:tc><w:tcPr><w:tcW w:w="4000" w:type="dxa"/><w:vAlign w:val="center"/></w:tcPr><w:p><w:pPr/><w:r><w:rPr><w:b w:val="1"/><w:bCs w:val="1"/></w:rPr><w:t xml:space="preserve">Company Details</w:t></w:r></w:p></w:tc><w:tc><w:tcPr><w:tcW w:w="4000" w:type="dxa"/><w:vAlign w:val="center"/></w:tcPr><w:p><w:pPr/><w:r><w:rPr><w:b w:val="1"/><w:bCs w:val="1"/></w:rPr><w:t xml:space="preserve">Company Contact Details</w:t></w:r></w:p></w:tc></w:tr><w:tr><w:trPr/><w:tc><w:tcPr><w:tcW w:w="4000" w:type="dxa"/></w:tcPr><w:p><w:pPr/><w:r><w:rPr/><w:t xml:space="preserve">Ring Plus Aqua Ltd.</w:t></w:r></w:p></w:tc><w:tc><w:tcPr><w:tcW w:w="4000" w:type="dxa"/></w:tcPr><w:p><w:pPr/><w:r><w:rPr/><w:t xml:space="preserve">2nd Floor, Annex Building, Jekegram Pokhran Road No. 1</w:t></w:r></w:p></w:tc></w:tr></w:tbl><w:p><w:pPr><w:sectPr><w:pgSz w:orient="portrait" w:w="11905.511811023622" w:h="16837.79527559055"/><w:pgMar w:top="1440" w:right="1440" w:bottom="1440" w:left="1440" w:header="720" w:footer="720" w:gutter="0"/><w:cols w:num="1" w:space="720"/></w:sectPr></w:pPr></w:p><w:p/><w:p><w:pPr/><w:r><w:rPr><w:sz w:val="32"/><w:szCs w:val="32"/><w:b w:val="1"/><w:bCs w:val="1"/></w:rPr><w:t xml:space="preserve">Company: Rockman Industries Ltd.</w:t></w:r></w:p><w:tbl><w:tblGrid><w:gridCol w:w="4000" w:type="dxa"/><w:gridCol w:w="4000" w:type="dxa"/></w:tblGrid><w:tblPr><w:tblStyle w:val="Fancy Table"/></w:tblPr><w:tr><w:trPr><w:trHeight w:val="900" w:hRule="atLeast"/></w:trPr><w:tc><w:tcPr><w:tcW w:w="4000" w:type="dxa"/><w:vAlign w:val="center"/></w:tcPr><w:p><w:pPr/><w:r><w:rPr><w:b w:val="1"/><w:bCs w:val="1"/></w:rPr><w:t xml:space="preserve">Company Details</w:t></w:r></w:p></w:tc><w:tc><w:tcPr><w:tcW w:w="4000" w:type="dxa"/><w:vAlign w:val="center"/></w:tcPr><w:p><w:pPr/><w:r><w:rPr><w:b w:val="1"/><w:bCs w:val="1"/></w:rPr><w:t xml:space="preserve">Company Contact Details</w:t></w:r></w:p></w:tc></w:tr><w:tr><w:trPr/><w:tc><w:tcPr><w:tcW w:w="4000" w:type="dxa"/></w:tcPr><w:p><w:pPr/><w:r><w:rPr/><w:t xml:space="preserve">Rockman Industries Ltd.</w:t></w:r></w:p></w:tc><w:tc><w:tcPr><w:tcW w:w="4000" w:type="dxa"/></w:tcPr><w:p><w:pPr/><w:r><w:rPr/><w:t xml:space="preserve">503, 5th Floor Rectangle 1, D4, Saket District Center</w:t></w:r></w:p></w:tc></w:tr></w:tbl><w:p><w:pPr><w:sectPr><w:pgSz w:orient="portrait" w:w="11905.511811023622" w:h="16837.79527559055"/><w:pgMar w:top="1440" w:right="1440" w:bottom="1440" w:left="1440" w:header="720" w:footer="720" w:gutter="0"/><w:cols w:num="1" w:space="720"/></w:sectPr></w:pPr></w:p><w:p/><w:p><w:pPr/><w:r><w:rPr><w:sz w:val="32"/><w:szCs w:val="32"/><w:b w:val="1"/><w:bCs w:val="1"/></w:rPr><w:t xml:space="preserve">Company: Roop Automotives Ltd.</w:t></w:r></w:p><w:tbl><w:tblGrid><w:gridCol w:w="4000" w:type="dxa"/><w:gridCol w:w="4000" w:type="dxa"/></w:tblGrid><w:tblPr><w:tblStyle w:val="Fancy Table"/></w:tblPr><w:tr><w:trPr><w:trHeight w:val="900" w:hRule="atLeast"/></w:trPr><w:tc><w:tcPr><w:tcW w:w="4000" w:type="dxa"/><w:vAlign w:val="center"/></w:tcPr><w:p><w:pPr/><w:r><w:rPr><w:b w:val="1"/><w:bCs w:val="1"/></w:rPr><w:t xml:space="preserve">Company Details</w:t></w:r></w:p></w:tc><w:tc><w:tcPr><w:tcW w:w="4000" w:type="dxa"/><w:vAlign w:val="center"/></w:tcPr><w:p><w:pPr/><w:r><w:rPr><w:b w:val="1"/><w:bCs w:val="1"/></w:rPr><w:t xml:space="preserve">Company Contact Details</w:t></w:r></w:p></w:tc></w:tr><w:tr><w:trPr/><w:tc><w:tcPr><w:tcW w:w="4000" w:type="dxa"/></w:tcPr><w:p><w:pPr/><w:r><w:rPr/><w:t xml:space="preserve">Roop Automotives Ltd.</w:t></w:r></w:p></w:tc><w:tc><w:tcPr><w:tcW w:w="4000" w:type="dxa"/></w:tcPr><w:p><w:pPr/><w:r><w:rPr/><w:t xml:space="preserve">19 Rozka Meo Industrial Area, Sohna</w:t></w:r></w:p></w:tc></w:tr></w:tbl><w:p><w:pPr><w:sectPr><w:pgSz w:orient="portrait" w:w="11905.511811023622" w:h="16837.79527559055"/><w:pgMar w:top="1440" w:right="1440" w:bottom="1440" w:left="1440" w:header="720" w:footer="720" w:gutter="0"/><w:cols w:num="1" w:space="720"/></w:sectPr></w:pPr></w:p><w:p/><w:p><w:pPr/><w:r><w:rPr><w:sz w:val="32"/><w:szCs w:val="32"/><w:b w:val="1"/><w:bCs w:val="1"/></w:rPr><w:t xml:space="preserve">Company: Roop Koepp Foam Technologies Pvt. Ltd.</w:t></w:r></w:p><w:tbl><w:tblGrid><w:gridCol w:w="4000" w:type="dxa"/><w:gridCol w:w="4000" w:type="dxa"/></w:tblGrid><w:tblPr><w:tblStyle w:val="Fancy Table"/></w:tblPr><w:tr><w:trPr><w:trHeight w:val="900" w:hRule="atLeast"/></w:trPr><w:tc><w:tcPr><w:tcW w:w="4000" w:type="dxa"/><w:vAlign w:val="center"/></w:tcPr><w:p><w:pPr/><w:r><w:rPr><w:b w:val="1"/><w:bCs w:val="1"/></w:rPr><w:t xml:space="preserve">Company Details</w:t></w:r></w:p></w:tc><w:tc><w:tcPr><w:tcW w:w="4000" w:type="dxa"/><w:vAlign w:val="center"/></w:tcPr><w:p><w:pPr/><w:r><w:rPr><w:b w:val="1"/><w:bCs w:val="1"/></w:rPr><w:t xml:space="preserve">Company Contact Details</w:t></w:r></w:p></w:tc></w:tr><w:tr><w:trPr/><w:tc><w:tcPr><w:tcW w:w="4000" w:type="dxa"/></w:tcPr><w:p><w:pPr/><w:r><w:rPr/><w:t xml:space="preserve">Roop Koepp Foam Technologies Pvt. Ltd.</w:t></w:r></w:p></w:tc><w:tc><w:tcPr><w:tcW w:w="4000" w:type="dxa"/></w:tcPr><w:p><w:pPr/><w:r><w:rPr/><w:t xml:space="preserve">Plot No. 139, Roz ka meo,Industrial Area</w:t></w:r></w:p></w:tc></w:tr></w:tbl><w:p><w:pPr><w:sectPr><w:pgSz w:orient="portrait" w:w="11905.511811023622" w:h="16837.79527559055"/><w:pgMar w:top="1440" w:right="1440" w:bottom="1440" w:left="1440" w:header="720" w:footer="720" w:gutter="0"/><w:cols w:num="1" w:space="720"/></w:sectPr></w:pPr></w:p><w:p/><w:p><w:pPr/><w:r><w:rPr><w:sz w:val="32"/><w:szCs w:val="32"/><w:b w:val="1"/><w:bCs w:val="1"/></w:rPr><w:t xml:space="preserve">Company: Roop Polymers Ltd.</w:t></w:r></w:p><w:tbl><w:tblGrid><w:gridCol w:w="4000" w:type="dxa"/><w:gridCol w:w="4000" w:type="dxa"/></w:tblGrid><w:tblPr><w:tblStyle w:val="Fancy Table"/></w:tblPr><w:tr><w:trPr><w:trHeight w:val="900" w:hRule="atLeast"/></w:trPr><w:tc><w:tcPr><w:tcW w:w="4000" w:type="dxa"/><w:vAlign w:val="center"/></w:tcPr><w:p><w:pPr/><w:r><w:rPr><w:b w:val="1"/><w:bCs w:val="1"/></w:rPr><w:t xml:space="preserve">Company Details</w:t></w:r></w:p></w:tc><w:tc><w:tcPr><w:tcW w:w="4000" w:type="dxa"/><w:vAlign w:val="center"/></w:tcPr><w:p><w:pPr/><w:r><w:rPr><w:b w:val="1"/><w:bCs w:val="1"/></w:rPr><w:t xml:space="preserve">Company Contact Details</w:t></w:r></w:p></w:tc></w:tr><w:tr><w:trPr/><w:tc><w:tcPr><w:tcW w:w="4000" w:type="dxa"/></w:tcPr><w:p><w:pPr/><w:r><w:rPr/><w:t xml:space="preserve">Roop Polymers Ltd.</w:t></w:r></w:p></w:tc><w:tc><w:tcPr><w:tcW w:w="4000" w:type="dxa"/></w:tcPr><w:p><w:pPr/><w:r><w:rPr/><w:t xml:space="preserve">Plot No. 30, Sector 3, IMT Manesar</w:t></w:r></w:p></w:tc></w:tr></w:tbl><w:p><w:pPr><w:sectPr><w:pgSz w:orient="portrait" w:w="11905.511811023622" w:h="16837.79527559055"/><w:pgMar w:top="1440" w:right="1440" w:bottom="1440" w:left="1440" w:header="720" w:footer="720" w:gutter="0"/><w:cols w:num="1" w:space="720"/></w:sectPr></w:pPr></w:p><w:p/><w:p><w:pPr/><w:r><w:rPr><w:sz w:val="32"/><w:szCs w:val="32"/><w:b w:val="1"/><w:bCs w:val="1"/></w:rPr><w:t xml:space="preserve">Company: Roots Industries India Pvt. Ltd.</w:t></w:r></w:p><w:tbl><w:tblGrid><w:gridCol w:w="4000" w:type="dxa"/><w:gridCol w:w="4000" w:type="dxa"/></w:tblGrid><w:tblPr><w:tblStyle w:val="Fancy Table"/></w:tblPr><w:tr><w:trPr><w:trHeight w:val="900" w:hRule="atLeast"/></w:trPr><w:tc><w:tcPr><w:tcW w:w="4000" w:type="dxa"/><w:vAlign w:val="center"/></w:tcPr><w:p><w:pPr/><w:r><w:rPr><w:b w:val="1"/><w:bCs w:val="1"/></w:rPr><w:t xml:space="preserve">Company Details</w:t></w:r></w:p></w:tc><w:tc><w:tcPr><w:tcW w:w="4000" w:type="dxa"/><w:vAlign w:val="center"/></w:tcPr><w:p><w:pPr/><w:r><w:rPr><w:b w:val="1"/><w:bCs w:val="1"/></w:rPr><w:t xml:space="preserve">Company Contact Details</w:t></w:r></w:p></w:tc></w:tr><w:tr><w:trPr/><w:tc><w:tcPr><w:tcW w:w="4000" w:type="dxa"/></w:tcPr><w:p><w:pPr/><w:r><w:rPr/><w:t xml:space="preserve">Roots Industries India Pvt. Ltd.</w:t></w:r></w:p></w:tc><w:tc><w:tcPr><w:tcW w:w="4000" w:type="dxa"/></w:tcPr><w:p><w:pPr/><w:r><w:rPr/><w:t xml:space="preserve">Kadhirnaiken Palayam Road, Thoppampatti</w:t></w:r></w:p></w:tc></w:tr></w:tbl><w:p><w:pPr><w:sectPr><w:pgSz w:orient="portrait" w:w="11905.511811023622" w:h="16837.79527559055"/><w:pgMar w:top="1440" w:right="1440" w:bottom="1440" w:left="1440" w:header="720" w:footer="720" w:gutter="0"/><w:cols w:num="1" w:space="720"/></w:sectPr></w:pPr></w:p><w:p/><w:p><w:pPr/><w:r><w:rPr><w:sz w:val="32"/><w:szCs w:val="32"/><w:b w:val="1"/><w:bCs w:val="1"/></w:rPr><w:t xml:space="preserve">Company: Rosmerta Autotech Pvt. Ltd.</w:t></w:r></w:p><w:tbl><w:tblGrid><w:gridCol w:w="4000" w:type="dxa"/><w:gridCol w:w="4000" w:type="dxa"/></w:tblGrid><w:tblPr><w:tblStyle w:val="Fancy Table"/></w:tblPr><w:tr><w:trPr><w:trHeight w:val="900" w:hRule="atLeast"/></w:trPr><w:tc><w:tcPr><w:tcW w:w="4000" w:type="dxa"/><w:vAlign w:val="center"/></w:tcPr><w:p><w:pPr/><w:r><w:rPr><w:b w:val="1"/><w:bCs w:val="1"/></w:rPr><w:t xml:space="preserve">Company Details</w:t></w:r></w:p></w:tc><w:tc><w:tcPr><w:tcW w:w="4000" w:type="dxa"/><w:vAlign w:val="center"/></w:tcPr><w:p><w:pPr/><w:r><w:rPr><w:b w:val="1"/><w:bCs w:val="1"/></w:rPr><w:t xml:space="preserve">Company Contact Details</w:t></w:r></w:p></w:tc></w:tr><w:tr><w:trPr/><w:tc><w:tcPr><w:tcW w:w="4000" w:type="dxa"/></w:tcPr><w:p><w:pPr/><w:r><w:rPr/><w:t xml:space="preserve">Rosmerta Autotech Pvt. Ltd.</w:t></w:r></w:p></w:tc><w:tc><w:tcPr><w:tcW w:w="4000" w:type="dxa"/></w:tcPr><w:p><w:pPr/><w:r><w:rPr/><w:t xml:space="preserve">137, Udyog Vihar Phase 1</w:t></w:r></w:p></w:tc></w:tr></w:tbl><w:p><w:pPr><w:sectPr><w:pgSz w:orient="portrait" w:w="11905.511811023622" w:h="16837.79527559055"/><w:pgMar w:top="1440" w:right="1440" w:bottom="1440" w:left="1440" w:header="720" w:footer="720" w:gutter="0"/><w:cols w:num="1" w:space="720"/></w:sectPr></w:pPr></w:p><w:p/><w:p><w:pPr/><w:r><w:rPr><w:sz w:val="32"/><w:szCs w:val="32"/><w:b w:val="1"/><w:bCs w:val="1"/></w:rPr><w:t xml:space="preserve">Company: Rotex Automation Ltd.</w:t></w:r></w:p><w:tbl><w:tblGrid><w:gridCol w:w="4000" w:type="dxa"/><w:gridCol w:w="4000" w:type="dxa"/></w:tblGrid><w:tblPr><w:tblStyle w:val="Fancy Table"/></w:tblPr><w:tr><w:trPr><w:trHeight w:val="900" w:hRule="atLeast"/></w:trPr><w:tc><w:tcPr><w:tcW w:w="4000" w:type="dxa"/><w:vAlign w:val="center"/></w:tcPr><w:p><w:pPr/><w:r><w:rPr><w:b w:val="1"/><w:bCs w:val="1"/></w:rPr><w:t xml:space="preserve">Company Details</w:t></w:r></w:p></w:tc><w:tc><w:tcPr><w:tcW w:w="4000" w:type="dxa"/><w:vAlign w:val="center"/></w:tcPr><w:p><w:pPr/><w:r><w:rPr><w:b w:val="1"/><w:bCs w:val="1"/></w:rPr><w:t xml:space="preserve">Company Contact Details</w:t></w:r></w:p></w:tc></w:tr><w:tr><w:trPr/><w:tc><w:tcPr><w:tcW w:w="4000" w:type="dxa"/></w:tcPr><w:p><w:pPr/><w:r><w:rPr/><w:t xml:space="preserve">Rotex Automation Ltd.</w:t></w:r></w:p></w:tc><w:tc><w:tcPr><w:tcW w:w="4000" w:type="dxa"/></w:tcPr><w:p><w:pPr/><w:r><w:rPr/><w:t xml:space="preserve">987/11, Makarpura GIDC, Opp. Makarpura Bus Stand, Besides Narmada Toyota, Makarpura</w:t></w:r></w:p></w:tc></w:tr></w:tbl><w:p><w:pPr><w:sectPr><w:pgSz w:orient="portrait" w:w="11905.511811023622" w:h="16837.79527559055"/><w:pgMar w:top="1440" w:right="1440" w:bottom="1440" w:left="1440" w:header="720" w:footer="720" w:gutter="0"/><w:cols w:num="1" w:space="720"/></w:sectPr></w:pPr></w:p><w:p/><w:p><w:pPr/><w:r><w:rPr><w:sz w:val="32"/><w:szCs w:val="32"/><w:b w:val="1"/><w:bCs w:val="1"/></w:rPr><w:t xml:space="preserve">Company: RPK India Pvt. Ltd.</w:t></w:r></w:p><w:tbl><w:tblGrid><w:gridCol w:w="4000" w:type="dxa"/><w:gridCol w:w="4000" w:type="dxa"/></w:tblGrid><w:tblPr><w:tblStyle w:val="Fancy Table"/></w:tblPr><w:tr><w:trPr><w:trHeight w:val="900" w:hRule="atLeast"/></w:trPr><w:tc><w:tcPr><w:tcW w:w="4000" w:type="dxa"/><w:vAlign w:val="center"/></w:tcPr><w:p><w:pPr/><w:r><w:rPr><w:b w:val="1"/><w:bCs w:val="1"/></w:rPr><w:t xml:space="preserve">Company Details</w:t></w:r></w:p></w:tc><w:tc><w:tcPr><w:tcW w:w="4000" w:type="dxa"/><w:vAlign w:val="center"/></w:tcPr><w:p><w:pPr/><w:r><w:rPr><w:b w:val="1"/><w:bCs w:val="1"/></w:rPr><w:t xml:space="preserve">Company Contact Details</w:t></w:r></w:p></w:tc></w:tr><w:tr><w:trPr/><w:tc><w:tcPr><w:tcW w:w="4000" w:type="dxa"/></w:tcPr><w:p><w:pPr/><w:r><w:rPr/><w:t xml:space="preserve">RPK India Pvt. Ltd.</w:t></w:r></w:p></w:tc><w:tc><w:tcPr><w:tcW w:w="4000" w:type="dxa"/></w:tcPr><w:p><w:pPr/><w:r><w:rPr/><w:t xml:space="preserve">Plot No. 1A, Indo Global Industrial Park, Gat No. 1122(P), 1129(P), 1140, 1295, 1296, Shirwal</w:t></w:r></w:p></w:tc></w:tr></w:tbl><w:p><w:pPr><w:sectPr><w:pgSz w:orient="portrait" w:w="11905.511811023622" w:h="16837.79527559055"/><w:pgMar w:top="1440" w:right="1440" w:bottom="1440" w:left="1440" w:header="720" w:footer="720" w:gutter="0"/><w:cols w:num="1" w:space="720"/></w:sectPr></w:pPr></w:p><w:p/><w:p><w:pPr/><w:r><w:rPr><w:sz w:val="32"/><w:szCs w:val="32"/><w:b w:val="1"/><w:bCs w:val="1"/></w:rPr><w:t xml:space="preserve">Company: RSB Transmissions India Ltd.</w:t></w:r></w:p><w:tbl><w:tblGrid><w:gridCol w:w="4000" w:type="dxa"/><w:gridCol w:w="4000" w:type="dxa"/></w:tblGrid><w:tblPr><w:tblStyle w:val="Fancy Table"/></w:tblPr><w:tr><w:trPr><w:trHeight w:val="900" w:hRule="atLeast"/></w:trPr><w:tc><w:tcPr><w:tcW w:w="4000" w:type="dxa"/><w:vAlign w:val="center"/></w:tcPr><w:p><w:pPr/><w:r><w:rPr><w:b w:val="1"/><w:bCs w:val="1"/></w:rPr><w:t xml:space="preserve">Company Details</w:t></w:r></w:p></w:tc><w:tc><w:tcPr><w:tcW w:w="4000" w:type="dxa"/><w:vAlign w:val="center"/></w:tcPr><w:p><w:pPr/><w:r><w:rPr><w:b w:val="1"/><w:bCs w:val="1"/></w:rPr><w:t xml:space="preserve">Company Contact Details</w:t></w:r></w:p></w:tc></w:tr><w:tr><w:trPr/><w:tc><w:tcPr><w:tcW w:w="4000" w:type="dxa"/></w:tcPr><w:p><w:pPr/><w:r><w:rPr/><w:t xml:space="preserve">RSB Transmissions India Ltd.</w:t></w:r></w:p></w:tc><w:tc><w:tcPr><w:tcW w:w="4000" w:type="dxa"/></w:tcPr><w:p><w:pPr/><w:r><w:rPr/><w:t xml:space="preserve">Ubale Nagar, Nagar Road, Wagholi</w:t></w:r></w:p></w:tc></w:tr></w:tbl><w:p><w:pPr><w:sectPr><w:pgSz w:orient="portrait" w:w="11905.511811023622" w:h="16837.79527559055"/><w:pgMar w:top="1440" w:right="1440" w:bottom="1440" w:left="1440" w:header="720" w:footer="720" w:gutter="0"/><w:cols w:num="1" w:space="720"/></w:sectPr></w:pPr></w:p><w:p/><w:p><w:pPr/><w:r><w:rPr><w:sz w:val="32"/><w:szCs w:val="32"/><w:b w:val="1"/><w:bCs w:val="1"/></w:rPr><w:t xml:space="preserve">Company: Rucha Engineers Pvt. Ltd.</w:t></w:r></w:p><w:tbl><w:tblGrid><w:gridCol w:w="4000" w:type="dxa"/><w:gridCol w:w="4000" w:type="dxa"/></w:tblGrid><w:tblPr><w:tblStyle w:val="Fancy Table"/></w:tblPr><w:tr><w:trPr><w:trHeight w:val="900" w:hRule="atLeast"/></w:trPr><w:tc><w:tcPr><w:tcW w:w="4000" w:type="dxa"/><w:vAlign w:val="center"/></w:tcPr><w:p><w:pPr/><w:r><w:rPr><w:b w:val="1"/><w:bCs w:val="1"/></w:rPr><w:t xml:space="preserve">Company Details</w:t></w:r></w:p></w:tc><w:tc><w:tcPr><w:tcW w:w="4000" w:type="dxa"/><w:vAlign w:val="center"/></w:tcPr><w:p><w:pPr/><w:r><w:rPr><w:b w:val="1"/><w:bCs w:val="1"/></w:rPr><w:t xml:space="preserve">Company Contact Details</w:t></w:r></w:p></w:tc></w:tr><w:tr><w:trPr/><w:tc><w:tcPr><w:tcW w:w="4000" w:type="dxa"/></w:tcPr><w:p><w:pPr/><w:r><w:rPr/><w:t xml:space="preserve">Rucha Engineers Pvt. Ltd.</w:t></w:r></w:p></w:tc><w:tc><w:tcPr><w:tcW w:w="4000" w:type="dxa"/></w:tcPr><w:p><w:pPr/><w:r><w:rPr/><w:t xml:space="preserve">K 249, MIDC Area, Waluj</w:t></w:r></w:p></w:tc></w:tr></w:tbl><w:p><w:pPr><w:sectPr><w:pgSz w:orient="portrait" w:w="11905.511811023622" w:h="16837.79527559055"/><w:pgMar w:top="1440" w:right="1440" w:bottom="1440" w:left="1440" w:header="720" w:footer="720" w:gutter="0"/><w:cols w:num="1" w:space="720"/></w:sectPr></w:pPr></w:p><w:p/><w:p><w:pPr/><w:r><w:rPr><w:sz w:val="32"/><w:szCs w:val="32"/><w:b w:val="1"/><w:bCs w:val="1"/></w:rPr><w:t xml:space="preserve">Company: Rukman Udyog</w:t></w:r></w:p><w:tbl><w:tblGrid><w:gridCol w:w="4000" w:type="dxa"/><w:gridCol w:w="4000" w:type="dxa"/></w:tblGrid><w:tblPr><w:tblStyle w:val="Fancy Table"/></w:tblPr><w:tr><w:trPr><w:trHeight w:val="900" w:hRule="atLeast"/></w:trPr><w:tc><w:tcPr><w:tcW w:w="4000" w:type="dxa"/><w:vAlign w:val="center"/></w:tcPr><w:p><w:pPr/><w:r><w:rPr><w:b w:val="1"/><w:bCs w:val="1"/></w:rPr><w:t xml:space="preserve">Company Details</w:t></w:r></w:p></w:tc><w:tc><w:tcPr><w:tcW w:w="4000" w:type="dxa"/><w:vAlign w:val="center"/></w:tcPr><w:p><w:pPr/><w:r><w:rPr><w:b w:val="1"/><w:bCs w:val="1"/></w:rPr><w:t xml:space="preserve">Company Contact Details</w:t></w:r></w:p></w:tc></w:tr><w:tr><w:trPr/><w:tc><w:tcPr><w:tcW w:w="4000" w:type="dxa"/></w:tcPr><w:p><w:pPr/><w:r><w:rPr/><w:t xml:space="preserve">Rukman Udyog</w:t></w:r></w:p></w:tc><w:tc><w:tcPr><w:tcW w:w="4000" w:type="dxa"/></w:tcPr><w:p><w:pPr/><w:r><w:rPr/><w:t xml:space="preserve">KH No. 88/6/2, Ground Floor, Revenue Estate of Village, Mundka</w:t></w:r></w:p></w:tc></w:tr></w:tbl><w:p><w:pPr><w:sectPr><w:pgSz w:orient="portrait" w:w="11905.511811023622" w:h="16837.79527559055"/><w:pgMar w:top="1440" w:right="1440" w:bottom="1440" w:left="1440" w:header="720" w:footer="720" w:gutter="0"/><w:cols w:num="1" w:space="720"/></w:sectPr></w:pPr></w:p><w:p/><w:p><w:pPr/><w:r><w:rPr><w:sz w:val="32"/><w:szCs w:val="32"/><w:b w:val="1"/><w:bCs w:val="1"/></w:rPr><w:t xml:space="preserve">Company: S G Industries</w:t></w:r></w:p><w:tbl><w:tblGrid><w:gridCol w:w="4000" w:type="dxa"/><w:gridCol w:w="4000" w:type="dxa"/></w:tblGrid><w:tblPr><w:tblStyle w:val="Fancy Table"/></w:tblPr><w:tr><w:trPr><w:trHeight w:val="900" w:hRule="atLeast"/></w:trPr><w:tc><w:tcPr><w:tcW w:w="4000" w:type="dxa"/><w:vAlign w:val="center"/></w:tcPr><w:p><w:pPr/><w:r><w:rPr><w:b w:val="1"/><w:bCs w:val="1"/></w:rPr><w:t xml:space="preserve">Company Details</w:t></w:r></w:p></w:tc><w:tc><w:tcPr><w:tcW w:w="4000" w:type="dxa"/><w:vAlign w:val="center"/></w:tcPr><w:p><w:pPr/><w:r><w:rPr><w:b w:val="1"/><w:bCs w:val="1"/></w:rPr><w:t xml:space="preserve">Company Contact Details</w:t></w:r></w:p></w:tc></w:tr><w:tr><w:trPr/><w:tc><w:tcPr><w:tcW w:w="4000" w:type="dxa"/></w:tcPr><w:p><w:pPr/><w:r><w:rPr/><w:t xml:space="preserve">S G Industries</w:t></w:r></w:p></w:tc><w:tc><w:tcPr><w:tcW w:w="4000" w:type="dxa"/></w:tcPr><w:p><w:pPr/><w:r><w:rPr/><w:t xml:space="preserve">Plot No. D 45, Sector A 2, Trans Delhi, Signature Colony, Loni</w:t></w:r></w:p></w:tc></w:tr></w:tbl><w:p><w:pPr><w:sectPr><w:pgSz w:orient="portrait" w:w="11905.511811023622" w:h="16837.79527559055"/><w:pgMar w:top="1440" w:right="1440" w:bottom="1440" w:left="1440" w:header="720" w:footer="720" w:gutter="0"/><w:cols w:num="1" w:space="720"/></w:sectPr></w:pPr></w:p><w:p/><w:p><w:pPr/><w:r><w:rPr><w:sz w:val="32"/><w:szCs w:val="32"/><w:b w:val="1"/><w:bCs w:val="1"/></w:rPr><w:t xml:space="preserve">Company: S J S Enterprises Pvt. Ltd.</w:t></w:r></w:p><w:tbl><w:tblGrid><w:gridCol w:w="4000" w:type="dxa"/><w:gridCol w:w="4000" w:type="dxa"/></w:tblGrid><w:tblPr><w:tblStyle w:val="Fancy Table"/></w:tblPr><w:tr><w:trPr><w:trHeight w:val="900" w:hRule="atLeast"/></w:trPr><w:tc><w:tcPr><w:tcW w:w="4000" w:type="dxa"/><w:vAlign w:val="center"/></w:tcPr><w:p><w:pPr/><w:r><w:rPr><w:b w:val="1"/><w:bCs w:val="1"/></w:rPr><w:t xml:space="preserve">Company Details</w:t></w:r></w:p></w:tc><w:tc><w:tcPr><w:tcW w:w="4000" w:type="dxa"/><w:vAlign w:val="center"/></w:tcPr><w:p><w:pPr/><w:r><w:rPr><w:b w:val="1"/><w:bCs w:val="1"/></w:rPr><w:t xml:space="preserve">Company Contact Details</w:t></w:r></w:p></w:tc></w:tr><w:tr><w:trPr/><w:tc><w:tcPr><w:tcW w:w="4000" w:type="dxa"/></w:tcPr><w:p><w:pPr/><w:r><w:rPr/><w:t xml:space="preserve">S J S Enterprises Pvt. Ltd.</w:t></w:r></w:p></w:tc><w:tc><w:tcPr><w:tcW w:w="4000" w:type="dxa"/></w:tcPr><w:p><w:pPr/><w:r><w:rPr/><w:t xml:space="preserve">Sy No. 28 & 85 B M Kaval & Agara, Off Kanakapura Road</w:t></w:r></w:p></w:tc></w:tr></w:tbl><w:p><w:pPr><w:sectPr><w:pgSz w:orient="portrait" w:w="11905.511811023622" w:h="16837.79527559055"/><w:pgMar w:top="1440" w:right="1440" w:bottom="1440" w:left="1440" w:header="720" w:footer="720" w:gutter="0"/><w:cols w:num="1" w:space="720"/></w:sectPr></w:pPr></w:p><w:p/><w:p><w:pPr/><w:r><w:rPr><w:sz w:val="32"/><w:szCs w:val="32"/><w:b w:val="1"/><w:bCs w:val="1"/></w:rPr><w:t xml:space="preserve">Company: S M Auto Engineering Pvt. Ltd.</w:t></w:r></w:p><w:tbl><w:tblGrid><w:gridCol w:w="4000" w:type="dxa"/><w:gridCol w:w="4000" w:type="dxa"/></w:tblGrid><w:tblPr><w:tblStyle w:val="Fancy Table"/></w:tblPr><w:tr><w:trPr><w:trHeight w:val="900" w:hRule="atLeast"/></w:trPr><w:tc><w:tcPr><w:tcW w:w="4000" w:type="dxa"/><w:vAlign w:val="center"/></w:tcPr><w:p><w:pPr/><w:r><w:rPr><w:b w:val="1"/><w:bCs w:val="1"/></w:rPr><w:t xml:space="preserve">Company Details</w:t></w:r></w:p></w:tc><w:tc><w:tcPr><w:tcW w:w="4000" w:type="dxa"/><w:vAlign w:val="center"/></w:tcPr><w:p><w:pPr/><w:r><w:rPr><w:b w:val="1"/><w:bCs w:val="1"/></w:rPr><w:t xml:space="preserve">Company Contact Details</w:t></w:r></w:p></w:tc></w:tr><w:tr><w:trPr/><w:tc><w:tcPr><w:tcW w:w="4000" w:type="dxa"/></w:tcPr><w:p><w:pPr/><w:r><w:rPr/><w:t xml:space="preserve">S M Auto Engineering Pvt. Ltd.</w:t></w:r></w:p></w:tc><w:tc><w:tcPr><w:tcW w:w="4000" w:type="dxa"/></w:tcPr><w:p><w:pPr/><w:r><w:rPr/><w:t xml:space="preserve">Plot No. B 19, H Block, MIDC, Pimpri</w:t></w:r></w:p></w:tc></w:tr></w:tbl><w:p><w:pPr><w:sectPr><w:pgSz w:orient="portrait" w:w="11905.511811023622" w:h="16837.79527559055"/><w:pgMar w:top="1440" w:right="1440" w:bottom="1440" w:left="1440" w:header="720" w:footer="720" w:gutter="0"/><w:cols w:num="1" w:space="720"/></w:sectPr></w:pPr></w:p><w:p/><w:p><w:pPr/><w:r><w:rPr><w:sz w:val="32"/><w:szCs w:val="32"/><w:b w:val="1"/><w:bCs w:val="1"/></w:rPr><w:t xml:space="preserve">Company: S M Kanniappa Automobile Pvt. Ltd.</w:t></w:r></w:p><w:tbl><w:tblGrid><w:gridCol w:w="4000" w:type="dxa"/><w:gridCol w:w="4000" w:type="dxa"/></w:tblGrid><w:tblPr><w:tblStyle w:val="Fancy Table"/></w:tblPr><w:tr><w:trPr><w:trHeight w:val="900" w:hRule="atLeast"/></w:trPr><w:tc><w:tcPr><w:tcW w:w="4000" w:type="dxa"/><w:vAlign w:val="center"/></w:tcPr><w:p><w:pPr/><w:r><w:rPr><w:b w:val="1"/><w:bCs w:val="1"/></w:rPr><w:t xml:space="preserve">Company Details</w:t></w:r></w:p></w:tc><w:tc><w:tcPr><w:tcW w:w="4000" w:type="dxa"/><w:vAlign w:val="center"/></w:tcPr><w:p><w:pPr/><w:r><w:rPr><w:b w:val="1"/><w:bCs w:val="1"/></w:rPr><w:t xml:space="preserve">Company Contact Details</w:t></w:r></w:p></w:tc></w:tr><w:tr><w:trPr/><w:tc><w:tcPr><w:tcW w:w="4000" w:type="dxa"/></w:tcPr><w:p><w:pPr/><w:r><w:rPr/><w:t xml:space="preserve">S M Kanniappa Automobile Pvt. Ltd.</w:t></w:r></w:p></w:tc><w:tc><w:tcPr><w:tcW w:w="4000" w:type="dxa"/></w:tcPr><w:p><w:pPr/><w:r><w:rPr/><w:t xml:space="preserve">No. 2, Dr M H Mari Gowda Road, Near Lalbagh</w:t></w:r></w:p></w:tc></w:tr></w:tbl><w:p><w:pPr><w:sectPr><w:pgSz w:orient="portrait" w:w="11905.511811023622" w:h="16837.79527559055"/><w:pgMar w:top="1440" w:right="1440" w:bottom="1440" w:left="1440" w:header="720" w:footer="720" w:gutter="0"/><w:cols w:num="1" w:space="720"/></w:sectPr></w:pPr></w:p><w:p/><w:p><w:pPr/><w:r><w:rPr><w:sz w:val="32"/><w:szCs w:val="32"/><w:b w:val="1"/><w:bCs w:val="1"/></w:rPr><w:t xml:space="preserve">Company: S M Machines Pvt. Ltd.</w:t></w:r></w:p><w:tbl><w:tblGrid><w:gridCol w:w="4000" w:type="dxa"/><w:gridCol w:w="4000" w:type="dxa"/></w:tblGrid><w:tblPr><w:tblStyle w:val="Fancy Table"/></w:tblPr><w:tr><w:trPr><w:trHeight w:val="900" w:hRule="atLeast"/></w:trPr><w:tc><w:tcPr><w:tcW w:w="4000" w:type="dxa"/><w:vAlign w:val="center"/></w:tcPr><w:p><w:pPr/><w:r><w:rPr><w:b w:val="1"/><w:bCs w:val="1"/></w:rPr><w:t xml:space="preserve">Company Details</w:t></w:r></w:p></w:tc><w:tc><w:tcPr><w:tcW w:w="4000" w:type="dxa"/><w:vAlign w:val="center"/></w:tcPr><w:p><w:pPr/><w:r><w:rPr><w:b w:val="1"/><w:bCs w:val="1"/></w:rPr><w:t xml:space="preserve">Company Contact Details</w:t></w:r></w:p></w:tc></w:tr><w:tr><w:trPr/><w:tc><w:tcPr><w:tcW w:w="4000" w:type="dxa"/></w:tcPr><w:p><w:pPr/><w:r><w:rPr/><w:t xml:space="preserve">S M Machines Pvt. Ltd.</w:t></w:r></w:p></w:tc><w:tc><w:tcPr><w:tcW w:w="4000" w:type="dxa"/></w:tcPr><w:p><w:pPr/><w:r><w:rPr/><w:t xml:space="preserve">Plot No. 757, Pace City II, Sector 37</w:t></w:r></w:p></w:tc></w:tr></w:tbl><w:p><w:pPr><w:sectPr><w:pgSz w:orient="portrait" w:w="11905.511811023622" w:h="16837.79527559055"/><w:pgMar w:top="1440" w:right="1440" w:bottom="1440" w:left="1440" w:header="720" w:footer="720" w:gutter="0"/><w:cols w:num="1" w:space="720"/></w:sectPr></w:pPr></w:p><w:p/><w:p><w:pPr/><w:r><w:rPr><w:sz w:val="32"/><w:szCs w:val="32"/><w:b w:val="1"/><w:bCs w:val="1"/></w:rPr><w:t xml:space="preserve">Company: S S Engineering Works</w:t></w:r></w:p><w:tbl><w:tblGrid><w:gridCol w:w="4000" w:type="dxa"/><w:gridCol w:w="4000" w:type="dxa"/></w:tblGrid><w:tblPr><w:tblStyle w:val="Fancy Table"/></w:tblPr><w:tr><w:trPr><w:trHeight w:val="900" w:hRule="atLeast"/></w:trPr><w:tc><w:tcPr><w:tcW w:w="4000" w:type="dxa"/><w:vAlign w:val="center"/></w:tcPr><w:p><w:pPr/><w:r><w:rPr><w:b w:val="1"/><w:bCs w:val="1"/></w:rPr><w:t xml:space="preserve">Company Details</w:t></w:r></w:p></w:tc><w:tc><w:tcPr><w:tcW w:w="4000" w:type="dxa"/><w:vAlign w:val="center"/></w:tcPr><w:p><w:pPr/><w:r><w:rPr><w:b w:val="1"/><w:bCs w:val="1"/></w:rPr><w:t xml:space="preserve">Company Contact Details</w:t></w:r></w:p></w:tc></w:tr><w:tr><w:trPr/><w:tc><w:tcPr><w:tcW w:w="4000" w:type="dxa"/></w:tcPr><w:p><w:pPr/><w:r><w:rPr/><w:t xml:space="preserve">S S Engineering Works</w:t></w:r></w:p></w:tc><w:tc><w:tcPr><w:tcW w:w="4000" w:type="dxa"/></w:tcPr><w:p><w:pPr/><w:r><w:rPr/><w:t xml:space="preserve">349, Industrial Area A</w:t></w:r></w:p></w:tc></w:tr></w:tbl><w:p><w:pPr><w:sectPr><w:pgSz w:orient="portrait" w:w="11905.511811023622" w:h="16837.79527559055"/><w:pgMar w:top="1440" w:right="1440" w:bottom="1440" w:left="1440" w:header="720" w:footer="720" w:gutter="0"/><w:cols w:num="1" w:space="720"/></w:sectPr></w:pPr></w:p><w:p/><w:p><w:pPr/><w:r><w:rPr><w:sz w:val="32"/><w:szCs w:val="32"/><w:b w:val="1"/><w:bCs w:val="1"/></w:rPr><w:t xml:space="preserve">Company: S. K. Industries</w:t></w:r></w:p><w:tbl><w:tblGrid><w:gridCol w:w="4000" w:type="dxa"/><w:gridCol w:w="4000" w:type="dxa"/></w:tblGrid><w:tblPr><w:tblStyle w:val="Fancy Table"/></w:tblPr><w:tr><w:trPr><w:trHeight w:val="900" w:hRule="atLeast"/></w:trPr><w:tc><w:tcPr><w:tcW w:w="4000" w:type="dxa"/><w:vAlign w:val="center"/></w:tcPr><w:p><w:pPr/><w:r><w:rPr><w:b w:val="1"/><w:bCs w:val="1"/></w:rPr><w:t xml:space="preserve">Company Details</w:t></w:r></w:p></w:tc><w:tc><w:tcPr><w:tcW w:w="4000" w:type="dxa"/><w:vAlign w:val="center"/></w:tcPr><w:p><w:pPr/><w:r><w:rPr><w:b w:val="1"/><w:bCs w:val="1"/></w:rPr><w:t xml:space="preserve">Company Contact Details</w:t></w:r></w:p></w:tc></w:tr><w:tr><w:trPr/><w:tc><w:tcPr><w:tcW w:w="4000" w:type="dxa"/></w:tcPr><w:p><w:pPr/><w:r><w:rPr/><w:t xml:space="preserve">S. K. Industries</w:t></w:r></w:p></w:tc><w:tc><w:tcPr><w:tcW w:w="4000" w:type="dxa"/></w:tcPr><w:p><w:pPr/><w:r><w:rPr/><w:t xml:space="preserve">22-C, Industrial Estate, Tansen Road</w:t></w:r></w:p></w:tc></w:tr></w:tbl><w:p><w:pPr><w:sectPr><w:pgSz w:orient="portrait" w:w="11905.511811023622" w:h="16837.79527559055"/><w:pgMar w:top="1440" w:right="1440" w:bottom="1440" w:left="1440" w:header="720" w:footer="720" w:gutter="0"/><w:cols w:num="1" w:space="720"/></w:sectPr></w:pPr></w:p><w:p/><w:p><w:pPr/><w:r><w:rPr><w:sz w:val="32"/><w:szCs w:val="32"/><w:b w:val="1"/><w:bCs w:val="1"/></w:rPr><w:t xml:space="preserve">Company: S. K. Spring Co.</w:t></w:r></w:p><w:tbl><w:tblGrid><w:gridCol w:w="4000" w:type="dxa"/><w:gridCol w:w="4000" w:type="dxa"/></w:tblGrid><w:tblPr><w:tblStyle w:val="Fancy Table"/></w:tblPr><w:tr><w:trPr><w:trHeight w:val="900" w:hRule="atLeast"/></w:trPr><w:tc><w:tcPr><w:tcW w:w="4000" w:type="dxa"/><w:vAlign w:val="center"/></w:tcPr><w:p><w:pPr/><w:r><w:rPr><w:b w:val="1"/><w:bCs w:val="1"/></w:rPr><w:t xml:space="preserve">Company Details</w:t></w:r></w:p></w:tc><w:tc><w:tcPr><w:tcW w:w="4000" w:type="dxa"/><w:vAlign w:val="center"/></w:tcPr><w:p><w:pPr/><w:r><w:rPr><w:b w:val="1"/><w:bCs w:val="1"/></w:rPr><w:t xml:space="preserve">Company Contact Details</w:t></w:r></w:p></w:tc></w:tr><w:tr><w:trPr/><w:tc><w:tcPr><w:tcW w:w="4000" w:type="dxa"/></w:tcPr><w:p><w:pPr/><w:r><w:rPr/><w:t xml:space="preserve">S. K. Spring Co.</w:t></w:r></w:p></w:tc><w:tc><w:tcPr><w:tcW w:w="4000" w:type="dxa"/></w:tcPr><w:p><w:pPr/><w:r><w:rPr/><w:t xml:space="preserve">Behrampur Industrial Area</w:t></w:r></w:p></w:tc></w:tr></w:tbl><w:p><w:pPr><w:sectPr><w:pgSz w:orient="portrait" w:w="11905.511811023622" w:h="16837.79527559055"/><w:pgMar w:top="1440" w:right="1440" w:bottom="1440" w:left="1440" w:header="720" w:footer="720" w:gutter="0"/><w:cols w:num="1" w:space="720"/></w:sectPr></w:pPr></w:p><w:p/><w:p><w:pPr/><w:r><w:rPr><w:sz w:val="32"/><w:szCs w:val="32"/><w:b w:val="1"/><w:bCs w:val="1"/></w:rPr><w:t xml:space="preserve">Company: SAC Engine Components Pvt. Ltd.</w:t></w:r></w:p><w:tbl><w:tblGrid><w:gridCol w:w="4000" w:type="dxa"/><w:gridCol w:w="4000" w:type="dxa"/></w:tblGrid><w:tblPr><w:tblStyle w:val="Fancy Table"/></w:tblPr><w:tr><w:trPr><w:trHeight w:val="900" w:hRule="atLeast"/></w:trPr><w:tc><w:tcPr><w:tcW w:w="4000" w:type="dxa"/><w:vAlign w:val="center"/></w:tcPr><w:p><w:pPr/><w:r><w:rPr><w:b w:val="1"/><w:bCs w:val="1"/></w:rPr><w:t xml:space="preserve">Company Details</w:t></w:r></w:p></w:tc><w:tc><w:tcPr><w:tcW w:w="4000" w:type="dxa"/><w:vAlign w:val="center"/></w:tcPr><w:p><w:pPr/><w:r><w:rPr><w:b w:val="1"/><w:bCs w:val="1"/></w:rPr><w:t xml:space="preserve">Company Contact Details</w:t></w:r></w:p></w:tc></w:tr><w:tr><w:trPr/><w:tc><w:tcPr><w:tcW w:w="4000" w:type="dxa"/></w:tcPr><w:p><w:pPr/><w:r><w:rPr/><w:t xml:space="preserve">SAC Engine Components Pvt. Ltd.</w:t></w:r></w:p></w:tc><w:tc><w:tcPr><w:tcW w:w="4000" w:type="dxa"/></w:tcPr><w:p><w:pPr/><w:r><w:rPr/><w:t xml:space="preserve">(Corporate cum Registed Address) R 32/6 & 7, TS Krishna Nagar, Padi</w:t></w:r></w:p></w:tc></w:tr></w:tbl><w:p><w:pPr><w:sectPr><w:pgSz w:orient="portrait" w:w="11905.511811023622" w:h="16837.79527559055"/><w:pgMar w:top="1440" w:right="1440" w:bottom="1440" w:left="1440" w:header="720" w:footer="720" w:gutter="0"/><w:cols w:num="1" w:space="720"/></w:sectPr></w:pPr></w:p><w:p/><w:p><w:pPr/><w:r><w:rPr><w:sz w:val="32"/><w:szCs w:val="32"/><w:b w:val="1"/><w:bCs w:val="1"/></w:rPr><w:t xml:space="preserve">Company: Sadhu Forging Ltd.</w:t></w:r></w:p><w:tbl><w:tblGrid><w:gridCol w:w="4000" w:type="dxa"/><w:gridCol w:w="4000" w:type="dxa"/></w:tblGrid><w:tblPr><w:tblStyle w:val="Fancy Table"/></w:tblPr><w:tr><w:trPr><w:trHeight w:val="900" w:hRule="atLeast"/></w:trPr><w:tc><w:tcPr><w:tcW w:w="4000" w:type="dxa"/><w:vAlign w:val="center"/></w:tcPr><w:p><w:pPr/><w:r><w:rPr><w:b w:val="1"/><w:bCs w:val="1"/></w:rPr><w:t xml:space="preserve">Company Details</w:t></w:r></w:p></w:tc><w:tc><w:tcPr><w:tcW w:w="4000" w:type="dxa"/><w:vAlign w:val="center"/></w:tcPr><w:p><w:pPr/><w:r><w:rPr><w:b w:val="1"/><w:bCs w:val="1"/></w:rPr><w:t xml:space="preserve">Company Contact Details</w:t></w:r></w:p></w:tc></w:tr><w:tr><w:trPr/><w:tc><w:tcPr><w:tcW w:w="4000" w:type="dxa"/></w:tcPr><w:p><w:pPr/><w:r><w:rPr/><w:t xml:space="preserve">Sadhu Forging Ltd.</w:t></w:r></w:p></w:tc><w:tc><w:tcPr><w:tcW w:w="4000" w:type="dxa"/></w:tcPr><w:p><w:pPr/><w:r><w:rPr/><w:t xml:space="preserve">Opp. Plot No. 84, Sector 25</w:t></w:r></w:p></w:tc></w:tr></w:tbl><w:p><w:pPr><w:sectPr><w:pgSz w:orient="portrait" w:w="11905.511811023622" w:h="16837.79527559055"/><w:pgMar w:top="1440" w:right="1440" w:bottom="1440" w:left="1440" w:header="720" w:footer="720" w:gutter="0"/><w:cols w:num="1" w:space="720"/></w:sectPr></w:pPr></w:p><w:p/><w:p><w:pPr/><w:r><w:rPr><w:sz w:val="32"/><w:szCs w:val="32"/><w:b w:val="1"/><w:bCs w:val="1"/></w:rPr><w:t xml:space="preserve">Company: Safex Fire Services Ltd.</w:t></w:r></w:p><w:tbl><w:tblGrid><w:gridCol w:w="4000" w:type="dxa"/><w:gridCol w:w="4000" w:type="dxa"/></w:tblGrid><w:tblPr><w:tblStyle w:val="Fancy Table"/></w:tblPr><w:tr><w:trPr><w:trHeight w:val="900" w:hRule="atLeast"/></w:trPr><w:tc><w:tcPr><w:tcW w:w="4000" w:type="dxa"/><w:vAlign w:val="center"/></w:tcPr><w:p><w:pPr/><w:r><w:rPr><w:b w:val="1"/><w:bCs w:val="1"/></w:rPr><w:t xml:space="preserve">Company Details</w:t></w:r></w:p></w:tc><w:tc><w:tcPr><w:tcW w:w="4000" w:type="dxa"/><w:vAlign w:val="center"/></w:tcPr><w:p><w:pPr/><w:r><w:rPr><w:b w:val="1"/><w:bCs w:val="1"/></w:rPr><w:t xml:space="preserve">Company Contact Details</w:t></w:r></w:p></w:tc></w:tr><w:tr><w:trPr/><w:tc><w:tcPr><w:tcW w:w="4000" w:type="dxa"/></w:tcPr><w:p><w:pPr/><w:r><w:rPr/><w:t xml:space="preserve">Safex Fire Services Ltd.</w:t></w:r></w:p></w:tc><w:tc><w:tcPr><w:tcW w:w="4000" w:type="dxa"/></w:tcPr><w:p><w:pPr/><w:r><w:rPr/><w:t xml:space="preserve">202, 'A' Dhanraj Industries Estate, Sunmill Road, Lower Parel West</w:t></w:r></w:p></w:tc></w:tr></w:tbl><w:p><w:pPr><w:sectPr><w:pgSz w:orient="portrait" w:w="11905.511811023622" w:h="16837.79527559055"/><w:pgMar w:top="1440" w:right="1440" w:bottom="1440" w:left="1440" w:header="720" w:footer="720" w:gutter="0"/><w:cols w:num="1" w:space="720"/></w:sectPr></w:pPr></w:p><w:p/><w:p><w:pPr/><w:r><w:rPr><w:sz w:val="32"/><w:szCs w:val="32"/><w:b w:val="1"/><w:bCs w:val="1"/></w:rPr><w:t xml:space="preserve">Company: Safexpress Pvt. Ltd.</w:t></w:r></w:p><w:tbl><w:tblGrid><w:gridCol w:w="4000" w:type="dxa"/><w:gridCol w:w="4000" w:type="dxa"/></w:tblGrid><w:tblPr><w:tblStyle w:val="Fancy Table"/></w:tblPr><w:tr><w:trPr><w:trHeight w:val="900" w:hRule="atLeast"/></w:trPr><w:tc><w:tcPr><w:tcW w:w="4000" w:type="dxa"/><w:vAlign w:val="center"/></w:tcPr><w:p><w:pPr/><w:r><w:rPr><w:b w:val="1"/><w:bCs w:val="1"/></w:rPr><w:t xml:space="preserve">Company Details</w:t></w:r></w:p></w:tc><w:tc><w:tcPr><w:tcW w:w="4000" w:type="dxa"/><w:vAlign w:val="center"/></w:tcPr><w:p><w:pPr/><w:r><w:rPr><w:b w:val="1"/><w:bCs w:val="1"/></w:rPr><w:t xml:space="preserve">Company Contact Details</w:t></w:r></w:p></w:tc></w:tr><w:tr><w:trPr/><w:tc><w:tcPr><w:tcW w:w="4000" w:type="dxa"/></w:tcPr><w:p><w:pPr/><w:r><w:rPr/><w:t xml:space="preserve">Safexpress Pvt. Ltd.</w:t></w:r></w:p></w:tc><w:tc><w:tcPr><w:tcW w:w="4000" w:type="dxa"/></w:tcPr><w:p><w:pPr/><w:r><w:rPr/><w:t xml:space="preserve">NH 8, Mahipalpur Extension</w:t></w:r></w:p></w:tc></w:tr></w:tbl><w:p><w:pPr><w:sectPr><w:pgSz w:orient="portrait" w:w="11905.511811023622" w:h="16837.79527559055"/><w:pgMar w:top="1440" w:right="1440" w:bottom="1440" w:left="1440" w:header="720" w:footer="720" w:gutter="0"/><w:cols w:num="1" w:space="720"/></w:sectPr></w:pPr></w:p><w:p/><w:p><w:pPr/><w:r><w:rPr><w:sz w:val="32"/><w:szCs w:val="32"/><w:b w:val="1"/><w:bCs w:val="1"/></w:rPr><w:t xml:space="preserve">Company: Sainik Springs LLP</w:t></w:r></w:p><w:tbl><w:tblGrid><w:gridCol w:w="4000" w:type="dxa"/><w:gridCol w:w="4000" w:type="dxa"/></w:tblGrid><w:tblPr><w:tblStyle w:val="Fancy Table"/></w:tblPr><w:tr><w:trPr><w:trHeight w:val="900" w:hRule="atLeast"/></w:trPr><w:tc><w:tcPr><w:tcW w:w="4000" w:type="dxa"/><w:vAlign w:val="center"/></w:tcPr><w:p><w:pPr/><w:r><w:rPr><w:b w:val="1"/><w:bCs w:val="1"/></w:rPr><w:t xml:space="preserve">Company Details</w:t></w:r></w:p></w:tc><w:tc><w:tcPr><w:tcW w:w="4000" w:type="dxa"/><w:vAlign w:val="center"/></w:tcPr><w:p><w:pPr/><w:r><w:rPr><w:b w:val="1"/><w:bCs w:val="1"/></w:rPr><w:t xml:space="preserve">Company Contact Details</w:t></w:r></w:p></w:tc></w:tr><w:tr><w:trPr/><w:tc><w:tcPr><w:tcW w:w="4000" w:type="dxa"/></w:tcPr><w:p><w:pPr/><w:r><w:rPr/><w:t xml:space="preserve">Sainik Springs LLP</w:t></w:r></w:p></w:tc><w:tc><w:tcPr><w:tcW w:w="4000" w:type="dxa"/></w:tcPr><w:p><w:pPr/><w:r><w:rPr/><w:t xml:space="preserve">Plot No. G 1, 260-261, Industrial Area Khushkera, Tapukera, Tehsil Tijara</w:t></w:r></w:p></w:tc></w:tr></w:tbl><w:p><w:pPr><w:sectPr><w:pgSz w:orient="portrait" w:w="11905.511811023622" w:h="16837.79527559055"/><w:pgMar w:top="1440" w:right="1440" w:bottom="1440" w:left="1440" w:header="720" w:footer="720" w:gutter="0"/><w:cols w:num="1" w:space="720"/></w:sectPr></w:pPr></w:p><w:p/><w:p><w:pPr/><w:r><w:rPr><w:sz w:val="32"/><w:szCs w:val="32"/><w:b w:val="1"/><w:bCs w:val="1"/></w:rPr><w:t xml:space="preserve">Company: Saint-Gobain India Pvt. Ltd.</w:t></w:r></w:p><w:tbl><w:tblGrid><w:gridCol w:w="4000" w:type="dxa"/><w:gridCol w:w="4000" w:type="dxa"/></w:tblGrid><w:tblPr><w:tblStyle w:val="Fancy Table"/></w:tblPr><w:tr><w:trPr><w:trHeight w:val="900" w:hRule="atLeast"/></w:trPr><w:tc><w:tcPr><w:tcW w:w="4000" w:type="dxa"/><w:vAlign w:val="center"/></w:tcPr><w:p><w:pPr/><w:r><w:rPr><w:b w:val="1"/><w:bCs w:val="1"/></w:rPr><w:t xml:space="preserve">Company Details</w:t></w:r></w:p></w:tc><w:tc><w:tcPr><w:tcW w:w="4000" w:type="dxa"/><w:vAlign w:val="center"/></w:tcPr><w:p><w:pPr/><w:r><w:rPr><w:b w:val="1"/><w:bCs w:val="1"/></w:rPr><w:t xml:space="preserve">Company Contact Details</w:t></w:r></w:p></w:tc></w:tr><w:tr><w:trPr/><w:tc><w:tcPr><w:tcW w:w="4000" w:type="dxa"/></w:tcPr><w:p><w:pPr/><w:r><w:rPr/><w:t xml:space="preserve">Saint-Gobain India Pvt. Ltd.</w:t></w:r></w:p></w:tc><w:tc><w:tcPr><w:tcW w:w="4000" w:type="dxa"/></w:tcPr><w:p><w:pPr/><w:r><w:rPr/><w:t xml:space="preserve">Plot No. A 1, Sipcot Industrial Park, Sriperumdur</w:t></w:r></w:p></w:tc></w:tr></w:tbl><w:p><w:pPr><w:sectPr><w:pgSz w:orient="portrait" w:w="11905.511811023622" w:h="16837.79527559055"/><w:pgMar w:top="1440" w:right="1440" w:bottom="1440" w:left="1440" w:header="720" w:footer="720" w:gutter="0"/><w:cols w:num="1" w:space="720"/></w:sectPr></w:pPr></w:p><w:p/><w:p><w:pPr/><w:r><w:rPr><w:sz w:val="32"/><w:szCs w:val="32"/><w:b w:val="1"/><w:bCs w:val="1"/></w:rPr><w:t xml:space="preserve">Company: Sakthi Auto Component Ltd.</w:t></w:r></w:p><w:tbl><w:tblGrid><w:gridCol w:w="4000" w:type="dxa"/><w:gridCol w:w="4000" w:type="dxa"/></w:tblGrid><w:tblPr><w:tblStyle w:val="Fancy Table"/></w:tblPr><w:tr><w:trPr><w:trHeight w:val="900" w:hRule="atLeast"/></w:trPr><w:tc><w:tcPr><w:tcW w:w="4000" w:type="dxa"/><w:vAlign w:val="center"/></w:tcPr><w:p><w:pPr/><w:r><w:rPr><w:b w:val="1"/><w:bCs w:val="1"/></w:rPr><w:t xml:space="preserve">Company Details</w:t></w:r></w:p></w:tc><w:tc><w:tcPr><w:tcW w:w="4000" w:type="dxa"/><w:vAlign w:val="center"/></w:tcPr><w:p><w:pPr/><w:r><w:rPr><w:b w:val="1"/><w:bCs w:val="1"/></w:rPr><w:t xml:space="preserve">Company Contact Details</w:t></w:r></w:p></w:tc></w:tr><w:tr><w:trPr/><w:tc><w:tcPr><w:tcW w:w="4000" w:type="dxa"/></w:tcPr><w:p><w:pPr/><w:r><w:rPr/><w:t xml:space="preserve">Sakthi Auto Component Ltd.</w:t></w:r></w:p></w:tc><w:tc><w:tcPr><w:tcW w:w="4000" w:type="dxa"/></w:tcPr><w:p><w:pPr/><w:r><w:rPr/><w:t xml:space="preserve">Mukasi Pallagoundenpalayam, Vijayamangalam  (via), Uthukuli- Tk</w:t></w:r></w:p></w:tc></w:tr></w:tbl><w:p><w:pPr><w:sectPr><w:pgSz w:orient="portrait" w:w="11905.511811023622" w:h="16837.79527559055"/><w:pgMar w:top="1440" w:right="1440" w:bottom="1440" w:left="1440" w:header="720" w:footer="720" w:gutter="0"/><w:cols w:num="1" w:space="720"/></w:sectPr></w:pPr></w:p><w:p/><w:p><w:pPr/><w:r><w:rPr><w:sz w:val="32"/><w:szCs w:val="32"/><w:b w:val="1"/><w:bCs w:val="1"/></w:rPr><w:t xml:space="preserve">Company: Samarth Engineering Co. Pvt. Ltd.</w:t></w:r></w:p><w:tbl><w:tblGrid><w:gridCol w:w="4000" w:type="dxa"/><w:gridCol w:w="4000" w:type="dxa"/></w:tblGrid><w:tblPr><w:tblStyle w:val="Fancy Table"/></w:tblPr><w:tr><w:trPr><w:trHeight w:val="900" w:hRule="atLeast"/></w:trPr><w:tc><w:tcPr><w:tcW w:w="4000" w:type="dxa"/><w:vAlign w:val="center"/></w:tcPr><w:p><w:pPr/><w:r><w:rPr><w:b w:val="1"/><w:bCs w:val="1"/></w:rPr><w:t xml:space="preserve">Company Details</w:t></w:r></w:p></w:tc><w:tc><w:tcPr><w:tcW w:w="4000" w:type="dxa"/><w:vAlign w:val="center"/></w:tcPr><w:p><w:pPr/><w:r><w:rPr><w:b w:val="1"/><w:bCs w:val="1"/></w:rPr><w:t xml:space="preserve">Company Contact Details</w:t></w:r></w:p></w:tc></w:tr><w:tr><w:trPr/><w:tc><w:tcPr><w:tcW w:w="4000" w:type="dxa"/></w:tcPr><w:p><w:pPr/><w:r><w:rPr/><w:t xml:space="preserve">Samarth Engineering Co. Pvt. Ltd.</w:t></w:r></w:p></w:tc><w:tc><w:tcPr><w:tcW w:w="4000" w:type="dxa"/></w:tcPr><w:p><w:pPr/><w:r><w:rPr/><w:t xml:space="preserve">809P, Adityapur Kandra Main Road, Adityapur Industrial Area</w:t></w:r></w:p></w:tc></w:tr></w:tbl><w:p><w:pPr><w:sectPr><w:pgSz w:orient="portrait" w:w="11905.511811023622" w:h="16837.79527559055"/><w:pgMar w:top="1440" w:right="1440" w:bottom="1440" w:left="1440" w:header="720" w:footer="720" w:gutter="0"/><w:cols w:num="1" w:space="720"/></w:sectPr></w:pPr></w:p><w:p/><w:p><w:pPr/><w:r><w:rPr><w:sz w:val="32"/><w:szCs w:val="32"/><w:b w:val="1"/><w:bCs w:val="1"/></w:rPr><w:t xml:space="preserve">Company: Samkrg Pistons and Rings Ltd.</w:t></w:r></w:p><w:tbl><w:tblGrid><w:gridCol w:w="4000" w:type="dxa"/><w:gridCol w:w="4000" w:type="dxa"/></w:tblGrid><w:tblPr><w:tblStyle w:val="Fancy Table"/></w:tblPr><w:tr><w:trPr><w:trHeight w:val="900" w:hRule="atLeast"/></w:trPr><w:tc><w:tcPr><w:tcW w:w="4000" w:type="dxa"/><w:vAlign w:val="center"/></w:tcPr><w:p><w:pPr/><w:r><w:rPr><w:b w:val="1"/><w:bCs w:val="1"/></w:rPr><w:t xml:space="preserve">Company Details</w:t></w:r></w:p></w:tc><w:tc><w:tcPr><w:tcW w:w="4000" w:type="dxa"/><w:vAlign w:val="center"/></w:tcPr><w:p><w:pPr/><w:r><w:rPr><w:b w:val="1"/><w:bCs w:val="1"/></w:rPr><w:t xml:space="preserve">Company Contact Details</w:t></w:r></w:p></w:tc></w:tr><w:tr><w:trPr/><w:tc><w:tcPr><w:tcW w:w="4000" w:type="dxa"/></w:tcPr><w:p><w:pPr/><w:r><w:rPr/><w:t xml:space="preserve">Samkrg Pistons and Rings Ltd.</w:t></w:r></w:p></w:tc><w:tc><w:tcPr><w:tcW w:w="4000" w:type="dxa"/></w:tcPr><w:p><w:pPr/><w:r><w:rPr/><w:t xml:space="preserve">1-201, Divya Shakti Complex, 7-1-58, Ameerpet</w:t></w:r></w:p></w:tc></w:tr></w:tbl><w:p><w:pPr><w:sectPr><w:pgSz w:orient="portrait" w:w="11905.511811023622" w:h="16837.79527559055"/><w:pgMar w:top="1440" w:right="1440" w:bottom="1440" w:left="1440" w:header="720" w:footer="720" w:gutter="0"/><w:cols w:num="1" w:space="720"/></w:sectPr></w:pPr></w:p><w:p/><w:p><w:pPr/><w:r><w:rPr><w:sz w:val="32"/><w:szCs w:val="32"/><w:b w:val="1"/><w:bCs w:val="1"/></w:rPr><w:t xml:space="preserve">Company: Samonia Autocomp Pvt. Ltd.</w:t></w:r></w:p><w:tbl><w:tblGrid><w:gridCol w:w="4000" w:type="dxa"/><w:gridCol w:w="4000" w:type="dxa"/></w:tblGrid><w:tblPr><w:tblStyle w:val="Fancy Table"/></w:tblPr><w:tr><w:trPr><w:trHeight w:val="900" w:hRule="atLeast"/></w:trPr><w:tc><w:tcPr><w:tcW w:w="4000" w:type="dxa"/><w:vAlign w:val="center"/></w:tcPr><w:p><w:pPr/><w:r><w:rPr><w:b w:val="1"/><w:bCs w:val="1"/></w:rPr><w:t xml:space="preserve">Company Details</w:t></w:r></w:p></w:tc><w:tc><w:tcPr><w:tcW w:w="4000" w:type="dxa"/><w:vAlign w:val="center"/></w:tcPr><w:p><w:pPr/><w:r><w:rPr><w:b w:val="1"/><w:bCs w:val="1"/></w:rPr><w:t xml:space="preserve">Company Contact Details</w:t></w:r></w:p></w:tc></w:tr><w:tr><w:trPr/><w:tc><w:tcPr><w:tcW w:w="4000" w:type="dxa"/></w:tcPr><w:p><w:pPr/><w:r><w:rPr/><w:t xml:space="preserve">Samonia Autocomp Pvt. Ltd.</w:t></w:r></w:p></w:tc><w:tc><w:tcPr><w:tcW w:w="4000" w:type="dxa"/></w:tcPr><w:p><w:pPr/><w:r><w:rPr/><w:t xml:space="preserve">W18, Block F2, MIDC, Pimpri</w:t></w:r></w:p></w:tc></w:tr></w:tbl><w:p><w:pPr><w:sectPr><w:pgSz w:orient="portrait" w:w="11905.511811023622" w:h="16837.79527559055"/><w:pgMar w:top="1440" w:right="1440" w:bottom="1440" w:left="1440" w:header="720" w:footer="720" w:gutter="0"/><w:cols w:num="1" w:space="720"/></w:sectPr></w:pPr></w:p><w:p/><w:p><w:pPr/><w:r><w:rPr><w:sz w:val="32"/><w:szCs w:val="32"/><w:b w:val="1"/><w:bCs w:val="1"/></w:rPr><w:t xml:space="preserve">Company: Samvardhana Motherson International Ltd.</w:t></w:r></w:p><w:tbl><w:tblGrid><w:gridCol w:w="4000" w:type="dxa"/><w:gridCol w:w="4000" w:type="dxa"/></w:tblGrid><w:tblPr><w:tblStyle w:val="Fancy Table"/></w:tblPr><w:tr><w:trPr><w:trHeight w:val="900" w:hRule="atLeast"/></w:trPr><w:tc><w:tcPr><w:tcW w:w="4000" w:type="dxa"/><w:vAlign w:val="center"/></w:tcPr><w:p><w:pPr/><w:r><w:rPr><w:b w:val="1"/><w:bCs w:val="1"/></w:rPr><w:t xml:space="preserve">Company Details</w:t></w:r></w:p></w:tc><w:tc><w:tcPr><w:tcW w:w="4000" w:type="dxa"/><w:vAlign w:val="center"/></w:tcPr><w:p><w:pPr/><w:r><w:rPr><w:b w:val="1"/><w:bCs w:val="1"/></w:rPr><w:t xml:space="preserve">Company Contact Details</w:t></w:r></w:p></w:tc></w:tr><w:tr><w:trPr/><w:tc><w:tcPr><w:tcW w:w="4000" w:type="dxa"/></w:tcPr><w:p><w:pPr/><w:r><w:rPr/><w:t xml:space="preserve">Samvardhana Motherson International Ltd.</w:t></w:r></w:p></w:tc><w:tc><w:tcPr><w:tcW w:w="4000" w:type="dxa"/></w:tcPr><w:p><w:pPr/><w:r><w:rPr/><w:t xml:space="preserve">C 14 A&B, Sector 1</w:t></w:r></w:p></w:tc></w:tr></w:tbl><w:p><w:pPr><w:sectPr><w:pgSz w:orient="portrait" w:w="11905.511811023622" w:h="16837.79527559055"/><w:pgMar w:top="1440" w:right="1440" w:bottom="1440" w:left="1440" w:header="720" w:footer="720" w:gutter="0"/><w:cols w:num="1" w:space="720"/></w:sectPr></w:pPr></w:p><w:p/><w:p><w:pPr/><w:r><w:rPr><w:sz w:val="32"/><w:szCs w:val="32"/><w:b w:val="1"/><w:bCs w:val="1"/></w:rPr><w:t xml:space="preserve">Company: Sanden Vikas India Pvt. Ltd.</w:t></w:r></w:p><w:tbl><w:tblGrid><w:gridCol w:w="4000" w:type="dxa"/><w:gridCol w:w="4000" w:type="dxa"/></w:tblGrid><w:tblPr><w:tblStyle w:val="Fancy Table"/></w:tblPr><w:tr><w:trPr><w:trHeight w:val="900" w:hRule="atLeast"/></w:trPr><w:tc><w:tcPr><w:tcW w:w="4000" w:type="dxa"/><w:vAlign w:val="center"/></w:tcPr><w:p><w:pPr/><w:r><w:rPr><w:b w:val="1"/><w:bCs w:val="1"/></w:rPr><w:t xml:space="preserve">Company Details</w:t></w:r></w:p></w:tc><w:tc><w:tcPr><w:tcW w:w="4000" w:type="dxa"/><w:vAlign w:val="center"/></w:tcPr><w:p><w:pPr/><w:r><w:rPr><w:b w:val="1"/><w:bCs w:val="1"/></w:rPr><w:t xml:space="preserve">Company Contact Details</w:t></w:r></w:p></w:tc></w:tr><w:tr><w:trPr/><w:tc><w:tcPr><w:tcW w:w="4000" w:type="dxa"/></w:tcPr><w:p><w:pPr/><w:r><w:rPr/><w:t xml:space="preserve">Sanden Vikas India Pvt. Ltd.</w:t></w:r></w:p></w:tc><w:tc><w:tcPr><w:tcW w:w="4000" w:type="dxa"/></w:tcPr><w:p><w:pPr/><w:r><w:rPr/><w:t xml:space="preserve">Plot No. 65, Sector 27A</w:t></w:r></w:p></w:tc></w:tr></w:tbl><w:p><w:pPr><w:sectPr><w:pgSz w:orient="portrait" w:w="11905.511811023622" w:h="16837.79527559055"/><w:pgMar w:top="1440" w:right="1440" w:bottom="1440" w:left="1440" w:header="720" w:footer="720" w:gutter="0"/><w:cols w:num="1" w:space="720"/></w:sectPr></w:pPr></w:p><w:p/><w:p><w:pPr/><w:r><w:rPr><w:sz w:val="32"/><w:szCs w:val="32"/><w:b w:val="1"/><w:bCs w:val="1"/></w:rPr><w:t xml:space="preserve">Company: Sandhar Technologies Ltd.</w:t></w:r></w:p><w:tbl><w:tblGrid><w:gridCol w:w="4000" w:type="dxa"/><w:gridCol w:w="4000" w:type="dxa"/></w:tblGrid><w:tblPr><w:tblStyle w:val="Fancy Table"/></w:tblPr><w:tr><w:trPr><w:trHeight w:val="900" w:hRule="atLeast"/></w:trPr><w:tc><w:tcPr><w:tcW w:w="4000" w:type="dxa"/><w:vAlign w:val="center"/></w:tcPr><w:p><w:pPr/><w:r><w:rPr><w:b w:val="1"/><w:bCs w:val="1"/></w:rPr><w:t xml:space="preserve">Company Details</w:t></w:r></w:p></w:tc><w:tc><w:tcPr><w:tcW w:w="4000" w:type="dxa"/><w:vAlign w:val="center"/></w:tcPr><w:p><w:pPr/><w:r><w:rPr><w:b w:val="1"/><w:bCs w:val="1"/></w:rPr><w:t xml:space="preserve">Company Contact Details</w:t></w:r></w:p></w:tc></w:tr><w:tr><w:trPr/><w:tc><w:tcPr><w:tcW w:w="4000" w:type="dxa"/></w:tcPr><w:p><w:pPr/><w:r><w:rPr/><w:t xml:space="preserve">Sandhar Technologies Ltd.</w:t></w:r></w:p></w:tc><w:tc><w:tcPr><w:tcW w:w="4000" w:type="dxa"/></w:tcPr><w:p><w:pPr/><w:r><w:rPr/><w:t xml:space="preserve">13, Sector 44</w:t></w:r></w:p></w:tc></w:tr></w:tbl><w:p><w:pPr><w:sectPr><w:pgSz w:orient="portrait" w:w="11905.511811023622" w:h="16837.79527559055"/><w:pgMar w:top="1440" w:right="1440" w:bottom="1440" w:left="1440" w:header="720" w:footer="720" w:gutter="0"/><w:cols w:num="1" w:space="720"/></w:sectPr></w:pPr></w:p><w:p/><w:p><w:pPr/><w:r><w:rPr><w:sz w:val="32"/><w:szCs w:val="32"/><w:b w:val="1"/><w:bCs w:val="1"/></w:rPr><w:t xml:space="preserve">Company: Sanjeev Auto Parts Manufacturers Pvt. Ltd.</w:t></w:r></w:p><w:tbl><w:tblGrid><w:gridCol w:w="4000" w:type="dxa"/><w:gridCol w:w="4000" w:type="dxa"/></w:tblGrid><w:tblPr><w:tblStyle w:val="Fancy Table"/></w:tblPr><w:tr><w:trPr><w:trHeight w:val="900" w:hRule="atLeast"/></w:trPr><w:tc><w:tcPr><w:tcW w:w="4000" w:type="dxa"/><w:vAlign w:val="center"/></w:tcPr><w:p><w:pPr/><w:r><w:rPr><w:b w:val="1"/><w:bCs w:val="1"/></w:rPr><w:t xml:space="preserve">Company Details</w:t></w:r></w:p></w:tc><w:tc><w:tcPr><w:tcW w:w="4000" w:type="dxa"/><w:vAlign w:val="center"/></w:tcPr><w:p><w:pPr/><w:r><w:rPr><w:b w:val="1"/><w:bCs w:val="1"/></w:rPr><w:t xml:space="preserve">Company Contact Details</w:t></w:r></w:p></w:tc></w:tr><w:tr><w:trPr/><w:tc><w:tcPr><w:tcW w:w="4000" w:type="dxa"/></w:tcPr><w:p><w:pPr/><w:r><w:rPr/><w:t xml:space="preserve">Sanjeev Auto Parts Manufacturers Pvt. Ltd.</w:t></w:r></w:p></w:tc><w:tc><w:tcPr><w:tcW w:w="4000" w:type="dxa"/></w:tcPr><w:p><w:pPr/><w:r><w:rPr/><w:t xml:space="preserve">K 96, MIDC Industrial Estate</w:t></w:r></w:p></w:tc></w:tr></w:tbl><w:p><w:pPr><w:sectPr><w:pgSz w:orient="portrait" w:w="11905.511811023622" w:h="16837.79527559055"/><w:pgMar w:top="1440" w:right="1440" w:bottom="1440" w:left="1440" w:header="720" w:footer="720" w:gutter="0"/><w:cols w:num="1" w:space="720"/></w:sectPr></w:pPr></w:p><w:p/><w:p><w:pPr/><w:r><w:rPr><w:sz w:val="32"/><w:szCs w:val="32"/><w:b w:val="1"/><w:bCs w:val="1"/></w:rPr><w:t xml:space="preserve">Company: Sankar Sealing Systems Pvt. Ltd.</w:t></w:r></w:p><w:tbl><w:tblGrid><w:gridCol w:w="4000" w:type="dxa"/><w:gridCol w:w="4000" w:type="dxa"/></w:tblGrid><w:tblPr><w:tblStyle w:val="Fancy Table"/></w:tblPr><w:tr><w:trPr><w:trHeight w:val="900" w:hRule="atLeast"/></w:trPr><w:tc><w:tcPr><w:tcW w:w="4000" w:type="dxa"/><w:vAlign w:val="center"/></w:tcPr><w:p><w:pPr/><w:r><w:rPr><w:b w:val="1"/><w:bCs w:val="1"/></w:rPr><w:t xml:space="preserve">Company Details</w:t></w:r></w:p></w:tc><w:tc><w:tcPr><w:tcW w:w="4000" w:type="dxa"/><w:vAlign w:val="center"/></w:tcPr><w:p><w:pPr/><w:r><w:rPr><w:b w:val="1"/><w:bCs w:val="1"/></w:rPr><w:t xml:space="preserve">Company Contact Details</w:t></w:r></w:p></w:tc></w:tr><w:tr><w:trPr/><w:tc><w:tcPr><w:tcW w:w="4000" w:type="dxa"/></w:tcPr><w:p><w:pPr/><w:r><w:rPr/><w:t xml:space="preserve">Sankar Sealing Systems Pvt. Ltd.</w:t></w:r></w:p></w:tc><w:tc><w:tcPr><w:tcW w:w="4000" w:type="dxa"/></w:tcPr><w:p><w:pPr/><w:r><w:rPr/><w:t xml:space="preserve">No. 36, Ambattur Vanagaram Road, Ayanambakkam</w:t></w:r></w:p></w:tc></w:tr></w:tbl><w:p><w:pPr><w:sectPr><w:pgSz w:orient="portrait" w:w="11905.511811023622" w:h="16837.79527559055"/><w:pgMar w:top="1440" w:right="1440" w:bottom="1440" w:left="1440" w:header="720" w:footer="720" w:gutter="0"/><w:cols w:num="1" w:space="720"/></w:sectPr></w:pPr></w:p><w:p/><w:p><w:pPr/><w:r><w:rPr><w:sz w:val="32"/><w:szCs w:val="32"/><w:b w:val="1"/><w:bCs w:val="1"/></w:rPr><w:t xml:space="preserve">Company: Sansera Engineering Ltd.</w:t></w:r></w:p><w:tbl><w:tblGrid><w:gridCol w:w="4000" w:type="dxa"/><w:gridCol w:w="4000" w:type="dxa"/></w:tblGrid><w:tblPr><w:tblStyle w:val="Fancy Table"/></w:tblPr><w:tr><w:trPr><w:trHeight w:val="900" w:hRule="atLeast"/></w:trPr><w:tc><w:tcPr><w:tcW w:w="4000" w:type="dxa"/><w:vAlign w:val="center"/></w:tcPr><w:p><w:pPr/><w:r><w:rPr><w:b w:val="1"/><w:bCs w:val="1"/></w:rPr><w:t xml:space="preserve">Company Details</w:t></w:r></w:p></w:tc><w:tc><w:tcPr><w:tcW w:w="4000" w:type="dxa"/><w:vAlign w:val="center"/></w:tcPr><w:p><w:pPr/><w:r><w:rPr><w:b w:val="1"/><w:bCs w:val="1"/></w:rPr><w:t xml:space="preserve">Company Contact Details</w:t></w:r></w:p></w:tc></w:tr><w:tr><w:trPr/><w:tc><w:tcPr><w:tcW w:w="4000" w:type="dxa"/></w:tcPr><w:p><w:pPr/><w:r><w:rPr/><w:t xml:space="preserve">Sansera Engineering Ltd.</w:t></w:r></w:p></w:tc><w:tc><w:tcPr><w:tcW w:w="4000" w:type="dxa"/></w:tcPr><w:p><w:pPr/><w:r><w:rPr/><w:t xml:space="preserve">143/A, Jigani Link Road, Anekal Taluk</w:t></w:r></w:p></w:tc></w:tr></w:tbl><w:p><w:pPr><w:sectPr><w:pgSz w:orient="portrait" w:w="11905.511811023622" w:h="16837.79527559055"/><w:pgMar w:top="1440" w:right="1440" w:bottom="1440" w:left="1440" w:header="720" w:footer="720" w:gutter="0"/><w:cols w:num="1" w:space="720"/></w:sectPr></w:pPr></w:p><w:p/><w:p><w:pPr/><w:r><w:rPr><w:sz w:val="32"/><w:szCs w:val="32"/><w:b w:val="1"/><w:bCs w:val="1"/></w:rPr><w:t xml:space="preserve">Company: SAP Parts Pvt. Ltd.</w:t></w:r></w:p><w:tbl><w:tblGrid><w:gridCol w:w="4000" w:type="dxa"/><w:gridCol w:w="4000" w:type="dxa"/></w:tblGrid><w:tblPr><w:tblStyle w:val="Fancy Table"/></w:tblPr><w:tr><w:trPr><w:trHeight w:val="900" w:hRule="atLeast"/></w:trPr><w:tc><w:tcPr><w:tcW w:w="4000" w:type="dxa"/><w:vAlign w:val="center"/></w:tcPr><w:p><w:pPr/><w:r><w:rPr><w:b w:val="1"/><w:bCs w:val="1"/></w:rPr><w:t xml:space="preserve">Company Details</w:t></w:r></w:p></w:tc><w:tc><w:tcPr><w:tcW w:w="4000" w:type="dxa"/><w:vAlign w:val="center"/></w:tcPr><w:p><w:pPr/><w:r><w:rPr><w:b w:val="1"/><w:bCs w:val="1"/></w:rPr><w:t xml:space="preserve">Company Contact Details</w:t></w:r></w:p></w:tc></w:tr><w:tr><w:trPr/><w:tc><w:tcPr><w:tcW w:w="4000" w:type="dxa"/></w:tcPr><w:p><w:pPr/><w:r><w:rPr/><w:t xml:space="preserve">SAP Parts Pvt. Ltd.</w:t></w:r></w:p></w:tc><w:tc><w:tcPr><w:tcW w:w="4000" w:type="dxa"/></w:tcPr><w:p><w:pPr/><w:r><w:rPr/><w:t xml:space="preserve">1087/04, Pune-Nagar-Pimple Jagatap Road, Sanaswadi, Tq.Shirur</w:t></w:r></w:p></w:tc></w:tr></w:tbl><w:p><w:pPr><w:sectPr><w:pgSz w:orient="portrait" w:w="11905.511811023622" w:h="16837.79527559055"/><w:pgMar w:top="1440" w:right="1440" w:bottom="1440" w:left="1440" w:header="720" w:footer="720" w:gutter="0"/><w:cols w:num="1" w:space="720"/></w:sectPr></w:pPr></w:p><w:p/><w:p><w:pPr/><w:r><w:rPr><w:sz w:val="32"/><w:szCs w:val="32"/><w:b w:val="1"/><w:bCs w:val="1"/></w:rPr><w:t xml:space="preserve">Company: Sathya Auto Pvt. Ltd.</w:t></w:r></w:p><w:tbl><w:tblGrid><w:gridCol w:w="4000" w:type="dxa"/><w:gridCol w:w="4000" w:type="dxa"/></w:tblGrid><w:tblPr><w:tblStyle w:val="Fancy Table"/></w:tblPr><w:tr><w:trPr><w:trHeight w:val="900" w:hRule="atLeast"/></w:trPr><w:tc><w:tcPr><w:tcW w:w="4000" w:type="dxa"/><w:vAlign w:val="center"/></w:tcPr><w:p><w:pPr/><w:r><w:rPr><w:b w:val="1"/><w:bCs w:val="1"/></w:rPr><w:t xml:space="preserve">Company Details</w:t></w:r></w:p></w:tc><w:tc><w:tcPr><w:tcW w:w="4000" w:type="dxa"/><w:vAlign w:val="center"/></w:tcPr><w:p><w:pPr/><w:r><w:rPr><w:b w:val="1"/><w:bCs w:val="1"/></w:rPr><w:t xml:space="preserve">Company Contact Details</w:t></w:r></w:p></w:tc></w:tr><w:tr><w:trPr/><w:tc><w:tcPr><w:tcW w:w="4000" w:type="dxa"/></w:tcPr><w:p><w:pPr/><w:r><w:rPr/><w:t xml:space="preserve">Sathya Auto Pvt. Ltd.</w:t></w:r></w:p></w:tc><w:tc><w:tcPr><w:tcW w:w="4000" w:type="dxa"/></w:tcPr><w:p><w:pPr/><w:r><w:rPr/><w:t xml:space="preserve">Shed No. 133, SIDCO Industrial Estate</w:t></w:r></w:p></w:tc></w:tr></w:tbl><w:p><w:pPr><w:sectPr><w:pgSz w:orient="portrait" w:w="11905.511811023622" w:h="16837.79527559055"/><w:pgMar w:top="1440" w:right="1440" w:bottom="1440" w:left="1440" w:header="720" w:footer="720" w:gutter="0"/><w:cols w:num="1" w:space="720"/></w:sectPr></w:pPr></w:p><w:p/><w:p><w:pPr/><w:r><w:rPr><w:sz w:val="32"/><w:szCs w:val="32"/><w:b w:val="1"/><w:bCs w:val="1"/></w:rPr><w:t xml:space="preserve">Company: Satyam Auto Components Pvt. Ltd.</w:t></w:r></w:p><w:tbl><w:tblGrid><w:gridCol w:w="4000" w:type="dxa"/><w:gridCol w:w="4000" w:type="dxa"/></w:tblGrid><w:tblPr><w:tblStyle w:val="Fancy Table"/></w:tblPr><w:tr><w:trPr><w:trHeight w:val="900" w:hRule="atLeast"/></w:trPr><w:tc><w:tcPr><w:tcW w:w="4000" w:type="dxa"/><w:vAlign w:val="center"/></w:tcPr><w:p><w:pPr/><w:r><w:rPr><w:b w:val="1"/><w:bCs w:val="1"/></w:rPr><w:t xml:space="preserve">Company Details</w:t></w:r></w:p></w:tc><w:tc><w:tcPr><w:tcW w:w="4000" w:type="dxa"/><w:vAlign w:val="center"/></w:tcPr><w:p><w:pPr/><w:r><w:rPr><w:b w:val="1"/><w:bCs w:val="1"/></w:rPr><w:t xml:space="preserve">Company Contact Details</w:t></w:r></w:p></w:tc></w:tr><w:tr><w:trPr/><w:tc><w:tcPr><w:tcW w:w="4000" w:type="dxa"/></w:tcPr><w:p><w:pPr/><w:r><w:rPr/><w:t xml:space="preserve">Satyam Auto Components Pvt. Ltd.</w:t></w:r></w:p></w:tc><w:tc><w:tcPr><w:tcW w:w="4000" w:type="dxa"/></w:tcPr><w:p><w:pPr/><w:r><w:rPr/><w:t xml:space="preserve">302, Salcon Rasvilas, District Center, Saket</w:t></w:r></w:p></w:tc></w:tr></w:tbl><w:p><w:pPr><w:sectPr><w:pgSz w:orient="portrait" w:w="11905.511811023622" w:h="16837.79527559055"/><w:pgMar w:top="1440" w:right="1440" w:bottom="1440" w:left="1440" w:header="720" w:footer="720" w:gutter="0"/><w:cols w:num="1" w:space="720"/></w:sectPr></w:pPr></w:p><w:p/><w:p><w:pPr/><w:r><w:rPr><w:sz w:val="32"/><w:szCs w:val="32"/><w:b w:val="1"/><w:bCs w:val="1"/></w:rPr><w:t xml:space="preserve">Company: Saurat Auto-Tech Pvt. Ltd.</w:t></w:r></w:p><w:tbl><w:tblGrid><w:gridCol w:w="4000" w:type="dxa"/><w:gridCol w:w="4000" w:type="dxa"/></w:tblGrid><w:tblPr><w:tblStyle w:val="Fancy Table"/></w:tblPr><w:tr><w:trPr><w:trHeight w:val="900" w:hRule="atLeast"/></w:trPr><w:tc><w:tcPr><w:tcW w:w="4000" w:type="dxa"/><w:vAlign w:val="center"/></w:tcPr><w:p><w:pPr/><w:r><w:rPr><w:b w:val="1"/><w:bCs w:val="1"/></w:rPr><w:t xml:space="preserve">Company Details</w:t></w:r></w:p></w:tc><w:tc><w:tcPr><w:tcW w:w="4000" w:type="dxa"/><w:vAlign w:val="center"/></w:tcPr><w:p><w:pPr/><w:r><w:rPr><w:b w:val="1"/><w:bCs w:val="1"/></w:rPr><w:t xml:space="preserve">Company Contact Details</w:t></w:r></w:p></w:tc></w:tr><w:tr><w:trPr/><w:tc><w:tcPr><w:tcW w:w="4000" w:type="dxa"/></w:tcPr><w:p><w:pPr/><w:r><w:rPr/><w:t xml:space="preserve">Saurat Auto-Tech Pvt. Ltd.</w:t></w:r></w:p></w:tc><w:tc><w:tcPr><w:tcW w:w="4000" w:type="dxa"/></w:tcPr><w:p><w:pPr/><w:r><w:rPr/><w:t xml:space="preserve">C 40 & 41, Phase IV, Industrial Area, Gamharia</w:t></w:r></w:p></w:tc></w:tr></w:tbl><w:p><w:pPr><w:sectPr><w:pgSz w:orient="portrait" w:w="11905.511811023622" w:h="16837.79527559055"/><w:pgMar w:top="1440" w:right="1440" w:bottom="1440" w:left="1440" w:header="720" w:footer="720" w:gutter="0"/><w:cols w:num="1" w:space="720"/></w:sectPr></w:pPr></w:p><w:p/><w:p><w:pPr/><w:r><w:rPr><w:sz w:val="32"/><w:szCs w:val="32"/><w:b w:val="1"/><w:bCs w:val="1"/></w:rPr><w:t xml:space="preserve">Company: Schaeffler India Ltd.</w:t></w:r></w:p><w:tbl><w:tblGrid><w:gridCol w:w="4000" w:type="dxa"/><w:gridCol w:w="4000" w:type="dxa"/></w:tblGrid><w:tblPr><w:tblStyle w:val="Fancy Table"/></w:tblPr><w:tr><w:trPr><w:trHeight w:val="900" w:hRule="atLeast"/></w:trPr><w:tc><w:tcPr><w:tcW w:w="4000" w:type="dxa"/><w:vAlign w:val="center"/></w:tcPr><w:p><w:pPr/><w:r><w:rPr><w:b w:val="1"/><w:bCs w:val="1"/></w:rPr><w:t xml:space="preserve">Company Details</w:t></w:r></w:p></w:tc><w:tc><w:tcPr><w:tcW w:w="4000" w:type="dxa"/><w:vAlign w:val="center"/></w:tcPr><w:p><w:pPr/><w:r><w:rPr><w:b w:val="1"/><w:bCs w:val="1"/></w:rPr><w:t xml:space="preserve">Company Contact Details</w:t></w:r></w:p></w:tc></w:tr><w:tr><w:trPr/><w:tc><w:tcPr><w:tcW w:w="4000" w:type="dxa"/></w:tcPr><w:p><w:pPr/><w:r><w:rPr/><w:t xml:space="preserve">Schaeffler India Ltd.</w:t></w:r></w:p></w:tc><w:tc><w:tcPr><w:tcW w:w="4000" w:type="dxa"/></w:tcPr><w:p><w:pPr/><w:r><w:rPr/><w:t xml:space="preserve">15th Floor, Amar Sadanand Tech Park, Plot 3 Survey 105/3 140/1, Baner</w:t></w:r></w:p></w:tc></w:tr></w:tbl><w:p><w:pPr><w:sectPr><w:pgSz w:orient="portrait" w:w="11905.511811023622" w:h="16837.79527559055"/><w:pgMar w:top="1440" w:right="1440" w:bottom="1440" w:left="1440" w:header="720" w:footer="720" w:gutter="0"/><w:cols w:num="1" w:space="720"/></w:sectPr></w:pPr></w:p><w:p/><w:p><w:pPr/><w:r><w:rPr><w:sz w:val="32"/><w:szCs w:val="32"/><w:b w:val="1"/><w:bCs w:val="1"/></w:rPr><w:t xml:space="preserve">Company: Scherdel Perfect Springs Pvt. Ltd.</w:t></w:r></w:p><w:tbl><w:tblGrid><w:gridCol w:w="4000" w:type="dxa"/><w:gridCol w:w="4000" w:type="dxa"/></w:tblGrid><w:tblPr><w:tblStyle w:val="Fancy Table"/></w:tblPr><w:tr><w:trPr><w:trHeight w:val="900" w:hRule="atLeast"/></w:trPr><w:tc><w:tcPr><w:tcW w:w="4000" w:type="dxa"/><w:vAlign w:val="center"/></w:tcPr><w:p><w:pPr/><w:r><w:rPr><w:b w:val="1"/><w:bCs w:val="1"/></w:rPr><w:t xml:space="preserve">Company Details</w:t></w:r></w:p></w:tc><w:tc><w:tcPr><w:tcW w:w="4000" w:type="dxa"/><w:vAlign w:val="center"/></w:tcPr><w:p><w:pPr/><w:r><w:rPr><w:b w:val="1"/><w:bCs w:val="1"/></w:rPr><w:t xml:space="preserve">Company Contact Details</w:t></w:r></w:p></w:tc></w:tr><w:tr><w:trPr/><w:tc><w:tcPr><w:tcW w:w="4000" w:type="dxa"/></w:tcPr><w:p><w:pPr/><w:r><w:rPr/><w:t xml:space="preserve">Scherdel Perfect Springs Pvt. Ltd.</w:t></w:r></w:p></w:tc><w:tc><w:tcPr><w:tcW w:w="4000" w:type="dxa"/></w:tcPr><w:p><w:pPr/><w:r><w:rPr/><w:t xml:space="preserve">G 206, 207, RIICO Industrial Area, Bagru</w:t></w:r></w:p></w:tc></w:tr></w:tbl><w:p><w:pPr><w:sectPr><w:pgSz w:orient="portrait" w:w="11905.511811023622" w:h="16837.79527559055"/><w:pgMar w:top="1440" w:right="1440" w:bottom="1440" w:left="1440" w:header="720" w:footer="720" w:gutter="0"/><w:cols w:num="1" w:space="720"/></w:sectPr></w:pPr></w:p><w:p/><w:p><w:pPr/><w:r><w:rPr><w:sz w:val="32"/><w:szCs w:val="32"/><w:b w:val="1"/><w:bCs w:val="1"/></w:rPr><w:t xml:space="preserve">Company: Sealed Air Packaging Materials (India) LLP</w:t></w:r></w:p><w:tbl><w:tblGrid><w:gridCol w:w="4000" w:type="dxa"/><w:gridCol w:w="4000" w:type="dxa"/></w:tblGrid><w:tblPr><w:tblStyle w:val="Fancy Table"/></w:tblPr><w:tr><w:trPr><w:trHeight w:val="900" w:hRule="atLeast"/></w:trPr><w:tc><w:tcPr><w:tcW w:w="4000" w:type="dxa"/><w:vAlign w:val="center"/></w:tcPr><w:p><w:pPr/><w:r><w:rPr><w:b w:val="1"/><w:bCs w:val="1"/></w:rPr><w:t xml:space="preserve">Company Details</w:t></w:r></w:p></w:tc><w:tc><w:tcPr><w:tcW w:w="4000" w:type="dxa"/><w:vAlign w:val="center"/></w:tcPr><w:p><w:pPr/><w:r><w:rPr><w:b w:val="1"/><w:bCs w:val="1"/></w:rPr><w:t xml:space="preserve">Company Contact Details</w:t></w:r></w:p></w:tc></w:tr><w:tr><w:trPr/><w:tc><w:tcPr><w:tcW w:w="4000" w:type="dxa"/></w:tcPr><w:p><w:pPr/><w:r><w:rPr/><w:t xml:space="preserve">Sealed Air Packaging Materials (India) LLP</w:t></w:r></w:p></w:tc><w:tc><w:tcPr><w:tcW w:w="4000" w:type="dxa"/></w:tcPr><w:p><w:pPr/><w:r><w:rPr/><w:t xml:space="preserve">C/O Toll (India) Logistics Pvt. Ltd., Mayashree Logistics Center, Survey No 38/4, 40/1, 40/2P, 45/A Kuksa Borivli, Next to Shangrila Resort</w:t></w:r></w:p></w:tc></w:tr></w:tbl><w:p><w:pPr><w:sectPr><w:pgSz w:orient="portrait" w:w="11905.511811023622" w:h="16837.79527559055"/><w:pgMar w:top="1440" w:right="1440" w:bottom="1440" w:left="1440" w:header="720" w:footer="720" w:gutter="0"/><w:cols w:num="1" w:space="720"/></w:sectPr></w:pPr></w:p><w:p/><w:p><w:pPr/><w:r><w:rPr><w:sz w:val="32"/><w:szCs w:val="32"/><w:b w:val="1"/><w:bCs w:val="1"/></w:rPr><w:t xml:space="preserve">Company: Searock Precision Products Pvt. Ltd.</w:t></w:r></w:p><w:tbl><w:tblGrid><w:gridCol w:w="4000" w:type="dxa"/><w:gridCol w:w="4000" w:type="dxa"/></w:tblGrid><w:tblPr><w:tblStyle w:val="Fancy Table"/></w:tblPr><w:tr><w:trPr><w:trHeight w:val="900" w:hRule="atLeast"/></w:trPr><w:tc><w:tcPr><w:tcW w:w="4000" w:type="dxa"/><w:vAlign w:val="center"/></w:tcPr><w:p><w:pPr/><w:r><w:rPr><w:b w:val="1"/><w:bCs w:val="1"/></w:rPr><w:t xml:space="preserve">Company Details</w:t></w:r></w:p></w:tc><w:tc><w:tcPr><w:tcW w:w="4000" w:type="dxa"/><w:vAlign w:val="center"/></w:tcPr><w:p><w:pPr/><w:r><w:rPr><w:b w:val="1"/><w:bCs w:val="1"/></w:rPr><w:t xml:space="preserve">Company Contact Details</w:t></w:r></w:p></w:tc></w:tr><w:tr><w:trPr/><w:tc><w:tcPr><w:tcW w:w="4000" w:type="dxa"/></w:tcPr><w:p><w:pPr/><w:r><w:rPr/><w:t xml:space="preserve">Searock Precision Products Pvt. Ltd.</w:t></w:r></w:p></w:tc><w:tc><w:tcPr><w:tcW w:w="4000" w:type="dxa"/></w:tcPr><w:p><w:pPr/><w:r><w:rPr/><w:t xml:space="preserve">C 27, Phase I, Kumbalagodu Industrial Area, Mysore Road</w:t></w:r></w:p></w:tc></w:tr></w:tbl><w:p><w:pPr><w:sectPr><w:pgSz w:orient="portrait" w:w="11905.511811023622" w:h="16837.79527559055"/><w:pgMar w:top="1440" w:right="1440" w:bottom="1440" w:left="1440" w:header="720" w:footer="720" w:gutter="0"/><w:cols w:num="1" w:space="720"/></w:sectPr></w:pPr></w:p><w:p/><w:p><w:pPr/><w:r><w:rPr><w:sz w:val="32"/><w:szCs w:val="32"/><w:b w:val="1"/><w:bCs w:val="1"/></w:rPr><w:t xml:space="preserve">Company: Sebros Auto Pvt. Ltd.</w:t></w:r></w:p><w:tbl><w:tblGrid><w:gridCol w:w="4000" w:type="dxa"/><w:gridCol w:w="4000" w:type="dxa"/></w:tblGrid><w:tblPr><w:tblStyle w:val="Fancy Table"/></w:tblPr><w:tr><w:trPr><w:trHeight w:val="900" w:hRule="atLeast"/></w:trPr><w:tc><w:tcPr><w:tcW w:w="4000" w:type="dxa"/><w:vAlign w:val="center"/></w:tcPr><w:p><w:pPr/><w:r><w:rPr><w:b w:val="1"/><w:bCs w:val="1"/></w:rPr><w:t xml:space="preserve">Company Details</w:t></w:r></w:p></w:tc><w:tc><w:tcPr><w:tcW w:w="4000" w:type="dxa"/><w:vAlign w:val="center"/></w:tcPr><w:p><w:pPr/><w:r><w:rPr><w:b w:val="1"/><w:bCs w:val="1"/></w:rPr><w:t xml:space="preserve">Company Contact Details</w:t></w:r></w:p></w:tc></w:tr><w:tr><w:trPr/><w:tc><w:tcPr><w:tcW w:w="4000" w:type="dxa"/></w:tcPr><w:p><w:pPr/><w:r><w:rPr/><w:t xml:space="preserve">Sebros Auto Pvt. Ltd.</w:t></w:r></w:p></w:tc><w:tc><w:tcPr><w:tcW w:w="4000" w:type="dxa"/></w:tcPr><w:p><w:pPr/><w:r><w:rPr/><w:t xml:space="preserve">Plot No. 191 N, Sector 4, IMT Manesar</w:t></w:r></w:p></w:tc></w:tr></w:tbl><w:p><w:pPr><w:sectPr><w:pgSz w:orient="portrait" w:w="11905.511811023622" w:h="16837.79527559055"/><w:pgMar w:top="1440" w:right="1440" w:bottom="1440" w:left="1440" w:header="720" w:footer="720" w:gutter="0"/><w:cols w:num="1" w:space="720"/></w:sectPr></w:pPr></w:p><w:p/><w:p><w:pPr/><w:r><w:rPr><w:sz w:val="32"/><w:szCs w:val="32"/><w:b w:val="1"/><w:bCs w:val="1"/></w:rPr><w:t xml:space="preserve">Company: Seema & Co.</w:t></w:r></w:p><w:tbl><w:tblGrid><w:gridCol w:w="4000" w:type="dxa"/><w:gridCol w:w="4000" w:type="dxa"/></w:tblGrid><w:tblPr><w:tblStyle w:val="Fancy Table"/></w:tblPr><w:tr><w:trPr><w:trHeight w:val="900" w:hRule="atLeast"/></w:trPr><w:tc><w:tcPr><w:tcW w:w="4000" w:type="dxa"/><w:vAlign w:val="center"/></w:tcPr><w:p><w:pPr/><w:r><w:rPr><w:b w:val="1"/><w:bCs w:val="1"/></w:rPr><w:t xml:space="preserve">Company Details</w:t></w:r></w:p></w:tc><w:tc><w:tcPr><w:tcW w:w="4000" w:type="dxa"/><w:vAlign w:val="center"/></w:tcPr><w:p><w:pPr/><w:r><w:rPr><w:b w:val="1"/><w:bCs w:val="1"/></w:rPr><w:t xml:space="preserve">Company Contact Details</w:t></w:r></w:p></w:tc></w:tr><w:tr><w:trPr/><w:tc><w:tcPr><w:tcW w:w="4000" w:type="dxa"/></w:tcPr><w:p><w:pPr/><w:r><w:rPr/><w:t xml:space="preserve">Seema & Co.</w:t></w:r></w:p></w:tc><w:tc><w:tcPr><w:tcW w:w="4000" w:type="dxa"/></w:tcPr><w:p><w:pPr/><w:r><w:rPr/><w:t xml:space="preserve">Simco House</w:t></w:r></w:p></w:tc></w:tr></w:tbl><w:p><w:pPr><w:sectPr><w:pgSz w:orient="portrait" w:w="11905.511811023622" w:h="16837.79527559055"/><w:pgMar w:top="1440" w:right="1440" w:bottom="1440" w:left="1440" w:header="720" w:footer="720" w:gutter="0"/><w:cols w:num="1" w:space="720"/></w:sectPr></w:pPr></w:p><w:p/><w:p><w:pPr/><w:r><w:rPr><w:sz w:val="32"/><w:szCs w:val="32"/><w:b w:val="1"/><w:bCs w:val="1"/></w:rPr><w:t xml:space="preserve">Company: SEG Automotive India Pvt. Ltd.</w:t></w:r></w:p><w:tbl><w:tblGrid><w:gridCol w:w="4000" w:type="dxa"/><w:gridCol w:w="4000" w:type="dxa"/></w:tblGrid><w:tblPr><w:tblStyle w:val="Fancy Table"/></w:tblPr><w:tr><w:trPr><w:trHeight w:val="900" w:hRule="atLeast"/></w:trPr><w:tc><w:tcPr><w:tcW w:w="4000" w:type="dxa"/><w:vAlign w:val="center"/></w:tcPr><w:p><w:pPr/><w:r><w:rPr><w:b w:val="1"/><w:bCs w:val="1"/></w:rPr><w:t xml:space="preserve">Company Details</w:t></w:r></w:p></w:tc><w:tc><w:tcPr><w:tcW w:w="4000" w:type="dxa"/><w:vAlign w:val="center"/></w:tcPr><w:p><w:pPr/><w:r><w:rPr><w:b w:val="1"/><w:bCs w:val="1"/></w:rPr><w:t xml:space="preserve">Company Contact Details</w:t></w:r></w:p></w:tc></w:tr><w:tr><w:trPr/><w:tc><w:tcPr><w:tcW w:w="4000" w:type="dxa"/></w:tcPr><w:p><w:pPr/><w:r><w:rPr/><w:t xml:space="preserve">SEG Automotive India Pvt. Ltd.</w:t></w:r></w:p></w:tc><w:tc><w:tcPr><w:tcW w:w="4000" w:type="dxa"/></w:tcPr><w:p><w:pPr/><w:r><w:rPr/><w:t xml:space="preserve">Naganathapura Plant, PB No. 10011, Electronic City Post office</w:t></w:r></w:p></w:tc></w:tr></w:tbl><w:p><w:pPr><w:sectPr><w:pgSz w:orient="portrait" w:w="11905.511811023622" w:h="16837.79527559055"/><w:pgMar w:top="1440" w:right="1440" w:bottom="1440" w:left="1440" w:header="720" w:footer="720" w:gutter="0"/><w:cols w:num="1" w:space="720"/></w:sectPr></w:pPr></w:p><w:p/><w:p><w:pPr/><w:r><w:rPr><w:sz w:val="32"/><w:szCs w:val="32"/><w:b w:val="1"/><w:bCs w:val="1"/></w:rPr><w:t xml:space="preserve">Company: Seinsa Autofren India Pvt. Ltd.</w:t></w:r></w:p><w:tbl><w:tblGrid><w:gridCol w:w="4000" w:type="dxa"/><w:gridCol w:w="4000" w:type="dxa"/></w:tblGrid><w:tblPr><w:tblStyle w:val="Fancy Table"/></w:tblPr><w:tr><w:trPr><w:trHeight w:val="900" w:hRule="atLeast"/></w:trPr><w:tc><w:tcPr><w:tcW w:w="4000" w:type="dxa"/><w:vAlign w:val="center"/></w:tcPr><w:p><w:pPr/><w:r><w:rPr><w:b w:val="1"/><w:bCs w:val="1"/></w:rPr><w:t xml:space="preserve">Company Details</w:t></w:r></w:p></w:tc><w:tc><w:tcPr><w:tcW w:w="4000" w:type="dxa"/><w:vAlign w:val="center"/></w:tcPr><w:p><w:pPr/><w:r><w:rPr><w:b w:val="1"/><w:bCs w:val="1"/></w:rPr><w:t xml:space="preserve">Company Contact Details</w:t></w:r></w:p></w:tc></w:tr><w:tr><w:trPr/><w:tc><w:tcPr><w:tcW w:w="4000" w:type="dxa"/></w:tcPr><w:p><w:pPr/><w:r><w:rPr/><w:t xml:space="preserve">Seinsa Autofren India Pvt. Ltd.</w:t></w:r></w:p></w:tc><w:tc><w:tcPr><w:tcW w:w="4000" w:type="dxa"/></w:tcPr><w:p><w:pPr/><w:r><w:rPr/><w:t xml:space="preserve">Plot No. C 6, C 7, Phase 1, MEPZ, Special Economic Zone, Tambaram</w:t></w:r></w:p></w:tc></w:tr></w:tbl><w:p><w:pPr><w:sectPr><w:pgSz w:orient="portrait" w:w="11905.511811023622" w:h="16837.79527559055"/><w:pgMar w:top="1440" w:right="1440" w:bottom="1440" w:left="1440" w:header="720" w:footer="720" w:gutter="0"/><w:cols w:num="1" w:space="720"/></w:sectPr></w:pPr></w:p><w:p/><w:p><w:pPr/><w:r><w:rPr><w:sz w:val="32"/><w:szCs w:val="32"/><w:b w:val="1"/><w:bCs w:val="1"/></w:rPr><w:t xml:space="preserve">Company: Sekisui DLJM Molding Pvt. Ltd.</w:t></w:r></w:p><w:tbl><w:tblGrid><w:gridCol w:w="4000" w:type="dxa"/><w:gridCol w:w="4000" w:type="dxa"/></w:tblGrid><w:tblPr><w:tblStyle w:val="Fancy Table"/></w:tblPr><w:tr><w:trPr><w:trHeight w:val="900" w:hRule="atLeast"/></w:trPr><w:tc><w:tcPr><w:tcW w:w="4000" w:type="dxa"/><w:vAlign w:val="center"/></w:tcPr><w:p><w:pPr/><w:r><w:rPr><w:b w:val="1"/><w:bCs w:val="1"/></w:rPr><w:t xml:space="preserve">Company Details</w:t></w:r></w:p></w:tc><w:tc><w:tcPr><w:tcW w:w="4000" w:type="dxa"/><w:vAlign w:val="center"/></w:tcPr><w:p><w:pPr/><w:r><w:rPr><w:b w:val="1"/><w:bCs w:val="1"/></w:rPr><w:t xml:space="preserve">Company Contact Details</w:t></w:r></w:p></w:tc></w:tr><w:tr><w:trPr/><w:tc><w:tcPr><w:tcW w:w="4000" w:type="dxa"/></w:tcPr><w:p><w:pPr/><w:r><w:rPr/><w:t xml:space="preserve">Sekisui DLJM Molding Pvt. Ltd.</w:t></w:r></w:p></w:tc><w:tc><w:tcPr><w:tcW w:w="4000" w:type="dxa"/></w:tcPr><w:p><w:pPr/><w:r><w:rPr/><w:t xml:space="preserve">Plot No 889, Udyog Vihar, Phase - 1</w:t></w:r></w:p></w:tc></w:tr></w:tbl><w:p><w:pPr><w:sectPr><w:pgSz w:orient="portrait" w:w="11905.511811023622" w:h="16837.79527559055"/><w:pgMar w:top="1440" w:right="1440" w:bottom="1440" w:left="1440" w:header="720" w:footer="720" w:gutter="0"/><w:cols w:num="1" w:space="720"/></w:sectPr></w:pPr></w:p><w:p/><w:p><w:pPr/><w:r><w:rPr><w:sz w:val="32"/><w:szCs w:val="32"/><w:b w:val="1"/><w:bCs w:val="1"/></w:rPr><w:t xml:space="preserve">Company: Sellowrap EPP India Pvt. Ltd.</w:t></w:r></w:p><w:tbl><w:tblGrid><w:gridCol w:w="4000" w:type="dxa"/><w:gridCol w:w="4000" w:type="dxa"/></w:tblGrid><w:tblPr><w:tblStyle w:val="Fancy Table"/></w:tblPr><w:tr><w:trPr><w:trHeight w:val="900" w:hRule="atLeast"/></w:trPr><w:tc><w:tcPr><w:tcW w:w="4000" w:type="dxa"/><w:vAlign w:val="center"/></w:tcPr><w:p><w:pPr/><w:r><w:rPr><w:b w:val="1"/><w:bCs w:val="1"/></w:rPr><w:t xml:space="preserve">Company Details</w:t></w:r></w:p></w:tc><w:tc><w:tcPr><w:tcW w:w="4000" w:type="dxa"/><w:vAlign w:val="center"/></w:tcPr><w:p><w:pPr/><w:r><w:rPr><w:b w:val="1"/><w:bCs w:val="1"/></w:rPr><w:t xml:space="preserve">Company Contact Details</w:t></w:r></w:p></w:tc></w:tr><w:tr><w:trPr/><w:tc><w:tcPr><w:tcW w:w="4000" w:type="dxa"/></w:tcPr><w:p><w:pPr/><w:r><w:rPr/><w:t xml:space="preserve">Sellowrap EPP India Pvt. Ltd.</w:t></w:r></w:p></w:tc><w:tc><w:tcPr><w:tcW w:w="4000" w:type="dxa"/></w:tcPr><w:p><w:pPr/><w:r><w:rPr/><w:t xml:space="preserve">208, Abhishekh Building, 2nd Floor, C 5, Dalia Estate, New Link Road Andheri (W)</w:t></w:r></w:p></w:tc></w:tr></w:tbl><w:p><w:pPr><w:sectPr><w:pgSz w:orient="portrait" w:w="11905.511811023622" w:h="16837.79527559055"/><w:pgMar w:top="1440" w:right="1440" w:bottom="1440" w:left="1440" w:header="720" w:footer="720" w:gutter="0"/><w:cols w:num="1" w:space="720"/></w:sectPr></w:pPr></w:p><w:p/><w:p><w:pPr/><w:r><w:rPr><w:sz w:val="32"/><w:szCs w:val="32"/><w:b w:val="1"/><w:bCs w:val="1"/></w:rPr><w:t xml:space="preserve">Company: Sellowrap Industries Pvt. Ltd.</w:t></w:r></w:p><w:tbl><w:tblGrid><w:gridCol w:w="4000" w:type="dxa"/><w:gridCol w:w="4000" w:type="dxa"/></w:tblGrid><w:tblPr><w:tblStyle w:val="Fancy Table"/></w:tblPr><w:tr><w:trPr><w:trHeight w:val="900" w:hRule="atLeast"/></w:trPr><w:tc><w:tcPr><w:tcW w:w="4000" w:type="dxa"/><w:vAlign w:val="center"/></w:tcPr><w:p><w:pPr/><w:r><w:rPr><w:b w:val="1"/><w:bCs w:val="1"/></w:rPr><w:t xml:space="preserve">Company Details</w:t></w:r></w:p></w:tc><w:tc><w:tcPr><w:tcW w:w="4000" w:type="dxa"/><w:vAlign w:val="center"/></w:tcPr><w:p><w:pPr/><w:r><w:rPr><w:b w:val="1"/><w:bCs w:val="1"/></w:rPr><w:t xml:space="preserve">Company Contact Details</w:t></w:r></w:p></w:tc></w:tr><w:tr><w:trPr/><w:tc><w:tcPr><w:tcW w:w="4000" w:type="dxa"/></w:tcPr><w:p><w:pPr/><w:r><w:rPr/><w:t xml:space="preserve">Sellowrap Industries Pvt. Ltd.</w:t></w:r></w:p></w:tc><w:tc><w:tcPr><w:tcW w:w="4000" w:type="dxa"/></w:tcPr><w:p><w:pPr/><w:r><w:rPr/><w:t xml:space="preserve">208, Abhishekh Building, 2nd Floor, C 5, Dalia Estate, New Link Road Andheri (W)</w:t></w:r></w:p></w:tc></w:tr></w:tbl><w:p><w:pPr><w:sectPr><w:pgSz w:orient="portrait" w:w="11905.511811023622" w:h="16837.79527559055"/><w:pgMar w:top="1440" w:right="1440" w:bottom="1440" w:left="1440" w:header="720" w:footer="720" w:gutter="0"/><w:cols w:num="1" w:space="720"/></w:sectPr></w:pPr></w:p><w:p/><w:p><w:pPr/><w:r><w:rPr><w:sz w:val="32"/><w:szCs w:val="32"/><w:b w:val="1"/><w:bCs w:val="1"/></w:rPr><w:t xml:space="preserve">Company: Semco Infratech Pvt. Ltd.</w:t></w:r></w:p><w:tbl><w:tblGrid><w:gridCol w:w="4000" w:type="dxa"/><w:gridCol w:w="4000" w:type="dxa"/></w:tblGrid><w:tblPr><w:tblStyle w:val="Fancy Table"/></w:tblPr><w:tr><w:trPr><w:trHeight w:val="900" w:hRule="atLeast"/></w:trPr><w:tc><w:tcPr><w:tcW w:w="4000" w:type="dxa"/><w:vAlign w:val="center"/></w:tcPr><w:p><w:pPr/><w:r><w:rPr><w:b w:val="1"/><w:bCs w:val="1"/></w:rPr><w:t xml:space="preserve">Company Details</w:t></w:r></w:p></w:tc><w:tc><w:tcPr><w:tcW w:w="4000" w:type="dxa"/><w:vAlign w:val="center"/></w:tcPr><w:p><w:pPr/><w:r><w:rPr><w:b w:val="1"/><w:bCs w:val="1"/></w:rPr><w:t xml:space="preserve">Company Contact Details</w:t></w:r></w:p></w:tc></w:tr><w:tr><w:trPr/><w:tc><w:tcPr><w:tcW w:w="4000" w:type="dxa"/></w:tcPr><w:p><w:pPr/><w:r><w:rPr/><w:t xml:space="preserve">Semco Infratech Pvt. Ltd.</w:t></w:r></w:p></w:tc><w:tc><w:tcPr><w:tcW w:w="4000" w:type="dxa"/></w:tcPr><w:p><w:pPr/><w:r><w:rPr/><w:t xml:space="preserve">Plot No 38, Patparganj Industrial Area</w:t></w:r></w:p></w:tc></w:tr></w:tbl><w:p><w:pPr><w:sectPr><w:pgSz w:orient="portrait" w:w="11905.511811023622" w:h="16837.79527559055"/><w:pgMar w:top="1440" w:right="1440" w:bottom="1440" w:left="1440" w:header="720" w:footer="720" w:gutter="0"/><w:cols w:num="1" w:space="720"/></w:sectPr></w:pPr></w:p><w:p/><w:p><w:pPr/><w:r><w:rPr><w:sz w:val="32"/><w:szCs w:val="32"/><w:b w:val="1"/><w:bCs w:val="1"/></w:rPr><w:t xml:space="preserve">Company: Senior India Pvt. Ltd.</w:t></w:r></w:p><w:tbl><w:tblGrid><w:gridCol w:w="4000" w:type="dxa"/><w:gridCol w:w="4000" w:type="dxa"/></w:tblGrid><w:tblPr><w:tblStyle w:val="Fancy Table"/></w:tblPr><w:tr><w:trPr><w:trHeight w:val="900" w:hRule="atLeast"/></w:trPr><w:tc><w:tcPr><w:tcW w:w="4000" w:type="dxa"/><w:vAlign w:val="center"/></w:tcPr><w:p><w:pPr/><w:r><w:rPr><w:b w:val="1"/><w:bCs w:val="1"/></w:rPr><w:t xml:space="preserve">Company Details</w:t></w:r></w:p></w:tc><w:tc><w:tcPr><w:tcW w:w="4000" w:type="dxa"/><w:vAlign w:val="center"/></w:tcPr><w:p><w:pPr/><w:r><w:rPr><w:b w:val="1"/><w:bCs w:val="1"/></w:rPr><w:t xml:space="preserve">Company Contact Details</w:t></w:r></w:p></w:tc></w:tr><w:tr><w:trPr/><w:tc><w:tcPr><w:tcW w:w="4000" w:type="dxa"/></w:tcPr><w:p><w:pPr/><w:r><w:rPr/><w:t xml:space="preserve">Senior India Pvt. Ltd.</w:t></w:r></w:p></w:tc><w:tc><w:tcPr><w:tcW w:w="4000" w:type="dxa"/></w:tcPr><w:p><w:pPr/><w:r><w:rPr/><w:t xml:space="preserve">Plot No. 89 & 113, Sector 8, IMT Manesar</w:t></w:r></w:p></w:tc></w:tr></w:tbl><w:p><w:pPr><w:sectPr><w:pgSz w:orient="portrait" w:w="11905.511811023622" w:h="16837.79527559055"/><w:pgMar w:top="1440" w:right="1440" w:bottom="1440" w:left="1440" w:header="720" w:footer="720" w:gutter="0"/><w:cols w:num="1" w:space="720"/></w:sectPr></w:pPr></w:p><w:p/><w:p><w:pPr/><w:r><w:rPr><w:sz w:val="32"/><w:szCs w:val="32"/><w:b w:val="1"/><w:bCs w:val="1"/></w:rPr><w:t xml:space="preserve">Company: Senior Rubbers Pvt. Ltd.</w:t></w:r></w:p><w:tbl><w:tblGrid><w:gridCol w:w="4000" w:type="dxa"/><w:gridCol w:w="4000" w:type="dxa"/></w:tblGrid><w:tblPr><w:tblStyle w:val="Fancy Table"/></w:tblPr><w:tr><w:trPr><w:trHeight w:val="900" w:hRule="atLeast"/></w:trPr><w:tc><w:tcPr><w:tcW w:w="4000" w:type="dxa"/><w:vAlign w:val="center"/></w:tcPr><w:p><w:pPr/><w:r><w:rPr><w:b w:val="1"/><w:bCs w:val="1"/></w:rPr><w:t xml:space="preserve">Company Details</w:t></w:r></w:p></w:tc><w:tc><w:tcPr><w:tcW w:w="4000" w:type="dxa"/><w:vAlign w:val="center"/></w:tcPr><w:p><w:pPr/><w:r><w:rPr><w:b w:val="1"/><w:bCs w:val="1"/></w:rPr><w:t xml:space="preserve">Company Contact Details</w:t></w:r></w:p></w:tc></w:tr><w:tr><w:trPr/><w:tc><w:tcPr><w:tcW w:w="4000" w:type="dxa"/></w:tcPr><w:p><w:pPr/><w:r><w:rPr/><w:t xml:space="preserve">Senior Rubbers Pvt. Ltd.</w:t></w:r></w:p></w:tc><w:tc><w:tcPr><w:tcW w:w="4000" w:type="dxa"/></w:tcPr><w:p><w:pPr/><w:r><w:rPr/><w:t xml:space="preserve">Fazilpur, Delhi Road</w:t></w:r></w:p></w:tc></w:tr></w:tbl><w:p><w:pPr><w:sectPr><w:pgSz w:orient="portrait" w:w="11905.511811023622" w:h="16837.79527559055"/><w:pgMar w:top="1440" w:right="1440" w:bottom="1440" w:left="1440" w:header="720" w:footer="720" w:gutter="0"/><w:cols w:num="1" w:space="720"/></w:sectPr></w:pPr></w:p><w:p/><w:p><w:pPr/><w:r><w:rPr><w:sz w:val="32"/><w:szCs w:val="32"/><w:b w:val="1"/><w:bCs w:val="1"/></w:rPr><w:t xml:space="preserve">Company: Sensing Technologies Pvt. Ltd.</w:t></w:r></w:p><w:tbl><w:tblGrid><w:gridCol w:w="4000" w:type="dxa"/><w:gridCol w:w="4000" w:type="dxa"/></w:tblGrid><w:tblPr><w:tblStyle w:val="Fancy Table"/></w:tblPr><w:tr><w:trPr><w:trHeight w:val="900" w:hRule="atLeast"/></w:trPr><w:tc><w:tcPr><w:tcW w:w="4000" w:type="dxa"/><w:vAlign w:val="center"/></w:tcPr><w:p><w:pPr/><w:r><w:rPr><w:b w:val="1"/><w:bCs w:val="1"/></w:rPr><w:t xml:space="preserve">Company Details</w:t></w:r></w:p></w:tc><w:tc><w:tcPr><w:tcW w:w="4000" w:type="dxa"/><w:vAlign w:val="center"/></w:tcPr><w:p><w:pPr/><w:r><w:rPr><w:b w:val="1"/><w:bCs w:val="1"/></w:rPr><w:t xml:space="preserve">Company Contact Details</w:t></w:r></w:p></w:tc></w:tr><w:tr><w:trPr/><w:tc><w:tcPr><w:tcW w:w="4000" w:type="dxa"/></w:tcPr><w:p><w:pPr/><w:r><w:rPr/><w:t xml:space="preserve">Sensing Technologies Pvt. Ltd.</w:t></w:r></w:p></w:tc><w:tc><w:tcPr><w:tcW w:w="4000" w:type="dxa"/></w:tcPr><w:p><w:pPr/><w:r><w:rPr/><w:t xml:space="preserve">18-C, Kandivali Industrial Estate, Charkop, Kandivali (West)</w:t></w:r></w:p></w:tc></w:tr></w:tbl><w:p><w:pPr><w:sectPr><w:pgSz w:orient="portrait" w:w="11905.511811023622" w:h="16837.79527559055"/><w:pgMar w:top="1440" w:right="1440" w:bottom="1440" w:left="1440" w:header="720" w:footer="720" w:gutter="0"/><w:cols w:num="1" w:space="720"/></w:sectPr></w:pPr></w:p><w:p/><w:p><w:pPr/><w:r><w:rPr><w:sz w:val="32"/><w:szCs w:val="32"/><w:b w:val="1"/><w:bCs w:val="1"/></w:rPr><w:t xml:space="preserve">Company: Sensorise Smart Solutions Pvt. Ltd.</w:t></w:r></w:p><w:tbl><w:tblGrid><w:gridCol w:w="4000" w:type="dxa"/><w:gridCol w:w="4000" w:type="dxa"/></w:tblGrid><w:tblPr><w:tblStyle w:val="Fancy Table"/></w:tblPr><w:tr><w:trPr><w:trHeight w:val="900" w:hRule="atLeast"/></w:trPr><w:tc><w:tcPr><w:tcW w:w="4000" w:type="dxa"/><w:vAlign w:val="center"/></w:tcPr><w:p><w:pPr/><w:r><w:rPr><w:b w:val="1"/><w:bCs w:val="1"/></w:rPr><w:t xml:space="preserve">Company Details</w:t></w:r></w:p></w:tc><w:tc><w:tcPr><w:tcW w:w="4000" w:type="dxa"/><w:vAlign w:val="center"/></w:tcPr><w:p><w:pPr/><w:r><w:rPr><w:b w:val="1"/><w:bCs w:val="1"/></w:rPr><w:t xml:space="preserve">Company Contact Details</w:t></w:r></w:p></w:tc></w:tr><w:tr><w:trPr/><w:tc><w:tcPr><w:tcW w:w="4000" w:type="dxa"/></w:tcPr><w:p><w:pPr/><w:r><w:rPr/><w:t xml:space="preserve">Sensorise Smart Solutions Pvt. Ltd.</w:t></w:r></w:p></w:tc><w:tc><w:tcPr><w:tcW w:w="4000" w:type="dxa"/></w:tcPr><w:p><w:pPr/><w:r><w:rPr/><w:t xml:space="preserve">C 129, Sector 2</w:t></w:r></w:p></w:tc></w:tr></w:tbl><w:p><w:pPr><w:sectPr><w:pgSz w:orient="portrait" w:w="11905.511811023622" w:h="16837.79527559055"/><w:pgMar w:top="1440" w:right="1440" w:bottom="1440" w:left="1440" w:header="720" w:footer="720" w:gutter="0"/><w:cols w:num="1" w:space="720"/></w:sectPr></w:pPr></w:p><w:p/><w:p><w:pPr/><w:r><w:rPr><w:sz w:val="32"/><w:szCs w:val="32"/><w:b w:val="1"/><w:bCs w:val="1"/></w:rPr><w:t xml:space="preserve">Company: SEP India Pvt. Ltd.</w:t></w:r></w:p><w:tbl><w:tblGrid><w:gridCol w:w="4000" w:type="dxa"/><w:gridCol w:w="4000" w:type="dxa"/></w:tblGrid><w:tblPr><w:tblStyle w:val="Fancy Table"/></w:tblPr><w:tr><w:trPr><w:trHeight w:val="900" w:hRule="atLeast"/></w:trPr><w:tc><w:tcPr><w:tcW w:w="4000" w:type="dxa"/><w:vAlign w:val="center"/></w:tcPr><w:p><w:pPr/><w:r><w:rPr><w:b w:val="1"/><w:bCs w:val="1"/></w:rPr><w:t xml:space="preserve">Company Details</w:t></w:r></w:p></w:tc><w:tc><w:tcPr><w:tcW w:w="4000" w:type="dxa"/><w:vAlign w:val="center"/></w:tcPr><w:p><w:pPr/><w:r><w:rPr><w:b w:val="1"/><w:bCs w:val="1"/></w:rPr><w:t xml:space="preserve">Company Contact Details</w:t></w:r></w:p></w:tc></w:tr><w:tr><w:trPr/><w:tc><w:tcPr><w:tcW w:w="4000" w:type="dxa"/></w:tcPr><w:p><w:pPr/><w:r><w:rPr/><w:t xml:space="preserve">SEP India Pvt. Ltd.</w:t></w:r></w:p></w:tc><w:tc><w:tcPr><w:tcW w:w="4000" w:type="dxa"/></w:tcPr><w:p><w:pPr/><w:r><w:rPr/><w:t xml:space="preserve">Plot No. 31 B, SIPCOT Phase II, Hosur</w:t></w:r></w:p></w:tc></w:tr></w:tbl><w:p><w:pPr><w:sectPr><w:pgSz w:orient="portrait" w:w="11905.511811023622" w:h="16837.79527559055"/><w:pgMar w:top="1440" w:right="1440" w:bottom="1440" w:left="1440" w:header="720" w:footer="720" w:gutter="0"/><w:cols w:num="1" w:space="720"/></w:sectPr></w:pPr></w:p><w:p/><w:p><w:pPr/><w:r><w:rPr><w:sz w:val="32"/><w:szCs w:val="32"/><w:b w:val="1"/><w:bCs w:val="1"/></w:rPr><w:t xml:space="preserve">Company: Setco Auo Systems Private Limited</w:t></w:r></w:p><w:tbl><w:tblGrid><w:gridCol w:w="4000" w:type="dxa"/><w:gridCol w:w="4000" w:type="dxa"/></w:tblGrid><w:tblPr><w:tblStyle w:val="Fancy Table"/></w:tblPr><w:tr><w:trPr><w:trHeight w:val="900" w:hRule="atLeast"/></w:trPr><w:tc><w:tcPr><w:tcW w:w="4000" w:type="dxa"/><w:vAlign w:val="center"/></w:tcPr><w:p><w:pPr/><w:r><w:rPr><w:b w:val="1"/><w:bCs w:val="1"/></w:rPr><w:t xml:space="preserve">Company Details</w:t></w:r></w:p></w:tc><w:tc><w:tcPr><w:tcW w:w="4000" w:type="dxa"/><w:vAlign w:val="center"/></w:tcPr><w:p><w:pPr/><w:r><w:rPr><w:b w:val="1"/><w:bCs w:val="1"/></w:rPr><w:t xml:space="preserve">Company Contact Details</w:t></w:r></w:p></w:tc></w:tr><w:tr><w:trPr/><w:tc><w:tcPr><w:tcW w:w="4000" w:type="dxa"/></w:tcPr><w:p><w:pPr/><w:r><w:rPr/><w:t xml:space="preserve">Setco Auo Systems Private Limited</w:t></w:r></w:p></w:tc><w:tc><w:tcPr><w:tcW w:w="4000" w:type="dxa"/></w:tcPr><w:p><w:pPr/><w:r><w:rPr/><w:t xml:space="preserve">41A, Tardeo Road, Near Film Centre Building, tardeo</w:t></w:r></w:p></w:tc></w:tr></w:tbl><w:p><w:pPr><w:sectPr><w:pgSz w:orient="portrait" w:w="11905.511811023622" w:h="16837.79527559055"/><w:pgMar w:top="1440" w:right="1440" w:bottom="1440" w:left="1440" w:header="720" w:footer="720" w:gutter="0"/><w:cols w:num="1" w:space="720"/></w:sectPr></w:pPr></w:p><w:p/><w:p><w:pPr/><w:r><w:rPr><w:sz w:val="32"/><w:szCs w:val="32"/><w:b w:val="1"/><w:bCs w:val="1"/></w:rPr><w:t xml:space="preserve">Company: SFS Group India Private Limited</w:t></w:r></w:p><w:tbl><w:tblGrid><w:gridCol w:w="4000" w:type="dxa"/><w:gridCol w:w="4000" w:type="dxa"/></w:tblGrid><w:tblPr><w:tblStyle w:val="Fancy Table"/></w:tblPr><w:tr><w:trPr><w:trHeight w:val="900" w:hRule="atLeast"/></w:trPr><w:tc><w:tcPr><w:tcW w:w="4000" w:type="dxa"/><w:vAlign w:val="center"/></w:tcPr><w:p><w:pPr/><w:r><w:rPr><w:b w:val="1"/><w:bCs w:val="1"/></w:rPr><w:t xml:space="preserve">Company Details</w:t></w:r></w:p></w:tc><w:tc><w:tcPr><w:tcW w:w="4000" w:type="dxa"/><w:vAlign w:val="center"/></w:tcPr><w:p><w:pPr/><w:r><w:rPr><w:b w:val="1"/><w:bCs w:val="1"/></w:rPr><w:t xml:space="preserve">Company Contact Details</w:t></w:r></w:p></w:tc></w:tr><w:tr><w:trPr/><w:tc><w:tcPr><w:tcW w:w="4000" w:type="dxa"/></w:tcPr><w:p><w:pPr/><w:r><w:rPr/><w:t xml:space="preserve">SFS Group India Private Limited</w:t></w:r></w:p></w:tc><w:tc><w:tcPr><w:tcW w:w="4000" w:type="dxa"/></w:tcPr><w:p><w:pPr/><w:r><w:rPr/><w:t xml:space="preserve">Gat No. 1073/6, Villae Pirangut, Urawade Road, Taluka Mulshi</w:t></w:r></w:p></w:tc></w:tr></w:tbl><w:p><w:pPr><w:sectPr><w:pgSz w:orient="portrait" w:w="11905.511811023622" w:h="16837.79527559055"/><w:pgMar w:top="1440" w:right="1440" w:bottom="1440" w:left="1440" w:header="720" w:footer="720" w:gutter="0"/><w:cols w:num="1" w:space="720"/></w:sectPr></w:pPr></w:p><w:p/><w:p><w:pPr/><w:r><w:rPr><w:sz w:val="32"/><w:szCs w:val="32"/><w:b w:val="1"/><w:bCs w:val="1"/></w:rPr><w:t xml:space="preserve">Company: Sharda Motor Industries Ltd.</w:t></w:r></w:p><w:tbl><w:tblGrid><w:gridCol w:w="4000" w:type="dxa"/><w:gridCol w:w="4000" w:type="dxa"/></w:tblGrid><w:tblPr><w:tblStyle w:val="Fancy Table"/></w:tblPr><w:tr><w:trPr><w:trHeight w:val="900" w:hRule="atLeast"/></w:trPr><w:tc><w:tcPr><w:tcW w:w="4000" w:type="dxa"/><w:vAlign w:val="center"/></w:tcPr><w:p><w:pPr/><w:r><w:rPr><w:b w:val="1"/><w:bCs w:val="1"/></w:rPr><w:t xml:space="preserve">Company Details</w:t></w:r></w:p></w:tc><w:tc><w:tcPr><w:tcW w:w="4000" w:type="dxa"/><w:vAlign w:val="center"/></w:tcPr><w:p><w:pPr/><w:r><w:rPr><w:b w:val="1"/><w:bCs w:val="1"/></w:rPr><w:t xml:space="preserve">Company Contact Details</w:t></w:r></w:p></w:tc></w:tr><w:tr><w:trPr/><w:tc><w:tcPr><w:tcW w:w="4000" w:type="dxa"/></w:tcPr><w:p><w:pPr/><w:r><w:rPr/><w:t xml:space="preserve">Sharda Motor Industries Ltd.</w:t></w:r></w:p></w:tc><w:tc><w:tcPr><w:tcW w:w="4000" w:type="dxa"/></w:tcPr><w:p><w:pPr/><w:r><w:rPr/><w:t xml:space="preserve">D 188, Okhla Industrial Area Phase I</w:t></w:r></w:p></w:tc></w:tr></w:tbl><w:p><w:pPr><w:sectPr><w:pgSz w:orient="portrait" w:w="11905.511811023622" w:h="16837.79527559055"/><w:pgMar w:top="1440" w:right="1440" w:bottom="1440" w:left="1440" w:header="720" w:footer="720" w:gutter="0"/><w:cols w:num="1" w:space="720"/></w:sectPr></w:pPr></w:p><w:p/><w:p><w:pPr/><w:r><w:rPr><w:sz w:val="32"/><w:szCs w:val="32"/><w:b w:val="1"/><w:bCs w:val="1"/></w:rPr><w:t xml:space="preserve">Company: Sheet Shapers India Pvt. Ltd.</w:t></w:r></w:p><w:tbl><w:tblGrid><w:gridCol w:w="4000" w:type="dxa"/><w:gridCol w:w="4000" w:type="dxa"/></w:tblGrid><w:tblPr><w:tblStyle w:val="Fancy Table"/></w:tblPr><w:tr><w:trPr><w:trHeight w:val="900" w:hRule="atLeast"/></w:trPr><w:tc><w:tcPr><w:tcW w:w="4000" w:type="dxa"/><w:vAlign w:val="center"/></w:tcPr><w:p><w:pPr/><w:r><w:rPr><w:b w:val="1"/><w:bCs w:val="1"/></w:rPr><w:t xml:space="preserve">Company Details</w:t></w:r></w:p></w:tc><w:tc><w:tcPr><w:tcW w:w="4000" w:type="dxa"/><w:vAlign w:val="center"/></w:tcPr><w:p><w:pPr/><w:r><w:rPr><w:b w:val="1"/><w:bCs w:val="1"/></w:rPr><w:t xml:space="preserve">Company Contact Details</w:t></w:r></w:p></w:tc></w:tr><w:tr><w:trPr/><w:tc><w:tcPr><w:tcW w:w="4000" w:type="dxa"/></w:tcPr><w:p><w:pPr/><w:r><w:rPr/><w:t xml:space="preserve">Sheet Shapers India Pvt. Ltd.</w:t></w:r></w:p></w:tc><w:tc><w:tcPr><w:tcW w:w="4000" w:type="dxa"/></w:tcPr><w:p><w:pPr/><w:r><w:rPr/><w:t xml:space="preserve">Plot No. K 134, MIDC, Waluj</w:t></w:r></w:p></w:tc></w:tr></w:tbl><w:p><w:pPr><w:sectPr><w:pgSz w:orient="portrait" w:w="11905.511811023622" w:h="16837.79527559055"/><w:pgMar w:top="1440" w:right="1440" w:bottom="1440" w:left="1440" w:header="720" w:footer="720" w:gutter="0"/><w:cols w:num="1" w:space="720"/></w:sectPr></w:pPr></w:p><w:p/><w:p><w:pPr/><w:r><w:rPr><w:sz w:val="32"/><w:szCs w:val="32"/><w:b w:val="1"/><w:bCs w:val="1"/></w:rPr><w:t xml:space="preserve">Company: Shekhar Brothers</w:t></w:r></w:p><w:tbl><w:tblGrid><w:gridCol w:w="4000" w:type="dxa"/><w:gridCol w:w="4000" w:type="dxa"/></w:tblGrid><w:tblPr><w:tblStyle w:val="Fancy Table"/></w:tblPr><w:tr><w:trPr><w:trHeight w:val="900" w:hRule="atLeast"/></w:trPr><w:tc><w:tcPr><w:tcW w:w="4000" w:type="dxa"/><w:vAlign w:val="center"/></w:tcPr><w:p><w:pPr/><w:r><w:rPr><w:b w:val="1"/><w:bCs w:val="1"/></w:rPr><w:t xml:space="preserve">Company Details</w:t></w:r></w:p></w:tc><w:tc><w:tcPr><w:tcW w:w="4000" w:type="dxa"/><w:vAlign w:val="center"/></w:tcPr><w:p><w:pPr/><w:r><w:rPr><w:b w:val="1"/><w:bCs w:val="1"/></w:rPr><w:t xml:space="preserve">Company Contact Details</w:t></w:r></w:p></w:tc></w:tr><w:tr><w:trPr/><w:tc><w:tcPr><w:tcW w:w="4000" w:type="dxa"/></w:tcPr><w:p><w:pPr/><w:r><w:rPr/><w:t xml:space="preserve">Shekhar Brothers</w:t></w:r></w:p></w:tc><w:tc><w:tcPr><w:tcW w:w="4000" w:type="dxa"/></w:tcPr><w:p><w:pPr/><w:r><w:rPr/><w:t xml:space="preserve">Plot No. 58, Sector 6, Faridabad</w:t></w:r></w:p></w:tc></w:tr></w:tbl><w:p><w:pPr><w:sectPr><w:pgSz w:orient="portrait" w:w="11905.511811023622" w:h="16837.79527559055"/><w:pgMar w:top="1440" w:right="1440" w:bottom="1440" w:left="1440" w:header="720" w:footer="720" w:gutter="0"/><w:cols w:num="1" w:space="720"/></w:sectPr></w:pPr></w:p><w:p/><w:p><w:pPr/><w:r><w:rPr><w:sz w:val="32"/><w:szCs w:val="32"/><w:b w:val="1"/><w:bCs w:val="1"/></w:rPr><w:t xml:space="preserve">Company: Shiroki Automotive India Pvt. Ltd.</w:t></w:r></w:p><w:tbl><w:tblGrid><w:gridCol w:w="4000" w:type="dxa"/><w:gridCol w:w="4000" w:type="dxa"/></w:tblGrid><w:tblPr><w:tblStyle w:val="Fancy Table"/></w:tblPr><w:tr><w:trPr><w:trHeight w:val="900" w:hRule="atLeast"/></w:trPr><w:tc><w:tcPr><w:tcW w:w="4000" w:type="dxa"/><w:vAlign w:val="center"/></w:tcPr><w:p><w:pPr/><w:r><w:rPr><w:b w:val="1"/><w:bCs w:val="1"/></w:rPr><w:t xml:space="preserve">Company Details</w:t></w:r></w:p></w:tc><w:tc><w:tcPr><w:tcW w:w="4000" w:type="dxa"/><w:vAlign w:val="center"/></w:tcPr><w:p><w:pPr/><w:r><w:rPr><w:b w:val="1"/><w:bCs w:val="1"/></w:rPr><w:t xml:space="preserve">Company Contact Details</w:t></w:r></w:p></w:tc></w:tr><w:tr><w:trPr/><w:tc><w:tcPr><w:tcW w:w="4000" w:type="dxa"/></w:tcPr><w:p><w:pPr/><w:r><w:rPr/><w:t xml:space="preserve">Shiroki Automotive India Pvt. Ltd.</w:t></w:r></w:p></w:tc><w:tc><w:tcPr><w:tcW w:w="4000" w:type="dxa"/></w:tcPr><w:p><w:pPr/><w:r><w:rPr/><w:t xml:space="preserve">Office No. 108, 1st Floor, Suncity Success Tower, Gold Course Extension Road, Sector - 65</w:t></w:r></w:p></w:tc></w:tr></w:tbl><w:p><w:pPr><w:sectPr><w:pgSz w:orient="portrait" w:w="11905.511811023622" w:h="16837.79527559055"/><w:pgMar w:top="1440" w:right="1440" w:bottom="1440" w:left="1440" w:header="720" w:footer="720" w:gutter="0"/><w:cols w:num="1" w:space="720"/></w:sectPr></w:pPr></w:p><w:p/><w:p><w:pPr/><w:r><w:rPr><w:sz w:val="32"/><w:szCs w:val="32"/><w:b w:val="1"/><w:bCs w:val="1"/></w:rPr><w:t xml:space="preserve">Company: Shiv Gorakh Engineering Works LLP</w:t></w:r></w:p><w:tbl><w:tblGrid><w:gridCol w:w="4000" w:type="dxa"/><w:gridCol w:w="4000" w:type="dxa"/></w:tblGrid><w:tblPr><w:tblStyle w:val="Fancy Table"/></w:tblPr><w:tr><w:trPr><w:trHeight w:val="900" w:hRule="atLeast"/></w:trPr><w:tc><w:tcPr><w:tcW w:w="4000" w:type="dxa"/><w:vAlign w:val="center"/></w:tcPr><w:p><w:pPr/><w:r><w:rPr><w:b w:val="1"/><w:bCs w:val="1"/></w:rPr><w:t xml:space="preserve">Company Details</w:t></w:r></w:p></w:tc><w:tc><w:tcPr><w:tcW w:w="4000" w:type="dxa"/><w:vAlign w:val="center"/></w:tcPr><w:p><w:pPr/><w:r><w:rPr><w:b w:val="1"/><w:bCs w:val="1"/></w:rPr><w:t xml:space="preserve">Company Contact Details</w:t></w:r></w:p></w:tc></w:tr><w:tr><w:trPr/><w:tc><w:tcPr><w:tcW w:w="4000" w:type="dxa"/></w:tcPr><w:p><w:pPr/><w:r><w:rPr/><w:t xml:space="preserve">Shiv Gorakh Engineering Works LLP</w:t></w:r></w:p></w:tc><w:tc><w:tcPr><w:tcW w:w="4000" w:type="dxa"/></w:tcPr><w:p><w:pPr/><w:r><w:rPr/><w:t xml:space="preserve">F 426, Road No. 14, VKI Area</w:t></w:r></w:p></w:tc></w:tr></w:tbl><w:p><w:pPr><w:sectPr><w:pgSz w:orient="portrait" w:w="11905.511811023622" w:h="16837.79527559055"/><w:pgMar w:top="1440" w:right="1440" w:bottom="1440" w:left="1440" w:header="720" w:footer="720" w:gutter="0"/><w:cols w:num="1" w:space="720"/></w:sectPr></w:pPr></w:p><w:p/><w:p><w:pPr/><w:r><w:rPr><w:sz w:val="32"/><w:szCs w:val="32"/><w:b w:val="1"/><w:bCs w:val="1"/></w:rPr><w:t xml:space="preserve">Company: Shivam Autotech Ltd.</w:t></w:r></w:p><w:tbl><w:tblGrid><w:gridCol w:w="4000" w:type="dxa"/><w:gridCol w:w="4000" w:type="dxa"/></w:tblGrid><w:tblPr><w:tblStyle w:val="Fancy Table"/></w:tblPr><w:tr><w:trPr><w:trHeight w:val="900" w:hRule="atLeast"/></w:trPr><w:tc><w:tcPr><w:tcW w:w="4000" w:type="dxa"/><w:vAlign w:val="center"/></w:tcPr><w:p><w:pPr/><w:r><w:rPr><w:b w:val="1"/><w:bCs w:val="1"/></w:rPr><w:t xml:space="preserve">Company Details</w:t></w:r></w:p></w:tc><w:tc><w:tcPr><w:tcW w:w="4000" w:type="dxa"/><w:vAlign w:val="center"/></w:tcPr><w:p><w:pPr/><w:r><w:rPr><w:b w:val="1"/><w:bCs w:val="1"/></w:rPr><w:t xml:space="preserve">Company Contact Details</w:t></w:r></w:p></w:tc></w:tr><w:tr><w:trPr/><w:tc><w:tcPr><w:tcW w:w="4000" w:type="dxa"/></w:tcPr><w:p><w:pPr/><w:r><w:rPr/><w:t xml:space="preserve">Shivam Autotech Ltd.</w:t></w:r></w:p></w:tc><w:tc><w:tcPr><w:tcW w:w="4000" w:type="dxa"/></w:tcPr><w:p><w:pPr/><w:r><w:rPr/><w:t xml:space="preserve">10, 1st Floor, Tower A, Emaar Digital Greens, Sector 61</w:t></w:r></w:p></w:tc></w:tr></w:tbl><w:p><w:pPr><w:sectPr><w:pgSz w:orient="portrait" w:w="11905.511811023622" w:h="16837.79527559055"/><w:pgMar w:top="1440" w:right="1440" w:bottom="1440" w:left="1440" w:header="720" w:footer="720" w:gutter="0"/><w:cols w:num="1" w:space="720"/></w:sectPr></w:pPr></w:p><w:p/><w:p><w:pPr/><w:r><w:rPr><w:sz w:val="32"/><w:szCs w:val="32"/><w:b w:val="1"/><w:bCs w:val="1"/></w:rPr><w:t xml:space="preserve">Company: Shivani Locks Pvt. Ltd.</w:t></w:r></w:p><w:tbl><w:tblGrid><w:gridCol w:w="4000" w:type="dxa"/><w:gridCol w:w="4000" w:type="dxa"/></w:tblGrid><w:tblPr><w:tblStyle w:val="Fancy Table"/></w:tblPr><w:tr><w:trPr><w:trHeight w:val="900" w:hRule="atLeast"/></w:trPr><w:tc><w:tcPr><w:tcW w:w="4000" w:type="dxa"/><w:vAlign w:val="center"/></w:tcPr><w:p><w:pPr/><w:r><w:rPr><w:b w:val="1"/><w:bCs w:val="1"/></w:rPr><w:t xml:space="preserve">Company Details</w:t></w:r></w:p></w:tc><w:tc><w:tcPr><w:tcW w:w="4000" w:type="dxa"/><w:vAlign w:val="center"/></w:tcPr><w:p><w:pPr/><w:r><w:rPr><w:b w:val="1"/><w:bCs w:val="1"/></w:rPr><w:t xml:space="preserve">Company Contact Details</w:t></w:r></w:p></w:tc></w:tr><w:tr><w:trPr/><w:tc><w:tcPr><w:tcW w:w="4000" w:type="dxa"/></w:tcPr><w:p><w:pPr/><w:r><w:rPr/><w:t xml:space="preserve">Shivani Locks Pvt. Ltd.</w:t></w:r></w:p></w:tc><w:tc><w:tcPr><w:tcW w:w="4000" w:type="dxa"/></w:tcPr><w:p><w:pPr/><w:r><w:rPr/><w:t xml:space="preserve">Flat No. 4, 2nd Floor, Ram Partap House, 4, LSC, Kalkaji</w:t></w:r></w:p></w:tc></w:tr></w:tbl><w:p><w:pPr><w:sectPr><w:pgSz w:orient="portrait" w:w="11905.511811023622" w:h="16837.79527559055"/><w:pgMar w:top="1440" w:right="1440" w:bottom="1440" w:left="1440" w:header="720" w:footer="720" w:gutter="0"/><w:cols w:num="1" w:space="720"/></w:sectPr></w:pPr></w:p><w:p/><w:p><w:pPr/><w:r><w:rPr><w:sz w:val="32"/><w:szCs w:val="32"/><w:b w:val="1"/><w:bCs w:val="1"/></w:rPr><w:t xml:space="preserve">Company: Shore Auto Rubber Exports Pvt. Ltd.</w:t></w:r></w:p><w:tbl><w:tblGrid><w:gridCol w:w="4000" w:type="dxa"/><w:gridCol w:w="4000" w:type="dxa"/></w:tblGrid><w:tblPr><w:tblStyle w:val="Fancy Table"/></w:tblPr><w:tr><w:trPr><w:trHeight w:val="900" w:hRule="atLeast"/></w:trPr><w:tc><w:tcPr><w:tcW w:w="4000" w:type="dxa"/><w:vAlign w:val="center"/></w:tcPr><w:p><w:pPr/><w:r><w:rPr><w:b w:val="1"/><w:bCs w:val="1"/></w:rPr><w:t xml:space="preserve">Company Details</w:t></w:r></w:p></w:tc><w:tc><w:tcPr><w:tcW w:w="4000" w:type="dxa"/><w:vAlign w:val="center"/></w:tcPr><w:p><w:pPr/><w:r><w:rPr><w:b w:val="1"/><w:bCs w:val="1"/></w:rPr><w:t xml:space="preserve">Company Contact Details</w:t></w:r></w:p></w:tc></w:tr><w:tr><w:trPr/><w:tc><w:tcPr><w:tcW w:w="4000" w:type="dxa"/></w:tcPr><w:p><w:pPr/><w:r><w:rPr/><w:t xml:space="preserve">Shore Auto Rubber Exports Pvt. Ltd.</w:t></w:r></w:p></w:tc><w:tc><w:tcPr><w:tcW w:w="4000" w:type="dxa"/></w:tcPr><w:p><w:pPr/><w:r><w:rPr/><w:t xml:space="preserve">Gat No. 7, Post Chimbali, Tal. Khed</w:t></w:r></w:p></w:tc></w:tr></w:tbl><w:p><w:pPr><w:sectPr><w:pgSz w:orient="portrait" w:w="11905.511811023622" w:h="16837.79527559055"/><w:pgMar w:top="1440" w:right="1440" w:bottom="1440" w:left="1440" w:header="720" w:footer="720" w:gutter="0"/><w:cols w:num="1" w:space="720"/></w:sectPr></w:pPr></w:p><w:p/><w:p><w:pPr/><w:r><w:rPr><w:sz w:val="32"/><w:szCs w:val="32"/><w:b w:val="1"/><w:bCs w:val="1"/></w:rPr><w:t xml:space="preserve">Company: Shree Amba Industries</w:t></w:r></w:p><w:tbl><w:tblGrid><w:gridCol w:w="4000" w:type="dxa"/><w:gridCol w:w="4000" w:type="dxa"/></w:tblGrid><w:tblPr><w:tblStyle w:val="Fancy Table"/></w:tblPr><w:tr><w:trPr><w:trHeight w:val="900" w:hRule="atLeast"/></w:trPr><w:tc><w:tcPr><w:tcW w:w="4000" w:type="dxa"/><w:vAlign w:val="center"/></w:tcPr><w:p><w:pPr/><w:r><w:rPr><w:b w:val="1"/><w:bCs w:val="1"/></w:rPr><w:t xml:space="preserve">Company Details</w:t></w:r></w:p></w:tc><w:tc><w:tcPr><w:tcW w:w="4000" w:type="dxa"/><w:vAlign w:val="center"/></w:tcPr><w:p><w:pPr/><w:r><w:rPr><w:b w:val="1"/><w:bCs w:val="1"/></w:rPr><w:t xml:space="preserve">Company Contact Details</w:t></w:r></w:p></w:tc></w:tr><w:tr><w:trPr/><w:tc><w:tcPr><w:tcW w:w="4000" w:type="dxa"/></w:tcPr><w:p><w:pPr/><w:r><w:rPr/><w:t xml:space="preserve">Shree Amba Industries</w:t></w:r></w:p></w:tc><w:tc><w:tcPr><w:tcW w:w="4000" w:type="dxa"/></w:tcPr><w:p><w:pPr/><w:r><w:rPr/><w:t xml:space="preserve">41(Part), Second Floor, Najafgarh Road Industrial Area, Rama Road</w:t></w:r></w:p></w:tc></w:tr></w:tbl><w:p><w:pPr><w:sectPr><w:pgSz w:orient="portrait" w:w="11905.511811023622" w:h="16837.79527559055"/><w:pgMar w:top="1440" w:right="1440" w:bottom="1440" w:left="1440" w:header="720" w:footer="720" w:gutter="0"/><w:cols w:num="1" w:space="720"/></w:sectPr></w:pPr></w:p><w:p/><w:p><w:pPr/><w:r><w:rPr><w:sz w:val="32"/><w:szCs w:val="32"/><w:b w:val="1"/><w:bCs w:val="1"/></w:rPr><w:t xml:space="preserve">Company: Shree Balaji Alumnicast Pvt. Ltd.</w:t></w:r></w:p><w:tbl><w:tblGrid><w:gridCol w:w="4000" w:type="dxa"/><w:gridCol w:w="4000" w:type="dxa"/></w:tblGrid><w:tblPr><w:tblStyle w:val="Fancy Table"/></w:tblPr><w:tr><w:trPr><w:trHeight w:val="900" w:hRule="atLeast"/></w:trPr><w:tc><w:tcPr><w:tcW w:w="4000" w:type="dxa"/><w:vAlign w:val="center"/></w:tcPr><w:p><w:pPr/><w:r><w:rPr><w:b w:val="1"/><w:bCs w:val="1"/></w:rPr><w:t xml:space="preserve">Company Details</w:t></w:r></w:p></w:tc><w:tc><w:tcPr><w:tcW w:w="4000" w:type="dxa"/><w:vAlign w:val="center"/></w:tcPr><w:p><w:pPr/><w:r><w:rPr><w:b w:val="1"/><w:bCs w:val="1"/></w:rPr><w:t xml:space="preserve">Company Contact Details</w:t></w:r></w:p></w:tc></w:tr><w:tr><w:trPr/><w:tc><w:tcPr><w:tcW w:w="4000" w:type="dxa"/></w:tcPr><w:p><w:pPr/><w:r><w:rPr/><w:t xml:space="preserve">Shree Balaji Alumnicast Pvt. Ltd.</w:t></w:r></w:p></w:tc><w:tc><w:tcPr><w:tcW w:w="4000" w:type="dxa"/></w:tcPr><w:p><w:pPr/><w:r><w:rPr/><w:t xml:space="preserve">69 KM Stone, Delhi-Jaipur Highway, Behind Rico Auto Industries Ltd. Plan, Dharuhera</w:t></w:r></w:p></w:tc></w:tr></w:tbl><w:p><w:pPr><w:sectPr><w:pgSz w:orient="portrait" w:w="11905.511811023622" w:h="16837.79527559055"/><w:pgMar w:top="1440" w:right="1440" w:bottom="1440" w:left="1440" w:header="720" w:footer="720" w:gutter="0"/><w:cols w:num="1" w:space="720"/></w:sectPr></w:pPr></w:p><w:p/><w:p><w:pPr/><w:r><w:rPr><w:sz w:val="32"/><w:szCs w:val="32"/><w:b w:val="1"/><w:bCs w:val="1"/></w:rPr><w:t xml:space="preserve">Company: Shree Fittings</w:t></w:r></w:p><w:tbl><w:tblGrid><w:gridCol w:w="4000" w:type="dxa"/><w:gridCol w:w="4000" w:type="dxa"/></w:tblGrid><w:tblPr><w:tblStyle w:val="Fancy Table"/></w:tblPr><w:tr><w:trPr><w:trHeight w:val="900" w:hRule="atLeast"/></w:trPr><w:tc><w:tcPr><w:tcW w:w="4000" w:type="dxa"/><w:vAlign w:val="center"/></w:tcPr><w:p><w:pPr/><w:r><w:rPr><w:b w:val="1"/><w:bCs w:val="1"/></w:rPr><w:t xml:space="preserve">Company Details</w:t></w:r></w:p></w:tc><w:tc><w:tcPr><w:tcW w:w="4000" w:type="dxa"/><w:vAlign w:val="center"/></w:tcPr><w:p><w:pPr/><w:r><w:rPr><w:b w:val="1"/><w:bCs w:val="1"/></w:rPr><w:t xml:space="preserve">Company Contact Details</w:t></w:r></w:p></w:tc></w:tr><w:tr><w:trPr/><w:tc><w:tcPr><w:tcW w:w="4000" w:type="dxa"/></w:tcPr><w:p><w:pPr/><w:r><w:rPr/><w:t xml:space="preserve">Shree Fittings</w:t></w:r></w:p></w:tc><w:tc><w:tcPr><w:tcW w:w="4000" w:type="dxa"/></w:tcPr><w:p><w:pPr/><w:r><w:rPr/><w:t xml:space="preserve">196, Kabadi Market, Near Ward No. 5, Navjeevan, Ajwa Road</w:t></w:r></w:p></w:tc></w:tr></w:tbl><w:p><w:pPr><w:sectPr><w:pgSz w:orient="portrait" w:w="11905.511811023622" w:h="16837.79527559055"/><w:pgMar w:top="1440" w:right="1440" w:bottom="1440" w:left="1440" w:header="720" w:footer="720" w:gutter="0"/><w:cols w:num="1" w:space="720"/></w:sectPr></w:pPr></w:p><w:p/><w:p><w:pPr/><w:r><w:rPr><w:sz w:val="32"/><w:szCs w:val="32"/><w:b w:val="1"/><w:bCs w:val="1"/></w:rPr><w:t xml:space="preserve">Company: Shree Ganesh Metal Works</w:t></w:r></w:p><w:tbl><w:tblGrid><w:gridCol w:w="4000" w:type="dxa"/><w:gridCol w:w="4000" w:type="dxa"/></w:tblGrid><w:tblPr><w:tblStyle w:val="Fancy Table"/></w:tblPr><w:tr><w:trPr><w:trHeight w:val="900" w:hRule="atLeast"/></w:trPr><w:tc><w:tcPr><w:tcW w:w="4000" w:type="dxa"/><w:vAlign w:val="center"/></w:tcPr><w:p><w:pPr/><w:r><w:rPr><w:b w:val="1"/><w:bCs w:val="1"/></w:rPr><w:t xml:space="preserve">Company Details</w:t></w:r></w:p></w:tc><w:tc><w:tcPr><w:tcW w:w="4000" w:type="dxa"/><w:vAlign w:val="center"/></w:tcPr><w:p><w:pPr/><w:r><w:rPr><w:b w:val="1"/><w:bCs w:val="1"/></w:rPr><w:t xml:space="preserve">Company Contact Details</w:t></w:r></w:p></w:tc></w:tr><w:tr><w:trPr/><w:tc><w:tcPr><w:tcW w:w="4000" w:type="dxa"/></w:tcPr><w:p><w:pPr/><w:r><w:rPr/><w:t xml:space="preserve">Shree Ganesh Metal Works</w:t></w:r></w:p></w:tc><w:tc><w:tcPr><w:tcW w:w="4000" w:type="dxa"/></w:tcPr><w:p><w:pPr/><w:r><w:rPr/><w:t xml:space="preserve">Plot No. E 91/3, MIDC Waluj, Taluk Gangapur</w:t></w:r></w:p></w:tc></w:tr></w:tbl><w:p><w:pPr><w:sectPr><w:pgSz w:orient="portrait" w:w="11905.511811023622" w:h="16837.79527559055"/><w:pgMar w:top="1440" w:right="1440" w:bottom="1440" w:left="1440" w:header="720" w:footer="720" w:gutter="0"/><w:cols w:num="1" w:space="720"/></w:sectPr></w:pPr></w:p><w:p/><w:p><w:pPr/><w:r><w:rPr><w:sz w:val="32"/><w:szCs w:val="32"/><w:b w:val="1"/><w:bCs w:val="1"/></w:rPr><w:t xml:space="preserve">Company: Shree Jee Forgings</w:t></w:r></w:p><w:tbl><w:tblGrid><w:gridCol w:w="4000" w:type="dxa"/><w:gridCol w:w="4000" w:type="dxa"/></w:tblGrid><w:tblPr><w:tblStyle w:val="Fancy Table"/></w:tblPr><w:tr><w:trPr><w:trHeight w:val="900" w:hRule="atLeast"/></w:trPr><w:tc><w:tcPr><w:tcW w:w="4000" w:type="dxa"/><w:vAlign w:val="center"/></w:tcPr><w:p><w:pPr/><w:r><w:rPr><w:b w:val="1"/><w:bCs w:val="1"/></w:rPr><w:t xml:space="preserve">Company Details</w:t></w:r></w:p></w:tc><w:tc><w:tcPr><w:tcW w:w="4000" w:type="dxa"/><w:vAlign w:val="center"/></w:tcPr><w:p><w:pPr/><w:r><w:rPr><w:b w:val="1"/><w:bCs w:val="1"/></w:rPr><w:t xml:space="preserve">Company Contact Details</w:t></w:r></w:p></w:tc></w:tr><w:tr><w:trPr/><w:tc><w:tcPr><w:tcW w:w="4000" w:type="dxa"/></w:tcPr><w:p><w:pPr/><w:r><w:rPr/><w:t xml:space="preserve">Shree Jee Forgings</w:t></w:r></w:p></w:tc><w:tc><w:tcPr><w:tcW w:w="4000" w:type="dxa"/></w:tcPr><w:p><w:pPr/><w:r><w:rPr/><w:t xml:space="preserve">E 14, Foundry Nagar</w:t></w:r></w:p></w:tc></w:tr></w:tbl><w:p><w:pPr><w:sectPr><w:pgSz w:orient="portrait" w:w="11905.511811023622" w:h="16837.79527559055"/><w:pgMar w:top="1440" w:right="1440" w:bottom="1440" w:left="1440" w:header="720" w:footer="720" w:gutter="0"/><w:cols w:num="1" w:space="720"/></w:sectPr></w:pPr></w:p><w:p/><w:p><w:pPr/><w:r><w:rPr><w:sz w:val="32"/><w:szCs w:val="32"/><w:b w:val="1"/><w:bCs w:val="1"/></w:rPr><w:t xml:space="preserve">Company: Shree Sainath Industries</w:t></w:r></w:p><w:tbl><w:tblGrid><w:gridCol w:w="4000" w:type="dxa"/><w:gridCol w:w="4000" w:type="dxa"/></w:tblGrid><w:tblPr><w:tblStyle w:val="Fancy Table"/></w:tblPr><w:tr><w:trPr><w:trHeight w:val="900" w:hRule="atLeast"/></w:trPr><w:tc><w:tcPr><w:tcW w:w="4000" w:type="dxa"/><w:vAlign w:val="center"/></w:tcPr><w:p><w:pPr/><w:r><w:rPr><w:b w:val="1"/><w:bCs w:val="1"/></w:rPr><w:t xml:space="preserve">Company Details</w:t></w:r></w:p></w:tc><w:tc><w:tcPr><w:tcW w:w="4000" w:type="dxa"/><w:vAlign w:val="center"/></w:tcPr><w:p><w:pPr/><w:r><w:rPr><w:b w:val="1"/><w:bCs w:val="1"/></w:rPr><w:t xml:space="preserve">Company Contact Details</w:t></w:r></w:p></w:tc></w:tr><w:tr><w:trPr/><w:tc><w:tcPr><w:tcW w:w="4000" w:type="dxa"/></w:tcPr><w:p><w:pPr/><w:r><w:rPr/><w:t xml:space="preserve">Shree Sainath Industries</w:t></w:r></w:p></w:tc><w:tc><w:tcPr><w:tcW w:w="4000" w:type="dxa"/></w:tcPr><w:p><w:pPr/><w:r><w:rPr/><w:t xml:space="preserve">S. S. House, G. D. High School Road, Saijpur Bogha</w:t></w:r></w:p></w:tc></w:tr></w:tbl><w:p><w:pPr><w:sectPr><w:pgSz w:orient="portrait" w:w="11905.511811023622" w:h="16837.79527559055"/><w:pgMar w:top="1440" w:right="1440" w:bottom="1440" w:left="1440" w:header="720" w:footer="720" w:gutter="0"/><w:cols w:num="1" w:space="720"/></w:sectPr></w:pPr></w:p><w:p/><w:p><w:pPr/><w:r><w:rPr><w:sz w:val="32"/><w:szCs w:val="32"/><w:b w:val="1"/><w:bCs w:val="1"/></w:rPr><w:t xml:space="preserve">Company: Shriram Foundary Pvt. Ltd.</w:t></w:r></w:p><w:tbl><w:tblGrid><w:gridCol w:w="4000" w:type="dxa"/><w:gridCol w:w="4000" w:type="dxa"/></w:tblGrid><w:tblPr><w:tblStyle w:val="Fancy Table"/></w:tblPr><w:tr><w:trPr><w:trHeight w:val="900" w:hRule="atLeast"/></w:trPr><w:tc><w:tcPr><w:tcW w:w="4000" w:type="dxa"/><w:vAlign w:val="center"/></w:tcPr><w:p><w:pPr/><w:r><w:rPr><w:b w:val="1"/><w:bCs w:val="1"/></w:rPr><w:t xml:space="preserve">Company Details</w:t></w:r></w:p></w:tc><w:tc><w:tcPr><w:tcW w:w="4000" w:type="dxa"/><w:vAlign w:val="center"/></w:tcPr><w:p><w:pPr/><w:r><w:rPr><w:b w:val="1"/><w:bCs w:val="1"/></w:rPr><w:t xml:space="preserve">Company Contact Details</w:t></w:r></w:p></w:tc></w:tr><w:tr><w:trPr/><w:tc><w:tcPr><w:tcW w:w="4000" w:type="dxa"/></w:tcPr><w:p><w:pPr/><w:r><w:rPr/><w:t xml:space="preserve">Shriram Foundary Pvt. Ltd.</w:t></w:r></w:p></w:tc><w:tc><w:tcPr><w:tcW w:w="4000" w:type="dxa"/></w:tcPr><w:p><w:pPr/><w:r><w:rPr/><w:t xml:space="preserve">F 1/2 & F 1/3, MIDC Shiroli (Pulachi)</w:t></w:r></w:p></w:tc></w:tr></w:tbl><w:p><w:pPr><w:sectPr><w:pgSz w:orient="portrait" w:w="11905.511811023622" w:h="16837.79527559055"/><w:pgMar w:top="1440" w:right="1440" w:bottom="1440" w:left="1440" w:header="720" w:footer="720" w:gutter="0"/><w:cols w:num="1" w:space="720"/></w:sectPr></w:pPr></w:p><w:p/><w:p><w:pPr/><w:r><w:rPr><w:sz w:val="32"/><w:szCs w:val="32"/><w:b w:val="1"/><w:bCs w:val="1"/></w:rPr><w:t xml:space="preserve">Company: Shriram Pistons & Rings Ltd.</w:t></w:r></w:p><w:tbl><w:tblGrid><w:gridCol w:w="4000" w:type="dxa"/><w:gridCol w:w="4000" w:type="dxa"/></w:tblGrid><w:tblPr><w:tblStyle w:val="Fancy Table"/></w:tblPr><w:tr><w:trPr><w:trHeight w:val="900" w:hRule="atLeast"/></w:trPr><w:tc><w:tcPr><w:tcW w:w="4000" w:type="dxa"/><w:vAlign w:val="center"/></w:tcPr><w:p><w:pPr/><w:r><w:rPr><w:b w:val="1"/><w:bCs w:val="1"/></w:rPr><w:t xml:space="preserve">Company Details</w:t></w:r></w:p></w:tc><w:tc><w:tcPr><w:tcW w:w="4000" w:type="dxa"/><w:vAlign w:val="center"/></w:tcPr><w:p><w:pPr/><w:r><w:rPr><w:b w:val="1"/><w:bCs w:val="1"/></w:rPr><w:t xml:space="preserve">Company Contact Details</w:t></w:r></w:p></w:tc></w:tr><w:tr><w:trPr/><w:tc><w:tcPr><w:tcW w:w="4000" w:type="dxa"/></w:tcPr><w:p><w:pPr/><w:r><w:rPr/><w:t xml:space="preserve">Shriram Pistons & Rings Ltd.</w:t></w:r></w:p></w:tc><w:tc><w:tcPr><w:tcW w:w="4000" w:type="dxa"/></w:tcPr><w:p><w:pPr/><w:r><w:rPr/><w:t xml:space="preserve">3rd Floor, Himalaya House, 23, Kasturbha Gandhi Marg</w:t></w:r></w:p></w:tc></w:tr></w:tbl><w:p><w:pPr><w:sectPr><w:pgSz w:orient="portrait" w:w="11905.511811023622" w:h="16837.79527559055"/><w:pgMar w:top="1440" w:right="1440" w:bottom="1440" w:left="1440" w:header="720" w:footer="720" w:gutter="0"/><w:cols w:num="1" w:space="720"/></w:sectPr></w:pPr></w:p><w:p/><w:p><w:pPr/><w:r><w:rPr><w:sz w:val="32"/><w:szCs w:val="32"/><w:b w:val="1"/><w:bCs w:val="1"/></w:rPr><w:t xml:space="preserve">Company: Shriram Rubber Products Pvt. Ltd.</w:t></w:r></w:p><w:tbl><w:tblGrid><w:gridCol w:w="4000" w:type="dxa"/><w:gridCol w:w="4000" w:type="dxa"/></w:tblGrid><w:tblPr><w:tblStyle w:val="Fancy Table"/></w:tblPr><w:tr><w:trPr><w:trHeight w:val="900" w:hRule="atLeast"/></w:trPr><w:tc><w:tcPr><w:tcW w:w="4000" w:type="dxa"/><w:vAlign w:val="center"/></w:tcPr><w:p><w:pPr/><w:r><w:rPr><w:b w:val="1"/><w:bCs w:val="1"/></w:rPr><w:t xml:space="preserve">Company Details</w:t></w:r></w:p></w:tc><w:tc><w:tcPr><w:tcW w:w="4000" w:type="dxa"/><w:vAlign w:val="center"/></w:tcPr><w:p><w:pPr/><w:r><w:rPr><w:b w:val="1"/><w:bCs w:val="1"/></w:rPr><w:t xml:space="preserve">Company Contact Details</w:t></w:r></w:p></w:tc></w:tr><w:tr><w:trPr/><w:tc><w:tcPr><w:tcW w:w="4000" w:type="dxa"/></w:tcPr><w:p><w:pPr/><w:r><w:rPr/><w:t xml:space="preserve">Shriram Rubber Products Pvt. Ltd.</w:t></w:r></w:p></w:tc><w:tc><w:tcPr><w:tcW w:w="4000" w:type="dxa"/></w:tcPr><w:p><w:pPr/><w:r><w:rPr/><w:t xml:space="preserve">W 41, Technicians Block, MIDC Bosari</w:t></w:r></w:p></w:tc></w:tr></w:tbl><w:p><w:pPr><w:sectPr><w:pgSz w:orient="portrait" w:w="11905.511811023622" w:h="16837.79527559055"/><w:pgMar w:top="1440" w:right="1440" w:bottom="1440" w:left="1440" w:header="720" w:footer="720" w:gutter="0"/><w:cols w:num="1" w:space="720"/></w:sectPr></w:pPr></w:p><w:p/><w:p><w:pPr/><w:r><w:rPr><w:sz w:val="32"/><w:szCs w:val="32"/><w:b w:val="1"/><w:bCs w:val="1"/></w:rPr><w:t xml:space="preserve">Company: Sibros Technilogies India Pvt. Ltd.</w:t></w:r></w:p><w:tbl><w:tblGrid><w:gridCol w:w="4000" w:type="dxa"/><w:gridCol w:w="4000" w:type="dxa"/></w:tblGrid><w:tblPr><w:tblStyle w:val="Fancy Table"/></w:tblPr><w:tr><w:trPr><w:trHeight w:val="900" w:hRule="atLeast"/></w:trPr><w:tc><w:tcPr><w:tcW w:w="4000" w:type="dxa"/><w:vAlign w:val="center"/></w:tcPr><w:p><w:pPr/><w:r><w:rPr><w:b w:val="1"/><w:bCs w:val="1"/></w:rPr><w:t xml:space="preserve">Company Details</w:t></w:r></w:p></w:tc><w:tc><w:tcPr><w:tcW w:w="4000" w:type="dxa"/><w:vAlign w:val="center"/></w:tcPr><w:p><w:pPr/><w:r><w:rPr><w:b w:val="1"/><w:bCs w:val="1"/></w:rPr><w:t xml:space="preserve">Company Contact Details</w:t></w:r></w:p></w:tc></w:tr><w:tr><w:trPr/><w:tc><w:tcPr><w:tcW w:w="4000" w:type="dxa"/></w:tcPr><w:p><w:pPr/><w:r><w:rPr/><w:t xml:space="preserve">Sibros Technilogies India Pvt. Ltd.</w:t></w:r></w:p></w:tc><w:tc><w:tcPr><w:tcW w:w="4000" w:type="dxa"/></w:tcPr><w:p><w:pPr/><w:r><w:rPr/><w:t xml:space="preserve">A 106, LGF, Dayanand Colony, Lajpat Nagar IV</w:t></w:r></w:p></w:tc></w:tr></w:tbl><w:p><w:pPr><w:sectPr><w:pgSz w:orient="portrait" w:w="11905.511811023622" w:h="16837.79527559055"/><w:pgMar w:top="1440" w:right="1440" w:bottom="1440" w:left="1440" w:header="720" w:footer="720" w:gutter="0"/><w:cols w:num="1" w:space="720"/></w:sectPr></w:pPr></w:p><w:p/><w:p><w:pPr/><w:r><w:rPr><w:sz w:val="32"/><w:szCs w:val="32"/><w:b w:val="1"/><w:bCs w:val="1"/></w:rPr><w:t xml:space="preserve">Company: Sietz Technologies India Pvt. Ltd.</w:t></w:r></w:p><w:tbl><w:tblGrid><w:gridCol w:w="4000" w:type="dxa"/><w:gridCol w:w="4000" w:type="dxa"/></w:tblGrid><w:tblPr><w:tblStyle w:val="Fancy Table"/></w:tblPr><w:tr><w:trPr><w:trHeight w:val="900" w:hRule="atLeast"/></w:trPr><w:tc><w:tcPr><w:tcW w:w="4000" w:type="dxa"/><w:vAlign w:val="center"/></w:tcPr><w:p><w:pPr/><w:r><w:rPr><w:b w:val="1"/><w:bCs w:val="1"/></w:rPr><w:t xml:space="preserve">Company Details</w:t></w:r></w:p></w:tc><w:tc><w:tcPr><w:tcW w:w="4000" w:type="dxa"/><w:vAlign w:val="center"/></w:tcPr><w:p><w:pPr/><w:r><w:rPr><w:b w:val="1"/><w:bCs w:val="1"/></w:rPr><w:t xml:space="preserve">Company Contact Details</w:t></w:r></w:p></w:tc></w:tr><w:tr><w:trPr/><w:tc><w:tcPr><w:tcW w:w="4000" w:type="dxa"/></w:tcPr><w:p><w:pPr/><w:r><w:rPr/><w:t xml:space="preserve">Sietz Technologies India Pvt. Ltd.</w:t></w:r></w:p></w:tc><w:tc><w:tcPr><w:tcW w:w="4000" w:type="dxa"/></w:tcPr><w:p><w:pPr/><w:r><w:rPr/><w:t xml:space="preserve">Plot No. 38, Sector 6</w:t></w:r></w:p></w:tc></w:tr></w:tbl><w:p><w:pPr><w:sectPr><w:pgSz w:orient="portrait" w:w="11905.511811023622" w:h="16837.79527559055"/><w:pgMar w:top="1440" w:right="1440" w:bottom="1440" w:left="1440" w:header="720" w:footer="720" w:gutter="0"/><w:cols w:num="1" w:space="720"/></w:sectPr></w:pPr></w:p><w:p/><w:p><w:pPr/><w:r><w:rPr><w:sz w:val="32"/><w:szCs w:val="32"/><w:b w:val="1"/><w:bCs w:val="1"/></w:rPr><w:t xml:space="preserve">Company: Sigma Automotive Materials Pvt. Ltd.</w:t></w:r></w:p><w:tbl><w:tblGrid><w:gridCol w:w="4000" w:type="dxa"/><w:gridCol w:w="4000" w:type="dxa"/></w:tblGrid><w:tblPr><w:tblStyle w:val="Fancy Table"/></w:tblPr><w:tr><w:trPr><w:trHeight w:val="900" w:hRule="atLeast"/></w:trPr><w:tc><w:tcPr><w:tcW w:w="4000" w:type="dxa"/><w:vAlign w:val="center"/></w:tcPr><w:p><w:pPr/><w:r><w:rPr><w:b w:val="1"/><w:bCs w:val="1"/></w:rPr><w:t xml:space="preserve">Company Details</w:t></w:r></w:p></w:tc><w:tc><w:tcPr><w:tcW w:w="4000" w:type="dxa"/><w:vAlign w:val="center"/></w:tcPr><w:p><w:pPr/><w:r><w:rPr><w:b w:val="1"/><w:bCs w:val="1"/></w:rPr><w:t xml:space="preserve">Company Contact Details</w:t></w:r></w:p></w:tc></w:tr><w:tr><w:trPr/><w:tc><w:tcPr><w:tcW w:w="4000" w:type="dxa"/></w:tcPr><w:p><w:pPr/><w:r><w:rPr/><w:t xml:space="preserve">Sigma Automotive Materials Pvt. Ltd.</w:t></w:r></w:p></w:tc><w:tc><w:tcPr><w:tcW w:w="4000" w:type="dxa"/></w:tcPr><w:p><w:pPr/><w:r><w:rPr/><w:t xml:space="preserve">Plot No. 16, Sector 3, IMT Manesar</w:t></w:r></w:p></w:tc></w:tr></w:tbl><w:p><w:pPr><w:sectPr><w:pgSz w:orient="portrait" w:w="11905.511811023622" w:h="16837.79527559055"/><w:pgMar w:top="1440" w:right="1440" w:bottom="1440" w:left="1440" w:header="720" w:footer="720" w:gutter="0"/><w:cols w:num="1" w:space="720"/></w:sectPr></w:pPr></w:p><w:p/><w:p><w:pPr/><w:r><w:rPr><w:sz w:val="32"/><w:szCs w:val="32"/><w:b w:val="1"/><w:bCs w:val="1"/></w:rPr><w:t xml:space="preserve">Company: Sigma Corporation India Ltd.</w:t></w:r></w:p><w:tbl><w:tblGrid><w:gridCol w:w="4000" w:type="dxa"/><w:gridCol w:w="4000" w:type="dxa"/></w:tblGrid><w:tblPr><w:tblStyle w:val="Fancy Table"/></w:tblPr><w:tr><w:trPr><w:trHeight w:val="900" w:hRule="atLeast"/></w:trPr><w:tc><w:tcPr><w:tcW w:w="4000" w:type="dxa"/><w:vAlign w:val="center"/></w:tcPr><w:p><w:pPr/><w:r><w:rPr><w:b w:val="1"/><w:bCs w:val="1"/></w:rPr><w:t xml:space="preserve">Company Details</w:t></w:r></w:p></w:tc><w:tc><w:tcPr><w:tcW w:w="4000" w:type="dxa"/><w:vAlign w:val="center"/></w:tcPr><w:p><w:pPr/><w:r><w:rPr><w:b w:val="1"/><w:bCs w:val="1"/></w:rPr><w:t xml:space="preserve">Company Contact Details</w:t></w:r></w:p></w:tc></w:tr><w:tr><w:trPr/><w:tc><w:tcPr><w:tcW w:w="4000" w:type="dxa"/></w:tcPr><w:p><w:pPr/><w:r><w:rPr/><w:t xml:space="preserve">Sigma Corporation India Ltd.</w:t></w:r></w:p></w:tc><w:tc><w:tcPr><w:tcW w:w="4000" w:type="dxa"/></w:tcPr><w:p><w:pPr/><w:r><w:rPr/><w:t xml:space="preserve">R 561, New Rajinder Nagar, Shankar Road</w:t></w:r></w:p></w:tc></w:tr></w:tbl><w:p><w:pPr><w:sectPr><w:pgSz w:orient="portrait" w:w="11905.511811023622" w:h="16837.79527559055"/><w:pgMar w:top="1440" w:right="1440" w:bottom="1440" w:left="1440" w:header="720" w:footer="720" w:gutter="0"/><w:cols w:num="1" w:space="720"/></w:sectPr></w:pPr></w:p><w:p/><w:p><w:pPr/><w:r><w:rPr><w:sz w:val="32"/><w:szCs w:val="32"/><w:b w:val="1"/><w:bCs w:val="1"/></w:rPr><w:t xml:space="preserve">Company: Sigma Forging & Forming Pvt. Ltd.</w:t></w:r></w:p><w:tbl><w:tblGrid><w:gridCol w:w="4000" w:type="dxa"/><w:gridCol w:w="4000" w:type="dxa"/></w:tblGrid><w:tblPr><w:tblStyle w:val="Fancy Table"/></w:tblPr><w:tr><w:trPr><w:trHeight w:val="900" w:hRule="atLeast"/></w:trPr><w:tc><w:tcPr><w:tcW w:w="4000" w:type="dxa"/><w:vAlign w:val="center"/></w:tcPr><w:p><w:pPr/><w:r><w:rPr><w:b w:val="1"/><w:bCs w:val="1"/></w:rPr><w:t xml:space="preserve">Company Details</w:t></w:r></w:p></w:tc><w:tc><w:tcPr><w:tcW w:w="4000" w:type="dxa"/><w:vAlign w:val="center"/></w:tcPr><w:p><w:pPr/><w:r><w:rPr><w:b w:val="1"/><w:bCs w:val="1"/></w:rPr><w:t xml:space="preserve">Company Contact Details</w:t></w:r></w:p></w:tc></w:tr><w:tr><w:trPr/><w:tc><w:tcPr><w:tcW w:w="4000" w:type="dxa"/></w:tcPr><w:p><w:pPr/><w:r><w:rPr/><w:t xml:space="preserve">Sigma Forging & Forming Pvt. Ltd.</w:t></w:r></w:p></w:tc><w:tc><w:tcPr><w:tcW w:w="4000" w:type="dxa"/></w:tcPr><w:p><w:pPr/><w:r><w:rPr/><w:t xml:space="preserve">Plot No. 10, Vallam Vadagal Sipcot Industrial Park, Srierumbudur Taluk</w:t></w:r></w:p></w:tc></w:tr></w:tbl><w:p><w:pPr><w:sectPr><w:pgSz w:orient="portrait" w:w="11905.511811023622" w:h="16837.79527559055"/><w:pgMar w:top="1440" w:right="1440" w:bottom="1440" w:left="1440" w:header="720" w:footer="720" w:gutter="0"/><w:cols w:num="1" w:space="720"/></w:sectPr></w:pPr></w:p><w:p/><w:p><w:pPr/><w:r><w:rPr><w:sz w:val="32"/><w:szCs w:val="32"/><w:b w:val="1"/><w:bCs w:val="1"/></w:rPr><w:t xml:space="preserve">Company: Sigma Moulds & Stampings Pvt. Ltd.</w:t></w:r></w:p><w:tbl><w:tblGrid><w:gridCol w:w="4000" w:type="dxa"/><w:gridCol w:w="4000" w:type="dxa"/></w:tblGrid><w:tblPr><w:tblStyle w:val="Fancy Table"/></w:tblPr><w:tr><w:trPr><w:trHeight w:val="900" w:hRule="atLeast"/></w:trPr><w:tc><w:tcPr><w:tcW w:w="4000" w:type="dxa"/><w:vAlign w:val="center"/></w:tcPr><w:p><w:pPr/><w:r><w:rPr><w:b w:val="1"/><w:bCs w:val="1"/></w:rPr><w:t xml:space="preserve">Company Details</w:t></w:r></w:p></w:tc><w:tc><w:tcPr><w:tcW w:w="4000" w:type="dxa"/><w:vAlign w:val="center"/></w:tcPr><w:p><w:pPr/><w:r><w:rPr><w:b w:val="1"/><w:bCs w:val="1"/></w:rPr><w:t xml:space="preserve">Company Contact Details</w:t></w:r></w:p></w:tc></w:tr><w:tr><w:trPr/><w:tc><w:tcPr><w:tcW w:w="4000" w:type="dxa"/></w:tcPr><w:p><w:pPr/><w:r><w:rPr/><w:t xml:space="preserve">Sigma Moulds & Stampings Pvt. Ltd.</w:t></w:r></w:p></w:tc><w:tc><w:tcPr><w:tcW w:w="4000" w:type="dxa"/></w:tcPr><w:p><w:pPr/><w:r><w:rPr/><w:t xml:space="preserve">Plot No. 149-151, Sector 5, IMT Manesar</w:t></w:r></w:p></w:tc></w:tr></w:tbl><w:p><w:pPr><w:sectPr><w:pgSz w:orient="portrait" w:w="11905.511811023622" w:h="16837.79527559055"/><w:pgMar w:top="1440" w:right="1440" w:bottom="1440" w:left="1440" w:header="720" w:footer="720" w:gutter="0"/><w:cols w:num="1" w:space="720"/></w:sectPr></w:pPr></w:p><w:p/><w:p><w:pPr/><w:r><w:rPr><w:sz w:val="32"/><w:szCs w:val="32"/><w:b w:val="1"/><w:bCs w:val="1"/></w:rPr><w:t xml:space="preserve">Company: Silco Cables</w:t></w:r></w:p><w:tbl><w:tblGrid><w:gridCol w:w="4000" w:type="dxa"/><w:gridCol w:w="4000" w:type="dxa"/></w:tblGrid><w:tblPr><w:tblStyle w:val="Fancy Table"/></w:tblPr><w:tr><w:trPr><w:trHeight w:val="900" w:hRule="atLeast"/></w:trPr><w:tc><w:tcPr><w:tcW w:w="4000" w:type="dxa"/><w:vAlign w:val="center"/></w:tcPr><w:p><w:pPr/><w:r><w:rPr><w:b w:val="1"/><w:bCs w:val="1"/></w:rPr><w:t xml:space="preserve">Company Details</w:t></w:r></w:p></w:tc><w:tc><w:tcPr><w:tcW w:w="4000" w:type="dxa"/><w:vAlign w:val="center"/></w:tcPr><w:p><w:pPr/><w:r><w:rPr><w:b w:val="1"/><w:bCs w:val="1"/></w:rPr><w:t xml:space="preserve">Company Contact Details</w:t></w:r></w:p></w:tc></w:tr><w:tr><w:trPr/><w:tc><w:tcPr><w:tcW w:w="4000" w:type="dxa"/></w:tcPr><w:p><w:pPr/><w:r><w:rPr/><w:t xml:space="preserve">Silco Cables</w:t></w:r></w:p></w:tc><w:tc><w:tcPr><w:tcW w:w="4000" w:type="dxa"/></w:tcPr><w:p><w:pPr/><w:r><w:rPr/><w:t xml:space="preserve">C 8, SMA Industrial Estate, GT Karnal Road</w:t></w:r></w:p></w:tc></w:tr></w:tbl><w:p><w:pPr><w:sectPr><w:pgSz w:orient="portrait" w:w="11905.511811023622" w:h="16837.79527559055"/><w:pgMar w:top="1440" w:right="1440" w:bottom="1440" w:left="1440" w:header="720" w:footer="720" w:gutter="0"/><w:cols w:num="1" w:space="720"/></w:sectPr></w:pPr></w:p><w:p/><w:p><w:pPr/><w:r><w:rPr><w:sz w:val="32"/><w:szCs w:val="32"/><w:b w:val="1"/><w:bCs w:val="1"/></w:rPr><w:t xml:space="preserve">Company: Sintercom India Ltd.</w:t></w:r></w:p><w:tbl><w:tblGrid><w:gridCol w:w="4000" w:type="dxa"/><w:gridCol w:w="4000" w:type="dxa"/></w:tblGrid><w:tblPr><w:tblStyle w:val="Fancy Table"/></w:tblPr><w:tr><w:trPr><w:trHeight w:val="900" w:hRule="atLeast"/></w:trPr><w:tc><w:tcPr><w:tcW w:w="4000" w:type="dxa"/><w:vAlign w:val="center"/></w:tcPr><w:p><w:pPr/><w:r><w:rPr><w:b w:val="1"/><w:bCs w:val="1"/></w:rPr><w:t xml:space="preserve">Company Details</w:t></w:r></w:p></w:tc><w:tc><w:tcPr><w:tcW w:w="4000" w:type="dxa"/><w:vAlign w:val="center"/></w:tcPr><w:p><w:pPr/><w:r><w:rPr><w:b w:val="1"/><w:bCs w:val="1"/></w:rPr><w:t xml:space="preserve">Company Contact Details</w:t></w:r></w:p></w:tc></w:tr><w:tr><w:trPr/><w:tc><w:tcPr><w:tcW w:w="4000" w:type="dxa"/></w:tcPr><w:p><w:pPr/><w:r><w:rPr/><w:t xml:space="preserve">Sintercom India Ltd.</w:t></w:r></w:p></w:tc><w:tc><w:tcPr><w:tcW w:w="4000" w:type="dxa"/></w:tcPr><w:p><w:pPr/><w:r><w:rPr/><w:t xml:space="preserve">Gat No. 127, At Post Mangrul, Taluk Maval, Talegaon Dabhade</w:t></w:r></w:p></w:tc></w:tr></w:tbl><w:p><w:pPr><w:sectPr><w:pgSz w:orient="portrait" w:w="11905.511811023622" w:h="16837.79527559055"/><w:pgMar w:top="1440" w:right="1440" w:bottom="1440" w:left="1440" w:header="720" w:footer="720" w:gutter="0"/><w:cols w:num="1" w:space="720"/></w:sectPr></w:pPr></w:p><w:p/><w:p><w:pPr/><w:r><w:rPr><w:sz w:val="32"/><w:szCs w:val="32"/><w:b w:val="1"/><w:bCs w:val="1"/></w:rPr><w:t xml:space="preserve">Company: SIPCOT Irungattukottai Manufacturers Association</w:t></w:r></w:p><w:tbl><w:tblGrid><w:gridCol w:w="4000" w:type="dxa"/><w:gridCol w:w="4000" w:type="dxa"/></w:tblGrid><w:tblPr><w:tblStyle w:val="Fancy Table"/></w:tblPr><w:tr><w:trPr><w:trHeight w:val="900" w:hRule="atLeast"/></w:trPr><w:tc><w:tcPr><w:tcW w:w="4000" w:type="dxa"/><w:vAlign w:val="center"/></w:tcPr><w:p><w:pPr/><w:r><w:rPr><w:b w:val="1"/><w:bCs w:val="1"/></w:rPr><w:t xml:space="preserve">Company Details</w:t></w:r></w:p></w:tc><w:tc><w:tcPr><w:tcW w:w="4000" w:type="dxa"/><w:vAlign w:val="center"/></w:tcPr><w:p><w:pPr/><w:r><w:rPr><w:b w:val="1"/><w:bCs w:val="1"/></w:rPr><w:t xml:space="preserve">Company Contact Details</w:t></w:r></w:p></w:tc></w:tr><w:tr><w:trPr/><w:tc><w:tcPr><w:tcW w:w="4000" w:type="dxa"/></w:tcPr><w:p><w:pPr/><w:r><w:rPr/><w:t xml:space="preserve">SIPCOT Irungattukottai Manufacturers Association</w:t></w:r></w:p></w:tc><w:tc><w:tcPr><w:tcW w:w="4000" w:type="dxa"/></w:tcPr><w:p><w:pPr/><w:r><w:rPr/><w:t xml:space="preserve">K-51, SIPCOT Industrial Park, Irungattukottai, Sriperumbudur</w:t></w:r></w:p></w:tc></w:tr></w:tbl><w:p><w:pPr><w:sectPr><w:pgSz w:orient="portrait" w:w="11905.511811023622" w:h="16837.79527559055"/><w:pgMar w:top="1440" w:right="1440" w:bottom="1440" w:left="1440" w:header="720" w:footer="720" w:gutter="0"/><w:cols w:num="1" w:space="720"/></w:sectPr></w:pPr></w:p><w:p/><w:p><w:pPr/><w:r><w:rPr><w:sz w:val="32"/><w:szCs w:val="32"/><w:b w:val="1"/><w:bCs w:val="1"/></w:rPr><w:t xml:space="preserve">Company: SKAS Autotech Pvt. Ltd.</w:t></w:r></w:p><w:tbl><w:tblGrid><w:gridCol w:w="4000" w:type="dxa"/><w:gridCol w:w="4000" w:type="dxa"/></w:tblGrid><w:tblPr><w:tblStyle w:val="Fancy Table"/></w:tblPr><w:tr><w:trPr><w:trHeight w:val="900" w:hRule="atLeast"/></w:trPr><w:tc><w:tcPr><w:tcW w:w="4000" w:type="dxa"/><w:vAlign w:val="center"/></w:tcPr><w:p><w:pPr/><w:r><w:rPr><w:b w:val="1"/><w:bCs w:val="1"/></w:rPr><w:t xml:space="preserve">Company Details</w:t></w:r></w:p></w:tc><w:tc><w:tcPr><w:tcW w:w="4000" w:type="dxa"/><w:vAlign w:val="center"/></w:tcPr><w:p><w:pPr/><w:r><w:rPr><w:b w:val="1"/><w:bCs w:val="1"/></w:rPr><w:t xml:space="preserve">Company Contact Details</w:t></w:r></w:p></w:tc></w:tr><w:tr><w:trPr/><w:tc><w:tcPr><w:tcW w:w="4000" w:type="dxa"/></w:tcPr><w:p><w:pPr/><w:r><w:rPr/><w:t xml:space="preserve">SKAS Autotech Pvt. Ltd.</w:t></w:r></w:p></w:tc><w:tc><w:tcPr><w:tcW w:w="4000" w:type="dxa"/></w:tcPr><w:p><w:pPr/><w:r><w:rPr/><w:t xml:space="preserve">A 62, Keshopur Industria Area, Near H Block Petrol Pump, Vikas Puri</w:t></w:r></w:p></w:tc></w:tr></w:tbl><w:p><w:pPr><w:sectPr><w:pgSz w:orient="portrait" w:w="11905.511811023622" w:h="16837.79527559055"/><w:pgMar w:top="1440" w:right="1440" w:bottom="1440" w:left="1440" w:header="720" w:footer="720" w:gutter="0"/><w:cols w:num="1" w:space="720"/></w:sectPr></w:pPr></w:p><w:p/><w:p><w:pPr/><w:r><w:rPr><w:sz w:val="32"/><w:szCs w:val="32"/><w:b w:val="1"/><w:bCs w:val="1"/></w:rPr><w:t xml:space="preserve">Company: SKH Marelli Exhaust Systems Pvt. Ltd.</w:t></w:r></w:p><w:tbl><w:tblGrid><w:gridCol w:w="4000" w:type="dxa"/><w:gridCol w:w="4000" w:type="dxa"/></w:tblGrid><w:tblPr><w:tblStyle w:val="Fancy Table"/></w:tblPr><w:tr><w:trPr><w:trHeight w:val="900" w:hRule="atLeast"/></w:trPr><w:tc><w:tcPr><w:tcW w:w="4000" w:type="dxa"/><w:vAlign w:val="center"/></w:tcPr><w:p><w:pPr/><w:r><w:rPr><w:b w:val="1"/><w:bCs w:val="1"/></w:rPr><w:t xml:space="preserve">Company Details</w:t></w:r></w:p></w:tc><w:tc><w:tcPr><w:tcW w:w="4000" w:type="dxa"/><w:vAlign w:val="center"/></w:tcPr><w:p><w:pPr/><w:r><w:rPr><w:b w:val="1"/><w:bCs w:val="1"/></w:rPr><w:t xml:space="preserve">Company Contact Details</w:t></w:r></w:p></w:tc></w:tr><w:tr><w:trPr/><w:tc><w:tcPr><w:tcW w:w="4000" w:type="dxa"/></w:tcPr><w:p><w:pPr/><w:r><w:rPr/><w:t xml:space="preserve">SKH Marelli Exhaust Systems Pvt. Ltd.</w:t></w:r></w:p></w:tc><w:tc><w:tcPr><w:tcW w:w="4000" w:type="dxa"/></w:tcPr><w:p><w:pPr/><w:r><w:rPr/><w:t xml:space="preserve">Plot No. 23, Sector-3A, Maruti Gate No. 4, IMT Manesar</w:t></w:r></w:p></w:tc></w:tr></w:tbl><w:p><w:pPr><w:sectPr><w:pgSz w:orient="portrait" w:w="11905.511811023622" w:h="16837.79527559055"/><w:pgMar w:top="1440" w:right="1440" w:bottom="1440" w:left="1440" w:header="720" w:footer="720" w:gutter="0"/><w:cols w:num="1" w:space="720"/></w:sectPr></w:pPr></w:p><w:p/><w:p><w:pPr/><w:r><w:rPr><w:sz w:val="32"/><w:szCs w:val="32"/><w:b w:val="1"/><w:bCs w:val="1"/></w:rPr><w:t xml:space="preserve">Company: SKH Metals Ltd.</w:t></w:r></w:p><w:tbl><w:tblGrid><w:gridCol w:w="4000" w:type="dxa"/><w:gridCol w:w="4000" w:type="dxa"/></w:tblGrid><w:tblPr><w:tblStyle w:val="Fancy Table"/></w:tblPr><w:tr><w:trPr><w:trHeight w:val="900" w:hRule="atLeast"/></w:trPr><w:tc><w:tcPr><w:tcW w:w="4000" w:type="dxa"/><w:vAlign w:val="center"/></w:tcPr><w:p><w:pPr/><w:r><w:rPr><w:b w:val="1"/><w:bCs w:val="1"/></w:rPr><w:t xml:space="preserve">Company Details</w:t></w:r></w:p></w:tc><w:tc><w:tcPr><w:tcW w:w="4000" w:type="dxa"/><w:vAlign w:val="center"/></w:tcPr><w:p><w:pPr/><w:r><w:rPr><w:b w:val="1"/><w:bCs w:val="1"/></w:rPr><w:t xml:space="preserve">Company Contact Details</w:t></w:r></w:p></w:tc></w:tr><w:tr><w:trPr/><w:tc><w:tcPr><w:tcW w:w="4000" w:type="dxa"/></w:tcPr><w:p><w:pPr/><w:r><w:rPr/><w:t xml:space="preserve">SKH Metals Ltd.</w:t></w:r></w:p></w:tc><w:tc><w:tcPr><w:tcW w:w="4000" w:type="dxa"/></w:tcPr><w:p><w:pPr/><w:r><w:rPr/><w:t xml:space="preserve">003-007, Ground Floor, Tower D, Global Business Paek, MG Road</w:t></w:r></w:p></w:tc></w:tr></w:tbl><w:p><w:pPr><w:sectPr><w:pgSz w:orient="portrait" w:w="11905.511811023622" w:h="16837.79527559055"/><w:pgMar w:top="1440" w:right="1440" w:bottom="1440" w:left="1440" w:header="720" w:footer="720" w:gutter="0"/><w:cols w:num="1" w:space="720"/></w:sectPr></w:pPr></w:p><w:p/><w:p><w:pPr/><w:r><w:rPr><w:sz w:val="32"/><w:szCs w:val="32"/><w:b w:val="1"/><w:bCs w:val="1"/></w:rPr><w:t xml:space="preserve">Company: Smoto Industries Pvt. Ltd.</w:t></w:r></w:p><w:tbl><w:tblGrid><w:gridCol w:w="4000" w:type="dxa"/><w:gridCol w:w="4000" w:type="dxa"/></w:tblGrid><w:tblPr><w:tblStyle w:val="Fancy Table"/></w:tblPr><w:tr><w:trPr><w:trHeight w:val="900" w:hRule="atLeast"/></w:trPr><w:tc><w:tcPr><w:tcW w:w="4000" w:type="dxa"/><w:vAlign w:val="center"/></w:tcPr><w:p><w:pPr/><w:r><w:rPr><w:b w:val="1"/><w:bCs w:val="1"/></w:rPr><w:t xml:space="preserve">Company Details</w:t></w:r></w:p></w:tc><w:tc><w:tcPr><w:tcW w:w="4000" w:type="dxa"/><w:vAlign w:val="center"/></w:tcPr><w:p><w:pPr/><w:r><w:rPr><w:b w:val="1"/><w:bCs w:val="1"/></w:rPr><w:t xml:space="preserve">Company Contact Details</w:t></w:r></w:p></w:tc></w:tr><w:tr><w:trPr/><w:tc><w:tcPr><w:tcW w:w="4000" w:type="dxa"/></w:tcPr><w:p><w:pPr/><w:r><w:rPr/><w:t xml:space="preserve">Smoto Industries Pvt. Ltd.</w:t></w:r></w:p></w:tc><w:tc><w:tcPr><w:tcW w:w="4000" w:type="dxa"/></w:tcPr><w:p><w:pPr/><w:r><w:rPr/><w:t xml:space="preserve">131, Sector 56, Phase V, HSIIDC, Kundli</w:t></w:r></w:p></w:tc></w:tr></w:tbl><w:p><w:pPr><w:sectPr><w:pgSz w:orient="portrait" w:w="11905.511811023622" w:h="16837.79527559055"/><w:pgMar w:top="1440" w:right="1440" w:bottom="1440" w:left="1440" w:header="720" w:footer="720" w:gutter="0"/><w:cols w:num="1" w:space="720"/></w:sectPr></w:pPr></w:p><w:p/><w:p><w:pPr/><w:r><w:rPr><w:sz w:val="32"/><w:szCs w:val="32"/><w:b w:val="1"/><w:bCs w:val="1"/></w:rPr><w:t xml:space="preserve">Company: Snark Power Pvt. Ltd.</w:t></w:r></w:p><w:tbl><w:tblGrid><w:gridCol w:w="4000" w:type="dxa"/><w:gridCol w:w="4000" w:type="dxa"/></w:tblGrid><w:tblPr><w:tblStyle w:val="Fancy Table"/></w:tblPr><w:tr><w:trPr><w:trHeight w:val="900" w:hRule="atLeast"/></w:trPr><w:tc><w:tcPr><w:tcW w:w="4000" w:type="dxa"/><w:vAlign w:val="center"/></w:tcPr><w:p><w:pPr/><w:r><w:rPr><w:b w:val="1"/><w:bCs w:val="1"/></w:rPr><w:t xml:space="preserve">Company Details</w:t></w:r></w:p></w:tc><w:tc><w:tcPr><w:tcW w:w="4000" w:type="dxa"/><w:vAlign w:val="center"/></w:tcPr><w:p><w:pPr/><w:r><w:rPr><w:b w:val="1"/><w:bCs w:val="1"/></w:rPr><w:t xml:space="preserve">Company Contact Details</w:t></w:r></w:p></w:tc></w:tr><w:tr><w:trPr/><w:tc><w:tcPr><w:tcW w:w="4000" w:type="dxa"/></w:tcPr><w:p><w:pPr/><w:r><w:rPr/><w:t xml:space="preserve">Snark Power Pvt. Ltd.</w:t></w:r></w:p></w:tc><w:tc><w:tcPr><w:tcW w:w="4000" w:type="dxa"/></w:tcPr><w:p><w:pPr/><w:r><w:rPr/><w:t xml:space="preserve">2337/2, Pune Nagar Road, Near Poona Trade Centre, Ubalenagar, Opp. Bajaj Showroon, Village Wagholi</w:t></w:r></w:p></w:tc></w:tr></w:tbl><w:p><w:pPr><w:sectPr><w:pgSz w:orient="portrait" w:w="11905.511811023622" w:h="16837.79527559055"/><w:pgMar w:top="1440" w:right="1440" w:bottom="1440" w:left="1440" w:header="720" w:footer="720" w:gutter="0"/><w:cols w:num="1" w:space="720"/></w:sectPr></w:pPr></w:p><w:p/><w:p><w:pPr/><w:r><w:rPr><w:sz w:val="32"/><w:szCs w:val="32"/><w:b w:val="1"/><w:bCs w:val="1"/></w:rPr><w:t xml:space="preserve">Company: SOGEFI ADM Suspensions Pvt. Ltd.</w:t></w:r></w:p><w:tbl><w:tblGrid><w:gridCol w:w="4000" w:type="dxa"/><w:gridCol w:w="4000" w:type="dxa"/></w:tblGrid><w:tblPr><w:tblStyle w:val="Fancy Table"/></w:tblPr><w:tr><w:trPr><w:trHeight w:val="900" w:hRule="atLeast"/></w:trPr><w:tc><w:tcPr><w:tcW w:w="4000" w:type="dxa"/><w:vAlign w:val="center"/></w:tcPr><w:p><w:pPr/><w:r><w:rPr><w:b w:val="1"/><w:bCs w:val="1"/></w:rPr><w:t xml:space="preserve">Company Details</w:t></w:r></w:p></w:tc><w:tc><w:tcPr><w:tcW w:w="4000" w:type="dxa"/><w:vAlign w:val="center"/></w:tcPr><w:p><w:pPr/><w:r><w:rPr><w:b w:val="1"/><w:bCs w:val="1"/></w:rPr><w:t xml:space="preserve">Company Contact Details</w:t></w:r></w:p></w:tc></w:tr><w:tr><w:trPr/><w:tc><w:tcPr><w:tcW w:w="4000" w:type="dxa"/></w:tcPr><w:p><w:pPr/><w:r><w:rPr/><w:t xml:space="preserve">SOGEFI ADM Suspensions Pvt. Ltd.</w:t></w:r></w:p></w:tc><w:tc><w:tcPr><w:tcW w:w="4000" w:type="dxa"/></w:tcPr><w:p><w:pPr/><w:r><w:rPr/><w:t xml:space="preserve">Plot No. D 108, MIDC Chakan Phase II, Village Bhamboli, Taluka Khed</w:t></w:r></w:p></w:tc></w:tr></w:tbl><w:p><w:pPr><w:sectPr><w:pgSz w:orient="portrait" w:w="11905.511811023622" w:h="16837.79527559055"/><w:pgMar w:top="1440" w:right="1440" w:bottom="1440" w:left="1440" w:header="720" w:footer="720" w:gutter="0"/><w:cols w:num="1" w:space="720"/></w:sectPr></w:pPr></w:p><w:p/><w:p><w:pPr/><w:r><w:rPr><w:sz w:val="32"/><w:szCs w:val="32"/><w:b w:val="1"/><w:bCs w:val="1"/></w:rPr><w:t xml:space="preserve">Company: Sogefi Engine Systems India Pvt. Ltd.</w:t></w:r></w:p><w:tbl><w:tblGrid><w:gridCol w:w="4000" w:type="dxa"/><w:gridCol w:w="4000" w:type="dxa"/></w:tblGrid><w:tblPr><w:tblStyle w:val="Fancy Table"/></w:tblPr><w:tr><w:trPr><w:trHeight w:val="900" w:hRule="atLeast"/></w:trPr><w:tc><w:tcPr><w:tcW w:w="4000" w:type="dxa"/><w:vAlign w:val="center"/></w:tcPr><w:p><w:pPr/><w:r><w:rPr><w:b w:val="1"/><w:bCs w:val="1"/></w:rPr><w:t xml:space="preserve">Company Details</w:t></w:r></w:p></w:tc><w:tc><w:tcPr><w:tcW w:w="4000" w:type="dxa"/><w:vAlign w:val="center"/></w:tcPr><w:p><w:pPr/><w:r><w:rPr><w:b w:val="1"/><w:bCs w:val="1"/></w:rPr><w:t xml:space="preserve">Company Contact Details</w:t></w:r></w:p></w:tc></w:tr><w:tr><w:trPr/><w:tc><w:tcPr><w:tcW w:w="4000" w:type="dxa"/></w:tcPr><w:p><w:pPr/><w:r><w:rPr/><w:t xml:space="preserve">Sogefi Engine Systems India Pvt. Ltd.</w:t></w:r></w:p></w:tc><w:tc><w:tcPr><w:tcW w:w="4000" w:type="dxa"/></w:tcPr><w:p><w:pPr/><w:r><w:rPr/><w:t xml:space="preserve">54/3/B, Ejipura Main Road, Viveknagar Post</w:t></w:r></w:p></w:tc></w:tr></w:tbl><w:p><w:pPr><w:sectPr><w:pgSz w:orient="portrait" w:w="11905.511811023622" w:h="16837.79527559055"/><w:pgMar w:top="1440" w:right="1440" w:bottom="1440" w:left="1440" w:header="720" w:footer="720" w:gutter="0"/><w:cols w:num="1" w:space="720"/></w:sectPr></w:pPr></w:p><w:p/><w:p><w:pPr/><w:r><w:rPr><w:sz w:val="32"/><w:szCs w:val="32"/><w:b w:val="1"/><w:bCs w:val="1"/></w:rPr><w:t xml:space="preserve">Company: Somic ZF Components Pvt. Ltd.</w:t></w:r></w:p><w:tbl><w:tblGrid><w:gridCol w:w="4000" w:type="dxa"/><w:gridCol w:w="4000" w:type="dxa"/></w:tblGrid><w:tblPr><w:tblStyle w:val="Fancy Table"/></w:tblPr><w:tr><w:trPr><w:trHeight w:val="900" w:hRule="atLeast"/></w:trPr><w:tc><w:tcPr><w:tcW w:w="4000" w:type="dxa"/><w:vAlign w:val="center"/></w:tcPr><w:p><w:pPr/><w:r><w:rPr><w:b w:val="1"/><w:bCs w:val="1"/></w:rPr><w:t xml:space="preserve">Company Details</w:t></w:r></w:p></w:tc><w:tc><w:tcPr><w:tcW w:w="4000" w:type="dxa"/><w:vAlign w:val="center"/></w:tcPr><w:p><w:pPr/><w:r><w:rPr><w:b w:val="1"/><w:bCs w:val="1"/></w:rPr><w:t xml:space="preserve">Company Contact Details</w:t></w:r></w:p></w:tc></w:tr><w:tr><w:trPr/><w:tc><w:tcPr><w:tcW w:w="4000" w:type="dxa"/></w:tcPr><w:p><w:pPr/><w:r><w:rPr/><w:t xml:space="preserve">Somic ZF Components Pvt. Ltd.</w:t></w:r></w:p></w:tc><w:tc><w:tcPr><w:tcW w:w="4000" w:type="dxa"/></w:tcPr><w:p><w:pPr/><w:r><w:rPr/><w:t xml:space="preserve">Village Begumpur Khatola, Post Box No. 38</w:t></w:r></w:p></w:tc></w:tr></w:tbl><w:p><w:pPr><w:sectPr><w:pgSz w:orient="portrait" w:w="11905.511811023622" w:h="16837.79527559055"/><w:pgMar w:top="1440" w:right="1440" w:bottom="1440" w:left="1440" w:header="720" w:footer="720" w:gutter="0"/><w:cols w:num="1" w:space="720"/></w:sectPr></w:pPr></w:p><w:p/><w:p><w:pPr/><w:r><w:rPr><w:sz w:val="32"/><w:szCs w:val="32"/><w:b w:val="1"/><w:bCs w:val="1"/></w:rPr><w:t xml:space="preserve">Company: Sona BLW Precision Forgings Ltd.</w:t></w:r></w:p><w:tbl><w:tblGrid><w:gridCol w:w="4000" w:type="dxa"/><w:gridCol w:w="4000" w:type="dxa"/></w:tblGrid><w:tblPr><w:tblStyle w:val="Fancy Table"/></w:tblPr><w:tr><w:trPr><w:trHeight w:val="900" w:hRule="atLeast"/></w:trPr><w:tc><w:tcPr><w:tcW w:w="4000" w:type="dxa"/><w:vAlign w:val="center"/></w:tcPr><w:p><w:pPr/><w:r><w:rPr><w:b w:val="1"/><w:bCs w:val="1"/></w:rPr><w:t xml:space="preserve">Company Details</w:t></w:r></w:p></w:tc><w:tc><w:tcPr><w:tcW w:w="4000" w:type="dxa"/><w:vAlign w:val="center"/></w:tcPr><w:p><w:pPr/><w:r><w:rPr><w:b w:val="1"/><w:bCs w:val="1"/></w:rPr><w:t xml:space="preserve">Company Contact Details</w:t></w:r></w:p></w:tc></w:tr><w:tr><w:trPr/><w:tc><w:tcPr><w:tcW w:w="4000" w:type="dxa"/></w:tcPr><w:p><w:pPr/><w:r><w:rPr/><w:t xml:space="preserve">Sona BLW Precision Forgings Ltd.</w:t></w:r></w:p></w:tc><w:tc><w:tcPr><w:tcW w:w="4000" w:type="dxa"/></w:tcPr><w:p><w:pPr/><w:r><w:rPr/><w:t xml:space="preserve">Sona Enclave, Village Begumpur Khatola</w:t></w:r></w:p></w:tc></w:tr></w:tbl><w:p><w:pPr><w:sectPr><w:pgSz w:orient="portrait" w:w="11905.511811023622" w:h="16837.79527559055"/><w:pgMar w:top="1440" w:right="1440" w:bottom="1440" w:left="1440" w:header="720" w:footer="720" w:gutter="0"/><w:cols w:num="1" w:space="720"/></w:sectPr></w:pPr></w:p><w:p/><w:p><w:pPr/><w:r><w:rPr><w:sz w:val="32"/><w:szCs w:val="32"/><w:b w:val="1"/><w:bCs w:val="1"/></w:rPr><w:t xml:space="preserve">Company: Sona Mandhira Pvt. Ltd.</w:t></w:r></w:p><w:tbl><w:tblGrid><w:gridCol w:w="4000" w:type="dxa"/><w:gridCol w:w="4000" w:type="dxa"/></w:tblGrid><w:tblPr><w:tblStyle w:val="Fancy Table"/></w:tblPr><w:tr><w:trPr><w:trHeight w:val="900" w:hRule="atLeast"/></w:trPr><w:tc><w:tcPr><w:tcW w:w="4000" w:type="dxa"/><w:vAlign w:val="center"/></w:tcPr><w:p><w:pPr/><w:r><w:rPr><w:b w:val="1"/><w:bCs w:val="1"/></w:rPr><w:t xml:space="preserve">Company Details</w:t></w:r></w:p></w:tc><w:tc><w:tcPr><w:tcW w:w="4000" w:type="dxa"/><w:vAlign w:val="center"/></w:tcPr><w:p><w:pPr/><w:r><w:rPr><w:b w:val="1"/><w:bCs w:val="1"/></w:rPr><w:t xml:space="preserve">Company Contact Details</w:t></w:r></w:p></w:tc></w:tr><w:tr><w:trPr/><w:tc><w:tcPr><w:tcW w:w="4000" w:type="dxa"/></w:tcPr><w:p><w:pPr/><w:r><w:rPr/><w:t xml:space="preserve">Sona Mandhira Pvt. Ltd.</w:t></w:r></w:p></w:tc><w:tc><w:tcPr><w:tcW w:w="4000" w:type="dxa"/></w:tcPr><w:p><w:pPr/><w:r><w:rPr/><w:t xml:space="preserve">Plot No. 30, Sector 5, IMT Manesar</w:t></w:r></w:p></w:tc></w:tr></w:tbl><w:p><w:pPr><w:sectPr><w:pgSz w:orient="portrait" w:w="11905.511811023622" w:h="16837.79527559055"/><w:pgMar w:top="1440" w:right="1440" w:bottom="1440" w:left="1440" w:header="720" w:footer="720" w:gutter="0"/><w:cols w:num="1" w:space="720"/></w:sectPr></w:pPr></w:p><w:p/><w:p><w:pPr/><w:r><w:rPr><w:sz w:val="32"/><w:szCs w:val="32"/><w:b w:val="1"/><w:bCs w:val="1"/></w:rPr><w:t xml:space="preserve">Company: Soni Auto & Allied Industries Ltd.</w:t></w:r></w:p><w:tbl><w:tblGrid><w:gridCol w:w="4000" w:type="dxa"/><w:gridCol w:w="4000" w:type="dxa"/></w:tblGrid><w:tblPr><w:tblStyle w:val="Fancy Table"/></w:tblPr><w:tr><w:trPr><w:trHeight w:val="900" w:hRule="atLeast"/></w:trPr><w:tc><w:tcPr><w:tcW w:w="4000" w:type="dxa"/><w:vAlign w:val="center"/></w:tcPr><w:p><w:pPr/><w:r><w:rPr><w:b w:val="1"/><w:bCs w:val="1"/></w:rPr><w:t xml:space="preserve">Company Details</w:t></w:r></w:p></w:tc><w:tc><w:tcPr><w:tcW w:w="4000" w:type="dxa"/><w:vAlign w:val="center"/></w:tcPr><w:p><w:pPr/><w:r><w:rPr><w:b w:val="1"/><w:bCs w:val="1"/></w:rPr><w:t xml:space="preserve">Company Contact Details</w:t></w:r></w:p></w:tc></w:tr><w:tr><w:trPr/><w:tc><w:tcPr><w:tcW w:w="4000" w:type="dxa"/></w:tcPr><w:p><w:pPr/><w:r><w:rPr/><w:t xml:space="preserve">Soni Auto & Allied Industries Ltd.</w:t></w:r></w:p></w:tc><w:tc><w:tcPr><w:tcW w:w="4000" w:type="dxa"/></w:tcPr><w:p><w:pPr/><w:r><w:rPr/><w:t xml:space="preserve">M 19, Phase VI, Adityapur Industrial Area, Gamharia, Sarikela Kharswan</w:t></w:r></w:p></w:tc></w:tr></w:tbl><w:p><w:pPr><w:sectPr><w:pgSz w:orient="portrait" w:w="11905.511811023622" w:h="16837.79527559055"/><w:pgMar w:top="1440" w:right="1440" w:bottom="1440" w:left="1440" w:header="720" w:footer="720" w:gutter="0"/><w:cols w:num="1" w:space="720"/></w:sectPr></w:pPr></w:p><w:p/><w:p><w:pPr/><w:r><w:rPr><w:sz w:val="32"/><w:szCs w:val="32"/><w:b w:val="1"/><w:bCs w:val="1"/></w:rPr><w:t xml:space="preserve">Company: SP Pipe Pvt. Ltd.</w:t></w:r></w:p><w:tbl><w:tblGrid><w:gridCol w:w="4000" w:type="dxa"/><w:gridCol w:w="4000" w:type="dxa"/></w:tblGrid><w:tblPr><w:tblStyle w:val="Fancy Table"/></w:tblPr><w:tr><w:trPr><w:trHeight w:val="900" w:hRule="atLeast"/></w:trPr><w:tc><w:tcPr><w:tcW w:w="4000" w:type="dxa"/><w:vAlign w:val="center"/></w:tcPr><w:p><w:pPr/><w:r><w:rPr><w:b w:val="1"/><w:bCs w:val="1"/></w:rPr><w:t xml:space="preserve">Company Details</w:t></w:r></w:p></w:tc><w:tc><w:tcPr><w:tcW w:w="4000" w:type="dxa"/><w:vAlign w:val="center"/></w:tcPr><w:p><w:pPr/><w:r><w:rPr><w:b w:val="1"/><w:bCs w:val="1"/></w:rPr><w:t xml:space="preserve">Company Contact Details</w:t></w:r></w:p></w:tc></w:tr><w:tr><w:trPr/><w:tc><w:tcPr><w:tcW w:w="4000" w:type="dxa"/></w:tcPr><w:p><w:pPr/><w:r><w:rPr/><w:t xml:space="preserve">SP Pipe Pvt. Ltd.</w:t></w:r></w:p></w:tc><w:tc><w:tcPr><w:tcW w:w="4000" w:type="dxa"/></w:tcPr><w:p><w:pPr/><w:r><w:rPr/><w:t xml:space="preserve">Plot No. 18-20, Ambit Park Road, Ambattur Industrial Estate</w:t></w:r></w:p></w:tc></w:tr></w:tbl><w:p><w:pPr><w:sectPr><w:pgSz w:orient="portrait" w:w="11905.511811023622" w:h="16837.79527559055"/><w:pgMar w:top="1440" w:right="1440" w:bottom="1440" w:left="1440" w:header="720" w:footer="720" w:gutter="0"/><w:cols w:num="1" w:space="720"/></w:sectPr></w:pPr></w:p><w:p/><w:p><w:pPr/><w:r><w:rPr><w:sz w:val="32"/><w:szCs w:val="32"/><w:b w:val="1"/><w:bCs w:val="1"/></w:rPr><w:t xml:space="preserve">Company: Spack Automotives Private Limited</w:t></w:r></w:p><w:tbl><w:tblGrid><w:gridCol w:w="4000" w:type="dxa"/><w:gridCol w:w="4000" w:type="dxa"/></w:tblGrid><w:tblPr><w:tblStyle w:val="Fancy Table"/></w:tblPr><w:tr><w:trPr><w:trHeight w:val="900" w:hRule="atLeast"/></w:trPr><w:tc><w:tcPr><w:tcW w:w="4000" w:type="dxa"/><w:vAlign w:val="center"/></w:tcPr><w:p><w:pPr/><w:r><w:rPr><w:b w:val="1"/><w:bCs w:val="1"/></w:rPr><w:t xml:space="preserve">Company Details</w:t></w:r></w:p></w:tc><w:tc><w:tcPr><w:tcW w:w="4000" w:type="dxa"/><w:vAlign w:val="center"/></w:tcPr><w:p><w:pPr/><w:r><w:rPr><w:b w:val="1"/><w:bCs w:val="1"/></w:rPr><w:t xml:space="preserve">Company Contact Details</w:t></w:r></w:p></w:tc></w:tr><w:tr><w:trPr/><w:tc><w:tcPr><w:tcW w:w="4000" w:type="dxa"/></w:tcPr><w:p><w:pPr/><w:r><w:rPr/><w:t xml:space="preserve">Spack Automotives Private Limited</w:t></w:r></w:p></w:tc><w:tc><w:tcPr><w:tcW w:w="4000" w:type="dxa"/></w:tcPr><w:p><w:pPr/><w:r><w:rPr/><w:t xml:space="preserve">1st Floor, 45, Okhla Industrial Estate, Phase - 3</w:t></w:r></w:p></w:tc></w:tr></w:tbl><w:p><w:pPr><w:sectPr><w:pgSz w:orient="portrait" w:w="11905.511811023622" w:h="16837.79527559055"/><w:pgMar w:top="1440" w:right="1440" w:bottom="1440" w:left="1440" w:header="720" w:footer="720" w:gutter="0"/><w:cols w:num="1" w:space="720"/></w:sectPr></w:pPr></w:p><w:p/><w:p><w:pPr/><w:r><w:rPr><w:sz w:val="32"/><w:szCs w:val="32"/><w:b w:val="1"/><w:bCs w:val="1"/></w:rPr><w:t xml:space="preserve">Company: SPAL Automotive Technology India Private Limited</w:t></w:r></w:p><w:tbl><w:tblGrid><w:gridCol w:w="4000" w:type="dxa"/><w:gridCol w:w="4000" w:type="dxa"/></w:tblGrid><w:tblPr><w:tblStyle w:val="Fancy Table"/></w:tblPr><w:tr><w:trPr><w:trHeight w:val="900" w:hRule="atLeast"/></w:trPr><w:tc><w:tcPr><w:tcW w:w="4000" w:type="dxa"/><w:vAlign w:val="center"/></w:tcPr><w:p><w:pPr/><w:r><w:rPr><w:b w:val="1"/><w:bCs w:val="1"/></w:rPr><w:t xml:space="preserve">Company Details</w:t></w:r></w:p></w:tc><w:tc><w:tcPr><w:tcW w:w="4000" w:type="dxa"/><w:vAlign w:val="center"/></w:tcPr><w:p><w:pPr/><w:r><w:rPr><w:b w:val="1"/><w:bCs w:val="1"/></w:rPr><w:t xml:space="preserve">Company Contact Details</w:t></w:r></w:p></w:tc></w:tr><w:tr><w:trPr/><w:tc><w:tcPr><w:tcW w:w="4000" w:type="dxa"/></w:tcPr><w:p><w:pPr/><w:r><w:rPr/><w:t xml:space="preserve">SPAL Automotive Technology India Private Limited</w:t></w:r></w:p></w:tc><w:tc><w:tcPr><w:tcW w:w="4000" w:type="dxa"/></w:tcPr><w:p><w:pPr/><w:r><w:rPr/><w:t xml:space="preserve">209, 2nd Floor, KM Trade Tower, Radisson Building, Sector 14, Kaushambi</w:t></w:r></w:p></w:tc></w:tr></w:tbl><w:p><w:pPr><w:sectPr><w:pgSz w:orient="portrait" w:w="11905.511811023622" w:h="16837.79527559055"/><w:pgMar w:top="1440" w:right="1440" w:bottom="1440" w:left="1440" w:header="720" w:footer="720" w:gutter="0"/><w:cols w:num="1" w:space="720"/></w:sectPr></w:pPr></w:p><w:p/><w:p><w:pPr/><w:r><w:rPr><w:sz w:val="32"/><w:szCs w:val="32"/><w:b w:val="1"/><w:bCs w:val="1"/></w:rPr><w:t xml:space="preserve">Company: Special Engineering Services Ltd.</w:t></w:r></w:p><w:tbl><w:tblGrid><w:gridCol w:w="4000" w:type="dxa"/><w:gridCol w:w="4000" w:type="dxa"/></w:tblGrid><w:tblPr><w:tblStyle w:val="Fancy Table"/></w:tblPr><w:tr><w:trPr><w:trHeight w:val="900" w:hRule="atLeast"/></w:trPr><w:tc><w:tcPr><w:tcW w:w="4000" w:type="dxa"/><w:vAlign w:val="center"/></w:tcPr><w:p><w:pPr/><w:r><w:rPr><w:b w:val="1"/><w:bCs w:val="1"/></w:rPr><w:t xml:space="preserve">Company Details</w:t></w:r></w:p></w:tc><w:tc><w:tcPr><w:tcW w:w="4000" w:type="dxa"/><w:vAlign w:val="center"/></w:tcPr><w:p><w:pPr/><w:r><w:rPr><w:b w:val="1"/><w:bCs w:val="1"/></w:rPr><w:t xml:space="preserve">Company Contact Details</w:t></w:r></w:p></w:tc></w:tr><w:tr><w:trPr/><w:tc><w:tcPr><w:tcW w:w="4000" w:type="dxa"/></w:tcPr><w:p><w:pPr/><w:r><w:rPr/><w:t xml:space="preserve">Special Engineering Services Ltd.</w:t></w:r></w:p></w:tc><w:tc><w:tcPr><w:tcW w:w="4000" w:type="dxa"/></w:tcPr><w:p><w:pPr/><w:r><w:rPr/><w:t xml:space="preserve">16, Cossipore Road</w:t></w:r></w:p></w:tc></w:tr></w:tbl><w:p><w:pPr><w:sectPr><w:pgSz w:orient="portrait" w:w="11905.511811023622" w:h="16837.79527559055"/><w:pgMar w:top="1440" w:right="1440" w:bottom="1440" w:left="1440" w:header="720" w:footer="720" w:gutter="0"/><w:cols w:num="1" w:space="720"/></w:sectPr></w:pPr></w:p><w:p/><w:p><w:pPr/><w:r><w:rPr><w:sz w:val="32"/><w:szCs w:val="32"/><w:b w:val="1"/><w:bCs w:val="1"/></w:rPr><w:t xml:space="preserve">Company: Spectra Products Pvt. Ltd.</w:t></w:r></w:p><w:tbl><w:tblGrid><w:gridCol w:w="4000" w:type="dxa"/><w:gridCol w:w="4000" w:type="dxa"/></w:tblGrid><w:tblPr><w:tblStyle w:val="Fancy Table"/></w:tblPr><w:tr><w:trPr><w:trHeight w:val="900" w:hRule="atLeast"/></w:trPr><w:tc><w:tcPr><w:tcW w:w="4000" w:type="dxa"/><w:vAlign w:val="center"/></w:tcPr><w:p><w:pPr/><w:r><w:rPr><w:b w:val="1"/><w:bCs w:val="1"/></w:rPr><w:t xml:space="preserve">Company Details</w:t></w:r></w:p></w:tc><w:tc><w:tcPr><w:tcW w:w="4000" w:type="dxa"/><w:vAlign w:val="center"/></w:tcPr><w:p><w:pPr/><w:r><w:rPr><w:b w:val="1"/><w:bCs w:val="1"/></w:rPr><w:t xml:space="preserve">Company Contact Details</w:t></w:r></w:p></w:tc></w:tr><w:tr><w:trPr/><w:tc><w:tcPr><w:tcW w:w="4000" w:type="dxa"/></w:tcPr><w:p><w:pPr/><w:r><w:rPr/><w:t xml:space="preserve">Spectra Products Pvt. Ltd.</w:t></w:r></w:p></w:tc><w:tc><w:tcPr><w:tcW w:w="4000" w:type="dxa"/></w:tcPr><w:p><w:pPr/><w:r><w:rPr/><w:t xml:space="preserve">F 6, Sector 17, Kavi Nagar Industrial Area</w:t></w:r></w:p></w:tc></w:tr></w:tbl><w:p><w:pPr><w:sectPr><w:pgSz w:orient="portrait" w:w="11905.511811023622" w:h="16837.79527559055"/><w:pgMar w:top="1440" w:right="1440" w:bottom="1440" w:left="1440" w:header="720" w:footer="720" w:gutter="0"/><w:cols w:num="1" w:space="720"/></w:sectPr></w:pPr></w:p><w:p/><w:p><w:pPr/><w:r><w:rPr><w:sz w:val="32"/><w:szCs w:val="32"/><w:b w:val="1"/><w:bCs w:val="1"/></w:rPr><w:t xml:space="preserve">Company: SPM Autocomp Systems Pvt. Ltd.</w:t></w:r></w:p><w:tbl><w:tblGrid><w:gridCol w:w="4000" w:type="dxa"/><w:gridCol w:w="4000" w:type="dxa"/></w:tblGrid><w:tblPr><w:tblStyle w:val="Fancy Table"/></w:tblPr><w:tr><w:trPr><w:trHeight w:val="900" w:hRule="atLeast"/></w:trPr><w:tc><w:tcPr><w:tcW w:w="4000" w:type="dxa"/><w:vAlign w:val="center"/></w:tcPr><w:p><w:pPr/><w:r><w:rPr><w:b w:val="1"/><w:bCs w:val="1"/></w:rPr><w:t xml:space="preserve">Company Details</w:t></w:r></w:p></w:tc><w:tc><w:tcPr><w:tcW w:w="4000" w:type="dxa"/><w:vAlign w:val="center"/></w:tcPr><w:p><w:pPr/><w:r><w:rPr><w:b w:val="1"/><w:bCs w:val="1"/></w:rPr><w:t xml:space="preserve">Company Contact Details</w:t></w:r></w:p></w:tc></w:tr><w:tr><w:trPr/><w:tc><w:tcPr><w:tcW w:w="4000" w:type="dxa"/></w:tcPr><w:p><w:pPr/><w:r><w:rPr/><w:t xml:space="preserve">SPM Autocomp Systems Pvt. Ltd.</w:t></w:r></w:p></w:tc><w:tc><w:tcPr><w:tcW w:w="4000" w:type="dxa"/></w:tcPr><w:p><w:pPr/><w:r><w:rPr/><w:t xml:space="preserve">Plot No. 187, Sector 3, IMT Manesar</w:t></w:r></w:p></w:tc></w:tr></w:tbl><w:p><w:pPr><w:sectPr><w:pgSz w:orient="portrait" w:w="11905.511811023622" w:h="16837.79527559055"/><w:pgMar w:top="1440" w:right="1440" w:bottom="1440" w:left="1440" w:header="720" w:footer="720" w:gutter="0"/><w:cols w:num="1" w:space="720"/></w:sectPr></w:pPr></w:p><w:p/><w:p><w:pPr/><w:r><w:rPr><w:sz w:val="32"/><w:szCs w:val="32"/><w:b w:val="1"/><w:bCs w:val="1"/></w:rPr><w:t xml:space="preserve">Company: Spun Micro Processing Pvt. Ltd.</w:t></w:r></w:p><w:tbl><w:tblGrid><w:gridCol w:w="4000" w:type="dxa"/><w:gridCol w:w="4000" w:type="dxa"/></w:tblGrid><w:tblPr><w:tblStyle w:val="Fancy Table"/></w:tblPr><w:tr><w:trPr><w:trHeight w:val="900" w:hRule="atLeast"/></w:trPr><w:tc><w:tcPr><w:tcW w:w="4000" w:type="dxa"/><w:vAlign w:val="center"/></w:tcPr><w:p><w:pPr/><w:r><w:rPr><w:b w:val="1"/><w:bCs w:val="1"/></w:rPr><w:t xml:space="preserve">Company Details</w:t></w:r></w:p></w:tc><w:tc><w:tcPr><w:tcW w:w="4000" w:type="dxa"/><w:vAlign w:val="center"/></w:tcPr><w:p><w:pPr/><w:r><w:rPr><w:b w:val="1"/><w:bCs w:val="1"/></w:rPr><w:t xml:space="preserve">Company Contact Details</w:t></w:r></w:p></w:tc></w:tr><w:tr><w:trPr/><w:tc><w:tcPr><w:tcW w:w="4000" w:type="dxa"/></w:tcPr><w:p><w:pPr/><w:r><w:rPr/><w:t xml:space="preserve">Spun Micro Processing Pvt. Ltd.</w:t></w:r></w:p></w:tc><w:tc><w:tcPr><w:tcW w:w="4000" w:type="dxa"/></w:tcPr><w:p><w:pPr/><w:r><w:rPr/><w:t xml:space="preserve">Behrampur Road, Village Begampur Khatola</w:t></w:r></w:p></w:tc></w:tr></w:tbl><w:p><w:pPr><w:sectPr><w:pgSz w:orient="portrait" w:w="11905.511811023622" w:h="16837.79527559055"/><w:pgMar w:top="1440" w:right="1440" w:bottom="1440" w:left="1440" w:header="720" w:footer="720" w:gutter="0"/><w:cols w:num="1" w:space="720"/></w:sectPr></w:pPr></w:p><w:p/><w:p><w:pPr/><w:r><w:rPr><w:sz w:val="32"/><w:szCs w:val="32"/><w:b w:val="1"/><w:bCs w:val="1"/></w:rPr><w:t xml:space="preserve">Company: Sree Chandra Auto Components Pvt. Ltd.</w:t></w:r></w:p><w:tbl><w:tblGrid><w:gridCol w:w="4000" w:type="dxa"/><w:gridCol w:w="4000" w:type="dxa"/></w:tblGrid><w:tblPr><w:tblStyle w:val="Fancy Table"/></w:tblPr><w:tr><w:trPr><w:trHeight w:val="900" w:hRule="atLeast"/></w:trPr><w:tc><w:tcPr><w:tcW w:w="4000" w:type="dxa"/><w:vAlign w:val="center"/></w:tcPr><w:p><w:pPr/><w:r><w:rPr><w:b w:val="1"/><w:bCs w:val="1"/></w:rPr><w:t xml:space="preserve">Company Details</w:t></w:r></w:p></w:tc><w:tc><w:tcPr><w:tcW w:w="4000" w:type="dxa"/><w:vAlign w:val="center"/></w:tcPr><w:p><w:pPr/><w:r><w:rPr><w:b w:val="1"/><w:bCs w:val="1"/></w:rPr><w:t xml:space="preserve">Company Contact Details</w:t></w:r></w:p></w:tc></w:tr><w:tr><w:trPr/><w:tc><w:tcPr><w:tcW w:w="4000" w:type="dxa"/></w:tcPr><w:p><w:pPr/><w:r><w:rPr/><w:t xml:space="preserve">Sree Chandra Auto Components Pvt. Ltd.</w:t></w:r></w:p></w:tc><w:tc><w:tcPr><w:tcW w:w="4000" w:type="dxa"/></w:tcPr><w:p><w:pPr/><w:r><w:rPr/><w:t xml:space="preserve">No. 110 A, GST Road</w:t></w:r></w:p></w:tc></w:tr></w:tbl><w:p><w:pPr><w:sectPr><w:pgSz w:orient="portrait" w:w="11905.511811023622" w:h="16837.79527559055"/><w:pgMar w:top="1440" w:right="1440" w:bottom="1440" w:left="1440" w:header="720" w:footer="720" w:gutter="0"/><w:cols w:num="1" w:space="720"/></w:sectPr></w:pPr></w:p><w:p/><w:p><w:pPr/><w:r><w:rPr><w:sz w:val="32"/><w:szCs w:val="32"/><w:b w:val="1"/><w:bCs w:val="1"/></w:rPr><w:t xml:space="preserve">Company: Sri Ganeshraam Enterprises</w:t></w:r></w:p><w:tbl><w:tblGrid><w:gridCol w:w="4000" w:type="dxa"/><w:gridCol w:w="4000" w:type="dxa"/></w:tblGrid><w:tblPr><w:tblStyle w:val="Fancy Table"/></w:tblPr><w:tr><w:trPr><w:trHeight w:val="900" w:hRule="atLeast"/></w:trPr><w:tc><w:tcPr><w:tcW w:w="4000" w:type="dxa"/><w:vAlign w:val="center"/></w:tcPr><w:p><w:pPr/><w:r><w:rPr><w:b w:val="1"/><w:bCs w:val="1"/></w:rPr><w:t xml:space="preserve">Company Details</w:t></w:r></w:p></w:tc><w:tc><w:tcPr><w:tcW w:w="4000" w:type="dxa"/><w:vAlign w:val="center"/></w:tcPr><w:p><w:pPr/><w:r><w:rPr><w:b w:val="1"/><w:bCs w:val="1"/></w:rPr><w:t xml:space="preserve">Company Contact Details</w:t></w:r></w:p></w:tc></w:tr><w:tr><w:trPr/><w:tc><w:tcPr><w:tcW w:w="4000" w:type="dxa"/></w:tcPr><w:p><w:pPr/><w:r><w:rPr/><w:t xml:space="preserve">Sri Ganeshraam Enterprises</w:t></w:r></w:p></w:tc><w:tc><w:tcPr><w:tcW w:w="4000" w:type="dxa"/></w:tcPr><w:p><w:pPr/><w:r><w:rPr/><w:t xml:space="preserve">Plot No. 2, 3, 4, Shanti Santosh Nagar, Kandanchavadi</w:t></w:r></w:p></w:tc></w:tr></w:tbl><w:p><w:pPr><w:sectPr><w:pgSz w:orient="portrait" w:w="11905.511811023622" w:h="16837.79527559055"/><w:pgMar w:top="1440" w:right="1440" w:bottom="1440" w:left="1440" w:header="720" w:footer="720" w:gutter="0"/><w:cols w:num="1" w:space="720"/></w:sectPr></w:pPr></w:p><w:p/><w:p><w:pPr/><w:r><w:rPr><w:sz w:val="32"/><w:szCs w:val="32"/><w:b w:val="1"/><w:bCs w:val="1"/></w:rPr><w:t xml:space="preserve">Company: SRM Institute of Science & Technology</w:t></w:r></w:p><w:tbl><w:tblGrid><w:gridCol w:w="4000" w:type="dxa"/><w:gridCol w:w="4000" w:type="dxa"/></w:tblGrid><w:tblPr><w:tblStyle w:val="Fancy Table"/></w:tblPr><w:tr><w:trPr><w:trHeight w:val="900" w:hRule="atLeast"/></w:trPr><w:tc><w:tcPr><w:tcW w:w="4000" w:type="dxa"/><w:vAlign w:val="center"/></w:tcPr><w:p><w:pPr/><w:r><w:rPr><w:b w:val="1"/><w:bCs w:val="1"/></w:rPr><w:t xml:space="preserve">Company Details</w:t></w:r></w:p></w:tc><w:tc><w:tcPr><w:tcW w:w="4000" w:type="dxa"/><w:vAlign w:val="center"/></w:tcPr><w:p><w:pPr/><w:r><w:rPr><w:b w:val="1"/><w:bCs w:val="1"/></w:rPr><w:t xml:space="preserve">Company Contact Details</w:t></w:r></w:p></w:tc></w:tr><w:tr><w:trPr/><w:tc><w:tcPr><w:tcW w:w="4000" w:type="dxa"/></w:tcPr><w:p><w:pPr/><w:r><w:rPr/><w:t xml:space="preserve">SRM Institute of Science & Technology</w:t></w:r></w:p></w:tc><w:tc><w:tcPr><w:tcW w:w="4000" w:type="dxa"/></w:tcPr><w:p><w:pPr/><w:r><w:rPr/><w:t xml:space="preserve">SRM Nagar, Potheri, Kattankulathur</w:t></w:r></w:p></w:tc></w:tr></w:tbl><w:p><w:pPr><w:sectPr><w:pgSz w:orient="portrait" w:w="11905.511811023622" w:h="16837.79527559055"/><w:pgMar w:top="1440" w:right="1440" w:bottom="1440" w:left="1440" w:header="720" w:footer="720" w:gutter="0"/><w:cols w:num="1" w:space="720"/></w:sectPr></w:pPr></w:p><w:p/><w:p><w:pPr/><w:r><w:rPr><w:sz w:val="32"/><w:szCs w:val="32"/><w:b w:val="1"/><w:bCs w:val="1"/></w:rPr><w:t xml:space="preserve">Company: Srujana Enterprises</w:t></w:r></w:p><w:tbl><w:tblGrid><w:gridCol w:w="4000" w:type="dxa"/><w:gridCol w:w="4000" w:type="dxa"/></w:tblGrid><w:tblPr><w:tblStyle w:val="Fancy Table"/></w:tblPr><w:tr><w:trPr><w:trHeight w:val="900" w:hRule="atLeast"/></w:trPr><w:tc><w:tcPr><w:tcW w:w="4000" w:type="dxa"/><w:vAlign w:val="center"/></w:tcPr><w:p><w:pPr/><w:r><w:rPr><w:b w:val="1"/><w:bCs w:val="1"/></w:rPr><w:t xml:space="preserve">Company Details</w:t></w:r></w:p></w:tc><w:tc><w:tcPr><w:tcW w:w="4000" w:type="dxa"/><w:vAlign w:val="center"/></w:tcPr><w:p><w:pPr/><w:r><w:rPr><w:b w:val="1"/><w:bCs w:val="1"/></w:rPr><w:t xml:space="preserve">Company Contact Details</w:t></w:r></w:p></w:tc></w:tr><w:tr><w:trPr/><w:tc><w:tcPr><w:tcW w:w="4000" w:type="dxa"/></w:tcPr><w:p><w:pPr/><w:r><w:rPr/><w:t xml:space="preserve">Srujana Enterprises</w:t></w:r></w:p></w:tc><w:tc><w:tcPr><w:tcW w:w="4000" w:type="dxa"/></w:tcPr><w:p><w:pPr/><w:r><w:rPr/><w:t xml:space="preserve">116/117-1, 7th Main road, 3rd phase Peenya Industrial Area, TVS Cross, SBM Circle</w:t></w:r></w:p></w:tc></w:tr></w:tbl><w:p><w:pPr><w:sectPr><w:pgSz w:orient="portrait" w:w="11905.511811023622" w:h="16837.79527559055"/><w:pgMar w:top="1440" w:right="1440" w:bottom="1440" w:left="1440" w:header="720" w:footer="720" w:gutter="0"/><w:cols w:num="1" w:space="720"/></w:sectPr></w:pPr></w:p><w:p/><w:p><w:pPr/><w:r><w:rPr><w:sz w:val="32"/><w:szCs w:val="32"/><w:b w:val="1"/><w:bCs w:val="1"/></w:rPr><w:t xml:space="preserve">Company: Standard Radiators Pvt. Ltd.</w:t></w:r></w:p><w:tbl><w:tblGrid><w:gridCol w:w="4000" w:type="dxa"/><w:gridCol w:w="4000" w:type="dxa"/></w:tblGrid><w:tblPr><w:tblStyle w:val="Fancy Table"/></w:tblPr><w:tr><w:trPr><w:trHeight w:val="900" w:hRule="atLeast"/></w:trPr><w:tc><w:tcPr><w:tcW w:w="4000" w:type="dxa"/><w:vAlign w:val="center"/></w:tcPr><w:p><w:pPr/><w:r><w:rPr><w:b w:val="1"/><w:bCs w:val="1"/></w:rPr><w:t xml:space="preserve">Company Details</w:t></w:r></w:p></w:tc><w:tc><w:tcPr><w:tcW w:w="4000" w:type="dxa"/><w:vAlign w:val="center"/></w:tcPr><w:p><w:pPr/><w:r><w:rPr><w:b w:val="1"/><w:bCs w:val="1"/></w:rPr><w:t xml:space="preserve">Company Contact Details</w:t></w:r></w:p></w:tc></w:tr><w:tr><w:trPr/><w:tc><w:tcPr><w:tcW w:w="4000" w:type="dxa"/></w:tcPr><w:p><w:pPr/><w:r><w:rPr/><w:t xml:space="preserve">Standard Radiators Pvt. Ltd.</w:t></w:r></w:p></w:tc><w:tc><w:tcPr><w:tcW w:w="4000" w:type="dxa"/></w:tcPr><w:p><w:pPr/><w:r><w:rPr/><w:t xml:space="preserve">1/12 Industrial Estate, Gorwa</w:t></w:r></w:p></w:tc></w:tr></w:tbl><w:p><w:pPr><w:sectPr><w:pgSz w:orient="portrait" w:w="11905.511811023622" w:h="16837.79527559055"/><w:pgMar w:top="1440" w:right="1440" w:bottom="1440" w:left="1440" w:header="720" w:footer="720" w:gutter="0"/><w:cols w:num="1" w:space="720"/></w:sectPr></w:pPr></w:p><w:p/><w:p><w:pPr/><w:r><w:rPr><w:sz w:val="32"/><w:szCs w:val="32"/><w:b w:val="1"/><w:bCs w:val="1"/></w:rPr><w:t xml:space="preserve">Company: Star Auto Industries Pvt. Ltd.</w:t></w:r></w:p><w:tbl><w:tblGrid><w:gridCol w:w="4000" w:type="dxa"/><w:gridCol w:w="4000" w:type="dxa"/></w:tblGrid><w:tblPr><w:tblStyle w:val="Fancy Table"/></w:tblPr><w:tr><w:trPr><w:trHeight w:val="900" w:hRule="atLeast"/></w:trPr><w:tc><w:tcPr><w:tcW w:w="4000" w:type="dxa"/><w:vAlign w:val="center"/></w:tcPr><w:p><w:pPr/><w:r><w:rPr><w:b w:val="1"/><w:bCs w:val="1"/></w:rPr><w:t xml:space="preserve">Company Details</w:t></w:r></w:p></w:tc><w:tc><w:tcPr><w:tcW w:w="4000" w:type="dxa"/><w:vAlign w:val="center"/></w:tcPr><w:p><w:pPr/><w:r><w:rPr><w:b w:val="1"/><w:bCs w:val="1"/></w:rPr><w:t xml:space="preserve">Company Contact Details</w:t></w:r></w:p></w:tc></w:tr><w:tr><w:trPr/><w:tc><w:tcPr><w:tcW w:w="4000" w:type="dxa"/></w:tcPr><w:p><w:pPr/><w:r><w:rPr/><w:t xml:space="preserve">Star Auto Industries Pvt. Ltd.</w:t></w:r></w:p></w:tc><w:tc><w:tcPr><w:tcW w:w="4000" w:type="dxa"/></w:tcPr><w:p><w:pPr/><w:r><w:rPr/><w:t xml:space="preserve">G 2, Ansa Industrial Estate, Saki Vihar Road, Saki Naka, Andheri East</w:t></w:r></w:p></w:tc></w:tr></w:tbl><w:p><w:pPr><w:sectPr><w:pgSz w:orient="portrait" w:w="11905.511811023622" w:h="16837.79527559055"/><w:pgMar w:top="1440" w:right="1440" w:bottom="1440" w:left="1440" w:header="720" w:footer="720" w:gutter="0"/><w:cols w:num="1" w:space="720"/></w:sectPr></w:pPr></w:p><w:p/><w:p><w:pPr/><w:r><w:rPr><w:sz w:val="32"/><w:szCs w:val="32"/><w:b w:val="1"/><w:bCs w:val="1"/></w:rPr><w:t xml:space="preserve">Company: Steelbird International</w:t></w:r></w:p><w:tbl><w:tblGrid><w:gridCol w:w="4000" w:type="dxa"/><w:gridCol w:w="4000" w:type="dxa"/></w:tblGrid><w:tblPr><w:tblStyle w:val="Fancy Table"/></w:tblPr><w:tr><w:trPr><w:trHeight w:val="900" w:hRule="atLeast"/></w:trPr><w:tc><w:tcPr><w:tcW w:w="4000" w:type="dxa"/><w:vAlign w:val="center"/></w:tcPr><w:p><w:pPr/><w:r><w:rPr><w:b w:val="1"/><w:bCs w:val="1"/></w:rPr><w:t xml:space="preserve">Company Details</w:t></w:r></w:p></w:tc><w:tc><w:tcPr><w:tcW w:w="4000" w:type="dxa"/><w:vAlign w:val="center"/></w:tcPr><w:p><w:pPr/><w:r><w:rPr><w:b w:val="1"/><w:bCs w:val="1"/></w:rPr><w:t xml:space="preserve">Company Contact Details</w:t></w:r></w:p></w:tc></w:tr><w:tr><w:trPr/><w:tc><w:tcPr><w:tcW w:w="4000" w:type="dxa"/></w:tcPr><w:p><w:pPr/><w:r><w:rPr/><w:t xml:space="preserve">Steelbird International</w:t></w:r></w:p></w:tc><w:tc><w:tcPr><w:tcW w:w="4000" w:type="dxa"/></w:tcPr><w:p><w:pPr/><w:r><w:rPr/><w:t xml:space="preserve">2E/3, Jhandewalan Extension</w:t></w:r></w:p></w:tc></w:tr></w:tbl><w:p><w:pPr><w:sectPr><w:pgSz w:orient="portrait" w:w="11905.511811023622" w:h="16837.79527559055"/><w:pgMar w:top="1440" w:right="1440" w:bottom="1440" w:left="1440" w:header="720" w:footer="720" w:gutter="0"/><w:cols w:num="1" w:space="720"/></w:sectPr></w:pPr></w:p><w:p/><w:p><w:pPr/><w:r><w:rPr><w:sz w:val="32"/><w:szCs w:val="32"/><w:b w:val="1"/><w:bCs w:val="1"/></w:rPr><w:t xml:space="preserve">Company: Sterling Gtake E-Mobility Limited</w:t></w:r></w:p><w:tbl><w:tblGrid><w:gridCol w:w="4000" w:type="dxa"/><w:gridCol w:w="4000" w:type="dxa"/></w:tblGrid><w:tblPr><w:tblStyle w:val="Fancy Table"/></w:tblPr><w:tr><w:trPr><w:trHeight w:val="900" w:hRule="atLeast"/></w:trPr><w:tc><w:tcPr><w:tcW w:w="4000" w:type="dxa"/><w:vAlign w:val="center"/></w:tcPr><w:p><w:pPr/><w:r><w:rPr><w:b w:val="1"/><w:bCs w:val="1"/></w:rPr><w:t xml:space="preserve">Company Details</w:t></w:r></w:p></w:tc><w:tc><w:tcPr><w:tcW w:w="4000" w:type="dxa"/><w:vAlign w:val="center"/></w:tcPr><w:p><w:pPr/><w:r><w:rPr><w:b w:val="1"/><w:bCs w:val="1"/></w:rPr><w:t xml:space="preserve">Company Contact Details</w:t></w:r></w:p></w:tc></w:tr><w:tr><w:trPr/><w:tc><w:tcPr><w:tcW w:w="4000" w:type="dxa"/></w:tcPr><w:p><w:pPr/><w:r><w:rPr/><w:t xml:space="preserve">Sterling Gtake E-Mobility Limited</w:t></w:r></w:p></w:tc><w:tc><w:tcPr><w:tcW w:w="4000" w:type="dxa"/></w:tcPr><w:p><w:pPr/><w:r><w:rPr/><w:t xml:space="preserve">12/2 Main Mathura Road</w:t></w:r></w:p></w:tc></w:tr></w:tbl><w:p><w:pPr><w:sectPr><w:pgSz w:orient="portrait" w:w="11905.511811023622" w:h="16837.79527559055"/><w:pgMar w:top="1440" w:right="1440" w:bottom="1440" w:left="1440" w:header="720" w:footer="720" w:gutter="0"/><w:cols w:num="1" w:space="720"/></w:sectPr></w:pPr></w:p><w:p/><w:p><w:pPr/><w:r><w:rPr><w:sz w:val="32"/><w:szCs w:val="32"/><w:b w:val="1"/><w:bCs w:val="1"/></w:rPr><w:t xml:space="preserve">Company: Sterling Tools Ltd.</w:t></w:r></w:p><w:tbl><w:tblGrid><w:gridCol w:w="4000" w:type="dxa"/><w:gridCol w:w="4000" w:type="dxa"/></w:tblGrid><w:tblPr><w:tblStyle w:val="Fancy Table"/></w:tblPr><w:tr><w:trPr><w:trHeight w:val="900" w:hRule="atLeast"/></w:trPr><w:tc><w:tcPr><w:tcW w:w="4000" w:type="dxa"/><w:vAlign w:val="center"/></w:tcPr><w:p><w:pPr/><w:r><w:rPr><w:b w:val="1"/><w:bCs w:val="1"/></w:rPr><w:t xml:space="preserve">Company Details</w:t></w:r></w:p></w:tc><w:tc><w:tcPr><w:tcW w:w="4000" w:type="dxa"/><w:vAlign w:val="center"/></w:tcPr><w:p><w:pPr/><w:r><w:rPr><w:b w:val="1"/><w:bCs w:val="1"/></w:rPr><w:t xml:space="preserve">Company Contact Details</w:t></w:r></w:p></w:tc></w:tr><w:tr><w:trPr/><w:tc><w:tcPr><w:tcW w:w="4000" w:type="dxa"/></w:tcPr><w:p><w:pPr/><w:r><w:rPr/><w:t xml:space="preserve">Sterling Tools Ltd.</w:t></w:r></w:p></w:tc><w:tc><w:tcPr><w:tcW w:w="4000" w:type="dxa"/></w:tcPr><w:p><w:pPr/><w:r><w:rPr/><w:t xml:space="preserve">5 A, DLF Industrial Estate, Phase I</w:t></w:r></w:p></w:tc></w:tr></w:tbl><w:p><w:pPr><w:sectPr><w:pgSz w:orient="portrait" w:w="11905.511811023622" w:h="16837.79527559055"/><w:pgMar w:top="1440" w:right="1440" w:bottom="1440" w:left="1440" w:header="720" w:footer="720" w:gutter="0"/><w:cols w:num="1" w:space="720"/></w:sectPr></w:pPr></w:p><w:p/><w:p><w:pPr/><w:r><w:rPr><w:sz w:val="32"/><w:szCs w:val="32"/><w:b w:val="1"/><w:bCs w:val="1"/></w:rPr><w:t xml:space="preserve">Company: Stork Auto Engineering Pvt. Ltd.</w:t></w:r></w:p><w:tbl><w:tblGrid><w:gridCol w:w="4000" w:type="dxa"/><w:gridCol w:w="4000" w:type="dxa"/></w:tblGrid><w:tblPr><w:tblStyle w:val="Fancy Table"/></w:tblPr><w:tr><w:trPr><w:trHeight w:val="900" w:hRule="atLeast"/></w:trPr><w:tc><w:tcPr><w:tcW w:w="4000" w:type="dxa"/><w:vAlign w:val="center"/></w:tcPr><w:p><w:pPr/><w:r><w:rPr><w:b w:val="1"/><w:bCs w:val="1"/></w:rPr><w:t xml:space="preserve">Company Details</w:t></w:r></w:p></w:tc><w:tc><w:tcPr><w:tcW w:w="4000" w:type="dxa"/><w:vAlign w:val="center"/></w:tcPr><w:p><w:pPr/><w:r><w:rPr><w:b w:val="1"/><w:bCs w:val="1"/></w:rPr><w:t xml:space="preserve">Company Contact Details</w:t></w:r></w:p></w:tc></w:tr><w:tr><w:trPr/><w:tc><w:tcPr><w:tcW w:w="4000" w:type="dxa"/></w:tcPr><w:p><w:pPr/><w:r><w:rPr/><w:t xml:space="preserve">Stork Auto Engineering Pvt. Ltd.</w:t></w:r></w:p></w:tc><w:tc><w:tcPr><w:tcW w:w="4000" w:type="dxa"/></w:tcPr><w:p><w:pPr/><w:r><w:rPr/><w:t xml:space="preserve">Plot No. 84, Sector 3M, IMT Manesar</w:t></w:r></w:p></w:tc></w:tr></w:tbl><w:p><w:pPr><w:sectPr><w:pgSz w:orient="portrait" w:w="11905.511811023622" w:h="16837.79527559055"/><w:pgMar w:top="1440" w:right="1440" w:bottom="1440" w:left="1440" w:header="720" w:footer="720" w:gutter="0"/><w:cols w:num="1" w:space="720"/></w:sectPr></w:pPr></w:p><w:p/><w:p><w:pPr/><w:r><w:rPr><w:sz w:val="32"/><w:szCs w:val="32"/><w:b w:val="1"/><w:bCs w:val="1"/></w:rPr><w:t xml:space="preserve">Company: Stork Rubber Products Pvt. Ltd.</w:t></w:r></w:p><w:tbl><w:tblGrid><w:gridCol w:w="4000" w:type="dxa"/><w:gridCol w:w="4000" w:type="dxa"/></w:tblGrid><w:tblPr><w:tblStyle w:val="Fancy Table"/></w:tblPr><w:tr><w:trPr><w:trHeight w:val="900" w:hRule="atLeast"/></w:trPr><w:tc><w:tcPr><w:tcW w:w="4000" w:type="dxa"/><w:vAlign w:val="center"/></w:tcPr><w:p><w:pPr/><w:r><w:rPr><w:b w:val="1"/><w:bCs w:val="1"/></w:rPr><w:t xml:space="preserve">Company Details</w:t></w:r></w:p></w:tc><w:tc><w:tcPr><w:tcW w:w="4000" w:type="dxa"/><w:vAlign w:val="center"/></w:tcPr><w:p><w:pPr/><w:r><w:rPr><w:b w:val="1"/><w:bCs w:val="1"/></w:rPr><w:t xml:space="preserve">Company Contact Details</w:t></w:r></w:p></w:tc></w:tr><w:tr><w:trPr/><w:tc><w:tcPr><w:tcW w:w="4000" w:type="dxa"/></w:tcPr><w:p><w:pPr/><w:r><w:rPr/><w:t xml:space="preserve">Stork Rubber Products Pvt. Ltd.</w:t></w:r></w:p></w:tc><w:tc><w:tcPr><w:tcW w:w="4000" w:type="dxa"/></w:tcPr><w:p><w:pPr/><w:r><w:rPr/><w:t xml:space="preserve">Stork Building, 38th KM, NH 8, Behrampur Road, Khandsa</w:t></w:r></w:p></w:tc></w:tr></w:tbl><w:p><w:pPr><w:sectPr><w:pgSz w:orient="portrait" w:w="11905.511811023622" w:h="16837.79527559055"/><w:pgMar w:top="1440" w:right="1440" w:bottom="1440" w:left="1440" w:header="720" w:footer="720" w:gutter="0"/><w:cols w:num="1" w:space="720"/></w:sectPr></w:pPr></w:p><w:p/><w:p><w:pPr/><w:r><w:rPr><w:sz w:val="32"/><w:szCs w:val="32"/><w:b w:val="1"/><w:bCs w:val="1"/></w:rPr><w:t xml:space="preserve">Company: Stumpp Schuele & Somappa Springs Pvt. Ltd.</w:t></w:r></w:p><w:tbl><w:tblGrid><w:gridCol w:w="4000" w:type="dxa"/><w:gridCol w:w="4000" w:type="dxa"/></w:tblGrid><w:tblPr><w:tblStyle w:val="Fancy Table"/></w:tblPr><w:tr><w:trPr><w:trHeight w:val="900" w:hRule="atLeast"/></w:trPr><w:tc><w:tcPr><w:tcW w:w="4000" w:type="dxa"/><w:vAlign w:val="center"/></w:tcPr><w:p><w:pPr/><w:r><w:rPr><w:b w:val="1"/><w:bCs w:val="1"/></w:rPr><w:t xml:space="preserve">Company Details</w:t></w:r></w:p></w:tc><w:tc><w:tcPr><w:tcW w:w="4000" w:type="dxa"/><w:vAlign w:val="center"/></w:tcPr><w:p><w:pPr/><w:r><w:rPr><w:b w:val="1"/><w:bCs w:val="1"/></w:rPr><w:t xml:space="preserve">Company Contact Details</w:t></w:r></w:p></w:tc></w:tr><w:tr><w:trPr/><w:tc><w:tcPr><w:tcW w:w="4000" w:type="dxa"/></w:tcPr><w:p><w:pPr/><w:r><w:rPr/><w:t xml:space="preserve">Stumpp Schuele & Somappa Springs Pvt. Ltd.</w:t></w:r></w:p></w:tc><w:tc><w:tcPr><w:tcW w:w="4000" w:type="dxa"/></w:tcPr><w:p><w:pPr/><w:r><w:rPr/><w:t xml:space="preserve">Plot No. 4, Bommasandra Industrial Area, Anekal Taluk</w:t></w:r></w:p></w:tc></w:tr></w:tbl><w:p><w:pPr><w:sectPr><w:pgSz w:orient="portrait" w:w="11905.511811023622" w:h="16837.79527559055"/><w:pgMar w:top="1440" w:right="1440" w:bottom="1440" w:left="1440" w:header="720" w:footer="720" w:gutter="0"/><w:cols w:num="1" w:space="720"/></w:sectPr></w:pPr></w:p><w:p/><w:p><w:pPr/><w:r><w:rPr><w:sz w:val="32"/><w:szCs w:val="32"/><w:b w:val="1"/><w:bCs w:val="1"/></w:rPr><w:t xml:space="preserve">Company: Subros Ltd.</w:t></w:r></w:p><w:tbl><w:tblGrid><w:gridCol w:w="4000" w:type="dxa"/><w:gridCol w:w="4000" w:type="dxa"/></w:tblGrid><w:tblPr><w:tblStyle w:val="Fancy Table"/></w:tblPr><w:tr><w:trPr><w:trHeight w:val="900" w:hRule="atLeast"/></w:trPr><w:tc><w:tcPr><w:tcW w:w="4000" w:type="dxa"/><w:vAlign w:val="center"/></w:tcPr><w:p><w:pPr/><w:r><w:rPr><w:b w:val="1"/><w:bCs w:val="1"/></w:rPr><w:t xml:space="preserve">Company Details</w:t></w:r></w:p></w:tc><w:tc><w:tcPr><w:tcW w:w="4000" w:type="dxa"/><w:vAlign w:val="center"/></w:tcPr><w:p><w:pPr/><w:r><w:rPr><w:b w:val="1"/><w:bCs w:val="1"/></w:rPr><w:t xml:space="preserve">Company Contact Details</w:t></w:r></w:p></w:tc></w:tr><w:tr><w:trPr/><w:tc><w:tcPr><w:tcW w:w="4000" w:type="dxa"/></w:tcPr><w:p><w:pPr/><w:r><w:rPr/><w:t xml:space="preserve">Subros Ltd.</w:t></w:r></w:p></w:tc><w:tc><w:tcPr><w:tcW w:w="4000" w:type="dxa"/></w:tcPr><w:p><w:pPr/><w:r><w:rPr/><w:t xml:space="preserve">LGF, World Trade Centre, Barakhamba Lane</w:t></w:r></w:p></w:tc></w:tr></w:tbl><w:p><w:pPr><w:sectPr><w:pgSz w:orient="portrait" w:w="11905.511811023622" w:h="16837.79527559055"/><w:pgMar w:top="1440" w:right="1440" w:bottom="1440" w:left="1440" w:header="720" w:footer="720" w:gutter="0"/><w:cols w:num="1" w:space="720"/></w:sectPr></w:pPr></w:p><w:p/><w:p><w:pPr/><w:r><w:rPr><w:sz w:val="32"/><w:szCs w:val="32"/><w:b w:val="1"/><w:bCs w:val="1"/></w:rPr><w:t xml:space="preserve">Company: Sudhir Automotive Industries Pvt. Ltd.</w:t></w:r></w:p><w:tbl><w:tblGrid><w:gridCol w:w="4000" w:type="dxa"/><w:gridCol w:w="4000" w:type="dxa"/></w:tblGrid><w:tblPr><w:tblStyle w:val="Fancy Table"/></w:tblPr><w:tr><w:trPr><w:trHeight w:val="900" w:hRule="atLeast"/></w:trPr><w:tc><w:tcPr><w:tcW w:w="4000" w:type="dxa"/><w:vAlign w:val="center"/></w:tcPr><w:p><w:pPr/><w:r><w:rPr><w:b w:val="1"/><w:bCs w:val="1"/></w:rPr><w:t xml:space="preserve">Company Details</w:t></w:r></w:p></w:tc><w:tc><w:tcPr><w:tcW w:w="4000" w:type="dxa"/><w:vAlign w:val="center"/></w:tcPr><w:p><w:pPr/><w:r><w:rPr><w:b w:val="1"/><w:bCs w:val="1"/></w:rPr><w:t xml:space="preserve">Company Contact Details</w:t></w:r></w:p></w:tc></w:tr><w:tr><w:trPr/><w:tc><w:tcPr><w:tcW w:w="4000" w:type="dxa"/></w:tcPr><w:p><w:pPr/><w:r><w:rPr/><w:t xml:space="preserve">Sudhir Automotive Industries Pvt. Ltd.</w:t></w:r></w:p></w:tc><w:tc><w:tcPr><w:tcW w:w="4000" w:type="dxa"/></w:tcPr><w:p><w:pPr/><w:r><w:rPr/><w:t xml:space="preserve">301, Local Shopping Centre, Plot No. 5, Derawal Nagar, Gujranwala Town</w:t></w:r></w:p></w:tc></w:tr></w:tbl><w:p><w:pPr><w:sectPr><w:pgSz w:orient="portrait" w:w="11905.511811023622" w:h="16837.79527559055"/><w:pgMar w:top="1440" w:right="1440" w:bottom="1440" w:left="1440" w:header="720" w:footer="720" w:gutter="0"/><w:cols w:num="1" w:space="720"/></w:sectPr></w:pPr></w:p><w:p/><w:p><w:pPr/><w:r><w:rPr><w:sz w:val="32"/><w:szCs w:val="32"/><w:b w:val="1"/><w:bCs w:val="1"/></w:rPr><w:t xml:space="preserve">Company: Sudisa Foundry Pvt. Ltd.</w:t></w:r></w:p><w:tbl><w:tblGrid><w:gridCol w:w="4000" w:type="dxa"/><w:gridCol w:w="4000" w:type="dxa"/></w:tblGrid><w:tblPr><w:tblStyle w:val="Fancy Table"/></w:tblPr><w:tr><w:trPr><w:trHeight w:val="900" w:hRule="atLeast"/></w:trPr><w:tc><w:tcPr><w:tcW w:w="4000" w:type="dxa"/><w:vAlign w:val="center"/></w:tcPr><w:p><w:pPr/><w:r><w:rPr><w:b w:val="1"/><w:bCs w:val="1"/></w:rPr><w:t xml:space="preserve">Company Details</w:t></w:r></w:p></w:tc><w:tc><w:tcPr><w:tcW w:w="4000" w:type="dxa"/><w:vAlign w:val="center"/></w:tcPr><w:p><w:pPr/><w:r><w:rPr><w:b w:val="1"/><w:bCs w:val="1"/></w:rPr><w:t xml:space="preserve">Company Contact Details</w:t></w:r></w:p></w:tc></w:tr><w:tr><w:trPr/><w:tc><w:tcPr><w:tcW w:w="4000" w:type="dxa"/></w:tcPr><w:p><w:pPr/><w:r><w:rPr/><w:t xml:space="preserve">Sudisa Foundry Pvt. Ltd.</w:t></w:r></w:p></w:tc><w:tc><w:tcPr><w:tcW w:w="4000" w:type="dxa"/></w:tcPr><w:p><w:pPr/><w:r><w:rPr/><w:t xml:space="preserve">B 26, 1st Phase, Adityapur Industrial Area</w:t></w:r></w:p></w:tc></w:tr></w:tbl><w:p><w:pPr><w:sectPr><w:pgSz w:orient="portrait" w:w="11905.511811023622" w:h="16837.79527559055"/><w:pgMar w:top="1440" w:right="1440" w:bottom="1440" w:left="1440" w:header="720" w:footer="720" w:gutter="0"/><w:cols w:num="1" w:space="720"/></w:sectPr></w:pPr></w:p><w:p/><w:p><w:pPr/><w:r><w:rPr><w:sz w:val="32"/><w:szCs w:val="32"/><w:b w:val="1"/><w:bCs w:val="1"/></w:rPr><w:t xml:space="preserve">Company: Sun Mobility Pvt. Ltd.</w:t></w:r></w:p><w:tbl><w:tblGrid><w:gridCol w:w="4000" w:type="dxa"/><w:gridCol w:w="4000" w:type="dxa"/></w:tblGrid><w:tblPr><w:tblStyle w:val="Fancy Table"/></w:tblPr><w:tr><w:trPr><w:trHeight w:val="900" w:hRule="atLeast"/></w:trPr><w:tc><w:tcPr><w:tcW w:w="4000" w:type="dxa"/><w:vAlign w:val="center"/></w:tcPr><w:p><w:pPr/><w:r><w:rPr><w:b w:val="1"/><w:bCs w:val="1"/></w:rPr><w:t xml:space="preserve">Company Details</w:t></w:r></w:p></w:tc><w:tc><w:tcPr><w:tcW w:w="4000" w:type="dxa"/><w:vAlign w:val="center"/></w:tcPr><w:p><w:pPr/><w:r><w:rPr><w:b w:val="1"/><w:bCs w:val="1"/></w:rPr><w:t xml:space="preserve">Company Contact Details</w:t></w:r></w:p></w:tc></w:tr><w:tr><w:trPr/><w:tc><w:tcPr><w:tcW w:w="4000" w:type="dxa"/></w:tcPr><w:p><w:pPr/><w:r><w:rPr/><w:t xml:space="preserve">Sun Mobility Pvt. Ltd.</w:t></w:r></w:p></w:tc><w:tc><w:tcPr><w:tcW w:w="4000" w:type="dxa"/></w:tcPr><w:p><w:pPr/><w:r><w:rPr/><w:t xml:space="preserve">Plot No. 25, Ground Floor, White Field Main Road, Mahadevapura Road, Doddanekundi Industrial Area</w:t></w:r></w:p></w:tc></w:tr></w:tbl><w:p><w:pPr><w:sectPr><w:pgSz w:orient="portrait" w:w="11905.511811023622" w:h="16837.79527559055"/><w:pgMar w:top="1440" w:right="1440" w:bottom="1440" w:left="1440" w:header="720" w:footer="720" w:gutter="0"/><w:cols w:num="1" w:space="720"/></w:sectPr></w:pPr></w:p><w:p/><w:p><w:pPr/><w:r><w:rPr><w:sz w:val="32"/><w:szCs w:val="32"/><w:b w:val="1"/><w:bCs w:val="1"/></w:rPr><w:t xml:space="preserve">Company: Sunbeam Lightweighing Solutions Pvt. Ltd.</w:t></w:r></w:p><w:tbl><w:tblGrid><w:gridCol w:w="4000" w:type="dxa"/><w:gridCol w:w="4000" w:type="dxa"/></w:tblGrid><w:tblPr><w:tblStyle w:val="Fancy Table"/></w:tblPr><w:tr><w:trPr><w:trHeight w:val="900" w:hRule="atLeast"/></w:trPr><w:tc><w:tcPr><w:tcW w:w="4000" w:type="dxa"/><w:vAlign w:val="center"/></w:tcPr><w:p><w:pPr/><w:r><w:rPr><w:b w:val="1"/><w:bCs w:val="1"/></w:rPr><w:t xml:space="preserve">Company Details</w:t></w:r></w:p></w:tc><w:tc><w:tcPr><w:tcW w:w="4000" w:type="dxa"/><w:vAlign w:val="center"/></w:tcPr><w:p><w:pPr/><w:r><w:rPr><w:b w:val="1"/><w:bCs w:val="1"/></w:rPr><w:t xml:space="preserve">Company Contact Details</w:t></w:r></w:p></w:tc></w:tr><w:tr><w:trPr/><w:tc><w:tcPr><w:tcW w:w="4000" w:type="dxa"/></w:tcPr><w:p><w:pPr/><w:r><w:rPr/><w:t xml:space="preserve">Sunbeam Lightweighing Solutions Pvt. Ltd.</w:t></w:r></w:p></w:tc><w:tc><w:tcPr><w:tcW w:w="4000" w:type="dxa"/></w:tcPr><w:p><w:pPr/><w:r><w:rPr/><w:t xml:space="preserve">38/6, KM Stone, Delhi Jaipur Highway, Narsinggpur</w:t></w:r></w:p></w:tc></w:tr></w:tbl><w:p><w:pPr><w:sectPr><w:pgSz w:orient="portrait" w:w="11905.511811023622" w:h="16837.79527559055"/><w:pgMar w:top="1440" w:right="1440" w:bottom="1440" w:left="1440" w:header="720" w:footer="720" w:gutter="0"/><w:cols w:num="1" w:space="720"/></w:sectPr></w:pPr></w:p><w:p/><w:p><w:pPr/><w:r><w:rPr><w:sz w:val="32"/><w:szCs w:val="32"/><w:b w:val="1"/><w:bCs w:val="1"/></w:rPr><w:t xml:space="preserve">Company: Sundaram Auto Components Ltd.</w:t></w:r></w:p><w:tbl><w:tblGrid><w:gridCol w:w="4000" w:type="dxa"/><w:gridCol w:w="4000" w:type="dxa"/></w:tblGrid><w:tblPr><w:tblStyle w:val="Fancy Table"/></w:tblPr><w:tr><w:trPr><w:trHeight w:val="900" w:hRule="atLeast"/></w:trPr><w:tc><w:tcPr><w:tcW w:w="4000" w:type="dxa"/><w:vAlign w:val="center"/></w:tcPr><w:p><w:pPr/><w:r><w:rPr><w:b w:val="1"/><w:bCs w:val="1"/></w:rPr><w:t xml:space="preserve">Company Details</w:t></w:r></w:p></w:tc><w:tc><w:tcPr><w:tcW w:w="4000" w:type="dxa"/><w:vAlign w:val="center"/></w:tcPr><w:p><w:pPr/><w:r><w:rPr><w:b w:val="1"/><w:bCs w:val="1"/></w:rPr><w:t xml:space="preserve">Company Contact Details</w:t></w:r></w:p></w:tc></w:tr><w:tr><w:trPr/><w:tc><w:tcPr><w:tcW w:w="4000" w:type="dxa"/></w:tcPr><w:p><w:pPr/><w:r><w:rPr/><w:t xml:space="preserve">Sundaram Auto Components Ltd.</w:t></w:r></w:p></w:tc><w:tc><w:tcPr><w:tcW w:w="4000" w:type="dxa"/></w:tcPr><w:p><w:pPr/><w:r><w:rPr/><w:t xml:space="preserve">Hosur-Thally Road, Belagondapalli</w:t></w:r></w:p></w:tc></w:tr></w:tbl><w:p><w:pPr><w:sectPr><w:pgSz w:orient="portrait" w:w="11905.511811023622" w:h="16837.79527559055"/><w:pgMar w:top="1440" w:right="1440" w:bottom="1440" w:left="1440" w:header="720" w:footer="720" w:gutter="0"/><w:cols w:num="1" w:space="720"/></w:sectPr></w:pPr></w:p><w:p/><w:p><w:pPr/><w:r><w:rPr><w:sz w:val="32"/><w:szCs w:val="32"/><w:b w:val="1"/><w:bCs w:val="1"/></w:rPr><w:t xml:space="preserve">Company: Sundaram Brake Linings Ltd.</w:t></w:r></w:p><w:tbl><w:tblGrid><w:gridCol w:w="4000" w:type="dxa"/><w:gridCol w:w="4000" w:type="dxa"/></w:tblGrid><w:tblPr><w:tblStyle w:val="Fancy Table"/></w:tblPr><w:tr><w:trPr><w:trHeight w:val="900" w:hRule="atLeast"/></w:trPr><w:tc><w:tcPr><w:tcW w:w="4000" w:type="dxa"/><w:vAlign w:val="center"/></w:tcPr><w:p><w:pPr/><w:r><w:rPr><w:b w:val="1"/><w:bCs w:val="1"/></w:rPr><w:t xml:space="preserve">Company Details</w:t></w:r></w:p></w:tc><w:tc><w:tcPr><w:tcW w:w="4000" w:type="dxa"/><w:vAlign w:val="center"/></w:tcPr><w:p><w:pPr/><w:r><w:rPr><w:b w:val="1"/><w:bCs w:val="1"/></w:rPr><w:t xml:space="preserve">Company Contact Details</w:t></w:r></w:p></w:tc></w:tr><w:tr><w:trPr/><w:tc><w:tcPr><w:tcW w:w="4000" w:type="dxa"/></w:tcPr><w:p><w:pPr/><w:r><w:rPr/><w:t xml:space="preserve">Sundaram Brake Linings Ltd.</w:t></w:r></w:p></w:tc><w:tc><w:tcPr><w:tcW w:w="4000" w:type="dxa"/></w:tcPr><w:p><w:pPr/><w:r><w:rPr/><w:t xml:space="preserve">Padi</w:t></w:r></w:p></w:tc></w:tr></w:tbl><w:p><w:pPr><w:sectPr><w:pgSz w:orient="portrait" w:w="11905.511811023622" w:h="16837.79527559055"/><w:pgMar w:top="1440" w:right="1440" w:bottom="1440" w:left="1440" w:header="720" w:footer="720" w:gutter="0"/><w:cols w:num="1" w:space="720"/></w:sectPr></w:pPr></w:p><w:p/><w:p><w:pPr/><w:r><w:rPr><w:sz w:val="32"/><w:szCs w:val="32"/><w:b w:val="1"/><w:bCs w:val="1"/></w:rPr><w:t xml:space="preserve">Company: Sundaram Clayton Ltd.</w:t></w:r></w:p><w:tbl><w:tblGrid><w:gridCol w:w="4000" w:type="dxa"/><w:gridCol w:w="4000" w:type="dxa"/></w:tblGrid><w:tblPr><w:tblStyle w:val="Fancy Table"/></w:tblPr><w:tr><w:trPr><w:trHeight w:val="900" w:hRule="atLeast"/></w:trPr><w:tc><w:tcPr><w:tcW w:w="4000" w:type="dxa"/><w:vAlign w:val="center"/></w:tcPr><w:p><w:pPr/><w:r><w:rPr><w:b w:val="1"/><w:bCs w:val="1"/></w:rPr><w:t xml:space="preserve">Company Details</w:t></w:r></w:p></w:tc><w:tc><w:tcPr><w:tcW w:w="4000" w:type="dxa"/><w:vAlign w:val="center"/></w:tcPr><w:p><w:pPr/><w:r><w:rPr><w:b w:val="1"/><w:bCs w:val="1"/></w:rPr><w:t xml:space="preserve">Company Contact Details</w:t></w:r></w:p></w:tc></w:tr><w:tr><w:trPr/><w:tc><w:tcPr><w:tcW w:w="4000" w:type="dxa"/></w:tcPr><w:p><w:pPr/><w:r><w:rPr/><w:t xml:space="preserve">Sundaram Clayton Ltd.</w:t></w:r></w:p></w:tc><w:tc><w:tcPr><w:tcW w:w="4000" w:type="dxa"/></w:tcPr><w:p><w:pPr/><w:r><w:rPr/><w:t xml:space="preserve">Corporate office: “Chaitanya”, No.12, Khader Nawaz Khan Road, Nungabakkam</w:t></w:r></w:p></w:tc></w:tr></w:tbl><w:p><w:pPr><w:sectPr><w:pgSz w:orient="portrait" w:w="11905.511811023622" w:h="16837.79527559055"/><w:pgMar w:top="1440" w:right="1440" w:bottom="1440" w:left="1440" w:header="720" w:footer="720" w:gutter="0"/><w:cols w:num="1" w:space="720"/></w:sectPr></w:pPr></w:p><w:p/><w:p><w:pPr/><w:r><w:rPr><w:sz w:val="32"/><w:szCs w:val="32"/><w:b w:val="1"/><w:bCs w:val="1"/></w:rPr><w:t xml:space="preserve">Company: Sundaram Industries Pvt. Ltd.</w:t></w:r></w:p><w:tbl><w:tblGrid><w:gridCol w:w="4000" w:type="dxa"/><w:gridCol w:w="4000" w:type="dxa"/></w:tblGrid><w:tblPr><w:tblStyle w:val="Fancy Table"/></w:tblPr><w:tr><w:trPr><w:trHeight w:val="900" w:hRule="atLeast"/></w:trPr><w:tc><w:tcPr><w:tcW w:w="4000" w:type="dxa"/><w:vAlign w:val="center"/></w:tcPr><w:p><w:pPr/><w:r><w:rPr><w:b w:val="1"/><w:bCs w:val="1"/></w:rPr><w:t xml:space="preserve">Company Details</w:t></w:r></w:p></w:tc><w:tc><w:tcPr><w:tcW w:w="4000" w:type="dxa"/><w:vAlign w:val="center"/></w:tcPr><w:p><w:pPr/><w:r><w:rPr><w:b w:val="1"/><w:bCs w:val="1"/></w:rPr><w:t xml:space="preserve">Company Contact Details</w:t></w:r></w:p></w:tc></w:tr><w:tr><w:trPr/><w:tc><w:tcPr><w:tcW w:w="4000" w:type="dxa"/></w:tcPr><w:p><w:pPr/><w:r><w:rPr/><w:t xml:space="preserve">Sundaram Industries Pvt. Ltd.</w:t></w:r></w:p></w:tc><w:tc><w:tcPr><w:tcW w:w="4000" w:type="dxa"/></w:tcPr><w:p><w:pPr/><w:r><w:rPr/><w:t xml:space="preserve">Post Box No. 6, Usilampatti Road, Kochadai</w:t></w:r></w:p></w:tc></w:tr></w:tbl><w:p><w:pPr><w:sectPr><w:pgSz w:orient="portrait" w:w="11905.511811023622" w:h="16837.79527559055"/><w:pgMar w:top="1440" w:right="1440" w:bottom="1440" w:left="1440" w:header="720" w:footer="720" w:gutter="0"/><w:cols w:num="1" w:space="720"/></w:sectPr></w:pPr></w:p><w:p/><w:p><w:pPr/><w:r><w:rPr><w:sz w:val="32"/><w:szCs w:val="32"/><w:b w:val="1"/><w:bCs w:val="1"/></w:rPr><w:t xml:space="preserve">Company: Sundram Fasteners Ltd.</w:t></w:r></w:p><w:tbl><w:tblGrid><w:gridCol w:w="4000" w:type="dxa"/><w:gridCol w:w="4000" w:type="dxa"/></w:tblGrid><w:tblPr><w:tblStyle w:val="Fancy Table"/></w:tblPr><w:tr><w:trPr><w:trHeight w:val="900" w:hRule="atLeast"/></w:trPr><w:tc><w:tcPr><w:tcW w:w="4000" w:type="dxa"/><w:vAlign w:val="center"/></w:tcPr><w:p><w:pPr/><w:r><w:rPr><w:b w:val="1"/><w:bCs w:val="1"/></w:rPr><w:t xml:space="preserve">Company Details</w:t></w:r></w:p></w:tc><w:tc><w:tcPr><w:tcW w:w="4000" w:type="dxa"/><w:vAlign w:val="center"/></w:tcPr><w:p><w:pPr/><w:r><w:rPr><w:b w:val="1"/><w:bCs w:val="1"/></w:rPr><w:t xml:space="preserve">Company Contact Details</w:t></w:r></w:p></w:tc></w:tr><w:tr><w:trPr/><w:tc><w:tcPr><w:tcW w:w="4000" w:type="dxa"/></w:tcPr><w:p><w:pPr/><w:r><w:rPr/><w:t xml:space="preserve">Sundram Fasteners Ltd.</w:t></w:r></w:p></w:tc><w:tc><w:tcPr><w:tcW w:w="4000" w:type="dxa"/></w:tcPr><w:p><w:pPr/><w:r><w:rPr/><w:t xml:space="preserve">98-A, VII Floor, Dr. Radhakrishnan Salai, Mylapore</w:t></w:r></w:p></w:tc></w:tr></w:tbl><w:p><w:pPr><w:sectPr><w:pgSz w:orient="portrait" w:w="11905.511811023622" w:h="16837.79527559055"/><w:pgMar w:top="1440" w:right="1440" w:bottom="1440" w:left="1440" w:header="720" w:footer="720" w:gutter="0"/><w:cols w:num="1" w:space="720"/></w:sectPr></w:pPr></w:p><w:p/><w:p><w:pPr/><w:r><w:rPr><w:sz w:val="32"/><w:szCs w:val="32"/><w:b w:val="1"/><w:bCs w:val="1"/></w:rPr><w:t xml:space="preserve">Company: Sunflag Iron & Steel Company Ltd.</w:t></w:r></w:p><w:tbl><w:tblGrid><w:gridCol w:w="4000" w:type="dxa"/><w:gridCol w:w="4000" w:type="dxa"/></w:tblGrid><w:tblPr><w:tblStyle w:val="Fancy Table"/></w:tblPr><w:tr><w:trPr><w:trHeight w:val="900" w:hRule="atLeast"/></w:trPr><w:tc><w:tcPr><w:tcW w:w="4000" w:type="dxa"/><w:vAlign w:val="center"/></w:tcPr><w:p><w:pPr/><w:r><w:rPr><w:b w:val="1"/><w:bCs w:val="1"/></w:rPr><w:t xml:space="preserve">Company Details</w:t></w:r></w:p></w:tc><w:tc><w:tcPr><w:tcW w:w="4000" w:type="dxa"/><w:vAlign w:val="center"/></w:tcPr><w:p><w:pPr/><w:r><w:rPr><w:b w:val="1"/><w:bCs w:val="1"/></w:rPr><w:t xml:space="preserve">Company Contact Details</w:t></w:r></w:p></w:tc></w:tr><w:tr><w:trPr/><w:tc><w:tcPr><w:tcW w:w="4000" w:type="dxa"/></w:tcPr><w:p><w:pPr/><w:r><w:rPr/><w:t xml:space="preserve">Sunflag Iron & Steel Company Ltd.</w:t></w:r></w:p></w:tc><w:tc><w:tcPr><w:tcW w:w="4000" w:type="dxa"/></w:tcPr><w:p><w:pPr/><w:r><w:rPr/><w:t xml:space="preserve">33, Mount Road, Sadar</w:t></w:r></w:p></w:tc></w:tr></w:tbl><w:p><w:pPr><w:sectPr><w:pgSz w:orient="portrait" w:w="11905.511811023622" w:h="16837.79527559055"/><w:pgMar w:top="1440" w:right="1440" w:bottom="1440" w:left="1440" w:header="720" w:footer="720" w:gutter="0"/><w:cols w:num="1" w:space="720"/></w:sectPr></w:pPr></w:p><w:p/><w:p><w:pPr/><w:r><w:rPr><w:sz w:val="32"/><w:szCs w:val="32"/><w:b w:val="1"/><w:bCs w:val="1"/></w:rPr><w:t xml:space="preserve">Company: Sunren Automotive Pvt. Ltd.</w:t></w:r></w:p><w:tbl><w:tblGrid><w:gridCol w:w="4000" w:type="dxa"/><w:gridCol w:w="4000" w:type="dxa"/></w:tblGrid><w:tblPr><w:tblStyle w:val="Fancy Table"/></w:tblPr><w:tr><w:trPr><w:trHeight w:val="900" w:hRule="atLeast"/></w:trPr><w:tc><w:tcPr><w:tcW w:w="4000" w:type="dxa"/><w:vAlign w:val="center"/></w:tcPr><w:p><w:pPr/><w:r><w:rPr><w:b w:val="1"/><w:bCs w:val="1"/></w:rPr><w:t xml:space="preserve">Company Details</w:t></w:r></w:p></w:tc><w:tc><w:tcPr><w:tcW w:w="4000" w:type="dxa"/><w:vAlign w:val="center"/></w:tcPr><w:p><w:pPr/><w:r><w:rPr><w:b w:val="1"/><w:bCs w:val="1"/></w:rPr><w:t xml:space="preserve">Company Contact Details</w:t></w:r></w:p></w:tc></w:tr><w:tr><w:trPr/><w:tc><w:tcPr><w:tcW w:w="4000" w:type="dxa"/></w:tcPr><w:p><w:pPr/><w:r><w:rPr/><w:t xml:space="preserve">Sunren Automotive Pvt. Ltd.</w:t></w:r></w:p></w:tc><w:tc><w:tcPr><w:tcW w:w="4000" w:type="dxa"/></w:tcPr><w:p><w:pPr/><w:r><w:rPr/><w:t xml:space="preserve">Plot No. C-14 & C-15, Devbhoomi Industries Estate, Village - Bantakheri</w:t></w:r></w:p></w:tc></w:tr></w:tbl><w:p><w:pPr><w:sectPr><w:pgSz w:orient="portrait" w:w="11905.511811023622" w:h="16837.79527559055"/><w:pgMar w:top="1440" w:right="1440" w:bottom="1440" w:left="1440" w:header="720" w:footer="720" w:gutter="0"/><w:cols w:num="1" w:space="720"/></w:sectPr></w:pPr></w:p><w:p/><w:p><w:pPr/><w:r><w:rPr><w:sz w:val="32"/><w:szCs w:val="32"/><w:b w:val="1"/><w:bCs w:val="1"/></w:rPr><w:t xml:space="preserve">Company: Sunstar Precision Forge Ltd.</w:t></w:r></w:p><w:tbl><w:tblGrid><w:gridCol w:w="4000" w:type="dxa"/><w:gridCol w:w="4000" w:type="dxa"/></w:tblGrid><w:tblPr><w:tblStyle w:val="Fancy Table"/></w:tblPr><w:tr><w:trPr><w:trHeight w:val="900" w:hRule="atLeast"/></w:trPr><w:tc><w:tcPr><w:tcW w:w="4000" w:type="dxa"/><w:vAlign w:val="center"/></w:tcPr><w:p><w:pPr/><w:r><w:rPr><w:b w:val="1"/><w:bCs w:val="1"/></w:rPr><w:t xml:space="preserve">Company Details</w:t></w:r></w:p></w:tc><w:tc><w:tcPr><w:tcW w:w="4000" w:type="dxa"/><w:vAlign w:val="center"/></w:tcPr><w:p><w:pPr/><w:r><w:rPr><w:b w:val="1"/><w:bCs w:val="1"/></w:rPr><w:t xml:space="preserve">Company Contact Details</w:t></w:r></w:p></w:tc></w:tr><w:tr><w:trPr/><w:tc><w:tcPr><w:tcW w:w="4000" w:type="dxa"/></w:tcPr><w:p><w:pPr/><w:r><w:rPr/><w:t xml:space="preserve">Sunstar Precision Forge Ltd.</w:t></w:r></w:p></w:tc><w:tc><w:tcPr><w:tcW w:w="4000" w:type="dxa"/></w:tcPr><w:p><w:pPr/><w:r><w:rPr/><w:t xml:space="preserve">Plot No. 12, Udyog Kendra, Ecotech III</w:t></w:r></w:p></w:tc></w:tr></w:tbl><w:p><w:pPr><w:sectPr><w:pgSz w:orient="portrait" w:w="11905.511811023622" w:h="16837.79527559055"/><w:pgMar w:top="1440" w:right="1440" w:bottom="1440" w:left="1440" w:header="720" w:footer="720" w:gutter="0"/><w:cols w:num="1" w:space="720"/></w:sectPr></w:pPr></w:p><w:p/><w:p><w:pPr/><w:r><w:rPr><w:sz w:val="32"/><w:szCs w:val="32"/><w:b w:val="1"/><w:bCs w:val="1"/></w:rPr><w:t xml:space="preserve">Company: Sunvisors India Pvt. Ltd.</w:t></w:r></w:p><w:tbl><w:tblGrid><w:gridCol w:w="4000" w:type="dxa"/><w:gridCol w:w="4000" w:type="dxa"/></w:tblGrid><w:tblPr><w:tblStyle w:val="Fancy Table"/></w:tblPr><w:tr><w:trPr><w:trHeight w:val="900" w:hRule="atLeast"/></w:trPr><w:tc><w:tcPr><w:tcW w:w="4000" w:type="dxa"/><w:vAlign w:val="center"/></w:tcPr><w:p><w:pPr/><w:r><w:rPr><w:b w:val="1"/><w:bCs w:val="1"/></w:rPr><w:t xml:space="preserve">Company Details</w:t></w:r></w:p></w:tc><w:tc><w:tcPr><w:tcW w:w="4000" w:type="dxa"/><w:vAlign w:val="center"/></w:tcPr><w:p><w:pPr/><w:r><w:rPr><w:b w:val="1"/><w:bCs w:val="1"/></w:rPr><w:t xml:space="preserve">Company Contact Details</w:t></w:r></w:p></w:tc></w:tr><w:tr><w:trPr/><w:tc><w:tcPr><w:tcW w:w="4000" w:type="dxa"/></w:tcPr><w:p><w:pPr/><w:r><w:rPr/><w:t xml:space="preserve">Sunvisors India Pvt. Ltd.</w:t></w:r></w:p></w:tc><w:tc><w:tcPr><w:tcW w:w="4000" w:type="dxa"/></w:tcPr><w:p><w:pPr/><w:r><w:rPr/><w:t xml:space="preserve">Plot No. 3 & 4, Sector 18, Electronic City</w:t></w:r></w:p></w:tc></w:tr></w:tbl><w:p><w:pPr><w:sectPr><w:pgSz w:orient="portrait" w:w="11905.511811023622" w:h="16837.79527559055"/><w:pgMar w:top="1440" w:right="1440" w:bottom="1440" w:left="1440" w:header="720" w:footer="720" w:gutter="0"/><w:cols w:num="1" w:space="720"/></w:sectPr></w:pPr></w:p><w:p/><w:p><w:pPr/><w:r><w:rPr><w:sz w:val="32"/><w:szCs w:val="32"/><w:b w:val="1"/><w:bCs w:val="1"/></w:rPr><w:t xml:space="preserve">Company: Super Auto Forge Pvt. Ltd.</w:t></w:r></w:p><w:tbl><w:tblGrid><w:gridCol w:w="4000" w:type="dxa"/><w:gridCol w:w="4000" w:type="dxa"/></w:tblGrid><w:tblPr><w:tblStyle w:val="Fancy Table"/></w:tblPr><w:tr><w:trPr><w:trHeight w:val="900" w:hRule="atLeast"/></w:trPr><w:tc><w:tcPr><w:tcW w:w="4000" w:type="dxa"/><w:vAlign w:val="center"/></w:tcPr><w:p><w:pPr/><w:r><w:rPr><w:b w:val="1"/><w:bCs w:val="1"/></w:rPr><w:t xml:space="preserve">Company Details</w:t></w:r></w:p></w:tc><w:tc><w:tcPr><w:tcW w:w="4000" w:type="dxa"/><w:vAlign w:val="center"/></w:tcPr><w:p><w:pPr/><w:r><w:rPr><w:b w:val="1"/><w:bCs w:val="1"/></w:rPr><w:t xml:space="preserve">Company Contact Details</w:t></w:r></w:p></w:tc></w:tr><w:tr><w:trPr/><w:tc><w:tcPr><w:tcW w:w="4000" w:type="dxa"/></w:tcPr><w:p><w:pPr/><w:r><w:rPr/><w:t xml:space="preserve">Super Auto Forge Pvt. Ltd.</w:t></w:r></w:p></w:tc><w:tc><w:tcPr><w:tcW w:w="4000" w:type="dxa"/></w:tcPr><w:p><w:pPr/><w:r><w:rPr/><w:t xml:space="preserve">No. 3/1A, Nedunkundram Village, Vandalur-Kelambakkam Road, Kolapakkam</w:t></w:r></w:p></w:tc></w:tr></w:tbl><w:p><w:pPr><w:sectPr><w:pgSz w:orient="portrait" w:w="11905.511811023622" w:h="16837.79527559055"/><w:pgMar w:top="1440" w:right="1440" w:bottom="1440" w:left="1440" w:header="720" w:footer="720" w:gutter="0"/><w:cols w:num="1" w:space="720"/></w:sectPr></w:pPr></w:p><w:p/><w:p><w:pPr/><w:r><w:rPr><w:sz w:val="32"/><w:szCs w:val="32"/><w:b w:val="1"/><w:bCs w:val="1"/></w:rPr><w:t xml:space="preserve">Company: Super Circle Auto Ltd.</w:t></w:r></w:p><w:tbl><w:tblGrid><w:gridCol w:w="4000" w:type="dxa"/><w:gridCol w:w="4000" w:type="dxa"/></w:tblGrid><w:tblPr><w:tblStyle w:val="Fancy Table"/></w:tblPr><w:tr><w:trPr><w:trHeight w:val="900" w:hRule="atLeast"/></w:trPr><w:tc><w:tcPr><w:tcW w:w="4000" w:type="dxa"/><w:vAlign w:val="center"/></w:tcPr><w:p><w:pPr/><w:r><w:rPr><w:b w:val="1"/><w:bCs w:val="1"/></w:rPr><w:t xml:space="preserve">Company Details</w:t></w:r></w:p></w:tc><w:tc><w:tcPr><w:tcW w:w="4000" w:type="dxa"/><w:vAlign w:val="center"/></w:tcPr><w:p><w:pPr/><w:r><w:rPr><w:b w:val="1"/><w:bCs w:val="1"/></w:rPr><w:t xml:space="preserve">Company Contact Details</w:t></w:r></w:p></w:tc></w:tr><w:tr><w:trPr/><w:tc><w:tcPr><w:tcW w:w="4000" w:type="dxa"/></w:tcPr><w:p><w:pPr/><w:r><w:rPr/><w:t xml:space="preserve">Super Circle Auto Ltd.</w:t></w:r></w:p></w:tc><w:tc><w:tcPr><w:tcW w:w="4000" w:type="dxa"/></w:tcPr><w:p><w:pPr/><w:r><w:rPr/><w:t xml:space="preserve">B 45, 1st Floor, Mayapuri Industrial Area Phase I</w:t></w:r></w:p></w:tc></w:tr></w:tbl><w:p><w:pPr><w:sectPr><w:pgSz w:orient="portrait" w:w="11905.511811023622" w:h="16837.79527559055"/><w:pgMar w:top="1440" w:right="1440" w:bottom="1440" w:left="1440" w:header="720" w:footer="720" w:gutter="0"/><w:cols w:num="1" w:space="720"/></w:sectPr></w:pPr></w:p><w:p/><w:p><w:pPr/><w:r><w:rPr><w:sz w:val="32"/><w:szCs w:val="32"/><w:b w:val="1"/><w:bCs w:val="1"/></w:rPr><w:t xml:space="preserve">Company: Super Screws Pvt. Ltd.</w:t></w:r></w:p><w:tbl><w:tblGrid><w:gridCol w:w="4000" w:type="dxa"/><w:gridCol w:w="4000" w:type="dxa"/></w:tblGrid><w:tblPr><w:tblStyle w:val="Fancy Table"/></w:tblPr><w:tr><w:trPr><w:trHeight w:val="900" w:hRule="atLeast"/></w:trPr><w:tc><w:tcPr><w:tcW w:w="4000" w:type="dxa"/><w:vAlign w:val="center"/></w:tcPr><w:p><w:pPr/><w:r><w:rPr><w:b w:val="1"/><w:bCs w:val="1"/></w:rPr><w:t xml:space="preserve">Company Details</w:t></w:r></w:p></w:tc><w:tc><w:tcPr><w:tcW w:w="4000" w:type="dxa"/><w:vAlign w:val="center"/></w:tcPr><w:p><w:pPr/><w:r><w:rPr><w:b w:val="1"/><w:bCs w:val="1"/></w:rPr><w:t xml:space="preserve">Company Contact Details</w:t></w:r></w:p></w:tc></w:tr><w:tr><w:trPr/><w:tc><w:tcPr><w:tcW w:w="4000" w:type="dxa"/></w:tcPr><w:p><w:pPr/><w:r><w:rPr/><w:t xml:space="preserve">Super Screws Pvt. Ltd.</w:t></w:r></w:p></w:tc><w:tc><w:tcPr><w:tcW w:w="4000" w:type="dxa"/></w:tcPr><w:p><w:pPr/><w:r><w:rPr/><w:t xml:space="preserve">Plot No. 145, Sector 24</w:t></w:r></w:p></w:tc></w:tr></w:tbl><w:p><w:pPr><w:sectPr><w:pgSz w:orient="portrait" w:w="11905.511811023622" w:h="16837.79527559055"/><w:pgMar w:top="1440" w:right="1440" w:bottom="1440" w:left="1440" w:header="720" w:footer="720" w:gutter="0"/><w:cols w:num="1" w:space="720"/></w:sectPr></w:pPr></w:p><w:p/><w:p><w:pPr/><w:r><w:rPr><w:sz w:val="32"/><w:szCs w:val="32"/><w:b w:val="1"/><w:bCs w:val="1"/></w:rPr><w:t xml:space="preserve">Company: Super Seals India Ltd.</w:t></w:r></w:p><w:tbl><w:tblGrid><w:gridCol w:w="4000" w:type="dxa"/><w:gridCol w:w="4000" w:type="dxa"/></w:tblGrid><w:tblPr><w:tblStyle w:val="Fancy Table"/></w:tblPr><w:tr><w:trPr><w:trHeight w:val="900" w:hRule="atLeast"/></w:trPr><w:tc><w:tcPr><w:tcW w:w="4000" w:type="dxa"/><w:vAlign w:val="center"/></w:tcPr><w:p><w:pPr/><w:r><w:rPr><w:b w:val="1"/><w:bCs w:val="1"/></w:rPr><w:t xml:space="preserve">Company Details</w:t></w:r></w:p></w:tc><w:tc><w:tcPr><w:tcW w:w="4000" w:type="dxa"/><w:vAlign w:val="center"/></w:tcPr><w:p><w:pPr/><w:r><w:rPr><w:b w:val="1"/><w:bCs w:val="1"/></w:rPr><w:t xml:space="preserve">Company Contact Details</w:t></w:r></w:p></w:tc></w:tr><w:tr><w:trPr/><w:tc><w:tcPr><w:tcW w:w="4000" w:type="dxa"/></w:tcPr><w:p><w:pPr/><w:r><w:rPr/><w:t xml:space="preserve">Super Seals India Ltd.</w:t></w:r></w:p></w:tc><w:tc><w:tcPr><w:tcW w:w="4000" w:type="dxa"/></w:tcPr><w:p><w:pPr/><w:r><w:rPr/><w:t xml:space="preserve">404, World Trade Center, Babar Road, Connaught Place</w:t></w:r></w:p></w:tc></w:tr></w:tbl><w:p><w:pPr><w:sectPr><w:pgSz w:orient="portrait" w:w="11905.511811023622" w:h="16837.79527559055"/><w:pgMar w:top="1440" w:right="1440" w:bottom="1440" w:left="1440" w:header="720" w:footer="720" w:gutter="0"/><w:cols w:num="1" w:space="720"/></w:sectPr></w:pPr></w:p><w:p/><w:p><w:pPr/><w:r><w:rPr><w:sz w:val="32"/><w:szCs w:val="32"/><w:b w:val="1"/><w:bCs w:val="1"/></w:rPr><w:t xml:space="preserve">Company: Supercircle Pvt. Ltd.</w:t></w:r></w:p><w:tbl><w:tblGrid><w:gridCol w:w="4000" w:type="dxa"/><w:gridCol w:w="4000" w:type="dxa"/></w:tblGrid><w:tblPr><w:tblStyle w:val="Fancy Table"/></w:tblPr><w:tr><w:trPr><w:trHeight w:val="900" w:hRule="atLeast"/></w:trPr><w:tc><w:tcPr><w:tcW w:w="4000" w:type="dxa"/><w:vAlign w:val="center"/></w:tcPr><w:p><w:pPr/><w:r><w:rPr><w:b w:val="1"/><w:bCs w:val="1"/></w:rPr><w:t xml:space="preserve">Company Details</w:t></w:r></w:p></w:tc><w:tc><w:tcPr><w:tcW w:w="4000" w:type="dxa"/><w:vAlign w:val="center"/></w:tcPr><w:p><w:pPr/><w:r><w:rPr><w:b w:val="1"/><w:bCs w:val="1"/></w:rPr><w:t xml:space="preserve">Company Contact Details</w:t></w:r></w:p></w:tc></w:tr><w:tr><w:trPr/><w:tc><w:tcPr><w:tcW w:w="4000" w:type="dxa"/></w:tcPr><w:p><w:pPr/><w:r><w:rPr/><w:t xml:space="preserve">Supercircle Pvt. Ltd.</w:t></w:r></w:p></w:tc><w:tc><w:tcPr><w:tcW w:w="4000" w:type="dxa"/></w:tcPr><w:p><w:pPr/><w:r><w:rPr/><w:t xml:space="preserve">B 45, Mayapuri Industrial Area Phase I</w:t></w:r></w:p></w:tc></w:tr></w:tbl><w:p><w:pPr><w:sectPr><w:pgSz w:orient="portrait" w:w="11905.511811023622" w:h="16837.79527559055"/><w:pgMar w:top="1440" w:right="1440" w:bottom="1440" w:left="1440" w:header="720" w:footer="720" w:gutter="0"/><w:cols w:num="1" w:space="720"/></w:sectPr></w:pPr></w:p><w:p/><w:p><w:pPr/><w:r><w:rPr><w:sz w:val="32"/><w:szCs w:val="32"/><w:b w:val="1"/><w:bCs w:val="1"/></w:rPr><w:t xml:space="preserve">Company: Suprajit Engineering Ltd.</w:t></w:r></w:p><w:tbl><w:tblGrid><w:gridCol w:w="4000" w:type="dxa"/><w:gridCol w:w="4000" w:type="dxa"/></w:tblGrid><w:tblPr><w:tblStyle w:val="Fancy Table"/></w:tblPr><w:tr><w:trPr><w:trHeight w:val="900" w:hRule="atLeast"/></w:trPr><w:tc><w:tcPr><w:tcW w:w="4000" w:type="dxa"/><w:vAlign w:val="center"/></w:tcPr><w:p><w:pPr/><w:r><w:rPr><w:b w:val="1"/><w:bCs w:val="1"/></w:rPr><w:t xml:space="preserve">Company Details</w:t></w:r></w:p></w:tc><w:tc><w:tcPr><w:tcW w:w="4000" w:type="dxa"/><w:vAlign w:val="center"/></w:tcPr><w:p><w:pPr/><w:r><w:rPr><w:b w:val="1"/><w:bCs w:val="1"/></w:rPr><w:t xml:space="preserve">Company Contact Details</w:t></w:r></w:p></w:tc></w:tr><w:tr><w:trPr/><w:tc><w:tcPr><w:tcW w:w="4000" w:type="dxa"/></w:tcPr><w:p><w:pPr/><w:r><w:rPr/><w:t xml:space="preserve">Suprajit Engineering Ltd.</w:t></w:r></w:p></w:tc><w:tc><w:tcPr><w:tcW w:w="4000" w:type="dxa"/></w:tcPr><w:p><w:pPr/><w:r><w:rPr/><w:t xml:space="preserve">No. 100, Bommasandra Industrial Area</w:t></w:r></w:p></w:tc></w:tr></w:tbl><w:p><w:pPr><w:sectPr><w:pgSz w:orient="portrait" w:w="11905.511811023622" w:h="16837.79527559055"/><w:pgMar w:top="1440" w:right="1440" w:bottom="1440" w:left="1440" w:header="720" w:footer="720" w:gutter="0"/><w:cols w:num="1" w:space="720"/></w:sectPr></w:pPr></w:p><w:p/><w:p><w:pPr/><w:r><w:rPr><w:sz w:val="32"/><w:szCs w:val="32"/><w:b w:val="1"/><w:bCs w:val="1"/></w:rPr><w:t xml:space="preserve">Company: Supreme Treon Pvt. Ltd.</w:t></w:r></w:p><w:tbl><w:tblGrid><w:gridCol w:w="4000" w:type="dxa"/><w:gridCol w:w="4000" w:type="dxa"/></w:tblGrid><w:tblPr><w:tblStyle w:val="Fancy Table"/></w:tblPr><w:tr><w:trPr><w:trHeight w:val="900" w:hRule="atLeast"/></w:trPr><w:tc><w:tcPr><w:tcW w:w="4000" w:type="dxa"/><w:vAlign w:val="center"/></w:tcPr><w:p><w:pPr/><w:r><w:rPr><w:b w:val="1"/><w:bCs w:val="1"/></w:rPr><w:t xml:space="preserve">Company Details</w:t></w:r></w:p></w:tc><w:tc><w:tcPr><w:tcW w:w="4000" w:type="dxa"/><w:vAlign w:val="center"/></w:tcPr><w:p><w:pPr/><w:r><w:rPr><w:b w:val="1"/><w:bCs w:val="1"/></w:rPr><w:t xml:space="preserve">Company Contact Details</w:t></w:r></w:p></w:tc></w:tr><w:tr><w:trPr/><w:tc><w:tcPr><w:tcW w:w="4000" w:type="dxa"/></w:tcPr><w:p><w:pPr/><w:r><w:rPr/><w:t xml:space="preserve">Supreme Treon Pvt. Ltd.</w:t></w:r></w:p></w:tc><w:tc><w:tcPr><w:tcW w:w="4000" w:type="dxa"/></w:tcPr><w:p><w:pPr/><w:r><w:rPr/><w:t xml:space="preserve">Supreme House, 110, 16th Road, Chembur</w:t></w:r></w:p></w:tc></w:tr></w:tbl><w:p><w:pPr><w:sectPr><w:pgSz w:orient="portrait" w:w="11905.511811023622" w:h="16837.79527559055"/><w:pgMar w:top="1440" w:right="1440" w:bottom="1440" w:left="1440" w:header="720" w:footer="720" w:gutter="0"/><w:cols w:num="1" w:space="720"/></w:sectPr></w:pPr></w:p><w:p/><w:p><w:pPr/><w:r><w:rPr><w:sz w:val="32"/><w:szCs w:val="32"/><w:b w:val="1"/><w:bCs w:val="1"/></w:rPr><w:t xml:space="preserve">Company: Surya Springs</w:t></w:r></w:p><w:tbl><w:tblGrid><w:gridCol w:w="4000" w:type="dxa"/><w:gridCol w:w="4000" w:type="dxa"/></w:tblGrid><w:tblPr><w:tblStyle w:val="Fancy Table"/></w:tblPr><w:tr><w:trPr><w:trHeight w:val="900" w:hRule="atLeast"/></w:trPr><w:tc><w:tcPr><w:tcW w:w="4000" w:type="dxa"/><w:vAlign w:val="center"/></w:tcPr><w:p><w:pPr/><w:r><w:rPr><w:b w:val="1"/><w:bCs w:val="1"/></w:rPr><w:t xml:space="preserve">Company Details</w:t></w:r></w:p></w:tc><w:tc><w:tcPr><w:tcW w:w="4000" w:type="dxa"/><w:vAlign w:val="center"/></w:tcPr><w:p><w:pPr/><w:r><w:rPr><w:b w:val="1"/><w:bCs w:val="1"/></w:rPr><w:t xml:space="preserve">Company Contact Details</w:t></w:r></w:p></w:tc></w:tr><w:tr><w:trPr/><w:tc><w:tcPr><w:tcW w:w="4000" w:type="dxa"/></w:tcPr><w:p><w:pPr/><w:r><w:rPr/><w:t xml:space="preserve">Surya Springs</w:t></w:r></w:p></w:tc><w:tc><w:tcPr><w:tcW w:w="4000" w:type="dxa"/></w:tcPr><w:p><w:pPr/><w:r><w:rPr/><w:t xml:space="preserve">2736, Gali No. 1A , Block A</w:t></w:r></w:p></w:tc></w:tr></w:tbl><w:p><w:pPr><w:sectPr><w:pgSz w:orient="portrait" w:w="11905.511811023622" w:h="16837.79527559055"/><w:pgMar w:top="1440" w:right="1440" w:bottom="1440" w:left="1440" w:header="720" w:footer="720" w:gutter="0"/><w:cols w:num="1" w:space="720"/></w:sectPr></w:pPr></w:p><w:p/><w:p><w:pPr/><w:r><w:rPr><w:sz w:val="32"/><w:szCs w:val="32"/><w:b w:val="1"/><w:bCs w:val="1"/></w:rPr><w:t xml:space="preserve">Company: Swastik Engitech Pvt. Ltd.</w:t></w:r></w:p><w:tbl><w:tblGrid><w:gridCol w:w="4000" w:type="dxa"/><w:gridCol w:w="4000" w:type="dxa"/></w:tblGrid><w:tblPr><w:tblStyle w:val="Fancy Table"/></w:tblPr><w:tr><w:trPr><w:trHeight w:val="900" w:hRule="atLeast"/></w:trPr><w:tc><w:tcPr><w:tcW w:w="4000" w:type="dxa"/><w:vAlign w:val="center"/></w:tcPr><w:p><w:pPr/><w:r><w:rPr><w:b w:val="1"/><w:bCs w:val="1"/></w:rPr><w:t xml:space="preserve">Company Details</w:t></w:r></w:p></w:tc><w:tc><w:tcPr><w:tcW w:w="4000" w:type="dxa"/><w:vAlign w:val="center"/></w:tcPr><w:p><w:pPr/><w:r><w:rPr><w:b w:val="1"/><w:bCs w:val="1"/></w:rPr><w:t xml:space="preserve">Company Contact Details</w:t></w:r></w:p></w:tc></w:tr><w:tr><w:trPr/><w:tc><w:tcPr><w:tcW w:w="4000" w:type="dxa"/></w:tcPr><w:p><w:pPr/><w:r><w:rPr/><w:t xml:space="preserve">Swastik Engitech Pvt. Ltd.</w:t></w:r></w:p></w:tc><w:tc><w:tcPr><w:tcW w:w="4000" w:type="dxa"/></w:tcPr><w:p><w:pPr/><w:r><w:rPr/><w:t xml:space="preserve">Plot No 1/1A, Survey No 237/8, Nr. Kishan Cement, Bhagwati Bright Bars Compound, Shapar</w:t></w:r></w:p></w:tc></w:tr></w:tbl><w:p><w:pPr><w:sectPr><w:pgSz w:orient="portrait" w:w="11905.511811023622" w:h="16837.79527559055"/><w:pgMar w:top="1440" w:right="1440" w:bottom="1440" w:left="1440" w:header="720" w:footer="720" w:gutter="0"/><w:cols w:num="1" w:space="720"/></w:sectPr></w:pPr></w:p><w:p/><w:p><w:pPr/><w:r><w:rPr><w:sz w:val="32"/><w:szCs w:val="32"/><w:b w:val="1"/><w:bCs w:val="1"/></w:rPr><w:t xml:space="preserve">Company: Synthesis Winding Technologies Pvt. Ltd.</w:t></w:r></w:p><w:tbl><w:tblGrid><w:gridCol w:w="4000" w:type="dxa"/><w:gridCol w:w="4000" w:type="dxa"/></w:tblGrid><w:tblPr><w:tblStyle w:val="Fancy Table"/></w:tblPr><w:tr><w:trPr><w:trHeight w:val="900" w:hRule="atLeast"/></w:trPr><w:tc><w:tcPr><w:tcW w:w="4000" w:type="dxa"/><w:vAlign w:val="center"/></w:tcPr><w:p><w:pPr/><w:r><w:rPr><w:b w:val="1"/><w:bCs w:val="1"/></w:rPr><w:t xml:space="preserve">Company Details</w:t></w:r></w:p></w:tc><w:tc><w:tcPr><w:tcW w:w="4000" w:type="dxa"/><w:vAlign w:val="center"/></w:tcPr><w:p><w:pPr/><w:r><w:rPr><w:b w:val="1"/><w:bCs w:val="1"/></w:rPr><w:t xml:space="preserve">Company Contact Details</w:t></w:r></w:p></w:tc></w:tr><w:tr><w:trPr/><w:tc><w:tcPr><w:tcW w:w="4000" w:type="dxa"/></w:tcPr><w:p><w:pPr/><w:r><w:rPr/><w:t xml:space="preserve">Synthesis Winding Technologies Pvt. Ltd.</w:t></w:r></w:p></w:tc><w:tc><w:tcPr><w:tcW w:w="4000" w:type="dxa"/></w:tcPr><w:p><w:pPr/><w:r><w:rPr/><w:t xml:space="preserve">14/A, Shantipura Road, Electronics City, Phase II</w:t></w:r></w:p></w:tc></w:tr></w:tbl><w:p><w:pPr><w:sectPr><w:pgSz w:orient="portrait" w:w="11905.511811023622" w:h="16837.79527559055"/><w:pgMar w:top="1440" w:right="1440" w:bottom="1440" w:left="1440" w:header="720" w:footer="720" w:gutter="0"/><w:cols w:num="1" w:space="720"/></w:sectPr></w:pPr></w:p><w:p/><w:p><w:pPr/><w:r><w:rPr><w:sz w:val="32"/><w:szCs w:val="32"/><w:b w:val="1"/><w:bCs w:val="1"/></w:rPr><w:t xml:space="preserve">Company: T K Precision Pvt. Ltd.</w:t></w:r></w:p><w:tbl><w:tblGrid><w:gridCol w:w="4000" w:type="dxa"/><w:gridCol w:w="4000" w:type="dxa"/></w:tblGrid><w:tblPr><w:tblStyle w:val="Fancy Table"/></w:tblPr><w:tr><w:trPr><w:trHeight w:val="900" w:hRule="atLeast"/></w:trPr><w:tc><w:tcPr><w:tcW w:w="4000" w:type="dxa"/><w:vAlign w:val="center"/></w:tcPr><w:p><w:pPr/><w:r><w:rPr><w:b w:val="1"/><w:bCs w:val="1"/></w:rPr><w:t xml:space="preserve">Company Details</w:t></w:r></w:p></w:tc><w:tc><w:tcPr><w:tcW w:w="4000" w:type="dxa"/><w:vAlign w:val="center"/></w:tcPr><w:p><w:pPr/><w:r><w:rPr><w:b w:val="1"/><w:bCs w:val="1"/></w:rPr><w:t xml:space="preserve">Company Contact Details</w:t></w:r></w:p></w:tc></w:tr><w:tr><w:trPr/><w:tc><w:tcPr><w:tcW w:w="4000" w:type="dxa"/></w:tcPr><w:p><w:pPr/><w:r><w:rPr/><w:t xml:space="preserve">T K Precision Pvt. Ltd.</w:t></w:r></w:p></w:tc><w:tc><w:tcPr><w:tcW w:w="4000" w:type="dxa"/></w:tcPr><w:p><w:pPr/><w:r><w:rPr/><w:t xml:space="preserve">Plot No. 104, Sector 8, IMT Manesar</w:t></w:r></w:p></w:tc></w:tr></w:tbl><w:p><w:pPr><w:sectPr><w:pgSz w:orient="portrait" w:w="11905.511811023622" w:h="16837.79527559055"/><w:pgMar w:top="1440" w:right="1440" w:bottom="1440" w:left="1440" w:header="720" w:footer="720" w:gutter="0"/><w:cols w:num="1" w:space="720"/></w:sectPr></w:pPr></w:p><w:p/><w:p><w:pPr/><w:r><w:rPr><w:sz w:val="32"/><w:szCs w:val="32"/><w:b w:val="1"/><w:bCs w:val="1"/></w:rPr><w:t xml:space="preserve">Company: T K W Fasteners Pvt. Ltd.</w:t></w:r></w:p><w:tbl><w:tblGrid><w:gridCol w:w="4000" w:type="dxa"/><w:gridCol w:w="4000" w:type="dxa"/></w:tblGrid><w:tblPr><w:tblStyle w:val="Fancy Table"/></w:tblPr><w:tr><w:trPr><w:trHeight w:val="900" w:hRule="atLeast"/></w:trPr><w:tc><w:tcPr><w:tcW w:w="4000" w:type="dxa"/><w:vAlign w:val="center"/></w:tcPr><w:p><w:pPr/><w:r><w:rPr><w:b w:val="1"/><w:bCs w:val="1"/></w:rPr><w:t xml:space="preserve">Company Details</w:t></w:r></w:p></w:tc><w:tc><w:tcPr><w:tcW w:w="4000" w:type="dxa"/><w:vAlign w:val="center"/></w:tcPr><w:p><w:pPr/><w:r><w:rPr><w:b w:val="1"/><w:bCs w:val="1"/></w:rPr><w:t xml:space="preserve">Company Contact Details</w:t></w:r></w:p></w:tc></w:tr><w:tr><w:trPr/><w:tc><w:tcPr><w:tcW w:w="4000" w:type="dxa"/></w:tcPr><w:p><w:pPr/><w:r><w:rPr/><w:t xml:space="preserve">T K W Fasteners Pvt. Ltd.</w:t></w:r></w:p></w:tc><w:tc><w:tcPr><w:tcW w:w="4000" w:type="dxa"/></w:tcPr><w:p><w:pPr/><w:r><w:rPr/><w:t xml:space="preserve">Plot No. 709 & 716A, Sector 37, Pace City II</w:t></w:r></w:p></w:tc></w:tr></w:tbl><w:p><w:pPr><w:sectPr><w:pgSz w:orient="portrait" w:w="11905.511811023622" w:h="16837.79527559055"/><w:pgMar w:top="1440" w:right="1440" w:bottom="1440" w:left="1440" w:header="720" w:footer="720" w:gutter="0"/><w:cols w:num="1" w:space="720"/></w:sectPr></w:pPr></w:p><w:p/><w:p><w:pPr/><w:r><w:rPr><w:sz w:val="32"/><w:szCs w:val="32"/><w:b w:val="1"/><w:bCs w:val="1"/></w:rPr><w:t xml:space="preserve">Company: Takshi Auto Components Pvt Ltd.</w:t></w:r></w:p><w:tbl><w:tblGrid><w:gridCol w:w="4000" w:type="dxa"/><w:gridCol w:w="4000" w:type="dxa"/></w:tblGrid><w:tblPr><w:tblStyle w:val="Fancy Table"/></w:tblPr><w:tr><w:trPr><w:trHeight w:val="900" w:hRule="atLeast"/></w:trPr><w:tc><w:tcPr><w:tcW w:w="4000" w:type="dxa"/><w:vAlign w:val="center"/></w:tcPr><w:p><w:pPr/><w:r><w:rPr><w:b w:val="1"/><w:bCs w:val="1"/></w:rPr><w:t xml:space="preserve">Company Details</w:t></w:r></w:p></w:tc><w:tc><w:tcPr><w:tcW w:w="4000" w:type="dxa"/><w:vAlign w:val="center"/></w:tcPr><w:p><w:pPr/><w:r><w:rPr><w:b w:val="1"/><w:bCs w:val="1"/></w:rPr><w:t xml:space="preserve">Company Contact Details</w:t></w:r></w:p></w:tc></w:tr><w:tr><w:trPr/><w:tc><w:tcPr><w:tcW w:w="4000" w:type="dxa"/></w:tcPr><w:p><w:pPr/><w:r><w:rPr/><w:t xml:space="preserve">Takshi Auto Components Pvt Ltd.</w:t></w:r></w:p></w:tc><w:tc><w:tcPr><w:tcW w:w="4000" w:type="dxa"/></w:tcPr><w:p><w:pPr/><w:r><w:rPr/><w:t xml:space="preserve">Sy. No. 292, Nanekarwadi, Chakan, Khed</w:t></w:r></w:p></w:tc></w:tr></w:tbl><w:p><w:pPr><w:sectPr><w:pgSz w:orient="portrait" w:w="11905.511811023622" w:h="16837.79527559055"/><w:pgMar w:top="1440" w:right="1440" w:bottom="1440" w:left="1440" w:header="720" w:footer="720" w:gutter="0"/><w:cols w:num="1" w:space="720"/></w:sectPr></w:pPr></w:p><w:p/><w:p><w:pPr/><w:r><w:rPr><w:sz w:val="32"/><w:szCs w:val="32"/><w:b w:val="1"/><w:bCs w:val="1"/></w:rPr><w:t xml:space="preserve">Company: Talbros Automotive Components Ltd.</w:t></w:r></w:p><w:tbl><w:tblGrid><w:gridCol w:w="4000" w:type="dxa"/><w:gridCol w:w="4000" w:type="dxa"/></w:tblGrid><w:tblPr><w:tblStyle w:val="Fancy Table"/></w:tblPr><w:tr><w:trPr><w:trHeight w:val="900" w:hRule="atLeast"/></w:trPr><w:tc><w:tcPr><w:tcW w:w="4000" w:type="dxa"/><w:vAlign w:val="center"/></w:tcPr><w:p><w:pPr/><w:r><w:rPr><w:b w:val="1"/><w:bCs w:val="1"/></w:rPr><w:t xml:space="preserve">Company Details</w:t></w:r></w:p></w:tc><w:tc><w:tcPr><w:tcW w:w="4000" w:type="dxa"/><w:vAlign w:val="center"/></w:tcPr><w:p><w:pPr/><w:r><w:rPr><w:b w:val="1"/><w:bCs w:val="1"/></w:rPr><w:t xml:space="preserve">Company Contact Details</w:t></w:r></w:p></w:tc></w:tr><w:tr><w:trPr/><w:tc><w:tcPr><w:tcW w:w="4000" w:type="dxa"/></w:tcPr><w:p><w:pPr/><w:r><w:rPr/><w:t xml:space="preserve">Talbros Automotive Components Ltd.</w:t></w:r></w:p></w:tc><w:tc><w:tcPr><w:tcW w:w="4000" w:type="dxa"/></w:tcPr><w:p><w:pPr/><w:r><w:rPr/><w:t xml:space="preserve">14/1, Delhi-Mathura Road</w:t></w:r></w:p></w:tc></w:tr></w:tbl><w:p><w:pPr><w:sectPr><w:pgSz w:orient="portrait" w:w="11905.511811023622" w:h="16837.79527559055"/><w:pgMar w:top="1440" w:right="1440" w:bottom="1440" w:left="1440" w:header="720" w:footer="720" w:gutter="0"/><w:cols w:num="1" w:space="720"/></w:sectPr></w:pPr></w:p><w:p/><w:p><w:pPr/><w:r><w:rPr><w:sz w:val="32"/><w:szCs w:val="32"/><w:b w:val="1"/><w:bCs w:val="1"/></w:rPr><w:t xml:space="preserve">Company: Talbros Sealing Materials Pvt. Ltd.</w:t></w:r></w:p><w:tbl><w:tblGrid><w:gridCol w:w="4000" w:type="dxa"/><w:gridCol w:w="4000" w:type="dxa"/></w:tblGrid><w:tblPr><w:tblStyle w:val="Fancy Table"/></w:tblPr><w:tr><w:trPr><w:trHeight w:val="900" w:hRule="atLeast"/></w:trPr><w:tc><w:tcPr><w:tcW w:w="4000" w:type="dxa"/><w:vAlign w:val="center"/></w:tcPr><w:p><w:pPr/><w:r><w:rPr><w:b w:val="1"/><w:bCs w:val="1"/></w:rPr><w:t xml:space="preserve">Company Details</w:t></w:r></w:p></w:tc><w:tc><w:tcPr><w:tcW w:w="4000" w:type="dxa"/><w:vAlign w:val="center"/></w:tcPr><w:p><w:pPr/><w:r><w:rPr><w:b w:val="1"/><w:bCs w:val="1"/></w:rPr><w:t xml:space="preserve">Company Contact Details</w:t></w:r></w:p></w:tc></w:tr><w:tr><w:trPr/><w:tc><w:tcPr><w:tcW w:w="4000" w:type="dxa"/></w:tcPr><w:p><w:pPr/><w:r><w:rPr/><w:t xml:space="preserve">Talbros Sealing Materials Pvt. Ltd.</w:t></w:r></w:p></w:tc><w:tc><w:tcPr><w:tcW w:w="4000" w:type="dxa"/></w:tcPr><w:p><w:pPr/><w:r><w:rPr/><w:t xml:space="preserve">Plot No. 60, Sector 6</w:t></w:r></w:p></w:tc></w:tr></w:tbl><w:p><w:pPr><w:sectPr><w:pgSz w:orient="portrait" w:w="11905.511811023622" w:h="16837.79527559055"/><w:pgMar w:top="1440" w:right="1440" w:bottom="1440" w:left="1440" w:header="720" w:footer="720" w:gutter="0"/><w:cols w:num="1" w:space="720"/></w:sectPr></w:pPr></w:p><w:p/><w:p><w:pPr/><w:r><w:rPr><w:sz w:val="32"/><w:szCs w:val="32"/><w:b w:val="1"/><w:bCs w:val="1"/></w:rPr><w:t xml:space="preserve">Company: Talco India</w:t></w:r></w:p><w:tbl><w:tblGrid><w:gridCol w:w="4000" w:type="dxa"/><w:gridCol w:w="4000" w:type="dxa"/></w:tblGrid><w:tblPr><w:tblStyle w:val="Fancy Table"/></w:tblPr><w:tr><w:trPr><w:trHeight w:val="900" w:hRule="atLeast"/></w:trPr><w:tc><w:tcPr><w:tcW w:w="4000" w:type="dxa"/><w:vAlign w:val="center"/></w:tcPr><w:p><w:pPr/><w:r><w:rPr><w:b w:val="1"/><w:bCs w:val="1"/></w:rPr><w:t xml:space="preserve">Company Details</w:t></w:r></w:p></w:tc><w:tc><w:tcPr><w:tcW w:w="4000" w:type="dxa"/><w:vAlign w:val="center"/></w:tcPr><w:p><w:pPr/><w:r><w:rPr><w:b w:val="1"/><w:bCs w:val="1"/></w:rPr><w:t xml:space="preserve">Company Contact Details</w:t></w:r></w:p></w:tc></w:tr><w:tr><w:trPr/><w:tc><w:tcPr><w:tcW w:w="4000" w:type="dxa"/></w:tcPr><w:p><w:pPr/><w:r><w:rPr/><w:t xml:space="preserve">Talco India</w:t></w:r></w:p></w:tc><w:tc><w:tcPr><w:tcW w:w="4000" w:type="dxa"/></w:tcPr><w:p><w:pPr/><w:r><w:rPr/><w:t xml:space="preserve">S-27/1, MIDC, Ambad</w:t></w:r></w:p></w:tc></w:tr></w:tbl><w:p><w:pPr><w:sectPr><w:pgSz w:orient="portrait" w:w="11905.511811023622" w:h="16837.79527559055"/><w:pgMar w:top="1440" w:right="1440" w:bottom="1440" w:left="1440" w:header="720" w:footer="720" w:gutter="0"/><w:cols w:num="1" w:space="720"/></w:sectPr></w:pPr></w:p><w:p/><w:p><w:pPr/><w:r><w:rPr><w:sz w:val="32"/><w:szCs w:val="32"/><w:b w:val="1"/><w:bCs w:val="1"/></w:rPr><w:t xml:space="preserve">Company: TAMS Infotech Pvt. Ltd.</w:t></w:r></w:p><w:tbl><w:tblGrid><w:gridCol w:w="4000" w:type="dxa"/><w:gridCol w:w="4000" w:type="dxa"/></w:tblGrid><w:tblPr><w:tblStyle w:val="Fancy Table"/></w:tblPr><w:tr><w:trPr><w:trHeight w:val="900" w:hRule="atLeast"/></w:trPr><w:tc><w:tcPr><w:tcW w:w="4000" w:type="dxa"/><w:vAlign w:val="center"/></w:tcPr><w:p><w:pPr/><w:r><w:rPr><w:b w:val="1"/><w:bCs w:val="1"/></w:rPr><w:t xml:space="preserve">Company Details</w:t></w:r></w:p></w:tc><w:tc><w:tcPr><w:tcW w:w="4000" w:type="dxa"/><w:vAlign w:val="center"/></w:tcPr><w:p><w:pPr/><w:r><w:rPr><w:b w:val="1"/><w:bCs w:val="1"/></w:rPr><w:t xml:space="preserve">Company Contact Details</w:t></w:r></w:p></w:tc></w:tr><w:tr><w:trPr/><w:tc><w:tcPr><w:tcW w:w="4000" w:type="dxa"/></w:tcPr><w:p><w:pPr/><w:r><w:rPr/><w:t xml:space="preserve">TAMS Infotech Pvt. Ltd.</w:t></w:r></w:p></w:tc><w:tc><w:tcPr><w:tcW w:w="4000" w:type="dxa"/></w:tcPr><w:p><w:pPr/><w:r><w:rPr/><w:t xml:space="preserve">302, #411C, Vyasya Bank Colony, Arekere, B G Road</w:t></w:r></w:p></w:tc></w:tr></w:tbl><w:p><w:pPr><w:sectPr><w:pgSz w:orient="portrait" w:w="11905.511811023622" w:h="16837.79527559055"/><w:pgMar w:top="1440" w:right="1440" w:bottom="1440" w:left="1440" w:header="720" w:footer="720" w:gutter="0"/><w:cols w:num="1" w:space="720"/></w:sectPr></w:pPr></w:p><w:p/><w:p><w:pPr/><w:r><w:rPr><w:sz w:val="32"/><w:szCs w:val="32"/><w:b w:val="1"/><w:bCs w:val="1"/></w:rPr><w:t xml:space="preserve">Company: Tata AutoComp GY Batteries Private Limited</w:t></w:r></w:p><w:tbl><w:tblGrid><w:gridCol w:w="4000" w:type="dxa"/><w:gridCol w:w="4000" w:type="dxa"/></w:tblGrid><w:tblPr><w:tblStyle w:val="Fancy Table"/></w:tblPr><w:tr><w:trPr><w:trHeight w:val="900" w:hRule="atLeast"/></w:trPr><w:tc><w:tcPr><w:tcW w:w="4000" w:type="dxa"/><w:vAlign w:val="center"/></w:tcPr><w:p><w:pPr/><w:r><w:rPr><w:b w:val="1"/><w:bCs w:val="1"/></w:rPr><w:t xml:space="preserve">Company Details</w:t></w:r></w:p></w:tc><w:tc><w:tcPr><w:tcW w:w="4000" w:type="dxa"/><w:vAlign w:val="center"/></w:tcPr><w:p><w:pPr/><w:r><w:rPr><w:b w:val="1"/><w:bCs w:val="1"/></w:rPr><w:t xml:space="preserve">Company Contact Details</w:t></w:r></w:p></w:tc></w:tr><w:tr><w:trPr/><w:tc><w:tcPr><w:tcW w:w="4000" w:type="dxa"/></w:tcPr><w:p><w:pPr/><w:r><w:rPr/><w:t xml:space="preserve">Tata AutoComp GY Batteries Private Limited</w:t></w:r></w:p></w:tc><w:tc><w:tcPr><w:tcW w:w="4000" w:type="dxa"/></w:tcPr><w:p><w:pPr/><w:r><w:rPr/><w:t xml:space="preserve">MIDC, Plot No.2, Next to Wheels India, Ranjangaon</w:t></w:r></w:p></w:tc></w:tr></w:tbl><w:p><w:pPr><w:sectPr><w:pgSz w:orient="portrait" w:w="11905.511811023622" w:h="16837.79527559055"/><w:pgMar w:top="1440" w:right="1440" w:bottom="1440" w:left="1440" w:header="720" w:footer="720" w:gutter="0"/><w:cols w:num="1" w:space="720"/></w:sectPr></w:pPr></w:p><w:p/><w:p><w:pPr/><w:r><w:rPr><w:sz w:val="32"/><w:szCs w:val="32"/><w:b w:val="1"/><w:bCs w:val="1"/></w:rPr><w:t xml:space="preserve">Company: Tata AutoComp Systems Ltd.</w:t></w:r></w:p><w:tbl><w:tblGrid><w:gridCol w:w="4000" w:type="dxa"/><w:gridCol w:w="4000" w:type="dxa"/></w:tblGrid><w:tblPr><w:tblStyle w:val="Fancy Table"/></w:tblPr><w:tr><w:trPr><w:trHeight w:val="900" w:hRule="atLeast"/></w:trPr><w:tc><w:tcPr><w:tcW w:w="4000" w:type="dxa"/><w:vAlign w:val="center"/></w:tcPr><w:p><w:pPr/><w:r><w:rPr><w:b w:val="1"/><w:bCs w:val="1"/></w:rPr><w:t xml:space="preserve">Company Details</w:t></w:r></w:p></w:tc><w:tc><w:tcPr><w:tcW w:w="4000" w:type="dxa"/><w:vAlign w:val="center"/></w:tcPr><w:p><w:pPr/><w:r><w:rPr><w:b w:val="1"/><w:bCs w:val="1"/></w:rPr><w:t xml:space="preserve">Company Contact Details</w:t></w:r></w:p></w:tc></w:tr><w:tr><w:trPr/><w:tc><w:tcPr><w:tcW w:w="4000" w:type="dxa"/></w:tcPr><w:p><w:pPr/><w:r><w:rPr/><w:t xml:space="preserve">Tata AutoComp Systems Ltd.</w:t></w:r></w:p></w:tc><w:tc><w:tcPr><w:tcW w:w="4000" w:type="dxa"/></w:tcPr><w:p><w:pPr/><w:r><w:rPr/><w:t xml:space="preserve">TACO House, Damle Path, Off Law College Road</w:t></w:r></w:p></w:tc></w:tr></w:tbl><w:p><w:pPr><w:sectPr><w:pgSz w:orient="portrait" w:w="11905.511811023622" w:h="16837.79527559055"/><w:pgMar w:top="1440" w:right="1440" w:bottom="1440" w:left="1440" w:header="720" w:footer="720" w:gutter="0"/><w:cols w:num="1" w:space="720"/></w:sectPr></w:pPr></w:p><w:p/><w:p><w:pPr/><w:r><w:rPr><w:sz w:val="32"/><w:szCs w:val="32"/><w:b w:val="1"/><w:bCs w:val="1"/></w:rPr><w:t xml:space="preserve">Company: Tata Toyo Radiator Ltd.</w:t></w:r></w:p><w:tbl><w:tblGrid><w:gridCol w:w="4000" w:type="dxa"/><w:gridCol w:w="4000" w:type="dxa"/></w:tblGrid><w:tblPr><w:tblStyle w:val="Fancy Table"/></w:tblPr><w:tr><w:trPr><w:trHeight w:val="900" w:hRule="atLeast"/></w:trPr><w:tc><w:tcPr><w:tcW w:w="4000" w:type="dxa"/><w:vAlign w:val="center"/></w:tcPr><w:p><w:pPr/><w:r><w:rPr><w:b w:val="1"/><w:bCs w:val="1"/></w:rPr><w:t xml:space="preserve">Company Details</w:t></w:r></w:p></w:tc><w:tc><w:tcPr><w:tcW w:w="4000" w:type="dxa"/><w:vAlign w:val="center"/></w:tcPr><w:p><w:pPr/><w:r><w:rPr><w:b w:val="1"/><w:bCs w:val="1"/></w:rPr><w:t xml:space="preserve">Company Contact Details</w:t></w:r></w:p></w:tc></w:tr><w:tr><w:trPr/><w:tc><w:tcPr><w:tcW w:w="4000" w:type="dxa"/></w:tcPr><w:p><w:pPr/><w:r><w:rPr/><w:t xml:space="preserve">Tata Toyo Radiator Ltd.</w:t></w:r></w:p></w:tc><w:tc><w:tcPr><w:tcW w:w="4000" w:type="dxa"/></w:tcPr><w:p><w:pPr/><w:r><w:rPr/><w:t xml:space="preserve">S. No. 235/245, Village Hinjawadi</w:t></w:r></w:p></w:tc></w:tr></w:tbl><w:p><w:pPr><w:sectPr><w:pgSz w:orient="portrait" w:w="11905.511811023622" w:h="16837.79527559055"/><w:pgMar w:top="1440" w:right="1440" w:bottom="1440" w:left="1440" w:header="720" w:footer="720" w:gutter="0"/><w:cols w:num="1" w:space="720"/></w:sectPr></w:pPr></w:p><w:p/><w:p><w:pPr/><w:r><w:rPr><w:sz w:val="32"/><w:szCs w:val="32"/><w:b w:val="1"/><w:bCs w:val="1"/></w:rPr><w:t xml:space="preserve">Company: Taylor Rubber Pvt. Ltd.</w:t></w:r></w:p><w:tbl><w:tblGrid><w:gridCol w:w="4000" w:type="dxa"/><w:gridCol w:w="4000" w:type="dxa"/></w:tblGrid><w:tblPr><w:tblStyle w:val="Fancy Table"/></w:tblPr><w:tr><w:trPr><w:trHeight w:val="900" w:hRule="atLeast"/></w:trPr><w:tc><w:tcPr><w:tcW w:w="4000" w:type="dxa"/><w:vAlign w:val="center"/></w:tcPr><w:p><w:pPr/><w:r><w:rPr><w:b w:val="1"/><w:bCs w:val="1"/></w:rPr><w:t xml:space="preserve">Company Details</w:t></w:r></w:p></w:tc><w:tc><w:tcPr><w:tcW w:w="4000" w:type="dxa"/><w:vAlign w:val="center"/></w:tcPr><w:p><w:pPr/><w:r><w:rPr><w:b w:val="1"/><w:bCs w:val="1"/></w:rPr><w:t xml:space="preserve">Company Contact Details</w:t></w:r></w:p></w:tc></w:tr><w:tr><w:trPr/><w:tc><w:tcPr><w:tcW w:w="4000" w:type="dxa"/></w:tcPr><w:p><w:pPr/><w:r><w:rPr/><w:t xml:space="preserve">Taylor Rubber Pvt. Ltd.</w:t></w:r></w:p></w:tc><w:tc><w:tcPr><w:tcW w:w="4000" w:type="dxa"/></w:tcPr><w:p><w:pPr/><w:r><w:rPr/><w:t xml:space="preserve">283, SIDCO Industrial Estate, Thirumudivakkam</w:t></w:r></w:p></w:tc></w:tr></w:tbl><w:p><w:pPr><w:sectPr><w:pgSz w:orient="portrait" w:w="11905.511811023622" w:h="16837.79527559055"/><w:pgMar w:top="1440" w:right="1440" w:bottom="1440" w:left="1440" w:header="720" w:footer="720" w:gutter="0"/><w:cols w:num="1" w:space="720"/></w:sectPr></w:pPr></w:p><w:p/><w:p><w:pPr/><w:r><w:rPr><w:sz w:val="32"/><w:szCs w:val="32"/><w:b w:val="1"/><w:bCs w:val="1"/></w:rPr><w:t xml:space="preserve">Company: Tech Auto Pvt. Ltd.</w:t></w:r></w:p><w:tbl><w:tblGrid><w:gridCol w:w="4000" w:type="dxa"/><w:gridCol w:w="4000" w:type="dxa"/></w:tblGrid><w:tblPr><w:tblStyle w:val="Fancy Table"/></w:tblPr><w:tr><w:trPr><w:trHeight w:val="900" w:hRule="atLeast"/></w:trPr><w:tc><w:tcPr><w:tcW w:w="4000" w:type="dxa"/><w:vAlign w:val="center"/></w:tcPr><w:p><w:pPr/><w:r><w:rPr><w:b w:val="1"/><w:bCs w:val="1"/></w:rPr><w:t xml:space="preserve">Company Details</w:t></w:r></w:p></w:tc><w:tc><w:tcPr><w:tcW w:w="4000" w:type="dxa"/><w:vAlign w:val="center"/></w:tcPr><w:p><w:pPr/><w:r><w:rPr><w:b w:val="1"/><w:bCs w:val="1"/></w:rPr><w:t xml:space="preserve">Company Contact Details</w:t></w:r></w:p></w:tc></w:tr><w:tr><w:trPr/><w:tc><w:tcPr><w:tcW w:w="4000" w:type="dxa"/></w:tcPr><w:p><w:pPr/><w:r><w:rPr/><w:t xml:space="preserve">Tech Auto Pvt. Ltd.</w:t></w:r></w:p></w:tc><w:tc><w:tcPr><w:tcW w:w="4000" w:type="dxa"/></w:tcPr><w:p><w:pPr/><w:r><w:rPr/><w:t xml:space="preserve">C 37, Phase II, Focal Point</w:t></w:r></w:p></w:tc></w:tr></w:tbl><w:p><w:pPr><w:sectPr><w:pgSz w:orient="portrait" w:w="11905.511811023622" w:h="16837.79527559055"/><w:pgMar w:top="1440" w:right="1440" w:bottom="1440" w:left="1440" w:header="720" w:footer="720" w:gutter="0"/><w:cols w:num="1" w:space="720"/></w:sectPr></w:pPr></w:p><w:p/><w:p><w:pPr/><w:r><w:rPr><w:sz w:val="32"/><w:szCs w:val="32"/><w:b w:val="1"/><w:bCs w:val="1"/></w:rPr><w:t xml:space="preserve">Company: Technico Industries Ltd.</w:t></w:r></w:p><w:tbl><w:tblGrid><w:gridCol w:w="4000" w:type="dxa"/><w:gridCol w:w="4000" w:type="dxa"/></w:tblGrid><w:tblPr><w:tblStyle w:val="Fancy Table"/></w:tblPr><w:tr><w:trPr><w:trHeight w:val="900" w:hRule="atLeast"/></w:trPr><w:tc><w:tcPr><w:tcW w:w="4000" w:type="dxa"/><w:vAlign w:val="center"/></w:tcPr><w:p><w:pPr/><w:r><w:rPr><w:b w:val="1"/><w:bCs w:val="1"/></w:rPr><w:t xml:space="preserve">Company Details</w:t></w:r></w:p></w:tc><w:tc><w:tcPr><w:tcW w:w="4000" w:type="dxa"/><w:vAlign w:val="center"/></w:tcPr><w:p><w:pPr/><w:r><w:rPr><w:b w:val="1"/><w:bCs w:val="1"/></w:rPr><w:t xml:space="preserve">Company Contact Details</w:t></w:r></w:p></w:tc></w:tr><w:tr><w:trPr/><w:tc><w:tcPr><w:tcW w:w="4000" w:type="dxa"/></w:tcPr><w:p><w:pPr/><w:r><w:rPr/><w:t xml:space="preserve">Technico Industries Ltd.</w:t></w:r></w:p></w:tc><w:tc><w:tcPr><w:tcW w:w="4000" w:type="dxa"/></w:tcPr><w:p><w:pPr/><w:r><w:rPr/><w:t xml:space="preserve">Plot No. 207, Sec.-04, IMT Manesar</w:t></w:r></w:p></w:tc></w:tr></w:tbl><w:p><w:pPr><w:sectPr><w:pgSz w:orient="portrait" w:w="11905.511811023622" w:h="16837.79527559055"/><w:pgMar w:top="1440" w:right="1440" w:bottom="1440" w:left="1440" w:header="720" w:footer="720" w:gutter="0"/><w:cols w:num="1" w:space="720"/></w:sectPr></w:pPr></w:p><w:p/><w:p><w:pPr/><w:r><w:rPr><w:sz w:val="32"/><w:szCs w:val="32"/><w:b w:val="1"/><w:bCs w:val="1"/></w:rPr><w:t xml:space="preserve">Company: Techno Auto Products</w:t></w:r></w:p><w:tbl><w:tblGrid><w:gridCol w:w="4000" w:type="dxa"/><w:gridCol w:w="4000" w:type="dxa"/></w:tblGrid><w:tblPr><w:tblStyle w:val="Fancy Table"/></w:tblPr><w:tr><w:trPr><w:trHeight w:val="900" w:hRule="atLeast"/></w:trPr><w:tc><w:tcPr><w:tcW w:w="4000" w:type="dxa"/><w:vAlign w:val="center"/></w:tcPr><w:p><w:pPr/><w:r><w:rPr><w:b w:val="1"/><w:bCs w:val="1"/></w:rPr><w:t xml:space="preserve">Company Details</w:t></w:r></w:p></w:tc><w:tc><w:tcPr><w:tcW w:w="4000" w:type="dxa"/><w:vAlign w:val="center"/></w:tcPr><w:p><w:pPr/><w:r><w:rPr><w:b w:val="1"/><w:bCs w:val="1"/></w:rPr><w:t xml:space="preserve">Company Contact Details</w:t></w:r></w:p></w:tc></w:tr><w:tr><w:trPr/><w:tc><w:tcPr><w:tcW w:w="4000" w:type="dxa"/></w:tcPr><w:p><w:pPr/><w:r><w:rPr/><w:t xml:space="preserve">Techno Auto Products</w:t></w:r></w:p></w:tc><w:tc><w:tcPr><w:tcW w:w="4000" w:type="dxa"/></w:tcPr><w:p><w:pPr/><w:r><w:rPr/><w:t xml:space="preserve">Plot No. 822, Sub Plot No. 5A & 5B, Opp Bhandari Packaging, Kothari Cross Road, Santej, Taluk Kalol</w:t></w:r></w:p></w:tc></w:tr></w:tbl><w:p><w:pPr><w:sectPr><w:pgSz w:orient="portrait" w:w="11905.511811023622" w:h="16837.79527559055"/><w:pgMar w:top="1440" w:right="1440" w:bottom="1440" w:left="1440" w:header="720" w:footer="720" w:gutter="0"/><w:cols w:num="1" w:space="720"/></w:sectPr></w:pPr></w:p><w:p/><w:p><w:pPr/><w:r><w:rPr><w:sz w:val="32"/><w:szCs w:val="32"/><w:b w:val="1"/><w:bCs w:val="1"/></w:rPr><w:t xml:space="preserve">Company: Technocrat Connectivity Systems Pvt. Ltd.</w:t></w:r></w:p><w:tbl><w:tblGrid><w:gridCol w:w="4000" w:type="dxa"/><w:gridCol w:w="4000" w:type="dxa"/></w:tblGrid><w:tblPr><w:tblStyle w:val="Fancy Table"/></w:tblPr><w:tr><w:trPr><w:trHeight w:val="900" w:hRule="atLeast"/></w:trPr><w:tc><w:tcPr><w:tcW w:w="4000" w:type="dxa"/><w:vAlign w:val="center"/></w:tcPr><w:p><w:pPr/><w:r><w:rPr><w:b w:val="1"/><w:bCs w:val="1"/></w:rPr><w:t xml:space="preserve">Company Details</w:t></w:r></w:p></w:tc><w:tc><w:tcPr><w:tcW w:w="4000" w:type="dxa"/><w:vAlign w:val="center"/></w:tcPr><w:p><w:pPr/><w:r><w:rPr><w:b w:val="1"/><w:bCs w:val="1"/></w:rPr><w:t xml:space="preserve">Company Contact Details</w:t></w:r></w:p></w:tc></w:tr><w:tr><w:trPr/><w:tc><w:tcPr><w:tcW w:w="4000" w:type="dxa"/></w:tcPr><w:p><w:pPr/><w:r><w:rPr/><w:t xml:space="preserve">Technocrat Connectivity Systems Pvt. Ltd.</w:t></w:r></w:p></w:tc><w:tc><w:tcPr><w:tcW w:w="4000" w:type="dxa"/></w:tcPr><w:p><w:pPr/><w:r><w:rPr/><w:t xml:space="preserve">Plot No. 313, HSIDC Udyog Vihar Phase VI</w:t></w:r></w:p></w:tc></w:tr></w:tbl><w:p><w:pPr><w:sectPr><w:pgSz w:orient="portrait" w:w="11905.511811023622" w:h="16837.79527559055"/><w:pgMar w:top="1440" w:right="1440" w:bottom="1440" w:left="1440" w:header="720" w:footer="720" w:gutter="0"/><w:cols w:num="1" w:space="720"/></w:sectPr></w:pPr></w:p><w:p/><w:p><w:pPr/><w:r><w:rPr><w:sz w:val="32"/><w:szCs w:val="32"/><w:b w:val="1"/><w:bCs w:val="1"/></w:rPr><w:t xml:space="preserve">Company: Technomach (India)</w:t></w:r></w:p><w:tbl><w:tblGrid><w:gridCol w:w="4000" w:type="dxa"/><w:gridCol w:w="4000" w:type="dxa"/></w:tblGrid><w:tblPr><w:tblStyle w:val="Fancy Table"/></w:tblPr><w:tr><w:trPr><w:trHeight w:val="900" w:hRule="atLeast"/></w:trPr><w:tc><w:tcPr><w:tcW w:w="4000" w:type="dxa"/><w:vAlign w:val="center"/></w:tcPr><w:p><w:pPr/><w:r><w:rPr><w:b w:val="1"/><w:bCs w:val="1"/></w:rPr><w:t xml:space="preserve">Company Details</w:t></w:r></w:p></w:tc><w:tc><w:tcPr><w:tcW w:w="4000" w:type="dxa"/><w:vAlign w:val="center"/></w:tcPr><w:p><w:pPr/><w:r><w:rPr><w:b w:val="1"/><w:bCs w:val="1"/></w:rPr><w:t xml:space="preserve">Company Contact Details</w:t></w:r></w:p></w:tc></w:tr><w:tr><w:trPr/><w:tc><w:tcPr><w:tcW w:w="4000" w:type="dxa"/></w:tcPr><w:p><w:pPr/><w:r><w:rPr/><w:t xml:space="preserve">Technomach (India)</w:t></w:r></w:p></w:tc><w:tc><w:tcPr><w:tcW w:w="4000" w:type="dxa"/></w:tcPr><w:p><w:pPr/><w:r><w:rPr/><w:t xml:space="preserve">411-412, MIE Part A</w:t></w:r></w:p></w:tc></w:tr></w:tbl><w:p><w:pPr><w:sectPr><w:pgSz w:orient="portrait" w:w="11905.511811023622" w:h="16837.79527559055"/><w:pgMar w:top="1440" w:right="1440" w:bottom="1440" w:left="1440" w:header="720" w:footer="720" w:gutter="0"/><w:cols w:num="1" w:space="720"/></w:sectPr></w:pPr></w:p><w:p/><w:p><w:pPr/><w:r><w:rPr><w:sz w:val="32"/><w:szCs w:val="32"/><w:b w:val="1"/><w:bCs w:val="1"/></w:rPr><w:t xml:space="preserve">Company: Teksons Pvt. Ltd.</w:t></w:r></w:p><w:tbl><w:tblGrid><w:gridCol w:w="4000" w:type="dxa"/><w:gridCol w:w="4000" w:type="dxa"/></w:tblGrid><w:tblPr><w:tblStyle w:val="Fancy Table"/></w:tblPr><w:tr><w:trPr><w:trHeight w:val="900" w:hRule="atLeast"/></w:trPr><w:tc><w:tcPr><w:tcW w:w="4000" w:type="dxa"/><w:vAlign w:val="center"/></w:tcPr><w:p><w:pPr/><w:r><w:rPr><w:b w:val="1"/><w:bCs w:val="1"/></w:rPr><w:t xml:space="preserve">Company Details</w:t></w:r></w:p></w:tc><w:tc><w:tcPr><w:tcW w:w="4000" w:type="dxa"/><w:vAlign w:val="center"/></w:tcPr><w:p><w:pPr/><w:r><w:rPr><w:b w:val="1"/><w:bCs w:val="1"/></w:rPr><w:t xml:space="preserve">Company Contact Details</w:t></w:r></w:p></w:tc></w:tr><w:tr><w:trPr/><w:tc><w:tcPr><w:tcW w:w="4000" w:type="dxa"/></w:tcPr><w:p><w:pPr/><w:r><w:rPr/><w:t xml:space="preserve">Teksons Pvt. Ltd.</w:t></w:r></w:p></w:tc><w:tc><w:tcPr><w:tcW w:w="4000" w:type="dxa"/></w:tcPr><w:p><w:pPr/><w:r><w:rPr/><w:t xml:space="preserve">Kapurbawadi, Kolshet Road</w:t></w:r></w:p></w:tc></w:tr></w:tbl><w:p><w:pPr><w:sectPr><w:pgSz w:orient="portrait" w:w="11905.511811023622" w:h="16837.79527559055"/><w:pgMar w:top="1440" w:right="1440" w:bottom="1440" w:left="1440" w:header="720" w:footer="720" w:gutter="0"/><w:cols w:num="1" w:space="720"/></w:sectPr></w:pPr></w:p><w:p/><w:p><w:pPr/><w:r><w:rPr><w:sz w:val="32"/><w:szCs w:val="32"/><w:b w:val="1"/><w:bCs w:val="1"/></w:rPr><w:t xml:space="preserve">Company: Terminal Technologies India Pvt. Ltd.</w:t></w:r></w:p><w:tbl><w:tblGrid><w:gridCol w:w="4000" w:type="dxa"/><w:gridCol w:w="4000" w:type="dxa"/></w:tblGrid><w:tblPr><w:tblStyle w:val="Fancy Table"/></w:tblPr><w:tr><w:trPr><w:trHeight w:val="900" w:hRule="atLeast"/></w:trPr><w:tc><w:tcPr><w:tcW w:w="4000" w:type="dxa"/><w:vAlign w:val="center"/></w:tcPr><w:p><w:pPr/><w:r><w:rPr><w:b w:val="1"/><w:bCs w:val="1"/></w:rPr><w:t xml:space="preserve">Company Details</w:t></w:r></w:p></w:tc><w:tc><w:tcPr><w:tcW w:w="4000" w:type="dxa"/><w:vAlign w:val="center"/></w:tcPr><w:p><w:pPr/><w:r><w:rPr><w:b w:val="1"/><w:bCs w:val="1"/></w:rPr><w:t xml:space="preserve">Company Contact Details</w:t></w:r></w:p></w:tc></w:tr><w:tr><w:trPr/><w:tc><w:tcPr><w:tcW w:w="4000" w:type="dxa"/></w:tcPr><w:p><w:pPr/><w:r><w:rPr/><w:t xml:space="preserve">Terminal Technologies India Pvt. Ltd.</w:t></w:r></w:p></w:tc><w:tc><w:tcPr><w:tcW w:w="4000" w:type="dxa"/></w:tcPr><w:p><w:pPr/><w:r><w:rPr/><w:t xml:space="preserve">"Terminal House", Merchant Industrial Estate, Valiv, Vasai ( E )</w:t></w:r></w:p></w:tc></w:tr></w:tbl><w:p><w:pPr><w:sectPr><w:pgSz w:orient="portrait" w:w="11905.511811023622" w:h="16837.79527559055"/><w:pgMar w:top="1440" w:right="1440" w:bottom="1440" w:left="1440" w:header="720" w:footer="720" w:gutter="0"/><w:cols w:num="1" w:space="720"/></w:sectPr></w:pPr></w:p><w:p/><w:p><w:pPr/><w:r><w:rPr><w:sz w:val="32"/><w:szCs w:val="32"/><w:b w:val="1"/><w:bCs w:val="1"/></w:rPr><w:t xml:space="preserve">Company: Tesa Tapes (I) Pvt. Ltd.</w:t></w:r></w:p><w:tbl><w:tblGrid><w:gridCol w:w="4000" w:type="dxa"/><w:gridCol w:w="4000" w:type="dxa"/></w:tblGrid><w:tblPr><w:tblStyle w:val="Fancy Table"/></w:tblPr><w:tr><w:trPr><w:trHeight w:val="900" w:hRule="atLeast"/></w:trPr><w:tc><w:tcPr><w:tcW w:w="4000" w:type="dxa"/><w:vAlign w:val="center"/></w:tcPr><w:p><w:pPr/><w:r><w:rPr><w:b w:val="1"/><w:bCs w:val="1"/></w:rPr><w:t xml:space="preserve">Company Details</w:t></w:r></w:p></w:tc><w:tc><w:tcPr><w:tcW w:w="4000" w:type="dxa"/><w:vAlign w:val="center"/></w:tcPr><w:p><w:pPr/><w:r><w:rPr><w:b w:val="1"/><w:bCs w:val="1"/></w:rPr><w:t xml:space="preserve">Company Contact Details</w:t></w:r></w:p></w:tc></w:tr><w:tr><w:trPr/><w:tc><w:tcPr><w:tcW w:w="4000" w:type="dxa"/></w:tcPr><w:p><w:pPr/><w:r><w:rPr/><w:t xml:space="preserve">Tesa Tapes (I) Pvt. Ltd.</w:t></w:r></w:p></w:tc><w:tc><w:tcPr><w:tcW w:w="4000" w:type="dxa"/></w:tcPr><w:p><w:pPr/><w:r><w:rPr/><w:t xml:space="preserve">301, 3rd Floor, Lakhani Centrium, Plot 27, Sector 15, GP Road</w:t></w:r></w:p></w:tc></w:tr></w:tbl><w:p><w:pPr><w:sectPr><w:pgSz w:orient="portrait" w:w="11905.511811023622" w:h="16837.79527559055"/><w:pgMar w:top="1440" w:right="1440" w:bottom="1440" w:left="1440" w:header="720" w:footer="720" w:gutter="0"/><w:cols w:num="1" w:space="720"/></w:sectPr></w:pPr></w:p><w:p/><w:p><w:pPr/><w:r><w:rPr><w:sz w:val="32"/><w:szCs w:val="32"/><w:b w:val="1"/><w:bCs w:val="1"/></w:rPr><w:t xml:space="preserve">Company: Texspin Bearings Ltd.</w:t></w:r></w:p><w:tbl><w:tblGrid><w:gridCol w:w="4000" w:type="dxa"/><w:gridCol w:w="4000" w:type="dxa"/></w:tblGrid><w:tblPr><w:tblStyle w:val="Fancy Table"/></w:tblPr><w:tr><w:trPr><w:trHeight w:val="900" w:hRule="atLeast"/></w:trPr><w:tc><w:tcPr><w:tcW w:w="4000" w:type="dxa"/><w:vAlign w:val="center"/></w:tcPr><w:p><w:pPr/><w:r><w:rPr><w:b w:val="1"/><w:bCs w:val="1"/></w:rPr><w:t xml:space="preserve">Company Details</w:t></w:r></w:p></w:tc><w:tc><w:tcPr><w:tcW w:w="4000" w:type="dxa"/><w:vAlign w:val="center"/></w:tcPr><w:p><w:pPr/><w:r><w:rPr><w:b w:val="1"/><w:bCs w:val="1"/></w:rPr><w:t xml:space="preserve">Company Contact Details</w:t></w:r></w:p></w:tc></w:tr><w:tr><w:trPr/><w:tc><w:tcPr><w:tcW w:w="4000" w:type="dxa"/></w:tcPr><w:p><w:pPr/><w:r><w:rPr/><w:t xml:space="preserve">Texspin Bearings Ltd.</w:t></w:r></w:p></w:tc><w:tc><w:tcPr><w:tcW w:w="4000" w:type="dxa"/></w:tcPr><w:p><w:pPr/><w:r><w:rPr/><w:t xml:space="preserve">23 F, Pocket 3, Mayur Vihar Phase 1</w:t></w:r></w:p></w:tc></w:tr></w:tbl><w:p><w:pPr><w:sectPr><w:pgSz w:orient="portrait" w:w="11905.511811023622" w:h="16837.79527559055"/><w:pgMar w:top="1440" w:right="1440" w:bottom="1440" w:left="1440" w:header="720" w:footer="720" w:gutter="0"/><w:cols w:num="1" w:space="720"/></w:sectPr></w:pPr></w:p><w:p/><w:p><w:pPr/><w:r><w:rPr><w:sz w:val="32"/><w:szCs w:val="32"/><w:b w:val="1"/><w:bCs w:val="1"/></w:rPr><w:t xml:space="preserve">Company: The Automotive Research Association of India (ARAI)</w:t></w:r></w:p><w:tbl><w:tblGrid><w:gridCol w:w="4000" w:type="dxa"/><w:gridCol w:w="4000" w:type="dxa"/></w:tblGrid><w:tblPr><w:tblStyle w:val="Fancy Table"/></w:tblPr><w:tr><w:trPr><w:trHeight w:val="900" w:hRule="atLeast"/></w:trPr><w:tc><w:tcPr><w:tcW w:w="4000" w:type="dxa"/><w:vAlign w:val="center"/></w:tcPr><w:p><w:pPr/><w:r><w:rPr><w:b w:val="1"/><w:bCs w:val="1"/></w:rPr><w:t xml:space="preserve">Company Details</w:t></w:r></w:p></w:tc><w:tc><w:tcPr><w:tcW w:w="4000" w:type="dxa"/><w:vAlign w:val="center"/></w:tcPr><w:p><w:pPr/><w:r><w:rPr><w:b w:val="1"/><w:bCs w:val="1"/></w:rPr><w:t xml:space="preserve">Company Contact Details</w:t></w:r></w:p></w:tc></w:tr><w:tr><w:trPr/><w:tc><w:tcPr><w:tcW w:w="4000" w:type="dxa"/></w:tcPr><w:p><w:pPr/><w:r><w:rPr/><w:t xml:space="preserve">The Automotive Research Association of India (ARAI)</w:t></w:r></w:p></w:tc><w:tc><w:tcPr><w:tcW w:w="4000" w:type="dxa"/></w:tcPr><w:p><w:pPr/><w:r><w:rPr/><w:t xml:space="preserve">PB No. 832</w:t></w:r></w:p></w:tc></w:tr></w:tbl><w:p><w:pPr><w:sectPr><w:pgSz w:orient="portrait" w:w="11905.511811023622" w:h="16837.79527559055"/><w:pgMar w:top="1440" w:right="1440" w:bottom="1440" w:left="1440" w:header="720" w:footer="720" w:gutter="0"/><w:cols w:num="1" w:space="720"/></w:sectPr></w:pPr></w:p><w:p/><w:p><w:pPr/><w:r><w:rPr><w:sz w:val="32"/><w:szCs w:val="32"/><w:b w:val="1"/><w:bCs w:val="1"/></w:rPr><w:t xml:space="preserve">Company: The Hi-Tech Engineering Systems Pvt. Ltd.</w:t></w:r></w:p><w:tbl><w:tblGrid><w:gridCol w:w="4000" w:type="dxa"/><w:gridCol w:w="4000" w:type="dxa"/></w:tblGrid><w:tblPr><w:tblStyle w:val="Fancy Table"/></w:tblPr><w:tr><w:trPr><w:trHeight w:val="900" w:hRule="atLeast"/></w:trPr><w:tc><w:tcPr><w:tcW w:w="4000" w:type="dxa"/><w:vAlign w:val="center"/></w:tcPr><w:p><w:pPr/><w:r><w:rPr><w:b w:val="1"/><w:bCs w:val="1"/></w:rPr><w:t xml:space="preserve">Company Details</w:t></w:r></w:p></w:tc><w:tc><w:tcPr><w:tcW w:w="4000" w:type="dxa"/><w:vAlign w:val="center"/></w:tcPr><w:p><w:pPr/><w:r><w:rPr><w:b w:val="1"/><w:bCs w:val="1"/></w:rPr><w:t xml:space="preserve">Company Contact Details</w:t></w:r></w:p></w:tc></w:tr><w:tr><w:trPr/><w:tc><w:tcPr><w:tcW w:w="4000" w:type="dxa"/></w:tcPr><w:p><w:pPr/><w:r><w:rPr/><w:t xml:space="preserve">The Hi-Tech Engineering Systems Pvt. Ltd.</w:t></w:r></w:p></w:tc><w:tc><w:tcPr><w:tcW w:w="4000" w:type="dxa"/></w:tcPr><w:p><w:pPr/><w:r><w:rPr/><w:t xml:space="preserve">A 316-317, Industrial Area, Auto Zone Road</w:t></w:r></w:p></w:tc></w:tr></w:tbl><w:p><w:pPr><w:sectPr><w:pgSz w:orient="portrait" w:w="11905.511811023622" w:h="16837.79527559055"/><w:pgMar w:top="1440" w:right="1440" w:bottom="1440" w:left="1440" w:header="720" w:footer="720" w:gutter="0"/><w:cols w:num="1" w:space="720"/></w:sectPr></w:pPr></w:p><w:p/><w:p><w:pPr/><w:r><w:rPr><w:sz w:val="32"/><w:szCs w:val="32"/><w:b w:val="1"/><w:bCs w:val="1"/></w:rPr><w:t xml:space="preserve">Company: The Hi-Tech Gears Ltd.</w:t></w:r></w:p><w:tbl><w:tblGrid><w:gridCol w:w="4000" w:type="dxa"/><w:gridCol w:w="4000" w:type="dxa"/></w:tblGrid><w:tblPr><w:tblStyle w:val="Fancy Table"/></w:tblPr><w:tr><w:trPr><w:trHeight w:val="900" w:hRule="atLeast"/></w:trPr><w:tc><w:tcPr><w:tcW w:w="4000" w:type="dxa"/><w:vAlign w:val="center"/></w:tcPr><w:p><w:pPr/><w:r><w:rPr><w:b w:val="1"/><w:bCs w:val="1"/></w:rPr><w:t xml:space="preserve">Company Details</w:t></w:r></w:p></w:tc><w:tc><w:tcPr><w:tcW w:w="4000" w:type="dxa"/><w:vAlign w:val="center"/></w:tcPr><w:p><w:pPr/><w:r><w:rPr><w:b w:val="1"/><w:bCs w:val="1"/></w:rPr><w:t xml:space="preserve">Company Contact Details</w:t></w:r></w:p></w:tc></w:tr><w:tr><w:trPr/><w:tc><w:tcPr><w:tcW w:w="4000" w:type="dxa"/></w:tcPr><w:p><w:pPr/><w:r><w:rPr/><w:t xml:space="preserve">The Hi-Tech Gears Ltd.</w:t></w:r></w:p></w:tc><w:tc><w:tcPr><w:tcW w:w="4000" w:type="dxa"/></w:tcPr><w:p><w:pPr/><w:r><w:rPr/><w:t xml:space="preserve">Millennium Plaza, Tower B, 14th Floor, Sushant Lok1</w:t></w:r></w:p></w:tc></w:tr></w:tbl><w:p><w:pPr><w:sectPr><w:pgSz w:orient="portrait" w:w="11905.511811023622" w:h="16837.79527559055"/><w:pgMar w:top="1440" w:right="1440" w:bottom="1440" w:left="1440" w:header="720" w:footer="720" w:gutter="0"/><w:cols w:num="1" w:space="720"/></w:sectPr></w:pPr></w:p><w:p/><w:p><w:pPr/><w:r><w:rPr><w:sz w:val="32"/><w:szCs w:val="32"/><w:b w:val="1"/><w:bCs w:val="1"/></w:rPr><w:t xml:space="preserve">Company: The Madras Motor Parts Dealer's Association</w:t></w:r></w:p><w:tbl><w:tblGrid><w:gridCol w:w="4000" w:type="dxa"/><w:gridCol w:w="4000" w:type="dxa"/></w:tblGrid><w:tblPr><w:tblStyle w:val="Fancy Table"/></w:tblPr><w:tr><w:trPr><w:trHeight w:val="900" w:hRule="atLeast"/></w:trPr><w:tc><w:tcPr><w:tcW w:w="4000" w:type="dxa"/><w:vAlign w:val="center"/></w:tcPr><w:p><w:pPr/><w:r><w:rPr><w:b w:val="1"/><w:bCs w:val="1"/></w:rPr><w:t xml:space="preserve">Company Details</w:t></w:r></w:p></w:tc><w:tc><w:tcPr><w:tcW w:w="4000" w:type="dxa"/><w:vAlign w:val="center"/></w:tcPr><w:p><w:pPr/><w:r><w:rPr><w:b w:val="1"/><w:bCs w:val="1"/></w:rPr><w:t xml:space="preserve">Company Contact Details</w:t></w:r></w:p></w:tc></w:tr><w:tr><w:trPr/><w:tc><w:tcPr><w:tcW w:w="4000" w:type="dxa"/></w:tcPr><w:p><w:pPr/><w:r><w:rPr/><w:t xml:space="preserve">The Madras Motor Parts Dealer's Association</w:t></w:r></w:p></w:tc><w:tc><w:tcPr><w:tcW w:w="4000" w:type="dxa"/></w:tcPr><w:p><w:pPr/><w:r><w:rPr/><w:t xml:space="preserve">Unit # 311, Alpha Wing, 3rd Floor, Rahela Towers, No 177 (Old No. 113-134), Anna Salai</w:t></w:r></w:p></w:tc></w:tr></w:tbl><w:p><w:pPr><w:sectPr><w:pgSz w:orient="portrait" w:w="11905.511811023622" w:h="16837.79527559055"/><w:pgMar w:top="1440" w:right="1440" w:bottom="1440" w:left="1440" w:header="720" w:footer="720" w:gutter="0"/><w:cols w:num="1" w:space="720"/></w:sectPr></w:pPr></w:p><w:p/><w:p><w:pPr/><w:r><w:rPr><w:sz w:val="32"/><w:szCs w:val="32"/><w:b w:val="1"/><w:bCs w:val="1"/></w:rPr><w:t xml:space="preserve">Company: The Premier Auto Corporation</w:t></w:r></w:p><w:tbl><w:tblGrid><w:gridCol w:w="4000" w:type="dxa"/><w:gridCol w:w="4000" w:type="dxa"/></w:tblGrid><w:tblPr><w:tblStyle w:val="Fancy Table"/></w:tblPr><w:tr><w:trPr><w:trHeight w:val="900" w:hRule="atLeast"/></w:trPr><w:tc><w:tcPr><w:tcW w:w="4000" w:type="dxa"/><w:vAlign w:val="center"/></w:tcPr><w:p><w:pPr/><w:r><w:rPr><w:b w:val="1"/><w:bCs w:val="1"/></w:rPr><w:t xml:space="preserve">Company Details</w:t></w:r></w:p></w:tc><w:tc><w:tcPr><w:tcW w:w="4000" w:type="dxa"/><w:vAlign w:val="center"/></w:tcPr><w:p><w:pPr/><w:r><w:rPr><w:b w:val="1"/><w:bCs w:val="1"/></w:rPr><w:t xml:space="preserve">Company Contact Details</w:t></w:r></w:p></w:tc></w:tr><w:tr><w:trPr/><w:tc><w:tcPr><w:tcW w:w="4000" w:type="dxa"/></w:tcPr><w:p><w:pPr/><w:r><w:rPr/><w:t xml:space="preserve">The Premier Auto Corporation</w:t></w:r></w:p></w:tc><w:tc><w:tcPr><w:tcW w:w="4000" w:type="dxa"/></w:tcPr><w:p><w:pPr/><w:r><w:rPr/><w:t xml:space="preserve">F-37, Kaharani Industrial Area, Dist. Alwar</w:t></w:r></w:p></w:tc></w:tr></w:tbl><w:p><w:pPr><w:sectPr><w:pgSz w:orient="portrait" w:w="11905.511811023622" w:h="16837.79527559055"/><w:pgMar w:top="1440" w:right="1440" w:bottom="1440" w:left="1440" w:header="720" w:footer="720" w:gutter="0"/><w:cols w:num="1" w:space="720"/></w:sectPr></w:pPr></w:p><w:p/><w:p><w:pPr/><w:r><w:rPr><w:sz w:val="32"/><w:szCs w:val="32"/><w:b w:val="1"/><w:bCs w:val="1"/></w:rPr><w:t xml:space="preserve">Company: The Supreme Industries Ltd.</w:t></w:r></w:p><w:tbl><w:tblGrid><w:gridCol w:w="4000" w:type="dxa"/><w:gridCol w:w="4000" w:type="dxa"/></w:tblGrid><w:tblPr><w:tblStyle w:val="Fancy Table"/></w:tblPr><w:tr><w:trPr><w:trHeight w:val="900" w:hRule="atLeast"/></w:trPr><w:tc><w:tcPr><w:tcW w:w="4000" w:type="dxa"/><w:vAlign w:val="center"/></w:tcPr><w:p><w:pPr/><w:r><w:rPr><w:b w:val="1"/><w:bCs w:val="1"/></w:rPr><w:t xml:space="preserve">Company Details</w:t></w:r></w:p></w:tc><w:tc><w:tcPr><w:tcW w:w="4000" w:type="dxa"/><w:vAlign w:val="center"/></w:tcPr><w:p><w:pPr/><w:r><w:rPr><w:b w:val="1"/><w:bCs w:val="1"/></w:rPr><w:t xml:space="preserve">Company Contact Details</w:t></w:r></w:p></w:tc></w:tr><w:tr><w:trPr/><w:tc><w:tcPr><w:tcW w:w="4000" w:type="dxa"/></w:tcPr><w:p><w:pPr/><w:r><w:rPr/><w:t xml:space="preserve">The Supreme Industries Ltd.</w:t></w:r></w:p></w:tc><w:tc><w:tcPr><w:tcW w:w="4000" w:type="dxa"/></w:tcPr><w:p><w:pPr/><w:r><w:rPr/><w:t xml:space="preserve">Solitaire Corporate Park, 167, Andheri-Ghatkopar Link Road, Chakala, Andheri ( E )</w:t></w:r></w:p></w:tc></w:tr></w:tbl><w:p><w:pPr><w:sectPr><w:pgSz w:orient="portrait" w:w="11905.511811023622" w:h="16837.79527559055"/><w:pgMar w:top="1440" w:right="1440" w:bottom="1440" w:left="1440" w:header="720" w:footer="720" w:gutter="0"/><w:cols w:num="1" w:space="720"/></w:sectPr></w:pPr></w:p><w:p/><w:p><w:pPr/><w:r><w:rPr><w:sz w:val="32"/><w:szCs w:val="32"/><w:b w:val="1"/><w:bCs w:val="1"/></w:rPr><w:t xml:space="preserve">Company: The Waxpool Industries Limited</w:t></w:r></w:p><w:tbl><w:tblGrid><w:gridCol w:w="4000" w:type="dxa"/><w:gridCol w:w="4000" w:type="dxa"/></w:tblGrid><w:tblPr><w:tblStyle w:val="Fancy Table"/></w:tblPr><w:tr><w:trPr><w:trHeight w:val="900" w:hRule="atLeast"/></w:trPr><w:tc><w:tcPr><w:tcW w:w="4000" w:type="dxa"/><w:vAlign w:val="center"/></w:tcPr><w:p><w:pPr/><w:r><w:rPr><w:b w:val="1"/><w:bCs w:val="1"/></w:rPr><w:t xml:space="preserve">Company Details</w:t></w:r></w:p></w:tc><w:tc><w:tcPr><w:tcW w:w="4000" w:type="dxa"/><w:vAlign w:val="center"/></w:tcPr><w:p><w:pPr/><w:r><w:rPr><w:b w:val="1"/><w:bCs w:val="1"/></w:rPr><w:t xml:space="preserve">Company Contact Details</w:t></w:r></w:p></w:tc></w:tr><w:tr><w:trPr/><w:tc><w:tcPr><w:tcW w:w="4000" w:type="dxa"/></w:tcPr><w:p><w:pPr/><w:r><w:rPr/><w:t xml:space="preserve">The Waxpool Industries Limited</w:t></w:r></w:p></w:tc><w:tc><w:tcPr><w:tcW w:w="4000" w:type="dxa"/></w:tcPr><w:p><w:pPr/><w:r><w:rPr/><w:t xml:space="preserve">9 Mitter House, 71 Ganesh Chandra Avenue</w:t></w:r></w:p></w:tc></w:tr></w:tbl><w:p><w:pPr><w:sectPr><w:pgSz w:orient="portrait" w:w="11905.511811023622" w:h="16837.79527559055"/><w:pgMar w:top="1440" w:right="1440" w:bottom="1440" w:left="1440" w:header="720" w:footer="720" w:gutter="0"/><w:cols w:num="1" w:space="720"/></w:sectPr></w:pPr></w:p><w:p/><w:p><w:pPr/><w:r><w:rPr><w:sz w:val="32"/><w:szCs w:val="32"/><w:b w:val="1"/><w:bCs w:val="1"/></w:rPr><w:t xml:space="preserve">Company: Tosy Auto Products</w:t></w:r></w:p><w:tbl><w:tblGrid><w:gridCol w:w="4000" w:type="dxa"/><w:gridCol w:w="4000" w:type="dxa"/></w:tblGrid><w:tblPr><w:tblStyle w:val="Fancy Table"/></w:tblPr><w:tr><w:trPr><w:trHeight w:val="900" w:hRule="atLeast"/></w:trPr><w:tc><w:tcPr><w:tcW w:w="4000" w:type="dxa"/><w:vAlign w:val="center"/></w:tcPr><w:p><w:pPr/><w:r><w:rPr><w:b w:val="1"/><w:bCs w:val="1"/></w:rPr><w:t xml:space="preserve">Company Details</w:t></w:r></w:p></w:tc><w:tc><w:tcPr><w:tcW w:w="4000" w:type="dxa"/><w:vAlign w:val="center"/></w:tcPr><w:p><w:pPr/><w:r><w:rPr><w:b w:val="1"/><w:bCs w:val="1"/></w:rPr><w:t xml:space="preserve">Company Contact Details</w:t></w:r></w:p></w:tc></w:tr><w:tr><w:trPr/><w:tc><w:tcPr><w:tcW w:w="4000" w:type="dxa"/></w:tcPr><w:p><w:pPr/><w:r><w:rPr/><w:t xml:space="preserve">Tosy Auto Products</w:t></w:r></w:p></w:tc><w:tc><w:tcPr><w:tcW w:w="4000" w:type="dxa"/></w:tcPr><w:p><w:pPr/><w:r><w:rPr/><w:t xml:space="preserve">A 34 /28, Gurunanak Pura, Vikas Marg, Laxmi Nagar</w:t></w:r></w:p></w:tc></w:tr></w:tbl><w:p><w:pPr><w:sectPr><w:pgSz w:orient="portrait" w:w="11905.511811023622" w:h="16837.79527559055"/><w:pgMar w:top="1440" w:right="1440" w:bottom="1440" w:left="1440" w:header="720" w:footer="720" w:gutter="0"/><w:cols w:num="1" w:space="720"/></w:sectPr></w:pPr></w:p><w:p/><w:p><w:pPr/><w:r><w:rPr><w:sz w:val="32"/><w:szCs w:val="32"/><w:b w:val="1"/><w:bCs w:val="1"/></w:rPr><w:t xml:space="preserve">Company: Toughla Automotive Pvt. Ltd.</w:t></w:r></w:p><w:tbl><w:tblGrid><w:gridCol w:w="4000" w:type="dxa"/><w:gridCol w:w="4000" w:type="dxa"/></w:tblGrid><w:tblPr><w:tblStyle w:val="Fancy Table"/></w:tblPr><w:tr><w:trPr><w:trHeight w:val="900" w:hRule="atLeast"/></w:trPr><w:tc><w:tcPr><w:tcW w:w="4000" w:type="dxa"/><w:vAlign w:val="center"/></w:tcPr><w:p><w:pPr/><w:r><w:rPr><w:b w:val="1"/><w:bCs w:val="1"/></w:rPr><w:t xml:space="preserve">Company Details</w:t></w:r></w:p></w:tc><w:tc><w:tcPr><w:tcW w:w="4000" w:type="dxa"/><w:vAlign w:val="center"/></w:tcPr><w:p><w:pPr/><w:r><w:rPr><w:b w:val="1"/><w:bCs w:val="1"/></w:rPr><w:t xml:space="preserve">Company Contact Details</w:t></w:r></w:p></w:tc></w:tr><w:tr><w:trPr/><w:tc><w:tcPr><w:tcW w:w="4000" w:type="dxa"/></w:tcPr><w:p><w:pPr/><w:r><w:rPr/><w:t xml:space="preserve">Toughla Automotive Pvt. Ltd.</w:t></w:r></w:p></w:tc><w:tc><w:tcPr><w:tcW w:w="4000" w:type="dxa"/></w:tcPr><w:p><w:pPr/><w:r><w:rPr/><w:t xml:space="preserve">Front Ground Floor, Building No. 177, Anand Industrial Estate, Arthala</w:t></w:r></w:p></w:tc></w:tr></w:tbl><w:p><w:pPr><w:sectPr><w:pgSz w:orient="portrait" w:w="11905.511811023622" w:h="16837.79527559055"/><w:pgMar w:top="1440" w:right="1440" w:bottom="1440" w:left="1440" w:header="720" w:footer="720" w:gutter="0"/><w:cols w:num="1" w:space="720"/></w:sectPr></w:pPr></w:p><w:p/><w:p><w:pPr/><w:r><w:rPr><w:sz w:val="32"/><w:szCs w:val="32"/><w:b w:val="1"/><w:bCs w:val="1"/></w:rPr><w:t xml:space="preserve">Company: Toyo Springs Ltd.</w:t></w:r></w:p><w:tbl><w:tblGrid><w:gridCol w:w="4000" w:type="dxa"/><w:gridCol w:w="4000" w:type="dxa"/></w:tblGrid><w:tblPr><w:tblStyle w:val="Fancy Table"/></w:tblPr><w:tr><w:trPr><w:trHeight w:val="900" w:hRule="atLeast"/></w:trPr><w:tc><w:tcPr><w:tcW w:w="4000" w:type="dxa"/><w:vAlign w:val="center"/></w:tcPr><w:p><w:pPr/><w:r><w:rPr><w:b w:val="1"/><w:bCs w:val="1"/></w:rPr><w:t xml:space="preserve">Company Details</w:t></w:r></w:p></w:tc><w:tc><w:tcPr><w:tcW w:w="4000" w:type="dxa"/><w:vAlign w:val="center"/></w:tcPr><w:p><w:pPr/><w:r><w:rPr><w:b w:val="1"/><w:bCs w:val="1"/></w:rPr><w:t xml:space="preserve">Company Contact Details</w:t></w:r></w:p></w:tc></w:tr><w:tr><w:trPr/><w:tc><w:tcPr><w:tcW w:w="4000" w:type="dxa"/></w:tcPr><w:p><w:pPr/><w:r><w:rPr/><w:t xml:space="preserve">Toyo Springs Ltd.</w:t></w:r></w:p></w:tc><w:tc><w:tcPr><w:tcW w:w="4000" w:type="dxa"/></w:tcPr><w:p><w:pPr/><w:r><w:rPr/><w:t xml:space="preserve">6 Kms, Sonipat, Bahalgarh Road</w:t></w:r></w:p></w:tc></w:tr></w:tbl><w:p><w:pPr><w:sectPr><w:pgSz w:orient="portrait" w:w="11905.511811023622" w:h="16837.79527559055"/><w:pgMar w:top="1440" w:right="1440" w:bottom="1440" w:left="1440" w:header="720" w:footer="720" w:gutter="0"/><w:cols w:num="1" w:space="720"/></w:sectPr></w:pPr></w:p><w:p/><w:p><w:pPr/><w:r><w:rPr><w:sz w:val="32"/><w:szCs w:val="32"/><w:b w:val="1"/><w:bCs w:val="1"/></w:rPr><w:t xml:space="preserve">Company: Toyoda Gosei South India Pvt. Ltd.</w:t></w:r></w:p><w:tbl><w:tblGrid><w:gridCol w:w="4000" w:type="dxa"/><w:gridCol w:w="4000" w:type="dxa"/></w:tblGrid><w:tblPr><w:tblStyle w:val="Fancy Table"/></w:tblPr><w:tr><w:trPr><w:trHeight w:val="900" w:hRule="atLeast"/></w:trPr><w:tc><w:tcPr><w:tcW w:w="4000" w:type="dxa"/><w:vAlign w:val="center"/></w:tcPr><w:p><w:pPr/><w:r><w:rPr><w:b w:val="1"/><w:bCs w:val="1"/></w:rPr><w:t xml:space="preserve">Company Details</w:t></w:r></w:p></w:tc><w:tc><w:tcPr><w:tcW w:w="4000" w:type="dxa"/><w:vAlign w:val="center"/></w:tcPr><w:p><w:pPr/><w:r><w:rPr><w:b w:val="1"/><w:bCs w:val="1"/></w:rPr><w:t xml:space="preserve">Company Contact Details</w:t></w:r></w:p></w:tc></w:tr><w:tr><w:trPr/><w:tc><w:tcPr><w:tcW w:w="4000" w:type="dxa"/></w:tcPr><w:p><w:pPr/><w:r><w:rPr/><w:t xml:space="preserve">Toyoda Gosei South India Pvt. Ltd.</w:t></w:r></w:p></w:tc><w:tc><w:tcPr><w:tcW w:w="4000" w:type="dxa"/></w:tcPr><w:p><w:pPr/><w:r><w:rPr/><w:t xml:space="preserve">Building No. 1, Toyota Techno Park, Plot No. 20, Bidadi Industrial Area, Bidadi</w:t></w:r></w:p></w:tc></w:tr></w:tbl><w:p><w:pPr><w:sectPr><w:pgSz w:orient="portrait" w:w="11905.511811023622" w:h="16837.79527559055"/><w:pgMar w:top="1440" w:right="1440" w:bottom="1440" w:left="1440" w:header="720" w:footer="720" w:gutter="0"/><w:cols w:num="1" w:space="720"/></w:sectPr></w:pPr></w:p><w:p/><w:p><w:pPr/><w:r><w:rPr><w:sz w:val="32"/><w:szCs w:val="32"/><w:b w:val="1"/><w:bCs w:val="1"/></w:rPr><w:t xml:space="preserve">Company: Toyota Boshoku Automotive India Pvt. Ltd.</w:t></w:r></w:p><w:tbl><w:tblGrid><w:gridCol w:w="4000" w:type="dxa"/><w:gridCol w:w="4000" w:type="dxa"/></w:tblGrid><w:tblPr><w:tblStyle w:val="Fancy Table"/></w:tblPr><w:tr><w:trPr><w:trHeight w:val="900" w:hRule="atLeast"/></w:trPr><w:tc><w:tcPr><w:tcW w:w="4000" w:type="dxa"/><w:vAlign w:val="center"/></w:tcPr><w:p><w:pPr/><w:r><w:rPr><w:b w:val="1"/><w:bCs w:val="1"/></w:rPr><w:t xml:space="preserve">Company Details</w:t></w:r></w:p></w:tc><w:tc><w:tcPr><w:tcW w:w="4000" w:type="dxa"/><w:vAlign w:val="center"/></w:tcPr><w:p><w:pPr/><w:r><w:rPr><w:b w:val="1"/><w:bCs w:val="1"/></w:rPr><w:t xml:space="preserve">Company Contact Details</w:t></w:r></w:p></w:tc></w:tr><w:tr><w:trPr/><w:tc><w:tcPr><w:tcW w:w="4000" w:type="dxa"/></w:tcPr><w:p><w:pPr/><w:r><w:rPr/><w:t xml:space="preserve">Toyota Boshoku Automotive India Pvt. Ltd.</w:t></w:r></w:p></w:tc><w:tc><w:tcPr><w:tcW w:w="4000" w:type="dxa"/></w:tcPr><w:p><w:pPr/><w:r><w:rPr/><w:t xml:space="preserve">41, Bhimenahalli, MN Halli, Bidadi</w:t></w:r></w:p></w:tc></w:tr></w:tbl><w:p><w:pPr><w:sectPr><w:pgSz w:orient="portrait" w:w="11905.511811023622" w:h="16837.79527559055"/><w:pgMar w:top="1440" w:right="1440" w:bottom="1440" w:left="1440" w:header="720" w:footer="720" w:gutter="0"/><w:cols w:num="1" w:space="720"/></w:sectPr></w:pPr></w:p><w:p/><w:p><w:pPr/><w:r><w:rPr><w:sz w:val="32"/><w:szCs w:val="32"/><w:b w:val="1"/><w:bCs w:val="1"/></w:rPr><w:t xml:space="preserve">Company: Toyota Industries Engine India Pvt. Ltd.</w:t></w:r></w:p><w:tbl><w:tblGrid><w:gridCol w:w="4000" w:type="dxa"/><w:gridCol w:w="4000" w:type="dxa"/></w:tblGrid><w:tblPr><w:tblStyle w:val="Fancy Table"/></w:tblPr><w:tr><w:trPr><w:trHeight w:val="900" w:hRule="atLeast"/></w:trPr><w:tc><w:tcPr><w:tcW w:w="4000" w:type="dxa"/><w:vAlign w:val="center"/></w:tcPr><w:p><w:pPr/><w:r><w:rPr><w:b w:val="1"/><w:bCs w:val="1"/></w:rPr><w:t xml:space="preserve">Company Details</w:t></w:r></w:p></w:tc><w:tc><w:tcPr><w:tcW w:w="4000" w:type="dxa"/><w:vAlign w:val="center"/></w:tcPr><w:p><w:pPr/><w:r><w:rPr><w:b w:val="1"/><w:bCs w:val="1"/></w:rPr><w:t xml:space="preserve">Company Contact Details</w:t></w:r></w:p></w:tc></w:tr><w:tr><w:trPr/><w:tc><w:tcPr><w:tcW w:w="4000" w:type="dxa"/></w:tcPr><w:p><w:pPr/><w:r><w:rPr/><w:t xml:space="preserve">Toyota Industries Engine India Pvt. Ltd.</w:t></w:r></w:p></w:tc><w:tc><w:tcPr><w:tcW w:w="4000" w:type="dxa"/></w:tcPr><w:p><w:pPr/><w:r><w:rPr/><w:t xml:space="preserve">Plot No. 9, Phase II, Jigani Industrial Area, Anekal Taluk</w:t></w:r></w:p></w:tc></w:tr></w:tbl><w:p><w:pPr><w:sectPr><w:pgSz w:orient="portrait" w:w="11905.511811023622" w:h="16837.79527559055"/><w:pgMar w:top="1440" w:right="1440" w:bottom="1440" w:left="1440" w:header="720" w:footer="720" w:gutter="0"/><w:cols w:num="1" w:space="720"/></w:sectPr></w:pPr></w:p><w:p/><w:p><w:pPr/><w:r><w:rPr><w:sz w:val="32"/><w:szCs w:val="32"/><w:b w:val="1"/><w:bCs w:val="1"/></w:rPr><w:t xml:space="preserve">Company: Toyota Kirloskar Auto Parts Pvt. Ltd.</w:t></w:r></w:p><w:tbl><w:tblGrid><w:gridCol w:w="4000" w:type="dxa"/><w:gridCol w:w="4000" w:type="dxa"/></w:tblGrid><w:tblPr><w:tblStyle w:val="Fancy Table"/></w:tblPr><w:tr><w:trPr><w:trHeight w:val="900" w:hRule="atLeast"/></w:trPr><w:tc><w:tcPr><w:tcW w:w="4000" w:type="dxa"/><w:vAlign w:val="center"/></w:tcPr><w:p><w:pPr/><w:r><w:rPr><w:b w:val="1"/><w:bCs w:val="1"/></w:rPr><w:t xml:space="preserve">Company Details</w:t></w:r></w:p></w:tc><w:tc><w:tcPr><w:tcW w:w="4000" w:type="dxa"/><w:vAlign w:val="center"/></w:tcPr><w:p><w:pPr/><w:r><w:rPr><w:b w:val="1"/><w:bCs w:val="1"/></w:rPr><w:t xml:space="preserve">Company Contact Details</w:t></w:r></w:p></w:tc></w:tr><w:tr><w:trPr/><w:tc><w:tcPr><w:tcW w:w="4000" w:type="dxa"/></w:tcPr><w:p><w:pPr/><w:r><w:rPr/><w:t xml:space="preserve">Toyota Kirloskar Auto Parts Pvt. Ltd.</w:t></w:r></w:p></w:tc><w:tc><w:tcPr><w:tcW w:w="4000" w:type="dxa"/></w:tcPr><w:p><w:pPr/><w:r><w:rPr/><w:t xml:space="preserve">Plot No. 21, Bidadi Industrial Area</w:t></w:r></w:p></w:tc></w:tr></w:tbl><w:p><w:pPr><w:sectPr><w:pgSz w:orient="portrait" w:w="11905.511811023622" w:h="16837.79527559055"/><w:pgMar w:top="1440" w:right="1440" w:bottom="1440" w:left="1440" w:header="720" w:footer="720" w:gutter="0"/><w:cols w:num="1" w:space="720"/></w:sectPr></w:pPr></w:p><w:p/><w:p><w:pPr/><w:r><w:rPr><w:sz w:val="32"/><w:szCs w:val="32"/><w:b w:val="1"/><w:bCs w:val="1"/></w:rPr><w:t xml:space="preserve">Company: Toyotetsu India Auto Parts Pvt. Ltd.</w:t></w:r></w:p><w:tbl><w:tblGrid><w:gridCol w:w="4000" w:type="dxa"/><w:gridCol w:w="4000" w:type="dxa"/></w:tblGrid><w:tblPr><w:tblStyle w:val="Fancy Table"/></w:tblPr><w:tr><w:trPr><w:trHeight w:val="900" w:hRule="atLeast"/></w:trPr><w:tc><w:tcPr><w:tcW w:w="4000" w:type="dxa"/><w:vAlign w:val="center"/></w:tcPr><w:p><w:pPr/><w:r><w:rPr><w:b w:val="1"/><w:bCs w:val="1"/></w:rPr><w:t xml:space="preserve">Company Details</w:t></w:r></w:p></w:tc><w:tc><w:tcPr><w:tcW w:w="4000" w:type="dxa"/><w:vAlign w:val="center"/></w:tcPr><w:p><w:pPr/><w:r><w:rPr><w:b w:val="1"/><w:bCs w:val="1"/></w:rPr><w:t xml:space="preserve">Company Contact Details</w:t></w:r></w:p></w:tc></w:tr><w:tr><w:trPr/><w:tc><w:tcPr><w:tcW w:w="4000" w:type="dxa"/></w:tcPr><w:p><w:pPr/><w:r><w:rPr/><w:t xml:space="preserve">Toyotetsu India Auto Parts Pvt. Ltd.</w:t></w:r></w:p></w:tc><w:tc><w:tcPr><w:tcW w:w="4000" w:type="dxa"/></w:tcPr><w:p><w:pPr/><w:r><w:rPr/><w:t xml:space="preserve">Building No. 7, Onsite Supplier Park, Plot No. 1</w:t></w:r></w:p></w:tc></w:tr></w:tbl><w:p><w:pPr><w:sectPr><w:pgSz w:orient="portrait" w:w="11905.511811023622" w:h="16837.79527559055"/><w:pgMar w:top="1440" w:right="1440" w:bottom="1440" w:left="1440" w:header="720" w:footer="720" w:gutter="0"/><w:cols w:num="1" w:space="720"/></w:sectPr></w:pPr></w:p><w:p/><w:p><w:pPr/><w:r><w:rPr><w:sz w:val="32"/><w:szCs w:val="32"/><w:b w:val="1"/><w:bCs w:val="1"/></w:rPr><w:t xml:space="preserve">Company: Toyotsu Ambika Automotive Safety Components India Pvt. Ltd.</w:t></w:r></w:p><w:tbl><w:tblGrid><w:gridCol w:w="4000" w:type="dxa"/><w:gridCol w:w="4000" w:type="dxa"/></w:tblGrid><w:tblPr><w:tblStyle w:val="Fancy Table"/></w:tblPr><w:tr><w:trPr><w:trHeight w:val="900" w:hRule="atLeast"/></w:trPr><w:tc><w:tcPr><w:tcW w:w="4000" w:type="dxa"/><w:vAlign w:val="center"/></w:tcPr><w:p><w:pPr/><w:r><w:rPr><w:b w:val="1"/><w:bCs w:val="1"/></w:rPr><w:t xml:space="preserve">Company Details</w:t></w:r></w:p></w:tc><w:tc><w:tcPr><w:tcW w:w="4000" w:type="dxa"/><w:vAlign w:val="center"/></w:tcPr><w:p><w:pPr/><w:r><w:rPr><w:b w:val="1"/><w:bCs w:val="1"/></w:rPr><w:t xml:space="preserve">Company Contact Details</w:t></w:r></w:p></w:tc></w:tr><w:tr><w:trPr/><w:tc><w:tcPr><w:tcW w:w="4000" w:type="dxa"/></w:tcPr><w:p><w:pPr/><w:r><w:rPr/><w:t xml:space="preserve">Toyotsu Ambika Automotive Safety Components India Pvt. Ltd.</w:t></w:r></w:p></w:tc><w:tc><w:tcPr><w:tcW w:w="4000" w:type="dxa"/></w:tcPr><w:p><w:pPr/><w:r><w:rPr/><w:t xml:space="preserve">Industrial Plot No. 35, Sector 6, Industrial Estate, IMT Manesar</w:t></w:r></w:p></w:tc></w:tr></w:tbl><w:p><w:pPr><w:sectPr><w:pgSz w:orient="portrait" w:w="11905.511811023622" w:h="16837.79527559055"/><w:pgMar w:top="1440" w:right="1440" w:bottom="1440" w:left="1440" w:header="720" w:footer="720" w:gutter="0"/><w:cols w:num="1" w:space="720"/></w:sectPr></w:pPr></w:p><w:p/><w:p><w:pPr/><w:r><w:rPr><w:sz w:val="32"/><w:szCs w:val="32"/><w:b w:val="1"/><w:bCs w:val="1"/></w:rPr><w:t xml:space="preserve">Company: TPR Auto Parts Manufacturing India Pvt. Ltd.</w:t></w:r></w:p><w:tbl><w:tblGrid><w:gridCol w:w="4000" w:type="dxa"/><w:gridCol w:w="4000" w:type="dxa"/></w:tblGrid><w:tblPr><w:tblStyle w:val="Fancy Table"/></w:tblPr><w:tr><w:trPr><w:trHeight w:val="900" w:hRule="atLeast"/></w:trPr><w:tc><w:tcPr><w:tcW w:w="4000" w:type="dxa"/><w:vAlign w:val="center"/></w:tcPr><w:p><w:pPr/><w:r><w:rPr><w:b w:val="1"/><w:bCs w:val="1"/></w:rPr><w:t xml:space="preserve">Company Details</w:t></w:r></w:p></w:tc><w:tc><w:tcPr><w:tcW w:w="4000" w:type="dxa"/><w:vAlign w:val="center"/></w:tcPr><w:p><w:pPr/><w:r><w:rPr><w:b w:val="1"/><w:bCs w:val="1"/></w:rPr><w:t xml:space="preserve">Company Contact Details</w:t></w:r></w:p></w:tc></w:tr><w:tr><w:trPr/><w:tc><w:tcPr><w:tcW w:w="4000" w:type="dxa"/></w:tcPr><w:p><w:pPr/><w:r><w:rPr/><w:t xml:space="preserve">TPR Auto Parts Manufacturing India Pvt. Ltd.</w:t></w:r></w:p></w:tc><w:tc><w:tcPr><w:tcW w:w="4000" w:type="dxa"/></w:tcPr><w:p><w:pPr/><w:r><w:rPr/><w:t xml:space="preserve">SP2 37 & SP2 38 (A), Japanese Zone Phase III, New Industrial Complex, Majrakath</w:t></w:r></w:p></w:tc></w:tr></w:tbl><w:p><w:pPr><w:sectPr><w:pgSz w:orient="portrait" w:w="11905.511811023622" w:h="16837.79527559055"/><w:pgMar w:top="1440" w:right="1440" w:bottom="1440" w:left="1440" w:header="720" w:footer="720" w:gutter="0"/><w:cols w:num="1" w:space="720"/></w:sectPr></w:pPr></w:p><w:p/><w:p><w:pPr/><w:r><w:rPr><w:sz w:val="32"/><w:szCs w:val="32"/><w:b w:val="1"/><w:bCs w:val="1"/></w:rPr><w:t xml:space="preserve">Company: Trac Auto Transmission</w:t></w:r></w:p><w:tbl><w:tblGrid><w:gridCol w:w="4000" w:type="dxa"/><w:gridCol w:w="4000" w:type="dxa"/></w:tblGrid><w:tblPr><w:tblStyle w:val="Fancy Table"/></w:tblPr><w:tr><w:trPr><w:trHeight w:val="900" w:hRule="atLeast"/></w:trPr><w:tc><w:tcPr><w:tcW w:w="4000" w:type="dxa"/><w:vAlign w:val="center"/></w:tcPr><w:p><w:pPr/><w:r><w:rPr><w:b w:val="1"/><w:bCs w:val="1"/></w:rPr><w:t xml:space="preserve">Company Details</w:t></w:r></w:p></w:tc><w:tc><w:tcPr><w:tcW w:w="4000" w:type="dxa"/><w:vAlign w:val="center"/></w:tcPr><w:p><w:pPr/><w:r><w:rPr><w:b w:val="1"/><w:bCs w:val="1"/></w:rPr><w:t xml:space="preserve">Company Contact Details</w:t></w:r></w:p></w:tc></w:tr><w:tr><w:trPr/><w:tc><w:tcPr><w:tcW w:w="4000" w:type="dxa"/></w:tcPr><w:p><w:pPr/><w:r><w:rPr/><w:t xml:space="preserve">Trac Auto Transmission</w:t></w:r></w:p></w:tc><w:tc><w:tcPr><w:tcW w:w="4000" w:type="dxa"/></w:tcPr><w:p><w:pPr/><w:r><w:rPr/><w:t xml:space="preserve">Plot No. 48, Sector 4, IMT Manesar</w:t></w:r></w:p></w:tc></w:tr></w:tbl><w:p><w:pPr><w:sectPr><w:pgSz w:orient="portrait" w:w="11905.511811023622" w:h="16837.79527559055"/><w:pgMar w:top="1440" w:right="1440" w:bottom="1440" w:left="1440" w:header="720" w:footer="720" w:gutter="0"/><w:cols w:num="1" w:space="720"/></w:sectPr></w:pPr></w:p><w:p/><w:p><w:pPr/><w:r><w:rPr><w:sz w:val="32"/><w:szCs w:val="32"/><w:b w:val="1"/><w:bCs w:val="1"/></w:rPr><w:t xml:space="preserve">Company: Track Components Ltd.</w:t></w:r></w:p><w:tbl><w:tblGrid><w:gridCol w:w="4000" w:type="dxa"/><w:gridCol w:w="4000" w:type="dxa"/></w:tblGrid><w:tblPr><w:tblStyle w:val="Fancy Table"/></w:tblPr><w:tr><w:trPr><w:trHeight w:val="900" w:hRule="atLeast"/></w:trPr><w:tc><w:tcPr><w:tcW w:w="4000" w:type="dxa"/><w:vAlign w:val="center"/></w:tcPr><w:p><w:pPr/><w:r><w:rPr><w:b w:val="1"/><w:bCs w:val="1"/></w:rPr><w:t xml:space="preserve">Company Details</w:t></w:r></w:p></w:tc><w:tc><w:tcPr><w:tcW w:w="4000" w:type="dxa"/><w:vAlign w:val="center"/></w:tcPr><w:p><w:pPr/><w:r><w:rPr><w:b w:val="1"/><w:bCs w:val="1"/></w:rPr><w:t xml:space="preserve">Company Contact Details</w:t></w:r></w:p></w:tc></w:tr><w:tr><w:trPr/><w:tc><w:tcPr><w:tcW w:w="4000" w:type="dxa"/></w:tcPr><w:p><w:pPr/><w:r><w:rPr/><w:t xml:space="preserve">Track Components Ltd.</w:t></w:r></w:p></w:tc><w:tc><w:tcPr><w:tcW w:w="4000" w:type="dxa"/></w:tcPr><w:p><w:pPr/><w:r><w:rPr/><w:t xml:space="preserve">Plot No. 21, Sector 7</w:t></w:r></w:p></w:tc></w:tr></w:tbl><w:p><w:pPr><w:sectPr><w:pgSz w:orient="portrait" w:w="11905.511811023622" w:h="16837.79527559055"/><w:pgMar w:top="1440" w:right="1440" w:bottom="1440" w:left="1440" w:header="720" w:footer="720" w:gutter="0"/><w:cols w:num="1" w:space="720"/></w:sectPr></w:pPr></w:p><w:p/><w:p><w:pPr/><w:r><w:rPr><w:sz w:val="32"/><w:szCs w:val="32"/><w:b w:val="1"/><w:bCs w:val="1"/></w:rPr><w:t xml:space="preserve">Company: Tractors & Farm Equipment Ltd.</w:t></w:r></w:p><w:tbl><w:tblGrid><w:gridCol w:w="4000" w:type="dxa"/><w:gridCol w:w="4000" w:type="dxa"/></w:tblGrid><w:tblPr><w:tblStyle w:val="Fancy Table"/></w:tblPr><w:tr><w:trPr><w:trHeight w:val="900" w:hRule="atLeast"/></w:trPr><w:tc><w:tcPr><w:tcW w:w="4000" w:type="dxa"/><w:vAlign w:val="center"/></w:tcPr><w:p><w:pPr/><w:r><w:rPr><w:b w:val="1"/><w:bCs w:val="1"/></w:rPr><w:t xml:space="preserve">Company Details</w:t></w:r></w:p></w:tc><w:tc><w:tcPr><w:tcW w:w="4000" w:type="dxa"/><w:vAlign w:val="center"/></w:tcPr><w:p><w:pPr/><w:r><w:rPr><w:b w:val="1"/><w:bCs w:val="1"/></w:rPr><w:t xml:space="preserve">Company Contact Details</w:t></w:r></w:p></w:tc></w:tr><w:tr><w:trPr/><w:tc><w:tcPr><w:tcW w:w="4000" w:type="dxa"/></w:tcPr><w:p><w:pPr/><w:r><w:rPr/><w:t xml:space="preserve">Tractors & Farm Equipment Ltd.</w:t></w:r></w:p></w:tc><w:tc><w:tcPr><w:tcW w:w="4000" w:type="dxa"/></w:tcPr><w:p><w:pPr/><w:r><w:rPr/><w:t xml:space="preserve">No 12, Raheja Chambers, Museum Road</w:t></w:r></w:p></w:tc></w:tr></w:tbl><w:p><w:pPr><w:sectPr><w:pgSz w:orient="portrait" w:w="11905.511811023622" w:h="16837.79527559055"/><w:pgMar w:top="1440" w:right="1440" w:bottom="1440" w:left="1440" w:header="720" w:footer="720" w:gutter="0"/><w:cols w:num="1" w:space="720"/></w:sectPr></w:pPr></w:p><w:p/><w:p><w:pPr/><w:r><w:rPr><w:sz w:val="32"/><w:szCs w:val="32"/><w:b w:val="1"/><w:bCs w:val="1"/></w:rPr><w:t xml:space="preserve">Company: Treis Solutions LLP</w:t></w:r></w:p><w:tbl><w:tblGrid><w:gridCol w:w="4000" w:type="dxa"/><w:gridCol w:w="4000" w:type="dxa"/></w:tblGrid><w:tblPr><w:tblStyle w:val="Fancy Table"/></w:tblPr><w:tr><w:trPr><w:trHeight w:val="900" w:hRule="atLeast"/></w:trPr><w:tc><w:tcPr><w:tcW w:w="4000" w:type="dxa"/><w:vAlign w:val="center"/></w:tcPr><w:p><w:pPr/><w:r><w:rPr><w:b w:val="1"/><w:bCs w:val="1"/></w:rPr><w:t xml:space="preserve">Company Details</w:t></w:r></w:p></w:tc><w:tc><w:tcPr><w:tcW w:w="4000" w:type="dxa"/><w:vAlign w:val="center"/></w:tcPr><w:p><w:pPr/><w:r><w:rPr><w:b w:val="1"/><w:bCs w:val="1"/></w:rPr><w:t xml:space="preserve">Company Contact Details</w:t></w:r></w:p></w:tc></w:tr><w:tr><w:trPr/><w:tc><w:tcPr><w:tcW w:w="4000" w:type="dxa"/></w:tcPr><w:p><w:pPr/><w:r><w:rPr/><w:t xml:space="preserve">Treis Solutions LLP</w:t></w:r></w:p></w:tc><w:tc><w:tcPr><w:tcW w:w="4000" w:type="dxa"/></w:tcPr><w:p><w:pPr/><w:r><w:rPr/><w:t xml:space="preserve">A 41, Mathura Road, Mohan Cooperative Industrial Estate</w:t></w:r></w:p></w:tc></w:tr></w:tbl><w:p><w:pPr><w:sectPr><w:pgSz w:orient="portrait" w:w="11905.511811023622" w:h="16837.79527559055"/><w:pgMar w:top="1440" w:right="1440" w:bottom="1440" w:left="1440" w:header="720" w:footer="720" w:gutter="0"/><w:cols w:num="1" w:space="720"/></w:sectPr></w:pPr></w:p><w:p/><w:p><w:pPr/><w:r><w:rPr><w:sz w:val="32"/><w:szCs w:val="32"/><w:b w:val="1"/><w:bCs w:val="1"/></w:rPr><w:t xml:space="preserve">Company: Trigno Engineering Pvt. Ltd.</w:t></w:r></w:p><w:tbl><w:tblGrid><w:gridCol w:w="4000" w:type="dxa"/><w:gridCol w:w="4000" w:type="dxa"/></w:tblGrid><w:tblPr><w:tblStyle w:val="Fancy Table"/></w:tblPr><w:tr><w:trPr><w:trHeight w:val="900" w:hRule="atLeast"/></w:trPr><w:tc><w:tcPr><w:tcW w:w="4000" w:type="dxa"/><w:vAlign w:val="center"/></w:tcPr><w:p><w:pPr/><w:r><w:rPr><w:b w:val="1"/><w:bCs w:val="1"/></w:rPr><w:t xml:space="preserve">Company Details</w:t></w:r></w:p></w:tc><w:tc><w:tcPr><w:tcW w:w="4000" w:type="dxa"/><w:vAlign w:val="center"/></w:tcPr><w:p><w:pPr/><w:r><w:rPr><w:b w:val="1"/><w:bCs w:val="1"/></w:rPr><w:t xml:space="preserve">Company Contact Details</w:t></w:r></w:p></w:tc></w:tr><w:tr><w:trPr/><w:tc><w:tcPr><w:tcW w:w="4000" w:type="dxa"/></w:tcPr><w:p><w:pPr/><w:r><w:rPr/><w:t xml:space="preserve">Trigno Engineering Pvt. Ltd.</w:t></w:r></w:p></w:tc><w:tc><w:tcPr><w:tcW w:w="4000" w:type="dxa"/></w:tcPr><w:p><w:pPr/><w:r><w:rPr/><w:t xml:space="preserve">No. 13, SNS Chambers, No. 239, Sankey Road</w:t></w:r></w:p></w:tc></w:tr></w:tbl><w:p><w:pPr><w:sectPr><w:pgSz w:orient="portrait" w:w="11905.511811023622" w:h="16837.79527559055"/><w:pgMar w:top="1440" w:right="1440" w:bottom="1440" w:left="1440" w:header="720" w:footer="720" w:gutter="0"/><w:cols w:num="1" w:space="720"/></w:sectPr></w:pPr></w:p><w:p/><w:p><w:pPr/><w:r><w:rPr><w:sz w:val="32"/><w:szCs w:val="32"/><w:b w:val="1"/><w:bCs w:val="1"/></w:rPr><w:t xml:space="preserve">Company: Trontek Electronics Private Limited</w:t></w:r></w:p><w:tbl><w:tblGrid><w:gridCol w:w="4000" w:type="dxa"/><w:gridCol w:w="4000" w:type="dxa"/></w:tblGrid><w:tblPr><w:tblStyle w:val="Fancy Table"/></w:tblPr><w:tr><w:trPr><w:trHeight w:val="900" w:hRule="atLeast"/></w:trPr><w:tc><w:tcPr><w:tcW w:w="4000" w:type="dxa"/><w:vAlign w:val="center"/></w:tcPr><w:p><w:pPr/><w:r><w:rPr><w:b w:val="1"/><w:bCs w:val="1"/></w:rPr><w:t xml:space="preserve">Company Details</w:t></w:r></w:p></w:tc><w:tc><w:tcPr><w:tcW w:w="4000" w:type="dxa"/><w:vAlign w:val="center"/></w:tcPr><w:p><w:pPr/><w:r><w:rPr><w:b w:val="1"/><w:bCs w:val="1"/></w:rPr><w:t xml:space="preserve">Company Contact Details</w:t></w:r></w:p></w:tc></w:tr><w:tr><w:trPr/><w:tc><w:tcPr><w:tcW w:w="4000" w:type="dxa"/></w:tcPr><w:p><w:pPr/><w:r><w:rPr/><w:t xml:space="preserve">Trontek Electronics Private Limited</w:t></w:r></w:p></w:tc><w:tc><w:tcPr><w:tcW w:w="4000" w:type="dxa"/></w:tcPr><w:p><w:pPr/><w:r><w:rPr/><w:t xml:space="preserve">A-53, Naraina Industrial Area, Phase 1</w:t></w:r></w:p></w:tc></w:tr></w:tbl><w:p><w:pPr><w:sectPr><w:pgSz w:orient="portrait" w:w="11905.511811023622" w:h="16837.79527559055"/><w:pgMar w:top="1440" w:right="1440" w:bottom="1440" w:left="1440" w:header="720" w:footer="720" w:gutter="0"/><w:cols w:num="1" w:space="720"/></w:sectPr></w:pPr></w:p><w:p/><w:p><w:pPr/><w:r><w:rPr><w:sz w:val="32"/><w:szCs w:val="32"/><w:b w:val="1"/><w:bCs w:val="1"/></w:rPr><w:t xml:space="preserve">Company: Tropicool Car Gadgets Private Limited</w:t></w:r></w:p><w:tbl><w:tblGrid><w:gridCol w:w="4000" w:type="dxa"/><w:gridCol w:w="4000" w:type="dxa"/></w:tblGrid><w:tblPr><w:tblStyle w:val="Fancy Table"/></w:tblPr><w:tr><w:trPr><w:trHeight w:val="900" w:hRule="atLeast"/></w:trPr><w:tc><w:tcPr><w:tcW w:w="4000" w:type="dxa"/><w:vAlign w:val="center"/></w:tcPr><w:p><w:pPr/><w:r><w:rPr><w:b w:val="1"/><w:bCs w:val="1"/></w:rPr><w:t xml:space="preserve">Company Details</w:t></w:r></w:p></w:tc><w:tc><w:tcPr><w:tcW w:w="4000" w:type="dxa"/><w:vAlign w:val="center"/></w:tcPr><w:p><w:pPr/><w:r><w:rPr><w:b w:val="1"/><w:bCs w:val="1"/></w:rPr><w:t xml:space="preserve">Company Contact Details</w:t></w:r></w:p></w:tc></w:tr><w:tr><w:trPr/><w:tc><w:tcPr><w:tcW w:w="4000" w:type="dxa"/></w:tcPr><w:p><w:pPr/><w:r><w:rPr/><w:t xml:space="preserve">Tropicool Car Gadgets Private Limited</w:t></w:r></w:p></w:tc><w:tc><w:tcPr><w:tcW w:w="4000" w:type="dxa"/></w:tcPr><w:p><w:pPr/><w:r><w:rPr/><w:t xml:space="preserve">A-1, Kumar Classics, Aundh</w:t></w:r></w:p></w:tc></w:tr></w:tbl><w:p><w:pPr><w:sectPr><w:pgSz w:orient="portrait" w:w="11905.511811023622" w:h="16837.79527559055"/><w:pgMar w:top="1440" w:right="1440" w:bottom="1440" w:left="1440" w:header="720" w:footer="720" w:gutter="0"/><w:cols w:num="1" w:space="720"/></w:sectPr></w:pPr></w:p><w:p/><w:p><w:pPr/><w:r><w:rPr><w:sz w:val="32"/><w:szCs w:val="32"/><w:b w:val="1"/><w:bCs w:val="1"/></w:rPr><w:t xml:space="preserve">Company: TRW Sun Steering Wheels Pvt. Ltd.</w:t></w:r></w:p><w:tbl><w:tblGrid><w:gridCol w:w="4000" w:type="dxa"/><w:gridCol w:w="4000" w:type="dxa"/></w:tblGrid><w:tblPr><w:tblStyle w:val="Fancy Table"/></w:tblPr><w:tr><w:trPr><w:trHeight w:val="900" w:hRule="atLeast"/></w:trPr><w:tc><w:tcPr><w:tcW w:w="4000" w:type="dxa"/><w:vAlign w:val="center"/></w:tcPr><w:p><w:pPr/><w:r><w:rPr><w:b w:val="1"/><w:bCs w:val="1"/></w:rPr><w:t xml:space="preserve">Company Details</w:t></w:r></w:p></w:tc><w:tc><w:tcPr><w:tcW w:w="4000" w:type="dxa"/><w:vAlign w:val="center"/></w:tcPr><w:p><w:pPr/><w:r><w:rPr><w:b w:val="1"/><w:bCs w:val="1"/></w:rPr><w:t xml:space="preserve">Company Contact Details</w:t></w:r></w:p></w:tc></w:tr><w:tr><w:trPr/><w:tc><w:tcPr><w:tcW w:w="4000" w:type="dxa"/></w:tcPr><w:p><w:pPr/><w:r><w:rPr/><w:t xml:space="preserve">TRW Sun Steering Wheels Pvt. Ltd.</w:t></w:r></w:p></w:tc><w:tc><w:tcPr><w:tcW w:w="4000" w:type="dxa"/></w:tcPr><w:p><w:pPr/><w:r><w:rPr/><w:t xml:space="preserve">Plot No. 35, HUDA Industrial Area</w:t></w:r></w:p></w:tc></w:tr></w:tbl><w:p><w:pPr><w:sectPr><w:pgSz w:orient="portrait" w:w="11905.511811023622" w:h="16837.79527559055"/><w:pgMar w:top="1440" w:right="1440" w:bottom="1440" w:left="1440" w:header="720" w:footer="720" w:gutter="0"/><w:cols w:num="1" w:space="720"/></w:sectPr></w:pPr></w:p><w:p/><w:p><w:pPr/><w:r><w:rPr><w:sz w:val="32"/><w:szCs w:val="32"/><w:b w:val="1"/><w:bCs w:val="1"/></w:rPr><w:t xml:space="preserve">Company: Tsuyo Manufacturing Pvt. Ltd.</w:t></w:r></w:p><w:tbl><w:tblGrid><w:gridCol w:w="4000" w:type="dxa"/><w:gridCol w:w="4000" w:type="dxa"/></w:tblGrid><w:tblPr><w:tblStyle w:val="Fancy Table"/></w:tblPr><w:tr><w:trPr><w:trHeight w:val="900" w:hRule="atLeast"/></w:trPr><w:tc><w:tcPr><w:tcW w:w="4000" w:type="dxa"/><w:vAlign w:val="center"/></w:tcPr><w:p><w:pPr/><w:r><w:rPr><w:b w:val="1"/><w:bCs w:val="1"/></w:rPr><w:t xml:space="preserve">Company Details</w:t></w:r></w:p></w:tc><w:tc><w:tcPr><w:tcW w:w="4000" w:type="dxa"/><w:vAlign w:val="center"/></w:tcPr><w:p><w:pPr/><w:r><w:rPr><w:b w:val="1"/><w:bCs w:val="1"/></w:rPr><w:t xml:space="preserve">Company Contact Details</w:t></w:r></w:p></w:tc></w:tr><w:tr><w:trPr/><w:tc><w:tcPr><w:tcW w:w="4000" w:type="dxa"/></w:tcPr><w:p><w:pPr/><w:r><w:rPr/><w:t xml:space="preserve">Tsuyo Manufacturing Pvt. Ltd.</w:t></w:r></w:p></w:tc><w:tc><w:tcPr><w:tcW w:w="4000" w:type="dxa"/></w:tcPr><w:p><w:pPr/><w:r><w:rPr/><w:t xml:space="preserve">Plot No. 140-141, Udyog Vihar Extension, Ecotech -2</w:t></w:r></w:p></w:tc></w:tr></w:tbl><w:p><w:pPr><w:sectPr><w:pgSz w:orient="portrait" w:w="11905.511811023622" w:h="16837.79527559055"/><w:pgMar w:top="1440" w:right="1440" w:bottom="1440" w:left="1440" w:header="720" w:footer="720" w:gutter="0"/><w:cols w:num="1" w:space="720"/></w:sectPr></w:pPr></w:p><w:p/><w:p><w:pPr/><w:r><w:rPr><w:sz w:val="32"/><w:szCs w:val="32"/><w:b w:val="1"/><w:bCs w:val="1"/></w:rPr><w:t xml:space="preserve">Company: Tube Investments of India Ltd.</w:t></w:r></w:p><w:tbl><w:tblGrid><w:gridCol w:w="4000" w:type="dxa"/><w:gridCol w:w="4000" w:type="dxa"/></w:tblGrid><w:tblPr><w:tblStyle w:val="Fancy Table"/></w:tblPr><w:tr><w:trPr><w:trHeight w:val="900" w:hRule="atLeast"/></w:trPr><w:tc><w:tcPr><w:tcW w:w="4000" w:type="dxa"/><w:vAlign w:val="center"/></w:tcPr><w:p><w:pPr/><w:r><w:rPr><w:b w:val="1"/><w:bCs w:val="1"/></w:rPr><w:t xml:space="preserve">Company Details</w:t></w:r></w:p></w:tc><w:tc><w:tcPr><w:tcW w:w="4000" w:type="dxa"/><w:vAlign w:val="center"/></w:tcPr><w:p><w:pPr/><w:r><w:rPr><w:b w:val="1"/><w:bCs w:val="1"/></w:rPr><w:t xml:space="preserve">Company Contact Details</w:t></w:r></w:p></w:tc></w:tr><w:tr><w:trPr/><w:tc><w:tcPr><w:tcW w:w="4000" w:type="dxa"/></w:tcPr><w:p><w:pPr/><w:r><w:rPr/><w:t xml:space="preserve">Tube Investments of India Ltd.</w:t></w:r></w:p></w:tc><w:tc><w:tcPr><w:tcW w:w="4000" w:type="dxa"/></w:tcPr><w:p><w:pPr/><w:r><w:rPr/><w:t xml:space="preserve">Darehouse, 4th Floor, 234, NSC Bose Road</w:t></w:r></w:p></w:tc></w:tr></w:tbl><w:p><w:pPr><w:sectPr><w:pgSz w:orient="portrait" w:w="11905.511811023622" w:h="16837.79527559055"/><w:pgMar w:top="1440" w:right="1440" w:bottom="1440" w:left="1440" w:header="720" w:footer="720" w:gutter="0"/><w:cols w:num="1" w:space="720"/></w:sectPr></w:pPr></w:p><w:p/><w:p><w:pPr/><w:r><w:rPr><w:sz w:val="32"/><w:szCs w:val="32"/><w:b w:val="1"/><w:bCs w:val="1"/></w:rPr><w:t xml:space="preserve">Company: Turbo Energy Pvt. Ltd.</w:t></w:r></w:p><w:tbl><w:tblGrid><w:gridCol w:w="4000" w:type="dxa"/><w:gridCol w:w="4000" w:type="dxa"/></w:tblGrid><w:tblPr><w:tblStyle w:val="Fancy Table"/></w:tblPr><w:tr><w:trPr><w:trHeight w:val="900" w:hRule="atLeast"/></w:trPr><w:tc><w:tcPr><w:tcW w:w="4000" w:type="dxa"/><w:vAlign w:val="center"/></w:tcPr><w:p><w:pPr/><w:r><w:rPr><w:b w:val="1"/><w:bCs w:val="1"/></w:rPr><w:t xml:space="preserve">Company Details</w:t></w:r></w:p></w:tc><w:tc><w:tcPr><w:tcW w:w="4000" w:type="dxa"/><w:vAlign w:val="center"/></w:tcPr><w:p><w:pPr/><w:r><w:rPr><w:b w:val="1"/><w:bCs w:val="1"/></w:rPr><w:t xml:space="preserve">Company Contact Details</w:t></w:r></w:p></w:tc></w:tr><w:tr><w:trPr/><w:tc><w:tcPr><w:tcW w:w="4000" w:type="dxa"/></w:tcPr><w:p><w:pPr/><w:r><w:rPr/><w:t xml:space="preserve">Turbo Energy Pvt. Ltd.</w:t></w:r></w:p></w:tc><w:tc><w:tcPr><w:tcW w:w="4000" w:type="dxa"/></w:tcPr><w:p><w:pPr/><w:r><w:rPr/><w:t xml:space="preserve">No. 67 Chamiers Road, RA Puram</w:t></w:r></w:p></w:tc></w:tr></w:tbl><w:p><w:pPr><w:sectPr><w:pgSz w:orient="portrait" w:w="11905.511811023622" w:h="16837.79527559055"/><w:pgMar w:top="1440" w:right="1440" w:bottom="1440" w:left="1440" w:header="720" w:footer="720" w:gutter="0"/><w:cols w:num="1" w:space="720"/></w:sectPr></w:pPr></w:p><w:p/><w:p><w:pPr/><w:r><w:rPr><w:sz w:val="32"/><w:szCs w:val="32"/><w:b w:val="1"/><w:bCs w:val="1"/></w:rPr><w:t xml:space="preserve">Company: TVS Educational Society</w:t></w:r></w:p><w:tbl><w:tblGrid><w:gridCol w:w="4000" w:type="dxa"/><w:gridCol w:w="4000" w:type="dxa"/></w:tblGrid><w:tblPr><w:tblStyle w:val="Fancy Table"/></w:tblPr><w:tr><w:trPr><w:trHeight w:val="900" w:hRule="atLeast"/></w:trPr><w:tc><w:tcPr><w:tcW w:w="4000" w:type="dxa"/><w:vAlign w:val="center"/></w:tcPr><w:p><w:pPr/><w:r><w:rPr><w:b w:val="1"/><w:bCs w:val="1"/></w:rPr><w:t xml:space="preserve">Company Details</w:t></w:r></w:p></w:tc><w:tc><w:tcPr><w:tcW w:w="4000" w:type="dxa"/><w:vAlign w:val="center"/></w:tcPr><w:p><w:pPr/><w:r><w:rPr><w:b w:val="1"/><w:bCs w:val="1"/></w:rPr><w:t xml:space="preserve">Company Contact Details</w:t></w:r></w:p></w:tc></w:tr><w:tr><w:trPr/><w:tc><w:tcPr><w:tcW w:w="4000" w:type="dxa"/></w:tcPr><w:p><w:pPr/><w:r><w:rPr/><w:t xml:space="preserve">TVS Educational Society</w:t></w:r></w:p></w:tc><w:tc><w:tcPr><w:tcW w:w="4000" w:type="dxa"/></w:tcPr><w:p><w:pPr/><w:r><w:rPr/><w:t xml:space="preserve">No. 1, TVS School Road, Vanagaram</w:t></w:r></w:p></w:tc></w:tr></w:tbl><w:p><w:pPr><w:sectPr><w:pgSz w:orient="portrait" w:w="11905.511811023622" w:h="16837.79527559055"/><w:pgMar w:top="1440" w:right="1440" w:bottom="1440" w:left="1440" w:header="720" w:footer="720" w:gutter="0"/><w:cols w:num="1" w:space="720"/></w:sectPr></w:pPr></w:p><w:p/><w:p><w:pPr/><w:r><w:rPr><w:sz w:val="32"/><w:szCs w:val="32"/><w:b w:val="1"/><w:bCs w:val="1"/></w:rPr><w:t xml:space="preserve">Company: Ucal Fuel Systems Ltd.</w:t></w:r></w:p><w:tbl><w:tblGrid><w:gridCol w:w="4000" w:type="dxa"/><w:gridCol w:w="4000" w:type="dxa"/></w:tblGrid><w:tblPr><w:tblStyle w:val="Fancy Table"/></w:tblPr><w:tr><w:trPr><w:trHeight w:val="900" w:hRule="atLeast"/></w:trPr><w:tc><w:tcPr><w:tcW w:w="4000" w:type="dxa"/><w:vAlign w:val="center"/></w:tcPr><w:p><w:pPr/><w:r><w:rPr><w:b w:val="1"/><w:bCs w:val="1"/></w:rPr><w:t xml:space="preserve">Company Details</w:t></w:r></w:p></w:tc><w:tc><w:tcPr><w:tcW w:w="4000" w:type="dxa"/><w:vAlign w:val="center"/></w:tcPr><w:p><w:pPr/><w:r><w:rPr><w:b w:val="1"/><w:bCs w:val="1"/></w:rPr><w:t xml:space="preserve">Company Contact Details</w:t></w:r></w:p></w:tc></w:tr><w:tr><w:trPr/><w:tc><w:tcPr><w:tcW w:w="4000" w:type="dxa"/></w:tcPr><w:p><w:pPr/><w:r><w:rPr/><w:t xml:space="preserve">Ucal Fuel Systems Ltd.</w:t></w:r></w:p></w:tc><w:tc><w:tcPr><w:tcW w:w="4000" w:type="dxa"/></w:tcPr><w:p><w:pPr/><w:r><w:rPr/><w:t xml:space="preserve">Delta Wing, Unit 705, 177, Anna Salai</w:t></w:r></w:p></w:tc></w:tr></w:tbl><w:p><w:pPr><w:sectPr><w:pgSz w:orient="portrait" w:w="11905.511811023622" w:h="16837.79527559055"/><w:pgMar w:top="1440" w:right="1440" w:bottom="1440" w:left="1440" w:header="720" w:footer="720" w:gutter="0"/><w:cols w:num="1" w:space="720"/></w:sectPr></w:pPr></w:p><w:p/><w:p><w:pPr/><w:r><w:rPr><w:sz w:val="32"/><w:szCs w:val="32"/><w:b w:val="1"/><w:bCs w:val="1"/></w:rPr><w:t xml:space="preserve">Company: UFI Filters India Pvt. Ltd.</w:t></w:r></w:p><w:tbl><w:tblGrid><w:gridCol w:w="4000" w:type="dxa"/><w:gridCol w:w="4000" w:type="dxa"/></w:tblGrid><w:tblPr><w:tblStyle w:val="Fancy Table"/></w:tblPr><w:tr><w:trPr><w:trHeight w:val="900" w:hRule="atLeast"/></w:trPr><w:tc><w:tcPr><w:tcW w:w="4000" w:type="dxa"/><w:vAlign w:val="center"/></w:tcPr><w:p><w:pPr/><w:r><w:rPr><w:b w:val="1"/><w:bCs w:val="1"/></w:rPr><w:t xml:space="preserve">Company Details</w:t></w:r></w:p></w:tc><w:tc><w:tcPr><w:tcW w:w="4000" w:type="dxa"/><w:vAlign w:val="center"/></w:tcPr><w:p><w:pPr/><w:r><w:rPr><w:b w:val="1"/><w:bCs w:val="1"/></w:rPr><w:t xml:space="preserve">Company Contact Details</w:t></w:r></w:p></w:tc></w:tr><w:tr><w:trPr/><w:tc><w:tcPr><w:tcW w:w="4000" w:type="dxa"/></w:tcPr><w:p><w:pPr/><w:r><w:rPr/><w:t xml:space="preserve">UFI Filters India Pvt. Ltd.</w:t></w:r></w:p></w:tc><w:tc><w:tcPr><w:tcW w:w="4000" w:type="dxa"/></w:tcPr><w:p><w:pPr/><w:r><w:rPr/><w:t xml:space="preserve">Plot No. 123, BCD HSIIDC, Growth Centre, Sector 6</w:t></w:r></w:p></w:tc></w:tr></w:tbl><w:p><w:pPr><w:sectPr><w:pgSz w:orient="portrait" w:w="11905.511811023622" w:h="16837.79527559055"/><w:pgMar w:top="1440" w:right="1440" w:bottom="1440" w:left="1440" w:header="720" w:footer="720" w:gutter="0"/><w:cols w:num="1" w:space="720"/></w:sectPr></w:pPr></w:p><w:p/><w:p><w:pPr/><w:r><w:rPr><w:sz w:val="32"/><w:szCs w:val="32"/><w:b w:val="1"/><w:bCs w:val="1"/></w:rPr><w:t xml:space="preserve">Company: Ukay Metal Industries Pvt. Ltd.</w:t></w:r></w:p><w:tbl><w:tblGrid><w:gridCol w:w="4000" w:type="dxa"/><w:gridCol w:w="4000" w:type="dxa"/></w:tblGrid><w:tblPr><w:tblStyle w:val="Fancy Table"/></w:tblPr><w:tr><w:trPr><w:trHeight w:val="900" w:hRule="atLeast"/></w:trPr><w:tc><w:tcPr><w:tcW w:w="4000" w:type="dxa"/><w:vAlign w:val="center"/></w:tcPr><w:p><w:pPr/><w:r><w:rPr><w:b w:val="1"/><w:bCs w:val="1"/></w:rPr><w:t xml:space="preserve">Company Details</w:t></w:r></w:p></w:tc><w:tc><w:tcPr><w:tcW w:w="4000" w:type="dxa"/><w:vAlign w:val="center"/></w:tcPr><w:p><w:pPr/><w:r><w:rPr><w:b w:val="1"/><w:bCs w:val="1"/></w:rPr><w:t xml:space="preserve">Company Contact Details</w:t></w:r></w:p></w:tc></w:tr><w:tr><w:trPr/><w:tc><w:tcPr><w:tcW w:w="4000" w:type="dxa"/></w:tcPr><w:p><w:pPr/><w:r><w:rPr/><w:t xml:space="preserve">Ukay Metal Industries Pvt. Ltd.</w:t></w:r></w:p></w:tc><w:tc><w:tcPr><w:tcW w:w="4000" w:type="dxa"/></w:tcPr><w:p><w:pPr/><w:r><w:rPr/><w:t xml:space="preserve">F 139, MIDC Ambad</w:t></w:r></w:p></w:tc></w:tr></w:tbl><w:p><w:pPr><w:sectPr><w:pgSz w:orient="portrait" w:w="11905.511811023622" w:h="16837.79527559055"/><w:pgMar w:top="1440" w:right="1440" w:bottom="1440" w:left="1440" w:header="720" w:footer="720" w:gutter="0"/><w:cols w:num="1" w:space="720"/></w:sectPr></w:pPr></w:p><w:p/><w:p><w:pPr/><w:r><w:rPr><w:sz w:val="32"/><w:szCs w:val="32"/><w:b w:val="1"/><w:bCs w:val="1"/></w:rPr><w:t xml:space="preserve">Company: Ultra Tech Suspensions Pvt. Ltd.</w:t></w:r></w:p><w:tbl><w:tblGrid><w:gridCol w:w="4000" w:type="dxa"/><w:gridCol w:w="4000" w:type="dxa"/></w:tblGrid><w:tblPr><w:tblStyle w:val="Fancy Table"/></w:tblPr><w:tr><w:trPr><w:trHeight w:val="900" w:hRule="atLeast"/></w:trPr><w:tc><w:tcPr><w:tcW w:w="4000" w:type="dxa"/><w:vAlign w:val="center"/></w:tcPr><w:p><w:pPr/><w:r><w:rPr><w:b w:val="1"/><w:bCs w:val="1"/></w:rPr><w:t xml:space="preserve">Company Details</w:t></w:r></w:p></w:tc><w:tc><w:tcPr><w:tcW w:w="4000" w:type="dxa"/><w:vAlign w:val="center"/></w:tcPr><w:p><w:pPr/><w:r><w:rPr><w:b w:val="1"/><w:bCs w:val="1"/></w:rPr><w:t xml:space="preserve">Company Contact Details</w:t></w:r></w:p></w:tc></w:tr><w:tr><w:trPr/><w:tc><w:tcPr><w:tcW w:w="4000" w:type="dxa"/></w:tcPr><w:p><w:pPr/><w:r><w:rPr/><w:t xml:space="preserve">Ultra Tech Suspensions Pvt. Ltd.</w:t></w:r></w:p></w:tc><w:tc><w:tcPr><w:tcW w:w="4000" w:type="dxa"/></w:tcPr><w:p><w:pPr/><w:r><w:rPr/><w:t xml:space="preserve">Gat No. 426/2A, Behind L'Oreal, Mahalunge-Ingle, Chakan Talegaon Road, Chakan</w:t></w:r></w:p></w:tc></w:tr></w:tbl><w:p><w:pPr><w:sectPr><w:pgSz w:orient="portrait" w:w="11905.511811023622" w:h="16837.79527559055"/><w:pgMar w:top="1440" w:right="1440" w:bottom="1440" w:left="1440" w:header="720" w:footer="720" w:gutter="0"/><w:cols w:num="1" w:space="720"/></w:sectPr></w:pPr></w:p><w:p/><w:p><w:pPr/><w:r><w:rPr><w:sz w:val="32"/><w:szCs w:val="32"/><w:b w:val="1"/><w:bCs w:val="1"/></w:rPr><w:t xml:space="preserve">Company: Ultra Wiring Connectivity System Ltd.</w:t></w:r></w:p><w:tbl><w:tblGrid><w:gridCol w:w="4000" w:type="dxa"/><w:gridCol w:w="4000" w:type="dxa"/></w:tblGrid><w:tblPr><w:tblStyle w:val="Fancy Table"/></w:tblPr><w:tr><w:trPr><w:trHeight w:val="900" w:hRule="atLeast"/></w:trPr><w:tc><w:tcPr><w:tcW w:w="4000" w:type="dxa"/><w:vAlign w:val="center"/></w:tcPr><w:p><w:pPr/><w:r><w:rPr><w:b w:val="1"/><w:bCs w:val="1"/></w:rPr><w:t xml:space="preserve">Company Details</w:t></w:r></w:p></w:tc><w:tc><w:tcPr><w:tcW w:w="4000" w:type="dxa"/><w:vAlign w:val="center"/></w:tcPr><w:p><w:pPr/><w:r><w:rPr><w:b w:val="1"/><w:bCs w:val="1"/></w:rPr><w:t xml:space="preserve">Company Contact Details</w:t></w:r></w:p></w:tc></w:tr><w:tr><w:trPr/><w:tc><w:tcPr><w:tcW w:w="4000" w:type="dxa"/></w:tcPr><w:p><w:pPr/><w:r><w:rPr/><w:t xml:space="preserve">Ultra Wiring Connectivity System Ltd.</w:t></w:r></w:p></w:tc><w:tc><w:tcPr><w:tcW w:w="4000" w:type="dxa"/></w:tcPr><w:p><w:pPr/><w:r><w:rPr/><w:t xml:space="preserve">Plot No. 287-A&B, Sector-59, HSIDC Industrial Estate, Ballabgarh</w:t></w:r></w:p></w:tc></w:tr></w:tbl><w:p><w:pPr><w:sectPr><w:pgSz w:orient="portrait" w:w="11905.511811023622" w:h="16837.79527559055"/><w:pgMar w:top="1440" w:right="1440" w:bottom="1440" w:left="1440" w:header="720" w:footer="720" w:gutter="0"/><w:cols w:num="1" w:space="720"/></w:sectPr></w:pPr></w:p><w:p/><w:p><w:pPr/><w:r><w:rPr><w:sz w:val="32"/><w:szCs w:val="32"/><w:b w:val="1"/><w:bCs w:val="1"/></w:rPr><w:t xml:space="preserve">Company: UNI Deritend Ltd.</w:t></w:r></w:p><w:tbl><w:tblGrid><w:gridCol w:w="4000" w:type="dxa"/><w:gridCol w:w="4000" w:type="dxa"/></w:tblGrid><w:tblPr><w:tblStyle w:val="Fancy Table"/></w:tblPr><w:tr><w:trPr><w:trHeight w:val="900" w:hRule="atLeast"/></w:trPr><w:tc><w:tcPr><w:tcW w:w="4000" w:type="dxa"/><w:vAlign w:val="center"/></w:tcPr><w:p><w:pPr/><w:r><w:rPr><w:b w:val="1"/><w:bCs w:val="1"/></w:rPr><w:t xml:space="preserve">Company Details</w:t></w:r></w:p></w:tc><w:tc><w:tcPr><w:tcW w:w="4000" w:type="dxa"/><w:vAlign w:val="center"/></w:tcPr><w:p><w:pPr/><w:r><w:rPr><w:b w:val="1"/><w:bCs w:val="1"/></w:rPr><w:t xml:space="preserve">Company Contact Details</w:t></w:r></w:p></w:tc></w:tr><w:tr><w:trPr/><w:tc><w:tcPr><w:tcW w:w="4000" w:type="dxa"/></w:tcPr><w:p><w:pPr/><w:r><w:rPr/><w:t xml:space="preserve">UNI Deritend Ltd.</w:t></w:r></w:p></w:tc><w:tc><w:tcPr><w:tcW w:w="4000" w:type="dxa"/></w:tcPr><w:p><w:pPr/><w:r><w:rPr/><w:t xml:space="preserve">3rd Floor, Liberty Cinema Building, Sir Vithaldas Thackersy Marg, New Marine Lines</w:t></w:r></w:p></w:tc></w:tr></w:tbl><w:p><w:pPr><w:sectPr><w:pgSz w:orient="portrait" w:w="11905.511811023622" w:h="16837.79527559055"/><w:pgMar w:top="1440" w:right="1440" w:bottom="1440" w:left="1440" w:header="720" w:footer="720" w:gutter="0"/><w:cols w:num="1" w:space="720"/></w:sectPr></w:pPr></w:p><w:p/><w:p><w:pPr/><w:r><w:rPr><w:sz w:val="32"/><w:szCs w:val="32"/><w:b w:val="1"/><w:bCs w:val="1"/></w:rPr><w:t xml:space="preserve">Company: UniExpo India</w:t></w:r></w:p><w:tbl><w:tblGrid><w:gridCol w:w="4000" w:type="dxa"/><w:gridCol w:w="4000" w:type="dxa"/></w:tblGrid><w:tblPr><w:tblStyle w:val="Fancy Table"/></w:tblPr><w:tr><w:trPr><w:trHeight w:val="900" w:hRule="atLeast"/></w:trPr><w:tc><w:tcPr><w:tcW w:w="4000" w:type="dxa"/><w:vAlign w:val="center"/></w:tcPr><w:p><w:pPr/><w:r><w:rPr><w:b w:val="1"/><w:bCs w:val="1"/></w:rPr><w:t xml:space="preserve">Company Details</w:t></w:r></w:p></w:tc><w:tc><w:tcPr><w:tcW w:w="4000" w:type="dxa"/><w:vAlign w:val="center"/></w:tcPr><w:p><w:pPr/><w:r><w:rPr><w:b w:val="1"/><w:bCs w:val="1"/></w:rPr><w:t xml:space="preserve">Company Contact Details</w:t></w:r></w:p></w:tc></w:tr><w:tr><w:trPr/><w:tc><w:tcPr><w:tcW w:w="4000" w:type="dxa"/></w:tcPr><w:p><w:pPr/><w:r><w:rPr/><w:t xml:space="preserve">UniExpo India</w:t></w:r></w:p></w:tc><w:tc><w:tcPr><w:tcW w:w="4000" w:type="dxa"/></w:tcPr><w:p><w:pPr/><w:r><w:rPr/><w:t xml:space="preserve">Plot No 82, Sector 3, IMT Manesar</w:t></w:r></w:p></w:tc></w:tr></w:tbl><w:p><w:pPr><w:sectPr><w:pgSz w:orient="portrait" w:w="11905.511811023622" w:h="16837.79527559055"/><w:pgMar w:top="1440" w:right="1440" w:bottom="1440" w:left="1440" w:header="720" w:footer="720" w:gutter="0"/><w:cols w:num="1" w:space="720"/></w:sectPr></w:pPr></w:p><w:p/><w:p><w:pPr/><w:r><w:rPr><w:sz w:val="32"/><w:szCs w:val="32"/><w:b w:val="1"/><w:bCs w:val="1"/></w:rPr><w:t xml:space="preserve">Company: Unique Spares & Automobiles</w:t></w:r></w:p><w:tbl><w:tblGrid><w:gridCol w:w="4000" w:type="dxa"/><w:gridCol w:w="4000" w:type="dxa"/></w:tblGrid><w:tblPr><w:tblStyle w:val="Fancy Table"/></w:tblPr><w:tr><w:trPr><w:trHeight w:val="900" w:hRule="atLeast"/></w:trPr><w:tc><w:tcPr><w:tcW w:w="4000" w:type="dxa"/><w:vAlign w:val="center"/></w:tcPr><w:p><w:pPr/><w:r><w:rPr><w:b w:val="1"/><w:bCs w:val="1"/></w:rPr><w:t xml:space="preserve">Company Details</w:t></w:r></w:p></w:tc><w:tc><w:tcPr><w:tcW w:w="4000" w:type="dxa"/><w:vAlign w:val="center"/></w:tcPr><w:p><w:pPr/><w:r><w:rPr><w:b w:val="1"/><w:bCs w:val="1"/></w:rPr><w:t xml:space="preserve">Company Contact Details</w:t></w:r></w:p></w:tc></w:tr><w:tr><w:trPr/><w:tc><w:tcPr><w:tcW w:w="4000" w:type="dxa"/></w:tcPr><w:p><w:pPr/><w:r><w:rPr/><w:t xml:space="preserve">Unique Spares & Automobiles</w:t></w:r></w:p></w:tc><w:tc><w:tcPr><w:tcW w:w="4000" w:type="dxa"/></w:tcPr><w:p><w:pPr/><w:r><w:rPr/><w:t xml:space="preserve">Plot No. 10, Phase IV</w:t></w:r></w:p></w:tc></w:tr></w:tbl><w:p><w:pPr><w:sectPr><w:pgSz w:orient="portrait" w:w="11905.511811023622" w:h="16837.79527559055"/><w:pgMar w:top="1440" w:right="1440" w:bottom="1440" w:left="1440" w:header="720" w:footer="720" w:gutter="0"/><w:cols w:num="1" w:space="720"/></w:sectPr></w:pPr></w:p><w:p/><w:p><w:pPr/><w:r><w:rPr><w:sz w:val="32"/><w:szCs w:val="32"/><w:b w:val="1"/><w:bCs w:val="1"/></w:rPr><w:t xml:space="preserve">Company: United Components And Tools Private Limited</w:t></w:r></w:p><w:tbl><w:tblGrid><w:gridCol w:w="4000" w:type="dxa"/><w:gridCol w:w="4000" w:type="dxa"/></w:tblGrid><w:tblPr><w:tblStyle w:val="Fancy Table"/></w:tblPr><w:tr><w:trPr><w:trHeight w:val="900" w:hRule="atLeast"/></w:trPr><w:tc><w:tcPr><w:tcW w:w="4000" w:type="dxa"/><w:vAlign w:val="center"/></w:tcPr><w:p><w:pPr/><w:r><w:rPr><w:b w:val="1"/><w:bCs w:val="1"/></w:rPr><w:t xml:space="preserve">Company Details</w:t></w:r></w:p></w:tc><w:tc><w:tcPr><w:tcW w:w="4000" w:type="dxa"/><w:vAlign w:val="center"/></w:tcPr><w:p><w:pPr/><w:r><w:rPr><w:b w:val="1"/><w:bCs w:val="1"/></w:rPr><w:t xml:space="preserve">Company Contact Details</w:t></w:r></w:p></w:tc></w:tr><w:tr><w:trPr/><w:tc><w:tcPr><w:tcW w:w="4000" w:type="dxa"/></w:tcPr><w:p><w:pPr/><w:r><w:rPr/><w:t xml:space="preserve">United Components And Tools Private Limited</w:t></w:r></w:p></w:tc><w:tc><w:tcPr><w:tcW w:w="4000" w:type="dxa"/></w:tcPr><w:p><w:pPr/><w:r><w:rPr/><w:t xml:space="preserve">Khasra No. 672/692, Village Duhai Industrial Area, Delhi - Meerut Road, Murad Nagar</w:t></w:r></w:p></w:tc></w:tr></w:tbl><w:p><w:pPr><w:sectPr><w:pgSz w:orient="portrait" w:w="11905.511811023622" w:h="16837.79527559055"/><w:pgMar w:top="1440" w:right="1440" w:bottom="1440" w:left="1440" w:header="720" w:footer="720" w:gutter="0"/><w:cols w:num="1" w:space="720"/></w:sectPr></w:pPr></w:p><w:p/><w:p><w:pPr/><w:r><w:rPr><w:sz w:val="32"/><w:szCs w:val="32"/><w:b w:val="1"/><w:bCs w:val="1"/></w:rPr><w:t xml:space="preserve">Company: United Industries Plastic Pvt. Ltd.</w:t></w:r></w:p><w:tbl><w:tblGrid><w:gridCol w:w="4000" w:type="dxa"/><w:gridCol w:w="4000" w:type="dxa"/></w:tblGrid><w:tblPr><w:tblStyle w:val="Fancy Table"/></w:tblPr><w:tr><w:trPr><w:trHeight w:val="900" w:hRule="atLeast"/></w:trPr><w:tc><w:tcPr><w:tcW w:w="4000" w:type="dxa"/><w:vAlign w:val="center"/></w:tcPr><w:p><w:pPr/><w:r><w:rPr><w:b w:val="1"/><w:bCs w:val="1"/></w:rPr><w:t xml:space="preserve">Company Details</w:t></w:r></w:p></w:tc><w:tc><w:tcPr><w:tcW w:w="4000" w:type="dxa"/><w:vAlign w:val="center"/></w:tcPr><w:p><w:pPr/><w:r><w:rPr><w:b w:val="1"/><w:bCs w:val="1"/></w:rPr><w:t xml:space="preserve">Company Contact Details</w:t></w:r></w:p></w:tc></w:tr><w:tr><w:trPr/><w:tc><w:tcPr><w:tcW w:w="4000" w:type="dxa"/></w:tcPr><w:p><w:pPr/><w:r><w:rPr/><w:t xml:space="preserve">United Industries Plastic Pvt. Ltd.</w:t></w:r></w:p></w:tc><w:tc><w:tcPr><w:tcW w:w="4000" w:type="dxa"/></w:tcPr><w:p><w:pPr/><w:r><w:rPr/><w:t xml:space="preserve">S-38,39,40, Survey NO. 281P&284P, 4th Main Road, SIPCOT Industrial Estate, Pillaipakkam, Vengadu Village, Sriperumbudur (TK), Kancheepuram Dist.</w:t></w:r></w:p></w:tc></w:tr></w:tbl><w:p><w:pPr><w:sectPr><w:pgSz w:orient="portrait" w:w="11905.511811023622" w:h="16837.79527559055"/><w:pgMar w:top="1440" w:right="1440" w:bottom="1440" w:left="1440" w:header="720" w:footer="720" w:gutter="0"/><w:cols w:num="1" w:space="720"/></w:sectPr></w:pPr></w:p><w:p/><w:p><w:pPr/><w:r><w:rPr><w:sz w:val="32"/><w:szCs w:val="32"/><w:b w:val="1"/><w:bCs w:val="1"/></w:rPr><w:t xml:space="preserve">Company: Universal Precission Screws</w:t></w:r></w:p><w:tbl><w:tblGrid><w:gridCol w:w="4000" w:type="dxa"/><w:gridCol w:w="4000" w:type="dxa"/></w:tblGrid><w:tblPr><w:tblStyle w:val="Fancy Table"/></w:tblPr><w:tr><w:trPr><w:trHeight w:val="900" w:hRule="atLeast"/></w:trPr><w:tc><w:tcPr><w:tcW w:w="4000" w:type="dxa"/><w:vAlign w:val="center"/></w:tcPr><w:p><w:pPr/><w:r><w:rPr><w:b w:val="1"/><w:bCs w:val="1"/></w:rPr><w:t xml:space="preserve">Company Details</w:t></w:r></w:p></w:tc><w:tc><w:tcPr><w:tcW w:w="4000" w:type="dxa"/><w:vAlign w:val="center"/></w:tcPr><w:p><w:pPr/><w:r><w:rPr><w:b w:val="1"/><w:bCs w:val="1"/></w:rPr><w:t xml:space="preserve">Company Contact Details</w:t></w:r></w:p></w:tc></w:tr><w:tr><w:trPr/><w:tc><w:tcPr><w:tcW w:w="4000" w:type="dxa"/></w:tcPr><w:p><w:pPr/><w:r><w:rPr/><w:t xml:space="preserve">Universal Precission Screws</w:t></w:r></w:p></w:tc><w:tc><w:tcPr><w:tcW w:w="4000" w:type="dxa"/></w:tcPr><w:p><w:pPr/><w:r><w:rPr/><w:t xml:space="preserve">NH 10, Delhi Rohtak Road, Kharawar Bye Pass</w:t></w:r></w:p></w:tc></w:tr></w:tbl><w:p><w:pPr><w:sectPr><w:pgSz w:orient="portrait" w:w="11905.511811023622" w:h="16837.79527559055"/><w:pgMar w:top="1440" w:right="1440" w:bottom="1440" w:left="1440" w:header="720" w:footer="720" w:gutter="0"/><w:cols w:num="1" w:space="720"/></w:sectPr></w:pPr></w:p><w:p/><w:p><w:pPr/><w:r><w:rPr><w:sz w:val="32"/><w:szCs w:val="32"/><w:b w:val="1"/><w:bCs w:val="1"/></w:rPr><w:t xml:space="preserve">Company: Universal Wire Forms</w:t></w:r></w:p><w:tbl><w:tblGrid><w:gridCol w:w="4000" w:type="dxa"/><w:gridCol w:w="4000" w:type="dxa"/></w:tblGrid><w:tblPr><w:tblStyle w:val="Fancy Table"/></w:tblPr><w:tr><w:trPr><w:trHeight w:val="900" w:hRule="atLeast"/></w:trPr><w:tc><w:tcPr><w:tcW w:w="4000" w:type="dxa"/><w:vAlign w:val="center"/></w:tcPr><w:p><w:pPr/><w:r><w:rPr><w:b w:val="1"/><w:bCs w:val="1"/></w:rPr><w:t xml:space="preserve">Company Details</w:t></w:r></w:p></w:tc><w:tc><w:tcPr><w:tcW w:w="4000" w:type="dxa"/><w:vAlign w:val="center"/></w:tcPr><w:p><w:pPr/><w:r><w:rPr><w:b w:val="1"/><w:bCs w:val="1"/></w:rPr><w:t xml:space="preserve">Company Contact Details</w:t></w:r></w:p></w:tc></w:tr><w:tr><w:trPr/><w:tc><w:tcPr><w:tcW w:w="4000" w:type="dxa"/></w:tcPr><w:p><w:pPr/><w:r><w:rPr/><w:t xml:space="preserve">Universal Wire Forms</w:t></w:r></w:p></w:tc><w:tc><w:tcPr><w:tcW w:w="4000" w:type="dxa"/></w:tcPr><w:p><w:pPr/><w:r><w:rPr/><w:t xml:space="preserve">B 109, Ghatkopar Industrial Estate, LBS Marg, Ghatkopar (W)</w:t></w:r></w:p></w:tc></w:tr></w:tbl><w:p><w:pPr><w:sectPr><w:pgSz w:orient="portrait" w:w="11905.511811023622" w:h="16837.79527559055"/><w:pgMar w:top="1440" w:right="1440" w:bottom="1440" w:left="1440" w:header="720" w:footer="720" w:gutter="0"/><w:cols w:num="1" w:space="720"/></w:sectPr></w:pPr></w:p><w:p/><w:p><w:pPr/><w:r><w:rPr><w:sz w:val="32"/><w:szCs w:val="32"/><w:b w:val="1"/><w:bCs w:val="1"/></w:rPr><w:t xml:space="preserve">Company: Uno Minda Ltd.</w:t></w:r></w:p><w:tbl><w:tblGrid><w:gridCol w:w="4000" w:type="dxa"/><w:gridCol w:w="4000" w:type="dxa"/></w:tblGrid><w:tblPr><w:tblStyle w:val="Fancy Table"/></w:tblPr><w:tr><w:trPr><w:trHeight w:val="900" w:hRule="atLeast"/></w:trPr><w:tc><w:tcPr><w:tcW w:w="4000" w:type="dxa"/><w:vAlign w:val="center"/></w:tcPr><w:p><w:pPr/><w:r><w:rPr><w:b w:val="1"/><w:bCs w:val="1"/></w:rPr><w:t xml:space="preserve">Company Details</w:t></w:r></w:p></w:tc><w:tc><w:tcPr><w:tcW w:w="4000" w:type="dxa"/><w:vAlign w:val="center"/></w:tcPr><w:p><w:pPr/><w:r><w:rPr><w:b w:val="1"/><w:bCs w:val="1"/></w:rPr><w:t xml:space="preserve">Company Contact Details</w:t></w:r></w:p></w:tc></w:tr><w:tr><w:trPr/><w:tc><w:tcPr><w:tcW w:w="4000" w:type="dxa"/></w:tcPr><w:p><w:pPr/><w:r><w:rPr/><w:t xml:space="preserve">Uno Minda Ltd.</w:t></w:r></w:p></w:tc><w:tc><w:tcPr><w:tcW w:w="4000" w:type="dxa"/></w:tcPr><w:p><w:pPr/><w:r><w:rPr/><w:t xml:space="preserve">Village Nawada, Fatehpur, PO Sikanderpur Badda, IMT Manesar</w:t></w:r></w:p></w:tc></w:tr></w:tbl><w:p><w:pPr><w:sectPr><w:pgSz w:orient="portrait" w:w="11905.511811023622" w:h="16837.79527559055"/><w:pgMar w:top="1440" w:right="1440" w:bottom="1440" w:left="1440" w:header="720" w:footer="720" w:gutter="0"/><w:cols w:num="1" w:space="720"/></w:sectPr></w:pPr></w:p><w:p/><w:p><w:pPr/><w:r><w:rPr><w:sz w:val="32"/><w:szCs w:val="32"/><w:b w:val="1"/><w:bCs w:val="1"/></w:rPr><w:t xml:space="preserve">Company: Uravi T & Wedge Lamps Ltd.</w:t></w:r></w:p><w:tbl><w:tblGrid><w:gridCol w:w="4000" w:type="dxa"/><w:gridCol w:w="4000" w:type="dxa"/></w:tblGrid><w:tblPr><w:tblStyle w:val="Fancy Table"/></w:tblPr><w:tr><w:trPr><w:trHeight w:val="900" w:hRule="atLeast"/></w:trPr><w:tc><w:tcPr><w:tcW w:w="4000" w:type="dxa"/><w:vAlign w:val="center"/></w:tcPr><w:p><w:pPr/><w:r><w:rPr><w:b w:val="1"/><w:bCs w:val="1"/></w:rPr><w:t xml:space="preserve">Company Details</w:t></w:r></w:p></w:tc><w:tc><w:tcPr><w:tcW w:w="4000" w:type="dxa"/><w:vAlign w:val="center"/></w:tcPr><w:p><w:pPr/><w:r><w:rPr><w:b w:val="1"/><w:bCs w:val="1"/></w:rPr><w:t xml:space="preserve">Company Contact Details</w:t></w:r></w:p></w:tc></w:tr><w:tr><w:trPr/><w:tc><w:tcPr><w:tcW w:w="4000" w:type="dxa"/></w:tcPr><w:p><w:pPr/><w:r><w:rPr/><w:t xml:space="preserve">Uravi T & Wedge Lamps Ltd.</w:t></w:r></w:p></w:tc><w:tc><w:tcPr><w:tcW w:w="4000" w:type="dxa"/></w:tcPr><w:p><w:pPr/><w:r><w:rPr/><w:t xml:space="preserve">329, Avior Nirmal Galaxy, Near Deep Mandir Cinema, LBS Marg, Mulund (West)</w:t></w:r></w:p></w:tc></w:tr></w:tbl><w:p><w:pPr><w:sectPr><w:pgSz w:orient="portrait" w:w="11905.511811023622" w:h="16837.79527559055"/><w:pgMar w:top="1440" w:right="1440" w:bottom="1440" w:left="1440" w:header="720" w:footer="720" w:gutter="0"/><w:cols w:num="1" w:space="720"/></w:sectPr></w:pPr></w:p><w:p/><w:p><w:pPr/><w:r><w:rPr><w:sz w:val="32"/><w:szCs w:val="32"/><w:b w:val="1"/><w:bCs w:val="1"/></w:rPr><w:t xml:space="preserve">Company: Urrja Bus Décor</w:t></w:r></w:p><w:tbl><w:tblGrid><w:gridCol w:w="4000" w:type="dxa"/><w:gridCol w:w="4000" w:type="dxa"/></w:tblGrid><w:tblPr><w:tblStyle w:val="Fancy Table"/></w:tblPr><w:tr><w:trPr><w:trHeight w:val="900" w:hRule="atLeast"/></w:trPr><w:tc><w:tcPr><w:tcW w:w="4000" w:type="dxa"/><w:vAlign w:val="center"/></w:tcPr><w:p><w:pPr/><w:r><w:rPr><w:b w:val="1"/><w:bCs w:val="1"/></w:rPr><w:t xml:space="preserve">Company Details</w:t></w:r></w:p></w:tc><w:tc><w:tcPr><w:tcW w:w="4000" w:type="dxa"/><w:vAlign w:val="center"/></w:tcPr><w:p><w:pPr/><w:r><w:rPr><w:b w:val="1"/><w:bCs w:val="1"/></w:rPr><w:t xml:space="preserve">Company Contact Details</w:t></w:r></w:p></w:tc></w:tr><w:tr><w:trPr/><w:tc><w:tcPr><w:tcW w:w="4000" w:type="dxa"/></w:tcPr><w:p><w:pPr/><w:r><w:rPr/><w:t xml:space="preserve">Urrja Bus Décor</w:t></w:r></w:p></w:tc><w:tc><w:tcPr><w:tcW w:w="4000" w:type="dxa"/></w:tcPr><w:p><w:pPr/><w:r><w:rPr/><w:t xml:space="preserve">No. 162, 2nd Cross, 2nd Main, 2nd Road, Mysore Road, Old Toll Gate</w:t></w:r></w:p></w:tc></w:tr></w:tbl><w:p><w:pPr><w:sectPr><w:pgSz w:orient="portrait" w:w="11905.511811023622" w:h="16837.79527559055"/><w:pgMar w:top="1440" w:right="1440" w:bottom="1440" w:left="1440" w:header="720" w:footer="720" w:gutter="0"/><w:cols w:num="1" w:space="720"/></w:sectPr></w:pPr></w:p><w:p/><w:p><w:pPr/><w:r><w:rPr><w:sz w:val="32"/><w:szCs w:val="32"/><w:b w:val="1"/><w:bCs w:val="1"/></w:rPr><w:t xml:space="preserve">Company: Usha International Ltd.</w:t></w:r></w:p><w:tbl><w:tblGrid><w:gridCol w:w="4000" w:type="dxa"/><w:gridCol w:w="4000" w:type="dxa"/></w:tblGrid><w:tblPr><w:tblStyle w:val="Fancy Table"/></w:tblPr><w:tr><w:trPr><w:trHeight w:val="900" w:hRule="atLeast"/></w:trPr><w:tc><w:tcPr><w:tcW w:w="4000" w:type="dxa"/><w:vAlign w:val="center"/></w:tcPr><w:p><w:pPr/><w:r><w:rPr><w:b w:val="1"/><w:bCs w:val="1"/></w:rPr><w:t xml:space="preserve">Company Details</w:t></w:r></w:p></w:tc><w:tc><w:tcPr><w:tcW w:w="4000" w:type="dxa"/><w:vAlign w:val="center"/></w:tcPr><w:p><w:pPr/><w:r><w:rPr><w:b w:val="1"/><w:bCs w:val="1"/></w:rPr><w:t xml:space="preserve">Company Contact Details</w:t></w:r></w:p></w:tc></w:tr><w:tr><w:trPr/><w:tc><w:tcPr><w:tcW w:w="4000" w:type="dxa"/></w:tcPr><w:p><w:pPr/><w:r><w:rPr/><w:t xml:space="preserve">Usha International Ltd.</w:t></w:r></w:p></w:tc><w:tc><w:tcPr><w:tcW w:w="4000" w:type="dxa"/></w:tcPr><w:p><w:pPr/><w:r><w:rPr/><w:t xml:space="preserve">Plot No. 15, Institutional Area, Sector 32</w:t></w:r></w:p></w:tc></w:tr></w:tbl><w:p><w:pPr><w:sectPr><w:pgSz w:orient="portrait" w:w="11905.511811023622" w:h="16837.79527559055"/><w:pgMar w:top="1440" w:right="1440" w:bottom="1440" w:left="1440" w:header="720" w:footer="720" w:gutter="0"/><w:cols w:num="1" w:space="720"/></w:sectPr></w:pPr></w:p><w:p/><w:p><w:pPr/><w:r><w:rPr><w:sz w:val="32"/><w:szCs w:val="32"/><w:b w:val="1"/><w:bCs w:val="1"/></w:rPr><w:t xml:space="preserve">Company: USUI Susira International Pvt. Ltd.</w:t></w:r></w:p><w:tbl><w:tblGrid><w:gridCol w:w="4000" w:type="dxa"/><w:gridCol w:w="4000" w:type="dxa"/></w:tblGrid><w:tblPr><w:tblStyle w:val="Fancy Table"/></w:tblPr><w:tr><w:trPr><w:trHeight w:val="900" w:hRule="atLeast"/></w:trPr><w:tc><w:tcPr><w:tcW w:w="4000" w:type="dxa"/><w:vAlign w:val="center"/></w:tcPr><w:p><w:pPr/><w:r><w:rPr><w:b w:val="1"/><w:bCs w:val="1"/></w:rPr><w:t xml:space="preserve">Company Details</w:t></w:r></w:p></w:tc><w:tc><w:tcPr><w:tcW w:w="4000" w:type="dxa"/><w:vAlign w:val="center"/></w:tcPr><w:p><w:pPr/><w:r><w:rPr><w:b w:val="1"/><w:bCs w:val="1"/></w:rPr><w:t xml:space="preserve">Company Contact Details</w:t></w:r></w:p></w:tc></w:tr><w:tr><w:trPr/><w:tc><w:tcPr><w:tcW w:w="4000" w:type="dxa"/></w:tcPr><w:p><w:pPr/><w:r><w:rPr/><w:t xml:space="preserve">USUI Susira International Pvt. Ltd.</w:t></w:r></w:p></w:tc><w:tc><w:tcPr><w:tcW w:w="4000" w:type="dxa"/></w:tcPr><w:p><w:pPr/><w:r><w:rPr/><w:t xml:space="preserve">G 16, 1st Main Road, Ambattur Industrial Estate</w:t></w:r></w:p></w:tc></w:tr></w:tbl><w:p><w:pPr><w:sectPr><w:pgSz w:orient="portrait" w:w="11905.511811023622" w:h="16837.79527559055"/><w:pgMar w:top="1440" w:right="1440" w:bottom="1440" w:left="1440" w:header="720" w:footer="720" w:gutter="0"/><w:cols w:num="1" w:space="720"/></w:sectPr></w:pPr></w:p><w:p/><w:p><w:pPr/><w:r><w:rPr><w:sz w:val="32"/><w:szCs w:val="32"/><w:b w:val="1"/><w:bCs w:val="1"/></w:rPr><w:t xml:space="preserve">Company: Vaish Industries</w:t></w:r></w:p><w:tbl><w:tblGrid><w:gridCol w:w="4000" w:type="dxa"/><w:gridCol w:w="4000" w:type="dxa"/></w:tblGrid><w:tblPr><w:tblStyle w:val="Fancy Table"/></w:tblPr><w:tr><w:trPr><w:trHeight w:val="900" w:hRule="atLeast"/></w:trPr><w:tc><w:tcPr><w:tcW w:w="4000" w:type="dxa"/><w:vAlign w:val="center"/></w:tcPr><w:p><w:pPr/><w:r><w:rPr><w:b w:val="1"/><w:bCs w:val="1"/></w:rPr><w:t xml:space="preserve">Company Details</w:t></w:r></w:p></w:tc><w:tc><w:tcPr><w:tcW w:w="4000" w:type="dxa"/><w:vAlign w:val="center"/></w:tcPr><w:p><w:pPr/><w:r><w:rPr><w:b w:val="1"/><w:bCs w:val="1"/></w:rPr><w:t xml:space="preserve">Company Contact Details</w:t></w:r></w:p></w:tc></w:tr><w:tr><w:trPr/><w:tc><w:tcPr><w:tcW w:w="4000" w:type="dxa"/></w:tcPr><w:p><w:pPr/><w:r><w:rPr/><w:t xml:space="preserve">Vaish Industries</w:t></w:r></w:p></w:tc><w:tc><w:tcPr><w:tcW w:w="4000" w:type="dxa"/></w:tcPr><w:p><w:pPr/><w:r><w:rPr/><w:t xml:space="preserve">Y 50, Okhla Industrial Area Phase II</w:t></w:r></w:p></w:tc></w:tr></w:tbl><w:p><w:pPr><w:sectPr><w:pgSz w:orient="portrait" w:w="11905.511811023622" w:h="16837.79527559055"/><w:pgMar w:top="1440" w:right="1440" w:bottom="1440" w:left="1440" w:header="720" w:footer="720" w:gutter="0"/><w:cols w:num="1" w:space="720"/></w:sectPr></w:pPr></w:p><w:p/><w:p><w:pPr/><w:r><w:rPr><w:sz w:val="32"/><w:szCs w:val="32"/><w:b w:val="1"/><w:bCs w:val="1"/></w:rPr><w:t xml:space="preserve">Company: Valeo India Pvt. Ltd.</w:t></w:r></w:p><w:tbl><w:tblGrid><w:gridCol w:w="4000" w:type="dxa"/><w:gridCol w:w="4000" w:type="dxa"/></w:tblGrid><w:tblPr><w:tblStyle w:val="Fancy Table"/></w:tblPr><w:tr><w:trPr><w:trHeight w:val="900" w:hRule="atLeast"/></w:trPr><w:tc><w:tcPr><w:tcW w:w="4000" w:type="dxa"/><w:vAlign w:val="center"/></w:tcPr><w:p><w:pPr/><w:r><w:rPr><w:b w:val="1"/><w:bCs w:val="1"/></w:rPr><w:t xml:space="preserve">Company Details</w:t></w:r></w:p></w:tc><w:tc><w:tcPr><w:tcW w:w="4000" w:type="dxa"/><w:vAlign w:val="center"/></w:tcPr><w:p><w:pPr/><w:r><w:rPr><w:b w:val="1"/><w:bCs w:val="1"/></w:rPr><w:t xml:space="preserve">Company Contact Details</w:t></w:r></w:p></w:tc></w:tr><w:tr><w:trPr/><w:tc><w:tcPr><w:tcW w:w="4000" w:type="dxa"/></w:tcPr><w:p><w:pPr/><w:r><w:rPr/><w:t xml:space="preserve">Valeo India Pvt. Ltd.</w:t></w:r></w:p></w:tc><w:tc><w:tcPr><w:tcW w:w="4000" w:type="dxa"/></w:tcPr><w:p><w:pPr/><w:r><w:rPr/><w:t xml:space="preserve">Cee Dee Yes IT Park, Block I, No. 63, Rajiv Gandhi Salai, OMR Navalur</w:t></w:r></w:p></w:tc></w:tr></w:tbl><w:p><w:pPr><w:sectPr><w:pgSz w:orient="portrait" w:w="11905.511811023622" w:h="16837.79527559055"/><w:pgMar w:top="1440" w:right="1440" w:bottom="1440" w:left="1440" w:header="720" w:footer="720" w:gutter="0"/><w:cols w:num="1" w:space="720"/></w:sectPr></w:pPr></w:p><w:p/><w:p><w:pPr/><w:r><w:rPr><w:sz w:val="32"/><w:szCs w:val="32"/><w:b w:val="1"/><w:bCs w:val="1"/></w:rPr><w:t xml:space="preserve">Company: Valliammai Society</w:t></w:r></w:p><w:tbl><w:tblGrid><w:gridCol w:w="4000" w:type="dxa"/><w:gridCol w:w="4000" w:type="dxa"/></w:tblGrid><w:tblPr><w:tblStyle w:val="Fancy Table"/></w:tblPr><w:tr><w:trPr><w:trHeight w:val="900" w:hRule="atLeast"/></w:trPr><w:tc><w:tcPr><w:tcW w:w="4000" w:type="dxa"/><w:vAlign w:val="center"/></w:tcPr><w:p><w:pPr/><w:r><w:rPr><w:b w:val="1"/><w:bCs w:val="1"/></w:rPr><w:t xml:space="preserve">Company Details</w:t></w:r></w:p></w:tc><w:tc><w:tcPr><w:tcW w:w="4000" w:type="dxa"/><w:vAlign w:val="center"/></w:tcPr><w:p><w:pPr/><w:r><w:rPr><w:b w:val="1"/><w:bCs w:val="1"/></w:rPr><w:t xml:space="preserve">Company Contact Details</w:t></w:r></w:p></w:tc></w:tr><w:tr><w:trPr/><w:tc><w:tcPr><w:tcW w:w="4000" w:type="dxa"/></w:tcPr><w:p><w:pPr/><w:r><w:rPr/><w:t xml:space="preserve">Valliammai Society</w:t></w:r></w:p></w:tc><w:tc><w:tcPr><w:tcW w:w="4000" w:type="dxa"/></w:tcPr><w:p><w:pPr/><w:r><w:rPr/><w:t xml:space="preserve">SRM Nagar, Chengalpattu District</w:t></w:r></w:p></w:tc></w:tr></w:tbl><w:p><w:pPr><w:sectPr><w:pgSz w:orient="portrait" w:w="11905.511811023622" w:h="16837.79527559055"/><w:pgMar w:top="1440" w:right="1440" w:bottom="1440" w:left="1440" w:header="720" w:footer="720" w:gutter="0"/><w:cols w:num="1" w:space="720"/></w:sectPr></w:pPr></w:p><w:p/><w:p><w:pPr/><w:r><w:rPr><w:sz w:val="32"/><w:szCs w:val="32"/><w:b w:val="1"/><w:bCs w:val="1"/></w:rPr><w:t xml:space="preserve">Company: Vanaz Engineers Ltd.</w:t></w:r></w:p><w:tbl><w:tblGrid><w:gridCol w:w="4000" w:type="dxa"/><w:gridCol w:w="4000" w:type="dxa"/></w:tblGrid><w:tblPr><w:tblStyle w:val="Fancy Table"/></w:tblPr><w:tr><w:trPr><w:trHeight w:val="900" w:hRule="atLeast"/></w:trPr><w:tc><w:tcPr><w:tcW w:w="4000" w:type="dxa"/><w:vAlign w:val="center"/></w:tcPr><w:p><w:pPr/><w:r><w:rPr><w:b w:val="1"/><w:bCs w:val="1"/></w:rPr><w:t xml:space="preserve">Company Details</w:t></w:r></w:p></w:tc><w:tc><w:tcPr><w:tcW w:w="4000" w:type="dxa"/><w:vAlign w:val="center"/></w:tcPr><w:p><w:pPr/><w:r><w:rPr><w:b w:val="1"/><w:bCs w:val="1"/></w:rPr><w:t xml:space="preserve">Company Contact Details</w:t></w:r></w:p></w:tc></w:tr><w:tr><w:trPr/><w:tc><w:tcPr><w:tcW w:w="4000" w:type="dxa"/></w:tcPr><w:p><w:pPr/><w:r><w:rPr/><w:t xml:space="preserve">Vanaz Engineers Ltd.</w:t></w:r></w:p></w:tc><w:tc><w:tcPr><w:tcW w:w="4000" w:type="dxa"/></w:tcPr><w:p><w:pPr/><w:r><w:rPr/><w:t xml:space="preserve">85/1, Paud Road</w:t></w:r></w:p></w:tc></w:tr></w:tbl><w:p><w:pPr><w:sectPr><w:pgSz w:orient="portrait" w:w="11905.511811023622" w:h="16837.79527559055"/><w:pgMar w:top="1440" w:right="1440" w:bottom="1440" w:left="1440" w:header="720" w:footer="720" w:gutter="0"/><w:cols w:num="1" w:space="720"/></w:sectPr></w:pPr></w:p><w:p/><w:p><w:pPr/><w:r><w:rPr><w:sz w:val="32"/><w:szCs w:val="32"/><w:b w:val="1"/><w:bCs w:val="1"/></w:rPr><w:t xml:space="preserve">Company: Varroc Engineering Ltd.</w:t></w:r></w:p><w:tbl><w:tblGrid><w:gridCol w:w="4000" w:type="dxa"/><w:gridCol w:w="4000" w:type="dxa"/></w:tblGrid><w:tblPr><w:tblStyle w:val="Fancy Table"/></w:tblPr><w:tr><w:trPr><w:trHeight w:val="900" w:hRule="atLeast"/></w:trPr><w:tc><w:tcPr><w:tcW w:w="4000" w:type="dxa"/><w:vAlign w:val="center"/></w:tcPr><w:p><w:pPr/><w:r><w:rPr><w:b w:val="1"/><w:bCs w:val="1"/></w:rPr><w:t xml:space="preserve">Company Details</w:t></w:r></w:p></w:tc><w:tc><w:tcPr><w:tcW w:w="4000" w:type="dxa"/><w:vAlign w:val="center"/></w:tcPr><w:p><w:pPr/><w:r><w:rPr><w:b w:val="1"/><w:bCs w:val="1"/></w:rPr><w:t xml:space="preserve">Company Contact Details</w:t></w:r></w:p></w:tc></w:tr><w:tr><w:trPr/><w:tc><w:tcPr><w:tcW w:w="4000" w:type="dxa"/></w:tcPr><w:p><w:pPr/><w:r><w:rPr/><w:t xml:space="preserve">Varroc Engineering Ltd.</w:t></w:r></w:p></w:tc><w:tc><w:tcPr><w:tcW w:w="4000" w:type="dxa"/></w:tcPr><w:p><w:pPr/><w:r><w:rPr/><w:t xml:space="preserve">L 4, MIDC Industrial Area, Waluj</w:t></w:r></w:p></w:tc></w:tr></w:tbl><w:p><w:pPr><w:sectPr><w:pgSz w:orient="portrait" w:w="11905.511811023622" w:h="16837.79527559055"/><w:pgMar w:top="1440" w:right="1440" w:bottom="1440" w:left="1440" w:header="720" w:footer="720" w:gutter="0"/><w:cols w:num="1" w:space="720"/></w:sectPr></w:pPr></w:p><w:p/><w:p><w:pPr/><w:r><w:rPr><w:sz w:val="32"/><w:szCs w:val="32"/><w:b w:val="1"/><w:bCs w:val="1"/></w:rPr><w:t xml:space="preserve">Company: VBROS Auto Pvt. Ltd.</w:t></w:r></w:p><w:tbl><w:tblGrid><w:gridCol w:w="4000" w:type="dxa"/><w:gridCol w:w="4000" w:type="dxa"/></w:tblGrid><w:tblPr><w:tblStyle w:val="Fancy Table"/></w:tblPr><w:tr><w:trPr><w:trHeight w:val="900" w:hRule="atLeast"/></w:trPr><w:tc><w:tcPr><w:tcW w:w="4000" w:type="dxa"/><w:vAlign w:val="center"/></w:tcPr><w:p><w:pPr/><w:r><w:rPr><w:b w:val="1"/><w:bCs w:val="1"/></w:rPr><w:t xml:space="preserve">Company Details</w:t></w:r></w:p></w:tc><w:tc><w:tcPr><w:tcW w:w="4000" w:type="dxa"/><w:vAlign w:val="center"/></w:tcPr><w:p><w:pPr/><w:r><w:rPr><w:b w:val="1"/><w:bCs w:val="1"/></w:rPr><w:t xml:space="preserve">Company Contact Details</w:t></w:r></w:p></w:tc></w:tr><w:tr><w:trPr/><w:tc><w:tcPr><w:tcW w:w="4000" w:type="dxa"/></w:tcPr><w:p><w:pPr/><w:r><w:rPr/><w:t xml:space="preserve">VBROS Auto Pvt. Ltd.</w:t></w:r></w:p></w:tc><w:tc><w:tcPr><w:tcW w:w="4000" w:type="dxa"/></w:tcPr><w:p><w:pPr/><w:r><w:rPr/><w:t xml:space="preserve">Plot No. 1D, Sector 6, IMT Manesar</w:t></w:r></w:p></w:tc></w:tr></w:tbl><w:p><w:pPr><w:sectPr><w:pgSz w:orient="portrait" w:w="11905.511811023622" w:h="16837.79527559055"/><w:pgMar w:top="1440" w:right="1440" w:bottom="1440" w:left="1440" w:header="720" w:footer="720" w:gutter="0"/><w:cols w:num="1" w:space="720"/></w:sectPr></w:pPr></w:p><w:p/><w:p><w:pPr/><w:r><w:rPr><w:sz w:val="32"/><w:szCs w:val="32"/><w:b w:val="1"/><w:bCs w:val="1"/></w:rPr><w:t xml:space="preserve">Company: VE Commercial Vehicles Ltd.</w:t></w:r></w:p><w:tbl><w:tblGrid><w:gridCol w:w="4000" w:type="dxa"/><w:gridCol w:w="4000" w:type="dxa"/></w:tblGrid><w:tblPr><w:tblStyle w:val="Fancy Table"/></w:tblPr><w:tr><w:trPr><w:trHeight w:val="900" w:hRule="atLeast"/></w:trPr><w:tc><w:tcPr><w:tcW w:w="4000" w:type="dxa"/><w:vAlign w:val="center"/></w:tcPr><w:p><w:pPr/><w:r><w:rPr><w:b w:val="1"/><w:bCs w:val="1"/></w:rPr><w:t xml:space="preserve">Company Details</w:t></w:r></w:p></w:tc><w:tc><w:tcPr><w:tcW w:w="4000" w:type="dxa"/><w:vAlign w:val="center"/></w:tcPr><w:p><w:pPr/><w:r><w:rPr><w:b w:val="1"/><w:bCs w:val="1"/></w:rPr><w:t xml:space="preserve">Company Contact Details</w:t></w:r></w:p></w:tc></w:tr><w:tr><w:trPr/><w:tc><w:tcPr><w:tcW w:w="4000" w:type="dxa"/></w:tcPr><w:p><w:pPr/><w:r><w:rPr/><w:t xml:space="preserve">VE Commercial Vehicles Ltd.</w:t></w:r></w:p></w:tc><w:tc><w:tcPr><w:tcW w:w="4000" w:type="dxa"/></w:tcPr><w:p><w:pPr/><w:r><w:rPr/><w:t xml:space="preserve">78-86 & 87A, Industrial Area No. III, A. B. Road</w:t></w:r></w:p></w:tc></w:tr></w:tbl><w:p><w:pPr><w:sectPr><w:pgSz w:orient="portrait" w:w="11905.511811023622" w:h="16837.79527559055"/><w:pgMar w:top="1440" w:right="1440" w:bottom="1440" w:left="1440" w:header="720" w:footer="720" w:gutter="0"/><w:cols w:num="1" w:space="720"/></w:sectPr></w:pPr></w:p><w:p/><w:p><w:pPr/><w:r><w:rPr><w:sz w:val="32"/><w:szCs w:val="32"/><w:b w:val="1"/><w:bCs w:val="1"/></w:rPr><w:t xml:space="preserve">Company: Vee Tee Auto Mfg. Co. Pvt. Ltd.</w:t></w:r></w:p><w:tbl><w:tblGrid><w:gridCol w:w="4000" w:type="dxa"/><w:gridCol w:w="4000" w:type="dxa"/></w:tblGrid><w:tblPr><w:tblStyle w:val="Fancy Table"/></w:tblPr><w:tr><w:trPr><w:trHeight w:val="900" w:hRule="atLeast"/></w:trPr><w:tc><w:tcPr><w:tcW w:w="4000" w:type="dxa"/><w:vAlign w:val="center"/></w:tcPr><w:p><w:pPr/><w:r><w:rPr><w:b w:val="1"/><w:bCs w:val="1"/></w:rPr><w:t xml:space="preserve">Company Details</w:t></w:r></w:p></w:tc><w:tc><w:tcPr><w:tcW w:w="4000" w:type="dxa"/><w:vAlign w:val="center"/></w:tcPr><w:p><w:pPr/><w:r><w:rPr><w:b w:val="1"/><w:bCs w:val="1"/></w:rPr><w:t xml:space="preserve">Company Contact Details</w:t></w:r></w:p></w:tc></w:tr><w:tr><w:trPr/><w:tc><w:tcPr><w:tcW w:w="4000" w:type="dxa"/></w:tcPr><w:p><w:pPr/><w:r><w:rPr/><w:t xml:space="preserve">Vee Tee Auto Mfg. Co. Pvt. Ltd.</w:t></w:r></w:p></w:tc><w:tc><w:tcPr><w:tcW w:w="4000" w:type="dxa"/></w:tcPr><w:p><w:pPr/><w:r><w:rPr/><w:t xml:space="preserve">Plot No. 10, Sector 19/D, Behind Shivaji Market, Vashi</w:t></w:r></w:p></w:tc></w:tr></w:tbl><w:p><w:pPr><w:sectPr><w:pgSz w:orient="portrait" w:w="11905.511811023622" w:h="16837.79527559055"/><w:pgMar w:top="1440" w:right="1440" w:bottom="1440" w:left="1440" w:header="720" w:footer="720" w:gutter="0"/><w:cols w:num="1" w:space="720"/></w:sectPr></w:pPr></w:p><w:p/><w:p><w:pPr/><w:r><w:rPr><w:sz w:val="32"/><w:szCs w:val="32"/><w:b w:val="1"/><w:bCs w:val="1"/></w:rPr><w:t xml:space="preserve">Company: Veer-O-Metals Pvt. Ltd.</w:t></w:r></w:p><w:tbl><w:tblGrid><w:gridCol w:w="4000" w:type="dxa"/><w:gridCol w:w="4000" w:type="dxa"/></w:tblGrid><w:tblPr><w:tblStyle w:val="Fancy Table"/></w:tblPr><w:tr><w:trPr><w:trHeight w:val="900" w:hRule="atLeast"/></w:trPr><w:tc><w:tcPr><w:tcW w:w="4000" w:type="dxa"/><w:vAlign w:val="center"/></w:tcPr><w:p><w:pPr/><w:r><w:rPr><w:b w:val="1"/><w:bCs w:val="1"/></w:rPr><w:t xml:space="preserve">Company Details</w:t></w:r></w:p></w:tc><w:tc><w:tcPr><w:tcW w:w="4000" w:type="dxa"/><w:vAlign w:val="center"/></w:tcPr><w:p><w:pPr/><w:r><w:rPr><w:b w:val="1"/><w:bCs w:val="1"/></w:rPr><w:t xml:space="preserve">Company Contact Details</w:t></w:r></w:p></w:tc></w:tr><w:tr><w:trPr/><w:tc><w:tcPr><w:tcW w:w="4000" w:type="dxa"/></w:tcPr><w:p><w:pPr/><w:r><w:rPr/><w:t xml:space="preserve">Veer-O-Metals Pvt. Ltd.</w:t></w:r></w:p></w:tc><w:tc><w:tcPr><w:tcW w:w="4000" w:type="dxa"/></w:tcPr><w:p><w:pPr/><w:r><w:rPr/><w:t xml:space="preserve">Shed No. 2, Huskur Road, Survey No. 51/1A, Heggadadevapura Village, Desanapura Hobli, Bangaluru North Taluk</w:t></w:r></w:p></w:tc></w:tr></w:tbl><w:p><w:pPr><w:sectPr><w:pgSz w:orient="portrait" w:w="11905.511811023622" w:h="16837.79527559055"/><w:pgMar w:top="1440" w:right="1440" w:bottom="1440" w:left="1440" w:header="720" w:footer="720" w:gutter="0"/><w:cols w:num="1" w:space="720"/></w:sectPr></w:pPr></w:p><w:p/><w:p><w:pPr/><w:r><w:rPr><w:sz w:val="32"/><w:szCs w:val="32"/><w:b w:val="1"/><w:bCs w:val="1"/></w:rPr><w:t xml:space="preserve">Company: Vel Tech Rangarajan Dr Sagunthala R&D Institute of Science & Technology</w:t></w:r></w:p><w:tbl><w:tblGrid><w:gridCol w:w="4000" w:type="dxa"/><w:gridCol w:w="4000" w:type="dxa"/></w:tblGrid><w:tblPr><w:tblStyle w:val="Fancy Table"/></w:tblPr><w:tr><w:trPr><w:trHeight w:val="900" w:hRule="atLeast"/></w:trPr><w:tc><w:tcPr><w:tcW w:w="4000" w:type="dxa"/><w:vAlign w:val="center"/></w:tcPr><w:p><w:pPr/><w:r><w:rPr><w:b w:val="1"/><w:bCs w:val="1"/></w:rPr><w:t xml:space="preserve">Company Details</w:t></w:r></w:p></w:tc><w:tc><w:tcPr><w:tcW w:w="4000" w:type="dxa"/><w:vAlign w:val="center"/></w:tcPr><w:p><w:pPr/><w:r><w:rPr><w:b w:val="1"/><w:bCs w:val="1"/></w:rPr><w:t xml:space="preserve">Company Contact Details</w:t></w:r></w:p></w:tc></w:tr><w:tr><w:trPr/><w:tc><w:tcPr><w:tcW w:w="4000" w:type="dxa"/></w:tcPr><w:p><w:pPr/><w:r><w:rPr/><w:t xml:space="preserve">Vel Tech Rangarajan Dr Sagunthala R&D Institute of Science & Technology</w:t></w:r></w:p></w:tc><w:tc><w:tcPr><w:tcW w:w="4000" w:type="dxa"/></w:tcPr><w:p><w:pPr/><w:r><w:rPr/><w:t xml:space="preserve">No. 42, Avadi-Vel tech Road, Avadi</w:t></w:r></w:p></w:tc></w:tr></w:tbl><w:p><w:pPr><w:sectPr><w:pgSz w:orient="portrait" w:w="11905.511811023622" w:h="16837.79527559055"/><w:pgMar w:top="1440" w:right="1440" w:bottom="1440" w:left="1440" w:header="720" w:footer="720" w:gutter="0"/><w:cols w:num="1" w:space="720"/></w:sectPr></w:pPr></w:p><w:p/><w:p><w:pPr/><w:r><w:rPr><w:sz w:val="32"/><w:szCs w:val="32"/><w:b w:val="1"/><w:bCs w:val="1"/></w:rPr><w:t xml:space="preserve">Company: Vibes Component Solutions Private Limited</w:t></w:r></w:p><w:tbl><w:tblGrid><w:gridCol w:w="4000" w:type="dxa"/><w:gridCol w:w="4000" w:type="dxa"/></w:tblGrid><w:tblPr><w:tblStyle w:val="Fancy Table"/></w:tblPr><w:tr><w:trPr><w:trHeight w:val="900" w:hRule="atLeast"/></w:trPr><w:tc><w:tcPr><w:tcW w:w="4000" w:type="dxa"/><w:vAlign w:val="center"/></w:tcPr><w:p><w:pPr/><w:r><w:rPr><w:b w:val="1"/><w:bCs w:val="1"/></w:rPr><w:t xml:space="preserve">Company Details</w:t></w:r></w:p></w:tc><w:tc><w:tcPr><w:tcW w:w="4000" w:type="dxa"/><w:vAlign w:val="center"/></w:tcPr><w:p><w:pPr/><w:r><w:rPr><w:b w:val="1"/><w:bCs w:val="1"/></w:rPr><w:t xml:space="preserve">Company Contact Details</w:t></w:r></w:p></w:tc></w:tr><w:tr><w:trPr/><w:tc><w:tcPr><w:tcW w:w="4000" w:type="dxa"/></w:tcPr><w:p><w:pPr/><w:r><w:rPr/><w:t xml:space="preserve">Vibes Component Solutions Private Limited</w:t></w:r></w:p></w:tc><w:tc><w:tcPr><w:tcW w:w="4000" w:type="dxa"/></w:tcPr><w:p><w:pPr/><w:r><w:rPr/><w:t xml:space="preserve">GAT No. 1559/1560, Dehu-Alandi Road, Shelarwasti, Talawade</w:t></w:r></w:p></w:tc></w:tr></w:tbl><w:p><w:pPr><w:sectPr><w:pgSz w:orient="portrait" w:w="11905.511811023622" w:h="16837.79527559055"/><w:pgMar w:top="1440" w:right="1440" w:bottom="1440" w:left="1440" w:header="720" w:footer="720" w:gutter="0"/><w:cols w:num="1" w:space="720"/></w:sectPr></w:pPr></w:p><w:p/><w:p><w:pPr/><w:r><w:rPr><w:sz w:val="32"/><w:szCs w:val="32"/><w:b w:val="1"/><w:bCs w:val="1"/></w:rPr><w:t xml:space="preserve">Company: Vibgyor Automotive Pvt. Ltd.</w:t></w:r></w:p><w:tbl><w:tblGrid><w:gridCol w:w="4000" w:type="dxa"/><w:gridCol w:w="4000" w:type="dxa"/></w:tblGrid><w:tblPr><w:tblStyle w:val="Fancy Table"/></w:tblPr><w:tr><w:trPr><w:trHeight w:val="900" w:hRule="atLeast"/></w:trPr><w:tc><w:tcPr><w:tcW w:w="4000" w:type="dxa"/><w:vAlign w:val="center"/></w:tcPr><w:p><w:pPr/><w:r><w:rPr><w:b w:val="1"/><w:bCs w:val="1"/></w:rPr><w:t xml:space="preserve">Company Details</w:t></w:r></w:p></w:tc><w:tc><w:tcPr><w:tcW w:w="4000" w:type="dxa"/><w:vAlign w:val="center"/></w:tcPr><w:p><w:pPr/><w:r><w:rPr><w:b w:val="1"/><w:bCs w:val="1"/></w:rPr><w:t xml:space="preserve">Company Contact Details</w:t></w:r></w:p></w:tc></w:tr><w:tr><w:trPr/><w:tc><w:tcPr><w:tcW w:w="4000" w:type="dxa"/></w:tcPr><w:p><w:pPr/><w:r><w:rPr/><w:t xml:space="preserve">Vibgyor Automotive Pvt. Ltd.</w:t></w:r></w:p></w:tc><w:tc><w:tcPr><w:tcW w:w="4000" w:type="dxa"/></w:tcPr><w:p><w:pPr/><w:r><w:rPr/><w:t xml:space="preserve">Plot No. S7, SIPCOT Industrial Park, Pillaipakkam,Sriperumbudur Taluk</w:t></w:r></w:p></w:tc></w:tr></w:tbl><w:p><w:pPr><w:sectPr><w:pgSz w:orient="portrait" w:w="11905.511811023622" w:h="16837.79527559055"/><w:pgMar w:top="1440" w:right="1440" w:bottom="1440" w:left="1440" w:header="720" w:footer="720" w:gutter="0"/><w:cols w:num="1" w:space="720"/></w:sectPr></w:pPr></w:p><w:p/><w:p><w:pPr/><w:r><w:rPr><w:sz w:val="32"/><w:szCs w:val="32"/><w:b w:val="1"/><w:bCs w:val="1"/></w:rPr><w:t xml:space="preserve">Company: Vibracoustic India Pvt. Ltd.</w:t></w:r></w:p><w:tbl><w:tblGrid><w:gridCol w:w="4000" w:type="dxa"/><w:gridCol w:w="4000" w:type="dxa"/></w:tblGrid><w:tblPr><w:tblStyle w:val="Fancy Table"/></w:tblPr><w:tr><w:trPr><w:trHeight w:val="900" w:hRule="atLeast"/></w:trPr><w:tc><w:tcPr><w:tcW w:w="4000" w:type="dxa"/><w:vAlign w:val="center"/></w:tcPr><w:p><w:pPr/><w:r><w:rPr><w:b w:val="1"/><w:bCs w:val="1"/></w:rPr><w:t xml:space="preserve">Company Details</w:t></w:r></w:p></w:tc><w:tc><w:tcPr><w:tcW w:w="4000" w:type="dxa"/><w:vAlign w:val="center"/></w:tcPr><w:p><w:pPr/><w:r><w:rPr><w:b w:val="1"/><w:bCs w:val="1"/></w:rPr><w:t xml:space="preserve">Company Contact Details</w:t></w:r></w:p></w:tc></w:tr><w:tr><w:trPr/><w:tc><w:tcPr><w:tcW w:w="4000" w:type="dxa"/></w:tcPr><w:p><w:pPr/><w:r><w:rPr/><w:t xml:space="preserve">Vibracoustic India Pvt. Ltd.</w:t></w:r></w:p></w:tc><w:tc><w:tcPr><w:tcW w:w="4000" w:type="dxa"/></w:tcPr><w:p><w:pPr/><w:r><w:rPr/><w:t xml:space="preserve">A 30, Industrial Area</w:t></w:r></w:p></w:tc></w:tr></w:tbl><w:p><w:pPr><w:sectPr><w:pgSz w:orient="portrait" w:w="11905.511811023622" w:h="16837.79527559055"/><w:pgMar w:top="1440" w:right="1440" w:bottom="1440" w:left="1440" w:header="720" w:footer="720" w:gutter="0"/><w:cols w:num="1" w:space="720"/></w:sectPr></w:pPr></w:p><w:p/><w:p><w:pPr/><w:r><w:rPr><w:sz w:val="32"/><w:szCs w:val="32"/><w:b w:val="1"/><w:bCs w:val="1"/></w:rPr><w:t xml:space="preserve">Company: Vibrant Industries</w:t></w:r></w:p><w:tbl><w:tblGrid><w:gridCol w:w="4000" w:type="dxa"/><w:gridCol w:w="4000" w:type="dxa"/></w:tblGrid><w:tblPr><w:tblStyle w:val="Fancy Table"/></w:tblPr><w:tr><w:trPr><w:trHeight w:val="900" w:hRule="atLeast"/></w:trPr><w:tc><w:tcPr><w:tcW w:w="4000" w:type="dxa"/><w:vAlign w:val="center"/></w:tcPr><w:p><w:pPr/><w:r><w:rPr><w:b w:val="1"/><w:bCs w:val="1"/></w:rPr><w:t xml:space="preserve">Company Details</w:t></w:r></w:p></w:tc><w:tc><w:tcPr><w:tcW w:w="4000" w:type="dxa"/><w:vAlign w:val="center"/></w:tcPr><w:p><w:pPr/><w:r><w:rPr><w:b w:val="1"/><w:bCs w:val="1"/></w:rPr><w:t xml:space="preserve">Company Contact Details</w:t></w:r></w:p></w:tc></w:tr><w:tr><w:trPr/><w:tc><w:tcPr><w:tcW w:w="4000" w:type="dxa"/></w:tcPr><w:p><w:pPr/><w:r><w:rPr/><w:t xml:space="preserve">Vibrant Industries</w:t></w:r></w:p></w:tc><w:tc><w:tcPr><w:tcW w:w="4000" w:type="dxa"/></w:tcPr><w:p><w:pPr/><w:r><w:rPr/><w:t xml:space="preserve">W 443, TTC Industrial Area, MIDC Rabale</w:t></w:r></w:p></w:tc></w:tr></w:tbl><w:p><w:pPr><w:sectPr><w:pgSz w:orient="portrait" w:w="11905.511811023622" w:h="16837.79527559055"/><w:pgMar w:top="1440" w:right="1440" w:bottom="1440" w:left="1440" w:header="720" w:footer="720" w:gutter="0"/><w:cols w:num="1" w:space="720"/></w:sectPr></w:pPr></w:p><w:p/><w:p><w:pPr/><w:r><w:rPr><w:sz w:val="32"/><w:szCs w:val="32"/><w:b w:val="1"/><w:bCs w:val="1"/></w:rPr><w:t xml:space="preserve">Company: Victor Reinz India Pvt. Ltd.</w:t></w:r></w:p><w:tbl><w:tblGrid><w:gridCol w:w="4000" w:type="dxa"/><w:gridCol w:w="4000" w:type="dxa"/></w:tblGrid><w:tblPr><w:tblStyle w:val="Fancy Table"/></w:tblPr><w:tr><w:trPr><w:trHeight w:val="900" w:hRule="atLeast"/></w:trPr><w:tc><w:tcPr><w:tcW w:w="4000" w:type="dxa"/><w:vAlign w:val="center"/></w:tcPr><w:p><w:pPr/><w:r><w:rPr><w:b w:val="1"/><w:bCs w:val="1"/></w:rPr><w:t xml:space="preserve">Company Details</w:t></w:r></w:p></w:tc><w:tc><w:tcPr><w:tcW w:w="4000" w:type="dxa"/><w:vAlign w:val="center"/></w:tcPr><w:p><w:pPr/><w:r><w:rPr><w:b w:val="1"/><w:bCs w:val="1"/></w:rPr><w:t xml:space="preserve">Company Contact Details</w:t></w:r></w:p></w:tc></w:tr><w:tr><w:trPr/><w:tc><w:tcPr><w:tcW w:w="4000" w:type="dxa"/></w:tcPr><w:p><w:pPr/><w:r><w:rPr/><w:t xml:space="preserve">Victor Reinz India Pvt. Ltd.</w:t></w:r></w:p></w:tc><w:tc><w:tcPr><w:tcW w:w="4000" w:type="dxa"/></w:tcPr><w:p><w:pPr/><w:r><w:rPr/><w:t xml:space="preserve">A 20, Navlakh Unbre, MIDC, Talegaon, Taluk Maval</w:t></w:r></w:p></w:tc></w:tr></w:tbl><w:p><w:pPr><w:sectPr><w:pgSz w:orient="portrait" w:w="11905.511811023622" w:h="16837.79527559055"/><w:pgMar w:top="1440" w:right="1440" w:bottom="1440" w:left="1440" w:header="720" w:footer="720" w:gutter="0"/><w:cols w:num="1" w:space="720"/></w:sectPr></w:pPr></w:p><w:p/><w:p><w:pPr/><w:r><w:rPr><w:sz w:val="32"/><w:szCs w:val="32"/><w:b w:val="1"/><w:bCs w:val="1"/></w:rPr><w:t xml:space="preserve">Company: Vijayshree Autocom Ltd.</w:t></w:r></w:p><w:tbl><w:tblGrid><w:gridCol w:w="4000" w:type="dxa"/><w:gridCol w:w="4000" w:type="dxa"/></w:tblGrid><w:tblPr><w:tblStyle w:val="Fancy Table"/></w:tblPr><w:tr><w:trPr><w:trHeight w:val="900" w:hRule="atLeast"/></w:trPr><w:tc><w:tcPr><w:tcW w:w="4000" w:type="dxa"/><w:vAlign w:val="center"/></w:tcPr><w:p><w:pPr/><w:r><w:rPr><w:b w:val="1"/><w:bCs w:val="1"/></w:rPr><w:t xml:space="preserve">Company Details</w:t></w:r></w:p></w:tc><w:tc><w:tcPr><w:tcW w:w="4000" w:type="dxa"/><w:vAlign w:val="center"/></w:tcPr><w:p><w:pPr/><w:r><w:rPr><w:b w:val="1"/><w:bCs w:val="1"/></w:rPr><w:t xml:space="preserve">Company Contact Details</w:t></w:r></w:p></w:tc></w:tr><w:tr><w:trPr/><w:tc><w:tcPr><w:tcW w:w="4000" w:type="dxa"/></w:tcPr><w:p><w:pPr/><w:r><w:rPr/><w:t xml:space="preserve">Vijayshree Autocom Ltd.</w:t></w:r></w:p></w:tc><w:tc><w:tcPr><w:tcW w:w="4000" w:type="dxa"/></w:tcPr><w:p><w:pPr/><w:r><w:rPr/><w:t xml:space="preserve">Continental Chambers, 4th Floor, 15A, Hemanta Basu Sarai</w:t></w:r></w:p></w:tc></w:tr></w:tbl><w:p><w:pPr><w:sectPr><w:pgSz w:orient="portrait" w:w="11905.511811023622" w:h="16837.79527559055"/><w:pgMar w:top="1440" w:right="1440" w:bottom="1440" w:left="1440" w:header="720" w:footer="720" w:gutter="0"/><w:cols w:num="1" w:space="720"/></w:sectPr></w:pPr></w:p><w:p/><w:p><w:pPr/><w:r><w:rPr><w:sz w:val="32"/><w:szCs w:val="32"/><w:b w:val="1"/><w:bCs w:val="1"/></w:rPr><w:t xml:space="preserve">Company: Vikrant Auto Suspensions</w:t></w:r></w:p><w:tbl><w:tblGrid><w:gridCol w:w="4000" w:type="dxa"/><w:gridCol w:w="4000" w:type="dxa"/></w:tblGrid><w:tblPr><w:tblStyle w:val="Fancy Table"/></w:tblPr><w:tr><w:trPr><w:trHeight w:val="900" w:hRule="atLeast"/></w:trPr><w:tc><w:tcPr><w:tcW w:w="4000" w:type="dxa"/><w:vAlign w:val="center"/></w:tcPr><w:p><w:pPr/><w:r><w:rPr><w:b w:val="1"/><w:bCs w:val="1"/></w:rPr><w:t xml:space="preserve">Company Details</w:t></w:r></w:p></w:tc><w:tc><w:tcPr><w:tcW w:w="4000" w:type="dxa"/><w:vAlign w:val="center"/></w:tcPr><w:p><w:pPr/><w:r><w:rPr><w:b w:val="1"/><w:bCs w:val="1"/></w:rPr><w:t xml:space="preserve">Company Contact Details</w:t></w:r></w:p></w:tc></w:tr><w:tr><w:trPr/><w:tc><w:tcPr><w:tcW w:w="4000" w:type="dxa"/></w:tcPr><w:p><w:pPr/><w:r><w:rPr/><w:t xml:space="preserve">Vikrant Auto Suspensions</w:t></w:r></w:p></w:tc><w:tc><w:tcPr><w:tcW w:w="4000" w:type="dxa"/></w:tcPr><w:p><w:pPr/><w:r><w:rPr/><w:t xml:space="preserve">03rd Floor, 49, Punit Nagar, Old Padra Road</w:t></w:r></w:p></w:tc></w:tr></w:tbl><w:p><w:pPr><w:sectPr><w:pgSz w:orient="portrait" w:w="11905.511811023622" w:h="16837.79527559055"/><w:pgMar w:top="1440" w:right="1440" w:bottom="1440" w:left="1440" w:header="720" w:footer="720" w:gutter="0"/><w:cols w:num="1" w:space="720"/></w:sectPr></w:pPr></w:p><w:p/><w:p><w:pPr/><w:r><w:rPr><w:sz w:val="32"/><w:szCs w:val="32"/><w:b w:val="1"/><w:bCs w:val="1"/></w:rPr><w:t xml:space="preserve">Company: Vinayak Rubber Products</w:t></w:r></w:p><w:tbl><w:tblGrid><w:gridCol w:w="4000" w:type="dxa"/><w:gridCol w:w="4000" w:type="dxa"/></w:tblGrid><w:tblPr><w:tblStyle w:val="Fancy Table"/></w:tblPr><w:tr><w:trPr><w:trHeight w:val="900" w:hRule="atLeast"/></w:trPr><w:tc><w:tcPr><w:tcW w:w="4000" w:type="dxa"/><w:vAlign w:val="center"/></w:tcPr><w:p><w:pPr/><w:r><w:rPr><w:b w:val="1"/><w:bCs w:val="1"/></w:rPr><w:t xml:space="preserve">Company Details</w:t></w:r></w:p></w:tc><w:tc><w:tcPr><w:tcW w:w="4000" w:type="dxa"/><w:vAlign w:val="center"/></w:tcPr><w:p><w:pPr/><w:r><w:rPr><w:b w:val="1"/><w:bCs w:val="1"/></w:rPr><w:t xml:space="preserve">Company Contact Details</w:t></w:r></w:p></w:tc></w:tr><w:tr><w:trPr/><w:tc><w:tcPr><w:tcW w:w="4000" w:type="dxa"/></w:tcPr><w:p><w:pPr/><w:r><w:rPr/><w:t xml:space="preserve">Vinayak Rubber Products</w:t></w:r></w:p></w:tc><w:tc><w:tcPr><w:tcW w:w="4000" w:type="dxa"/></w:tcPr><w:p><w:pPr/><w:r><w:rPr/><w:t xml:space="preserve">No. 30, Krishnappa Tank Street</w:t></w:r></w:p></w:tc></w:tr></w:tbl><w:p><w:pPr><w:sectPr><w:pgSz w:orient="portrait" w:w="11905.511811023622" w:h="16837.79527559055"/><w:pgMar w:top="1440" w:right="1440" w:bottom="1440" w:left="1440" w:header="720" w:footer="720" w:gutter="0"/><w:cols w:num="1" w:space="720"/></w:sectPr></w:pPr></w:p><w:p/><w:p><w:pPr/><w:r><w:rPr><w:sz w:val="32"/><w:szCs w:val="32"/><w:b w:val="1"/><w:bCs w:val="1"/></w:rPr><w:t xml:space="preserve">Company: Vinko Auto Industries Ltd.</w:t></w:r></w:p><w:tbl><w:tblGrid><w:gridCol w:w="4000" w:type="dxa"/><w:gridCol w:w="4000" w:type="dxa"/></w:tblGrid><w:tblPr><w:tblStyle w:val="Fancy Table"/></w:tblPr><w:tr><w:trPr><w:trHeight w:val="900" w:hRule="atLeast"/></w:trPr><w:tc><w:tcPr><w:tcW w:w="4000" w:type="dxa"/><w:vAlign w:val="center"/></w:tcPr><w:p><w:pPr/><w:r><w:rPr><w:b w:val="1"/><w:bCs w:val="1"/></w:rPr><w:t xml:space="preserve">Company Details</w:t></w:r></w:p></w:tc><w:tc><w:tcPr><w:tcW w:w="4000" w:type="dxa"/><w:vAlign w:val="center"/></w:tcPr><w:p><w:pPr/><w:r><w:rPr><w:b w:val="1"/><w:bCs w:val="1"/></w:rPr><w:t xml:space="preserve">Company Contact Details</w:t></w:r></w:p></w:tc></w:tr><w:tr><w:trPr/><w:tc><w:tcPr><w:tcW w:w="4000" w:type="dxa"/></w:tcPr><w:p><w:pPr/><w:r><w:rPr/><w:t xml:space="preserve">Vinko Auto Industries Ltd.</w:t></w:r></w:p></w:tc><w:tc><w:tcPr><w:tcW w:w="4000" w:type="dxa"/></w:tcPr><w:p><w:pPr/><w:r><w:rPr/><w:t xml:space="preserve">A 69, FIEE Complex, Okhla Industrial Area Phase II</w:t></w:r></w:p></w:tc></w:tr></w:tbl><w:p><w:pPr><w:sectPr><w:pgSz w:orient="portrait" w:w="11905.511811023622" w:h="16837.79527559055"/><w:pgMar w:top="1440" w:right="1440" w:bottom="1440" w:left="1440" w:header="720" w:footer="720" w:gutter="0"/><w:cols w:num="1" w:space="720"/></w:sectPr></w:pPr></w:p><w:p/><w:p><w:pPr/><w:r><w:rPr><w:sz w:val="32"/><w:szCs w:val="32"/><w:b w:val="1"/><w:bCs w:val="1"/></w:rPr><w:t xml:space="preserve">Company: Vinni Chemicals Pvt Ltd</w:t></w:r></w:p><w:tbl><w:tblGrid><w:gridCol w:w="4000" w:type="dxa"/><w:gridCol w:w="4000" w:type="dxa"/></w:tblGrid><w:tblPr><w:tblStyle w:val="Fancy Table"/></w:tblPr><w:tr><w:trPr><w:trHeight w:val="900" w:hRule="atLeast"/></w:trPr><w:tc><w:tcPr><w:tcW w:w="4000" w:type="dxa"/><w:vAlign w:val="center"/></w:tcPr><w:p><w:pPr/><w:r><w:rPr><w:b w:val="1"/><w:bCs w:val="1"/></w:rPr><w:t xml:space="preserve">Company Details</w:t></w:r></w:p></w:tc><w:tc><w:tcPr><w:tcW w:w="4000" w:type="dxa"/><w:vAlign w:val="center"/></w:tcPr><w:p><w:pPr/><w:r><w:rPr><w:b w:val="1"/><w:bCs w:val="1"/></w:rPr><w:t xml:space="preserve">Company Contact Details</w:t></w:r></w:p></w:tc></w:tr><w:tr><w:trPr/><w:tc><w:tcPr><w:tcW w:w="4000" w:type="dxa"/></w:tcPr><w:p><w:pPr/><w:r><w:rPr/><w:t xml:space="preserve">Vinni Chemicals Pvt Ltd</w:t></w:r></w:p></w:tc><w:tc><w:tcPr><w:tcW w:w="4000" w:type="dxa"/></w:tcPr><w:p><w:pPr/><w:r><w:rPr/><w:t xml:space="preserve">6, Industrial Area Barotiwala, Tehsil Baddi</w:t></w:r></w:p></w:tc></w:tr></w:tbl><w:p><w:pPr><w:sectPr><w:pgSz w:orient="portrait" w:w="11905.511811023622" w:h="16837.79527559055"/><w:pgMar w:top="1440" w:right="1440" w:bottom="1440" w:left="1440" w:header="720" w:footer="720" w:gutter="0"/><w:cols w:num="1" w:space="720"/></w:sectPr></w:pPr></w:p><w:p/><w:p><w:pPr/><w:r><w:rPr><w:sz w:val="32"/><w:szCs w:val="32"/><w:b w:val="1"/><w:bCs w:val="1"/></w:rPr><w:t xml:space="preserve">Company: Visteon Electronics India Pvt. Ltd.</w:t></w:r></w:p><w:tbl><w:tblGrid><w:gridCol w:w="4000" w:type="dxa"/><w:gridCol w:w="4000" w:type="dxa"/></w:tblGrid><w:tblPr><w:tblStyle w:val="Fancy Table"/></w:tblPr><w:tr><w:trPr><w:trHeight w:val="900" w:hRule="atLeast"/></w:trPr><w:tc><w:tcPr><w:tcW w:w="4000" w:type="dxa"/><w:vAlign w:val="center"/></w:tcPr><w:p><w:pPr/><w:r><w:rPr><w:b w:val="1"/><w:bCs w:val="1"/></w:rPr><w:t xml:space="preserve">Company Details</w:t></w:r></w:p></w:tc><w:tc><w:tcPr><w:tcW w:w="4000" w:type="dxa"/><w:vAlign w:val="center"/></w:tcPr><w:p><w:pPr/><w:r><w:rPr><w:b w:val="1"/><w:bCs w:val="1"/></w:rPr><w:t xml:space="preserve">Company Contact Details</w:t></w:r></w:p></w:tc></w:tr><w:tr><w:trPr/><w:tc><w:tcPr><w:tcW w:w="4000" w:type="dxa"/></w:tcPr><w:p><w:pPr/><w:r><w:rPr/><w:t xml:space="preserve">Visteon Electronics India Pvt. Ltd.</w:t></w:r></w:p></w:tc><w:tc><w:tcPr><w:tcW w:w="4000" w:type="dxa"/></w:tcPr><w:p><w:pPr/><w:r><w:rPr/><w:t xml:space="preserve">Barkathulla Khan, Keelakaranai Village, Melrosapuram, Maraimalai Nagar, Chengalpattu</w:t></w:r></w:p></w:tc></w:tr></w:tbl><w:p><w:pPr><w:sectPr><w:pgSz w:orient="portrait" w:w="11905.511811023622" w:h="16837.79527559055"/><w:pgMar w:top="1440" w:right="1440" w:bottom="1440" w:left="1440" w:header="720" w:footer="720" w:gutter="0"/><w:cols w:num="1" w:space="720"/></w:sectPr></w:pPr></w:p><w:p/><w:p><w:pPr/><w:r><w:rPr><w:sz w:val="32"/><w:szCs w:val="32"/><w:b w:val="1"/><w:bCs w:val="1"/></w:rPr><w:t xml:space="preserve">Company: Vitesco Technologies India Pvt. Ltd.</w:t></w:r></w:p><w:tbl><w:tblGrid><w:gridCol w:w="4000" w:type="dxa"/><w:gridCol w:w="4000" w:type="dxa"/></w:tblGrid><w:tblPr><w:tblStyle w:val="Fancy Table"/></w:tblPr><w:tr><w:trPr><w:trHeight w:val="900" w:hRule="atLeast"/></w:trPr><w:tc><w:tcPr><w:tcW w:w="4000" w:type="dxa"/><w:vAlign w:val="center"/></w:tcPr><w:p><w:pPr/><w:r><w:rPr><w:b w:val="1"/><w:bCs w:val="1"/></w:rPr><w:t xml:space="preserve">Company Details</w:t></w:r></w:p></w:tc><w:tc><w:tcPr><w:tcW w:w="4000" w:type="dxa"/><w:vAlign w:val="center"/></w:tcPr><w:p><w:pPr/><w:r><w:rPr><w:b w:val="1"/><w:bCs w:val="1"/></w:rPr><w:t xml:space="preserve">Company Contact Details</w:t></w:r></w:p></w:tc></w:tr><w:tr><w:trPr/><w:tc><w:tcPr><w:tcW w:w="4000" w:type="dxa"/></w:tcPr><w:p><w:pPr/><w:r><w:rPr/><w:t xml:space="preserve">Vitesco Technologies India Pvt. Ltd.</w:t></w:r></w:p></w:tc><w:tc><w:tcPr><w:tcW w:w="4000" w:type="dxa"/></w:tcPr><w:p><w:pPr/><w:r><w:rPr/><w:t xml:space="preserve">Plot B 2, Talegaon Industrial Area Phase II, Talegaon MIDC Road, Village Badhalwadi, Post Nava Lakh Embre, Taluka Maval</w:t></w:r></w:p></w:tc></w:tr></w:tbl><w:p><w:pPr><w:sectPr><w:pgSz w:orient="portrait" w:w="11905.511811023622" w:h="16837.79527559055"/><w:pgMar w:top="1440" w:right="1440" w:bottom="1440" w:left="1440" w:header="720" w:footer="720" w:gutter="0"/><w:cols w:num="1" w:space="720"/></w:sectPr></w:pPr></w:p><w:p/><w:p><w:pPr/><w:r><w:rPr><w:sz w:val="32"/><w:szCs w:val="32"/><w:b w:val="1"/><w:bCs w:val="1"/></w:rPr><w:t xml:space="preserve">Company: VNM Polymers Pvt. Ltd.</w:t></w:r></w:p><w:tbl><w:tblGrid><w:gridCol w:w="4000" w:type="dxa"/><w:gridCol w:w="4000" w:type="dxa"/></w:tblGrid><w:tblPr><w:tblStyle w:val="Fancy Table"/></w:tblPr><w:tr><w:trPr><w:trHeight w:val="900" w:hRule="atLeast"/></w:trPr><w:tc><w:tcPr><w:tcW w:w="4000" w:type="dxa"/><w:vAlign w:val="center"/></w:tcPr><w:p><w:pPr/><w:r><w:rPr><w:b w:val="1"/><w:bCs w:val="1"/></w:rPr><w:t xml:space="preserve">Company Details</w:t></w:r></w:p></w:tc><w:tc><w:tcPr><w:tcW w:w="4000" w:type="dxa"/><w:vAlign w:val="center"/></w:tcPr><w:p><w:pPr/><w:r><w:rPr><w:b w:val="1"/><w:bCs w:val="1"/></w:rPr><w:t xml:space="preserve">Company Contact Details</w:t></w:r></w:p></w:tc></w:tr><w:tr><w:trPr/><w:tc><w:tcPr><w:tcW w:w="4000" w:type="dxa"/></w:tcPr><w:p><w:pPr/><w:r><w:rPr/><w:t xml:space="preserve">VNM Polymers Pvt. Ltd.</w:t></w:r></w:p></w:tc><w:tc><w:tcPr><w:tcW w:w="4000" w:type="dxa"/></w:tcPr><w:p><w:pPr/><w:r><w:rPr/><w:t xml:space="preserve">E 3, Ansal Palam Udyog</w:t></w:r></w:p></w:tc></w:tr></w:tbl><w:p><w:pPr><w:sectPr><w:pgSz w:orient="portrait" w:w="11905.511811023622" w:h="16837.79527559055"/><w:pgMar w:top="1440" w:right="1440" w:bottom="1440" w:left="1440" w:header="720" w:footer="720" w:gutter="0"/><w:cols w:num="1" w:space="720"/></w:sectPr></w:pPr></w:p><w:p/><w:p><w:pPr/><w:r><w:rPr><w:sz w:val="32"/><w:szCs w:val="32"/><w:b w:val="1"/><w:bCs w:val="1"/></w:rPr><w:t xml:space="preserve">Company: Wadsons India Pvt. Ltd.</w:t></w:r></w:p><w:tbl><w:tblGrid><w:gridCol w:w="4000" w:type="dxa"/><w:gridCol w:w="4000" w:type="dxa"/></w:tblGrid><w:tblPr><w:tblStyle w:val="Fancy Table"/></w:tblPr><w:tr><w:trPr><w:trHeight w:val="900" w:hRule="atLeast"/></w:trPr><w:tc><w:tcPr><w:tcW w:w="4000" w:type="dxa"/><w:vAlign w:val="center"/></w:tcPr><w:p><w:pPr/><w:r><w:rPr><w:b w:val="1"/><w:bCs w:val="1"/></w:rPr><w:t xml:space="preserve">Company Details</w:t></w:r></w:p></w:tc><w:tc><w:tcPr><w:tcW w:w="4000" w:type="dxa"/><w:vAlign w:val="center"/></w:tcPr><w:p><w:pPr/><w:r><w:rPr><w:b w:val="1"/><w:bCs w:val="1"/></w:rPr><w:t xml:space="preserve">Company Contact Details</w:t></w:r></w:p></w:tc></w:tr><w:tr><w:trPr/><w:tc><w:tcPr><w:tcW w:w="4000" w:type="dxa"/></w:tcPr><w:p><w:pPr/><w:r><w:rPr/><w:t xml:space="preserve">Wadsons India Pvt. Ltd.</w:t></w:r></w:p></w:tc><w:tc><w:tcPr><w:tcW w:w="4000" w:type="dxa"/></w:tcPr><w:p><w:pPr/><w:r><w:rPr/><w:t xml:space="preserve">Plot No 242, Sector 24</w:t></w:r></w:p></w:tc></w:tr></w:tbl><w:p><w:pPr><w:sectPr><w:pgSz w:orient="portrait" w:w="11905.511811023622" w:h="16837.79527559055"/><w:pgMar w:top="1440" w:right="1440" w:bottom="1440" w:left="1440" w:header="720" w:footer="720" w:gutter="0"/><w:cols w:num="1" w:space="720"/></w:sectPr></w:pPr></w:p><w:p/><w:p><w:pPr/><w:r><w:rPr><w:sz w:val="32"/><w:szCs w:val="32"/><w:b w:val="1"/><w:bCs w:val="1"/></w:rPr><w:t xml:space="preserve">Company: Wahi Sons Pvt. Ltd.</w:t></w:r></w:p><w:tbl><w:tblGrid><w:gridCol w:w="4000" w:type="dxa"/><w:gridCol w:w="4000" w:type="dxa"/></w:tblGrid><w:tblPr><w:tblStyle w:val="Fancy Table"/></w:tblPr><w:tr><w:trPr><w:trHeight w:val="900" w:hRule="atLeast"/></w:trPr><w:tc><w:tcPr><w:tcW w:w="4000" w:type="dxa"/><w:vAlign w:val="center"/></w:tcPr><w:p><w:pPr/><w:r><w:rPr><w:b w:val="1"/><w:bCs w:val="1"/></w:rPr><w:t xml:space="preserve">Company Details</w:t></w:r></w:p></w:tc><w:tc><w:tcPr><w:tcW w:w="4000" w:type="dxa"/><w:vAlign w:val="center"/></w:tcPr><w:p><w:pPr/><w:r><w:rPr><w:b w:val="1"/><w:bCs w:val="1"/></w:rPr><w:t xml:space="preserve">Company Contact Details</w:t></w:r></w:p></w:tc></w:tr><w:tr><w:trPr/><w:tc><w:tcPr><w:tcW w:w="4000" w:type="dxa"/></w:tcPr><w:p><w:pPr/><w:r><w:rPr/><w:t xml:space="preserve">Wahi Sons Pvt. Ltd.</w:t></w:r></w:p></w:tc><w:tc><w:tcPr><w:tcW w:w="4000" w:type="dxa"/></w:tcPr><w:p><w:pPr/><w:r><w:rPr/><w:t xml:space="preserve">Plot No. 11, Sector 5</w:t></w:r></w:p></w:tc></w:tr></w:tbl><w:p><w:pPr><w:sectPr><w:pgSz w:orient="portrait" w:w="11905.511811023622" w:h="16837.79527559055"/><w:pgMar w:top="1440" w:right="1440" w:bottom="1440" w:left="1440" w:header="720" w:footer="720" w:gutter="0"/><w:cols w:num="1" w:space="720"/></w:sectPr></w:pPr></w:p><w:p/><w:p><w:pPr/><w:r><w:rPr><w:sz w:val="32"/><w:szCs w:val="32"/><w:b w:val="1"/><w:bCs w:val="1"/></w:rPr><w:t xml:space="preserve">Company: Watson & Chalin India Pvt. Ltd.</w:t></w:r></w:p><w:tbl><w:tblGrid><w:gridCol w:w="4000" w:type="dxa"/><w:gridCol w:w="4000" w:type="dxa"/></w:tblGrid><w:tblPr><w:tblStyle w:val="Fancy Table"/></w:tblPr><w:tr><w:trPr><w:trHeight w:val="900" w:hRule="atLeast"/></w:trPr><w:tc><w:tcPr><w:tcW w:w="4000" w:type="dxa"/><w:vAlign w:val="center"/></w:tcPr><w:p><w:pPr/><w:r><w:rPr><w:b w:val="1"/><w:bCs w:val="1"/></w:rPr><w:t xml:space="preserve">Company Details</w:t></w:r></w:p></w:tc><w:tc><w:tcPr><w:tcW w:w="4000" w:type="dxa"/><w:vAlign w:val="center"/></w:tcPr><w:p><w:pPr/><w:r><w:rPr><w:b w:val="1"/><w:bCs w:val="1"/></w:rPr><w:t xml:space="preserve">Company Contact Details</w:t></w:r></w:p></w:tc></w:tr><w:tr><w:trPr/><w:tc><w:tcPr><w:tcW w:w="4000" w:type="dxa"/></w:tcPr><w:p><w:pPr/><w:r><w:rPr/><w:t xml:space="preserve">Watson & Chalin India Pvt. Ltd.</w:t></w:r></w:p></w:tc><w:tc><w:tcPr><w:tcW w:w="4000" w:type="dxa"/></w:tcPr><w:p><w:pPr/><w:r><w:rPr/><w:t xml:space="preserve">Plot. No. 4 & 5, Gat 679/2, Alandi Kuruli Road, Kuruli, Chakan, Taluka Khed</w:t></w:r></w:p></w:tc></w:tr></w:tbl><w:p><w:pPr><w:sectPr><w:pgSz w:orient="portrait" w:w="11905.511811023622" w:h="16837.79527559055"/><w:pgMar w:top="1440" w:right="1440" w:bottom="1440" w:left="1440" w:header="720" w:footer="720" w:gutter="0"/><w:cols w:num="1" w:space="720"/></w:sectPr></w:pPr></w:p><w:p/><w:p><w:pPr/><w:r><w:rPr><w:sz w:val="32"/><w:szCs w:val="32"/><w:b w:val="1"/><w:bCs w:val="1"/></w:rPr><w:t xml:space="preserve">Company: Western Thomson (India) Ltd.</w:t></w:r></w:p><w:tbl><w:tblGrid><w:gridCol w:w="4000" w:type="dxa"/><w:gridCol w:w="4000" w:type="dxa"/></w:tblGrid><w:tblPr><w:tblStyle w:val="Fancy Table"/></w:tblPr><w:tr><w:trPr><w:trHeight w:val="900" w:hRule="atLeast"/></w:trPr><w:tc><w:tcPr><w:tcW w:w="4000" w:type="dxa"/><w:vAlign w:val="center"/></w:tcPr><w:p><w:pPr/><w:r><w:rPr><w:b w:val="1"/><w:bCs w:val="1"/></w:rPr><w:t xml:space="preserve">Company Details</w:t></w:r></w:p></w:tc><w:tc><w:tcPr><w:tcW w:w="4000" w:type="dxa"/><w:vAlign w:val="center"/></w:tcPr><w:p><w:pPr/><w:r><w:rPr><w:b w:val="1"/><w:bCs w:val="1"/></w:rPr><w:t xml:space="preserve">Company Contact Details</w:t></w:r></w:p></w:tc></w:tr><w:tr><w:trPr/><w:tc><w:tcPr><w:tcW w:w="4000" w:type="dxa"/></w:tcPr><w:p><w:pPr/><w:r><w:rPr/><w:t xml:space="preserve">Western Thomson (India) Ltd.</w:t></w:r></w:p></w:tc><w:tc><w:tcPr><w:tcW w:w="4000" w:type="dxa"/></w:tcPr><w:p><w:pPr/><w:r><w:rPr/><w:t xml:space="preserve">GA & GB, “Rivera Park", No.11, 4th Main Road Extension, Kotturpuram</w:t></w:r></w:p></w:tc></w:tr></w:tbl><w:p><w:pPr><w:sectPr><w:pgSz w:orient="portrait" w:w="11905.511811023622" w:h="16837.79527559055"/><w:pgMar w:top="1440" w:right="1440" w:bottom="1440" w:left="1440" w:header="720" w:footer="720" w:gutter="0"/><w:cols w:num="1" w:space="720"/></w:sectPr></w:pPr></w:p><w:p/><w:p><w:pPr/><w:r><w:rPr><w:sz w:val="32"/><w:szCs w:val="32"/><w:b w:val="1"/><w:bCs w:val="1"/></w:rPr><w:t xml:space="preserve">Company: Wheels India Ltd.</w:t></w:r></w:p><w:tbl><w:tblGrid><w:gridCol w:w="4000" w:type="dxa"/><w:gridCol w:w="4000" w:type="dxa"/></w:tblGrid><w:tblPr><w:tblStyle w:val="Fancy Table"/></w:tblPr><w:tr><w:trPr><w:trHeight w:val="900" w:hRule="atLeast"/></w:trPr><w:tc><w:tcPr><w:tcW w:w="4000" w:type="dxa"/><w:vAlign w:val="center"/></w:tcPr><w:p><w:pPr/><w:r><w:rPr><w:b w:val="1"/><w:bCs w:val="1"/></w:rPr><w:t xml:space="preserve">Company Details</w:t></w:r></w:p></w:tc><w:tc><w:tcPr><w:tcW w:w="4000" w:type="dxa"/><w:vAlign w:val="center"/></w:tcPr><w:p><w:pPr/><w:r><w:rPr><w:b w:val="1"/><w:bCs w:val="1"/></w:rPr><w:t xml:space="preserve">Company Contact Details</w:t></w:r></w:p></w:tc></w:tr><w:tr><w:trPr/><w:tc><w:tcPr><w:tcW w:w="4000" w:type="dxa"/></w:tcPr><w:p><w:pPr/><w:r><w:rPr/><w:t xml:space="preserve">Wheels India Ltd.</w:t></w:r></w:p></w:tc><w:tc><w:tcPr><w:tcW w:w="4000" w:type="dxa"/></w:tcPr><w:p><w:pPr/><w:r><w:rPr/><w:t xml:space="preserve">21, Patullos Road</w:t></w:r></w:p></w:tc></w:tr></w:tbl><w:p><w:pPr><w:sectPr><w:pgSz w:orient="portrait" w:w="11905.511811023622" w:h="16837.79527559055"/><w:pgMar w:top="1440" w:right="1440" w:bottom="1440" w:left="1440" w:header="720" w:footer="720" w:gutter="0"/><w:cols w:num="1" w:space="720"/></w:sectPr></w:pPr></w:p><w:p/><w:p><w:pPr/><w:r><w:rPr><w:sz w:val="32"/><w:szCs w:val="32"/><w:b w:val="1"/><w:bCs w:val="1"/></w:rPr><w:t xml:space="preserve">Company: Windals Precision Pvt. Ltd.</w:t></w:r></w:p><w:tbl><w:tblGrid><w:gridCol w:w="4000" w:type="dxa"/><w:gridCol w:w="4000" w:type="dxa"/></w:tblGrid><w:tblPr><w:tblStyle w:val="Fancy Table"/></w:tblPr><w:tr><w:trPr><w:trHeight w:val="900" w:hRule="atLeast"/></w:trPr><w:tc><w:tcPr><w:tcW w:w="4000" w:type="dxa"/><w:vAlign w:val="center"/></w:tcPr><w:p><w:pPr/><w:r><w:rPr><w:b w:val="1"/><w:bCs w:val="1"/></w:rPr><w:t xml:space="preserve">Company Details</w:t></w:r></w:p></w:tc><w:tc><w:tcPr><w:tcW w:w="4000" w:type="dxa"/><w:vAlign w:val="center"/></w:tcPr><w:p><w:pPr/><w:r><w:rPr><w:b w:val="1"/><w:bCs w:val="1"/></w:rPr><w:t xml:space="preserve">Company Contact Details</w:t></w:r></w:p></w:tc></w:tr><w:tr><w:trPr/><w:tc><w:tcPr><w:tcW w:w="4000" w:type="dxa"/></w:tcPr><w:p><w:pPr/><w:r><w:rPr/><w:t xml:space="preserve">Windals Precision Pvt. Ltd.</w:t></w:r></w:p></w:tc><w:tc><w:tcPr><w:tcW w:w="4000" w:type="dxa"/></w:tcPr><w:p><w:pPr/><w:r><w:rPr/><w:t xml:space="preserve">Gat No. 357, Plot No. 58</w:t></w:r></w:p></w:tc></w:tr></w:tbl><w:p><w:pPr><w:sectPr><w:pgSz w:orient="portrait" w:w="11905.511811023622" w:h="16837.79527559055"/><w:pgMar w:top="1440" w:right="1440" w:bottom="1440" w:left="1440" w:header="720" w:footer="720" w:gutter="0"/><w:cols w:num="1" w:space="720"/></w:sectPr></w:pPr></w:p><w:p/><w:p><w:pPr/><w:r><w:rPr><w:sz w:val="32"/><w:szCs w:val="32"/><w:b w:val="1"/><w:bCs w:val="1"/></w:rPr><w:t xml:space="preserve">Company: Wire Rings</w:t></w:r></w:p><w:tbl><w:tblGrid><w:gridCol w:w="4000" w:type="dxa"/><w:gridCol w:w="4000" w:type="dxa"/></w:tblGrid><w:tblPr><w:tblStyle w:val="Fancy Table"/></w:tblPr><w:tr><w:trPr><w:trHeight w:val="900" w:hRule="atLeast"/></w:trPr><w:tc><w:tcPr><w:tcW w:w="4000" w:type="dxa"/><w:vAlign w:val="center"/></w:tcPr><w:p><w:pPr/><w:r><w:rPr><w:b w:val="1"/><w:bCs w:val="1"/></w:rPr><w:t xml:space="preserve">Company Details</w:t></w:r></w:p></w:tc><w:tc><w:tcPr><w:tcW w:w="4000" w:type="dxa"/><w:vAlign w:val="center"/></w:tcPr><w:p><w:pPr/><w:r><w:rPr><w:b w:val="1"/><w:bCs w:val="1"/></w:rPr><w:t xml:space="preserve">Company Contact Details</w:t></w:r></w:p></w:tc></w:tr><w:tr><w:trPr/><w:tc><w:tcPr><w:tcW w:w="4000" w:type="dxa"/></w:tcPr><w:p><w:pPr/><w:r><w:rPr/><w:t xml:space="preserve">Wire Rings</w:t></w:r></w:p></w:tc><w:tc><w:tcPr><w:tcW w:w="4000" w:type="dxa"/></w:tcPr><w:p><w:pPr/><w:r><w:rPr/><w:t xml:space="preserve">Plot No. 14/15, Dewan Udyog Nagar, Aliyali, Kacheri Road, Palghar West</w:t></w:r></w:p></w:tc></w:tr></w:tbl><w:p><w:pPr><w:sectPr><w:pgSz w:orient="portrait" w:w="11905.511811023622" w:h="16837.79527559055"/><w:pgMar w:top="1440" w:right="1440" w:bottom="1440" w:left="1440" w:header="720" w:footer="720" w:gutter="0"/><w:cols w:num="1" w:space="720"/></w:sectPr></w:pPr></w:p><w:p/><w:p><w:pPr/><w:r><w:rPr><w:sz w:val="32"/><w:szCs w:val="32"/><w:b w:val="1"/><w:bCs w:val="1"/></w:rPr><w:t xml:space="preserve">Company: Wirecom (India) Pvt. Ltd.</w:t></w:r></w:p><w:tbl><w:tblGrid><w:gridCol w:w="4000" w:type="dxa"/><w:gridCol w:w="4000" w:type="dxa"/></w:tblGrid><w:tblPr><w:tblStyle w:val="Fancy Table"/></w:tblPr><w:tr><w:trPr><w:trHeight w:val="900" w:hRule="atLeast"/></w:trPr><w:tc><w:tcPr><w:tcW w:w="4000" w:type="dxa"/><w:vAlign w:val="center"/></w:tcPr><w:p><w:pPr/><w:r><w:rPr><w:b w:val="1"/><w:bCs w:val="1"/></w:rPr><w:t xml:space="preserve">Company Details</w:t></w:r></w:p></w:tc><w:tc><w:tcPr><w:tcW w:w="4000" w:type="dxa"/><w:vAlign w:val="center"/></w:tcPr><w:p><w:pPr/><w:r><w:rPr><w:b w:val="1"/><w:bCs w:val="1"/></w:rPr><w:t xml:space="preserve">Company Contact Details</w:t></w:r></w:p></w:tc></w:tr><w:tr><w:trPr/><w:tc><w:tcPr><w:tcW w:w="4000" w:type="dxa"/></w:tcPr><w:p><w:pPr/><w:r><w:rPr/><w:t xml:space="preserve">Wirecom (India) Pvt. Ltd.</w:t></w:r></w:p></w:tc><w:tc><w:tcPr><w:tcW w:w="4000" w:type="dxa"/></w:tcPr><w:p><w:pPr/><w:r><w:rPr/><w:t xml:space="preserve">27/39, Sethi Industrial Estate, 10-E, Suren Road, Near Cinemax Cinema, Andheri East</w:t></w:r></w:p></w:tc></w:tr></w:tbl><w:p><w:pPr><w:sectPr><w:pgSz w:orient="portrait" w:w="11905.511811023622" w:h="16837.79527559055"/><w:pgMar w:top="1440" w:right="1440" w:bottom="1440" w:left="1440" w:header="720" w:footer="720" w:gutter="0"/><w:cols w:num="1" w:space="720"/></w:sectPr></w:pPr></w:p><w:p/><w:p><w:pPr/><w:r><w:rPr><w:sz w:val="32"/><w:szCs w:val="32"/><w:b w:val="1"/><w:bCs w:val="1"/></w:rPr><w:t xml:space="preserve">Company: Xlerate Driveline India Ltd.</w:t></w:r></w:p><w:tbl><w:tblGrid><w:gridCol w:w="4000" w:type="dxa"/><w:gridCol w:w="4000" w:type="dxa"/></w:tblGrid><w:tblPr><w:tblStyle w:val="Fancy Table"/></w:tblPr><w:tr><w:trPr><w:trHeight w:val="900" w:hRule="atLeast"/></w:trPr><w:tc><w:tcPr><w:tcW w:w="4000" w:type="dxa"/><w:vAlign w:val="center"/></w:tcPr><w:p><w:pPr/><w:r><w:rPr><w:b w:val="1"/><w:bCs w:val="1"/></w:rPr><w:t xml:space="preserve">Company Details</w:t></w:r></w:p></w:tc><w:tc><w:tcPr><w:tcW w:w="4000" w:type="dxa"/><w:vAlign w:val="center"/></w:tcPr><w:p><w:pPr/><w:r><w:rPr><w:b w:val="1"/><w:bCs w:val="1"/></w:rPr><w:t xml:space="preserve">Company Contact Details</w:t></w:r></w:p></w:tc></w:tr><w:tr><w:trPr/><w:tc><w:tcPr><w:tcW w:w="4000" w:type="dxa"/></w:tcPr><w:p><w:pPr/><w:r><w:rPr/><w:t xml:space="preserve">Xlerate Driveline India Ltd.</w:t></w:r></w:p></w:tc><w:tc><w:tcPr><w:tcW w:w="4000" w:type="dxa"/></w:tcPr><w:p><w:pPr/><w:r><w:rPr/><w:t xml:space="preserve">Shed No. 1, Gurukul Industrial Estate</w:t></w:r></w:p></w:tc></w:tr></w:tbl><w:p><w:pPr><w:sectPr><w:pgSz w:orient="portrait" w:w="11905.511811023622" w:h="16837.79527559055"/><w:pgMar w:top="1440" w:right="1440" w:bottom="1440" w:left="1440" w:header="720" w:footer="720" w:gutter="0"/><w:cols w:num="1" w:space="720"/></w:sectPr></w:pPr></w:p><w:p/><w:p><w:pPr/><w:r><w:rPr><w:sz w:val="32"/><w:szCs w:val="32"/><w:b w:val="1"/><w:bCs w:val="1"/></w:rPr><w:t xml:space="preserve">Company: Yantra Auto Comp India</w:t></w:r></w:p><w:tbl><w:tblGrid><w:gridCol w:w="4000" w:type="dxa"/><w:gridCol w:w="4000" w:type="dxa"/></w:tblGrid><w:tblPr><w:tblStyle w:val="Fancy Table"/></w:tblPr><w:tr><w:trPr><w:trHeight w:val="900" w:hRule="atLeast"/></w:trPr><w:tc><w:tcPr><w:tcW w:w="4000" w:type="dxa"/><w:vAlign w:val="center"/></w:tcPr><w:p><w:pPr/><w:r><w:rPr><w:b w:val="1"/><w:bCs w:val="1"/></w:rPr><w:t xml:space="preserve">Company Details</w:t></w:r></w:p></w:tc><w:tc><w:tcPr><w:tcW w:w="4000" w:type="dxa"/><w:vAlign w:val="center"/></w:tcPr><w:p><w:pPr/><w:r><w:rPr><w:b w:val="1"/><w:bCs w:val="1"/></w:rPr><w:t xml:space="preserve">Company Contact Details</w:t></w:r></w:p></w:tc></w:tr><w:tr><w:trPr/><w:tc><w:tcPr><w:tcW w:w="4000" w:type="dxa"/></w:tcPr><w:p><w:pPr/><w:r><w:rPr/><w:t xml:space="preserve">Yantra Auto Comp India</w:t></w:r></w:p></w:tc><w:tc><w:tcPr><w:tcW w:w="4000" w:type="dxa"/></w:tcPr><w:p><w:pPr/><w:r><w:rPr/><w:t xml:space="preserve">Gut No. 22, Plot No. 6 & 7, Sai Udyog Nagari, MIDC, Waluj</w:t></w:r></w:p></w:tc></w:tr></w:tbl><w:p><w:pPr><w:sectPr><w:pgSz w:orient="portrait" w:w="11905.511811023622" w:h="16837.79527559055"/><w:pgMar w:top="1440" w:right="1440" w:bottom="1440" w:left="1440" w:header="720" w:footer="720" w:gutter="0"/><w:cols w:num="1" w:space="720"/></w:sectPr></w:pPr></w:p><w:p/><w:p><w:pPr/><w:r><w:rPr><w:sz w:val="32"/><w:szCs w:val="32"/><w:b w:val="1"/><w:bCs w:val="1"/></w:rPr><w:t xml:space="preserve">Company: Yazaki India Pvt. Ltd.</w:t></w:r></w:p><w:tbl><w:tblGrid><w:gridCol w:w="4000" w:type="dxa"/><w:gridCol w:w="4000" w:type="dxa"/></w:tblGrid><w:tblPr><w:tblStyle w:val="Fancy Table"/></w:tblPr><w:tr><w:trPr><w:trHeight w:val="900" w:hRule="atLeast"/></w:trPr><w:tc><w:tcPr><w:tcW w:w="4000" w:type="dxa"/><w:vAlign w:val="center"/></w:tcPr><w:p><w:pPr/><w:r><w:rPr><w:b w:val="1"/><w:bCs w:val="1"/></w:rPr><w:t xml:space="preserve">Company Details</w:t></w:r></w:p></w:tc><w:tc><w:tcPr><w:tcW w:w="4000" w:type="dxa"/><w:vAlign w:val="center"/></w:tcPr><w:p><w:pPr/><w:r><w:rPr><w:b w:val="1"/><w:bCs w:val="1"/></w:rPr><w:t xml:space="preserve">Company Contact Details</w:t></w:r></w:p></w:tc></w:tr><w:tr><w:trPr/><w:tc><w:tcPr><w:tcW w:w="4000" w:type="dxa"/></w:tcPr><w:p><w:pPr/><w:r><w:rPr/><w:t xml:space="preserve">Yazaki India Pvt. Ltd.</w:t></w:r></w:p></w:tc><w:tc><w:tcPr><w:tcW w:w="4000" w:type="dxa"/></w:tcPr><w:p><w:pPr/><w:r><w:rPr/><w:t xml:space="preserve">Gat No. 93, Survey No. 166, High Cliff Industrial Estate</w:t></w:r></w:p></w:tc></w:tr></w:tbl><w:p><w:pPr><w:sectPr><w:pgSz w:orient="portrait" w:w="11905.511811023622" w:h="16837.79527559055"/><w:pgMar w:top="1440" w:right="1440" w:bottom="1440" w:left="1440" w:header="720" w:footer="720" w:gutter="0"/><w:cols w:num="1" w:space="720"/></w:sectPr></w:pPr></w:p><w:p/><w:p><w:pPr/><w:r><w:rPr><w:sz w:val="32"/><w:szCs w:val="32"/><w:b w:val="1"/><w:bCs w:val="1"/></w:rPr><w:t xml:space="preserve">Company: Yeshshree Press Comps Pvt. Ltd.</w:t></w:r></w:p><w:tbl><w:tblGrid><w:gridCol w:w="4000" w:type="dxa"/><w:gridCol w:w="4000" w:type="dxa"/></w:tblGrid><w:tblPr><w:tblStyle w:val="Fancy Table"/></w:tblPr><w:tr><w:trPr><w:trHeight w:val="900" w:hRule="atLeast"/></w:trPr><w:tc><w:tcPr><w:tcW w:w="4000" w:type="dxa"/><w:vAlign w:val="center"/></w:tcPr><w:p><w:pPr/><w:r><w:rPr><w:b w:val="1"/><w:bCs w:val="1"/></w:rPr><w:t xml:space="preserve">Company Details</w:t></w:r></w:p></w:tc><w:tc><w:tcPr><w:tcW w:w="4000" w:type="dxa"/><w:vAlign w:val="center"/></w:tcPr><w:p><w:pPr/><w:r><w:rPr><w:b w:val="1"/><w:bCs w:val="1"/></w:rPr><w:t xml:space="preserve">Company Contact Details</w:t></w:r></w:p></w:tc></w:tr><w:tr><w:trPr/><w:tc><w:tcPr><w:tcW w:w="4000" w:type="dxa"/></w:tcPr><w:p><w:pPr/><w:r><w:rPr/><w:t xml:space="preserve">Yeshshree Press Comps Pvt. Ltd.</w:t></w:r></w:p></w:tc><w:tc><w:tcPr><w:tcW w:w="4000" w:type="dxa"/></w:tcPr><w:p><w:pPr/><w:r><w:rPr/><w:t xml:space="preserve">B 4, MIDC, Waluj</w:t></w:r></w:p></w:tc></w:tr></w:tbl><w:p><w:pPr><w:sectPr><w:pgSz w:orient="portrait" w:w="11905.511811023622" w:h="16837.79527559055"/><w:pgMar w:top="1440" w:right="1440" w:bottom="1440" w:left="1440" w:header="720" w:footer="720" w:gutter="0"/><w:cols w:num="1" w:space="720"/></w:sectPr></w:pPr></w:p><w:p/><w:p><w:pPr/><w:r><w:rPr><w:sz w:val="32"/><w:szCs w:val="32"/><w:b w:val="1"/><w:bCs w:val="1"/></w:rPr><w:t xml:space="preserve">Company: York Transport Equipment India Pvt. Ltd.</w:t></w:r></w:p><w:tbl><w:tblGrid><w:gridCol w:w="4000" w:type="dxa"/><w:gridCol w:w="4000" w:type="dxa"/></w:tblGrid><w:tblPr><w:tblStyle w:val="Fancy Table"/></w:tblPr><w:tr><w:trPr><w:trHeight w:val="900" w:hRule="atLeast"/></w:trPr><w:tc><w:tcPr><w:tcW w:w="4000" w:type="dxa"/><w:vAlign w:val="center"/></w:tcPr><w:p><w:pPr/><w:r><w:rPr><w:b w:val="1"/><w:bCs w:val="1"/></w:rPr><w:t xml:space="preserve">Company Details</w:t></w:r></w:p></w:tc><w:tc><w:tcPr><w:tcW w:w="4000" w:type="dxa"/><w:vAlign w:val="center"/></w:tcPr><w:p><w:pPr/><w:r><w:rPr><w:b w:val="1"/><w:bCs w:val="1"/></w:rPr><w:t xml:space="preserve">Company Contact Details</w:t></w:r></w:p></w:tc></w:tr><w:tr><w:trPr/><w:tc><w:tcPr><w:tcW w:w="4000" w:type="dxa"/></w:tcPr><w:p><w:pPr/><w:r><w:rPr/><w:t xml:space="preserve">York Transport Equipment India Pvt. Ltd.</w:t></w:r></w:p></w:tc><w:tc><w:tcPr><w:tcW w:w="4000" w:type="dxa"/></w:tcPr><w:p><w:pPr/><w:r><w:rPr/><w:t xml:space="preserve">Gat No. 537 & 538, Badhalwadi</w:t></w:r></w:p></w:tc></w:tr></w:tbl><w:p><w:pPr><w:sectPr><w:pgSz w:orient="portrait" w:w="11905.511811023622" w:h="16837.79527559055"/><w:pgMar w:top="1440" w:right="1440" w:bottom="1440" w:left="1440" w:header="720" w:footer="720" w:gutter="0"/><w:cols w:num="1" w:space="720"/></w:sectPr></w:pPr></w:p><w:p/><w:p><w:pPr/><w:r><w:rPr><w:sz w:val="32"/><w:szCs w:val="32"/><w:b w:val="1"/><w:bCs w:val="1"/></w:rPr><w:t xml:space="preserve">Company: Yoshika Engineering Pvt. Ltd.</w:t></w:r></w:p><w:tbl><w:tblGrid><w:gridCol w:w="4000" w:type="dxa"/><w:gridCol w:w="4000" w:type="dxa"/></w:tblGrid><w:tblPr><w:tblStyle w:val="Fancy Table"/></w:tblPr><w:tr><w:trPr><w:trHeight w:val="900" w:hRule="atLeast"/></w:trPr><w:tc><w:tcPr><w:tcW w:w="4000" w:type="dxa"/><w:vAlign w:val="center"/></w:tcPr><w:p><w:pPr/><w:r><w:rPr><w:b w:val="1"/><w:bCs w:val="1"/></w:rPr><w:t xml:space="preserve">Company Details</w:t></w:r></w:p></w:tc><w:tc><w:tcPr><w:tcW w:w="4000" w:type="dxa"/><w:vAlign w:val="center"/></w:tcPr><w:p><w:pPr/><w:r><w:rPr><w:b w:val="1"/><w:bCs w:val="1"/></w:rPr><w:t xml:space="preserve">Company Contact Details</w:t></w:r></w:p></w:tc></w:tr><w:tr><w:trPr/><w:tc><w:tcPr><w:tcW w:w="4000" w:type="dxa"/></w:tcPr><w:p><w:pPr/><w:r><w:rPr/><w:t xml:space="preserve">Yoshika Engineering Pvt. Ltd.</w:t></w:r></w:p></w:tc><w:tc><w:tcPr><w:tcW w:w="4000" w:type="dxa"/></w:tcPr><w:p><w:pPr/><w:r><w:rPr/><w:t xml:space="preserve">303/304, 3rd Floor, Eden Hall, Opp. OM Super Market, Model Colony, Shivajinagar</w:t></w:r></w:p></w:tc></w:tr></w:tbl><w:p><w:pPr><w:sectPr><w:pgSz w:orient="portrait" w:w="11905.511811023622" w:h="16837.79527559055"/><w:pgMar w:top="1440" w:right="1440" w:bottom="1440" w:left="1440" w:header="720" w:footer="720" w:gutter="0"/><w:cols w:num="1" w:space="720"/></w:sectPr></w:pPr></w:p><w:p/><w:p><w:pPr/><w:r><w:rPr><w:sz w:val="32"/><w:szCs w:val="32"/><w:b w:val="1"/><w:bCs w:val="1"/></w:rPr><w:t xml:space="preserve">Company: Yugal Precision Pvt. Ltd.</w:t></w:r></w:p><w:tbl><w:tblGrid><w:gridCol w:w="4000" w:type="dxa"/><w:gridCol w:w="4000" w:type="dxa"/></w:tblGrid><w:tblPr><w:tblStyle w:val="Fancy Table"/></w:tblPr><w:tr><w:trPr><w:trHeight w:val="900" w:hRule="atLeast"/></w:trPr><w:tc><w:tcPr><w:tcW w:w="4000" w:type="dxa"/><w:vAlign w:val="center"/></w:tcPr><w:p><w:pPr/><w:r><w:rPr><w:b w:val="1"/><w:bCs w:val="1"/></w:rPr><w:t xml:space="preserve">Company Details</w:t></w:r></w:p></w:tc><w:tc><w:tcPr><w:tcW w:w="4000" w:type="dxa"/><w:vAlign w:val="center"/></w:tcPr><w:p><w:pPr/><w:r><w:rPr><w:b w:val="1"/><w:bCs w:val="1"/></w:rPr><w:t xml:space="preserve">Company Contact Details</w:t></w:r></w:p></w:tc></w:tr><w:tr><w:trPr/><w:tc><w:tcPr><w:tcW w:w="4000" w:type="dxa"/></w:tcPr><w:p><w:pPr/><w:r><w:rPr/><w:t xml:space="preserve">Yugal Precision Pvt. Ltd.</w:t></w:r></w:p></w:tc><w:tc><w:tcPr><w:tcW w:w="4000" w:type="dxa"/></w:tcPr><w:p><w:pPr/><w:r><w:rPr/><w:t xml:space="preserve">72, North Vijay Nagar</w:t></w:r></w:p></w:tc></w:tr></w:tbl><w:p><w:pPr><w:sectPr><w:pgSz w:orient="portrait" w:w="11905.511811023622" w:h="16837.79527559055"/><w:pgMar w:top="1440" w:right="1440" w:bottom="1440" w:left="1440" w:header="720" w:footer="720" w:gutter="0"/><w:cols w:num="1" w:space="720"/></w:sectPr></w:pPr></w:p><w:p/><w:p><w:pPr/><w:r><w:rPr><w:sz w:val="32"/><w:szCs w:val="32"/><w:b w:val="1"/><w:bCs w:val="1"/></w:rPr><w:t xml:space="preserve">Company: Zavenir Daubert India Pvt. Ltd.</w:t></w:r></w:p><w:tbl><w:tblGrid><w:gridCol w:w="4000" w:type="dxa"/><w:gridCol w:w="4000" w:type="dxa"/></w:tblGrid><w:tblPr><w:tblStyle w:val="Fancy Table"/></w:tblPr><w:tr><w:trPr><w:trHeight w:val="900" w:hRule="atLeast"/></w:trPr><w:tc><w:tcPr><w:tcW w:w="4000" w:type="dxa"/><w:vAlign w:val="center"/></w:tcPr><w:p><w:pPr/><w:r><w:rPr><w:b w:val="1"/><w:bCs w:val="1"/></w:rPr><w:t xml:space="preserve">Company Details</w:t></w:r></w:p></w:tc><w:tc><w:tcPr><w:tcW w:w="4000" w:type="dxa"/><w:vAlign w:val="center"/></w:tcPr><w:p><w:pPr/><w:r><w:rPr><w:b w:val="1"/><w:bCs w:val="1"/></w:rPr><w:t xml:space="preserve">Company Contact Details</w:t></w:r></w:p></w:tc></w:tr><w:tr><w:trPr/><w:tc><w:tcPr><w:tcW w:w="4000" w:type="dxa"/></w:tcPr><w:p><w:pPr/><w:r><w:rPr/><w:t xml:space="preserve">Zavenir Daubert India Pvt. Ltd.</w:t></w:r></w:p></w:tc><w:tc><w:tcPr><w:tcW w:w="4000" w:type="dxa"/></w:tcPr><w:p><w:pPr/><w:r><w:rPr/><w:t xml:space="preserve">57th KM Stone, Delhi Jaipur Highway, Binola</w:t></w:r></w:p></w:tc></w:tr></w:tbl><w:p><w:pPr><w:sectPr><w:pgSz w:orient="portrait" w:w="11905.511811023622" w:h="16837.79527559055"/><w:pgMar w:top="1440" w:right="1440" w:bottom="1440" w:left="1440" w:header="720" w:footer="720" w:gutter="0"/><w:cols w:num="1" w:space="720"/></w:sectPr></w:pPr></w:p><w:p/><w:p><w:pPr/><w:r><w:rPr><w:sz w:val="32"/><w:szCs w:val="32"/><w:b w:val="1"/><w:bCs w:val="1"/></w:rPr><w:t xml:space="preserve">Company: Zenith Forge Pvt. Ltd.</w:t></w:r></w:p><w:tbl><w:tblGrid><w:gridCol w:w="4000" w:type="dxa"/><w:gridCol w:w="4000" w:type="dxa"/></w:tblGrid><w:tblPr><w:tblStyle w:val="Fancy Table"/></w:tblPr><w:tr><w:trPr><w:trHeight w:val="900" w:hRule="atLeast"/></w:trPr><w:tc><w:tcPr><w:tcW w:w="4000" w:type="dxa"/><w:vAlign w:val="center"/></w:tcPr><w:p><w:pPr/><w:r><w:rPr><w:b w:val="1"/><w:bCs w:val="1"/></w:rPr><w:t xml:space="preserve">Company Details</w:t></w:r></w:p></w:tc><w:tc><w:tcPr><w:tcW w:w="4000" w:type="dxa"/><w:vAlign w:val="center"/></w:tcPr><w:p><w:pPr/><w:r><w:rPr><w:b w:val="1"/><w:bCs w:val="1"/></w:rPr><w:t xml:space="preserve">Company Contact Details</w:t></w:r></w:p></w:tc></w:tr><w:tr><w:trPr/><w:tc><w:tcPr><w:tcW w:w="4000" w:type="dxa"/></w:tcPr><w:p><w:pPr/><w:r><w:rPr/><w:t xml:space="preserve">Zenith Forge Pvt. Ltd.</w:t></w:r></w:p></w:tc><w:tc><w:tcPr><w:tcW w:w="4000" w:type="dxa"/></w:tcPr><w:p><w:pPr/><w:r><w:rPr/><w:t xml:space="preserve">3, Medium Scale Sector, Tata Kandra Road</w:t></w:r></w:p></w:tc></w:tr></w:tbl><w:p><w:pPr><w:sectPr><w:pgSz w:orient="portrait" w:w="11905.511811023622" w:h="16837.79527559055"/><w:pgMar w:top="1440" w:right="1440" w:bottom="1440" w:left="1440" w:header="720" w:footer="720" w:gutter="0"/><w:cols w:num="1" w:space="720"/></w:sectPr></w:pPr></w:p><w:p/><w:p><w:pPr/><w:r><w:rPr><w:sz w:val="32"/><w:szCs w:val="32"/><w:b w:val="1"/><w:bCs w:val="1"/></w:rPr><w:t xml:space="preserve">Company: Zenith Industries</w:t></w:r></w:p><w:tbl><w:tblGrid><w:gridCol w:w="4000" w:type="dxa"/><w:gridCol w:w="4000" w:type="dxa"/></w:tblGrid><w:tblPr><w:tblStyle w:val="Fancy Table"/></w:tblPr><w:tr><w:trPr><w:trHeight w:val="900" w:hRule="atLeast"/></w:trPr><w:tc><w:tcPr><w:tcW w:w="4000" w:type="dxa"/><w:vAlign w:val="center"/></w:tcPr><w:p><w:pPr/><w:r><w:rPr><w:b w:val="1"/><w:bCs w:val="1"/></w:rPr><w:t xml:space="preserve">Company Details</w:t></w:r></w:p></w:tc><w:tc><w:tcPr><w:tcW w:w="4000" w:type="dxa"/><w:vAlign w:val="center"/></w:tcPr><w:p><w:pPr/><w:r><w:rPr><w:b w:val="1"/><w:bCs w:val="1"/></w:rPr><w:t xml:space="preserve">Company Contact Details</w:t></w:r></w:p></w:tc></w:tr><w:tr><w:trPr/><w:tc><w:tcPr><w:tcW w:w="4000" w:type="dxa"/></w:tcPr><w:p><w:pPr/><w:r><w:rPr/><w:t xml:space="preserve">Zenith Industries</w:t></w:r></w:p></w:tc><w:tc><w:tcPr><w:tcW w:w="4000" w:type="dxa"/></w:tcPr><w:p><w:pPr/><w:r><w:rPr/><w:t xml:space="preserve">Plot No. 1100-1101, Industrial Estate, Salempur Rajputana</w:t></w:r></w:p></w:tc></w:tr></w:tbl><w:p><w:pPr><w:sectPr><w:pgSz w:orient="portrait" w:w="11905.511811023622" w:h="16837.79527559055"/><w:pgMar w:top="1440" w:right="1440" w:bottom="1440" w:left="1440" w:header="720" w:footer="720" w:gutter="0"/><w:cols w:num="1" w:space="720"/></w:sectPr></w:pPr></w:p><w:p/><w:p><w:pPr/><w:r><w:rPr><w:sz w:val="32"/><w:szCs w:val="32"/><w:b w:val="1"/><w:bCs w:val="1"/></w:rPr><w:t xml:space="preserve">Company: Zentron Labs Pvt. Ltd.</w:t></w:r></w:p><w:tbl><w:tblGrid><w:gridCol w:w="4000" w:type="dxa"/><w:gridCol w:w="4000" w:type="dxa"/></w:tblGrid><w:tblPr><w:tblStyle w:val="Fancy Table"/></w:tblPr><w:tr><w:trPr><w:trHeight w:val="900" w:hRule="atLeast"/></w:trPr><w:tc><w:tcPr><w:tcW w:w="4000" w:type="dxa"/><w:vAlign w:val="center"/></w:tcPr><w:p><w:pPr/><w:r><w:rPr><w:b w:val="1"/><w:bCs w:val="1"/></w:rPr><w:t xml:space="preserve">Company Details</w:t></w:r></w:p></w:tc><w:tc><w:tcPr><w:tcW w:w="4000" w:type="dxa"/><w:vAlign w:val="center"/></w:tcPr><w:p><w:pPr/><w:r><w:rPr><w:b w:val="1"/><w:bCs w:val="1"/></w:rPr><w:t xml:space="preserve">Company Contact Details</w:t></w:r></w:p></w:tc></w:tr><w:tr><w:trPr/><w:tc><w:tcPr><w:tcW w:w="4000" w:type="dxa"/></w:tcPr><w:p><w:pPr/><w:r><w:rPr/><w:t xml:space="preserve">Zentron Labs Pvt. Ltd.</w:t></w:r></w:p></w:tc><w:tc><w:tcPr><w:tcW w:w="4000" w:type="dxa"/></w:tcPr><w:p><w:pPr/><w:r><w:rPr/><w:t xml:space="preserve">16, PSS Plaza, Gr Floor, New Thippasandra Road, Hal 3rd Stage</w:t></w:r></w:p></w:tc></w:tr></w:tbl><w:p><w:pPr><w:sectPr><w:pgSz w:orient="portrait" w:w="11905.511811023622" w:h="16837.79527559055"/><w:pgMar w:top="1440" w:right="1440" w:bottom="1440" w:left="1440" w:header="720" w:footer="720" w:gutter="0"/><w:cols w:num="1" w:space="720"/></w:sectPr></w:pPr></w:p><w:p/><w:p><w:pPr/><w:r><w:rPr><w:sz w:val="32"/><w:szCs w:val="32"/><w:b w:val="1"/><w:bCs w:val="1"/></w:rPr><w:t xml:space="preserve">Company: ZF Commercial Vehicle Control Systems India Ltd.</w:t></w:r></w:p><w:tbl><w:tblGrid><w:gridCol w:w="4000" w:type="dxa"/><w:gridCol w:w="4000" w:type="dxa"/></w:tblGrid><w:tblPr><w:tblStyle w:val="Fancy Table"/></w:tblPr><w:tr><w:trPr><w:trHeight w:val="900" w:hRule="atLeast"/></w:trPr><w:tc><w:tcPr><w:tcW w:w="4000" w:type="dxa"/><w:vAlign w:val="center"/></w:tcPr><w:p><w:pPr/><w:r><w:rPr><w:b w:val="1"/><w:bCs w:val="1"/></w:rPr><w:t xml:space="preserve">Company Details</w:t></w:r></w:p></w:tc><w:tc><w:tcPr><w:tcW w:w="4000" w:type="dxa"/><w:vAlign w:val="center"/></w:tcPr><w:p><w:pPr/><w:r><w:rPr><w:b w:val="1"/><w:bCs w:val="1"/></w:rPr><w:t xml:space="preserve">Company Contact Details</w:t></w:r></w:p></w:tc></w:tr><w:tr><w:trPr/><w:tc><w:tcPr><w:tcW w:w="4000" w:type="dxa"/></w:tcPr><w:p><w:pPr/><w:r><w:rPr/><w:t xml:space="preserve">ZF Commercial Vehicle Control Systems India Ltd.</w:t></w:r></w:p></w:tc><w:tc><w:tcPr><w:tcW w:w="4000" w:type="dxa"/></w:tcPr><w:p><w:pPr/><w:r><w:rPr/><w:t xml:space="preserve">Plant I, Plot No. 3 (SP), III Main Road, Ambattur Industrial Estate</w:t></w:r></w:p></w:tc></w:tr></w:tbl><w:p><w:pPr><w:sectPr><w:pgSz w:orient="portrait" w:w="11905.511811023622" w:h="16837.79527559055"/><w:pgMar w:top="1440" w:right="1440" w:bottom="1440" w:left="1440" w:header="720" w:footer="720" w:gutter="0"/><w:cols w:num="1" w:space="720"/></w:sectPr></w:pPr></w:p><w:p/><w:p><w:pPr/><w:r><w:rPr><w:sz w:val="32"/><w:szCs w:val="32"/><w:b w:val="1"/><w:bCs w:val="1"/></w:rPr><w:t xml:space="preserve">Company: ZF India Pvt. Ltd.</w:t></w:r></w:p><w:tbl><w:tblGrid><w:gridCol w:w="4000" w:type="dxa"/><w:gridCol w:w="4000" w:type="dxa"/></w:tblGrid><w:tblPr><w:tblStyle w:val="Fancy Table"/></w:tblPr><w:tr><w:trPr><w:trHeight w:val="900" w:hRule="atLeast"/></w:trPr><w:tc><w:tcPr><w:tcW w:w="4000" w:type="dxa"/><w:vAlign w:val="center"/></w:tcPr><w:p><w:pPr/><w:r><w:rPr><w:b w:val="1"/><w:bCs w:val="1"/></w:rPr><w:t xml:space="preserve">Company Details</w:t></w:r></w:p></w:tc><w:tc><w:tcPr><w:tcW w:w="4000" w:type="dxa"/><w:vAlign w:val="center"/></w:tcPr><w:p><w:pPr/><w:r><w:rPr><w:b w:val="1"/><w:bCs w:val="1"/></w:rPr><w:t xml:space="preserve">Company Contact Details</w:t></w:r></w:p></w:tc></w:tr><w:tr><w:trPr/><w:tc><w:tcPr><w:tcW w:w="4000" w:type="dxa"/></w:tcPr><w:p><w:pPr/><w:r><w:rPr/><w:t xml:space="preserve">ZF India Pvt. Ltd.</w:t></w:r></w:p></w:tc><w:tc><w:tcPr><w:tcW w:w="4000" w:type="dxa"/></w:tcPr><w:p><w:pPr/><w:r><w:rPr/><w:t xml:space="preserve">B 38, MIDC Chakan Industrial Area, Phase II, Vasuli, Khed</w:t></w:r></w:p></w:tc></w:tr></w:tbl><w:p><w:pPr><w:sectPr><w:pgSz w:orient="portrait" w:w="11905.511811023622" w:h="16837.79527559055"/><w:pgMar w:top="1440" w:right="1440" w:bottom="1440" w:left="1440" w:header="720" w:footer="720" w:gutter="0"/><w:cols w:num="1" w:space="720"/></w:sectPr></w:pPr></w:p><w:p/><w:p><w:pPr/><w:r><w:rPr><w:sz w:val="32"/><w:szCs w:val="32"/><w:b w:val="1"/><w:bCs w:val="1"/></w:rPr><w:t xml:space="preserve">Company: ZF Rane Automotive India Pvt. Ltd.</w:t></w:r></w:p><w:tbl><w:tblGrid><w:gridCol w:w="4000" w:type="dxa"/><w:gridCol w:w="4000" w:type="dxa"/></w:tblGrid><w:tblPr><w:tblStyle w:val="Fancy Table"/></w:tblPr><w:tr><w:trPr><w:trHeight w:val="900" w:hRule="atLeast"/></w:trPr><w:tc><w:tcPr><w:tcW w:w="4000" w:type="dxa"/><w:vAlign w:val="center"/></w:tcPr><w:p><w:pPr/><w:r><w:rPr><w:b w:val="1"/><w:bCs w:val="1"/></w:rPr><w:t xml:space="preserve">Company Details</w:t></w:r></w:p></w:tc><w:tc><w:tcPr><w:tcW w:w="4000" w:type="dxa"/><w:vAlign w:val="center"/></w:tcPr><w:p><w:pPr/><w:r><w:rPr><w:b w:val="1"/><w:bCs w:val="1"/></w:rPr><w:t xml:space="preserve">Company Contact Details</w:t></w:r></w:p></w:tc></w:tr><w:tr><w:trPr/><w:tc><w:tcPr><w:tcW w:w="4000" w:type="dxa"/></w:tcPr><w:p><w:pPr/><w:r><w:rPr/><w:t xml:space="preserve">ZF Rane Automotive India Pvt. Ltd.</w:t></w:r></w:p></w:tc><w:tc><w:tcPr><w:tcW w:w="4000" w:type="dxa"/></w:tcPr><w:p><w:pPr/><w:r><w:rPr/><w:t xml:space="preserve">Steering Gear Division: 45, TTK road, Alwarpet</w:t></w:r></w:p></w:tc></w:tr></w:tbl><w:p><w:pPr><w:sectPr><w:pgSz w:orient="portrait" w:w="11905.511811023622" w:h="16837.79527559055"/><w:pgMar w:top="1440" w:right="1440" w:bottom="1440" w:left="1440" w:header="720" w:footer="720" w:gutter="0"/><w:cols w:num="1" w:space="720"/></w:sectPr></w:pPr></w:p><w:p/><w:p><w:pPr/><w:r><w:rPr><w:sz w:val="32"/><w:szCs w:val="32"/><w:b w:val="1"/><w:bCs w:val="1"/></w:rPr><w:t xml:space="preserve">Company: ZF Steering Gear (India) Ltd.</w:t></w:r></w:p><w:tbl><w:tblGrid><w:gridCol w:w="4000" w:type="dxa"/><w:gridCol w:w="4000" w:type="dxa"/></w:tblGrid><w:tblPr><w:tblStyle w:val="Fancy Table"/></w:tblPr><w:tr><w:trPr><w:trHeight w:val="900" w:hRule="atLeast"/></w:trPr><w:tc><w:tcPr><w:tcW w:w="4000" w:type="dxa"/><w:vAlign w:val="center"/></w:tcPr><w:p><w:pPr/><w:r><w:rPr><w:b w:val="1"/><w:bCs w:val="1"/></w:rPr><w:t xml:space="preserve">Company Details</w:t></w:r></w:p></w:tc><w:tc><w:tcPr><w:tcW w:w="4000" w:type="dxa"/><w:vAlign w:val="center"/></w:tcPr><w:p><w:pPr/><w:r><w:rPr><w:b w:val="1"/><w:bCs w:val="1"/></w:rPr><w:t xml:space="preserve">Company Contact Details</w:t></w:r></w:p></w:tc></w:tr><w:tr><w:trPr/><w:tc><w:tcPr><w:tcW w:w="4000" w:type="dxa"/></w:tcPr><w:p><w:pPr/><w:r><w:rPr/><w:t xml:space="preserve">ZF Steering Gear (India) Ltd.</w:t></w:r></w:p></w:tc><w:tc><w:tcPr><w:tcW w:w="4000" w:type="dxa"/></w:tcPr><w:p><w:pPr/><w:r><w:rPr/><w:t xml:space="preserve">1242/1244, Vadu Budruk, Tal. Shirur</w:t></w:r></w:p></w:tc></w:tr></w:tbl><w:p><w:pPr><w:sectPr><w:pgSz w:orient="portrait" w:w="11905.511811023622" w:h="16837.79527559055"/><w:pgMar w:top="1440" w:right="1440" w:bottom="1440" w:left="1440" w:header="720" w:footer="720" w:gutter="0"/><w:cols w:num="1" w:space="720"/></w:sectPr></w:pPr></w:p><w:p/><w:p><w:pPr/><w:r><w:rPr><w:sz w:val="32"/><w:szCs w:val="32"/><w:b w:val="1"/><w:bCs w:val="1"/></w:rPr><w:t xml:space="preserve">Company: Ziel International</w:t></w:r></w:p><w:tbl><w:tblGrid><w:gridCol w:w="4000" w:type="dxa"/><w:gridCol w:w="4000" w:type="dxa"/></w:tblGrid><w:tblPr><w:tblStyle w:val="Fancy Table"/></w:tblPr><w:tr><w:trPr><w:trHeight w:val="900" w:hRule="atLeast"/></w:trPr><w:tc><w:tcPr><w:tcW w:w="4000" w:type="dxa"/><w:vAlign w:val="center"/></w:tcPr><w:p><w:pPr/><w:r><w:rPr><w:b w:val="1"/><w:bCs w:val="1"/></w:rPr><w:t xml:space="preserve">Company Details</w:t></w:r></w:p></w:tc><w:tc><w:tcPr><w:tcW w:w="4000" w:type="dxa"/><w:vAlign w:val="center"/></w:tcPr><w:p><w:pPr/><w:r><w:rPr><w:b w:val="1"/><w:bCs w:val="1"/></w:rPr><w:t xml:space="preserve">Company Contact Details</w:t></w:r></w:p></w:tc></w:tr><w:tr><w:trPr/><w:tc><w:tcPr><w:tcW w:w="4000" w:type="dxa"/></w:tcPr><w:p><w:pPr/><w:r><w:rPr/><w:t xml:space="preserve">Ziel International</w:t></w:r></w:p></w:tc><w:tc><w:tcPr><w:tcW w:w="4000" w:type="dxa"/></w:tcPr><w:p><w:pPr/><w:r><w:rPr/><w:t xml:space="preserve">Plot No. 120, Sector 12, Vashi</w:t></w:r></w:p></w:tc></w:tr></w:tbl><w:p><w:pPr><w:sectPr><w:pgSz w:orient="portrait" w:w="11905.511811023622" w:h="16837.79527559055"/><w:pgMar w:top="1440" w:right="1440" w:bottom="1440" w:left="1440" w:header="720" w:footer="720" w:gutter="0"/><w:cols w:num="1" w:space="720"/></w:sectPr></w:pPr></w:p><w:p/><w:p><w:pPr/><w:r><w:rPr><w:sz w:val="32"/><w:szCs w:val="32"/><w:b w:val="1"/><w:bCs w:val="1"/></w:rPr><w:t xml:space="preserve">Company: Zunax Energy Products LLP</w:t></w:r></w:p><w:tbl><w:tblGrid><w:gridCol w:w="4000" w:type="dxa"/><w:gridCol w:w="4000" w:type="dxa"/></w:tblGrid><w:tblPr><w:tblStyle w:val="Fancy Table"/></w:tblPr><w:tr><w:trPr><w:trHeight w:val="900" w:hRule="atLeast"/></w:trPr><w:tc><w:tcPr><w:tcW w:w="4000" w:type="dxa"/><w:vAlign w:val="center"/></w:tcPr><w:p><w:pPr/><w:r><w:rPr><w:b w:val="1"/><w:bCs w:val="1"/></w:rPr><w:t xml:space="preserve">Company Details</w:t></w:r></w:p></w:tc><w:tc><w:tcPr><w:tcW w:w="4000" w:type="dxa"/><w:vAlign w:val="center"/></w:tcPr><w:p><w:pPr/><w:r><w:rPr><w:b w:val="1"/><w:bCs w:val="1"/></w:rPr><w:t xml:space="preserve">Company Contact Details</w:t></w:r></w:p></w:tc></w:tr><w:tr><w:trPr/><w:tc><w:tcPr><w:tcW w:w="4000" w:type="dxa"/></w:tcPr><w:p><w:pPr/><w:r><w:rPr/><w:t xml:space="preserve">Zunax Energy Products LLP</w:t></w:r></w:p></w:tc><w:tc><w:tcPr><w:tcW w:w="4000" w:type="dxa"/></w:tcPr><w:p><w:pPr/><w:r><w:rPr/><w:t xml:space="preserve">6-3-1090/A/3/A, 4th Floor, KRB towers, Somajiguda, Circle 10</w:t></w:r></w:p></w:tc></w:tr></w:tbl><w:p><w:pPr><w:sectPr><w:pgSz w:orient="portrait" w:w="11905.511811023622" w:h="16837.79527559055"/><w:pgMar w:top="1440" w:right="1440" w:bottom="1440" w:left="1440" w:header="720" w:footer="720" w:gutter="0"/><w:cols w:num="1" w:space="720"/></w:sectPr></w:pPr></w:p><w:p/><w:p><w:pPr/><w:r><w:rPr><w:sz w:val="32"/><w:szCs w:val="32"/><w:b w:val="1"/><w:bCs w:val="1"/></w:rPr><w:t xml:space="preserve">Company: Wbs</w:t></w:r></w:p><w:tbl><w:tblGrid><w:gridCol w:w="4000" w:type="dxa"/><w:gridCol w:w="4000" w:type="dxa"/></w:tblGrid><w:tblPr><w:tblStyle w:val="Fancy Table"/></w:tblPr><w:tr><w:trPr><w:trHeight w:val="900" w:hRule="atLeast"/></w:trPr><w:tc><w:tcPr><w:tcW w:w="4000" w:type="dxa"/><w:vAlign w:val="center"/></w:tcPr><w:p><w:pPr/><w:r><w:rPr><w:b w:val="1"/><w:bCs w:val="1"/></w:rPr><w:t xml:space="preserve">Company Details</w:t></w:r></w:p></w:tc><w:tc><w:tcPr><w:tcW w:w="4000" w:type="dxa"/><w:vAlign w:val="center"/></w:tcPr><w:p><w:pPr/><w:r><w:rPr><w:b w:val="1"/><w:bCs w:val="1"/></w:rPr><w:t xml:space="preserve">Company Contact Details</w:t></w:r></w:p></w:tc></w:tr><w:tr><w:trPr/><w:tc><w:tcPr><w:tcW w:w="4000" w:type="dxa"/></w:tcPr><w:p><w:pPr/><w:r><w:rPr/><w:t xml:space="preserve">Wbs</w:t></w:r></w:p></w:tc><w:tc><w:tcPr><w:tcW w:w="4000" w:type="dxa"/></w:tcPr><w:p><w:pPr/><w:r><w:rPr/><w:t xml:space="preserve"></w:t></w:r></w:p></w:tc></w:tr></w:tbl><w:sectPr><w:pgSz w:orient="portrait" w:w="11905.511811023622" w:h="16837.79527559055"/><w:pgMar w:top="1440" w:right="1440" w:bottom="1440" w:left="1440" w:header="720" w:footer="720" w:gutter="0"/><w:cols w:num="1" w:space="720"/></w:sectPr></w:body></w:document>
 </file>
 
 <file path=word/comments.xml><?xml version="1.0" encoding="utf-8"?>
@@ -125,6 +33,41 @@
     <w:rPr>
       <w:vertAlign w:val="superscript"/>
     </w:rPr>
+  </w:style>
+  <w:style w:type="table" w:customStyle="1" w:styleId="Fancy Table">
+    <w:name w:val="Fancy Table"/>
+    <w:uiPriority w:val="99"/>
+    <w:tblPr>
+      <w:jc w:val="center"/>
+      <w:tblW w:w="0" w:type="auto"/>
+      <w:tblCellSpacing w:w="50" w:type="dxa"/>
+      <w:tblLayout w:type="autofit"/>
+      <w:bidiVisual w:val="0"/>
+      <w:tblCellMar>
+        <w:top w:w="80" w:type="dxa"/>
+        <w:left w:w="80" w:type="dxa"/>
+        <w:right w:w="80" w:type="dxa"/>
+        <w:bottom w:w="80" w:type="dxa"/>
+      </w:tblCellMar>
+      <w:tblBorders>
+        <w:top w:val="single" w:sz="2" w:color="006699"/>
+        <w:left w:val="single" w:sz="2" w:color="006699"/>
+        <w:right w:val="single" w:sz="2" w:color="006699"/>
+        <w:bottom w:val="single" w:sz="2" w:color="006699"/>
+        <w:insideH w:val="single" w:sz="2" w:color="006699"/>
+        <w:insideV w:val="single" w:sz="2" w:color="006699"/>
+      </w:tblBorders>
+    </w:tblPr>
+    <w:tblStylePr w:type="firstRow">
+      <w:tcPr>
+        <w:tblBorders>
+          <w:bottom w:val="single" w:sz="18" w:color="0000FF"/>
+        </w:tblBorders>
+        <w:tcPr>
+          <w:shd w:val="clear" w:fill="66BBFF"/>
+        </w:tcPr>
+      </w:tcPr>
+    </w:tblStylePr>
   </w:style>
 </w:styles>
 </file>

</xml_diff>